<commit_message>
Implemented Update button on palette dialog and enable/disabling.
</commit_message>
<xml_diff>
--- a/Fractal X plans.docx
+++ b/Fractal X plans.docx
@@ -21375,6 +21375,75 @@
       <w:r>
         <w:rPr/>
         <w:t>Got transparency working</w:t>
+      </w:r>
+    </w:p>
+    <w:p>
+      <w:pPr>
+        <w:pStyle w:val="Normal"/>
+        <w:rPr/>
+      </w:pPr>
+      <w:r>
+        <w:rPr/>
+        <w:t>Determine how hard it would be to display tranparency in palette dialog</w:t>
+      </w:r>
+    </w:p>
+    <w:p>
+      <w:pPr>
+        <w:pStyle w:val="Normal"/>
+        <w:rPr/>
+      </w:pPr>
+      <w:r>
+        <w:rPr/>
+        <w:t>Add update button to palette dialog</w:t>
+      </w:r>
+    </w:p>
+    <w:p>
+      <w:pPr>
+        <w:pStyle w:val="Normal"/>
+        <w:rPr/>
+      </w:pPr>
+      <w:r>
+        <w:rPr/>
+        <w:t>Add buttons to toolbar for most tasks</w:t>
+      </w:r>
+    </w:p>
+    <w:p>
+      <w:pPr>
+        <w:pStyle w:val="Normal"/>
+        <w:rPr/>
+      </w:pPr>
+      <w:r>
+        <w:rPr/>
+      </w:r>
+    </w:p>
+    <w:p>
+      <w:pPr>
+        <w:pStyle w:val="Normal"/>
+        <w:rPr/>
+      </w:pPr>
+      <w:r>
+        <w:rPr/>
+        <w:t>12/18/18</w:t>
+      </w:r>
+    </w:p>
+    <w:p>
+      <w:pPr>
+        <w:pStyle w:val="Normal"/>
+        <w:rPr/>
+      </w:pPr>
+      <w:r>
+        <w:rPr/>
+        <w:t>Commit</w:t>
+      </w:r>
+    </w:p>
+    <w:p>
+      <w:pPr>
+        <w:pStyle w:val="Normal"/>
+        <w:rPr/>
+      </w:pPr>
+      <w:r>
+        <w:rPr/>
+        <w:t>Implemented Update button on palette dialog and enable/disabling.</w:t>
       </w:r>
     </w:p>
     <w:p>
@@ -23937,7 +24006,6 @@
     <w:rPrDefault>
       <w:rPr>
         <w:rFonts w:ascii="Calibri" w:hAnsi="Calibri" w:eastAsia="Calibri" w:cs="" w:asciiTheme="minorHAnsi" w:cstheme="minorBidi" w:eastAsiaTheme="minorHAnsi" w:hAnsiTheme="minorHAnsi"/>
-        <w:sz w:val="22"/>
         <w:szCs w:val="22"/>
         <w:lang w:val="en-US" w:eastAsia="en-US" w:bidi="ar-SA"/>
       </w:rPr>
@@ -24215,6 +24283,146 @@
   </w:style>
   <w:style w:type="character" w:styleId="ListLabel8">
     <w:name w:val="ListLabel 8"/>
+    <w:qFormat/>
+    <w:rPr>
+      <w:rFonts w:cs="Calibri" w:cstheme="minorHAnsi"/>
+      <w:iCs/>
+      <w:sz w:val="24"/>
+      <w:szCs w:val="24"/>
+    </w:rPr>
+  </w:style>
+  <w:style w:type="character" w:styleId="ListLabel9">
+    <w:name w:val="ListLabel 9"/>
+    <w:qFormat/>
+    <w:rPr>
+      <w:rFonts w:cs="Consolas"/>
+      <w:color w:val="000000"/>
+      <w:sz w:val="19"/>
+    </w:rPr>
+  </w:style>
+  <w:style w:type="character" w:styleId="ListLabel10">
+    <w:name w:val="ListLabel 10"/>
+    <w:qFormat/>
+    <w:rPr>
+      <w:rFonts w:cs="Consolas"/>
+      <w:color w:val="000000"/>
+      <w:sz w:val="19"/>
+    </w:rPr>
+  </w:style>
+  <w:style w:type="character" w:styleId="ListLabel11">
+    <w:name w:val="ListLabel 11"/>
+    <w:qFormat/>
+    <w:rPr>
+      <w:rFonts w:cs="Consolas"/>
+      <w:color w:val="000000"/>
+      <w:sz w:val="19"/>
+    </w:rPr>
+  </w:style>
+  <w:style w:type="character" w:styleId="ListLabel12">
+    <w:name w:val="ListLabel 12"/>
+    <w:qFormat/>
+    <w:rPr>
+      <w:rFonts w:cs="Consolas"/>
+      <w:color w:val="000000"/>
+      <w:sz w:val="19"/>
+    </w:rPr>
+  </w:style>
+  <w:style w:type="character" w:styleId="ListLabel13">
+    <w:name w:val="ListLabel 13"/>
+    <w:qFormat/>
+    <w:rPr>
+      <w:rFonts w:cs="Calibri" w:cstheme="minorHAnsi"/>
+      <w:sz w:val="28"/>
+      <w:szCs w:val="28"/>
+    </w:rPr>
+  </w:style>
+  <w:style w:type="character" w:styleId="ListLabel14">
+    <w:name w:val="ListLabel 14"/>
+    <w:qFormat/>
+    <w:rPr>
+      <w:rFonts w:eastAsia="" w:eastAsiaTheme="majorEastAsia"/>
+      <w:color w:val="003080"/>
+      <w:sz w:val="19"/>
+      <w:szCs w:val="19"/>
+    </w:rPr>
+  </w:style>
+  <w:style w:type="character" w:styleId="ListLabel15">
+    <w:name w:val="ListLabel 15"/>
+    <w:qFormat/>
+    <w:rPr/>
+  </w:style>
+  <w:style w:type="character" w:styleId="ListLabel16">
+    <w:name w:val="ListLabel 16"/>
+    <w:qFormat/>
+    <w:rPr>
+      <w:rFonts w:cs="Calibri" w:cstheme="minorHAnsi"/>
+      <w:iCs/>
+      <w:sz w:val="24"/>
+      <w:szCs w:val="24"/>
+    </w:rPr>
+  </w:style>
+  <w:style w:type="character" w:styleId="ListLabel17">
+    <w:name w:val="ListLabel 17"/>
+    <w:qFormat/>
+    <w:rPr>
+      <w:rFonts w:cs="Consolas"/>
+      <w:color w:val="000000"/>
+      <w:sz w:val="19"/>
+    </w:rPr>
+  </w:style>
+  <w:style w:type="character" w:styleId="ListLabel18">
+    <w:name w:val="ListLabel 18"/>
+    <w:qFormat/>
+    <w:rPr>
+      <w:rFonts w:cs="Consolas"/>
+      <w:color w:val="000000"/>
+      <w:sz w:val="19"/>
+    </w:rPr>
+  </w:style>
+  <w:style w:type="character" w:styleId="ListLabel19">
+    <w:name w:val="ListLabel 19"/>
+    <w:qFormat/>
+    <w:rPr>
+      <w:rFonts w:cs="Consolas"/>
+      <w:color w:val="000000"/>
+      <w:sz w:val="19"/>
+    </w:rPr>
+  </w:style>
+  <w:style w:type="character" w:styleId="ListLabel20">
+    <w:name w:val="ListLabel 20"/>
+    <w:qFormat/>
+    <w:rPr>
+      <w:rFonts w:cs="Consolas"/>
+      <w:color w:val="000000"/>
+      <w:sz w:val="19"/>
+    </w:rPr>
+  </w:style>
+  <w:style w:type="character" w:styleId="ListLabel21">
+    <w:name w:val="ListLabel 21"/>
+    <w:qFormat/>
+    <w:rPr>
+      <w:rFonts w:cs="Calibri" w:cstheme="minorHAnsi"/>
+      <w:sz w:val="28"/>
+      <w:szCs w:val="28"/>
+    </w:rPr>
+  </w:style>
+  <w:style w:type="character" w:styleId="ListLabel22">
+    <w:name w:val="ListLabel 22"/>
+    <w:qFormat/>
+    <w:rPr>
+      <w:rFonts w:eastAsia="" w:eastAsiaTheme="majorEastAsia"/>
+      <w:color w:val="003080"/>
+      <w:sz w:val="19"/>
+      <w:szCs w:val="19"/>
+    </w:rPr>
+  </w:style>
+  <w:style w:type="character" w:styleId="ListLabel23">
+    <w:name w:val="ListLabel 23"/>
+    <w:qFormat/>
+    <w:rPr/>
+  </w:style>
+  <w:style w:type="character" w:styleId="ListLabel24">
+    <w:name w:val="ListLabel 24"/>
     <w:qFormat/>
     <w:rPr>
       <w:rFonts w:cs="Calibri" w:cstheme="minorHAnsi"/>

</xml_diff>

<commit_message>
Implemented transparency in PaletteViewDlg
</commit_message>
<xml_diff>
--- a/Fractal X plans.docx
+++ b/Fractal X plans.docx
@@ -21476,6 +21476,56 @@
         <w:t>Implemented transparancyin PinEditDlg</w:t>
       </w:r>
       <w:bookmarkEnd w:id="0"/>
+    </w:p>
+    <w:p>
+      <w:pPr>
+        <w:pStyle w:val="Normal"/>
+        <w:rPr/>
+      </w:pPr>
+      <w:r>
+        <w:rPr/>
+      </w:r>
+    </w:p>
+    <w:p>
+      <w:pPr>
+        <w:pStyle w:val="Normal"/>
+        <w:rPr/>
+      </w:pPr>
+      <w:r>
+        <w:rPr/>
+        <w:t>12/22/18</w:t>
+      </w:r>
+    </w:p>
+    <w:p>
+      <w:pPr>
+        <w:pStyle w:val="Normal"/>
+        <w:rPr/>
+      </w:pPr>
+      <w:r>
+        <w:rPr/>
+        <w:t>Commit</w:t>
+      </w:r>
+    </w:p>
+    <w:p>
+      <w:pPr>
+        <w:pStyle w:val="Normal"/>
+        <w:rPr/>
+      </w:pPr>
+      <w:bookmarkStart w:id="1" w:name="__DdeLink__1725_1628407073"/>
+      <w:r>
+        <w:rPr/>
+        <w:t>Implemented transparency in PaletteViewDlg</w:t>
+      </w:r>
+      <w:bookmarkEnd w:id="1"/>
+    </w:p>
+    <w:p>
+      <w:pPr>
+        <w:pStyle w:val="Normal"/>
+        <w:rPr/>
+      </w:pPr>
+      <w:r>
+        <w:rPr/>
+      </w:r>
     </w:p>
     <w:p>
       <w:pPr>
@@ -24532,6 +24582,76 @@
       <w:szCs w:val="24"/>
     </w:rPr>
   </w:style>
+  <w:style w:type="character" w:styleId="ListLabel33">
+    <w:name w:val="ListLabel 33"/>
+    <w:qFormat/>
+    <w:rPr>
+      <w:rFonts w:cs="Consolas"/>
+      <w:color w:val="000000"/>
+      <w:sz w:val="19"/>
+    </w:rPr>
+  </w:style>
+  <w:style w:type="character" w:styleId="ListLabel34">
+    <w:name w:val="ListLabel 34"/>
+    <w:qFormat/>
+    <w:rPr>
+      <w:rFonts w:cs="Consolas"/>
+      <w:color w:val="000000"/>
+      <w:sz w:val="19"/>
+    </w:rPr>
+  </w:style>
+  <w:style w:type="character" w:styleId="ListLabel35">
+    <w:name w:val="ListLabel 35"/>
+    <w:qFormat/>
+    <w:rPr>
+      <w:rFonts w:cs="Consolas"/>
+      <w:color w:val="000000"/>
+      <w:sz w:val="19"/>
+    </w:rPr>
+  </w:style>
+  <w:style w:type="character" w:styleId="ListLabel36">
+    <w:name w:val="ListLabel 36"/>
+    <w:qFormat/>
+    <w:rPr>
+      <w:rFonts w:cs="Consolas"/>
+      <w:color w:val="000000"/>
+      <w:sz w:val="19"/>
+    </w:rPr>
+  </w:style>
+  <w:style w:type="character" w:styleId="ListLabel37">
+    <w:name w:val="ListLabel 37"/>
+    <w:qFormat/>
+    <w:rPr>
+      <w:rFonts w:cs="Calibri" w:cstheme="minorHAnsi"/>
+      <w:sz w:val="28"/>
+      <w:szCs w:val="28"/>
+    </w:rPr>
+  </w:style>
+  <w:style w:type="character" w:styleId="ListLabel38">
+    <w:name w:val="ListLabel 38"/>
+    <w:qFormat/>
+    <w:rPr>
+      <w:rFonts w:eastAsia="" w:eastAsiaTheme="majorEastAsia"/>
+      <w:color w:val="003080"/>
+      <w:sz w:val="19"/>
+      <w:szCs w:val="19"/>
+    </w:rPr>
+  </w:style>
+  <w:style w:type="character" w:styleId="ListLabel39">
+    <w:name w:val="ListLabel 39"/>
+    <w:qFormat/>
+    <w:rPr/>
+  </w:style>
+  <w:style w:type="character" w:styleId="ListLabel40">
+    <w:name w:val="ListLabel 40"/>
+    <w:qFormat/>
+    <w:rPr>
+      <w:rFonts w:cs="Calibri" w:cstheme="minorHAnsi"/>
+      <w:iCs/>
+      <w:sz w:val="24"/>
+      <w:szCs w:val="24"/>
+    </w:rPr>
+  </w:style>
   <w:style w:type="paragraph" w:styleId="Heading">
     <w:name w:val="Heading"/>
     <w:basedOn w:val="Normal"/>

</xml_diff>

<commit_message>
Removed Set Colors and rearranged edit menu
</commit_message>
<xml_diff>
--- a/Fractal X plans.docx
+++ b/Fractal X plans.docx
@@ -21517,6 +21517,250 @@
         <w:t>Implemented transparency in PaletteViewDlg</w:t>
       </w:r>
       <w:bookmarkEnd w:id="1"/>
+    </w:p>
+    <w:p>
+      <w:pPr>
+        <w:pStyle w:val="Normal"/>
+        <w:rPr/>
+      </w:pPr>
+      <w:r>
+        <w:rPr/>
+        <w:t>Next</w:t>
+      </w:r>
+    </w:p>
+    <w:p>
+      <w:pPr>
+        <w:pStyle w:val="Normal"/>
+        <w:rPr/>
+      </w:pPr>
+      <w:r>
+        <w:rPr/>
+        <w:t>1) Toolbar buttons</w:t>
+      </w:r>
+    </w:p>
+    <w:p>
+      <w:pPr>
+        <w:pStyle w:val="TextBody"/>
+        <w:rPr/>
+      </w:pPr>
+      <w:r>
+        <w:rPr/>
+        <w:t>2</w:t>
+      </w:r>
+      <w:r>
+        <w:rPr/>
+        <w:t>) Mouse handlers or buttons to move model or rotate</w:t>
+      </w:r>
+    </w:p>
+    <w:p>
+      <w:pPr>
+        <w:pStyle w:val="TextBody"/>
+        <w:rPr/>
+      </w:pPr>
+      <w:r>
+        <w:rPr/>
+        <w:t>3) Export bitmap, jpg, png</w:t>
+      </w:r>
+    </w:p>
+    <w:p>
+      <w:pPr>
+        <w:pStyle w:val="TextBody"/>
+        <w:rPr/>
+      </w:pPr>
+      <w:r>
+        <w:rPr/>
+        <w:t>4) Zoom region by selecting</w:t>
+      </w:r>
+    </w:p>
+    <w:p>
+      <w:pPr>
+        <w:pStyle w:val="TextBody"/>
+        <w:rPr/>
+      </w:pPr>
+      <w:r>
+        <w:rPr/>
+        <w:t>5) Check what is saved with image. Seems like rotation isn’t saved not sure what is.</w:t>
+      </w:r>
+    </w:p>
+    <w:p>
+      <w:pPr>
+        <w:pStyle w:val="Normal"/>
+        <w:rPr/>
+      </w:pPr>
+      <w:r>
+        <w:rPr/>
+      </w:r>
+    </w:p>
+    <w:p>
+      <w:pPr>
+        <w:pStyle w:val="Normal"/>
+        <w:rPr/>
+      </w:pPr>
+      <w:r>
+        <w:rPr/>
+        <w:t>Current menu</w:t>
+        <w:tab/>
+        <w:tab/>
+        <w:tab/>
+        <w:t>New menu</w:t>
+        <w:tab/>
+        <w:tab/>
+      </w:r>
+      <w:r>
+        <w:rPr/>
+        <w:t>Buttons</w:t>
+      </w:r>
+    </w:p>
+    <w:p>
+      <w:pPr>
+        <w:pStyle w:val="Normal"/>
+        <w:rPr/>
+      </w:pPr>
+      <w:r>
+        <w:rPr/>
+        <w:t>Rotation</w:t>
+        <w:tab/>
+        <w:tab/>
+        <w:tab/>
+        <w:t>Calculate Model</w:t>
+        <w:tab/>
+        <w:t>-</w:t>
+      </w:r>
+      <w:r>
+        <w:rPr/>
+        <w:t>make shapes circle square</w:t>
+      </w:r>
+    </w:p>
+    <w:p>
+      <w:pPr>
+        <w:pStyle w:val="Normal"/>
+        <w:rPr/>
+      </w:pPr>
+      <w:r>
+        <w:rPr/>
+        <w:t>Set Colors – remove</w:t>
+        <w:tab/>
+        <w:tab/>
+        <w:t>Set Perspective</w:t>
+        <w:tab/>
+        <w:tab/>
+        <w:t>-</w:t>
+      </w:r>
+      <w:r>
+        <w:rPr/>
+        <w:t xml:space="preserve">mave two rects </w:t>
+      </w:r>
+    </w:p>
+    <w:p>
+      <w:pPr>
+        <w:pStyle w:val="Normal"/>
+        <w:rPr/>
+      </w:pPr>
+      <w:r>
+        <w:rPr/>
+        <w:t>Set Perspective</w:t>
+        <w:tab/>
+        <w:tab/>
+        <w:tab/>
+        <w:t>Set View</w:t>
+        <w:tab/>
+        <w:tab/>
+        <w:t xml:space="preserve">- </w:t>
+      </w:r>
+      <w:r>
+        <w:rPr/>
+        <w:t>little camera</w:t>
+      </w:r>
+    </w:p>
+    <w:p>
+      <w:pPr>
+        <w:pStyle w:val="Normal"/>
+        <w:rPr/>
+      </w:pPr>
+      <w:r>
+        <w:rPr/>
+        <w:t>Set View</w:t>
+        <w:tab/>
+        <w:tab/>
+        <w:tab/>
+        <w:t>Rotation</w:t>
+        <w:tab/>
+        <w:tab/>
+        <w:t xml:space="preserve">- </w:t>
+      </w:r>
+      <w:r>
+        <w:rPr/>
+        <w:t>curved arrows</w:t>
+      </w:r>
+    </w:p>
+    <w:p>
+      <w:pPr>
+        <w:pStyle w:val="Normal"/>
+        <w:rPr/>
+      </w:pPr>
+      <w:r>
+        <w:rPr/>
+        <w:t>Set Model</w:t>
+        <w:tab/>
+        <w:tab/>
+        <w:tab/>
+        <w:t>Edit Palette</w:t>
+        <w:tab/>
+        <w:tab/>
+        <w:t>-</w:t>
+      </w:r>
+      <w:r>
+        <w:rPr/>
+        <w:t>like other apps</w:t>
+      </w:r>
+    </w:p>
+    <w:p>
+      <w:pPr>
+        <w:pStyle w:val="Normal"/>
+        <w:rPr/>
+      </w:pPr>
+      <w:r>
+        <w:rPr/>
+        <w:t>Edit Palette</w:t>
+      </w:r>
+    </w:p>
+    <w:p>
+      <w:pPr>
+        <w:pStyle w:val="Normal"/>
+        <w:rPr/>
+      </w:pPr>
+      <w:r>
+        <w:rPr/>
+      </w:r>
+    </w:p>
+    <w:p>
+      <w:pPr>
+        <w:pStyle w:val="Normal"/>
+        <w:rPr/>
+      </w:pPr>
+      <w:r>
+        <w:rPr/>
+        <w:t>Commit</w:t>
+      </w:r>
+    </w:p>
+    <w:p>
+      <w:pPr>
+        <w:pStyle w:val="Normal"/>
+        <w:rPr/>
+      </w:pPr>
+      <w:r>
+        <w:rPr/>
+        <w:t>Removed Set Colors and rearranged edit menu</w:t>
+      </w:r>
+    </w:p>
+    <w:p>
+      <w:pPr>
+        <w:pStyle w:val="Normal"/>
+        <w:rPr/>
+      </w:pPr>
+      <w:r>
+        <w:rPr/>
+      </w:r>
     </w:p>
     <w:p>
       <w:pPr>
@@ -24652,6 +24896,76 @@
       <w:szCs w:val="24"/>
     </w:rPr>
   </w:style>
+  <w:style w:type="character" w:styleId="ListLabel41">
+    <w:name w:val="ListLabel 41"/>
+    <w:qFormat/>
+    <w:rPr>
+      <w:rFonts w:cs="Consolas"/>
+      <w:color w:val="000000"/>
+      <w:sz w:val="19"/>
+    </w:rPr>
+  </w:style>
+  <w:style w:type="character" w:styleId="ListLabel42">
+    <w:name w:val="ListLabel 42"/>
+    <w:qFormat/>
+    <w:rPr>
+      <w:rFonts w:cs="Consolas"/>
+      <w:color w:val="000000"/>
+      <w:sz w:val="19"/>
+    </w:rPr>
+  </w:style>
+  <w:style w:type="character" w:styleId="ListLabel43">
+    <w:name w:val="ListLabel 43"/>
+    <w:qFormat/>
+    <w:rPr>
+      <w:rFonts w:cs="Consolas"/>
+      <w:color w:val="000000"/>
+      <w:sz w:val="19"/>
+    </w:rPr>
+  </w:style>
+  <w:style w:type="character" w:styleId="ListLabel44">
+    <w:name w:val="ListLabel 44"/>
+    <w:qFormat/>
+    <w:rPr>
+      <w:rFonts w:cs="Consolas"/>
+      <w:color w:val="000000"/>
+      <w:sz w:val="19"/>
+    </w:rPr>
+  </w:style>
+  <w:style w:type="character" w:styleId="ListLabel45">
+    <w:name w:val="ListLabel 45"/>
+    <w:qFormat/>
+    <w:rPr>
+      <w:rFonts w:cs="Calibri" w:cstheme="minorHAnsi"/>
+      <w:sz w:val="28"/>
+      <w:szCs w:val="28"/>
+    </w:rPr>
+  </w:style>
+  <w:style w:type="character" w:styleId="ListLabel46">
+    <w:name w:val="ListLabel 46"/>
+    <w:qFormat/>
+    <w:rPr>
+      <w:rFonts w:eastAsia="" w:eastAsiaTheme="majorEastAsia"/>
+      <w:color w:val="003080"/>
+      <w:sz w:val="19"/>
+      <w:szCs w:val="19"/>
+    </w:rPr>
+  </w:style>
+  <w:style w:type="character" w:styleId="ListLabel47">
+    <w:name w:val="ListLabel 47"/>
+    <w:qFormat/>
+    <w:rPr/>
+  </w:style>
+  <w:style w:type="character" w:styleId="ListLabel48">
+    <w:name w:val="ListLabel 48"/>
+    <w:qFormat/>
+    <w:rPr>
+      <w:rFonts w:cs="Calibri" w:cstheme="minorHAnsi"/>
+      <w:iCs/>
+      <w:sz w:val="24"/>
+      <w:szCs w:val="24"/>
+    </w:rPr>
+  </w:style>
   <w:style w:type="paragraph" w:styleId="Heading">
     <w:name w:val="Heading"/>
     <w:basedOn w:val="Normal"/>

</xml_diff>

<commit_message>
Changed IDR_FractalXTYPE  to IDR_FRACTALX_TYPE
</commit_message>
<xml_diff>
--- a/Fractal X plans.docx
+++ b/Fractal X plans.docx
@@ -21545,11 +21545,7 @@
       </w:pPr>
       <w:r>
         <w:rPr/>
-        <w:t>2</w:t>
-      </w:r>
-      <w:r>
-        <w:rPr/>
-        <w:t>) Mouse handlers or buttons to move model or rotate</w:t>
+        <w:t>2) Mouse handlers or buttons to move model or rotate</w:t>
       </w:r>
     </w:p>
     <w:p>
@@ -21605,9 +21601,6 @@
         <w:t>New menu</w:t>
         <w:tab/>
         <w:tab/>
-      </w:r>
-      <w:r>
-        <w:rPr/>
         <w:t>Buttons</w:t>
       </w:r>
     </w:p>
@@ -21624,11 +21617,7 @@
         <w:tab/>
         <w:t>Calculate Model</w:t>
         <w:tab/>
-        <w:t>-</w:t>
-      </w:r>
-      <w:r>
-        <w:rPr/>
-        <w:t>make shapes circle square</w:t>
+        <w:t>-make shapes circle square</w:t>
       </w:r>
     </w:p>
     <w:p>
@@ -21644,11 +21633,7 @@
         <w:t>Set Perspective</w:t>
         <w:tab/>
         <w:tab/>
-        <w:t>-</w:t>
-      </w:r>
-      <w:r>
-        <w:rPr/>
-        <w:t xml:space="preserve">mave two rects </w:t>
+        <w:t xml:space="preserve">-mave two rects </w:t>
       </w:r>
     </w:p>
     <w:p>
@@ -21665,11 +21650,7 @@
         <w:t>Set View</w:t>
         <w:tab/>
         <w:tab/>
-        <w:t xml:space="preserve">- </w:t>
-      </w:r>
-      <w:r>
-        <w:rPr/>
-        <w:t>little camera</w:t>
+        <w:t>- little camera</w:t>
       </w:r>
     </w:p>
     <w:p>
@@ -21686,11 +21667,7 @@
         <w:t>Rotation</w:t>
         <w:tab/>
         <w:tab/>
-        <w:t xml:space="preserve">- </w:t>
-      </w:r>
-      <w:r>
-        <w:rPr/>
-        <w:t>curved arrows</w:t>
+        <w:t>- curved arrows</w:t>
       </w:r>
     </w:p>
     <w:p>
@@ -21707,11 +21684,7 @@
         <w:t>Edit Palette</w:t>
         <w:tab/>
         <w:tab/>
-        <w:t>-</w:t>
-      </w:r>
-      <w:r>
-        <w:rPr/>
-        <w:t>like other apps</w:t>
+        <w:t>-like other apps</w:t>
       </w:r>
     </w:p>
     <w:p>
@@ -21751,6 +21724,69 @@
       <w:r>
         <w:rPr/>
         <w:t>Removed Set Colors and rearranged edit menu</w:t>
+      </w:r>
+    </w:p>
+    <w:p>
+      <w:pPr>
+        <w:pStyle w:val="Normal"/>
+        <w:rPr/>
+      </w:pPr>
+      <w:r>
+        <w:rPr/>
+      </w:r>
+    </w:p>
+    <w:p>
+      <w:pPr>
+        <w:pStyle w:val="Normal"/>
+        <w:rPr/>
+      </w:pPr>
+      <w:bookmarkStart w:id="2" w:name="__DdeLink__1793_3259793007"/>
+      <w:r>
+        <w:rPr/>
+        <w:t xml:space="preserve">IDR_FractalXTYPE  </w:t>
+      </w:r>
+      <w:r>
+        <w:rPr/>
+        <w:t>IDR_FRACTALX_TYPE</w:t>
+      </w:r>
+      <w:bookmarkEnd w:id="2"/>
+    </w:p>
+    <w:p>
+      <w:pPr>
+        <w:pStyle w:val="Normal"/>
+        <w:rPr/>
+      </w:pPr>
+      <w:r>
+        <w:rPr/>
+      </w:r>
+    </w:p>
+    <w:p>
+      <w:pPr>
+        <w:pStyle w:val="Normal"/>
+        <w:rPr/>
+      </w:pPr>
+      <w:r>
+        <w:rPr/>
+        <w:t>Commit</w:t>
+      </w:r>
+    </w:p>
+    <w:p>
+      <w:pPr>
+        <w:pStyle w:val="Normal"/>
+        <w:rPr/>
+      </w:pPr>
+      <w:r>
+        <w:rPr/>
+        <w:t>Changed IDR_FractalXTYPE  to IDR_FRACTALX_TYPE</w:t>
+      </w:r>
+    </w:p>
+    <w:p>
+      <w:pPr>
+        <w:pStyle w:val="Normal"/>
+        <w:rPr/>
+      </w:pPr>
+      <w:r>
+        <w:rPr/>
       </w:r>
     </w:p>
     <w:p>
@@ -24966,6 +25002,76 @@
       <w:szCs w:val="24"/>
     </w:rPr>
   </w:style>
+  <w:style w:type="character" w:styleId="ListLabel49">
+    <w:name w:val="ListLabel 49"/>
+    <w:qFormat/>
+    <w:rPr>
+      <w:rFonts w:cs="Consolas"/>
+      <w:color w:val="000000"/>
+      <w:sz w:val="19"/>
+    </w:rPr>
+  </w:style>
+  <w:style w:type="character" w:styleId="ListLabel50">
+    <w:name w:val="ListLabel 50"/>
+    <w:qFormat/>
+    <w:rPr>
+      <w:rFonts w:cs="Consolas"/>
+      <w:color w:val="000000"/>
+      <w:sz w:val="19"/>
+    </w:rPr>
+  </w:style>
+  <w:style w:type="character" w:styleId="ListLabel51">
+    <w:name w:val="ListLabel 51"/>
+    <w:qFormat/>
+    <w:rPr>
+      <w:rFonts w:cs="Consolas"/>
+      <w:color w:val="000000"/>
+      <w:sz w:val="19"/>
+    </w:rPr>
+  </w:style>
+  <w:style w:type="character" w:styleId="ListLabel52">
+    <w:name w:val="ListLabel 52"/>
+    <w:qFormat/>
+    <w:rPr>
+      <w:rFonts w:cs="Consolas"/>
+      <w:color w:val="000000"/>
+      <w:sz w:val="19"/>
+    </w:rPr>
+  </w:style>
+  <w:style w:type="character" w:styleId="ListLabel53">
+    <w:name w:val="ListLabel 53"/>
+    <w:qFormat/>
+    <w:rPr>
+      <w:rFonts w:cs="Calibri" w:cstheme="minorHAnsi"/>
+      <w:sz w:val="28"/>
+      <w:szCs w:val="28"/>
+    </w:rPr>
+  </w:style>
+  <w:style w:type="character" w:styleId="ListLabel54">
+    <w:name w:val="ListLabel 54"/>
+    <w:qFormat/>
+    <w:rPr>
+      <w:rFonts w:eastAsia="" w:eastAsiaTheme="majorEastAsia"/>
+      <w:color w:val="003080"/>
+      <w:sz w:val="19"/>
+      <w:szCs w:val="19"/>
+    </w:rPr>
+  </w:style>
+  <w:style w:type="character" w:styleId="ListLabel55">
+    <w:name w:val="ListLabel 55"/>
+    <w:qFormat/>
+    <w:rPr/>
+  </w:style>
+  <w:style w:type="character" w:styleId="ListLabel56">
+    <w:name w:val="ListLabel 56"/>
+    <w:qFormat/>
+    <w:rPr>
+      <w:rFonts w:cs="Calibri" w:cstheme="minorHAnsi"/>
+      <w:iCs/>
+      <w:sz w:val="24"/>
+      <w:szCs w:val="24"/>
+    </w:rPr>
+  </w:style>
   <w:style w:type="paragraph" w:styleId="Heading">
     <w:name w:val="Heading"/>
     <w:basedOn w:val="Normal"/>

</xml_diff>

<commit_message>
Added shell of CPositionAngleDlg
</commit_message>
<xml_diff>
--- a/Fractal X plans.docx
+++ b/Fractal X plans.docx
@@ -21892,6 +21892,182 @@
       <w:r>
         <w:rPr/>
       </w:r>
+    </w:p>
+    <w:p>
+      <w:pPr>
+        <w:pStyle w:val="Normal"/>
+        <w:rPr/>
+      </w:pPr>
+      <w:r>
+        <w:rPr/>
+        <w:t>Next consider dialog and mouse moves for rotating and moving forward and back</w:t>
+      </w:r>
+    </w:p>
+    <w:p>
+      <w:pPr>
+        <w:pStyle w:val="Normal"/>
+        <w:rPr/>
+      </w:pPr>
+      <w:r>
+        <w:rPr/>
+        <w:t>There are rotations around x, y and z</w:t>
+      </w:r>
+    </w:p>
+    <w:p>
+      <w:pPr>
+        <w:pStyle w:val="Normal"/>
+        <w:rPr/>
+      </w:pPr>
+      <w:r>
+        <w:rPr/>
+        <w:t>There are target positions x, y and z</w:t>
+      </w:r>
+    </w:p>
+    <w:p>
+      <w:pPr>
+        <w:pStyle w:val="Normal"/>
+        <w:rPr/>
+      </w:pPr>
+      <w:r>
+        <w:rPr/>
+      </w:r>
+    </w:p>
+    <w:p>
+      <w:pPr>
+        <w:pStyle w:val="Normal"/>
+        <w:rPr/>
+      </w:pPr>
+      <w:r>
+        <w:rPr/>
+        <w:t>12/28/18</w:t>
+      </w:r>
+    </w:p>
+    <w:p>
+      <w:pPr>
+        <w:pStyle w:val="Normal"/>
+        <w:rPr/>
+      </w:pPr>
+      <w:r>
+        <w:rPr/>
+        <w:t>ID_EDIT_ANGLEPOSITION</w:t>
+      </w:r>
+    </w:p>
+    <w:p>
+      <w:pPr>
+        <w:pStyle w:val="Normal"/>
+        <w:rPr/>
+      </w:pPr>
+      <w:r>
+        <w:rPr/>
+        <w:t>Make structure to hold current angles and positions (if doesn’t exist)</w:t>
+      </w:r>
+    </w:p>
+    <w:p>
+      <w:pPr>
+        <w:pStyle w:val="Normal"/>
+        <w:rPr/>
+      </w:pPr>
+      <w:r>
+        <w:rPr/>
+        <w:tab/>
+      </w:r>
+      <w:r>
+        <w:rPr>
+          <w:rFonts w:ascii="Consolas" w:hAnsi="Consolas"/>
+          <w:i/>
+          <w:color w:val="0000FF"/>
+          <w:sz w:val="19"/>
+        </w:rPr>
+        <w:t>RotationParams RotationDlg.h</w:t>
+      </w:r>
+    </w:p>
+    <w:p>
+      <w:pPr>
+        <w:pStyle w:val="Normal"/>
+        <w:rPr/>
+      </w:pPr>
+      <w:r>
+        <w:rPr>
+          <w:rFonts w:ascii="Consolas" w:hAnsi="Consolas"/>
+          <w:i/>
+          <w:color w:val="0000FF"/>
+          <w:sz w:val="19"/>
+        </w:rPr>
+        <w:tab/>
+        <w:t xml:space="preserve">tuple&lt;float, float, float&gt; </w:t>
+      </w:r>
+    </w:p>
+    <w:p>
+      <w:pPr>
+        <w:pStyle w:val="Normal"/>
+        <w:rPr/>
+      </w:pPr>
+      <w:r>
+        <w:rPr/>
+        <w:t>Make modeless dialog -ok</w:t>
+      </w:r>
+    </w:p>
+    <w:p>
+      <w:pPr>
+        <w:pStyle w:val="Normal"/>
+        <w:rPr/>
+      </w:pPr>
+      <w:r>
+        <w:rPr/>
+        <w:t>Make coordinate bitmap and display in dialog</w:t>
+      </w:r>
+    </w:p>
+    <w:p>
+      <w:pPr>
+        <w:pStyle w:val="Normal"/>
+        <w:rPr/>
+      </w:pPr>
+      <w:r>
+        <w:rPr/>
+        <w:t>Make button images</w:t>
+      </w:r>
+    </w:p>
+    <w:p>
+      <w:pPr>
+        <w:pStyle w:val="Normal"/>
+        <w:rPr/>
+      </w:pPr>
+      <w:r>
+        <w:rPr/>
+        <w:t>Make buttons</w:t>
+      </w:r>
+    </w:p>
+    <w:p>
+      <w:pPr>
+        <w:pStyle w:val="Normal"/>
+        <w:rPr/>
+      </w:pPr>
+      <w:r>
+        <w:rPr/>
+        <w:t>Connect each</w:t>
+      </w:r>
+    </w:p>
+    <w:p>
+      <w:pPr>
+        <w:pStyle w:val="Normal"/>
+        <w:rPr/>
+      </w:pPr>
+      <w:r>
+        <w:rPr/>
+        <w:t>Commit</w:t>
+      </w:r>
+    </w:p>
+    <w:p>
+      <w:pPr>
+        <w:pStyle w:val="Normal"/>
+        <w:rPr/>
+      </w:pPr>
+      <w:bookmarkStart w:id="3" w:name="__DdeLink__1815_2498131517"/>
+      <w:r>
+        <w:rPr/>
+        <w:t>Added shell of CPositionAngleDlg</w:t>
+      </w:r>
+      <w:bookmarkEnd w:id="3"/>
     </w:p>
     <w:p>
       <w:pPr>
@@ -25316,6 +25492,216 @@
       <w:szCs w:val="24"/>
     </w:rPr>
   </w:style>
+  <w:style w:type="character" w:styleId="ListLabel73">
+    <w:name w:val="ListLabel 73"/>
+    <w:qFormat/>
+    <w:rPr>
+      <w:rFonts w:cs="Consolas"/>
+      <w:color w:val="000000"/>
+      <w:sz w:val="19"/>
+    </w:rPr>
+  </w:style>
+  <w:style w:type="character" w:styleId="ListLabel74">
+    <w:name w:val="ListLabel 74"/>
+    <w:qFormat/>
+    <w:rPr>
+      <w:rFonts w:cs="Consolas"/>
+      <w:color w:val="000000"/>
+      <w:sz w:val="19"/>
+    </w:rPr>
+  </w:style>
+  <w:style w:type="character" w:styleId="ListLabel75">
+    <w:name w:val="ListLabel 75"/>
+    <w:qFormat/>
+    <w:rPr>
+      <w:rFonts w:cs="Consolas"/>
+      <w:color w:val="000000"/>
+      <w:sz w:val="19"/>
+    </w:rPr>
+  </w:style>
+  <w:style w:type="character" w:styleId="ListLabel76">
+    <w:name w:val="ListLabel 76"/>
+    <w:qFormat/>
+    <w:rPr>
+      <w:rFonts w:cs="Consolas"/>
+      <w:color w:val="000000"/>
+      <w:sz w:val="19"/>
+    </w:rPr>
+  </w:style>
+  <w:style w:type="character" w:styleId="ListLabel77">
+    <w:name w:val="ListLabel 77"/>
+    <w:qFormat/>
+    <w:rPr>
+      <w:rFonts w:cs="Calibri" w:cstheme="minorHAnsi"/>
+      <w:sz w:val="28"/>
+      <w:szCs w:val="28"/>
+    </w:rPr>
+  </w:style>
+  <w:style w:type="character" w:styleId="ListLabel78">
+    <w:name w:val="ListLabel 78"/>
+    <w:qFormat/>
+    <w:rPr>
+      <w:rFonts w:eastAsia="" w:eastAsiaTheme="majorEastAsia"/>
+      <w:color w:val="003080"/>
+      <w:sz w:val="19"/>
+      <w:szCs w:val="19"/>
+    </w:rPr>
+  </w:style>
+  <w:style w:type="character" w:styleId="ListLabel79">
+    <w:name w:val="ListLabel 79"/>
+    <w:qFormat/>
+    <w:rPr/>
+  </w:style>
+  <w:style w:type="character" w:styleId="ListLabel80">
+    <w:name w:val="ListLabel 80"/>
+    <w:qFormat/>
+    <w:rPr>
+      <w:rFonts w:cs="Calibri" w:cstheme="minorHAnsi"/>
+      <w:iCs/>
+      <w:sz w:val="24"/>
+      <w:szCs w:val="24"/>
+    </w:rPr>
+  </w:style>
+  <w:style w:type="character" w:styleId="ListLabel81">
+    <w:name w:val="ListLabel 81"/>
+    <w:qFormat/>
+    <w:rPr>
+      <w:rFonts w:cs="Consolas"/>
+      <w:color w:val="000000"/>
+      <w:sz w:val="19"/>
+    </w:rPr>
+  </w:style>
+  <w:style w:type="character" w:styleId="ListLabel82">
+    <w:name w:val="ListLabel 82"/>
+    <w:qFormat/>
+    <w:rPr>
+      <w:rFonts w:cs="Consolas"/>
+      <w:color w:val="000000"/>
+      <w:sz w:val="19"/>
+    </w:rPr>
+  </w:style>
+  <w:style w:type="character" w:styleId="ListLabel83">
+    <w:name w:val="ListLabel 83"/>
+    <w:qFormat/>
+    <w:rPr>
+      <w:rFonts w:cs="Consolas"/>
+      <w:color w:val="000000"/>
+      <w:sz w:val="19"/>
+    </w:rPr>
+  </w:style>
+  <w:style w:type="character" w:styleId="ListLabel84">
+    <w:name w:val="ListLabel 84"/>
+    <w:qFormat/>
+    <w:rPr>
+      <w:rFonts w:cs="Consolas"/>
+      <w:color w:val="000000"/>
+      <w:sz w:val="19"/>
+    </w:rPr>
+  </w:style>
+  <w:style w:type="character" w:styleId="ListLabel85">
+    <w:name w:val="ListLabel 85"/>
+    <w:qFormat/>
+    <w:rPr>
+      <w:rFonts w:cs="Calibri" w:cstheme="minorHAnsi"/>
+      <w:sz w:val="28"/>
+      <w:szCs w:val="28"/>
+    </w:rPr>
+  </w:style>
+  <w:style w:type="character" w:styleId="ListLabel86">
+    <w:name w:val="ListLabel 86"/>
+    <w:qFormat/>
+    <w:rPr>
+      <w:rFonts w:eastAsia="" w:eastAsiaTheme="majorEastAsia"/>
+      <w:color w:val="003080"/>
+      <w:sz w:val="19"/>
+      <w:szCs w:val="19"/>
+    </w:rPr>
+  </w:style>
+  <w:style w:type="character" w:styleId="ListLabel87">
+    <w:name w:val="ListLabel 87"/>
+    <w:qFormat/>
+    <w:rPr/>
+  </w:style>
+  <w:style w:type="character" w:styleId="ListLabel88">
+    <w:name w:val="ListLabel 88"/>
+    <w:qFormat/>
+    <w:rPr>
+      <w:rFonts w:cs="Calibri" w:cstheme="minorHAnsi"/>
+      <w:iCs/>
+      <w:sz w:val="24"/>
+      <w:szCs w:val="24"/>
+    </w:rPr>
+  </w:style>
+  <w:style w:type="character" w:styleId="ListLabel89">
+    <w:name w:val="ListLabel 89"/>
+    <w:qFormat/>
+    <w:rPr>
+      <w:rFonts w:cs="Consolas"/>
+      <w:color w:val="000000"/>
+      <w:sz w:val="19"/>
+    </w:rPr>
+  </w:style>
+  <w:style w:type="character" w:styleId="ListLabel90">
+    <w:name w:val="ListLabel 90"/>
+    <w:qFormat/>
+    <w:rPr>
+      <w:rFonts w:cs="Consolas"/>
+      <w:color w:val="000000"/>
+      <w:sz w:val="19"/>
+    </w:rPr>
+  </w:style>
+  <w:style w:type="character" w:styleId="ListLabel91">
+    <w:name w:val="ListLabel 91"/>
+    <w:qFormat/>
+    <w:rPr>
+      <w:rFonts w:cs="Consolas"/>
+      <w:color w:val="000000"/>
+      <w:sz w:val="19"/>
+    </w:rPr>
+  </w:style>
+  <w:style w:type="character" w:styleId="ListLabel92">
+    <w:name w:val="ListLabel 92"/>
+    <w:qFormat/>
+    <w:rPr>
+      <w:rFonts w:cs="Consolas"/>
+      <w:color w:val="000000"/>
+      <w:sz w:val="19"/>
+    </w:rPr>
+  </w:style>
+  <w:style w:type="character" w:styleId="ListLabel93">
+    <w:name w:val="ListLabel 93"/>
+    <w:qFormat/>
+    <w:rPr>
+      <w:rFonts w:cs="Calibri" w:cstheme="minorHAnsi"/>
+      <w:sz w:val="28"/>
+      <w:szCs w:val="28"/>
+    </w:rPr>
+  </w:style>
+  <w:style w:type="character" w:styleId="ListLabel94">
+    <w:name w:val="ListLabel 94"/>
+    <w:qFormat/>
+    <w:rPr>
+      <w:rFonts w:eastAsia="" w:eastAsiaTheme="majorEastAsia"/>
+      <w:color w:val="003080"/>
+      <w:sz w:val="19"/>
+      <w:szCs w:val="19"/>
+    </w:rPr>
+  </w:style>
+  <w:style w:type="character" w:styleId="ListLabel95">
+    <w:name w:val="ListLabel 95"/>
+    <w:qFormat/>
+    <w:rPr/>
+  </w:style>
+  <w:style w:type="character" w:styleId="ListLabel96">
+    <w:name w:val="ListLabel 96"/>
+    <w:qFormat/>
+    <w:rPr>
+      <w:rFonts w:cs="Calibri" w:cstheme="minorHAnsi"/>
+      <w:iCs/>
+      <w:sz w:val="24"/>
+      <w:szCs w:val="24"/>
+    </w:rPr>
+  </w:style>
   <w:style w:type="paragraph" w:styleId="Heading">
     <w:name w:val="Heading"/>
     <w:basedOn w:val="Normal"/>

</xml_diff>

<commit_message>
Implemented CclickMappedPictureCtrl and used in CPositionAngleDlg
</commit_message>
<xml_diff>
--- a/Fractal X plans.docx
+++ b/Fractal X plans.docx
@@ -22065,9 +22065,277 @@
       <w:bookmarkStart w:id="3" w:name="__DdeLink__1815_2498131517"/>
       <w:r>
         <w:rPr/>
-        <w:t>Added shell of CPositionAngleDlg</w:t>
+        <w:t>Added shell of CpositionAngleDlg</w:t>
       </w:r>
       <w:bookmarkEnd w:id="3"/>
+    </w:p>
+    <w:p>
+      <w:pPr>
+        <w:pStyle w:val="Normal"/>
+        <w:rPr/>
+      </w:pPr>
+      <w:r>
+        <w:rPr/>
+      </w:r>
+    </w:p>
+    <w:p>
+      <w:pPr>
+        <w:pStyle w:val="Normal"/>
+        <w:rPr/>
+      </w:pPr>
+      <w:r>
+        <w:rPr/>
+        <w:t>12/31/18</w:t>
+      </w:r>
+    </w:p>
+    <w:p>
+      <w:pPr>
+        <w:pStyle w:val="Normal"/>
+        <w:rPr/>
+      </w:pPr>
+      <w:r>
+        <w:rPr/>
+        <w:t>Making a custom picture control</w:t>
+      </w:r>
+    </w:p>
+    <w:p>
+      <w:pPr>
+        <w:pStyle w:val="Normal"/>
+        <w:rPr/>
+      </w:pPr>
+      <w:r>
+        <w:rPr/>
+        <w:t>Making picturectrl</w:t>
+      </w:r>
+    </w:p>
+    <w:p>
+      <w:pPr>
+        <w:pStyle w:val="Normal"/>
+        <w:rPr/>
+      </w:pPr>
+      <w:r>
+        <w:rPr/>
+        <w:t>image is in: C:\docs\programming FractalX\images\coords.bmp</w:t>
+      </w:r>
+    </w:p>
+    <w:p>
+      <w:pPr>
+        <w:pStyle w:val="Normal"/>
+        <w:rPr/>
+      </w:pPr>
+      <w:r>
+        <w:rPr/>
+        <w:t>Got it to display a bmp.</w:t>
+      </w:r>
+    </w:p>
+    <w:p>
+      <w:pPr>
+        <w:pStyle w:val="Normal"/>
+        <w:rPr/>
+      </w:pPr>
+      <w:r>
+        <w:rPr/>
+        <w:t xml:space="preserve">Next </w:t>
+      </w:r>
+    </w:p>
+    <w:p>
+      <w:pPr>
+        <w:pStyle w:val="Normal"/>
+        <w:rPr/>
+      </w:pPr>
+      <w:r>
+        <w:rPr/>
+        <w:t xml:space="preserve">1) </w:t>
+      </w:r>
+      <w:r>
+        <w:rPr/>
+        <w:t>Make a parent Cwnd in the ctrl and clean up -ok</w:t>
+      </w:r>
+    </w:p>
+    <w:p>
+      <w:pPr>
+        <w:pStyle w:val="Normal"/>
+        <w:rPr/>
+      </w:pPr>
+      <w:r>
+        <w:rPr/>
+        <w:t xml:space="preserve">2) </w:t>
+      </w:r>
+      <w:r>
+        <w:rPr/>
+        <w:t xml:space="preserve">Have it catch mouse move and post message to parent with coord. Will use message later for clicks in rect. Have parent display x,y so we can figure out rectangles. </w:t>
+      </w:r>
+      <w:r>
+        <w:rPr/>
+        <w:t>Make it an option to send these messages.-ok</w:t>
+      </w:r>
+    </w:p>
+    <w:p>
+      <w:pPr>
+        <w:pStyle w:val="Normal"/>
+        <w:rPr/>
+      </w:pPr>
+      <w:r>
+        <w:rPr/>
+        <w:t>3) Make IDs for commands +x, -x, cwX, ccwX, +y, -y, ccY, ccwY, +z, -z, ccZ, ccwZ -</w:t>
+      </w:r>
+      <w:r>
+        <w:rPr/>
+        <w:t>ok</w:t>
+      </w:r>
+    </w:p>
+    <w:p>
+      <w:pPr>
+        <w:pStyle w:val="Normal"/>
+        <w:rPr/>
+      </w:pPr>
+      <w:r>
+        <w:rPr/>
+        <w:t>4) Create a list of objects that include a Crect and an int. Make members for these in control and setters. Make actual list object in dlg. Add on L but down handler that checks rectangles.-</w:t>
+      </w:r>
+      <w:r>
+        <w:rPr/>
+        <w:t>ok</w:t>
+      </w:r>
+    </w:p>
+    <w:p>
+      <w:pPr>
+        <w:pStyle w:val="Normal"/>
+        <w:rPr/>
+      </w:pPr>
+      <w:r>
+        <w:rPr/>
+        <w:t>5) Send message to parent when rect is hit. -</w:t>
+      </w:r>
+      <w:r>
+        <w:rPr/>
+        <w:t>ok</w:t>
+      </w:r>
+    </w:p>
+    <w:p>
+      <w:pPr>
+        <w:pStyle w:val="Normal"/>
+        <w:rPr/>
+      </w:pPr>
+      <w:r>
+        <w:rPr/>
+        <w:t>6) Figure out how to implement actual conversion from ctrl message to rendering -</w:t>
+      </w:r>
+      <w:r>
+        <w:rPr/>
+        <w:t>ok</w:t>
+      </w:r>
+    </w:p>
+    <w:p>
+      <w:pPr>
+        <w:pStyle w:val="Normal"/>
+        <w:rPr/>
+      </w:pPr>
+      <w:r>
+        <w:rPr/>
+        <w:t>7) Implement and test</w:t>
+      </w:r>
+    </w:p>
+    <w:p>
+      <w:pPr>
+        <w:pStyle w:val="Normal"/>
+        <w:rPr/>
+      </w:pPr>
+      <w:r>
+        <w:rPr/>
+        <w:t>7.1) Need to make position update the view (rotation OK)</w:t>
+      </w:r>
+    </w:p>
+    <w:p>
+      <w:pPr>
+        <w:pStyle w:val="Normal"/>
+        <w:rPr/>
+      </w:pPr>
+      <w:r>
+        <w:rPr/>
+        <w:t>7.2) Remove fractx view handlers and call imp directly</w:t>
+      </w:r>
+    </w:p>
+    <w:p>
+      <w:pPr>
+        <w:pStyle w:val="Normal"/>
+        <w:rPr/>
+      </w:pPr>
+      <w:r>
+        <w:rPr/>
+        <w:t>7.3) Fix direction of position change (not sure about rotation)</w:t>
+      </w:r>
+    </w:p>
+    <w:p>
+      <w:pPr>
+        <w:pStyle w:val="Normal"/>
+        <w:rPr/>
+      </w:pPr>
+      <w:r>
+        <w:rPr/>
+        <w:t>7.5) Update the position angle dlg when rotation changes</w:t>
+      </w:r>
+    </w:p>
+    <w:p>
+      <w:pPr>
+        <w:pStyle w:val="Normal"/>
+        <w:rPr/>
+      </w:pPr>
+      <w:r>
+        <w:rPr/>
+        <w:t>7.7) Update OnKillAnglePosition so it doesn’t do anything if rotating</w:t>
+      </w:r>
+    </w:p>
+    <w:p>
+      <w:pPr>
+        <w:pStyle w:val="Normal"/>
+        <w:rPr/>
+      </w:pPr>
+      <w:r>
+        <w:rPr/>
+        <w:t>8) Figure out if GDI+ would be better so we could use png and jpg</w:t>
+      </w:r>
+    </w:p>
+    <w:p>
+      <w:pPr>
+        <w:pStyle w:val="Normal"/>
+        <w:rPr/>
+      </w:pPr>
+      <w:r>
+        <w:rPr/>
+        <w:t>9) Use a local resource for the image or at least a safer path</w:t>
+      </w:r>
+    </w:p>
+    <w:p>
+      <w:pPr>
+        <w:pStyle w:val="Normal"/>
+        <w:rPr/>
+      </w:pPr>
+      <w:r>
+        <w:rPr/>
+      </w:r>
+    </w:p>
+    <w:p>
+      <w:pPr>
+        <w:pStyle w:val="Normal"/>
+        <w:rPr/>
+      </w:pPr>
+      <w:r>
+        <w:rPr/>
+        <w:t>Commit</w:t>
+      </w:r>
+    </w:p>
+    <w:p>
+      <w:pPr>
+        <w:pStyle w:val="Normal"/>
+        <w:rPr/>
+      </w:pPr>
+      <w:bookmarkStart w:id="4" w:name="__DdeLink__1924_3083404367"/>
+      <w:r>
+        <w:rPr/>
+        <w:t>Implemented CclickMappedPictureCtrl and used in CPositionAngleDlg</w:t>
+      </w:r>
+      <w:bookmarkEnd w:id="4"/>
     </w:p>
     <w:p>
       <w:pPr>
@@ -25702,6 +25970,76 @@
       <w:szCs w:val="24"/>
     </w:rPr>
   </w:style>
+  <w:style w:type="character" w:styleId="ListLabel97">
+    <w:name w:val="ListLabel 97"/>
+    <w:qFormat/>
+    <w:rPr>
+      <w:rFonts w:cs="Consolas"/>
+      <w:color w:val="000000"/>
+      <w:sz w:val="19"/>
+    </w:rPr>
+  </w:style>
+  <w:style w:type="character" w:styleId="ListLabel98">
+    <w:name w:val="ListLabel 98"/>
+    <w:qFormat/>
+    <w:rPr>
+      <w:rFonts w:cs="Consolas"/>
+      <w:color w:val="000000"/>
+      <w:sz w:val="19"/>
+    </w:rPr>
+  </w:style>
+  <w:style w:type="character" w:styleId="ListLabel99">
+    <w:name w:val="ListLabel 99"/>
+    <w:qFormat/>
+    <w:rPr>
+      <w:rFonts w:cs="Consolas"/>
+      <w:color w:val="000000"/>
+      <w:sz w:val="19"/>
+    </w:rPr>
+  </w:style>
+  <w:style w:type="character" w:styleId="ListLabel100">
+    <w:name w:val="ListLabel 100"/>
+    <w:qFormat/>
+    <w:rPr>
+      <w:rFonts w:cs="Consolas"/>
+      <w:color w:val="000000"/>
+      <w:sz w:val="19"/>
+    </w:rPr>
+  </w:style>
+  <w:style w:type="character" w:styleId="ListLabel101">
+    <w:name w:val="ListLabel 101"/>
+    <w:qFormat/>
+    <w:rPr>
+      <w:rFonts w:cs="Calibri" w:cstheme="minorHAnsi"/>
+      <w:sz w:val="28"/>
+      <w:szCs w:val="28"/>
+    </w:rPr>
+  </w:style>
+  <w:style w:type="character" w:styleId="ListLabel102">
+    <w:name w:val="ListLabel 102"/>
+    <w:qFormat/>
+    <w:rPr>
+      <w:rFonts w:eastAsia="" w:eastAsiaTheme="majorEastAsia"/>
+      <w:color w:val="003080"/>
+      <w:sz w:val="19"/>
+      <w:szCs w:val="19"/>
+    </w:rPr>
+  </w:style>
+  <w:style w:type="character" w:styleId="ListLabel103">
+    <w:name w:val="ListLabel 103"/>
+    <w:qFormat/>
+    <w:rPr/>
+  </w:style>
+  <w:style w:type="character" w:styleId="ListLabel104">
+    <w:name w:val="ListLabel 104"/>
+    <w:qFormat/>
+    <w:rPr>
+      <w:rFonts w:cs="Calibri" w:cstheme="minorHAnsi"/>
+      <w:iCs/>
+      <w:sz w:val="24"/>
+      <w:szCs w:val="24"/>
+    </w:rPr>
+  </w:style>
   <w:style w:type="paragraph" w:styleId="Heading">
     <w:name w:val="Heading"/>
     <w:basedOn w:val="Normal"/>

</xml_diff>

<commit_message>
Made changing position update rendering and reversed directions of position and angles
</commit_message>
<xml_diff>
--- a/Fractal X plans.docx
+++ b/Fractal X plans.docx
@@ -22145,39 +22145,188 @@
       </w:pPr>
       <w:r>
         <w:rPr/>
-        <w:t xml:space="preserve">1) </w:t>
-      </w:r>
-      <w:r>
-        <w:rPr/>
-        <w:t>Make a parent Cwnd in the ctrl and clean up -ok</w:t>
-      </w:r>
-    </w:p>
-    <w:p>
-      <w:pPr>
-        <w:pStyle w:val="Normal"/>
-        <w:rPr/>
-      </w:pPr>
-      <w:r>
-        <w:rPr/>
-        <w:t xml:space="preserve">2) </w:t>
-      </w:r>
-      <w:r>
-        <w:rPr/>
-        <w:t xml:space="preserve">Have it catch mouse move and post message to parent with coord. Will use message later for clicks in rect. Have parent display x,y so we can figure out rectangles. </w:t>
-      </w:r>
-      <w:r>
-        <w:rPr/>
-        <w:t>Make it an option to send these messages.-ok</w:t>
-      </w:r>
-    </w:p>
-    <w:p>
-      <w:pPr>
-        <w:pStyle w:val="Normal"/>
-        <w:rPr/>
-      </w:pPr>
-      <w:r>
-        <w:rPr/>
-        <w:t>3) Make IDs for commands +x, -x, cwX, ccwX, +y, -y, ccY, ccwY, +z, -z, ccZ, ccwZ -</w:t>
+        <w:t>1) Make a parent Cwnd in the ctrl and clean up -ok</w:t>
+      </w:r>
+    </w:p>
+    <w:p>
+      <w:pPr>
+        <w:pStyle w:val="Normal"/>
+        <w:rPr/>
+      </w:pPr>
+      <w:r>
+        <w:rPr/>
+        <w:t>2) Have it catch mouse move and post message to parent with coord. Will use message later for clicks in rect. Have parent display x,y so we can figure out rectangles. Make it an option to send these messages.-ok</w:t>
+      </w:r>
+    </w:p>
+    <w:p>
+      <w:pPr>
+        <w:pStyle w:val="Normal"/>
+        <w:rPr/>
+      </w:pPr>
+      <w:r>
+        <w:rPr/>
+        <w:t>3) Make IDs for commands +x, -x, cwX, ccwX, +y, -y, ccY, ccwY, +z, -z, ccZ, ccwZ -ok</w:t>
+      </w:r>
+    </w:p>
+    <w:p>
+      <w:pPr>
+        <w:pStyle w:val="Normal"/>
+        <w:rPr/>
+      </w:pPr>
+      <w:r>
+        <w:rPr/>
+        <w:t>4) Create a list of objects that include a Crect and an int. Make members for these in control and setters. Make actual list object in dlg. Add on L but down handler that checks rectangles.-ok</w:t>
+      </w:r>
+    </w:p>
+    <w:p>
+      <w:pPr>
+        <w:pStyle w:val="Normal"/>
+        <w:rPr/>
+      </w:pPr>
+      <w:r>
+        <w:rPr/>
+        <w:t>5) Send message to parent when rect is hit. -ok</w:t>
+      </w:r>
+    </w:p>
+    <w:p>
+      <w:pPr>
+        <w:pStyle w:val="Normal"/>
+        <w:rPr/>
+      </w:pPr>
+      <w:r>
+        <w:rPr/>
+        <w:t>6) Figure out how to implement actual conversion from ctrl message to rendering -ok</w:t>
+      </w:r>
+    </w:p>
+    <w:p>
+      <w:pPr>
+        <w:pStyle w:val="Normal"/>
+        <w:rPr/>
+      </w:pPr>
+      <w:r>
+        <w:rPr/>
+        <w:t>7) Implement and test</w:t>
+      </w:r>
+    </w:p>
+    <w:p>
+      <w:pPr>
+        <w:pStyle w:val="Normal"/>
+        <w:rPr/>
+      </w:pPr>
+      <w:r>
+        <w:rPr/>
+        <w:t>7.1) Need to make position update the view (rotation OK)</w:t>
+      </w:r>
+    </w:p>
+    <w:p>
+      <w:pPr>
+        <w:pStyle w:val="Normal"/>
+        <w:rPr/>
+      </w:pPr>
+      <w:r>
+        <w:rPr/>
+        <w:t>7.2) Remove fractx view handlers and call imp directly</w:t>
+      </w:r>
+    </w:p>
+    <w:p>
+      <w:pPr>
+        <w:pStyle w:val="Normal"/>
+        <w:rPr/>
+      </w:pPr>
+      <w:r>
+        <w:rPr/>
+        <w:t>7.3) Fix direction of position change (not sure about rotation)</w:t>
+      </w:r>
+    </w:p>
+    <w:p>
+      <w:pPr>
+        <w:pStyle w:val="Normal"/>
+        <w:rPr/>
+      </w:pPr>
+      <w:r>
+        <w:rPr/>
+        <w:t>7.5) Update the position angle dlg when rotation changes</w:t>
+      </w:r>
+    </w:p>
+    <w:p>
+      <w:pPr>
+        <w:pStyle w:val="Normal"/>
+        <w:rPr/>
+      </w:pPr>
+      <w:r>
+        <w:rPr/>
+        <w:t>7.7) Update OnKillAnglePosition so it doesn’t do anything if rotating</w:t>
+      </w:r>
+    </w:p>
+    <w:p>
+      <w:pPr>
+        <w:pStyle w:val="Normal"/>
+        <w:rPr/>
+      </w:pPr>
+      <w:r>
+        <w:rPr/>
+        <w:t>8) Figure out if GDI+ would be better so we could use png and jpg</w:t>
+      </w:r>
+    </w:p>
+    <w:p>
+      <w:pPr>
+        <w:pStyle w:val="Normal"/>
+        <w:rPr/>
+      </w:pPr>
+      <w:r>
+        <w:rPr/>
+        <w:t>9) Use a local resource for the image or at least a safer path</w:t>
+      </w:r>
+    </w:p>
+    <w:p>
+      <w:pPr>
+        <w:pStyle w:val="Normal"/>
+        <w:rPr/>
+      </w:pPr>
+      <w:r>
+        <w:rPr/>
+      </w:r>
+    </w:p>
+    <w:p>
+      <w:pPr>
+        <w:pStyle w:val="Normal"/>
+        <w:rPr/>
+      </w:pPr>
+      <w:r>
+        <w:rPr/>
+        <w:t>Commit</w:t>
+      </w:r>
+    </w:p>
+    <w:p>
+      <w:pPr>
+        <w:pStyle w:val="Normal"/>
+        <w:rPr/>
+      </w:pPr>
+      <w:bookmarkStart w:id="4" w:name="__DdeLink__1924_3083404367"/>
+      <w:r>
+        <w:rPr/>
+        <w:t>Implemented CclickMappedPictureCtrl and used in CpositionAngleDlg</w:t>
+      </w:r>
+      <w:bookmarkEnd w:id="4"/>
+    </w:p>
+    <w:p>
+      <w:pPr>
+        <w:pStyle w:val="Normal"/>
+        <w:rPr/>
+      </w:pPr>
+      <w:r>
+        <w:rPr/>
+        <w:t>1/5/19</w:t>
+      </w:r>
+    </w:p>
+    <w:p>
+      <w:pPr>
+        <w:pStyle w:val="Normal"/>
+        <w:rPr/>
+      </w:pPr>
+      <w:r>
+        <w:rPr/>
+        <w:t>1) Make fixed the default rotations -</w:t>
       </w:r>
       <w:r>
         <w:rPr/>
@@ -22191,7 +22340,7 @@
       </w:pPr>
       <w:r>
         <w:rPr/>
-        <w:t>4) Create a list of objects that include a Crect and an int. Make members for these in control and setters. Make actual list object in dlg. Add on L but down handler that checks rectangles.-</w:t>
+        <w:t>2) Make setting view update image -</w:t>
       </w:r>
       <w:r>
         <w:rPr/>
@@ -22205,7 +22354,7 @@
       </w:pPr>
       <w:r>
         <w:rPr/>
-        <w:t>5) Send message to parent when rect is hit. -</w:t>
+        <w:t>3) Fix direction -</w:t>
       </w:r>
       <w:r>
         <w:rPr/>
@@ -22219,123 +22368,43 @@
       </w:pPr>
       <w:r>
         <w:rPr/>
-        <w:t>6) Figure out how to implement actual conversion from ctrl message to rendering -</w:t>
-      </w:r>
-      <w:r>
-        <w:rPr/>
-        <w:t>ok</w:t>
-      </w:r>
-    </w:p>
-    <w:p>
-      <w:pPr>
-        <w:pStyle w:val="Normal"/>
-        <w:rPr/>
-      </w:pPr>
-      <w:r>
-        <w:rPr/>
-        <w:t>7) Implement and test</w:t>
-      </w:r>
-    </w:p>
-    <w:p>
-      <w:pPr>
-        <w:pStyle w:val="Normal"/>
-        <w:rPr/>
-      </w:pPr>
-      <w:r>
-        <w:rPr/>
-        <w:t>7.1) Need to make position update the view (rotation OK)</w:t>
-      </w:r>
-    </w:p>
-    <w:p>
-      <w:pPr>
-        <w:pStyle w:val="Normal"/>
-        <w:rPr/>
-      </w:pPr>
-      <w:r>
-        <w:rPr/>
-        <w:t>7.2) Remove fractx view handlers and call imp directly</w:t>
-      </w:r>
-    </w:p>
-    <w:p>
-      <w:pPr>
-        <w:pStyle w:val="Normal"/>
-        <w:rPr/>
-      </w:pPr>
-      <w:r>
-        <w:rPr/>
-        <w:t>7.3) Fix direction of position change (not sure about rotation)</w:t>
-      </w:r>
-    </w:p>
-    <w:p>
-      <w:pPr>
-        <w:pStyle w:val="Normal"/>
-        <w:rPr/>
-      </w:pPr>
-      <w:r>
-        <w:rPr/>
-        <w:t>7.5) Update the position angle dlg when rotation changes</w:t>
-      </w:r>
-    </w:p>
-    <w:p>
-      <w:pPr>
-        <w:pStyle w:val="Normal"/>
-        <w:rPr/>
-      </w:pPr>
-      <w:r>
-        <w:rPr/>
-        <w:t>7.7) Update OnKillAnglePosition so it doesn’t do anything if rotating</w:t>
-      </w:r>
-    </w:p>
-    <w:p>
-      <w:pPr>
-        <w:pStyle w:val="Normal"/>
-        <w:rPr/>
-      </w:pPr>
-      <w:r>
-        <w:rPr/>
-        <w:t>8) Figure out if GDI+ would be better so we could use png and jpg</w:t>
-      </w:r>
-    </w:p>
-    <w:p>
-      <w:pPr>
-        <w:pStyle w:val="Normal"/>
-        <w:rPr/>
-      </w:pPr>
-      <w:r>
-        <w:rPr/>
-        <w:t>9) Use a local resource for the image or at least a safer path</w:t>
-      </w:r>
-    </w:p>
-    <w:p>
-      <w:pPr>
-        <w:pStyle w:val="Normal"/>
-        <w:rPr/>
-      </w:pPr>
-      <w:r>
-        <w:rPr/>
-      </w:r>
-    </w:p>
-    <w:p>
-      <w:pPr>
-        <w:pStyle w:val="Normal"/>
-        <w:rPr/>
-      </w:pPr>
-      <w:r>
-        <w:rPr/>
-        <w:t>Commit</w:t>
-      </w:r>
-    </w:p>
-    <w:p>
-      <w:pPr>
-        <w:pStyle w:val="Normal"/>
-        <w:rPr/>
-      </w:pPr>
-      <w:bookmarkStart w:id="4" w:name="__DdeLink__1924_3083404367"/>
-      <w:r>
-        <w:rPr/>
-        <w:t>Implemented CclickMappedPictureCtrl and used in CPositionAngleDlg</w:t>
-      </w:r>
-      <w:bookmarkEnd w:id="4"/>
+        <w:t xml:space="preserve">4) Commit – </w:t>
+      </w:r>
+      <w:bookmarkStart w:id="5" w:name="__DdeLink__1849_3213735119"/>
+      <w:r>
+        <w:rPr/>
+        <w:t>Made changing position update rendering and reversed directions of position and angles.</w:t>
+      </w:r>
+      <w:bookmarkEnd w:id="5"/>
+    </w:p>
+    <w:p>
+      <w:pPr>
+        <w:pStyle w:val="Normal"/>
+        <w:rPr/>
+      </w:pPr>
+      <w:r>
+        <w:rPr/>
+        <w:t>5) Experiment with mapped image control (when you click make color change on symbol)</w:t>
+      </w:r>
+    </w:p>
+    <w:p>
+      <w:pPr>
+        <w:pStyle w:val="Normal"/>
+        <w:rPr/>
+      </w:pPr>
+      <w:r>
+        <w:rPr/>
+      </w:r>
+    </w:p>
+    <w:p>
+      <w:pPr>
+        <w:pStyle w:val="Normal"/>
+        <w:rPr/>
+      </w:pPr>
+      <w:r>
+        <w:rPr/>
+        <w:t>Eventually need to figure out why moving z doesn’t work as expected.</w:t>
+      </w:r>
     </w:p>
     <w:p>
       <w:pPr>
@@ -26040,6 +26109,76 @@
       <w:szCs w:val="24"/>
     </w:rPr>
   </w:style>
+  <w:style w:type="character" w:styleId="ListLabel105">
+    <w:name w:val="ListLabel 105"/>
+    <w:qFormat/>
+    <w:rPr>
+      <w:rFonts w:cs="Consolas"/>
+      <w:color w:val="000000"/>
+      <w:sz w:val="19"/>
+    </w:rPr>
+  </w:style>
+  <w:style w:type="character" w:styleId="ListLabel106">
+    <w:name w:val="ListLabel 106"/>
+    <w:qFormat/>
+    <w:rPr>
+      <w:rFonts w:cs="Consolas"/>
+      <w:color w:val="000000"/>
+      <w:sz w:val="19"/>
+    </w:rPr>
+  </w:style>
+  <w:style w:type="character" w:styleId="ListLabel107">
+    <w:name w:val="ListLabel 107"/>
+    <w:qFormat/>
+    <w:rPr>
+      <w:rFonts w:cs="Consolas"/>
+      <w:color w:val="000000"/>
+      <w:sz w:val="19"/>
+    </w:rPr>
+  </w:style>
+  <w:style w:type="character" w:styleId="ListLabel108">
+    <w:name w:val="ListLabel 108"/>
+    <w:qFormat/>
+    <w:rPr>
+      <w:rFonts w:cs="Consolas"/>
+      <w:color w:val="000000"/>
+      <w:sz w:val="19"/>
+    </w:rPr>
+  </w:style>
+  <w:style w:type="character" w:styleId="ListLabel109">
+    <w:name w:val="ListLabel 109"/>
+    <w:qFormat/>
+    <w:rPr>
+      <w:rFonts w:cs="Calibri" w:cstheme="minorHAnsi"/>
+      <w:sz w:val="28"/>
+      <w:szCs w:val="28"/>
+    </w:rPr>
+  </w:style>
+  <w:style w:type="character" w:styleId="ListLabel110">
+    <w:name w:val="ListLabel 110"/>
+    <w:qFormat/>
+    <w:rPr>
+      <w:rFonts w:eastAsia="" w:eastAsiaTheme="majorEastAsia"/>
+      <w:color w:val="003080"/>
+      <w:sz w:val="19"/>
+      <w:szCs w:val="19"/>
+    </w:rPr>
+  </w:style>
+  <w:style w:type="character" w:styleId="ListLabel111">
+    <w:name w:val="ListLabel 111"/>
+    <w:qFormat/>
+    <w:rPr/>
+  </w:style>
+  <w:style w:type="character" w:styleId="ListLabel112">
+    <w:name w:val="ListLabel 112"/>
+    <w:qFormat/>
+    <w:rPr>
+      <w:rFonts w:cs="Calibri" w:cstheme="minorHAnsi"/>
+      <w:iCs/>
+      <w:sz w:val="24"/>
+      <w:szCs w:val="24"/>
+    </w:rPr>
+  </w:style>
   <w:style w:type="paragraph" w:styleId="Heading">
     <w:name w:val="Heading"/>
     <w:basedOn w:val="Normal"/>

</xml_diff>

<commit_message>
Got basic drawing working of bitmap in ClickMappedPictureCtrl.cpp
</commit_message>
<xml_diff>
--- a/Fractal X plans.docx
+++ b/Fractal X plans.docx
@@ -22326,39 +22326,27 @@
       </w:pPr>
       <w:r>
         <w:rPr/>
-        <w:t>1) Make fixed the default rotations -</w:t>
-      </w:r>
-      <w:r>
-        <w:rPr/>
-        <w:t>ok</w:t>
-      </w:r>
-    </w:p>
-    <w:p>
-      <w:pPr>
-        <w:pStyle w:val="Normal"/>
-        <w:rPr/>
-      </w:pPr>
-      <w:r>
-        <w:rPr/>
-        <w:t>2) Make setting view update image -</w:t>
-      </w:r>
-      <w:r>
-        <w:rPr/>
-        <w:t>ok</w:t>
-      </w:r>
-    </w:p>
-    <w:p>
-      <w:pPr>
-        <w:pStyle w:val="Normal"/>
-        <w:rPr/>
-      </w:pPr>
-      <w:r>
-        <w:rPr/>
-        <w:t>3) Fix direction -</w:t>
-      </w:r>
-      <w:r>
-        <w:rPr/>
-        <w:t>ok</w:t>
+        <w:t>1) Make fixed the default rotations -ok</w:t>
+      </w:r>
+    </w:p>
+    <w:p>
+      <w:pPr>
+        <w:pStyle w:val="Normal"/>
+        <w:rPr/>
+      </w:pPr>
+      <w:r>
+        <w:rPr/>
+        <w:t>2) Make setting view update image -ok</w:t>
+      </w:r>
+    </w:p>
+    <w:p>
+      <w:pPr>
+        <w:pStyle w:val="Normal"/>
+        <w:rPr/>
+      </w:pPr>
+      <w:r>
+        <w:rPr/>
+        <w:t>3) Fix direction -ok</w:t>
       </w:r>
     </w:p>
     <w:p>
@@ -22376,6 +22364,10 @@
         <w:t>Made changing position update rendering and reversed directions of position and angles.</w:t>
       </w:r>
       <w:bookmarkEnd w:id="5"/>
+      <w:r>
+        <w:rPr/>
+        <w:t xml:space="preserve"> -ok</w:t>
+      </w:r>
     </w:p>
     <w:p>
       <w:pPr>
@@ -22394,6 +22386,36 @@
       </w:pPr>
       <w:r>
         <w:rPr/>
+        <w:t>It didn’t draw the inverted colors?</w:t>
+      </w:r>
+    </w:p>
+    <w:p>
+      <w:pPr>
+        <w:pStyle w:val="Normal"/>
+        <w:rPr/>
+      </w:pPr>
+      <w:r>
+        <w:rPr/>
+      </w:r>
+    </w:p>
+    <w:p>
+      <w:pPr>
+        <w:pStyle w:val="Normal"/>
+        <w:rPr/>
+      </w:pPr>
+      <w:r>
+        <w:rPr/>
+        <w:t>1/8/19</w:t>
+      </w:r>
+    </w:p>
+    <w:p>
+      <w:pPr>
+        <w:pStyle w:val="Normal"/>
+        <w:rPr/>
+      </w:pPr>
+      <w:r>
+        <w:rPr/>
+        <w:t>SRCCOPY works but the small bitmap is always black, can’t set the colors. Consider using cdib. Added Cdib from Fractals.</w:t>
       </w:r>
     </w:p>
     <w:p>
@@ -22413,15 +22435,74 @@
       </w:pPr>
       <w:r>
         <w:rPr/>
-      </w:r>
-    </w:p>
-    <w:p>
-      <w:pPr>
-        <w:pStyle w:val="Normal"/>
-        <w:rPr/>
-      </w:pPr>
-      <w:r>
-        <w:rPr/>
+        <w:t>Eventually clean up Cdib to remove unnecessary MFC stuff.</w:t>
+      </w:r>
+    </w:p>
+    <w:p>
+      <w:pPr>
+        <w:pStyle w:val="Normal"/>
+        <w:rPr/>
+      </w:pPr>
+      <w:r>
+        <w:rPr/>
+      </w:r>
+    </w:p>
+    <w:p>
+      <w:pPr>
+        <w:pStyle w:val="Normal"/>
+        <w:rPr/>
+      </w:pPr>
+      <w:r>
+        <w:rPr/>
+        <w:t>1/12/19</w:t>
+      </w:r>
+    </w:p>
+    <w:p>
+      <w:pPr>
+        <w:pStyle w:val="Normal"/>
+        <w:rPr/>
+      </w:pPr>
+      <w:r>
+        <w:rPr/>
+        <w:t>Forget HBITMAP use gdiplus</w:t>
+      </w:r>
+    </w:p>
+    <w:p>
+      <w:pPr>
+        <w:pStyle w:val="Normal"/>
+        <w:rPr/>
+      </w:pPr>
+      <w:hyperlink r:id="rId16">
+        <w:r>
+          <w:rPr>
+            <w:rStyle w:val="InternetLink"/>
+          </w:rPr>
+          <w:t>https://docs.microsoft.com/en-us/windows/desktop/api/gdiplusheaders/nl-gdiplusheaders-bitmap</w:t>
+        </w:r>
+      </w:hyperlink>
+    </w:p>
+    <w:p>
+      <w:pPr>
+        <w:pStyle w:val="Normal"/>
+        <w:rPr/>
+      </w:pPr>
+      <w:hyperlink r:id="rId17">
+        <w:r>
+          <w:rPr>
+            <w:rStyle w:val="InternetLink"/>
+          </w:rPr>
+          <w:t>https://stackoverflow.com/questions/3340017/gdiplusbitmap-to-byte-array</w:t>
+        </w:r>
+      </w:hyperlink>
+    </w:p>
+    <w:p>
+      <w:pPr>
+        <w:pStyle w:val="Normal"/>
+        <w:rPr/>
+      </w:pPr>
+      <w:r>
+        <w:rPr/>
+        <w:t>https://mfranc.com/programming/operacje-na-bitmapkach-net-1/</w:t>
       </w:r>
     </w:p>
     <w:p>
@@ -22435,7 +22516,51 @@
       </w:pPr>
       <w:r>
         <w:rPr/>
-      </w:r>
+        <w:t>LockBits not working right???</w:t>
+      </w:r>
+    </w:p>
+    <w:p>
+      <w:pPr>
+        <w:pStyle w:val="Normal"/>
+        <w:widowControl/>
+        <w:bidi w:val="0"/>
+        <w:spacing w:lineRule="auto" w:line="276" w:before="0" w:after="200"/>
+        <w:jc w:val="left"/>
+        <w:rPr/>
+      </w:pPr>
+      <w:r>
+        <w:rPr/>
+      </w:r>
+    </w:p>
+    <w:p>
+      <w:pPr>
+        <w:pStyle w:val="Normal"/>
+        <w:widowControl/>
+        <w:bidi w:val="0"/>
+        <w:spacing w:lineRule="auto" w:line="276" w:before="0" w:after="200"/>
+        <w:jc w:val="left"/>
+        <w:rPr/>
+      </w:pPr>
+      <w:r>
+        <w:rPr/>
+        <w:t>1/15/18</w:t>
+      </w:r>
+    </w:p>
+    <w:p>
+      <w:pPr>
+        <w:pStyle w:val="Normal"/>
+        <w:widowControl/>
+        <w:bidi w:val="0"/>
+        <w:spacing w:lineRule="auto" w:line="276" w:before="0" w:after="200"/>
+        <w:jc w:val="left"/>
+        <w:rPr/>
+      </w:pPr>
+      <w:bookmarkStart w:id="6" w:name="__DdeLink__1867_1752176693"/>
+      <w:r>
+        <w:rPr/>
+        <w:t>Got basic drawing working of bitmap in ClickMappedPictureCtrl.cpp</w:t>
+      </w:r>
+      <w:bookmarkEnd w:id="6"/>
     </w:p>
     <w:sectPr>
       <w:type w:val="nextPage"/>
@@ -26179,6 +26304,286 @@
       <w:szCs w:val="24"/>
     </w:rPr>
   </w:style>
+  <w:style w:type="character" w:styleId="ListLabel113">
+    <w:name w:val="ListLabel 113"/>
+    <w:qFormat/>
+    <w:rPr>
+      <w:rFonts w:cs="Consolas"/>
+      <w:color w:val="000000"/>
+      <w:sz w:val="19"/>
+    </w:rPr>
+  </w:style>
+  <w:style w:type="character" w:styleId="ListLabel114">
+    <w:name w:val="ListLabel 114"/>
+    <w:qFormat/>
+    <w:rPr>
+      <w:rFonts w:cs="Consolas"/>
+      <w:color w:val="000000"/>
+      <w:sz w:val="19"/>
+    </w:rPr>
+  </w:style>
+  <w:style w:type="character" w:styleId="ListLabel115">
+    <w:name w:val="ListLabel 115"/>
+    <w:qFormat/>
+    <w:rPr>
+      <w:rFonts w:cs="Consolas"/>
+      <w:color w:val="000000"/>
+      <w:sz w:val="19"/>
+    </w:rPr>
+  </w:style>
+  <w:style w:type="character" w:styleId="ListLabel116">
+    <w:name w:val="ListLabel 116"/>
+    <w:qFormat/>
+    <w:rPr>
+      <w:rFonts w:cs="Consolas"/>
+      <w:color w:val="000000"/>
+      <w:sz w:val="19"/>
+    </w:rPr>
+  </w:style>
+  <w:style w:type="character" w:styleId="ListLabel117">
+    <w:name w:val="ListLabel 117"/>
+    <w:qFormat/>
+    <w:rPr>
+      <w:rFonts w:cs="Calibri" w:cstheme="minorHAnsi"/>
+      <w:sz w:val="28"/>
+      <w:szCs w:val="28"/>
+    </w:rPr>
+  </w:style>
+  <w:style w:type="character" w:styleId="ListLabel118">
+    <w:name w:val="ListLabel 118"/>
+    <w:qFormat/>
+    <w:rPr>
+      <w:rFonts w:eastAsia="" w:eastAsiaTheme="majorEastAsia"/>
+      <w:color w:val="003080"/>
+      <w:sz w:val="19"/>
+      <w:szCs w:val="19"/>
+    </w:rPr>
+  </w:style>
+  <w:style w:type="character" w:styleId="ListLabel119">
+    <w:name w:val="ListLabel 119"/>
+    <w:qFormat/>
+    <w:rPr/>
+  </w:style>
+  <w:style w:type="character" w:styleId="ListLabel120">
+    <w:name w:val="ListLabel 120"/>
+    <w:qFormat/>
+    <w:rPr>
+      <w:rFonts w:cs="Calibri" w:cstheme="minorHAnsi"/>
+      <w:iCs/>
+      <w:sz w:val="24"/>
+      <w:szCs w:val="24"/>
+    </w:rPr>
+  </w:style>
+  <w:style w:type="character" w:styleId="ListLabel121">
+    <w:name w:val="ListLabel 121"/>
+    <w:qFormat/>
+    <w:rPr>
+      <w:rFonts w:cs="Consolas"/>
+      <w:color w:val="000000"/>
+      <w:sz w:val="19"/>
+    </w:rPr>
+  </w:style>
+  <w:style w:type="character" w:styleId="ListLabel122">
+    <w:name w:val="ListLabel 122"/>
+    <w:qFormat/>
+    <w:rPr>
+      <w:rFonts w:cs="Consolas"/>
+      <w:color w:val="000000"/>
+      <w:sz w:val="19"/>
+    </w:rPr>
+  </w:style>
+  <w:style w:type="character" w:styleId="ListLabel123">
+    <w:name w:val="ListLabel 123"/>
+    <w:qFormat/>
+    <w:rPr>
+      <w:rFonts w:cs="Consolas"/>
+      <w:color w:val="000000"/>
+      <w:sz w:val="19"/>
+    </w:rPr>
+  </w:style>
+  <w:style w:type="character" w:styleId="ListLabel124">
+    <w:name w:val="ListLabel 124"/>
+    <w:qFormat/>
+    <w:rPr>
+      <w:rFonts w:cs="Consolas"/>
+      <w:color w:val="000000"/>
+      <w:sz w:val="19"/>
+    </w:rPr>
+  </w:style>
+  <w:style w:type="character" w:styleId="ListLabel125">
+    <w:name w:val="ListLabel 125"/>
+    <w:qFormat/>
+    <w:rPr>
+      <w:rFonts w:cs="Calibri" w:cstheme="minorHAnsi"/>
+      <w:sz w:val="28"/>
+      <w:szCs w:val="28"/>
+    </w:rPr>
+  </w:style>
+  <w:style w:type="character" w:styleId="ListLabel126">
+    <w:name w:val="ListLabel 126"/>
+    <w:qFormat/>
+    <w:rPr>
+      <w:rFonts w:eastAsia="" w:eastAsiaTheme="majorEastAsia"/>
+      <w:color w:val="003080"/>
+      <w:sz w:val="19"/>
+      <w:szCs w:val="19"/>
+    </w:rPr>
+  </w:style>
+  <w:style w:type="character" w:styleId="ListLabel127">
+    <w:name w:val="ListLabel 127"/>
+    <w:qFormat/>
+    <w:rPr/>
+  </w:style>
+  <w:style w:type="character" w:styleId="ListLabel128">
+    <w:name w:val="ListLabel 128"/>
+    <w:qFormat/>
+    <w:rPr>
+      <w:rFonts w:cs="Calibri" w:cstheme="minorHAnsi"/>
+      <w:iCs/>
+      <w:sz w:val="24"/>
+      <w:szCs w:val="24"/>
+    </w:rPr>
+  </w:style>
+  <w:style w:type="character" w:styleId="ListLabel129">
+    <w:name w:val="ListLabel 129"/>
+    <w:qFormat/>
+    <w:rPr>
+      <w:rFonts w:cs="Consolas"/>
+      <w:color w:val="000000"/>
+      <w:sz w:val="19"/>
+    </w:rPr>
+  </w:style>
+  <w:style w:type="character" w:styleId="ListLabel130">
+    <w:name w:val="ListLabel 130"/>
+    <w:qFormat/>
+    <w:rPr>
+      <w:rFonts w:cs="Consolas"/>
+      <w:color w:val="000000"/>
+      <w:sz w:val="19"/>
+    </w:rPr>
+  </w:style>
+  <w:style w:type="character" w:styleId="ListLabel131">
+    <w:name w:val="ListLabel 131"/>
+    <w:qFormat/>
+    <w:rPr>
+      <w:rFonts w:cs="Consolas"/>
+      <w:color w:val="000000"/>
+      <w:sz w:val="19"/>
+    </w:rPr>
+  </w:style>
+  <w:style w:type="character" w:styleId="ListLabel132">
+    <w:name w:val="ListLabel 132"/>
+    <w:qFormat/>
+    <w:rPr>
+      <w:rFonts w:cs="Consolas"/>
+      <w:color w:val="000000"/>
+      <w:sz w:val="19"/>
+    </w:rPr>
+  </w:style>
+  <w:style w:type="character" w:styleId="ListLabel133">
+    <w:name w:val="ListLabel 133"/>
+    <w:qFormat/>
+    <w:rPr>
+      <w:rFonts w:cs="Calibri" w:cstheme="minorHAnsi"/>
+      <w:sz w:val="28"/>
+      <w:szCs w:val="28"/>
+    </w:rPr>
+  </w:style>
+  <w:style w:type="character" w:styleId="ListLabel134">
+    <w:name w:val="ListLabel 134"/>
+    <w:qFormat/>
+    <w:rPr>
+      <w:rFonts w:eastAsia="" w:eastAsiaTheme="majorEastAsia"/>
+      <w:color w:val="003080"/>
+      <w:sz w:val="19"/>
+      <w:szCs w:val="19"/>
+    </w:rPr>
+  </w:style>
+  <w:style w:type="character" w:styleId="ListLabel135">
+    <w:name w:val="ListLabel 135"/>
+    <w:qFormat/>
+    <w:rPr/>
+  </w:style>
+  <w:style w:type="character" w:styleId="ListLabel136">
+    <w:name w:val="ListLabel 136"/>
+    <w:qFormat/>
+    <w:rPr>
+      <w:rFonts w:cs="Calibri" w:cstheme="minorHAnsi"/>
+      <w:iCs/>
+      <w:sz w:val="24"/>
+      <w:szCs w:val="24"/>
+    </w:rPr>
+  </w:style>
+  <w:style w:type="character" w:styleId="ListLabel137">
+    <w:name w:val="ListLabel 137"/>
+    <w:qFormat/>
+    <w:rPr>
+      <w:rFonts w:cs="Consolas"/>
+      <w:color w:val="000000"/>
+      <w:sz w:val="19"/>
+    </w:rPr>
+  </w:style>
+  <w:style w:type="character" w:styleId="ListLabel138">
+    <w:name w:val="ListLabel 138"/>
+    <w:qFormat/>
+    <w:rPr>
+      <w:rFonts w:cs="Consolas"/>
+      <w:color w:val="000000"/>
+      <w:sz w:val="19"/>
+    </w:rPr>
+  </w:style>
+  <w:style w:type="character" w:styleId="ListLabel139">
+    <w:name w:val="ListLabel 139"/>
+    <w:qFormat/>
+    <w:rPr>
+      <w:rFonts w:cs="Consolas"/>
+      <w:color w:val="000000"/>
+      <w:sz w:val="19"/>
+    </w:rPr>
+  </w:style>
+  <w:style w:type="character" w:styleId="ListLabel140">
+    <w:name w:val="ListLabel 140"/>
+    <w:qFormat/>
+    <w:rPr>
+      <w:rFonts w:cs="Consolas"/>
+      <w:color w:val="000000"/>
+      <w:sz w:val="19"/>
+    </w:rPr>
+  </w:style>
+  <w:style w:type="character" w:styleId="ListLabel141">
+    <w:name w:val="ListLabel 141"/>
+    <w:qFormat/>
+    <w:rPr>
+      <w:rFonts w:cs="Calibri" w:cstheme="minorHAnsi"/>
+      <w:sz w:val="28"/>
+      <w:szCs w:val="28"/>
+    </w:rPr>
+  </w:style>
+  <w:style w:type="character" w:styleId="ListLabel142">
+    <w:name w:val="ListLabel 142"/>
+    <w:qFormat/>
+    <w:rPr>
+      <w:rFonts w:eastAsia="" w:eastAsiaTheme="majorEastAsia"/>
+      <w:color w:val="003080"/>
+      <w:sz w:val="19"/>
+      <w:szCs w:val="19"/>
+    </w:rPr>
+  </w:style>
+  <w:style w:type="character" w:styleId="ListLabel143">
+    <w:name w:val="ListLabel 143"/>
+    <w:qFormat/>
+    <w:rPr/>
+  </w:style>
+  <w:style w:type="character" w:styleId="ListLabel144">
+    <w:name w:val="ListLabel 144"/>
+    <w:qFormat/>
+    <w:rPr>
+      <w:rFonts w:cs="Calibri" w:cstheme="minorHAnsi"/>
+      <w:iCs/>
+      <w:sz w:val="24"/>
+      <w:szCs w:val="24"/>
+    </w:rPr>
+  </w:style>
   <w:style w:type="paragraph" w:styleId="Heading">
     <w:name w:val="Heading"/>
     <w:basedOn w:val="Normal"/>

</xml_diff>

<commit_message>
Added function for shading
</commit_message>
<xml_diff>
--- a/Fractal X plans.docx
+++ b/Fractal X plans.docx
@@ -22555,12 +22555,69 @@
         <w:jc w:val="left"/>
         <w:rPr/>
       </w:pPr>
+      <w:r>
+        <w:rPr/>
+        <w:t>Commits</w:t>
+      </w:r>
+    </w:p>
+    <w:p>
+      <w:pPr>
+        <w:pStyle w:val="Normal"/>
+        <w:widowControl/>
+        <w:bidi w:val="0"/>
+        <w:spacing w:lineRule="auto" w:line="276" w:before="0" w:after="200"/>
+        <w:jc w:val="left"/>
+        <w:rPr/>
+      </w:pPr>
       <w:bookmarkStart w:id="6" w:name="__DdeLink__1867_1752176693"/>
       <w:r>
         <w:rPr/>
         <w:t>Got basic drawing working of bitmap in ClickMappedPictureCtrl.cpp</w:t>
       </w:r>
       <w:bookmarkEnd w:id="6"/>
+    </w:p>
+    <w:p>
+      <w:pPr>
+        <w:pStyle w:val="Normal"/>
+        <w:widowControl/>
+        <w:bidi w:val="0"/>
+        <w:spacing w:lineRule="auto" w:line="276" w:before="0" w:after="200"/>
+        <w:jc w:val="left"/>
+        <w:rPr/>
+      </w:pPr>
+      <w:bookmarkStart w:id="7" w:name="__DdeLink__1872_4068999583"/>
+      <w:r>
+        <w:rPr/>
+        <w:t>Added function for shading</w:t>
+      </w:r>
+      <w:bookmarkEnd w:id="7"/>
+    </w:p>
+    <w:p>
+      <w:pPr>
+        <w:pStyle w:val="Normal"/>
+        <w:widowControl/>
+        <w:bidi w:val="0"/>
+        <w:spacing w:lineRule="auto" w:line="276" w:before="0" w:after="200"/>
+        <w:jc w:val="left"/>
+        <w:rPr/>
+      </w:pPr>
+      <w:r>
+        <w:rPr/>
+      </w:r>
+    </w:p>
+    <w:p>
+      <w:pPr>
+        <w:pStyle w:val="Normal"/>
+        <w:widowControl/>
+        <w:bidi w:val="0"/>
+        <w:spacing w:lineRule="auto" w:line="276" w:before="0" w:after="200"/>
+        <w:jc w:val="left"/>
+        <w:rPr/>
+      </w:pPr>
+      <w:r>
+        <w:rPr/>
+        <w:t xml:space="preserve">Next need to add separate rects for area to shade in addition to hot click rect. </w:t>
+      </w:r>
     </w:p>
     <w:sectPr>
       <w:type w:val="nextPage"/>
@@ -26584,6 +26641,76 @@
       <w:szCs w:val="24"/>
     </w:rPr>
   </w:style>
+  <w:style w:type="character" w:styleId="ListLabel145">
+    <w:name w:val="ListLabel 145"/>
+    <w:qFormat/>
+    <w:rPr>
+      <w:rFonts w:cs="Consolas"/>
+      <w:color w:val="000000"/>
+      <w:sz w:val="19"/>
+    </w:rPr>
+  </w:style>
+  <w:style w:type="character" w:styleId="ListLabel146">
+    <w:name w:val="ListLabel 146"/>
+    <w:qFormat/>
+    <w:rPr>
+      <w:rFonts w:cs="Consolas"/>
+      <w:color w:val="000000"/>
+      <w:sz w:val="19"/>
+    </w:rPr>
+  </w:style>
+  <w:style w:type="character" w:styleId="ListLabel147">
+    <w:name w:val="ListLabel 147"/>
+    <w:qFormat/>
+    <w:rPr>
+      <w:rFonts w:cs="Consolas"/>
+      <w:color w:val="000000"/>
+      <w:sz w:val="19"/>
+    </w:rPr>
+  </w:style>
+  <w:style w:type="character" w:styleId="ListLabel148">
+    <w:name w:val="ListLabel 148"/>
+    <w:qFormat/>
+    <w:rPr>
+      <w:rFonts w:cs="Consolas"/>
+      <w:color w:val="000000"/>
+      <w:sz w:val="19"/>
+    </w:rPr>
+  </w:style>
+  <w:style w:type="character" w:styleId="ListLabel149">
+    <w:name w:val="ListLabel 149"/>
+    <w:qFormat/>
+    <w:rPr>
+      <w:rFonts w:cs="Calibri" w:cstheme="minorHAnsi"/>
+      <w:sz w:val="28"/>
+      <w:szCs w:val="28"/>
+    </w:rPr>
+  </w:style>
+  <w:style w:type="character" w:styleId="ListLabel150">
+    <w:name w:val="ListLabel 150"/>
+    <w:qFormat/>
+    <w:rPr>
+      <w:rFonts w:eastAsia="" w:eastAsiaTheme="majorEastAsia"/>
+      <w:color w:val="003080"/>
+      <w:sz w:val="19"/>
+      <w:szCs w:val="19"/>
+    </w:rPr>
+  </w:style>
+  <w:style w:type="character" w:styleId="ListLabel151">
+    <w:name w:val="ListLabel 151"/>
+    <w:qFormat/>
+    <w:rPr/>
+  </w:style>
+  <w:style w:type="character" w:styleId="ListLabel152">
+    <w:name w:val="ListLabel 152"/>
+    <w:qFormat/>
+    <w:rPr>
+      <w:rFonts w:cs="Calibri" w:cstheme="minorHAnsi"/>
+      <w:iCs/>
+      <w:sz w:val="24"/>
+      <w:szCs w:val="24"/>
+    </w:rPr>
+  </w:style>
   <w:style w:type="paragraph" w:styleId="Heading">
     <w:name w:val="Heading"/>
     <w:basedOn w:val="Normal"/>

</xml_diff>

<commit_message>
Fixed translation especially for z
</commit_message>
<xml_diff>
--- a/Fractal X plans.docx
+++ b/Fractal X plans.docx
@@ -22726,7 +22726,11 @@
         </w:rPr>
       </w:pPr>
       <w:r>
-        <w:rPr/>
+        <w:rPr>
+          <w:rFonts w:ascii="Consolas" w:hAnsi="Consolas"/>
+          <w:color w:val="0000FF"/>
+          <w:sz w:val="19"/>
+        </w:rPr>
       </w:r>
     </w:p>
     <w:p>
@@ -22781,7 +22785,11 @@
         </w:rPr>
       </w:pPr>
       <w:r>
-        <w:rPr/>
+        <w:rPr>
+          <w:rFonts w:ascii="Consolas" w:hAnsi="Consolas"/>
+          <w:color w:val="0000FF"/>
+          <w:sz w:val="19"/>
+        </w:rPr>
       </w:r>
     </w:p>
     <w:p>
@@ -22809,11 +22817,7 @@
       </w:pPr>
       <w:r>
         <w:rPr/>
-        <w:t xml:space="preserve">1) Compare old dialogs with new ones and if values are updated in old dialogs. - </w:t>
-      </w:r>
-      <w:r>
-        <w:rPr/>
-        <w:t>seems OK</w:t>
+        <w:t>1) Compare old dialogs with new ones and if values are updated in old dialogs. - seems OK</w:t>
       </w:r>
     </w:p>
     <w:p>
@@ -22827,7 +22831,11 @@
       </w:pPr>
       <w:r>
         <w:rPr/>
-        <w:t>2) Figure out why z movement doesn’t seem right.</w:t>
+        <w:t>2) Figure out why z movement doesn’t seem right. -</w:t>
+      </w:r>
+      <w:r>
+        <w:rPr/>
+        <w:t>ok</w:t>
       </w:r>
     </w:p>
     <w:p>
@@ -22883,6 +22891,63 @@
       <w:r>
         <w:rPr/>
         <w:t>Moving the target z has no effect but moving the camera does?</w:t>
+      </w:r>
+    </w:p>
+    <w:p>
+      <w:pPr>
+        <w:pStyle w:val="Normal"/>
+        <w:widowControl/>
+        <w:bidi w:val="0"/>
+        <w:spacing w:lineRule="auto" w:line="276" w:before="0" w:after="200"/>
+        <w:jc w:val="left"/>
+        <w:rPr/>
+      </w:pPr>
+      <w:r>
+        <w:rPr/>
+        <w:t>So far it seems like the target vector is put into the view matrix but we are transforming and it should go into the world matrix.</w:t>
+      </w:r>
+    </w:p>
+    <w:p>
+      <w:pPr>
+        <w:pStyle w:val="Normal"/>
+        <w:widowControl/>
+        <w:bidi w:val="0"/>
+        <w:spacing w:lineRule="auto" w:line="276" w:before="0" w:after="200"/>
+        <w:jc w:val="left"/>
+        <w:rPr/>
+      </w:pPr>
+      <w:r>
+        <w:rPr/>
+        <w:t>Commit</w:t>
+      </w:r>
+    </w:p>
+    <w:p>
+      <w:pPr>
+        <w:pStyle w:val="Normal"/>
+        <w:widowControl/>
+        <w:bidi w:val="0"/>
+        <w:spacing w:lineRule="auto" w:line="276" w:before="0" w:after="200"/>
+        <w:jc w:val="left"/>
+        <w:rPr/>
+      </w:pPr>
+      <w:bookmarkStart w:id="10" w:name="__DdeLink__1895_584912231"/>
+      <w:r>
+        <w:rPr/>
+        <w:t>Fixed translation especially for z</w:t>
+      </w:r>
+      <w:bookmarkEnd w:id="10"/>
+    </w:p>
+    <w:p>
+      <w:pPr>
+        <w:pStyle w:val="Normal"/>
+        <w:widowControl/>
+        <w:bidi w:val="0"/>
+        <w:spacing w:lineRule="auto" w:line="276" w:before="0" w:after="200"/>
+        <w:jc w:val="left"/>
+        <w:rPr/>
+      </w:pPr>
+      <w:r>
+        <w:rPr/>
       </w:r>
     </w:p>
     <w:sectPr>
@@ -27117,6 +27182,76 @@
       <w:szCs w:val="24"/>
     </w:rPr>
   </w:style>
+  <w:style w:type="character" w:styleId="ListLabel169">
+    <w:name w:val="ListLabel 169"/>
+    <w:qFormat/>
+    <w:rPr>
+      <w:rFonts w:cs="Consolas"/>
+      <w:color w:val="000000"/>
+      <w:sz w:val="19"/>
+    </w:rPr>
+  </w:style>
+  <w:style w:type="character" w:styleId="ListLabel170">
+    <w:name w:val="ListLabel 170"/>
+    <w:qFormat/>
+    <w:rPr>
+      <w:rFonts w:cs="Consolas"/>
+      <w:color w:val="000000"/>
+      <w:sz w:val="19"/>
+    </w:rPr>
+  </w:style>
+  <w:style w:type="character" w:styleId="ListLabel171">
+    <w:name w:val="ListLabel 171"/>
+    <w:qFormat/>
+    <w:rPr>
+      <w:rFonts w:cs="Consolas"/>
+      <w:color w:val="000000"/>
+      <w:sz w:val="19"/>
+    </w:rPr>
+  </w:style>
+  <w:style w:type="character" w:styleId="ListLabel172">
+    <w:name w:val="ListLabel 172"/>
+    <w:qFormat/>
+    <w:rPr>
+      <w:rFonts w:cs="Consolas"/>
+      <w:color w:val="000000"/>
+      <w:sz w:val="19"/>
+    </w:rPr>
+  </w:style>
+  <w:style w:type="character" w:styleId="ListLabel173">
+    <w:name w:val="ListLabel 173"/>
+    <w:qFormat/>
+    <w:rPr>
+      <w:rFonts w:cs="Calibri" w:cstheme="minorHAnsi"/>
+      <w:sz w:val="28"/>
+      <w:szCs w:val="28"/>
+    </w:rPr>
+  </w:style>
+  <w:style w:type="character" w:styleId="ListLabel174">
+    <w:name w:val="ListLabel 174"/>
+    <w:qFormat/>
+    <w:rPr>
+      <w:rFonts w:eastAsia="" w:eastAsiaTheme="majorEastAsia"/>
+      <w:color w:val="003080"/>
+      <w:sz w:val="19"/>
+      <w:szCs w:val="19"/>
+    </w:rPr>
+  </w:style>
+  <w:style w:type="character" w:styleId="ListLabel175">
+    <w:name w:val="ListLabel 175"/>
+    <w:qFormat/>
+    <w:rPr/>
+  </w:style>
+  <w:style w:type="character" w:styleId="ListLabel176">
+    <w:name w:val="ListLabel 176"/>
+    <w:qFormat/>
+    <w:rPr>
+      <w:rFonts w:cs="Calibri" w:cstheme="minorHAnsi"/>
+      <w:iCs/>
+      <w:sz w:val="24"/>
+      <w:szCs w:val="24"/>
+    </w:rPr>
+  </w:style>
   <w:style w:type="paragraph" w:styleId="Heading">
     <w:name w:val="Heading"/>
     <w:basedOn w:val="Normal"/>
@@ -27247,6 +27382,28 @@
       <w:rFonts w:ascii="Courier New" w:hAnsi="Courier New" w:eastAsia="Times New Roman" w:cs="Courier New"/>
       <w:sz w:val="20"/>
       <w:szCs w:val="20"/>
+    </w:rPr>
+  </w:style>
+  <w:style w:type="paragraph" w:styleId="TableContents">
+    <w:name w:val="Table Contents"/>
+    <w:basedOn w:val="Normal"/>
+    <w:qFormat/>
+    <w:pPr>
+      <w:suppressLineNumbers/>
+    </w:pPr>
+    <w:rPr/>
+  </w:style>
+  <w:style w:type="paragraph" w:styleId="TableHeading">
+    <w:name w:val="Table Heading"/>
+    <w:basedOn w:val="TableContents"/>
+    <w:qFormat/>
+    <w:pPr>
+      <w:suppressLineNumbers/>
+      <w:jc w:val="center"/>
+    </w:pPr>
+    <w:rPr>
+      <w:b/>
+      <w:bCs/>
     </w:rPr>
   </w:style>
   <w:style w:type="numbering" w:styleId="NoList" w:default="1">

</xml_diff>

<commit_message>
Made it move model along x and y using control and right mouse button down.
</commit_message>
<xml_diff>
--- a/Fractal X plans.docx
+++ b/Fractal X plans.docx
@@ -22831,11 +22831,7 @@
       </w:pPr>
       <w:r>
         <w:rPr/>
-        <w:t>2) Figure out why z movement doesn’t seem right. -</w:t>
-      </w:r>
-      <w:r>
-        <w:rPr/>
-        <w:t>ok</w:t>
+        <w:t>2) Figure out why z movement doesn’t seem right. -ok</w:t>
       </w:r>
     </w:p>
     <w:p>
@@ -22863,7 +22859,7 @@
       </w:pPr>
       <w:r>
         <w:rPr/>
-        <w:t>4) Think about next steps.</w:t>
+        <w:t>4) Save bitmap. Eventually will want to save different sizes and resolutions.</w:t>
       </w:r>
     </w:p>
     <w:p>
@@ -22948,7 +22944,138 @@
       </w:pPr>
       <w:r>
         <w:rPr/>
-      </w:r>
+        <w:t>1/22/19</w:t>
+      </w:r>
+    </w:p>
+    <w:p>
+      <w:pPr>
+        <w:pStyle w:val="Normal"/>
+        <w:widowControl/>
+        <w:bidi w:val="0"/>
+        <w:spacing w:lineRule="auto" w:line="276" w:before="0" w:after="200"/>
+        <w:jc w:val="left"/>
+        <w:rPr/>
+      </w:pPr>
+      <w:r>
+        <w:rPr/>
+        <w:t>Move x,y with right click</w:t>
+      </w:r>
+    </w:p>
+    <w:p>
+      <w:pPr>
+        <w:pStyle w:val="Normal"/>
+        <w:widowControl/>
+        <w:bidi w:val="0"/>
+        <w:spacing w:lineRule="auto" w:line="276" w:before="0" w:after="200"/>
+        <w:jc w:val="left"/>
+        <w:rPr/>
+      </w:pPr>
+      <w:r>
+        <w:rPr/>
+        <w:t>Zoom z with mouse wheel</w:t>
+      </w:r>
+    </w:p>
+    <w:p>
+      <w:pPr>
+        <w:pStyle w:val="Normal"/>
+        <w:widowControl/>
+        <w:bidi w:val="0"/>
+        <w:spacing w:lineRule="auto" w:line="276" w:before="0" w:after="200"/>
+        <w:jc w:val="left"/>
+        <w:rPr/>
+      </w:pPr>
+      <w:r>
+        <w:rPr/>
+      </w:r>
+    </w:p>
+    <w:p>
+      <w:pPr>
+        <w:pStyle w:val="Normal"/>
+        <w:widowControl/>
+        <w:bidi w:val="0"/>
+        <w:spacing w:lineRule="auto" w:line="276" w:before="0" w:after="200"/>
+        <w:jc w:val="left"/>
+        <w:rPr/>
+      </w:pPr>
+      <w:r>
+        <w:rPr/>
+        <w:t>Hook up  x and y but it doesn’t move. Maybe it should be divided by less than 1000?</w:t>
+      </w:r>
+    </w:p>
+    <w:p>
+      <w:pPr>
+        <w:pStyle w:val="Normal"/>
+        <w:widowControl/>
+        <w:bidi w:val="0"/>
+        <w:spacing w:lineRule="auto" w:line="276" w:before="0" w:after="200"/>
+        <w:jc w:val="left"/>
+        <w:rPr/>
+      </w:pPr>
+      <w:hyperlink r:id="rId18">
+        <w:r>
+          <w:rPr>
+            <w:rStyle w:val="InternetLink"/>
+          </w:rPr>
+          <w:t>https://docs.microsoft.com/en-us/windows/desktop/inputdev/wm-mousewheel</w:t>
+        </w:r>
+      </w:hyperlink>
+    </w:p>
+    <w:p>
+      <w:pPr>
+        <w:pStyle w:val="Normal"/>
+        <w:widowControl/>
+        <w:bidi w:val="0"/>
+        <w:spacing w:lineRule="auto" w:line="276" w:before="0" w:after="200"/>
+        <w:jc w:val="left"/>
+        <w:rPr/>
+      </w:pPr>
+      <w:r>
+        <w:rPr/>
+      </w:r>
+    </w:p>
+    <w:p>
+      <w:pPr>
+        <w:pStyle w:val="Normal"/>
+        <w:widowControl/>
+        <w:bidi w:val="0"/>
+        <w:spacing w:lineRule="auto" w:line="276" w:before="0" w:after="200"/>
+        <w:jc w:val="left"/>
+        <w:rPr/>
+      </w:pPr>
+      <w:r>
+        <w:rPr/>
+        <w:t>1/26/19</w:t>
+      </w:r>
+    </w:p>
+    <w:p>
+      <w:pPr>
+        <w:pStyle w:val="Normal"/>
+        <w:widowControl/>
+        <w:bidi w:val="0"/>
+        <w:spacing w:lineRule="auto" w:line="276" w:before="0" w:after="200"/>
+        <w:jc w:val="left"/>
+        <w:rPr/>
+      </w:pPr>
+      <w:r>
+        <w:rPr/>
+        <w:t>Commit</w:t>
+      </w:r>
+    </w:p>
+    <w:p>
+      <w:pPr>
+        <w:pStyle w:val="Normal"/>
+        <w:widowControl/>
+        <w:bidi w:val="0"/>
+        <w:spacing w:lineRule="auto" w:line="276" w:before="0" w:after="200"/>
+        <w:jc w:val="left"/>
+        <w:rPr/>
+      </w:pPr>
+      <w:bookmarkStart w:id="11" w:name="__DdeLink__1904_2248059481"/>
+      <w:r>
+        <w:rPr/>
+        <w:t>Made it move model along x and y using control and right mouse button down.</w:t>
+      </w:r>
+      <w:bookmarkEnd w:id="11"/>
     </w:p>
     <w:sectPr>
       <w:type w:val="nextPage"/>
@@ -27252,6 +27379,216 @@
       <w:szCs w:val="24"/>
     </w:rPr>
   </w:style>
+  <w:style w:type="character" w:styleId="ListLabel177">
+    <w:name w:val="ListLabel 177"/>
+    <w:qFormat/>
+    <w:rPr>
+      <w:rFonts w:cs="Consolas"/>
+      <w:color w:val="000000"/>
+      <w:sz w:val="19"/>
+    </w:rPr>
+  </w:style>
+  <w:style w:type="character" w:styleId="ListLabel178">
+    <w:name w:val="ListLabel 178"/>
+    <w:qFormat/>
+    <w:rPr>
+      <w:rFonts w:cs="Consolas"/>
+      <w:color w:val="000000"/>
+      <w:sz w:val="19"/>
+    </w:rPr>
+  </w:style>
+  <w:style w:type="character" w:styleId="ListLabel179">
+    <w:name w:val="ListLabel 179"/>
+    <w:qFormat/>
+    <w:rPr>
+      <w:rFonts w:cs="Consolas"/>
+      <w:color w:val="000000"/>
+      <w:sz w:val="19"/>
+    </w:rPr>
+  </w:style>
+  <w:style w:type="character" w:styleId="ListLabel180">
+    <w:name w:val="ListLabel 180"/>
+    <w:qFormat/>
+    <w:rPr>
+      <w:rFonts w:cs="Consolas"/>
+      <w:color w:val="000000"/>
+      <w:sz w:val="19"/>
+    </w:rPr>
+  </w:style>
+  <w:style w:type="character" w:styleId="ListLabel181">
+    <w:name w:val="ListLabel 181"/>
+    <w:qFormat/>
+    <w:rPr>
+      <w:rFonts w:cs="Calibri" w:cstheme="minorHAnsi"/>
+      <w:sz w:val="28"/>
+      <w:szCs w:val="28"/>
+    </w:rPr>
+  </w:style>
+  <w:style w:type="character" w:styleId="ListLabel182">
+    <w:name w:val="ListLabel 182"/>
+    <w:qFormat/>
+    <w:rPr>
+      <w:rFonts w:eastAsia="" w:eastAsiaTheme="majorEastAsia"/>
+      <w:color w:val="003080"/>
+      <w:sz w:val="19"/>
+      <w:szCs w:val="19"/>
+    </w:rPr>
+  </w:style>
+  <w:style w:type="character" w:styleId="ListLabel183">
+    <w:name w:val="ListLabel 183"/>
+    <w:qFormat/>
+    <w:rPr/>
+  </w:style>
+  <w:style w:type="character" w:styleId="ListLabel184">
+    <w:name w:val="ListLabel 184"/>
+    <w:qFormat/>
+    <w:rPr>
+      <w:rFonts w:cs="Calibri" w:cstheme="minorHAnsi"/>
+      <w:iCs/>
+      <w:sz w:val="24"/>
+      <w:szCs w:val="24"/>
+    </w:rPr>
+  </w:style>
+  <w:style w:type="character" w:styleId="ListLabel185">
+    <w:name w:val="ListLabel 185"/>
+    <w:qFormat/>
+    <w:rPr>
+      <w:rFonts w:cs="Consolas"/>
+      <w:color w:val="000000"/>
+      <w:sz w:val="19"/>
+    </w:rPr>
+  </w:style>
+  <w:style w:type="character" w:styleId="ListLabel186">
+    <w:name w:val="ListLabel 186"/>
+    <w:qFormat/>
+    <w:rPr>
+      <w:rFonts w:cs="Consolas"/>
+      <w:color w:val="000000"/>
+      <w:sz w:val="19"/>
+    </w:rPr>
+  </w:style>
+  <w:style w:type="character" w:styleId="ListLabel187">
+    <w:name w:val="ListLabel 187"/>
+    <w:qFormat/>
+    <w:rPr>
+      <w:rFonts w:cs="Consolas"/>
+      <w:color w:val="000000"/>
+      <w:sz w:val="19"/>
+    </w:rPr>
+  </w:style>
+  <w:style w:type="character" w:styleId="ListLabel188">
+    <w:name w:val="ListLabel 188"/>
+    <w:qFormat/>
+    <w:rPr>
+      <w:rFonts w:cs="Consolas"/>
+      <w:color w:val="000000"/>
+      <w:sz w:val="19"/>
+    </w:rPr>
+  </w:style>
+  <w:style w:type="character" w:styleId="ListLabel189">
+    <w:name w:val="ListLabel 189"/>
+    <w:qFormat/>
+    <w:rPr>
+      <w:rFonts w:cs="Calibri" w:cstheme="minorHAnsi"/>
+      <w:sz w:val="28"/>
+      <w:szCs w:val="28"/>
+    </w:rPr>
+  </w:style>
+  <w:style w:type="character" w:styleId="ListLabel190">
+    <w:name w:val="ListLabel 190"/>
+    <w:qFormat/>
+    <w:rPr>
+      <w:rFonts w:eastAsia="" w:eastAsiaTheme="majorEastAsia"/>
+      <w:color w:val="003080"/>
+      <w:sz w:val="19"/>
+      <w:szCs w:val="19"/>
+    </w:rPr>
+  </w:style>
+  <w:style w:type="character" w:styleId="ListLabel191">
+    <w:name w:val="ListLabel 191"/>
+    <w:qFormat/>
+    <w:rPr/>
+  </w:style>
+  <w:style w:type="character" w:styleId="ListLabel192">
+    <w:name w:val="ListLabel 192"/>
+    <w:qFormat/>
+    <w:rPr>
+      <w:rFonts w:cs="Calibri" w:cstheme="minorHAnsi"/>
+      <w:iCs/>
+      <w:sz w:val="24"/>
+      <w:szCs w:val="24"/>
+    </w:rPr>
+  </w:style>
+  <w:style w:type="character" w:styleId="ListLabel193">
+    <w:name w:val="ListLabel 193"/>
+    <w:qFormat/>
+    <w:rPr>
+      <w:rFonts w:cs="Consolas"/>
+      <w:color w:val="000000"/>
+      <w:sz w:val="19"/>
+    </w:rPr>
+  </w:style>
+  <w:style w:type="character" w:styleId="ListLabel194">
+    <w:name w:val="ListLabel 194"/>
+    <w:qFormat/>
+    <w:rPr>
+      <w:rFonts w:cs="Consolas"/>
+      <w:color w:val="000000"/>
+      <w:sz w:val="19"/>
+    </w:rPr>
+  </w:style>
+  <w:style w:type="character" w:styleId="ListLabel195">
+    <w:name w:val="ListLabel 195"/>
+    <w:qFormat/>
+    <w:rPr>
+      <w:rFonts w:cs="Consolas"/>
+      <w:color w:val="000000"/>
+      <w:sz w:val="19"/>
+    </w:rPr>
+  </w:style>
+  <w:style w:type="character" w:styleId="ListLabel196">
+    <w:name w:val="ListLabel 196"/>
+    <w:qFormat/>
+    <w:rPr>
+      <w:rFonts w:cs="Consolas"/>
+      <w:color w:val="000000"/>
+      <w:sz w:val="19"/>
+    </w:rPr>
+  </w:style>
+  <w:style w:type="character" w:styleId="ListLabel197">
+    <w:name w:val="ListLabel 197"/>
+    <w:qFormat/>
+    <w:rPr>
+      <w:rFonts w:cs="Calibri" w:cstheme="minorHAnsi"/>
+      <w:sz w:val="28"/>
+      <w:szCs w:val="28"/>
+    </w:rPr>
+  </w:style>
+  <w:style w:type="character" w:styleId="ListLabel198">
+    <w:name w:val="ListLabel 198"/>
+    <w:qFormat/>
+    <w:rPr>
+      <w:rFonts w:eastAsia="" w:eastAsiaTheme="majorEastAsia"/>
+      <w:color w:val="003080"/>
+      <w:sz w:val="19"/>
+      <w:szCs w:val="19"/>
+    </w:rPr>
+  </w:style>
+  <w:style w:type="character" w:styleId="ListLabel199">
+    <w:name w:val="ListLabel 199"/>
+    <w:qFormat/>
+    <w:rPr/>
+  </w:style>
+  <w:style w:type="character" w:styleId="ListLabel200">
+    <w:name w:val="ListLabel 200"/>
+    <w:qFormat/>
+    <w:rPr>
+      <w:rFonts w:cs="Calibri" w:cstheme="minorHAnsi"/>
+      <w:iCs/>
+      <w:sz w:val="24"/>
+      <w:szCs w:val="24"/>
+    </w:rPr>
+  </w:style>
   <w:style w:type="paragraph" w:styleId="Heading">
     <w:name w:val="Heading"/>
     <w:basedOn w:val="Normal"/>

</xml_diff>

<commit_message>
Made it move model along the z axis using control butten and mouse wheel
</commit_message>
<xml_diff>
--- a/Fractal X plans.docx
+++ b/Fractal X plans.docx
@@ -23076,6 +23076,36 @@
         <w:t>Made it move model along x and y using control and right mouse button down.</w:t>
       </w:r>
       <w:bookmarkEnd w:id="11"/>
+    </w:p>
+    <w:p>
+      <w:pPr>
+        <w:pStyle w:val="Normal"/>
+        <w:widowControl/>
+        <w:bidi w:val="0"/>
+        <w:spacing w:lineRule="auto" w:line="276" w:before="0" w:after="200"/>
+        <w:jc w:val="left"/>
+        <w:rPr/>
+      </w:pPr>
+      <w:r>
+        <w:rPr/>
+        <w:t>Commit</w:t>
+      </w:r>
+    </w:p>
+    <w:p>
+      <w:pPr>
+        <w:pStyle w:val="Normal"/>
+        <w:widowControl/>
+        <w:bidi w:val="0"/>
+        <w:spacing w:lineRule="auto" w:line="276" w:before="0" w:after="200"/>
+        <w:jc w:val="left"/>
+        <w:rPr/>
+      </w:pPr>
+      <w:bookmarkStart w:id="12" w:name="__DdeLink__1912_766871564"/>
+      <w:r>
+        <w:rPr/>
+        <w:t>Made it move model along the z axis using control butten and mouse wheel</w:t>
+      </w:r>
+      <w:bookmarkEnd w:id="12"/>
     </w:p>
     <w:sectPr>
       <w:type w:val="nextPage"/>
@@ -27589,6 +27619,76 @@
       <w:szCs w:val="24"/>
     </w:rPr>
   </w:style>
+  <w:style w:type="character" w:styleId="ListLabel201">
+    <w:name w:val="ListLabel 201"/>
+    <w:qFormat/>
+    <w:rPr>
+      <w:rFonts w:cs="Consolas"/>
+      <w:color w:val="000000"/>
+      <w:sz w:val="19"/>
+    </w:rPr>
+  </w:style>
+  <w:style w:type="character" w:styleId="ListLabel202">
+    <w:name w:val="ListLabel 202"/>
+    <w:qFormat/>
+    <w:rPr>
+      <w:rFonts w:cs="Consolas"/>
+      <w:color w:val="000000"/>
+      <w:sz w:val="19"/>
+    </w:rPr>
+  </w:style>
+  <w:style w:type="character" w:styleId="ListLabel203">
+    <w:name w:val="ListLabel 203"/>
+    <w:qFormat/>
+    <w:rPr>
+      <w:rFonts w:cs="Consolas"/>
+      <w:color w:val="000000"/>
+      <w:sz w:val="19"/>
+    </w:rPr>
+  </w:style>
+  <w:style w:type="character" w:styleId="ListLabel204">
+    <w:name w:val="ListLabel 204"/>
+    <w:qFormat/>
+    <w:rPr>
+      <w:rFonts w:cs="Consolas"/>
+      <w:color w:val="000000"/>
+      <w:sz w:val="19"/>
+    </w:rPr>
+  </w:style>
+  <w:style w:type="character" w:styleId="ListLabel205">
+    <w:name w:val="ListLabel 205"/>
+    <w:qFormat/>
+    <w:rPr>
+      <w:rFonts w:cs="Calibri" w:cstheme="minorHAnsi"/>
+      <w:sz w:val="28"/>
+      <w:szCs w:val="28"/>
+    </w:rPr>
+  </w:style>
+  <w:style w:type="character" w:styleId="ListLabel206">
+    <w:name w:val="ListLabel 206"/>
+    <w:qFormat/>
+    <w:rPr>
+      <w:rFonts w:eastAsia="" w:eastAsiaTheme="majorEastAsia"/>
+      <w:color w:val="003080"/>
+      <w:sz w:val="19"/>
+      <w:szCs w:val="19"/>
+    </w:rPr>
+  </w:style>
+  <w:style w:type="character" w:styleId="ListLabel207">
+    <w:name w:val="ListLabel 207"/>
+    <w:qFormat/>
+    <w:rPr/>
+  </w:style>
+  <w:style w:type="character" w:styleId="ListLabel208">
+    <w:name w:val="ListLabel 208"/>
+    <w:qFormat/>
+    <w:rPr>
+      <w:rFonts w:cs="Calibri" w:cstheme="minorHAnsi"/>
+      <w:iCs/>
+      <w:sz w:val="24"/>
+      <w:szCs w:val="24"/>
+    </w:rPr>
+  </w:style>
   <w:style w:type="paragraph" w:styleId="Heading">
     <w:name w:val="Heading"/>
     <w:basedOn w:val="Normal"/>

</xml_diff>

<commit_message>
Make it redraw when the window is resized.
</commit_message>
<xml_diff>
--- a/Fractal X plans.docx
+++ b/Fractal X plans.docx
@@ -23103,9 +23103,60 @@
       <w:bookmarkStart w:id="12" w:name="__DdeLink__1912_766871564"/>
       <w:r>
         <w:rPr/>
-        <w:t>Made it move model along the z axis using control butten and mouse wheel</w:t>
+        <w:t>Made it move model along the z axis using control butt</w:t>
+      </w:r>
+      <w:r>
+        <w:rPr/>
+        <w:t>o</w:t>
+      </w:r>
+      <w:r>
+        <w:rPr/>
+        <w:t>n and mouse wheel</w:t>
       </w:r>
       <w:bookmarkEnd w:id="12"/>
+    </w:p>
+    <w:p>
+      <w:pPr>
+        <w:pStyle w:val="Normal"/>
+        <w:widowControl/>
+        <w:bidi w:val="0"/>
+        <w:spacing w:lineRule="auto" w:line="276" w:before="0" w:after="200"/>
+        <w:jc w:val="left"/>
+        <w:rPr/>
+      </w:pPr>
+      <w:r>
+        <w:rPr/>
+      </w:r>
+    </w:p>
+    <w:p>
+      <w:pPr>
+        <w:pStyle w:val="Normal"/>
+        <w:widowControl/>
+        <w:bidi w:val="0"/>
+        <w:spacing w:lineRule="auto" w:line="276" w:before="0" w:after="200"/>
+        <w:jc w:val="left"/>
+        <w:rPr/>
+      </w:pPr>
+      <w:r>
+        <w:rPr/>
+        <w:t xml:space="preserve">Commit </w:t>
+      </w:r>
+    </w:p>
+    <w:p>
+      <w:pPr>
+        <w:pStyle w:val="Normal"/>
+        <w:widowControl/>
+        <w:bidi w:val="0"/>
+        <w:spacing w:lineRule="auto" w:line="276" w:before="0" w:after="200"/>
+        <w:jc w:val="left"/>
+        <w:rPr/>
+      </w:pPr>
+      <w:bookmarkStart w:id="13" w:name="__DdeLink__1915_3343724464"/>
+      <w:r>
+        <w:rPr/>
+        <w:t>Make it redraw when the window is resized.</w:t>
+      </w:r>
+      <w:bookmarkEnd w:id="13"/>
     </w:p>
     <w:sectPr>
       <w:type w:val="nextPage"/>
@@ -27689,6 +27740,76 @@
       <w:szCs w:val="24"/>
     </w:rPr>
   </w:style>
+  <w:style w:type="character" w:styleId="ListLabel209">
+    <w:name w:val="ListLabel 209"/>
+    <w:qFormat/>
+    <w:rPr>
+      <w:rFonts w:cs="Consolas"/>
+      <w:color w:val="000000"/>
+      <w:sz w:val="19"/>
+    </w:rPr>
+  </w:style>
+  <w:style w:type="character" w:styleId="ListLabel210">
+    <w:name w:val="ListLabel 210"/>
+    <w:qFormat/>
+    <w:rPr>
+      <w:rFonts w:cs="Consolas"/>
+      <w:color w:val="000000"/>
+      <w:sz w:val="19"/>
+    </w:rPr>
+  </w:style>
+  <w:style w:type="character" w:styleId="ListLabel211">
+    <w:name w:val="ListLabel 211"/>
+    <w:qFormat/>
+    <w:rPr>
+      <w:rFonts w:cs="Consolas"/>
+      <w:color w:val="000000"/>
+      <w:sz w:val="19"/>
+    </w:rPr>
+  </w:style>
+  <w:style w:type="character" w:styleId="ListLabel212">
+    <w:name w:val="ListLabel 212"/>
+    <w:qFormat/>
+    <w:rPr>
+      <w:rFonts w:cs="Consolas"/>
+      <w:color w:val="000000"/>
+      <w:sz w:val="19"/>
+    </w:rPr>
+  </w:style>
+  <w:style w:type="character" w:styleId="ListLabel213">
+    <w:name w:val="ListLabel 213"/>
+    <w:qFormat/>
+    <w:rPr>
+      <w:rFonts w:cs="Calibri" w:cstheme="minorHAnsi"/>
+      <w:sz w:val="28"/>
+      <w:szCs w:val="28"/>
+    </w:rPr>
+  </w:style>
+  <w:style w:type="character" w:styleId="ListLabel214">
+    <w:name w:val="ListLabel 214"/>
+    <w:qFormat/>
+    <w:rPr>
+      <w:rFonts w:eastAsia="" w:eastAsiaTheme="majorEastAsia"/>
+      <w:color w:val="003080"/>
+      <w:sz w:val="19"/>
+      <w:szCs w:val="19"/>
+    </w:rPr>
+  </w:style>
+  <w:style w:type="character" w:styleId="ListLabel215">
+    <w:name w:val="ListLabel 215"/>
+    <w:qFormat/>
+    <w:rPr/>
+  </w:style>
+  <w:style w:type="character" w:styleId="ListLabel216">
+    <w:name w:val="ListLabel 216"/>
+    <w:qFormat/>
+    <w:rPr>
+      <w:rFonts w:cs="Calibri" w:cstheme="minorHAnsi"/>
+      <w:iCs/>
+      <w:sz w:val="24"/>
+      <w:szCs w:val="24"/>
+    </w:rPr>
+  </w:style>
   <w:style w:type="paragraph" w:styleId="Heading">
     <w:name w:val="Heading"/>
     <w:basedOn w:val="Normal"/>

</xml_diff>

<commit_message>
Make all rendering include translation and rotation around fixed angles. Translation matrix is multiple after rotation
</commit_message>
<xml_diff>
--- a/Fractal X plans.docx
+++ b/Fractal X plans.docx
@@ -23103,15 +23103,7 @@
       <w:bookmarkStart w:id="12" w:name="__DdeLink__1912_766871564"/>
       <w:r>
         <w:rPr/>
-        <w:t>Made it move model along the z axis using control butt</w:t>
-      </w:r>
-      <w:r>
-        <w:rPr/>
-        <w:t>o</w:t>
-      </w:r>
-      <w:r>
-        <w:rPr/>
-        <w:t>n and mouse wheel</w:t>
+        <w:t>Made it move model along the z axis using control button and mouse wheel</w:t>
       </w:r>
       <w:bookmarkEnd w:id="12"/>
     </w:p>
@@ -23157,6 +23149,36 @@
         <w:t>Make it redraw when the window is resized.</w:t>
       </w:r>
       <w:bookmarkEnd w:id="13"/>
+    </w:p>
+    <w:p>
+      <w:pPr>
+        <w:pStyle w:val="Normal"/>
+        <w:widowControl/>
+        <w:bidi w:val="0"/>
+        <w:spacing w:lineRule="auto" w:line="276" w:before="0" w:after="200"/>
+        <w:jc w:val="left"/>
+        <w:rPr/>
+      </w:pPr>
+      <w:r>
+        <w:rPr/>
+        <w:t xml:space="preserve">Commit </w:t>
+      </w:r>
+    </w:p>
+    <w:p>
+      <w:pPr>
+        <w:pStyle w:val="Normal"/>
+        <w:widowControl/>
+        <w:bidi w:val="0"/>
+        <w:spacing w:lineRule="auto" w:line="276" w:before="0" w:after="200"/>
+        <w:jc w:val="left"/>
+        <w:rPr/>
+      </w:pPr>
+      <w:bookmarkStart w:id="14" w:name="__DdeLink__1921_2704376127"/>
+      <w:r>
+        <w:rPr/>
+        <w:t>Make all rendering include translation and rotation around fixed angles. Translation matrix is multiple after rotation</w:t>
+      </w:r>
+      <w:bookmarkEnd w:id="14"/>
     </w:p>
     <w:sectPr>
       <w:type w:val="nextPage"/>
@@ -27810,6 +27832,76 @@
       <w:szCs w:val="24"/>
     </w:rPr>
   </w:style>
+  <w:style w:type="character" w:styleId="ListLabel217">
+    <w:name w:val="ListLabel 217"/>
+    <w:qFormat/>
+    <w:rPr>
+      <w:rFonts w:cs="Consolas"/>
+      <w:color w:val="000000"/>
+      <w:sz w:val="19"/>
+    </w:rPr>
+  </w:style>
+  <w:style w:type="character" w:styleId="ListLabel218">
+    <w:name w:val="ListLabel 218"/>
+    <w:qFormat/>
+    <w:rPr>
+      <w:rFonts w:cs="Consolas"/>
+      <w:color w:val="000000"/>
+      <w:sz w:val="19"/>
+    </w:rPr>
+  </w:style>
+  <w:style w:type="character" w:styleId="ListLabel219">
+    <w:name w:val="ListLabel 219"/>
+    <w:qFormat/>
+    <w:rPr>
+      <w:rFonts w:cs="Consolas"/>
+      <w:color w:val="000000"/>
+      <w:sz w:val="19"/>
+    </w:rPr>
+  </w:style>
+  <w:style w:type="character" w:styleId="ListLabel220">
+    <w:name w:val="ListLabel 220"/>
+    <w:qFormat/>
+    <w:rPr>
+      <w:rFonts w:cs="Consolas"/>
+      <w:color w:val="000000"/>
+      <w:sz w:val="19"/>
+    </w:rPr>
+  </w:style>
+  <w:style w:type="character" w:styleId="ListLabel221">
+    <w:name w:val="ListLabel 221"/>
+    <w:qFormat/>
+    <w:rPr>
+      <w:rFonts w:cs="Calibri" w:cstheme="minorHAnsi"/>
+      <w:sz w:val="28"/>
+      <w:szCs w:val="28"/>
+    </w:rPr>
+  </w:style>
+  <w:style w:type="character" w:styleId="ListLabel222">
+    <w:name w:val="ListLabel 222"/>
+    <w:qFormat/>
+    <w:rPr>
+      <w:rFonts w:eastAsia="" w:eastAsiaTheme="majorEastAsia"/>
+      <w:color w:val="003080"/>
+      <w:sz w:val="19"/>
+      <w:szCs w:val="19"/>
+    </w:rPr>
+  </w:style>
+  <w:style w:type="character" w:styleId="ListLabel223">
+    <w:name w:val="ListLabel 223"/>
+    <w:qFormat/>
+    <w:rPr/>
+  </w:style>
+  <w:style w:type="character" w:styleId="ListLabel224">
+    <w:name w:val="ListLabel 224"/>
+    <w:qFormat/>
+    <w:rPr>
+      <w:rFonts w:cs="Calibri" w:cstheme="minorHAnsi"/>
+      <w:iCs/>
+      <w:sz w:val="24"/>
+      <w:szCs w:val="24"/>
+    </w:rPr>
+  </w:style>
   <w:style w:type="paragraph" w:styleId="Heading">
     <w:name w:val="Heading"/>
     <w:basedOn w:val="Normal"/>

</xml_diff>

<commit_message>
Got it to save a bitmap
</commit_message>
<xml_diff>
--- a/Fractal X plans.docx
+++ b/Fractal X plans.docx
@@ -23816,6 +23816,8 @@
         <w:rPr>
           <w:rFonts w:ascii="Times New Roman;serif" w:hAnsi="Times New Roman;serif"/>
           <w:b w:val="false"/>
+          <w:b w:val="false"/>
+          <w:i w:val="false"/>
           <w:i w:val="false"/>
           <w:caps w:val="false"/>
           <w:smallCaps w:val="false"/>
@@ -23886,6 +23888,8 @@
         <w:rPr>
           <w:rFonts w:ascii="Times New Roman;serif" w:hAnsi="Times New Roman;serif"/>
           <w:b w:val="false"/>
+          <w:b w:val="false"/>
+          <w:i w:val="false"/>
           <w:i w:val="false"/>
           <w:caps w:val="false"/>
           <w:smallCaps w:val="false"/>
@@ -23956,6 +23960,8 @@
         <w:rPr>
           <w:rFonts w:ascii="Times New Roman;serif" w:hAnsi="Times New Roman;serif"/>
           <w:b w:val="false"/>
+          <w:b w:val="false"/>
+          <w:i w:val="false"/>
           <w:i w:val="false"/>
           <w:caps w:val="false"/>
           <w:smallCaps w:val="false"/>
@@ -24052,6 +24058,8 @@
         <w:rPr>
           <w:rFonts w:ascii="Times New Roman;serif" w:hAnsi="Times New Roman;serif"/>
           <w:b w:val="false"/>
+          <w:b w:val="false"/>
+          <w:i w:val="false"/>
           <w:i w:val="false"/>
           <w:caps w:val="false"/>
           <w:smallCaps w:val="false"/>
@@ -24252,6 +24260,8 @@
         <w:rPr>
           <w:rFonts w:ascii="Times New Roman;serif" w:hAnsi="Times New Roman;serif"/>
           <w:b w:val="false"/>
+          <w:b w:val="false"/>
+          <w:i w:val="false"/>
           <w:i w:val="false"/>
           <w:caps w:val="false"/>
           <w:smallCaps w:val="false"/>
@@ -24348,6 +24358,8 @@
         <w:rPr>
           <w:rFonts w:ascii="Times New Roman;serif" w:hAnsi="Times New Roman;serif"/>
           <w:b w:val="false"/>
+          <w:b w:val="false"/>
+          <w:i w:val="false"/>
           <w:i w:val="false"/>
           <w:caps w:val="false"/>
           <w:smallCaps w:val="false"/>
@@ -24838,6 +24850,8 @@
         <w:rPr>
           <w:rFonts w:ascii="Times New Roman;serif" w:hAnsi="Times New Roman;serif"/>
           <w:b w:val="false"/>
+          <w:b w:val="false"/>
+          <w:i w:val="false"/>
           <w:i w:val="false"/>
           <w:caps w:val="false"/>
           <w:smallCaps w:val="false"/>
@@ -24870,6 +24884,8 @@
         <w:rPr>
           <w:rFonts w:ascii="Courier New" w:hAnsi="Courier New"/>
           <w:b w:val="false"/>
+          <w:b w:val="false"/>
+          <w:i w:val="false"/>
           <w:i w:val="false"/>
           <w:caps w:val="false"/>
           <w:smallCaps w:val="false"/>
@@ -24965,6 +24981,8 @@
         <w:rPr>
           <w:rFonts w:ascii="Consolas" w:hAnsi="Consolas"/>
           <w:b w:val="false"/>
+          <w:b w:val="false"/>
+          <w:i w:val="false"/>
           <w:i w:val="false"/>
           <w:caps w:val="false"/>
           <w:smallCaps w:val="false"/>
@@ -24997,6 +25015,8 @@
         <w:rPr>
           <w:rFonts w:ascii="Consolas" w:hAnsi="Consolas"/>
           <w:b w:val="false"/>
+          <w:b w:val="false"/>
+          <w:i w:val="false"/>
           <w:i w:val="false"/>
           <w:caps w:val="false"/>
           <w:smallCaps w:val="false"/>
@@ -25029,6 +25049,8 @@
         <w:rPr>
           <w:rFonts w:ascii="Courier New" w:hAnsi="Courier New"/>
           <w:b w:val="false"/>
+          <w:b w:val="false"/>
+          <w:i w:val="false"/>
           <w:i w:val="false"/>
           <w:caps w:val="false"/>
           <w:smallCaps w:val="false"/>
@@ -25150,6 +25172,8 @@
         <w:rPr>
           <w:rFonts w:ascii="Courier New" w:hAnsi="Courier New"/>
           <w:b w:val="false"/>
+          <w:b w:val="false"/>
+          <w:i w:val="false"/>
           <w:i w:val="false"/>
           <w:caps w:val="false"/>
           <w:smallCaps w:val="false"/>
@@ -25416,6 +25440,8 @@
         <w:rPr>
           <w:rFonts w:ascii="Courier New" w:hAnsi="Courier New"/>
           <w:b w:val="false"/>
+          <w:b w:val="false"/>
+          <w:i w:val="false"/>
           <w:i w:val="false"/>
           <w:caps w:val="false"/>
           <w:smallCaps w:val="false"/>
@@ -25613,6 +25639,8 @@
         <w:rPr>
           <w:rFonts w:ascii="Courier New" w:hAnsi="Courier New"/>
           <w:b w:val="false"/>
+          <w:b w:val="false"/>
+          <w:i w:val="false"/>
           <w:i w:val="false"/>
           <w:caps w:val="false"/>
           <w:smallCaps w:val="false"/>
@@ -25760,6 +25788,8 @@
         <w:rPr>
           <w:rFonts w:ascii="Courier New" w:hAnsi="Courier New"/>
           <w:b w:val="false"/>
+          <w:b w:val="false"/>
+          <w:i w:val="false"/>
           <w:i w:val="false"/>
           <w:caps w:val="false"/>
           <w:smallCaps w:val="false"/>
@@ -25998,6 +26028,8 @@
         <w:rPr>
           <w:rFonts w:ascii="Courier New" w:hAnsi="Courier New"/>
           <w:b w:val="false"/>
+          <w:b w:val="false"/>
+          <w:i w:val="false"/>
           <w:i w:val="false"/>
           <w:caps w:val="false"/>
           <w:smallCaps w:val="false"/>
@@ -26069,6 +26101,8 @@
         <w:rPr>
           <w:rFonts w:ascii="Courier New" w:hAnsi="Courier New"/>
           <w:b w:val="false"/>
+          <w:b w:val="false"/>
+          <w:i w:val="false"/>
           <w:i w:val="false"/>
           <w:caps w:val="false"/>
           <w:smallCaps w:val="false"/>
@@ -26257,6 +26291,8 @@
         <w:rPr>
           <w:rFonts w:ascii="Courier New" w:hAnsi="Courier New"/>
           <w:b w:val="false"/>
+          <w:b w:val="false"/>
+          <w:i w:val="false"/>
           <w:i w:val="false"/>
           <w:caps w:val="false"/>
           <w:smallCaps w:val="false"/>
@@ -26391,6 +26427,8 @@
         <w:rPr>
           <w:rFonts w:ascii="Courier New" w:hAnsi="Courier New"/>
           <w:b w:val="false"/>
+          <w:b w:val="false"/>
+          <w:i w:val="false"/>
           <w:i w:val="false"/>
           <w:caps w:val="false"/>
           <w:smallCaps w:val="false"/>
@@ -26527,6 +26565,8 @@
         <w:rPr>
           <w:rFonts w:ascii="Courier New" w:hAnsi="Courier New"/>
           <w:b w:val="false"/>
+          <w:b w:val="false"/>
+          <w:i w:val="false"/>
           <w:i w:val="false"/>
           <w:caps w:val="false"/>
           <w:smallCaps w:val="false"/>
@@ -26830,6 +26870,8 @@
         <w:rPr>
           <w:rFonts w:ascii="Consolas" w:hAnsi="Consolas"/>
           <w:b w:val="false"/>
+          <w:b w:val="false"/>
+          <w:i w:val="false"/>
           <w:i w:val="false"/>
           <w:caps w:val="false"/>
           <w:smallCaps w:val="false"/>
@@ -26862,6 +26904,8 @@
         <w:rPr>
           <w:rFonts w:ascii="Courier New" w:hAnsi="Courier New"/>
           <w:b w:val="false"/>
+          <w:b w:val="false"/>
+          <w:i w:val="false"/>
           <w:i w:val="false"/>
           <w:caps w:val="false"/>
           <w:smallCaps w:val="false"/>
@@ -26998,6 +27042,8 @@
         <w:rPr>
           <w:rFonts w:ascii="Courier New" w:hAnsi="Courier New"/>
           <w:b w:val="false"/>
+          <w:b w:val="false"/>
+          <w:i w:val="false"/>
           <w:i w:val="false"/>
           <w:caps w:val="false"/>
           <w:smallCaps w:val="false"/>
@@ -27186,6 +27232,8 @@
         <w:rPr>
           <w:rFonts w:ascii="Courier New" w:hAnsi="Courier New"/>
           <w:b w:val="false"/>
+          <w:b w:val="false"/>
+          <w:i w:val="false"/>
           <w:i w:val="false"/>
           <w:caps w:val="false"/>
           <w:smallCaps w:val="false"/>
@@ -27398,6 +27446,8 @@
         <w:rPr>
           <w:rFonts w:ascii="Courier New" w:hAnsi="Courier New"/>
           <w:b w:val="false"/>
+          <w:b w:val="false"/>
+          <w:i w:val="false"/>
           <w:i w:val="false"/>
           <w:caps w:val="false"/>
           <w:smallCaps w:val="false"/>
@@ -27831,6 +27881,8 @@
         <w:rPr>
           <w:rFonts w:ascii="Courier New" w:hAnsi="Courier New"/>
           <w:b w:val="false"/>
+          <w:b w:val="false"/>
+          <w:i w:val="false"/>
           <w:i w:val="false"/>
           <w:caps w:val="false"/>
           <w:smallCaps w:val="false"/>
@@ -28136,6 +28188,8 @@
         <w:rPr>
           <w:rFonts w:ascii="Courier New" w:hAnsi="Courier New"/>
           <w:b w:val="false"/>
+          <w:b w:val="false"/>
+          <w:i w:val="false"/>
           <w:i w:val="false"/>
           <w:caps w:val="false"/>
           <w:smallCaps w:val="false"/>
@@ -28814,6 +28868,8 @@
         <w:rPr>
           <w:rFonts w:ascii="Courier New" w:hAnsi="Courier New"/>
           <w:b w:val="false"/>
+          <w:b w:val="false"/>
+          <w:i w:val="false"/>
           <w:i w:val="false"/>
           <w:caps w:val="false"/>
           <w:smallCaps w:val="false"/>
@@ -28912,6 +28968,75 @@
       </w:pPr>
       <w:r>
         <w:rPr/>
+      </w:r>
+    </w:p>
+    <w:p>
+      <w:pPr>
+        <w:pStyle w:val="Normal"/>
+        <w:widowControl/>
+        <w:bidi w:val="0"/>
+        <w:spacing w:lineRule="auto" w:line="276" w:before="0" w:after="200"/>
+        <w:jc w:val="left"/>
+        <w:rPr/>
+      </w:pPr>
+      <w:r>
+        <w:rPr/>
+        <w:t>2/12/19</w:t>
+      </w:r>
+    </w:p>
+    <w:p>
+      <w:pPr>
+        <w:pStyle w:val="Normal"/>
+        <w:widowControl/>
+        <w:bidi w:val="0"/>
+        <w:spacing w:lineRule="auto" w:line="276" w:before="0" w:after="200"/>
+        <w:jc w:val="left"/>
+        <w:rPr/>
+      </w:pPr>
+      <w:r>
+        <w:rPr/>
+      </w:r>
+    </w:p>
+    <w:p>
+      <w:pPr>
+        <w:pStyle w:val="Normal"/>
+        <w:widowControl/>
+        <w:bidi w:val="0"/>
+        <w:spacing w:lineRule="auto" w:line="276" w:before="0" w:after="200"/>
+        <w:jc w:val="left"/>
+        <w:rPr/>
+      </w:pPr>
+      <w:r>
+        <w:rPr/>
+        <w:t>Commit</w:t>
+      </w:r>
+    </w:p>
+    <w:p>
+      <w:pPr>
+        <w:pStyle w:val="Normal"/>
+        <w:widowControl/>
+        <w:bidi w:val="0"/>
+        <w:spacing w:lineRule="auto" w:line="276" w:before="0" w:after="200"/>
+        <w:jc w:val="left"/>
+        <w:rPr/>
+      </w:pPr>
+      <w:r>
+        <w:rPr/>
+        <w:t>Got it to save a bitmap</w:t>
+      </w:r>
+    </w:p>
+    <w:p>
+      <w:pPr>
+        <w:pStyle w:val="Normal"/>
+        <w:widowControl/>
+        <w:bidi w:val="0"/>
+        <w:spacing w:lineRule="auto" w:line="276" w:before="0" w:after="200"/>
+        <w:jc w:val="left"/>
+        <w:rPr/>
+      </w:pPr>
+      <w:r>
+        <w:rPr/>
+        <w:t>Next include other image types.</w:t>
       </w:r>
     </w:p>
     <w:sectPr>
@@ -34110,6 +34235,109 @@
       <w:effect w:val="none"/>
     </w:rPr>
   </w:style>
+  <w:style w:type="character" w:styleId="ListLabel276">
+    <w:name w:val="ListLabel 276"/>
+    <w:qFormat/>
+    <w:rPr>
+      <w:rFonts w:cs="Consolas"/>
+      <w:color w:val="000000"/>
+      <w:sz w:val="19"/>
+    </w:rPr>
+  </w:style>
+  <w:style w:type="character" w:styleId="ListLabel277">
+    <w:name w:val="ListLabel 277"/>
+    <w:qFormat/>
+    <w:rPr>
+      <w:rFonts w:cs="Consolas"/>
+      <w:color w:val="000000"/>
+      <w:sz w:val="19"/>
+    </w:rPr>
+  </w:style>
+  <w:style w:type="character" w:styleId="ListLabel278">
+    <w:name w:val="ListLabel 278"/>
+    <w:qFormat/>
+    <w:rPr>
+      <w:rFonts w:cs="Consolas"/>
+      <w:color w:val="000000"/>
+      <w:sz w:val="19"/>
+    </w:rPr>
+  </w:style>
+  <w:style w:type="character" w:styleId="ListLabel279">
+    <w:name w:val="ListLabel 279"/>
+    <w:qFormat/>
+    <w:rPr>
+      <w:rFonts w:cs="Consolas"/>
+      <w:color w:val="000000"/>
+      <w:sz w:val="19"/>
+    </w:rPr>
+  </w:style>
+  <w:style w:type="character" w:styleId="ListLabel280">
+    <w:name w:val="ListLabel 280"/>
+    <w:qFormat/>
+    <w:rPr>
+      <w:rFonts w:cs="Calibri" w:cstheme="minorHAnsi"/>
+      <w:sz w:val="28"/>
+      <w:szCs w:val="28"/>
+    </w:rPr>
+  </w:style>
+  <w:style w:type="character" w:styleId="ListLabel281">
+    <w:name w:val="ListLabel 281"/>
+    <w:qFormat/>
+    <w:rPr>
+      <w:rFonts w:eastAsia="" w:eastAsiaTheme="majorEastAsia"/>
+      <w:color w:val="003080"/>
+      <w:sz w:val="19"/>
+      <w:szCs w:val="19"/>
+    </w:rPr>
+  </w:style>
+  <w:style w:type="character" w:styleId="ListLabel282">
+    <w:name w:val="ListLabel 282"/>
+    <w:qFormat/>
+    <w:rPr/>
+  </w:style>
+  <w:style w:type="character" w:styleId="ListLabel283">
+    <w:name w:val="ListLabel 283"/>
+    <w:qFormat/>
+    <w:rPr>
+      <w:rFonts w:cs="Calibri" w:cstheme="minorHAnsi"/>
+      <w:iCs/>
+      <w:sz w:val="24"/>
+      <w:szCs w:val="24"/>
+    </w:rPr>
+  </w:style>
+  <w:style w:type="character" w:styleId="ListLabel284">
+    <w:name w:val="ListLabel 284"/>
+    <w:qFormat/>
+    <w:rPr>
+      <w:rFonts w:ascii="Segoe UI;SegoeUI;Segoe WP;Helvetica Neue;Helvetica;Tahoma;Arial;sans-serif" w:hAnsi="Segoe UI;SegoeUI;Segoe WP;Helvetica Neue;Helvetica;Tahoma;Arial;sans-serif"/>
+      <w:b w:val="false"/>
+      <w:i w:val="false"/>
+      <w:caps w:val="false"/>
+      <w:smallCaps w:val="false"/>
+      <w:strike w:val="false"/>
+      <w:dstrike w:val="false"/>
+      <w:spacing w:val="0"/>
+      <w:sz w:val="21"/>
+      <w:highlight w:val="white"/>
+      <w:u w:val="none"/>
+      <w:effect w:val="none"/>
+    </w:rPr>
+  </w:style>
+  <w:style w:type="character" w:styleId="ListLabel285">
+    <w:name w:val="ListLabel 285"/>
+    <w:qFormat/>
+    <w:rPr>
+      <w:rFonts w:ascii="Times New Roman;serif" w:hAnsi="Times New Roman;serif"/>
+      <w:b w:val="false"/>
+      <w:i w:val="false"/>
+      <w:caps w:val="false"/>
+      <w:smallCaps w:val="false"/>
+      <w:color w:val="800080"/>
+      <w:spacing w:val="0"/>
+      <w:sz w:val="24"/>
+      <w:u w:val="single"/>
+    </w:rPr>
+  </w:style>
   <w:style w:type="paragraph" w:styleId="Heading">
     <w:name w:val="Heading"/>
     <w:basedOn w:val="Normal"/>

</xml_diff>

<commit_message>
Implemented saving .jpg and .png formats
</commit_message>
<xml_diff>
--- a/Fractal X plans.docx
+++ b/Fractal X plans.docx
@@ -29037,6 +29037,145 @@
       <w:r>
         <w:rPr/>
         <w:t>Next include other image types.</w:t>
+      </w:r>
+    </w:p>
+    <w:p>
+      <w:pPr>
+        <w:pStyle w:val="Normal"/>
+        <w:widowControl/>
+        <w:bidi w:val="0"/>
+        <w:spacing w:lineRule="auto" w:line="276" w:before="0" w:after="200"/>
+        <w:jc w:val="left"/>
+        <w:rPr/>
+      </w:pPr>
+      <w:r>
+        <w:rPr/>
+      </w:r>
+    </w:p>
+    <w:p>
+      <w:pPr>
+        <w:pStyle w:val="Normal"/>
+        <w:widowControl/>
+        <w:bidi w:val="0"/>
+        <w:spacing w:lineRule="auto" w:line="276" w:before="0" w:after="200"/>
+        <w:jc w:val="left"/>
+        <w:rPr/>
+      </w:pPr>
+      <w:r>
+        <w:rPr/>
+        <w:t>2/16/19</w:t>
+      </w:r>
+    </w:p>
+    <w:p>
+      <w:pPr>
+        <w:pStyle w:val="Normal"/>
+        <w:widowControl/>
+        <w:bidi w:val="0"/>
+        <w:spacing w:lineRule="auto" w:line="276" w:before="0" w:after="200"/>
+        <w:jc w:val="left"/>
+        <w:rPr/>
+      </w:pPr>
+      <w:r>
+        <w:rPr/>
+        <w:t>1) Add png and jpeg exporting -</w:t>
+      </w:r>
+      <w:r>
+        <w:rPr/>
+        <w:t xml:space="preserve">ok Commit </w:t>
+      </w:r>
+      <w:bookmarkStart w:id="15" w:name="__DdeLink__2309_3616613774"/>
+      <w:r>
+        <w:rPr/>
+        <w:t>Implemented saving .jpg and .png formats</w:t>
+      </w:r>
+      <w:bookmarkEnd w:id="15"/>
+    </w:p>
+    <w:p>
+      <w:pPr>
+        <w:pStyle w:val="Normal"/>
+        <w:widowControl/>
+        <w:bidi w:val="0"/>
+        <w:spacing w:lineRule="auto" w:line="276" w:before="0" w:after="200"/>
+        <w:jc w:val="left"/>
+        <w:rPr/>
+      </w:pPr>
+      <w:r>
+        <w:rPr/>
+        <w:t xml:space="preserve">2) Check that everything is serialized like zoom and positions – </w:t>
+      </w:r>
+      <w:r>
+        <w:rPr/>
+        <w:t>only palette and image not pos and angles</w:t>
+      </w:r>
+    </w:p>
+    <w:p>
+      <w:pPr>
+        <w:pStyle w:val="Normal"/>
+        <w:widowControl/>
+        <w:bidi w:val="0"/>
+        <w:spacing w:lineRule="auto" w:line="276" w:before="0" w:after="200"/>
+        <w:jc w:val="left"/>
+        <w:rPr/>
+      </w:pPr>
+      <w:r>
+        <w:rPr/>
+        <w:t>3) Change background color</w:t>
+      </w:r>
+    </w:p>
+    <w:p>
+      <w:pPr>
+        <w:pStyle w:val="Normal"/>
+        <w:widowControl/>
+        <w:bidi w:val="0"/>
+        <w:spacing w:lineRule="auto" w:line="276" w:before="0" w:after="200"/>
+        <w:jc w:val="left"/>
+        <w:rPr/>
+      </w:pPr>
+      <w:r>
+        <w:rPr/>
+        <w:t>4) Make more example palettes</w:t>
+      </w:r>
+    </w:p>
+    <w:p>
+      <w:pPr>
+        <w:pStyle w:val="Normal"/>
+        <w:widowControl/>
+        <w:bidi w:val="0"/>
+        <w:spacing w:lineRule="auto" w:line="276" w:before="0" w:after="200"/>
+        <w:jc w:val="left"/>
+        <w:rPr/>
+      </w:pPr>
+      <w:r>
+        <w:rPr/>
+        <w:t>5) Make images and see if we’re missing anything</w:t>
+      </w:r>
+    </w:p>
+    <w:p>
+      <w:pPr>
+        <w:pStyle w:val="Normal"/>
+        <w:widowControl/>
+        <w:bidi w:val="0"/>
+        <w:spacing w:lineRule="auto" w:line="276" w:before="0" w:after="200"/>
+        <w:jc w:val="left"/>
+        <w:rPr/>
+      </w:pPr>
+      <w:r>
+        <w:rPr/>
+        <w:t>6) Impl. Mandelbulb 2 and others?</w:t>
+      </w:r>
+    </w:p>
+    <w:p>
+      <w:pPr>
+        <w:pStyle w:val="Normal"/>
+        <w:widowControl/>
+        <w:bidi w:val="0"/>
+        <w:spacing w:lineRule="auto" w:line="276" w:before="0" w:after="200"/>
+        <w:jc w:val="left"/>
+        <w:rPr/>
+      </w:pPr>
+      <w:r>
+        <w:rPr/>
+        <w:t>7) Palette selection dialog</w:t>
       </w:r>
     </w:p>
     <w:sectPr>
@@ -34338,6 +34477,109 @@
       <w:u w:val="single"/>
     </w:rPr>
   </w:style>
+  <w:style w:type="character" w:styleId="ListLabel286">
+    <w:name w:val="ListLabel 286"/>
+    <w:qFormat/>
+    <w:rPr>
+      <w:rFonts w:cs="Consolas"/>
+      <w:color w:val="000000"/>
+      <w:sz w:val="19"/>
+    </w:rPr>
+  </w:style>
+  <w:style w:type="character" w:styleId="ListLabel287">
+    <w:name w:val="ListLabel 287"/>
+    <w:qFormat/>
+    <w:rPr>
+      <w:rFonts w:cs="Consolas"/>
+      <w:color w:val="000000"/>
+      <w:sz w:val="19"/>
+    </w:rPr>
+  </w:style>
+  <w:style w:type="character" w:styleId="ListLabel288">
+    <w:name w:val="ListLabel 288"/>
+    <w:qFormat/>
+    <w:rPr>
+      <w:rFonts w:cs="Consolas"/>
+      <w:color w:val="000000"/>
+      <w:sz w:val="19"/>
+    </w:rPr>
+  </w:style>
+  <w:style w:type="character" w:styleId="ListLabel289">
+    <w:name w:val="ListLabel 289"/>
+    <w:qFormat/>
+    <w:rPr>
+      <w:rFonts w:cs="Consolas"/>
+      <w:color w:val="000000"/>
+      <w:sz w:val="19"/>
+    </w:rPr>
+  </w:style>
+  <w:style w:type="character" w:styleId="ListLabel290">
+    <w:name w:val="ListLabel 290"/>
+    <w:qFormat/>
+    <w:rPr>
+      <w:rFonts w:cs="Calibri" w:cstheme="minorHAnsi"/>
+      <w:sz w:val="28"/>
+      <w:szCs w:val="28"/>
+    </w:rPr>
+  </w:style>
+  <w:style w:type="character" w:styleId="ListLabel291">
+    <w:name w:val="ListLabel 291"/>
+    <w:qFormat/>
+    <w:rPr>
+      <w:rFonts w:eastAsia="" w:eastAsiaTheme="majorEastAsia"/>
+      <w:color w:val="003080"/>
+      <w:sz w:val="19"/>
+      <w:szCs w:val="19"/>
+    </w:rPr>
+  </w:style>
+  <w:style w:type="character" w:styleId="ListLabel292">
+    <w:name w:val="ListLabel 292"/>
+    <w:qFormat/>
+    <w:rPr/>
+  </w:style>
+  <w:style w:type="character" w:styleId="ListLabel293">
+    <w:name w:val="ListLabel 293"/>
+    <w:qFormat/>
+    <w:rPr>
+      <w:rFonts w:cs="Calibri" w:cstheme="minorHAnsi"/>
+      <w:iCs/>
+      <w:sz w:val="24"/>
+      <w:szCs w:val="24"/>
+    </w:rPr>
+  </w:style>
+  <w:style w:type="character" w:styleId="ListLabel294">
+    <w:name w:val="ListLabel 294"/>
+    <w:qFormat/>
+    <w:rPr>
+      <w:rFonts w:ascii="Segoe UI;SegoeUI;Segoe WP;Helvetica Neue;Helvetica;Tahoma;Arial;sans-serif" w:hAnsi="Segoe UI;SegoeUI;Segoe WP;Helvetica Neue;Helvetica;Tahoma;Arial;sans-serif"/>
+      <w:b w:val="false"/>
+      <w:i w:val="false"/>
+      <w:caps w:val="false"/>
+      <w:smallCaps w:val="false"/>
+      <w:strike w:val="false"/>
+      <w:dstrike w:val="false"/>
+      <w:spacing w:val="0"/>
+      <w:sz w:val="21"/>
+      <w:highlight w:val="white"/>
+      <w:u w:val="none"/>
+      <w:effect w:val="none"/>
+    </w:rPr>
+  </w:style>
+  <w:style w:type="character" w:styleId="ListLabel295">
+    <w:name w:val="ListLabel 295"/>
+    <w:qFormat/>
+    <w:rPr>
+      <w:rFonts w:ascii="Times New Roman;serif" w:hAnsi="Times New Roman;serif"/>
+      <w:b w:val="false"/>
+      <w:i w:val="false"/>
+      <w:caps w:val="false"/>
+      <w:smallCaps w:val="false"/>
+      <w:color w:val="800080"/>
+      <w:spacing w:val="0"/>
+      <w:sz w:val="24"/>
+      <w:u w:val="single"/>
+    </w:rPr>
+  </w:style>
   <w:style w:type="paragraph" w:styleId="Heading">
     <w:name w:val="Heading"/>
     <w:basedOn w:val="Normal"/>

</xml_diff>

<commit_message>
Added serialized window size member to doc. Also allowed resizing of main window.
</commit_message>
<xml_diff>
--- a/Fractal X plans.docx
+++ b/Fractal X plans.docx
@@ -29077,11 +29077,7 @@
       </w:pPr>
       <w:r>
         <w:rPr/>
-        <w:t>1) Add png and jpeg exporting -</w:t>
-      </w:r>
-      <w:r>
-        <w:rPr/>
-        <w:t xml:space="preserve">ok Commit </w:t>
+        <w:t xml:space="preserve">1) Add png and jpeg exporting -ok Commit </w:t>
       </w:r>
       <w:bookmarkStart w:id="15" w:name="__DdeLink__2309_3616613774"/>
       <w:r>
@@ -29101,11 +29097,7 @@
       </w:pPr>
       <w:r>
         <w:rPr/>
-        <w:t xml:space="preserve">2) Check that everything is serialized like zoom and positions – </w:t>
-      </w:r>
-      <w:r>
-        <w:rPr/>
-        <w:t>only palette and image not pos and angles</w:t>
+        <w:t>2) Check that everything is serialized like zoom and positions – only palette and image not pos and angles</w:t>
       </w:r>
     </w:p>
     <w:p>
@@ -29176,6 +29168,2889 @@
       <w:r>
         <w:rPr/>
         <w:t>7) Palette selection dialog</w:t>
+      </w:r>
+    </w:p>
+    <w:p>
+      <w:pPr>
+        <w:pStyle w:val="Normal"/>
+        <w:widowControl/>
+        <w:bidi w:val="0"/>
+        <w:spacing w:lineRule="auto" w:line="276" w:before="0" w:after="200"/>
+        <w:jc w:val="left"/>
+        <w:rPr/>
+      </w:pPr>
+      <w:r>
+        <w:rPr/>
+      </w:r>
+    </w:p>
+    <w:p>
+      <w:pPr>
+        <w:pStyle w:val="Normal"/>
+        <w:widowControl/>
+        <w:bidi w:val="0"/>
+        <w:spacing w:lineRule="auto" w:line="276" w:before="0" w:after="200"/>
+        <w:jc w:val="left"/>
+        <w:rPr/>
+      </w:pPr>
+      <w:r>
+        <w:rPr/>
+        <w:t>Data members that need to be serialized</w:t>
+      </w:r>
+    </w:p>
+    <w:p>
+      <w:pPr>
+        <w:pStyle w:val="Normal"/>
+        <w:widowControl/>
+        <w:bidi w:val="0"/>
+        <w:spacing w:lineRule="auto" w:line="276" w:before="0" w:after="200"/>
+        <w:jc w:val="left"/>
+        <w:rPr/>
+      </w:pPr>
+      <w:r>
+        <w:rPr>
+          <w:rFonts w:ascii="Consolas" w:hAnsi="Consolas"/>
+          <w:color w:val="000000"/>
+          <w:sz w:val="19"/>
+        </w:rPr>
+        <w:tab/>
+      </w:r>
+      <w:r>
+        <w:rPr>
+          <w:rFonts w:ascii="Consolas" w:hAnsi="Consolas"/>
+          <w:i/>
+          <w:color w:val="0000FF"/>
+          <w:sz w:val="19"/>
+        </w:rPr>
+        <w:t>ModelData</w:t>
+      </w:r>
+      <w:r>
+        <w:rPr>
+          <w:rFonts w:ascii="Consolas" w:hAnsi="Consolas"/>
+          <w:i w:val="false"/>
+          <w:color w:val="000000"/>
+          <w:sz w:val="19"/>
+        </w:rPr>
+        <w:t xml:space="preserve"> </w:t>
+      </w:r>
+      <w:r>
+        <w:rPr>
+          <w:rFonts w:ascii="Consolas" w:hAnsi="Consolas"/>
+          <w:i w:val="false"/>
+          <w:color w:val="000080"/>
+          <w:sz w:val="19"/>
+        </w:rPr>
+        <w:t>ModelDesc</w:t>
+      </w:r>
+      <w:r>
+        <w:rPr>
+          <w:rFonts w:ascii="Consolas" w:hAnsi="Consolas"/>
+          <w:i w:val="false"/>
+          <w:color w:val="000000"/>
+          <w:sz w:val="19"/>
+        </w:rPr>
+        <w:t>;</w:t>
+        <w:tab/>
+        <w:tab/>
+        <w:t>-in doc</w:t>
+      </w:r>
+    </w:p>
+    <w:p>
+      <w:pPr>
+        <w:pStyle w:val="Normal"/>
+        <w:rPr/>
+      </w:pPr>
+      <w:r>
+        <w:rPr>
+          <w:rFonts w:ascii="Consolas" w:hAnsi="Consolas"/>
+          <w:i w:val="false"/>
+          <w:color w:val="000000"/>
+          <w:sz w:val="19"/>
+        </w:rPr>
+        <w:tab/>
+      </w:r>
+      <w:r>
+        <w:rPr>
+          <w:rFonts w:ascii="Consolas" w:hAnsi="Consolas"/>
+          <w:i/>
+          <w:color w:val="0000FF"/>
+          <w:sz w:val="19"/>
+        </w:rPr>
+        <w:t>std</w:t>
+      </w:r>
+      <w:r>
+        <w:rPr>
+          <w:rFonts w:ascii="Consolas" w:hAnsi="Consolas"/>
+          <w:i w:val="false"/>
+          <w:color w:val="000000"/>
+          <w:sz w:val="19"/>
+        </w:rPr>
+        <w:t>::</w:t>
+      </w:r>
+      <w:r>
+        <w:rPr>
+          <w:rFonts w:ascii="Consolas" w:hAnsi="Consolas"/>
+          <w:i/>
+          <w:color w:val="0000FF"/>
+          <w:sz w:val="19"/>
+        </w:rPr>
+        <w:t>shared_ptr</w:t>
+      </w:r>
+      <w:r>
+        <w:rPr>
+          <w:rFonts w:ascii="Consolas" w:hAnsi="Consolas"/>
+          <w:i w:val="false"/>
+          <w:color w:val="000000"/>
+          <w:sz w:val="19"/>
+        </w:rPr>
+        <w:t>&lt;</w:t>
+      </w:r>
+      <w:r>
+        <w:rPr>
+          <w:rFonts w:ascii="Consolas" w:hAnsi="Consolas"/>
+          <w:i/>
+          <w:color w:val="0000FF"/>
+          <w:sz w:val="19"/>
+        </w:rPr>
+        <w:t>DxVertexData</w:t>
+      </w:r>
+      <w:r>
+        <w:rPr>
+          <w:rFonts w:ascii="Consolas" w:hAnsi="Consolas"/>
+          <w:i w:val="false"/>
+          <w:color w:val="000000"/>
+          <w:sz w:val="19"/>
+        </w:rPr>
+        <w:t xml:space="preserve">&gt; </w:t>
+      </w:r>
+      <w:r>
+        <w:rPr>
+          <w:rFonts w:ascii="Consolas" w:hAnsi="Consolas"/>
+          <w:i w:val="false"/>
+          <w:color w:val="000080"/>
+          <w:sz w:val="19"/>
+        </w:rPr>
+        <w:t>VertexData</w:t>
+      </w:r>
+      <w:r>
+        <w:rPr>
+          <w:rFonts w:ascii="Consolas" w:hAnsi="Consolas"/>
+          <w:i w:val="false"/>
+          <w:color w:val="000000"/>
+          <w:sz w:val="19"/>
+        </w:rPr>
+        <w:t>; -in doc</w:t>
+      </w:r>
+    </w:p>
+    <w:p>
+      <w:pPr>
+        <w:pStyle w:val="Normal"/>
+        <w:rPr/>
+      </w:pPr>
+      <w:r>
+        <w:rPr>
+          <w:rFonts w:ascii="Consolas" w:hAnsi="Consolas"/>
+          <w:i w:val="false"/>
+          <w:color w:val="000000"/>
+          <w:sz w:val="19"/>
+        </w:rPr>
+        <w:tab/>
+      </w:r>
+      <w:r>
+        <w:rPr>
+          <w:rFonts w:ascii="Consolas" w:hAnsi="Consolas"/>
+          <w:i/>
+          <w:color w:val="0000FF"/>
+          <w:sz w:val="19"/>
+        </w:rPr>
+        <w:t>TraceParams</w:t>
+      </w:r>
+      <w:r>
+        <w:rPr>
+          <w:rFonts w:ascii="Consolas" w:hAnsi="Consolas"/>
+          <w:i w:val="false"/>
+          <w:color w:val="000000"/>
+          <w:sz w:val="19"/>
+        </w:rPr>
+        <w:t xml:space="preserve"> </w:t>
+      </w:r>
+      <w:r>
+        <w:rPr>
+          <w:rFonts w:ascii="Consolas" w:hAnsi="Consolas"/>
+          <w:i w:val="false"/>
+          <w:color w:val="000080"/>
+          <w:sz w:val="19"/>
+        </w:rPr>
+        <w:t>CalculationParams</w:t>
+      </w:r>
+      <w:r>
+        <w:rPr>
+          <w:rFonts w:ascii="Consolas" w:hAnsi="Consolas"/>
+          <w:i w:val="false"/>
+          <w:color w:val="000000"/>
+          <w:sz w:val="19"/>
+        </w:rPr>
+        <w:t>; -in doc</w:t>
+      </w:r>
+    </w:p>
+    <w:p>
+      <w:pPr>
+        <w:pStyle w:val="Normal"/>
+        <w:rPr/>
+      </w:pPr>
+      <w:r>
+        <w:rPr>
+          <w:rFonts w:ascii="Consolas" w:hAnsi="Consolas"/>
+          <w:i w:val="false"/>
+          <w:color w:val="000000"/>
+          <w:sz w:val="19"/>
+        </w:rPr>
+        <w:tab/>
+      </w:r>
+      <w:r>
+        <w:rPr>
+          <w:rFonts w:ascii="Consolas" w:hAnsi="Consolas"/>
+          <w:i w:val="false"/>
+          <w:color w:val="0000FF"/>
+          <w:sz w:val="19"/>
+        </w:rPr>
+        <w:t>DxColor</w:t>
+      </w:r>
+      <w:r>
+        <w:rPr>
+          <w:rFonts w:ascii="Consolas" w:hAnsi="Consolas"/>
+          <w:i w:val="false"/>
+          <w:color w:val="000000"/>
+          <w:sz w:val="19"/>
+        </w:rPr>
+        <w:t>::</w:t>
+      </w:r>
+      <w:r>
+        <w:rPr>
+          <w:rFonts w:ascii="Consolas" w:hAnsi="Consolas"/>
+          <w:i w:val="false"/>
+          <w:color w:val="0000FF"/>
+          <w:sz w:val="19"/>
+        </w:rPr>
+        <w:t>PinPalette</w:t>
+      </w:r>
+      <w:r>
+        <w:rPr>
+          <w:rFonts w:ascii="Consolas" w:hAnsi="Consolas"/>
+          <w:i w:val="false"/>
+          <w:color w:val="000000"/>
+          <w:sz w:val="19"/>
+        </w:rPr>
+        <w:t xml:space="preserve"> </w:t>
+      </w:r>
+      <w:r>
+        <w:rPr>
+          <w:rFonts w:ascii="Consolas" w:hAnsi="Consolas"/>
+          <w:i w:val="false"/>
+          <w:color w:val="000080"/>
+          <w:sz w:val="19"/>
+        </w:rPr>
+        <w:t>Palette</w:t>
+      </w:r>
+      <w:r>
+        <w:rPr>
+          <w:rFonts w:ascii="Consolas" w:hAnsi="Consolas"/>
+          <w:i w:val="false"/>
+          <w:color w:val="000000"/>
+          <w:sz w:val="19"/>
+        </w:rPr>
+        <w:t>; -in doc</w:t>
+      </w:r>
+    </w:p>
+    <w:p>
+      <w:pPr>
+        <w:pStyle w:val="Normal"/>
+        <w:widowControl/>
+        <w:bidi w:val="0"/>
+        <w:spacing w:lineRule="auto" w:line="276" w:before="0" w:after="200"/>
+        <w:jc w:val="left"/>
+        <w:rPr/>
+      </w:pPr>
+      <w:r>
+        <w:rPr>
+          <w:rFonts w:ascii="Consolas" w:hAnsi="Consolas"/>
+          <w:i w:val="false"/>
+          <w:color w:val="000000"/>
+          <w:sz w:val="19"/>
+        </w:rPr>
+        <w:tab/>
+      </w:r>
+      <w:r>
+        <w:rPr>
+          <w:rFonts w:ascii="Consolas" w:hAnsi="Consolas"/>
+          <w:i w:val="false"/>
+          <w:color w:val="0000FF"/>
+          <w:sz w:val="19"/>
+        </w:rPr>
+        <w:t>DxColor</w:t>
+      </w:r>
+      <w:r>
+        <w:rPr>
+          <w:rFonts w:ascii="Consolas" w:hAnsi="Consolas"/>
+          <w:i w:val="false"/>
+          <w:color w:val="000000"/>
+          <w:sz w:val="19"/>
+        </w:rPr>
+        <w:t>::</w:t>
+      </w:r>
+      <w:r>
+        <w:rPr>
+          <w:rFonts w:ascii="Consolas" w:hAnsi="Consolas"/>
+          <w:i w:val="false"/>
+          <w:color w:val="0000FF"/>
+          <w:sz w:val="19"/>
+        </w:rPr>
+        <w:t>ColorContrast</w:t>
+      </w:r>
+      <w:r>
+        <w:rPr>
+          <w:rFonts w:ascii="Consolas" w:hAnsi="Consolas"/>
+          <w:i w:val="false"/>
+          <w:color w:val="000000"/>
+          <w:sz w:val="19"/>
+        </w:rPr>
+        <w:t xml:space="preserve"> </w:t>
+      </w:r>
+      <w:r>
+        <w:rPr>
+          <w:rFonts w:ascii="Consolas" w:hAnsi="Consolas"/>
+          <w:i w:val="false"/>
+          <w:color w:val="000080"/>
+          <w:sz w:val="19"/>
+        </w:rPr>
+        <w:t>Contrast</w:t>
+      </w:r>
+      <w:r>
+        <w:rPr>
+          <w:rFonts w:ascii="Consolas" w:hAnsi="Consolas"/>
+          <w:i w:val="false"/>
+          <w:color w:val="000000"/>
+          <w:sz w:val="19"/>
+        </w:rPr>
+        <w:t>; -in doc</w:t>
+      </w:r>
+    </w:p>
+    <w:p>
+      <w:pPr>
+        <w:pStyle w:val="Normal"/>
+        <w:widowControl/>
+        <w:bidi w:val="0"/>
+        <w:spacing w:lineRule="auto" w:line="276" w:before="0" w:after="200"/>
+        <w:jc w:val="left"/>
+        <w:rPr/>
+      </w:pPr>
+      <w:r>
+        <w:rPr>
+          <w:rFonts w:ascii="Consolas" w:hAnsi="Consolas"/>
+          <w:i w:val="false"/>
+          <w:color w:val="000000"/>
+          <w:sz w:val="19"/>
+        </w:rPr>
+        <w:tab/>
+      </w:r>
+      <w:r>
+        <w:rPr>
+          <w:rFonts w:ascii="Consolas" w:hAnsi="Consolas"/>
+          <w:i/>
+          <w:color w:val="0000FF"/>
+          <w:sz w:val="19"/>
+        </w:rPr>
+        <w:t>RotationParams</w:t>
+      </w:r>
+      <w:r>
+        <w:rPr>
+          <w:rFonts w:ascii="Consolas" w:hAnsi="Consolas"/>
+          <w:i w:val="false"/>
+          <w:color w:val="000000"/>
+          <w:sz w:val="19"/>
+        </w:rPr>
+        <w:t xml:space="preserve"> </w:t>
+      </w:r>
+      <w:r>
+        <w:rPr>
+          <w:rFonts w:ascii="Consolas" w:hAnsi="Consolas"/>
+          <w:i w:val="false"/>
+          <w:color w:val="000080"/>
+          <w:sz w:val="19"/>
+        </w:rPr>
+        <w:t>rp</w:t>
+      </w:r>
+    </w:p>
+    <w:p>
+      <w:pPr>
+        <w:pStyle w:val="Normal"/>
+        <w:widowControl/>
+        <w:bidi w:val="0"/>
+        <w:spacing w:lineRule="auto" w:line="276" w:before="0" w:after="200"/>
+        <w:jc w:val="left"/>
+        <w:rPr/>
+      </w:pPr>
+      <w:r>
+        <w:rPr>
+          <w:rFonts w:ascii="Consolas" w:hAnsi="Consolas"/>
+          <w:color w:val="000080"/>
+          <w:sz w:val="19"/>
+        </w:rPr>
+        <w:tab/>
+        <w:t>tuple&lt;float,float,float&gt; camera</w:t>
+      </w:r>
+    </w:p>
+    <w:p>
+      <w:pPr>
+        <w:pStyle w:val="Normal"/>
+        <w:widowControl/>
+        <w:bidi w:val="0"/>
+        <w:spacing w:lineRule="auto" w:line="276" w:before="0" w:after="200"/>
+        <w:jc w:val="left"/>
+        <w:rPr/>
+      </w:pPr>
+      <w:r>
+        <w:rPr>
+          <w:rFonts w:ascii="Consolas" w:hAnsi="Consolas"/>
+          <w:color w:val="000080"/>
+          <w:sz w:val="19"/>
+        </w:rPr>
+        <w:tab/>
+        <w:t>tuple&lt;float,float,float&gt; target (position)</w:t>
+      </w:r>
+    </w:p>
+    <w:p>
+      <w:pPr>
+        <w:pStyle w:val="Normal"/>
+        <w:widowControl/>
+        <w:bidi w:val="0"/>
+        <w:spacing w:lineRule="auto" w:line="276" w:before="0" w:after="200"/>
+        <w:jc w:val="left"/>
+        <w:rPr/>
+      </w:pPr>
+      <w:r>
+        <w:rPr>
+          <w:rFonts w:ascii="Consolas" w:hAnsi="Consolas"/>
+          <w:color w:val="000080"/>
+          <w:sz w:val="19"/>
+        </w:rPr>
+        <w:tab/>
+        <w:t>Image size?</w:t>
+      </w:r>
+    </w:p>
+    <w:p>
+      <w:pPr>
+        <w:pStyle w:val="Normal"/>
+        <w:widowControl/>
+        <w:bidi w:val="0"/>
+        <w:spacing w:lineRule="auto" w:line="276" w:before="0" w:after="200"/>
+        <w:jc w:val="left"/>
+        <w:rPr>
+          <w:color w:val="000000"/>
+        </w:rPr>
+      </w:pPr>
+      <w:r>
+        <w:rPr>
+          <w:rFonts w:ascii="Consolas" w:hAnsi="Consolas"/>
+          <w:color w:val="000000"/>
+          <w:sz w:val="19"/>
+        </w:rPr>
+        <w:t>I don’t see how these fields are being moved from the doc to the view</w:t>
+      </w:r>
+    </w:p>
+    <w:p>
+      <w:pPr>
+        <w:pStyle w:val="Normal"/>
+        <w:widowControl/>
+        <w:bidi w:val="0"/>
+        <w:spacing w:lineRule="auto" w:line="276" w:before="0" w:after="200"/>
+        <w:jc w:val="left"/>
+        <w:rPr>
+          <w:color w:val="000000"/>
+        </w:rPr>
+      </w:pPr>
+      <w:r>
+        <w:rPr>
+          <w:rFonts w:ascii="Consolas" w:hAnsi="Consolas"/>
+          <w:color w:val="000000"/>
+          <w:sz w:val="19"/>
+        </w:rPr>
+        <w:t>They are being called from OnInitialUpdate()→Initialize()→InializeColors()</w:t>
+      </w:r>
+    </w:p>
+    <w:p>
+      <w:pPr>
+        <w:pStyle w:val="Normal"/>
+        <w:widowControl/>
+        <w:bidi w:val="0"/>
+        <w:spacing w:lineRule="auto" w:line="276" w:before="0" w:after="200"/>
+        <w:jc w:val="left"/>
+        <w:rPr>
+          <w:rFonts w:ascii="Consolas" w:hAnsi="Consolas"/>
+          <w:sz w:val="19"/>
+        </w:rPr>
+      </w:pPr>
+      <w:r>
+        <w:rPr>
+          <w:rFonts w:ascii="Consolas" w:hAnsi="Consolas"/>
+          <w:sz w:val="19"/>
+        </w:rPr>
+      </w:r>
+    </w:p>
+    <w:p>
+      <w:pPr>
+        <w:pStyle w:val="Normal"/>
+        <w:widowControl/>
+        <w:bidi w:val="0"/>
+        <w:spacing w:lineRule="auto" w:line="276" w:before="0" w:after="200"/>
+        <w:jc w:val="left"/>
+        <w:rPr>
+          <w:color w:val="000000"/>
+        </w:rPr>
+      </w:pPr>
+      <w:r>
+        <w:rPr>
+          <w:rFonts w:ascii="Consolas" w:hAnsi="Consolas"/>
+          <w:color w:val="000000"/>
+          <w:sz w:val="19"/>
+        </w:rPr>
+        <w:t>First figure out how to set the view size on inialialUpdate() then store the size and try to recall from doc.</w:t>
+      </w:r>
+    </w:p>
+    <w:p>
+      <w:pPr>
+        <w:pStyle w:val="Normal"/>
+        <w:widowControl/>
+        <w:bidi w:val="0"/>
+        <w:spacing w:lineRule="auto" w:line="276" w:before="0" w:after="200"/>
+        <w:jc w:val="left"/>
+        <w:rPr>
+          <w:color w:val="000000"/>
+        </w:rPr>
+      </w:pPr>
+      <w:r>
+        <w:rPr>
+          <w:rFonts w:ascii="Consolas" w:hAnsi="Consolas"/>
+          <w:color w:val="000000"/>
+          <w:sz w:val="19"/>
+        </w:rPr>
+        <w:t>Add member for size to view and doc. Hook up to serialization and OnSize the add other missing members.</w:t>
+      </w:r>
+    </w:p>
+    <w:p>
+      <w:pPr>
+        <w:pStyle w:val="Normal"/>
+        <w:widowControl/>
+        <w:bidi w:val="0"/>
+        <w:spacing w:lineRule="auto" w:line="276" w:before="0" w:after="200"/>
+        <w:jc w:val="left"/>
+        <w:rPr>
+          <w:rFonts w:ascii="Consolas" w:hAnsi="Consolas"/>
+          <w:sz w:val="19"/>
+        </w:rPr>
+      </w:pPr>
+      <w:r>
+        <w:rPr>
+          <w:rFonts w:ascii="Consolas" w:hAnsi="Consolas"/>
+          <w:sz w:val="19"/>
+        </w:rPr>
+      </w:r>
+    </w:p>
+    <w:p>
+      <w:pPr>
+        <w:pStyle w:val="TextBody"/>
+        <w:widowControl/>
+        <w:bidi w:val="0"/>
+        <w:spacing w:lineRule="auto" w:line="276" w:before="0" w:after="200"/>
+        <w:jc w:val="left"/>
+        <w:rPr>
+          <w:rFonts w:ascii="Arial;Helvetica Neue;Helvetica;sans-serif" w:hAnsi="Arial;Helvetica Neue;Helvetica;sans-serif"/>
+          <w:b w:val="false"/>
+          <w:b w:val="false"/>
+          <w:i w:val="false"/>
+          <w:i w:val="false"/>
+          <w:caps w:val="false"/>
+          <w:smallCaps w:val="false"/>
+          <w:color w:val="242729"/>
+          <w:spacing w:val="0"/>
+          <w:sz w:val="23"/>
+        </w:rPr>
+      </w:pPr>
+      <w:r>
+        <w:rPr>
+          <w:rFonts w:ascii="Consolas" w:hAnsi="Consolas"/>
+          <w:b w:val="false"/>
+          <w:i w:val="false"/>
+          <w:caps w:val="false"/>
+          <w:smallCaps w:val="false"/>
+          <w:color w:val="242729"/>
+          <w:spacing w:val="0"/>
+          <w:sz w:val="19"/>
+        </w:rPr>
+        <w:t>You don't size a view, but you can size the view's parent frame window:</w:t>
+      </w:r>
+    </w:p>
+    <w:p>
+      <w:pPr>
+        <w:pStyle w:val="PreformattedText"/>
+        <w:widowControl/>
+        <w:shd w:val="clear" w:fill="EFF0F1"/>
+        <w:spacing w:before="0" w:after="0"/>
+        <w:ind w:left="0" w:right="0" w:hanging="0"/>
+        <w:jc w:val="left"/>
+        <w:rPr/>
+      </w:pPr>
+      <w:r>
+        <w:rPr>
+          <w:rStyle w:val="SourceText"/>
+          <w:rFonts w:ascii="Consolas;Menlo;Monaco;Lucida Console;Liberation Mono;DejaVu Sans Mono;Bitstream Vera Sans Mono;Courier New;monospace;sans-serif" w:hAnsi="Consolas;Menlo;Monaco;Lucida Console;Liberation Mono;DejaVu Sans Mono;Bitstream Vera Sans Mono;Courier New;monospace;sans-serif"/>
+          <w:b w:val="false"/>
+          <w:i w:val="false"/>
+          <w:caps w:val="false"/>
+          <w:smallCaps w:val="false"/>
+          <w:color w:val="242729"/>
+          <w:spacing w:val="0"/>
+          <w:sz w:val="20"/>
+          <w:highlight w:val="white"/>
+        </w:rPr>
+        <w:t>GetParentFrame()-&gt;MoveWindow(x, y, width, height);</w:t>
+      </w:r>
+    </w:p>
+    <w:p>
+      <w:pPr>
+        <w:pStyle w:val="PreformattedText"/>
+        <w:widowControl/>
+        <w:shd w:val="clear" w:fill="EFF0F1"/>
+        <w:spacing w:before="0" w:after="0"/>
+        <w:ind w:left="0" w:right="0" w:hanging="0"/>
+        <w:jc w:val="left"/>
+        <w:rPr>
+          <w:rStyle w:val="SourceText"/>
+          <w:rFonts w:ascii="Consolas;Menlo;Monaco;Lucida Console;Liberation Mono;DejaVu Sans Mono;Bitstream Vera Sans Mono;Courier New;monospace;sans-serif" w:hAnsi="Consolas;Menlo;Monaco;Lucida Console;Liberation Mono;DejaVu Sans Mono;Bitstream Vera Sans Mono;Courier New;monospace;sans-serif"/>
+          <w:b w:val="false"/>
+          <w:b w:val="false"/>
+          <w:i w:val="false"/>
+          <w:i w:val="false"/>
+          <w:caps w:val="false"/>
+          <w:smallCaps w:val="false"/>
+          <w:color w:val="242729"/>
+          <w:spacing w:val="0"/>
+          <w:sz w:val="20"/>
+          <w:highlight w:val="white"/>
+        </w:rPr>
+      </w:pPr>
+      <w:r>
+        <w:rPr>
+          <w:rFonts w:ascii="Consolas;Menlo;Monaco;Lucida Console;Liberation Mono;DejaVu Sans Mono;Bitstream Vera Sans Mono;Courier New;monospace;sans-serif" w:hAnsi="Consolas;Menlo;Monaco;Lucida Console;Liberation Mono;DejaVu Sans Mono;Bitstream Vera Sans Mono;Courier New;monospace;sans-serif"/>
+          <w:b w:val="false"/>
+          <w:i w:val="false"/>
+          <w:caps w:val="false"/>
+          <w:smallCaps w:val="false"/>
+          <w:color w:val="242729"/>
+          <w:spacing w:val="0"/>
+          <w:sz w:val="20"/>
+          <w:highlight w:val="white"/>
+        </w:rPr>
+      </w:r>
+    </w:p>
+    <w:p>
+      <w:pPr>
+        <w:pStyle w:val="PreformattedText"/>
+        <w:widowControl/>
+        <w:shd w:val="clear" w:fill="EFF0F1"/>
+        <w:spacing w:before="0" w:after="0"/>
+        <w:ind w:left="0" w:right="0" w:hanging="0"/>
+        <w:jc w:val="left"/>
+        <w:rPr/>
+      </w:pPr>
+      <w:r>
+        <w:rPr>
+          <w:rStyle w:val="SourceText"/>
+          <w:rFonts w:ascii="Consolas;Menlo;Monaco;Lucida Console;Liberation Mono;DejaVu Sans Mono;Bitstream Vera Sans Mono;Courier New;monospace;sans-serif" w:hAnsi="Consolas;Menlo;Monaco;Lucida Console;Liberation Mono;DejaVu Sans Mono;Bitstream Vera Sans Mono;Courier New;monospace;sans-serif"/>
+          <w:b w:val="false"/>
+          <w:i w:val="false"/>
+          <w:caps w:val="false"/>
+          <w:smallCaps w:val="false"/>
+          <w:color w:val="242729"/>
+          <w:spacing w:val="0"/>
+          <w:sz w:val="20"/>
+          <w:highlight w:val="white"/>
+        </w:rPr>
+        <w:t>This seems to work.</w:t>
+      </w:r>
+    </w:p>
+    <w:p>
+      <w:pPr>
+        <w:pStyle w:val="Normal"/>
+        <w:widowControl/>
+        <w:bidi w:val="0"/>
+        <w:spacing w:lineRule="auto" w:line="276" w:before="0" w:after="200"/>
+        <w:jc w:val="left"/>
+        <w:rPr/>
+      </w:pPr>
+      <w:r>
+        <w:rPr/>
+      </w:r>
+    </w:p>
+    <w:p>
+      <w:pPr>
+        <w:pStyle w:val="Normal"/>
+        <w:widowControl/>
+        <w:bidi w:val="0"/>
+        <w:spacing w:lineRule="auto" w:line="276" w:before="0" w:after="200"/>
+        <w:jc w:val="left"/>
+        <w:rPr/>
+      </w:pPr>
+      <w:r>
+        <w:rPr/>
+        <w:t>2/19/19</w:t>
+      </w:r>
+    </w:p>
+    <w:p>
+      <w:pPr>
+        <w:pStyle w:val="Normal"/>
+        <w:widowControl/>
+        <w:bidi w:val="0"/>
+        <w:spacing w:lineRule="auto" w:line="276" w:before="0" w:after="200"/>
+        <w:jc w:val="left"/>
+        <w:rPr/>
+      </w:pPr>
+      <w:r>
+        <w:rPr/>
+        <w:t>Added Csiize to doc. The problem is the window doesn’t appear at the top but down a little. Need to figure out how to reposition.</w:t>
+      </w:r>
+    </w:p>
+    <w:p>
+      <w:pPr>
+        <w:pStyle w:val="Normal"/>
+        <w:widowControl/>
+        <w:bidi w:val="0"/>
+        <w:spacing w:lineRule="auto" w:line="276" w:before="0" w:after="200"/>
+        <w:jc w:val="left"/>
+        <w:rPr/>
+      </w:pPr>
+      <w:r>
+        <w:rPr/>
+      </w:r>
+    </w:p>
+    <w:p>
+      <w:pPr>
+        <w:pStyle w:val="Normal"/>
+        <w:widowControl/>
+        <w:bidi w:val="0"/>
+        <w:spacing w:lineRule="auto" w:line="276" w:before="0" w:after="200"/>
+        <w:jc w:val="left"/>
+        <w:rPr/>
+      </w:pPr>
+      <w:r>
+        <w:rPr/>
+        <w:t>2/23/19</w:t>
+      </w:r>
+    </w:p>
+    <w:p>
+      <w:pPr>
+        <w:pStyle w:val="Normal"/>
+        <w:widowControl/>
+        <w:bidi w:val="0"/>
+        <w:spacing w:lineRule="auto" w:line="276" w:before="0" w:after="200"/>
+        <w:jc w:val="left"/>
+        <w:rPr/>
+      </w:pPr>
+      <w:r>
+        <w:rPr/>
+        <w:t xml:space="preserve">It may be too tricky to resize the frame. See if we can just size the image. </w:t>
+      </w:r>
+      <w:r>
+        <w:rPr/>
+        <w:t>It’s even more difficult to separate the DC from renderer.</w:t>
+      </w:r>
+    </w:p>
+    <w:p>
+      <w:pPr>
+        <w:pStyle w:val="Normal"/>
+        <w:widowControl/>
+        <w:bidi w:val="0"/>
+        <w:spacing w:lineRule="auto" w:line="276" w:before="0" w:after="200"/>
+        <w:jc w:val="left"/>
+        <w:rPr/>
+      </w:pPr>
+      <w:r>
+        <w:rPr/>
+      </w:r>
+    </w:p>
+    <w:p>
+      <w:pPr>
+        <w:pStyle w:val="TextBody"/>
+        <w:widowControl/>
+        <w:bidi w:val="0"/>
+        <w:spacing w:lineRule="auto" w:line="276" w:before="0" w:after="200"/>
+        <w:jc w:val="left"/>
+        <w:rPr>
+          <w:rFonts w:ascii="Helvetica Neue;Helvetica;Arial;sans-serif" w:hAnsi="Helvetica Neue;Helvetica;Arial;sans-serif"/>
+          <w:b w:val="false"/>
+          <w:i w:val="false"/>
+          <w:caps w:val="false"/>
+          <w:smallCaps w:val="false"/>
+          <w:color w:val="26282A"/>
+          <w:spacing w:val="0"/>
+          <w:sz w:val="20"/>
+        </w:rPr>
+      </w:pPr>
+      <w:r>
+        <w:rPr>
+          <w:rFonts w:ascii="Consolas" w:hAnsi="Consolas"/>
+          <w:b w:val="false"/>
+          <w:i w:val="false"/>
+          <w:caps w:val="false"/>
+          <w:smallCaps w:val="false"/>
+          <w:color w:val="0000FF"/>
+          <w:spacing w:val="0"/>
+          <w:sz w:val="20"/>
+        </w:rPr>
+        <w:t>void</w:t>
+      </w:r>
+      <w:r>
+        <w:rPr>
+          <w:rFonts w:ascii="Helvetica Neue;Helvetica;Arial;sans-serif" w:hAnsi="Helvetica Neue;Helvetica;Arial;sans-serif"/>
+          <w:b w:val="false"/>
+          <w:i w:val="false"/>
+          <w:caps w:val="false"/>
+          <w:smallCaps w:val="false"/>
+          <w:color w:val="000000"/>
+          <w:spacing w:val="0"/>
+          <w:sz w:val="20"/>
+        </w:rPr>
+        <w:t> </w:t>
+      </w:r>
+      <w:r>
+        <w:rPr>
+          <w:rFonts w:ascii="Consolas" w:hAnsi="Consolas"/>
+          <w:b w:val="false"/>
+          <w:i w:val="false"/>
+          <w:caps w:val="false"/>
+          <w:smallCaps w:val="false"/>
+          <w:color w:val="880000"/>
+          <w:spacing w:val="0"/>
+          <w:sz w:val="20"/>
+        </w:rPr>
+        <w:t>MoveChildWindow</w:t>
+      </w:r>
+      <w:r>
+        <w:rPr>
+          <w:rFonts w:ascii="Consolas" w:hAnsi="Consolas"/>
+          <w:b w:val="false"/>
+          <w:i w:val="false"/>
+          <w:caps w:val="false"/>
+          <w:smallCaps w:val="false"/>
+          <w:color w:val="000000"/>
+          <w:spacing w:val="0"/>
+          <w:sz w:val="20"/>
+        </w:rPr>
+        <w:t>(</w:t>
+      </w:r>
+      <w:r>
+        <w:rPr>
+          <w:rFonts w:ascii="Consolas" w:hAnsi="Consolas"/>
+          <w:b w:val="false"/>
+          <w:i/>
+          <w:caps w:val="false"/>
+          <w:smallCaps w:val="false"/>
+          <w:color w:val="216F85"/>
+          <w:spacing w:val="0"/>
+          <w:sz w:val="20"/>
+        </w:rPr>
+        <w:t>CWnd</w:t>
+      </w:r>
+      <w:r>
+        <w:rPr>
+          <w:rFonts w:ascii="Helvetica Neue;Helvetica;Arial;sans-serif" w:hAnsi="Helvetica Neue;Helvetica;Arial;sans-serif"/>
+          <w:b w:val="false"/>
+          <w:i w:val="false"/>
+          <w:caps w:val="false"/>
+          <w:smallCaps w:val="false"/>
+          <w:color w:val="000000"/>
+          <w:spacing w:val="0"/>
+          <w:sz w:val="20"/>
+        </w:rPr>
+        <w:t> </w:t>
+      </w:r>
+      <w:r>
+        <w:rPr>
+          <w:rFonts w:ascii="Consolas" w:hAnsi="Consolas"/>
+          <w:b w:val="false"/>
+          <w:i w:val="false"/>
+          <w:caps w:val="false"/>
+          <w:smallCaps w:val="false"/>
+          <w:color w:val="000000"/>
+          <w:spacing w:val="0"/>
+          <w:sz w:val="20"/>
+        </w:rPr>
+        <w:t>* </w:t>
+      </w:r>
+      <w:r>
+        <w:rPr>
+          <w:rFonts w:ascii="Consolas" w:hAnsi="Consolas"/>
+          <w:b w:val="false"/>
+          <w:i w:val="false"/>
+          <w:caps w:val="false"/>
+          <w:smallCaps w:val="false"/>
+          <w:color w:val="000080"/>
+          <w:spacing w:val="0"/>
+          <w:sz w:val="20"/>
+        </w:rPr>
+        <w:t>pwndParent</w:t>
+      </w:r>
+      <w:r>
+        <w:rPr>
+          <w:rFonts w:ascii="Consolas" w:hAnsi="Consolas"/>
+          <w:b w:val="false"/>
+          <w:i w:val="false"/>
+          <w:caps w:val="false"/>
+          <w:smallCaps w:val="false"/>
+          <w:color w:val="000000"/>
+          <w:spacing w:val="0"/>
+          <w:sz w:val="20"/>
+        </w:rPr>
+        <w:t>, </w:t>
+      </w:r>
+      <w:r>
+        <w:rPr>
+          <w:rFonts w:ascii="Consolas" w:hAnsi="Consolas"/>
+          <w:b w:val="false"/>
+          <w:i/>
+          <w:caps w:val="false"/>
+          <w:smallCaps w:val="false"/>
+          <w:color w:val="216F85"/>
+          <w:spacing w:val="0"/>
+          <w:sz w:val="20"/>
+        </w:rPr>
+        <w:t>CWnd</w:t>
+      </w:r>
+      <w:r>
+        <w:rPr>
+          <w:rFonts w:ascii="Helvetica Neue;Helvetica;Arial;sans-serif" w:hAnsi="Helvetica Neue;Helvetica;Arial;sans-serif"/>
+          <w:b w:val="false"/>
+          <w:i w:val="false"/>
+          <w:caps w:val="false"/>
+          <w:smallCaps w:val="false"/>
+          <w:color w:val="000000"/>
+          <w:spacing w:val="0"/>
+          <w:sz w:val="20"/>
+        </w:rPr>
+        <w:t> </w:t>
+      </w:r>
+      <w:r>
+        <w:rPr>
+          <w:rFonts w:ascii="Consolas" w:hAnsi="Consolas"/>
+          <w:b w:val="false"/>
+          <w:i w:val="false"/>
+          <w:caps w:val="false"/>
+          <w:smallCaps w:val="false"/>
+          <w:color w:val="000000"/>
+          <w:spacing w:val="0"/>
+          <w:sz w:val="20"/>
+        </w:rPr>
+        <w:t>* </w:t>
+      </w:r>
+      <w:r>
+        <w:rPr>
+          <w:rFonts w:ascii="Consolas" w:hAnsi="Consolas"/>
+          <w:b w:val="false"/>
+          <w:i w:val="false"/>
+          <w:caps w:val="false"/>
+          <w:smallCaps w:val="false"/>
+          <w:color w:val="000080"/>
+          <w:spacing w:val="0"/>
+          <w:sz w:val="20"/>
+        </w:rPr>
+        <w:t>pwndChild</w:t>
+      </w:r>
+      <w:r>
+        <w:rPr>
+          <w:rFonts w:ascii="Consolas" w:hAnsi="Consolas"/>
+          <w:b w:val="false"/>
+          <w:i w:val="false"/>
+          <w:caps w:val="false"/>
+          <w:smallCaps w:val="false"/>
+          <w:color w:val="000000"/>
+          <w:spacing w:val="0"/>
+          <w:sz w:val="20"/>
+        </w:rPr>
+        <w:t>, </w:t>
+      </w:r>
+      <w:r>
+        <w:rPr>
+          <w:rFonts w:ascii="Consolas" w:hAnsi="Consolas"/>
+          <w:b w:val="false"/>
+          <w:i w:val="false"/>
+          <w:caps w:val="false"/>
+          <w:smallCaps w:val="false"/>
+          <w:color w:val="0000FF"/>
+          <w:spacing w:val="0"/>
+          <w:sz w:val="20"/>
+        </w:rPr>
+        <w:t>int</w:t>
+      </w:r>
+      <w:r>
+        <w:rPr>
+          <w:rFonts w:ascii="Helvetica Neue;Helvetica;Arial;sans-serif" w:hAnsi="Helvetica Neue;Helvetica;Arial;sans-serif"/>
+          <w:b w:val="false"/>
+          <w:i w:val="false"/>
+          <w:caps w:val="false"/>
+          <w:smallCaps w:val="false"/>
+          <w:color w:val="000000"/>
+          <w:spacing w:val="0"/>
+          <w:sz w:val="20"/>
+        </w:rPr>
+        <w:t> </w:t>
+      </w:r>
+      <w:r>
+        <w:rPr>
+          <w:rFonts w:ascii="Consolas" w:hAnsi="Consolas"/>
+          <w:b w:val="false"/>
+          <w:i w:val="false"/>
+          <w:caps w:val="false"/>
+          <w:smallCaps w:val="false"/>
+          <w:color w:val="000080"/>
+          <w:spacing w:val="0"/>
+          <w:sz w:val="20"/>
+        </w:rPr>
+        <w:t>nXDistance</w:t>
+      </w:r>
+      <w:r>
+        <w:rPr>
+          <w:rFonts w:ascii="Consolas" w:hAnsi="Consolas"/>
+          <w:b w:val="false"/>
+          <w:i w:val="false"/>
+          <w:caps w:val="false"/>
+          <w:smallCaps w:val="false"/>
+          <w:color w:val="000000"/>
+          <w:spacing w:val="0"/>
+          <w:sz w:val="20"/>
+        </w:rPr>
+        <w:t>, </w:t>
+      </w:r>
+      <w:r>
+        <w:rPr>
+          <w:rFonts w:ascii="Consolas" w:hAnsi="Consolas"/>
+          <w:b w:val="false"/>
+          <w:i w:val="false"/>
+          <w:caps w:val="false"/>
+          <w:smallCaps w:val="false"/>
+          <w:color w:val="0000FF"/>
+          <w:spacing w:val="0"/>
+          <w:sz w:val="20"/>
+        </w:rPr>
+        <w:t>int</w:t>
+      </w:r>
+      <w:r>
+        <w:rPr>
+          <w:rFonts w:ascii="Helvetica Neue;Helvetica;Arial;sans-serif" w:hAnsi="Helvetica Neue;Helvetica;Arial;sans-serif"/>
+          <w:b w:val="false"/>
+          <w:i w:val="false"/>
+          <w:caps w:val="false"/>
+          <w:smallCaps w:val="false"/>
+          <w:color w:val="000000"/>
+          <w:spacing w:val="0"/>
+          <w:sz w:val="20"/>
+        </w:rPr>
+        <w:t> </w:t>
+      </w:r>
+      <w:r>
+        <w:rPr>
+          <w:rFonts w:ascii="Consolas" w:hAnsi="Consolas"/>
+          <w:b w:val="false"/>
+          <w:i w:val="false"/>
+          <w:caps w:val="false"/>
+          <w:smallCaps w:val="false"/>
+          <w:color w:val="000080"/>
+          <w:spacing w:val="0"/>
+          <w:sz w:val="20"/>
+        </w:rPr>
+        <w:t>nYDistance</w:t>
+      </w:r>
+      <w:r>
+        <w:rPr>
+          <w:rFonts w:ascii="Consolas" w:hAnsi="Consolas"/>
+          <w:b w:val="false"/>
+          <w:i w:val="false"/>
+          <w:caps w:val="false"/>
+          <w:smallCaps w:val="false"/>
+          <w:color w:val="000000"/>
+          <w:spacing w:val="0"/>
+          <w:sz w:val="20"/>
+        </w:rPr>
+        <w:t>)</w:t>
+      </w:r>
+    </w:p>
+    <w:p>
+      <w:pPr>
+        <w:pStyle w:val="TextBody"/>
+        <w:widowControl/>
+        <w:ind w:left="0" w:right="0" w:hanging="0"/>
+        <w:jc w:val="left"/>
+        <w:rPr>
+          <w:rFonts w:ascii="Consolas" w:hAnsi="Consolas"/>
+          <w:b w:val="false"/>
+          <w:i w:val="false"/>
+          <w:caps w:val="false"/>
+          <w:smallCaps w:val="false"/>
+          <w:color w:val="000000"/>
+          <w:spacing w:val="0"/>
+          <w:sz w:val="20"/>
+        </w:rPr>
+      </w:pPr>
+      <w:r>
+        <w:rPr>
+          <w:rFonts w:ascii="Consolas" w:hAnsi="Consolas"/>
+          <w:b w:val="false"/>
+          <w:i w:val="false"/>
+          <w:caps w:val="false"/>
+          <w:smallCaps w:val="false"/>
+          <w:color w:val="000000"/>
+          <w:spacing w:val="0"/>
+          <w:sz w:val="20"/>
+        </w:rPr>
+        <w:t>{</w:t>
+      </w:r>
+    </w:p>
+    <w:p>
+      <w:pPr>
+        <w:pStyle w:val="TextBody"/>
+        <w:widowControl/>
+        <w:ind w:left="0" w:right="0" w:hanging="0"/>
+        <w:jc w:val="left"/>
+        <w:rPr>
+          <w:caps w:val="false"/>
+          <w:smallCaps w:val="false"/>
+          <w:color w:val="26282A"/>
+          <w:spacing w:val="0"/>
+        </w:rPr>
+      </w:pPr>
+      <w:r>
+        <w:rPr>
+          <w:caps w:val="false"/>
+          <w:smallCaps w:val="false"/>
+          <w:color w:val="000000"/>
+          <w:spacing w:val="0"/>
+        </w:rPr>
+        <w:t>         </w:t>
+      </w:r>
+      <w:r>
+        <w:rPr>
+          <w:rFonts w:ascii="Consolas" w:hAnsi="Consolas"/>
+          <w:b w:val="false"/>
+          <w:i/>
+          <w:caps w:val="false"/>
+          <w:smallCaps w:val="false"/>
+          <w:color w:val="6F008A"/>
+          <w:spacing w:val="0"/>
+          <w:sz w:val="20"/>
+        </w:rPr>
+        <w:t>ASSERT_VALID</w:t>
+      </w:r>
+      <w:r>
+        <w:rPr>
+          <w:rFonts w:ascii="Consolas" w:hAnsi="Consolas"/>
+          <w:b w:val="false"/>
+          <w:i w:val="false"/>
+          <w:caps w:val="false"/>
+          <w:smallCaps w:val="false"/>
+          <w:color w:val="000000"/>
+          <w:spacing w:val="0"/>
+          <w:sz w:val="20"/>
+        </w:rPr>
+        <w:t>(</w:t>
+      </w:r>
+      <w:r>
+        <w:rPr>
+          <w:rFonts w:ascii="Consolas" w:hAnsi="Consolas"/>
+          <w:b w:val="false"/>
+          <w:i w:val="false"/>
+          <w:caps w:val="false"/>
+          <w:smallCaps w:val="false"/>
+          <w:color w:val="000080"/>
+          <w:spacing w:val="0"/>
+          <w:sz w:val="20"/>
+        </w:rPr>
+        <w:t>pwndParent</w:t>
+      </w:r>
+      <w:r>
+        <w:rPr>
+          <w:rFonts w:ascii="Consolas" w:hAnsi="Consolas"/>
+          <w:b w:val="false"/>
+          <w:i w:val="false"/>
+          <w:caps w:val="false"/>
+          <w:smallCaps w:val="false"/>
+          <w:color w:val="000000"/>
+          <w:spacing w:val="0"/>
+          <w:sz w:val="20"/>
+        </w:rPr>
+        <w:t>) ;</w:t>
+      </w:r>
+    </w:p>
+    <w:p>
+      <w:pPr>
+        <w:pStyle w:val="TextBody"/>
+        <w:widowControl/>
+        <w:ind w:left="0" w:right="0" w:hanging="0"/>
+        <w:jc w:val="left"/>
+        <w:rPr>
+          <w:caps w:val="false"/>
+          <w:smallCaps w:val="false"/>
+          <w:color w:val="26282A"/>
+          <w:spacing w:val="0"/>
+        </w:rPr>
+      </w:pPr>
+      <w:r>
+        <w:rPr>
+          <w:caps w:val="false"/>
+          <w:smallCaps w:val="false"/>
+          <w:color w:val="000000"/>
+          <w:spacing w:val="0"/>
+        </w:rPr>
+        <w:t>         </w:t>
+      </w:r>
+      <w:r>
+        <w:rPr>
+          <w:rFonts w:ascii="Consolas" w:hAnsi="Consolas"/>
+          <w:b w:val="false"/>
+          <w:i/>
+          <w:caps w:val="false"/>
+          <w:smallCaps w:val="false"/>
+          <w:color w:val="6F008A"/>
+          <w:spacing w:val="0"/>
+          <w:sz w:val="20"/>
+        </w:rPr>
+        <w:t>ASSERT_VALID</w:t>
+      </w:r>
+      <w:r>
+        <w:rPr>
+          <w:rFonts w:ascii="Consolas" w:hAnsi="Consolas"/>
+          <w:b w:val="false"/>
+          <w:i w:val="false"/>
+          <w:caps w:val="false"/>
+          <w:smallCaps w:val="false"/>
+          <w:color w:val="000000"/>
+          <w:spacing w:val="0"/>
+          <w:sz w:val="20"/>
+        </w:rPr>
+        <w:t>(</w:t>
+      </w:r>
+      <w:r>
+        <w:rPr>
+          <w:rFonts w:ascii="Consolas" w:hAnsi="Consolas"/>
+          <w:b w:val="false"/>
+          <w:i w:val="false"/>
+          <w:caps w:val="false"/>
+          <w:smallCaps w:val="false"/>
+          <w:color w:val="000080"/>
+          <w:spacing w:val="0"/>
+          <w:sz w:val="20"/>
+        </w:rPr>
+        <w:t>pwndChild</w:t>
+      </w:r>
+      <w:r>
+        <w:rPr>
+          <w:rFonts w:ascii="Consolas" w:hAnsi="Consolas"/>
+          <w:b w:val="false"/>
+          <w:i w:val="false"/>
+          <w:caps w:val="false"/>
+          <w:smallCaps w:val="false"/>
+          <w:color w:val="000000"/>
+          <w:spacing w:val="0"/>
+          <w:sz w:val="20"/>
+        </w:rPr>
+        <w:t>) ;</w:t>
+      </w:r>
+    </w:p>
+    <w:p>
+      <w:pPr>
+        <w:pStyle w:val="TextBody"/>
+        <w:widowControl/>
+        <w:ind w:left="0" w:right="0" w:hanging="0"/>
+        <w:jc w:val="left"/>
+        <w:rPr>
+          <w:caps w:val="false"/>
+          <w:smallCaps w:val="false"/>
+          <w:color w:val="26282A"/>
+          <w:spacing w:val="0"/>
+        </w:rPr>
+      </w:pPr>
+      <w:r>
+        <w:rPr>
+          <w:caps w:val="false"/>
+          <w:smallCaps w:val="false"/>
+          <w:color w:val="000000"/>
+          <w:spacing w:val="0"/>
+        </w:rPr>
+        <w:t>         </w:t>
+      </w:r>
+      <w:r>
+        <w:rPr>
+          <w:rFonts w:ascii="Consolas" w:hAnsi="Consolas"/>
+          <w:b w:val="false"/>
+          <w:i/>
+          <w:caps w:val="false"/>
+          <w:smallCaps w:val="false"/>
+          <w:color w:val="216F85"/>
+          <w:spacing w:val="0"/>
+          <w:sz w:val="20"/>
+        </w:rPr>
+        <w:t>CRect</w:t>
+      </w:r>
+      <w:r>
+        <w:rPr>
+          <w:rFonts w:ascii="Helvetica Neue;Helvetica;Arial;sans-serif" w:hAnsi="Helvetica Neue;Helvetica;Arial;sans-serif"/>
+          <w:b w:val="false"/>
+          <w:i w:val="false"/>
+          <w:caps w:val="false"/>
+          <w:smallCaps w:val="false"/>
+          <w:color w:val="000000"/>
+          <w:spacing w:val="0"/>
+          <w:sz w:val="20"/>
+        </w:rPr>
+        <w:t> </w:t>
+      </w:r>
+      <w:r>
+        <w:rPr>
+          <w:rFonts w:ascii="Consolas" w:hAnsi="Consolas"/>
+          <w:b w:val="false"/>
+          <w:i w:val="false"/>
+          <w:caps w:val="false"/>
+          <w:smallCaps w:val="false"/>
+          <w:color w:val="000080"/>
+          <w:spacing w:val="0"/>
+          <w:sz w:val="20"/>
+        </w:rPr>
+        <w:t>rectWindow</w:t>
+      </w:r>
+      <w:r>
+        <w:rPr>
+          <w:rFonts w:ascii="Helvetica Neue;Helvetica;Arial;sans-serif" w:hAnsi="Helvetica Neue;Helvetica;Arial;sans-serif"/>
+          <w:b w:val="false"/>
+          <w:i w:val="false"/>
+          <w:caps w:val="false"/>
+          <w:smallCaps w:val="false"/>
+          <w:color w:val="000000"/>
+          <w:spacing w:val="0"/>
+          <w:sz w:val="20"/>
+        </w:rPr>
+        <w:t> </w:t>
+      </w:r>
+      <w:r>
+        <w:rPr>
+          <w:rFonts w:ascii="Consolas" w:hAnsi="Consolas"/>
+          <w:b w:val="false"/>
+          <w:i w:val="false"/>
+          <w:caps w:val="false"/>
+          <w:smallCaps w:val="false"/>
+          <w:color w:val="000000"/>
+          <w:spacing w:val="0"/>
+          <w:sz w:val="20"/>
+        </w:rPr>
+        <w:t>;</w:t>
+      </w:r>
+    </w:p>
+    <w:p>
+      <w:pPr>
+        <w:pStyle w:val="TextBody"/>
+        <w:widowControl/>
+        <w:ind w:left="0" w:right="0" w:hanging="0"/>
+        <w:jc w:val="left"/>
+        <w:rPr>
+          <w:caps w:val="false"/>
+          <w:smallCaps w:val="false"/>
+          <w:color w:val="26282A"/>
+          <w:spacing w:val="0"/>
+        </w:rPr>
+      </w:pPr>
+      <w:r>
+        <w:rPr>
+          <w:caps w:val="false"/>
+          <w:smallCaps w:val="false"/>
+          <w:color w:val="000000"/>
+          <w:spacing w:val="0"/>
+        </w:rPr>
+        <w:t>         </w:t>
+      </w:r>
+      <w:r>
+        <w:rPr>
+          <w:rFonts w:ascii="Consolas" w:hAnsi="Consolas"/>
+          <w:b w:val="false"/>
+          <w:i w:val="false"/>
+          <w:caps w:val="false"/>
+          <w:smallCaps w:val="false"/>
+          <w:color w:val="000080"/>
+          <w:spacing w:val="0"/>
+          <w:sz w:val="20"/>
+        </w:rPr>
+        <w:t>pwndChild</w:t>
+      </w:r>
+      <w:r>
+        <w:rPr>
+          <w:rFonts w:ascii="Consolas" w:hAnsi="Consolas"/>
+          <w:b w:val="false"/>
+          <w:i w:val="false"/>
+          <w:caps w:val="false"/>
+          <w:smallCaps w:val="false"/>
+          <w:color w:val="000000"/>
+          <w:spacing w:val="0"/>
+          <w:sz w:val="20"/>
+        </w:rPr>
+        <w:t>-&gt;</w:t>
+      </w:r>
+      <w:r>
+        <w:rPr>
+          <w:rFonts w:ascii="Consolas" w:hAnsi="Consolas"/>
+          <w:b w:val="false"/>
+          <w:i/>
+          <w:caps w:val="false"/>
+          <w:smallCaps w:val="false"/>
+          <w:color w:val="880000"/>
+          <w:spacing w:val="0"/>
+          <w:sz w:val="20"/>
+        </w:rPr>
+        <w:t>GetWindowRect</w:t>
+      </w:r>
+      <w:r>
+        <w:rPr>
+          <w:rFonts w:ascii="Consolas" w:hAnsi="Consolas"/>
+          <w:b w:val="false"/>
+          <w:i w:val="false"/>
+          <w:caps w:val="false"/>
+          <w:smallCaps w:val="false"/>
+          <w:color w:val="000000"/>
+          <w:spacing w:val="0"/>
+          <w:sz w:val="20"/>
+        </w:rPr>
+        <w:t>(</w:t>
+      </w:r>
+      <w:r>
+        <w:rPr>
+          <w:rFonts w:ascii="Consolas" w:hAnsi="Consolas"/>
+          <w:b w:val="false"/>
+          <w:i w:val="false"/>
+          <w:caps w:val="false"/>
+          <w:smallCaps w:val="false"/>
+          <w:color w:val="000080"/>
+          <w:spacing w:val="0"/>
+          <w:sz w:val="20"/>
+        </w:rPr>
+        <w:t>rectWindow</w:t>
+      </w:r>
+      <w:r>
+        <w:rPr>
+          <w:rFonts w:ascii="Consolas" w:hAnsi="Consolas"/>
+          <w:b w:val="false"/>
+          <w:i w:val="false"/>
+          <w:caps w:val="false"/>
+          <w:smallCaps w:val="false"/>
+          <w:color w:val="000000"/>
+          <w:spacing w:val="0"/>
+          <w:sz w:val="20"/>
+        </w:rPr>
+        <w:t>) ;</w:t>
+      </w:r>
+    </w:p>
+    <w:p>
+      <w:pPr>
+        <w:pStyle w:val="TextBody"/>
+        <w:widowControl/>
+        <w:ind w:left="0" w:right="0" w:hanging="0"/>
+        <w:jc w:val="left"/>
+        <w:rPr>
+          <w:caps w:val="false"/>
+          <w:smallCaps w:val="false"/>
+          <w:color w:val="26282A"/>
+          <w:spacing w:val="0"/>
+        </w:rPr>
+      </w:pPr>
+      <w:r>
+        <w:rPr>
+          <w:caps w:val="false"/>
+          <w:smallCaps w:val="false"/>
+          <w:color w:val="000000"/>
+          <w:spacing w:val="0"/>
+        </w:rPr>
+        <w:t>         </w:t>
+      </w:r>
+      <w:r>
+        <w:rPr>
+          <w:rFonts w:ascii="Consolas" w:hAnsi="Consolas"/>
+          <w:b w:val="false"/>
+          <w:i/>
+          <w:caps w:val="false"/>
+          <w:smallCaps w:val="false"/>
+          <w:color w:val="216F85"/>
+          <w:spacing w:val="0"/>
+          <w:sz w:val="20"/>
+        </w:rPr>
+        <w:t>CRect</w:t>
+      </w:r>
+      <w:r>
+        <w:rPr>
+          <w:rFonts w:ascii="Helvetica Neue;Helvetica;Arial;sans-serif" w:hAnsi="Helvetica Neue;Helvetica;Arial;sans-serif"/>
+          <w:b w:val="false"/>
+          <w:i w:val="false"/>
+          <w:caps w:val="false"/>
+          <w:smallCaps w:val="false"/>
+          <w:color w:val="000000"/>
+          <w:spacing w:val="0"/>
+          <w:sz w:val="20"/>
+        </w:rPr>
+        <w:t> </w:t>
+      </w:r>
+      <w:r>
+        <w:rPr>
+          <w:rFonts w:ascii="Consolas" w:hAnsi="Consolas"/>
+          <w:b w:val="false"/>
+          <w:i w:val="false"/>
+          <w:caps w:val="false"/>
+          <w:smallCaps w:val="false"/>
+          <w:color w:val="000080"/>
+          <w:spacing w:val="0"/>
+          <w:sz w:val="20"/>
+        </w:rPr>
+        <w:t>rectClient</w:t>
+      </w:r>
+      <w:r>
+        <w:rPr>
+          <w:rFonts w:ascii="Helvetica Neue;Helvetica;Arial;sans-serif" w:hAnsi="Helvetica Neue;Helvetica;Arial;sans-serif"/>
+          <w:b w:val="false"/>
+          <w:i w:val="false"/>
+          <w:caps w:val="false"/>
+          <w:smallCaps w:val="false"/>
+          <w:color w:val="000000"/>
+          <w:spacing w:val="0"/>
+          <w:sz w:val="20"/>
+        </w:rPr>
+        <w:t> </w:t>
+      </w:r>
+      <w:r>
+        <w:rPr>
+          <w:rFonts w:ascii="Consolas" w:hAnsi="Consolas"/>
+          <w:b w:val="false"/>
+          <w:i w:val="false"/>
+          <w:caps w:val="false"/>
+          <w:smallCaps w:val="false"/>
+          <w:color w:val="000000"/>
+          <w:spacing w:val="0"/>
+          <w:sz w:val="20"/>
+        </w:rPr>
+        <w:t>= </w:t>
+      </w:r>
+      <w:r>
+        <w:rPr>
+          <w:rFonts w:ascii="Consolas" w:hAnsi="Consolas"/>
+          <w:b w:val="false"/>
+          <w:i w:val="false"/>
+          <w:caps w:val="false"/>
+          <w:smallCaps w:val="false"/>
+          <w:color w:val="000080"/>
+          <w:spacing w:val="0"/>
+          <w:sz w:val="20"/>
+        </w:rPr>
+        <w:t>rectWindow</w:t>
+      </w:r>
+      <w:r>
+        <w:rPr>
+          <w:rFonts w:ascii="Helvetica Neue;Helvetica;Arial;sans-serif" w:hAnsi="Helvetica Neue;Helvetica;Arial;sans-serif"/>
+          <w:b w:val="false"/>
+          <w:i w:val="false"/>
+          <w:caps w:val="false"/>
+          <w:smallCaps w:val="false"/>
+          <w:color w:val="000000"/>
+          <w:spacing w:val="0"/>
+          <w:sz w:val="20"/>
+        </w:rPr>
+        <w:t> </w:t>
+      </w:r>
+      <w:r>
+        <w:rPr>
+          <w:rFonts w:ascii="Consolas" w:hAnsi="Consolas"/>
+          <w:b w:val="false"/>
+          <w:i w:val="false"/>
+          <w:caps w:val="false"/>
+          <w:smallCaps w:val="false"/>
+          <w:color w:val="000000"/>
+          <w:spacing w:val="0"/>
+          <w:sz w:val="20"/>
+        </w:rPr>
+        <w:t>;</w:t>
+      </w:r>
+    </w:p>
+    <w:p>
+      <w:pPr>
+        <w:pStyle w:val="TextBody"/>
+        <w:widowControl/>
+        <w:ind w:left="0" w:right="0" w:hanging="0"/>
+        <w:jc w:val="left"/>
+        <w:rPr>
+          <w:caps w:val="false"/>
+          <w:smallCaps w:val="false"/>
+          <w:color w:val="26282A"/>
+          <w:spacing w:val="0"/>
+        </w:rPr>
+      </w:pPr>
+      <w:r>
+        <w:rPr>
+          <w:caps w:val="false"/>
+          <w:smallCaps w:val="false"/>
+          <w:color w:val="000000"/>
+          <w:spacing w:val="0"/>
+        </w:rPr>
+        <w:t>         </w:t>
+      </w:r>
+      <w:r>
+        <w:rPr>
+          <w:rFonts w:ascii="Consolas" w:hAnsi="Consolas"/>
+          <w:b w:val="false"/>
+          <w:i w:val="false"/>
+          <w:caps w:val="false"/>
+          <w:smallCaps w:val="false"/>
+          <w:color w:val="000080"/>
+          <w:spacing w:val="0"/>
+          <w:sz w:val="20"/>
+        </w:rPr>
+        <w:t>pwndParent</w:t>
+      </w:r>
+      <w:r>
+        <w:rPr>
+          <w:rFonts w:ascii="Consolas" w:hAnsi="Consolas"/>
+          <w:b w:val="false"/>
+          <w:i w:val="false"/>
+          <w:caps w:val="false"/>
+          <w:smallCaps w:val="false"/>
+          <w:color w:val="000000"/>
+          <w:spacing w:val="0"/>
+          <w:sz w:val="20"/>
+        </w:rPr>
+        <w:t>-&gt;</w:t>
+      </w:r>
+      <w:r>
+        <w:rPr>
+          <w:rFonts w:ascii="Consolas" w:hAnsi="Consolas"/>
+          <w:b w:val="false"/>
+          <w:i/>
+          <w:caps w:val="false"/>
+          <w:smallCaps w:val="false"/>
+          <w:color w:val="880000"/>
+          <w:spacing w:val="0"/>
+          <w:sz w:val="20"/>
+        </w:rPr>
+        <w:t>ScreenToClient</w:t>
+      </w:r>
+      <w:r>
+        <w:rPr>
+          <w:rFonts w:ascii="Consolas" w:hAnsi="Consolas"/>
+          <w:b w:val="false"/>
+          <w:i w:val="false"/>
+          <w:caps w:val="false"/>
+          <w:smallCaps w:val="false"/>
+          <w:color w:val="000000"/>
+          <w:spacing w:val="0"/>
+          <w:sz w:val="20"/>
+        </w:rPr>
+        <w:t>(</w:t>
+      </w:r>
+      <w:r>
+        <w:rPr>
+          <w:rFonts w:ascii="Consolas" w:hAnsi="Consolas"/>
+          <w:b w:val="false"/>
+          <w:i w:val="false"/>
+          <w:caps w:val="false"/>
+          <w:smallCaps w:val="false"/>
+          <w:color w:val="000080"/>
+          <w:spacing w:val="0"/>
+          <w:sz w:val="20"/>
+        </w:rPr>
+        <w:t>rectClient</w:t>
+      </w:r>
+      <w:r>
+        <w:rPr>
+          <w:rFonts w:ascii="Consolas" w:hAnsi="Consolas"/>
+          <w:b w:val="false"/>
+          <w:i w:val="false"/>
+          <w:caps w:val="false"/>
+          <w:smallCaps w:val="false"/>
+          <w:color w:val="000000"/>
+          <w:spacing w:val="0"/>
+          <w:sz w:val="20"/>
+        </w:rPr>
+        <w:t>) ;</w:t>
+      </w:r>
+    </w:p>
+    <w:p>
+      <w:pPr>
+        <w:pStyle w:val="TextBody"/>
+        <w:widowControl/>
+        <w:ind w:left="0" w:right="0" w:hanging="0"/>
+        <w:jc w:val="left"/>
+        <w:rPr>
+          <w:caps w:val="false"/>
+          <w:smallCaps w:val="false"/>
+          <w:color w:val="26282A"/>
+          <w:spacing w:val="0"/>
+        </w:rPr>
+      </w:pPr>
+      <w:r>
+        <w:rPr>
+          <w:caps w:val="false"/>
+          <w:smallCaps w:val="false"/>
+          <w:color w:val="000000"/>
+          <w:spacing w:val="0"/>
+        </w:rPr>
+        <w:t>         </w:t>
+      </w:r>
+      <w:r>
+        <w:rPr>
+          <w:rFonts w:ascii="Consolas" w:hAnsi="Consolas"/>
+          <w:b w:val="false"/>
+          <w:i w:val="false"/>
+          <w:caps w:val="false"/>
+          <w:smallCaps w:val="false"/>
+          <w:color w:val="000080"/>
+          <w:spacing w:val="0"/>
+          <w:sz w:val="20"/>
+        </w:rPr>
+        <w:t>rectClient</w:t>
+      </w:r>
+      <w:r>
+        <w:rPr>
+          <w:rFonts w:ascii="Consolas" w:hAnsi="Consolas"/>
+          <w:b w:val="false"/>
+          <w:i w:val="false"/>
+          <w:caps w:val="false"/>
+          <w:smallCaps w:val="false"/>
+          <w:color w:val="000000"/>
+          <w:spacing w:val="0"/>
+          <w:sz w:val="20"/>
+        </w:rPr>
+        <w:t>.</w:t>
+      </w:r>
+      <w:r>
+        <w:rPr>
+          <w:rFonts w:ascii="Consolas" w:hAnsi="Consolas"/>
+          <w:b w:val="false"/>
+          <w:i/>
+          <w:caps w:val="false"/>
+          <w:smallCaps w:val="false"/>
+          <w:color w:val="000080"/>
+          <w:spacing w:val="0"/>
+          <w:sz w:val="20"/>
+        </w:rPr>
+        <w:t>left</w:t>
+      </w:r>
+      <w:r>
+        <w:rPr>
+          <w:rFonts w:ascii="Helvetica Neue;Helvetica;Arial;sans-serif" w:hAnsi="Helvetica Neue;Helvetica;Arial;sans-serif"/>
+          <w:b w:val="false"/>
+          <w:i w:val="false"/>
+          <w:caps w:val="false"/>
+          <w:smallCaps w:val="false"/>
+          <w:color w:val="000000"/>
+          <w:spacing w:val="0"/>
+          <w:sz w:val="20"/>
+        </w:rPr>
+        <w:t> </w:t>
+      </w:r>
+      <w:r>
+        <w:rPr>
+          <w:rFonts w:ascii="Consolas" w:hAnsi="Consolas"/>
+          <w:b w:val="false"/>
+          <w:i w:val="false"/>
+          <w:caps w:val="false"/>
+          <w:smallCaps w:val="false"/>
+          <w:color w:val="000000"/>
+          <w:spacing w:val="0"/>
+          <w:sz w:val="20"/>
+        </w:rPr>
+        <w:t>+= </w:t>
+      </w:r>
+      <w:r>
+        <w:rPr>
+          <w:rFonts w:ascii="Consolas" w:hAnsi="Consolas"/>
+          <w:b w:val="false"/>
+          <w:i w:val="false"/>
+          <w:caps w:val="false"/>
+          <w:smallCaps w:val="false"/>
+          <w:color w:val="000080"/>
+          <w:spacing w:val="0"/>
+          <w:sz w:val="20"/>
+        </w:rPr>
+        <w:t>nXDistance</w:t>
+      </w:r>
+      <w:r>
+        <w:rPr>
+          <w:rFonts w:ascii="Helvetica Neue;Helvetica;Arial;sans-serif" w:hAnsi="Helvetica Neue;Helvetica;Arial;sans-serif"/>
+          <w:b w:val="false"/>
+          <w:i w:val="false"/>
+          <w:caps w:val="false"/>
+          <w:smallCaps w:val="false"/>
+          <w:color w:val="000000"/>
+          <w:spacing w:val="0"/>
+          <w:sz w:val="20"/>
+        </w:rPr>
+        <w:t> </w:t>
+      </w:r>
+      <w:r>
+        <w:rPr>
+          <w:rFonts w:ascii="Consolas" w:hAnsi="Consolas"/>
+          <w:b w:val="false"/>
+          <w:i w:val="false"/>
+          <w:caps w:val="false"/>
+          <w:smallCaps w:val="false"/>
+          <w:color w:val="000000"/>
+          <w:spacing w:val="0"/>
+          <w:sz w:val="20"/>
+        </w:rPr>
+        <w:t>;</w:t>
+      </w:r>
+    </w:p>
+    <w:p>
+      <w:pPr>
+        <w:pStyle w:val="TextBody"/>
+        <w:widowControl/>
+        <w:ind w:left="0" w:right="0" w:hanging="0"/>
+        <w:jc w:val="left"/>
+        <w:rPr>
+          <w:caps w:val="false"/>
+          <w:smallCaps w:val="false"/>
+          <w:color w:val="26282A"/>
+          <w:spacing w:val="0"/>
+        </w:rPr>
+      </w:pPr>
+      <w:r>
+        <w:rPr>
+          <w:caps w:val="false"/>
+          <w:smallCaps w:val="false"/>
+          <w:color w:val="000000"/>
+          <w:spacing w:val="0"/>
+        </w:rPr>
+        <w:t>         </w:t>
+      </w:r>
+      <w:r>
+        <w:rPr>
+          <w:rFonts w:ascii="Consolas" w:hAnsi="Consolas"/>
+          <w:b w:val="false"/>
+          <w:i w:val="false"/>
+          <w:caps w:val="false"/>
+          <w:smallCaps w:val="false"/>
+          <w:color w:val="000080"/>
+          <w:spacing w:val="0"/>
+          <w:sz w:val="20"/>
+        </w:rPr>
+        <w:t>rectClient</w:t>
+      </w:r>
+      <w:r>
+        <w:rPr>
+          <w:rFonts w:ascii="Consolas" w:hAnsi="Consolas"/>
+          <w:b w:val="false"/>
+          <w:i w:val="false"/>
+          <w:caps w:val="false"/>
+          <w:smallCaps w:val="false"/>
+          <w:color w:val="000000"/>
+          <w:spacing w:val="0"/>
+          <w:sz w:val="20"/>
+        </w:rPr>
+        <w:t>.</w:t>
+      </w:r>
+      <w:r>
+        <w:rPr>
+          <w:rFonts w:ascii="Consolas" w:hAnsi="Consolas"/>
+          <w:b w:val="false"/>
+          <w:i/>
+          <w:caps w:val="false"/>
+          <w:smallCaps w:val="false"/>
+          <w:color w:val="000080"/>
+          <w:spacing w:val="0"/>
+          <w:sz w:val="20"/>
+        </w:rPr>
+        <w:t>top</w:t>
+      </w:r>
+      <w:r>
+        <w:rPr>
+          <w:rFonts w:ascii="Helvetica Neue;Helvetica;Arial;sans-serif" w:hAnsi="Helvetica Neue;Helvetica;Arial;sans-serif"/>
+          <w:b w:val="false"/>
+          <w:i w:val="false"/>
+          <w:caps w:val="false"/>
+          <w:smallCaps w:val="false"/>
+          <w:color w:val="000000"/>
+          <w:spacing w:val="0"/>
+          <w:sz w:val="20"/>
+        </w:rPr>
+        <w:t> </w:t>
+      </w:r>
+      <w:r>
+        <w:rPr>
+          <w:rFonts w:ascii="Consolas" w:hAnsi="Consolas"/>
+          <w:b w:val="false"/>
+          <w:i w:val="false"/>
+          <w:caps w:val="false"/>
+          <w:smallCaps w:val="false"/>
+          <w:color w:val="000000"/>
+          <w:spacing w:val="0"/>
+          <w:sz w:val="20"/>
+        </w:rPr>
+        <w:t>+= </w:t>
+      </w:r>
+      <w:r>
+        <w:rPr>
+          <w:rFonts w:ascii="Consolas" w:hAnsi="Consolas"/>
+          <w:b w:val="false"/>
+          <w:i w:val="false"/>
+          <w:caps w:val="false"/>
+          <w:smallCaps w:val="false"/>
+          <w:color w:val="000080"/>
+          <w:spacing w:val="0"/>
+          <w:sz w:val="20"/>
+        </w:rPr>
+        <w:t>nYDistance</w:t>
+      </w:r>
+      <w:r>
+        <w:rPr>
+          <w:rFonts w:ascii="Helvetica Neue;Helvetica;Arial;sans-serif" w:hAnsi="Helvetica Neue;Helvetica;Arial;sans-serif"/>
+          <w:b w:val="false"/>
+          <w:i w:val="false"/>
+          <w:caps w:val="false"/>
+          <w:smallCaps w:val="false"/>
+          <w:color w:val="000000"/>
+          <w:spacing w:val="0"/>
+          <w:sz w:val="20"/>
+        </w:rPr>
+        <w:t> </w:t>
+      </w:r>
+      <w:r>
+        <w:rPr>
+          <w:rFonts w:ascii="Consolas" w:hAnsi="Consolas"/>
+          <w:b w:val="false"/>
+          <w:i w:val="false"/>
+          <w:caps w:val="false"/>
+          <w:smallCaps w:val="false"/>
+          <w:color w:val="000000"/>
+          <w:spacing w:val="0"/>
+          <w:sz w:val="20"/>
+        </w:rPr>
+        <w:t>;</w:t>
+      </w:r>
+    </w:p>
+    <w:p>
+      <w:pPr>
+        <w:pStyle w:val="TextBody"/>
+        <w:widowControl/>
+        <w:ind w:left="0" w:right="0" w:hanging="0"/>
+        <w:jc w:val="left"/>
+        <w:rPr>
+          <w:caps w:val="false"/>
+          <w:smallCaps w:val="false"/>
+          <w:color w:val="26282A"/>
+          <w:spacing w:val="0"/>
+        </w:rPr>
+      </w:pPr>
+      <w:r>
+        <w:rPr>
+          <w:caps w:val="false"/>
+          <w:smallCaps w:val="false"/>
+          <w:color w:val="000000"/>
+          <w:spacing w:val="0"/>
+        </w:rPr>
+        <w:t>         </w:t>
+      </w:r>
+      <w:r>
+        <w:rPr>
+          <w:rFonts w:ascii="Consolas" w:hAnsi="Consolas"/>
+          <w:b w:val="false"/>
+          <w:i w:val="false"/>
+          <w:caps w:val="false"/>
+          <w:smallCaps w:val="false"/>
+          <w:color w:val="000080"/>
+          <w:spacing w:val="0"/>
+          <w:sz w:val="20"/>
+        </w:rPr>
+        <w:t>rectClient</w:t>
+      </w:r>
+      <w:r>
+        <w:rPr>
+          <w:rFonts w:ascii="Consolas" w:hAnsi="Consolas"/>
+          <w:b w:val="false"/>
+          <w:i w:val="false"/>
+          <w:caps w:val="false"/>
+          <w:smallCaps w:val="false"/>
+          <w:color w:val="000000"/>
+          <w:spacing w:val="0"/>
+          <w:sz w:val="20"/>
+        </w:rPr>
+        <w:t>.</w:t>
+      </w:r>
+      <w:r>
+        <w:rPr>
+          <w:rFonts w:ascii="Consolas" w:hAnsi="Consolas"/>
+          <w:b w:val="false"/>
+          <w:i/>
+          <w:caps w:val="false"/>
+          <w:smallCaps w:val="false"/>
+          <w:color w:val="000080"/>
+          <w:spacing w:val="0"/>
+          <w:sz w:val="20"/>
+        </w:rPr>
+        <w:t>right</w:t>
+      </w:r>
+      <w:r>
+        <w:rPr>
+          <w:rFonts w:ascii="Helvetica Neue;Helvetica;Arial;sans-serif" w:hAnsi="Helvetica Neue;Helvetica;Arial;sans-serif"/>
+          <w:b w:val="false"/>
+          <w:i w:val="false"/>
+          <w:caps w:val="false"/>
+          <w:smallCaps w:val="false"/>
+          <w:color w:val="000000"/>
+          <w:spacing w:val="0"/>
+          <w:sz w:val="20"/>
+        </w:rPr>
+        <w:t> </w:t>
+      </w:r>
+      <w:r>
+        <w:rPr>
+          <w:rFonts w:ascii="Consolas" w:hAnsi="Consolas"/>
+          <w:b w:val="false"/>
+          <w:i w:val="false"/>
+          <w:caps w:val="false"/>
+          <w:smallCaps w:val="false"/>
+          <w:color w:val="000000"/>
+          <w:spacing w:val="0"/>
+          <w:sz w:val="20"/>
+        </w:rPr>
+        <w:t>+= </w:t>
+      </w:r>
+      <w:r>
+        <w:rPr>
+          <w:rFonts w:ascii="Consolas" w:hAnsi="Consolas"/>
+          <w:b w:val="false"/>
+          <w:i w:val="false"/>
+          <w:caps w:val="false"/>
+          <w:smallCaps w:val="false"/>
+          <w:color w:val="000080"/>
+          <w:spacing w:val="0"/>
+          <w:sz w:val="20"/>
+        </w:rPr>
+        <w:t>nXDistance</w:t>
+      </w:r>
+      <w:r>
+        <w:rPr>
+          <w:rFonts w:ascii="Helvetica Neue;Helvetica;Arial;sans-serif" w:hAnsi="Helvetica Neue;Helvetica;Arial;sans-serif"/>
+          <w:b w:val="false"/>
+          <w:i w:val="false"/>
+          <w:caps w:val="false"/>
+          <w:smallCaps w:val="false"/>
+          <w:color w:val="000000"/>
+          <w:spacing w:val="0"/>
+          <w:sz w:val="20"/>
+        </w:rPr>
+        <w:t> </w:t>
+      </w:r>
+      <w:r>
+        <w:rPr>
+          <w:rFonts w:ascii="Consolas" w:hAnsi="Consolas"/>
+          <w:b w:val="false"/>
+          <w:i w:val="false"/>
+          <w:caps w:val="false"/>
+          <w:smallCaps w:val="false"/>
+          <w:color w:val="000000"/>
+          <w:spacing w:val="0"/>
+          <w:sz w:val="20"/>
+        </w:rPr>
+        <w:t>;</w:t>
+      </w:r>
+    </w:p>
+    <w:p>
+      <w:pPr>
+        <w:pStyle w:val="TextBody"/>
+        <w:widowControl/>
+        <w:ind w:left="0" w:right="0" w:hanging="0"/>
+        <w:jc w:val="left"/>
+        <w:rPr>
+          <w:caps w:val="false"/>
+          <w:smallCaps w:val="false"/>
+          <w:color w:val="26282A"/>
+          <w:spacing w:val="0"/>
+        </w:rPr>
+      </w:pPr>
+      <w:r>
+        <w:rPr>
+          <w:caps w:val="false"/>
+          <w:smallCaps w:val="false"/>
+          <w:color w:val="000000"/>
+          <w:spacing w:val="0"/>
+        </w:rPr>
+        <w:t>         </w:t>
+      </w:r>
+      <w:r>
+        <w:rPr>
+          <w:rFonts w:ascii="Consolas" w:hAnsi="Consolas"/>
+          <w:b w:val="false"/>
+          <w:i w:val="false"/>
+          <w:caps w:val="false"/>
+          <w:smallCaps w:val="false"/>
+          <w:color w:val="000080"/>
+          <w:spacing w:val="0"/>
+          <w:sz w:val="20"/>
+        </w:rPr>
+        <w:t>rectClient</w:t>
+      </w:r>
+      <w:r>
+        <w:rPr>
+          <w:rFonts w:ascii="Consolas" w:hAnsi="Consolas"/>
+          <w:b w:val="false"/>
+          <w:i w:val="false"/>
+          <w:caps w:val="false"/>
+          <w:smallCaps w:val="false"/>
+          <w:color w:val="000000"/>
+          <w:spacing w:val="0"/>
+          <w:sz w:val="20"/>
+        </w:rPr>
+        <w:t>.</w:t>
+      </w:r>
+      <w:r>
+        <w:rPr>
+          <w:rFonts w:ascii="Consolas" w:hAnsi="Consolas"/>
+          <w:b w:val="false"/>
+          <w:i/>
+          <w:caps w:val="false"/>
+          <w:smallCaps w:val="false"/>
+          <w:color w:val="000080"/>
+          <w:spacing w:val="0"/>
+          <w:sz w:val="20"/>
+        </w:rPr>
+        <w:t>bottom</w:t>
+      </w:r>
+      <w:r>
+        <w:rPr>
+          <w:rFonts w:ascii="Helvetica Neue;Helvetica;Arial;sans-serif" w:hAnsi="Helvetica Neue;Helvetica;Arial;sans-serif"/>
+          <w:b w:val="false"/>
+          <w:i w:val="false"/>
+          <w:caps w:val="false"/>
+          <w:smallCaps w:val="false"/>
+          <w:color w:val="000000"/>
+          <w:spacing w:val="0"/>
+          <w:sz w:val="20"/>
+        </w:rPr>
+        <w:t> </w:t>
+      </w:r>
+      <w:r>
+        <w:rPr>
+          <w:rFonts w:ascii="Consolas" w:hAnsi="Consolas"/>
+          <w:b w:val="false"/>
+          <w:i w:val="false"/>
+          <w:caps w:val="false"/>
+          <w:smallCaps w:val="false"/>
+          <w:color w:val="000000"/>
+          <w:spacing w:val="0"/>
+          <w:sz w:val="20"/>
+        </w:rPr>
+        <w:t>+= </w:t>
+      </w:r>
+      <w:r>
+        <w:rPr>
+          <w:rFonts w:ascii="Consolas" w:hAnsi="Consolas"/>
+          <w:b w:val="false"/>
+          <w:i w:val="false"/>
+          <w:caps w:val="false"/>
+          <w:smallCaps w:val="false"/>
+          <w:color w:val="000080"/>
+          <w:spacing w:val="0"/>
+          <w:sz w:val="20"/>
+        </w:rPr>
+        <w:t>nYDistance</w:t>
+      </w:r>
+      <w:r>
+        <w:rPr>
+          <w:rFonts w:ascii="Helvetica Neue;Helvetica;Arial;sans-serif" w:hAnsi="Helvetica Neue;Helvetica;Arial;sans-serif"/>
+          <w:b w:val="false"/>
+          <w:i w:val="false"/>
+          <w:caps w:val="false"/>
+          <w:smallCaps w:val="false"/>
+          <w:color w:val="000000"/>
+          <w:spacing w:val="0"/>
+          <w:sz w:val="20"/>
+        </w:rPr>
+        <w:t> </w:t>
+      </w:r>
+      <w:r>
+        <w:rPr>
+          <w:rFonts w:ascii="Consolas" w:hAnsi="Consolas"/>
+          <w:b w:val="false"/>
+          <w:i w:val="false"/>
+          <w:caps w:val="false"/>
+          <w:smallCaps w:val="false"/>
+          <w:color w:val="000000"/>
+          <w:spacing w:val="0"/>
+          <w:sz w:val="20"/>
+        </w:rPr>
+        <w:t>;</w:t>
+      </w:r>
+    </w:p>
+    <w:p>
+      <w:pPr>
+        <w:pStyle w:val="TextBody"/>
+        <w:widowControl/>
+        <w:ind w:left="0" w:right="0" w:hanging="0"/>
+        <w:jc w:val="left"/>
+        <w:rPr>
+          <w:caps w:val="false"/>
+          <w:smallCaps w:val="false"/>
+          <w:color w:val="26282A"/>
+          <w:spacing w:val="0"/>
+        </w:rPr>
+      </w:pPr>
+      <w:r>
+        <w:rPr>
+          <w:caps w:val="false"/>
+          <w:smallCaps w:val="false"/>
+          <w:color w:val="000000"/>
+          <w:spacing w:val="0"/>
+        </w:rPr>
+        <w:t>         </w:t>
+      </w:r>
+      <w:r>
+        <w:rPr>
+          <w:rFonts w:ascii="Consolas" w:hAnsi="Consolas"/>
+          <w:b w:val="false"/>
+          <w:i w:val="false"/>
+          <w:caps w:val="false"/>
+          <w:smallCaps w:val="false"/>
+          <w:color w:val="000080"/>
+          <w:spacing w:val="0"/>
+          <w:sz w:val="20"/>
+        </w:rPr>
+        <w:t>pwndChild</w:t>
+      </w:r>
+      <w:r>
+        <w:rPr>
+          <w:rFonts w:ascii="Consolas" w:hAnsi="Consolas"/>
+          <w:b w:val="false"/>
+          <w:i w:val="false"/>
+          <w:caps w:val="false"/>
+          <w:smallCaps w:val="false"/>
+          <w:color w:val="000000"/>
+          <w:spacing w:val="0"/>
+          <w:sz w:val="20"/>
+        </w:rPr>
+        <w:t>-&gt;</w:t>
+      </w:r>
+      <w:r>
+        <w:rPr>
+          <w:rFonts w:ascii="Consolas" w:hAnsi="Consolas"/>
+          <w:b w:val="false"/>
+          <w:i/>
+          <w:caps w:val="false"/>
+          <w:smallCaps w:val="false"/>
+          <w:color w:val="880000"/>
+          <w:spacing w:val="0"/>
+          <w:sz w:val="20"/>
+        </w:rPr>
+        <w:t>MoveWindow</w:t>
+      </w:r>
+      <w:r>
+        <w:rPr>
+          <w:rFonts w:ascii="Consolas" w:hAnsi="Consolas"/>
+          <w:b w:val="false"/>
+          <w:i w:val="false"/>
+          <w:caps w:val="false"/>
+          <w:smallCaps w:val="false"/>
+          <w:color w:val="000000"/>
+          <w:spacing w:val="0"/>
+          <w:sz w:val="20"/>
+        </w:rPr>
+        <w:t>(</w:t>
+      </w:r>
+      <w:r>
+        <w:rPr>
+          <w:rFonts w:ascii="Consolas" w:hAnsi="Consolas"/>
+          <w:b w:val="false"/>
+          <w:i w:val="false"/>
+          <w:caps w:val="false"/>
+          <w:smallCaps w:val="false"/>
+          <w:color w:val="000080"/>
+          <w:spacing w:val="0"/>
+          <w:sz w:val="20"/>
+        </w:rPr>
+        <w:t>rectClient</w:t>
+      </w:r>
+      <w:r>
+        <w:rPr>
+          <w:rFonts w:ascii="Consolas" w:hAnsi="Consolas"/>
+          <w:b w:val="false"/>
+          <w:i w:val="false"/>
+          <w:caps w:val="false"/>
+          <w:smallCaps w:val="false"/>
+          <w:color w:val="000000"/>
+          <w:spacing w:val="0"/>
+          <w:sz w:val="20"/>
+        </w:rPr>
+        <w:t>) ;</w:t>
+      </w:r>
+    </w:p>
+    <w:p>
+      <w:pPr>
+        <w:pStyle w:val="TextBody"/>
+        <w:widowControl/>
+        <w:ind w:left="0" w:right="0" w:hanging="0"/>
+        <w:jc w:val="left"/>
+        <w:rPr>
+          <w:rFonts w:ascii="Consolas" w:hAnsi="Consolas"/>
+          <w:b w:val="false"/>
+          <w:i w:val="false"/>
+          <w:caps w:val="false"/>
+          <w:smallCaps w:val="false"/>
+          <w:color w:val="000000"/>
+          <w:spacing w:val="0"/>
+          <w:sz w:val="20"/>
+        </w:rPr>
+      </w:pPr>
+      <w:r>
+        <w:rPr>
+          <w:rFonts w:ascii="Consolas" w:hAnsi="Consolas"/>
+          <w:b w:val="false"/>
+          <w:i w:val="false"/>
+          <w:caps w:val="false"/>
+          <w:smallCaps w:val="false"/>
+          <w:color w:val="000000"/>
+          <w:spacing w:val="0"/>
+          <w:sz w:val="20"/>
+        </w:rPr>
+        <w:t>}</w:t>
+      </w:r>
+    </w:p>
+    <w:p>
+      <w:pPr>
+        <w:pStyle w:val="TextBody"/>
+        <w:widowControl/>
+        <w:ind w:left="0" w:right="0" w:hanging="0"/>
+        <w:jc w:val="left"/>
+        <w:rPr>
+          <w:caps w:val="false"/>
+          <w:smallCaps w:val="false"/>
+          <w:color w:val="26282A"/>
+          <w:spacing w:val="0"/>
+        </w:rPr>
+      </w:pPr>
+      <w:r>
+        <w:rPr>
+          <w:caps w:val="false"/>
+          <w:smallCaps w:val="false"/>
+          <w:color w:val="26282A"/>
+          <w:spacing w:val="0"/>
+        </w:rPr>
+        <w:t> </w:t>
+      </w:r>
+    </w:p>
+    <w:p>
+      <w:pPr>
+        <w:pStyle w:val="TextBody"/>
+        <w:widowControl/>
+        <w:ind w:left="0" w:right="0" w:hanging="0"/>
+        <w:jc w:val="left"/>
+        <w:rPr>
+          <w:caps w:val="false"/>
+          <w:smallCaps w:val="false"/>
+          <w:color w:val="26282A"/>
+          <w:spacing w:val="0"/>
+        </w:rPr>
+      </w:pPr>
+      <w:r>
+        <w:rPr>
+          <w:caps w:val="false"/>
+          <w:smallCaps w:val="false"/>
+          <w:color w:val="26282A"/>
+          <w:spacing w:val="0"/>
+        </w:rPr>
+        <w:t> </w:t>
+      </w:r>
+    </w:p>
+    <w:p>
+      <w:pPr>
+        <w:pStyle w:val="TextBody"/>
+        <w:widowControl/>
+        <w:ind w:left="0" w:right="0" w:hanging="0"/>
+        <w:jc w:val="left"/>
+        <w:rPr>
+          <w:rFonts w:ascii="Consolas" w:hAnsi="Consolas"/>
+          <w:b w:val="false"/>
+          <w:i w:val="false"/>
+          <w:caps w:val="false"/>
+          <w:smallCaps w:val="false"/>
+          <w:color w:val="008000"/>
+          <w:spacing w:val="0"/>
+          <w:sz w:val="21"/>
+        </w:rPr>
+      </w:pPr>
+      <w:r>
+        <w:rPr>
+          <w:rFonts w:ascii="Consolas" w:hAnsi="Consolas"/>
+          <w:b w:val="false"/>
+          <w:i w:val="false"/>
+          <w:caps w:val="false"/>
+          <w:smallCaps w:val="false"/>
+          <w:color w:val="008000"/>
+          <w:spacing w:val="0"/>
+          <w:sz w:val="21"/>
+        </w:rPr>
+        <w:t>// resize dialog to client's size</w:t>
+      </w:r>
+    </w:p>
+    <w:p>
+      <w:pPr>
+        <w:pStyle w:val="TextBody"/>
+        <w:widowControl/>
+        <w:ind w:left="0" w:right="0" w:hanging="0"/>
+        <w:jc w:val="left"/>
+        <w:rPr>
+          <w:rFonts w:ascii="Helvetica Neue;Helvetica;Arial;sans-serif" w:hAnsi="Helvetica Neue;Helvetica;Arial;sans-serif"/>
+          <w:b w:val="false"/>
+          <w:i w:val="false"/>
+          <w:caps w:val="false"/>
+          <w:smallCaps w:val="false"/>
+          <w:color w:val="26282A"/>
+          <w:spacing w:val="0"/>
+          <w:sz w:val="20"/>
+        </w:rPr>
+      </w:pPr>
+      <w:r>
+        <w:rPr>
+          <w:rFonts w:ascii="Consolas" w:hAnsi="Consolas"/>
+          <w:b w:val="false"/>
+          <w:i w:val="false"/>
+          <w:caps w:val="false"/>
+          <w:smallCaps w:val="false"/>
+          <w:color w:val="0101FD"/>
+          <w:spacing w:val="0"/>
+          <w:sz w:val="21"/>
+        </w:rPr>
+        <w:t>void</w:t>
+      </w:r>
+      <w:r>
+        <w:rPr>
+          <w:rFonts w:ascii="Helvetica Neue;Helvetica;Arial;sans-serif" w:hAnsi="Helvetica Neue;Helvetica;Arial;sans-serif"/>
+          <w:b w:val="false"/>
+          <w:i w:val="false"/>
+          <w:caps w:val="false"/>
+          <w:smallCaps w:val="false"/>
+          <w:color w:val="000000"/>
+          <w:spacing w:val="0"/>
+          <w:sz w:val="20"/>
+          <w:highlight w:val="white"/>
+        </w:rPr>
+        <w:t> </w:t>
+      </w:r>
+      <w:r>
+        <w:rPr>
+          <w:rFonts w:ascii="Helvetica Neue;Helvetica;Arial;sans-serif" w:hAnsi="Helvetica Neue;Helvetica;Arial;sans-serif"/>
+          <w:b w:val="false"/>
+          <w:i w:val="false"/>
+          <w:caps w:val="false"/>
+          <w:smallCaps w:val="false"/>
+          <w:color w:val="000000"/>
+          <w:spacing w:val="0"/>
+          <w:sz w:val="24"/>
+          <w:highlight w:val="white"/>
+        </w:rPr>
+        <w:t>CMyDlg::OnSizeToClient()</w:t>
+      </w:r>
+    </w:p>
+    <w:p>
+      <w:pPr>
+        <w:pStyle w:val="TextBody"/>
+        <w:widowControl/>
+        <w:ind w:left="0" w:right="0" w:hanging="0"/>
+        <w:jc w:val="left"/>
+        <w:rPr>
+          <w:rFonts w:ascii="Helvetica Neue;Helvetica;Arial;sans-serif" w:hAnsi="Helvetica Neue;Helvetica;Arial;sans-serif"/>
+          <w:b w:val="false"/>
+          <w:i w:val="false"/>
+          <w:caps w:val="false"/>
+          <w:smallCaps w:val="false"/>
+          <w:color w:val="000000"/>
+          <w:spacing w:val="0"/>
+          <w:sz w:val="24"/>
+          <w:highlight w:val="white"/>
+        </w:rPr>
+      </w:pPr>
+      <w:r>
+        <w:rPr>
+          <w:rFonts w:ascii="Helvetica Neue;Helvetica;Arial;sans-serif" w:hAnsi="Helvetica Neue;Helvetica;Arial;sans-serif"/>
+          <w:b w:val="false"/>
+          <w:i w:val="false"/>
+          <w:caps w:val="false"/>
+          <w:smallCaps w:val="false"/>
+          <w:color w:val="000000"/>
+          <w:spacing w:val="0"/>
+          <w:sz w:val="24"/>
+          <w:highlight w:val="white"/>
+        </w:rPr>
+        <w:t>{</w:t>
+      </w:r>
+    </w:p>
+    <w:p>
+      <w:pPr>
+        <w:pStyle w:val="TextBody"/>
+        <w:widowControl/>
+        <w:ind w:left="0" w:right="0" w:hanging="0"/>
+        <w:jc w:val="left"/>
+        <w:rPr>
+          <w:caps w:val="false"/>
+          <w:smallCaps w:val="false"/>
+          <w:color w:val="000000"/>
+          <w:spacing w:val="0"/>
+          <w:highlight w:val="white"/>
+        </w:rPr>
+      </w:pPr>
+      <w:r>
+        <w:rPr>
+          <w:caps w:val="false"/>
+          <w:smallCaps w:val="false"/>
+          <w:color w:val="000000"/>
+          <w:spacing w:val="0"/>
+          <w:highlight w:val="white"/>
+        </w:rPr>
+        <w:t xml:space="preserve">   </w:t>
+      </w:r>
+      <w:r>
+        <w:rPr>
+          <w:rFonts w:ascii="Helvetica Neue;Helvetica;Arial;sans-serif" w:hAnsi="Helvetica Neue;Helvetica;Arial;sans-serif"/>
+          <w:b w:val="false"/>
+          <w:i w:val="false"/>
+          <w:caps w:val="false"/>
+          <w:smallCaps w:val="false"/>
+          <w:color w:val="000000"/>
+          <w:spacing w:val="0"/>
+          <w:sz w:val="24"/>
+          <w:highlight w:val="white"/>
+        </w:rPr>
+        <w:t>CRect myRect;</w:t>
+      </w:r>
+    </w:p>
+    <w:p>
+      <w:pPr>
+        <w:pStyle w:val="TextBody"/>
+        <w:widowControl/>
+        <w:ind w:left="0" w:right="0" w:hanging="0"/>
+        <w:jc w:val="left"/>
+        <w:rPr>
+          <w:caps w:val="false"/>
+          <w:smallCaps w:val="false"/>
+          <w:color w:val="000000"/>
+          <w:spacing w:val="0"/>
+          <w:highlight w:val="white"/>
+        </w:rPr>
+      </w:pPr>
+      <w:r>
+        <w:rPr>
+          <w:caps w:val="false"/>
+          <w:smallCaps w:val="false"/>
+          <w:color w:val="000000"/>
+          <w:spacing w:val="0"/>
+          <w:highlight w:val="white"/>
+        </w:rPr>
+        <w:t xml:space="preserve">   </w:t>
+      </w:r>
+      <w:r>
+        <w:rPr>
+          <w:rFonts w:ascii="Helvetica Neue;Helvetica;Arial;sans-serif" w:hAnsi="Helvetica Neue;Helvetica;Arial;sans-serif"/>
+          <w:b w:val="false"/>
+          <w:i w:val="false"/>
+          <w:caps w:val="false"/>
+          <w:smallCaps w:val="false"/>
+          <w:color w:val="000000"/>
+          <w:spacing w:val="0"/>
+          <w:sz w:val="24"/>
+          <w:highlight w:val="white"/>
+        </w:rPr>
+        <w:t>GetClientRect(&amp;myRect);</w:t>
+      </w:r>
+    </w:p>
+    <w:p>
+      <w:pPr>
+        <w:pStyle w:val="TextBody"/>
+        <w:widowControl/>
+        <w:ind w:left="0" w:right="0" w:hanging="0"/>
+        <w:jc w:val="left"/>
+        <w:rPr>
+          <w:caps w:val="false"/>
+          <w:smallCaps w:val="false"/>
+          <w:color w:val="000000"/>
+          <w:spacing w:val="0"/>
+          <w:highlight w:val="white"/>
+        </w:rPr>
+      </w:pPr>
+      <w:r>
+        <w:rPr>
+          <w:caps w:val="false"/>
+          <w:smallCaps w:val="false"/>
+          <w:color w:val="000000"/>
+          <w:spacing w:val="0"/>
+          <w:highlight w:val="white"/>
+        </w:rPr>
+        <w:t> </w:t>
+      </w:r>
+    </w:p>
+    <w:p>
+      <w:pPr>
+        <w:pStyle w:val="TextBody"/>
+        <w:widowControl/>
+        <w:ind w:left="0" w:right="0" w:hanging="0"/>
+        <w:jc w:val="left"/>
+        <w:rPr>
+          <w:caps w:val="false"/>
+          <w:smallCaps w:val="false"/>
+          <w:color w:val="000000"/>
+          <w:spacing w:val="0"/>
+          <w:highlight w:val="white"/>
+        </w:rPr>
+      </w:pPr>
+      <w:r>
+        <w:rPr>
+          <w:caps w:val="false"/>
+          <w:smallCaps w:val="false"/>
+          <w:color w:val="000000"/>
+          <w:spacing w:val="0"/>
+          <w:highlight w:val="white"/>
+        </w:rPr>
+        <w:t xml:space="preserve">   </w:t>
+      </w:r>
+      <w:r>
+        <w:rPr>
+          <w:rFonts w:ascii="Helvetica Neue;Helvetica;Arial;sans-serif" w:hAnsi="Helvetica Neue;Helvetica;Arial;sans-serif"/>
+          <w:b w:val="false"/>
+          <w:i w:val="false"/>
+          <w:caps w:val="false"/>
+          <w:smallCaps w:val="false"/>
+          <w:color w:val="000000"/>
+          <w:spacing w:val="0"/>
+          <w:sz w:val="24"/>
+          <w:highlight w:val="white"/>
+        </w:rPr>
+        <w:t>ClientToScreen(myRect);</w:t>
+      </w:r>
+    </w:p>
+    <w:p>
+      <w:pPr>
+        <w:pStyle w:val="TextBody"/>
+        <w:widowControl/>
+        <w:ind w:left="0" w:right="0" w:hanging="0"/>
+        <w:jc w:val="left"/>
+        <w:rPr>
+          <w:caps w:val="false"/>
+          <w:smallCaps w:val="false"/>
+          <w:color w:val="000000"/>
+          <w:spacing w:val="0"/>
+          <w:highlight w:val="white"/>
+        </w:rPr>
+      </w:pPr>
+      <w:r>
+        <w:rPr>
+          <w:caps w:val="false"/>
+          <w:smallCaps w:val="false"/>
+          <w:color w:val="000000"/>
+          <w:spacing w:val="0"/>
+          <w:highlight w:val="white"/>
+        </w:rPr>
+        <w:t xml:space="preserve">   </w:t>
+      </w:r>
+      <w:r>
+        <w:rPr>
+          <w:rFonts w:ascii="Helvetica Neue;Helvetica;Arial;sans-serif" w:hAnsi="Helvetica Neue;Helvetica;Arial;sans-serif"/>
+          <w:b w:val="false"/>
+          <w:i w:val="false"/>
+          <w:caps w:val="false"/>
+          <w:smallCaps w:val="false"/>
+          <w:color w:val="000000"/>
+          <w:spacing w:val="0"/>
+          <w:sz w:val="24"/>
+          <w:highlight w:val="white"/>
+        </w:rPr>
+        <w:t>MoveWindow(myRect.left, myRect.top,</w:t>
+      </w:r>
+    </w:p>
+    <w:p>
+      <w:pPr>
+        <w:pStyle w:val="TextBody"/>
+        <w:widowControl/>
+        <w:ind w:left="0" w:right="0" w:hanging="0"/>
+        <w:jc w:val="left"/>
+        <w:rPr>
+          <w:caps w:val="false"/>
+          <w:smallCaps w:val="false"/>
+          <w:color w:val="000000"/>
+          <w:spacing w:val="0"/>
+          <w:highlight w:val="white"/>
+        </w:rPr>
+      </w:pPr>
+      <w:r>
+        <w:rPr>
+          <w:caps w:val="false"/>
+          <w:smallCaps w:val="false"/>
+          <w:color w:val="000000"/>
+          <w:spacing w:val="0"/>
+          <w:highlight w:val="white"/>
+        </w:rPr>
+        <w:t xml:space="preserve">      </w:t>
+      </w:r>
+      <w:r>
+        <w:rPr>
+          <w:rFonts w:ascii="Helvetica Neue;Helvetica;Arial;sans-serif" w:hAnsi="Helvetica Neue;Helvetica;Arial;sans-serif"/>
+          <w:b w:val="false"/>
+          <w:i w:val="false"/>
+          <w:caps w:val="false"/>
+          <w:smallCaps w:val="false"/>
+          <w:color w:val="000000"/>
+          <w:spacing w:val="0"/>
+          <w:sz w:val="24"/>
+          <w:highlight w:val="white"/>
+        </w:rPr>
+        <w:t>myRect.Width(), myRect.Height());</w:t>
+      </w:r>
+    </w:p>
+    <w:p>
+      <w:pPr>
+        <w:pStyle w:val="TextBody"/>
+        <w:widowControl/>
+        <w:ind w:left="0" w:right="0" w:hanging="0"/>
+        <w:jc w:val="left"/>
+        <w:rPr>
+          <w:rFonts w:ascii="Helvetica Neue;Helvetica;Arial;sans-serif" w:hAnsi="Helvetica Neue;Helvetica;Arial;sans-serif"/>
+          <w:b w:val="false"/>
+          <w:i w:val="false"/>
+          <w:caps w:val="false"/>
+          <w:smallCaps w:val="false"/>
+          <w:color w:val="000000"/>
+          <w:spacing w:val="0"/>
+          <w:sz w:val="24"/>
+          <w:highlight w:val="white"/>
+        </w:rPr>
+      </w:pPr>
+      <w:r>
+        <w:rPr>
+          <w:rFonts w:ascii="Helvetica Neue;Helvetica;Arial;sans-serif" w:hAnsi="Helvetica Neue;Helvetica;Arial;sans-serif"/>
+          <w:b w:val="false"/>
+          <w:i w:val="false"/>
+          <w:caps w:val="false"/>
+          <w:smallCaps w:val="false"/>
+          <w:color w:val="000000"/>
+          <w:spacing w:val="0"/>
+          <w:sz w:val="24"/>
+          <w:highlight w:val="white"/>
+        </w:rPr>
+        <w:t>}</w:t>
+      </w:r>
+    </w:p>
+    <w:p>
+      <w:pPr>
+        <w:pStyle w:val="TextBody"/>
+        <w:widowControl/>
+        <w:ind w:left="0" w:right="0" w:hanging="0"/>
+        <w:jc w:val="left"/>
+        <w:rPr>
+          <w:rFonts w:ascii="Helvetica Neue;Helvetica;Arial;sans-serif" w:hAnsi="Helvetica Neue;Helvetica;Arial;sans-serif"/>
+          <w:b w:val="false"/>
+          <w:i w:val="false"/>
+          <w:caps w:val="false"/>
+          <w:smallCaps w:val="false"/>
+          <w:color w:val="000000"/>
+          <w:spacing w:val="0"/>
+          <w:sz w:val="24"/>
+          <w:highlight w:val="white"/>
+        </w:rPr>
+      </w:pPr>
+      <w:r>
+        <w:rPr>
+          <w:rFonts w:ascii="Helvetica Neue;Helvetica;Arial;sans-serif" w:hAnsi="Helvetica Neue;Helvetica;Arial;sans-serif"/>
+          <w:b w:val="false"/>
+          <w:i w:val="false"/>
+          <w:caps w:val="false"/>
+          <w:smallCaps w:val="false"/>
+          <w:color w:val="000000"/>
+          <w:spacing w:val="0"/>
+          <w:sz w:val="24"/>
+          <w:highlight w:val="white"/>
+        </w:rPr>
+      </w:r>
+    </w:p>
+    <w:p>
+      <w:pPr>
+        <w:pStyle w:val="TextBody"/>
+        <w:widowControl/>
+        <w:ind w:left="0" w:right="0" w:hanging="0"/>
+        <w:jc w:val="left"/>
+        <w:rPr>
+          <w:rFonts w:ascii="Helvetica Neue;Helvetica;Arial;sans-serif" w:hAnsi="Helvetica Neue;Helvetica;Arial;sans-serif"/>
+          <w:b w:val="false"/>
+          <w:i w:val="false"/>
+          <w:caps w:val="false"/>
+          <w:smallCaps w:val="false"/>
+          <w:color w:val="000000"/>
+          <w:spacing w:val="0"/>
+          <w:sz w:val="24"/>
+          <w:highlight w:val="white"/>
+        </w:rPr>
+      </w:pPr>
+      <w:r>
+        <w:rPr>
+          <w:rFonts w:ascii="Helvetica Neue;Helvetica;Arial;sans-serif" w:hAnsi="Helvetica Neue;Helvetica;Arial;sans-serif"/>
+          <w:b w:val="false"/>
+          <w:i w:val="false"/>
+          <w:caps w:val="false"/>
+          <w:smallCaps w:val="false"/>
+          <w:color w:val="000000"/>
+          <w:spacing w:val="0"/>
+          <w:sz w:val="24"/>
+          <w:highlight w:val="white"/>
+        </w:rPr>
+        <w:t>Commit</w:t>
+      </w:r>
+    </w:p>
+    <w:p>
+      <w:pPr>
+        <w:pStyle w:val="TextBody"/>
+        <w:widowControl/>
+        <w:ind w:left="0" w:right="0" w:hanging="0"/>
+        <w:jc w:val="left"/>
+        <w:rPr>
+          <w:rFonts w:ascii="Helvetica Neue;Helvetica;Arial;sans-serif" w:hAnsi="Helvetica Neue;Helvetica;Arial;sans-serif"/>
+          <w:b w:val="false"/>
+          <w:i w:val="false"/>
+          <w:caps w:val="false"/>
+          <w:smallCaps w:val="false"/>
+          <w:color w:val="000000"/>
+          <w:spacing w:val="0"/>
+          <w:sz w:val="24"/>
+          <w:highlight w:val="white"/>
+        </w:rPr>
+      </w:pPr>
+      <w:r>
+        <w:rPr>
+          <w:rFonts w:ascii="Helvetica Neue;Helvetica;Arial;sans-serif" w:hAnsi="Helvetica Neue;Helvetica;Arial;sans-serif"/>
+          <w:b w:val="false"/>
+          <w:i w:val="false"/>
+          <w:caps w:val="false"/>
+          <w:smallCaps w:val="false"/>
+          <w:color w:val="000000"/>
+          <w:spacing w:val="0"/>
+          <w:sz w:val="24"/>
+          <w:highlight w:val="white"/>
+        </w:rPr>
+        <w:t>Added serialized window size member to doc. Also allowed resizing of main window.</w:t>
+      </w:r>
+    </w:p>
+    <w:p>
+      <w:pPr>
+        <w:pStyle w:val="Normal"/>
+        <w:widowControl/>
+        <w:bidi w:val="0"/>
+        <w:spacing w:lineRule="auto" w:line="276" w:before="0" w:after="200"/>
+        <w:jc w:val="left"/>
+        <w:rPr/>
+      </w:pPr>
+      <w:r>
+        <w:rPr/>
       </w:r>
     </w:p>
     <w:sectPr>
@@ -34580,6 +37455,322 @@
       <w:u w:val="single"/>
     </w:rPr>
   </w:style>
+  <w:style w:type="character" w:styleId="ListLabel296">
+    <w:name w:val="ListLabel 296"/>
+    <w:qFormat/>
+    <w:rPr>
+      <w:rFonts w:cs="Consolas"/>
+      <w:color w:val="000000"/>
+      <w:sz w:val="19"/>
+    </w:rPr>
+  </w:style>
+  <w:style w:type="character" w:styleId="ListLabel297">
+    <w:name w:val="ListLabel 297"/>
+    <w:qFormat/>
+    <w:rPr>
+      <w:rFonts w:cs="Consolas"/>
+      <w:color w:val="000000"/>
+      <w:sz w:val="19"/>
+    </w:rPr>
+  </w:style>
+  <w:style w:type="character" w:styleId="ListLabel298">
+    <w:name w:val="ListLabel 298"/>
+    <w:qFormat/>
+    <w:rPr>
+      <w:rFonts w:cs="Consolas"/>
+      <w:color w:val="000000"/>
+      <w:sz w:val="19"/>
+    </w:rPr>
+  </w:style>
+  <w:style w:type="character" w:styleId="ListLabel299">
+    <w:name w:val="ListLabel 299"/>
+    <w:qFormat/>
+    <w:rPr>
+      <w:rFonts w:cs="Consolas"/>
+      <w:color w:val="000000"/>
+      <w:sz w:val="19"/>
+    </w:rPr>
+  </w:style>
+  <w:style w:type="character" w:styleId="ListLabel300">
+    <w:name w:val="ListLabel 300"/>
+    <w:qFormat/>
+    <w:rPr>
+      <w:rFonts w:cs="Calibri" w:cstheme="minorHAnsi"/>
+      <w:sz w:val="28"/>
+      <w:szCs w:val="28"/>
+    </w:rPr>
+  </w:style>
+  <w:style w:type="character" w:styleId="ListLabel301">
+    <w:name w:val="ListLabel 301"/>
+    <w:qFormat/>
+    <w:rPr>
+      <w:rFonts w:eastAsia="" w:eastAsiaTheme="majorEastAsia"/>
+      <w:color w:val="003080"/>
+      <w:sz w:val="19"/>
+      <w:szCs w:val="19"/>
+    </w:rPr>
+  </w:style>
+  <w:style w:type="character" w:styleId="ListLabel302">
+    <w:name w:val="ListLabel 302"/>
+    <w:qFormat/>
+    <w:rPr/>
+  </w:style>
+  <w:style w:type="character" w:styleId="ListLabel303">
+    <w:name w:val="ListLabel 303"/>
+    <w:qFormat/>
+    <w:rPr>
+      <w:rFonts w:cs="Calibri" w:cstheme="minorHAnsi"/>
+      <w:iCs/>
+      <w:sz w:val="24"/>
+      <w:szCs w:val="24"/>
+    </w:rPr>
+  </w:style>
+  <w:style w:type="character" w:styleId="ListLabel304">
+    <w:name w:val="ListLabel 304"/>
+    <w:qFormat/>
+    <w:rPr>
+      <w:rFonts w:ascii="Segoe UI;SegoeUI;Segoe WP;Helvetica Neue;Helvetica;Tahoma;Arial;sans-serif" w:hAnsi="Segoe UI;SegoeUI;Segoe WP;Helvetica Neue;Helvetica;Tahoma;Arial;sans-serif"/>
+      <w:b w:val="false"/>
+      <w:i w:val="false"/>
+      <w:caps w:val="false"/>
+      <w:smallCaps w:val="false"/>
+      <w:strike w:val="false"/>
+      <w:dstrike w:val="false"/>
+      <w:spacing w:val="0"/>
+      <w:sz w:val="21"/>
+      <w:highlight w:val="white"/>
+      <w:u w:val="none"/>
+      <w:effect w:val="none"/>
+    </w:rPr>
+  </w:style>
+  <w:style w:type="character" w:styleId="ListLabel305">
+    <w:name w:val="ListLabel 305"/>
+    <w:qFormat/>
+    <w:rPr>
+      <w:rFonts w:ascii="Times New Roman;serif" w:hAnsi="Times New Roman;serif"/>
+      <w:b w:val="false"/>
+      <w:i w:val="false"/>
+      <w:caps w:val="false"/>
+      <w:smallCaps w:val="false"/>
+      <w:color w:val="800080"/>
+      <w:spacing w:val="0"/>
+      <w:sz w:val="24"/>
+      <w:u w:val="single"/>
+    </w:rPr>
+  </w:style>
+  <w:style w:type="character" w:styleId="SourceText">
+    <w:name w:val="Source Text"/>
+    <w:qFormat/>
+    <w:rPr>
+      <w:rFonts w:ascii="Liberation Mono" w:hAnsi="Liberation Mono" w:eastAsia="Liberation Mono" w:cs="Liberation Mono"/>
+    </w:rPr>
+  </w:style>
+  <w:style w:type="character" w:styleId="ListLabel306">
+    <w:name w:val="ListLabel 306"/>
+    <w:qFormat/>
+    <w:rPr>
+      <w:rFonts w:cs="Consolas"/>
+      <w:color w:val="000000"/>
+      <w:sz w:val="19"/>
+    </w:rPr>
+  </w:style>
+  <w:style w:type="character" w:styleId="ListLabel307">
+    <w:name w:val="ListLabel 307"/>
+    <w:qFormat/>
+    <w:rPr>
+      <w:rFonts w:cs="Consolas"/>
+      <w:color w:val="000000"/>
+      <w:sz w:val="19"/>
+    </w:rPr>
+  </w:style>
+  <w:style w:type="character" w:styleId="ListLabel308">
+    <w:name w:val="ListLabel 308"/>
+    <w:qFormat/>
+    <w:rPr>
+      <w:rFonts w:cs="Consolas"/>
+      <w:color w:val="000000"/>
+      <w:sz w:val="19"/>
+    </w:rPr>
+  </w:style>
+  <w:style w:type="character" w:styleId="ListLabel309">
+    <w:name w:val="ListLabel 309"/>
+    <w:qFormat/>
+    <w:rPr>
+      <w:rFonts w:cs="Consolas"/>
+      <w:color w:val="000000"/>
+      <w:sz w:val="19"/>
+    </w:rPr>
+  </w:style>
+  <w:style w:type="character" w:styleId="ListLabel310">
+    <w:name w:val="ListLabel 310"/>
+    <w:qFormat/>
+    <w:rPr>
+      <w:rFonts w:cs="Calibri" w:cstheme="minorHAnsi"/>
+      <w:sz w:val="28"/>
+      <w:szCs w:val="28"/>
+    </w:rPr>
+  </w:style>
+  <w:style w:type="character" w:styleId="ListLabel311">
+    <w:name w:val="ListLabel 311"/>
+    <w:qFormat/>
+    <w:rPr>
+      <w:rFonts w:eastAsia="" w:eastAsiaTheme="majorEastAsia"/>
+      <w:color w:val="003080"/>
+      <w:sz w:val="19"/>
+      <w:szCs w:val="19"/>
+    </w:rPr>
+  </w:style>
+  <w:style w:type="character" w:styleId="ListLabel312">
+    <w:name w:val="ListLabel 312"/>
+    <w:qFormat/>
+    <w:rPr/>
+  </w:style>
+  <w:style w:type="character" w:styleId="ListLabel313">
+    <w:name w:val="ListLabel 313"/>
+    <w:qFormat/>
+    <w:rPr>
+      <w:rFonts w:cs="Calibri" w:cstheme="minorHAnsi"/>
+      <w:iCs/>
+      <w:sz w:val="24"/>
+      <w:szCs w:val="24"/>
+    </w:rPr>
+  </w:style>
+  <w:style w:type="character" w:styleId="ListLabel314">
+    <w:name w:val="ListLabel 314"/>
+    <w:qFormat/>
+    <w:rPr>
+      <w:rFonts w:ascii="Segoe UI;SegoeUI;Segoe WP;Helvetica Neue;Helvetica;Tahoma;Arial;sans-serif" w:hAnsi="Segoe UI;SegoeUI;Segoe WP;Helvetica Neue;Helvetica;Tahoma;Arial;sans-serif"/>
+      <w:b w:val="false"/>
+      <w:i w:val="false"/>
+      <w:caps w:val="false"/>
+      <w:smallCaps w:val="false"/>
+      <w:strike w:val="false"/>
+      <w:dstrike w:val="false"/>
+      <w:spacing w:val="0"/>
+      <w:sz w:val="21"/>
+      <w:highlight w:val="white"/>
+      <w:u w:val="none"/>
+      <w:effect w:val="none"/>
+    </w:rPr>
+  </w:style>
+  <w:style w:type="character" w:styleId="ListLabel315">
+    <w:name w:val="ListLabel 315"/>
+    <w:qFormat/>
+    <w:rPr>
+      <w:rFonts w:ascii="Times New Roman;serif" w:hAnsi="Times New Roman;serif"/>
+      <w:b w:val="false"/>
+      <w:i w:val="false"/>
+      <w:caps w:val="false"/>
+      <w:smallCaps w:val="false"/>
+      <w:color w:val="800080"/>
+      <w:spacing w:val="0"/>
+      <w:sz w:val="24"/>
+      <w:u w:val="single"/>
+    </w:rPr>
+  </w:style>
+  <w:style w:type="character" w:styleId="ListLabel316">
+    <w:name w:val="ListLabel 316"/>
+    <w:qFormat/>
+    <w:rPr>
+      <w:rFonts w:cs="Consolas"/>
+      <w:color w:val="000000"/>
+      <w:sz w:val="19"/>
+    </w:rPr>
+  </w:style>
+  <w:style w:type="character" w:styleId="ListLabel317">
+    <w:name w:val="ListLabel 317"/>
+    <w:qFormat/>
+    <w:rPr>
+      <w:rFonts w:cs="Consolas"/>
+      <w:color w:val="000000"/>
+      <w:sz w:val="19"/>
+    </w:rPr>
+  </w:style>
+  <w:style w:type="character" w:styleId="ListLabel318">
+    <w:name w:val="ListLabel 318"/>
+    <w:qFormat/>
+    <w:rPr>
+      <w:rFonts w:cs="Consolas"/>
+      <w:color w:val="000000"/>
+      <w:sz w:val="19"/>
+    </w:rPr>
+  </w:style>
+  <w:style w:type="character" w:styleId="ListLabel319">
+    <w:name w:val="ListLabel 319"/>
+    <w:qFormat/>
+    <w:rPr>
+      <w:rFonts w:cs="Consolas"/>
+      <w:color w:val="000000"/>
+      <w:sz w:val="19"/>
+    </w:rPr>
+  </w:style>
+  <w:style w:type="character" w:styleId="ListLabel320">
+    <w:name w:val="ListLabel 320"/>
+    <w:qFormat/>
+    <w:rPr>
+      <w:rFonts w:cs="Calibri" w:cstheme="minorHAnsi"/>
+      <w:sz w:val="28"/>
+      <w:szCs w:val="28"/>
+    </w:rPr>
+  </w:style>
+  <w:style w:type="character" w:styleId="ListLabel321">
+    <w:name w:val="ListLabel 321"/>
+    <w:qFormat/>
+    <w:rPr>
+      <w:rFonts w:eastAsia="" w:eastAsiaTheme="majorEastAsia"/>
+      <w:color w:val="003080"/>
+      <w:sz w:val="19"/>
+      <w:szCs w:val="19"/>
+    </w:rPr>
+  </w:style>
+  <w:style w:type="character" w:styleId="ListLabel322">
+    <w:name w:val="ListLabel 322"/>
+    <w:qFormat/>
+    <w:rPr/>
+  </w:style>
+  <w:style w:type="character" w:styleId="ListLabel323">
+    <w:name w:val="ListLabel 323"/>
+    <w:qFormat/>
+    <w:rPr>
+      <w:rFonts w:cs="Calibri" w:cstheme="minorHAnsi"/>
+      <w:iCs/>
+      <w:sz w:val="24"/>
+      <w:szCs w:val="24"/>
+    </w:rPr>
+  </w:style>
+  <w:style w:type="character" w:styleId="ListLabel324">
+    <w:name w:val="ListLabel 324"/>
+    <w:qFormat/>
+    <w:rPr>
+      <w:rFonts w:ascii="Segoe UI;SegoeUI;Segoe WP;Helvetica Neue;Helvetica;Tahoma;Arial;sans-serif" w:hAnsi="Segoe UI;SegoeUI;Segoe WP;Helvetica Neue;Helvetica;Tahoma;Arial;sans-serif"/>
+      <w:b w:val="false"/>
+      <w:i w:val="false"/>
+      <w:caps w:val="false"/>
+      <w:smallCaps w:val="false"/>
+      <w:strike w:val="false"/>
+      <w:dstrike w:val="false"/>
+      <w:spacing w:val="0"/>
+      <w:sz w:val="21"/>
+      <w:highlight w:val="white"/>
+      <w:u w:val="none"/>
+      <w:effect w:val="none"/>
+    </w:rPr>
+  </w:style>
+  <w:style w:type="character" w:styleId="ListLabel325">
+    <w:name w:val="ListLabel 325"/>
+    <w:qFormat/>
+    <w:rPr>
+      <w:rFonts w:ascii="Times New Roman;serif" w:hAnsi="Times New Roman;serif"/>
+      <w:b w:val="false"/>
+      <w:i w:val="false"/>
+      <w:caps w:val="false"/>
+      <w:smallCaps w:val="false"/>
+      <w:color w:val="800080"/>
+      <w:spacing w:val="0"/>
+      <w:sz w:val="24"/>
+      <w:u w:val="single"/>
+    </w:rPr>
+  </w:style>
   <w:style w:type="paragraph" w:styleId="Heading">
     <w:name w:val="Heading"/>
     <w:basedOn w:val="Normal"/>

</xml_diff>

<commit_message>
Stored camera and target in doc, synchronized with view and serialized
</commit_message>
<xml_diff>
--- a/Fractal X plans.docx
+++ b/Fractal X plans.docx
@@ -2,6 +2,15 @@
 <file path=word/document.xml><?xml version="1.0" encoding="utf-8"?>
 <w:document xmlns:o="urn:schemas-microsoft-com:office:office" xmlns:r="http://schemas.openxmlformats.org/officeDocument/2006/relationships" xmlns:v="urn:schemas-microsoft-com:vml" xmlns:w="http://schemas.openxmlformats.org/wordprocessingml/2006/main" xmlns:w10="urn:schemas-microsoft-com:office:word" xmlns:wp="http://schemas.openxmlformats.org/drawingml/2006/wordprocessingDrawing" xmlns:wps="http://schemas.microsoft.com/office/word/2010/wordprocessingShape" xmlns:wpg="http://schemas.microsoft.com/office/word/2010/wordprocessingGroup" xmlns:mc="http://schemas.openxmlformats.org/markup-compatibility/2006" xmlns:wp14="http://schemas.microsoft.com/office/word/2010/wordprocessingDrawing" xmlns:w14="http://schemas.microsoft.com/office/word/2010/wordml" mc:Ignorable="w14 wp14">
   <w:body>
+    <w:p>
+      <w:pPr>
+        <w:pStyle w:val="Title"/>
+        <w:rPr/>
+      </w:pPr>
+      <w:r>
+        <w:rPr/>
+      </w:r>
+    </w:p>
     <w:p>
       <w:pPr>
         <w:pStyle w:val="Title"/>
@@ -29648,15 +29657,7 @@
           <w:sz w:val="19"/>
         </w:rPr>
         <w:tab/>
-        <w:t>Image size? -</w:t>
-      </w:r>
-      <w:r>
-        <w:rPr>
-          <w:rFonts w:ascii="Consolas" w:hAnsi="Consolas"/>
-          <w:color w:val="000080"/>
-          <w:sz w:val="19"/>
-        </w:rPr>
-        <w:t>in doc</w:t>
+        <w:t>Image size? -in doc</w:t>
       </w:r>
     </w:p>
     <w:p>
@@ -30211,9 +30212,7 @@
         <w:bidi w:val="0"/>
         <w:spacing w:lineRule="auto" w:line="276" w:before="0" w:after="200"/>
         <w:jc w:val="left"/>
-        <w:rPr>
-          <w:color w:val="auto"/>
-        </w:rPr>
+        <w:rPr/>
       </w:pPr>
       <w:bookmarkStart w:id="16" w:name="__DdeLink__2506_2720869352"/>
       <w:r>
@@ -30225,6 +30224,129 @@
         <w:t>Serialized RotationParams</w:t>
       </w:r>
       <w:bookmarkEnd w:id="16"/>
+    </w:p>
+    <w:p>
+      <w:pPr>
+        <w:pStyle w:val="Normal"/>
+        <w:widowControl/>
+        <w:bidi w:val="0"/>
+        <w:spacing w:lineRule="auto" w:line="276" w:before="0" w:after="200"/>
+        <w:jc w:val="left"/>
+        <w:rPr>
+          <w:rFonts w:ascii="Consolas" w:hAnsi="Consolas"/>
+          <w:color w:val="auto"/>
+          <w:sz w:val="19"/>
+        </w:rPr>
+      </w:pPr>
+      <w:r>
+        <w:rPr/>
+      </w:r>
+    </w:p>
+    <w:p>
+      <w:pPr>
+        <w:pStyle w:val="Normal"/>
+        <w:widowControl/>
+        <w:bidi w:val="0"/>
+        <w:spacing w:lineRule="auto" w:line="276" w:before="0" w:after="200"/>
+        <w:jc w:val="left"/>
+        <w:rPr/>
+      </w:pPr>
+      <w:r>
+        <w:rPr>
+          <w:rFonts w:ascii="Consolas" w:hAnsi="Consolas"/>
+          <w:color w:val="auto"/>
+          <w:sz w:val="19"/>
+        </w:rPr>
+        <w:t>Make something to serialize a tuple.</w:t>
+      </w:r>
+    </w:p>
+    <w:p>
+      <w:pPr>
+        <w:pStyle w:val="Normal"/>
+        <w:widowControl/>
+        <w:bidi w:val="0"/>
+        <w:spacing w:lineRule="auto" w:line="276" w:before="0" w:after="200"/>
+        <w:jc w:val="left"/>
+        <w:rPr>
+          <w:rFonts w:ascii="Consolas" w:hAnsi="Consolas"/>
+          <w:color w:val="auto"/>
+          <w:sz w:val="19"/>
+        </w:rPr>
+      </w:pPr>
+      <w:r>
+        <w:rPr/>
+      </w:r>
+    </w:p>
+    <w:p>
+      <w:pPr>
+        <w:pStyle w:val="Normal"/>
+        <w:widowControl/>
+        <w:bidi w:val="0"/>
+        <w:spacing w:lineRule="auto" w:line="276" w:before="0" w:after="200"/>
+        <w:jc w:val="left"/>
+        <w:rPr/>
+      </w:pPr>
+      <w:r>
+        <w:rPr>
+          <w:rFonts w:ascii="Consolas" w:hAnsi="Consolas"/>
+          <w:color w:val="auto"/>
+          <w:sz w:val="19"/>
+        </w:rPr>
+        <w:t>Commit</w:t>
+      </w:r>
+    </w:p>
+    <w:p>
+      <w:pPr>
+        <w:pStyle w:val="Normal"/>
+        <w:widowControl/>
+        <w:bidi w:val="0"/>
+        <w:spacing w:lineRule="auto" w:line="276" w:before="0" w:after="200"/>
+        <w:jc w:val="left"/>
+        <w:rPr/>
+      </w:pPr>
+      <w:r>
+        <w:rPr>
+          <w:rFonts w:ascii="Consolas" w:hAnsi="Consolas"/>
+          <w:color w:val="auto"/>
+          <w:sz w:val="19"/>
+        </w:rPr>
+        <w:t>Stored camera and target in doc, synchronized with view and serialized</w:t>
+      </w:r>
+    </w:p>
+    <w:p>
+      <w:pPr>
+        <w:pStyle w:val="Normal"/>
+        <w:widowControl/>
+        <w:bidi w:val="0"/>
+        <w:spacing w:lineRule="auto" w:line="276" w:before="0" w:after="200"/>
+        <w:jc w:val="left"/>
+        <w:rPr>
+          <w:rFonts w:ascii="Consolas" w:hAnsi="Consolas"/>
+          <w:color w:val="auto"/>
+          <w:sz w:val="19"/>
+        </w:rPr>
+      </w:pPr>
+      <w:r>
+        <w:rPr/>
+      </w:r>
+    </w:p>
+    <w:p>
+      <w:pPr>
+        <w:pStyle w:val="Normal"/>
+        <w:widowControl/>
+        <w:bidi w:val="0"/>
+        <w:spacing w:lineRule="auto" w:line="276" w:before="0" w:after="200"/>
+        <w:jc w:val="left"/>
+        <w:rPr/>
+      </w:pPr>
+      <w:r>
+        <w:rPr>
+          <w:rFonts w:ascii="Consolas" w:hAnsi="Consolas"/>
+          <w:color w:val="auto"/>
+          <w:sz w:val="19"/>
+        </w:rPr>
+        <w:t>Also need to store nearView and farView</w:t>
+      </w:r>
     </w:p>
     <w:sectPr>
       <w:type w:val="nextPage"/>
@@ -36047,6 +36169,109 @@
       <w:u w:val="single"/>
     </w:rPr>
   </w:style>
+  <w:style w:type="character" w:styleId="ListLabel336">
+    <w:name w:val="ListLabel 336"/>
+    <w:qFormat/>
+    <w:rPr>
+      <w:rFonts w:cs="Consolas"/>
+      <w:color w:val="000000"/>
+      <w:sz w:val="19"/>
+    </w:rPr>
+  </w:style>
+  <w:style w:type="character" w:styleId="ListLabel337">
+    <w:name w:val="ListLabel 337"/>
+    <w:qFormat/>
+    <w:rPr>
+      <w:rFonts w:cs="Consolas"/>
+      <w:color w:val="000000"/>
+      <w:sz w:val="19"/>
+    </w:rPr>
+  </w:style>
+  <w:style w:type="character" w:styleId="ListLabel338">
+    <w:name w:val="ListLabel 338"/>
+    <w:qFormat/>
+    <w:rPr>
+      <w:rFonts w:cs="Consolas"/>
+      <w:color w:val="000000"/>
+      <w:sz w:val="19"/>
+    </w:rPr>
+  </w:style>
+  <w:style w:type="character" w:styleId="ListLabel339">
+    <w:name w:val="ListLabel 339"/>
+    <w:qFormat/>
+    <w:rPr>
+      <w:rFonts w:cs="Consolas"/>
+      <w:color w:val="000000"/>
+      <w:sz w:val="19"/>
+    </w:rPr>
+  </w:style>
+  <w:style w:type="character" w:styleId="ListLabel340">
+    <w:name w:val="ListLabel 340"/>
+    <w:qFormat/>
+    <w:rPr>
+      <w:rFonts w:cs="Calibri" w:cstheme="minorHAnsi"/>
+      <w:sz w:val="28"/>
+      <w:szCs w:val="28"/>
+    </w:rPr>
+  </w:style>
+  <w:style w:type="character" w:styleId="ListLabel341">
+    <w:name w:val="ListLabel 341"/>
+    <w:qFormat/>
+    <w:rPr>
+      <w:rFonts w:eastAsia="" w:eastAsiaTheme="majorEastAsia"/>
+      <w:color w:val="003080"/>
+      <w:sz w:val="19"/>
+      <w:szCs w:val="19"/>
+    </w:rPr>
+  </w:style>
+  <w:style w:type="character" w:styleId="ListLabel342">
+    <w:name w:val="ListLabel 342"/>
+    <w:qFormat/>
+    <w:rPr/>
+  </w:style>
+  <w:style w:type="character" w:styleId="ListLabel343">
+    <w:name w:val="ListLabel 343"/>
+    <w:qFormat/>
+    <w:rPr>
+      <w:rFonts w:cs="Calibri" w:cstheme="minorHAnsi"/>
+      <w:iCs/>
+      <w:sz w:val="24"/>
+      <w:szCs w:val="24"/>
+    </w:rPr>
+  </w:style>
+  <w:style w:type="character" w:styleId="ListLabel344">
+    <w:name w:val="ListLabel 344"/>
+    <w:qFormat/>
+    <w:rPr>
+      <w:rFonts w:ascii="Segoe UI;SegoeUI;Segoe WP;Helvetica Neue;Helvetica;Tahoma;Arial;sans-serif" w:hAnsi="Segoe UI;SegoeUI;Segoe WP;Helvetica Neue;Helvetica;Tahoma;Arial;sans-serif"/>
+      <w:b w:val="false"/>
+      <w:i w:val="false"/>
+      <w:caps w:val="false"/>
+      <w:smallCaps w:val="false"/>
+      <w:strike w:val="false"/>
+      <w:dstrike w:val="false"/>
+      <w:spacing w:val="0"/>
+      <w:sz w:val="21"/>
+      <w:highlight w:val="white"/>
+      <w:u w:val="none"/>
+      <w:effect w:val="none"/>
+    </w:rPr>
+  </w:style>
+  <w:style w:type="character" w:styleId="ListLabel345">
+    <w:name w:val="ListLabel 345"/>
+    <w:qFormat/>
+    <w:rPr>
+      <w:rFonts w:ascii="Times New Roman;serif" w:hAnsi="Times New Roman;serif"/>
+      <w:b w:val="false"/>
+      <w:i w:val="false"/>
+      <w:caps w:val="false"/>
+      <w:smallCaps w:val="false"/>
+      <w:color w:val="800080"/>
+      <w:spacing w:val="0"/>
+      <w:sz w:val="24"/>
+      <w:u w:val="single"/>
+    </w:rPr>
+  </w:style>
   <w:style w:type="paragraph" w:styleId="Heading">
     <w:name w:val="Heading"/>
     <w:basedOn w:val="Normal"/>

</xml_diff>

<commit_message>
Stored perspective in doc, synchronized with view and serialized
</commit_message>
<xml_diff>
--- a/Fractal X plans.docx
+++ b/Fractal X plans.docx
@@ -30239,7 +30239,11 @@
         </w:rPr>
       </w:pPr>
       <w:r>
-        <w:rPr/>
+        <w:rPr>
+          <w:rFonts w:ascii="Consolas" w:hAnsi="Consolas"/>
+          <w:color w:val="auto"/>
+          <w:sz w:val="19"/>
+        </w:rPr>
       </w:r>
     </w:p>
     <w:p>
@@ -30274,7 +30278,11 @@
         </w:rPr>
       </w:pPr>
       <w:r>
-        <w:rPr/>
+        <w:rPr>
+          <w:rFonts w:ascii="Consolas" w:hAnsi="Consolas"/>
+          <w:color w:val="auto"/>
+          <w:sz w:val="19"/>
+        </w:rPr>
       </w:r>
     </w:p>
     <w:p>
@@ -30327,7 +30335,11 @@
         </w:rPr>
       </w:pPr>
       <w:r>
-        <w:rPr/>
+        <w:rPr>
+          <w:rFonts w:ascii="Consolas" w:hAnsi="Consolas"/>
+          <w:color w:val="auto"/>
+          <w:sz w:val="19"/>
+        </w:rPr>
       </w:r>
     </w:p>
     <w:p>
@@ -30347,6 +30359,44 @@
         </w:rPr>
         <w:t>Also need to store nearView and farView</w:t>
       </w:r>
+    </w:p>
+    <w:p>
+      <w:pPr>
+        <w:pStyle w:val="Normal"/>
+        <w:widowControl/>
+        <w:bidi w:val="0"/>
+        <w:spacing w:lineRule="auto" w:line="276" w:before="0" w:after="200"/>
+        <w:jc w:val="left"/>
+        <w:rPr/>
+      </w:pPr>
+      <w:r>
+        <w:rPr>
+          <w:rFonts w:ascii="Consolas" w:hAnsi="Consolas"/>
+          <w:color w:val="auto"/>
+          <w:sz w:val="19"/>
+        </w:rPr>
+        <w:t>Commit</w:t>
+      </w:r>
+    </w:p>
+    <w:p>
+      <w:pPr>
+        <w:pStyle w:val="Normal"/>
+        <w:widowControl/>
+        <w:bidi w:val="0"/>
+        <w:spacing w:lineRule="auto" w:line="276" w:before="0" w:after="200"/>
+        <w:jc w:val="left"/>
+        <w:rPr/>
+      </w:pPr>
+      <w:bookmarkStart w:id="17" w:name="__DdeLink__2398_3751689374"/>
+      <w:r>
+        <w:rPr>
+          <w:rFonts w:ascii="Consolas" w:hAnsi="Consolas"/>
+          <w:color w:val="auto"/>
+          <w:sz w:val="19"/>
+        </w:rPr>
+        <w:t>Stored perspective in doc, synchronized with view and serialized</w:t>
+      </w:r>
+      <w:bookmarkEnd w:id="17"/>
     </w:p>
     <w:sectPr>
       <w:type w:val="nextPage"/>
@@ -36259,6 +36309,109 @@
   </w:style>
   <w:style w:type="character" w:styleId="ListLabel345">
     <w:name w:val="ListLabel 345"/>
+    <w:qFormat/>
+    <w:rPr>
+      <w:rFonts w:ascii="Times New Roman;serif" w:hAnsi="Times New Roman;serif"/>
+      <w:b w:val="false"/>
+      <w:i w:val="false"/>
+      <w:caps w:val="false"/>
+      <w:smallCaps w:val="false"/>
+      <w:color w:val="800080"/>
+      <w:spacing w:val="0"/>
+      <w:sz w:val="24"/>
+      <w:u w:val="single"/>
+    </w:rPr>
+  </w:style>
+  <w:style w:type="character" w:styleId="ListLabel346">
+    <w:name w:val="ListLabel 346"/>
+    <w:qFormat/>
+    <w:rPr>
+      <w:rFonts w:cs="Consolas"/>
+      <w:color w:val="000000"/>
+      <w:sz w:val="19"/>
+    </w:rPr>
+  </w:style>
+  <w:style w:type="character" w:styleId="ListLabel347">
+    <w:name w:val="ListLabel 347"/>
+    <w:qFormat/>
+    <w:rPr>
+      <w:rFonts w:cs="Consolas"/>
+      <w:color w:val="000000"/>
+      <w:sz w:val="19"/>
+    </w:rPr>
+  </w:style>
+  <w:style w:type="character" w:styleId="ListLabel348">
+    <w:name w:val="ListLabel 348"/>
+    <w:qFormat/>
+    <w:rPr>
+      <w:rFonts w:cs="Consolas"/>
+      <w:color w:val="000000"/>
+      <w:sz w:val="19"/>
+    </w:rPr>
+  </w:style>
+  <w:style w:type="character" w:styleId="ListLabel349">
+    <w:name w:val="ListLabel 349"/>
+    <w:qFormat/>
+    <w:rPr>
+      <w:rFonts w:cs="Consolas"/>
+      <w:color w:val="000000"/>
+      <w:sz w:val="19"/>
+    </w:rPr>
+  </w:style>
+  <w:style w:type="character" w:styleId="ListLabel350">
+    <w:name w:val="ListLabel 350"/>
+    <w:qFormat/>
+    <w:rPr>
+      <w:rFonts w:cs="Calibri" w:cstheme="minorHAnsi"/>
+      <w:sz w:val="28"/>
+      <w:szCs w:val="28"/>
+    </w:rPr>
+  </w:style>
+  <w:style w:type="character" w:styleId="ListLabel351">
+    <w:name w:val="ListLabel 351"/>
+    <w:qFormat/>
+    <w:rPr>
+      <w:rFonts w:eastAsia="" w:eastAsiaTheme="majorEastAsia"/>
+      <w:color w:val="003080"/>
+      <w:sz w:val="19"/>
+      <w:szCs w:val="19"/>
+    </w:rPr>
+  </w:style>
+  <w:style w:type="character" w:styleId="ListLabel352">
+    <w:name w:val="ListLabel 352"/>
+    <w:qFormat/>
+    <w:rPr/>
+  </w:style>
+  <w:style w:type="character" w:styleId="ListLabel353">
+    <w:name w:val="ListLabel 353"/>
+    <w:qFormat/>
+    <w:rPr>
+      <w:rFonts w:cs="Calibri" w:cstheme="minorHAnsi"/>
+      <w:iCs/>
+      <w:sz w:val="24"/>
+      <w:szCs w:val="24"/>
+    </w:rPr>
+  </w:style>
+  <w:style w:type="character" w:styleId="ListLabel354">
+    <w:name w:val="ListLabel 354"/>
+    <w:qFormat/>
+    <w:rPr>
+      <w:rFonts w:ascii="Segoe UI;SegoeUI;Segoe WP;Helvetica Neue;Helvetica;Tahoma;Arial;sans-serif" w:hAnsi="Segoe UI;SegoeUI;Segoe WP;Helvetica Neue;Helvetica;Tahoma;Arial;sans-serif"/>
+      <w:b w:val="false"/>
+      <w:i w:val="false"/>
+      <w:caps w:val="false"/>
+      <w:smallCaps w:val="false"/>
+      <w:strike w:val="false"/>
+      <w:dstrike w:val="false"/>
+      <w:spacing w:val="0"/>
+      <w:sz w:val="21"/>
+      <w:highlight w:val="white"/>
+      <w:u w:val="none"/>
+      <w:effect w:val="none"/>
+    </w:rPr>
+  </w:style>
+  <w:style w:type="character" w:styleId="ListLabel355">
+    <w:name w:val="ListLabel 355"/>
     <w:qFormat/>
     <w:rPr>
       <w:rFonts w:ascii="Times New Roman;serif" w:hAnsi="Times New Roman;serif"/>

</xml_diff>

<commit_message>
Reset doc version in serialization to 1
</commit_message>
<xml_diff>
--- a/Fractal X plans.docx
+++ b/Fractal X plans.docx
@@ -30253,15 +30253,19 @@
         <w:bidi w:val="0"/>
         <w:spacing w:lineRule="auto" w:line="276" w:before="0" w:after="200"/>
         <w:jc w:val="left"/>
-        <w:rPr/>
-      </w:pPr>
-      <w:r>
         <w:rPr>
           <w:rFonts w:ascii="Consolas" w:hAnsi="Consolas"/>
           <w:color w:val="auto"/>
           <w:sz w:val="19"/>
         </w:rPr>
-        <w:t>Make something to serialize a tuple.</w:t>
+      </w:pPr>
+      <w:r>
+        <w:rPr>
+          <w:rFonts w:ascii="Consolas" w:hAnsi="Consolas"/>
+          <w:color w:val="auto"/>
+          <w:sz w:val="19"/>
+        </w:rPr>
+        <w:t>2/26/19</w:t>
       </w:r>
     </w:p>
     <w:p>
@@ -30271,18 +30275,15 @@
         <w:bidi w:val="0"/>
         <w:spacing w:lineRule="auto" w:line="276" w:before="0" w:after="200"/>
         <w:jc w:val="left"/>
+        <w:rPr/>
+      </w:pPr>
+      <w:r>
         <w:rPr>
           <w:rFonts w:ascii="Consolas" w:hAnsi="Consolas"/>
           <w:color w:val="auto"/>
           <w:sz w:val="19"/>
         </w:rPr>
-      </w:pPr>
-      <w:r>
-        <w:rPr>
-          <w:rFonts w:ascii="Consolas" w:hAnsi="Consolas"/>
-          <w:color w:val="auto"/>
-          <w:sz w:val="19"/>
-        </w:rPr>
+        <w:t>Make something to serialize a tuple.</w:t>
       </w:r>
     </w:p>
     <w:p>
@@ -30292,15 +30293,18 @@
         <w:bidi w:val="0"/>
         <w:spacing w:lineRule="auto" w:line="276" w:before="0" w:after="200"/>
         <w:jc w:val="left"/>
-        <w:rPr/>
-      </w:pPr>
-      <w:r>
         <w:rPr>
           <w:rFonts w:ascii="Consolas" w:hAnsi="Consolas"/>
           <w:color w:val="auto"/>
           <w:sz w:val="19"/>
         </w:rPr>
-        <w:t>Commit</w:t>
+      </w:pPr>
+      <w:r>
+        <w:rPr>
+          <w:rFonts w:ascii="Consolas" w:hAnsi="Consolas"/>
+          <w:color w:val="auto"/>
+          <w:sz w:val="19"/>
+        </w:rPr>
       </w:r>
     </w:p>
     <w:p>
@@ -30318,7 +30322,7 @@
           <w:color w:val="auto"/>
           <w:sz w:val="19"/>
         </w:rPr>
-        <w:t>Stored camera and target in doc, synchronized with view and serialized</w:t>
+        <w:t>Commit</w:t>
       </w:r>
     </w:p>
     <w:p>
@@ -30328,18 +30332,15 @@
         <w:bidi w:val="0"/>
         <w:spacing w:lineRule="auto" w:line="276" w:before="0" w:after="200"/>
         <w:jc w:val="left"/>
+        <w:rPr/>
+      </w:pPr>
+      <w:r>
         <w:rPr>
           <w:rFonts w:ascii="Consolas" w:hAnsi="Consolas"/>
           <w:color w:val="auto"/>
           <w:sz w:val="19"/>
         </w:rPr>
-      </w:pPr>
-      <w:r>
-        <w:rPr>
-          <w:rFonts w:ascii="Consolas" w:hAnsi="Consolas"/>
-          <w:color w:val="auto"/>
-          <w:sz w:val="19"/>
-        </w:rPr>
+        <w:t>Stored camera and target in doc, synchronized with view and serialized</w:t>
       </w:r>
     </w:p>
     <w:p>
@@ -30349,15 +30350,18 @@
         <w:bidi w:val="0"/>
         <w:spacing w:lineRule="auto" w:line="276" w:before="0" w:after="200"/>
         <w:jc w:val="left"/>
-        <w:rPr/>
-      </w:pPr>
-      <w:r>
         <w:rPr>
           <w:rFonts w:ascii="Consolas" w:hAnsi="Consolas"/>
           <w:color w:val="auto"/>
           <w:sz w:val="19"/>
         </w:rPr>
-        <w:t>Also need to store nearView and farView</w:t>
+      </w:pPr>
+      <w:r>
+        <w:rPr>
+          <w:rFonts w:ascii="Consolas" w:hAnsi="Consolas"/>
+          <w:color w:val="auto"/>
+          <w:sz w:val="19"/>
+        </w:rPr>
       </w:r>
     </w:p>
     <w:p>
@@ -30375,7 +30379,7 @@
           <w:color w:val="auto"/>
           <w:sz w:val="19"/>
         </w:rPr>
-        <w:t>Commit</w:t>
+        <w:t>Also need to store nearView and farView</w:t>
       </w:r>
     </w:p>
     <w:p>
@@ -30387,16 +30391,72 @@
         <w:jc w:val="left"/>
         <w:rPr/>
       </w:pPr>
-      <w:bookmarkStart w:id="17" w:name="__DdeLink__2398_3751689374"/>
       <w:r>
         <w:rPr>
           <w:rFonts w:ascii="Consolas" w:hAnsi="Consolas"/>
           <w:color w:val="auto"/>
           <w:sz w:val="19"/>
         </w:rPr>
+        <w:t>Commit</w:t>
+      </w:r>
+    </w:p>
+    <w:p>
+      <w:pPr>
+        <w:pStyle w:val="Normal"/>
+        <w:widowControl/>
+        <w:bidi w:val="0"/>
+        <w:spacing w:lineRule="auto" w:line="276" w:before="0" w:after="200"/>
+        <w:jc w:val="left"/>
+        <w:rPr/>
+      </w:pPr>
+      <w:bookmarkStart w:id="17" w:name="__DdeLink__2398_3751689374"/>
+      <w:r>
+        <w:rPr>
+          <w:rFonts w:ascii="Consolas" w:hAnsi="Consolas"/>
+          <w:color w:val="auto"/>
+          <w:sz w:val="19"/>
+        </w:rPr>
         <w:t>Stored perspective in doc, synchronized with view and serialized</w:t>
       </w:r>
       <w:bookmarkEnd w:id="17"/>
+    </w:p>
+    <w:p>
+      <w:pPr>
+        <w:pStyle w:val="Normal"/>
+        <w:widowControl/>
+        <w:bidi w:val="0"/>
+        <w:spacing w:lineRule="auto" w:line="276" w:before="0" w:after="200"/>
+        <w:jc w:val="left"/>
+        <w:rPr/>
+      </w:pPr>
+      <w:r>
+        <w:rPr>
+          <w:rFonts w:ascii="Consolas" w:hAnsi="Consolas"/>
+          <w:color w:val="auto"/>
+          <w:sz w:val="19"/>
+        </w:rPr>
+        <w:t>Commit</w:t>
+      </w:r>
+    </w:p>
+    <w:p>
+      <w:pPr>
+        <w:pStyle w:val="Normal"/>
+        <w:widowControl/>
+        <w:bidi w:val="0"/>
+        <w:spacing w:lineRule="auto" w:line="276" w:before="0" w:after="200"/>
+        <w:jc w:val="left"/>
+        <w:rPr/>
+      </w:pPr>
+      <w:bookmarkStart w:id="18" w:name="__DdeLink__2401_1680116271"/>
+      <w:r>
+        <w:rPr>
+          <w:rFonts w:ascii="Consolas" w:hAnsi="Consolas"/>
+          <w:color w:val="auto"/>
+          <w:sz w:val="19"/>
+        </w:rPr>
+        <w:t>Reset doc version in serialization to 1</w:t>
+      </w:r>
+      <w:bookmarkEnd w:id="18"/>
     </w:p>
     <w:sectPr>
       <w:type w:val="nextPage"/>
@@ -36412,6 +36472,109 @@
   </w:style>
   <w:style w:type="character" w:styleId="ListLabel355">
     <w:name w:val="ListLabel 355"/>
+    <w:qFormat/>
+    <w:rPr>
+      <w:rFonts w:ascii="Times New Roman;serif" w:hAnsi="Times New Roman;serif"/>
+      <w:b w:val="false"/>
+      <w:i w:val="false"/>
+      <w:caps w:val="false"/>
+      <w:smallCaps w:val="false"/>
+      <w:color w:val="800080"/>
+      <w:spacing w:val="0"/>
+      <w:sz w:val="24"/>
+      <w:u w:val="single"/>
+    </w:rPr>
+  </w:style>
+  <w:style w:type="character" w:styleId="ListLabel356">
+    <w:name w:val="ListLabel 356"/>
+    <w:qFormat/>
+    <w:rPr>
+      <w:rFonts w:cs="Consolas"/>
+      <w:color w:val="000000"/>
+      <w:sz w:val="19"/>
+    </w:rPr>
+  </w:style>
+  <w:style w:type="character" w:styleId="ListLabel357">
+    <w:name w:val="ListLabel 357"/>
+    <w:qFormat/>
+    <w:rPr>
+      <w:rFonts w:cs="Consolas"/>
+      <w:color w:val="000000"/>
+      <w:sz w:val="19"/>
+    </w:rPr>
+  </w:style>
+  <w:style w:type="character" w:styleId="ListLabel358">
+    <w:name w:val="ListLabel 358"/>
+    <w:qFormat/>
+    <w:rPr>
+      <w:rFonts w:cs="Consolas"/>
+      <w:color w:val="000000"/>
+      <w:sz w:val="19"/>
+    </w:rPr>
+  </w:style>
+  <w:style w:type="character" w:styleId="ListLabel359">
+    <w:name w:val="ListLabel 359"/>
+    <w:qFormat/>
+    <w:rPr>
+      <w:rFonts w:cs="Consolas"/>
+      <w:color w:val="000000"/>
+      <w:sz w:val="19"/>
+    </w:rPr>
+  </w:style>
+  <w:style w:type="character" w:styleId="ListLabel360">
+    <w:name w:val="ListLabel 360"/>
+    <w:qFormat/>
+    <w:rPr>
+      <w:rFonts w:cs="Calibri" w:cstheme="minorHAnsi"/>
+      <w:sz w:val="28"/>
+      <w:szCs w:val="28"/>
+    </w:rPr>
+  </w:style>
+  <w:style w:type="character" w:styleId="ListLabel361">
+    <w:name w:val="ListLabel 361"/>
+    <w:qFormat/>
+    <w:rPr>
+      <w:rFonts w:eastAsia="" w:eastAsiaTheme="majorEastAsia"/>
+      <w:color w:val="003080"/>
+      <w:sz w:val="19"/>
+      <w:szCs w:val="19"/>
+    </w:rPr>
+  </w:style>
+  <w:style w:type="character" w:styleId="ListLabel362">
+    <w:name w:val="ListLabel 362"/>
+    <w:qFormat/>
+    <w:rPr/>
+  </w:style>
+  <w:style w:type="character" w:styleId="ListLabel363">
+    <w:name w:val="ListLabel 363"/>
+    <w:qFormat/>
+    <w:rPr>
+      <w:rFonts w:cs="Calibri" w:cstheme="minorHAnsi"/>
+      <w:iCs/>
+      <w:sz w:val="24"/>
+      <w:szCs w:val="24"/>
+    </w:rPr>
+  </w:style>
+  <w:style w:type="character" w:styleId="ListLabel364">
+    <w:name w:val="ListLabel 364"/>
+    <w:qFormat/>
+    <w:rPr>
+      <w:rFonts w:ascii="Segoe UI;SegoeUI;Segoe WP;Helvetica Neue;Helvetica;Tahoma;Arial;sans-serif" w:hAnsi="Segoe UI;SegoeUI;Segoe WP;Helvetica Neue;Helvetica;Tahoma;Arial;sans-serif"/>
+      <w:b w:val="false"/>
+      <w:i w:val="false"/>
+      <w:caps w:val="false"/>
+      <w:smallCaps w:val="false"/>
+      <w:strike w:val="false"/>
+      <w:dstrike w:val="false"/>
+      <w:spacing w:val="0"/>
+      <w:sz w:val="21"/>
+      <w:highlight w:val="white"/>
+      <w:u w:val="none"/>
+      <w:effect w:val="none"/>
+    </w:rPr>
+  </w:style>
+  <w:style w:type="character" w:styleId="ListLabel365">
+    <w:name w:val="ListLabel 365"/>
     <w:qFormat/>
     <w:rPr>
       <w:rFonts w:ascii="Times New Roman;serif" w:hAnsi="Times New Roman;serif"/>

</xml_diff>

<commit_message>
Added background color to doc and render
</commit_message>
<xml_diff>
--- a/Fractal X plans.docx
+++ b/Fractal X plans.docx
@@ -29106,7 +29106,11 @@
       </w:pPr>
       <w:r>
         <w:rPr/>
-        <w:t>2) Check that everything is serialized like zoom and positions – only palette and image not pos and angles</w:t>
+        <w:t>2) Check that everything is serialized like zoom and positions – only palette and image not pos and angles-</w:t>
+      </w:r>
+      <w:r>
+        <w:rPr/>
+        <w:t>ok</w:t>
       </w:r>
     </w:p>
     <w:p>
@@ -30457,6 +30461,106 @@
         <w:t>Reset doc version in serialization to 1</w:t>
       </w:r>
       <w:bookmarkEnd w:id="18"/>
+    </w:p>
+    <w:p>
+      <w:pPr>
+        <w:pStyle w:val="Normal"/>
+        <w:widowControl/>
+        <w:bidi w:val="0"/>
+        <w:spacing w:lineRule="auto" w:line="276" w:before="0" w:after="200"/>
+        <w:jc w:val="left"/>
+        <w:rPr>
+          <w:rFonts w:ascii="Consolas" w:hAnsi="Consolas"/>
+          <w:color w:val="auto"/>
+          <w:sz w:val="19"/>
+        </w:rPr>
+      </w:pPr>
+      <w:r>
+        <w:rPr/>
+      </w:r>
+    </w:p>
+    <w:p>
+      <w:pPr>
+        <w:pStyle w:val="Normal"/>
+        <w:widowControl/>
+        <w:bidi w:val="0"/>
+        <w:spacing w:lineRule="auto" w:line="276" w:before="0" w:after="200"/>
+        <w:jc w:val="left"/>
+        <w:rPr/>
+      </w:pPr>
+      <w:r>
+        <w:rPr>
+          <w:rFonts w:ascii="Consolas" w:hAnsi="Consolas"/>
+          <w:color w:val="auto"/>
+          <w:sz w:val="19"/>
+        </w:rPr>
+        <w:t>3/2/19</w:t>
+      </w:r>
+    </w:p>
+    <w:p>
+      <w:pPr>
+        <w:pStyle w:val="Normal"/>
+        <w:widowControl/>
+        <w:bidi w:val="0"/>
+        <w:spacing w:lineRule="auto" w:line="276" w:before="0" w:after="200"/>
+        <w:jc w:val="left"/>
+        <w:rPr/>
+      </w:pPr>
+      <w:r>
+        <w:rPr>
+          <w:rFonts w:ascii="Consolas" w:hAnsi="Consolas"/>
+          <w:color w:val="auto"/>
+          <w:sz w:val="19"/>
+        </w:rPr>
+        <w:t xml:space="preserve">We need to convert a DxColor::colorArgb to a </w:t>
+      </w:r>
+      <w:r>
+        <w:rPr>
+          <w:rFonts w:ascii="Consolas" w:hAnsi="Consolas"/>
+          <w:i/>
+          <w:color w:val="0000FF"/>
+          <w:sz w:val="19"/>
+        </w:rPr>
+        <w:t>XMVECTORF32</w:t>
+      </w:r>
+    </w:p>
+    <w:p>
+      <w:pPr>
+        <w:pStyle w:val="Normal"/>
+        <w:widowControl/>
+        <w:bidi w:val="0"/>
+        <w:spacing w:lineRule="auto" w:line="276" w:before="0" w:after="200"/>
+        <w:jc w:val="left"/>
+        <w:rPr>
+          <w:rFonts w:ascii="Consolas" w:hAnsi="Consolas"/>
+          <w:i/>
+          <w:i/>
+          <w:color w:val="0000FF"/>
+          <w:sz w:val="19"/>
+        </w:rPr>
+      </w:pPr>
+      <w:r>
+        <w:rPr/>
+      </w:r>
+    </w:p>
+    <w:p>
+      <w:pPr>
+        <w:pStyle w:val="Normal"/>
+        <w:widowControl/>
+        <w:bidi w:val="0"/>
+        <w:spacing w:lineRule="auto" w:line="276" w:before="0" w:after="200"/>
+        <w:jc w:val="left"/>
+        <w:rPr/>
+      </w:pPr>
+      <w:r>
+        <w:rPr>
+          <w:rFonts w:ascii="Consolas" w:hAnsi="Consolas"/>
+          <w:i/>
+          <w:color w:val="0000FF"/>
+          <w:sz w:val="19"/>
+        </w:rPr>
+        <w:t>Got it to save color in doc and transfer to renderer on start up but need to add a handler to allow user to set color. Reuse ColorSelectorDlg.h. Need to re-render after setting background color in renderer.</w:t>
+      </w:r>
     </w:p>
     <w:sectPr>
       <w:type w:val="nextPage"/>
@@ -36575,6 +36679,109 @@
   </w:style>
   <w:style w:type="character" w:styleId="ListLabel365">
     <w:name w:val="ListLabel 365"/>
+    <w:qFormat/>
+    <w:rPr>
+      <w:rFonts w:ascii="Times New Roman;serif" w:hAnsi="Times New Roman;serif"/>
+      <w:b w:val="false"/>
+      <w:i w:val="false"/>
+      <w:caps w:val="false"/>
+      <w:smallCaps w:val="false"/>
+      <w:color w:val="800080"/>
+      <w:spacing w:val="0"/>
+      <w:sz w:val="24"/>
+      <w:u w:val="single"/>
+    </w:rPr>
+  </w:style>
+  <w:style w:type="character" w:styleId="ListLabel366">
+    <w:name w:val="ListLabel 366"/>
+    <w:qFormat/>
+    <w:rPr>
+      <w:rFonts w:cs="Consolas"/>
+      <w:color w:val="000000"/>
+      <w:sz w:val="19"/>
+    </w:rPr>
+  </w:style>
+  <w:style w:type="character" w:styleId="ListLabel367">
+    <w:name w:val="ListLabel 367"/>
+    <w:qFormat/>
+    <w:rPr>
+      <w:rFonts w:cs="Consolas"/>
+      <w:color w:val="000000"/>
+      <w:sz w:val="19"/>
+    </w:rPr>
+  </w:style>
+  <w:style w:type="character" w:styleId="ListLabel368">
+    <w:name w:val="ListLabel 368"/>
+    <w:qFormat/>
+    <w:rPr>
+      <w:rFonts w:cs="Consolas"/>
+      <w:color w:val="000000"/>
+      <w:sz w:val="19"/>
+    </w:rPr>
+  </w:style>
+  <w:style w:type="character" w:styleId="ListLabel369">
+    <w:name w:val="ListLabel 369"/>
+    <w:qFormat/>
+    <w:rPr>
+      <w:rFonts w:cs="Consolas"/>
+      <w:color w:val="000000"/>
+      <w:sz w:val="19"/>
+    </w:rPr>
+  </w:style>
+  <w:style w:type="character" w:styleId="ListLabel370">
+    <w:name w:val="ListLabel 370"/>
+    <w:qFormat/>
+    <w:rPr>
+      <w:rFonts w:cs="Calibri" w:cstheme="minorHAnsi"/>
+      <w:sz w:val="28"/>
+      <w:szCs w:val="28"/>
+    </w:rPr>
+  </w:style>
+  <w:style w:type="character" w:styleId="ListLabel371">
+    <w:name w:val="ListLabel 371"/>
+    <w:qFormat/>
+    <w:rPr>
+      <w:rFonts w:eastAsia="" w:eastAsiaTheme="majorEastAsia"/>
+      <w:color w:val="003080"/>
+      <w:sz w:val="19"/>
+      <w:szCs w:val="19"/>
+    </w:rPr>
+  </w:style>
+  <w:style w:type="character" w:styleId="ListLabel372">
+    <w:name w:val="ListLabel 372"/>
+    <w:qFormat/>
+    <w:rPr/>
+  </w:style>
+  <w:style w:type="character" w:styleId="ListLabel373">
+    <w:name w:val="ListLabel 373"/>
+    <w:qFormat/>
+    <w:rPr>
+      <w:rFonts w:cs="Calibri" w:cstheme="minorHAnsi"/>
+      <w:iCs/>
+      <w:sz w:val="24"/>
+      <w:szCs w:val="24"/>
+    </w:rPr>
+  </w:style>
+  <w:style w:type="character" w:styleId="ListLabel374">
+    <w:name w:val="ListLabel 374"/>
+    <w:qFormat/>
+    <w:rPr>
+      <w:rFonts w:ascii="Segoe UI;SegoeUI;Segoe WP;Helvetica Neue;Helvetica;Tahoma;Arial;sans-serif" w:hAnsi="Segoe UI;SegoeUI;Segoe WP;Helvetica Neue;Helvetica;Tahoma;Arial;sans-serif"/>
+      <w:b w:val="false"/>
+      <w:i w:val="false"/>
+      <w:caps w:val="false"/>
+      <w:smallCaps w:val="false"/>
+      <w:strike w:val="false"/>
+      <w:dstrike w:val="false"/>
+      <w:spacing w:val="0"/>
+      <w:sz w:val="21"/>
+      <w:highlight w:val="white"/>
+      <w:u w:val="none"/>
+      <w:effect w:val="none"/>
+    </w:rPr>
+  </w:style>
+  <w:style w:type="character" w:styleId="ListLabel375">
+    <w:name w:val="ListLabel 375"/>
     <w:qFormat/>
     <w:rPr>
       <w:rFonts w:ascii="Times New Roman;serif" w:hAnsi="Times New Roman;serif"/>

</xml_diff>

<commit_message>
Allowed changing the background color
</commit_message>
<xml_diff>
--- a/Fractal X plans.docx
+++ b/Fractal X plans.docx
@@ -29106,11 +29106,7 @@
       </w:pPr>
       <w:r>
         <w:rPr/>
-        <w:t>2) Check that everything is serialized like zoom and positions – only palette and image not pos and angles-</w:t>
-      </w:r>
-      <w:r>
-        <w:rPr/>
-        <w:t>ok</w:t>
+        <w:t>2) Check that everything is serialized like zoom and positions – only palette and image not pos and angles-ok</w:t>
       </w:r>
     </w:p>
     <w:p>
@@ -30476,7 +30472,11 @@
         </w:rPr>
       </w:pPr>
       <w:r>
-        <w:rPr/>
+        <w:rPr>
+          <w:rFonts w:ascii="Consolas" w:hAnsi="Consolas"/>
+          <w:color w:val="auto"/>
+          <w:sz w:val="19"/>
+        </w:rPr>
       </w:r>
     </w:p>
     <w:p>
@@ -30540,7 +30540,12 @@
         </w:rPr>
       </w:pPr>
       <w:r>
-        <w:rPr/>
+        <w:rPr>
+          <w:rFonts w:ascii="Consolas" w:hAnsi="Consolas"/>
+          <w:i/>
+          <w:color w:val="0000FF"/>
+          <w:sz w:val="19"/>
+        </w:rPr>
       </w:r>
     </w:p>
     <w:p>
@@ -30560,6 +30565,131 @@
           <w:sz w:val="19"/>
         </w:rPr>
         <w:t>Got it to save color in doc and transfer to renderer on start up but need to add a handler to allow user to set color. Reuse ColorSelectorDlg.h. Need to re-render after setting background color in renderer.</w:t>
+      </w:r>
+    </w:p>
+    <w:p>
+      <w:pPr>
+        <w:pStyle w:val="Normal"/>
+        <w:widowControl/>
+        <w:bidi w:val="0"/>
+        <w:spacing w:lineRule="auto" w:line="276" w:before="0" w:after="200"/>
+        <w:jc w:val="left"/>
+        <w:rPr>
+          <w:i w:val="false"/>
+          <w:i w:val="false"/>
+          <w:iCs w:val="false"/>
+          <w:color w:val="auto"/>
+        </w:rPr>
+      </w:pPr>
+      <w:r>
+        <w:rPr>
+          <w:rFonts w:ascii="Consolas" w:hAnsi="Consolas"/>
+          <w:i w:val="false"/>
+          <w:iCs w:val="false"/>
+          <w:color w:val="auto"/>
+          <w:sz w:val="19"/>
+        </w:rPr>
+        <w:t>Commit</w:t>
+      </w:r>
+    </w:p>
+    <w:p>
+      <w:pPr>
+        <w:pStyle w:val="Normal"/>
+        <w:widowControl/>
+        <w:bidi w:val="0"/>
+        <w:spacing w:lineRule="auto" w:line="276" w:before="0" w:after="200"/>
+        <w:jc w:val="left"/>
+        <w:rPr/>
+      </w:pPr>
+      <w:r>
+        <w:rPr>
+          <w:rFonts w:ascii="Consolas" w:hAnsi="Consolas"/>
+          <w:i w:val="false"/>
+          <w:iCs w:val="false"/>
+          <w:color w:val="auto"/>
+          <w:sz w:val="19"/>
+        </w:rPr>
+        <w:t>Added background color to doc and render</w:t>
+      </w:r>
+    </w:p>
+    <w:p>
+      <w:pPr>
+        <w:pStyle w:val="Normal"/>
+        <w:widowControl/>
+        <w:bidi w:val="0"/>
+        <w:spacing w:lineRule="auto" w:line="276" w:before="0" w:after="200"/>
+        <w:jc w:val="left"/>
+        <w:rPr>
+          <w:rFonts w:ascii="Consolas" w:hAnsi="Consolas"/>
+          <w:i w:val="false"/>
+          <w:i w:val="false"/>
+          <w:iCs w:val="false"/>
+          <w:color w:val="auto"/>
+          <w:sz w:val="19"/>
+        </w:rPr>
+      </w:pPr>
+      <w:r>
+        <w:rPr/>
+      </w:r>
+    </w:p>
+    <w:p>
+      <w:pPr>
+        <w:pStyle w:val="Normal"/>
+        <w:widowControl/>
+        <w:bidi w:val="0"/>
+        <w:spacing w:lineRule="auto" w:line="276" w:before="0" w:after="200"/>
+        <w:jc w:val="left"/>
+        <w:rPr/>
+      </w:pPr>
+      <w:r>
+        <w:rPr>
+          <w:rFonts w:ascii="Consolas" w:hAnsi="Consolas"/>
+          <w:i w:val="false"/>
+          <w:iCs w:val="false"/>
+          <w:color w:val="auto"/>
+          <w:sz w:val="19"/>
+        </w:rPr>
+        <w:t>3/5/19</w:t>
+      </w:r>
+    </w:p>
+    <w:p>
+      <w:pPr>
+        <w:pStyle w:val="Normal"/>
+        <w:widowControl/>
+        <w:bidi w:val="0"/>
+        <w:spacing w:lineRule="auto" w:line="276" w:before="0" w:after="200"/>
+        <w:jc w:val="left"/>
+        <w:rPr/>
+      </w:pPr>
+      <w:r>
+        <w:rPr>
+          <w:rFonts w:ascii="Consolas" w:hAnsi="Consolas"/>
+          <w:i w:val="false"/>
+          <w:iCs w:val="false"/>
+          <w:color w:val="auto"/>
+          <w:sz w:val="19"/>
+        </w:rPr>
+        <w:t>Commit</w:t>
+      </w:r>
+    </w:p>
+    <w:p>
+      <w:pPr>
+        <w:pStyle w:val="Normal"/>
+        <w:widowControl/>
+        <w:bidi w:val="0"/>
+        <w:spacing w:lineRule="auto" w:line="276" w:before="0" w:after="200"/>
+        <w:jc w:val="left"/>
+        <w:rPr/>
+      </w:pPr>
+      <w:r>
+        <w:rPr>
+          <w:rFonts w:ascii="Consolas" w:hAnsi="Consolas"/>
+          <w:i w:val="false"/>
+          <w:iCs w:val="false"/>
+          <w:color w:val="auto"/>
+          <w:sz w:val="19"/>
+        </w:rPr>
+        <w:t>Allowed changing the background color</w:t>
       </w:r>
     </w:p>
     <w:sectPr>
@@ -36782,6 +36912,212 @@
   </w:style>
   <w:style w:type="character" w:styleId="ListLabel375">
     <w:name w:val="ListLabel 375"/>
+    <w:qFormat/>
+    <w:rPr>
+      <w:rFonts w:ascii="Times New Roman;serif" w:hAnsi="Times New Roman;serif"/>
+      <w:b w:val="false"/>
+      <w:i w:val="false"/>
+      <w:caps w:val="false"/>
+      <w:smallCaps w:val="false"/>
+      <w:color w:val="800080"/>
+      <w:spacing w:val="0"/>
+      <w:sz w:val="24"/>
+      <w:u w:val="single"/>
+    </w:rPr>
+  </w:style>
+  <w:style w:type="character" w:styleId="ListLabel376">
+    <w:name w:val="ListLabel 376"/>
+    <w:qFormat/>
+    <w:rPr>
+      <w:rFonts w:cs="Consolas"/>
+      <w:color w:val="000000"/>
+      <w:sz w:val="19"/>
+    </w:rPr>
+  </w:style>
+  <w:style w:type="character" w:styleId="ListLabel377">
+    <w:name w:val="ListLabel 377"/>
+    <w:qFormat/>
+    <w:rPr>
+      <w:rFonts w:cs="Consolas"/>
+      <w:color w:val="000000"/>
+      <w:sz w:val="19"/>
+    </w:rPr>
+  </w:style>
+  <w:style w:type="character" w:styleId="ListLabel378">
+    <w:name w:val="ListLabel 378"/>
+    <w:qFormat/>
+    <w:rPr>
+      <w:rFonts w:cs="Consolas"/>
+      <w:color w:val="000000"/>
+      <w:sz w:val="19"/>
+    </w:rPr>
+  </w:style>
+  <w:style w:type="character" w:styleId="ListLabel379">
+    <w:name w:val="ListLabel 379"/>
+    <w:qFormat/>
+    <w:rPr>
+      <w:rFonts w:cs="Consolas"/>
+      <w:color w:val="000000"/>
+      <w:sz w:val="19"/>
+    </w:rPr>
+  </w:style>
+  <w:style w:type="character" w:styleId="ListLabel380">
+    <w:name w:val="ListLabel 380"/>
+    <w:qFormat/>
+    <w:rPr>
+      <w:rFonts w:cs="Calibri" w:cstheme="minorHAnsi"/>
+      <w:sz w:val="28"/>
+      <w:szCs w:val="28"/>
+    </w:rPr>
+  </w:style>
+  <w:style w:type="character" w:styleId="ListLabel381">
+    <w:name w:val="ListLabel 381"/>
+    <w:qFormat/>
+    <w:rPr>
+      <w:rFonts w:eastAsia="" w:eastAsiaTheme="majorEastAsia"/>
+      <w:color w:val="003080"/>
+      <w:sz w:val="19"/>
+      <w:szCs w:val="19"/>
+    </w:rPr>
+  </w:style>
+  <w:style w:type="character" w:styleId="ListLabel382">
+    <w:name w:val="ListLabel 382"/>
+    <w:qFormat/>
+    <w:rPr/>
+  </w:style>
+  <w:style w:type="character" w:styleId="ListLabel383">
+    <w:name w:val="ListLabel 383"/>
+    <w:qFormat/>
+    <w:rPr>
+      <w:rFonts w:cs="Calibri" w:cstheme="minorHAnsi"/>
+      <w:iCs/>
+      <w:sz w:val="24"/>
+      <w:szCs w:val="24"/>
+    </w:rPr>
+  </w:style>
+  <w:style w:type="character" w:styleId="ListLabel384">
+    <w:name w:val="ListLabel 384"/>
+    <w:qFormat/>
+    <w:rPr>
+      <w:rFonts w:ascii="Segoe UI;SegoeUI;Segoe WP;Helvetica Neue;Helvetica;Tahoma;Arial;sans-serif" w:hAnsi="Segoe UI;SegoeUI;Segoe WP;Helvetica Neue;Helvetica;Tahoma;Arial;sans-serif"/>
+      <w:b w:val="false"/>
+      <w:i w:val="false"/>
+      <w:caps w:val="false"/>
+      <w:smallCaps w:val="false"/>
+      <w:strike w:val="false"/>
+      <w:dstrike w:val="false"/>
+      <w:spacing w:val="0"/>
+      <w:sz w:val="21"/>
+      <w:highlight w:val="white"/>
+      <w:u w:val="none"/>
+      <w:effect w:val="none"/>
+    </w:rPr>
+  </w:style>
+  <w:style w:type="character" w:styleId="ListLabel385">
+    <w:name w:val="ListLabel 385"/>
+    <w:qFormat/>
+    <w:rPr>
+      <w:rFonts w:ascii="Times New Roman;serif" w:hAnsi="Times New Roman;serif"/>
+      <w:b w:val="false"/>
+      <w:i w:val="false"/>
+      <w:caps w:val="false"/>
+      <w:smallCaps w:val="false"/>
+      <w:color w:val="800080"/>
+      <w:spacing w:val="0"/>
+      <w:sz w:val="24"/>
+      <w:u w:val="single"/>
+    </w:rPr>
+  </w:style>
+  <w:style w:type="character" w:styleId="ListLabel386">
+    <w:name w:val="ListLabel 386"/>
+    <w:qFormat/>
+    <w:rPr>
+      <w:rFonts w:cs="Consolas"/>
+      <w:color w:val="000000"/>
+      <w:sz w:val="19"/>
+    </w:rPr>
+  </w:style>
+  <w:style w:type="character" w:styleId="ListLabel387">
+    <w:name w:val="ListLabel 387"/>
+    <w:qFormat/>
+    <w:rPr>
+      <w:rFonts w:cs="Consolas"/>
+      <w:color w:val="000000"/>
+      <w:sz w:val="19"/>
+    </w:rPr>
+  </w:style>
+  <w:style w:type="character" w:styleId="ListLabel388">
+    <w:name w:val="ListLabel 388"/>
+    <w:qFormat/>
+    <w:rPr>
+      <w:rFonts w:cs="Consolas"/>
+      <w:color w:val="000000"/>
+      <w:sz w:val="19"/>
+    </w:rPr>
+  </w:style>
+  <w:style w:type="character" w:styleId="ListLabel389">
+    <w:name w:val="ListLabel 389"/>
+    <w:qFormat/>
+    <w:rPr>
+      <w:rFonts w:cs="Consolas"/>
+      <w:color w:val="000000"/>
+      <w:sz w:val="19"/>
+    </w:rPr>
+  </w:style>
+  <w:style w:type="character" w:styleId="ListLabel390">
+    <w:name w:val="ListLabel 390"/>
+    <w:qFormat/>
+    <w:rPr>
+      <w:rFonts w:cs="Calibri" w:cstheme="minorHAnsi"/>
+      <w:sz w:val="28"/>
+      <w:szCs w:val="28"/>
+    </w:rPr>
+  </w:style>
+  <w:style w:type="character" w:styleId="ListLabel391">
+    <w:name w:val="ListLabel 391"/>
+    <w:qFormat/>
+    <w:rPr>
+      <w:rFonts w:eastAsia="" w:eastAsiaTheme="majorEastAsia"/>
+      <w:color w:val="003080"/>
+      <w:sz w:val="19"/>
+      <w:szCs w:val="19"/>
+    </w:rPr>
+  </w:style>
+  <w:style w:type="character" w:styleId="ListLabel392">
+    <w:name w:val="ListLabel 392"/>
+    <w:qFormat/>
+    <w:rPr/>
+  </w:style>
+  <w:style w:type="character" w:styleId="ListLabel393">
+    <w:name w:val="ListLabel 393"/>
+    <w:qFormat/>
+    <w:rPr>
+      <w:rFonts w:cs="Calibri" w:cstheme="minorHAnsi"/>
+      <w:iCs/>
+      <w:sz w:val="24"/>
+      <w:szCs w:val="24"/>
+    </w:rPr>
+  </w:style>
+  <w:style w:type="character" w:styleId="ListLabel394">
+    <w:name w:val="ListLabel 394"/>
+    <w:qFormat/>
+    <w:rPr>
+      <w:rFonts w:ascii="Segoe UI;SegoeUI;Segoe WP;Helvetica Neue;Helvetica;Tahoma;Arial;sans-serif" w:hAnsi="Segoe UI;SegoeUI;Segoe WP;Helvetica Neue;Helvetica;Tahoma;Arial;sans-serif"/>
+      <w:b w:val="false"/>
+      <w:i w:val="false"/>
+      <w:caps w:val="false"/>
+      <w:smallCaps w:val="false"/>
+      <w:strike w:val="false"/>
+      <w:dstrike w:val="false"/>
+      <w:spacing w:val="0"/>
+      <w:sz w:val="21"/>
+      <w:highlight w:val="white"/>
+      <w:u w:val="none"/>
+      <w:effect w:val="none"/>
+    </w:rPr>
+  </w:style>
+  <w:style w:type="character" w:styleId="ListLabel395">
+    <w:name w:val="ListLabel 395"/>
     <w:qFormat/>
     <w:rPr>
       <w:rFonts w:ascii="Times New Roman;serif" w:hAnsi="Times New Roman;serif"/>

</xml_diff>

<commit_message>
Avoided setting modified from resize and initialization
</commit_message>
<xml_diff>
--- a/Fractal X plans.docx
+++ b/Fractal X plans.docx
@@ -30629,7 +30629,13 @@
         </w:rPr>
       </w:pPr>
       <w:r>
-        <w:rPr/>
+        <w:rPr>
+          <w:rFonts w:ascii="Consolas" w:hAnsi="Consolas"/>
+          <w:i w:val="false"/>
+          <w:iCs w:val="false"/>
+          <w:color w:val="auto"/>
+          <w:sz w:val="19"/>
+        </w:rPr>
       </w:r>
     </w:p>
     <w:p>
@@ -30691,6 +30697,28 @@
         </w:rPr>
         <w:t>Allowed changing the background color</w:t>
       </w:r>
+    </w:p>
+    <w:p>
+      <w:pPr>
+        <w:pStyle w:val="Normal"/>
+        <w:widowControl/>
+        <w:bidi w:val="0"/>
+        <w:spacing w:lineRule="auto" w:line="276" w:before="0" w:after="200"/>
+        <w:jc w:val="left"/>
+        <w:rPr/>
+      </w:pPr>
+      <w:bookmarkStart w:id="19" w:name="__DdeLink__2415_731004344"/>
+      <w:r>
+        <w:rPr>
+          <w:rFonts w:ascii="Consolas" w:hAnsi="Consolas"/>
+          <w:i w:val="false"/>
+          <w:iCs w:val="false"/>
+          <w:color w:val="auto"/>
+          <w:sz w:val="19"/>
+        </w:rPr>
+        <w:t>Avoided setting modified from resize and initialization</w:t>
+      </w:r>
+      <w:bookmarkEnd w:id="19"/>
     </w:p>
     <w:sectPr>
       <w:type w:val="nextPage"/>
@@ -37118,6 +37146,109 @@
   </w:style>
   <w:style w:type="character" w:styleId="ListLabel395">
     <w:name w:val="ListLabel 395"/>
+    <w:qFormat/>
+    <w:rPr>
+      <w:rFonts w:ascii="Times New Roman;serif" w:hAnsi="Times New Roman;serif"/>
+      <w:b w:val="false"/>
+      <w:i w:val="false"/>
+      <w:caps w:val="false"/>
+      <w:smallCaps w:val="false"/>
+      <w:color w:val="800080"/>
+      <w:spacing w:val="0"/>
+      <w:sz w:val="24"/>
+      <w:u w:val="single"/>
+    </w:rPr>
+  </w:style>
+  <w:style w:type="character" w:styleId="ListLabel396">
+    <w:name w:val="ListLabel 396"/>
+    <w:qFormat/>
+    <w:rPr>
+      <w:rFonts w:cs="Consolas"/>
+      <w:color w:val="000000"/>
+      <w:sz w:val="19"/>
+    </w:rPr>
+  </w:style>
+  <w:style w:type="character" w:styleId="ListLabel397">
+    <w:name w:val="ListLabel 397"/>
+    <w:qFormat/>
+    <w:rPr>
+      <w:rFonts w:cs="Consolas"/>
+      <w:color w:val="000000"/>
+      <w:sz w:val="19"/>
+    </w:rPr>
+  </w:style>
+  <w:style w:type="character" w:styleId="ListLabel398">
+    <w:name w:val="ListLabel 398"/>
+    <w:qFormat/>
+    <w:rPr>
+      <w:rFonts w:cs="Consolas"/>
+      <w:color w:val="000000"/>
+      <w:sz w:val="19"/>
+    </w:rPr>
+  </w:style>
+  <w:style w:type="character" w:styleId="ListLabel399">
+    <w:name w:val="ListLabel 399"/>
+    <w:qFormat/>
+    <w:rPr>
+      <w:rFonts w:cs="Consolas"/>
+      <w:color w:val="000000"/>
+      <w:sz w:val="19"/>
+    </w:rPr>
+  </w:style>
+  <w:style w:type="character" w:styleId="ListLabel400">
+    <w:name w:val="ListLabel 400"/>
+    <w:qFormat/>
+    <w:rPr>
+      <w:rFonts w:cs="Calibri" w:cstheme="minorHAnsi"/>
+      <w:sz w:val="28"/>
+      <w:szCs w:val="28"/>
+    </w:rPr>
+  </w:style>
+  <w:style w:type="character" w:styleId="ListLabel401">
+    <w:name w:val="ListLabel 401"/>
+    <w:qFormat/>
+    <w:rPr>
+      <w:rFonts w:eastAsia="" w:eastAsiaTheme="majorEastAsia"/>
+      <w:color w:val="003080"/>
+      <w:sz w:val="19"/>
+      <w:szCs w:val="19"/>
+    </w:rPr>
+  </w:style>
+  <w:style w:type="character" w:styleId="ListLabel402">
+    <w:name w:val="ListLabel 402"/>
+    <w:qFormat/>
+    <w:rPr/>
+  </w:style>
+  <w:style w:type="character" w:styleId="ListLabel403">
+    <w:name w:val="ListLabel 403"/>
+    <w:qFormat/>
+    <w:rPr>
+      <w:rFonts w:cs="Calibri" w:cstheme="minorHAnsi"/>
+      <w:iCs/>
+      <w:sz w:val="24"/>
+      <w:szCs w:val="24"/>
+    </w:rPr>
+  </w:style>
+  <w:style w:type="character" w:styleId="ListLabel404">
+    <w:name w:val="ListLabel 404"/>
+    <w:qFormat/>
+    <w:rPr>
+      <w:rFonts w:ascii="Segoe UI;SegoeUI;Segoe WP;Helvetica Neue;Helvetica;Tahoma;Arial;sans-serif" w:hAnsi="Segoe UI;SegoeUI;Segoe WP;Helvetica Neue;Helvetica;Tahoma;Arial;sans-serif"/>
+      <w:b w:val="false"/>
+      <w:i w:val="false"/>
+      <w:caps w:val="false"/>
+      <w:smallCaps w:val="false"/>
+      <w:strike w:val="false"/>
+      <w:dstrike w:val="false"/>
+      <w:spacing w:val="0"/>
+      <w:sz w:val="21"/>
+      <w:highlight w:val="white"/>
+      <w:u w:val="none"/>
+      <w:effect w:val="none"/>
+    </w:rPr>
+  </w:style>
+  <w:style w:type="character" w:styleId="ListLabel405">
+    <w:name w:val="ListLabel 405"/>
     <w:qFormat/>
     <w:rPr>
       <w:rFonts w:ascii="Times New Roman;serif" w:hAnsi="Times New Roman;serif"/>

</xml_diff>

<commit_message>
Set Effect Colors in Renderer
</commit_message>
<xml_diff>
--- a/Fractal X plans.docx
+++ b/Fractal X plans.docx
@@ -39129,18 +39129,7 @@
         <w:spacing w:before="0" w:after="283"/>
         <w:ind w:left="0" w:right="0" w:hanging="0"/>
         <w:jc w:val="left"/>
-        <w:rPr>
-          <w:rFonts w:ascii="Consolas" w:hAnsi="Consolas"/>
-          <w:b w:val="false"/>
-          <w:b w:val="false"/>
-          <w:i w:val="false"/>
-          <w:i w:val="false"/>
-          <w:caps w:val="false"/>
-          <w:smallCaps w:val="false"/>
-          <w:color w:val="000000"/>
-          <w:spacing w:val="0"/>
-          <w:sz w:val="24"/>
-        </w:rPr>
+        <w:rPr/>
       </w:pPr>
       <w:r>
         <w:rPr>
@@ -39155,7 +39144,20 @@
         </w:rPr>
         <w:tab/>
         <w:tab/>
-        <w:t>1) Add OnButtonUp to dlg</w:t>
+        <w:t>1) Add OnButtonUp to dlg -</w:t>
+      </w:r>
+      <w:r>
+        <w:rPr>
+          <w:rFonts w:ascii="Consolas" w:hAnsi="Consolas"/>
+          <w:b w:val="false"/>
+          <w:i w:val="false"/>
+          <w:caps w:val="false"/>
+          <w:smallCaps w:val="false"/>
+          <w:color w:val="000000"/>
+          <w:spacing w:val="0"/>
+          <w:sz w:val="24"/>
+        </w:rPr>
+        <w:t>ok</w:t>
       </w:r>
     </w:p>
     <w:p>
@@ -39451,6 +39453,63 @@
         <w:t>Added EffectColors and EffectColorDlg</w:t>
       </w:r>
       <w:bookmarkEnd w:id="20"/>
+    </w:p>
+    <w:p>
+      <w:pPr>
+        <w:pStyle w:val="Normal"/>
+        <w:widowControl/>
+        <w:bidi w:val="0"/>
+        <w:spacing w:lineRule="auto" w:line="276" w:before="0" w:after="200"/>
+        <w:jc w:val="left"/>
+        <w:rPr/>
+      </w:pPr>
+      <w:bookmarkStart w:id="21" w:name="__DdeLink__2976_4288723201"/>
+      <w:r>
+        <w:rPr/>
+        <w:t>Set Effect Colors in Renderer</w:t>
+      </w:r>
+      <w:bookmarkEnd w:id="21"/>
+    </w:p>
+    <w:p>
+      <w:pPr>
+        <w:pStyle w:val="Normal"/>
+        <w:widowControl/>
+        <w:bidi w:val="0"/>
+        <w:spacing w:lineRule="auto" w:line="276" w:before="0" w:after="200"/>
+        <w:jc w:val="left"/>
+        <w:rPr/>
+      </w:pPr>
+      <w:r>
+        <w:rPr/>
+      </w:r>
+    </w:p>
+    <w:p>
+      <w:pPr>
+        <w:pStyle w:val="Normal"/>
+        <w:widowControl/>
+        <w:bidi w:val="0"/>
+        <w:spacing w:lineRule="auto" w:line="276" w:before="0" w:after="200"/>
+        <w:jc w:val="left"/>
+        <w:rPr/>
+      </w:pPr>
+      <w:r>
+        <w:rPr/>
+        <w:t>Note only the Diffuse color has an effect???</w:t>
+      </w:r>
+    </w:p>
+    <w:p>
+      <w:pPr>
+        <w:pStyle w:val="Normal"/>
+        <w:widowControl/>
+        <w:bidi w:val="0"/>
+        <w:spacing w:lineRule="auto" w:line="276" w:before="0" w:after="200"/>
+        <w:jc w:val="left"/>
+        <w:rPr/>
+      </w:pPr>
+      <w:r>
+        <w:rPr/>
+        <w:t>Figure out why after serialization</w:t>
+      </w:r>
     </w:p>
     <w:sectPr>
       <w:type w:val="nextPage"/>
@@ -46430,6 +46489,120 @@
   </w:style>
   <w:style w:type="character" w:styleId="ListLabel448">
     <w:name w:val="ListLabel 448"/>
+    <w:qFormat/>
+    <w:rPr>
+      <w:rFonts w:ascii="Consolas" w:hAnsi="Consolas"/>
+      <w:i w:val="false"/>
+      <w:iCs w:val="false"/>
+      <w:color w:val="auto"/>
+      <w:sz w:val="19"/>
+    </w:rPr>
+  </w:style>
+  <w:style w:type="character" w:styleId="ListLabel449">
+    <w:name w:val="ListLabel 449"/>
+    <w:qFormat/>
+    <w:rPr>
+      <w:rFonts w:cs="Consolas"/>
+      <w:color w:val="000000"/>
+      <w:sz w:val="19"/>
+    </w:rPr>
+  </w:style>
+  <w:style w:type="character" w:styleId="ListLabel450">
+    <w:name w:val="ListLabel 450"/>
+    <w:qFormat/>
+    <w:rPr>
+      <w:rFonts w:cs="Consolas"/>
+      <w:color w:val="000000"/>
+      <w:sz w:val="19"/>
+    </w:rPr>
+  </w:style>
+  <w:style w:type="character" w:styleId="ListLabel451">
+    <w:name w:val="ListLabel 451"/>
+    <w:qFormat/>
+    <w:rPr>
+      <w:rFonts w:cs="Consolas"/>
+      <w:color w:val="000000"/>
+      <w:sz w:val="19"/>
+    </w:rPr>
+  </w:style>
+  <w:style w:type="character" w:styleId="ListLabel452">
+    <w:name w:val="ListLabel 452"/>
+    <w:qFormat/>
+    <w:rPr>
+      <w:rFonts w:cs="Consolas"/>
+      <w:color w:val="000000"/>
+      <w:sz w:val="19"/>
+    </w:rPr>
+  </w:style>
+  <w:style w:type="character" w:styleId="ListLabel453">
+    <w:name w:val="ListLabel 453"/>
+    <w:qFormat/>
+    <w:rPr>
+      <w:rFonts w:cs="Calibri" w:cstheme="minorHAnsi"/>
+      <w:sz w:val="28"/>
+      <w:szCs w:val="28"/>
+    </w:rPr>
+  </w:style>
+  <w:style w:type="character" w:styleId="ListLabel454">
+    <w:name w:val="ListLabel 454"/>
+    <w:qFormat/>
+    <w:rPr>
+      <w:rFonts w:eastAsia="" w:eastAsiaTheme="majorEastAsia"/>
+      <w:color w:val="003080"/>
+      <w:sz w:val="19"/>
+      <w:szCs w:val="19"/>
+    </w:rPr>
+  </w:style>
+  <w:style w:type="character" w:styleId="ListLabel455">
+    <w:name w:val="ListLabel 455"/>
+    <w:qFormat/>
+    <w:rPr/>
+  </w:style>
+  <w:style w:type="character" w:styleId="ListLabel456">
+    <w:name w:val="ListLabel 456"/>
+    <w:qFormat/>
+    <w:rPr>
+      <w:rFonts w:cs="Calibri" w:cstheme="minorHAnsi"/>
+      <w:iCs/>
+      <w:sz w:val="24"/>
+      <w:szCs w:val="24"/>
+    </w:rPr>
+  </w:style>
+  <w:style w:type="character" w:styleId="ListLabel457">
+    <w:name w:val="ListLabel 457"/>
+    <w:qFormat/>
+    <w:rPr>
+      <w:rFonts w:ascii="Segoe UI;SegoeUI;Segoe WP;Helvetica Neue;Helvetica;Tahoma;Arial;sans-serif" w:hAnsi="Segoe UI;SegoeUI;Segoe WP;Helvetica Neue;Helvetica;Tahoma;Arial;sans-serif"/>
+      <w:b w:val="false"/>
+      <w:i w:val="false"/>
+      <w:caps w:val="false"/>
+      <w:smallCaps w:val="false"/>
+      <w:strike w:val="false"/>
+      <w:dstrike w:val="false"/>
+      <w:spacing w:val="0"/>
+      <w:sz w:val="21"/>
+      <w:highlight w:val="white"/>
+      <w:u w:val="none"/>
+      <w:effect w:val="none"/>
+    </w:rPr>
+  </w:style>
+  <w:style w:type="character" w:styleId="ListLabel458">
+    <w:name w:val="ListLabel 458"/>
+    <w:qFormat/>
+    <w:rPr>
+      <w:rFonts w:ascii="Times New Roman;serif" w:hAnsi="Times New Roman;serif"/>
+      <w:b w:val="false"/>
+      <w:i w:val="false"/>
+      <w:caps w:val="false"/>
+      <w:smallCaps w:val="false"/>
+      <w:color w:val="800080"/>
+      <w:spacing w:val="0"/>
+      <w:sz w:val="24"/>
+      <w:u w:val="single"/>
+    </w:rPr>
+  </w:style>
+  <w:style w:type="character" w:styleId="ListLabel459">
+    <w:name w:val="ListLabel 459"/>
     <w:qFormat/>
     <w:rPr>
       <w:rFonts w:ascii="Consolas" w:hAnsi="Consolas"/>

</xml_diff>

<commit_message>
Added effect colors to doc and serialized
</commit_message>
<xml_diff>
--- a/Fractal X plans.docx
+++ b/Fractal X plans.docx
@@ -39144,20 +39144,7 @@
         </w:rPr>
         <w:tab/>
         <w:tab/>
-        <w:t>1) Add OnButtonUp to dlg -</w:t>
-      </w:r>
-      <w:r>
-        <w:rPr>
-          <w:rFonts w:ascii="Consolas" w:hAnsi="Consolas"/>
-          <w:b w:val="false"/>
-          <w:i w:val="false"/>
-          <w:caps w:val="false"/>
-          <w:smallCaps w:val="false"/>
-          <w:color w:val="000000"/>
-          <w:spacing w:val="0"/>
-          <w:sz w:val="24"/>
-        </w:rPr>
-        <w:t>ok</w:t>
+        <w:t>1) Add OnButtonUp to dlg -ok</w:t>
       </w:r>
     </w:p>
     <w:p>
@@ -39167,18 +39154,7 @@
         <w:spacing w:before="0" w:after="283"/>
         <w:ind w:left="0" w:right="0" w:hanging="0"/>
         <w:jc w:val="left"/>
-        <w:rPr>
-          <w:rFonts w:ascii="Consolas" w:hAnsi="Consolas"/>
-          <w:b w:val="false"/>
-          <w:b w:val="false"/>
-          <w:i w:val="false"/>
-          <w:i w:val="false"/>
-          <w:caps w:val="false"/>
-          <w:smallCaps w:val="false"/>
-          <w:color w:val="000000"/>
-          <w:spacing w:val="0"/>
-          <w:sz w:val="24"/>
-        </w:rPr>
+        <w:rPr/>
       </w:pPr>
       <w:r>
         <w:rPr>
@@ -39193,7 +39169,20 @@
         </w:rPr>
         <w:tab/>
         <w:tab/>
-        <w:t>2) Connect to renderer</w:t>
+        <w:t>2) Connect to renderer -</w:t>
+      </w:r>
+      <w:r>
+        <w:rPr>
+          <w:rFonts w:ascii="Consolas" w:hAnsi="Consolas"/>
+          <w:b w:val="false"/>
+          <w:i w:val="false"/>
+          <w:caps w:val="false"/>
+          <w:smallCaps w:val="false"/>
+          <w:color w:val="000000"/>
+          <w:spacing w:val="0"/>
+          <w:sz w:val="24"/>
+        </w:rPr>
+        <w:t>ok</w:t>
       </w:r>
     </w:p>
     <w:p>
@@ -39203,18 +39192,7 @@
         <w:spacing w:before="0" w:after="283"/>
         <w:ind w:left="0" w:right="0" w:hanging="0"/>
         <w:jc w:val="left"/>
-        <w:rPr>
-          <w:rFonts w:ascii="Consolas" w:hAnsi="Consolas"/>
-          <w:b w:val="false"/>
-          <w:b w:val="false"/>
-          <w:i w:val="false"/>
-          <w:i w:val="false"/>
-          <w:caps w:val="false"/>
-          <w:smallCaps w:val="false"/>
-          <w:color w:val="000000"/>
-          <w:spacing w:val="0"/>
-          <w:sz w:val="24"/>
-        </w:rPr>
+        <w:rPr/>
       </w:pPr>
       <w:r>
         <w:rPr>
@@ -39229,7 +39207,20 @@
         </w:rPr>
         <w:tab/>
         <w:tab/>
-        <w:t xml:space="preserve">3) Implement in renderer </w:t>
+        <w:t>3) Implement in renderer -</w:t>
+      </w:r>
+      <w:r>
+        <w:rPr>
+          <w:rFonts w:ascii="Consolas" w:hAnsi="Consolas"/>
+          <w:b w:val="false"/>
+          <w:i w:val="false"/>
+          <w:caps w:val="false"/>
+          <w:smallCaps w:val="false"/>
+          <w:color w:val="000000"/>
+          <w:spacing w:val="0"/>
+          <w:sz w:val="24"/>
+        </w:rPr>
+        <w:t>ok</w:t>
       </w:r>
     </w:p>
     <w:p>
@@ -39469,6 +39460,63 @@
         <w:t>Set Effect Colors in Renderer</w:t>
       </w:r>
       <w:bookmarkEnd w:id="21"/>
+    </w:p>
+    <w:p>
+      <w:pPr>
+        <w:pStyle w:val="Normal"/>
+        <w:widowControl/>
+        <w:bidi w:val="0"/>
+        <w:spacing w:lineRule="auto" w:line="276" w:before="0" w:after="200"/>
+        <w:jc w:val="left"/>
+        <w:rPr/>
+      </w:pPr>
+      <w:bookmarkStart w:id="22" w:name="__DdeLink__2982_510744559"/>
+      <w:r>
+        <w:rPr/>
+        <w:t>Added effect colors to doc and serialized</w:t>
+      </w:r>
+      <w:bookmarkEnd w:id="22"/>
+    </w:p>
+    <w:p>
+      <w:pPr>
+        <w:pStyle w:val="Normal"/>
+        <w:widowControl/>
+        <w:bidi w:val="0"/>
+        <w:spacing w:lineRule="auto" w:line="276" w:before="0" w:after="200"/>
+        <w:jc w:val="left"/>
+        <w:rPr/>
+      </w:pPr>
+      <w:r>
+        <w:rPr/>
+      </w:r>
+    </w:p>
+    <w:p>
+      <w:pPr>
+        <w:pStyle w:val="Normal"/>
+        <w:widowControl/>
+        <w:bidi w:val="0"/>
+        <w:spacing w:lineRule="auto" w:line="276" w:before="0" w:after="200"/>
+        <w:jc w:val="left"/>
+        <w:rPr/>
+      </w:pPr>
+      <w:r>
+        <w:rPr/>
+        <w:t>Next add button for effect colors</w:t>
+      </w:r>
+    </w:p>
+    <w:p>
+      <w:pPr>
+        <w:pStyle w:val="Normal"/>
+        <w:widowControl/>
+        <w:bidi w:val="0"/>
+        <w:spacing w:lineRule="auto" w:line="276" w:before="0" w:after="200"/>
+        <w:jc w:val="left"/>
+        <w:rPr/>
+      </w:pPr>
+      <w:r>
+        <w:rPr/>
+        <w:t>Then figure out why ambient and specular have no effect</w:t>
+      </w:r>
     </w:p>
     <w:p>
       <w:pPr>
@@ -46603,6 +46651,120 @@
   </w:style>
   <w:style w:type="character" w:styleId="ListLabel459">
     <w:name w:val="ListLabel 459"/>
+    <w:qFormat/>
+    <w:rPr>
+      <w:rFonts w:ascii="Consolas" w:hAnsi="Consolas"/>
+      <w:i w:val="false"/>
+      <w:iCs w:val="false"/>
+      <w:color w:val="auto"/>
+      <w:sz w:val="19"/>
+    </w:rPr>
+  </w:style>
+  <w:style w:type="character" w:styleId="ListLabel460">
+    <w:name w:val="ListLabel 460"/>
+    <w:qFormat/>
+    <w:rPr>
+      <w:rFonts w:cs="Consolas"/>
+      <w:color w:val="000000"/>
+      <w:sz w:val="19"/>
+    </w:rPr>
+  </w:style>
+  <w:style w:type="character" w:styleId="ListLabel461">
+    <w:name w:val="ListLabel 461"/>
+    <w:qFormat/>
+    <w:rPr>
+      <w:rFonts w:cs="Consolas"/>
+      <w:color w:val="000000"/>
+      <w:sz w:val="19"/>
+    </w:rPr>
+  </w:style>
+  <w:style w:type="character" w:styleId="ListLabel462">
+    <w:name w:val="ListLabel 462"/>
+    <w:qFormat/>
+    <w:rPr>
+      <w:rFonts w:cs="Consolas"/>
+      <w:color w:val="000000"/>
+      <w:sz w:val="19"/>
+    </w:rPr>
+  </w:style>
+  <w:style w:type="character" w:styleId="ListLabel463">
+    <w:name w:val="ListLabel 463"/>
+    <w:qFormat/>
+    <w:rPr>
+      <w:rFonts w:cs="Consolas"/>
+      <w:color w:val="000000"/>
+      <w:sz w:val="19"/>
+    </w:rPr>
+  </w:style>
+  <w:style w:type="character" w:styleId="ListLabel464">
+    <w:name w:val="ListLabel 464"/>
+    <w:qFormat/>
+    <w:rPr>
+      <w:rFonts w:cs="Calibri" w:cstheme="minorHAnsi"/>
+      <w:sz w:val="28"/>
+      <w:szCs w:val="28"/>
+    </w:rPr>
+  </w:style>
+  <w:style w:type="character" w:styleId="ListLabel465">
+    <w:name w:val="ListLabel 465"/>
+    <w:qFormat/>
+    <w:rPr>
+      <w:rFonts w:eastAsia="" w:eastAsiaTheme="majorEastAsia"/>
+      <w:color w:val="003080"/>
+      <w:sz w:val="19"/>
+      <w:szCs w:val="19"/>
+    </w:rPr>
+  </w:style>
+  <w:style w:type="character" w:styleId="ListLabel466">
+    <w:name w:val="ListLabel 466"/>
+    <w:qFormat/>
+    <w:rPr/>
+  </w:style>
+  <w:style w:type="character" w:styleId="ListLabel467">
+    <w:name w:val="ListLabel 467"/>
+    <w:qFormat/>
+    <w:rPr>
+      <w:rFonts w:cs="Calibri" w:cstheme="minorHAnsi"/>
+      <w:iCs/>
+      <w:sz w:val="24"/>
+      <w:szCs w:val="24"/>
+    </w:rPr>
+  </w:style>
+  <w:style w:type="character" w:styleId="ListLabel468">
+    <w:name w:val="ListLabel 468"/>
+    <w:qFormat/>
+    <w:rPr>
+      <w:rFonts w:ascii="Segoe UI;SegoeUI;Segoe WP;Helvetica Neue;Helvetica;Tahoma;Arial;sans-serif" w:hAnsi="Segoe UI;SegoeUI;Segoe WP;Helvetica Neue;Helvetica;Tahoma;Arial;sans-serif"/>
+      <w:b w:val="false"/>
+      <w:i w:val="false"/>
+      <w:caps w:val="false"/>
+      <w:smallCaps w:val="false"/>
+      <w:strike w:val="false"/>
+      <w:dstrike w:val="false"/>
+      <w:spacing w:val="0"/>
+      <w:sz w:val="21"/>
+      <w:highlight w:val="white"/>
+      <w:u w:val="none"/>
+      <w:effect w:val="none"/>
+    </w:rPr>
+  </w:style>
+  <w:style w:type="character" w:styleId="ListLabel469">
+    <w:name w:val="ListLabel 469"/>
+    <w:qFormat/>
+    <w:rPr>
+      <w:rFonts w:ascii="Times New Roman;serif" w:hAnsi="Times New Roman;serif"/>
+      <w:b w:val="false"/>
+      <w:i w:val="false"/>
+      <w:caps w:val="false"/>
+      <w:smallCaps w:val="false"/>
+      <w:color w:val="800080"/>
+      <w:spacing w:val="0"/>
+      <w:sz w:val="24"/>
+      <w:u w:val="single"/>
+    </w:rPr>
+  </w:style>
+  <w:style w:type="character" w:styleId="ListLabel470">
+    <w:name w:val="ListLabel 470"/>
     <w:qFormat/>
     <w:rPr>
       <w:rFonts w:ascii="Consolas" w:hAnsi="Consolas"/>

</xml_diff>

<commit_message>
Added Effect Colors toolbar button
</commit_message>
<xml_diff>
--- a/Fractal X plans.docx
+++ b/Fractal X plans.docx
@@ -39169,20 +39169,7 @@
         </w:rPr>
         <w:tab/>
         <w:tab/>
-        <w:t>2) Connect to renderer -</w:t>
-      </w:r>
-      <w:r>
-        <w:rPr>
-          <w:rFonts w:ascii="Consolas" w:hAnsi="Consolas"/>
-          <w:b w:val="false"/>
-          <w:i w:val="false"/>
-          <w:caps w:val="false"/>
-          <w:smallCaps w:val="false"/>
-          <w:color w:val="000000"/>
-          <w:spacing w:val="0"/>
-          <w:sz w:val="24"/>
-        </w:rPr>
-        <w:t>ok</w:t>
+        <w:t>2) Connect to renderer -ok</w:t>
       </w:r>
     </w:p>
     <w:p>
@@ -39207,20 +39194,7 @@
         </w:rPr>
         <w:tab/>
         <w:tab/>
-        <w:t>3) Implement in renderer -</w:t>
-      </w:r>
-      <w:r>
-        <w:rPr>
-          <w:rFonts w:ascii="Consolas" w:hAnsi="Consolas"/>
-          <w:b w:val="false"/>
-          <w:i w:val="false"/>
-          <w:caps w:val="false"/>
-          <w:smallCaps w:val="false"/>
-          <w:color w:val="000000"/>
-          <w:spacing w:val="0"/>
-          <w:sz w:val="24"/>
-        </w:rPr>
-        <w:t>ok</w:t>
+        <w:t>3) Implement in renderer -ok</w:t>
       </w:r>
     </w:p>
     <w:p>
@@ -39558,6 +39532,63 @@
         <w:rPr/>
         <w:t>Figure out why after serialization</w:t>
       </w:r>
+    </w:p>
+    <w:p>
+      <w:pPr>
+        <w:pStyle w:val="Normal"/>
+        <w:widowControl/>
+        <w:bidi w:val="0"/>
+        <w:spacing w:lineRule="auto" w:line="276" w:before="0" w:after="200"/>
+        <w:jc w:val="left"/>
+        <w:rPr/>
+      </w:pPr>
+      <w:r>
+        <w:rPr/>
+      </w:r>
+    </w:p>
+    <w:p>
+      <w:pPr>
+        <w:pStyle w:val="Normal"/>
+        <w:widowControl/>
+        <w:bidi w:val="0"/>
+        <w:spacing w:lineRule="auto" w:line="276" w:before="0" w:after="200"/>
+        <w:jc w:val="left"/>
+        <w:rPr/>
+      </w:pPr>
+      <w:r>
+        <w:rPr/>
+        <w:t>3/19/19</w:t>
+      </w:r>
+    </w:p>
+    <w:p>
+      <w:pPr>
+        <w:pStyle w:val="Normal"/>
+        <w:widowControl/>
+        <w:bidi w:val="0"/>
+        <w:spacing w:lineRule="auto" w:line="276" w:before="0" w:after="200"/>
+        <w:jc w:val="left"/>
+        <w:rPr/>
+      </w:pPr>
+      <w:r>
+        <w:rPr/>
+        <w:t>Commit</w:t>
+      </w:r>
+    </w:p>
+    <w:p>
+      <w:pPr>
+        <w:pStyle w:val="Normal"/>
+        <w:widowControl/>
+        <w:bidi w:val="0"/>
+        <w:spacing w:lineRule="auto" w:line="276" w:before="0" w:after="200"/>
+        <w:jc w:val="left"/>
+        <w:rPr/>
+      </w:pPr>
+      <w:bookmarkStart w:id="23" w:name="__DdeLink__2988_512941494"/>
+      <w:r>
+        <w:rPr/>
+        <w:t>Added Effect Colors toolbar button</w:t>
+      </w:r>
+      <w:bookmarkEnd w:id="23"/>
     </w:p>
     <w:sectPr>
       <w:type w:val="nextPage"/>
@@ -46765,6 +46796,120 @@
   </w:style>
   <w:style w:type="character" w:styleId="ListLabel470">
     <w:name w:val="ListLabel 470"/>
+    <w:qFormat/>
+    <w:rPr>
+      <w:rFonts w:ascii="Consolas" w:hAnsi="Consolas"/>
+      <w:i w:val="false"/>
+      <w:iCs w:val="false"/>
+      <w:color w:val="auto"/>
+      <w:sz w:val="19"/>
+    </w:rPr>
+  </w:style>
+  <w:style w:type="character" w:styleId="ListLabel471">
+    <w:name w:val="ListLabel 471"/>
+    <w:qFormat/>
+    <w:rPr>
+      <w:rFonts w:cs="Consolas"/>
+      <w:color w:val="000000"/>
+      <w:sz w:val="19"/>
+    </w:rPr>
+  </w:style>
+  <w:style w:type="character" w:styleId="ListLabel472">
+    <w:name w:val="ListLabel 472"/>
+    <w:qFormat/>
+    <w:rPr>
+      <w:rFonts w:cs="Consolas"/>
+      <w:color w:val="000000"/>
+      <w:sz w:val="19"/>
+    </w:rPr>
+  </w:style>
+  <w:style w:type="character" w:styleId="ListLabel473">
+    <w:name w:val="ListLabel 473"/>
+    <w:qFormat/>
+    <w:rPr>
+      <w:rFonts w:cs="Consolas"/>
+      <w:color w:val="000000"/>
+      <w:sz w:val="19"/>
+    </w:rPr>
+  </w:style>
+  <w:style w:type="character" w:styleId="ListLabel474">
+    <w:name w:val="ListLabel 474"/>
+    <w:qFormat/>
+    <w:rPr>
+      <w:rFonts w:cs="Consolas"/>
+      <w:color w:val="000000"/>
+      <w:sz w:val="19"/>
+    </w:rPr>
+  </w:style>
+  <w:style w:type="character" w:styleId="ListLabel475">
+    <w:name w:val="ListLabel 475"/>
+    <w:qFormat/>
+    <w:rPr>
+      <w:rFonts w:cs="Calibri" w:cstheme="minorHAnsi"/>
+      <w:sz w:val="28"/>
+      <w:szCs w:val="28"/>
+    </w:rPr>
+  </w:style>
+  <w:style w:type="character" w:styleId="ListLabel476">
+    <w:name w:val="ListLabel 476"/>
+    <w:qFormat/>
+    <w:rPr>
+      <w:rFonts w:eastAsia="" w:eastAsiaTheme="majorEastAsia"/>
+      <w:color w:val="003080"/>
+      <w:sz w:val="19"/>
+      <w:szCs w:val="19"/>
+    </w:rPr>
+  </w:style>
+  <w:style w:type="character" w:styleId="ListLabel477">
+    <w:name w:val="ListLabel 477"/>
+    <w:qFormat/>
+    <w:rPr/>
+  </w:style>
+  <w:style w:type="character" w:styleId="ListLabel478">
+    <w:name w:val="ListLabel 478"/>
+    <w:qFormat/>
+    <w:rPr>
+      <w:rFonts w:cs="Calibri" w:cstheme="minorHAnsi"/>
+      <w:iCs/>
+      <w:sz w:val="24"/>
+      <w:szCs w:val="24"/>
+    </w:rPr>
+  </w:style>
+  <w:style w:type="character" w:styleId="ListLabel479">
+    <w:name w:val="ListLabel 479"/>
+    <w:qFormat/>
+    <w:rPr>
+      <w:rFonts w:ascii="Segoe UI;SegoeUI;Segoe WP;Helvetica Neue;Helvetica;Tahoma;Arial;sans-serif" w:hAnsi="Segoe UI;SegoeUI;Segoe WP;Helvetica Neue;Helvetica;Tahoma;Arial;sans-serif"/>
+      <w:b w:val="false"/>
+      <w:i w:val="false"/>
+      <w:caps w:val="false"/>
+      <w:smallCaps w:val="false"/>
+      <w:strike w:val="false"/>
+      <w:dstrike w:val="false"/>
+      <w:spacing w:val="0"/>
+      <w:sz w:val="21"/>
+      <w:highlight w:val="white"/>
+      <w:u w:val="none"/>
+      <w:effect w:val="none"/>
+    </w:rPr>
+  </w:style>
+  <w:style w:type="character" w:styleId="ListLabel480">
+    <w:name w:val="ListLabel 480"/>
+    <w:qFormat/>
+    <w:rPr>
+      <w:rFonts w:ascii="Times New Roman;serif" w:hAnsi="Times New Roman;serif"/>
+      <w:b w:val="false"/>
+      <w:i w:val="false"/>
+      <w:caps w:val="false"/>
+      <w:smallCaps w:val="false"/>
+      <w:color w:val="800080"/>
+      <w:spacing w:val="0"/>
+      <w:sz w:val="24"/>
+      <w:u w:val="single"/>
+    </w:rPr>
+  </w:style>
+  <w:style w:type="character" w:styleId="ListLabel481">
+    <w:name w:val="ListLabel 481"/>
     <w:qFormat/>
     <w:rPr>
       <w:rFonts w:ascii="Consolas" w:hAnsi="Consolas"/>

</xml_diff>

<commit_message>
Added SetLightEnabled and EnableDefaultLighting()
</commit_message>
<xml_diff>
--- a/Fractal X plans.docx
+++ b/Fractal X plans.docx
@@ -39589,6 +39589,2080 @@
         <w:t>Added Effect Colors toolbar button</w:t>
       </w:r>
       <w:bookmarkEnd w:id="23"/>
+    </w:p>
+    <w:p>
+      <w:pPr>
+        <w:pStyle w:val="Normal"/>
+        <w:widowControl/>
+        <w:bidi w:val="0"/>
+        <w:spacing w:lineRule="auto" w:line="276" w:before="0" w:after="200"/>
+        <w:jc w:val="left"/>
+        <w:rPr/>
+      </w:pPr>
+      <w:r>
+        <w:rPr/>
+      </w:r>
+    </w:p>
+    <w:p>
+      <w:pPr>
+        <w:pStyle w:val="Normal"/>
+        <w:widowControl/>
+        <w:bidi w:val="0"/>
+        <w:spacing w:lineRule="auto" w:line="276" w:before="0" w:after="200"/>
+        <w:jc w:val="left"/>
+        <w:rPr/>
+      </w:pPr>
+      <w:r>
+        <w:rPr/>
+        <w:t>Need to add emissive color to effect colors</w:t>
+      </w:r>
+    </w:p>
+    <w:p>
+      <w:pPr>
+        <w:pStyle w:val="Normal"/>
+        <w:widowControl/>
+        <w:bidi w:val="0"/>
+        <w:spacing w:lineRule="auto" w:line="276" w:before="0" w:after="200"/>
+        <w:jc w:val="left"/>
+        <w:rPr/>
+      </w:pPr>
+      <w:r>
+        <w:rPr/>
+      </w:r>
+    </w:p>
+    <w:p>
+      <w:pPr>
+        <w:pStyle w:val="Normal"/>
+        <w:widowControl/>
+        <w:bidi w:val="0"/>
+        <w:spacing w:lineRule="auto" w:line="276" w:before="0" w:after="200"/>
+        <w:jc w:val="left"/>
+        <w:rPr/>
+      </w:pPr>
+      <w:r>
+        <w:rPr/>
+        <w:t>This is in Dx11RenderingContext</w:t>
+      </w:r>
+    </w:p>
+    <w:p>
+      <w:pPr>
+        <w:pStyle w:val="Normal"/>
+        <w:widowControl/>
+        <w:bidi w:val="0"/>
+        <w:spacing w:lineRule="auto" w:line="276" w:before="0" w:after="200"/>
+        <w:jc w:val="left"/>
+        <w:rPr/>
+      </w:pPr>
+      <w:r>
+        <w:rPr/>
+      </w:r>
+    </w:p>
+    <w:p>
+      <w:pPr>
+        <w:pStyle w:val="Normal"/>
+        <w:rPr/>
+      </w:pPr>
+      <w:r>
+        <w:rPr>
+          <w:rFonts w:ascii="Consolas" w:hAnsi="Consolas"/>
+          <w:color w:val="000000"/>
+          <w:sz w:val="19"/>
+        </w:rPr>
+        <w:tab/>
+        <w:tab/>
+        <w:tab/>
+      </w:r>
+      <w:r>
+        <w:rPr>
+          <w:rFonts w:ascii="Consolas" w:hAnsi="Consolas"/>
+          <w:color w:val="000080"/>
+          <w:sz w:val="19"/>
+        </w:rPr>
+        <w:t>m_effect</w:t>
+      </w:r>
+      <w:r>
+        <w:rPr>
+          <w:rFonts w:ascii="Consolas" w:hAnsi="Consolas"/>
+          <w:color w:val="000000"/>
+          <w:sz w:val="19"/>
+        </w:rPr>
+        <w:t>-&gt;</w:t>
+      </w:r>
+      <w:r>
+        <w:rPr>
+          <w:rFonts w:ascii="Consolas" w:hAnsi="Consolas"/>
+          <w:i/>
+          <w:color w:val="880000"/>
+          <w:sz w:val="19"/>
+        </w:rPr>
+        <w:t>SetTextureEnabled</w:t>
+      </w:r>
+      <w:r>
+        <w:rPr>
+          <w:rFonts w:ascii="Consolas" w:hAnsi="Consolas"/>
+          <w:i w:val="false"/>
+          <w:color w:val="000000"/>
+          <w:sz w:val="19"/>
+        </w:rPr>
+        <w:t>(</w:t>
+      </w:r>
+      <w:r>
+        <w:rPr>
+          <w:rFonts w:ascii="Consolas" w:hAnsi="Consolas"/>
+          <w:i w:val="false"/>
+          <w:color w:val="0000FF"/>
+          <w:sz w:val="19"/>
+        </w:rPr>
+        <w:t>true</w:t>
+      </w:r>
+      <w:r>
+        <w:rPr>
+          <w:rFonts w:ascii="Consolas" w:hAnsi="Consolas"/>
+          <w:i w:val="false"/>
+          <w:color w:val="000000"/>
+          <w:sz w:val="19"/>
+        </w:rPr>
+        <w:t>);</w:t>
+      </w:r>
+    </w:p>
+    <w:p>
+      <w:pPr>
+        <w:pStyle w:val="Normal"/>
+        <w:rPr/>
+      </w:pPr>
+      <w:r>
+        <w:rPr>
+          <w:rFonts w:ascii="Consolas" w:hAnsi="Consolas"/>
+          <w:i w:val="false"/>
+          <w:color w:val="000000"/>
+          <w:sz w:val="19"/>
+        </w:rPr>
+        <w:tab/>
+        <w:tab/>
+        <w:tab/>
+      </w:r>
+      <w:r>
+        <w:rPr>
+          <w:rFonts w:ascii="Consolas" w:hAnsi="Consolas"/>
+          <w:i w:val="false"/>
+          <w:color w:val="000080"/>
+          <w:sz w:val="19"/>
+        </w:rPr>
+        <w:t>m_effect</w:t>
+      </w:r>
+      <w:r>
+        <w:rPr>
+          <w:rFonts w:ascii="Consolas" w:hAnsi="Consolas"/>
+          <w:i w:val="false"/>
+          <w:color w:val="000000"/>
+          <w:sz w:val="19"/>
+        </w:rPr>
+        <w:t>-&gt;</w:t>
+      </w:r>
+      <w:r>
+        <w:rPr>
+          <w:rFonts w:ascii="Consolas" w:hAnsi="Consolas"/>
+          <w:i/>
+          <w:color w:val="880000"/>
+          <w:sz w:val="19"/>
+        </w:rPr>
+        <w:t>SetPerPixelLighting</w:t>
+      </w:r>
+      <w:r>
+        <w:rPr>
+          <w:rFonts w:ascii="Consolas" w:hAnsi="Consolas"/>
+          <w:i w:val="false"/>
+          <w:color w:val="000000"/>
+          <w:sz w:val="19"/>
+        </w:rPr>
+        <w:t>(</w:t>
+      </w:r>
+      <w:r>
+        <w:rPr>
+          <w:rFonts w:ascii="Consolas" w:hAnsi="Consolas"/>
+          <w:i w:val="false"/>
+          <w:color w:val="0000FF"/>
+          <w:sz w:val="19"/>
+        </w:rPr>
+        <w:t>true</w:t>
+      </w:r>
+      <w:r>
+        <w:rPr>
+          <w:rFonts w:ascii="Consolas" w:hAnsi="Consolas"/>
+          <w:i w:val="false"/>
+          <w:color w:val="000000"/>
+          <w:sz w:val="19"/>
+        </w:rPr>
+        <w:t xml:space="preserve">); </w:t>
+      </w:r>
+    </w:p>
+    <w:p>
+      <w:pPr>
+        <w:pStyle w:val="Normal"/>
+        <w:rPr/>
+      </w:pPr>
+      <w:r>
+        <w:rPr>
+          <w:rFonts w:ascii="Consolas" w:hAnsi="Consolas"/>
+          <w:i w:val="false"/>
+          <w:color w:val="000000"/>
+          <w:sz w:val="19"/>
+        </w:rPr>
+        <w:tab/>
+        <w:tab/>
+        <w:tab/>
+      </w:r>
+      <w:r>
+        <w:rPr>
+          <w:rFonts w:ascii="Consolas" w:hAnsi="Consolas"/>
+          <w:i w:val="false"/>
+          <w:color w:val="000080"/>
+          <w:sz w:val="19"/>
+        </w:rPr>
+        <w:t>m_effect</w:t>
+      </w:r>
+      <w:r>
+        <w:rPr>
+          <w:rFonts w:ascii="Consolas" w:hAnsi="Consolas"/>
+          <w:i w:val="false"/>
+          <w:color w:val="000000"/>
+          <w:sz w:val="19"/>
+        </w:rPr>
+        <w:t>-&gt;</w:t>
+      </w:r>
+      <w:r>
+        <w:rPr>
+          <w:rFonts w:ascii="Consolas" w:hAnsi="Consolas"/>
+          <w:i/>
+          <w:color w:val="880000"/>
+          <w:sz w:val="19"/>
+        </w:rPr>
+        <w:t>SetLightingEnabled</w:t>
+      </w:r>
+      <w:r>
+        <w:rPr>
+          <w:rFonts w:ascii="Consolas" w:hAnsi="Consolas"/>
+          <w:i w:val="false"/>
+          <w:color w:val="000000"/>
+          <w:sz w:val="19"/>
+        </w:rPr>
+        <w:t>(</w:t>
+      </w:r>
+      <w:r>
+        <w:rPr>
+          <w:rFonts w:ascii="Consolas" w:hAnsi="Consolas"/>
+          <w:i w:val="false"/>
+          <w:color w:val="0000FF"/>
+          <w:sz w:val="19"/>
+        </w:rPr>
+        <w:t>true</w:t>
+      </w:r>
+      <w:r>
+        <w:rPr>
+          <w:rFonts w:ascii="Consolas" w:hAnsi="Consolas"/>
+          <w:i w:val="false"/>
+          <w:color w:val="000000"/>
+          <w:sz w:val="19"/>
+        </w:rPr>
+        <w:t>);</w:t>
+      </w:r>
+    </w:p>
+    <w:p>
+      <w:pPr>
+        <w:pStyle w:val="Normal"/>
+        <w:rPr/>
+      </w:pPr>
+      <w:r>
+        <w:rPr>
+          <w:rFonts w:ascii="Consolas" w:hAnsi="Consolas"/>
+          <w:i w:val="false"/>
+          <w:color w:val="000000"/>
+          <w:sz w:val="19"/>
+        </w:rPr>
+        <w:tab/>
+        <w:tab/>
+        <w:tab/>
+      </w:r>
+      <w:r>
+        <w:rPr>
+          <w:rFonts w:ascii="Consolas" w:hAnsi="Consolas"/>
+          <w:i w:val="false"/>
+          <w:color w:val="000080"/>
+          <w:sz w:val="19"/>
+        </w:rPr>
+        <w:t>m_effect</w:t>
+      </w:r>
+      <w:r>
+        <w:rPr>
+          <w:rFonts w:ascii="Consolas" w:hAnsi="Consolas"/>
+          <w:i w:val="false"/>
+          <w:color w:val="000000"/>
+          <w:sz w:val="19"/>
+        </w:rPr>
+        <w:t>-&gt;</w:t>
+      </w:r>
+      <w:r>
+        <w:rPr>
+          <w:rFonts w:ascii="Consolas" w:hAnsi="Consolas"/>
+          <w:i/>
+          <w:color w:val="880000"/>
+          <w:sz w:val="19"/>
+        </w:rPr>
+        <w:t>SetLightEnabled</w:t>
+      </w:r>
+      <w:r>
+        <w:rPr>
+          <w:rFonts w:ascii="Consolas" w:hAnsi="Consolas"/>
+          <w:i w:val="false"/>
+          <w:color w:val="000000"/>
+          <w:sz w:val="19"/>
+        </w:rPr>
+        <w:t xml:space="preserve">(0, </w:t>
+      </w:r>
+      <w:r>
+        <w:rPr>
+          <w:rFonts w:ascii="Consolas" w:hAnsi="Consolas"/>
+          <w:i w:val="false"/>
+          <w:color w:val="0000FF"/>
+          <w:sz w:val="19"/>
+        </w:rPr>
+        <w:t>true</w:t>
+      </w:r>
+      <w:r>
+        <w:rPr>
+          <w:rFonts w:ascii="Consolas" w:hAnsi="Consolas"/>
+          <w:i w:val="false"/>
+          <w:color w:val="000000"/>
+          <w:sz w:val="19"/>
+        </w:rPr>
+        <w:t>);</w:t>
+      </w:r>
+    </w:p>
+    <w:p>
+      <w:pPr>
+        <w:pStyle w:val="Normal"/>
+        <w:rPr/>
+      </w:pPr>
+      <w:r>
+        <w:rPr>
+          <w:rFonts w:ascii="Consolas" w:hAnsi="Consolas"/>
+          <w:i w:val="false"/>
+          <w:color w:val="000000"/>
+          <w:sz w:val="19"/>
+        </w:rPr>
+        <w:tab/>
+        <w:tab/>
+        <w:tab/>
+      </w:r>
+      <w:r>
+        <w:rPr>
+          <w:rFonts w:ascii="Consolas" w:hAnsi="Consolas"/>
+          <w:i w:val="false"/>
+          <w:color w:val="000080"/>
+          <w:sz w:val="19"/>
+        </w:rPr>
+        <w:t>m_effect</w:t>
+      </w:r>
+      <w:r>
+        <w:rPr>
+          <w:rFonts w:ascii="Consolas" w:hAnsi="Consolas"/>
+          <w:i w:val="false"/>
+          <w:color w:val="000000"/>
+          <w:sz w:val="19"/>
+        </w:rPr>
+        <w:t>-&gt;</w:t>
+      </w:r>
+      <w:r>
+        <w:rPr>
+          <w:rFonts w:ascii="Consolas" w:hAnsi="Consolas"/>
+          <w:i/>
+          <w:color w:val="880000"/>
+          <w:sz w:val="19"/>
+        </w:rPr>
+        <w:t>SetVertexColorEnabled</w:t>
+      </w:r>
+      <w:r>
+        <w:rPr>
+          <w:rFonts w:ascii="Consolas" w:hAnsi="Consolas"/>
+          <w:i w:val="false"/>
+          <w:color w:val="000000"/>
+          <w:sz w:val="19"/>
+        </w:rPr>
+        <w:t>(</w:t>
+      </w:r>
+      <w:r>
+        <w:rPr>
+          <w:rFonts w:ascii="Consolas" w:hAnsi="Consolas"/>
+          <w:i w:val="false"/>
+          <w:color w:val="0000FF"/>
+          <w:sz w:val="19"/>
+        </w:rPr>
+        <w:t>false</w:t>
+      </w:r>
+      <w:r>
+        <w:rPr>
+          <w:rFonts w:ascii="Consolas" w:hAnsi="Consolas"/>
+          <w:i w:val="false"/>
+          <w:color w:val="000000"/>
+          <w:sz w:val="19"/>
+        </w:rPr>
+        <w:t>);</w:t>
+        <w:tab/>
+      </w:r>
+    </w:p>
+    <w:p>
+      <w:pPr>
+        <w:pStyle w:val="Normal"/>
+        <w:rPr/>
+      </w:pPr>
+      <w:r>
+        <w:rPr>
+          <w:rFonts w:ascii="Consolas" w:hAnsi="Consolas"/>
+          <w:i w:val="false"/>
+          <w:color w:val="000000"/>
+          <w:sz w:val="19"/>
+        </w:rPr>
+        <w:tab/>
+        <w:tab/>
+        <w:tab/>
+      </w:r>
+      <w:r>
+        <w:rPr>
+          <w:rFonts w:ascii="Consolas" w:hAnsi="Consolas"/>
+          <w:i w:val="false"/>
+          <w:color w:val="000080"/>
+          <w:sz w:val="19"/>
+        </w:rPr>
+        <w:t>m_effect</w:t>
+      </w:r>
+      <w:r>
+        <w:rPr>
+          <w:rFonts w:ascii="Consolas" w:hAnsi="Consolas"/>
+          <w:i w:val="false"/>
+          <w:color w:val="000000"/>
+          <w:sz w:val="19"/>
+        </w:rPr>
+        <w:t>-&gt;</w:t>
+      </w:r>
+      <w:r>
+        <w:rPr>
+          <w:rFonts w:ascii="Consolas" w:hAnsi="Consolas"/>
+          <w:i/>
+          <w:color w:val="880000"/>
+          <w:sz w:val="19"/>
+        </w:rPr>
+        <w:t>SetAmbientLightColor</w:t>
+      </w:r>
+      <w:r>
+        <w:rPr>
+          <w:rFonts w:ascii="Consolas" w:hAnsi="Consolas"/>
+          <w:i w:val="false"/>
+          <w:color w:val="000000"/>
+          <w:sz w:val="19"/>
+        </w:rPr>
+        <w:t>(</w:t>
+      </w:r>
+      <w:r>
+        <w:rPr>
+          <w:rFonts w:ascii="Consolas" w:hAnsi="Consolas"/>
+          <w:i/>
+          <w:color w:val="0000FF"/>
+          <w:sz w:val="19"/>
+        </w:rPr>
+        <w:t>Colors</w:t>
+      </w:r>
+      <w:r>
+        <w:rPr>
+          <w:rFonts w:ascii="Consolas" w:hAnsi="Consolas"/>
+          <w:i w:val="false"/>
+          <w:color w:val="000000"/>
+          <w:sz w:val="19"/>
+        </w:rPr>
+        <w:t>::</w:t>
+      </w:r>
+      <w:r>
+        <w:rPr>
+          <w:rFonts w:ascii="Consolas" w:hAnsi="Consolas"/>
+          <w:i/>
+          <w:color w:val="000080"/>
+          <w:sz w:val="19"/>
+        </w:rPr>
+        <w:t>White</w:t>
+      </w:r>
+      <w:r>
+        <w:rPr>
+          <w:rFonts w:ascii="Consolas" w:hAnsi="Consolas"/>
+          <w:i w:val="false"/>
+          <w:color w:val="000000"/>
+          <w:sz w:val="19"/>
+        </w:rPr>
+        <w:t>);</w:t>
+      </w:r>
+    </w:p>
+    <w:p>
+      <w:pPr>
+        <w:pStyle w:val="Normal"/>
+        <w:rPr/>
+      </w:pPr>
+      <w:r>
+        <w:rPr>
+          <w:rFonts w:ascii="Consolas" w:hAnsi="Consolas"/>
+          <w:i w:val="false"/>
+          <w:color w:val="000000"/>
+          <w:sz w:val="19"/>
+        </w:rPr>
+        <w:tab/>
+        <w:tab/>
+        <w:tab/>
+      </w:r>
+      <w:r>
+        <w:rPr>
+          <w:rFonts w:ascii="Consolas" w:hAnsi="Consolas"/>
+          <w:i w:val="false"/>
+          <w:color w:val="000080"/>
+          <w:sz w:val="19"/>
+        </w:rPr>
+        <w:t>m_effect</w:t>
+      </w:r>
+      <w:r>
+        <w:rPr>
+          <w:rFonts w:ascii="Consolas" w:hAnsi="Consolas"/>
+          <w:i w:val="false"/>
+          <w:color w:val="000000"/>
+          <w:sz w:val="19"/>
+        </w:rPr>
+        <w:t>-&gt;</w:t>
+      </w:r>
+      <w:r>
+        <w:rPr>
+          <w:rFonts w:ascii="Consolas" w:hAnsi="Consolas"/>
+          <w:i/>
+          <w:color w:val="880000"/>
+          <w:sz w:val="19"/>
+        </w:rPr>
+        <w:t>SetDiffuseColor</w:t>
+      </w:r>
+      <w:r>
+        <w:rPr>
+          <w:rFonts w:ascii="Consolas" w:hAnsi="Consolas"/>
+          <w:i w:val="false"/>
+          <w:color w:val="000000"/>
+          <w:sz w:val="19"/>
+        </w:rPr>
+        <w:t>(</w:t>
+      </w:r>
+      <w:r>
+        <w:rPr>
+          <w:rFonts w:ascii="Consolas" w:hAnsi="Consolas"/>
+          <w:i/>
+          <w:color w:val="0000FF"/>
+          <w:sz w:val="19"/>
+        </w:rPr>
+        <w:t>Colors</w:t>
+      </w:r>
+      <w:r>
+        <w:rPr>
+          <w:rFonts w:ascii="Consolas" w:hAnsi="Consolas"/>
+          <w:i w:val="false"/>
+          <w:color w:val="000000"/>
+          <w:sz w:val="19"/>
+        </w:rPr>
+        <w:t>::</w:t>
+      </w:r>
+      <w:r>
+        <w:rPr>
+          <w:rFonts w:ascii="Consolas" w:hAnsi="Consolas"/>
+          <w:i/>
+          <w:color w:val="000080"/>
+          <w:sz w:val="19"/>
+        </w:rPr>
+        <w:t>White</w:t>
+      </w:r>
+      <w:r>
+        <w:rPr>
+          <w:rFonts w:ascii="Consolas" w:hAnsi="Consolas"/>
+          <w:i w:val="false"/>
+          <w:color w:val="000000"/>
+          <w:sz w:val="19"/>
+        </w:rPr>
+        <w:t>);</w:t>
+      </w:r>
+    </w:p>
+    <w:p>
+      <w:pPr>
+        <w:pStyle w:val="Normal"/>
+        <w:rPr/>
+      </w:pPr>
+      <w:r>
+        <w:rPr>
+          <w:rFonts w:ascii="Consolas" w:hAnsi="Consolas"/>
+          <w:i w:val="false"/>
+          <w:color w:val="000000"/>
+          <w:sz w:val="19"/>
+        </w:rPr>
+        <w:tab/>
+        <w:tab/>
+        <w:tab/>
+      </w:r>
+      <w:r>
+        <w:rPr>
+          <w:rFonts w:ascii="Consolas" w:hAnsi="Consolas"/>
+          <w:i w:val="false"/>
+          <w:color w:val="000080"/>
+          <w:sz w:val="19"/>
+        </w:rPr>
+        <w:t>m_effect</w:t>
+      </w:r>
+      <w:r>
+        <w:rPr>
+          <w:rFonts w:ascii="Consolas" w:hAnsi="Consolas"/>
+          <w:i w:val="false"/>
+          <w:color w:val="000000"/>
+          <w:sz w:val="19"/>
+        </w:rPr>
+        <w:t>-&gt;</w:t>
+      </w:r>
+      <w:r>
+        <w:rPr>
+          <w:rFonts w:ascii="Consolas" w:hAnsi="Consolas"/>
+          <w:i/>
+          <w:color w:val="880000"/>
+          <w:sz w:val="19"/>
+        </w:rPr>
+        <w:t>SetLightDiffuseColor</w:t>
+      </w:r>
+      <w:r>
+        <w:rPr>
+          <w:rFonts w:ascii="Consolas" w:hAnsi="Consolas"/>
+          <w:i w:val="false"/>
+          <w:color w:val="000000"/>
+          <w:sz w:val="19"/>
+        </w:rPr>
+        <w:t xml:space="preserve">(0, </w:t>
+      </w:r>
+      <w:r>
+        <w:rPr>
+          <w:rFonts w:ascii="Consolas" w:hAnsi="Consolas"/>
+          <w:i/>
+          <w:color w:val="0000FF"/>
+          <w:sz w:val="19"/>
+        </w:rPr>
+        <w:t>Colors</w:t>
+      </w:r>
+      <w:r>
+        <w:rPr>
+          <w:rFonts w:ascii="Consolas" w:hAnsi="Consolas"/>
+          <w:i w:val="false"/>
+          <w:color w:val="000000"/>
+          <w:sz w:val="19"/>
+        </w:rPr>
+        <w:t>::</w:t>
+      </w:r>
+      <w:r>
+        <w:rPr>
+          <w:rFonts w:ascii="Consolas" w:hAnsi="Consolas"/>
+          <w:i/>
+          <w:color w:val="000080"/>
+          <w:sz w:val="19"/>
+        </w:rPr>
+        <w:t>White</w:t>
+      </w:r>
+      <w:r>
+        <w:rPr>
+          <w:rFonts w:ascii="Consolas" w:hAnsi="Consolas"/>
+          <w:i w:val="false"/>
+          <w:color w:val="000000"/>
+          <w:sz w:val="19"/>
+        </w:rPr>
+        <w:t>);</w:t>
+      </w:r>
+    </w:p>
+    <w:p>
+      <w:pPr>
+        <w:pStyle w:val="Normal"/>
+        <w:rPr/>
+      </w:pPr>
+      <w:r>
+        <w:rPr>
+          <w:rFonts w:ascii="Consolas" w:hAnsi="Consolas"/>
+          <w:i w:val="false"/>
+          <w:color w:val="000000"/>
+          <w:sz w:val="19"/>
+        </w:rPr>
+        <w:tab/>
+        <w:tab/>
+        <w:tab/>
+      </w:r>
+      <w:r>
+        <w:rPr>
+          <w:rFonts w:ascii="Consolas" w:hAnsi="Consolas"/>
+          <w:i w:val="false"/>
+          <w:color w:val="000080"/>
+          <w:sz w:val="19"/>
+        </w:rPr>
+        <w:t>m_effect</w:t>
+      </w:r>
+      <w:r>
+        <w:rPr>
+          <w:rFonts w:ascii="Consolas" w:hAnsi="Consolas"/>
+          <w:i w:val="false"/>
+          <w:color w:val="000000"/>
+          <w:sz w:val="19"/>
+        </w:rPr>
+        <w:t>-&gt;</w:t>
+      </w:r>
+      <w:r>
+        <w:rPr>
+          <w:rFonts w:ascii="Consolas" w:hAnsi="Consolas"/>
+          <w:i/>
+          <w:color w:val="880000"/>
+          <w:sz w:val="19"/>
+        </w:rPr>
+        <w:t>SetLightDirection</w:t>
+      </w:r>
+      <w:r>
+        <w:rPr>
+          <w:rFonts w:ascii="Consolas" w:hAnsi="Consolas"/>
+          <w:i w:val="false"/>
+          <w:color w:val="000000"/>
+          <w:sz w:val="19"/>
+        </w:rPr>
+        <w:t>(0, -</w:t>
+      </w:r>
+      <w:r>
+        <w:rPr>
+          <w:rFonts w:ascii="Consolas" w:hAnsi="Consolas"/>
+          <w:i/>
+          <w:color w:val="0000FF"/>
+          <w:sz w:val="19"/>
+        </w:rPr>
+        <w:t>Vector3</w:t>
+      </w:r>
+      <w:r>
+        <w:rPr>
+          <w:rFonts w:ascii="Consolas" w:hAnsi="Consolas"/>
+          <w:i w:val="false"/>
+          <w:color w:val="000000"/>
+          <w:sz w:val="19"/>
+        </w:rPr>
+        <w:t>::</w:t>
+      </w:r>
+      <w:r>
+        <w:rPr>
+          <w:rFonts w:ascii="Consolas" w:hAnsi="Consolas"/>
+          <w:i/>
+          <w:color w:val="000080"/>
+          <w:sz w:val="19"/>
+        </w:rPr>
+        <w:t>UnitZ</w:t>
+      </w:r>
+      <w:r>
+        <w:rPr>
+          <w:rFonts w:ascii="Consolas" w:hAnsi="Consolas"/>
+          <w:i w:val="false"/>
+          <w:color w:val="000000"/>
+          <w:sz w:val="19"/>
+        </w:rPr>
+        <w:t>);</w:t>
+        <w:tab/>
+        <w:tab/>
+        <w:tab/>
+      </w:r>
+      <w:r>
+        <w:rPr>
+          <w:rFonts w:ascii="Consolas" w:hAnsi="Consolas"/>
+          <w:i w:val="false"/>
+          <w:color w:val="008000"/>
+          <w:sz w:val="19"/>
+        </w:rPr>
+        <w:t>// NEED TO UPDATE SO WE CAN CHANGE LIGHTING</w:t>
+      </w:r>
+    </w:p>
+    <w:p>
+      <w:pPr>
+        <w:pStyle w:val="Normal"/>
+        <w:rPr/>
+      </w:pPr>
+      <w:r>
+        <w:rPr>
+          <w:rFonts w:ascii="Consolas" w:hAnsi="Consolas"/>
+          <w:i w:val="false"/>
+          <w:color w:val="000000"/>
+          <w:sz w:val="19"/>
+        </w:rPr>
+        <w:tab/>
+        <w:tab/>
+        <w:tab/>
+      </w:r>
+      <w:r>
+        <w:rPr>
+          <w:rFonts w:ascii="Consolas" w:hAnsi="Consolas"/>
+          <w:i w:val="false"/>
+          <w:color w:val="000080"/>
+          <w:sz w:val="19"/>
+        </w:rPr>
+        <w:t>m_effect</w:t>
+      </w:r>
+      <w:r>
+        <w:rPr>
+          <w:rFonts w:ascii="Consolas" w:hAnsi="Consolas"/>
+          <w:i w:val="false"/>
+          <w:color w:val="000000"/>
+          <w:sz w:val="19"/>
+        </w:rPr>
+        <w:t>-&gt;</w:t>
+      </w:r>
+      <w:r>
+        <w:rPr>
+          <w:rFonts w:ascii="Consolas" w:hAnsi="Consolas"/>
+          <w:i/>
+          <w:color w:val="880000"/>
+          <w:sz w:val="19"/>
+        </w:rPr>
+        <w:t>DisableSpecular</w:t>
+      </w:r>
+      <w:r>
+        <w:rPr>
+          <w:rFonts w:ascii="Consolas" w:hAnsi="Consolas"/>
+          <w:i w:val="false"/>
+          <w:color w:val="000000"/>
+          <w:sz w:val="19"/>
+        </w:rPr>
+        <w:t>();</w:t>
+      </w:r>
+    </w:p>
+    <w:p>
+      <w:pPr>
+        <w:pStyle w:val="Normal"/>
+        <w:rPr>
+          <w:rFonts w:ascii="Consolas" w:hAnsi="Consolas"/>
+          <w:i w:val="false"/>
+          <w:i w:val="false"/>
+          <w:color w:val="000000"/>
+          <w:sz w:val="19"/>
+        </w:rPr>
+      </w:pPr>
+      <w:r>
+        <w:rPr>
+          <w:rFonts w:ascii="Consolas" w:hAnsi="Consolas"/>
+          <w:i w:val="false"/>
+          <w:color w:val="000000"/>
+          <w:sz w:val="19"/>
+        </w:rPr>
+      </w:r>
+    </w:p>
+    <w:p>
+      <w:pPr>
+        <w:pStyle w:val="Normal"/>
+        <w:widowControl/>
+        <w:bidi w:val="0"/>
+        <w:spacing w:lineRule="auto" w:line="276" w:before="0" w:after="200"/>
+        <w:jc w:val="left"/>
+        <w:rPr>
+          <w:rFonts w:ascii="Consolas" w:hAnsi="Consolas"/>
+          <w:i w:val="false"/>
+          <w:i w:val="false"/>
+          <w:color w:val="000000"/>
+          <w:sz w:val="19"/>
+        </w:rPr>
+      </w:pPr>
+      <w:r>
+        <w:rPr>
+          <w:rFonts w:ascii="Consolas" w:hAnsi="Consolas"/>
+          <w:i w:val="false"/>
+          <w:color w:val="000000"/>
+          <w:sz w:val="19"/>
+        </w:rPr>
+        <w:tab/>
+        <w:tab/>
+        <w:tab/>
+      </w:r>
+      <w:r>
+        <w:rPr>
+          <w:rFonts w:ascii="Consolas" w:hAnsi="Consolas"/>
+          <w:i w:val="false"/>
+          <w:color w:val="000080"/>
+          <w:sz w:val="19"/>
+        </w:rPr>
+        <w:t>m_effect→SetAlpha(1.0f);</w:t>
+      </w:r>
+    </w:p>
+    <w:p>
+      <w:pPr>
+        <w:pStyle w:val="Normal"/>
+        <w:widowControl/>
+        <w:bidi w:val="0"/>
+        <w:spacing w:lineRule="auto" w:line="276" w:before="0" w:after="200"/>
+        <w:jc w:val="left"/>
+        <w:rPr>
+          <w:rFonts w:ascii="Consolas" w:hAnsi="Consolas"/>
+          <w:i w:val="false"/>
+          <w:i w:val="false"/>
+          <w:color w:val="000000"/>
+          <w:sz w:val="19"/>
+        </w:rPr>
+      </w:pPr>
+      <w:r>
+        <w:rPr/>
+      </w:r>
+    </w:p>
+    <w:p>
+      <w:pPr>
+        <w:pStyle w:val="PreformattedText"/>
+        <w:widowControl/>
+        <w:bidi w:val="0"/>
+        <w:spacing w:lineRule="auto" w:line="276" w:before="0" w:after="200"/>
+        <w:jc w:val="left"/>
+        <w:rPr>
+          <w:rFonts w:ascii="SFMono-Regular;Consolas;Liberation Mono;Menlo;Courier;monospace" w:hAnsi="SFMono-Regular;Consolas;Liberation Mono;Menlo;Courier;monospace"/>
+          <w:b w:val="false"/>
+          <w:i w:val="false"/>
+          <w:caps w:val="false"/>
+          <w:smallCaps w:val="false"/>
+          <w:color w:val="24292E"/>
+          <w:spacing w:val="0"/>
+          <w:sz w:val="20"/>
+        </w:rPr>
+      </w:pPr>
+      <w:r>
+        <w:rPr>
+          <w:rFonts w:ascii="Consolas" w:hAnsi="Consolas"/>
+          <w:b w:val="false"/>
+          <w:i w:val="false"/>
+          <w:caps w:val="false"/>
+          <w:smallCaps w:val="false"/>
+          <w:color w:val="000000"/>
+          <w:spacing w:val="0"/>
+          <w:sz w:val="19"/>
+        </w:rPr>
+        <w:t>basicEffect-&gt;</w:t>
+      </w:r>
+      <w:r>
+        <w:rPr>
+          <w:rFonts w:ascii="Consolas" w:hAnsi="Consolas"/>
+          <w:b w:val="false"/>
+          <w:i w:val="false"/>
+          <w:caps w:val="false"/>
+          <w:smallCaps w:val="false"/>
+          <w:color w:val="6F42C1"/>
+          <w:spacing w:val="0"/>
+          <w:sz w:val="19"/>
+        </w:rPr>
+        <w:t>EnableDefaultLighting</w:t>
+      </w:r>
+      <w:r>
+        <w:rPr>
+          <w:rFonts w:ascii="Consolas" w:hAnsi="Consolas"/>
+          <w:b w:val="false"/>
+          <w:i w:val="false"/>
+          <w:caps w:val="false"/>
+          <w:smallCaps w:val="false"/>
+          <w:color w:val="000000"/>
+          <w:spacing w:val="0"/>
+          <w:sz w:val="19"/>
+        </w:rPr>
+        <w:t>();</w:t>
+      </w:r>
+    </w:p>
+    <w:p>
+      <w:pPr>
+        <w:pStyle w:val="Normal"/>
+        <w:widowControl/>
+        <w:bidi w:val="0"/>
+        <w:spacing w:lineRule="auto" w:line="276" w:before="0" w:after="200"/>
+        <w:jc w:val="left"/>
+        <w:rPr>
+          <w:rFonts w:ascii="Consolas" w:hAnsi="Consolas"/>
+          <w:i w:val="false"/>
+          <w:i w:val="false"/>
+          <w:color w:val="000000"/>
+          <w:sz w:val="19"/>
+        </w:rPr>
+      </w:pPr>
+      <w:r>
+        <w:rPr/>
+      </w:r>
+    </w:p>
+    <w:p>
+      <w:pPr>
+        <w:pStyle w:val="Normal"/>
+        <w:widowControl/>
+        <w:bidi w:val="0"/>
+        <w:spacing w:lineRule="auto" w:line="276" w:before="0" w:after="200"/>
+        <w:jc w:val="left"/>
+        <w:rPr>
+          <w:rFonts w:ascii="Consolas" w:hAnsi="Consolas"/>
+          <w:i w:val="false"/>
+          <w:i w:val="false"/>
+          <w:color w:val="000000"/>
+          <w:sz w:val="19"/>
+        </w:rPr>
+      </w:pPr>
+      <w:r>
+        <w:rPr/>
+      </w:r>
+    </w:p>
+    <w:p>
+      <w:pPr>
+        <w:pStyle w:val="Normal"/>
+        <w:widowControl/>
+        <w:bidi w:val="0"/>
+        <w:spacing w:lineRule="auto" w:line="276" w:before="0" w:after="200"/>
+        <w:jc w:val="left"/>
+        <w:rPr>
+          <w:rFonts w:ascii="Consolas" w:hAnsi="Consolas"/>
+          <w:i w:val="false"/>
+          <w:i w:val="false"/>
+          <w:color w:val="000000"/>
+          <w:sz w:val="19"/>
+        </w:rPr>
+      </w:pPr>
+      <w:hyperlink r:id="rId28">
+        <w:r>
+          <w:rPr>
+            <w:rStyle w:val="InternetLink"/>
+            <w:rFonts w:ascii="Consolas" w:hAnsi="Consolas"/>
+            <w:i w:val="false"/>
+            <w:color w:val="000000"/>
+            <w:sz w:val="19"/>
+          </w:rPr>
+          <w:t>https://github.com/Microsoft/DirectXTK/wiki/BasicEffect</w:t>
+        </w:r>
+      </w:hyperlink>
+      <w:r>
+        <w:rPr>
+          <w:rFonts w:ascii="Consolas" w:hAnsi="Consolas"/>
+          <w:i w:val="false"/>
+          <w:color w:val="000000"/>
+          <w:sz w:val="19"/>
+        </w:rPr>
+        <w:t xml:space="preserve"> </w:t>
+      </w:r>
+    </w:p>
+    <w:p>
+      <w:pPr>
+        <w:pStyle w:val="PreformattedText"/>
+        <w:widowControl/>
+        <w:bidi w:val="0"/>
+        <w:spacing w:lineRule="auto" w:line="276" w:before="0" w:after="200"/>
+        <w:jc w:val="left"/>
+        <w:rPr>
+          <w:rFonts w:ascii="SFMono-Regular;Consolas;Liberation Mono;Menlo;Courier;monospace" w:hAnsi="SFMono-Regular;Consolas;Liberation Mono;Menlo;Courier;monospace"/>
+          <w:b w:val="false"/>
+          <w:i w:val="false"/>
+          <w:caps w:val="false"/>
+          <w:smallCaps w:val="false"/>
+          <w:color w:val="24292E"/>
+          <w:spacing w:val="0"/>
+          <w:sz w:val="20"/>
+        </w:rPr>
+      </w:pPr>
+      <w:r>
+        <w:rPr>
+          <w:rFonts w:ascii="Consolas" w:hAnsi="Consolas"/>
+          <w:b w:val="false"/>
+          <w:i w:val="false"/>
+          <w:caps w:val="false"/>
+          <w:smallCaps w:val="false"/>
+          <w:color w:val="000000"/>
+          <w:spacing w:val="0"/>
+          <w:sz w:val="19"/>
+        </w:rPr>
+        <w:t>effect-&gt;</w:t>
+      </w:r>
+      <w:r>
+        <w:rPr>
+          <w:rFonts w:ascii="Consolas" w:hAnsi="Consolas"/>
+          <w:b w:val="false"/>
+          <w:i w:val="false"/>
+          <w:caps w:val="false"/>
+          <w:smallCaps w:val="false"/>
+          <w:color w:val="6F42C1"/>
+          <w:spacing w:val="0"/>
+          <w:sz w:val="19"/>
+        </w:rPr>
+        <w:t>SetLightingEnabled</w:t>
+      </w:r>
+      <w:r>
+        <w:rPr>
+          <w:rFonts w:ascii="Consolas" w:hAnsi="Consolas"/>
+          <w:b w:val="false"/>
+          <w:i w:val="false"/>
+          <w:caps w:val="false"/>
+          <w:smallCaps w:val="false"/>
+          <w:color w:val="000000"/>
+          <w:spacing w:val="0"/>
+          <w:sz w:val="19"/>
+        </w:rPr>
+        <w:t>(</w:t>
+      </w:r>
+      <w:r>
+        <w:rPr>
+          <w:rFonts w:ascii="Consolas" w:hAnsi="Consolas"/>
+          <w:b w:val="false"/>
+          <w:i w:val="false"/>
+          <w:caps w:val="false"/>
+          <w:smallCaps w:val="false"/>
+          <w:color w:val="005CC5"/>
+          <w:spacing w:val="0"/>
+          <w:sz w:val="19"/>
+        </w:rPr>
+        <w:t>true</w:t>
+      </w:r>
+      <w:r>
+        <w:rPr>
+          <w:rFonts w:ascii="Consolas" w:hAnsi="Consolas"/>
+          <w:b w:val="false"/>
+          <w:i w:val="false"/>
+          <w:caps w:val="false"/>
+          <w:smallCaps w:val="false"/>
+          <w:color w:val="000000"/>
+          <w:spacing w:val="0"/>
+          <w:sz w:val="19"/>
+        </w:rPr>
+        <w:t>);</w:t>
+      </w:r>
+    </w:p>
+    <w:p>
+      <w:pPr>
+        <w:pStyle w:val="PreformattedText"/>
+        <w:widowControl/>
+        <w:pBdr/>
+        <w:shd w:fill="F6F8FA" w:val="clear"/>
+        <w:spacing w:lineRule="auto" w:line="348" w:before="0" w:after="0"/>
+        <w:rPr>
+          <w:rFonts w:ascii="SFMono-Regular;Consolas;Liberation Mono;Menlo;Courier;monospace" w:hAnsi="SFMono-Regular;Consolas;Liberation Mono;Menlo;Courier;monospace"/>
+          <w:b w:val="false"/>
+          <w:i w:val="false"/>
+          <w:caps w:val="false"/>
+          <w:smallCaps w:val="false"/>
+          <w:color w:val="24292E"/>
+          <w:spacing w:val="0"/>
+          <w:sz w:val="20"/>
+        </w:rPr>
+      </w:pPr>
+      <w:r>
+        <w:rPr>
+          <w:rFonts w:ascii="SFMono-Regular;Consolas;Liberation Mono;Menlo;Courier;monospace" w:hAnsi="SFMono-Regular;Consolas;Liberation Mono;Menlo;Courier;monospace"/>
+          <w:b w:val="false"/>
+          <w:i w:val="false"/>
+          <w:caps w:val="false"/>
+          <w:smallCaps w:val="false"/>
+          <w:color w:val="24292E"/>
+          <w:spacing w:val="0"/>
+          <w:sz w:val="20"/>
+        </w:rPr>
+        <w:t>effect-&gt;</w:t>
+      </w:r>
+      <w:r>
+        <w:rPr>
+          <w:rFonts w:ascii="SFMono-Regular;Consolas;Liberation Mono;Menlo;Courier;monospace" w:hAnsi="SFMono-Regular;Consolas;Liberation Mono;Menlo;Courier;monospace"/>
+          <w:b w:val="false"/>
+          <w:i w:val="false"/>
+          <w:caps w:val="false"/>
+          <w:smallCaps w:val="false"/>
+          <w:color w:val="6F42C1"/>
+          <w:spacing w:val="0"/>
+          <w:sz w:val="20"/>
+        </w:rPr>
+        <w:t>SetLightEnabled</w:t>
+      </w:r>
+      <w:r>
+        <w:rPr>
+          <w:rFonts w:ascii="SFMono-Regular;Consolas;Liberation Mono;Menlo;Courier;monospace" w:hAnsi="SFMono-Regular;Consolas;Liberation Mono;Menlo;Courier;monospace"/>
+          <w:b w:val="false"/>
+          <w:i w:val="false"/>
+          <w:caps w:val="false"/>
+          <w:smallCaps w:val="false"/>
+          <w:color w:val="24292E"/>
+          <w:spacing w:val="0"/>
+          <w:sz w:val="20"/>
+        </w:rPr>
+        <w:t xml:space="preserve">( </w:t>
+      </w:r>
+      <w:r>
+        <w:rPr>
+          <w:rFonts w:ascii="SFMono-Regular;Consolas;Liberation Mono;Menlo;Courier;monospace" w:hAnsi="SFMono-Regular;Consolas;Liberation Mono;Menlo;Courier;monospace"/>
+          <w:b w:val="false"/>
+          <w:i w:val="false"/>
+          <w:caps w:val="false"/>
+          <w:smallCaps w:val="false"/>
+          <w:color w:val="005CC5"/>
+          <w:spacing w:val="0"/>
+          <w:sz w:val="20"/>
+        </w:rPr>
+        <w:t>0</w:t>
+      </w:r>
+      <w:r>
+        <w:rPr>
+          <w:rFonts w:ascii="SFMono-Regular;Consolas;Liberation Mono;Menlo;Courier;monospace" w:hAnsi="SFMono-Regular;Consolas;Liberation Mono;Menlo;Courier;monospace"/>
+          <w:b w:val="false"/>
+          <w:i w:val="false"/>
+          <w:caps w:val="false"/>
+          <w:smallCaps w:val="false"/>
+          <w:color w:val="24292E"/>
+          <w:spacing w:val="0"/>
+          <w:sz w:val="20"/>
+        </w:rPr>
+        <w:t xml:space="preserve">, </w:t>
+      </w:r>
+      <w:r>
+        <w:rPr>
+          <w:rFonts w:ascii="SFMono-Regular;Consolas;Liberation Mono;Menlo;Courier;monospace" w:hAnsi="SFMono-Regular;Consolas;Liberation Mono;Menlo;Courier;monospace"/>
+          <w:b w:val="false"/>
+          <w:i w:val="false"/>
+          <w:caps w:val="false"/>
+          <w:smallCaps w:val="false"/>
+          <w:color w:val="005CC5"/>
+          <w:spacing w:val="0"/>
+          <w:sz w:val="20"/>
+        </w:rPr>
+        <w:t>true</w:t>
+      </w:r>
+      <w:r>
+        <w:rPr>
+          <w:rFonts w:ascii="SFMono-Regular;Consolas;Liberation Mono;Menlo;Courier;monospace" w:hAnsi="SFMono-Regular;Consolas;Liberation Mono;Menlo;Courier;monospace"/>
+          <w:b w:val="false"/>
+          <w:i w:val="false"/>
+          <w:caps w:val="false"/>
+          <w:smallCaps w:val="false"/>
+          <w:color w:val="24292E"/>
+          <w:spacing w:val="0"/>
+          <w:sz w:val="20"/>
+        </w:rPr>
+        <w:t xml:space="preserve"> );</w:t>
+      </w:r>
+    </w:p>
+    <w:p>
+      <w:pPr>
+        <w:pStyle w:val="PreformattedText"/>
+        <w:widowControl/>
+        <w:pBdr/>
+        <w:shd w:fill="F6F8FA" w:val="clear"/>
+        <w:spacing w:lineRule="auto" w:line="348" w:before="0" w:after="0"/>
+        <w:rPr/>
+      </w:pPr>
+      <w:r>
+        <w:rPr/>
+      </w:r>
+    </w:p>
+    <w:p>
+      <w:pPr>
+        <w:pStyle w:val="PreformattedText"/>
+        <w:widowControl/>
+        <w:pBdr/>
+        <w:shd w:fill="F6F8FA" w:val="clear"/>
+        <w:spacing w:lineRule="auto" w:line="348" w:before="0" w:after="0"/>
+        <w:rPr>
+          <w:rFonts w:ascii="SFMono-Regular;Consolas;Liberation Mono;Menlo;Courier;monospace" w:hAnsi="SFMono-Regular;Consolas;Liberation Mono;Menlo;Courier;monospace"/>
+          <w:b w:val="false"/>
+          <w:i w:val="false"/>
+          <w:caps w:val="false"/>
+          <w:smallCaps w:val="false"/>
+          <w:color w:val="24292E"/>
+          <w:spacing w:val="0"/>
+          <w:sz w:val="20"/>
+        </w:rPr>
+      </w:pPr>
+      <w:r>
+        <w:rPr>
+          <w:rFonts w:ascii="SFMono-Regular;Consolas;Liberation Mono;Menlo;Courier;monospace" w:hAnsi="SFMono-Regular;Consolas;Liberation Mono;Menlo;Courier;monospace"/>
+          <w:b w:val="false"/>
+          <w:i w:val="false"/>
+          <w:caps w:val="false"/>
+          <w:smallCaps w:val="false"/>
+          <w:color w:val="D73A49"/>
+          <w:spacing w:val="0"/>
+          <w:sz w:val="20"/>
+        </w:rPr>
+        <w:t>static</w:t>
+      </w:r>
+      <w:r>
+        <w:rPr>
+          <w:rFonts w:ascii="SFMono-Regular;Consolas;Liberation Mono;Menlo;Courier;monospace" w:hAnsi="SFMono-Regular;Consolas;Liberation Mono;Menlo;Courier;monospace"/>
+          <w:b w:val="false"/>
+          <w:i w:val="false"/>
+          <w:caps w:val="false"/>
+          <w:smallCaps w:val="false"/>
+          <w:color w:val="24292E"/>
+          <w:spacing w:val="0"/>
+          <w:sz w:val="20"/>
+        </w:rPr>
+        <w:t xml:space="preserve"> </w:t>
+      </w:r>
+      <w:r>
+        <w:rPr>
+          <w:rFonts w:ascii="SFMono-Regular;Consolas;Liberation Mono;Menlo;Courier;monospace" w:hAnsi="SFMono-Regular;Consolas;Liberation Mono;Menlo;Courier;monospace"/>
+          <w:b w:val="false"/>
+          <w:i w:val="false"/>
+          <w:caps w:val="false"/>
+          <w:smallCaps w:val="false"/>
+          <w:color w:val="D73A49"/>
+          <w:spacing w:val="0"/>
+          <w:sz w:val="20"/>
+        </w:rPr>
+        <w:t>const</w:t>
+      </w:r>
+      <w:r>
+        <w:rPr>
+          <w:rFonts w:ascii="SFMono-Regular;Consolas;Liberation Mono;Menlo;Courier;monospace" w:hAnsi="SFMono-Regular;Consolas;Liberation Mono;Menlo;Courier;monospace"/>
+          <w:b w:val="false"/>
+          <w:i w:val="false"/>
+          <w:caps w:val="false"/>
+          <w:smallCaps w:val="false"/>
+          <w:color w:val="24292E"/>
+          <w:spacing w:val="0"/>
+          <w:sz w:val="20"/>
+        </w:rPr>
+        <w:t xml:space="preserve"> XMVECTORF32 light { </w:t>
+      </w:r>
+      <w:r>
+        <w:rPr>
+          <w:rFonts w:ascii="SFMono-Regular;Consolas;Liberation Mono;Menlo;Courier;monospace" w:hAnsi="SFMono-Regular;Consolas;Liberation Mono;Menlo;Courier;monospace"/>
+          <w:b w:val="false"/>
+          <w:i w:val="false"/>
+          <w:caps w:val="false"/>
+          <w:smallCaps w:val="false"/>
+          <w:color w:val="005CC5"/>
+          <w:spacing w:val="0"/>
+          <w:sz w:val="20"/>
+        </w:rPr>
+        <w:t>0</w:t>
+      </w:r>
+      <w:r>
+        <w:rPr>
+          <w:rFonts w:ascii="SFMono-Regular;Consolas;Liberation Mono;Menlo;Courier;monospace" w:hAnsi="SFMono-Regular;Consolas;Liberation Mono;Menlo;Courier;monospace"/>
+          <w:b w:val="false"/>
+          <w:i w:val="false"/>
+          <w:caps w:val="false"/>
+          <w:smallCaps w:val="false"/>
+          <w:color w:val="24292E"/>
+          <w:spacing w:val="0"/>
+          <w:sz w:val="20"/>
+        </w:rPr>
+        <w:t>.f, -</w:t>
+      </w:r>
+      <w:r>
+        <w:rPr>
+          <w:rFonts w:ascii="SFMono-Regular;Consolas;Liberation Mono;Menlo;Courier;monospace" w:hAnsi="SFMono-Regular;Consolas;Liberation Mono;Menlo;Courier;monospace"/>
+          <w:b w:val="false"/>
+          <w:i w:val="false"/>
+          <w:caps w:val="false"/>
+          <w:smallCaps w:val="false"/>
+          <w:color w:val="005CC5"/>
+          <w:spacing w:val="0"/>
+          <w:sz w:val="20"/>
+        </w:rPr>
+        <w:t>1</w:t>
+      </w:r>
+      <w:r>
+        <w:rPr>
+          <w:rFonts w:ascii="SFMono-Regular;Consolas;Liberation Mono;Menlo;Courier;monospace" w:hAnsi="SFMono-Regular;Consolas;Liberation Mono;Menlo;Courier;monospace"/>
+          <w:b w:val="false"/>
+          <w:i w:val="false"/>
+          <w:caps w:val="false"/>
+          <w:smallCaps w:val="false"/>
+          <w:color w:val="24292E"/>
+          <w:spacing w:val="0"/>
+          <w:sz w:val="20"/>
+        </w:rPr>
+        <w:t xml:space="preserve">.f, </w:t>
+      </w:r>
+      <w:r>
+        <w:rPr>
+          <w:rFonts w:ascii="SFMono-Regular;Consolas;Liberation Mono;Menlo;Courier;monospace" w:hAnsi="SFMono-Regular;Consolas;Liberation Mono;Menlo;Courier;monospace"/>
+          <w:b w:val="false"/>
+          <w:i w:val="false"/>
+          <w:caps w:val="false"/>
+          <w:smallCaps w:val="false"/>
+          <w:color w:val="005CC5"/>
+          <w:spacing w:val="0"/>
+          <w:sz w:val="20"/>
+        </w:rPr>
+        <w:t>0</w:t>
+      </w:r>
+      <w:r>
+        <w:rPr>
+          <w:rFonts w:ascii="SFMono-Regular;Consolas;Liberation Mono;Menlo;Courier;monospace" w:hAnsi="SFMono-Regular;Consolas;Liberation Mono;Menlo;Courier;monospace"/>
+          <w:b w:val="false"/>
+          <w:i w:val="false"/>
+          <w:caps w:val="false"/>
+          <w:smallCaps w:val="false"/>
+          <w:color w:val="24292E"/>
+          <w:spacing w:val="0"/>
+          <w:sz w:val="20"/>
+        </w:rPr>
+        <w:t xml:space="preserve">.f, </w:t>
+      </w:r>
+      <w:r>
+        <w:rPr>
+          <w:rFonts w:ascii="SFMono-Regular;Consolas;Liberation Mono;Menlo;Courier;monospace" w:hAnsi="SFMono-Regular;Consolas;Liberation Mono;Menlo;Courier;monospace"/>
+          <w:b w:val="false"/>
+          <w:i w:val="false"/>
+          <w:caps w:val="false"/>
+          <w:smallCaps w:val="false"/>
+          <w:color w:val="005CC5"/>
+          <w:spacing w:val="0"/>
+          <w:sz w:val="20"/>
+        </w:rPr>
+        <w:t>0</w:t>
+      </w:r>
+      <w:r>
+        <w:rPr>
+          <w:rFonts w:ascii="SFMono-Regular;Consolas;Liberation Mono;Menlo;Courier;monospace" w:hAnsi="SFMono-Regular;Consolas;Liberation Mono;Menlo;Courier;monospace"/>
+          <w:b w:val="false"/>
+          <w:i w:val="false"/>
+          <w:caps w:val="false"/>
+          <w:smallCaps w:val="false"/>
+          <w:color w:val="24292E"/>
+          <w:spacing w:val="0"/>
+          <w:sz w:val="20"/>
+        </w:rPr>
+        <w:t>.f };</w:t>
+      </w:r>
+    </w:p>
+    <w:p>
+      <w:pPr>
+        <w:pStyle w:val="PreformattedText"/>
+        <w:widowControl/>
+        <w:pBdr/>
+        <w:shd w:fill="F6F8FA" w:val="clear"/>
+        <w:spacing w:lineRule="auto" w:line="348" w:before="0" w:after="0"/>
+        <w:rPr>
+          <w:rFonts w:ascii="SFMono-Regular;Consolas;Liberation Mono;Menlo;Courier;monospace" w:hAnsi="SFMono-Regular;Consolas;Liberation Mono;Menlo;Courier;monospace"/>
+          <w:b w:val="false"/>
+          <w:i w:val="false"/>
+          <w:caps w:val="false"/>
+          <w:smallCaps w:val="false"/>
+          <w:color w:val="24292E"/>
+          <w:spacing w:val="0"/>
+          <w:sz w:val="20"/>
+        </w:rPr>
+      </w:pPr>
+      <w:r>
+        <w:rPr>
+          <w:rFonts w:ascii="SFMono-Regular;Consolas;Liberation Mono;Menlo;Courier;monospace" w:hAnsi="SFMono-Regular;Consolas;Liberation Mono;Menlo;Courier;monospace"/>
+          <w:b w:val="false"/>
+          <w:i w:val="false"/>
+          <w:caps w:val="false"/>
+          <w:smallCaps w:val="false"/>
+          <w:color w:val="24292E"/>
+          <w:spacing w:val="0"/>
+          <w:sz w:val="20"/>
+        </w:rPr>
+        <w:t>effect-&gt;</w:t>
+      </w:r>
+      <w:r>
+        <w:rPr>
+          <w:rFonts w:ascii="SFMono-Regular;Consolas;Liberation Mono;Menlo;Courier;monospace" w:hAnsi="SFMono-Regular;Consolas;Liberation Mono;Menlo;Courier;monospace"/>
+          <w:b w:val="false"/>
+          <w:i w:val="false"/>
+          <w:caps w:val="false"/>
+          <w:smallCaps w:val="false"/>
+          <w:color w:val="6F42C1"/>
+          <w:spacing w:val="0"/>
+          <w:sz w:val="20"/>
+        </w:rPr>
+        <w:t>SetLightDirection</w:t>
+      </w:r>
+      <w:r>
+        <w:rPr>
+          <w:rFonts w:ascii="SFMono-Regular;Consolas;Liberation Mono;Menlo;Courier;monospace" w:hAnsi="SFMono-Regular;Consolas;Liberation Mono;Menlo;Courier;monospace"/>
+          <w:b w:val="false"/>
+          <w:i w:val="false"/>
+          <w:caps w:val="false"/>
+          <w:smallCaps w:val="false"/>
+          <w:color w:val="24292E"/>
+          <w:spacing w:val="0"/>
+          <w:sz w:val="20"/>
+        </w:rPr>
+        <w:t xml:space="preserve">( </w:t>
+      </w:r>
+      <w:r>
+        <w:rPr>
+          <w:rFonts w:ascii="SFMono-Regular;Consolas;Liberation Mono;Menlo;Courier;monospace" w:hAnsi="SFMono-Regular;Consolas;Liberation Mono;Menlo;Courier;monospace"/>
+          <w:b w:val="false"/>
+          <w:i w:val="false"/>
+          <w:caps w:val="false"/>
+          <w:smallCaps w:val="false"/>
+          <w:color w:val="005CC5"/>
+          <w:spacing w:val="0"/>
+          <w:sz w:val="20"/>
+        </w:rPr>
+        <w:t>0</w:t>
+      </w:r>
+      <w:r>
+        <w:rPr>
+          <w:rFonts w:ascii="SFMono-Regular;Consolas;Liberation Mono;Menlo;Courier;monospace" w:hAnsi="SFMono-Regular;Consolas;Liberation Mono;Menlo;Courier;monospace"/>
+          <w:b w:val="false"/>
+          <w:i w:val="false"/>
+          <w:caps w:val="false"/>
+          <w:smallCaps w:val="false"/>
+          <w:color w:val="24292E"/>
+          <w:spacing w:val="0"/>
+          <w:sz w:val="20"/>
+        </w:rPr>
+        <w:t>, light );</w:t>
+      </w:r>
+    </w:p>
+    <w:p>
+      <w:pPr>
+        <w:pStyle w:val="Normal"/>
+        <w:widowControl/>
+        <w:bidi w:val="0"/>
+        <w:spacing w:lineRule="auto" w:line="276" w:before="0" w:after="200"/>
+        <w:jc w:val="left"/>
+        <w:rPr>
+          <w:rFonts w:ascii="Consolas" w:hAnsi="Consolas"/>
+          <w:i w:val="false"/>
+          <w:i w:val="false"/>
+          <w:color w:val="000000"/>
+          <w:sz w:val="19"/>
+        </w:rPr>
+      </w:pPr>
+      <w:r>
+        <w:rPr/>
+      </w:r>
+    </w:p>
+    <w:p>
+      <w:pPr>
+        <w:pStyle w:val="Normal"/>
+        <w:widowControl/>
+        <w:bidi w:val="0"/>
+        <w:spacing w:lineRule="auto" w:line="276" w:before="0" w:after="200"/>
+        <w:jc w:val="left"/>
+        <w:rPr/>
+      </w:pPr>
+      <w:hyperlink r:id="rId29">
+        <w:r>
+          <w:rPr>
+            <w:rStyle w:val="InternetLink"/>
+            <w:rFonts w:ascii="Consolas" w:hAnsi="Consolas"/>
+            <w:i w:val="false"/>
+            <w:color w:val="000000"/>
+            <w:sz w:val="19"/>
+          </w:rPr>
+          <w:t>https://github.com/Microsoft/DirectXTK/wiki/IEffectLights</w:t>
+        </w:r>
+      </w:hyperlink>
+      <w:r>
+        <w:rPr>
+          <w:rFonts w:ascii="Consolas" w:hAnsi="Consolas"/>
+          <w:i w:val="false"/>
+          <w:color w:val="000000"/>
+          <w:sz w:val="19"/>
+        </w:rPr>
+        <w:t xml:space="preserve"> </w:t>
+      </w:r>
+    </w:p>
+    <w:p>
+      <w:pPr>
+        <w:pStyle w:val="TextBody"/>
+        <w:widowControl/>
+        <w:bidi w:val="0"/>
+        <w:spacing w:lineRule="auto" w:line="276" w:before="0" w:after="200"/>
+        <w:jc w:val="left"/>
+        <w:rPr/>
+      </w:pPr>
+      <w:r>
+        <w:rPr>
+          <w:rFonts w:ascii="apple-system;BlinkMacSystemFont;Segoe UI;Helvetica;Arial;sans-serif;Apple Color Emoji;Segoe UI Emoji;Segoe UI Symbol" w:hAnsi="apple-system;BlinkMacSystemFont;Segoe UI;Helvetica;Arial;sans-serif;Apple Color Emoji;Segoe UI Emoji;Segoe UI Symbol"/>
+          <w:b w:val="false"/>
+          <w:i w:val="false"/>
+          <w:caps w:val="false"/>
+          <w:smallCaps w:val="false"/>
+          <w:color w:val="24292E"/>
+          <w:spacing w:val="0"/>
+          <w:sz w:val="24"/>
+        </w:rPr>
+        <w:t>The default lighting set by </w:t>
+      </w:r>
+      <w:r>
+        <w:rPr>
+          <w:rStyle w:val="StrongEmphasis"/>
+          <w:rFonts w:ascii="apple-system;BlinkMacSystemFont;Segoe UI;Helvetica;Arial;sans-serif;Apple Color Emoji;Segoe UI Emoji;Segoe UI Symbol" w:hAnsi="apple-system;BlinkMacSystemFont;Segoe UI;Helvetica;Arial;sans-serif;Apple Color Emoji;Segoe UI Emoji;Segoe UI Symbol"/>
+          <w:b/>
+          <w:i w:val="false"/>
+          <w:caps w:val="false"/>
+          <w:smallCaps w:val="false"/>
+          <w:color w:val="A52A2A"/>
+          <w:spacing w:val="0"/>
+          <w:sz w:val="24"/>
+        </w:rPr>
+        <w:t>EnableDefaultLighting</w:t>
+      </w:r>
+      <w:r>
+        <w:rPr>
+          <w:rFonts w:ascii="apple-system;BlinkMacSystemFont;Segoe UI;Helvetica;Arial;sans-serif;Apple Color Emoji;Segoe UI Emoji;Segoe UI Symbol" w:hAnsi="apple-system;BlinkMacSystemFont;Segoe UI;Helvetica;Arial;sans-serif;Apple Color Emoji;Segoe UI Emoji;Segoe UI Symbol"/>
+          <w:b w:val="false"/>
+          <w:i w:val="false"/>
+          <w:caps w:val="false"/>
+          <w:smallCaps w:val="false"/>
+          <w:color w:val="24292E"/>
+          <w:spacing w:val="0"/>
+          <w:sz w:val="24"/>
+        </w:rPr>
+        <w:t> consist of three lights:</w:t>
+      </w:r>
+    </w:p>
+    <w:p>
+      <w:pPr>
+        <w:pStyle w:val="TextBody"/>
+        <w:widowControl/>
+        <w:numPr>
+          <w:ilvl w:val="0"/>
+          <w:numId w:val="29"/>
+        </w:numPr>
+        <w:tabs>
+          <w:tab w:val="clear" w:pos="720"/>
+          <w:tab w:val="left" w:pos="0" w:leader="none"/>
+        </w:tabs>
+        <w:spacing w:before="0" w:after="240"/>
+        <w:ind w:left="707" w:hanging="0"/>
+        <w:rPr>
+          <w:rFonts w:ascii="apple-system;BlinkMacSystemFont;Segoe UI;Helvetica;Arial;sans-serif;Apple Color Emoji;Segoe UI Emoji;Segoe UI Symbol" w:hAnsi="apple-system;BlinkMacSystemFont;Segoe UI;Helvetica;Arial;sans-serif;Apple Color Emoji;Segoe UI Emoji;Segoe UI Symbol"/>
+          <w:b w:val="false"/>
+          <w:i w:val="false"/>
+          <w:caps w:val="false"/>
+          <w:smallCaps w:val="false"/>
+          <w:color w:val="A52A2A"/>
+          <w:spacing w:val="0"/>
+          <w:sz w:val="24"/>
+        </w:rPr>
+      </w:pPr>
+      <w:r>
+        <w:rPr>
+          <w:rFonts w:ascii="apple-system;BlinkMacSystemFont;Segoe UI;Helvetica;Arial;sans-serif;Apple Color Emoji;Segoe UI Emoji;Segoe UI Symbol" w:hAnsi="apple-system;BlinkMacSystemFont;Segoe UI;Helvetica;Arial;sans-serif;Apple Color Emoji;Segoe UI Emoji;Segoe UI Symbol"/>
+          <w:b w:val="false"/>
+          <w:i w:val="false"/>
+          <w:caps w:val="false"/>
+          <w:smallCaps w:val="false"/>
+          <w:color w:val="A52A2A"/>
+          <w:spacing w:val="0"/>
+          <w:sz w:val="24"/>
+        </w:rPr>
+        <w:t>Ambient: (0.05333332, 0.09882354, 0.1819608)</w:t>
+      </w:r>
+    </w:p>
+    <w:p>
+      <w:pPr>
+        <w:pStyle w:val="TextBody"/>
+        <w:widowControl/>
+        <w:numPr>
+          <w:ilvl w:val="0"/>
+          <w:numId w:val="29"/>
+        </w:numPr>
+        <w:tabs>
+          <w:tab w:val="clear" w:pos="720"/>
+          <w:tab w:val="left" w:pos="0" w:leader="none"/>
+        </w:tabs>
+        <w:spacing w:before="0" w:after="240"/>
+        <w:ind w:left="707" w:hanging="0"/>
+        <w:rPr>
+          <w:rFonts w:ascii="apple-system;BlinkMacSystemFont;Segoe UI;Helvetica;Arial;sans-serif;Apple Color Emoji;Segoe UI Emoji;Segoe UI Symbol" w:hAnsi="apple-system;BlinkMacSystemFont;Segoe UI;Helvetica;Arial;sans-serif;Apple Color Emoji;Segoe UI Emoji;Segoe UI Symbol"/>
+          <w:b w:val="false"/>
+          <w:i w:val="false"/>
+          <w:caps w:val="false"/>
+          <w:smallCaps w:val="false"/>
+          <w:color w:val="A52A2A"/>
+          <w:spacing w:val="0"/>
+          <w:sz w:val="24"/>
+        </w:rPr>
+      </w:pPr>
+      <w:r>
+        <w:rPr>
+          <w:rFonts w:ascii="apple-system;BlinkMacSystemFont;Segoe UI;Helvetica;Arial;sans-serif;Apple Color Emoji;Segoe UI Emoji;Segoe UI Symbol" w:hAnsi="apple-system;BlinkMacSystemFont;Segoe UI;Helvetica;Arial;sans-serif;Apple Color Emoji;Segoe UI Emoji;Segoe UI Symbol"/>
+          <w:b w:val="false"/>
+          <w:i w:val="false"/>
+          <w:caps w:val="false"/>
+          <w:smallCaps w:val="false"/>
+          <w:color w:val="A52A2A"/>
+          <w:spacing w:val="0"/>
+          <w:sz w:val="24"/>
+        </w:rPr>
+        <w:t>Light 0: Direction (-0.5265408, -0.5735765, -0.6275069), Diffuse (1, 0.9607844, 0.8078432), Specular (1, 0.9607844, 0.8078432)</w:t>
+      </w:r>
+    </w:p>
+    <w:p>
+      <w:pPr>
+        <w:pStyle w:val="TextBody"/>
+        <w:widowControl/>
+        <w:numPr>
+          <w:ilvl w:val="0"/>
+          <w:numId w:val="29"/>
+        </w:numPr>
+        <w:tabs>
+          <w:tab w:val="clear" w:pos="720"/>
+          <w:tab w:val="left" w:pos="0" w:leader="none"/>
+        </w:tabs>
+        <w:spacing w:before="0" w:after="240"/>
+        <w:ind w:left="707" w:hanging="0"/>
+        <w:rPr>
+          <w:rFonts w:ascii="apple-system;BlinkMacSystemFont;Segoe UI;Helvetica;Arial;sans-serif;Apple Color Emoji;Segoe UI Emoji;Segoe UI Symbol" w:hAnsi="apple-system;BlinkMacSystemFont;Segoe UI;Helvetica;Arial;sans-serif;Apple Color Emoji;Segoe UI Emoji;Segoe UI Symbol"/>
+          <w:b w:val="false"/>
+          <w:i w:val="false"/>
+          <w:caps w:val="false"/>
+          <w:smallCaps w:val="false"/>
+          <w:color w:val="A52A2A"/>
+          <w:spacing w:val="0"/>
+          <w:sz w:val="24"/>
+        </w:rPr>
+      </w:pPr>
+      <w:r>
+        <w:rPr>
+          <w:rFonts w:ascii="apple-system;BlinkMacSystemFont;Segoe UI;Helvetica;Arial;sans-serif;Apple Color Emoji;Segoe UI Emoji;Segoe UI Symbol" w:hAnsi="apple-system;BlinkMacSystemFont;Segoe UI;Helvetica;Arial;sans-serif;Apple Color Emoji;Segoe UI Emoji;Segoe UI Symbol"/>
+          <w:b w:val="false"/>
+          <w:i w:val="false"/>
+          <w:caps w:val="false"/>
+          <w:smallCaps w:val="false"/>
+          <w:color w:val="A52A2A"/>
+          <w:spacing w:val="0"/>
+          <w:sz w:val="24"/>
+        </w:rPr>
+        <w:t>Light 1: Direction (0.7198464, 0.3420201, 0.6040227), Diffuse (0.9647059, 0.7607844, 0.4078432), Specular (0, 0, 0)</w:t>
+      </w:r>
+    </w:p>
+    <w:p>
+      <w:pPr>
+        <w:pStyle w:val="TextBody"/>
+        <w:widowControl/>
+        <w:numPr>
+          <w:ilvl w:val="0"/>
+          <w:numId w:val="29"/>
+        </w:numPr>
+        <w:tabs>
+          <w:tab w:val="clear" w:pos="720"/>
+          <w:tab w:val="left" w:pos="0" w:leader="none"/>
+        </w:tabs>
+        <w:spacing w:before="0" w:after="240"/>
+        <w:ind w:left="707" w:hanging="0"/>
+        <w:rPr>
+          <w:rFonts w:ascii="apple-system;BlinkMacSystemFont;Segoe UI;Helvetica;Arial;sans-serif;Apple Color Emoji;Segoe UI Emoji;Segoe UI Symbol" w:hAnsi="apple-system;BlinkMacSystemFont;Segoe UI;Helvetica;Arial;sans-serif;Apple Color Emoji;Segoe UI Emoji;Segoe UI Symbol"/>
+          <w:b w:val="false"/>
+          <w:i w:val="false"/>
+          <w:caps w:val="false"/>
+          <w:smallCaps w:val="false"/>
+          <w:color w:val="A52A2A"/>
+          <w:spacing w:val="0"/>
+          <w:sz w:val="24"/>
+        </w:rPr>
+      </w:pPr>
+      <w:r>
+        <w:rPr>
+          <w:rFonts w:ascii="apple-system;BlinkMacSystemFont;Segoe UI;Helvetica;Arial;sans-serif;Apple Color Emoji;Segoe UI Emoji;Segoe UI Symbol" w:hAnsi="apple-system;BlinkMacSystemFont;Segoe UI;Helvetica;Arial;sans-serif;Apple Color Emoji;Segoe UI Emoji;Segoe UI Symbol"/>
+          <w:b w:val="false"/>
+          <w:i w:val="false"/>
+          <w:caps w:val="false"/>
+          <w:smallCaps w:val="false"/>
+          <w:color w:val="A52A2A"/>
+          <w:spacing w:val="0"/>
+          <w:sz w:val="24"/>
+        </w:rPr>
+        <w:t>Light 2: Direction (0.4545195, -0.7660444, 0.4545195), Diffuse (0.3231373, 0.3607844, 0.3937255), Specular (0.3231373, 0.3607844, 0.3937255).</w:t>
+      </w:r>
+    </w:p>
+    <w:p>
+      <w:pPr>
+        <w:pStyle w:val="Normal"/>
+        <w:widowControl/>
+        <w:bidi w:val="0"/>
+        <w:spacing w:lineRule="auto" w:line="276" w:before="0" w:after="200"/>
+        <w:jc w:val="left"/>
+        <w:rPr/>
+      </w:pPr>
+      <w:r>
+        <w:rPr>
+          <w:rFonts w:ascii="Consolas" w:hAnsi="Consolas"/>
+          <w:i w:val="false"/>
+          <w:color w:val="000000"/>
+          <w:sz w:val="19"/>
+        </w:rPr>
+        <w:t>We don’t want vertex coloring</w:t>
+      </w:r>
+    </w:p>
+    <w:p>
+      <w:pPr>
+        <w:pStyle w:val="Normal"/>
+        <w:widowControl/>
+        <w:bidi w:val="0"/>
+        <w:spacing w:lineRule="auto" w:line="276" w:before="0" w:after="200"/>
+        <w:jc w:val="left"/>
+        <w:rPr/>
+      </w:pPr>
+      <w:r>
+        <w:rPr>
+          <w:rFonts w:ascii="Consolas" w:hAnsi="Consolas"/>
+          <w:i w:val="false"/>
+          <w:color w:val="000000"/>
+          <w:sz w:val="19"/>
+        </w:rPr>
+        <w:t>Next try</w:t>
+      </w:r>
+    </w:p>
+    <w:p>
+      <w:pPr>
+        <w:pStyle w:val="Normal"/>
+        <w:widowControl/>
+        <w:bidi w:val="0"/>
+        <w:spacing w:lineRule="auto" w:line="276" w:before="0" w:after="200"/>
+        <w:jc w:val="left"/>
+        <w:rPr/>
+      </w:pPr>
+      <w:r>
+        <w:rPr>
+          <w:rFonts w:ascii="Consolas" w:hAnsi="Consolas"/>
+          <w:i/>
+          <w:color w:val="880000"/>
+          <w:sz w:val="19"/>
+        </w:rPr>
+        <w:t>SetLightingEnabled</w:t>
+      </w:r>
+      <w:r>
+        <w:rPr>
+          <w:rFonts w:ascii="Consolas" w:hAnsi="Consolas"/>
+          <w:i w:val="false"/>
+          <w:color w:val="000000"/>
+          <w:sz w:val="19"/>
+        </w:rPr>
+        <w:t>() -</w:t>
+      </w:r>
+      <w:r>
+        <w:rPr>
+          <w:rFonts w:ascii="Consolas" w:hAnsi="Consolas"/>
+          <w:i w:val="false"/>
+          <w:color w:val="000000"/>
+          <w:sz w:val="19"/>
+        </w:rPr>
+        <w:t>ok</w:t>
+      </w:r>
+    </w:p>
+    <w:p>
+      <w:pPr>
+        <w:pStyle w:val="PreformattedText"/>
+        <w:widowControl/>
+        <w:bidi w:val="0"/>
+        <w:spacing w:lineRule="auto" w:line="276" w:before="0" w:after="200"/>
+        <w:jc w:val="left"/>
+        <w:rPr>
+          <w:rFonts w:ascii="SFMono-Regular;Consolas;Liberation Mono;Menlo;Courier;monospace" w:hAnsi="SFMono-Regular;Consolas;Liberation Mono;Menlo;Courier;monospace"/>
+          <w:b w:val="false"/>
+          <w:i w:val="false"/>
+          <w:caps w:val="false"/>
+          <w:smallCaps w:val="false"/>
+          <w:color w:val="24292E"/>
+          <w:spacing w:val="0"/>
+          <w:sz w:val="20"/>
+        </w:rPr>
+      </w:pPr>
+      <w:r>
+        <w:rPr>
+          <w:rFonts w:ascii="Consolas" w:hAnsi="Consolas"/>
+          <w:b w:val="false"/>
+          <w:i w:val="false"/>
+          <w:caps w:val="false"/>
+          <w:smallCaps w:val="false"/>
+          <w:color w:val="000000"/>
+          <w:spacing w:val="0"/>
+          <w:sz w:val="19"/>
+        </w:rPr>
+        <w:t>basicEffect→EnableDefaultLighting();</w:t>
+      </w:r>
+      <w:r>
+        <w:rPr>
+          <w:rFonts w:ascii="Consolas" w:hAnsi="Consolas"/>
+          <w:b w:val="false"/>
+          <w:i w:val="false"/>
+          <w:caps w:val="false"/>
+          <w:smallCaps w:val="false"/>
+          <w:color w:val="000000"/>
+          <w:spacing w:val="0"/>
+          <w:sz w:val="19"/>
+        </w:rPr>
+        <w:t xml:space="preserve"> -</w:t>
+      </w:r>
+      <w:r>
+        <w:rPr>
+          <w:rFonts w:ascii="Consolas" w:hAnsi="Consolas"/>
+          <w:b w:val="false"/>
+          <w:i w:val="false"/>
+          <w:caps w:val="false"/>
+          <w:smallCaps w:val="false"/>
+          <w:color w:val="000000"/>
+          <w:spacing w:val="0"/>
+          <w:sz w:val="19"/>
+        </w:rPr>
+        <w:t>ok</w:t>
+      </w:r>
+    </w:p>
+    <w:p>
+      <w:pPr>
+        <w:pStyle w:val="Normal"/>
+        <w:widowControl/>
+        <w:bidi w:val="0"/>
+        <w:spacing w:lineRule="auto" w:line="276" w:before="0" w:after="200"/>
+        <w:jc w:val="left"/>
+        <w:rPr/>
+      </w:pPr>
+      <w:r>
+        <w:rPr>
+          <w:rFonts w:ascii="Consolas" w:hAnsi="Consolas"/>
+          <w:i w:val="false"/>
+          <w:color w:val="000080"/>
+          <w:sz w:val="19"/>
+        </w:rPr>
+        <w:t>m_effect</w:t>
+      </w:r>
+      <w:r>
+        <w:rPr>
+          <w:rFonts w:ascii="Consolas" w:hAnsi="Consolas"/>
+          <w:i w:val="false"/>
+          <w:color w:val="000000"/>
+          <w:sz w:val="19"/>
+        </w:rPr>
+        <w:t>-&gt;</w:t>
+      </w:r>
+      <w:r>
+        <w:rPr>
+          <w:rFonts w:ascii="Consolas" w:hAnsi="Consolas"/>
+          <w:i/>
+          <w:color w:val="880000"/>
+          <w:sz w:val="19"/>
+        </w:rPr>
+        <w:t>SetPerPixelLighting</w:t>
+      </w:r>
+      <w:r>
+        <w:rPr>
+          <w:rFonts w:ascii="Consolas" w:hAnsi="Consolas"/>
+          <w:i w:val="false"/>
+          <w:color w:val="000000"/>
+          <w:sz w:val="19"/>
+        </w:rPr>
+        <w:t>(</w:t>
+      </w:r>
+      <w:r>
+        <w:rPr>
+          <w:rFonts w:ascii="Consolas" w:hAnsi="Consolas"/>
+          <w:i w:val="false"/>
+          <w:color w:val="0000FF"/>
+          <w:sz w:val="19"/>
+        </w:rPr>
+        <w:t>true</w:t>
+      </w:r>
+      <w:r>
+        <w:rPr>
+          <w:rFonts w:ascii="Consolas" w:hAnsi="Consolas"/>
+          <w:i w:val="false"/>
+          <w:color w:val="000000"/>
+          <w:sz w:val="19"/>
+        </w:rPr>
+        <w:t xml:space="preserve">); - </w:t>
+      </w:r>
+      <w:r>
+        <w:rPr>
+          <w:rFonts w:ascii="Consolas" w:hAnsi="Consolas"/>
+          <w:i w:val="false"/>
+          <w:color w:val="000000"/>
+          <w:sz w:val="19"/>
+        </w:rPr>
+        <w:t>make an option</w:t>
+      </w:r>
+    </w:p>
+    <w:p>
+      <w:pPr>
+        <w:pStyle w:val="Normal"/>
+        <w:widowControl/>
+        <w:bidi w:val="0"/>
+        <w:spacing w:lineRule="auto" w:line="276" w:before="0" w:after="200"/>
+        <w:jc w:val="left"/>
+        <w:rPr/>
+      </w:pPr>
+      <w:r>
+        <w:rPr>
+          <w:rFonts w:ascii="Consolas" w:hAnsi="Consolas"/>
+          <w:i w:val="false"/>
+          <w:color w:val="000000"/>
+          <w:sz w:val="19"/>
+        </w:rPr>
+        <w:t>Then add emmisive</w:t>
+      </w:r>
+    </w:p>
+    <w:p>
+      <w:pPr>
+        <w:pStyle w:val="Normal"/>
+        <w:widowControl/>
+        <w:bidi w:val="0"/>
+        <w:spacing w:lineRule="auto" w:line="276" w:before="0" w:after="200"/>
+        <w:jc w:val="left"/>
+        <w:rPr/>
+      </w:pPr>
+      <w:r>
+        <w:rPr>
+          <w:rFonts w:ascii="Consolas" w:hAnsi="Consolas"/>
+          <w:i w:val="false"/>
+          <w:color w:val="000000"/>
+          <w:sz w:val="19"/>
+        </w:rPr>
+        <w:t>Then add light structure</w:t>
+      </w:r>
+    </w:p>
+    <w:p>
+      <w:pPr>
+        <w:pStyle w:val="Normal"/>
+        <w:widowControl/>
+        <w:bidi w:val="0"/>
+        <w:spacing w:lineRule="auto" w:line="276" w:before="0" w:after="200"/>
+        <w:jc w:val="left"/>
+        <w:rPr>
+          <w:rFonts w:ascii="Consolas" w:hAnsi="Consolas"/>
+          <w:i w:val="false"/>
+          <w:i w:val="false"/>
+          <w:color w:val="000000"/>
+          <w:sz w:val="19"/>
+        </w:rPr>
+      </w:pPr>
+      <w:r>
+        <w:rPr/>
+      </w:r>
+    </w:p>
+    <w:p>
+      <w:pPr>
+        <w:pStyle w:val="Normal"/>
+        <w:widowControl/>
+        <w:bidi w:val="0"/>
+        <w:spacing w:lineRule="auto" w:line="276" w:before="0" w:after="200"/>
+        <w:jc w:val="left"/>
+        <w:rPr/>
+      </w:pPr>
+      <w:r>
+        <w:rPr>
+          <w:rFonts w:ascii="Consolas" w:hAnsi="Consolas"/>
+          <w:i w:val="false"/>
+          <w:color w:val="000000"/>
+          <w:sz w:val="19"/>
+        </w:rPr>
+        <w:t xml:space="preserve">Commit </w:t>
+      </w:r>
+    </w:p>
+    <w:p>
+      <w:pPr>
+        <w:pStyle w:val="Normal"/>
+        <w:widowControl/>
+        <w:bidi w:val="0"/>
+        <w:spacing w:lineRule="auto" w:line="276" w:before="0" w:after="200"/>
+        <w:jc w:val="left"/>
+        <w:rPr/>
+      </w:pPr>
+      <w:bookmarkStart w:id="24" w:name="__DdeLink__3214_941246865"/>
+      <w:r>
+        <w:rPr>
+          <w:rFonts w:ascii="Consolas" w:hAnsi="Consolas"/>
+          <w:i w:val="false"/>
+          <w:color w:val="000000"/>
+          <w:sz w:val="19"/>
+        </w:rPr>
+        <w:t>Added SetLightEnabled and EnableDefaultLighting()</w:t>
+      </w:r>
+      <w:bookmarkEnd w:id="24"/>
     </w:p>
     <w:sectPr>
       <w:type w:val="nextPage"/>
@@ -41950,6 +44024,153 @@
     </w:lvl>
   </w:abstractNum>
   <w:abstractNum w:abstractNumId="29">
+    <w:lvl w:ilvl="0">
+      <w:start w:val="1"/>
+      <w:numFmt w:val="bullet"/>
+      <w:suff w:val="nothing"/>
+      <w:lvlText w:val=""/>
+      <w:lvlJc w:val="left"/>
+      <w:pPr>
+        <w:tabs>
+          <w:tab w:val="num" w:pos="707"/>
+        </w:tabs>
+        <w:ind w:left="707" w:hanging="0"/>
+      </w:pPr>
+      <w:rPr>
+        <w:rFonts w:ascii="Symbol" w:hAnsi="Symbol" w:cs="Symbol" w:hint="default"/>
+        <w:rFonts w:cs="OpenSymbol"/>
+      </w:rPr>
+    </w:lvl>
+    <w:lvl w:ilvl="1">
+      <w:start w:val="1"/>
+      <w:numFmt w:val="bullet"/>
+      <w:lvlText w:val=""/>
+      <w:lvlJc w:val="left"/>
+      <w:pPr>
+        <w:tabs>
+          <w:tab w:val="num" w:pos="1414"/>
+        </w:tabs>
+        <w:ind w:left="1414" w:hanging="283"/>
+      </w:pPr>
+      <w:rPr>
+        <w:rFonts w:ascii="Symbol" w:hAnsi="Symbol" w:cs="Symbol" w:hint="default"/>
+        <w:rFonts w:cs="OpenSymbol"/>
+      </w:rPr>
+    </w:lvl>
+    <w:lvl w:ilvl="2">
+      <w:start w:val="1"/>
+      <w:numFmt w:val="bullet"/>
+      <w:lvlText w:val=""/>
+      <w:lvlJc w:val="left"/>
+      <w:pPr>
+        <w:tabs>
+          <w:tab w:val="num" w:pos="2121"/>
+        </w:tabs>
+        <w:ind w:left="2121" w:hanging="283"/>
+      </w:pPr>
+      <w:rPr>
+        <w:rFonts w:ascii="Symbol" w:hAnsi="Symbol" w:cs="Symbol" w:hint="default"/>
+        <w:rFonts w:cs="OpenSymbol"/>
+      </w:rPr>
+    </w:lvl>
+    <w:lvl w:ilvl="3">
+      <w:start w:val="1"/>
+      <w:numFmt w:val="bullet"/>
+      <w:lvlText w:val=""/>
+      <w:lvlJc w:val="left"/>
+      <w:pPr>
+        <w:tabs>
+          <w:tab w:val="num" w:pos="2828"/>
+        </w:tabs>
+        <w:ind w:left="2828" w:hanging="283"/>
+      </w:pPr>
+      <w:rPr>
+        <w:rFonts w:ascii="Symbol" w:hAnsi="Symbol" w:cs="Symbol" w:hint="default"/>
+        <w:rFonts w:cs="OpenSymbol"/>
+      </w:rPr>
+    </w:lvl>
+    <w:lvl w:ilvl="4">
+      <w:start w:val="1"/>
+      <w:numFmt w:val="bullet"/>
+      <w:lvlText w:val=""/>
+      <w:lvlJc w:val="left"/>
+      <w:pPr>
+        <w:tabs>
+          <w:tab w:val="num" w:pos="3535"/>
+        </w:tabs>
+        <w:ind w:left="3535" w:hanging="283"/>
+      </w:pPr>
+      <w:rPr>
+        <w:rFonts w:ascii="Symbol" w:hAnsi="Symbol" w:cs="Symbol" w:hint="default"/>
+        <w:rFonts w:cs="OpenSymbol"/>
+      </w:rPr>
+    </w:lvl>
+    <w:lvl w:ilvl="5">
+      <w:start w:val="1"/>
+      <w:numFmt w:val="bullet"/>
+      <w:lvlText w:val=""/>
+      <w:lvlJc w:val="left"/>
+      <w:pPr>
+        <w:tabs>
+          <w:tab w:val="num" w:pos="4242"/>
+        </w:tabs>
+        <w:ind w:left="4242" w:hanging="283"/>
+      </w:pPr>
+      <w:rPr>
+        <w:rFonts w:ascii="Symbol" w:hAnsi="Symbol" w:cs="Symbol" w:hint="default"/>
+        <w:rFonts w:cs="OpenSymbol"/>
+      </w:rPr>
+    </w:lvl>
+    <w:lvl w:ilvl="6">
+      <w:start w:val="1"/>
+      <w:numFmt w:val="bullet"/>
+      <w:lvlText w:val=""/>
+      <w:lvlJc w:val="left"/>
+      <w:pPr>
+        <w:tabs>
+          <w:tab w:val="num" w:pos="4949"/>
+        </w:tabs>
+        <w:ind w:left="4949" w:hanging="283"/>
+      </w:pPr>
+      <w:rPr>
+        <w:rFonts w:ascii="Symbol" w:hAnsi="Symbol" w:cs="Symbol" w:hint="default"/>
+        <w:rFonts w:cs="OpenSymbol"/>
+      </w:rPr>
+    </w:lvl>
+    <w:lvl w:ilvl="7">
+      <w:start w:val="1"/>
+      <w:numFmt w:val="bullet"/>
+      <w:lvlText w:val=""/>
+      <w:lvlJc w:val="left"/>
+      <w:pPr>
+        <w:tabs>
+          <w:tab w:val="num" w:pos="5656"/>
+        </w:tabs>
+        <w:ind w:left="5656" w:hanging="283"/>
+      </w:pPr>
+      <w:rPr>
+        <w:rFonts w:ascii="Symbol" w:hAnsi="Symbol" w:cs="Symbol" w:hint="default"/>
+        <w:rFonts w:cs="OpenSymbol"/>
+      </w:rPr>
+    </w:lvl>
+    <w:lvl w:ilvl="8">
+      <w:start w:val="1"/>
+      <w:numFmt w:val="bullet"/>
+      <w:lvlText w:val=""/>
+      <w:lvlJc w:val="left"/>
+      <w:pPr>
+        <w:tabs>
+          <w:tab w:val="num" w:pos="6363"/>
+        </w:tabs>
+        <w:ind w:left="6363" w:hanging="283"/>
+      </w:pPr>
+      <w:rPr>
+        <w:rFonts w:ascii="Symbol" w:hAnsi="Symbol" w:cs="Symbol" w:hint="default"/>
+        <w:rFonts w:cs="OpenSymbol"/>
+      </w:rPr>
+    </w:lvl>
+  </w:abstractNum>
+  <w:abstractNum w:abstractNumId="30">
     <w:lvl w:ilvl="0">
       <w:start w:val="1"/>
       <w:numFmt w:val="none"/>
@@ -42127,6 +44348,9 @@
   </w:num>
   <w:num w:numId="29">
     <w:abstractNumId w:val="29"/>
+  </w:num>
+  <w:num w:numId="30">
+    <w:abstractNumId w:val="30"/>
   </w:num>
 </w:numbering>
 </file>
@@ -46917,6 +49141,135 @@
       <w:iCs w:val="false"/>
       <w:color w:val="auto"/>
       <w:sz w:val="19"/>
+    </w:rPr>
+  </w:style>
+  <w:style w:type="character" w:styleId="ListLabel482">
+    <w:name w:val="ListLabel 482"/>
+    <w:qFormat/>
+    <w:rPr>
+      <w:rFonts w:cs="Consolas"/>
+      <w:color w:val="000000"/>
+      <w:sz w:val="19"/>
+    </w:rPr>
+  </w:style>
+  <w:style w:type="character" w:styleId="ListLabel483">
+    <w:name w:val="ListLabel 483"/>
+    <w:qFormat/>
+    <w:rPr>
+      <w:rFonts w:cs="Consolas"/>
+      <w:color w:val="000000"/>
+      <w:sz w:val="19"/>
+    </w:rPr>
+  </w:style>
+  <w:style w:type="character" w:styleId="ListLabel484">
+    <w:name w:val="ListLabel 484"/>
+    <w:qFormat/>
+    <w:rPr>
+      <w:rFonts w:cs="Consolas"/>
+      <w:color w:val="000000"/>
+      <w:sz w:val="19"/>
+    </w:rPr>
+  </w:style>
+  <w:style w:type="character" w:styleId="ListLabel485">
+    <w:name w:val="ListLabel 485"/>
+    <w:qFormat/>
+    <w:rPr>
+      <w:rFonts w:cs="Consolas"/>
+      <w:color w:val="000000"/>
+      <w:sz w:val="19"/>
+    </w:rPr>
+  </w:style>
+  <w:style w:type="character" w:styleId="ListLabel486">
+    <w:name w:val="ListLabel 486"/>
+    <w:qFormat/>
+    <w:rPr>
+      <w:rFonts w:cs="Calibri" w:cstheme="minorHAnsi"/>
+      <w:sz w:val="28"/>
+      <w:szCs w:val="28"/>
+    </w:rPr>
+  </w:style>
+  <w:style w:type="character" w:styleId="ListLabel487">
+    <w:name w:val="ListLabel 487"/>
+    <w:qFormat/>
+    <w:rPr>
+      <w:rFonts w:eastAsia="" w:eastAsiaTheme="majorEastAsia"/>
+      <w:color w:val="003080"/>
+      <w:sz w:val="19"/>
+      <w:szCs w:val="19"/>
+    </w:rPr>
+  </w:style>
+  <w:style w:type="character" w:styleId="ListLabel488">
+    <w:name w:val="ListLabel 488"/>
+    <w:qFormat/>
+    <w:rPr/>
+  </w:style>
+  <w:style w:type="character" w:styleId="ListLabel489">
+    <w:name w:val="ListLabel 489"/>
+    <w:qFormat/>
+    <w:rPr>
+      <w:rFonts w:cs="Calibri" w:cstheme="minorHAnsi"/>
+      <w:iCs/>
+      <w:sz w:val="24"/>
+      <w:szCs w:val="24"/>
+    </w:rPr>
+  </w:style>
+  <w:style w:type="character" w:styleId="ListLabel490">
+    <w:name w:val="ListLabel 490"/>
+    <w:qFormat/>
+    <w:rPr>
+      <w:rFonts w:ascii="Segoe UI;SegoeUI;Segoe WP;Helvetica Neue;Helvetica;Tahoma;Arial;sans-serif" w:hAnsi="Segoe UI;SegoeUI;Segoe WP;Helvetica Neue;Helvetica;Tahoma;Arial;sans-serif"/>
+      <w:b w:val="false"/>
+      <w:i w:val="false"/>
+      <w:caps w:val="false"/>
+      <w:smallCaps w:val="false"/>
+      <w:strike w:val="false"/>
+      <w:dstrike w:val="false"/>
+      <w:spacing w:val="0"/>
+      <w:sz w:val="21"/>
+      <w:highlight w:val="white"/>
+      <w:u w:val="none"/>
+      <w:effect w:val="none"/>
+    </w:rPr>
+  </w:style>
+  <w:style w:type="character" w:styleId="ListLabel491">
+    <w:name w:val="ListLabel 491"/>
+    <w:qFormat/>
+    <w:rPr>
+      <w:rFonts w:ascii="Times New Roman;serif" w:hAnsi="Times New Roman;serif"/>
+      <w:b w:val="false"/>
+      <w:i w:val="false"/>
+      <w:caps w:val="false"/>
+      <w:smallCaps w:val="false"/>
+      <w:color w:val="800080"/>
+      <w:spacing w:val="0"/>
+      <w:sz w:val="24"/>
+      <w:u w:val="single"/>
+    </w:rPr>
+  </w:style>
+  <w:style w:type="character" w:styleId="ListLabel492">
+    <w:name w:val="ListLabel 492"/>
+    <w:qFormat/>
+    <w:rPr>
+      <w:rFonts w:ascii="Consolas" w:hAnsi="Consolas"/>
+      <w:i w:val="false"/>
+      <w:iCs w:val="false"/>
+      <w:color w:val="auto"/>
+      <w:sz w:val="19"/>
+    </w:rPr>
+  </w:style>
+  <w:style w:type="character" w:styleId="StrongEmphasis">
+    <w:name w:val="Strong Emphasis"/>
+    <w:qFormat/>
+    <w:rPr>
+      <w:b/>
+      <w:bCs/>
+    </w:rPr>
+  </w:style>
+  <w:style w:type="character" w:styleId="Bullets">
+    <w:name w:val="Bullets"/>
+    <w:qFormat/>
+    <w:rPr>
+      <w:rFonts w:ascii="OpenSymbol" w:hAnsi="OpenSymbol" w:eastAsia="OpenSymbol" w:cs="OpenSymbol"/>
     </w:rPr>
   </w:style>
   <w:style w:type="paragraph" w:styleId="Heading">

</xml_diff>

<commit_message>
Added Emissive color to effect
</commit_message>
<xml_diff>
--- a/Fractal X plans.docx
+++ b/Fractal X plans.docx
@@ -40503,7 +40503,12 @@
         </w:rPr>
       </w:pPr>
       <w:r>
-        <w:rPr/>
+        <w:rPr>
+          <w:rFonts w:ascii="Consolas" w:hAnsi="Consolas"/>
+          <w:i w:val="false"/>
+          <w:color w:val="000000"/>
+          <w:sz w:val="19"/>
+        </w:rPr>
       </w:r>
     </w:p>
     <w:p>
@@ -40516,6 +40521,8 @@
         <w:rPr>
           <w:rFonts w:ascii="SFMono-Regular;Consolas;Liberation Mono;Menlo;Courier;monospace" w:hAnsi="SFMono-Regular;Consolas;Liberation Mono;Menlo;Courier;monospace"/>
           <w:b w:val="false"/>
+          <w:b w:val="false"/>
+          <w:i w:val="false"/>
           <w:i w:val="false"/>
           <w:caps w:val="false"/>
           <w:smallCaps w:val="false"/>
@@ -40580,7 +40587,12 @@
         </w:rPr>
       </w:pPr>
       <w:r>
-        <w:rPr/>
+        <w:rPr>
+          <w:rFonts w:ascii="Consolas" w:hAnsi="Consolas"/>
+          <w:i w:val="false"/>
+          <w:color w:val="000000"/>
+          <w:sz w:val="19"/>
+        </w:rPr>
       </w:r>
     </w:p>
     <w:p>
@@ -40599,7 +40611,12 @@
         </w:rPr>
       </w:pPr>
       <w:r>
-        <w:rPr/>
+        <w:rPr>
+          <w:rFonts w:ascii="Consolas" w:hAnsi="Consolas"/>
+          <w:i w:val="false"/>
+          <w:color w:val="000000"/>
+          <w:sz w:val="19"/>
+        </w:rPr>
       </w:r>
     </w:p>
     <w:p>
@@ -40609,13 +40626,7 @@
         <w:bidi w:val="0"/>
         <w:spacing w:lineRule="auto" w:line="276" w:before="0" w:after="200"/>
         <w:jc w:val="left"/>
-        <w:rPr>
-          <w:rFonts w:ascii="Consolas" w:hAnsi="Consolas"/>
-          <w:i w:val="false"/>
-          <w:i w:val="false"/>
-          <w:color w:val="000000"/>
-          <w:sz w:val="19"/>
-        </w:rPr>
+        <w:rPr/>
       </w:pPr>
       <w:hyperlink r:id="rId28">
         <w:r>
@@ -40649,6 +40660,8 @@
         <w:rPr>
           <w:rFonts w:ascii="SFMono-Regular;Consolas;Liberation Mono;Menlo;Courier;monospace" w:hAnsi="SFMono-Regular;Consolas;Liberation Mono;Menlo;Courier;monospace"/>
           <w:b w:val="false"/>
+          <w:b w:val="false"/>
+          <w:i w:val="false"/>
           <w:i w:val="false"/>
           <w:caps w:val="false"/>
           <w:smallCaps w:val="false"/>
@@ -40727,12 +40740,13 @@
       <w:pPr>
         <w:pStyle w:val="PreformattedText"/>
         <w:widowControl/>
-        <w:pBdr/>
-        <w:shd w:fill="F6F8FA" w:val="clear"/>
+        <w:shd w:val="clear" w:fill="F6F8FA"/>
         <w:spacing w:lineRule="auto" w:line="348" w:before="0" w:after="0"/>
         <w:rPr>
           <w:rFonts w:ascii="SFMono-Regular;Consolas;Liberation Mono;Menlo;Courier;monospace" w:hAnsi="SFMono-Regular;Consolas;Liberation Mono;Menlo;Courier;monospace"/>
           <w:b w:val="false"/>
+          <w:b w:val="false"/>
+          <w:i w:val="false"/>
           <w:i w:val="false"/>
           <w:caps w:val="false"/>
           <w:smallCaps w:val="false"/>
@@ -40837,8 +40851,7 @@
       <w:pPr>
         <w:pStyle w:val="PreformattedText"/>
         <w:widowControl/>
-        <w:pBdr/>
-        <w:shd w:fill="F6F8FA" w:val="clear"/>
+        <w:shd w:val="clear" w:fill="F6F8FA"/>
         <w:spacing w:lineRule="auto" w:line="348" w:before="0" w:after="0"/>
         <w:rPr/>
       </w:pPr>
@@ -40850,12 +40863,13 @@
       <w:pPr>
         <w:pStyle w:val="PreformattedText"/>
         <w:widowControl/>
-        <w:pBdr/>
-        <w:shd w:fill="F6F8FA" w:val="clear"/>
+        <w:shd w:val="clear" w:fill="F6F8FA"/>
         <w:spacing w:lineRule="auto" w:line="348" w:before="0" w:after="0"/>
         <w:rPr>
           <w:rFonts w:ascii="SFMono-Regular;Consolas;Liberation Mono;Menlo;Courier;monospace" w:hAnsi="SFMono-Regular;Consolas;Liberation Mono;Menlo;Courier;monospace"/>
           <w:b w:val="false"/>
+          <w:b w:val="false"/>
+          <w:i w:val="false"/>
           <w:i w:val="false"/>
           <w:caps w:val="false"/>
           <w:smallCaps w:val="false"/>
@@ -41025,12 +41039,13 @@
       <w:pPr>
         <w:pStyle w:val="PreformattedText"/>
         <w:widowControl/>
-        <w:pBdr/>
-        <w:shd w:fill="F6F8FA" w:val="clear"/>
+        <w:shd w:val="clear" w:fill="F6F8FA"/>
         <w:spacing w:lineRule="auto" w:line="348" w:before="0" w:after="0"/>
         <w:rPr>
           <w:rFonts w:ascii="SFMono-Regular;Consolas;Liberation Mono;Menlo;Courier;monospace" w:hAnsi="SFMono-Regular;Consolas;Liberation Mono;Menlo;Courier;monospace"/>
           <w:b w:val="false"/>
+          <w:b w:val="false"/>
+          <w:i w:val="false"/>
           <w:i w:val="false"/>
           <w:caps w:val="false"/>
           <w:smallCaps w:val="false"/>
@@ -41121,7 +41136,12 @@
         </w:rPr>
       </w:pPr>
       <w:r>
-        <w:rPr/>
+        <w:rPr>
+          <w:rFonts w:ascii="Consolas" w:hAnsi="Consolas"/>
+          <w:i w:val="false"/>
+          <w:color w:val="000000"/>
+          <w:sz w:val="19"/>
+        </w:rPr>
       </w:r>
     </w:p>
     <w:p>
@@ -41222,6 +41242,8 @@
         <w:rPr>
           <w:rFonts w:ascii="apple-system;BlinkMacSystemFont;Segoe UI;Helvetica;Arial;sans-serif;Apple Color Emoji;Segoe UI Emoji;Segoe UI Symbol" w:hAnsi="apple-system;BlinkMacSystemFont;Segoe UI;Helvetica;Arial;sans-serif;Apple Color Emoji;Segoe UI Emoji;Segoe UI Symbol"/>
           <w:b w:val="false"/>
+          <w:b w:val="false"/>
+          <w:i w:val="false"/>
           <w:i w:val="false"/>
           <w:caps w:val="false"/>
           <w:smallCaps w:val="false"/>
@@ -41261,6 +41283,8 @@
         <w:rPr>
           <w:rFonts w:ascii="apple-system;BlinkMacSystemFont;Segoe UI;Helvetica;Arial;sans-serif;Apple Color Emoji;Segoe UI Emoji;Segoe UI Symbol" w:hAnsi="apple-system;BlinkMacSystemFont;Segoe UI;Helvetica;Arial;sans-serif;Apple Color Emoji;Segoe UI Emoji;Segoe UI Symbol"/>
           <w:b w:val="false"/>
+          <w:b w:val="false"/>
+          <w:i w:val="false"/>
           <w:i w:val="false"/>
           <w:caps w:val="false"/>
           <w:smallCaps w:val="false"/>
@@ -41300,6 +41324,8 @@
         <w:rPr>
           <w:rFonts w:ascii="apple-system;BlinkMacSystemFont;Segoe UI;Helvetica;Arial;sans-serif;Apple Color Emoji;Segoe UI Emoji;Segoe UI Symbol" w:hAnsi="apple-system;BlinkMacSystemFont;Segoe UI;Helvetica;Arial;sans-serif;Apple Color Emoji;Segoe UI Emoji;Segoe UI Symbol"/>
           <w:b w:val="false"/>
+          <w:b w:val="false"/>
+          <w:i w:val="false"/>
           <w:i w:val="false"/>
           <w:caps w:val="false"/>
           <w:smallCaps w:val="false"/>
@@ -41339,6 +41365,8 @@
         <w:rPr>
           <w:rFonts w:ascii="apple-system;BlinkMacSystemFont;Segoe UI;Helvetica;Arial;sans-serif;Apple Color Emoji;Segoe UI Emoji;Segoe UI Symbol" w:hAnsi="apple-system;BlinkMacSystemFont;Segoe UI;Helvetica;Arial;sans-serif;Apple Color Emoji;Segoe UI Emoji;Segoe UI Symbol"/>
           <w:b w:val="false"/>
+          <w:b w:val="false"/>
+          <w:i w:val="false"/>
           <w:i w:val="false"/>
           <w:caps w:val="false"/>
           <w:smallCaps w:val="false"/>
@@ -41424,16 +41452,7 @@
           <w:color w:val="000000"/>
           <w:sz w:val="19"/>
         </w:rPr>
-        <w:t>() -</w:t>
-      </w:r>
-      <w:r>
-        <w:rPr>
-          <w:rFonts w:ascii="Consolas" w:hAnsi="Consolas"/>
-          <w:i w:val="false"/>
-          <w:color w:val="000000"/>
-          <w:sz w:val="19"/>
-        </w:rPr>
-        <w:t>ok</w:t>
+        <w:t>() -ok</w:t>
       </w:r>
     </w:p>
     <w:p>
@@ -41446,6 +41465,8 @@
         <w:rPr>
           <w:rFonts w:ascii="SFMono-Regular;Consolas;Liberation Mono;Menlo;Courier;monospace" w:hAnsi="SFMono-Regular;Consolas;Liberation Mono;Menlo;Courier;monospace"/>
           <w:b w:val="false"/>
+          <w:b w:val="false"/>
+          <w:i w:val="false"/>
           <w:i w:val="false"/>
           <w:caps w:val="false"/>
           <w:smallCaps w:val="false"/>
@@ -41465,33 +41486,7 @@
           <w:spacing w:val="0"/>
           <w:sz w:val="19"/>
         </w:rPr>
-        <w:t>basicEffect→EnableDefaultLighting();</w:t>
-      </w:r>
-      <w:r>
-        <w:rPr>
-          <w:rFonts w:ascii="Consolas" w:hAnsi="Consolas"/>
-          <w:b w:val="false"/>
-          <w:i w:val="false"/>
-          <w:caps w:val="false"/>
-          <w:smallCaps w:val="false"/>
-          <w:color w:val="000000"/>
-          <w:spacing w:val="0"/>
-          <w:sz w:val="19"/>
-        </w:rPr>
-        <w:t xml:space="preserve"> -</w:t>
-      </w:r>
-      <w:r>
-        <w:rPr>
-          <w:rFonts w:ascii="Consolas" w:hAnsi="Consolas"/>
-          <w:b w:val="false"/>
-          <w:i w:val="false"/>
-          <w:caps w:val="false"/>
-          <w:smallCaps w:val="false"/>
-          <w:color w:val="000000"/>
-          <w:spacing w:val="0"/>
-          <w:sz w:val="19"/>
-        </w:rPr>
-        <w:t>ok</w:t>
+        <w:t>basicEffect→EnableDefaultLighting(); -ok</w:t>
       </w:r>
     </w:p>
     <w:p>
@@ -41555,16 +41550,7 @@
           <w:color w:val="000000"/>
           <w:sz w:val="19"/>
         </w:rPr>
-        <w:t xml:space="preserve">); - </w:t>
-      </w:r>
-      <w:r>
-        <w:rPr>
-          <w:rFonts w:ascii="Consolas" w:hAnsi="Consolas"/>
-          <w:i w:val="false"/>
-          <w:color w:val="000000"/>
-          <w:sz w:val="19"/>
-        </w:rPr>
-        <w:t>make an option</w:t>
+        <w:t>); - make an option</w:t>
       </w:r>
     </w:p>
     <w:p>
@@ -41621,7 +41607,12 @@
         </w:rPr>
       </w:pPr>
       <w:r>
-        <w:rPr/>
+        <w:rPr>
+          <w:rFonts w:ascii="Consolas" w:hAnsi="Consolas"/>
+          <w:i w:val="false"/>
+          <w:color w:val="000000"/>
+          <w:sz w:val="19"/>
+        </w:rPr>
       </w:r>
     </w:p>
     <w:p>
@@ -41663,6 +41654,144 @@
         <w:t>Added SetLightEnabled and EnableDefaultLighting()</w:t>
       </w:r>
       <w:bookmarkEnd w:id="24"/>
+    </w:p>
+    <w:p>
+      <w:pPr>
+        <w:pStyle w:val="Normal"/>
+        <w:widowControl/>
+        <w:bidi w:val="0"/>
+        <w:spacing w:lineRule="auto" w:line="276" w:before="0" w:after="200"/>
+        <w:jc w:val="left"/>
+        <w:rPr>
+          <w:rFonts w:ascii="Consolas" w:hAnsi="Consolas"/>
+          <w:i w:val="false"/>
+          <w:i w:val="false"/>
+          <w:color w:val="000000"/>
+          <w:sz w:val="19"/>
+        </w:rPr>
+      </w:pPr>
+      <w:r>
+        <w:rPr>
+          <w:rFonts w:ascii="Consolas" w:hAnsi="Consolas"/>
+          <w:i w:val="false"/>
+          <w:color w:val="000000"/>
+          <w:sz w:val="19"/>
+        </w:rPr>
+      </w:r>
+    </w:p>
+    <w:p>
+      <w:pPr>
+        <w:pStyle w:val="Normal"/>
+        <w:widowControl/>
+        <w:bidi w:val="0"/>
+        <w:spacing w:lineRule="auto" w:line="276" w:before="0" w:after="200"/>
+        <w:jc w:val="left"/>
+        <w:rPr/>
+      </w:pPr>
+      <w:r>
+        <w:rPr>
+          <w:rFonts w:ascii="Consolas" w:hAnsi="Consolas"/>
+          <w:i w:val="false"/>
+          <w:color w:val="000000"/>
+          <w:sz w:val="19"/>
+        </w:rPr>
+        <w:t>Added emissive color but need to test more. Also fix rect positions in dlg. Not committed</w:t>
+      </w:r>
+    </w:p>
+    <w:p>
+      <w:pPr>
+        <w:pStyle w:val="Normal"/>
+        <w:widowControl/>
+        <w:bidi w:val="0"/>
+        <w:spacing w:lineRule="auto" w:line="276" w:before="0" w:after="200"/>
+        <w:jc w:val="left"/>
+        <w:rPr>
+          <w:rFonts w:ascii="Consolas" w:hAnsi="Consolas"/>
+          <w:i w:val="false"/>
+          <w:i w:val="false"/>
+          <w:color w:val="000000"/>
+          <w:sz w:val="19"/>
+        </w:rPr>
+      </w:pPr>
+      <w:r>
+        <w:rPr/>
+      </w:r>
+    </w:p>
+    <w:p>
+      <w:pPr>
+        <w:pStyle w:val="Normal"/>
+        <w:widowControl/>
+        <w:bidi w:val="0"/>
+        <w:spacing w:lineRule="auto" w:line="276" w:before="0" w:after="200"/>
+        <w:jc w:val="left"/>
+        <w:rPr/>
+      </w:pPr>
+      <w:r>
+        <w:rPr>
+          <w:rFonts w:ascii="Consolas" w:hAnsi="Consolas"/>
+          <w:i w:val="false"/>
+          <w:color w:val="000000"/>
+          <w:sz w:val="19"/>
+        </w:rPr>
+        <w:t>3/23/19</w:t>
+      </w:r>
+    </w:p>
+    <w:p>
+      <w:pPr>
+        <w:pStyle w:val="Normal"/>
+        <w:widowControl/>
+        <w:bidi w:val="0"/>
+        <w:spacing w:lineRule="auto" w:line="276" w:before="0" w:after="200"/>
+        <w:jc w:val="left"/>
+        <w:rPr/>
+      </w:pPr>
+      <w:r>
+        <w:rPr>
+          <w:rFonts w:ascii="Consolas" w:hAnsi="Consolas"/>
+          <w:i w:val="false"/>
+          <w:color w:val="000000"/>
+          <w:sz w:val="19"/>
+        </w:rPr>
+        <w:t>Fixed color rects and tested serialization.</w:t>
+      </w:r>
+    </w:p>
+    <w:p>
+      <w:pPr>
+        <w:pStyle w:val="Normal"/>
+        <w:widowControl/>
+        <w:bidi w:val="0"/>
+        <w:spacing w:lineRule="auto" w:line="276" w:before="0" w:after="200"/>
+        <w:jc w:val="left"/>
+        <w:rPr/>
+      </w:pPr>
+      <w:r>
+        <w:rPr>
+          <w:rFonts w:ascii="Consolas" w:hAnsi="Consolas"/>
+          <w:i w:val="false"/>
+          <w:color w:val="000000"/>
+          <w:sz w:val="19"/>
+        </w:rPr>
+        <w:t>Commit</w:t>
+      </w:r>
+    </w:p>
+    <w:p>
+      <w:pPr>
+        <w:pStyle w:val="Normal"/>
+        <w:widowControl/>
+        <w:bidi w:val="0"/>
+        <w:spacing w:lineRule="auto" w:line="276" w:before="0" w:after="200"/>
+        <w:jc w:val="left"/>
+        <w:rPr/>
+      </w:pPr>
+      <w:r>
+        <w:rPr>
+          <w:rFonts w:ascii="Consolas" w:hAnsi="Consolas"/>
+          <w:i w:val="false"/>
+          <w:color w:val="000000"/>
+          <w:sz w:val="19"/>
+        </w:rPr>
+        <w:t>Added Emissive color to effect.</w:t>
+      </w:r>
     </w:p>
     <w:sectPr>
       <w:type w:val="nextPage"/>
@@ -44031,13 +44160,12 @@
       <w:lvlText w:val=""/>
       <w:lvlJc w:val="left"/>
       <w:pPr>
-        <w:tabs>
-          <w:tab w:val="num" w:pos="707"/>
-        </w:tabs>
         <w:ind w:left="707" w:hanging="0"/>
       </w:pPr>
       <w:rPr>
         <w:rFonts w:ascii="Symbol" w:hAnsi="Symbol" w:cs="Symbol" w:hint="default"/>
+        <w:sz w:val="24"/>
+        <w:b w:val="false"/>
         <w:rFonts w:cs="OpenSymbol"/>
       </w:rPr>
     </w:lvl>
@@ -49270,6 +49398,384 @@
     <w:qFormat/>
     <w:rPr>
       <w:rFonts w:ascii="OpenSymbol" w:hAnsi="OpenSymbol" w:eastAsia="OpenSymbol" w:cs="OpenSymbol"/>
+    </w:rPr>
+  </w:style>
+  <w:style w:type="character" w:styleId="ListLabel493">
+    <w:name w:val="ListLabel 493"/>
+    <w:qFormat/>
+    <w:rPr>
+      <w:rFonts w:cs="Consolas"/>
+      <w:color w:val="000000"/>
+      <w:sz w:val="19"/>
+    </w:rPr>
+  </w:style>
+  <w:style w:type="character" w:styleId="ListLabel494">
+    <w:name w:val="ListLabel 494"/>
+    <w:qFormat/>
+    <w:rPr>
+      <w:rFonts w:cs="Consolas"/>
+      <w:color w:val="000000"/>
+      <w:sz w:val="19"/>
+    </w:rPr>
+  </w:style>
+  <w:style w:type="character" w:styleId="ListLabel495">
+    <w:name w:val="ListLabel 495"/>
+    <w:qFormat/>
+    <w:rPr>
+      <w:rFonts w:cs="Consolas"/>
+      <w:color w:val="000000"/>
+      <w:sz w:val="19"/>
+    </w:rPr>
+  </w:style>
+  <w:style w:type="character" w:styleId="ListLabel496">
+    <w:name w:val="ListLabel 496"/>
+    <w:qFormat/>
+    <w:rPr>
+      <w:rFonts w:cs="Consolas"/>
+      <w:color w:val="000000"/>
+      <w:sz w:val="19"/>
+    </w:rPr>
+  </w:style>
+  <w:style w:type="character" w:styleId="ListLabel497">
+    <w:name w:val="ListLabel 497"/>
+    <w:qFormat/>
+    <w:rPr>
+      <w:rFonts w:ascii="apple-system;BlinkMacSystemFont;Segoe UI;Helvetica;Arial;sans-serif;Apple Color Emoji;Segoe UI Emoji;Segoe UI Symbol" w:hAnsi="apple-system;BlinkMacSystemFont;Segoe UI;Helvetica;Arial;sans-serif;Apple Color Emoji;Segoe UI Emoji;Segoe UI Symbol" w:cs="OpenSymbol"/>
+      <w:b w:val="false"/>
+      <w:sz w:val="24"/>
+    </w:rPr>
+  </w:style>
+  <w:style w:type="character" w:styleId="ListLabel498">
+    <w:name w:val="ListLabel 498"/>
+    <w:qFormat/>
+    <w:rPr>
+      <w:rFonts w:cs="OpenSymbol"/>
+    </w:rPr>
+  </w:style>
+  <w:style w:type="character" w:styleId="ListLabel499">
+    <w:name w:val="ListLabel 499"/>
+    <w:qFormat/>
+    <w:rPr>
+      <w:rFonts w:cs="OpenSymbol"/>
+    </w:rPr>
+  </w:style>
+  <w:style w:type="character" w:styleId="ListLabel500">
+    <w:name w:val="ListLabel 500"/>
+    <w:qFormat/>
+    <w:rPr>
+      <w:rFonts w:cs="OpenSymbol"/>
+    </w:rPr>
+  </w:style>
+  <w:style w:type="character" w:styleId="ListLabel501">
+    <w:name w:val="ListLabel 501"/>
+    <w:qFormat/>
+    <w:rPr>
+      <w:rFonts w:cs="OpenSymbol"/>
+    </w:rPr>
+  </w:style>
+  <w:style w:type="character" w:styleId="ListLabel502">
+    <w:name w:val="ListLabel 502"/>
+    <w:qFormat/>
+    <w:rPr>
+      <w:rFonts w:cs="OpenSymbol"/>
+    </w:rPr>
+  </w:style>
+  <w:style w:type="character" w:styleId="ListLabel503">
+    <w:name w:val="ListLabel 503"/>
+    <w:qFormat/>
+    <w:rPr>
+      <w:rFonts w:cs="OpenSymbol"/>
+    </w:rPr>
+  </w:style>
+  <w:style w:type="character" w:styleId="ListLabel504">
+    <w:name w:val="ListLabel 504"/>
+    <w:qFormat/>
+    <w:rPr>
+      <w:rFonts w:cs="OpenSymbol"/>
+    </w:rPr>
+  </w:style>
+  <w:style w:type="character" w:styleId="ListLabel505">
+    <w:name w:val="ListLabel 505"/>
+    <w:qFormat/>
+    <w:rPr>
+      <w:rFonts w:cs="OpenSymbol"/>
+    </w:rPr>
+  </w:style>
+  <w:style w:type="character" w:styleId="ListLabel506">
+    <w:name w:val="ListLabel 506"/>
+    <w:qFormat/>
+    <w:rPr>
+      <w:rFonts w:cs="Calibri" w:cstheme="minorHAnsi"/>
+      <w:sz w:val="28"/>
+      <w:szCs w:val="28"/>
+    </w:rPr>
+  </w:style>
+  <w:style w:type="character" w:styleId="ListLabel507">
+    <w:name w:val="ListLabel 507"/>
+    <w:qFormat/>
+    <w:rPr>
+      <w:rFonts w:eastAsia="" w:eastAsiaTheme="majorEastAsia"/>
+      <w:color w:val="003080"/>
+      <w:sz w:val="19"/>
+      <w:szCs w:val="19"/>
+    </w:rPr>
+  </w:style>
+  <w:style w:type="character" w:styleId="ListLabel508">
+    <w:name w:val="ListLabel 508"/>
+    <w:qFormat/>
+    <w:rPr/>
+  </w:style>
+  <w:style w:type="character" w:styleId="ListLabel509">
+    <w:name w:val="ListLabel 509"/>
+    <w:qFormat/>
+    <w:rPr>
+      <w:rFonts w:cs="Calibri" w:cstheme="minorHAnsi"/>
+      <w:iCs/>
+      <w:sz w:val="24"/>
+      <w:szCs w:val="24"/>
+    </w:rPr>
+  </w:style>
+  <w:style w:type="character" w:styleId="ListLabel510">
+    <w:name w:val="ListLabel 510"/>
+    <w:qFormat/>
+    <w:rPr>
+      <w:rFonts w:ascii="Segoe UI;SegoeUI;Segoe WP;Helvetica Neue;Helvetica;Tahoma;Arial;sans-serif" w:hAnsi="Segoe UI;SegoeUI;Segoe WP;Helvetica Neue;Helvetica;Tahoma;Arial;sans-serif"/>
+      <w:b w:val="false"/>
+      <w:i w:val="false"/>
+      <w:caps w:val="false"/>
+      <w:smallCaps w:val="false"/>
+      <w:strike w:val="false"/>
+      <w:dstrike w:val="false"/>
+      <w:spacing w:val="0"/>
+      <w:sz w:val="21"/>
+      <w:highlight w:val="white"/>
+      <w:u w:val="none"/>
+      <w:effect w:val="none"/>
+    </w:rPr>
+  </w:style>
+  <w:style w:type="character" w:styleId="ListLabel511">
+    <w:name w:val="ListLabel 511"/>
+    <w:qFormat/>
+    <w:rPr>
+      <w:rFonts w:ascii="Times New Roman;serif" w:hAnsi="Times New Roman;serif"/>
+      <w:b w:val="false"/>
+      <w:i w:val="false"/>
+      <w:caps w:val="false"/>
+      <w:smallCaps w:val="false"/>
+      <w:color w:val="800080"/>
+      <w:spacing w:val="0"/>
+      <w:sz w:val="24"/>
+      <w:u w:val="single"/>
+    </w:rPr>
+  </w:style>
+  <w:style w:type="character" w:styleId="ListLabel512">
+    <w:name w:val="ListLabel 512"/>
+    <w:qFormat/>
+    <w:rPr>
+      <w:rFonts w:ascii="Consolas" w:hAnsi="Consolas"/>
+      <w:i w:val="false"/>
+      <w:iCs w:val="false"/>
+      <w:color w:val="auto"/>
+      <w:sz w:val="19"/>
+    </w:rPr>
+  </w:style>
+  <w:style w:type="character" w:styleId="ListLabel513">
+    <w:name w:val="ListLabel 513"/>
+    <w:qFormat/>
+    <w:rPr>
+      <w:rFonts w:ascii="Consolas" w:hAnsi="Consolas"/>
+      <w:i w:val="false"/>
+      <w:color w:val="000000"/>
+      <w:sz w:val="19"/>
+    </w:rPr>
+  </w:style>
+  <w:style w:type="character" w:styleId="ListLabel514">
+    <w:name w:val="ListLabel 514"/>
+    <w:qFormat/>
+    <w:rPr>
+      <w:rFonts w:cs="Consolas"/>
+      <w:color w:val="000000"/>
+      <w:sz w:val="19"/>
+    </w:rPr>
+  </w:style>
+  <w:style w:type="character" w:styleId="ListLabel515">
+    <w:name w:val="ListLabel 515"/>
+    <w:qFormat/>
+    <w:rPr>
+      <w:rFonts w:cs="Consolas"/>
+      <w:color w:val="000000"/>
+      <w:sz w:val="19"/>
+    </w:rPr>
+  </w:style>
+  <w:style w:type="character" w:styleId="ListLabel516">
+    <w:name w:val="ListLabel 516"/>
+    <w:qFormat/>
+    <w:rPr>
+      <w:rFonts w:cs="Consolas"/>
+      <w:color w:val="000000"/>
+      <w:sz w:val="19"/>
+    </w:rPr>
+  </w:style>
+  <w:style w:type="character" w:styleId="ListLabel517">
+    <w:name w:val="ListLabel 517"/>
+    <w:qFormat/>
+    <w:rPr>
+      <w:rFonts w:cs="Consolas"/>
+      <w:color w:val="000000"/>
+      <w:sz w:val="19"/>
+    </w:rPr>
+  </w:style>
+  <w:style w:type="character" w:styleId="ListLabel518">
+    <w:name w:val="ListLabel 518"/>
+    <w:qFormat/>
+    <w:rPr>
+      <w:rFonts w:ascii="apple-system;BlinkMacSystemFont;Segoe UI;Helvetica;Arial;sans-serif;Apple Color Emoji;Segoe UI Emoji;Segoe UI Symbol" w:hAnsi="apple-system;BlinkMacSystemFont;Segoe UI;Helvetica;Arial;sans-serif;Apple Color Emoji;Segoe UI Emoji;Segoe UI Symbol" w:cs="OpenSymbol"/>
+      <w:b w:val="false"/>
+      <w:sz w:val="24"/>
+    </w:rPr>
+  </w:style>
+  <w:style w:type="character" w:styleId="ListLabel519">
+    <w:name w:val="ListLabel 519"/>
+    <w:qFormat/>
+    <w:rPr>
+      <w:rFonts w:cs="OpenSymbol"/>
+    </w:rPr>
+  </w:style>
+  <w:style w:type="character" w:styleId="ListLabel520">
+    <w:name w:val="ListLabel 520"/>
+    <w:qFormat/>
+    <w:rPr>
+      <w:rFonts w:cs="OpenSymbol"/>
+    </w:rPr>
+  </w:style>
+  <w:style w:type="character" w:styleId="ListLabel521">
+    <w:name w:val="ListLabel 521"/>
+    <w:qFormat/>
+    <w:rPr>
+      <w:rFonts w:cs="OpenSymbol"/>
+    </w:rPr>
+  </w:style>
+  <w:style w:type="character" w:styleId="ListLabel522">
+    <w:name w:val="ListLabel 522"/>
+    <w:qFormat/>
+    <w:rPr>
+      <w:rFonts w:cs="OpenSymbol"/>
+    </w:rPr>
+  </w:style>
+  <w:style w:type="character" w:styleId="ListLabel523">
+    <w:name w:val="ListLabel 523"/>
+    <w:qFormat/>
+    <w:rPr>
+      <w:rFonts w:cs="OpenSymbol"/>
+    </w:rPr>
+  </w:style>
+  <w:style w:type="character" w:styleId="ListLabel524">
+    <w:name w:val="ListLabel 524"/>
+    <w:qFormat/>
+    <w:rPr>
+      <w:rFonts w:cs="OpenSymbol"/>
+    </w:rPr>
+  </w:style>
+  <w:style w:type="character" w:styleId="ListLabel525">
+    <w:name w:val="ListLabel 525"/>
+    <w:qFormat/>
+    <w:rPr>
+      <w:rFonts w:cs="OpenSymbol"/>
+    </w:rPr>
+  </w:style>
+  <w:style w:type="character" w:styleId="ListLabel526">
+    <w:name w:val="ListLabel 526"/>
+    <w:qFormat/>
+    <w:rPr>
+      <w:rFonts w:cs="OpenSymbol"/>
+    </w:rPr>
+  </w:style>
+  <w:style w:type="character" w:styleId="ListLabel527">
+    <w:name w:val="ListLabel 527"/>
+    <w:qFormat/>
+    <w:rPr>
+      <w:rFonts w:cs="Calibri" w:cstheme="minorHAnsi"/>
+      <w:sz w:val="28"/>
+      <w:szCs w:val="28"/>
+    </w:rPr>
+  </w:style>
+  <w:style w:type="character" w:styleId="ListLabel528">
+    <w:name w:val="ListLabel 528"/>
+    <w:qFormat/>
+    <w:rPr>
+      <w:rFonts w:eastAsia="" w:eastAsiaTheme="majorEastAsia"/>
+      <w:color w:val="003080"/>
+      <w:sz w:val="19"/>
+      <w:szCs w:val="19"/>
+    </w:rPr>
+  </w:style>
+  <w:style w:type="character" w:styleId="ListLabel529">
+    <w:name w:val="ListLabel 529"/>
+    <w:qFormat/>
+    <w:rPr/>
+  </w:style>
+  <w:style w:type="character" w:styleId="ListLabel530">
+    <w:name w:val="ListLabel 530"/>
+    <w:qFormat/>
+    <w:rPr>
+      <w:rFonts w:cs="Calibri" w:cstheme="minorHAnsi"/>
+      <w:iCs/>
+      <w:sz w:val="24"/>
+      <w:szCs w:val="24"/>
+    </w:rPr>
+  </w:style>
+  <w:style w:type="character" w:styleId="ListLabel531">
+    <w:name w:val="ListLabel 531"/>
+    <w:qFormat/>
+    <w:rPr>
+      <w:rFonts w:ascii="Segoe UI;SegoeUI;Segoe WP;Helvetica Neue;Helvetica;Tahoma;Arial;sans-serif" w:hAnsi="Segoe UI;SegoeUI;Segoe WP;Helvetica Neue;Helvetica;Tahoma;Arial;sans-serif"/>
+      <w:b w:val="false"/>
+      <w:i w:val="false"/>
+      <w:caps w:val="false"/>
+      <w:smallCaps w:val="false"/>
+      <w:strike w:val="false"/>
+      <w:dstrike w:val="false"/>
+      <w:spacing w:val="0"/>
+      <w:sz w:val="21"/>
+      <w:highlight w:val="white"/>
+      <w:u w:val="none"/>
+      <w:effect w:val="none"/>
+    </w:rPr>
+  </w:style>
+  <w:style w:type="character" w:styleId="ListLabel532">
+    <w:name w:val="ListLabel 532"/>
+    <w:qFormat/>
+    <w:rPr>
+      <w:rFonts w:ascii="Times New Roman;serif" w:hAnsi="Times New Roman;serif"/>
+      <w:b w:val="false"/>
+      <w:i w:val="false"/>
+      <w:caps w:val="false"/>
+      <w:smallCaps w:val="false"/>
+      <w:color w:val="800080"/>
+      <w:spacing w:val="0"/>
+      <w:sz w:val="24"/>
+      <w:u w:val="single"/>
+    </w:rPr>
+  </w:style>
+  <w:style w:type="character" w:styleId="ListLabel533">
+    <w:name w:val="ListLabel 533"/>
+    <w:qFormat/>
+    <w:rPr>
+      <w:rFonts w:ascii="Consolas" w:hAnsi="Consolas"/>
+      <w:i w:val="false"/>
+      <w:iCs w:val="false"/>
+      <w:color w:val="auto"/>
+      <w:sz w:val="19"/>
+    </w:rPr>
+  </w:style>
+  <w:style w:type="character" w:styleId="ListLabel534">
+    <w:name w:val="ListLabel 534"/>
+    <w:qFormat/>
+    <w:rPr>
+      <w:rFonts w:ascii="Consolas" w:hAnsi="Consolas"/>
+      <w:i w:val="false"/>
+      <w:color w:val="000000"/>
+      <w:sz w:val="19"/>
     </w:rPr>
   </w:style>
   <w:style w:type="paragraph" w:styleId="Heading">

</xml_diff>

<commit_message>
Added lights to view and renderer
</commit_message>
<xml_diff>
--- a/Fractal X plans.docx
+++ b/Fractal X plans.docx
@@ -42981,7 +42981,16 @@
           <w:color w:val="000000"/>
           <w:sz w:val="19"/>
         </w:rPr>
-        <w:t>5) Test dlg</w:t>
+        <w:t>5) Test dlg -</w:t>
+      </w:r>
+      <w:r>
+        <w:rPr>
+          <w:rFonts w:ascii="Consolas" w:hAnsi="Consolas"/>
+          <w:i w:val="false"/>
+          <w:color w:val="000000"/>
+          <w:sz w:val="19"/>
+        </w:rPr>
+        <w:t>ok</w:t>
       </w:r>
     </w:p>
     <w:p>
@@ -43000,7 +43009,16 @@
           <w:color w:val="000000"/>
           <w:sz w:val="19"/>
         </w:rPr>
-        <w:t>6) Add member to view</w:t>
+        <w:t>6) Add member to view -</w:t>
+      </w:r>
+      <w:r>
+        <w:rPr>
+          <w:rFonts w:ascii="Consolas" w:hAnsi="Consolas"/>
+          <w:i w:val="false"/>
+          <w:color w:val="000000"/>
+          <w:sz w:val="19"/>
+        </w:rPr>
+        <w:t>ok</w:t>
       </w:r>
     </w:p>
     <w:p>
@@ -43019,7 +43037,16 @@
           <w:color w:val="000000"/>
           <w:sz w:val="19"/>
         </w:rPr>
-        <w:t>7) Add member to renderer</w:t>
+        <w:t>7) Add member to renderer -</w:t>
+      </w:r>
+      <w:r>
+        <w:rPr>
+          <w:rFonts w:ascii="Consolas" w:hAnsi="Consolas"/>
+          <w:i w:val="false"/>
+          <w:color w:val="000000"/>
+          <w:sz w:val="19"/>
+        </w:rPr>
+        <w:t>ok</w:t>
       </w:r>
     </w:p>
     <w:p>
@@ -43038,7 +43065,16 @@
           <w:color w:val="000000"/>
           <w:sz w:val="19"/>
         </w:rPr>
-        <w:t>8) Connect view to renderer</w:t>
+        <w:t>8) Connect view to renderer -</w:t>
+      </w:r>
+      <w:r>
+        <w:rPr>
+          <w:rFonts w:ascii="Consolas" w:hAnsi="Consolas"/>
+          <w:i w:val="false"/>
+          <w:color w:val="000000"/>
+          <w:sz w:val="19"/>
+        </w:rPr>
+        <w:t>ok</w:t>
       </w:r>
     </w:p>
     <w:p>
@@ -43199,13 +43235,7 @@
         <w:bidi w:val="0"/>
         <w:spacing w:lineRule="auto" w:line="276" w:before="0" w:after="200"/>
         <w:jc w:val="left"/>
-        <w:rPr>
-          <w:rFonts w:ascii="Consolas" w:hAnsi="Consolas"/>
-          <w:i w:val="false"/>
-          <w:i w:val="false"/>
-          <w:color w:val="000000"/>
-          <w:sz w:val="19"/>
-        </w:rPr>
+        <w:rPr/>
       </w:pPr>
       <w:r>
         <w:rPr>
@@ -43298,13 +43328,7 @@
         <w:bidi w:val="0"/>
         <w:spacing w:lineRule="auto" w:line="276" w:before="0" w:after="200"/>
         <w:jc w:val="left"/>
-        <w:rPr>
-          <w:rFonts w:ascii="Consolas" w:hAnsi="Consolas"/>
-          <w:i w:val="false"/>
-          <w:i w:val="false"/>
-          <w:color w:val="000000"/>
-          <w:sz w:val="19"/>
-        </w:rPr>
+        <w:rPr/>
       </w:pPr>
       <w:r>
         <w:rPr>
@@ -43323,21 +43347,90 @@
         <w:bidi w:val="0"/>
         <w:spacing w:lineRule="auto" w:line="276" w:before="0" w:after="200"/>
         <w:jc w:val="left"/>
-        <w:rPr>
-          <w:rFonts w:ascii="Consolas" w:hAnsi="Consolas"/>
-          <w:i w:val="false"/>
-          <w:i w:val="false"/>
-          <w:color w:val="000000"/>
-          <w:sz w:val="19"/>
-        </w:rPr>
-      </w:pPr>
-      <w:r>
-        <w:rPr>
-          <w:rFonts w:ascii="Consolas" w:hAnsi="Consolas"/>
-          <w:i w:val="false"/>
-          <w:color w:val="000000"/>
-          <w:sz w:val="19"/>
-        </w:rPr>
+        <w:rPr/>
+      </w:pPr>
+      <w:r>
+        <w:rPr>
+          <w:rFonts w:ascii="Consolas" w:hAnsi="Consolas"/>
+          <w:i w:val="false"/>
+          <w:color w:val="000000"/>
+          <w:sz w:val="19"/>
+        </w:rPr>
+        <w:t>Added lights to view and renderer</w:t>
+      </w:r>
+    </w:p>
+    <w:p>
+      <w:pPr>
+        <w:pStyle w:val="Normal"/>
+        <w:widowControl/>
+        <w:bidi w:val="0"/>
+        <w:spacing w:lineRule="auto" w:line="276" w:before="0" w:after="200"/>
+        <w:jc w:val="left"/>
+        <w:rPr>
+          <w:rFonts w:ascii="Consolas" w:hAnsi="Consolas"/>
+          <w:i w:val="false"/>
+          <w:i w:val="false"/>
+          <w:color w:val="000000"/>
+          <w:sz w:val="19"/>
+        </w:rPr>
+      </w:pPr>
+      <w:r>
+        <w:rPr>
+          <w:rFonts w:ascii="Consolas" w:hAnsi="Consolas"/>
+          <w:i w:val="false"/>
+          <w:color w:val="000000"/>
+          <w:sz w:val="19"/>
+        </w:rPr>
+      </w:r>
+    </w:p>
+    <w:p>
+      <w:pPr>
+        <w:pStyle w:val="Normal"/>
+        <w:widowControl/>
+        <w:bidi w:val="0"/>
+        <w:spacing w:lineRule="auto" w:line="276" w:before="0" w:after="200"/>
+        <w:jc w:val="left"/>
+        <w:rPr>
+          <w:rFonts w:ascii="Consolas" w:hAnsi="Consolas"/>
+          <w:i w:val="false"/>
+          <w:i w:val="false"/>
+          <w:color w:val="000000"/>
+          <w:sz w:val="19"/>
+        </w:rPr>
+      </w:pPr>
+      <w:r>
+        <w:rPr>
+          <w:rFonts w:ascii="Consolas" w:hAnsi="Consolas"/>
+          <w:i w:val="false"/>
+          <w:color w:val="000000"/>
+          <w:sz w:val="19"/>
+        </w:rPr>
+        <w:t>Figure out why ambient doesn’t work</w:t>
+      </w:r>
+    </w:p>
+    <w:p>
+      <w:pPr>
+        <w:pStyle w:val="Normal"/>
+        <w:widowControl/>
+        <w:bidi w:val="0"/>
+        <w:spacing w:lineRule="auto" w:line="276" w:before="0" w:after="200"/>
+        <w:jc w:val="left"/>
+        <w:rPr>
+          <w:rFonts w:ascii="Consolas" w:hAnsi="Consolas"/>
+          <w:i w:val="false"/>
+          <w:i w:val="false"/>
+          <w:color w:val="000000"/>
+          <w:sz w:val="19"/>
+        </w:rPr>
+      </w:pPr>
+      <w:r>
+        <w:rPr>
+          <w:rFonts w:ascii="Consolas" w:hAnsi="Consolas"/>
+          <w:i w:val="false"/>
+          <w:color w:val="000000"/>
+          <w:sz w:val="19"/>
+        </w:rPr>
+        <w:t>Figure out why lights are not aligned with x,y,z. Might be related to normals</w:t>
       </w:r>
     </w:p>
     <w:p>
@@ -52129,6 +52222,195 @@
   </w:style>
   <w:style w:type="character" w:styleId="ListLabel618">
     <w:name w:val="ListLabel 618"/>
+    <w:qFormat/>
+    <w:rPr>
+      <w:rFonts w:ascii="Consolas" w:hAnsi="Consolas"/>
+      <w:i w:val="false"/>
+      <w:color w:val="000000"/>
+      <w:sz w:val="19"/>
+    </w:rPr>
+  </w:style>
+  <w:style w:type="character" w:styleId="ListLabel619">
+    <w:name w:val="ListLabel 619"/>
+    <w:qFormat/>
+    <w:rPr>
+      <w:rFonts w:cs="Consolas"/>
+      <w:color w:val="000000"/>
+      <w:sz w:val="19"/>
+    </w:rPr>
+  </w:style>
+  <w:style w:type="character" w:styleId="ListLabel620">
+    <w:name w:val="ListLabel 620"/>
+    <w:qFormat/>
+    <w:rPr>
+      <w:rFonts w:cs="Consolas"/>
+      <w:color w:val="000000"/>
+      <w:sz w:val="19"/>
+    </w:rPr>
+  </w:style>
+  <w:style w:type="character" w:styleId="ListLabel621">
+    <w:name w:val="ListLabel 621"/>
+    <w:qFormat/>
+    <w:rPr>
+      <w:rFonts w:cs="Consolas"/>
+      <w:color w:val="000000"/>
+      <w:sz w:val="19"/>
+    </w:rPr>
+  </w:style>
+  <w:style w:type="character" w:styleId="ListLabel622">
+    <w:name w:val="ListLabel 622"/>
+    <w:qFormat/>
+    <w:rPr>
+      <w:rFonts w:cs="Consolas"/>
+      <w:color w:val="000000"/>
+      <w:sz w:val="19"/>
+    </w:rPr>
+  </w:style>
+  <w:style w:type="character" w:styleId="ListLabel623">
+    <w:name w:val="ListLabel 623"/>
+    <w:qFormat/>
+    <w:rPr>
+      <w:rFonts w:ascii="apple-system;BlinkMacSystemFont;Segoe UI;Helvetica;Arial;sans-serif;Apple Color Emoji;Segoe UI Emoji;Segoe UI Symbol" w:hAnsi="apple-system;BlinkMacSystemFont;Segoe UI;Helvetica;Arial;sans-serif;Apple Color Emoji;Segoe UI Emoji;Segoe UI Symbol" w:cs="OpenSymbol"/>
+      <w:b w:val="false"/>
+      <w:sz w:val="24"/>
+    </w:rPr>
+  </w:style>
+  <w:style w:type="character" w:styleId="ListLabel624">
+    <w:name w:val="ListLabel 624"/>
+    <w:qFormat/>
+    <w:rPr>
+      <w:rFonts w:cs="OpenSymbol"/>
+    </w:rPr>
+  </w:style>
+  <w:style w:type="character" w:styleId="ListLabel625">
+    <w:name w:val="ListLabel 625"/>
+    <w:qFormat/>
+    <w:rPr>
+      <w:rFonts w:cs="OpenSymbol"/>
+    </w:rPr>
+  </w:style>
+  <w:style w:type="character" w:styleId="ListLabel626">
+    <w:name w:val="ListLabel 626"/>
+    <w:qFormat/>
+    <w:rPr>
+      <w:rFonts w:cs="OpenSymbol"/>
+    </w:rPr>
+  </w:style>
+  <w:style w:type="character" w:styleId="ListLabel627">
+    <w:name w:val="ListLabel 627"/>
+    <w:qFormat/>
+    <w:rPr>
+      <w:rFonts w:cs="OpenSymbol"/>
+    </w:rPr>
+  </w:style>
+  <w:style w:type="character" w:styleId="ListLabel628">
+    <w:name w:val="ListLabel 628"/>
+    <w:qFormat/>
+    <w:rPr>
+      <w:rFonts w:cs="OpenSymbol"/>
+    </w:rPr>
+  </w:style>
+  <w:style w:type="character" w:styleId="ListLabel629">
+    <w:name w:val="ListLabel 629"/>
+    <w:qFormat/>
+    <w:rPr>
+      <w:rFonts w:cs="OpenSymbol"/>
+    </w:rPr>
+  </w:style>
+  <w:style w:type="character" w:styleId="ListLabel630">
+    <w:name w:val="ListLabel 630"/>
+    <w:qFormat/>
+    <w:rPr>
+      <w:rFonts w:cs="OpenSymbol"/>
+    </w:rPr>
+  </w:style>
+  <w:style w:type="character" w:styleId="ListLabel631">
+    <w:name w:val="ListLabel 631"/>
+    <w:qFormat/>
+    <w:rPr>
+      <w:rFonts w:cs="OpenSymbol"/>
+    </w:rPr>
+  </w:style>
+  <w:style w:type="character" w:styleId="ListLabel632">
+    <w:name w:val="ListLabel 632"/>
+    <w:qFormat/>
+    <w:rPr>
+      <w:rFonts w:cs="Calibri" w:cstheme="minorHAnsi"/>
+      <w:sz w:val="28"/>
+      <w:szCs w:val="28"/>
+    </w:rPr>
+  </w:style>
+  <w:style w:type="character" w:styleId="ListLabel633">
+    <w:name w:val="ListLabel 633"/>
+    <w:qFormat/>
+    <w:rPr>
+      <w:rFonts w:eastAsia="" w:eastAsiaTheme="majorEastAsia"/>
+      <w:color w:val="003080"/>
+      <w:sz w:val="19"/>
+      <w:szCs w:val="19"/>
+    </w:rPr>
+  </w:style>
+  <w:style w:type="character" w:styleId="ListLabel634">
+    <w:name w:val="ListLabel 634"/>
+    <w:qFormat/>
+    <w:rPr/>
+  </w:style>
+  <w:style w:type="character" w:styleId="ListLabel635">
+    <w:name w:val="ListLabel 635"/>
+    <w:qFormat/>
+    <w:rPr>
+      <w:rFonts w:cs="Calibri" w:cstheme="minorHAnsi"/>
+      <w:iCs/>
+      <w:sz w:val="24"/>
+      <w:szCs w:val="24"/>
+    </w:rPr>
+  </w:style>
+  <w:style w:type="character" w:styleId="ListLabel636">
+    <w:name w:val="ListLabel 636"/>
+    <w:qFormat/>
+    <w:rPr>
+      <w:rFonts w:ascii="Segoe UI;SegoeUI;Segoe WP;Helvetica Neue;Helvetica;Tahoma;Arial;sans-serif" w:hAnsi="Segoe UI;SegoeUI;Segoe WP;Helvetica Neue;Helvetica;Tahoma;Arial;sans-serif"/>
+      <w:b w:val="false"/>
+      <w:i w:val="false"/>
+      <w:caps w:val="false"/>
+      <w:smallCaps w:val="false"/>
+      <w:strike w:val="false"/>
+      <w:dstrike w:val="false"/>
+      <w:spacing w:val="0"/>
+      <w:sz w:val="21"/>
+      <w:highlight w:val="white"/>
+      <w:u w:val="none"/>
+      <w:effect w:val="none"/>
+    </w:rPr>
+  </w:style>
+  <w:style w:type="character" w:styleId="ListLabel637">
+    <w:name w:val="ListLabel 637"/>
+    <w:qFormat/>
+    <w:rPr>
+      <w:rFonts w:ascii="Times New Roman;serif" w:hAnsi="Times New Roman;serif"/>
+      <w:b w:val="false"/>
+      <w:i w:val="false"/>
+      <w:caps w:val="false"/>
+      <w:smallCaps w:val="false"/>
+      <w:color w:val="800080"/>
+      <w:spacing w:val="0"/>
+      <w:sz w:val="24"/>
+      <w:u w:val="single"/>
+    </w:rPr>
+  </w:style>
+  <w:style w:type="character" w:styleId="ListLabel638">
+    <w:name w:val="ListLabel 638"/>
+    <w:qFormat/>
+    <w:rPr>
+      <w:rFonts w:ascii="Consolas" w:hAnsi="Consolas"/>
+      <w:i w:val="false"/>
+      <w:iCs w:val="false"/>
+      <w:color w:val="auto"/>
+      <w:sz w:val="19"/>
+    </w:rPr>
+  </w:style>
+  <w:style w:type="character" w:styleId="ListLabel639">
+    <w:name w:val="ListLabel 639"/>
     <w:qFormat/>
     <w:rPr>
       <w:rFonts w:ascii="Consolas" w:hAnsi="Consolas"/>

</xml_diff>

<commit_message>
Added Edit Lights button
</commit_message>
<xml_diff>
--- a/Fractal X plans.docx
+++ b/Fractal X plans.docx
@@ -43432,7 +43432,12 @@
         </w:rPr>
       </w:pPr>
       <w:r>
-        <w:rPr/>
+        <w:rPr>
+          <w:rFonts w:ascii="Consolas" w:hAnsi="Consolas"/>
+          <w:i w:val="false"/>
+          <w:color w:val="000000"/>
+          <w:sz w:val="19"/>
+        </w:rPr>
       </w:r>
     </w:p>
     <w:p>
@@ -43508,16 +43513,7 @@
           <w:color w:val="000000"/>
           <w:sz w:val="19"/>
         </w:rPr>
-        <w:t>2</w:t>
-      </w:r>
-      <w:r>
-        <w:rPr>
-          <w:rFonts w:ascii="Consolas" w:hAnsi="Consolas"/>
-          <w:i w:val="false"/>
-          <w:color w:val="000000"/>
-          <w:sz w:val="19"/>
-        </w:rPr>
-        <w:t xml:space="preserve">) Add OnUpdate for </w:t>
+        <w:t xml:space="preserve">2) Add OnUpdate for </w:t>
       </w:r>
       <w:r>
         <w:rPr>
@@ -43543,7 +43539,16 @@
           <w:color w:val="000000"/>
           <w:sz w:val="19"/>
         </w:rPr>
-        <w:t xml:space="preserve"> and OnEditEffectColors()</w:t>
+        <w:t xml:space="preserve"> and OnEditEffectColors() -</w:t>
+      </w:r>
+      <w:r>
+        <w:rPr>
+          <w:rFonts w:ascii="Consolas" w:hAnsi="Consolas"/>
+          <w:i w:val="false"/>
+          <w:color w:val="000000"/>
+          <w:sz w:val="19"/>
+        </w:rPr>
+        <w:t>ok</w:t>
       </w:r>
     </w:p>
     <w:p>
@@ -43562,7 +43567,16 @@
           <w:color w:val="000000"/>
           <w:sz w:val="19"/>
         </w:rPr>
-        <w:t>3) Put common dlg methods in util file</w:t>
+        <w:t>3) Put common dlg methods in util file -</w:t>
+      </w:r>
+      <w:r>
+        <w:rPr>
+          <w:rFonts w:ascii="Consolas" w:hAnsi="Consolas"/>
+          <w:i w:val="false"/>
+          <w:color w:val="000000"/>
+          <w:sz w:val="19"/>
+        </w:rPr>
+        <w:t>ok</w:t>
       </w:r>
     </w:p>
     <w:p>
@@ -43581,7 +43595,16 @@
           <w:color w:val="000000"/>
           <w:sz w:val="19"/>
         </w:rPr>
-        <w:t>4) Button for lights</w:t>
+        <w:t>4) Button for lights -</w:t>
+      </w:r>
+      <w:r>
+        <w:rPr>
+          <w:rFonts w:ascii="Consolas" w:hAnsi="Consolas"/>
+          <w:i w:val="false"/>
+          <w:color w:val="000000"/>
+          <w:sz w:val="19"/>
+        </w:rPr>
+        <w:t>ok</w:t>
       </w:r>
     </w:p>
     <w:p>
@@ -43690,11 +43713,7 @@
       </w:pPr>
       <w:r>
         <w:rPr/>
-        <w:t>10</w:t>
-      </w:r>
-      <w:r>
-        <w:rPr/>
-        <w:t>) Allow saving specific size images</w:t>
+        <w:t>10) Allow saving specific size images</w:t>
       </w:r>
     </w:p>
     <w:p>
@@ -43708,11 +43727,7 @@
       </w:pPr>
       <w:r>
         <w:rPr/>
-        <w:t>11)</w:t>
-      </w:r>
-      <w:r>
-        <w:rPr/>
-        <w:t xml:space="preserve"> Make more example palettes</w:t>
+        <w:t>11) Make more example palettes</w:t>
       </w:r>
     </w:p>
     <w:p>
@@ -43726,11 +43741,7 @@
       </w:pPr>
       <w:r>
         <w:rPr/>
-        <w:t>12</w:t>
-      </w:r>
-      <w:r>
-        <w:rPr/>
-        <w:t>) Make images and see if we’re missing anything</w:t>
+        <w:t>12) Make images and see if we’re missing anything</w:t>
       </w:r>
     </w:p>
     <w:p>
@@ -43744,11 +43755,7 @@
       </w:pPr>
       <w:r>
         <w:rPr/>
-        <w:t>13</w:t>
-      </w:r>
-      <w:r>
-        <w:rPr/>
-        <w:t>) Impl. Mandelbulb 2 and others?</w:t>
+        <w:t>13) Impl. Mandelbulb 2 and others?</w:t>
       </w:r>
     </w:p>
     <w:p>
@@ -43802,13 +43809,7 @@
         <w:bidi w:val="0"/>
         <w:spacing w:lineRule="auto" w:line="276" w:before="0" w:after="200"/>
         <w:jc w:val="left"/>
-        <w:rPr>
-          <w:rFonts w:ascii="Consolas" w:hAnsi="Consolas"/>
-          <w:i w:val="false"/>
-          <w:i w:val="false"/>
-          <w:color w:val="000000"/>
-          <w:sz w:val="19"/>
-        </w:rPr>
+        <w:rPr/>
       </w:pPr>
       <w:bookmarkStart w:id="25" w:name="__DdeLink__3224_1413285518"/>
       <w:r>
@@ -43832,7 +43833,53 @@
         <w:rPr/>
       </w:pPr>
       <w:r>
-        <w:rPr/>
+        <w:rPr>
+          <w:rFonts w:ascii="Consolas" w:hAnsi="Consolas"/>
+          <w:i w:val="false"/>
+          <w:color w:val="000000"/>
+          <w:sz w:val="19"/>
+        </w:rPr>
+        <w:t>Added OnUpdate for Editing effect colors and lights.</w:t>
+      </w:r>
+    </w:p>
+    <w:p>
+      <w:pPr>
+        <w:pStyle w:val="Normal"/>
+        <w:widowControl/>
+        <w:bidi w:val="0"/>
+        <w:spacing w:lineRule="auto" w:line="276" w:before="0" w:after="200"/>
+        <w:jc w:val="left"/>
+        <w:rPr>
+          <w:color w:val="000000"/>
+        </w:rPr>
+      </w:pPr>
+      <w:r>
+        <w:rPr>
+          <w:rFonts w:ascii="Consolas" w:hAnsi="Consolas"/>
+          <w:color w:val="000000"/>
+          <w:sz w:val="19"/>
+        </w:rPr>
+        <w:t>Added Edit Lights button</w:t>
+      </w:r>
+    </w:p>
+    <w:p>
+      <w:pPr>
+        <w:pStyle w:val="Normal"/>
+        <w:widowControl/>
+        <w:bidi w:val="0"/>
+        <w:spacing w:lineRule="auto" w:line="276" w:before="0" w:after="200"/>
+        <w:jc w:val="left"/>
+        <w:rPr>
+          <w:color w:val="000000"/>
+        </w:rPr>
+      </w:pPr>
+      <w:r>
+        <w:rPr>
+          <w:rFonts w:ascii="Consolas" w:hAnsi="Consolas"/>
+          <w:color w:val="000000"/>
+          <w:sz w:val="19"/>
+        </w:rPr>
+        <w:t>Refactored common dialog methods</w:t>
       </w:r>
     </w:p>
     <w:sectPr>
@@ -52946,6 +52993,195 @@
   </w:style>
   <w:style w:type="character" w:styleId="ListLabel660">
     <w:name w:val="ListLabel 660"/>
+    <w:qFormat/>
+    <w:rPr>
+      <w:rFonts w:ascii="Consolas" w:hAnsi="Consolas"/>
+      <w:i w:val="false"/>
+      <w:color w:val="000000"/>
+      <w:sz w:val="19"/>
+    </w:rPr>
+  </w:style>
+  <w:style w:type="character" w:styleId="ListLabel661">
+    <w:name w:val="ListLabel 661"/>
+    <w:qFormat/>
+    <w:rPr>
+      <w:rFonts w:cs="Consolas"/>
+      <w:color w:val="000000"/>
+      <w:sz w:val="19"/>
+    </w:rPr>
+  </w:style>
+  <w:style w:type="character" w:styleId="ListLabel662">
+    <w:name w:val="ListLabel 662"/>
+    <w:qFormat/>
+    <w:rPr>
+      <w:rFonts w:cs="Consolas"/>
+      <w:color w:val="000000"/>
+      <w:sz w:val="19"/>
+    </w:rPr>
+  </w:style>
+  <w:style w:type="character" w:styleId="ListLabel663">
+    <w:name w:val="ListLabel 663"/>
+    <w:qFormat/>
+    <w:rPr>
+      <w:rFonts w:cs="Consolas"/>
+      <w:color w:val="000000"/>
+      <w:sz w:val="19"/>
+    </w:rPr>
+  </w:style>
+  <w:style w:type="character" w:styleId="ListLabel664">
+    <w:name w:val="ListLabel 664"/>
+    <w:qFormat/>
+    <w:rPr>
+      <w:rFonts w:cs="Consolas"/>
+      <w:color w:val="000000"/>
+      <w:sz w:val="19"/>
+    </w:rPr>
+  </w:style>
+  <w:style w:type="character" w:styleId="ListLabel665">
+    <w:name w:val="ListLabel 665"/>
+    <w:qFormat/>
+    <w:rPr>
+      <w:rFonts w:ascii="apple-system;BlinkMacSystemFont;Segoe UI;Helvetica;Arial;sans-serif;Apple Color Emoji;Segoe UI Emoji;Segoe UI Symbol" w:hAnsi="apple-system;BlinkMacSystemFont;Segoe UI;Helvetica;Arial;sans-serif;Apple Color Emoji;Segoe UI Emoji;Segoe UI Symbol" w:cs="OpenSymbol"/>
+      <w:b w:val="false"/>
+      <w:sz w:val="24"/>
+    </w:rPr>
+  </w:style>
+  <w:style w:type="character" w:styleId="ListLabel666">
+    <w:name w:val="ListLabel 666"/>
+    <w:qFormat/>
+    <w:rPr>
+      <w:rFonts w:cs="OpenSymbol"/>
+    </w:rPr>
+  </w:style>
+  <w:style w:type="character" w:styleId="ListLabel667">
+    <w:name w:val="ListLabel 667"/>
+    <w:qFormat/>
+    <w:rPr>
+      <w:rFonts w:cs="OpenSymbol"/>
+    </w:rPr>
+  </w:style>
+  <w:style w:type="character" w:styleId="ListLabel668">
+    <w:name w:val="ListLabel 668"/>
+    <w:qFormat/>
+    <w:rPr>
+      <w:rFonts w:cs="OpenSymbol"/>
+    </w:rPr>
+  </w:style>
+  <w:style w:type="character" w:styleId="ListLabel669">
+    <w:name w:val="ListLabel 669"/>
+    <w:qFormat/>
+    <w:rPr>
+      <w:rFonts w:cs="OpenSymbol"/>
+    </w:rPr>
+  </w:style>
+  <w:style w:type="character" w:styleId="ListLabel670">
+    <w:name w:val="ListLabel 670"/>
+    <w:qFormat/>
+    <w:rPr>
+      <w:rFonts w:cs="OpenSymbol"/>
+    </w:rPr>
+  </w:style>
+  <w:style w:type="character" w:styleId="ListLabel671">
+    <w:name w:val="ListLabel 671"/>
+    <w:qFormat/>
+    <w:rPr>
+      <w:rFonts w:cs="OpenSymbol"/>
+    </w:rPr>
+  </w:style>
+  <w:style w:type="character" w:styleId="ListLabel672">
+    <w:name w:val="ListLabel 672"/>
+    <w:qFormat/>
+    <w:rPr>
+      <w:rFonts w:cs="OpenSymbol"/>
+    </w:rPr>
+  </w:style>
+  <w:style w:type="character" w:styleId="ListLabel673">
+    <w:name w:val="ListLabel 673"/>
+    <w:qFormat/>
+    <w:rPr>
+      <w:rFonts w:cs="OpenSymbol"/>
+    </w:rPr>
+  </w:style>
+  <w:style w:type="character" w:styleId="ListLabel674">
+    <w:name w:val="ListLabel 674"/>
+    <w:qFormat/>
+    <w:rPr>
+      <w:rFonts w:cs="Calibri" w:cstheme="minorHAnsi"/>
+      <w:sz w:val="28"/>
+      <w:szCs w:val="28"/>
+    </w:rPr>
+  </w:style>
+  <w:style w:type="character" w:styleId="ListLabel675">
+    <w:name w:val="ListLabel 675"/>
+    <w:qFormat/>
+    <w:rPr>
+      <w:rFonts w:eastAsia="" w:eastAsiaTheme="majorEastAsia"/>
+      <w:color w:val="003080"/>
+      <w:sz w:val="19"/>
+      <w:szCs w:val="19"/>
+    </w:rPr>
+  </w:style>
+  <w:style w:type="character" w:styleId="ListLabel676">
+    <w:name w:val="ListLabel 676"/>
+    <w:qFormat/>
+    <w:rPr/>
+  </w:style>
+  <w:style w:type="character" w:styleId="ListLabel677">
+    <w:name w:val="ListLabel 677"/>
+    <w:qFormat/>
+    <w:rPr>
+      <w:rFonts w:cs="Calibri" w:cstheme="minorHAnsi"/>
+      <w:iCs/>
+      <w:sz w:val="24"/>
+      <w:szCs w:val="24"/>
+    </w:rPr>
+  </w:style>
+  <w:style w:type="character" w:styleId="ListLabel678">
+    <w:name w:val="ListLabel 678"/>
+    <w:qFormat/>
+    <w:rPr>
+      <w:rFonts w:ascii="Segoe UI;SegoeUI;Segoe WP;Helvetica Neue;Helvetica;Tahoma;Arial;sans-serif" w:hAnsi="Segoe UI;SegoeUI;Segoe WP;Helvetica Neue;Helvetica;Tahoma;Arial;sans-serif"/>
+      <w:b w:val="false"/>
+      <w:i w:val="false"/>
+      <w:caps w:val="false"/>
+      <w:smallCaps w:val="false"/>
+      <w:strike w:val="false"/>
+      <w:dstrike w:val="false"/>
+      <w:spacing w:val="0"/>
+      <w:sz w:val="21"/>
+      <w:highlight w:val="white"/>
+      <w:u w:val="none"/>
+      <w:effect w:val="none"/>
+    </w:rPr>
+  </w:style>
+  <w:style w:type="character" w:styleId="ListLabel679">
+    <w:name w:val="ListLabel 679"/>
+    <w:qFormat/>
+    <w:rPr>
+      <w:rFonts w:ascii="Times New Roman;serif" w:hAnsi="Times New Roman;serif"/>
+      <w:b w:val="false"/>
+      <w:i w:val="false"/>
+      <w:caps w:val="false"/>
+      <w:smallCaps w:val="false"/>
+      <w:color w:val="800080"/>
+      <w:spacing w:val="0"/>
+      <w:sz w:val="24"/>
+      <w:u w:val="single"/>
+    </w:rPr>
+  </w:style>
+  <w:style w:type="character" w:styleId="ListLabel680">
+    <w:name w:val="ListLabel 680"/>
+    <w:qFormat/>
+    <w:rPr>
+      <w:rFonts w:ascii="Consolas" w:hAnsi="Consolas"/>
+      <w:i w:val="false"/>
+      <w:iCs w:val="false"/>
+      <w:color w:val="auto"/>
+      <w:sz w:val="19"/>
+    </w:rPr>
+  </w:style>
+  <w:style w:type="character" w:styleId="ListLabel681">
+    <w:name w:val="ListLabel 681"/>
     <w:qFormat/>
     <w:rPr>
       <w:rFonts w:ascii="Consolas" w:hAnsi="Consolas"/>

</xml_diff>

<commit_message>
Set light to dxtk default directions
</commit_message>
<xml_diff>
--- a/Fractal X plans.docx
+++ b/Fractal X plans.docx
@@ -43596,16 +43596,7 @@
           <w:color w:val="000000"/>
           <w:sz w:val="19"/>
         </w:rPr>
-        <w:t xml:space="preserve">5) Study normals and transformation of normals – see book </w:t>
-      </w:r>
-      <w:r>
-        <w:rPr>
-          <w:rFonts w:ascii="Consolas" w:hAnsi="Consolas"/>
-          <w:i w:val="false"/>
-          <w:color w:val="000000"/>
-          <w:sz w:val="19"/>
-        </w:rPr>
-        <w:t>7.2.1</w:t>
+        <w:t>5) Study normals and transformation of normals – see book 7.2.1</w:t>
       </w:r>
     </w:p>
     <w:p>
@@ -43624,16 +43615,7 @@
           <w:color w:val="000000"/>
           <w:sz w:val="19"/>
         </w:rPr>
-        <w:t>6) Fix normals -</w:t>
-      </w:r>
-      <w:r>
-        <w:rPr>
-          <w:rFonts w:ascii="Consolas" w:hAnsi="Consolas"/>
-          <w:i w:val="false"/>
-          <w:color w:val="000000"/>
-          <w:sz w:val="19"/>
-        </w:rPr>
-        <w:t>ok</w:t>
+        <w:t>6) Fix normals -ok</w:t>
       </w:r>
     </w:p>
     <w:p>
@@ -43904,7 +43886,11 @@
         </w:rPr>
       </w:pPr>
       <w:r>
-        <w:rPr/>
+        <w:rPr>
+          <w:rFonts w:ascii="Consolas" w:hAnsi="Consolas"/>
+          <w:color w:val="000000"/>
+          <w:sz w:val="19"/>
+        </w:rPr>
       </w:r>
     </w:p>
     <w:p>
@@ -43962,6 +43948,170 @@
         <w:t>Fixed vertex normals</w:t>
       </w:r>
       <w:bookmarkEnd w:id="26"/>
+    </w:p>
+    <w:p>
+      <w:pPr>
+        <w:pStyle w:val="Normal"/>
+        <w:widowControl/>
+        <w:bidi w:val="0"/>
+        <w:spacing w:lineRule="auto" w:line="276" w:before="0" w:after="200"/>
+        <w:jc w:val="left"/>
+        <w:rPr/>
+      </w:pPr>
+      <w:r>
+        <w:rPr>
+          <w:rFonts w:ascii="Consolas" w:hAnsi="Consolas"/>
+          <w:color w:val="000000"/>
+          <w:sz w:val="19"/>
+        </w:rPr>
+        <w:t>light doesn’t look right when 180 &lt; y &lt; 270 and 180 &lt; x &lt; 270</w:t>
+      </w:r>
+    </w:p>
+    <w:p>
+      <w:pPr>
+        <w:pStyle w:val="Normal"/>
+        <w:widowControl/>
+        <w:bidi w:val="0"/>
+        <w:spacing w:lineRule="auto" w:line="276" w:before="0" w:after="200"/>
+        <w:jc w:val="left"/>
+        <w:rPr/>
+      </w:pPr>
+      <w:r>
+        <w:rPr>
+          <w:rFonts w:ascii="Consolas" w:hAnsi="Consolas"/>
+          <w:color w:val="000000"/>
+          <w:sz w:val="19"/>
+        </w:rPr>
+        <w:t>Check if there is a way to transform normals with effect – can’t find anything</w:t>
+      </w:r>
+    </w:p>
+    <w:p>
+      <w:pPr>
+        <w:pStyle w:val="Normal"/>
+        <w:widowControl/>
+        <w:bidi w:val="0"/>
+        <w:spacing w:lineRule="auto" w:line="276" w:before="0" w:after="200"/>
+        <w:jc w:val="left"/>
+        <w:rPr/>
+      </w:pPr>
+      <w:r>
+        <w:rPr>
+          <w:rFonts w:ascii="Consolas" w:hAnsi="Consolas"/>
+          <w:color w:val="000000"/>
+          <w:sz w:val="19"/>
+        </w:rPr>
+        <w:t>Check normal calculation</w:t>
+      </w:r>
+    </w:p>
+    <w:p>
+      <w:pPr>
+        <w:pStyle w:val="Normal"/>
+        <w:widowControl/>
+        <w:bidi w:val="0"/>
+        <w:spacing w:lineRule="auto" w:line="276" w:before="0" w:after="200"/>
+        <w:jc w:val="left"/>
+        <w:rPr/>
+      </w:pPr>
+      <w:r>
+        <w:rPr>
+          <w:rFonts w:ascii="Consolas" w:hAnsi="Consolas"/>
+          <w:color w:val="000000"/>
+          <w:sz w:val="19"/>
+        </w:rPr>
+        <w:t>Not sure if this is best but set the default light directions.</w:t>
+      </w:r>
+    </w:p>
+    <w:p>
+      <w:pPr>
+        <w:pStyle w:val="Normal"/>
+        <w:widowControl/>
+        <w:bidi w:val="0"/>
+        <w:spacing w:lineRule="auto" w:line="276" w:before="0" w:after="200"/>
+        <w:jc w:val="left"/>
+        <w:rPr/>
+      </w:pPr>
+      <w:r>
+        <w:rPr>
+          <w:rFonts w:ascii="Consolas" w:hAnsi="Consolas"/>
+          <w:color w:val="000000"/>
+          <w:sz w:val="19"/>
+        </w:rPr>
+        <w:t>Update dialog so tab order is correct.</w:t>
+      </w:r>
+    </w:p>
+    <w:p>
+      <w:pPr>
+        <w:pStyle w:val="Normal"/>
+        <w:widowControl/>
+        <w:bidi w:val="0"/>
+        <w:spacing w:lineRule="auto" w:line="276" w:before="0" w:after="200"/>
+        <w:jc w:val="left"/>
+        <w:rPr>
+          <w:rFonts w:ascii="Consolas" w:hAnsi="Consolas"/>
+          <w:color w:val="000000"/>
+          <w:sz w:val="19"/>
+        </w:rPr>
+      </w:pPr>
+      <w:r>
+        <w:rPr/>
+      </w:r>
+    </w:p>
+    <w:p>
+      <w:pPr>
+        <w:pStyle w:val="Normal"/>
+        <w:widowControl/>
+        <w:bidi w:val="0"/>
+        <w:spacing w:lineRule="auto" w:line="276" w:before="0" w:after="200"/>
+        <w:jc w:val="left"/>
+        <w:rPr/>
+      </w:pPr>
+      <w:r>
+        <w:rPr>
+          <w:rFonts w:ascii="Consolas" w:hAnsi="Consolas"/>
+          <w:color w:val="000000"/>
+          <w:sz w:val="19"/>
+        </w:rPr>
+        <w:t xml:space="preserve">Commit </w:t>
+      </w:r>
+    </w:p>
+    <w:p>
+      <w:pPr>
+        <w:pStyle w:val="Normal"/>
+        <w:widowControl/>
+        <w:bidi w:val="0"/>
+        <w:spacing w:lineRule="auto" w:line="276" w:before="0" w:after="200"/>
+        <w:jc w:val="left"/>
+        <w:rPr/>
+      </w:pPr>
+      <w:bookmarkStart w:id="27" w:name="__DdeLink__3784_3792783291"/>
+      <w:r>
+        <w:rPr>
+          <w:rFonts w:ascii="Consolas" w:hAnsi="Consolas"/>
+          <w:color w:val="000000"/>
+          <w:sz w:val="19"/>
+        </w:rPr>
+        <w:t>Set light to dxtk default directions</w:t>
+      </w:r>
+    </w:p>
+    <w:p>
+      <w:pPr>
+        <w:pStyle w:val="Normal"/>
+        <w:widowControl/>
+        <w:bidi w:val="0"/>
+        <w:spacing w:lineRule="auto" w:line="276" w:before="0" w:after="200"/>
+        <w:jc w:val="left"/>
+        <w:rPr/>
+      </w:pPr>
+      <w:bookmarkStart w:id="28" w:name="__DdeLink__3784_3792783291"/>
+      <w:r>
+        <w:rPr>
+          <w:rFonts w:ascii="Consolas" w:hAnsi="Consolas"/>
+          <w:color w:val="000000"/>
+          <w:sz w:val="19"/>
+        </w:rPr>
+        <w:t>Fix tab order on LightsDlg</w:t>
+      </w:r>
+      <w:bookmarkEnd w:id="28"/>
     </w:p>
     <w:sectPr>
       <w:type w:val="nextPage"/>
@@ -53452,6 +53602,195 @@
   </w:style>
   <w:style w:type="character" w:styleId="ListLabel702">
     <w:name w:val="ListLabel 702"/>
+    <w:qFormat/>
+    <w:rPr>
+      <w:rFonts w:ascii="Consolas" w:hAnsi="Consolas"/>
+      <w:i w:val="false"/>
+      <w:color w:val="000000"/>
+      <w:sz w:val="19"/>
+    </w:rPr>
+  </w:style>
+  <w:style w:type="character" w:styleId="ListLabel703">
+    <w:name w:val="ListLabel 703"/>
+    <w:qFormat/>
+    <w:rPr>
+      <w:rFonts w:cs="Consolas"/>
+      <w:color w:val="000000"/>
+      <w:sz w:val="19"/>
+    </w:rPr>
+  </w:style>
+  <w:style w:type="character" w:styleId="ListLabel704">
+    <w:name w:val="ListLabel 704"/>
+    <w:qFormat/>
+    <w:rPr>
+      <w:rFonts w:cs="Consolas"/>
+      <w:color w:val="000000"/>
+      <w:sz w:val="19"/>
+    </w:rPr>
+  </w:style>
+  <w:style w:type="character" w:styleId="ListLabel705">
+    <w:name w:val="ListLabel 705"/>
+    <w:qFormat/>
+    <w:rPr>
+      <w:rFonts w:cs="Consolas"/>
+      <w:color w:val="000000"/>
+      <w:sz w:val="19"/>
+    </w:rPr>
+  </w:style>
+  <w:style w:type="character" w:styleId="ListLabel706">
+    <w:name w:val="ListLabel 706"/>
+    <w:qFormat/>
+    <w:rPr>
+      <w:rFonts w:cs="Consolas"/>
+      <w:color w:val="000000"/>
+      <w:sz w:val="19"/>
+    </w:rPr>
+  </w:style>
+  <w:style w:type="character" w:styleId="ListLabel707">
+    <w:name w:val="ListLabel 707"/>
+    <w:qFormat/>
+    <w:rPr>
+      <w:rFonts w:ascii="apple-system;BlinkMacSystemFont;Segoe UI;Helvetica;Arial;sans-serif;Apple Color Emoji;Segoe UI Emoji;Segoe UI Symbol" w:hAnsi="apple-system;BlinkMacSystemFont;Segoe UI;Helvetica;Arial;sans-serif;Apple Color Emoji;Segoe UI Emoji;Segoe UI Symbol" w:cs="OpenSymbol"/>
+      <w:b w:val="false"/>
+      <w:sz w:val="24"/>
+    </w:rPr>
+  </w:style>
+  <w:style w:type="character" w:styleId="ListLabel708">
+    <w:name w:val="ListLabel 708"/>
+    <w:qFormat/>
+    <w:rPr>
+      <w:rFonts w:cs="OpenSymbol"/>
+    </w:rPr>
+  </w:style>
+  <w:style w:type="character" w:styleId="ListLabel709">
+    <w:name w:val="ListLabel 709"/>
+    <w:qFormat/>
+    <w:rPr>
+      <w:rFonts w:cs="OpenSymbol"/>
+    </w:rPr>
+  </w:style>
+  <w:style w:type="character" w:styleId="ListLabel710">
+    <w:name w:val="ListLabel 710"/>
+    <w:qFormat/>
+    <w:rPr>
+      <w:rFonts w:cs="OpenSymbol"/>
+    </w:rPr>
+  </w:style>
+  <w:style w:type="character" w:styleId="ListLabel711">
+    <w:name w:val="ListLabel 711"/>
+    <w:qFormat/>
+    <w:rPr>
+      <w:rFonts w:cs="OpenSymbol"/>
+    </w:rPr>
+  </w:style>
+  <w:style w:type="character" w:styleId="ListLabel712">
+    <w:name w:val="ListLabel 712"/>
+    <w:qFormat/>
+    <w:rPr>
+      <w:rFonts w:cs="OpenSymbol"/>
+    </w:rPr>
+  </w:style>
+  <w:style w:type="character" w:styleId="ListLabel713">
+    <w:name w:val="ListLabel 713"/>
+    <w:qFormat/>
+    <w:rPr>
+      <w:rFonts w:cs="OpenSymbol"/>
+    </w:rPr>
+  </w:style>
+  <w:style w:type="character" w:styleId="ListLabel714">
+    <w:name w:val="ListLabel 714"/>
+    <w:qFormat/>
+    <w:rPr>
+      <w:rFonts w:cs="OpenSymbol"/>
+    </w:rPr>
+  </w:style>
+  <w:style w:type="character" w:styleId="ListLabel715">
+    <w:name w:val="ListLabel 715"/>
+    <w:qFormat/>
+    <w:rPr>
+      <w:rFonts w:cs="OpenSymbol"/>
+    </w:rPr>
+  </w:style>
+  <w:style w:type="character" w:styleId="ListLabel716">
+    <w:name w:val="ListLabel 716"/>
+    <w:qFormat/>
+    <w:rPr>
+      <w:rFonts w:cs="Calibri" w:cstheme="minorHAnsi"/>
+      <w:sz w:val="28"/>
+      <w:szCs w:val="28"/>
+    </w:rPr>
+  </w:style>
+  <w:style w:type="character" w:styleId="ListLabel717">
+    <w:name w:val="ListLabel 717"/>
+    <w:qFormat/>
+    <w:rPr>
+      <w:rFonts w:eastAsia="" w:eastAsiaTheme="majorEastAsia"/>
+      <w:color w:val="003080"/>
+      <w:sz w:val="19"/>
+      <w:szCs w:val="19"/>
+    </w:rPr>
+  </w:style>
+  <w:style w:type="character" w:styleId="ListLabel718">
+    <w:name w:val="ListLabel 718"/>
+    <w:qFormat/>
+    <w:rPr/>
+  </w:style>
+  <w:style w:type="character" w:styleId="ListLabel719">
+    <w:name w:val="ListLabel 719"/>
+    <w:qFormat/>
+    <w:rPr>
+      <w:rFonts w:cs="Calibri" w:cstheme="minorHAnsi"/>
+      <w:iCs/>
+      <w:sz w:val="24"/>
+      <w:szCs w:val="24"/>
+    </w:rPr>
+  </w:style>
+  <w:style w:type="character" w:styleId="ListLabel720">
+    <w:name w:val="ListLabel 720"/>
+    <w:qFormat/>
+    <w:rPr>
+      <w:rFonts w:ascii="Segoe UI;SegoeUI;Segoe WP;Helvetica Neue;Helvetica;Tahoma;Arial;sans-serif" w:hAnsi="Segoe UI;SegoeUI;Segoe WP;Helvetica Neue;Helvetica;Tahoma;Arial;sans-serif"/>
+      <w:b w:val="false"/>
+      <w:i w:val="false"/>
+      <w:caps w:val="false"/>
+      <w:smallCaps w:val="false"/>
+      <w:strike w:val="false"/>
+      <w:dstrike w:val="false"/>
+      <w:spacing w:val="0"/>
+      <w:sz w:val="21"/>
+      <w:highlight w:val="white"/>
+      <w:u w:val="none"/>
+      <w:effect w:val="none"/>
+    </w:rPr>
+  </w:style>
+  <w:style w:type="character" w:styleId="ListLabel721">
+    <w:name w:val="ListLabel 721"/>
+    <w:qFormat/>
+    <w:rPr>
+      <w:rFonts w:ascii="Times New Roman;serif" w:hAnsi="Times New Roman;serif"/>
+      <w:b w:val="false"/>
+      <w:i w:val="false"/>
+      <w:caps w:val="false"/>
+      <w:smallCaps w:val="false"/>
+      <w:color w:val="800080"/>
+      <w:spacing w:val="0"/>
+      <w:sz w:val="24"/>
+      <w:u w:val="single"/>
+    </w:rPr>
+  </w:style>
+  <w:style w:type="character" w:styleId="ListLabel722">
+    <w:name w:val="ListLabel 722"/>
+    <w:qFormat/>
+    <w:rPr>
+      <w:rFonts w:ascii="Consolas" w:hAnsi="Consolas"/>
+      <w:i w:val="false"/>
+      <w:iCs w:val="false"/>
+      <w:color w:val="auto"/>
+      <w:sz w:val="19"/>
+    </w:rPr>
+  </w:style>
+  <w:style w:type="character" w:styleId="ListLabel723">
+    <w:name w:val="ListLabel 723"/>
     <w:qFormat/>
     <w:rPr>
       <w:rFonts w:ascii="Consolas" w:hAnsi="Consolas"/>

</xml_diff>

<commit_message>
Fixed view dialog target x
</commit_message>
<xml_diff>
--- a/Fractal X plans.docx
+++ b/Fractal X plans.docx
@@ -43634,7 +43634,7 @@
           <w:color w:val="000000"/>
           <w:sz w:val="19"/>
         </w:rPr>
-        <w:t>7) Fix normal transformation</w:t>
+        <w:t>7) Fix normal transformation – changed lights instead</w:t>
       </w:r>
     </w:p>
     <w:p>
@@ -43653,7 +43653,16 @@
           <w:color w:val="000000"/>
           <w:sz w:val="19"/>
         </w:rPr>
-        <w:t>7.5) Fix view x coordinate. If you change it in dialog it doesn’t update/change. Target x.</w:t>
+        <w:t>7.5) Fix view x coordinate. If you change it in dialog it doesn’t update/change. Target x. -</w:t>
+      </w:r>
+      <w:r>
+        <w:rPr>
+          <w:rFonts w:ascii="Consolas" w:hAnsi="Consolas"/>
+          <w:i w:val="false"/>
+          <w:color w:val="000000"/>
+          <w:sz w:val="19"/>
+        </w:rPr>
+        <w:t>ok</w:t>
       </w:r>
     </w:p>
     <w:p>
@@ -44053,7 +44062,11 @@
         </w:rPr>
       </w:pPr>
       <w:r>
-        <w:rPr/>
+        <w:rPr>
+          <w:rFonts w:ascii="Consolas" w:hAnsi="Consolas"/>
+          <w:color w:val="000000"/>
+          <w:sz w:val="19"/>
+        </w:rPr>
       </w:r>
     </w:p>
     <w:p>
@@ -44083,7 +44096,6 @@
         <w:jc w:val="left"/>
         <w:rPr/>
       </w:pPr>
-      <w:bookmarkStart w:id="27" w:name="__DdeLink__3784_3792783291"/>
       <w:r>
         <w:rPr>
           <w:rFonts w:ascii="Consolas" w:hAnsi="Consolas"/>
@@ -44102,7 +44114,7 @@
         <w:jc w:val="left"/>
         <w:rPr/>
       </w:pPr>
-      <w:bookmarkStart w:id="28" w:name="__DdeLink__3784_3792783291"/>
+      <w:bookmarkStart w:id="27" w:name="__DdeLink__3784_3792783291"/>
       <w:r>
         <w:rPr>
           <w:rFonts w:ascii="Consolas" w:hAnsi="Consolas"/>
@@ -44110,6 +44122,79 @@
           <w:sz w:val="19"/>
         </w:rPr>
         <w:t>Fix tab order on LightsDlg</w:t>
+      </w:r>
+      <w:bookmarkEnd w:id="27"/>
+    </w:p>
+    <w:p>
+      <w:pPr>
+        <w:pStyle w:val="Normal"/>
+        <w:widowControl/>
+        <w:bidi w:val="0"/>
+        <w:spacing w:lineRule="auto" w:line="276" w:before="0" w:after="200"/>
+        <w:jc w:val="left"/>
+        <w:rPr>
+          <w:rFonts w:ascii="Consolas" w:hAnsi="Consolas"/>
+          <w:color w:val="000000"/>
+          <w:sz w:val="19"/>
+        </w:rPr>
+      </w:pPr>
+      <w:r>
+        <w:rPr/>
+      </w:r>
+    </w:p>
+    <w:p>
+      <w:pPr>
+        <w:pStyle w:val="Normal"/>
+        <w:widowControl/>
+        <w:bidi w:val="0"/>
+        <w:spacing w:lineRule="auto" w:line="276" w:before="0" w:after="200"/>
+        <w:jc w:val="left"/>
+        <w:rPr/>
+      </w:pPr>
+      <w:r>
+        <w:rPr>
+          <w:rFonts w:ascii="Consolas" w:hAnsi="Consolas"/>
+          <w:color w:val="000000"/>
+          <w:sz w:val="19"/>
+        </w:rPr>
+        <w:t>4/16/19</w:t>
+      </w:r>
+    </w:p>
+    <w:p>
+      <w:pPr>
+        <w:pStyle w:val="Normal"/>
+        <w:widowControl/>
+        <w:bidi w:val="0"/>
+        <w:spacing w:lineRule="auto" w:line="276" w:before="0" w:after="200"/>
+        <w:jc w:val="left"/>
+        <w:rPr/>
+      </w:pPr>
+      <w:r>
+        <w:rPr>
+          <w:rFonts w:ascii="Consolas" w:hAnsi="Consolas"/>
+          <w:color w:val="000000"/>
+          <w:sz w:val="19"/>
+        </w:rPr>
+        <w:t>Commit</w:t>
+      </w:r>
+    </w:p>
+    <w:p>
+      <w:pPr>
+        <w:pStyle w:val="Normal"/>
+        <w:widowControl/>
+        <w:bidi w:val="0"/>
+        <w:spacing w:lineRule="auto" w:line="276" w:before="0" w:after="200"/>
+        <w:jc w:val="left"/>
+        <w:rPr/>
+      </w:pPr>
+      <w:bookmarkStart w:id="28" w:name="__DdeLink__3261_1527713707"/>
+      <w:r>
+        <w:rPr>
+          <w:rFonts w:ascii="Consolas" w:hAnsi="Consolas"/>
+          <w:color w:val="000000"/>
+          <w:sz w:val="19"/>
+        </w:rPr>
+        <w:t>Fixed view dialog target x</w:t>
       </w:r>
       <w:bookmarkEnd w:id="28"/>
     </w:p>
@@ -53791,6 +53876,384 @@
   </w:style>
   <w:style w:type="character" w:styleId="ListLabel723">
     <w:name w:val="ListLabel 723"/>
+    <w:qFormat/>
+    <w:rPr>
+      <w:rFonts w:ascii="Consolas" w:hAnsi="Consolas"/>
+      <w:i w:val="false"/>
+      <w:color w:val="000000"/>
+      <w:sz w:val="19"/>
+    </w:rPr>
+  </w:style>
+  <w:style w:type="character" w:styleId="ListLabel724">
+    <w:name w:val="ListLabel 724"/>
+    <w:qFormat/>
+    <w:rPr>
+      <w:rFonts w:cs="Consolas"/>
+      <w:color w:val="000000"/>
+      <w:sz w:val="19"/>
+    </w:rPr>
+  </w:style>
+  <w:style w:type="character" w:styleId="ListLabel725">
+    <w:name w:val="ListLabel 725"/>
+    <w:qFormat/>
+    <w:rPr>
+      <w:rFonts w:cs="Consolas"/>
+      <w:color w:val="000000"/>
+      <w:sz w:val="19"/>
+    </w:rPr>
+  </w:style>
+  <w:style w:type="character" w:styleId="ListLabel726">
+    <w:name w:val="ListLabel 726"/>
+    <w:qFormat/>
+    <w:rPr>
+      <w:rFonts w:cs="Consolas"/>
+      <w:color w:val="000000"/>
+      <w:sz w:val="19"/>
+    </w:rPr>
+  </w:style>
+  <w:style w:type="character" w:styleId="ListLabel727">
+    <w:name w:val="ListLabel 727"/>
+    <w:qFormat/>
+    <w:rPr>
+      <w:rFonts w:cs="Consolas"/>
+      <w:color w:val="000000"/>
+      <w:sz w:val="19"/>
+    </w:rPr>
+  </w:style>
+  <w:style w:type="character" w:styleId="ListLabel728">
+    <w:name w:val="ListLabel 728"/>
+    <w:qFormat/>
+    <w:rPr>
+      <w:rFonts w:ascii="apple-system;BlinkMacSystemFont;Segoe UI;Helvetica;Arial;sans-serif;Apple Color Emoji;Segoe UI Emoji;Segoe UI Symbol" w:hAnsi="apple-system;BlinkMacSystemFont;Segoe UI;Helvetica;Arial;sans-serif;Apple Color Emoji;Segoe UI Emoji;Segoe UI Symbol" w:cs="OpenSymbol"/>
+      <w:b w:val="false"/>
+      <w:sz w:val="24"/>
+    </w:rPr>
+  </w:style>
+  <w:style w:type="character" w:styleId="ListLabel729">
+    <w:name w:val="ListLabel 729"/>
+    <w:qFormat/>
+    <w:rPr>
+      <w:rFonts w:cs="OpenSymbol"/>
+    </w:rPr>
+  </w:style>
+  <w:style w:type="character" w:styleId="ListLabel730">
+    <w:name w:val="ListLabel 730"/>
+    <w:qFormat/>
+    <w:rPr>
+      <w:rFonts w:cs="OpenSymbol"/>
+    </w:rPr>
+  </w:style>
+  <w:style w:type="character" w:styleId="ListLabel731">
+    <w:name w:val="ListLabel 731"/>
+    <w:qFormat/>
+    <w:rPr>
+      <w:rFonts w:cs="OpenSymbol"/>
+    </w:rPr>
+  </w:style>
+  <w:style w:type="character" w:styleId="ListLabel732">
+    <w:name w:val="ListLabel 732"/>
+    <w:qFormat/>
+    <w:rPr>
+      <w:rFonts w:cs="OpenSymbol"/>
+    </w:rPr>
+  </w:style>
+  <w:style w:type="character" w:styleId="ListLabel733">
+    <w:name w:val="ListLabel 733"/>
+    <w:qFormat/>
+    <w:rPr>
+      <w:rFonts w:cs="OpenSymbol"/>
+    </w:rPr>
+  </w:style>
+  <w:style w:type="character" w:styleId="ListLabel734">
+    <w:name w:val="ListLabel 734"/>
+    <w:qFormat/>
+    <w:rPr>
+      <w:rFonts w:cs="OpenSymbol"/>
+    </w:rPr>
+  </w:style>
+  <w:style w:type="character" w:styleId="ListLabel735">
+    <w:name w:val="ListLabel 735"/>
+    <w:qFormat/>
+    <w:rPr>
+      <w:rFonts w:cs="OpenSymbol"/>
+    </w:rPr>
+  </w:style>
+  <w:style w:type="character" w:styleId="ListLabel736">
+    <w:name w:val="ListLabel 736"/>
+    <w:qFormat/>
+    <w:rPr>
+      <w:rFonts w:cs="OpenSymbol"/>
+    </w:rPr>
+  </w:style>
+  <w:style w:type="character" w:styleId="ListLabel737">
+    <w:name w:val="ListLabel 737"/>
+    <w:qFormat/>
+    <w:rPr>
+      <w:rFonts w:cs="Calibri" w:cstheme="minorHAnsi"/>
+      <w:sz w:val="28"/>
+      <w:szCs w:val="28"/>
+    </w:rPr>
+  </w:style>
+  <w:style w:type="character" w:styleId="ListLabel738">
+    <w:name w:val="ListLabel 738"/>
+    <w:qFormat/>
+    <w:rPr>
+      <w:rFonts w:eastAsia="" w:eastAsiaTheme="majorEastAsia"/>
+      <w:color w:val="003080"/>
+      <w:sz w:val="19"/>
+      <w:szCs w:val="19"/>
+    </w:rPr>
+  </w:style>
+  <w:style w:type="character" w:styleId="ListLabel739">
+    <w:name w:val="ListLabel 739"/>
+    <w:qFormat/>
+    <w:rPr/>
+  </w:style>
+  <w:style w:type="character" w:styleId="ListLabel740">
+    <w:name w:val="ListLabel 740"/>
+    <w:qFormat/>
+    <w:rPr>
+      <w:rFonts w:cs="Calibri" w:cstheme="minorHAnsi"/>
+      <w:iCs/>
+      <w:sz w:val="24"/>
+      <w:szCs w:val="24"/>
+    </w:rPr>
+  </w:style>
+  <w:style w:type="character" w:styleId="ListLabel741">
+    <w:name w:val="ListLabel 741"/>
+    <w:qFormat/>
+    <w:rPr>
+      <w:rFonts w:ascii="Segoe UI;SegoeUI;Segoe WP;Helvetica Neue;Helvetica;Tahoma;Arial;sans-serif" w:hAnsi="Segoe UI;SegoeUI;Segoe WP;Helvetica Neue;Helvetica;Tahoma;Arial;sans-serif"/>
+      <w:b w:val="false"/>
+      <w:i w:val="false"/>
+      <w:caps w:val="false"/>
+      <w:smallCaps w:val="false"/>
+      <w:strike w:val="false"/>
+      <w:dstrike w:val="false"/>
+      <w:spacing w:val="0"/>
+      <w:sz w:val="21"/>
+      <w:highlight w:val="white"/>
+      <w:u w:val="none"/>
+      <w:effect w:val="none"/>
+    </w:rPr>
+  </w:style>
+  <w:style w:type="character" w:styleId="ListLabel742">
+    <w:name w:val="ListLabel 742"/>
+    <w:qFormat/>
+    <w:rPr>
+      <w:rFonts w:ascii="Times New Roman;serif" w:hAnsi="Times New Roman;serif"/>
+      <w:b w:val="false"/>
+      <w:i w:val="false"/>
+      <w:caps w:val="false"/>
+      <w:smallCaps w:val="false"/>
+      <w:color w:val="800080"/>
+      <w:spacing w:val="0"/>
+      <w:sz w:val="24"/>
+      <w:u w:val="single"/>
+    </w:rPr>
+  </w:style>
+  <w:style w:type="character" w:styleId="ListLabel743">
+    <w:name w:val="ListLabel 743"/>
+    <w:qFormat/>
+    <w:rPr>
+      <w:rFonts w:ascii="Consolas" w:hAnsi="Consolas"/>
+      <w:i w:val="false"/>
+      <w:iCs w:val="false"/>
+      <w:color w:val="auto"/>
+      <w:sz w:val="19"/>
+    </w:rPr>
+  </w:style>
+  <w:style w:type="character" w:styleId="ListLabel744">
+    <w:name w:val="ListLabel 744"/>
+    <w:qFormat/>
+    <w:rPr>
+      <w:rFonts w:ascii="Consolas" w:hAnsi="Consolas"/>
+      <w:i w:val="false"/>
+      <w:color w:val="000000"/>
+      <w:sz w:val="19"/>
+    </w:rPr>
+  </w:style>
+  <w:style w:type="character" w:styleId="ListLabel745">
+    <w:name w:val="ListLabel 745"/>
+    <w:qFormat/>
+    <w:rPr>
+      <w:rFonts w:cs="Consolas"/>
+      <w:color w:val="000000"/>
+      <w:sz w:val="19"/>
+    </w:rPr>
+  </w:style>
+  <w:style w:type="character" w:styleId="ListLabel746">
+    <w:name w:val="ListLabel 746"/>
+    <w:qFormat/>
+    <w:rPr>
+      <w:rFonts w:cs="Consolas"/>
+      <w:color w:val="000000"/>
+      <w:sz w:val="19"/>
+    </w:rPr>
+  </w:style>
+  <w:style w:type="character" w:styleId="ListLabel747">
+    <w:name w:val="ListLabel 747"/>
+    <w:qFormat/>
+    <w:rPr>
+      <w:rFonts w:cs="Consolas"/>
+      <w:color w:val="000000"/>
+      <w:sz w:val="19"/>
+    </w:rPr>
+  </w:style>
+  <w:style w:type="character" w:styleId="ListLabel748">
+    <w:name w:val="ListLabel 748"/>
+    <w:qFormat/>
+    <w:rPr>
+      <w:rFonts w:cs="Consolas"/>
+      <w:color w:val="000000"/>
+      <w:sz w:val="19"/>
+    </w:rPr>
+  </w:style>
+  <w:style w:type="character" w:styleId="ListLabel749">
+    <w:name w:val="ListLabel 749"/>
+    <w:qFormat/>
+    <w:rPr>
+      <w:rFonts w:ascii="apple-system;BlinkMacSystemFont;Segoe UI;Helvetica;Arial;sans-serif;Apple Color Emoji;Segoe UI Emoji;Segoe UI Symbol" w:hAnsi="apple-system;BlinkMacSystemFont;Segoe UI;Helvetica;Arial;sans-serif;Apple Color Emoji;Segoe UI Emoji;Segoe UI Symbol" w:cs="OpenSymbol"/>
+      <w:b w:val="false"/>
+      <w:sz w:val="24"/>
+    </w:rPr>
+  </w:style>
+  <w:style w:type="character" w:styleId="ListLabel750">
+    <w:name w:val="ListLabel 750"/>
+    <w:qFormat/>
+    <w:rPr>
+      <w:rFonts w:cs="OpenSymbol"/>
+    </w:rPr>
+  </w:style>
+  <w:style w:type="character" w:styleId="ListLabel751">
+    <w:name w:val="ListLabel 751"/>
+    <w:qFormat/>
+    <w:rPr>
+      <w:rFonts w:cs="OpenSymbol"/>
+    </w:rPr>
+  </w:style>
+  <w:style w:type="character" w:styleId="ListLabel752">
+    <w:name w:val="ListLabel 752"/>
+    <w:qFormat/>
+    <w:rPr>
+      <w:rFonts w:cs="OpenSymbol"/>
+    </w:rPr>
+  </w:style>
+  <w:style w:type="character" w:styleId="ListLabel753">
+    <w:name w:val="ListLabel 753"/>
+    <w:qFormat/>
+    <w:rPr>
+      <w:rFonts w:cs="OpenSymbol"/>
+    </w:rPr>
+  </w:style>
+  <w:style w:type="character" w:styleId="ListLabel754">
+    <w:name w:val="ListLabel 754"/>
+    <w:qFormat/>
+    <w:rPr>
+      <w:rFonts w:cs="OpenSymbol"/>
+    </w:rPr>
+  </w:style>
+  <w:style w:type="character" w:styleId="ListLabel755">
+    <w:name w:val="ListLabel 755"/>
+    <w:qFormat/>
+    <w:rPr>
+      <w:rFonts w:cs="OpenSymbol"/>
+    </w:rPr>
+  </w:style>
+  <w:style w:type="character" w:styleId="ListLabel756">
+    <w:name w:val="ListLabel 756"/>
+    <w:qFormat/>
+    <w:rPr>
+      <w:rFonts w:cs="OpenSymbol"/>
+    </w:rPr>
+  </w:style>
+  <w:style w:type="character" w:styleId="ListLabel757">
+    <w:name w:val="ListLabel 757"/>
+    <w:qFormat/>
+    <w:rPr>
+      <w:rFonts w:cs="OpenSymbol"/>
+    </w:rPr>
+  </w:style>
+  <w:style w:type="character" w:styleId="ListLabel758">
+    <w:name w:val="ListLabel 758"/>
+    <w:qFormat/>
+    <w:rPr>
+      <w:rFonts w:cs="Calibri" w:cstheme="minorHAnsi"/>
+      <w:sz w:val="28"/>
+      <w:szCs w:val="28"/>
+    </w:rPr>
+  </w:style>
+  <w:style w:type="character" w:styleId="ListLabel759">
+    <w:name w:val="ListLabel 759"/>
+    <w:qFormat/>
+    <w:rPr>
+      <w:rFonts w:eastAsia="" w:eastAsiaTheme="majorEastAsia"/>
+      <w:color w:val="003080"/>
+      <w:sz w:val="19"/>
+      <w:szCs w:val="19"/>
+    </w:rPr>
+  </w:style>
+  <w:style w:type="character" w:styleId="ListLabel760">
+    <w:name w:val="ListLabel 760"/>
+    <w:qFormat/>
+    <w:rPr/>
+  </w:style>
+  <w:style w:type="character" w:styleId="ListLabel761">
+    <w:name w:val="ListLabel 761"/>
+    <w:qFormat/>
+    <w:rPr>
+      <w:rFonts w:cs="Calibri" w:cstheme="minorHAnsi"/>
+      <w:iCs/>
+      <w:sz w:val="24"/>
+      <w:szCs w:val="24"/>
+    </w:rPr>
+  </w:style>
+  <w:style w:type="character" w:styleId="ListLabel762">
+    <w:name w:val="ListLabel 762"/>
+    <w:qFormat/>
+    <w:rPr>
+      <w:rFonts w:ascii="Segoe UI;SegoeUI;Segoe WP;Helvetica Neue;Helvetica;Tahoma;Arial;sans-serif" w:hAnsi="Segoe UI;SegoeUI;Segoe WP;Helvetica Neue;Helvetica;Tahoma;Arial;sans-serif"/>
+      <w:b w:val="false"/>
+      <w:i w:val="false"/>
+      <w:caps w:val="false"/>
+      <w:smallCaps w:val="false"/>
+      <w:strike w:val="false"/>
+      <w:dstrike w:val="false"/>
+      <w:spacing w:val="0"/>
+      <w:sz w:val="21"/>
+      <w:highlight w:val="white"/>
+      <w:u w:val="none"/>
+      <w:effect w:val="none"/>
+    </w:rPr>
+  </w:style>
+  <w:style w:type="character" w:styleId="ListLabel763">
+    <w:name w:val="ListLabel 763"/>
+    <w:qFormat/>
+    <w:rPr>
+      <w:rFonts w:ascii="Times New Roman;serif" w:hAnsi="Times New Roman;serif"/>
+      <w:b w:val="false"/>
+      <w:i w:val="false"/>
+      <w:caps w:val="false"/>
+      <w:smallCaps w:val="false"/>
+      <w:color w:val="800080"/>
+      <w:spacing w:val="0"/>
+      <w:sz w:val="24"/>
+      <w:u w:val="single"/>
+    </w:rPr>
+  </w:style>
+  <w:style w:type="character" w:styleId="ListLabel764">
+    <w:name w:val="ListLabel 764"/>
+    <w:qFormat/>
+    <w:rPr>
+      <w:rFonts w:ascii="Consolas" w:hAnsi="Consolas"/>
+      <w:i w:val="false"/>
+      <w:iCs w:val="false"/>
+      <w:color w:val="auto"/>
+      <w:sz w:val="19"/>
+    </w:rPr>
+  </w:style>
+  <w:style w:type="character" w:styleId="ListLabel765">
+    <w:name w:val="ListLabel 765"/>
     <w:qFormat/>
     <w:rPr>
       <w:rFonts w:ascii="Consolas" w:hAnsi="Consolas"/>

</xml_diff>

<commit_message>
Fixed light dialog direction
</commit_message>
<xml_diff>
--- a/Fractal X plans.docx
+++ b/Fractal X plans.docx
@@ -43653,16 +43653,7 @@
           <w:color w:val="000000"/>
           <w:sz w:val="19"/>
         </w:rPr>
-        <w:t>7.5) Fix view x coordinate. If you change it in dialog it doesn’t update/change. Target x. -</w:t>
-      </w:r>
-      <w:r>
-        <w:rPr>
-          <w:rFonts w:ascii="Consolas" w:hAnsi="Consolas"/>
-          <w:i w:val="false"/>
-          <w:color w:val="000000"/>
-          <w:sz w:val="19"/>
-        </w:rPr>
-        <w:t>ok</w:t>
+        <w:t>7.5) Fix view x coordinate. If you change it in dialog it doesn’t update/change. Target x. -ok</w:t>
       </w:r>
     </w:p>
     <w:p>
@@ -44139,7 +44130,11 @@
         </w:rPr>
       </w:pPr>
       <w:r>
-        <w:rPr/>
+        <w:rPr>
+          <w:rFonts w:ascii="Consolas" w:hAnsi="Consolas"/>
+          <w:color w:val="000000"/>
+          <w:sz w:val="19"/>
+        </w:rPr>
       </w:r>
     </w:p>
     <w:p>
@@ -44197,6 +44192,220 @@
         <w:t>Fixed view dialog target x</w:t>
       </w:r>
       <w:bookmarkEnd w:id="28"/>
+    </w:p>
+    <w:p>
+      <w:pPr>
+        <w:pStyle w:val="Normal"/>
+        <w:widowControl/>
+        <w:bidi w:val="0"/>
+        <w:spacing w:lineRule="auto" w:line="276" w:before="0" w:after="200"/>
+        <w:jc w:val="left"/>
+        <w:rPr>
+          <w:rFonts w:ascii="Consolas" w:hAnsi="Consolas"/>
+          <w:color w:val="000000"/>
+          <w:sz w:val="19"/>
+        </w:rPr>
+      </w:pPr>
+      <w:r>
+        <w:rPr/>
+      </w:r>
+    </w:p>
+    <w:p>
+      <w:pPr>
+        <w:pStyle w:val="Normal"/>
+        <w:widowControl/>
+        <w:bidi w:val="0"/>
+        <w:spacing w:lineRule="auto" w:line="276" w:before="0" w:after="200"/>
+        <w:jc w:val="left"/>
+        <w:rPr/>
+      </w:pPr>
+      <w:r>
+        <w:rPr>
+          <w:rFonts w:ascii="Consolas" w:hAnsi="Consolas"/>
+          <w:color w:val="000000"/>
+          <w:sz w:val="19"/>
+        </w:rPr>
+        <w:t>Light 1 and 3 resets y from z</w:t>
+      </w:r>
+    </w:p>
+    <w:p>
+      <w:pPr>
+        <w:pStyle w:val="Normal"/>
+        <w:widowControl/>
+        <w:bidi w:val="0"/>
+        <w:spacing w:lineRule="auto" w:line="276" w:before="0" w:after="200"/>
+        <w:jc w:val="left"/>
+        <w:rPr/>
+      </w:pPr>
+      <w:r>
+        <w:rPr>
+          <w:rFonts w:ascii="Consolas" w:hAnsi="Consolas"/>
+          <w:color w:val="000000"/>
+          <w:sz w:val="19"/>
+        </w:rPr>
+        <w:t>Light 2 resets y from x</w:t>
+      </w:r>
+    </w:p>
+    <w:p>
+      <w:pPr>
+        <w:pStyle w:val="Normal"/>
+        <w:widowControl/>
+        <w:bidi w:val="0"/>
+        <w:spacing w:lineRule="auto" w:line="276" w:before="0" w:after="200"/>
+        <w:jc w:val="left"/>
+        <w:rPr>
+          <w:rFonts w:ascii="Consolas" w:hAnsi="Consolas"/>
+          <w:color w:val="000000"/>
+          <w:sz w:val="19"/>
+        </w:rPr>
+      </w:pPr>
+      <w:r>
+        <w:rPr/>
+      </w:r>
+    </w:p>
+    <w:p>
+      <w:pPr>
+        <w:pStyle w:val="Normal"/>
+        <w:widowControl/>
+        <w:bidi w:val="0"/>
+        <w:spacing w:lineRule="auto" w:line="276" w:before="0" w:after="200"/>
+        <w:jc w:val="left"/>
+        <w:rPr/>
+      </w:pPr>
+      <w:r>
+        <w:rPr>
+          <w:rFonts w:ascii="Consolas" w:hAnsi="Consolas"/>
+          <w:color w:val="000000"/>
+          <w:sz w:val="19"/>
+        </w:rPr>
+        <w:t>alpha doesn’t do anything obvious on light dialog</w:t>
+      </w:r>
+    </w:p>
+    <w:p>
+      <w:pPr>
+        <w:pStyle w:val="Normal"/>
+        <w:widowControl/>
+        <w:bidi w:val="0"/>
+        <w:spacing w:lineRule="auto" w:line="276" w:before="0" w:after="200"/>
+        <w:jc w:val="left"/>
+        <w:rPr/>
+      </w:pPr>
+      <w:r>
+        <w:rPr>
+          <w:rFonts w:ascii="Consolas" w:hAnsi="Consolas"/>
+          <w:color w:val="000000"/>
+          <w:sz w:val="19"/>
+        </w:rPr>
+        <w:t>ambient material works with diffuse (not spectacular nor emissive) and not alone</w:t>
+      </w:r>
+    </w:p>
+    <w:p>
+      <w:pPr>
+        <w:pStyle w:val="Normal"/>
+        <w:widowControl/>
+        <w:bidi w:val="0"/>
+        <w:spacing w:lineRule="auto" w:line="276" w:before="0" w:after="200"/>
+        <w:jc w:val="left"/>
+        <w:rPr/>
+      </w:pPr>
+      <w:r>
+        <w:rPr>
+          <w:rFonts w:ascii="Consolas" w:hAnsi="Consolas"/>
+          <w:color w:val="000000"/>
+          <w:sz w:val="19"/>
+        </w:rPr>
+        <w:t>Next</w:t>
+      </w:r>
+    </w:p>
+    <w:p>
+      <w:pPr>
+        <w:pStyle w:val="Normal"/>
+        <w:widowControl/>
+        <w:bidi w:val="0"/>
+        <w:spacing w:lineRule="auto" w:line="276" w:before="0" w:after="200"/>
+        <w:jc w:val="left"/>
+        <w:rPr/>
+      </w:pPr>
+      <w:r>
+        <w:rPr>
+          <w:rFonts w:ascii="Consolas" w:hAnsi="Consolas"/>
+          <w:color w:val="000000"/>
+          <w:sz w:val="19"/>
+        </w:rPr>
+        <w:t>Fixed light dialog</w:t>
+      </w:r>
+    </w:p>
+    <w:p>
+      <w:pPr>
+        <w:pStyle w:val="Normal"/>
+        <w:widowControl/>
+        <w:bidi w:val="0"/>
+        <w:spacing w:lineRule="auto" w:line="276" w:before="0" w:after="200"/>
+        <w:jc w:val="left"/>
+        <w:rPr/>
+      </w:pPr>
+      <w:r>
+        <w:rPr>
+          <w:rFonts w:ascii="Consolas" w:hAnsi="Consolas"/>
+          <w:color w:val="000000"/>
+          <w:sz w:val="19"/>
+        </w:rPr>
+        <w:t xml:space="preserve">Commit </w:t>
+      </w:r>
+      <w:bookmarkStart w:id="29" w:name="__DdeLink__3266_859856063"/>
+      <w:r>
+        <w:rPr>
+          <w:rFonts w:ascii="Consolas" w:hAnsi="Consolas"/>
+          <w:color w:val="000000"/>
+          <w:sz w:val="19"/>
+        </w:rPr>
+        <w:t>Fixed light dialog direction</w:t>
+      </w:r>
+      <w:bookmarkEnd w:id="29"/>
+    </w:p>
+    <w:p>
+      <w:pPr>
+        <w:pStyle w:val="Normal"/>
+        <w:widowControl/>
+        <w:bidi w:val="0"/>
+        <w:spacing w:lineRule="auto" w:line="276" w:before="0" w:after="200"/>
+        <w:jc w:val="left"/>
+        <w:rPr/>
+      </w:pPr>
+      <w:r>
+        <w:rPr>
+          <w:rFonts w:ascii="Consolas" w:hAnsi="Consolas"/>
+          <w:color w:val="000000"/>
+          <w:sz w:val="19"/>
+        </w:rPr>
+        <w:t>Test</w:t>
+      </w:r>
+    </w:p>
+    <w:p>
+      <w:pPr>
+        <w:pStyle w:val="Normal"/>
+        <w:widowControl/>
+        <w:bidi w:val="0"/>
+        <w:spacing w:lineRule="auto" w:line="276" w:before="0" w:after="200"/>
+        <w:jc w:val="left"/>
+        <w:rPr/>
+      </w:pPr>
+      <w:r>
+        <w:rPr>
+          <w:rFonts w:ascii="Consolas" w:hAnsi="Consolas"/>
+          <w:color w:val="000000"/>
+          <w:sz w:val="19"/>
+        </w:rPr>
+        <w:t xml:space="preserve">Remove </w:t>
+      </w:r>
+      <w:r>
+        <w:rPr>
+          <w:rFonts w:ascii="Consolas" w:hAnsi="Consolas"/>
+          <w:color w:val="000000"/>
+          <w:sz w:val="19"/>
+        </w:rPr>
+        <w:t>alpha from effect colors on dialog</w:t>
+      </w:r>
     </w:p>
     <w:sectPr>
       <w:type w:val="nextPage"/>
@@ -54254,6 +54463,195 @@
   </w:style>
   <w:style w:type="character" w:styleId="ListLabel765">
     <w:name w:val="ListLabel 765"/>
+    <w:qFormat/>
+    <w:rPr>
+      <w:rFonts w:ascii="Consolas" w:hAnsi="Consolas"/>
+      <w:i w:val="false"/>
+      <w:color w:val="000000"/>
+      <w:sz w:val="19"/>
+    </w:rPr>
+  </w:style>
+  <w:style w:type="character" w:styleId="ListLabel766">
+    <w:name w:val="ListLabel 766"/>
+    <w:qFormat/>
+    <w:rPr>
+      <w:rFonts w:cs="Consolas"/>
+      <w:color w:val="000000"/>
+      <w:sz w:val="19"/>
+    </w:rPr>
+  </w:style>
+  <w:style w:type="character" w:styleId="ListLabel767">
+    <w:name w:val="ListLabel 767"/>
+    <w:qFormat/>
+    <w:rPr>
+      <w:rFonts w:cs="Consolas"/>
+      <w:color w:val="000000"/>
+      <w:sz w:val="19"/>
+    </w:rPr>
+  </w:style>
+  <w:style w:type="character" w:styleId="ListLabel768">
+    <w:name w:val="ListLabel 768"/>
+    <w:qFormat/>
+    <w:rPr>
+      <w:rFonts w:cs="Consolas"/>
+      <w:color w:val="000000"/>
+      <w:sz w:val="19"/>
+    </w:rPr>
+  </w:style>
+  <w:style w:type="character" w:styleId="ListLabel769">
+    <w:name w:val="ListLabel 769"/>
+    <w:qFormat/>
+    <w:rPr>
+      <w:rFonts w:cs="Consolas"/>
+      <w:color w:val="000000"/>
+      <w:sz w:val="19"/>
+    </w:rPr>
+  </w:style>
+  <w:style w:type="character" w:styleId="ListLabel770">
+    <w:name w:val="ListLabel 770"/>
+    <w:qFormat/>
+    <w:rPr>
+      <w:rFonts w:ascii="apple-system;BlinkMacSystemFont;Segoe UI;Helvetica;Arial;sans-serif;Apple Color Emoji;Segoe UI Emoji;Segoe UI Symbol" w:hAnsi="apple-system;BlinkMacSystemFont;Segoe UI;Helvetica;Arial;sans-serif;Apple Color Emoji;Segoe UI Emoji;Segoe UI Symbol" w:cs="OpenSymbol"/>
+      <w:b w:val="false"/>
+      <w:sz w:val="24"/>
+    </w:rPr>
+  </w:style>
+  <w:style w:type="character" w:styleId="ListLabel771">
+    <w:name w:val="ListLabel 771"/>
+    <w:qFormat/>
+    <w:rPr>
+      <w:rFonts w:cs="OpenSymbol"/>
+    </w:rPr>
+  </w:style>
+  <w:style w:type="character" w:styleId="ListLabel772">
+    <w:name w:val="ListLabel 772"/>
+    <w:qFormat/>
+    <w:rPr>
+      <w:rFonts w:cs="OpenSymbol"/>
+    </w:rPr>
+  </w:style>
+  <w:style w:type="character" w:styleId="ListLabel773">
+    <w:name w:val="ListLabel 773"/>
+    <w:qFormat/>
+    <w:rPr>
+      <w:rFonts w:cs="OpenSymbol"/>
+    </w:rPr>
+  </w:style>
+  <w:style w:type="character" w:styleId="ListLabel774">
+    <w:name w:val="ListLabel 774"/>
+    <w:qFormat/>
+    <w:rPr>
+      <w:rFonts w:cs="OpenSymbol"/>
+    </w:rPr>
+  </w:style>
+  <w:style w:type="character" w:styleId="ListLabel775">
+    <w:name w:val="ListLabel 775"/>
+    <w:qFormat/>
+    <w:rPr>
+      <w:rFonts w:cs="OpenSymbol"/>
+    </w:rPr>
+  </w:style>
+  <w:style w:type="character" w:styleId="ListLabel776">
+    <w:name w:val="ListLabel 776"/>
+    <w:qFormat/>
+    <w:rPr>
+      <w:rFonts w:cs="OpenSymbol"/>
+    </w:rPr>
+  </w:style>
+  <w:style w:type="character" w:styleId="ListLabel777">
+    <w:name w:val="ListLabel 777"/>
+    <w:qFormat/>
+    <w:rPr>
+      <w:rFonts w:cs="OpenSymbol"/>
+    </w:rPr>
+  </w:style>
+  <w:style w:type="character" w:styleId="ListLabel778">
+    <w:name w:val="ListLabel 778"/>
+    <w:qFormat/>
+    <w:rPr>
+      <w:rFonts w:cs="OpenSymbol"/>
+    </w:rPr>
+  </w:style>
+  <w:style w:type="character" w:styleId="ListLabel779">
+    <w:name w:val="ListLabel 779"/>
+    <w:qFormat/>
+    <w:rPr>
+      <w:rFonts w:cs="Calibri" w:cstheme="minorHAnsi"/>
+      <w:sz w:val="28"/>
+      <w:szCs w:val="28"/>
+    </w:rPr>
+  </w:style>
+  <w:style w:type="character" w:styleId="ListLabel780">
+    <w:name w:val="ListLabel 780"/>
+    <w:qFormat/>
+    <w:rPr>
+      <w:rFonts w:eastAsia="" w:eastAsiaTheme="majorEastAsia"/>
+      <w:color w:val="003080"/>
+      <w:sz w:val="19"/>
+      <w:szCs w:val="19"/>
+    </w:rPr>
+  </w:style>
+  <w:style w:type="character" w:styleId="ListLabel781">
+    <w:name w:val="ListLabel 781"/>
+    <w:qFormat/>
+    <w:rPr/>
+  </w:style>
+  <w:style w:type="character" w:styleId="ListLabel782">
+    <w:name w:val="ListLabel 782"/>
+    <w:qFormat/>
+    <w:rPr>
+      <w:rFonts w:cs="Calibri" w:cstheme="minorHAnsi"/>
+      <w:iCs/>
+      <w:sz w:val="24"/>
+      <w:szCs w:val="24"/>
+    </w:rPr>
+  </w:style>
+  <w:style w:type="character" w:styleId="ListLabel783">
+    <w:name w:val="ListLabel 783"/>
+    <w:qFormat/>
+    <w:rPr>
+      <w:rFonts w:ascii="Segoe UI;SegoeUI;Segoe WP;Helvetica Neue;Helvetica;Tahoma;Arial;sans-serif" w:hAnsi="Segoe UI;SegoeUI;Segoe WP;Helvetica Neue;Helvetica;Tahoma;Arial;sans-serif"/>
+      <w:b w:val="false"/>
+      <w:i w:val="false"/>
+      <w:caps w:val="false"/>
+      <w:smallCaps w:val="false"/>
+      <w:strike w:val="false"/>
+      <w:dstrike w:val="false"/>
+      <w:spacing w:val="0"/>
+      <w:sz w:val="21"/>
+      <w:highlight w:val="white"/>
+      <w:u w:val="none"/>
+      <w:effect w:val="none"/>
+    </w:rPr>
+  </w:style>
+  <w:style w:type="character" w:styleId="ListLabel784">
+    <w:name w:val="ListLabel 784"/>
+    <w:qFormat/>
+    <w:rPr>
+      <w:rFonts w:ascii="Times New Roman;serif" w:hAnsi="Times New Roman;serif"/>
+      <w:b w:val="false"/>
+      <w:i w:val="false"/>
+      <w:caps w:val="false"/>
+      <w:smallCaps w:val="false"/>
+      <w:color w:val="800080"/>
+      <w:spacing w:val="0"/>
+      <w:sz w:val="24"/>
+      <w:u w:val="single"/>
+    </w:rPr>
+  </w:style>
+  <w:style w:type="character" w:styleId="ListLabel785">
+    <w:name w:val="ListLabel 785"/>
+    <w:qFormat/>
+    <w:rPr>
+      <w:rFonts w:ascii="Consolas" w:hAnsi="Consolas"/>
+      <w:i w:val="false"/>
+      <w:iCs w:val="false"/>
+      <w:color w:val="auto"/>
+      <w:sz w:val="19"/>
+    </w:rPr>
+  </w:style>
+  <w:style w:type="character" w:styleId="ListLabel786">
+    <w:name w:val="ListLabel 786"/>
     <w:qFormat/>
     <w:rPr>
       <w:rFonts w:ascii="Consolas" w:hAnsi="Consolas"/>

</xml_diff>

<commit_message>
Change z direction in PositionAngleDlg
</commit_message>
<xml_diff>
--- a/Fractal X plans.docx
+++ b/Fractal X plans.docx
@@ -44404,23 +44404,7 @@
           <w:color w:val="000000"/>
           <w:sz w:val="19"/>
         </w:rPr>
-        <w:t xml:space="preserve">Remove alpha from effect colors on </w:t>
-      </w:r>
-      <w:r>
-        <w:rPr>
-          <w:rFonts w:ascii="Consolas" w:hAnsi="Consolas"/>
-          <w:color w:val="000000"/>
-          <w:sz w:val="19"/>
-        </w:rPr>
-        <w:t xml:space="preserve">material </w:t>
-      </w:r>
-      <w:r>
-        <w:rPr>
-          <w:rFonts w:ascii="Consolas" w:hAnsi="Consolas"/>
-          <w:color w:val="000000"/>
-          <w:sz w:val="19"/>
-        </w:rPr>
-        <w:t>dialog</w:t>
+        <w:t>Remove alpha from effect colors on material dialog</w:t>
       </w:r>
     </w:p>
     <w:p>
@@ -44474,31 +44458,7 @@
           <w:color w:val="000000"/>
           <w:sz w:val="19"/>
         </w:rPr>
-        <w:t>1) Light direction</w:t>
-      </w:r>
-      <w:r>
-        <w:rPr>
-          <w:rFonts w:ascii="Consolas" w:hAnsi="Consolas"/>
-          <w:color w:val="000000"/>
-          <w:sz w:val="19"/>
-        </w:rPr>
-        <w:t>s</w:t>
-      </w:r>
-      <w:r>
-        <w:rPr>
-          <w:rFonts w:ascii="Consolas" w:hAnsi="Consolas"/>
-          <w:color w:val="000000"/>
-          <w:sz w:val="19"/>
-        </w:rPr>
-        <w:t xml:space="preserve"> should be reversed -</w:t>
-      </w:r>
-      <w:r>
-        <w:rPr>
-          <w:rFonts w:ascii="Consolas" w:hAnsi="Consolas"/>
-          <w:color w:val="000000"/>
-          <w:sz w:val="19"/>
-        </w:rPr>
-        <w:t>ok</w:t>
+        <w:t>1) Light directions should be reversed -ok</w:t>
       </w:r>
     </w:p>
     <w:p>
@@ -44516,15 +44476,23 @@
           <w:color w:val="000000"/>
           <w:sz w:val="19"/>
         </w:rPr>
-        <w:t xml:space="preserve">2) </w:t>
-      </w:r>
-      <w:r>
-        <w:rPr>
-          <w:rFonts w:ascii="Consolas" w:hAnsi="Consolas"/>
-          <w:color w:val="000000"/>
-          <w:sz w:val="19"/>
-        </w:rPr>
-        <w:t>Model image should switch +,- both image and handler</w:t>
+        <w:t xml:space="preserve">2) Model image should switch </w:t>
+      </w:r>
+      <w:r>
+        <w:rPr>
+          <w:rFonts w:ascii="Consolas" w:hAnsi="Consolas"/>
+          <w:color w:val="000000"/>
+          <w:sz w:val="19"/>
+        </w:rPr>
+        <w:t xml:space="preserve">z </w:t>
+      </w:r>
+      <w:r>
+        <w:rPr>
+          <w:rFonts w:ascii="Consolas" w:hAnsi="Consolas"/>
+          <w:color w:val="000000"/>
+          <w:sz w:val="19"/>
+        </w:rPr>
+        <w:t>+,- both image and handler</w:t>
       </w:r>
     </w:p>
     <w:p>
@@ -44577,7 +44545,11 @@
         </w:rPr>
       </w:pPr>
       <w:r>
-        <w:rPr/>
+        <w:rPr>
+          <w:rFonts w:ascii="Consolas" w:hAnsi="Consolas"/>
+          <w:color w:val="000000"/>
+          <w:sz w:val="19"/>
+        </w:rPr>
       </w:r>
     </w:p>
     <w:p>
@@ -44607,6 +44579,62 @@
         <w:t>Reversed light directions</w:t>
       </w:r>
       <w:bookmarkEnd w:id="30"/>
+    </w:p>
+    <w:p>
+      <w:pPr>
+        <w:pStyle w:val="Normal"/>
+        <w:widowControl/>
+        <w:bidi w:val="0"/>
+        <w:spacing w:lineRule="auto" w:line="276" w:before="0" w:after="200"/>
+        <w:jc w:val="left"/>
+        <w:rPr/>
+      </w:pPr>
+      <w:r>
+        <w:rPr>
+          <w:rFonts w:ascii="Consolas" w:hAnsi="Consolas"/>
+          <w:color w:val="000000"/>
+          <w:sz w:val="19"/>
+        </w:rPr>
+        <w:t>4/20/19</w:t>
+      </w:r>
+    </w:p>
+    <w:p>
+      <w:pPr>
+        <w:pStyle w:val="Normal"/>
+        <w:widowControl/>
+        <w:bidi w:val="0"/>
+        <w:spacing w:lineRule="auto" w:line="276" w:before="0" w:after="200"/>
+        <w:jc w:val="left"/>
+        <w:rPr/>
+      </w:pPr>
+      <w:r>
+        <w:rPr>
+          <w:rFonts w:ascii="Consolas" w:hAnsi="Consolas"/>
+          <w:color w:val="000000"/>
+          <w:sz w:val="19"/>
+        </w:rPr>
+        <w:t>Commit</w:t>
+      </w:r>
+    </w:p>
+    <w:p>
+      <w:pPr>
+        <w:pStyle w:val="Normal"/>
+        <w:widowControl/>
+        <w:bidi w:val="0"/>
+        <w:spacing w:lineRule="auto" w:line="276" w:before="0" w:after="200"/>
+        <w:jc w:val="left"/>
+        <w:rPr/>
+      </w:pPr>
+      <w:bookmarkStart w:id="31" w:name="__DdeLink__3293_1038074562"/>
+      <w:r>
+        <w:rPr>
+          <w:rFonts w:ascii="Consolas" w:hAnsi="Consolas"/>
+          <w:color w:val="000000"/>
+          <w:sz w:val="19"/>
+        </w:rPr>
+        <w:t>Change z direction in PositionAngleDlg</w:t>
+      </w:r>
+      <w:bookmarkEnd w:id="31"/>
     </w:p>
     <w:sectPr>
       <w:type w:val="nextPage"/>
@@ -55042,6 +55070,195 @@
   </w:style>
   <w:style w:type="character" w:styleId="ListLabel807">
     <w:name w:val="ListLabel 807"/>
+    <w:qFormat/>
+    <w:rPr>
+      <w:rFonts w:ascii="Consolas" w:hAnsi="Consolas"/>
+      <w:i w:val="false"/>
+      <w:color w:val="000000"/>
+      <w:sz w:val="19"/>
+    </w:rPr>
+  </w:style>
+  <w:style w:type="character" w:styleId="ListLabel808">
+    <w:name w:val="ListLabel 808"/>
+    <w:qFormat/>
+    <w:rPr>
+      <w:rFonts w:cs="Consolas"/>
+      <w:color w:val="000000"/>
+      <w:sz w:val="19"/>
+    </w:rPr>
+  </w:style>
+  <w:style w:type="character" w:styleId="ListLabel809">
+    <w:name w:val="ListLabel 809"/>
+    <w:qFormat/>
+    <w:rPr>
+      <w:rFonts w:cs="Consolas"/>
+      <w:color w:val="000000"/>
+      <w:sz w:val="19"/>
+    </w:rPr>
+  </w:style>
+  <w:style w:type="character" w:styleId="ListLabel810">
+    <w:name w:val="ListLabel 810"/>
+    <w:qFormat/>
+    <w:rPr>
+      <w:rFonts w:cs="Consolas"/>
+      <w:color w:val="000000"/>
+      <w:sz w:val="19"/>
+    </w:rPr>
+  </w:style>
+  <w:style w:type="character" w:styleId="ListLabel811">
+    <w:name w:val="ListLabel 811"/>
+    <w:qFormat/>
+    <w:rPr>
+      <w:rFonts w:cs="Consolas"/>
+      <w:color w:val="000000"/>
+      <w:sz w:val="19"/>
+    </w:rPr>
+  </w:style>
+  <w:style w:type="character" w:styleId="ListLabel812">
+    <w:name w:val="ListLabel 812"/>
+    <w:qFormat/>
+    <w:rPr>
+      <w:rFonts w:ascii="apple-system;BlinkMacSystemFont;Segoe UI;Helvetica;Arial;sans-serif;Apple Color Emoji;Segoe UI Emoji;Segoe UI Symbol" w:hAnsi="apple-system;BlinkMacSystemFont;Segoe UI;Helvetica;Arial;sans-serif;Apple Color Emoji;Segoe UI Emoji;Segoe UI Symbol" w:cs="OpenSymbol"/>
+      <w:b w:val="false"/>
+      <w:sz w:val="24"/>
+    </w:rPr>
+  </w:style>
+  <w:style w:type="character" w:styleId="ListLabel813">
+    <w:name w:val="ListLabel 813"/>
+    <w:qFormat/>
+    <w:rPr>
+      <w:rFonts w:cs="OpenSymbol"/>
+    </w:rPr>
+  </w:style>
+  <w:style w:type="character" w:styleId="ListLabel814">
+    <w:name w:val="ListLabel 814"/>
+    <w:qFormat/>
+    <w:rPr>
+      <w:rFonts w:cs="OpenSymbol"/>
+    </w:rPr>
+  </w:style>
+  <w:style w:type="character" w:styleId="ListLabel815">
+    <w:name w:val="ListLabel 815"/>
+    <w:qFormat/>
+    <w:rPr>
+      <w:rFonts w:cs="OpenSymbol"/>
+    </w:rPr>
+  </w:style>
+  <w:style w:type="character" w:styleId="ListLabel816">
+    <w:name w:val="ListLabel 816"/>
+    <w:qFormat/>
+    <w:rPr>
+      <w:rFonts w:cs="OpenSymbol"/>
+    </w:rPr>
+  </w:style>
+  <w:style w:type="character" w:styleId="ListLabel817">
+    <w:name w:val="ListLabel 817"/>
+    <w:qFormat/>
+    <w:rPr>
+      <w:rFonts w:cs="OpenSymbol"/>
+    </w:rPr>
+  </w:style>
+  <w:style w:type="character" w:styleId="ListLabel818">
+    <w:name w:val="ListLabel 818"/>
+    <w:qFormat/>
+    <w:rPr>
+      <w:rFonts w:cs="OpenSymbol"/>
+    </w:rPr>
+  </w:style>
+  <w:style w:type="character" w:styleId="ListLabel819">
+    <w:name w:val="ListLabel 819"/>
+    <w:qFormat/>
+    <w:rPr>
+      <w:rFonts w:cs="OpenSymbol"/>
+    </w:rPr>
+  </w:style>
+  <w:style w:type="character" w:styleId="ListLabel820">
+    <w:name w:val="ListLabel 820"/>
+    <w:qFormat/>
+    <w:rPr>
+      <w:rFonts w:cs="OpenSymbol"/>
+    </w:rPr>
+  </w:style>
+  <w:style w:type="character" w:styleId="ListLabel821">
+    <w:name w:val="ListLabel 821"/>
+    <w:qFormat/>
+    <w:rPr>
+      <w:rFonts w:cs="Calibri" w:cstheme="minorHAnsi"/>
+      <w:sz w:val="28"/>
+      <w:szCs w:val="28"/>
+    </w:rPr>
+  </w:style>
+  <w:style w:type="character" w:styleId="ListLabel822">
+    <w:name w:val="ListLabel 822"/>
+    <w:qFormat/>
+    <w:rPr>
+      <w:rFonts w:eastAsia="" w:eastAsiaTheme="majorEastAsia"/>
+      <w:color w:val="003080"/>
+      <w:sz w:val="19"/>
+      <w:szCs w:val="19"/>
+    </w:rPr>
+  </w:style>
+  <w:style w:type="character" w:styleId="ListLabel823">
+    <w:name w:val="ListLabel 823"/>
+    <w:qFormat/>
+    <w:rPr/>
+  </w:style>
+  <w:style w:type="character" w:styleId="ListLabel824">
+    <w:name w:val="ListLabel 824"/>
+    <w:qFormat/>
+    <w:rPr>
+      <w:rFonts w:cs="Calibri" w:cstheme="minorHAnsi"/>
+      <w:iCs/>
+      <w:sz w:val="24"/>
+      <w:szCs w:val="24"/>
+    </w:rPr>
+  </w:style>
+  <w:style w:type="character" w:styleId="ListLabel825">
+    <w:name w:val="ListLabel 825"/>
+    <w:qFormat/>
+    <w:rPr>
+      <w:rFonts w:ascii="Segoe UI;SegoeUI;Segoe WP;Helvetica Neue;Helvetica;Tahoma;Arial;sans-serif" w:hAnsi="Segoe UI;SegoeUI;Segoe WP;Helvetica Neue;Helvetica;Tahoma;Arial;sans-serif"/>
+      <w:b w:val="false"/>
+      <w:i w:val="false"/>
+      <w:caps w:val="false"/>
+      <w:smallCaps w:val="false"/>
+      <w:strike w:val="false"/>
+      <w:dstrike w:val="false"/>
+      <w:spacing w:val="0"/>
+      <w:sz w:val="21"/>
+      <w:highlight w:val="white"/>
+      <w:u w:val="none"/>
+      <w:effect w:val="none"/>
+    </w:rPr>
+  </w:style>
+  <w:style w:type="character" w:styleId="ListLabel826">
+    <w:name w:val="ListLabel 826"/>
+    <w:qFormat/>
+    <w:rPr>
+      <w:rFonts w:ascii="Times New Roman;serif" w:hAnsi="Times New Roman;serif"/>
+      <w:b w:val="false"/>
+      <w:i w:val="false"/>
+      <w:caps w:val="false"/>
+      <w:smallCaps w:val="false"/>
+      <w:color w:val="800080"/>
+      <w:spacing w:val="0"/>
+      <w:sz w:val="24"/>
+      <w:u w:val="single"/>
+    </w:rPr>
+  </w:style>
+  <w:style w:type="character" w:styleId="ListLabel827">
+    <w:name w:val="ListLabel 827"/>
+    <w:qFormat/>
+    <w:rPr>
+      <w:rFonts w:ascii="Consolas" w:hAnsi="Consolas"/>
+      <w:i w:val="false"/>
+      <w:iCs w:val="false"/>
+      <w:color w:val="auto"/>
+      <w:sz w:val="19"/>
+    </w:rPr>
+  </w:style>
+  <w:style w:type="character" w:styleId="ListLabel828">
+    <w:name w:val="ListLabel 828"/>
     <w:qFormat/>
     <w:rPr>
       <w:rFonts w:ascii="Consolas" w:hAnsi="Consolas"/>

</xml_diff>

<commit_message>
Changed direction of z axis in PositionAngleDlg and resource file Coord.bmp to coords2.bmp
</commit_message>
<xml_diff>
--- a/Fractal X plans.docx
+++ b/Fractal X plans.docx
@@ -44476,23 +44476,7 @@
           <w:color w:val="000000"/>
           <w:sz w:val="19"/>
         </w:rPr>
-        <w:t xml:space="preserve">2) Model image should switch </w:t>
-      </w:r>
-      <w:r>
-        <w:rPr>
-          <w:rFonts w:ascii="Consolas" w:hAnsi="Consolas"/>
-          <w:color w:val="000000"/>
-          <w:sz w:val="19"/>
-        </w:rPr>
-        <w:t xml:space="preserve">z </w:t>
-      </w:r>
-      <w:r>
-        <w:rPr>
-          <w:rFonts w:ascii="Consolas" w:hAnsi="Consolas"/>
-          <w:color w:val="000000"/>
-          <w:sz w:val="19"/>
-        </w:rPr>
-        <w:t>+,- both image and handler</w:t>
+        <w:t>2) Model image should switch z +,- both image and handler</w:t>
       </w:r>
     </w:p>
     <w:p>
@@ -44635,6 +44619,50 @@
         <w:t>Change z direction in PositionAngleDlg</w:t>
       </w:r>
       <w:bookmarkEnd w:id="31"/>
+    </w:p>
+    <w:p>
+      <w:pPr>
+        <w:pStyle w:val="Normal"/>
+        <w:widowControl/>
+        <w:bidi w:val="0"/>
+        <w:spacing w:lineRule="auto" w:line="276" w:before="0" w:after="200"/>
+        <w:jc w:val="left"/>
+        <w:rPr>
+          <w:i/>
+          <w:i/>
+          <w:iCs/>
+        </w:rPr>
+      </w:pPr>
+      <w:r>
+        <w:rPr>
+          <w:rFonts w:ascii="Consolas" w:hAnsi="Consolas"/>
+          <w:i/>
+          <w:iCs/>
+          <w:color w:val="000000"/>
+          <w:sz w:val="19"/>
+        </w:rPr>
+        <w:t>Change file used for PositionAngleDlg to Coords2.bmp this should be in the exe folder.</w:t>
+      </w:r>
+    </w:p>
+    <w:p>
+      <w:pPr>
+        <w:pStyle w:val="Normal"/>
+        <w:widowControl/>
+        <w:bidi w:val="0"/>
+        <w:spacing w:lineRule="auto" w:line="276" w:before="0" w:after="200"/>
+        <w:jc w:val="left"/>
+        <w:rPr/>
+      </w:pPr>
+      <w:bookmarkStart w:id="32" w:name="__DdeLink__3295_2387644996"/>
+      <w:r>
+        <w:rPr>
+          <w:rFonts w:ascii="Consolas" w:hAnsi="Consolas"/>
+          <w:color w:val="000000"/>
+          <w:sz w:val="19"/>
+        </w:rPr>
+        <w:t>Changed direction of z axis in PositionAngleDlg and resource file Coord.bmp to coords2.bmp</w:t>
+      </w:r>
+      <w:bookmarkEnd w:id="32"/>
     </w:p>
     <w:sectPr>
       <w:type w:val="nextPage"/>
@@ -55259,6 +55287,195 @@
   </w:style>
   <w:style w:type="character" w:styleId="ListLabel828">
     <w:name w:val="ListLabel 828"/>
+    <w:qFormat/>
+    <w:rPr>
+      <w:rFonts w:ascii="Consolas" w:hAnsi="Consolas"/>
+      <w:i w:val="false"/>
+      <w:color w:val="000000"/>
+      <w:sz w:val="19"/>
+    </w:rPr>
+  </w:style>
+  <w:style w:type="character" w:styleId="ListLabel829">
+    <w:name w:val="ListLabel 829"/>
+    <w:qFormat/>
+    <w:rPr>
+      <w:rFonts w:cs="Consolas"/>
+      <w:color w:val="000000"/>
+      <w:sz w:val="19"/>
+    </w:rPr>
+  </w:style>
+  <w:style w:type="character" w:styleId="ListLabel830">
+    <w:name w:val="ListLabel 830"/>
+    <w:qFormat/>
+    <w:rPr>
+      <w:rFonts w:cs="Consolas"/>
+      <w:color w:val="000000"/>
+      <w:sz w:val="19"/>
+    </w:rPr>
+  </w:style>
+  <w:style w:type="character" w:styleId="ListLabel831">
+    <w:name w:val="ListLabel 831"/>
+    <w:qFormat/>
+    <w:rPr>
+      <w:rFonts w:cs="Consolas"/>
+      <w:color w:val="000000"/>
+      <w:sz w:val="19"/>
+    </w:rPr>
+  </w:style>
+  <w:style w:type="character" w:styleId="ListLabel832">
+    <w:name w:val="ListLabel 832"/>
+    <w:qFormat/>
+    <w:rPr>
+      <w:rFonts w:cs="Consolas"/>
+      <w:color w:val="000000"/>
+      <w:sz w:val="19"/>
+    </w:rPr>
+  </w:style>
+  <w:style w:type="character" w:styleId="ListLabel833">
+    <w:name w:val="ListLabel 833"/>
+    <w:qFormat/>
+    <w:rPr>
+      <w:rFonts w:ascii="apple-system;BlinkMacSystemFont;Segoe UI;Helvetica;Arial;sans-serif;Apple Color Emoji;Segoe UI Emoji;Segoe UI Symbol" w:hAnsi="apple-system;BlinkMacSystemFont;Segoe UI;Helvetica;Arial;sans-serif;Apple Color Emoji;Segoe UI Emoji;Segoe UI Symbol" w:cs="OpenSymbol"/>
+      <w:b w:val="false"/>
+      <w:sz w:val="24"/>
+    </w:rPr>
+  </w:style>
+  <w:style w:type="character" w:styleId="ListLabel834">
+    <w:name w:val="ListLabel 834"/>
+    <w:qFormat/>
+    <w:rPr>
+      <w:rFonts w:cs="OpenSymbol"/>
+    </w:rPr>
+  </w:style>
+  <w:style w:type="character" w:styleId="ListLabel835">
+    <w:name w:val="ListLabel 835"/>
+    <w:qFormat/>
+    <w:rPr>
+      <w:rFonts w:cs="OpenSymbol"/>
+    </w:rPr>
+  </w:style>
+  <w:style w:type="character" w:styleId="ListLabel836">
+    <w:name w:val="ListLabel 836"/>
+    <w:qFormat/>
+    <w:rPr>
+      <w:rFonts w:cs="OpenSymbol"/>
+    </w:rPr>
+  </w:style>
+  <w:style w:type="character" w:styleId="ListLabel837">
+    <w:name w:val="ListLabel 837"/>
+    <w:qFormat/>
+    <w:rPr>
+      <w:rFonts w:cs="OpenSymbol"/>
+    </w:rPr>
+  </w:style>
+  <w:style w:type="character" w:styleId="ListLabel838">
+    <w:name w:val="ListLabel 838"/>
+    <w:qFormat/>
+    <w:rPr>
+      <w:rFonts w:cs="OpenSymbol"/>
+    </w:rPr>
+  </w:style>
+  <w:style w:type="character" w:styleId="ListLabel839">
+    <w:name w:val="ListLabel 839"/>
+    <w:qFormat/>
+    <w:rPr>
+      <w:rFonts w:cs="OpenSymbol"/>
+    </w:rPr>
+  </w:style>
+  <w:style w:type="character" w:styleId="ListLabel840">
+    <w:name w:val="ListLabel 840"/>
+    <w:qFormat/>
+    <w:rPr>
+      <w:rFonts w:cs="OpenSymbol"/>
+    </w:rPr>
+  </w:style>
+  <w:style w:type="character" w:styleId="ListLabel841">
+    <w:name w:val="ListLabel 841"/>
+    <w:qFormat/>
+    <w:rPr>
+      <w:rFonts w:cs="OpenSymbol"/>
+    </w:rPr>
+  </w:style>
+  <w:style w:type="character" w:styleId="ListLabel842">
+    <w:name w:val="ListLabel 842"/>
+    <w:qFormat/>
+    <w:rPr>
+      <w:rFonts w:cs="Calibri" w:cstheme="minorHAnsi"/>
+      <w:sz w:val="28"/>
+      <w:szCs w:val="28"/>
+    </w:rPr>
+  </w:style>
+  <w:style w:type="character" w:styleId="ListLabel843">
+    <w:name w:val="ListLabel 843"/>
+    <w:qFormat/>
+    <w:rPr>
+      <w:rFonts w:eastAsia="" w:eastAsiaTheme="majorEastAsia"/>
+      <w:color w:val="003080"/>
+      <w:sz w:val="19"/>
+      <w:szCs w:val="19"/>
+    </w:rPr>
+  </w:style>
+  <w:style w:type="character" w:styleId="ListLabel844">
+    <w:name w:val="ListLabel 844"/>
+    <w:qFormat/>
+    <w:rPr/>
+  </w:style>
+  <w:style w:type="character" w:styleId="ListLabel845">
+    <w:name w:val="ListLabel 845"/>
+    <w:qFormat/>
+    <w:rPr>
+      <w:rFonts w:cs="Calibri" w:cstheme="minorHAnsi"/>
+      <w:iCs/>
+      <w:sz w:val="24"/>
+      <w:szCs w:val="24"/>
+    </w:rPr>
+  </w:style>
+  <w:style w:type="character" w:styleId="ListLabel846">
+    <w:name w:val="ListLabel 846"/>
+    <w:qFormat/>
+    <w:rPr>
+      <w:rFonts w:ascii="Segoe UI;SegoeUI;Segoe WP;Helvetica Neue;Helvetica;Tahoma;Arial;sans-serif" w:hAnsi="Segoe UI;SegoeUI;Segoe WP;Helvetica Neue;Helvetica;Tahoma;Arial;sans-serif"/>
+      <w:b w:val="false"/>
+      <w:i w:val="false"/>
+      <w:caps w:val="false"/>
+      <w:smallCaps w:val="false"/>
+      <w:strike w:val="false"/>
+      <w:dstrike w:val="false"/>
+      <w:spacing w:val="0"/>
+      <w:sz w:val="21"/>
+      <w:highlight w:val="white"/>
+      <w:u w:val="none"/>
+      <w:effect w:val="none"/>
+    </w:rPr>
+  </w:style>
+  <w:style w:type="character" w:styleId="ListLabel847">
+    <w:name w:val="ListLabel 847"/>
+    <w:qFormat/>
+    <w:rPr>
+      <w:rFonts w:ascii="Times New Roman;serif" w:hAnsi="Times New Roman;serif"/>
+      <w:b w:val="false"/>
+      <w:i w:val="false"/>
+      <w:caps w:val="false"/>
+      <w:smallCaps w:val="false"/>
+      <w:color w:val="800080"/>
+      <w:spacing w:val="0"/>
+      <w:sz w:val="24"/>
+      <w:u w:val="single"/>
+    </w:rPr>
+  </w:style>
+  <w:style w:type="character" w:styleId="ListLabel848">
+    <w:name w:val="ListLabel 848"/>
+    <w:qFormat/>
+    <w:rPr>
+      <w:rFonts w:ascii="Consolas" w:hAnsi="Consolas"/>
+      <w:i w:val="false"/>
+      <w:iCs w:val="false"/>
+      <w:color w:val="auto"/>
+      <w:sz w:val="19"/>
+    </w:rPr>
+  </w:style>
+  <w:style w:type="character" w:styleId="ListLabel849">
+    <w:name w:val="ListLabel 849"/>
     <w:qFormat/>
     <w:rPr>
       <w:rFonts w:ascii="Consolas" w:hAnsi="Consolas"/>

</xml_diff>

<commit_message>
Added position and angle Edit boxes to PositionAngleDlg
</commit_message>
<xml_diff>
--- a/Fractal X plans.docx
+++ b/Fractal X plans.docx
@@ -44476,7 +44476,15 @@
           <w:color w:val="000000"/>
           <w:sz w:val="19"/>
         </w:rPr>
-        <w:t>2) Model image should switch z +,- both image and handler</w:t>
+        <w:t>2) Model image should switch z +,- both image and handler -</w:t>
+      </w:r>
+      <w:r>
+        <w:rPr>
+          <w:rFonts w:ascii="Consolas" w:hAnsi="Consolas"/>
+          <w:color w:val="000000"/>
+          <w:sz w:val="19"/>
+        </w:rPr>
+        <w:t>ok</w:t>
       </w:r>
     </w:p>
     <w:p>
@@ -44494,7 +44502,15 @@
           <w:color w:val="000000"/>
           <w:sz w:val="19"/>
         </w:rPr>
-        <w:t>3) The display position on dialog and allow editing</w:t>
+        <w:t>3) The display position on dialog and allow editing -</w:t>
+      </w:r>
+      <w:r>
+        <w:rPr>
+          <w:rFonts w:ascii="Consolas" w:hAnsi="Consolas"/>
+          <w:color w:val="000000"/>
+          <w:sz w:val="19"/>
+        </w:rPr>
+        <w:t>ok</w:t>
       </w:r>
     </w:p>
     <w:p>
@@ -44663,6 +44679,80 @@
         <w:t>Changed direction of z axis in PositionAngleDlg and resource file Coord.bmp to coords2.bmp</w:t>
       </w:r>
       <w:bookmarkEnd w:id="32"/>
+    </w:p>
+    <w:p>
+      <w:pPr>
+        <w:pStyle w:val="Normal"/>
+        <w:widowControl/>
+        <w:bidi w:val="0"/>
+        <w:spacing w:lineRule="auto" w:line="276" w:before="0" w:after="200"/>
+        <w:jc w:val="left"/>
+        <w:rPr/>
+      </w:pPr>
+      <w:r>
+        <w:rPr>
+          <w:rFonts w:ascii="Consolas" w:hAnsi="Consolas"/>
+          <w:color w:val="000000"/>
+          <w:sz w:val="19"/>
+        </w:rPr>
+        <w:t>IDC_POS_X_EDIT</w:t>
+      </w:r>
+    </w:p>
+    <w:p>
+      <w:pPr>
+        <w:pStyle w:val="Normal"/>
+        <w:widowControl/>
+        <w:bidi w:val="0"/>
+        <w:spacing w:lineRule="auto" w:line="276" w:before="0" w:after="200"/>
+        <w:jc w:val="left"/>
+        <w:rPr/>
+      </w:pPr>
+      <w:r>
+        <w:rPr>
+          <w:rFonts w:ascii="Consolas" w:hAnsi="Consolas"/>
+          <w:color w:val="000000"/>
+          <w:sz w:val="19"/>
+        </w:rPr>
+        <w:t>IDC_X_ANGLE_EDIT</w:t>
+      </w:r>
+    </w:p>
+    <w:p>
+      <w:pPr>
+        <w:pStyle w:val="Normal"/>
+        <w:widowControl/>
+        <w:bidi w:val="0"/>
+        <w:spacing w:lineRule="auto" w:line="276" w:before="0" w:after="200"/>
+        <w:jc w:val="left"/>
+        <w:rPr/>
+      </w:pPr>
+      <w:r>
+        <w:rPr>
+          <w:rFonts w:ascii="Consolas" w:hAnsi="Consolas"/>
+          <w:color w:val="000000"/>
+          <w:sz w:val="19"/>
+        </w:rPr>
+        <w:t xml:space="preserve">Commit </w:t>
+      </w:r>
+    </w:p>
+    <w:p>
+      <w:pPr>
+        <w:pStyle w:val="Normal"/>
+        <w:widowControl/>
+        <w:bidi w:val="0"/>
+        <w:spacing w:lineRule="auto" w:line="276" w:before="0" w:after="200"/>
+        <w:jc w:val="left"/>
+        <w:rPr/>
+      </w:pPr>
+      <w:bookmarkStart w:id="33" w:name="__DdeLink__3297_1416418793"/>
+      <w:r>
+        <w:rPr>
+          <w:rFonts w:ascii="Consolas" w:hAnsi="Consolas"/>
+          <w:color w:val="000000"/>
+          <w:sz w:val="19"/>
+        </w:rPr>
+        <w:t>Added position and angle Edit boxes to PositionAngleDlg</w:t>
+      </w:r>
+      <w:bookmarkEnd w:id="33"/>
     </w:p>
     <w:sectPr>
       <w:type w:val="nextPage"/>
@@ -55476,6 +55566,195 @@
   </w:style>
   <w:style w:type="character" w:styleId="ListLabel849">
     <w:name w:val="ListLabel 849"/>
+    <w:qFormat/>
+    <w:rPr>
+      <w:rFonts w:ascii="Consolas" w:hAnsi="Consolas"/>
+      <w:i w:val="false"/>
+      <w:color w:val="000000"/>
+      <w:sz w:val="19"/>
+    </w:rPr>
+  </w:style>
+  <w:style w:type="character" w:styleId="ListLabel850">
+    <w:name w:val="ListLabel 850"/>
+    <w:qFormat/>
+    <w:rPr>
+      <w:rFonts w:cs="Consolas"/>
+      <w:color w:val="000000"/>
+      <w:sz w:val="19"/>
+    </w:rPr>
+  </w:style>
+  <w:style w:type="character" w:styleId="ListLabel851">
+    <w:name w:val="ListLabel 851"/>
+    <w:qFormat/>
+    <w:rPr>
+      <w:rFonts w:cs="Consolas"/>
+      <w:color w:val="000000"/>
+      <w:sz w:val="19"/>
+    </w:rPr>
+  </w:style>
+  <w:style w:type="character" w:styleId="ListLabel852">
+    <w:name w:val="ListLabel 852"/>
+    <w:qFormat/>
+    <w:rPr>
+      <w:rFonts w:cs="Consolas"/>
+      <w:color w:val="000000"/>
+      <w:sz w:val="19"/>
+    </w:rPr>
+  </w:style>
+  <w:style w:type="character" w:styleId="ListLabel853">
+    <w:name w:val="ListLabel 853"/>
+    <w:qFormat/>
+    <w:rPr>
+      <w:rFonts w:cs="Consolas"/>
+      <w:color w:val="000000"/>
+      <w:sz w:val="19"/>
+    </w:rPr>
+  </w:style>
+  <w:style w:type="character" w:styleId="ListLabel854">
+    <w:name w:val="ListLabel 854"/>
+    <w:qFormat/>
+    <w:rPr>
+      <w:rFonts w:ascii="apple-system;BlinkMacSystemFont;Segoe UI;Helvetica;Arial;sans-serif;Apple Color Emoji;Segoe UI Emoji;Segoe UI Symbol" w:hAnsi="apple-system;BlinkMacSystemFont;Segoe UI;Helvetica;Arial;sans-serif;Apple Color Emoji;Segoe UI Emoji;Segoe UI Symbol" w:cs="OpenSymbol"/>
+      <w:b w:val="false"/>
+      <w:sz w:val="24"/>
+    </w:rPr>
+  </w:style>
+  <w:style w:type="character" w:styleId="ListLabel855">
+    <w:name w:val="ListLabel 855"/>
+    <w:qFormat/>
+    <w:rPr>
+      <w:rFonts w:cs="OpenSymbol"/>
+    </w:rPr>
+  </w:style>
+  <w:style w:type="character" w:styleId="ListLabel856">
+    <w:name w:val="ListLabel 856"/>
+    <w:qFormat/>
+    <w:rPr>
+      <w:rFonts w:cs="OpenSymbol"/>
+    </w:rPr>
+  </w:style>
+  <w:style w:type="character" w:styleId="ListLabel857">
+    <w:name w:val="ListLabel 857"/>
+    <w:qFormat/>
+    <w:rPr>
+      <w:rFonts w:cs="OpenSymbol"/>
+    </w:rPr>
+  </w:style>
+  <w:style w:type="character" w:styleId="ListLabel858">
+    <w:name w:val="ListLabel 858"/>
+    <w:qFormat/>
+    <w:rPr>
+      <w:rFonts w:cs="OpenSymbol"/>
+    </w:rPr>
+  </w:style>
+  <w:style w:type="character" w:styleId="ListLabel859">
+    <w:name w:val="ListLabel 859"/>
+    <w:qFormat/>
+    <w:rPr>
+      <w:rFonts w:cs="OpenSymbol"/>
+    </w:rPr>
+  </w:style>
+  <w:style w:type="character" w:styleId="ListLabel860">
+    <w:name w:val="ListLabel 860"/>
+    <w:qFormat/>
+    <w:rPr>
+      <w:rFonts w:cs="OpenSymbol"/>
+    </w:rPr>
+  </w:style>
+  <w:style w:type="character" w:styleId="ListLabel861">
+    <w:name w:val="ListLabel 861"/>
+    <w:qFormat/>
+    <w:rPr>
+      <w:rFonts w:cs="OpenSymbol"/>
+    </w:rPr>
+  </w:style>
+  <w:style w:type="character" w:styleId="ListLabel862">
+    <w:name w:val="ListLabel 862"/>
+    <w:qFormat/>
+    <w:rPr>
+      <w:rFonts w:cs="OpenSymbol"/>
+    </w:rPr>
+  </w:style>
+  <w:style w:type="character" w:styleId="ListLabel863">
+    <w:name w:val="ListLabel 863"/>
+    <w:qFormat/>
+    <w:rPr>
+      <w:rFonts w:cs="Calibri" w:cstheme="minorHAnsi"/>
+      <w:sz w:val="28"/>
+      <w:szCs w:val="28"/>
+    </w:rPr>
+  </w:style>
+  <w:style w:type="character" w:styleId="ListLabel864">
+    <w:name w:val="ListLabel 864"/>
+    <w:qFormat/>
+    <w:rPr>
+      <w:rFonts w:eastAsia="" w:eastAsiaTheme="majorEastAsia"/>
+      <w:color w:val="003080"/>
+      <w:sz w:val="19"/>
+      <w:szCs w:val="19"/>
+    </w:rPr>
+  </w:style>
+  <w:style w:type="character" w:styleId="ListLabel865">
+    <w:name w:val="ListLabel 865"/>
+    <w:qFormat/>
+    <w:rPr/>
+  </w:style>
+  <w:style w:type="character" w:styleId="ListLabel866">
+    <w:name w:val="ListLabel 866"/>
+    <w:qFormat/>
+    <w:rPr>
+      <w:rFonts w:cs="Calibri" w:cstheme="minorHAnsi"/>
+      <w:iCs/>
+      <w:sz w:val="24"/>
+      <w:szCs w:val="24"/>
+    </w:rPr>
+  </w:style>
+  <w:style w:type="character" w:styleId="ListLabel867">
+    <w:name w:val="ListLabel 867"/>
+    <w:qFormat/>
+    <w:rPr>
+      <w:rFonts w:ascii="Segoe UI;SegoeUI;Segoe WP;Helvetica Neue;Helvetica;Tahoma;Arial;sans-serif" w:hAnsi="Segoe UI;SegoeUI;Segoe WP;Helvetica Neue;Helvetica;Tahoma;Arial;sans-serif"/>
+      <w:b w:val="false"/>
+      <w:i w:val="false"/>
+      <w:caps w:val="false"/>
+      <w:smallCaps w:val="false"/>
+      <w:strike w:val="false"/>
+      <w:dstrike w:val="false"/>
+      <w:spacing w:val="0"/>
+      <w:sz w:val="21"/>
+      <w:highlight w:val="white"/>
+      <w:u w:val="none"/>
+      <w:effect w:val="none"/>
+    </w:rPr>
+  </w:style>
+  <w:style w:type="character" w:styleId="ListLabel868">
+    <w:name w:val="ListLabel 868"/>
+    <w:qFormat/>
+    <w:rPr>
+      <w:rFonts w:ascii="Times New Roman;serif" w:hAnsi="Times New Roman;serif"/>
+      <w:b w:val="false"/>
+      <w:i w:val="false"/>
+      <w:caps w:val="false"/>
+      <w:smallCaps w:val="false"/>
+      <w:color w:val="800080"/>
+      <w:spacing w:val="0"/>
+      <w:sz w:val="24"/>
+      <w:u w:val="single"/>
+    </w:rPr>
+  </w:style>
+  <w:style w:type="character" w:styleId="ListLabel869">
+    <w:name w:val="ListLabel 869"/>
+    <w:qFormat/>
+    <w:rPr>
+      <w:rFonts w:ascii="Consolas" w:hAnsi="Consolas"/>
+      <w:i w:val="false"/>
+      <w:iCs w:val="false"/>
+      <w:color w:val="auto"/>
+      <w:sz w:val="19"/>
+    </w:rPr>
+  </w:style>
+  <w:style w:type="character" w:styleId="ListLabel870">
+    <w:name w:val="ListLabel 870"/>
     <w:qFormat/>
     <w:rPr>
       <w:rFonts w:ascii="Consolas" w:hAnsi="Consolas"/>

</xml_diff>

<commit_message>
Disabled alpha for material and light colors
</commit_message>
<xml_diff>
--- a/Fractal X plans.docx
+++ b/Fractal X plans.docx
@@ -44476,15 +44476,7 @@
           <w:color w:val="000000"/>
           <w:sz w:val="19"/>
         </w:rPr>
-        <w:t>2) Model image should switch z +,- both image and handler -</w:t>
-      </w:r>
-      <w:r>
-        <w:rPr>
-          <w:rFonts w:ascii="Consolas" w:hAnsi="Consolas"/>
-          <w:color w:val="000000"/>
-          <w:sz w:val="19"/>
-        </w:rPr>
-        <w:t>ok</w:t>
+        <w:t>2) Model image should switch z +,- both image and handler -ok</w:t>
       </w:r>
     </w:p>
     <w:p>
@@ -44502,15 +44494,7 @@
           <w:color w:val="000000"/>
           <w:sz w:val="19"/>
         </w:rPr>
-        <w:t>3) The display position on dialog and allow editing -</w:t>
-      </w:r>
-      <w:r>
-        <w:rPr>
-          <w:rFonts w:ascii="Consolas" w:hAnsi="Consolas"/>
-          <w:color w:val="000000"/>
-          <w:sz w:val="19"/>
-        </w:rPr>
-        <w:t>ok</w:t>
+        <w:t>3) The display position on dialog and allow editing -ok</w:t>
       </w:r>
     </w:p>
     <w:p>
@@ -44753,6 +44737,96 @@
         <w:t>Added position and angle Edit boxes to PositionAngleDlg</w:t>
       </w:r>
       <w:bookmarkEnd w:id="33"/>
+    </w:p>
+    <w:p>
+      <w:pPr>
+        <w:pStyle w:val="Normal"/>
+        <w:widowControl/>
+        <w:bidi w:val="0"/>
+        <w:spacing w:lineRule="auto" w:line="276" w:before="0" w:after="200"/>
+        <w:jc w:val="left"/>
+        <w:rPr>
+          <w:rFonts w:ascii="Consolas" w:hAnsi="Consolas"/>
+          <w:color w:val="000000"/>
+          <w:sz w:val="19"/>
+        </w:rPr>
+      </w:pPr>
+      <w:r>
+        <w:rPr/>
+      </w:r>
+    </w:p>
+    <w:p>
+      <w:pPr>
+        <w:pStyle w:val="Normal"/>
+        <w:widowControl/>
+        <w:bidi w:val="0"/>
+        <w:spacing w:lineRule="auto" w:line="276" w:before="0" w:after="200"/>
+        <w:jc w:val="left"/>
+        <w:rPr/>
+      </w:pPr>
+      <w:r>
+        <w:rPr>
+          <w:rFonts w:ascii="Consolas" w:hAnsi="Consolas"/>
+          <w:color w:val="000000"/>
+          <w:sz w:val="19"/>
+        </w:rPr>
+        <w:t>4/23/19</w:t>
+      </w:r>
+    </w:p>
+    <w:p>
+      <w:pPr>
+        <w:pStyle w:val="Normal"/>
+        <w:widowControl/>
+        <w:bidi w:val="0"/>
+        <w:spacing w:lineRule="auto" w:line="276" w:before="0" w:after="200"/>
+        <w:jc w:val="left"/>
+        <w:rPr/>
+      </w:pPr>
+      <w:r>
+        <w:rPr>
+          <w:rFonts w:ascii="Consolas" w:hAnsi="Consolas"/>
+          <w:color w:val="000000"/>
+          <w:sz w:val="19"/>
+        </w:rPr>
+        <w:t>Commit</w:t>
+      </w:r>
+    </w:p>
+    <w:p>
+      <w:pPr>
+        <w:pStyle w:val="Normal"/>
+        <w:widowControl/>
+        <w:bidi w:val="0"/>
+        <w:spacing w:lineRule="auto" w:line="276" w:before="0" w:after="200"/>
+        <w:jc w:val="left"/>
+        <w:rPr/>
+      </w:pPr>
+      <w:bookmarkStart w:id="34" w:name="__DdeLink__3304_178024617"/>
+      <w:r>
+        <w:rPr>
+          <w:rFonts w:ascii="Consolas" w:hAnsi="Consolas"/>
+          <w:color w:val="000000"/>
+          <w:sz w:val="19"/>
+        </w:rPr>
+        <w:t>Disabled alpha for material and light colors</w:t>
+      </w:r>
+      <w:bookmarkEnd w:id="34"/>
+    </w:p>
+    <w:p>
+      <w:pPr>
+        <w:pStyle w:val="Normal"/>
+        <w:widowControl/>
+        <w:bidi w:val="0"/>
+        <w:spacing w:lineRule="auto" w:line="276" w:before="0" w:after="200"/>
+        <w:jc w:val="left"/>
+        <w:rPr>
+          <w:rFonts w:ascii="Consolas" w:hAnsi="Consolas"/>
+          <w:color w:val="000000"/>
+          <w:sz w:val="19"/>
+        </w:rPr>
+      </w:pPr>
+      <w:r>
+        <w:rPr/>
+      </w:r>
     </w:p>
     <w:sectPr>
       <w:type w:val="nextPage"/>
@@ -55755,6 +55829,195 @@
   </w:style>
   <w:style w:type="character" w:styleId="ListLabel870">
     <w:name w:val="ListLabel 870"/>
+    <w:qFormat/>
+    <w:rPr>
+      <w:rFonts w:ascii="Consolas" w:hAnsi="Consolas"/>
+      <w:i w:val="false"/>
+      <w:color w:val="000000"/>
+      <w:sz w:val="19"/>
+    </w:rPr>
+  </w:style>
+  <w:style w:type="character" w:styleId="ListLabel871">
+    <w:name w:val="ListLabel 871"/>
+    <w:qFormat/>
+    <w:rPr>
+      <w:rFonts w:cs="Consolas"/>
+      <w:color w:val="000000"/>
+      <w:sz w:val="19"/>
+    </w:rPr>
+  </w:style>
+  <w:style w:type="character" w:styleId="ListLabel872">
+    <w:name w:val="ListLabel 872"/>
+    <w:qFormat/>
+    <w:rPr>
+      <w:rFonts w:cs="Consolas"/>
+      <w:color w:val="000000"/>
+      <w:sz w:val="19"/>
+    </w:rPr>
+  </w:style>
+  <w:style w:type="character" w:styleId="ListLabel873">
+    <w:name w:val="ListLabel 873"/>
+    <w:qFormat/>
+    <w:rPr>
+      <w:rFonts w:cs="Consolas"/>
+      <w:color w:val="000000"/>
+      <w:sz w:val="19"/>
+    </w:rPr>
+  </w:style>
+  <w:style w:type="character" w:styleId="ListLabel874">
+    <w:name w:val="ListLabel 874"/>
+    <w:qFormat/>
+    <w:rPr>
+      <w:rFonts w:cs="Consolas"/>
+      <w:color w:val="000000"/>
+      <w:sz w:val="19"/>
+    </w:rPr>
+  </w:style>
+  <w:style w:type="character" w:styleId="ListLabel875">
+    <w:name w:val="ListLabel 875"/>
+    <w:qFormat/>
+    <w:rPr>
+      <w:rFonts w:ascii="apple-system;BlinkMacSystemFont;Segoe UI;Helvetica;Arial;sans-serif;Apple Color Emoji;Segoe UI Emoji;Segoe UI Symbol" w:hAnsi="apple-system;BlinkMacSystemFont;Segoe UI;Helvetica;Arial;sans-serif;Apple Color Emoji;Segoe UI Emoji;Segoe UI Symbol" w:cs="OpenSymbol"/>
+      <w:b w:val="false"/>
+      <w:sz w:val="24"/>
+    </w:rPr>
+  </w:style>
+  <w:style w:type="character" w:styleId="ListLabel876">
+    <w:name w:val="ListLabel 876"/>
+    <w:qFormat/>
+    <w:rPr>
+      <w:rFonts w:cs="OpenSymbol"/>
+    </w:rPr>
+  </w:style>
+  <w:style w:type="character" w:styleId="ListLabel877">
+    <w:name w:val="ListLabel 877"/>
+    <w:qFormat/>
+    <w:rPr>
+      <w:rFonts w:cs="OpenSymbol"/>
+    </w:rPr>
+  </w:style>
+  <w:style w:type="character" w:styleId="ListLabel878">
+    <w:name w:val="ListLabel 878"/>
+    <w:qFormat/>
+    <w:rPr>
+      <w:rFonts w:cs="OpenSymbol"/>
+    </w:rPr>
+  </w:style>
+  <w:style w:type="character" w:styleId="ListLabel879">
+    <w:name w:val="ListLabel 879"/>
+    <w:qFormat/>
+    <w:rPr>
+      <w:rFonts w:cs="OpenSymbol"/>
+    </w:rPr>
+  </w:style>
+  <w:style w:type="character" w:styleId="ListLabel880">
+    <w:name w:val="ListLabel 880"/>
+    <w:qFormat/>
+    <w:rPr>
+      <w:rFonts w:cs="OpenSymbol"/>
+    </w:rPr>
+  </w:style>
+  <w:style w:type="character" w:styleId="ListLabel881">
+    <w:name w:val="ListLabel 881"/>
+    <w:qFormat/>
+    <w:rPr>
+      <w:rFonts w:cs="OpenSymbol"/>
+    </w:rPr>
+  </w:style>
+  <w:style w:type="character" w:styleId="ListLabel882">
+    <w:name w:val="ListLabel 882"/>
+    <w:qFormat/>
+    <w:rPr>
+      <w:rFonts w:cs="OpenSymbol"/>
+    </w:rPr>
+  </w:style>
+  <w:style w:type="character" w:styleId="ListLabel883">
+    <w:name w:val="ListLabel 883"/>
+    <w:qFormat/>
+    <w:rPr>
+      <w:rFonts w:cs="OpenSymbol"/>
+    </w:rPr>
+  </w:style>
+  <w:style w:type="character" w:styleId="ListLabel884">
+    <w:name w:val="ListLabel 884"/>
+    <w:qFormat/>
+    <w:rPr>
+      <w:rFonts w:cs="Calibri" w:cstheme="minorHAnsi"/>
+      <w:sz w:val="28"/>
+      <w:szCs w:val="28"/>
+    </w:rPr>
+  </w:style>
+  <w:style w:type="character" w:styleId="ListLabel885">
+    <w:name w:val="ListLabel 885"/>
+    <w:qFormat/>
+    <w:rPr>
+      <w:rFonts w:eastAsia="" w:eastAsiaTheme="majorEastAsia"/>
+      <w:color w:val="003080"/>
+      <w:sz w:val="19"/>
+      <w:szCs w:val="19"/>
+    </w:rPr>
+  </w:style>
+  <w:style w:type="character" w:styleId="ListLabel886">
+    <w:name w:val="ListLabel 886"/>
+    <w:qFormat/>
+    <w:rPr/>
+  </w:style>
+  <w:style w:type="character" w:styleId="ListLabel887">
+    <w:name w:val="ListLabel 887"/>
+    <w:qFormat/>
+    <w:rPr>
+      <w:rFonts w:cs="Calibri" w:cstheme="minorHAnsi"/>
+      <w:iCs/>
+      <w:sz w:val="24"/>
+      <w:szCs w:val="24"/>
+    </w:rPr>
+  </w:style>
+  <w:style w:type="character" w:styleId="ListLabel888">
+    <w:name w:val="ListLabel 888"/>
+    <w:qFormat/>
+    <w:rPr>
+      <w:rFonts w:ascii="Segoe UI;SegoeUI;Segoe WP;Helvetica Neue;Helvetica;Tahoma;Arial;sans-serif" w:hAnsi="Segoe UI;SegoeUI;Segoe WP;Helvetica Neue;Helvetica;Tahoma;Arial;sans-serif"/>
+      <w:b w:val="false"/>
+      <w:i w:val="false"/>
+      <w:caps w:val="false"/>
+      <w:smallCaps w:val="false"/>
+      <w:strike w:val="false"/>
+      <w:dstrike w:val="false"/>
+      <w:spacing w:val="0"/>
+      <w:sz w:val="21"/>
+      <w:highlight w:val="white"/>
+      <w:u w:val="none"/>
+      <w:effect w:val="none"/>
+    </w:rPr>
+  </w:style>
+  <w:style w:type="character" w:styleId="ListLabel889">
+    <w:name w:val="ListLabel 889"/>
+    <w:qFormat/>
+    <w:rPr>
+      <w:rFonts w:ascii="Times New Roman;serif" w:hAnsi="Times New Roman;serif"/>
+      <w:b w:val="false"/>
+      <w:i w:val="false"/>
+      <w:caps w:val="false"/>
+      <w:smallCaps w:val="false"/>
+      <w:color w:val="800080"/>
+      <w:spacing w:val="0"/>
+      <w:sz w:val="24"/>
+      <w:u w:val="single"/>
+    </w:rPr>
+  </w:style>
+  <w:style w:type="character" w:styleId="ListLabel890">
+    <w:name w:val="ListLabel 890"/>
+    <w:qFormat/>
+    <w:rPr>
+      <w:rFonts w:ascii="Consolas" w:hAnsi="Consolas"/>
+      <w:i w:val="false"/>
+      <w:iCs w:val="false"/>
+      <w:color w:val="auto"/>
+      <w:sz w:val="19"/>
+    </w:rPr>
+  </w:style>
+  <w:style w:type="character" w:styleId="ListLabel891">
+    <w:name w:val="ListLabel 891"/>
     <w:qFormat/>
     <w:rPr>
       <w:rFonts w:ascii="Consolas" w:hAnsi="Consolas"/>

</xml_diff>

<commit_message>
Added image size dlg
</commit_message>
<xml_diff>
--- a/Fractal X plans.docx
+++ b/Fractal X plans.docx
@@ -43672,7 +43672,16 @@
           <w:color w:val="000000"/>
           <w:sz w:val="19"/>
         </w:rPr>
-        <w:t>8) Figure out how lights should work</w:t>
+        <w:t>8) Figure out how lights should work -</w:t>
+      </w:r>
+      <w:r>
+        <w:rPr>
+          <w:rFonts w:ascii="Consolas" w:hAnsi="Consolas"/>
+          <w:i w:val="false"/>
+          <w:color w:val="000000"/>
+          <w:sz w:val="19"/>
+        </w:rPr>
+        <w:t>ok</w:t>
       </w:r>
     </w:p>
     <w:p>
@@ -43691,7 +43700,16 @@
           <w:color w:val="000000"/>
           <w:sz w:val="19"/>
         </w:rPr>
-        <w:t>9) Fix lights if needed</w:t>
+        <w:t>9) Fix lights if needed -</w:t>
+      </w:r>
+      <w:r>
+        <w:rPr>
+          <w:rFonts w:ascii="Consolas" w:hAnsi="Consolas"/>
+          <w:i w:val="false"/>
+          <w:color w:val="000000"/>
+          <w:sz w:val="19"/>
+        </w:rPr>
+        <w:t>ok</w:t>
       </w:r>
     </w:p>
     <w:p>
@@ -44512,7 +44530,15 @@
           <w:color w:val="000000"/>
           <w:sz w:val="19"/>
         </w:rPr>
-        <w:t>4) Disable alpha in material and lights dlg color chooser</w:t>
+        <w:t>4) Disable alpha in material and lights dlg color chooser -</w:t>
+      </w:r>
+      <w:r>
+        <w:rPr>
+          <w:rFonts w:ascii="Consolas" w:hAnsi="Consolas"/>
+          <w:color w:val="000000"/>
+          <w:sz w:val="19"/>
+        </w:rPr>
+        <w:t>ok</w:t>
       </w:r>
     </w:p>
     <w:p>
@@ -44752,7 +44778,11 @@
         </w:rPr>
       </w:pPr>
       <w:r>
-        <w:rPr/>
+        <w:rPr>
+          <w:rFonts w:ascii="Consolas" w:hAnsi="Consolas"/>
+          <w:color w:val="000000"/>
+          <w:sz w:val="19"/>
+        </w:rPr>
       </w:r>
     </w:p>
     <w:p>
@@ -44818,14 +44848,39 @@
         <w:bidi w:val="0"/>
         <w:spacing w:lineRule="auto" w:line="276" w:before="0" w:after="200"/>
         <w:jc w:val="left"/>
-        <w:rPr>
-          <w:rFonts w:ascii="Consolas" w:hAnsi="Consolas"/>
-          <w:color w:val="000000"/>
-          <w:sz w:val="19"/>
-        </w:rPr>
-      </w:pPr>
-      <w:r>
-        <w:rPr/>
+        <w:rPr/>
+      </w:pPr>
+      <w:r>
+        <w:rPr/>
+        <w:t>Next - Allow saving specific size images</w:t>
+      </w:r>
+    </w:p>
+    <w:p>
+      <w:pPr>
+        <w:pStyle w:val="Normal"/>
+        <w:widowControl/>
+        <w:bidi w:val="0"/>
+        <w:spacing w:lineRule="auto" w:line="276" w:before="0" w:after="200"/>
+        <w:jc w:val="left"/>
+        <w:rPr/>
+      </w:pPr>
+      <w:r>
+        <w:rPr/>
+        <w:t>First add dialog to set size in View::SaveImage()</w:t>
+      </w:r>
+    </w:p>
+    <w:p>
+      <w:pPr>
+        <w:pStyle w:val="Normal"/>
+        <w:widowControl/>
+        <w:bidi w:val="0"/>
+        <w:spacing w:lineRule="auto" w:line="276" w:before="0" w:after="200"/>
+        <w:jc w:val="left"/>
+        <w:rPr/>
+      </w:pPr>
+      <w:r>
+        <w:rPr/>
+        <w:t>See ImageSizeDlg</w:t>
       </w:r>
     </w:p>
     <w:sectPr>
@@ -56018,6 +56073,195 @@
   </w:style>
   <w:style w:type="character" w:styleId="ListLabel891">
     <w:name w:val="ListLabel 891"/>
+    <w:qFormat/>
+    <w:rPr>
+      <w:rFonts w:ascii="Consolas" w:hAnsi="Consolas"/>
+      <w:i w:val="false"/>
+      <w:color w:val="000000"/>
+      <w:sz w:val="19"/>
+    </w:rPr>
+  </w:style>
+  <w:style w:type="character" w:styleId="ListLabel892">
+    <w:name w:val="ListLabel 892"/>
+    <w:qFormat/>
+    <w:rPr>
+      <w:rFonts w:cs="Consolas"/>
+      <w:color w:val="000000"/>
+      <w:sz w:val="19"/>
+    </w:rPr>
+  </w:style>
+  <w:style w:type="character" w:styleId="ListLabel893">
+    <w:name w:val="ListLabel 893"/>
+    <w:qFormat/>
+    <w:rPr>
+      <w:rFonts w:cs="Consolas"/>
+      <w:color w:val="000000"/>
+      <w:sz w:val="19"/>
+    </w:rPr>
+  </w:style>
+  <w:style w:type="character" w:styleId="ListLabel894">
+    <w:name w:val="ListLabel 894"/>
+    <w:qFormat/>
+    <w:rPr>
+      <w:rFonts w:cs="Consolas"/>
+      <w:color w:val="000000"/>
+      <w:sz w:val="19"/>
+    </w:rPr>
+  </w:style>
+  <w:style w:type="character" w:styleId="ListLabel895">
+    <w:name w:val="ListLabel 895"/>
+    <w:qFormat/>
+    <w:rPr>
+      <w:rFonts w:cs="Consolas"/>
+      <w:color w:val="000000"/>
+      <w:sz w:val="19"/>
+    </w:rPr>
+  </w:style>
+  <w:style w:type="character" w:styleId="ListLabel896">
+    <w:name w:val="ListLabel 896"/>
+    <w:qFormat/>
+    <w:rPr>
+      <w:rFonts w:ascii="apple-system;BlinkMacSystemFont;Segoe UI;Helvetica;Arial;sans-serif;Apple Color Emoji;Segoe UI Emoji;Segoe UI Symbol" w:hAnsi="apple-system;BlinkMacSystemFont;Segoe UI;Helvetica;Arial;sans-serif;Apple Color Emoji;Segoe UI Emoji;Segoe UI Symbol" w:cs="OpenSymbol"/>
+      <w:b w:val="false"/>
+      <w:sz w:val="24"/>
+    </w:rPr>
+  </w:style>
+  <w:style w:type="character" w:styleId="ListLabel897">
+    <w:name w:val="ListLabel 897"/>
+    <w:qFormat/>
+    <w:rPr>
+      <w:rFonts w:cs="OpenSymbol"/>
+    </w:rPr>
+  </w:style>
+  <w:style w:type="character" w:styleId="ListLabel898">
+    <w:name w:val="ListLabel 898"/>
+    <w:qFormat/>
+    <w:rPr>
+      <w:rFonts w:cs="OpenSymbol"/>
+    </w:rPr>
+  </w:style>
+  <w:style w:type="character" w:styleId="ListLabel899">
+    <w:name w:val="ListLabel 899"/>
+    <w:qFormat/>
+    <w:rPr>
+      <w:rFonts w:cs="OpenSymbol"/>
+    </w:rPr>
+  </w:style>
+  <w:style w:type="character" w:styleId="ListLabel900">
+    <w:name w:val="ListLabel 900"/>
+    <w:qFormat/>
+    <w:rPr>
+      <w:rFonts w:cs="OpenSymbol"/>
+    </w:rPr>
+  </w:style>
+  <w:style w:type="character" w:styleId="ListLabel901">
+    <w:name w:val="ListLabel 901"/>
+    <w:qFormat/>
+    <w:rPr>
+      <w:rFonts w:cs="OpenSymbol"/>
+    </w:rPr>
+  </w:style>
+  <w:style w:type="character" w:styleId="ListLabel902">
+    <w:name w:val="ListLabel 902"/>
+    <w:qFormat/>
+    <w:rPr>
+      <w:rFonts w:cs="OpenSymbol"/>
+    </w:rPr>
+  </w:style>
+  <w:style w:type="character" w:styleId="ListLabel903">
+    <w:name w:val="ListLabel 903"/>
+    <w:qFormat/>
+    <w:rPr>
+      <w:rFonts w:cs="OpenSymbol"/>
+    </w:rPr>
+  </w:style>
+  <w:style w:type="character" w:styleId="ListLabel904">
+    <w:name w:val="ListLabel 904"/>
+    <w:qFormat/>
+    <w:rPr>
+      <w:rFonts w:cs="OpenSymbol"/>
+    </w:rPr>
+  </w:style>
+  <w:style w:type="character" w:styleId="ListLabel905">
+    <w:name w:val="ListLabel 905"/>
+    <w:qFormat/>
+    <w:rPr>
+      <w:rFonts w:cs="Calibri" w:cstheme="minorHAnsi"/>
+      <w:sz w:val="28"/>
+      <w:szCs w:val="28"/>
+    </w:rPr>
+  </w:style>
+  <w:style w:type="character" w:styleId="ListLabel906">
+    <w:name w:val="ListLabel 906"/>
+    <w:qFormat/>
+    <w:rPr>
+      <w:rFonts w:eastAsia="" w:eastAsiaTheme="majorEastAsia"/>
+      <w:color w:val="003080"/>
+      <w:sz w:val="19"/>
+      <w:szCs w:val="19"/>
+    </w:rPr>
+  </w:style>
+  <w:style w:type="character" w:styleId="ListLabel907">
+    <w:name w:val="ListLabel 907"/>
+    <w:qFormat/>
+    <w:rPr/>
+  </w:style>
+  <w:style w:type="character" w:styleId="ListLabel908">
+    <w:name w:val="ListLabel 908"/>
+    <w:qFormat/>
+    <w:rPr>
+      <w:rFonts w:cs="Calibri" w:cstheme="minorHAnsi"/>
+      <w:iCs/>
+      <w:sz w:val="24"/>
+      <w:szCs w:val="24"/>
+    </w:rPr>
+  </w:style>
+  <w:style w:type="character" w:styleId="ListLabel909">
+    <w:name w:val="ListLabel 909"/>
+    <w:qFormat/>
+    <w:rPr>
+      <w:rFonts w:ascii="Segoe UI;SegoeUI;Segoe WP;Helvetica Neue;Helvetica;Tahoma;Arial;sans-serif" w:hAnsi="Segoe UI;SegoeUI;Segoe WP;Helvetica Neue;Helvetica;Tahoma;Arial;sans-serif"/>
+      <w:b w:val="false"/>
+      <w:i w:val="false"/>
+      <w:caps w:val="false"/>
+      <w:smallCaps w:val="false"/>
+      <w:strike w:val="false"/>
+      <w:dstrike w:val="false"/>
+      <w:spacing w:val="0"/>
+      <w:sz w:val="21"/>
+      <w:highlight w:val="white"/>
+      <w:u w:val="none"/>
+      <w:effect w:val="none"/>
+    </w:rPr>
+  </w:style>
+  <w:style w:type="character" w:styleId="ListLabel910">
+    <w:name w:val="ListLabel 910"/>
+    <w:qFormat/>
+    <w:rPr>
+      <w:rFonts w:ascii="Times New Roman;serif" w:hAnsi="Times New Roman;serif"/>
+      <w:b w:val="false"/>
+      <w:i w:val="false"/>
+      <w:caps w:val="false"/>
+      <w:smallCaps w:val="false"/>
+      <w:color w:val="800080"/>
+      <w:spacing w:val="0"/>
+      <w:sz w:val="24"/>
+      <w:u w:val="single"/>
+    </w:rPr>
+  </w:style>
+  <w:style w:type="character" w:styleId="ListLabel911">
+    <w:name w:val="ListLabel 911"/>
+    <w:qFormat/>
+    <w:rPr>
+      <w:rFonts w:ascii="Consolas" w:hAnsi="Consolas"/>
+      <w:i w:val="false"/>
+      <w:iCs w:val="false"/>
+      <w:color w:val="auto"/>
+      <w:sz w:val="19"/>
+    </w:rPr>
+  </w:style>
+  <w:style w:type="character" w:styleId="ListLabel912">
+    <w:name w:val="ListLabel 912"/>
     <w:qFormat/>
     <w:rPr>
       <w:rFonts w:ascii="Consolas" w:hAnsi="Consolas"/>

</xml_diff>

<commit_message>
Fixed stretching when saving resized images
</commit_message>
<xml_diff>
--- a/Fractal X plans.docx
+++ b/Fractal X plans.docx
@@ -43672,16 +43672,7 @@
           <w:color w:val="000000"/>
           <w:sz w:val="19"/>
         </w:rPr>
-        <w:t>8) Figure out how lights should work -</w:t>
-      </w:r>
-      <w:r>
-        <w:rPr>
-          <w:rFonts w:ascii="Consolas" w:hAnsi="Consolas"/>
-          <w:i w:val="false"/>
-          <w:color w:val="000000"/>
-          <w:sz w:val="19"/>
-        </w:rPr>
-        <w:t>ok</w:t>
+        <w:t>8) Figure out how lights should work -ok</w:t>
       </w:r>
     </w:p>
     <w:p>
@@ -43700,16 +43691,7 @@
           <w:color w:val="000000"/>
           <w:sz w:val="19"/>
         </w:rPr>
-        <w:t>9) Fix lights if needed -</w:t>
-      </w:r>
-      <w:r>
-        <w:rPr>
-          <w:rFonts w:ascii="Consolas" w:hAnsi="Consolas"/>
-          <w:i w:val="false"/>
-          <w:color w:val="000000"/>
-          <w:sz w:val="19"/>
-        </w:rPr>
-        <w:t>ok</w:t>
+        <w:t>9) Fix lights if needed -ok</w:t>
       </w:r>
     </w:p>
     <w:p>
@@ -44530,15 +44512,7 @@
           <w:color w:val="000000"/>
           <w:sz w:val="19"/>
         </w:rPr>
-        <w:t>4) Disable alpha in material and lights dlg color chooser -</w:t>
-      </w:r>
-      <w:r>
-        <w:rPr>
-          <w:rFonts w:ascii="Consolas" w:hAnsi="Consolas"/>
-          <w:color w:val="000000"/>
-          <w:sz w:val="19"/>
-        </w:rPr>
-        <w:t>ok</w:t>
+        <w:t>4) Disable alpha in material and lights dlg color chooser -ok</w:t>
       </w:r>
     </w:p>
     <w:p>
@@ -44882,6 +44856,50 @@
         <w:rPr/>
         <w:t>See ImageSizeDlg</w:t>
       </w:r>
+    </w:p>
+    <w:p>
+      <w:pPr>
+        <w:pStyle w:val="Normal"/>
+        <w:widowControl/>
+        <w:bidi w:val="0"/>
+        <w:spacing w:lineRule="auto" w:line="276" w:before="0" w:after="200"/>
+        <w:jc w:val="left"/>
+        <w:rPr/>
+      </w:pPr>
+      <w:r>
+        <w:rPr/>
+        <w:t>dlg is hooked up but image isn’t stretched.</w:t>
+      </w:r>
+    </w:p>
+    <w:p>
+      <w:pPr>
+        <w:pStyle w:val="Normal"/>
+        <w:widowControl/>
+        <w:bidi w:val="0"/>
+        <w:spacing w:lineRule="auto" w:line="276" w:before="0" w:after="200"/>
+        <w:jc w:val="left"/>
+        <w:rPr/>
+      </w:pPr>
+      <w:r>
+        <w:rPr/>
+        <w:t>Commit</w:t>
+      </w:r>
+    </w:p>
+    <w:p>
+      <w:pPr>
+        <w:pStyle w:val="Normal"/>
+        <w:widowControl/>
+        <w:bidi w:val="0"/>
+        <w:spacing w:lineRule="auto" w:line="276" w:before="0" w:after="200"/>
+        <w:jc w:val="left"/>
+        <w:rPr/>
+      </w:pPr>
+      <w:bookmarkStart w:id="35" w:name="__DdeLink__3313_1459730563"/>
+      <w:r>
+        <w:rPr/>
+        <w:t>Fixed stretching when saving resized images</w:t>
+      </w:r>
+      <w:bookmarkEnd w:id="35"/>
     </w:p>
     <w:sectPr>
       <w:type w:val="nextPage"/>
@@ -56262,6 +56280,195 @@
   </w:style>
   <w:style w:type="character" w:styleId="ListLabel912">
     <w:name w:val="ListLabel 912"/>
+    <w:qFormat/>
+    <w:rPr>
+      <w:rFonts w:ascii="Consolas" w:hAnsi="Consolas"/>
+      <w:i w:val="false"/>
+      <w:color w:val="000000"/>
+      <w:sz w:val="19"/>
+    </w:rPr>
+  </w:style>
+  <w:style w:type="character" w:styleId="ListLabel913">
+    <w:name w:val="ListLabel 913"/>
+    <w:qFormat/>
+    <w:rPr>
+      <w:rFonts w:cs="Consolas"/>
+      <w:color w:val="000000"/>
+      <w:sz w:val="19"/>
+    </w:rPr>
+  </w:style>
+  <w:style w:type="character" w:styleId="ListLabel914">
+    <w:name w:val="ListLabel 914"/>
+    <w:qFormat/>
+    <w:rPr>
+      <w:rFonts w:cs="Consolas"/>
+      <w:color w:val="000000"/>
+      <w:sz w:val="19"/>
+    </w:rPr>
+  </w:style>
+  <w:style w:type="character" w:styleId="ListLabel915">
+    <w:name w:val="ListLabel 915"/>
+    <w:qFormat/>
+    <w:rPr>
+      <w:rFonts w:cs="Consolas"/>
+      <w:color w:val="000000"/>
+      <w:sz w:val="19"/>
+    </w:rPr>
+  </w:style>
+  <w:style w:type="character" w:styleId="ListLabel916">
+    <w:name w:val="ListLabel 916"/>
+    <w:qFormat/>
+    <w:rPr>
+      <w:rFonts w:cs="Consolas"/>
+      <w:color w:val="000000"/>
+      <w:sz w:val="19"/>
+    </w:rPr>
+  </w:style>
+  <w:style w:type="character" w:styleId="ListLabel917">
+    <w:name w:val="ListLabel 917"/>
+    <w:qFormat/>
+    <w:rPr>
+      <w:rFonts w:ascii="apple-system;BlinkMacSystemFont;Segoe UI;Helvetica;Arial;sans-serif;Apple Color Emoji;Segoe UI Emoji;Segoe UI Symbol" w:hAnsi="apple-system;BlinkMacSystemFont;Segoe UI;Helvetica;Arial;sans-serif;Apple Color Emoji;Segoe UI Emoji;Segoe UI Symbol" w:cs="OpenSymbol"/>
+      <w:b w:val="false"/>
+      <w:sz w:val="24"/>
+    </w:rPr>
+  </w:style>
+  <w:style w:type="character" w:styleId="ListLabel918">
+    <w:name w:val="ListLabel 918"/>
+    <w:qFormat/>
+    <w:rPr>
+      <w:rFonts w:cs="OpenSymbol"/>
+    </w:rPr>
+  </w:style>
+  <w:style w:type="character" w:styleId="ListLabel919">
+    <w:name w:val="ListLabel 919"/>
+    <w:qFormat/>
+    <w:rPr>
+      <w:rFonts w:cs="OpenSymbol"/>
+    </w:rPr>
+  </w:style>
+  <w:style w:type="character" w:styleId="ListLabel920">
+    <w:name w:val="ListLabel 920"/>
+    <w:qFormat/>
+    <w:rPr>
+      <w:rFonts w:cs="OpenSymbol"/>
+    </w:rPr>
+  </w:style>
+  <w:style w:type="character" w:styleId="ListLabel921">
+    <w:name w:val="ListLabel 921"/>
+    <w:qFormat/>
+    <w:rPr>
+      <w:rFonts w:cs="OpenSymbol"/>
+    </w:rPr>
+  </w:style>
+  <w:style w:type="character" w:styleId="ListLabel922">
+    <w:name w:val="ListLabel 922"/>
+    <w:qFormat/>
+    <w:rPr>
+      <w:rFonts w:cs="OpenSymbol"/>
+    </w:rPr>
+  </w:style>
+  <w:style w:type="character" w:styleId="ListLabel923">
+    <w:name w:val="ListLabel 923"/>
+    <w:qFormat/>
+    <w:rPr>
+      <w:rFonts w:cs="OpenSymbol"/>
+    </w:rPr>
+  </w:style>
+  <w:style w:type="character" w:styleId="ListLabel924">
+    <w:name w:val="ListLabel 924"/>
+    <w:qFormat/>
+    <w:rPr>
+      <w:rFonts w:cs="OpenSymbol"/>
+    </w:rPr>
+  </w:style>
+  <w:style w:type="character" w:styleId="ListLabel925">
+    <w:name w:val="ListLabel 925"/>
+    <w:qFormat/>
+    <w:rPr>
+      <w:rFonts w:cs="OpenSymbol"/>
+    </w:rPr>
+  </w:style>
+  <w:style w:type="character" w:styleId="ListLabel926">
+    <w:name w:val="ListLabel 926"/>
+    <w:qFormat/>
+    <w:rPr>
+      <w:rFonts w:cs="Calibri" w:cstheme="minorHAnsi"/>
+      <w:sz w:val="28"/>
+      <w:szCs w:val="28"/>
+    </w:rPr>
+  </w:style>
+  <w:style w:type="character" w:styleId="ListLabel927">
+    <w:name w:val="ListLabel 927"/>
+    <w:qFormat/>
+    <w:rPr>
+      <w:rFonts w:eastAsia="" w:eastAsiaTheme="majorEastAsia"/>
+      <w:color w:val="003080"/>
+      <w:sz w:val="19"/>
+      <w:szCs w:val="19"/>
+    </w:rPr>
+  </w:style>
+  <w:style w:type="character" w:styleId="ListLabel928">
+    <w:name w:val="ListLabel 928"/>
+    <w:qFormat/>
+    <w:rPr/>
+  </w:style>
+  <w:style w:type="character" w:styleId="ListLabel929">
+    <w:name w:val="ListLabel 929"/>
+    <w:qFormat/>
+    <w:rPr>
+      <w:rFonts w:cs="Calibri" w:cstheme="minorHAnsi"/>
+      <w:iCs/>
+      <w:sz w:val="24"/>
+      <w:szCs w:val="24"/>
+    </w:rPr>
+  </w:style>
+  <w:style w:type="character" w:styleId="ListLabel930">
+    <w:name w:val="ListLabel 930"/>
+    <w:qFormat/>
+    <w:rPr>
+      <w:rFonts w:ascii="Segoe UI;SegoeUI;Segoe WP;Helvetica Neue;Helvetica;Tahoma;Arial;sans-serif" w:hAnsi="Segoe UI;SegoeUI;Segoe WP;Helvetica Neue;Helvetica;Tahoma;Arial;sans-serif"/>
+      <w:b w:val="false"/>
+      <w:i w:val="false"/>
+      <w:caps w:val="false"/>
+      <w:smallCaps w:val="false"/>
+      <w:strike w:val="false"/>
+      <w:dstrike w:val="false"/>
+      <w:spacing w:val="0"/>
+      <w:sz w:val="21"/>
+      <w:highlight w:val="white"/>
+      <w:u w:val="none"/>
+      <w:effect w:val="none"/>
+    </w:rPr>
+  </w:style>
+  <w:style w:type="character" w:styleId="ListLabel931">
+    <w:name w:val="ListLabel 931"/>
+    <w:qFormat/>
+    <w:rPr>
+      <w:rFonts w:ascii="Times New Roman;serif" w:hAnsi="Times New Roman;serif"/>
+      <w:b w:val="false"/>
+      <w:i w:val="false"/>
+      <w:caps w:val="false"/>
+      <w:smallCaps w:val="false"/>
+      <w:color w:val="800080"/>
+      <w:spacing w:val="0"/>
+      <w:sz w:val="24"/>
+      <w:u w:val="single"/>
+    </w:rPr>
+  </w:style>
+  <w:style w:type="character" w:styleId="ListLabel932">
+    <w:name w:val="ListLabel 932"/>
+    <w:qFormat/>
+    <w:rPr>
+      <w:rFonts w:ascii="Consolas" w:hAnsi="Consolas"/>
+      <w:i w:val="false"/>
+      <w:iCs w:val="false"/>
+      <w:color w:val="auto"/>
+      <w:sz w:val="19"/>
+    </w:rPr>
+  </w:style>
+  <w:style w:type="character" w:styleId="ListLabel933">
+    <w:name w:val="ListLabel 933"/>
     <w:qFormat/>
     <w:rPr>
       <w:rFonts w:ascii="Consolas" w:hAnsi="Consolas"/>

</xml_diff>

<commit_message>
Added ticks to palette dlg
</commit_message>
<xml_diff>
--- a/Fractal X plans.docx
+++ b/Fractal X plans.docx
@@ -43705,7 +43705,7 @@
       </w:pPr>
       <w:r>
         <w:rPr/>
-        <w:t>10) Allow saving specific size images</w:t>
+        <w:t>10) Allow saving specific size images -ok</w:t>
       </w:r>
     </w:p>
     <w:p>
@@ -44868,7 +44868,6 @@
       </w:pPr>
       <w:r>
         <w:rPr/>
-        <w:t>dlg is hooked up but image isn’t stretched.</w:t>
       </w:r>
     </w:p>
     <w:p>
@@ -44882,7 +44881,7 @@
       </w:pPr>
       <w:r>
         <w:rPr/>
-        <w:t>Commit</w:t>
+        <w:t>4/27/19</w:t>
       </w:r>
     </w:p>
     <w:p>
@@ -44894,12 +44893,248 @@
         <w:jc w:val="left"/>
         <w:rPr/>
       </w:pPr>
+      <w:r>
+        <w:rPr/>
+        <w:t>dlg is hooked up but image isn’t stretched.</w:t>
+      </w:r>
+    </w:p>
+    <w:p>
+      <w:pPr>
+        <w:pStyle w:val="Normal"/>
+        <w:widowControl/>
+        <w:bidi w:val="0"/>
+        <w:spacing w:lineRule="auto" w:line="276" w:before="0" w:after="200"/>
+        <w:jc w:val="left"/>
+        <w:rPr/>
+      </w:pPr>
+      <w:r>
+        <w:rPr/>
+        <w:t>Commit</w:t>
+      </w:r>
+    </w:p>
+    <w:p>
+      <w:pPr>
+        <w:pStyle w:val="Normal"/>
+        <w:widowControl/>
+        <w:bidi w:val="0"/>
+        <w:spacing w:lineRule="auto" w:line="276" w:before="0" w:after="200"/>
+        <w:jc w:val="left"/>
+        <w:rPr/>
+      </w:pPr>
       <w:bookmarkStart w:id="35" w:name="__DdeLink__3313_1459730563"/>
       <w:r>
         <w:rPr/>
         <w:t>Fixed stretching when saving resized images</w:t>
       </w:r>
       <w:bookmarkEnd w:id="35"/>
+    </w:p>
+    <w:p>
+      <w:pPr>
+        <w:pStyle w:val="Normal"/>
+        <w:widowControl/>
+        <w:bidi w:val="0"/>
+        <w:spacing w:lineRule="auto" w:line="276" w:before="0" w:after="200"/>
+        <w:jc w:val="left"/>
+        <w:rPr/>
+      </w:pPr>
+      <w:r>
+        <w:rPr/>
+      </w:r>
+    </w:p>
+    <w:p>
+      <w:pPr>
+        <w:pStyle w:val="Normal"/>
+        <w:widowControl/>
+        <w:bidi w:val="0"/>
+        <w:spacing w:lineRule="auto" w:line="276" w:before="0" w:after="200"/>
+        <w:jc w:val="left"/>
+        <w:rPr/>
+      </w:pPr>
+      <w:r>
+        <w:rPr/>
+        <w:t>4/30/19</w:t>
+      </w:r>
+    </w:p>
+    <w:p>
+      <w:pPr>
+        <w:pStyle w:val="Normal"/>
+        <w:widowControl/>
+        <w:bidi w:val="0"/>
+        <w:spacing w:lineRule="auto" w:line="276" w:before="0" w:after="200"/>
+        <w:jc w:val="left"/>
+        <w:rPr/>
+      </w:pPr>
+      <w:r>
+        <w:rPr/>
+        <w:t>Next</w:t>
+      </w:r>
+    </w:p>
+    <w:p>
+      <w:pPr>
+        <w:pStyle w:val="Normal"/>
+        <w:widowControl/>
+        <w:bidi w:val="0"/>
+        <w:spacing w:lineRule="auto" w:line="276" w:before="0" w:after="200"/>
+        <w:jc w:val="left"/>
+        <w:rPr/>
+      </w:pPr>
+      <w:r>
+        <w:rPr/>
+        <w:t>Make palettes and test images -ok</w:t>
+      </w:r>
+    </w:p>
+    <w:p>
+      <w:pPr>
+        <w:pStyle w:val="Normal"/>
+        <w:widowControl/>
+        <w:bidi w:val="0"/>
+        <w:spacing w:lineRule="auto" w:line="276" w:before="0" w:after="200"/>
+        <w:jc w:val="left"/>
+        <w:rPr/>
+      </w:pPr>
+      <w:r>
+        <w:rPr/>
+        <w:t>Add tics to bottom of palette image – look at Chaos in Fractals, maybe score tick to 1000? See ColorView.cpp DrawOnScreenBM where m_bShowMarks. PaletteViewDlg</w:t>
+      </w:r>
+    </w:p>
+    <w:p>
+      <w:pPr>
+        <w:pStyle w:val="Normal"/>
+        <w:widowControl/>
+        <w:bidi w:val="0"/>
+        <w:spacing w:lineRule="auto" w:line="276" w:before="0" w:after="200"/>
+        <w:jc w:val="left"/>
+        <w:rPr/>
+      </w:pPr>
+      <w:r>
+        <w:rPr/>
+        <w:t>I think we will have to make a separate rect below the  main rect for the ticks because the colors and pins are in the main double buffer</w:t>
+      </w:r>
+    </w:p>
+    <w:p>
+      <w:pPr>
+        <w:pStyle w:val="Normal"/>
+        <w:widowControl/>
+        <w:bidi w:val="0"/>
+        <w:spacing w:lineRule="auto" w:line="276" w:before="0" w:after="200"/>
+        <w:jc w:val="left"/>
+        <w:rPr/>
+      </w:pPr>
+      <w:r>
+        <w:rPr/>
+        <w:t>Add ‘Add Pin’ handler to palette dialog</w:t>
+      </w:r>
+    </w:p>
+    <w:p>
+      <w:pPr>
+        <w:pStyle w:val="Normal"/>
+        <w:widowControl/>
+        <w:bidi w:val="0"/>
+        <w:spacing w:lineRule="auto" w:line="276" w:before="0" w:after="200"/>
+        <w:jc w:val="left"/>
+        <w:rPr/>
+      </w:pPr>
+      <w:r>
+        <w:rPr/>
+        <w:t>Create palette selection dialog</w:t>
+      </w:r>
+    </w:p>
+    <w:p>
+      <w:pPr>
+        <w:pStyle w:val="Normal"/>
+        <w:widowControl/>
+        <w:bidi w:val="0"/>
+        <w:spacing w:lineRule="auto" w:line="276" w:before="0" w:after="200"/>
+        <w:jc w:val="left"/>
+        <w:rPr/>
+      </w:pPr>
+      <w:r>
+        <w:rPr/>
+      </w:r>
+    </w:p>
+    <w:p>
+      <w:pPr>
+        <w:pStyle w:val="Normal"/>
+        <w:widowControl/>
+        <w:bidi w:val="0"/>
+        <w:spacing w:lineRule="auto" w:line="276" w:before="0" w:after="200"/>
+        <w:jc w:val="left"/>
+        <w:rPr/>
+      </w:pPr>
+      <w:r>
+        <w:rPr/>
+        <w:t>5/4/19</w:t>
+      </w:r>
+    </w:p>
+    <w:p>
+      <w:pPr>
+        <w:pStyle w:val="Normal"/>
+        <w:widowControl/>
+        <w:bidi w:val="0"/>
+        <w:spacing w:lineRule="auto" w:line="276" w:before="0" w:after="200"/>
+        <w:jc w:val="left"/>
+        <w:rPr/>
+      </w:pPr>
+      <w:r>
+        <w:rPr/>
+        <w:t>Commit - Added ticks to palette dlg</w:t>
+      </w:r>
+    </w:p>
+    <w:p>
+      <w:pPr>
+        <w:pStyle w:val="Normal"/>
+        <w:widowControl/>
+        <w:bidi w:val="0"/>
+        <w:spacing w:lineRule="auto" w:line="276" w:before="0" w:after="200"/>
+        <w:jc w:val="left"/>
+        <w:rPr/>
+      </w:pPr>
+      <w:r>
+        <w:rPr/>
+        <w:t>Next</w:t>
+      </w:r>
+    </w:p>
+    <w:p>
+      <w:pPr>
+        <w:pStyle w:val="Normal"/>
+        <w:widowControl/>
+        <w:bidi w:val="0"/>
+        <w:spacing w:lineRule="auto" w:line="276" w:before="0" w:after="200"/>
+        <w:jc w:val="left"/>
+        <w:rPr/>
+      </w:pPr>
+      <w:r>
+        <w:rPr/>
+        <w:t>Add Pin handler</w:t>
+      </w:r>
+    </w:p>
+    <w:p>
+      <w:pPr>
+        <w:pStyle w:val="Normal"/>
+        <w:widowControl/>
+        <w:bidi w:val="0"/>
+        <w:spacing w:lineRule="auto" w:line="276" w:before="0" w:after="200"/>
+        <w:jc w:val="left"/>
+        <w:rPr/>
+      </w:pPr>
+      <w:r>
+        <w:rPr/>
+        <w:t>Spread evenly handler</w:t>
+      </w:r>
+    </w:p>
+    <w:p>
+      <w:pPr>
+        <w:pStyle w:val="Normal"/>
+        <w:widowControl/>
+        <w:bidi w:val="0"/>
+        <w:spacing w:lineRule="auto" w:line="276" w:before="0" w:after="200"/>
+        <w:jc w:val="left"/>
+        <w:rPr/>
+      </w:pPr>
+      <w:r>
+        <w:rPr/>
+        <w:t>Palette Selection dlg</w:t>
+      </w:r>
     </w:p>
     <w:sectPr>
       <w:type w:val="nextPage"/>
@@ -56469,6 +56704,573 @@
   </w:style>
   <w:style w:type="character" w:styleId="ListLabel933">
     <w:name w:val="ListLabel 933"/>
+    <w:qFormat/>
+    <w:rPr>
+      <w:rFonts w:ascii="Consolas" w:hAnsi="Consolas"/>
+      <w:i w:val="false"/>
+      <w:color w:val="000000"/>
+      <w:sz w:val="19"/>
+    </w:rPr>
+  </w:style>
+  <w:style w:type="character" w:styleId="ListLabel934">
+    <w:name w:val="ListLabel 934"/>
+    <w:qFormat/>
+    <w:rPr>
+      <w:rFonts w:cs="Consolas"/>
+      <w:color w:val="000000"/>
+      <w:sz w:val="19"/>
+    </w:rPr>
+  </w:style>
+  <w:style w:type="character" w:styleId="ListLabel935">
+    <w:name w:val="ListLabel 935"/>
+    <w:qFormat/>
+    <w:rPr>
+      <w:rFonts w:cs="Consolas"/>
+      <w:color w:val="000000"/>
+      <w:sz w:val="19"/>
+    </w:rPr>
+  </w:style>
+  <w:style w:type="character" w:styleId="ListLabel936">
+    <w:name w:val="ListLabel 936"/>
+    <w:qFormat/>
+    <w:rPr>
+      <w:rFonts w:cs="Consolas"/>
+      <w:color w:val="000000"/>
+      <w:sz w:val="19"/>
+    </w:rPr>
+  </w:style>
+  <w:style w:type="character" w:styleId="ListLabel937">
+    <w:name w:val="ListLabel 937"/>
+    <w:qFormat/>
+    <w:rPr>
+      <w:rFonts w:cs="Consolas"/>
+      <w:color w:val="000000"/>
+      <w:sz w:val="19"/>
+    </w:rPr>
+  </w:style>
+  <w:style w:type="character" w:styleId="ListLabel938">
+    <w:name w:val="ListLabel 938"/>
+    <w:qFormat/>
+    <w:rPr>
+      <w:rFonts w:ascii="apple-system;BlinkMacSystemFont;Segoe UI;Helvetica;Arial;sans-serif;Apple Color Emoji;Segoe UI Emoji;Segoe UI Symbol" w:hAnsi="apple-system;BlinkMacSystemFont;Segoe UI;Helvetica;Arial;sans-serif;Apple Color Emoji;Segoe UI Emoji;Segoe UI Symbol" w:cs="OpenSymbol"/>
+      <w:b w:val="false"/>
+      <w:sz w:val="24"/>
+    </w:rPr>
+  </w:style>
+  <w:style w:type="character" w:styleId="ListLabel939">
+    <w:name w:val="ListLabel 939"/>
+    <w:qFormat/>
+    <w:rPr>
+      <w:rFonts w:cs="OpenSymbol"/>
+    </w:rPr>
+  </w:style>
+  <w:style w:type="character" w:styleId="ListLabel940">
+    <w:name w:val="ListLabel 940"/>
+    <w:qFormat/>
+    <w:rPr>
+      <w:rFonts w:cs="OpenSymbol"/>
+    </w:rPr>
+  </w:style>
+  <w:style w:type="character" w:styleId="ListLabel941">
+    <w:name w:val="ListLabel 941"/>
+    <w:qFormat/>
+    <w:rPr>
+      <w:rFonts w:cs="OpenSymbol"/>
+    </w:rPr>
+  </w:style>
+  <w:style w:type="character" w:styleId="ListLabel942">
+    <w:name w:val="ListLabel 942"/>
+    <w:qFormat/>
+    <w:rPr>
+      <w:rFonts w:cs="OpenSymbol"/>
+    </w:rPr>
+  </w:style>
+  <w:style w:type="character" w:styleId="ListLabel943">
+    <w:name w:val="ListLabel 943"/>
+    <w:qFormat/>
+    <w:rPr>
+      <w:rFonts w:cs="OpenSymbol"/>
+    </w:rPr>
+  </w:style>
+  <w:style w:type="character" w:styleId="ListLabel944">
+    <w:name w:val="ListLabel 944"/>
+    <w:qFormat/>
+    <w:rPr>
+      <w:rFonts w:cs="OpenSymbol"/>
+    </w:rPr>
+  </w:style>
+  <w:style w:type="character" w:styleId="ListLabel945">
+    <w:name w:val="ListLabel 945"/>
+    <w:qFormat/>
+    <w:rPr>
+      <w:rFonts w:cs="OpenSymbol"/>
+    </w:rPr>
+  </w:style>
+  <w:style w:type="character" w:styleId="ListLabel946">
+    <w:name w:val="ListLabel 946"/>
+    <w:qFormat/>
+    <w:rPr>
+      <w:rFonts w:cs="OpenSymbol"/>
+    </w:rPr>
+  </w:style>
+  <w:style w:type="character" w:styleId="ListLabel947">
+    <w:name w:val="ListLabel 947"/>
+    <w:qFormat/>
+    <w:rPr>
+      <w:rFonts w:cs="Calibri" w:cstheme="minorHAnsi"/>
+      <w:sz w:val="28"/>
+      <w:szCs w:val="28"/>
+    </w:rPr>
+  </w:style>
+  <w:style w:type="character" w:styleId="ListLabel948">
+    <w:name w:val="ListLabel 948"/>
+    <w:qFormat/>
+    <w:rPr>
+      <w:rFonts w:eastAsia="" w:eastAsiaTheme="majorEastAsia"/>
+      <w:color w:val="003080"/>
+      <w:sz w:val="19"/>
+      <w:szCs w:val="19"/>
+    </w:rPr>
+  </w:style>
+  <w:style w:type="character" w:styleId="ListLabel949">
+    <w:name w:val="ListLabel 949"/>
+    <w:qFormat/>
+    <w:rPr/>
+  </w:style>
+  <w:style w:type="character" w:styleId="ListLabel950">
+    <w:name w:val="ListLabel 950"/>
+    <w:qFormat/>
+    <w:rPr>
+      <w:rFonts w:cs="Calibri" w:cstheme="minorHAnsi"/>
+      <w:iCs/>
+      <w:sz w:val="24"/>
+      <w:szCs w:val="24"/>
+    </w:rPr>
+  </w:style>
+  <w:style w:type="character" w:styleId="ListLabel951">
+    <w:name w:val="ListLabel 951"/>
+    <w:qFormat/>
+    <w:rPr>
+      <w:rFonts w:ascii="Segoe UI;SegoeUI;Segoe WP;Helvetica Neue;Helvetica;Tahoma;Arial;sans-serif" w:hAnsi="Segoe UI;SegoeUI;Segoe WP;Helvetica Neue;Helvetica;Tahoma;Arial;sans-serif"/>
+      <w:b w:val="false"/>
+      <w:i w:val="false"/>
+      <w:caps w:val="false"/>
+      <w:smallCaps w:val="false"/>
+      <w:strike w:val="false"/>
+      <w:dstrike w:val="false"/>
+      <w:spacing w:val="0"/>
+      <w:sz w:val="21"/>
+      <w:highlight w:val="white"/>
+      <w:u w:val="none"/>
+      <w:effect w:val="none"/>
+    </w:rPr>
+  </w:style>
+  <w:style w:type="character" w:styleId="ListLabel952">
+    <w:name w:val="ListLabel 952"/>
+    <w:qFormat/>
+    <w:rPr>
+      <w:rFonts w:ascii="Times New Roman;serif" w:hAnsi="Times New Roman;serif"/>
+      <w:b w:val="false"/>
+      <w:i w:val="false"/>
+      <w:caps w:val="false"/>
+      <w:smallCaps w:val="false"/>
+      <w:color w:val="800080"/>
+      <w:spacing w:val="0"/>
+      <w:sz w:val="24"/>
+      <w:u w:val="single"/>
+    </w:rPr>
+  </w:style>
+  <w:style w:type="character" w:styleId="ListLabel953">
+    <w:name w:val="ListLabel 953"/>
+    <w:qFormat/>
+    <w:rPr>
+      <w:rFonts w:ascii="Consolas" w:hAnsi="Consolas"/>
+      <w:i w:val="false"/>
+      <w:iCs w:val="false"/>
+      <w:color w:val="auto"/>
+      <w:sz w:val="19"/>
+    </w:rPr>
+  </w:style>
+  <w:style w:type="character" w:styleId="ListLabel954">
+    <w:name w:val="ListLabel 954"/>
+    <w:qFormat/>
+    <w:rPr>
+      <w:rFonts w:ascii="Consolas" w:hAnsi="Consolas"/>
+      <w:i w:val="false"/>
+      <w:color w:val="000000"/>
+      <w:sz w:val="19"/>
+    </w:rPr>
+  </w:style>
+  <w:style w:type="character" w:styleId="ListLabel955">
+    <w:name w:val="ListLabel 955"/>
+    <w:qFormat/>
+    <w:rPr>
+      <w:rFonts w:cs="Consolas"/>
+      <w:color w:val="000000"/>
+      <w:sz w:val="19"/>
+    </w:rPr>
+  </w:style>
+  <w:style w:type="character" w:styleId="ListLabel956">
+    <w:name w:val="ListLabel 956"/>
+    <w:qFormat/>
+    <w:rPr>
+      <w:rFonts w:cs="Consolas"/>
+      <w:color w:val="000000"/>
+      <w:sz w:val="19"/>
+    </w:rPr>
+  </w:style>
+  <w:style w:type="character" w:styleId="ListLabel957">
+    <w:name w:val="ListLabel 957"/>
+    <w:qFormat/>
+    <w:rPr>
+      <w:rFonts w:cs="Consolas"/>
+      <w:color w:val="000000"/>
+      <w:sz w:val="19"/>
+    </w:rPr>
+  </w:style>
+  <w:style w:type="character" w:styleId="ListLabel958">
+    <w:name w:val="ListLabel 958"/>
+    <w:qFormat/>
+    <w:rPr>
+      <w:rFonts w:cs="Consolas"/>
+      <w:color w:val="000000"/>
+      <w:sz w:val="19"/>
+    </w:rPr>
+  </w:style>
+  <w:style w:type="character" w:styleId="ListLabel959">
+    <w:name w:val="ListLabel 959"/>
+    <w:qFormat/>
+    <w:rPr>
+      <w:rFonts w:ascii="apple-system;BlinkMacSystemFont;Segoe UI;Helvetica;Arial;sans-serif;Apple Color Emoji;Segoe UI Emoji;Segoe UI Symbol" w:hAnsi="apple-system;BlinkMacSystemFont;Segoe UI;Helvetica;Arial;sans-serif;Apple Color Emoji;Segoe UI Emoji;Segoe UI Symbol" w:cs="OpenSymbol"/>
+      <w:b w:val="false"/>
+      <w:sz w:val="24"/>
+    </w:rPr>
+  </w:style>
+  <w:style w:type="character" w:styleId="ListLabel960">
+    <w:name w:val="ListLabel 960"/>
+    <w:qFormat/>
+    <w:rPr>
+      <w:rFonts w:cs="OpenSymbol"/>
+    </w:rPr>
+  </w:style>
+  <w:style w:type="character" w:styleId="ListLabel961">
+    <w:name w:val="ListLabel 961"/>
+    <w:qFormat/>
+    <w:rPr>
+      <w:rFonts w:cs="OpenSymbol"/>
+    </w:rPr>
+  </w:style>
+  <w:style w:type="character" w:styleId="ListLabel962">
+    <w:name w:val="ListLabel 962"/>
+    <w:qFormat/>
+    <w:rPr>
+      <w:rFonts w:cs="OpenSymbol"/>
+    </w:rPr>
+  </w:style>
+  <w:style w:type="character" w:styleId="ListLabel963">
+    <w:name w:val="ListLabel 963"/>
+    <w:qFormat/>
+    <w:rPr>
+      <w:rFonts w:cs="OpenSymbol"/>
+    </w:rPr>
+  </w:style>
+  <w:style w:type="character" w:styleId="ListLabel964">
+    <w:name w:val="ListLabel 964"/>
+    <w:qFormat/>
+    <w:rPr>
+      <w:rFonts w:cs="OpenSymbol"/>
+    </w:rPr>
+  </w:style>
+  <w:style w:type="character" w:styleId="ListLabel965">
+    <w:name w:val="ListLabel 965"/>
+    <w:qFormat/>
+    <w:rPr>
+      <w:rFonts w:cs="OpenSymbol"/>
+    </w:rPr>
+  </w:style>
+  <w:style w:type="character" w:styleId="ListLabel966">
+    <w:name w:val="ListLabel 966"/>
+    <w:qFormat/>
+    <w:rPr>
+      <w:rFonts w:cs="OpenSymbol"/>
+    </w:rPr>
+  </w:style>
+  <w:style w:type="character" w:styleId="ListLabel967">
+    <w:name w:val="ListLabel 967"/>
+    <w:qFormat/>
+    <w:rPr>
+      <w:rFonts w:cs="OpenSymbol"/>
+    </w:rPr>
+  </w:style>
+  <w:style w:type="character" w:styleId="ListLabel968">
+    <w:name w:val="ListLabel 968"/>
+    <w:qFormat/>
+    <w:rPr>
+      <w:rFonts w:cs="Calibri" w:cstheme="minorHAnsi"/>
+      <w:sz w:val="28"/>
+      <w:szCs w:val="28"/>
+    </w:rPr>
+  </w:style>
+  <w:style w:type="character" w:styleId="ListLabel969">
+    <w:name w:val="ListLabel 969"/>
+    <w:qFormat/>
+    <w:rPr>
+      <w:rFonts w:eastAsia="" w:eastAsiaTheme="majorEastAsia"/>
+      <w:color w:val="003080"/>
+      <w:sz w:val="19"/>
+      <w:szCs w:val="19"/>
+    </w:rPr>
+  </w:style>
+  <w:style w:type="character" w:styleId="ListLabel970">
+    <w:name w:val="ListLabel 970"/>
+    <w:qFormat/>
+    <w:rPr/>
+  </w:style>
+  <w:style w:type="character" w:styleId="ListLabel971">
+    <w:name w:val="ListLabel 971"/>
+    <w:qFormat/>
+    <w:rPr>
+      <w:rFonts w:cs="Calibri" w:cstheme="minorHAnsi"/>
+      <w:iCs/>
+      <w:sz w:val="24"/>
+      <w:szCs w:val="24"/>
+    </w:rPr>
+  </w:style>
+  <w:style w:type="character" w:styleId="ListLabel972">
+    <w:name w:val="ListLabel 972"/>
+    <w:qFormat/>
+    <w:rPr>
+      <w:rFonts w:ascii="Segoe UI;SegoeUI;Segoe WP;Helvetica Neue;Helvetica;Tahoma;Arial;sans-serif" w:hAnsi="Segoe UI;SegoeUI;Segoe WP;Helvetica Neue;Helvetica;Tahoma;Arial;sans-serif"/>
+      <w:b w:val="false"/>
+      <w:i w:val="false"/>
+      <w:caps w:val="false"/>
+      <w:smallCaps w:val="false"/>
+      <w:strike w:val="false"/>
+      <w:dstrike w:val="false"/>
+      <w:spacing w:val="0"/>
+      <w:sz w:val="21"/>
+      <w:highlight w:val="white"/>
+      <w:u w:val="none"/>
+      <w:effect w:val="none"/>
+    </w:rPr>
+  </w:style>
+  <w:style w:type="character" w:styleId="ListLabel973">
+    <w:name w:val="ListLabel 973"/>
+    <w:qFormat/>
+    <w:rPr>
+      <w:rFonts w:ascii="Times New Roman;serif" w:hAnsi="Times New Roman;serif"/>
+      <w:b w:val="false"/>
+      <w:i w:val="false"/>
+      <w:caps w:val="false"/>
+      <w:smallCaps w:val="false"/>
+      <w:color w:val="800080"/>
+      <w:spacing w:val="0"/>
+      <w:sz w:val="24"/>
+      <w:u w:val="single"/>
+    </w:rPr>
+  </w:style>
+  <w:style w:type="character" w:styleId="ListLabel974">
+    <w:name w:val="ListLabel 974"/>
+    <w:qFormat/>
+    <w:rPr>
+      <w:rFonts w:ascii="Consolas" w:hAnsi="Consolas"/>
+      <w:i w:val="false"/>
+      <w:iCs w:val="false"/>
+      <w:color w:val="auto"/>
+      <w:sz w:val="19"/>
+    </w:rPr>
+  </w:style>
+  <w:style w:type="character" w:styleId="ListLabel975">
+    <w:name w:val="ListLabel 975"/>
+    <w:qFormat/>
+    <w:rPr>
+      <w:rFonts w:ascii="Consolas" w:hAnsi="Consolas"/>
+      <w:i w:val="false"/>
+      <w:color w:val="000000"/>
+      <w:sz w:val="19"/>
+    </w:rPr>
+  </w:style>
+  <w:style w:type="character" w:styleId="ListLabel976">
+    <w:name w:val="ListLabel 976"/>
+    <w:qFormat/>
+    <w:rPr>
+      <w:rFonts w:cs="Consolas"/>
+      <w:color w:val="000000"/>
+      <w:sz w:val="19"/>
+    </w:rPr>
+  </w:style>
+  <w:style w:type="character" w:styleId="ListLabel977">
+    <w:name w:val="ListLabel 977"/>
+    <w:qFormat/>
+    <w:rPr>
+      <w:rFonts w:cs="Consolas"/>
+      <w:color w:val="000000"/>
+      <w:sz w:val="19"/>
+    </w:rPr>
+  </w:style>
+  <w:style w:type="character" w:styleId="ListLabel978">
+    <w:name w:val="ListLabel 978"/>
+    <w:qFormat/>
+    <w:rPr>
+      <w:rFonts w:cs="Consolas"/>
+      <w:color w:val="000000"/>
+      <w:sz w:val="19"/>
+    </w:rPr>
+  </w:style>
+  <w:style w:type="character" w:styleId="ListLabel979">
+    <w:name w:val="ListLabel 979"/>
+    <w:qFormat/>
+    <w:rPr>
+      <w:rFonts w:cs="Consolas"/>
+      <w:color w:val="000000"/>
+      <w:sz w:val="19"/>
+    </w:rPr>
+  </w:style>
+  <w:style w:type="character" w:styleId="ListLabel980">
+    <w:name w:val="ListLabel 980"/>
+    <w:qFormat/>
+    <w:rPr>
+      <w:rFonts w:ascii="apple-system;BlinkMacSystemFont;Segoe UI;Helvetica;Arial;sans-serif;Apple Color Emoji;Segoe UI Emoji;Segoe UI Symbol" w:hAnsi="apple-system;BlinkMacSystemFont;Segoe UI;Helvetica;Arial;sans-serif;Apple Color Emoji;Segoe UI Emoji;Segoe UI Symbol" w:cs="OpenSymbol"/>
+      <w:b w:val="false"/>
+      <w:sz w:val="24"/>
+    </w:rPr>
+  </w:style>
+  <w:style w:type="character" w:styleId="ListLabel981">
+    <w:name w:val="ListLabel 981"/>
+    <w:qFormat/>
+    <w:rPr>
+      <w:rFonts w:cs="OpenSymbol"/>
+    </w:rPr>
+  </w:style>
+  <w:style w:type="character" w:styleId="ListLabel982">
+    <w:name w:val="ListLabel 982"/>
+    <w:qFormat/>
+    <w:rPr>
+      <w:rFonts w:cs="OpenSymbol"/>
+    </w:rPr>
+  </w:style>
+  <w:style w:type="character" w:styleId="ListLabel983">
+    <w:name w:val="ListLabel 983"/>
+    <w:qFormat/>
+    <w:rPr>
+      <w:rFonts w:cs="OpenSymbol"/>
+    </w:rPr>
+  </w:style>
+  <w:style w:type="character" w:styleId="ListLabel984">
+    <w:name w:val="ListLabel 984"/>
+    <w:qFormat/>
+    <w:rPr>
+      <w:rFonts w:cs="OpenSymbol"/>
+    </w:rPr>
+  </w:style>
+  <w:style w:type="character" w:styleId="ListLabel985">
+    <w:name w:val="ListLabel 985"/>
+    <w:qFormat/>
+    <w:rPr>
+      <w:rFonts w:cs="OpenSymbol"/>
+    </w:rPr>
+  </w:style>
+  <w:style w:type="character" w:styleId="ListLabel986">
+    <w:name w:val="ListLabel 986"/>
+    <w:qFormat/>
+    <w:rPr>
+      <w:rFonts w:cs="OpenSymbol"/>
+    </w:rPr>
+  </w:style>
+  <w:style w:type="character" w:styleId="ListLabel987">
+    <w:name w:val="ListLabel 987"/>
+    <w:qFormat/>
+    <w:rPr>
+      <w:rFonts w:cs="OpenSymbol"/>
+    </w:rPr>
+  </w:style>
+  <w:style w:type="character" w:styleId="ListLabel988">
+    <w:name w:val="ListLabel 988"/>
+    <w:qFormat/>
+    <w:rPr>
+      <w:rFonts w:cs="OpenSymbol"/>
+    </w:rPr>
+  </w:style>
+  <w:style w:type="character" w:styleId="ListLabel989">
+    <w:name w:val="ListLabel 989"/>
+    <w:qFormat/>
+    <w:rPr>
+      <w:rFonts w:cs="Calibri" w:cstheme="minorHAnsi"/>
+      <w:sz w:val="28"/>
+      <w:szCs w:val="28"/>
+    </w:rPr>
+  </w:style>
+  <w:style w:type="character" w:styleId="ListLabel990">
+    <w:name w:val="ListLabel 990"/>
+    <w:qFormat/>
+    <w:rPr>
+      <w:rFonts w:eastAsia="" w:eastAsiaTheme="majorEastAsia"/>
+      <w:color w:val="003080"/>
+      <w:sz w:val="19"/>
+      <w:szCs w:val="19"/>
+    </w:rPr>
+  </w:style>
+  <w:style w:type="character" w:styleId="ListLabel991">
+    <w:name w:val="ListLabel 991"/>
+    <w:qFormat/>
+    <w:rPr/>
+  </w:style>
+  <w:style w:type="character" w:styleId="ListLabel992">
+    <w:name w:val="ListLabel 992"/>
+    <w:qFormat/>
+    <w:rPr>
+      <w:rFonts w:cs="Calibri" w:cstheme="minorHAnsi"/>
+      <w:iCs/>
+      <w:sz w:val="24"/>
+      <w:szCs w:val="24"/>
+    </w:rPr>
+  </w:style>
+  <w:style w:type="character" w:styleId="ListLabel993">
+    <w:name w:val="ListLabel 993"/>
+    <w:qFormat/>
+    <w:rPr>
+      <w:rFonts w:ascii="Segoe UI;SegoeUI;Segoe WP;Helvetica Neue;Helvetica;Tahoma;Arial;sans-serif" w:hAnsi="Segoe UI;SegoeUI;Segoe WP;Helvetica Neue;Helvetica;Tahoma;Arial;sans-serif"/>
+      <w:b w:val="false"/>
+      <w:i w:val="false"/>
+      <w:caps w:val="false"/>
+      <w:smallCaps w:val="false"/>
+      <w:strike w:val="false"/>
+      <w:dstrike w:val="false"/>
+      <w:spacing w:val="0"/>
+      <w:sz w:val="21"/>
+      <w:highlight w:val="white"/>
+      <w:u w:val="none"/>
+      <w:effect w:val="none"/>
+    </w:rPr>
+  </w:style>
+  <w:style w:type="character" w:styleId="ListLabel994">
+    <w:name w:val="ListLabel 994"/>
+    <w:qFormat/>
+    <w:rPr>
+      <w:rFonts w:ascii="Times New Roman;serif" w:hAnsi="Times New Roman;serif"/>
+      <w:b w:val="false"/>
+      <w:i w:val="false"/>
+      <w:caps w:val="false"/>
+      <w:smallCaps w:val="false"/>
+      <w:color w:val="800080"/>
+      <w:spacing w:val="0"/>
+      <w:sz w:val="24"/>
+      <w:u w:val="single"/>
+    </w:rPr>
+  </w:style>
+  <w:style w:type="character" w:styleId="ListLabel995">
+    <w:name w:val="ListLabel 995"/>
+    <w:qFormat/>
+    <w:rPr>
+      <w:rFonts w:ascii="Consolas" w:hAnsi="Consolas"/>
+      <w:i w:val="false"/>
+      <w:iCs w:val="false"/>
+      <w:color w:val="auto"/>
+      <w:sz w:val="19"/>
+    </w:rPr>
+  </w:style>
+  <w:style w:type="character" w:styleId="ListLabel996">
+    <w:name w:val="ListLabel 996"/>
     <w:qFormat/>
     <w:rPr>
       <w:rFonts w:ascii="Consolas" w:hAnsi="Consolas"/>

</xml_diff>

<commit_message>
Added Add Pin handler
</commit_message>
<xml_diff>
--- a/Fractal X plans.docx
+++ b/Fractal X plans.docx
@@ -45134,6 +45134,116 @@
       <w:r>
         <w:rPr/>
         <w:t>Palette Selection dlg</w:t>
+      </w:r>
+    </w:p>
+    <w:p>
+      <w:pPr>
+        <w:pStyle w:val="Normal"/>
+        <w:widowControl/>
+        <w:bidi w:val="0"/>
+        <w:spacing w:lineRule="auto" w:line="276" w:before="0" w:after="200"/>
+        <w:jc w:val="left"/>
+        <w:rPr/>
+      </w:pPr>
+      <w:r>
+        <w:rPr/>
+      </w:r>
+    </w:p>
+    <w:p>
+      <w:pPr>
+        <w:pStyle w:val="Normal"/>
+        <w:widowControl/>
+        <w:bidi w:val="0"/>
+        <w:spacing w:lineRule="auto" w:line="276" w:before="0" w:after="200"/>
+        <w:jc w:val="left"/>
+        <w:rPr/>
+      </w:pPr>
+      <w:r>
+        <w:rPr/>
+        <w:t>5/6/19</w:t>
+      </w:r>
+    </w:p>
+    <w:p>
+      <w:pPr>
+        <w:pStyle w:val="Normal"/>
+        <w:widowControl/>
+        <w:bidi w:val="0"/>
+        <w:spacing w:lineRule="auto" w:line="276" w:before="0" w:after="200"/>
+        <w:jc w:val="left"/>
+        <w:rPr/>
+      </w:pPr>
+      <w:r>
+        <w:rPr/>
+        <w:t>Check AddPinBetween</w:t>
+      </w:r>
+    </w:p>
+    <w:p>
+      <w:pPr>
+        <w:pStyle w:val="Normal"/>
+        <w:widowControl/>
+        <w:bidi w:val="0"/>
+        <w:spacing w:lineRule="auto" w:line="276" w:before="0" w:after="200"/>
+        <w:jc w:val="left"/>
+        <w:rPr/>
+      </w:pPr>
+      <w:r>
+        <w:rPr/>
+      </w:r>
+    </w:p>
+    <w:p>
+      <w:pPr>
+        <w:pStyle w:val="Normal"/>
+        <w:widowControl/>
+        <w:bidi w:val="0"/>
+        <w:spacing w:lineRule="auto" w:line="276" w:before="0" w:after="200"/>
+        <w:jc w:val="left"/>
+        <w:rPr/>
+      </w:pPr>
+      <w:r>
+        <w:rPr/>
+        <w:t>5/11/19</w:t>
+      </w:r>
+    </w:p>
+    <w:p>
+      <w:pPr>
+        <w:pStyle w:val="Normal"/>
+        <w:widowControl/>
+        <w:bidi w:val="0"/>
+        <w:spacing w:lineRule="auto" w:line="276" w:before="0" w:after="200"/>
+        <w:jc w:val="left"/>
+        <w:rPr/>
+      </w:pPr>
+      <w:r>
+        <w:rPr/>
+        <w:t>Commit</w:t>
+      </w:r>
+    </w:p>
+    <w:p>
+      <w:pPr>
+        <w:pStyle w:val="Normal"/>
+        <w:widowControl/>
+        <w:bidi w:val="0"/>
+        <w:spacing w:lineRule="auto" w:line="276" w:before="0" w:after="200"/>
+        <w:jc w:val="left"/>
+        <w:rPr/>
+      </w:pPr>
+      <w:r>
+        <w:rPr/>
+        <w:t>Added Add Pin handler</w:t>
+      </w:r>
+    </w:p>
+    <w:p>
+      <w:pPr>
+        <w:pStyle w:val="Normal"/>
+        <w:widowControl/>
+        <w:bidi w:val="0"/>
+        <w:spacing w:lineRule="auto" w:line="276" w:before="0" w:after="200"/>
+        <w:jc w:val="left"/>
+        <w:rPr/>
+      </w:pPr>
+      <w:r>
+        <w:rPr/>
+        <w:t>Something is wrong when multiple pins are added or pins deleted after adding. Maybe index is not updated</w:t>
       </w:r>
     </w:p>
     <w:sectPr>
@@ -57271,6 +57381,384 @@
   </w:style>
   <w:style w:type="character" w:styleId="ListLabel996">
     <w:name w:val="ListLabel 996"/>
+    <w:qFormat/>
+    <w:rPr>
+      <w:rFonts w:ascii="Consolas" w:hAnsi="Consolas"/>
+      <w:i w:val="false"/>
+      <w:color w:val="000000"/>
+      <w:sz w:val="19"/>
+    </w:rPr>
+  </w:style>
+  <w:style w:type="character" w:styleId="ListLabel997">
+    <w:name w:val="ListLabel 997"/>
+    <w:qFormat/>
+    <w:rPr>
+      <w:rFonts w:cs="Consolas"/>
+      <w:color w:val="000000"/>
+      <w:sz w:val="19"/>
+    </w:rPr>
+  </w:style>
+  <w:style w:type="character" w:styleId="ListLabel998">
+    <w:name w:val="ListLabel 998"/>
+    <w:qFormat/>
+    <w:rPr>
+      <w:rFonts w:cs="Consolas"/>
+      <w:color w:val="000000"/>
+      <w:sz w:val="19"/>
+    </w:rPr>
+  </w:style>
+  <w:style w:type="character" w:styleId="ListLabel999">
+    <w:name w:val="ListLabel 999"/>
+    <w:qFormat/>
+    <w:rPr>
+      <w:rFonts w:cs="Consolas"/>
+      <w:color w:val="000000"/>
+      <w:sz w:val="19"/>
+    </w:rPr>
+  </w:style>
+  <w:style w:type="character" w:styleId="ListLabel1000">
+    <w:name w:val="ListLabel 1000"/>
+    <w:qFormat/>
+    <w:rPr>
+      <w:rFonts w:cs="Consolas"/>
+      <w:color w:val="000000"/>
+      <w:sz w:val="19"/>
+    </w:rPr>
+  </w:style>
+  <w:style w:type="character" w:styleId="ListLabel1001">
+    <w:name w:val="ListLabel 1001"/>
+    <w:qFormat/>
+    <w:rPr>
+      <w:rFonts w:ascii="apple-system;BlinkMacSystemFont;Segoe UI;Helvetica;Arial;sans-serif;Apple Color Emoji;Segoe UI Emoji;Segoe UI Symbol" w:hAnsi="apple-system;BlinkMacSystemFont;Segoe UI;Helvetica;Arial;sans-serif;Apple Color Emoji;Segoe UI Emoji;Segoe UI Symbol" w:cs="OpenSymbol"/>
+      <w:b w:val="false"/>
+      <w:sz w:val="24"/>
+    </w:rPr>
+  </w:style>
+  <w:style w:type="character" w:styleId="ListLabel1002">
+    <w:name w:val="ListLabel 1002"/>
+    <w:qFormat/>
+    <w:rPr>
+      <w:rFonts w:cs="OpenSymbol"/>
+    </w:rPr>
+  </w:style>
+  <w:style w:type="character" w:styleId="ListLabel1003">
+    <w:name w:val="ListLabel 1003"/>
+    <w:qFormat/>
+    <w:rPr>
+      <w:rFonts w:cs="OpenSymbol"/>
+    </w:rPr>
+  </w:style>
+  <w:style w:type="character" w:styleId="ListLabel1004">
+    <w:name w:val="ListLabel 1004"/>
+    <w:qFormat/>
+    <w:rPr>
+      <w:rFonts w:cs="OpenSymbol"/>
+    </w:rPr>
+  </w:style>
+  <w:style w:type="character" w:styleId="ListLabel1005">
+    <w:name w:val="ListLabel 1005"/>
+    <w:qFormat/>
+    <w:rPr>
+      <w:rFonts w:cs="OpenSymbol"/>
+    </w:rPr>
+  </w:style>
+  <w:style w:type="character" w:styleId="ListLabel1006">
+    <w:name w:val="ListLabel 1006"/>
+    <w:qFormat/>
+    <w:rPr>
+      <w:rFonts w:cs="OpenSymbol"/>
+    </w:rPr>
+  </w:style>
+  <w:style w:type="character" w:styleId="ListLabel1007">
+    <w:name w:val="ListLabel 1007"/>
+    <w:qFormat/>
+    <w:rPr>
+      <w:rFonts w:cs="OpenSymbol"/>
+    </w:rPr>
+  </w:style>
+  <w:style w:type="character" w:styleId="ListLabel1008">
+    <w:name w:val="ListLabel 1008"/>
+    <w:qFormat/>
+    <w:rPr>
+      <w:rFonts w:cs="OpenSymbol"/>
+    </w:rPr>
+  </w:style>
+  <w:style w:type="character" w:styleId="ListLabel1009">
+    <w:name w:val="ListLabel 1009"/>
+    <w:qFormat/>
+    <w:rPr>
+      <w:rFonts w:cs="OpenSymbol"/>
+    </w:rPr>
+  </w:style>
+  <w:style w:type="character" w:styleId="ListLabel1010">
+    <w:name w:val="ListLabel 1010"/>
+    <w:qFormat/>
+    <w:rPr>
+      <w:rFonts w:cs="Calibri" w:cstheme="minorHAnsi"/>
+      <w:sz w:val="28"/>
+      <w:szCs w:val="28"/>
+    </w:rPr>
+  </w:style>
+  <w:style w:type="character" w:styleId="ListLabel1011">
+    <w:name w:val="ListLabel 1011"/>
+    <w:qFormat/>
+    <w:rPr>
+      <w:rFonts w:eastAsia="" w:eastAsiaTheme="majorEastAsia"/>
+      <w:color w:val="003080"/>
+      <w:sz w:val="19"/>
+      <w:szCs w:val="19"/>
+    </w:rPr>
+  </w:style>
+  <w:style w:type="character" w:styleId="ListLabel1012">
+    <w:name w:val="ListLabel 1012"/>
+    <w:qFormat/>
+    <w:rPr/>
+  </w:style>
+  <w:style w:type="character" w:styleId="ListLabel1013">
+    <w:name w:val="ListLabel 1013"/>
+    <w:qFormat/>
+    <w:rPr>
+      <w:rFonts w:cs="Calibri" w:cstheme="minorHAnsi"/>
+      <w:iCs/>
+      <w:sz w:val="24"/>
+      <w:szCs w:val="24"/>
+    </w:rPr>
+  </w:style>
+  <w:style w:type="character" w:styleId="ListLabel1014">
+    <w:name w:val="ListLabel 1014"/>
+    <w:qFormat/>
+    <w:rPr>
+      <w:rFonts w:ascii="Segoe UI;SegoeUI;Segoe WP;Helvetica Neue;Helvetica;Tahoma;Arial;sans-serif" w:hAnsi="Segoe UI;SegoeUI;Segoe WP;Helvetica Neue;Helvetica;Tahoma;Arial;sans-serif"/>
+      <w:b w:val="false"/>
+      <w:i w:val="false"/>
+      <w:caps w:val="false"/>
+      <w:smallCaps w:val="false"/>
+      <w:strike w:val="false"/>
+      <w:dstrike w:val="false"/>
+      <w:spacing w:val="0"/>
+      <w:sz w:val="21"/>
+      <w:highlight w:val="white"/>
+      <w:u w:val="none"/>
+      <w:effect w:val="none"/>
+    </w:rPr>
+  </w:style>
+  <w:style w:type="character" w:styleId="ListLabel1015">
+    <w:name w:val="ListLabel 1015"/>
+    <w:qFormat/>
+    <w:rPr>
+      <w:rFonts w:ascii="Times New Roman;serif" w:hAnsi="Times New Roman;serif"/>
+      <w:b w:val="false"/>
+      <w:i w:val="false"/>
+      <w:caps w:val="false"/>
+      <w:smallCaps w:val="false"/>
+      <w:color w:val="800080"/>
+      <w:spacing w:val="0"/>
+      <w:sz w:val="24"/>
+      <w:u w:val="single"/>
+    </w:rPr>
+  </w:style>
+  <w:style w:type="character" w:styleId="ListLabel1016">
+    <w:name w:val="ListLabel 1016"/>
+    <w:qFormat/>
+    <w:rPr>
+      <w:rFonts w:ascii="Consolas" w:hAnsi="Consolas"/>
+      <w:i w:val="false"/>
+      <w:iCs w:val="false"/>
+      <w:color w:val="auto"/>
+      <w:sz w:val="19"/>
+    </w:rPr>
+  </w:style>
+  <w:style w:type="character" w:styleId="ListLabel1017">
+    <w:name w:val="ListLabel 1017"/>
+    <w:qFormat/>
+    <w:rPr>
+      <w:rFonts w:ascii="Consolas" w:hAnsi="Consolas"/>
+      <w:i w:val="false"/>
+      <w:color w:val="000000"/>
+      <w:sz w:val="19"/>
+    </w:rPr>
+  </w:style>
+  <w:style w:type="character" w:styleId="ListLabel1018">
+    <w:name w:val="ListLabel 1018"/>
+    <w:qFormat/>
+    <w:rPr>
+      <w:rFonts w:cs="Consolas"/>
+      <w:color w:val="000000"/>
+      <w:sz w:val="19"/>
+    </w:rPr>
+  </w:style>
+  <w:style w:type="character" w:styleId="ListLabel1019">
+    <w:name w:val="ListLabel 1019"/>
+    <w:qFormat/>
+    <w:rPr>
+      <w:rFonts w:cs="Consolas"/>
+      <w:color w:val="000000"/>
+      <w:sz w:val="19"/>
+    </w:rPr>
+  </w:style>
+  <w:style w:type="character" w:styleId="ListLabel1020">
+    <w:name w:val="ListLabel 1020"/>
+    <w:qFormat/>
+    <w:rPr>
+      <w:rFonts w:cs="Consolas"/>
+      <w:color w:val="000000"/>
+      <w:sz w:val="19"/>
+    </w:rPr>
+  </w:style>
+  <w:style w:type="character" w:styleId="ListLabel1021">
+    <w:name w:val="ListLabel 1021"/>
+    <w:qFormat/>
+    <w:rPr>
+      <w:rFonts w:cs="Consolas"/>
+      <w:color w:val="000000"/>
+      <w:sz w:val="19"/>
+    </w:rPr>
+  </w:style>
+  <w:style w:type="character" w:styleId="ListLabel1022">
+    <w:name w:val="ListLabel 1022"/>
+    <w:qFormat/>
+    <w:rPr>
+      <w:rFonts w:ascii="apple-system;BlinkMacSystemFont;Segoe UI;Helvetica;Arial;sans-serif;Apple Color Emoji;Segoe UI Emoji;Segoe UI Symbol" w:hAnsi="apple-system;BlinkMacSystemFont;Segoe UI;Helvetica;Arial;sans-serif;Apple Color Emoji;Segoe UI Emoji;Segoe UI Symbol" w:cs="OpenSymbol"/>
+      <w:b w:val="false"/>
+      <w:sz w:val="24"/>
+    </w:rPr>
+  </w:style>
+  <w:style w:type="character" w:styleId="ListLabel1023">
+    <w:name w:val="ListLabel 1023"/>
+    <w:qFormat/>
+    <w:rPr>
+      <w:rFonts w:cs="OpenSymbol"/>
+    </w:rPr>
+  </w:style>
+  <w:style w:type="character" w:styleId="ListLabel1024">
+    <w:name w:val="ListLabel 1024"/>
+    <w:qFormat/>
+    <w:rPr>
+      <w:rFonts w:cs="OpenSymbol"/>
+    </w:rPr>
+  </w:style>
+  <w:style w:type="character" w:styleId="ListLabel1025">
+    <w:name w:val="ListLabel 1025"/>
+    <w:qFormat/>
+    <w:rPr>
+      <w:rFonts w:cs="OpenSymbol"/>
+    </w:rPr>
+  </w:style>
+  <w:style w:type="character" w:styleId="ListLabel1026">
+    <w:name w:val="ListLabel 1026"/>
+    <w:qFormat/>
+    <w:rPr>
+      <w:rFonts w:cs="OpenSymbol"/>
+    </w:rPr>
+  </w:style>
+  <w:style w:type="character" w:styleId="ListLabel1027">
+    <w:name w:val="ListLabel 1027"/>
+    <w:qFormat/>
+    <w:rPr>
+      <w:rFonts w:cs="OpenSymbol"/>
+    </w:rPr>
+  </w:style>
+  <w:style w:type="character" w:styleId="ListLabel1028">
+    <w:name w:val="ListLabel 1028"/>
+    <w:qFormat/>
+    <w:rPr>
+      <w:rFonts w:cs="OpenSymbol"/>
+    </w:rPr>
+  </w:style>
+  <w:style w:type="character" w:styleId="ListLabel1029">
+    <w:name w:val="ListLabel 1029"/>
+    <w:qFormat/>
+    <w:rPr>
+      <w:rFonts w:cs="OpenSymbol"/>
+    </w:rPr>
+  </w:style>
+  <w:style w:type="character" w:styleId="ListLabel1030">
+    <w:name w:val="ListLabel 1030"/>
+    <w:qFormat/>
+    <w:rPr>
+      <w:rFonts w:cs="OpenSymbol"/>
+    </w:rPr>
+  </w:style>
+  <w:style w:type="character" w:styleId="ListLabel1031">
+    <w:name w:val="ListLabel 1031"/>
+    <w:qFormat/>
+    <w:rPr>
+      <w:rFonts w:cs="Calibri" w:cstheme="minorHAnsi"/>
+      <w:sz w:val="28"/>
+      <w:szCs w:val="28"/>
+    </w:rPr>
+  </w:style>
+  <w:style w:type="character" w:styleId="ListLabel1032">
+    <w:name w:val="ListLabel 1032"/>
+    <w:qFormat/>
+    <w:rPr>
+      <w:rFonts w:eastAsia="" w:eastAsiaTheme="majorEastAsia"/>
+      <w:color w:val="003080"/>
+      <w:sz w:val="19"/>
+      <w:szCs w:val="19"/>
+    </w:rPr>
+  </w:style>
+  <w:style w:type="character" w:styleId="ListLabel1033">
+    <w:name w:val="ListLabel 1033"/>
+    <w:qFormat/>
+    <w:rPr/>
+  </w:style>
+  <w:style w:type="character" w:styleId="ListLabel1034">
+    <w:name w:val="ListLabel 1034"/>
+    <w:qFormat/>
+    <w:rPr>
+      <w:rFonts w:cs="Calibri" w:cstheme="minorHAnsi"/>
+      <w:iCs/>
+      <w:sz w:val="24"/>
+      <w:szCs w:val="24"/>
+    </w:rPr>
+  </w:style>
+  <w:style w:type="character" w:styleId="ListLabel1035">
+    <w:name w:val="ListLabel 1035"/>
+    <w:qFormat/>
+    <w:rPr>
+      <w:rFonts w:ascii="Segoe UI;SegoeUI;Segoe WP;Helvetica Neue;Helvetica;Tahoma;Arial;sans-serif" w:hAnsi="Segoe UI;SegoeUI;Segoe WP;Helvetica Neue;Helvetica;Tahoma;Arial;sans-serif"/>
+      <w:b w:val="false"/>
+      <w:i w:val="false"/>
+      <w:caps w:val="false"/>
+      <w:smallCaps w:val="false"/>
+      <w:strike w:val="false"/>
+      <w:dstrike w:val="false"/>
+      <w:spacing w:val="0"/>
+      <w:sz w:val="21"/>
+      <w:highlight w:val="white"/>
+      <w:u w:val="none"/>
+      <w:effect w:val="none"/>
+    </w:rPr>
+  </w:style>
+  <w:style w:type="character" w:styleId="ListLabel1036">
+    <w:name w:val="ListLabel 1036"/>
+    <w:qFormat/>
+    <w:rPr>
+      <w:rFonts w:ascii="Times New Roman;serif" w:hAnsi="Times New Roman;serif"/>
+      <w:b w:val="false"/>
+      <w:i w:val="false"/>
+      <w:caps w:val="false"/>
+      <w:smallCaps w:val="false"/>
+      <w:color w:val="800080"/>
+      <w:spacing w:val="0"/>
+      <w:sz w:val="24"/>
+      <w:u w:val="single"/>
+    </w:rPr>
+  </w:style>
+  <w:style w:type="character" w:styleId="ListLabel1037">
+    <w:name w:val="ListLabel 1037"/>
+    <w:qFormat/>
+    <w:rPr>
+      <w:rFonts w:ascii="Consolas" w:hAnsi="Consolas"/>
+      <w:i w:val="false"/>
+      <w:iCs w:val="false"/>
+      <w:color w:val="auto"/>
+      <w:sz w:val="19"/>
+    </w:rPr>
+  </w:style>
+  <w:style w:type="character" w:styleId="ListLabel1038">
+    <w:name w:val="ListLabel 1038"/>
     <w:qFormat/>
     <w:rPr>
       <w:rFonts w:ascii="Consolas" w:hAnsi="Consolas"/>

</xml_diff>

<commit_message>
Fixed index when adding first pin
</commit_message>
<xml_diff>
--- a/Fractal X plans.docx
+++ b/Fractal X plans.docx
@@ -45215,7 +45215,7 @@
       </w:pPr>
       <w:r>
         <w:rPr/>
-        <w:t>Commit</w:t>
+        <w:t>Commit - Added Add Pin handler</w:t>
       </w:r>
     </w:p>
     <w:p>
@@ -45229,7 +45229,7 @@
       </w:pPr>
       <w:r>
         <w:rPr/>
-        <w:t>Added Add Pin handler</w:t>
+        <w:t>Something is wrong when multiple pins are added or pins deleted after adding. Maybe index is not updated</w:t>
       </w:r>
     </w:p>
     <w:p>
@@ -45243,8 +45243,14 @@
       </w:pPr>
       <w:r>
         <w:rPr/>
-        <w:t>Something is wrong when multiple pins are added or pins deleted after adding. Maybe index is not updated</w:t>
-      </w:r>
+        <w:t xml:space="preserve">Commit – </w:t>
+      </w:r>
+      <w:bookmarkStart w:id="36" w:name="__DdeLink__3336_1711353231"/>
+      <w:r>
+        <w:rPr/>
+        <w:t>Fixed index when adding first pin</w:t>
+      </w:r>
+      <w:bookmarkEnd w:id="36"/>
     </w:p>
     <w:sectPr>
       <w:type w:val="nextPage"/>
@@ -57759,6 +57765,195 @@
   </w:style>
   <w:style w:type="character" w:styleId="ListLabel1038">
     <w:name w:val="ListLabel 1038"/>
+    <w:qFormat/>
+    <w:rPr>
+      <w:rFonts w:ascii="Consolas" w:hAnsi="Consolas"/>
+      <w:i w:val="false"/>
+      <w:color w:val="000000"/>
+      <w:sz w:val="19"/>
+    </w:rPr>
+  </w:style>
+  <w:style w:type="character" w:styleId="ListLabel1039">
+    <w:name w:val="ListLabel 1039"/>
+    <w:qFormat/>
+    <w:rPr>
+      <w:rFonts w:cs="Consolas"/>
+      <w:color w:val="000000"/>
+      <w:sz w:val="19"/>
+    </w:rPr>
+  </w:style>
+  <w:style w:type="character" w:styleId="ListLabel1040">
+    <w:name w:val="ListLabel 1040"/>
+    <w:qFormat/>
+    <w:rPr>
+      <w:rFonts w:cs="Consolas"/>
+      <w:color w:val="000000"/>
+      <w:sz w:val="19"/>
+    </w:rPr>
+  </w:style>
+  <w:style w:type="character" w:styleId="ListLabel1041">
+    <w:name w:val="ListLabel 1041"/>
+    <w:qFormat/>
+    <w:rPr>
+      <w:rFonts w:cs="Consolas"/>
+      <w:color w:val="000000"/>
+      <w:sz w:val="19"/>
+    </w:rPr>
+  </w:style>
+  <w:style w:type="character" w:styleId="ListLabel1042">
+    <w:name w:val="ListLabel 1042"/>
+    <w:qFormat/>
+    <w:rPr>
+      <w:rFonts w:cs="Consolas"/>
+      <w:color w:val="000000"/>
+      <w:sz w:val="19"/>
+    </w:rPr>
+  </w:style>
+  <w:style w:type="character" w:styleId="ListLabel1043">
+    <w:name w:val="ListLabel 1043"/>
+    <w:qFormat/>
+    <w:rPr>
+      <w:rFonts w:ascii="apple-system;BlinkMacSystemFont;Segoe UI;Helvetica;Arial;sans-serif;Apple Color Emoji;Segoe UI Emoji;Segoe UI Symbol" w:hAnsi="apple-system;BlinkMacSystemFont;Segoe UI;Helvetica;Arial;sans-serif;Apple Color Emoji;Segoe UI Emoji;Segoe UI Symbol" w:cs="OpenSymbol"/>
+      <w:b w:val="false"/>
+      <w:sz w:val="24"/>
+    </w:rPr>
+  </w:style>
+  <w:style w:type="character" w:styleId="ListLabel1044">
+    <w:name w:val="ListLabel 1044"/>
+    <w:qFormat/>
+    <w:rPr>
+      <w:rFonts w:cs="OpenSymbol"/>
+    </w:rPr>
+  </w:style>
+  <w:style w:type="character" w:styleId="ListLabel1045">
+    <w:name w:val="ListLabel 1045"/>
+    <w:qFormat/>
+    <w:rPr>
+      <w:rFonts w:cs="OpenSymbol"/>
+    </w:rPr>
+  </w:style>
+  <w:style w:type="character" w:styleId="ListLabel1046">
+    <w:name w:val="ListLabel 1046"/>
+    <w:qFormat/>
+    <w:rPr>
+      <w:rFonts w:cs="OpenSymbol"/>
+    </w:rPr>
+  </w:style>
+  <w:style w:type="character" w:styleId="ListLabel1047">
+    <w:name w:val="ListLabel 1047"/>
+    <w:qFormat/>
+    <w:rPr>
+      <w:rFonts w:cs="OpenSymbol"/>
+    </w:rPr>
+  </w:style>
+  <w:style w:type="character" w:styleId="ListLabel1048">
+    <w:name w:val="ListLabel 1048"/>
+    <w:qFormat/>
+    <w:rPr>
+      <w:rFonts w:cs="OpenSymbol"/>
+    </w:rPr>
+  </w:style>
+  <w:style w:type="character" w:styleId="ListLabel1049">
+    <w:name w:val="ListLabel 1049"/>
+    <w:qFormat/>
+    <w:rPr>
+      <w:rFonts w:cs="OpenSymbol"/>
+    </w:rPr>
+  </w:style>
+  <w:style w:type="character" w:styleId="ListLabel1050">
+    <w:name w:val="ListLabel 1050"/>
+    <w:qFormat/>
+    <w:rPr>
+      <w:rFonts w:cs="OpenSymbol"/>
+    </w:rPr>
+  </w:style>
+  <w:style w:type="character" w:styleId="ListLabel1051">
+    <w:name w:val="ListLabel 1051"/>
+    <w:qFormat/>
+    <w:rPr>
+      <w:rFonts w:cs="OpenSymbol"/>
+    </w:rPr>
+  </w:style>
+  <w:style w:type="character" w:styleId="ListLabel1052">
+    <w:name w:val="ListLabel 1052"/>
+    <w:qFormat/>
+    <w:rPr>
+      <w:rFonts w:cs="Calibri" w:cstheme="minorHAnsi"/>
+      <w:sz w:val="28"/>
+      <w:szCs w:val="28"/>
+    </w:rPr>
+  </w:style>
+  <w:style w:type="character" w:styleId="ListLabel1053">
+    <w:name w:val="ListLabel 1053"/>
+    <w:qFormat/>
+    <w:rPr>
+      <w:rFonts w:eastAsia="" w:eastAsiaTheme="majorEastAsia"/>
+      <w:color w:val="003080"/>
+      <w:sz w:val="19"/>
+      <w:szCs w:val="19"/>
+    </w:rPr>
+  </w:style>
+  <w:style w:type="character" w:styleId="ListLabel1054">
+    <w:name w:val="ListLabel 1054"/>
+    <w:qFormat/>
+    <w:rPr/>
+  </w:style>
+  <w:style w:type="character" w:styleId="ListLabel1055">
+    <w:name w:val="ListLabel 1055"/>
+    <w:qFormat/>
+    <w:rPr>
+      <w:rFonts w:cs="Calibri" w:cstheme="minorHAnsi"/>
+      <w:iCs/>
+      <w:sz w:val="24"/>
+      <w:szCs w:val="24"/>
+    </w:rPr>
+  </w:style>
+  <w:style w:type="character" w:styleId="ListLabel1056">
+    <w:name w:val="ListLabel 1056"/>
+    <w:qFormat/>
+    <w:rPr>
+      <w:rFonts w:ascii="Segoe UI;SegoeUI;Segoe WP;Helvetica Neue;Helvetica;Tahoma;Arial;sans-serif" w:hAnsi="Segoe UI;SegoeUI;Segoe WP;Helvetica Neue;Helvetica;Tahoma;Arial;sans-serif"/>
+      <w:b w:val="false"/>
+      <w:i w:val="false"/>
+      <w:caps w:val="false"/>
+      <w:smallCaps w:val="false"/>
+      <w:strike w:val="false"/>
+      <w:dstrike w:val="false"/>
+      <w:spacing w:val="0"/>
+      <w:sz w:val="21"/>
+      <w:highlight w:val="white"/>
+      <w:u w:val="none"/>
+      <w:effect w:val="none"/>
+    </w:rPr>
+  </w:style>
+  <w:style w:type="character" w:styleId="ListLabel1057">
+    <w:name w:val="ListLabel 1057"/>
+    <w:qFormat/>
+    <w:rPr>
+      <w:rFonts w:ascii="Times New Roman;serif" w:hAnsi="Times New Roman;serif"/>
+      <w:b w:val="false"/>
+      <w:i w:val="false"/>
+      <w:caps w:val="false"/>
+      <w:smallCaps w:val="false"/>
+      <w:color w:val="800080"/>
+      <w:spacing w:val="0"/>
+      <w:sz w:val="24"/>
+      <w:u w:val="single"/>
+    </w:rPr>
+  </w:style>
+  <w:style w:type="character" w:styleId="ListLabel1058">
+    <w:name w:val="ListLabel 1058"/>
+    <w:qFormat/>
+    <w:rPr>
+      <w:rFonts w:ascii="Consolas" w:hAnsi="Consolas"/>
+      <w:i w:val="false"/>
+      <w:iCs w:val="false"/>
+      <w:color w:val="auto"/>
+      <w:sz w:val="19"/>
+    </w:rPr>
+  </w:style>
+  <w:style w:type="character" w:styleId="ListLabel1059">
+    <w:name w:val="ListLabel 1059"/>
     <w:qFormat/>
     <w:rPr>
       <w:rFonts w:ascii="Consolas" w:hAnsi="Consolas"/>

</xml_diff>

<commit_message>
fixed new pin index
</commit_message>
<xml_diff>
--- a/Fractal X plans.docx
+++ b/Fractal X plans.docx
@@ -45251,6 +45251,40 @@
         <w:t>Fixed index when adding first pin</w:t>
       </w:r>
       <w:bookmarkEnd w:id="36"/>
+    </w:p>
+    <w:p>
+      <w:pPr>
+        <w:pStyle w:val="Normal"/>
+        <w:widowControl/>
+        <w:bidi w:val="0"/>
+        <w:spacing w:lineRule="auto" w:line="276" w:before="0" w:after="200"/>
+        <w:jc w:val="left"/>
+        <w:rPr/>
+      </w:pPr>
+      <w:r>
+        <w:rPr/>
+        <w:t xml:space="preserve">Commit- </w:t>
+      </w:r>
+      <w:bookmarkStart w:id="37" w:name="__DdeLink__3338_3365946531"/>
+      <w:r>
+        <w:rPr/>
+        <w:t>fixed new pin index</w:t>
+      </w:r>
+      <w:bookmarkEnd w:id="37"/>
+    </w:p>
+    <w:p>
+      <w:pPr>
+        <w:pStyle w:val="Normal"/>
+        <w:widowControl/>
+        <w:bidi w:val="0"/>
+        <w:spacing w:lineRule="auto" w:line="276" w:before="0" w:after="200"/>
+        <w:jc w:val="left"/>
+        <w:rPr/>
+      </w:pPr>
+      <w:r>
+        <w:rPr/>
+        <w:t>When there is only a pin in the middle and you add one between 0 and the middle pin it shows up closer to the middle pin</w:t>
+      </w:r>
     </w:p>
     <w:sectPr>
       <w:type w:val="nextPage"/>
@@ -57954,6 +57988,195 @@
   </w:style>
   <w:style w:type="character" w:styleId="ListLabel1059">
     <w:name w:val="ListLabel 1059"/>
+    <w:qFormat/>
+    <w:rPr>
+      <w:rFonts w:ascii="Consolas" w:hAnsi="Consolas"/>
+      <w:i w:val="false"/>
+      <w:color w:val="000000"/>
+      <w:sz w:val="19"/>
+    </w:rPr>
+  </w:style>
+  <w:style w:type="character" w:styleId="ListLabel1060">
+    <w:name w:val="ListLabel 1060"/>
+    <w:qFormat/>
+    <w:rPr>
+      <w:rFonts w:cs="Consolas"/>
+      <w:color w:val="000000"/>
+      <w:sz w:val="19"/>
+    </w:rPr>
+  </w:style>
+  <w:style w:type="character" w:styleId="ListLabel1061">
+    <w:name w:val="ListLabel 1061"/>
+    <w:qFormat/>
+    <w:rPr>
+      <w:rFonts w:cs="Consolas"/>
+      <w:color w:val="000000"/>
+      <w:sz w:val="19"/>
+    </w:rPr>
+  </w:style>
+  <w:style w:type="character" w:styleId="ListLabel1062">
+    <w:name w:val="ListLabel 1062"/>
+    <w:qFormat/>
+    <w:rPr>
+      <w:rFonts w:cs="Consolas"/>
+      <w:color w:val="000000"/>
+      <w:sz w:val="19"/>
+    </w:rPr>
+  </w:style>
+  <w:style w:type="character" w:styleId="ListLabel1063">
+    <w:name w:val="ListLabel 1063"/>
+    <w:qFormat/>
+    <w:rPr>
+      <w:rFonts w:cs="Consolas"/>
+      <w:color w:val="000000"/>
+      <w:sz w:val="19"/>
+    </w:rPr>
+  </w:style>
+  <w:style w:type="character" w:styleId="ListLabel1064">
+    <w:name w:val="ListLabel 1064"/>
+    <w:qFormat/>
+    <w:rPr>
+      <w:rFonts w:ascii="apple-system;BlinkMacSystemFont;Segoe UI;Helvetica;Arial;sans-serif;Apple Color Emoji;Segoe UI Emoji;Segoe UI Symbol" w:hAnsi="apple-system;BlinkMacSystemFont;Segoe UI;Helvetica;Arial;sans-serif;Apple Color Emoji;Segoe UI Emoji;Segoe UI Symbol" w:cs="OpenSymbol"/>
+      <w:b w:val="false"/>
+      <w:sz w:val="24"/>
+    </w:rPr>
+  </w:style>
+  <w:style w:type="character" w:styleId="ListLabel1065">
+    <w:name w:val="ListLabel 1065"/>
+    <w:qFormat/>
+    <w:rPr>
+      <w:rFonts w:cs="OpenSymbol"/>
+    </w:rPr>
+  </w:style>
+  <w:style w:type="character" w:styleId="ListLabel1066">
+    <w:name w:val="ListLabel 1066"/>
+    <w:qFormat/>
+    <w:rPr>
+      <w:rFonts w:cs="OpenSymbol"/>
+    </w:rPr>
+  </w:style>
+  <w:style w:type="character" w:styleId="ListLabel1067">
+    <w:name w:val="ListLabel 1067"/>
+    <w:qFormat/>
+    <w:rPr>
+      <w:rFonts w:cs="OpenSymbol"/>
+    </w:rPr>
+  </w:style>
+  <w:style w:type="character" w:styleId="ListLabel1068">
+    <w:name w:val="ListLabel 1068"/>
+    <w:qFormat/>
+    <w:rPr>
+      <w:rFonts w:cs="OpenSymbol"/>
+    </w:rPr>
+  </w:style>
+  <w:style w:type="character" w:styleId="ListLabel1069">
+    <w:name w:val="ListLabel 1069"/>
+    <w:qFormat/>
+    <w:rPr>
+      <w:rFonts w:cs="OpenSymbol"/>
+    </w:rPr>
+  </w:style>
+  <w:style w:type="character" w:styleId="ListLabel1070">
+    <w:name w:val="ListLabel 1070"/>
+    <w:qFormat/>
+    <w:rPr>
+      <w:rFonts w:cs="OpenSymbol"/>
+    </w:rPr>
+  </w:style>
+  <w:style w:type="character" w:styleId="ListLabel1071">
+    <w:name w:val="ListLabel 1071"/>
+    <w:qFormat/>
+    <w:rPr>
+      <w:rFonts w:cs="OpenSymbol"/>
+    </w:rPr>
+  </w:style>
+  <w:style w:type="character" w:styleId="ListLabel1072">
+    <w:name w:val="ListLabel 1072"/>
+    <w:qFormat/>
+    <w:rPr>
+      <w:rFonts w:cs="OpenSymbol"/>
+    </w:rPr>
+  </w:style>
+  <w:style w:type="character" w:styleId="ListLabel1073">
+    <w:name w:val="ListLabel 1073"/>
+    <w:qFormat/>
+    <w:rPr>
+      <w:rFonts w:cs="Calibri" w:cstheme="minorHAnsi"/>
+      <w:sz w:val="28"/>
+      <w:szCs w:val="28"/>
+    </w:rPr>
+  </w:style>
+  <w:style w:type="character" w:styleId="ListLabel1074">
+    <w:name w:val="ListLabel 1074"/>
+    <w:qFormat/>
+    <w:rPr>
+      <w:rFonts w:eastAsia="" w:eastAsiaTheme="majorEastAsia"/>
+      <w:color w:val="003080"/>
+      <w:sz w:val="19"/>
+      <w:szCs w:val="19"/>
+    </w:rPr>
+  </w:style>
+  <w:style w:type="character" w:styleId="ListLabel1075">
+    <w:name w:val="ListLabel 1075"/>
+    <w:qFormat/>
+    <w:rPr/>
+  </w:style>
+  <w:style w:type="character" w:styleId="ListLabel1076">
+    <w:name w:val="ListLabel 1076"/>
+    <w:qFormat/>
+    <w:rPr>
+      <w:rFonts w:cs="Calibri" w:cstheme="minorHAnsi"/>
+      <w:iCs/>
+      <w:sz w:val="24"/>
+      <w:szCs w:val="24"/>
+    </w:rPr>
+  </w:style>
+  <w:style w:type="character" w:styleId="ListLabel1077">
+    <w:name w:val="ListLabel 1077"/>
+    <w:qFormat/>
+    <w:rPr>
+      <w:rFonts w:ascii="Segoe UI;SegoeUI;Segoe WP;Helvetica Neue;Helvetica;Tahoma;Arial;sans-serif" w:hAnsi="Segoe UI;SegoeUI;Segoe WP;Helvetica Neue;Helvetica;Tahoma;Arial;sans-serif"/>
+      <w:b w:val="false"/>
+      <w:i w:val="false"/>
+      <w:caps w:val="false"/>
+      <w:smallCaps w:val="false"/>
+      <w:strike w:val="false"/>
+      <w:dstrike w:val="false"/>
+      <w:spacing w:val="0"/>
+      <w:sz w:val="21"/>
+      <w:highlight w:val="white"/>
+      <w:u w:val="none"/>
+      <w:effect w:val="none"/>
+    </w:rPr>
+  </w:style>
+  <w:style w:type="character" w:styleId="ListLabel1078">
+    <w:name w:val="ListLabel 1078"/>
+    <w:qFormat/>
+    <w:rPr>
+      <w:rFonts w:ascii="Times New Roman;serif" w:hAnsi="Times New Roman;serif"/>
+      <w:b w:val="false"/>
+      <w:i w:val="false"/>
+      <w:caps w:val="false"/>
+      <w:smallCaps w:val="false"/>
+      <w:color w:val="800080"/>
+      <w:spacing w:val="0"/>
+      <w:sz w:val="24"/>
+      <w:u w:val="single"/>
+    </w:rPr>
+  </w:style>
+  <w:style w:type="character" w:styleId="ListLabel1079">
+    <w:name w:val="ListLabel 1079"/>
+    <w:qFormat/>
+    <w:rPr>
+      <w:rFonts w:ascii="Consolas" w:hAnsi="Consolas"/>
+      <w:i w:val="false"/>
+      <w:iCs w:val="false"/>
+      <w:color w:val="auto"/>
+      <w:sz w:val="19"/>
+    </w:rPr>
+  </w:style>
+  <w:style w:type="character" w:styleId="ListLabel1080">
+    <w:name w:val="ListLabel 1080"/>
     <w:qFormat/>
     <w:rPr>
       <w:rFonts w:ascii="Consolas" w:hAnsi="Consolas"/>

</xml_diff>

<commit_message>
Fix adding pin on the left
</commit_message>
<xml_diff>
--- a/Fractal X plans.docx
+++ b/Fractal X plans.docx
@@ -45284,6 +45284,81 @@
       <w:r>
         <w:rPr/>
         <w:t>When there is only a pin in the middle and you add one between 0 and the middle pin it shows up closer to the middle pin</w:t>
+      </w:r>
+    </w:p>
+    <w:p>
+      <w:pPr>
+        <w:pStyle w:val="Normal"/>
+        <w:widowControl/>
+        <w:bidi w:val="0"/>
+        <w:spacing w:lineRule="auto" w:line="276" w:before="0" w:after="200"/>
+        <w:jc w:val="left"/>
+        <w:rPr/>
+      </w:pPr>
+      <w:r>
+        <w:rPr/>
+      </w:r>
+    </w:p>
+    <w:p>
+      <w:pPr>
+        <w:pStyle w:val="Normal"/>
+        <w:widowControl/>
+        <w:bidi w:val="0"/>
+        <w:spacing w:lineRule="auto" w:line="276" w:before="0" w:after="200"/>
+        <w:jc w:val="left"/>
+        <w:rPr/>
+      </w:pPr>
+      <w:r>
+        <w:rPr/>
+        <w:t xml:space="preserve">Commit- </w:t>
+      </w:r>
+      <w:bookmarkStart w:id="38" w:name="__DdeLink__3343_367522584"/>
+      <w:r>
+        <w:rPr/>
+        <w:t>Fix adding pin on the left</w:t>
+      </w:r>
+      <w:bookmarkEnd w:id="38"/>
+    </w:p>
+    <w:p>
+      <w:pPr>
+        <w:pStyle w:val="Normal"/>
+        <w:widowControl/>
+        <w:bidi w:val="0"/>
+        <w:spacing w:lineRule="auto" w:line="276" w:before="0" w:after="200"/>
+        <w:jc w:val="left"/>
+        <w:rPr/>
+      </w:pPr>
+      <w:r>
+        <w:rPr/>
+        <w:t>It would be nice to be able to set the color when adding a pin rather than setting it automatically</w:t>
+      </w:r>
+    </w:p>
+    <w:p>
+      <w:pPr>
+        <w:pStyle w:val="Normal"/>
+        <w:widowControl/>
+        <w:bidi w:val="0"/>
+        <w:spacing w:lineRule="auto" w:line="276" w:before="0" w:after="200"/>
+        <w:jc w:val="left"/>
+        <w:rPr/>
+      </w:pPr>
+      <w:r>
+        <w:rPr/>
+        <w:t>It would be nice to be able to edit a single pin.</w:t>
+      </w:r>
+    </w:p>
+    <w:p>
+      <w:pPr>
+        <w:pStyle w:val="Normal"/>
+        <w:widowControl/>
+        <w:bidi w:val="0"/>
+        <w:spacing w:lineRule="auto" w:line="276" w:before="0" w:after="200"/>
+        <w:jc w:val="left"/>
+        <w:rPr/>
+      </w:pPr>
+      <w:r>
+        <w:rPr/>
+        <w:t>Next implement spreading pins then adding color index, editing a specific pin</w:t>
       </w:r>
     </w:p>
     <w:sectPr>
@@ -58177,6 +58252,195 @@
   </w:style>
   <w:style w:type="character" w:styleId="ListLabel1080">
     <w:name w:val="ListLabel 1080"/>
+    <w:qFormat/>
+    <w:rPr>
+      <w:rFonts w:ascii="Consolas" w:hAnsi="Consolas"/>
+      <w:i w:val="false"/>
+      <w:color w:val="000000"/>
+      <w:sz w:val="19"/>
+    </w:rPr>
+  </w:style>
+  <w:style w:type="character" w:styleId="ListLabel1081">
+    <w:name w:val="ListLabel 1081"/>
+    <w:qFormat/>
+    <w:rPr>
+      <w:rFonts w:cs="Consolas"/>
+      <w:color w:val="000000"/>
+      <w:sz w:val="19"/>
+    </w:rPr>
+  </w:style>
+  <w:style w:type="character" w:styleId="ListLabel1082">
+    <w:name w:val="ListLabel 1082"/>
+    <w:qFormat/>
+    <w:rPr>
+      <w:rFonts w:cs="Consolas"/>
+      <w:color w:val="000000"/>
+      <w:sz w:val="19"/>
+    </w:rPr>
+  </w:style>
+  <w:style w:type="character" w:styleId="ListLabel1083">
+    <w:name w:val="ListLabel 1083"/>
+    <w:qFormat/>
+    <w:rPr>
+      <w:rFonts w:cs="Consolas"/>
+      <w:color w:val="000000"/>
+      <w:sz w:val="19"/>
+    </w:rPr>
+  </w:style>
+  <w:style w:type="character" w:styleId="ListLabel1084">
+    <w:name w:val="ListLabel 1084"/>
+    <w:qFormat/>
+    <w:rPr>
+      <w:rFonts w:cs="Consolas"/>
+      <w:color w:val="000000"/>
+      <w:sz w:val="19"/>
+    </w:rPr>
+  </w:style>
+  <w:style w:type="character" w:styleId="ListLabel1085">
+    <w:name w:val="ListLabel 1085"/>
+    <w:qFormat/>
+    <w:rPr>
+      <w:rFonts w:ascii="apple-system;BlinkMacSystemFont;Segoe UI;Helvetica;Arial;sans-serif;Apple Color Emoji;Segoe UI Emoji;Segoe UI Symbol" w:hAnsi="apple-system;BlinkMacSystemFont;Segoe UI;Helvetica;Arial;sans-serif;Apple Color Emoji;Segoe UI Emoji;Segoe UI Symbol" w:cs="OpenSymbol"/>
+      <w:b w:val="false"/>
+      <w:sz w:val="24"/>
+    </w:rPr>
+  </w:style>
+  <w:style w:type="character" w:styleId="ListLabel1086">
+    <w:name w:val="ListLabel 1086"/>
+    <w:qFormat/>
+    <w:rPr>
+      <w:rFonts w:cs="OpenSymbol"/>
+    </w:rPr>
+  </w:style>
+  <w:style w:type="character" w:styleId="ListLabel1087">
+    <w:name w:val="ListLabel 1087"/>
+    <w:qFormat/>
+    <w:rPr>
+      <w:rFonts w:cs="OpenSymbol"/>
+    </w:rPr>
+  </w:style>
+  <w:style w:type="character" w:styleId="ListLabel1088">
+    <w:name w:val="ListLabel 1088"/>
+    <w:qFormat/>
+    <w:rPr>
+      <w:rFonts w:cs="OpenSymbol"/>
+    </w:rPr>
+  </w:style>
+  <w:style w:type="character" w:styleId="ListLabel1089">
+    <w:name w:val="ListLabel 1089"/>
+    <w:qFormat/>
+    <w:rPr>
+      <w:rFonts w:cs="OpenSymbol"/>
+    </w:rPr>
+  </w:style>
+  <w:style w:type="character" w:styleId="ListLabel1090">
+    <w:name w:val="ListLabel 1090"/>
+    <w:qFormat/>
+    <w:rPr>
+      <w:rFonts w:cs="OpenSymbol"/>
+    </w:rPr>
+  </w:style>
+  <w:style w:type="character" w:styleId="ListLabel1091">
+    <w:name w:val="ListLabel 1091"/>
+    <w:qFormat/>
+    <w:rPr>
+      <w:rFonts w:cs="OpenSymbol"/>
+    </w:rPr>
+  </w:style>
+  <w:style w:type="character" w:styleId="ListLabel1092">
+    <w:name w:val="ListLabel 1092"/>
+    <w:qFormat/>
+    <w:rPr>
+      <w:rFonts w:cs="OpenSymbol"/>
+    </w:rPr>
+  </w:style>
+  <w:style w:type="character" w:styleId="ListLabel1093">
+    <w:name w:val="ListLabel 1093"/>
+    <w:qFormat/>
+    <w:rPr>
+      <w:rFonts w:cs="OpenSymbol"/>
+    </w:rPr>
+  </w:style>
+  <w:style w:type="character" w:styleId="ListLabel1094">
+    <w:name w:val="ListLabel 1094"/>
+    <w:qFormat/>
+    <w:rPr>
+      <w:rFonts w:cs="Calibri" w:cstheme="minorHAnsi"/>
+      <w:sz w:val="28"/>
+      <w:szCs w:val="28"/>
+    </w:rPr>
+  </w:style>
+  <w:style w:type="character" w:styleId="ListLabel1095">
+    <w:name w:val="ListLabel 1095"/>
+    <w:qFormat/>
+    <w:rPr>
+      <w:rFonts w:eastAsia="" w:eastAsiaTheme="majorEastAsia"/>
+      <w:color w:val="003080"/>
+      <w:sz w:val="19"/>
+      <w:szCs w:val="19"/>
+    </w:rPr>
+  </w:style>
+  <w:style w:type="character" w:styleId="ListLabel1096">
+    <w:name w:val="ListLabel 1096"/>
+    <w:qFormat/>
+    <w:rPr/>
+  </w:style>
+  <w:style w:type="character" w:styleId="ListLabel1097">
+    <w:name w:val="ListLabel 1097"/>
+    <w:qFormat/>
+    <w:rPr>
+      <w:rFonts w:cs="Calibri" w:cstheme="minorHAnsi"/>
+      <w:iCs/>
+      <w:sz w:val="24"/>
+      <w:szCs w:val="24"/>
+    </w:rPr>
+  </w:style>
+  <w:style w:type="character" w:styleId="ListLabel1098">
+    <w:name w:val="ListLabel 1098"/>
+    <w:qFormat/>
+    <w:rPr>
+      <w:rFonts w:ascii="Segoe UI;SegoeUI;Segoe WP;Helvetica Neue;Helvetica;Tahoma;Arial;sans-serif" w:hAnsi="Segoe UI;SegoeUI;Segoe WP;Helvetica Neue;Helvetica;Tahoma;Arial;sans-serif"/>
+      <w:b w:val="false"/>
+      <w:i w:val="false"/>
+      <w:caps w:val="false"/>
+      <w:smallCaps w:val="false"/>
+      <w:strike w:val="false"/>
+      <w:dstrike w:val="false"/>
+      <w:spacing w:val="0"/>
+      <w:sz w:val="21"/>
+      <w:highlight w:val="white"/>
+      <w:u w:val="none"/>
+      <w:effect w:val="none"/>
+    </w:rPr>
+  </w:style>
+  <w:style w:type="character" w:styleId="ListLabel1099">
+    <w:name w:val="ListLabel 1099"/>
+    <w:qFormat/>
+    <w:rPr>
+      <w:rFonts w:ascii="Times New Roman;serif" w:hAnsi="Times New Roman;serif"/>
+      <w:b w:val="false"/>
+      <w:i w:val="false"/>
+      <w:caps w:val="false"/>
+      <w:smallCaps w:val="false"/>
+      <w:color w:val="800080"/>
+      <w:spacing w:val="0"/>
+      <w:sz w:val="24"/>
+      <w:u w:val="single"/>
+    </w:rPr>
+  </w:style>
+  <w:style w:type="character" w:styleId="ListLabel1100">
+    <w:name w:val="ListLabel 1100"/>
+    <w:qFormat/>
+    <w:rPr>
+      <w:rFonts w:ascii="Consolas" w:hAnsi="Consolas"/>
+      <w:i w:val="false"/>
+      <w:iCs w:val="false"/>
+      <w:color w:val="auto"/>
+      <w:sz w:val="19"/>
+    </w:rPr>
+  </w:style>
+  <w:style w:type="character" w:styleId="ListLabel1101">
+    <w:name w:val="ListLabel 1101"/>
     <w:qFormat/>
     <w:rPr>
       <w:rFonts w:ascii="Consolas" w:hAnsi="Consolas"/>

</xml_diff>

<commit_message>
Implemented evenly spreading pins
</commit_message>
<xml_diff>
--- a/Fractal X plans.docx
+++ b/Fractal X plans.docx
@@ -45359,6 +45359,144 @@
       <w:r>
         <w:rPr/>
         <w:t>Next implement spreading pins then adding color index, editing a specific pin</w:t>
+      </w:r>
+    </w:p>
+    <w:p>
+      <w:pPr>
+        <w:pStyle w:val="Normal"/>
+        <w:widowControl/>
+        <w:bidi w:val="0"/>
+        <w:spacing w:lineRule="auto" w:line="276" w:before="0" w:after="200"/>
+        <w:jc w:val="left"/>
+        <w:rPr/>
+      </w:pPr>
+      <w:r>
+        <w:rPr/>
+      </w:r>
+    </w:p>
+    <w:p>
+      <w:pPr>
+        <w:pStyle w:val="Normal"/>
+        <w:widowControl/>
+        <w:bidi w:val="0"/>
+        <w:spacing w:lineRule="auto" w:line="276" w:before="0" w:after="200"/>
+        <w:jc w:val="left"/>
+        <w:rPr/>
+      </w:pPr>
+      <w:r>
+        <w:rPr/>
+        <w:t>5/14/19</w:t>
+      </w:r>
+    </w:p>
+    <w:p>
+      <w:pPr>
+        <w:pStyle w:val="Normal"/>
+        <w:widowControl/>
+        <w:bidi w:val="0"/>
+        <w:spacing w:lineRule="auto" w:line="276" w:before="0" w:after="200"/>
+        <w:jc w:val="left"/>
+        <w:rPr/>
+      </w:pPr>
+      <w:r>
+        <w:rPr/>
+        <w:t>work on spreading pins</w:t>
+      </w:r>
+    </w:p>
+    <w:p>
+      <w:pPr>
+        <w:pStyle w:val="Normal"/>
+        <w:widowControl/>
+        <w:bidi w:val="0"/>
+        <w:spacing w:lineRule="auto" w:line="276" w:before="0" w:after="200"/>
+        <w:jc w:val="left"/>
+        <w:rPr/>
+      </w:pPr>
+      <w:r>
+        <w:rPr/>
+      </w:r>
+    </w:p>
+    <w:p>
+      <w:pPr>
+        <w:pStyle w:val="Normal"/>
+        <w:widowControl/>
+        <w:bidi w:val="0"/>
+        <w:spacing w:lineRule="auto" w:line="276" w:before="0" w:after="200"/>
+        <w:jc w:val="left"/>
+        <w:rPr/>
+      </w:pPr>
+      <w:r>
+        <w:rPr/>
+        <w:t xml:space="preserve">Commit </w:t>
+      </w:r>
+    </w:p>
+    <w:p>
+      <w:pPr>
+        <w:pStyle w:val="Normal"/>
+        <w:widowControl/>
+        <w:bidi w:val="0"/>
+        <w:spacing w:lineRule="auto" w:line="276" w:before="0" w:after="200"/>
+        <w:jc w:val="left"/>
+        <w:rPr/>
+      </w:pPr>
+      <w:r>
+        <w:rPr/>
+        <w:t>Implemented evenly spreading pins</w:t>
+      </w:r>
+    </w:p>
+    <w:p>
+      <w:pPr>
+        <w:pStyle w:val="Normal"/>
+        <w:widowControl/>
+        <w:bidi w:val="0"/>
+        <w:spacing w:lineRule="auto" w:line="276" w:before="0" w:after="200"/>
+        <w:jc w:val="left"/>
+        <w:rPr/>
+      </w:pPr>
+      <w:r>
+        <w:rPr/>
+        <w:t>Next</w:t>
+      </w:r>
+    </w:p>
+    <w:p>
+      <w:pPr>
+        <w:pStyle w:val="Normal"/>
+        <w:widowControl/>
+        <w:bidi w:val="0"/>
+        <w:spacing w:lineRule="auto" w:line="276" w:before="0" w:after="200"/>
+        <w:jc w:val="left"/>
+        <w:rPr/>
+      </w:pPr>
+      <w:r>
+        <w:rPr/>
+        <w:t>1) Allow deleting pins by lifting up</w:t>
+      </w:r>
+    </w:p>
+    <w:p>
+      <w:pPr>
+        <w:pStyle w:val="Normal"/>
+        <w:widowControl/>
+        <w:bidi w:val="0"/>
+        <w:spacing w:lineRule="auto" w:line="276" w:before="0" w:after="200"/>
+        <w:jc w:val="left"/>
+        <w:rPr/>
+      </w:pPr>
+      <w:r>
+        <w:rPr/>
+        <w:t>2) Set Pin color and index when adding a pin</w:t>
+      </w:r>
+    </w:p>
+    <w:p>
+      <w:pPr>
+        <w:pStyle w:val="Normal"/>
+        <w:widowControl/>
+        <w:bidi w:val="0"/>
+        <w:spacing w:lineRule="auto" w:line="276" w:before="0" w:after="200"/>
+        <w:jc w:val="left"/>
+        <w:rPr/>
+      </w:pPr>
+      <w:r>
+        <w:rPr/>
+        <w:t>3) Allow editing a single pin</w:t>
       </w:r>
     </w:p>
     <w:sectPr>
@@ -58441,6 +58579,195 @@
   </w:style>
   <w:style w:type="character" w:styleId="ListLabel1101">
     <w:name w:val="ListLabel 1101"/>
+    <w:qFormat/>
+    <w:rPr>
+      <w:rFonts w:ascii="Consolas" w:hAnsi="Consolas"/>
+      <w:i w:val="false"/>
+      <w:color w:val="000000"/>
+      <w:sz w:val="19"/>
+    </w:rPr>
+  </w:style>
+  <w:style w:type="character" w:styleId="ListLabel1102">
+    <w:name w:val="ListLabel 1102"/>
+    <w:qFormat/>
+    <w:rPr>
+      <w:rFonts w:cs="Consolas"/>
+      <w:color w:val="000000"/>
+      <w:sz w:val="19"/>
+    </w:rPr>
+  </w:style>
+  <w:style w:type="character" w:styleId="ListLabel1103">
+    <w:name w:val="ListLabel 1103"/>
+    <w:qFormat/>
+    <w:rPr>
+      <w:rFonts w:cs="Consolas"/>
+      <w:color w:val="000000"/>
+      <w:sz w:val="19"/>
+    </w:rPr>
+  </w:style>
+  <w:style w:type="character" w:styleId="ListLabel1104">
+    <w:name w:val="ListLabel 1104"/>
+    <w:qFormat/>
+    <w:rPr>
+      <w:rFonts w:cs="Consolas"/>
+      <w:color w:val="000000"/>
+      <w:sz w:val="19"/>
+    </w:rPr>
+  </w:style>
+  <w:style w:type="character" w:styleId="ListLabel1105">
+    <w:name w:val="ListLabel 1105"/>
+    <w:qFormat/>
+    <w:rPr>
+      <w:rFonts w:cs="Consolas"/>
+      <w:color w:val="000000"/>
+      <w:sz w:val="19"/>
+    </w:rPr>
+  </w:style>
+  <w:style w:type="character" w:styleId="ListLabel1106">
+    <w:name w:val="ListLabel 1106"/>
+    <w:qFormat/>
+    <w:rPr>
+      <w:rFonts w:ascii="apple-system;BlinkMacSystemFont;Segoe UI;Helvetica;Arial;sans-serif;Apple Color Emoji;Segoe UI Emoji;Segoe UI Symbol" w:hAnsi="apple-system;BlinkMacSystemFont;Segoe UI;Helvetica;Arial;sans-serif;Apple Color Emoji;Segoe UI Emoji;Segoe UI Symbol" w:cs="OpenSymbol"/>
+      <w:b w:val="false"/>
+      <w:sz w:val="24"/>
+    </w:rPr>
+  </w:style>
+  <w:style w:type="character" w:styleId="ListLabel1107">
+    <w:name w:val="ListLabel 1107"/>
+    <w:qFormat/>
+    <w:rPr>
+      <w:rFonts w:cs="OpenSymbol"/>
+    </w:rPr>
+  </w:style>
+  <w:style w:type="character" w:styleId="ListLabel1108">
+    <w:name w:val="ListLabel 1108"/>
+    <w:qFormat/>
+    <w:rPr>
+      <w:rFonts w:cs="OpenSymbol"/>
+    </w:rPr>
+  </w:style>
+  <w:style w:type="character" w:styleId="ListLabel1109">
+    <w:name w:val="ListLabel 1109"/>
+    <w:qFormat/>
+    <w:rPr>
+      <w:rFonts w:cs="OpenSymbol"/>
+    </w:rPr>
+  </w:style>
+  <w:style w:type="character" w:styleId="ListLabel1110">
+    <w:name w:val="ListLabel 1110"/>
+    <w:qFormat/>
+    <w:rPr>
+      <w:rFonts w:cs="OpenSymbol"/>
+    </w:rPr>
+  </w:style>
+  <w:style w:type="character" w:styleId="ListLabel1111">
+    <w:name w:val="ListLabel 1111"/>
+    <w:qFormat/>
+    <w:rPr>
+      <w:rFonts w:cs="OpenSymbol"/>
+    </w:rPr>
+  </w:style>
+  <w:style w:type="character" w:styleId="ListLabel1112">
+    <w:name w:val="ListLabel 1112"/>
+    <w:qFormat/>
+    <w:rPr>
+      <w:rFonts w:cs="OpenSymbol"/>
+    </w:rPr>
+  </w:style>
+  <w:style w:type="character" w:styleId="ListLabel1113">
+    <w:name w:val="ListLabel 1113"/>
+    <w:qFormat/>
+    <w:rPr>
+      <w:rFonts w:cs="OpenSymbol"/>
+    </w:rPr>
+  </w:style>
+  <w:style w:type="character" w:styleId="ListLabel1114">
+    <w:name w:val="ListLabel 1114"/>
+    <w:qFormat/>
+    <w:rPr>
+      <w:rFonts w:cs="OpenSymbol"/>
+    </w:rPr>
+  </w:style>
+  <w:style w:type="character" w:styleId="ListLabel1115">
+    <w:name w:val="ListLabel 1115"/>
+    <w:qFormat/>
+    <w:rPr>
+      <w:rFonts w:cs="Calibri" w:cstheme="minorHAnsi"/>
+      <w:sz w:val="28"/>
+      <w:szCs w:val="28"/>
+    </w:rPr>
+  </w:style>
+  <w:style w:type="character" w:styleId="ListLabel1116">
+    <w:name w:val="ListLabel 1116"/>
+    <w:qFormat/>
+    <w:rPr>
+      <w:rFonts w:eastAsia="" w:eastAsiaTheme="majorEastAsia"/>
+      <w:color w:val="003080"/>
+      <w:sz w:val="19"/>
+      <w:szCs w:val="19"/>
+    </w:rPr>
+  </w:style>
+  <w:style w:type="character" w:styleId="ListLabel1117">
+    <w:name w:val="ListLabel 1117"/>
+    <w:qFormat/>
+    <w:rPr/>
+  </w:style>
+  <w:style w:type="character" w:styleId="ListLabel1118">
+    <w:name w:val="ListLabel 1118"/>
+    <w:qFormat/>
+    <w:rPr>
+      <w:rFonts w:cs="Calibri" w:cstheme="minorHAnsi"/>
+      <w:iCs/>
+      <w:sz w:val="24"/>
+      <w:szCs w:val="24"/>
+    </w:rPr>
+  </w:style>
+  <w:style w:type="character" w:styleId="ListLabel1119">
+    <w:name w:val="ListLabel 1119"/>
+    <w:qFormat/>
+    <w:rPr>
+      <w:rFonts w:ascii="Segoe UI;SegoeUI;Segoe WP;Helvetica Neue;Helvetica;Tahoma;Arial;sans-serif" w:hAnsi="Segoe UI;SegoeUI;Segoe WP;Helvetica Neue;Helvetica;Tahoma;Arial;sans-serif"/>
+      <w:b w:val="false"/>
+      <w:i w:val="false"/>
+      <w:caps w:val="false"/>
+      <w:smallCaps w:val="false"/>
+      <w:strike w:val="false"/>
+      <w:dstrike w:val="false"/>
+      <w:spacing w:val="0"/>
+      <w:sz w:val="21"/>
+      <w:highlight w:val="white"/>
+      <w:u w:val="none"/>
+      <w:effect w:val="none"/>
+    </w:rPr>
+  </w:style>
+  <w:style w:type="character" w:styleId="ListLabel1120">
+    <w:name w:val="ListLabel 1120"/>
+    <w:qFormat/>
+    <w:rPr>
+      <w:rFonts w:ascii="Times New Roman;serif" w:hAnsi="Times New Roman;serif"/>
+      <w:b w:val="false"/>
+      <w:i w:val="false"/>
+      <w:caps w:val="false"/>
+      <w:smallCaps w:val="false"/>
+      <w:color w:val="800080"/>
+      <w:spacing w:val="0"/>
+      <w:sz w:val="24"/>
+      <w:u w:val="single"/>
+    </w:rPr>
+  </w:style>
+  <w:style w:type="character" w:styleId="ListLabel1121">
+    <w:name w:val="ListLabel 1121"/>
+    <w:qFormat/>
+    <w:rPr>
+      <w:rFonts w:ascii="Consolas" w:hAnsi="Consolas"/>
+      <w:i w:val="false"/>
+      <w:iCs w:val="false"/>
+      <w:color w:val="auto"/>
+      <w:sz w:val="19"/>
+    </w:rPr>
+  </w:style>
+  <w:style w:type="character" w:styleId="ListLabel1122">
+    <w:name w:val="ListLabel 1122"/>
     <w:qFormat/>
     <w:rPr>
       <w:rFonts w:ascii="Consolas" w:hAnsi="Consolas"/>

</xml_diff>

<commit_message>
Allow deleting pin by raising pin
</commit_message>
<xml_diff>
--- a/Fractal X plans.docx
+++ b/Fractal X plans.docx
@@ -45497,6 +45497,61 @@
       <w:r>
         <w:rPr/>
         <w:t>3) Allow editing a single pin</w:t>
+      </w:r>
+    </w:p>
+    <w:p>
+      <w:pPr>
+        <w:pStyle w:val="Normal"/>
+        <w:widowControl/>
+        <w:bidi w:val="0"/>
+        <w:spacing w:lineRule="auto" w:line="276" w:before="0" w:after="200"/>
+        <w:jc w:val="left"/>
+        <w:rPr/>
+      </w:pPr>
+      <w:r>
+        <w:rPr/>
+      </w:r>
+    </w:p>
+    <w:p>
+      <w:pPr>
+        <w:pStyle w:val="Normal"/>
+        <w:widowControl/>
+        <w:bidi w:val="0"/>
+        <w:spacing w:lineRule="auto" w:line="276" w:before="0" w:after="200"/>
+        <w:jc w:val="left"/>
+        <w:rPr/>
+      </w:pPr>
+      <w:r>
+        <w:rPr/>
+        <w:t>5/18/19</w:t>
+      </w:r>
+    </w:p>
+    <w:p>
+      <w:pPr>
+        <w:pStyle w:val="Normal"/>
+        <w:widowControl/>
+        <w:bidi w:val="0"/>
+        <w:spacing w:lineRule="auto" w:line="276" w:before="0" w:after="200"/>
+        <w:jc w:val="left"/>
+        <w:rPr/>
+      </w:pPr>
+      <w:r>
+        <w:rPr/>
+        <w:t xml:space="preserve">Commit </w:t>
+      </w:r>
+    </w:p>
+    <w:p>
+      <w:pPr>
+        <w:pStyle w:val="Normal"/>
+        <w:widowControl/>
+        <w:bidi w:val="0"/>
+        <w:spacing w:lineRule="auto" w:line="276" w:before="0" w:after="200"/>
+        <w:jc w:val="left"/>
+        <w:rPr/>
+      </w:pPr>
+      <w:r>
+        <w:rPr/>
+        <w:t>Allow deleting pin by raising pin</w:t>
       </w:r>
     </w:p>
     <w:sectPr>
@@ -58768,6 +58823,195 @@
   </w:style>
   <w:style w:type="character" w:styleId="ListLabel1122">
     <w:name w:val="ListLabel 1122"/>
+    <w:qFormat/>
+    <w:rPr>
+      <w:rFonts w:ascii="Consolas" w:hAnsi="Consolas"/>
+      <w:i w:val="false"/>
+      <w:color w:val="000000"/>
+      <w:sz w:val="19"/>
+    </w:rPr>
+  </w:style>
+  <w:style w:type="character" w:styleId="ListLabel1123">
+    <w:name w:val="ListLabel 1123"/>
+    <w:qFormat/>
+    <w:rPr>
+      <w:rFonts w:cs="Consolas"/>
+      <w:color w:val="000000"/>
+      <w:sz w:val="19"/>
+    </w:rPr>
+  </w:style>
+  <w:style w:type="character" w:styleId="ListLabel1124">
+    <w:name w:val="ListLabel 1124"/>
+    <w:qFormat/>
+    <w:rPr>
+      <w:rFonts w:cs="Consolas"/>
+      <w:color w:val="000000"/>
+      <w:sz w:val="19"/>
+    </w:rPr>
+  </w:style>
+  <w:style w:type="character" w:styleId="ListLabel1125">
+    <w:name w:val="ListLabel 1125"/>
+    <w:qFormat/>
+    <w:rPr>
+      <w:rFonts w:cs="Consolas"/>
+      <w:color w:val="000000"/>
+      <w:sz w:val="19"/>
+    </w:rPr>
+  </w:style>
+  <w:style w:type="character" w:styleId="ListLabel1126">
+    <w:name w:val="ListLabel 1126"/>
+    <w:qFormat/>
+    <w:rPr>
+      <w:rFonts w:cs="Consolas"/>
+      <w:color w:val="000000"/>
+      <w:sz w:val="19"/>
+    </w:rPr>
+  </w:style>
+  <w:style w:type="character" w:styleId="ListLabel1127">
+    <w:name w:val="ListLabel 1127"/>
+    <w:qFormat/>
+    <w:rPr>
+      <w:rFonts w:ascii="apple-system;BlinkMacSystemFont;Segoe UI;Helvetica;Arial;sans-serif;Apple Color Emoji;Segoe UI Emoji;Segoe UI Symbol" w:hAnsi="apple-system;BlinkMacSystemFont;Segoe UI;Helvetica;Arial;sans-serif;Apple Color Emoji;Segoe UI Emoji;Segoe UI Symbol" w:cs="OpenSymbol"/>
+      <w:b w:val="false"/>
+      <w:sz w:val="24"/>
+    </w:rPr>
+  </w:style>
+  <w:style w:type="character" w:styleId="ListLabel1128">
+    <w:name w:val="ListLabel 1128"/>
+    <w:qFormat/>
+    <w:rPr>
+      <w:rFonts w:cs="OpenSymbol"/>
+    </w:rPr>
+  </w:style>
+  <w:style w:type="character" w:styleId="ListLabel1129">
+    <w:name w:val="ListLabel 1129"/>
+    <w:qFormat/>
+    <w:rPr>
+      <w:rFonts w:cs="OpenSymbol"/>
+    </w:rPr>
+  </w:style>
+  <w:style w:type="character" w:styleId="ListLabel1130">
+    <w:name w:val="ListLabel 1130"/>
+    <w:qFormat/>
+    <w:rPr>
+      <w:rFonts w:cs="OpenSymbol"/>
+    </w:rPr>
+  </w:style>
+  <w:style w:type="character" w:styleId="ListLabel1131">
+    <w:name w:val="ListLabel 1131"/>
+    <w:qFormat/>
+    <w:rPr>
+      <w:rFonts w:cs="OpenSymbol"/>
+    </w:rPr>
+  </w:style>
+  <w:style w:type="character" w:styleId="ListLabel1132">
+    <w:name w:val="ListLabel 1132"/>
+    <w:qFormat/>
+    <w:rPr>
+      <w:rFonts w:cs="OpenSymbol"/>
+    </w:rPr>
+  </w:style>
+  <w:style w:type="character" w:styleId="ListLabel1133">
+    <w:name w:val="ListLabel 1133"/>
+    <w:qFormat/>
+    <w:rPr>
+      <w:rFonts w:cs="OpenSymbol"/>
+    </w:rPr>
+  </w:style>
+  <w:style w:type="character" w:styleId="ListLabel1134">
+    <w:name w:val="ListLabel 1134"/>
+    <w:qFormat/>
+    <w:rPr>
+      <w:rFonts w:cs="OpenSymbol"/>
+    </w:rPr>
+  </w:style>
+  <w:style w:type="character" w:styleId="ListLabel1135">
+    <w:name w:val="ListLabel 1135"/>
+    <w:qFormat/>
+    <w:rPr>
+      <w:rFonts w:cs="OpenSymbol"/>
+    </w:rPr>
+  </w:style>
+  <w:style w:type="character" w:styleId="ListLabel1136">
+    <w:name w:val="ListLabel 1136"/>
+    <w:qFormat/>
+    <w:rPr>
+      <w:rFonts w:cs="Calibri" w:cstheme="minorHAnsi"/>
+      <w:sz w:val="28"/>
+      <w:szCs w:val="28"/>
+    </w:rPr>
+  </w:style>
+  <w:style w:type="character" w:styleId="ListLabel1137">
+    <w:name w:val="ListLabel 1137"/>
+    <w:qFormat/>
+    <w:rPr>
+      <w:rFonts w:eastAsia="" w:eastAsiaTheme="majorEastAsia"/>
+      <w:color w:val="003080"/>
+      <w:sz w:val="19"/>
+      <w:szCs w:val="19"/>
+    </w:rPr>
+  </w:style>
+  <w:style w:type="character" w:styleId="ListLabel1138">
+    <w:name w:val="ListLabel 1138"/>
+    <w:qFormat/>
+    <w:rPr/>
+  </w:style>
+  <w:style w:type="character" w:styleId="ListLabel1139">
+    <w:name w:val="ListLabel 1139"/>
+    <w:qFormat/>
+    <w:rPr>
+      <w:rFonts w:cs="Calibri" w:cstheme="minorHAnsi"/>
+      <w:iCs/>
+      <w:sz w:val="24"/>
+      <w:szCs w:val="24"/>
+    </w:rPr>
+  </w:style>
+  <w:style w:type="character" w:styleId="ListLabel1140">
+    <w:name w:val="ListLabel 1140"/>
+    <w:qFormat/>
+    <w:rPr>
+      <w:rFonts w:ascii="Segoe UI;SegoeUI;Segoe WP;Helvetica Neue;Helvetica;Tahoma;Arial;sans-serif" w:hAnsi="Segoe UI;SegoeUI;Segoe WP;Helvetica Neue;Helvetica;Tahoma;Arial;sans-serif"/>
+      <w:b w:val="false"/>
+      <w:i w:val="false"/>
+      <w:caps w:val="false"/>
+      <w:smallCaps w:val="false"/>
+      <w:strike w:val="false"/>
+      <w:dstrike w:val="false"/>
+      <w:spacing w:val="0"/>
+      <w:sz w:val="21"/>
+      <w:highlight w:val="white"/>
+      <w:u w:val="none"/>
+      <w:effect w:val="none"/>
+    </w:rPr>
+  </w:style>
+  <w:style w:type="character" w:styleId="ListLabel1141">
+    <w:name w:val="ListLabel 1141"/>
+    <w:qFormat/>
+    <w:rPr>
+      <w:rFonts w:ascii="Times New Roman;serif" w:hAnsi="Times New Roman;serif"/>
+      <w:b w:val="false"/>
+      <w:i w:val="false"/>
+      <w:caps w:val="false"/>
+      <w:smallCaps w:val="false"/>
+      <w:color w:val="800080"/>
+      <w:spacing w:val="0"/>
+      <w:sz w:val="24"/>
+      <w:u w:val="single"/>
+    </w:rPr>
+  </w:style>
+  <w:style w:type="character" w:styleId="ListLabel1142">
+    <w:name w:val="ListLabel 1142"/>
+    <w:qFormat/>
+    <w:rPr>
+      <w:rFonts w:ascii="Consolas" w:hAnsi="Consolas"/>
+      <w:i w:val="false"/>
+      <w:iCs w:val="false"/>
+      <w:color w:val="auto"/>
+      <w:sz w:val="19"/>
+    </w:rPr>
+  </w:style>
+  <w:style w:type="character" w:styleId="ListLabel1143">
+    <w:name w:val="ListLabel 1143"/>
     <w:qFormat/>
     <w:rPr>
       <w:rFonts w:ascii="Consolas" w:hAnsi="Consolas"/>

</xml_diff>

<commit_message>
Allow selecting colors 1 or 2
</commit_message>
<xml_diff>
--- a/Fractal X plans.docx
+++ b/Fractal X plans.docx
@@ -45689,11 +45689,7 @@
       </w:pPr>
       <w:r>
         <w:rPr/>
-        <w:t>3) When color changes have it update the pin with the given index -</w:t>
-      </w:r>
-      <w:r>
-        <w:rPr/>
-        <w:t>ok</w:t>
+        <w:t>3) When color changes have it update the pin with the given index -ok</w:t>
       </w:r>
     </w:p>
     <w:p>
@@ -45707,11 +45703,7 @@
       </w:pPr>
       <w:r>
         <w:rPr/>
-        <w:t>4) Commit  -</w:t>
-      </w:r>
-      <w:r>
-        <w:rPr/>
-        <w:t>Added SinglePinEditDlg -ok</w:t>
+        <w:t>4) Commit  -Added SinglePinEditDlg -ok</w:t>
       </w:r>
     </w:p>
     <w:p>
@@ -45725,7 +45717,11 @@
       </w:pPr>
       <w:r>
         <w:rPr/>
-        <w:t>5) Allow selecting colors 1 or 2</w:t>
+        <w:t>5) Allow selecting colors 1 or 2 -</w:t>
+      </w:r>
+      <w:r>
+        <w:rPr/>
+        <w:t>ok</w:t>
       </w:r>
     </w:p>
     <w:p>
@@ -45753,7 +45749,7 @@
       </w:pPr>
       <w:r>
         <w:rPr/>
-        <w:t>7) Display index in dialog</w:t>
+        <w:t>7) Display both colors even though 1 is selected. Maybe labe color 1 and 2</w:t>
       </w:r>
     </w:p>
     <w:p>
@@ -45767,7 +45763,7 @@
       </w:pPr>
       <w:r>
         <w:rPr/>
-        <w:t>8) When it is edited have it determine if it’s allowed</w:t>
+        <w:t>8) commit</w:t>
       </w:r>
     </w:p>
     <w:p>
@@ -45781,7 +45777,35 @@
       </w:pPr>
       <w:r>
         <w:rPr/>
-        <w:t>9) When index is edited have it update the pin order</w:t>
+        <w:t>9) Display index in dialog</w:t>
+      </w:r>
+    </w:p>
+    <w:p>
+      <w:pPr>
+        <w:pStyle w:val="Normal"/>
+        <w:widowControl/>
+        <w:bidi w:val="0"/>
+        <w:spacing w:lineRule="auto" w:line="276" w:before="0" w:after="200"/>
+        <w:jc w:val="left"/>
+        <w:rPr/>
+      </w:pPr>
+      <w:r>
+        <w:rPr/>
+        <w:t>10) When it is edited have it determine if it’s allowed</w:t>
+      </w:r>
+    </w:p>
+    <w:p>
+      <w:pPr>
+        <w:pStyle w:val="Normal"/>
+        <w:widowControl/>
+        <w:bidi w:val="0"/>
+        <w:spacing w:lineRule="auto" w:line="276" w:before="0" w:after="200"/>
+        <w:jc w:val="left"/>
+        <w:rPr/>
+      </w:pPr>
+      <w:r>
+        <w:rPr/>
+        <w:t>11) When index is edited have it update the pin order</w:t>
       </w:r>
     </w:p>
     <w:sectPr>
@@ -59620,6 +59644,384 @@
   </w:style>
   <w:style w:type="character" w:styleId="ListLabel1185">
     <w:name w:val="ListLabel 1185"/>
+    <w:qFormat/>
+    <w:rPr>
+      <w:rFonts w:ascii="Consolas" w:hAnsi="Consolas"/>
+      <w:i w:val="false"/>
+      <w:color w:val="000000"/>
+      <w:sz w:val="19"/>
+    </w:rPr>
+  </w:style>
+  <w:style w:type="character" w:styleId="ListLabel1186">
+    <w:name w:val="ListLabel 1186"/>
+    <w:qFormat/>
+    <w:rPr>
+      <w:rFonts w:cs="Consolas"/>
+      <w:color w:val="000000"/>
+      <w:sz w:val="19"/>
+    </w:rPr>
+  </w:style>
+  <w:style w:type="character" w:styleId="ListLabel1187">
+    <w:name w:val="ListLabel 1187"/>
+    <w:qFormat/>
+    <w:rPr>
+      <w:rFonts w:cs="Consolas"/>
+      <w:color w:val="000000"/>
+      <w:sz w:val="19"/>
+    </w:rPr>
+  </w:style>
+  <w:style w:type="character" w:styleId="ListLabel1188">
+    <w:name w:val="ListLabel 1188"/>
+    <w:qFormat/>
+    <w:rPr>
+      <w:rFonts w:cs="Consolas"/>
+      <w:color w:val="000000"/>
+      <w:sz w:val="19"/>
+    </w:rPr>
+  </w:style>
+  <w:style w:type="character" w:styleId="ListLabel1189">
+    <w:name w:val="ListLabel 1189"/>
+    <w:qFormat/>
+    <w:rPr>
+      <w:rFonts w:cs="Consolas"/>
+      <w:color w:val="000000"/>
+      <w:sz w:val="19"/>
+    </w:rPr>
+  </w:style>
+  <w:style w:type="character" w:styleId="ListLabel1190">
+    <w:name w:val="ListLabel 1190"/>
+    <w:qFormat/>
+    <w:rPr>
+      <w:rFonts w:ascii="apple-system;BlinkMacSystemFont;Segoe UI;Helvetica;Arial;sans-serif;Apple Color Emoji;Segoe UI Emoji;Segoe UI Symbol" w:hAnsi="apple-system;BlinkMacSystemFont;Segoe UI;Helvetica;Arial;sans-serif;Apple Color Emoji;Segoe UI Emoji;Segoe UI Symbol" w:cs="OpenSymbol"/>
+      <w:b w:val="false"/>
+      <w:sz w:val="24"/>
+    </w:rPr>
+  </w:style>
+  <w:style w:type="character" w:styleId="ListLabel1191">
+    <w:name w:val="ListLabel 1191"/>
+    <w:qFormat/>
+    <w:rPr>
+      <w:rFonts w:cs="OpenSymbol"/>
+    </w:rPr>
+  </w:style>
+  <w:style w:type="character" w:styleId="ListLabel1192">
+    <w:name w:val="ListLabel 1192"/>
+    <w:qFormat/>
+    <w:rPr>
+      <w:rFonts w:cs="OpenSymbol"/>
+    </w:rPr>
+  </w:style>
+  <w:style w:type="character" w:styleId="ListLabel1193">
+    <w:name w:val="ListLabel 1193"/>
+    <w:qFormat/>
+    <w:rPr>
+      <w:rFonts w:cs="OpenSymbol"/>
+    </w:rPr>
+  </w:style>
+  <w:style w:type="character" w:styleId="ListLabel1194">
+    <w:name w:val="ListLabel 1194"/>
+    <w:qFormat/>
+    <w:rPr>
+      <w:rFonts w:cs="OpenSymbol"/>
+    </w:rPr>
+  </w:style>
+  <w:style w:type="character" w:styleId="ListLabel1195">
+    <w:name w:val="ListLabel 1195"/>
+    <w:qFormat/>
+    <w:rPr>
+      <w:rFonts w:cs="OpenSymbol"/>
+    </w:rPr>
+  </w:style>
+  <w:style w:type="character" w:styleId="ListLabel1196">
+    <w:name w:val="ListLabel 1196"/>
+    <w:qFormat/>
+    <w:rPr>
+      <w:rFonts w:cs="OpenSymbol"/>
+    </w:rPr>
+  </w:style>
+  <w:style w:type="character" w:styleId="ListLabel1197">
+    <w:name w:val="ListLabel 1197"/>
+    <w:qFormat/>
+    <w:rPr>
+      <w:rFonts w:cs="OpenSymbol"/>
+    </w:rPr>
+  </w:style>
+  <w:style w:type="character" w:styleId="ListLabel1198">
+    <w:name w:val="ListLabel 1198"/>
+    <w:qFormat/>
+    <w:rPr>
+      <w:rFonts w:cs="OpenSymbol"/>
+    </w:rPr>
+  </w:style>
+  <w:style w:type="character" w:styleId="ListLabel1199">
+    <w:name w:val="ListLabel 1199"/>
+    <w:qFormat/>
+    <w:rPr>
+      <w:rFonts w:cs="Calibri" w:cstheme="minorHAnsi"/>
+      <w:sz w:val="28"/>
+      <w:szCs w:val="28"/>
+    </w:rPr>
+  </w:style>
+  <w:style w:type="character" w:styleId="ListLabel1200">
+    <w:name w:val="ListLabel 1200"/>
+    <w:qFormat/>
+    <w:rPr>
+      <w:rFonts w:eastAsia="" w:eastAsiaTheme="majorEastAsia"/>
+      <w:color w:val="003080"/>
+      <w:sz w:val="19"/>
+      <w:szCs w:val="19"/>
+    </w:rPr>
+  </w:style>
+  <w:style w:type="character" w:styleId="ListLabel1201">
+    <w:name w:val="ListLabel 1201"/>
+    <w:qFormat/>
+    <w:rPr/>
+  </w:style>
+  <w:style w:type="character" w:styleId="ListLabel1202">
+    <w:name w:val="ListLabel 1202"/>
+    <w:qFormat/>
+    <w:rPr>
+      <w:rFonts w:cs="Calibri" w:cstheme="minorHAnsi"/>
+      <w:iCs/>
+      <w:sz w:val="24"/>
+      <w:szCs w:val="24"/>
+    </w:rPr>
+  </w:style>
+  <w:style w:type="character" w:styleId="ListLabel1203">
+    <w:name w:val="ListLabel 1203"/>
+    <w:qFormat/>
+    <w:rPr>
+      <w:rFonts w:ascii="Segoe UI;SegoeUI;Segoe WP;Helvetica Neue;Helvetica;Tahoma;Arial;sans-serif" w:hAnsi="Segoe UI;SegoeUI;Segoe WP;Helvetica Neue;Helvetica;Tahoma;Arial;sans-serif"/>
+      <w:b w:val="false"/>
+      <w:i w:val="false"/>
+      <w:caps w:val="false"/>
+      <w:smallCaps w:val="false"/>
+      <w:strike w:val="false"/>
+      <w:dstrike w:val="false"/>
+      <w:spacing w:val="0"/>
+      <w:sz w:val="21"/>
+      <w:highlight w:val="white"/>
+      <w:u w:val="none"/>
+      <w:effect w:val="none"/>
+    </w:rPr>
+  </w:style>
+  <w:style w:type="character" w:styleId="ListLabel1204">
+    <w:name w:val="ListLabel 1204"/>
+    <w:qFormat/>
+    <w:rPr>
+      <w:rFonts w:ascii="Times New Roman;serif" w:hAnsi="Times New Roman;serif"/>
+      <w:b w:val="false"/>
+      <w:i w:val="false"/>
+      <w:caps w:val="false"/>
+      <w:smallCaps w:val="false"/>
+      <w:color w:val="800080"/>
+      <w:spacing w:val="0"/>
+      <w:sz w:val="24"/>
+      <w:u w:val="single"/>
+    </w:rPr>
+  </w:style>
+  <w:style w:type="character" w:styleId="ListLabel1205">
+    <w:name w:val="ListLabel 1205"/>
+    <w:qFormat/>
+    <w:rPr>
+      <w:rFonts w:ascii="Consolas" w:hAnsi="Consolas"/>
+      <w:i w:val="false"/>
+      <w:iCs w:val="false"/>
+      <w:color w:val="auto"/>
+      <w:sz w:val="19"/>
+    </w:rPr>
+  </w:style>
+  <w:style w:type="character" w:styleId="ListLabel1206">
+    <w:name w:val="ListLabel 1206"/>
+    <w:qFormat/>
+    <w:rPr>
+      <w:rFonts w:ascii="Consolas" w:hAnsi="Consolas"/>
+      <w:i w:val="false"/>
+      <w:color w:val="000000"/>
+      <w:sz w:val="19"/>
+    </w:rPr>
+  </w:style>
+  <w:style w:type="character" w:styleId="ListLabel1207">
+    <w:name w:val="ListLabel 1207"/>
+    <w:qFormat/>
+    <w:rPr>
+      <w:rFonts w:cs="Consolas"/>
+      <w:color w:val="000000"/>
+      <w:sz w:val="19"/>
+    </w:rPr>
+  </w:style>
+  <w:style w:type="character" w:styleId="ListLabel1208">
+    <w:name w:val="ListLabel 1208"/>
+    <w:qFormat/>
+    <w:rPr>
+      <w:rFonts w:cs="Consolas"/>
+      <w:color w:val="000000"/>
+      <w:sz w:val="19"/>
+    </w:rPr>
+  </w:style>
+  <w:style w:type="character" w:styleId="ListLabel1209">
+    <w:name w:val="ListLabel 1209"/>
+    <w:qFormat/>
+    <w:rPr>
+      <w:rFonts w:cs="Consolas"/>
+      <w:color w:val="000000"/>
+      <w:sz w:val="19"/>
+    </w:rPr>
+  </w:style>
+  <w:style w:type="character" w:styleId="ListLabel1210">
+    <w:name w:val="ListLabel 1210"/>
+    <w:qFormat/>
+    <w:rPr>
+      <w:rFonts w:cs="Consolas"/>
+      <w:color w:val="000000"/>
+      <w:sz w:val="19"/>
+    </w:rPr>
+  </w:style>
+  <w:style w:type="character" w:styleId="ListLabel1211">
+    <w:name w:val="ListLabel 1211"/>
+    <w:qFormat/>
+    <w:rPr>
+      <w:rFonts w:ascii="apple-system;BlinkMacSystemFont;Segoe UI;Helvetica;Arial;sans-serif;Apple Color Emoji;Segoe UI Emoji;Segoe UI Symbol" w:hAnsi="apple-system;BlinkMacSystemFont;Segoe UI;Helvetica;Arial;sans-serif;Apple Color Emoji;Segoe UI Emoji;Segoe UI Symbol" w:cs="OpenSymbol"/>
+      <w:b w:val="false"/>
+      <w:sz w:val="24"/>
+    </w:rPr>
+  </w:style>
+  <w:style w:type="character" w:styleId="ListLabel1212">
+    <w:name w:val="ListLabel 1212"/>
+    <w:qFormat/>
+    <w:rPr>
+      <w:rFonts w:cs="OpenSymbol"/>
+    </w:rPr>
+  </w:style>
+  <w:style w:type="character" w:styleId="ListLabel1213">
+    <w:name w:val="ListLabel 1213"/>
+    <w:qFormat/>
+    <w:rPr>
+      <w:rFonts w:cs="OpenSymbol"/>
+    </w:rPr>
+  </w:style>
+  <w:style w:type="character" w:styleId="ListLabel1214">
+    <w:name w:val="ListLabel 1214"/>
+    <w:qFormat/>
+    <w:rPr>
+      <w:rFonts w:cs="OpenSymbol"/>
+    </w:rPr>
+  </w:style>
+  <w:style w:type="character" w:styleId="ListLabel1215">
+    <w:name w:val="ListLabel 1215"/>
+    <w:qFormat/>
+    <w:rPr>
+      <w:rFonts w:cs="OpenSymbol"/>
+    </w:rPr>
+  </w:style>
+  <w:style w:type="character" w:styleId="ListLabel1216">
+    <w:name w:val="ListLabel 1216"/>
+    <w:qFormat/>
+    <w:rPr>
+      <w:rFonts w:cs="OpenSymbol"/>
+    </w:rPr>
+  </w:style>
+  <w:style w:type="character" w:styleId="ListLabel1217">
+    <w:name w:val="ListLabel 1217"/>
+    <w:qFormat/>
+    <w:rPr>
+      <w:rFonts w:cs="OpenSymbol"/>
+    </w:rPr>
+  </w:style>
+  <w:style w:type="character" w:styleId="ListLabel1218">
+    <w:name w:val="ListLabel 1218"/>
+    <w:qFormat/>
+    <w:rPr>
+      <w:rFonts w:cs="OpenSymbol"/>
+    </w:rPr>
+  </w:style>
+  <w:style w:type="character" w:styleId="ListLabel1219">
+    <w:name w:val="ListLabel 1219"/>
+    <w:qFormat/>
+    <w:rPr>
+      <w:rFonts w:cs="OpenSymbol"/>
+    </w:rPr>
+  </w:style>
+  <w:style w:type="character" w:styleId="ListLabel1220">
+    <w:name w:val="ListLabel 1220"/>
+    <w:qFormat/>
+    <w:rPr>
+      <w:rFonts w:cs="Calibri" w:cstheme="minorHAnsi"/>
+      <w:sz w:val="28"/>
+      <w:szCs w:val="28"/>
+    </w:rPr>
+  </w:style>
+  <w:style w:type="character" w:styleId="ListLabel1221">
+    <w:name w:val="ListLabel 1221"/>
+    <w:qFormat/>
+    <w:rPr>
+      <w:rFonts w:eastAsia="" w:eastAsiaTheme="majorEastAsia"/>
+      <w:color w:val="003080"/>
+      <w:sz w:val="19"/>
+      <w:szCs w:val="19"/>
+    </w:rPr>
+  </w:style>
+  <w:style w:type="character" w:styleId="ListLabel1222">
+    <w:name w:val="ListLabel 1222"/>
+    <w:qFormat/>
+    <w:rPr/>
+  </w:style>
+  <w:style w:type="character" w:styleId="ListLabel1223">
+    <w:name w:val="ListLabel 1223"/>
+    <w:qFormat/>
+    <w:rPr>
+      <w:rFonts w:cs="Calibri" w:cstheme="minorHAnsi"/>
+      <w:iCs/>
+      <w:sz w:val="24"/>
+      <w:szCs w:val="24"/>
+    </w:rPr>
+  </w:style>
+  <w:style w:type="character" w:styleId="ListLabel1224">
+    <w:name w:val="ListLabel 1224"/>
+    <w:qFormat/>
+    <w:rPr>
+      <w:rFonts w:ascii="Segoe UI;SegoeUI;Segoe WP;Helvetica Neue;Helvetica;Tahoma;Arial;sans-serif" w:hAnsi="Segoe UI;SegoeUI;Segoe WP;Helvetica Neue;Helvetica;Tahoma;Arial;sans-serif"/>
+      <w:b w:val="false"/>
+      <w:i w:val="false"/>
+      <w:caps w:val="false"/>
+      <w:smallCaps w:val="false"/>
+      <w:strike w:val="false"/>
+      <w:dstrike w:val="false"/>
+      <w:spacing w:val="0"/>
+      <w:sz w:val="21"/>
+      <w:highlight w:val="white"/>
+      <w:u w:val="none"/>
+      <w:effect w:val="none"/>
+    </w:rPr>
+  </w:style>
+  <w:style w:type="character" w:styleId="ListLabel1225">
+    <w:name w:val="ListLabel 1225"/>
+    <w:qFormat/>
+    <w:rPr>
+      <w:rFonts w:ascii="Times New Roman;serif" w:hAnsi="Times New Roman;serif"/>
+      <w:b w:val="false"/>
+      <w:i w:val="false"/>
+      <w:caps w:val="false"/>
+      <w:smallCaps w:val="false"/>
+      <w:color w:val="800080"/>
+      <w:spacing w:val="0"/>
+      <w:sz w:val="24"/>
+      <w:u w:val="single"/>
+    </w:rPr>
+  </w:style>
+  <w:style w:type="character" w:styleId="ListLabel1226">
+    <w:name w:val="ListLabel 1226"/>
+    <w:qFormat/>
+    <w:rPr>
+      <w:rFonts w:ascii="Consolas" w:hAnsi="Consolas"/>
+      <w:i w:val="false"/>
+      <w:iCs w:val="false"/>
+      <w:color w:val="auto"/>
+      <w:sz w:val="19"/>
+    </w:rPr>
+  </w:style>
+  <w:style w:type="character" w:styleId="ListLabel1227">
+    <w:name w:val="ListLabel 1227"/>
     <w:qFormat/>
     <w:rPr>
       <w:rFonts w:ascii="Consolas" w:hAnsi="Consolas"/>

</xml_diff>

<commit_message>
Display both colors on SinglePinEditDlg
</commit_message>
<xml_diff>
--- a/Fractal X plans.docx
+++ b/Fractal X plans.docx
@@ -45717,11 +45717,7 @@
       </w:pPr>
       <w:r>
         <w:rPr/>
-        <w:t>5) Allow selecting colors 1 or 2 -</w:t>
-      </w:r>
-      <w:r>
-        <w:rPr/>
-        <w:t>ok</w:t>
+        <w:t>5) Allow selecting colors 1 or 2 -ok</w:t>
       </w:r>
     </w:p>
     <w:p>
@@ -45737,6 +45733,10 @@
         <w:rPr/>
         <w:t>6) Commit  -</w:t>
       </w:r>
+      <w:r>
+        <w:rPr/>
+        <w:t>ok</w:t>
+      </w:r>
     </w:p>
     <w:p>
       <w:pPr>
@@ -45749,7 +45749,19 @@
       </w:pPr>
       <w:r>
         <w:rPr/>
-        <w:t>7) Display both colors even though 1 is selected. Maybe labe color 1 and 2</w:t>
+        <w:t>7) Display both colors even though 1 is selected. Maybe labe</w:t>
+      </w:r>
+      <w:r>
+        <w:rPr/>
+        <w:t>l</w:t>
+      </w:r>
+      <w:r>
+        <w:rPr/>
+        <w:t xml:space="preserve"> color 1 and 2 -</w:t>
+      </w:r>
+      <w:r>
+        <w:rPr/>
+        <w:t>ok</w:t>
       </w:r>
     </w:p>
     <w:p>
@@ -45763,8 +45775,14 @@
       </w:pPr>
       <w:r>
         <w:rPr/>
-        <w:t>8) commit</w:t>
-      </w:r>
+        <w:t xml:space="preserve">8) commit – </w:t>
+      </w:r>
+      <w:bookmarkStart w:id="39" w:name="__DdeLink__3378_2702737561"/>
+      <w:r>
+        <w:rPr/>
+        <w:t>Display both colors on SinglePinEditDlg</w:t>
+      </w:r>
+      <w:bookmarkEnd w:id="39"/>
     </w:p>
     <w:p>
       <w:pPr>
@@ -60022,6 +60040,195 @@
   </w:style>
   <w:style w:type="character" w:styleId="ListLabel1227">
     <w:name w:val="ListLabel 1227"/>
+    <w:qFormat/>
+    <w:rPr>
+      <w:rFonts w:ascii="Consolas" w:hAnsi="Consolas"/>
+      <w:i w:val="false"/>
+      <w:color w:val="000000"/>
+      <w:sz w:val="19"/>
+    </w:rPr>
+  </w:style>
+  <w:style w:type="character" w:styleId="ListLabel1228">
+    <w:name w:val="ListLabel 1228"/>
+    <w:qFormat/>
+    <w:rPr>
+      <w:rFonts w:cs="Consolas"/>
+      <w:color w:val="000000"/>
+      <w:sz w:val="19"/>
+    </w:rPr>
+  </w:style>
+  <w:style w:type="character" w:styleId="ListLabel1229">
+    <w:name w:val="ListLabel 1229"/>
+    <w:qFormat/>
+    <w:rPr>
+      <w:rFonts w:cs="Consolas"/>
+      <w:color w:val="000000"/>
+      <w:sz w:val="19"/>
+    </w:rPr>
+  </w:style>
+  <w:style w:type="character" w:styleId="ListLabel1230">
+    <w:name w:val="ListLabel 1230"/>
+    <w:qFormat/>
+    <w:rPr>
+      <w:rFonts w:cs="Consolas"/>
+      <w:color w:val="000000"/>
+      <w:sz w:val="19"/>
+    </w:rPr>
+  </w:style>
+  <w:style w:type="character" w:styleId="ListLabel1231">
+    <w:name w:val="ListLabel 1231"/>
+    <w:qFormat/>
+    <w:rPr>
+      <w:rFonts w:cs="Consolas"/>
+      <w:color w:val="000000"/>
+      <w:sz w:val="19"/>
+    </w:rPr>
+  </w:style>
+  <w:style w:type="character" w:styleId="ListLabel1232">
+    <w:name w:val="ListLabel 1232"/>
+    <w:qFormat/>
+    <w:rPr>
+      <w:rFonts w:ascii="apple-system;BlinkMacSystemFont;Segoe UI;Helvetica;Arial;sans-serif;Apple Color Emoji;Segoe UI Emoji;Segoe UI Symbol" w:hAnsi="apple-system;BlinkMacSystemFont;Segoe UI;Helvetica;Arial;sans-serif;Apple Color Emoji;Segoe UI Emoji;Segoe UI Symbol" w:cs="OpenSymbol"/>
+      <w:b w:val="false"/>
+      <w:sz w:val="24"/>
+    </w:rPr>
+  </w:style>
+  <w:style w:type="character" w:styleId="ListLabel1233">
+    <w:name w:val="ListLabel 1233"/>
+    <w:qFormat/>
+    <w:rPr>
+      <w:rFonts w:cs="OpenSymbol"/>
+    </w:rPr>
+  </w:style>
+  <w:style w:type="character" w:styleId="ListLabel1234">
+    <w:name w:val="ListLabel 1234"/>
+    <w:qFormat/>
+    <w:rPr>
+      <w:rFonts w:cs="OpenSymbol"/>
+    </w:rPr>
+  </w:style>
+  <w:style w:type="character" w:styleId="ListLabel1235">
+    <w:name w:val="ListLabel 1235"/>
+    <w:qFormat/>
+    <w:rPr>
+      <w:rFonts w:cs="OpenSymbol"/>
+    </w:rPr>
+  </w:style>
+  <w:style w:type="character" w:styleId="ListLabel1236">
+    <w:name w:val="ListLabel 1236"/>
+    <w:qFormat/>
+    <w:rPr>
+      <w:rFonts w:cs="OpenSymbol"/>
+    </w:rPr>
+  </w:style>
+  <w:style w:type="character" w:styleId="ListLabel1237">
+    <w:name w:val="ListLabel 1237"/>
+    <w:qFormat/>
+    <w:rPr>
+      <w:rFonts w:cs="OpenSymbol"/>
+    </w:rPr>
+  </w:style>
+  <w:style w:type="character" w:styleId="ListLabel1238">
+    <w:name w:val="ListLabel 1238"/>
+    <w:qFormat/>
+    <w:rPr>
+      <w:rFonts w:cs="OpenSymbol"/>
+    </w:rPr>
+  </w:style>
+  <w:style w:type="character" w:styleId="ListLabel1239">
+    <w:name w:val="ListLabel 1239"/>
+    <w:qFormat/>
+    <w:rPr>
+      <w:rFonts w:cs="OpenSymbol"/>
+    </w:rPr>
+  </w:style>
+  <w:style w:type="character" w:styleId="ListLabel1240">
+    <w:name w:val="ListLabel 1240"/>
+    <w:qFormat/>
+    <w:rPr>
+      <w:rFonts w:cs="OpenSymbol"/>
+    </w:rPr>
+  </w:style>
+  <w:style w:type="character" w:styleId="ListLabel1241">
+    <w:name w:val="ListLabel 1241"/>
+    <w:qFormat/>
+    <w:rPr>
+      <w:rFonts w:cs="Calibri" w:cstheme="minorHAnsi"/>
+      <w:sz w:val="28"/>
+      <w:szCs w:val="28"/>
+    </w:rPr>
+  </w:style>
+  <w:style w:type="character" w:styleId="ListLabel1242">
+    <w:name w:val="ListLabel 1242"/>
+    <w:qFormat/>
+    <w:rPr>
+      <w:rFonts w:eastAsia="" w:eastAsiaTheme="majorEastAsia"/>
+      <w:color w:val="003080"/>
+      <w:sz w:val="19"/>
+      <w:szCs w:val="19"/>
+    </w:rPr>
+  </w:style>
+  <w:style w:type="character" w:styleId="ListLabel1243">
+    <w:name w:val="ListLabel 1243"/>
+    <w:qFormat/>
+    <w:rPr/>
+  </w:style>
+  <w:style w:type="character" w:styleId="ListLabel1244">
+    <w:name w:val="ListLabel 1244"/>
+    <w:qFormat/>
+    <w:rPr>
+      <w:rFonts w:cs="Calibri" w:cstheme="minorHAnsi"/>
+      <w:iCs/>
+      <w:sz w:val="24"/>
+      <w:szCs w:val="24"/>
+    </w:rPr>
+  </w:style>
+  <w:style w:type="character" w:styleId="ListLabel1245">
+    <w:name w:val="ListLabel 1245"/>
+    <w:qFormat/>
+    <w:rPr>
+      <w:rFonts w:ascii="Segoe UI;SegoeUI;Segoe WP;Helvetica Neue;Helvetica;Tahoma;Arial;sans-serif" w:hAnsi="Segoe UI;SegoeUI;Segoe WP;Helvetica Neue;Helvetica;Tahoma;Arial;sans-serif"/>
+      <w:b w:val="false"/>
+      <w:i w:val="false"/>
+      <w:caps w:val="false"/>
+      <w:smallCaps w:val="false"/>
+      <w:strike w:val="false"/>
+      <w:dstrike w:val="false"/>
+      <w:spacing w:val="0"/>
+      <w:sz w:val="21"/>
+      <w:highlight w:val="white"/>
+      <w:u w:val="none"/>
+      <w:effect w:val="none"/>
+    </w:rPr>
+  </w:style>
+  <w:style w:type="character" w:styleId="ListLabel1246">
+    <w:name w:val="ListLabel 1246"/>
+    <w:qFormat/>
+    <w:rPr>
+      <w:rFonts w:ascii="Times New Roman;serif" w:hAnsi="Times New Roman;serif"/>
+      <w:b w:val="false"/>
+      <w:i w:val="false"/>
+      <w:caps w:val="false"/>
+      <w:smallCaps w:val="false"/>
+      <w:color w:val="800080"/>
+      <w:spacing w:val="0"/>
+      <w:sz w:val="24"/>
+      <w:u w:val="single"/>
+    </w:rPr>
+  </w:style>
+  <w:style w:type="character" w:styleId="ListLabel1247">
+    <w:name w:val="ListLabel 1247"/>
+    <w:qFormat/>
+    <w:rPr>
+      <w:rFonts w:ascii="Consolas" w:hAnsi="Consolas"/>
+      <w:i w:val="false"/>
+      <w:iCs w:val="false"/>
+      <w:color w:val="auto"/>
+      <w:sz w:val="19"/>
+    </w:rPr>
+  </w:style>
+  <w:style w:type="character" w:styleId="ListLabel1248">
+    <w:name w:val="ListLabel 1248"/>
     <w:qFormat/>
     <w:rPr>
       <w:rFonts w:ascii="Consolas" w:hAnsi="Consolas"/>

</xml_diff>

<commit_message>
Allow setting the pin position index
</commit_message>
<xml_diff>
--- a/Fractal X plans.docx
+++ b/Fractal X plans.docx
@@ -45731,11 +45731,7 @@
       </w:pPr>
       <w:r>
         <w:rPr/>
-        <w:t>6) Commit  -</w:t>
-      </w:r>
-      <w:r>
-        <w:rPr/>
-        <w:t>ok</w:t>
+        <w:t>6) Commit  -ok</w:t>
       </w:r>
     </w:p>
     <w:p>
@@ -45749,19 +45745,7 @@
       </w:pPr>
       <w:r>
         <w:rPr/>
-        <w:t>7) Display both colors even though 1 is selected. Maybe labe</w:t>
-      </w:r>
-      <w:r>
-        <w:rPr/>
-        <w:t>l</w:t>
-      </w:r>
-      <w:r>
-        <w:rPr/>
-        <w:t xml:space="preserve"> color 1 and 2 -</w:t>
-      </w:r>
-      <w:r>
-        <w:rPr/>
-        <w:t>ok</w:t>
+        <w:t>7) Display both colors even though 1 is selected. Maybe label color 1 and 2 -ok</w:t>
       </w:r>
     </w:p>
     <w:p>
@@ -45783,6 +45767,14 @@
         <w:t>Display both colors on SinglePinEditDlg</w:t>
       </w:r>
       <w:bookmarkEnd w:id="39"/>
+      <w:r>
+        <w:rPr/>
+        <w:t xml:space="preserve"> -</w:t>
+      </w:r>
+      <w:r>
+        <w:rPr/>
+        <w:t>ok</w:t>
+      </w:r>
     </w:p>
     <w:p>
       <w:pPr>
@@ -45795,7 +45787,11 @@
       </w:pPr>
       <w:r>
         <w:rPr/>
-        <w:t>9) Display index in dialog</w:t>
+        <w:t>9) Display index in dialog -</w:t>
+      </w:r>
+      <w:r>
+        <w:rPr/>
+        <w:t>ok</w:t>
       </w:r>
     </w:p>
     <w:p>
@@ -45809,7 +45805,11 @@
       </w:pPr>
       <w:r>
         <w:rPr/>
-        <w:t>10) When it is edited have it determine if it’s allowed</w:t>
+        <w:t>10) When it is edited have it determine if it’s allowed -</w:t>
+      </w:r>
+      <w:r>
+        <w:rPr/>
+        <w:t>ok</w:t>
       </w:r>
     </w:p>
     <w:p>
@@ -45823,7 +45823,90 @@
       </w:pPr>
       <w:r>
         <w:rPr/>
-        <w:t>11) When index is edited have it update the pin order</w:t>
+        <w:t>11) When index is edited have it update the pin order -</w:t>
+      </w:r>
+      <w:r>
+        <w:rPr/>
+        <w:t>ok</w:t>
+      </w:r>
+    </w:p>
+    <w:p>
+      <w:pPr>
+        <w:pStyle w:val="Normal"/>
+        <w:widowControl/>
+        <w:bidi w:val="0"/>
+        <w:spacing w:lineRule="auto" w:line="276" w:before="0" w:after="200"/>
+        <w:jc w:val="left"/>
+        <w:rPr/>
+      </w:pPr>
+      <w:r>
+        <w:rPr/>
+        <w:t xml:space="preserve">12) Commit – </w:t>
+      </w:r>
+      <w:bookmarkStart w:id="40" w:name="__DdeLink__3384_1471775835"/>
+      <w:r>
+        <w:rPr/>
+        <w:t>Allow setting the pin position index</w:t>
+      </w:r>
+      <w:bookmarkEnd w:id="40"/>
+      <w:r>
+        <w:rPr/>
+        <w:t xml:space="preserve"> -ok</w:t>
+      </w:r>
+    </w:p>
+    <w:p>
+      <w:pPr>
+        <w:pStyle w:val="Normal"/>
+        <w:widowControl/>
+        <w:bidi w:val="0"/>
+        <w:spacing w:lineRule="auto" w:line="276" w:before="0" w:after="200"/>
+        <w:jc w:val="left"/>
+        <w:rPr/>
+      </w:pPr>
+      <w:r>
+        <w:rPr/>
+      </w:r>
+    </w:p>
+    <w:p>
+      <w:pPr>
+        <w:pStyle w:val="Normal"/>
+        <w:widowControl/>
+        <w:bidi w:val="0"/>
+        <w:spacing w:lineRule="auto" w:line="276" w:before="0" w:after="200"/>
+        <w:jc w:val="left"/>
+        <w:rPr/>
+      </w:pPr>
+      <w:r>
+        <w:rPr/>
+        <w:t>5/25/19</w:t>
+      </w:r>
+    </w:p>
+    <w:p>
+      <w:pPr>
+        <w:pStyle w:val="Normal"/>
+        <w:widowControl/>
+        <w:bidi w:val="0"/>
+        <w:spacing w:lineRule="auto" w:line="276" w:before="0" w:after="200"/>
+        <w:jc w:val="left"/>
+        <w:rPr/>
+      </w:pPr>
+      <w:r>
+        <w:rPr/>
+        <w:t>Did 5-12 above</w:t>
+      </w:r>
+    </w:p>
+    <w:p>
+      <w:pPr>
+        <w:pStyle w:val="Normal"/>
+        <w:widowControl/>
+        <w:bidi w:val="0"/>
+        <w:spacing w:lineRule="auto" w:line="276" w:before="0" w:after="200"/>
+        <w:jc w:val="left"/>
+        <w:rPr/>
+      </w:pPr>
+      <w:r>
+        <w:rPr/>
+        <w:t>Next use this dlg when adding a pin</w:t>
       </w:r>
     </w:p>
     <w:sectPr>
@@ -60229,6 +60312,195 @@
   </w:style>
   <w:style w:type="character" w:styleId="ListLabel1248">
     <w:name w:val="ListLabel 1248"/>
+    <w:qFormat/>
+    <w:rPr>
+      <w:rFonts w:ascii="Consolas" w:hAnsi="Consolas"/>
+      <w:i w:val="false"/>
+      <w:color w:val="000000"/>
+      <w:sz w:val="19"/>
+    </w:rPr>
+  </w:style>
+  <w:style w:type="character" w:styleId="ListLabel1249">
+    <w:name w:val="ListLabel 1249"/>
+    <w:qFormat/>
+    <w:rPr>
+      <w:rFonts w:cs="Consolas"/>
+      <w:color w:val="000000"/>
+      <w:sz w:val="19"/>
+    </w:rPr>
+  </w:style>
+  <w:style w:type="character" w:styleId="ListLabel1250">
+    <w:name w:val="ListLabel 1250"/>
+    <w:qFormat/>
+    <w:rPr>
+      <w:rFonts w:cs="Consolas"/>
+      <w:color w:val="000000"/>
+      <w:sz w:val="19"/>
+    </w:rPr>
+  </w:style>
+  <w:style w:type="character" w:styleId="ListLabel1251">
+    <w:name w:val="ListLabel 1251"/>
+    <w:qFormat/>
+    <w:rPr>
+      <w:rFonts w:cs="Consolas"/>
+      <w:color w:val="000000"/>
+      <w:sz w:val="19"/>
+    </w:rPr>
+  </w:style>
+  <w:style w:type="character" w:styleId="ListLabel1252">
+    <w:name w:val="ListLabel 1252"/>
+    <w:qFormat/>
+    <w:rPr>
+      <w:rFonts w:cs="Consolas"/>
+      <w:color w:val="000000"/>
+      <w:sz w:val="19"/>
+    </w:rPr>
+  </w:style>
+  <w:style w:type="character" w:styleId="ListLabel1253">
+    <w:name w:val="ListLabel 1253"/>
+    <w:qFormat/>
+    <w:rPr>
+      <w:rFonts w:ascii="apple-system;BlinkMacSystemFont;Segoe UI;Helvetica;Arial;sans-serif;Apple Color Emoji;Segoe UI Emoji;Segoe UI Symbol" w:hAnsi="apple-system;BlinkMacSystemFont;Segoe UI;Helvetica;Arial;sans-serif;Apple Color Emoji;Segoe UI Emoji;Segoe UI Symbol" w:cs="OpenSymbol"/>
+      <w:b w:val="false"/>
+      <w:sz w:val="24"/>
+    </w:rPr>
+  </w:style>
+  <w:style w:type="character" w:styleId="ListLabel1254">
+    <w:name w:val="ListLabel 1254"/>
+    <w:qFormat/>
+    <w:rPr>
+      <w:rFonts w:cs="OpenSymbol"/>
+    </w:rPr>
+  </w:style>
+  <w:style w:type="character" w:styleId="ListLabel1255">
+    <w:name w:val="ListLabel 1255"/>
+    <w:qFormat/>
+    <w:rPr>
+      <w:rFonts w:cs="OpenSymbol"/>
+    </w:rPr>
+  </w:style>
+  <w:style w:type="character" w:styleId="ListLabel1256">
+    <w:name w:val="ListLabel 1256"/>
+    <w:qFormat/>
+    <w:rPr>
+      <w:rFonts w:cs="OpenSymbol"/>
+    </w:rPr>
+  </w:style>
+  <w:style w:type="character" w:styleId="ListLabel1257">
+    <w:name w:val="ListLabel 1257"/>
+    <w:qFormat/>
+    <w:rPr>
+      <w:rFonts w:cs="OpenSymbol"/>
+    </w:rPr>
+  </w:style>
+  <w:style w:type="character" w:styleId="ListLabel1258">
+    <w:name w:val="ListLabel 1258"/>
+    <w:qFormat/>
+    <w:rPr>
+      <w:rFonts w:cs="OpenSymbol"/>
+    </w:rPr>
+  </w:style>
+  <w:style w:type="character" w:styleId="ListLabel1259">
+    <w:name w:val="ListLabel 1259"/>
+    <w:qFormat/>
+    <w:rPr>
+      <w:rFonts w:cs="OpenSymbol"/>
+    </w:rPr>
+  </w:style>
+  <w:style w:type="character" w:styleId="ListLabel1260">
+    <w:name w:val="ListLabel 1260"/>
+    <w:qFormat/>
+    <w:rPr>
+      <w:rFonts w:cs="OpenSymbol"/>
+    </w:rPr>
+  </w:style>
+  <w:style w:type="character" w:styleId="ListLabel1261">
+    <w:name w:val="ListLabel 1261"/>
+    <w:qFormat/>
+    <w:rPr>
+      <w:rFonts w:cs="OpenSymbol"/>
+    </w:rPr>
+  </w:style>
+  <w:style w:type="character" w:styleId="ListLabel1262">
+    <w:name w:val="ListLabel 1262"/>
+    <w:qFormat/>
+    <w:rPr>
+      <w:rFonts w:cs="Calibri" w:cstheme="minorHAnsi"/>
+      <w:sz w:val="28"/>
+      <w:szCs w:val="28"/>
+    </w:rPr>
+  </w:style>
+  <w:style w:type="character" w:styleId="ListLabel1263">
+    <w:name w:val="ListLabel 1263"/>
+    <w:qFormat/>
+    <w:rPr>
+      <w:rFonts w:eastAsia="" w:eastAsiaTheme="majorEastAsia"/>
+      <w:color w:val="003080"/>
+      <w:sz w:val="19"/>
+      <w:szCs w:val="19"/>
+    </w:rPr>
+  </w:style>
+  <w:style w:type="character" w:styleId="ListLabel1264">
+    <w:name w:val="ListLabel 1264"/>
+    <w:qFormat/>
+    <w:rPr/>
+  </w:style>
+  <w:style w:type="character" w:styleId="ListLabel1265">
+    <w:name w:val="ListLabel 1265"/>
+    <w:qFormat/>
+    <w:rPr>
+      <w:rFonts w:cs="Calibri" w:cstheme="minorHAnsi"/>
+      <w:iCs/>
+      <w:sz w:val="24"/>
+      <w:szCs w:val="24"/>
+    </w:rPr>
+  </w:style>
+  <w:style w:type="character" w:styleId="ListLabel1266">
+    <w:name w:val="ListLabel 1266"/>
+    <w:qFormat/>
+    <w:rPr>
+      <w:rFonts w:ascii="Segoe UI;SegoeUI;Segoe WP;Helvetica Neue;Helvetica;Tahoma;Arial;sans-serif" w:hAnsi="Segoe UI;SegoeUI;Segoe WP;Helvetica Neue;Helvetica;Tahoma;Arial;sans-serif"/>
+      <w:b w:val="false"/>
+      <w:i w:val="false"/>
+      <w:caps w:val="false"/>
+      <w:smallCaps w:val="false"/>
+      <w:strike w:val="false"/>
+      <w:dstrike w:val="false"/>
+      <w:spacing w:val="0"/>
+      <w:sz w:val="21"/>
+      <w:highlight w:val="white"/>
+      <w:u w:val="none"/>
+      <w:effect w:val="none"/>
+    </w:rPr>
+  </w:style>
+  <w:style w:type="character" w:styleId="ListLabel1267">
+    <w:name w:val="ListLabel 1267"/>
+    <w:qFormat/>
+    <w:rPr>
+      <w:rFonts w:ascii="Times New Roman;serif" w:hAnsi="Times New Roman;serif"/>
+      <w:b w:val="false"/>
+      <w:i w:val="false"/>
+      <w:caps w:val="false"/>
+      <w:smallCaps w:val="false"/>
+      <w:color w:val="800080"/>
+      <w:spacing w:val="0"/>
+      <w:sz w:val="24"/>
+      <w:u w:val="single"/>
+    </w:rPr>
+  </w:style>
+  <w:style w:type="character" w:styleId="ListLabel1268">
+    <w:name w:val="ListLabel 1268"/>
+    <w:qFormat/>
+    <w:rPr>
+      <w:rFonts w:ascii="Consolas" w:hAnsi="Consolas"/>
+      <w:i w:val="false"/>
+      <w:iCs w:val="false"/>
+      <w:color w:val="auto"/>
+      <w:sz w:val="19"/>
+    </w:rPr>
+  </w:style>
+  <w:style w:type="character" w:styleId="ListLabel1269">
+    <w:name w:val="ListLabel 1269"/>
     <w:qFormat/>
     <w:rPr>
       <w:rFonts w:ascii="Consolas" w:hAnsi="Consolas"/>

</xml_diff>

<commit_message>
Implemented editing new pin
</commit_message>
<xml_diff>
--- a/Fractal X plans.docx
+++ b/Fractal X plans.docx
@@ -45769,11 +45769,7 @@
       <w:bookmarkEnd w:id="39"/>
       <w:r>
         <w:rPr/>
-        <w:t xml:space="preserve"> -</w:t>
-      </w:r>
-      <w:r>
-        <w:rPr/>
-        <w:t>ok</w:t>
+        <w:t xml:space="preserve"> -ok</w:t>
       </w:r>
     </w:p>
     <w:p>
@@ -45787,11 +45783,7 @@
       </w:pPr>
       <w:r>
         <w:rPr/>
-        <w:t>9) Display index in dialog -</w:t>
-      </w:r>
-      <w:r>
-        <w:rPr/>
-        <w:t>ok</w:t>
+        <w:t>9) Display index in dialog -ok</w:t>
       </w:r>
     </w:p>
     <w:p>
@@ -45805,11 +45797,7 @@
       </w:pPr>
       <w:r>
         <w:rPr/>
-        <w:t>10) When it is edited have it determine if it’s allowed -</w:t>
-      </w:r>
-      <w:r>
-        <w:rPr/>
-        <w:t>ok</w:t>
+        <w:t>10) When it is edited have it determine if it’s allowed -ok</w:t>
       </w:r>
     </w:p>
     <w:p>
@@ -45823,11 +45811,7 @@
       </w:pPr>
       <w:r>
         <w:rPr/>
-        <w:t>11) When index is edited have it update the pin order -</w:t>
-      </w:r>
-      <w:r>
-        <w:rPr/>
-        <w:t>ok</w:t>
+        <w:t>11) When index is edited have it update the pin order -ok</w:t>
       </w:r>
     </w:p>
     <w:p>
@@ -45907,6 +45891,81 @@
       <w:r>
         <w:rPr/>
         <w:t>Next use this dlg when adding a pin</w:t>
+      </w:r>
+    </w:p>
+    <w:p>
+      <w:pPr>
+        <w:pStyle w:val="Normal"/>
+        <w:widowControl/>
+        <w:bidi w:val="0"/>
+        <w:spacing w:lineRule="auto" w:line="276" w:before="0" w:after="200"/>
+        <w:jc w:val="left"/>
+        <w:rPr/>
+      </w:pPr>
+      <w:r>
+        <w:rPr/>
+      </w:r>
+    </w:p>
+    <w:p>
+      <w:pPr>
+        <w:pStyle w:val="Normal"/>
+        <w:widowControl/>
+        <w:bidi w:val="0"/>
+        <w:spacing w:lineRule="auto" w:line="276" w:before="0" w:after="200"/>
+        <w:jc w:val="left"/>
+        <w:rPr/>
+      </w:pPr>
+      <w:r>
+        <w:rPr/>
+        <w:t>5/18/19</w:t>
+      </w:r>
+    </w:p>
+    <w:p>
+      <w:pPr>
+        <w:pStyle w:val="Normal"/>
+        <w:widowControl/>
+        <w:bidi w:val="0"/>
+        <w:spacing w:lineRule="auto" w:line="276" w:before="0" w:after="200"/>
+        <w:jc w:val="left"/>
+        <w:rPr/>
+      </w:pPr>
+      <w:r>
+        <w:rPr/>
+        <w:t>Commit -</w:t>
+      </w:r>
+      <w:bookmarkStart w:id="41" w:name="__DdeLink__3393_2524738818"/>
+      <w:r>
+        <w:rPr/>
+        <w:t xml:space="preserve"> Implemented editing new pin</w:t>
+      </w:r>
+      <w:bookmarkEnd w:id="41"/>
+    </w:p>
+    <w:p>
+      <w:pPr>
+        <w:pStyle w:val="Normal"/>
+        <w:widowControl/>
+        <w:bidi w:val="0"/>
+        <w:spacing w:lineRule="auto" w:line="276" w:before="0" w:after="200"/>
+        <w:jc w:val="left"/>
+        <w:rPr/>
+      </w:pPr>
+      <w:r>
+        <w:rPr/>
+        <w:t>Update release version on computer and backup on external drives</w:t>
+      </w:r>
+    </w:p>
+    <w:p>
+      <w:pPr>
+        <w:pStyle w:val="Normal"/>
+        <w:widowControl/>
+        <w:bidi w:val="0"/>
+        <w:spacing w:lineRule="auto" w:line="276" w:before="0" w:after="200"/>
+        <w:jc w:val="left"/>
+        <w:rPr/>
+      </w:pPr>
+      <w:r>
+        <w:rPr/>
+        <w:t>Next Palette selection dialog</w:t>
       </w:r>
     </w:p>
     <w:sectPr>
@@ -60501,6 +60560,195 @@
   </w:style>
   <w:style w:type="character" w:styleId="ListLabel1269">
     <w:name w:val="ListLabel 1269"/>
+    <w:qFormat/>
+    <w:rPr>
+      <w:rFonts w:ascii="Consolas" w:hAnsi="Consolas"/>
+      <w:i w:val="false"/>
+      <w:color w:val="000000"/>
+      <w:sz w:val="19"/>
+    </w:rPr>
+  </w:style>
+  <w:style w:type="character" w:styleId="ListLabel1270">
+    <w:name w:val="ListLabel 1270"/>
+    <w:qFormat/>
+    <w:rPr>
+      <w:rFonts w:cs="Consolas"/>
+      <w:color w:val="000000"/>
+      <w:sz w:val="19"/>
+    </w:rPr>
+  </w:style>
+  <w:style w:type="character" w:styleId="ListLabel1271">
+    <w:name w:val="ListLabel 1271"/>
+    <w:qFormat/>
+    <w:rPr>
+      <w:rFonts w:cs="Consolas"/>
+      <w:color w:val="000000"/>
+      <w:sz w:val="19"/>
+    </w:rPr>
+  </w:style>
+  <w:style w:type="character" w:styleId="ListLabel1272">
+    <w:name w:val="ListLabel 1272"/>
+    <w:qFormat/>
+    <w:rPr>
+      <w:rFonts w:cs="Consolas"/>
+      <w:color w:val="000000"/>
+      <w:sz w:val="19"/>
+    </w:rPr>
+  </w:style>
+  <w:style w:type="character" w:styleId="ListLabel1273">
+    <w:name w:val="ListLabel 1273"/>
+    <w:qFormat/>
+    <w:rPr>
+      <w:rFonts w:cs="Consolas"/>
+      <w:color w:val="000000"/>
+      <w:sz w:val="19"/>
+    </w:rPr>
+  </w:style>
+  <w:style w:type="character" w:styleId="ListLabel1274">
+    <w:name w:val="ListLabel 1274"/>
+    <w:qFormat/>
+    <w:rPr>
+      <w:rFonts w:ascii="apple-system;BlinkMacSystemFont;Segoe UI;Helvetica;Arial;sans-serif;Apple Color Emoji;Segoe UI Emoji;Segoe UI Symbol" w:hAnsi="apple-system;BlinkMacSystemFont;Segoe UI;Helvetica;Arial;sans-serif;Apple Color Emoji;Segoe UI Emoji;Segoe UI Symbol" w:cs="OpenSymbol"/>
+      <w:b w:val="false"/>
+      <w:sz w:val="24"/>
+    </w:rPr>
+  </w:style>
+  <w:style w:type="character" w:styleId="ListLabel1275">
+    <w:name w:val="ListLabel 1275"/>
+    <w:qFormat/>
+    <w:rPr>
+      <w:rFonts w:cs="OpenSymbol"/>
+    </w:rPr>
+  </w:style>
+  <w:style w:type="character" w:styleId="ListLabel1276">
+    <w:name w:val="ListLabel 1276"/>
+    <w:qFormat/>
+    <w:rPr>
+      <w:rFonts w:cs="OpenSymbol"/>
+    </w:rPr>
+  </w:style>
+  <w:style w:type="character" w:styleId="ListLabel1277">
+    <w:name w:val="ListLabel 1277"/>
+    <w:qFormat/>
+    <w:rPr>
+      <w:rFonts w:cs="OpenSymbol"/>
+    </w:rPr>
+  </w:style>
+  <w:style w:type="character" w:styleId="ListLabel1278">
+    <w:name w:val="ListLabel 1278"/>
+    <w:qFormat/>
+    <w:rPr>
+      <w:rFonts w:cs="OpenSymbol"/>
+    </w:rPr>
+  </w:style>
+  <w:style w:type="character" w:styleId="ListLabel1279">
+    <w:name w:val="ListLabel 1279"/>
+    <w:qFormat/>
+    <w:rPr>
+      <w:rFonts w:cs="OpenSymbol"/>
+    </w:rPr>
+  </w:style>
+  <w:style w:type="character" w:styleId="ListLabel1280">
+    <w:name w:val="ListLabel 1280"/>
+    <w:qFormat/>
+    <w:rPr>
+      <w:rFonts w:cs="OpenSymbol"/>
+    </w:rPr>
+  </w:style>
+  <w:style w:type="character" w:styleId="ListLabel1281">
+    <w:name w:val="ListLabel 1281"/>
+    <w:qFormat/>
+    <w:rPr>
+      <w:rFonts w:cs="OpenSymbol"/>
+    </w:rPr>
+  </w:style>
+  <w:style w:type="character" w:styleId="ListLabel1282">
+    <w:name w:val="ListLabel 1282"/>
+    <w:qFormat/>
+    <w:rPr>
+      <w:rFonts w:cs="OpenSymbol"/>
+    </w:rPr>
+  </w:style>
+  <w:style w:type="character" w:styleId="ListLabel1283">
+    <w:name w:val="ListLabel 1283"/>
+    <w:qFormat/>
+    <w:rPr>
+      <w:rFonts w:cs="Calibri" w:cstheme="minorHAnsi"/>
+      <w:sz w:val="28"/>
+      <w:szCs w:val="28"/>
+    </w:rPr>
+  </w:style>
+  <w:style w:type="character" w:styleId="ListLabel1284">
+    <w:name w:val="ListLabel 1284"/>
+    <w:qFormat/>
+    <w:rPr>
+      <w:rFonts w:eastAsia="" w:eastAsiaTheme="majorEastAsia"/>
+      <w:color w:val="003080"/>
+      <w:sz w:val="19"/>
+      <w:szCs w:val="19"/>
+    </w:rPr>
+  </w:style>
+  <w:style w:type="character" w:styleId="ListLabel1285">
+    <w:name w:val="ListLabel 1285"/>
+    <w:qFormat/>
+    <w:rPr/>
+  </w:style>
+  <w:style w:type="character" w:styleId="ListLabel1286">
+    <w:name w:val="ListLabel 1286"/>
+    <w:qFormat/>
+    <w:rPr>
+      <w:rFonts w:cs="Calibri" w:cstheme="minorHAnsi"/>
+      <w:iCs/>
+      <w:sz w:val="24"/>
+      <w:szCs w:val="24"/>
+    </w:rPr>
+  </w:style>
+  <w:style w:type="character" w:styleId="ListLabel1287">
+    <w:name w:val="ListLabel 1287"/>
+    <w:qFormat/>
+    <w:rPr>
+      <w:rFonts w:ascii="Segoe UI;SegoeUI;Segoe WP;Helvetica Neue;Helvetica;Tahoma;Arial;sans-serif" w:hAnsi="Segoe UI;SegoeUI;Segoe WP;Helvetica Neue;Helvetica;Tahoma;Arial;sans-serif"/>
+      <w:b w:val="false"/>
+      <w:i w:val="false"/>
+      <w:caps w:val="false"/>
+      <w:smallCaps w:val="false"/>
+      <w:strike w:val="false"/>
+      <w:dstrike w:val="false"/>
+      <w:spacing w:val="0"/>
+      <w:sz w:val="21"/>
+      <w:highlight w:val="white"/>
+      <w:u w:val="none"/>
+      <w:effect w:val="none"/>
+    </w:rPr>
+  </w:style>
+  <w:style w:type="character" w:styleId="ListLabel1288">
+    <w:name w:val="ListLabel 1288"/>
+    <w:qFormat/>
+    <w:rPr>
+      <w:rFonts w:ascii="Times New Roman;serif" w:hAnsi="Times New Roman;serif"/>
+      <w:b w:val="false"/>
+      <w:i w:val="false"/>
+      <w:caps w:val="false"/>
+      <w:smallCaps w:val="false"/>
+      <w:color w:val="800080"/>
+      <w:spacing w:val="0"/>
+      <w:sz w:val="24"/>
+      <w:u w:val="single"/>
+    </w:rPr>
+  </w:style>
+  <w:style w:type="character" w:styleId="ListLabel1289">
+    <w:name w:val="ListLabel 1289"/>
+    <w:qFormat/>
+    <w:rPr>
+      <w:rFonts w:ascii="Consolas" w:hAnsi="Consolas"/>
+      <w:i w:val="false"/>
+      <w:iCs w:val="false"/>
+      <w:color w:val="auto"/>
+      <w:sz w:val="19"/>
+    </w:rPr>
+  </w:style>
+  <w:style w:type="character" w:styleId="ListLabel1290">
+    <w:name w:val="ListLabel 1290"/>
     <w:qFormat/>
     <w:rPr>
       <w:rFonts w:ascii="Consolas" w:hAnsi="Consolas"/>

</xml_diff>

<commit_message>
Added loading palettes in CPaletteSelectionDlg
</commit_message>
<xml_diff>
--- a/Fractal X plans.docx
+++ b/Fractal X plans.docx
@@ -45966,6 +45966,343 @@
       <w:r>
         <w:rPr/>
         <w:t>Next Palette selection dialog</w:t>
+      </w:r>
+    </w:p>
+    <w:p>
+      <w:pPr>
+        <w:pStyle w:val="Normal"/>
+        <w:widowControl/>
+        <w:bidi w:val="0"/>
+        <w:spacing w:lineRule="auto" w:line="276" w:before="0" w:after="200"/>
+        <w:jc w:val="left"/>
+        <w:rPr/>
+      </w:pPr>
+      <w:r>
+        <w:rPr/>
+      </w:r>
+    </w:p>
+    <w:p>
+      <w:pPr>
+        <w:pStyle w:val="Normal"/>
+        <w:widowControl/>
+        <w:bidi w:val="0"/>
+        <w:spacing w:lineRule="auto" w:line="276" w:before="0" w:after="200"/>
+        <w:jc w:val="left"/>
+        <w:rPr/>
+      </w:pPr>
+      <w:r>
+        <w:rPr/>
+        <w:t>6/1/19</w:t>
+      </w:r>
+    </w:p>
+    <w:p>
+      <w:pPr>
+        <w:pStyle w:val="Normal"/>
+        <w:widowControl/>
+        <w:bidi w:val="0"/>
+        <w:spacing w:lineRule="auto" w:line="276" w:before="0" w:after="200"/>
+        <w:jc w:val="left"/>
+        <w:rPr/>
+      </w:pPr>
+      <w:r>
+        <w:rPr/>
+        <w:t>Add palette list dlg</w:t>
+      </w:r>
+    </w:p>
+    <w:p>
+      <w:pPr>
+        <w:pStyle w:val="Normal"/>
+        <w:widowControl/>
+        <w:bidi w:val="0"/>
+        <w:spacing w:lineRule="auto" w:line="276" w:before="0" w:after="200"/>
+        <w:jc w:val="left"/>
+        <w:rPr/>
+      </w:pPr>
+      <w:r>
+        <w:rPr/>
+        <w:t>use CfolderPickerDialog</w:t>
+      </w:r>
+    </w:p>
+    <w:p>
+      <w:pPr>
+        <w:pStyle w:val="Normal"/>
+        <w:widowControl/>
+        <w:bidi w:val="0"/>
+        <w:spacing w:lineRule="auto" w:line="276" w:before="0" w:after="200"/>
+        <w:jc w:val="left"/>
+        <w:rPr/>
+      </w:pPr>
+      <w:hyperlink r:id="rId32">
+        <w:r>
+          <w:rPr>
+            <w:rStyle w:val="InternetLink"/>
+          </w:rPr>
+          <w:t>https://stackoverflow.com/questions/1304784/cfiledialog-browse-folders</w:t>
+        </w:r>
+      </w:hyperlink>
+      <w:r>
+        <w:rPr/>
+        <w:t xml:space="preserve"> </w:t>
+      </w:r>
+    </w:p>
+    <w:p>
+      <w:pPr>
+        <w:pStyle w:val="Normal"/>
+        <w:widowControl/>
+        <w:bidi w:val="0"/>
+        <w:spacing w:lineRule="auto" w:line="276" w:before="0" w:after="200"/>
+        <w:jc w:val="left"/>
+        <w:rPr/>
+      </w:pPr>
+      <w:r>
+        <w:rPr/>
+        <w:t>IDD_PALELETTE_SELECTION_DLG</w:t>
+      </w:r>
+    </w:p>
+    <w:p>
+      <w:pPr>
+        <w:pStyle w:val="Normal"/>
+        <w:widowControl/>
+        <w:bidi w:val="0"/>
+        <w:spacing w:lineRule="auto" w:line="276" w:before="0" w:after="200"/>
+        <w:jc w:val="left"/>
+        <w:rPr/>
+      </w:pPr>
+      <w:r>
+        <w:rPr/>
+        <w:t>CpaletteSelectionDlg</w:t>
+      </w:r>
+    </w:p>
+    <w:p>
+      <w:pPr>
+        <w:pStyle w:val="Normal"/>
+        <w:widowControl/>
+        <w:bidi w:val="0"/>
+        <w:spacing w:lineRule="auto" w:line="276" w:before="0" w:after="200"/>
+        <w:jc w:val="left"/>
+        <w:rPr/>
+      </w:pPr>
+      <w:r>
+        <w:rPr/>
+        <w:t>1) Create resource -ok</w:t>
+      </w:r>
+    </w:p>
+    <w:p>
+      <w:pPr>
+        <w:pStyle w:val="Normal"/>
+        <w:widowControl/>
+        <w:bidi w:val="0"/>
+        <w:spacing w:lineRule="auto" w:line="276" w:before="0" w:after="200"/>
+        <w:jc w:val="left"/>
+        <w:rPr/>
+      </w:pPr>
+      <w:r>
+        <w:rPr/>
+        <w:t>2) Create class -ok</w:t>
+      </w:r>
+    </w:p>
+    <w:p>
+      <w:pPr>
+        <w:pStyle w:val="Normal"/>
+        <w:widowControl/>
+        <w:bidi w:val="0"/>
+        <w:spacing w:lineRule="auto" w:line="276" w:before="0" w:after="200"/>
+        <w:jc w:val="left"/>
+        <w:rPr/>
+      </w:pPr>
+      <w:r>
+        <w:rPr/>
+        <w:t>3) Add handlers to open dlg -ok</w:t>
+      </w:r>
+    </w:p>
+    <w:p>
+      <w:pPr>
+        <w:pStyle w:val="Normal"/>
+        <w:widowControl/>
+        <w:bidi w:val="0"/>
+        <w:spacing w:lineRule="auto" w:line="276" w:before="0" w:after="200"/>
+        <w:jc w:val="left"/>
+        <w:rPr/>
+      </w:pPr>
+      <w:r>
+        <w:rPr/>
+        <w:t>4) Implement browse button to open folder -ok</w:t>
+      </w:r>
+    </w:p>
+    <w:p>
+      <w:pPr>
+        <w:pStyle w:val="Normal"/>
+        <w:widowControl/>
+        <w:bidi w:val="0"/>
+        <w:spacing w:lineRule="auto" w:line="276" w:before="0" w:after="200"/>
+        <w:jc w:val="left"/>
+        <w:rPr/>
+      </w:pPr>
+      <w:r>
+        <w:rPr/>
+        <w:t>5) Make structure to store palette file path, name, palette object (pins  etc?)-</w:t>
+      </w:r>
+      <w:r>
+        <w:rPr/>
+        <w:t>ok</w:t>
+      </w:r>
+    </w:p>
+    <w:p>
+      <w:pPr>
+        <w:pStyle w:val="Normal"/>
+        <w:widowControl/>
+        <w:bidi w:val="0"/>
+        <w:spacing w:lineRule="auto" w:line="276" w:before="0" w:after="200"/>
+        <w:jc w:val="left"/>
+        <w:rPr/>
+      </w:pPr>
+      <w:r>
+        <w:rPr/>
+        <w:t>6) Load palettes-</w:t>
+      </w:r>
+      <w:r>
+        <w:rPr/>
+        <w:t>ok</w:t>
+      </w:r>
+    </w:p>
+    <w:p>
+      <w:pPr>
+        <w:pStyle w:val="Normal"/>
+        <w:widowControl/>
+        <w:bidi w:val="0"/>
+        <w:spacing w:lineRule="auto" w:line="276" w:before="0" w:after="200"/>
+        <w:jc w:val="left"/>
+        <w:rPr/>
+      </w:pPr>
+      <w:r>
+        <w:rPr/>
+        <w:t>7) Add rect to palette struct to store location and drawing area</w:t>
+      </w:r>
+    </w:p>
+    <w:p>
+      <w:pPr>
+        <w:pStyle w:val="Normal"/>
+        <w:widowControl/>
+        <w:bidi w:val="0"/>
+        <w:spacing w:lineRule="auto" w:line="276" w:before="0" w:after="200"/>
+        <w:jc w:val="left"/>
+        <w:rPr/>
+      </w:pPr>
+      <w:r>
+        <w:rPr/>
+        <w:t>8) Draw palettes</w:t>
+      </w:r>
+    </w:p>
+    <w:p>
+      <w:pPr>
+        <w:pStyle w:val="Normal"/>
+        <w:widowControl/>
+        <w:bidi w:val="0"/>
+        <w:spacing w:lineRule="auto" w:line="276" w:before="0" w:after="200"/>
+        <w:jc w:val="left"/>
+        <w:rPr/>
+      </w:pPr>
+      <w:r>
+        <w:rPr/>
+        <w:t>9) Allow selection of palettes, maybe draw black rect around selected item.</w:t>
+      </w:r>
+    </w:p>
+    <w:p>
+      <w:pPr>
+        <w:pStyle w:val="Normal"/>
+        <w:widowControl/>
+        <w:bidi w:val="0"/>
+        <w:spacing w:lineRule="auto" w:line="276" w:before="0" w:after="200"/>
+        <w:jc w:val="left"/>
+        <w:rPr/>
+      </w:pPr>
+      <w:r>
+        <w:rPr/>
+        <w:t>10) Implement OK</w:t>
+      </w:r>
+    </w:p>
+    <w:p>
+      <w:pPr>
+        <w:pStyle w:val="Normal"/>
+        <w:widowControl/>
+        <w:bidi w:val="0"/>
+        <w:spacing w:lineRule="auto" w:line="276" w:before="0" w:after="200"/>
+        <w:jc w:val="left"/>
+        <w:rPr/>
+      </w:pPr>
+      <w:r>
+        <w:rPr/>
+      </w:r>
+    </w:p>
+    <w:p>
+      <w:pPr>
+        <w:pStyle w:val="Normal"/>
+        <w:widowControl/>
+        <w:bidi w:val="0"/>
+        <w:spacing w:lineRule="auto" w:line="276" w:before="0" w:after="200"/>
+        <w:jc w:val="left"/>
+        <w:rPr/>
+      </w:pPr>
+      <w:r>
+        <w:rPr/>
+        <w:t>For 5, 6, etc see PaletteViewDlg OnImport();</w:t>
+      </w:r>
+    </w:p>
+    <w:p>
+      <w:pPr>
+        <w:pStyle w:val="Normal"/>
+        <w:widowControl/>
+        <w:bidi w:val="0"/>
+        <w:spacing w:lineRule="auto" w:line="276" w:before="0" w:after="200"/>
+        <w:jc w:val="left"/>
+        <w:rPr/>
+      </w:pPr>
+      <w:r>
+        <w:rPr/>
+        <w:t>6/4/19</w:t>
+      </w:r>
+    </w:p>
+    <w:p>
+      <w:pPr>
+        <w:pStyle w:val="Normal"/>
+        <w:widowControl/>
+        <w:bidi w:val="0"/>
+        <w:spacing w:lineRule="auto" w:line="276" w:before="0" w:after="200"/>
+        <w:jc w:val="left"/>
+        <w:rPr/>
+      </w:pPr>
+      <w:r>
+        <w:rPr/>
+        <w:t>Commit</w:t>
+      </w:r>
+    </w:p>
+    <w:p>
+      <w:pPr>
+        <w:pStyle w:val="Normal"/>
+        <w:widowControl/>
+        <w:bidi w:val="0"/>
+        <w:spacing w:lineRule="auto" w:line="276" w:before="0" w:after="200"/>
+        <w:jc w:val="left"/>
+        <w:rPr/>
+      </w:pPr>
+      <w:bookmarkStart w:id="42" w:name="__DdeLink__3419_3758040870"/>
+      <w:r>
+        <w:rPr/>
+        <w:t>Added loading palettes in CPaletteSelectionDlg</w:t>
+      </w:r>
+      <w:bookmarkEnd w:id="42"/>
+    </w:p>
+    <w:p>
+      <w:pPr>
+        <w:pStyle w:val="Normal"/>
+        <w:widowControl/>
+        <w:bidi w:val="0"/>
+        <w:spacing w:lineRule="auto" w:line="276" w:before="0" w:after="200"/>
+        <w:jc w:val="left"/>
+        <w:rPr/>
+      </w:pPr>
+      <w:r>
+        <w:rPr/>
       </w:r>
     </w:p>
     <w:sectPr>
@@ -60749,6 +61086,384 @@
   </w:style>
   <w:style w:type="character" w:styleId="ListLabel1290">
     <w:name w:val="ListLabel 1290"/>
+    <w:qFormat/>
+    <w:rPr>
+      <w:rFonts w:ascii="Consolas" w:hAnsi="Consolas"/>
+      <w:i w:val="false"/>
+      <w:color w:val="000000"/>
+      <w:sz w:val="19"/>
+    </w:rPr>
+  </w:style>
+  <w:style w:type="character" w:styleId="ListLabel1291">
+    <w:name w:val="ListLabel 1291"/>
+    <w:qFormat/>
+    <w:rPr>
+      <w:rFonts w:cs="Consolas"/>
+      <w:color w:val="000000"/>
+      <w:sz w:val="19"/>
+    </w:rPr>
+  </w:style>
+  <w:style w:type="character" w:styleId="ListLabel1292">
+    <w:name w:val="ListLabel 1292"/>
+    <w:qFormat/>
+    <w:rPr>
+      <w:rFonts w:cs="Consolas"/>
+      <w:color w:val="000000"/>
+      <w:sz w:val="19"/>
+    </w:rPr>
+  </w:style>
+  <w:style w:type="character" w:styleId="ListLabel1293">
+    <w:name w:val="ListLabel 1293"/>
+    <w:qFormat/>
+    <w:rPr>
+      <w:rFonts w:cs="Consolas"/>
+      <w:color w:val="000000"/>
+      <w:sz w:val="19"/>
+    </w:rPr>
+  </w:style>
+  <w:style w:type="character" w:styleId="ListLabel1294">
+    <w:name w:val="ListLabel 1294"/>
+    <w:qFormat/>
+    <w:rPr>
+      <w:rFonts w:cs="Consolas"/>
+      <w:color w:val="000000"/>
+      <w:sz w:val="19"/>
+    </w:rPr>
+  </w:style>
+  <w:style w:type="character" w:styleId="ListLabel1295">
+    <w:name w:val="ListLabel 1295"/>
+    <w:qFormat/>
+    <w:rPr>
+      <w:rFonts w:ascii="apple-system;BlinkMacSystemFont;Segoe UI;Helvetica;Arial;sans-serif;Apple Color Emoji;Segoe UI Emoji;Segoe UI Symbol" w:hAnsi="apple-system;BlinkMacSystemFont;Segoe UI;Helvetica;Arial;sans-serif;Apple Color Emoji;Segoe UI Emoji;Segoe UI Symbol" w:cs="OpenSymbol"/>
+      <w:b w:val="false"/>
+      <w:sz w:val="24"/>
+    </w:rPr>
+  </w:style>
+  <w:style w:type="character" w:styleId="ListLabel1296">
+    <w:name w:val="ListLabel 1296"/>
+    <w:qFormat/>
+    <w:rPr>
+      <w:rFonts w:cs="OpenSymbol"/>
+    </w:rPr>
+  </w:style>
+  <w:style w:type="character" w:styleId="ListLabel1297">
+    <w:name w:val="ListLabel 1297"/>
+    <w:qFormat/>
+    <w:rPr>
+      <w:rFonts w:cs="OpenSymbol"/>
+    </w:rPr>
+  </w:style>
+  <w:style w:type="character" w:styleId="ListLabel1298">
+    <w:name w:val="ListLabel 1298"/>
+    <w:qFormat/>
+    <w:rPr>
+      <w:rFonts w:cs="OpenSymbol"/>
+    </w:rPr>
+  </w:style>
+  <w:style w:type="character" w:styleId="ListLabel1299">
+    <w:name w:val="ListLabel 1299"/>
+    <w:qFormat/>
+    <w:rPr>
+      <w:rFonts w:cs="OpenSymbol"/>
+    </w:rPr>
+  </w:style>
+  <w:style w:type="character" w:styleId="ListLabel1300">
+    <w:name w:val="ListLabel 1300"/>
+    <w:qFormat/>
+    <w:rPr>
+      <w:rFonts w:cs="OpenSymbol"/>
+    </w:rPr>
+  </w:style>
+  <w:style w:type="character" w:styleId="ListLabel1301">
+    <w:name w:val="ListLabel 1301"/>
+    <w:qFormat/>
+    <w:rPr>
+      <w:rFonts w:cs="OpenSymbol"/>
+    </w:rPr>
+  </w:style>
+  <w:style w:type="character" w:styleId="ListLabel1302">
+    <w:name w:val="ListLabel 1302"/>
+    <w:qFormat/>
+    <w:rPr>
+      <w:rFonts w:cs="OpenSymbol"/>
+    </w:rPr>
+  </w:style>
+  <w:style w:type="character" w:styleId="ListLabel1303">
+    <w:name w:val="ListLabel 1303"/>
+    <w:qFormat/>
+    <w:rPr>
+      <w:rFonts w:cs="OpenSymbol"/>
+    </w:rPr>
+  </w:style>
+  <w:style w:type="character" w:styleId="ListLabel1304">
+    <w:name w:val="ListLabel 1304"/>
+    <w:qFormat/>
+    <w:rPr>
+      <w:rFonts w:cs="Calibri" w:cstheme="minorHAnsi"/>
+      <w:sz w:val="28"/>
+      <w:szCs w:val="28"/>
+    </w:rPr>
+  </w:style>
+  <w:style w:type="character" w:styleId="ListLabel1305">
+    <w:name w:val="ListLabel 1305"/>
+    <w:qFormat/>
+    <w:rPr>
+      <w:rFonts w:eastAsia="" w:eastAsiaTheme="majorEastAsia"/>
+      <w:color w:val="003080"/>
+      <w:sz w:val="19"/>
+      <w:szCs w:val="19"/>
+    </w:rPr>
+  </w:style>
+  <w:style w:type="character" w:styleId="ListLabel1306">
+    <w:name w:val="ListLabel 1306"/>
+    <w:qFormat/>
+    <w:rPr/>
+  </w:style>
+  <w:style w:type="character" w:styleId="ListLabel1307">
+    <w:name w:val="ListLabel 1307"/>
+    <w:qFormat/>
+    <w:rPr>
+      <w:rFonts w:cs="Calibri" w:cstheme="minorHAnsi"/>
+      <w:iCs/>
+      <w:sz w:val="24"/>
+      <w:szCs w:val="24"/>
+    </w:rPr>
+  </w:style>
+  <w:style w:type="character" w:styleId="ListLabel1308">
+    <w:name w:val="ListLabel 1308"/>
+    <w:qFormat/>
+    <w:rPr>
+      <w:rFonts w:ascii="Segoe UI;SegoeUI;Segoe WP;Helvetica Neue;Helvetica;Tahoma;Arial;sans-serif" w:hAnsi="Segoe UI;SegoeUI;Segoe WP;Helvetica Neue;Helvetica;Tahoma;Arial;sans-serif"/>
+      <w:b w:val="false"/>
+      <w:i w:val="false"/>
+      <w:caps w:val="false"/>
+      <w:smallCaps w:val="false"/>
+      <w:strike w:val="false"/>
+      <w:dstrike w:val="false"/>
+      <w:spacing w:val="0"/>
+      <w:sz w:val="21"/>
+      <w:highlight w:val="white"/>
+      <w:u w:val="none"/>
+      <w:effect w:val="none"/>
+    </w:rPr>
+  </w:style>
+  <w:style w:type="character" w:styleId="ListLabel1309">
+    <w:name w:val="ListLabel 1309"/>
+    <w:qFormat/>
+    <w:rPr>
+      <w:rFonts w:ascii="Times New Roman;serif" w:hAnsi="Times New Roman;serif"/>
+      <w:b w:val="false"/>
+      <w:i w:val="false"/>
+      <w:caps w:val="false"/>
+      <w:smallCaps w:val="false"/>
+      <w:color w:val="800080"/>
+      <w:spacing w:val="0"/>
+      <w:sz w:val="24"/>
+      <w:u w:val="single"/>
+    </w:rPr>
+  </w:style>
+  <w:style w:type="character" w:styleId="ListLabel1310">
+    <w:name w:val="ListLabel 1310"/>
+    <w:qFormat/>
+    <w:rPr>
+      <w:rFonts w:ascii="Consolas" w:hAnsi="Consolas"/>
+      <w:i w:val="false"/>
+      <w:iCs w:val="false"/>
+      <w:color w:val="auto"/>
+      <w:sz w:val="19"/>
+    </w:rPr>
+  </w:style>
+  <w:style w:type="character" w:styleId="ListLabel1311">
+    <w:name w:val="ListLabel 1311"/>
+    <w:qFormat/>
+    <w:rPr>
+      <w:rFonts w:ascii="Consolas" w:hAnsi="Consolas"/>
+      <w:i w:val="false"/>
+      <w:color w:val="000000"/>
+      <w:sz w:val="19"/>
+    </w:rPr>
+  </w:style>
+  <w:style w:type="character" w:styleId="ListLabel1312">
+    <w:name w:val="ListLabel 1312"/>
+    <w:qFormat/>
+    <w:rPr>
+      <w:rFonts w:cs="Consolas"/>
+      <w:color w:val="000000"/>
+      <w:sz w:val="19"/>
+    </w:rPr>
+  </w:style>
+  <w:style w:type="character" w:styleId="ListLabel1313">
+    <w:name w:val="ListLabel 1313"/>
+    <w:qFormat/>
+    <w:rPr>
+      <w:rFonts w:cs="Consolas"/>
+      <w:color w:val="000000"/>
+      <w:sz w:val="19"/>
+    </w:rPr>
+  </w:style>
+  <w:style w:type="character" w:styleId="ListLabel1314">
+    <w:name w:val="ListLabel 1314"/>
+    <w:qFormat/>
+    <w:rPr>
+      <w:rFonts w:cs="Consolas"/>
+      <w:color w:val="000000"/>
+      <w:sz w:val="19"/>
+    </w:rPr>
+  </w:style>
+  <w:style w:type="character" w:styleId="ListLabel1315">
+    <w:name w:val="ListLabel 1315"/>
+    <w:qFormat/>
+    <w:rPr>
+      <w:rFonts w:cs="Consolas"/>
+      <w:color w:val="000000"/>
+      <w:sz w:val="19"/>
+    </w:rPr>
+  </w:style>
+  <w:style w:type="character" w:styleId="ListLabel1316">
+    <w:name w:val="ListLabel 1316"/>
+    <w:qFormat/>
+    <w:rPr>
+      <w:rFonts w:ascii="apple-system;BlinkMacSystemFont;Segoe UI;Helvetica;Arial;sans-serif;Apple Color Emoji;Segoe UI Emoji;Segoe UI Symbol" w:hAnsi="apple-system;BlinkMacSystemFont;Segoe UI;Helvetica;Arial;sans-serif;Apple Color Emoji;Segoe UI Emoji;Segoe UI Symbol" w:cs="OpenSymbol"/>
+      <w:b w:val="false"/>
+      <w:sz w:val="24"/>
+    </w:rPr>
+  </w:style>
+  <w:style w:type="character" w:styleId="ListLabel1317">
+    <w:name w:val="ListLabel 1317"/>
+    <w:qFormat/>
+    <w:rPr>
+      <w:rFonts w:cs="OpenSymbol"/>
+    </w:rPr>
+  </w:style>
+  <w:style w:type="character" w:styleId="ListLabel1318">
+    <w:name w:val="ListLabel 1318"/>
+    <w:qFormat/>
+    <w:rPr>
+      <w:rFonts w:cs="OpenSymbol"/>
+    </w:rPr>
+  </w:style>
+  <w:style w:type="character" w:styleId="ListLabel1319">
+    <w:name w:val="ListLabel 1319"/>
+    <w:qFormat/>
+    <w:rPr>
+      <w:rFonts w:cs="OpenSymbol"/>
+    </w:rPr>
+  </w:style>
+  <w:style w:type="character" w:styleId="ListLabel1320">
+    <w:name w:val="ListLabel 1320"/>
+    <w:qFormat/>
+    <w:rPr>
+      <w:rFonts w:cs="OpenSymbol"/>
+    </w:rPr>
+  </w:style>
+  <w:style w:type="character" w:styleId="ListLabel1321">
+    <w:name w:val="ListLabel 1321"/>
+    <w:qFormat/>
+    <w:rPr>
+      <w:rFonts w:cs="OpenSymbol"/>
+    </w:rPr>
+  </w:style>
+  <w:style w:type="character" w:styleId="ListLabel1322">
+    <w:name w:val="ListLabel 1322"/>
+    <w:qFormat/>
+    <w:rPr>
+      <w:rFonts w:cs="OpenSymbol"/>
+    </w:rPr>
+  </w:style>
+  <w:style w:type="character" w:styleId="ListLabel1323">
+    <w:name w:val="ListLabel 1323"/>
+    <w:qFormat/>
+    <w:rPr>
+      <w:rFonts w:cs="OpenSymbol"/>
+    </w:rPr>
+  </w:style>
+  <w:style w:type="character" w:styleId="ListLabel1324">
+    <w:name w:val="ListLabel 1324"/>
+    <w:qFormat/>
+    <w:rPr>
+      <w:rFonts w:cs="OpenSymbol"/>
+    </w:rPr>
+  </w:style>
+  <w:style w:type="character" w:styleId="ListLabel1325">
+    <w:name w:val="ListLabel 1325"/>
+    <w:qFormat/>
+    <w:rPr>
+      <w:rFonts w:cs="Calibri" w:cstheme="minorHAnsi"/>
+      <w:sz w:val="28"/>
+      <w:szCs w:val="28"/>
+    </w:rPr>
+  </w:style>
+  <w:style w:type="character" w:styleId="ListLabel1326">
+    <w:name w:val="ListLabel 1326"/>
+    <w:qFormat/>
+    <w:rPr>
+      <w:rFonts w:eastAsia="" w:eastAsiaTheme="majorEastAsia"/>
+      <w:color w:val="003080"/>
+      <w:sz w:val="19"/>
+      <w:szCs w:val="19"/>
+    </w:rPr>
+  </w:style>
+  <w:style w:type="character" w:styleId="ListLabel1327">
+    <w:name w:val="ListLabel 1327"/>
+    <w:qFormat/>
+    <w:rPr/>
+  </w:style>
+  <w:style w:type="character" w:styleId="ListLabel1328">
+    <w:name w:val="ListLabel 1328"/>
+    <w:qFormat/>
+    <w:rPr>
+      <w:rFonts w:cs="Calibri" w:cstheme="minorHAnsi"/>
+      <w:iCs/>
+      <w:sz w:val="24"/>
+      <w:szCs w:val="24"/>
+    </w:rPr>
+  </w:style>
+  <w:style w:type="character" w:styleId="ListLabel1329">
+    <w:name w:val="ListLabel 1329"/>
+    <w:qFormat/>
+    <w:rPr>
+      <w:rFonts w:ascii="Segoe UI;SegoeUI;Segoe WP;Helvetica Neue;Helvetica;Tahoma;Arial;sans-serif" w:hAnsi="Segoe UI;SegoeUI;Segoe WP;Helvetica Neue;Helvetica;Tahoma;Arial;sans-serif"/>
+      <w:b w:val="false"/>
+      <w:i w:val="false"/>
+      <w:caps w:val="false"/>
+      <w:smallCaps w:val="false"/>
+      <w:strike w:val="false"/>
+      <w:dstrike w:val="false"/>
+      <w:spacing w:val="0"/>
+      <w:sz w:val="21"/>
+      <w:highlight w:val="white"/>
+      <w:u w:val="none"/>
+      <w:effect w:val="none"/>
+    </w:rPr>
+  </w:style>
+  <w:style w:type="character" w:styleId="ListLabel1330">
+    <w:name w:val="ListLabel 1330"/>
+    <w:qFormat/>
+    <w:rPr>
+      <w:rFonts w:ascii="Times New Roman;serif" w:hAnsi="Times New Roman;serif"/>
+      <w:b w:val="false"/>
+      <w:i w:val="false"/>
+      <w:caps w:val="false"/>
+      <w:smallCaps w:val="false"/>
+      <w:color w:val="800080"/>
+      <w:spacing w:val="0"/>
+      <w:sz w:val="24"/>
+      <w:u w:val="single"/>
+    </w:rPr>
+  </w:style>
+  <w:style w:type="character" w:styleId="ListLabel1331">
+    <w:name w:val="ListLabel 1331"/>
+    <w:qFormat/>
+    <w:rPr>
+      <w:rFonts w:ascii="Consolas" w:hAnsi="Consolas"/>
+      <w:i w:val="false"/>
+      <w:iCs w:val="false"/>
+      <w:color w:val="auto"/>
+      <w:sz w:val="19"/>
+    </w:rPr>
+  </w:style>
+  <w:style w:type="character" w:styleId="ListLabel1332">
+    <w:name w:val="ListLabel 1332"/>
     <w:qFormat/>
     <w:rPr>
       <w:rFonts w:ascii="Consolas" w:hAnsi="Consolas"/>

</xml_diff>

<commit_message>
Made it select palette and return from selection dialog
</commit_message>
<xml_diff>
--- a/Fractal X plans.docx
+++ b/Fractal X plans.docx
@@ -46140,11 +46140,7 @@
       </w:pPr>
       <w:r>
         <w:rPr/>
-        <w:t>5) Make structure to store palette file path, name, palette object (pins  etc?)-</w:t>
-      </w:r>
-      <w:r>
-        <w:rPr/>
-        <w:t>ok</w:t>
+        <w:t>5) Make structure to store palette file path, name, palette object (pins  etc?)-ok</w:t>
       </w:r>
     </w:p>
     <w:p>
@@ -46158,11 +46154,7 @@
       </w:pPr>
       <w:r>
         <w:rPr/>
-        <w:t>6) Load palettes-</w:t>
-      </w:r>
-      <w:r>
-        <w:rPr/>
-        <w:t>ok</w:t>
+        <w:t>6) Load palettes-ok</w:t>
       </w:r>
     </w:p>
     <w:p>
@@ -46288,7 +46280,7 @@
       <w:bookmarkStart w:id="42" w:name="__DdeLink__3419_3758040870"/>
       <w:r>
         <w:rPr/>
-        <w:t>Added loading palettes in CPaletteSelectionDlg</w:t>
+        <w:t>Added loading palettes in CpaletteSelectionDlg</w:t>
       </w:r>
       <w:bookmarkEnd w:id="42"/>
     </w:p>
@@ -46303,6 +46295,1270 @@
       </w:pPr>
       <w:r>
         <w:rPr/>
+      </w:r>
+    </w:p>
+    <w:p>
+      <w:pPr>
+        <w:pStyle w:val="Normal"/>
+        <w:widowControl/>
+        <w:bidi w:val="0"/>
+        <w:spacing w:lineRule="auto" w:line="276" w:before="0" w:after="200"/>
+        <w:jc w:val="left"/>
+        <w:rPr/>
+      </w:pPr>
+      <w:r>
+        <w:rPr/>
+        <w:t>For making color images see Chaos project in Fractals. IDD_COLOR_TREE_DLG and CcolorTreeDlg</w:t>
+      </w:r>
+    </w:p>
+    <w:p>
+      <w:pPr>
+        <w:pStyle w:val="Normal"/>
+        <w:widowControl/>
+        <w:bidi w:val="0"/>
+        <w:spacing w:lineRule="auto" w:line="276" w:before="0" w:after="200"/>
+        <w:jc w:val="left"/>
+        <w:rPr/>
+      </w:pPr>
+      <w:r>
+        <w:rPr/>
+        <w:t>It has a TreeView control.</w:t>
+      </w:r>
+    </w:p>
+    <w:p>
+      <w:pPr>
+        <w:pStyle w:val="Normal"/>
+        <w:widowControl/>
+        <w:bidi w:val="0"/>
+        <w:spacing w:lineRule="auto" w:line="276" w:before="0" w:after="200"/>
+        <w:jc w:val="left"/>
+        <w:rPr/>
+      </w:pPr>
+      <w:r>
+        <w:rPr/>
+        <w:t>Need Hbitmap for each palette</w:t>
+      </w:r>
+    </w:p>
+    <w:p>
+      <w:pPr>
+        <w:pStyle w:val="Normal"/>
+        <w:widowControl/>
+        <w:bidi w:val="0"/>
+        <w:spacing w:lineRule="auto" w:line="276" w:before="0" w:after="200"/>
+        <w:jc w:val="left"/>
+        <w:rPr/>
+      </w:pPr>
+      <w:r>
+        <w:rPr/>
+        <w:t xml:space="preserve">see </w:t>
+      </w:r>
+    </w:p>
+    <w:p>
+      <w:pPr>
+        <w:pStyle w:val="Normal"/>
+        <w:widowControl/>
+        <w:bidi w:val="0"/>
+        <w:spacing w:lineRule="auto" w:line="276" w:before="0" w:after="200"/>
+        <w:jc w:val="left"/>
+        <w:rPr/>
+      </w:pPr>
+      <w:r>
+        <w:rPr>
+          <w:rFonts w:ascii="Consolas" w:hAnsi="Consolas"/>
+          <w:i/>
+          <w:color w:val="0000FF"/>
+          <w:sz w:val="19"/>
+        </w:rPr>
+        <w:t>HBITMAP</w:t>
+      </w:r>
+      <w:r>
+        <w:rPr>
+          <w:rFonts w:ascii="Consolas" w:hAnsi="Consolas"/>
+          <w:i w:val="false"/>
+          <w:color w:val="000000"/>
+          <w:sz w:val="19"/>
+        </w:rPr>
+        <w:t xml:space="preserve"> </w:t>
+      </w:r>
+      <w:r>
+        <w:rPr>
+          <w:rFonts w:ascii="Consolas" w:hAnsi="Consolas"/>
+          <w:i w:val="false"/>
+          <w:color w:val="0000FF"/>
+          <w:sz w:val="19"/>
+        </w:rPr>
+        <w:t>CColorTreeDlg</w:t>
+      </w:r>
+      <w:r>
+        <w:rPr>
+          <w:rFonts w:ascii="Consolas" w:hAnsi="Consolas"/>
+          <w:i w:val="false"/>
+          <w:color w:val="000000"/>
+          <w:sz w:val="19"/>
+        </w:rPr>
+        <w:t>::</w:t>
+      </w:r>
+      <w:r>
+        <w:rPr>
+          <w:rFonts w:ascii="Consolas" w:hAnsi="Consolas"/>
+          <w:i w:val="false"/>
+          <w:color w:val="880000"/>
+          <w:sz w:val="19"/>
+        </w:rPr>
+        <w:t>GetBmp</w:t>
+      </w:r>
+      <w:r>
+        <w:rPr>
+          <w:rFonts w:ascii="Consolas" w:hAnsi="Consolas"/>
+          <w:i w:val="false"/>
+          <w:color w:val="000000"/>
+          <w:sz w:val="19"/>
+        </w:rPr>
+        <w:t>(</w:t>
+      </w:r>
+      <w:r>
+        <w:rPr>
+          <w:rFonts w:ascii="Consolas" w:hAnsi="Consolas"/>
+          <w:i w:val="false"/>
+          <w:color w:val="0000FF"/>
+          <w:sz w:val="19"/>
+        </w:rPr>
+        <w:t>const</w:t>
+      </w:r>
+      <w:r>
+        <w:rPr>
+          <w:rFonts w:ascii="Consolas" w:hAnsi="Consolas"/>
+          <w:i w:val="false"/>
+          <w:color w:val="000000"/>
+          <w:sz w:val="19"/>
+        </w:rPr>
+        <w:t xml:space="preserve"> </w:t>
+      </w:r>
+      <w:r>
+        <w:rPr>
+          <w:rFonts w:ascii="Consolas" w:hAnsi="Consolas"/>
+          <w:i/>
+          <w:color w:val="0000FF"/>
+          <w:sz w:val="19"/>
+        </w:rPr>
+        <w:t>CString</w:t>
+      </w:r>
+      <w:r>
+        <w:rPr>
+          <w:rFonts w:ascii="Consolas" w:hAnsi="Consolas"/>
+          <w:i w:val="false"/>
+          <w:color w:val="000000"/>
+          <w:sz w:val="19"/>
+        </w:rPr>
+        <w:t xml:space="preserve"> &amp;</w:t>
+      </w:r>
+      <w:r>
+        <w:rPr>
+          <w:rFonts w:ascii="Consolas" w:hAnsi="Consolas"/>
+          <w:i w:val="false"/>
+          <w:color w:val="000080"/>
+          <w:sz w:val="19"/>
+        </w:rPr>
+        <w:t>filename</w:t>
+      </w:r>
+      <w:r>
+        <w:rPr>
+          <w:rFonts w:ascii="Consolas" w:hAnsi="Consolas"/>
+          <w:i w:val="false"/>
+          <w:color w:val="000000"/>
+          <w:sz w:val="19"/>
+        </w:rPr>
+        <w:t>)</w:t>
+      </w:r>
+    </w:p>
+    <w:p>
+      <w:pPr>
+        <w:pStyle w:val="Normal"/>
+        <w:widowControl/>
+        <w:bidi w:val="0"/>
+        <w:spacing w:lineRule="auto" w:line="276" w:before="0" w:after="200"/>
+        <w:jc w:val="left"/>
+        <w:rPr/>
+      </w:pPr>
+      <w:r>
+        <w:rPr>
+          <w:rFonts w:ascii="Consolas" w:hAnsi="Consolas"/>
+          <w:i w:val="false"/>
+          <w:color w:val="000000"/>
+          <w:sz w:val="19"/>
+        </w:rPr>
+        <w:t>This uses Cdib but we can try doing it manually</w:t>
+      </w:r>
+    </w:p>
+    <w:p>
+      <w:pPr>
+        <w:pStyle w:val="Normal"/>
+        <w:widowControl/>
+        <w:bidi w:val="0"/>
+        <w:spacing w:lineRule="auto" w:line="276" w:before="0" w:after="200"/>
+        <w:jc w:val="left"/>
+        <w:rPr/>
+      </w:pPr>
+      <w:r>
+        <w:rPr>
+          <w:rFonts w:ascii="Consolas" w:hAnsi="Consolas"/>
+          <w:i w:val="false"/>
+          <w:color w:val="000000"/>
+          <w:sz w:val="19"/>
+        </w:rPr>
+        <w:t>try something like this:</w:t>
+      </w:r>
+      <w:hyperlink r:id="rId33">
+        <w:r>
+          <w:rPr>
+            <w:rStyle w:val="InternetLink"/>
+            <w:rFonts w:ascii="Consolas" w:hAnsi="Consolas"/>
+            <w:i w:val="false"/>
+            <w:color w:val="000000"/>
+            <w:sz w:val="19"/>
+          </w:rPr>
+          <w:t>https://www.codeproject.com/questions/348546/creating-hbitmap-from-gdi</w:t>
+        </w:r>
+      </w:hyperlink>
+      <w:r>
+        <w:rPr>
+          <w:rFonts w:ascii="Consolas" w:hAnsi="Consolas"/>
+          <w:i w:val="false"/>
+          <w:color w:val="000000"/>
+          <w:sz w:val="19"/>
+        </w:rPr>
+        <w:t xml:space="preserve"> </w:t>
+      </w:r>
+    </w:p>
+    <w:p>
+      <w:pPr>
+        <w:pStyle w:val="Normal"/>
+        <w:widowControl/>
+        <w:bidi w:val="0"/>
+        <w:spacing w:lineRule="auto" w:line="276" w:before="0" w:after="200"/>
+        <w:jc w:val="left"/>
+        <w:rPr>
+          <w:rFonts w:ascii="Consolas" w:hAnsi="Consolas"/>
+          <w:i w:val="false"/>
+          <w:i w:val="false"/>
+          <w:color w:val="000000"/>
+          <w:sz w:val="19"/>
+        </w:rPr>
+      </w:pPr>
+      <w:r>
+        <w:rPr>
+          <w:rFonts w:ascii="Consolas" w:hAnsi="Consolas"/>
+          <w:i w:val="false"/>
+          <w:color w:val="000000"/>
+          <w:sz w:val="19"/>
+        </w:rPr>
+      </w:r>
+    </w:p>
+    <w:p>
+      <w:pPr>
+        <w:pStyle w:val="Normal"/>
+        <w:widowControl/>
+        <w:bidi w:val="0"/>
+        <w:spacing w:lineRule="auto" w:line="276" w:before="0" w:after="200"/>
+        <w:jc w:val="left"/>
+        <w:rPr/>
+      </w:pPr>
+      <w:r>
+        <w:rPr>
+          <w:rFonts w:ascii="Consolas" w:hAnsi="Consolas"/>
+          <w:i w:val="false"/>
+          <w:color w:val="000000"/>
+          <w:sz w:val="19"/>
+        </w:rPr>
+        <w:t>1) Add tree view control IDC_TREE1 -ok</w:t>
+      </w:r>
+    </w:p>
+    <w:p>
+      <w:pPr>
+        <w:pStyle w:val="Normal"/>
+        <w:widowControl/>
+        <w:bidi w:val="0"/>
+        <w:spacing w:lineRule="auto" w:line="276" w:before="0" w:after="200"/>
+        <w:jc w:val="left"/>
+        <w:rPr/>
+      </w:pPr>
+      <w:r>
+        <w:rPr>
+          <w:rFonts w:ascii="Consolas" w:hAnsi="Consolas"/>
+          <w:i w:val="false"/>
+          <w:color w:val="000000"/>
+          <w:sz w:val="19"/>
+        </w:rPr>
+        <w:t>2) Add tree methods and DDX -ok but not complete</w:t>
+      </w:r>
+    </w:p>
+    <w:p>
+      <w:pPr>
+        <w:pStyle w:val="Normal"/>
+        <w:widowControl/>
+        <w:bidi w:val="0"/>
+        <w:spacing w:lineRule="auto" w:line="276" w:before="0" w:after="200"/>
+        <w:jc w:val="left"/>
+        <w:rPr/>
+      </w:pPr>
+      <w:r>
+        <w:rPr>
+          <w:rFonts w:ascii="Consolas" w:hAnsi="Consolas"/>
+          <w:i w:val="false"/>
+          <w:color w:val="000000"/>
+          <w:sz w:val="19"/>
+        </w:rPr>
+        <w:t>3) Add method to create HBITMAPs – in progress -ok</w:t>
+      </w:r>
+    </w:p>
+    <w:p>
+      <w:pPr>
+        <w:pStyle w:val="Normal"/>
+        <w:widowControl/>
+        <w:bidi w:val="0"/>
+        <w:spacing w:lineRule="auto" w:line="276" w:before="0" w:after="200"/>
+        <w:jc w:val="left"/>
+        <w:rPr/>
+      </w:pPr>
+      <w:r>
+        <w:rPr>
+          <w:rFonts w:ascii="Consolas" w:hAnsi="Consolas"/>
+          <w:i w:val="false"/>
+          <w:color w:val="000000"/>
+          <w:sz w:val="19"/>
+        </w:rPr>
+        <w:t>6/8/19</w:t>
+      </w:r>
+    </w:p>
+    <w:p>
+      <w:pPr>
+        <w:pStyle w:val="Normal"/>
+        <w:widowControl/>
+        <w:bidi w:val="0"/>
+        <w:spacing w:lineRule="auto" w:line="276" w:before="0" w:after="200"/>
+        <w:jc w:val="left"/>
+        <w:rPr/>
+      </w:pPr>
+      <w:r>
+        <w:rPr>
+          <w:rFonts w:ascii="Consolas" w:hAnsi="Consolas"/>
+          <w:i w:val="false"/>
+          <w:color w:val="000000"/>
+          <w:sz w:val="19"/>
+        </w:rPr>
+        <w:t>Got palettes drawn</w:t>
+      </w:r>
+    </w:p>
+    <w:p>
+      <w:pPr>
+        <w:pStyle w:val="Normal"/>
+        <w:widowControl/>
+        <w:bidi w:val="0"/>
+        <w:spacing w:lineRule="auto" w:line="276" w:before="0" w:after="200"/>
+        <w:jc w:val="left"/>
+        <w:rPr/>
+      </w:pPr>
+      <w:r>
+        <w:rPr>
+          <w:rFonts w:ascii="Consolas" w:hAnsi="Consolas"/>
+          <w:i w:val="false"/>
+          <w:color w:val="000000"/>
+          <w:sz w:val="19"/>
+        </w:rPr>
+        <w:t>Next</w:t>
+      </w:r>
+    </w:p>
+    <w:p>
+      <w:pPr>
+        <w:pStyle w:val="Normal"/>
+        <w:widowControl/>
+        <w:bidi w:val="0"/>
+        <w:spacing w:lineRule="auto" w:line="276" w:before="0" w:after="200"/>
+        <w:jc w:val="left"/>
+        <w:rPr/>
+      </w:pPr>
+      <w:r>
+        <w:rPr>
+          <w:rFonts w:ascii="Consolas" w:hAnsi="Consolas"/>
+          <w:i w:val="false"/>
+          <w:color w:val="000000"/>
+          <w:sz w:val="19"/>
+        </w:rPr>
+        <w:t>1) Have it allow selecting a palette – make sure the selected one is highlighted in some way</w:t>
+      </w:r>
+    </w:p>
+    <w:p>
+      <w:pPr>
+        <w:pStyle w:val="Normal"/>
+        <w:widowControl/>
+        <w:bidi w:val="0"/>
+        <w:spacing w:lineRule="auto" w:line="276" w:before="0" w:after="200"/>
+        <w:jc w:val="left"/>
+        <w:rPr/>
+      </w:pPr>
+      <w:r>
+        <w:rPr>
+          <w:rFonts w:ascii="Consolas" w:hAnsi="Consolas"/>
+          <w:i w:val="false"/>
+          <w:color w:val="000000"/>
+          <w:sz w:val="19"/>
+        </w:rPr>
+        <w:t>2) Commit</w:t>
+      </w:r>
+    </w:p>
+    <w:p>
+      <w:pPr>
+        <w:pStyle w:val="Normal"/>
+        <w:widowControl/>
+        <w:bidi w:val="0"/>
+        <w:spacing w:lineRule="auto" w:line="276" w:before="0" w:after="200"/>
+        <w:jc w:val="left"/>
+        <w:rPr/>
+      </w:pPr>
+      <w:r>
+        <w:rPr>
+          <w:rFonts w:ascii="Consolas" w:hAnsi="Consolas"/>
+          <w:i w:val="false"/>
+          <w:color w:val="000000"/>
+          <w:sz w:val="19"/>
+        </w:rPr>
+        <w:t>3) Show path in dialog -commit</w:t>
+      </w:r>
+    </w:p>
+    <w:p>
+      <w:pPr>
+        <w:pStyle w:val="Normal"/>
+        <w:widowControl/>
+        <w:bidi w:val="0"/>
+        <w:spacing w:lineRule="auto" w:line="276" w:before="0" w:after="200"/>
+        <w:jc w:val="left"/>
+        <w:rPr/>
+      </w:pPr>
+      <w:r>
+        <w:rPr>
+          <w:rFonts w:ascii="Consolas" w:hAnsi="Consolas"/>
+          <w:i w:val="false"/>
+          <w:color w:val="000000"/>
+          <w:sz w:val="19"/>
+        </w:rPr>
+        <w:t>4) Store default path in registry &amp; commit</w:t>
+      </w:r>
+    </w:p>
+    <w:p>
+      <w:pPr>
+        <w:pStyle w:val="Normal"/>
+        <w:widowControl/>
+        <w:bidi w:val="0"/>
+        <w:spacing w:lineRule="auto" w:line="276" w:before="0" w:after="200"/>
+        <w:jc w:val="left"/>
+        <w:rPr/>
+      </w:pPr>
+      <w:r>
+        <w:rPr>
+          <w:rFonts w:ascii="Consolas" w:hAnsi="Consolas"/>
+          <w:i w:val="false"/>
+          <w:color w:val="000000"/>
+          <w:sz w:val="19"/>
+        </w:rPr>
+        <w:t>5) Clean up – such as if a bmp is bad &amp; commit</w:t>
+      </w:r>
+    </w:p>
+    <w:p>
+      <w:pPr>
+        <w:pStyle w:val="Normal"/>
+        <w:widowControl/>
+        <w:bidi w:val="0"/>
+        <w:spacing w:lineRule="auto" w:line="276" w:before="0" w:after="200"/>
+        <w:jc w:val="left"/>
+        <w:rPr/>
+      </w:pPr>
+      <w:r>
+        <w:rPr>
+          <w:rFonts w:ascii="Consolas" w:hAnsi="Consolas"/>
+          <w:i w:val="false"/>
+          <w:color w:val="000000"/>
+          <w:sz w:val="19"/>
+        </w:rPr>
+        <w:t>After this make sure everything is backed up</w:t>
+      </w:r>
+    </w:p>
+    <w:p>
+      <w:pPr>
+        <w:pStyle w:val="Normal"/>
+        <w:widowControl/>
+        <w:bidi w:val="0"/>
+        <w:spacing w:lineRule="auto" w:line="276" w:before="0" w:after="200"/>
+        <w:jc w:val="left"/>
+        <w:rPr>
+          <w:rFonts w:ascii="Consolas" w:hAnsi="Consolas"/>
+          <w:i w:val="false"/>
+          <w:i w:val="false"/>
+          <w:color w:val="000000"/>
+          <w:sz w:val="19"/>
+        </w:rPr>
+      </w:pPr>
+      <w:r>
+        <w:rPr/>
+      </w:r>
+    </w:p>
+    <w:p>
+      <w:pPr>
+        <w:pStyle w:val="Normal"/>
+        <w:widowControl/>
+        <w:bidi w:val="0"/>
+        <w:spacing w:lineRule="auto" w:line="276" w:before="0" w:after="200"/>
+        <w:jc w:val="left"/>
+        <w:rPr/>
+      </w:pPr>
+      <w:r>
+        <w:rPr>
+          <w:rFonts w:ascii="Consolas" w:hAnsi="Consolas"/>
+          <w:i w:val="false"/>
+          <w:color w:val="000000"/>
+          <w:sz w:val="19"/>
+        </w:rPr>
+        <w:t>6/11/19</w:t>
+      </w:r>
+    </w:p>
+    <w:p>
+      <w:pPr>
+        <w:pStyle w:val="Normal"/>
+        <w:widowControl/>
+        <w:bidi w:val="0"/>
+        <w:spacing w:lineRule="auto" w:line="276" w:before="0" w:after="200"/>
+        <w:jc w:val="left"/>
+        <w:rPr/>
+      </w:pPr>
+      <w:r>
+        <w:rPr>
+          <w:rFonts w:ascii="Consolas" w:hAnsi="Consolas"/>
+          <w:i w:val="false"/>
+          <w:color w:val="000000"/>
+          <w:sz w:val="19"/>
+        </w:rPr>
+        <w:t xml:space="preserve">Commit Made it select palette and return from selection dialog. </w:t>
+      </w:r>
+    </w:p>
+    <w:p>
+      <w:pPr>
+        <w:pStyle w:val="Normal"/>
+        <w:widowControl/>
+        <w:bidi w:val="0"/>
+        <w:spacing w:lineRule="auto" w:line="276" w:before="0" w:after="200"/>
+        <w:jc w:val="left"/>
+        <w:rPr/>
+      </w:pPr>
+      <w:r>
+        <w:rPr>
+          <w:rFonts w:ascii="Consolas" w:hAnsi="Consolas"/>
+          <w:i w:val="false"/>
+          <w:color w:val="000000"/>
+          <w:sz w:val="19"/>
+        </w:rPr>
+        <w:t xml:space="preserve">Next </w:t>
+      </w:r>
+    </w:p>
+    <w:p>
+      <w:pPr>
+        <w:pStyle w:val="Normal"/>
+        <w:widowControl/>
+        <w:bidi w:val="0"/>
+        <w:spacing w:lineRule="auto" w:line="276" w:before="0" w:after="200"/>
+        <w:jc w:val="left"/>
+        <w:rPr/>
+      </w:pPr>
+      <w:r>
+        <w:rPr>
+          <w:rFonts w:ascii="Consolas" w:hAnsi="Consolas"/>
+          <w:i w:val="false"/>
+          <w:color w:val="000000"/>
+          <w:sz w:val="19"/>
+        </w:rPr>
+        <w:t>1) Update palette name in PaletteViewDlg</w:t>
+      </w:r>
+    </w:p>
+    <w:p>
+      <w:pPr>
+        <w:pStyle w:val="Normal"/>
+        <w:widowControl/>
+        <w:bidi w:val="0"/>
+        <w:spacing w:lineRule="auto" w:line="276" w:before="0" w:after="200"/>
+        <w:jc w:val="left"/>
+        <w:rPr/>
+      </w:pPr>
+      <w:r>
+        <w:rPr>
+          <w:rFonts w:ascii="Consolas" w:hAnsi="Consolas"/>
+          <w:i w:val="false"/>
+          <w:color w:val="000000"/>
+          <w:sz w:val="19"/>
+        </w:rPr>
+        <w:t>2) Allow changing path in selection dlg edit box</w:t>
+      </w:r>
+    </w:p>
+    <w:p>
+      <w:pPr>
+        <w:pStyle w:val="Normal"/>
+        <w:widowControl/>
+        <w:bidi w:val="0"/>
+        <w:spacing w:lineRule="auto" w:line="276" w:before="0" w:after="200"/>
+        <w:jc w:val="left"/>
+        <w:rPr/>
+      </w:pPr>
+      <w:r>
+        <w:rPr>
+          <w:rFonts w:ascii="Consolas" w:hAnsi="Consolas"/>
+          <w:i w:val="false"/>
+          <w:color w:val="000000"/>
+          <w:sz w:val="19"/>
+        </w:rPr>
+        <w:t>3) Store palette path in registry</w:t>
+      </w:r>
+    </w:p>
+    <w:p>
+      <w:pPr>
+        <w:pStyle w:val="Normal"/>
+        <w:widowControl/>
+        <w:bidi w:val="0"/>
+        <w:spacing w:lineRule="auto" w:line="276" w:before="0" w:after="200"/>
+        <w:jc w:val="left"/>
+        <w:rPr>
+          <w:rFonts w:ascii="Consolas" w:hAnsi="Consolas"/>
+          <w:i w:val="false"/>
+          <w:i w:val="false"/>
+          <w:color w:val="000000"/>
+          <w:sz w:val="19"/>
+        </w:rPr>
+      </w:pPr>
+      <w:r>
+        <w:rPr/>
+      </w:r>
+    </w:p>
+    <w:p>
+      <w:pPr>
+        <w:pStyle w:val="Normal"/>
+        <w:widowControl/>
+        <w:bidi w:val="0"/>
+        <w:spacing w:lineRule="auto" w:line="276" w:before="0" w:after="200"/>
+        <w:jc w:val="left"/>
+        <w:rPr/>
+      </w:pPr>
+      <w:r>
+        <w:rPr>
+          <w:rFonts w:ascii="Consolas" w:hAnsi="Consolas"/>
+          <w:i w:val="false"/>
+          <w:color w:val="000000"/>
+          <w:sz w:val="19"/>
+        </w:rPr>
+        <w:tab/>
+      </w:r>
+      <w:r>
+        <w:rPr>
+          <w:rFonts w:ascii="Consolas" w:hAnsi="Consolas"/>
+          <w:color w:val="0000FF"/>
+          <w:sz w:val="19"/>
+        </w:rPr>
+        <w:t>void</w:t>
+      </w:r>
+      <w:r>
+        <w:rPr>
+          <w:rFonts w:ascii="Consolas" w:hAnsi="Consolas"/>
+          <w:color w:val="000000"/>
+          <w:sz w:val="19"/>
+        </w:rPr>
+        <w:t xml:space="preserve"> </w:t>
+      </w:r>
+      <w:r>
+        <w:rPr>
+          <w:rFonts w:ascii="Consolas" w:hAnsi="Consolas"/>
+          <w:color w:val="880000"/>
+          <w:sz w:val="19"/>
+        </w:rPr>
+        <w:t>OnNMDblclkTree1</w:t>
+      </w:r>
+      <w:r>
+        <w:rPr>
+          <w:rFonts w:ascii="Consolas" w:hAnsi="Consolas"/>
+          <w:color w:val="000000"/>
+          <w:sz w:val="19"/>
+        </w:rPr>
+        <w:t>(</w:t>
+      </w:r>
+      <w:r>
+        <w:rPr>
+          <w:rFonts w:ascii="Consolas" w:hAnsi="Consolas"/>
+          <w:i/>
+          <w:color w:val="0000FF"/>
+          <w:sz w:val="19"/>
+        </w:rPr>
+        <w:t>NMHDR</w:t>
+      </w:r>
+      <w:r>
+        <w:rPr>
+          <w:rFonts w:ascii="Consolas" w:hAnsi="Consolas"/>
+          <w:i w:val="false"/>
+          <w:color w:val="000000"/>
+          <w:sz w:val="19"/>
+        </w:rPr>
+        <w:t xml:space="preserve"> *</w:t>
+      </w:r>
+      <w:r>
+        <w:rPr>
+          <w:rFonts w:ascii="Consolas" w:hAnsi="Consolas"/>
+          <w:i w:val="false"/>
+          <w:color w:val="000080"/>
+          <w:sz w:val="19"/>
+        </w:rPr>
+        <w:t>pNMHDR</w:t>
+      </w:r>
+      <w:r>
+        <w:rPr>
+          <w:rFonts w:ascii="Consolas" w:hAnsi="Consolas"/>
+          <w:i w:val="false"/>
+          <w:color w:val="000000"/>
+          <w:sz w:val="19"/>
+        </w:rPr>
+        <w:t xml:space="preserve">, </w:t>
+      </w:r>
+      <w:r>
+        <w:rPr>
+          <w:rFonts w:ascii="Consolas" w:hAnsi="Consolas"/>
+          <w:i/>
+          <w:color w:val="0000FF"/>
+          <w:sz w:val="19"/>
+        </w:rPr>
+        <w:t>LRESULT</w:t>
+      </w:r>
+      <w:r>
+        <w:rPr>
+          <w:rFonts w:ascii="Consolas" w:hAnsi="Consolas"/>
+          <w:i w:val="false"/>
+          <w:color w:val="000000"/>
+          <w:sz w:val="19"/>
+        </w:rPr>
+        <w:t xml:space="preserve"> *</w:t>
+      </w:r>
+      <w:r>
+        <w:rPr>
+          <w:rFonts w:ascii="Consolas" w:hAnsi="Consolas"/>
+          <w:i w:val="false"/>
+          <w:color w:val="000080"/>
+          <w:sz w:val="19"/>
+        </w:rPr>
+        <w:t>pResult</w:t>
+      </w:r>
+      <w:r>
+        <w:rPr>
+          <w:rFonts w:ascii="Consolas" w:hAnsi="Consolas"/>
+          <w:i w:val="false"/>
+          <w:color w:val="000000"/>
+          <w:sz w:val="19"/>
+        </w:rPr>
+        <w:t>)</w:t>
+      </w:r>
+    </w:p>
+    <w:p>
+      <w:pPr>
+        <w:pStyle w:val="Normal"/>
+        <w:rPr/>
+      </w:pPr>
+      <w:r>
+        <w:rPr>
+          <w:rFonts w:ascii="Consolas" w:hAnsi="Consolas"/>
+          <w:i w:val="false"/>
+          <w:color w:val="000000"/>
+          <w:sz w:val="19"/>
+        </w:rPr>
+        <w:tab/>
+        <w:t>{</w:t>
+      </w:r>
+    </w:p>
+    <w:p>
+      <w:pPr>
+        <w:pStyle w:val="Normal"/>
+        <w:rPr/>
+      </w:pPr>
+      <w:r>
+        <w:rPr>
+          <w:rFonts w:ascii="Consolas" w:hAnsi="Consolas"/>
+          <w:i w:val="false"/>
+          <w:color w:val="000000"/>
+          <w:sz w:val="19"/>
+        </w:rPr>
+        <w:tab/>
+        <w:tab/>
+      </w:r>
+      <w:r>
+        <w:rPr>
+          <w:rFonts w:ascii="Consolas" w:hAnsi="Consolas"/>
+          <w:i/>
+          <w:color w:val="0000FF"/>
+          <w:sz w:val="19"/>
+        </w:rPr>
+        <w:t>HTREEITEM</w:t>
+      </w:r>
+      <w:r>
+        <w:rPr>
+          <w:rFonts w:ascii="Consolas" w:hAnsi="Consolas"/>
+          <w:i w:val="false"/>
+          <w:color w:val="000000"/>
+          <w:sz w:val="19"/>
+        </w:rPr>
+        <w:t xml:space="preserve"> </w:t>
+      </w:r>
+      <w:r>
+        <w:rPr>
+          <w:rFonts w:ascii="Consolas" w:hAnsi="Consolas"/>
+          <w:i w:val="false"/>
+          <w:color w:val="000080"/>
+          <w:sz w:val="19"/>
+        </w:rPr>
+        <w:t>hSelected</w:t>
+      </w:r>
+      <w:r>
+        <w:rPr>
+          <w:rFonts w:ascii="Consolas" w:hAnsi="Consolas"/>
+          <w:i w:val="false"/>
+          <w:color w:val="000000"/>
+          <w:sz w:val="19"/>
+        </w:rPr>
+        <w:t xml:space="preserve"> = </w:t>
+      </w:r>
+      <w:r>
+        <w:rPr>
+          <w:rFonts w:ascii="Consolas" w:hAnsi="Consolas"/>
+          <w:i w:val="false"/>
+          <w:color w:val="000080"/>
+          <w:sz w:val="19"/>
+        </w:rPr>
+        <w:t>m_TreeCtrl</w:t>
+      </w:r>
+      <w:r>
+        <w:rPr>
+          <w:rFonts w:ascii="Consolas" w:hAnsi="Consolas"/>
+          <w:i w:val="false"/>
+          <w:color w:val="000000"/>
+          <w:sz w:val="19"/>
+        </w:rPr>
+        <w:t>.</w:t>
+      </w:r>
+      <w:r>
+        <w:rPr>
+          <w:rFonts w:ascii="Consolas" w:hAnsi="Consolas"/>
+          <w:i/>
+          <w:color w:val="880000"/>
+          <w:sz w:val="19"/>
+        </w:rPr>
+        <w:t>GetSelectedItem</w:t>
+      </w:r>
+      <w:r>
+        <w:rPr>
+          <w:rFonts w:ascii="Consolas" w:hAnsi="Consolas"/>
+          <w:i w:val="false"/>
+          <w:color w:val="000000"/>
+          <w:sz w:val="19"/>
+        </w:rPr>
+        <w:t>();</w:t>
+      </w:r>
+    </w:p>
+    <w:p>
+      <w:pPr>
+        <w:pStyle w:val="Normal"/>
+        <w:rPr>
+          <w:rFonts w:ascii="Consolas" w:hAnsi="Consolas"/>
+          <w:i w:val="false"/>
+          <w:i w:val="false"/>
+          <w:color w:val="000000"/>
+          <w:sz w:val="19"/>
+        </w:rPr>
+      </w:pPr>
+      <w:r>
+        <w:rPr>
+          <w:rFonts w:ascii="Consolas" w:hAnsi="Consolas"/>
+          <w:i w:val="false"/>
+          <w:color w:val="000000"/>
+          <w:sz w:val="19"/>
+        </w:rPr>
+      </w:r>
+    </w:p>
+    <w:p>
+      <w:pPr>
+        <w:pStyle w:val="Normal"/>
+        <w:rPr/>
+      </w:pPr>
+      <w:r>
+        <w:rPr>
+          <w:rFonts w:ascii="Consolas" w:hAnsi="Consolas"/>
+          <w:i w:val="false"/>
+          <w:color w:val="000000"/>
+          <w:sz w:val="19"/>
+        </w:rPr>
+        <w:tab/>
+        <w:tab/>
+      </w:r>
+      <w:r>
+        <w:rPr>
+          <w:rFonts w:ascii="Consolas" w:hAnsi="Consolas"/>
+          <w:i w:val="false"/>
+          <w:color w:val="000080"/>
+          <w:sz w:val="19"/>
+        </w:rPr>
+        <w:t>m_selectedPalette</w:t>
+      </w:r>
+      <w:r>
+        <w:rPr>
+          <w:rFonts w:ascii="Consolas" w:hAnsi="Consolas"/>
+          <w:i w:val="false"/>
+          <w:color w:val="000000"/>
+          <w:sz w:val="19"/>
+        </w:rPr>
+        <w:t xml:space="preserve"> = -1;</w:t>
+      </w:r>
+    </w:p>
+    <w:p>
+      <w:pPr>
+        <w:pStyle w:val="Normal"/>
+        <w:rPr/>
+      </w:pPr>
+      <w:r>
+        <w:rPr>
+          <w:rFonts w:ascii="Consolas" w:hAnsi="Consolas"/>
+          <w:i w:val="false"/>
+          <w:color w:val="000000"/>
+          <w:sz w:val="19"/>
+        </w:rPr>
+        <w:tab/>
+        <w:tab/>
+      </w:r>
+      <w:r>
+        <w:rPr>
+          <w:rFonts w:ascii="Consolas" w:hAnsi="Consolas"/>
+          <w:i w:val="false"/>
+          <w:color w:val="0000FF"/>
+          <w:sz w:val="19"/>
+        </w:rPr>
+        <w:t>if</w:t>
+      </w:r>
+      <w:r>
+        <w:rPr>
+          <w:rFonts w:ascii="Consolas" w:hAnsi="Consolas"/>
+          <w:i w:val="false"/>
+          <w:color w:val="000000"/>
+          <w:sz w:val="19"/>
+        </w:rPr>
+        <w:t xml:space="preserve"> (</w:t>
+      </w:r>
+      <w:r>
+        <w:rPr>
+          <w:rFonts w:ascii="Consolas" w:hAnsi="Consolas"/>
+          <w:i w:val="false"/>
+          <w:color w:val="000080"/>
+          <w:sz w:val="19"/>
+        </w:rPr>
+        <w:t>hSelected</w:t>
+      </w:r>
+      <w:r>
+        <w:rPr>
+          <w:rFonts w:ascii="Consolas" w:hAnsi="Consolas"/>
+          <w:i w:val="false"/>
+          <w:color w:val="000000"/>
+          <w:sz w:val="19"/>
+        </w:rPr>
+        <w:t xml:space="preserve"> != </w:t>
+      </w:r>
+      <w:r>
+        <w:rPr>
+          <w:rFonts w:ascii="Consolas" w:hAnsi="Consolas"/>
+          <w:i/>
+          <w:color w:val="A000A0"/>
+          <w:sz w:val="19"/>
+        </w:rPr>
+        <w:t>NULL</w:t>
+      </w:r>
+      <w:r>
+        <w:rPr>
+          <w:rFonts w:ascii="Consolas" w:hAnsi="Consolas"/>
+          <w:i w:val="false"/>
+          <w:color w:val="000000"/>
+          <w:sz w:val="19"/>
+        </w:rPr>
+        <w:t>)</w:t>
+      </w:r>
+    </w:p>
+    <w:p>
+      <w:pPr>
+        <w:pStyle w:val="Normal"/>
+        <w:rPr/>
+      </w:pPr>
+      <w:r>
+        <w:rPr>
+          <w:rFonts w:ascii="Consolas" w:hAnsi="Consolas"/>
+          <w:i w:val="false"/>
+          <w:color w:val="000000"/>
+          <w:sz w:val="19"/>
+        </w:rPr>
+        <w:tab/>
+        <w:tab/>
+        <w:t>{</w:t>
+      </w:r>
+    </w:p>
+    <w:p>
+      <w:pPr>
+        <w:pStyle w:val="Normal"/>
+        <w:rPr/>
+      </w:pPr>
+      <w:r>
+        <w:rPr>
+          <w:rFonts w:ascii="Consolas" w:hAnsi="Consolas"/>
+          <w:i w:val="false"/>
+          <w:color w:val="000000"/>
+          <w:sz w:val="19"/>
+        </w:rPr>
+        <w:tab/>
+        <w:tab/>
+        <w:tab/>
+      </w:r>
+      <w:r>
+        <w:rPr>
+          <w:rFonts w:ascii="Consolas" w:hAnsi="Consolas"/>
+          <w:i w:val="false"/>
+          <w:color w:val="000080"/>
+          <w:sz w:val="19"/>
+        </w:rPr>
+        <w:t>m_selectedPalette</w:t>
+      </w:r>
+      <w:r>
+        <w:rPr>
+          <w:rFonts w:ascii="Consolas" w:hAnsi="Consolas"/>
+          <w:i w:val="false"/>
+          <w:color w:val="000000"/>
+          <w:sz w:val="19"/>
+        </w:rPr>
+        <w:t xml:space="preserve"> = (</w:t>
+      </w:r>
+      <w:r>
+        <w:rPr>
+          <w:rFonts w:ascii="Consolas" w:hAnsi="Consolas"/>
+          <w:i w:val="false"/>
+          <w:color w:val="0000FF"/>
+          <w:sz w:val="19"/>
+        </w:rPr>
+        <w:t>int</w:t>
+      </w:r>
+      <w:r>
+        <w:rPr>
+          <w:rFonts w:ascii="Consolas" w:hAnsi="Consolas"/>
+          <w:i w:val="false"/>
+          <w:color w:val="000000"/>
+          <w:sz w:val="19"/>
+        </w:rPr>
+        <w:t>)</w:t>
+      </w:r>
+      <w:r>
+        <w:rPr>
+          <w:rFonts w:ascii="Consolas" w:hAnsi="Consolas"/>
+          <w:i w:val="false"/>
+          <w:color w:val="000080"/>
+          <w:sz w:val="19"/>
+        </w:rPr>
+        <w:t>m_TreeCtrl</w:t>
+      </w:r>
+      <w:r>
+        <w:rPr>
+          <w:rFonts w:ascii="Consolas" w:hAnsi="Consolas"/>
+          <w:i w:val="false"/>
+          <w:color w:val="000000"/>
+          <w:sz w:val="19"/>
+        </w:rPr>
+        <w:t>.</w:t>
+      </w:r>
+      <w:r>
+        <w:rPr>
+          <w:rFonts w:ascii="Consolas" w:hAnsi="Consolas"/>
+          <w:i/>
+          <w:color w:val="880000"/>
+          <w:sz w:val="19"/>
+        </w:rPr>
+        <w:t>GetItemData</w:t>
+      </w:r>
+      <w:r>
+        <w:rPr>
+          <w:rFonts w:ascii="Consolas" w:hAnsi="Consolas"/>
+          <w:i w:val="false"/>
+          <w:color w:val="000000"/>
+          <w:sz w:val="19"/>
+        </w:rPr>
+        <w:t>(</w:t>
+      </w:r>
+      <w:r>
+        <w:rPr>
+          <w:rFonts w:ascii="Consolas" w:hAnsi="Consolas"/>
+          <w:i w:val="false"/>
+          <w:color w:val="000080"/>
+          <w:sz w:val="19"/>
+        </w:rPr>
+        <w:t>hSelected</w:t>
+      </w:r>
+      <w:r>
+        <w:rPr>
+          <w:rFonts w:ascii="Consolas" w:hAnsi="Consolas"/>
+          <w:i w:val="false"/>
+          <w:color w:val="000000"/>
+          <w:sz w:val="19"/>
+        </w:rPr>
+        <w:t>);</w:t>
+      </w:r>
+    </w:p>
+    <w:p>
+      <w:pPr>
+        <w:pStyle w:val="Normal"/>
+        <w:rPr/>
+      </w:pPr>
+      <w:r>
+        <w:rPr>
+          <w:rFonts w:ascii="Consolas" w:hAnsi="Consolas"/>
+          <w:i w:val="false"/>
+          <w:color w:val="000000"/>
+          <w:sz w:val="19"/>
+        </w:rPr>
+        <w:tab/>
+        <w:tab/>
+        <w:t>}</w:t>
+      </w:r>
+    </w:p>
+    <w:p>
+      <w:pPr>
+        <w:pStyle w:val="Normal"/>
+        <w:rPr>
+          <w:rFonts w:ascii="Consolas" w:hAnsi="Consolas"/>
+          <w:i w:val="false"/>
+          <w:i w:val="false"/>
+          <w:color w:val="000000"/>
+          <w:sz w:val="19"/>
+        </w:rPr>
+      </w:pPr>
+      <w:r>
+        <w:rPr>
+          <w:rFonts w:ascii="Consolas" w:hAnsi="Consolas"/>
+          <w:i w:val="false"/>
+          <w:color w:val="000000"/>
+          <w:sz w:val="19"/>
+        </w:rPr>
+      </w:r>
+    </w:p>
+    <w:p>
+      <w:pPr>
+        <w:pStyle w:val="Normal"/>
+        <w:rPr/>
+      </w:pPr>
+      <w:r>
+        <w:rPr>
+          <w:rFonts w:ascii="Consolas" w:hAnsi="Consolas"/>
+          <w:i w:val="false"/>
+          <w:color w:val="000000"/>
+          <w:sz w:val="19"/>
+        </w:rPr>
+        <w:tab/>
+        <w:tab/>
+      </w:r>
+      <w:r>
+        <w:rPr>
+          <w:rFonts w:ascii="Consolas" w:hAnsi="Consolas"/>
+          <w:i w:val="false"/>
+          <w:color w:val="880000"/>
+          <w:sz w:val="19"/>
+        </w:rPr>
+        <w:t>EnableOK</w:t>
+      </w:r>
+      <w:r>
+        <w:rPr>
+          <w:rFonts w:ascii="Consolas" w:hAnsi="Consolas"/>
+          <w:i w:val="false"/>
+          <w:color w:val="000000"/>
+          <w:sz w:val="19"/>
+        </w:rPr>
+        <w:t>();</w:t>
+      </w:r>
+    </w:p>
+    <w:p>
+      <w:pPr>
+        <w:pStyle w:val="Normal"/>
+        <w:rPr>
+          <w:rFonts w:ascii="Consolas" w:hAnsi="Consolas"/>
+          <w:i w:val="false"/>
+          <w:i w:val="false"/>
+          <w:color w:val="000000"/>
+          <w:sz w:val="19"/>
+        </w:rPr>
+      </w:pPr>
+      <w:r>
+        <w:rPr>
+          <w:rFonts w:ascii="Consolas" w:hAnsi="Consolas"/>
+          <w:i w:val="false"/>
+          <w:color w:val="000000"/>
+          <w:sz w:val="19"/>
+        </w:rPr>
+      </w:r>
+    </w:p>
+    <w:p>
+      <w:pPr>
+        <w:pStyle w:val="Normal"/>
+        <w:rPr/>
+      </w:pPr>
+      <w:r>
+        <w:rPr>
+          <w:rFonts w:ascii="Consolas" w:hAnsi="Consolas"/>
+          <w:i w:val="false"/>
+          <w:color w:val="000000"/>
+          <w:sz w:val="19"/>
+        </w:rPr>
+        <w:tab/>
+        <w:tab/>
+        <w:t>*</w:t>
+      </w:r>
+      <w:r>
+        <w:rPr>
+          <w:rFonts w:ascii="Consolas" w:hAnsi="Consolas"/>
+          <w:i w:val="false"/>
+          <w:color w:val="000080"/>
+          <w:sz w:val="19"/>
+        </w:rPr>
+        <w:t>pResult</w:t>
+      </w:r>
+      <w:r>
+        <w:rPr>
+          <w:rFonts w:ascii="Consolas" w:hAnsi="Consolas"/>
+          <w:i w:val="false"/>
+          <w:color w:val="000000"/>
+          <w:sz w:val="19"/>
+        </w:rPr>
+        <w:t xml:space="preserve"> = 0;</w:t>
+      </w:r>
+    </w:p>
+    <w:p>
+      <w:pPr>
+        <w:pStyle w:val="Normal"/>
+        <w:widowControl/>
+        <w:bidi w:val="0"/>
+        <w:spacing w:lineRule="auto" w:line="276" w:before="0" w:after="200"/>
+        <w:jc w:val="left"/>
+        <w:rPr>
+          <w:rFonts w:ascii="Consolas" w:hAnsi="Consolas"/>
+          <w:i w:val="false"/>
+          <w:i w:val="false"/>
+          <w:color w:val="000000"/>
+          <w:sz w:val="19"/>
+        </w:rPr>
+      </w:pPr>
+      <w:r>
+        <w:rPr>
+          <w:rFonts w:ascii="Consolas" w:hAnsi="Consolas"/>
+          <w:i w:val="false"/>
+          <w:color w:val="000000"/>
+          <w:sz w:val="19"/>
+        </w:rPr>
+        <w:tab/>
+        <w:t>}</w:t>
       </w:r>
     </w:p>
     <w:sectPr>
@@ -61464,6 +62720,573 @@
   </w:style>
   <w:style w:type="character" w:styleId="ListLabel1332">
     <w:name w:val="ListLabel 1332"/>
+    <w:qFormat/>
+    <w:rPr>
+      <w:rFonts w:ascii="Consolas" w:hAnsi="Consolas"/>
+      <w:i w:val="false"/>
+      <w:color w:val="000000"/>
+      <w:sz w:val="19"/>
+    </w:rPr>
+  </w:style>
+  <w:style w:type="character" w:styleId="ListLabel1333">
+    <w:name w:val="ListLabel 1333"/>
+    <w:qFormat/>
+    <w:rPr>
+      <w:rFonts w:cs="Consolas"/>
+      <w:color w:val="000000"/>
+      <w:sz w:val="19"/>
+    </w:rPr>
+  </w:style>
+  <w:style w:type="character" w:styleId="ListLabel1334">
+    <w:name w:val="ListLabel 1334"/>
+    <w:qFormat/>
+    <w:rPr>
+      <w:rFonts w:cs="Consolas"/>
+      <w:color w:val="000000"/>
+      <w:sz w:val="19"/>
+    </w:rPr>
+  </w:style>
+  <w:style w:type="character" w:styleId="ListLabel1335">
+    <w:name w:val="ListLabel 1335"/>
+    <w:qFormat/>
+    <w:rPr>
+      <w:rFonts w:cs="Consolas"/>
+      <w:color w:val="000000"/>
+      <w:sz w:val="19"/>
+    </w:rPr>
+  </w:style>
+  <w:style w:type="character" w:styleId="ListLabel1336">
+    <w:name w:val="ListLabel 1336"/>
+    <w:qFormat/>
+    <w:rPr>
+      <w:rFonts w:cs="Consolas"/>
+      <w:color w:val="000000"/>
+      <w:sz w:val="19"/>
+    </w:rPr>
+  </w:style>
+  <w:style w:type="character" w:styleId="ListLabel1337">
+    <w:name w:val="ListLabel 1337"/>
+    <w:qFormat/>
+    <w:rPr>
+      <w:rFonts w:ascii="apple-system;BlinkMacSystemFont;Segoe UI;Helvetica;Arial;sans-serif;Apple Color Emoji;Segoe UI Emoji;Segoe UI Symbol" w:hAnsi="apple-system;BlinkMacSystemFont;Segoe UI;Helvetica;Arial;sans-serif;Apple Color Emoji;Segoe UI Emoji;Segoe UI Symbol" w:cs="OpenSymbol"/>
+      <w:b w:val="false"/>
+      <w:sz w:val="24"/>
+    </w:rPr>
+  </w:style>
+  <w:style w:type="character" w:styleId="ListLabel1338">
+    <w:name w:val="ListLabel 1338"/>
+    <w:qFormat/>
+    <w:rPr>
+      <w:rFonts w:cs="OpenSymbol"/>
+    </w:rPr>
+  </w:style>
+  <w:style w:type="character" w:styleId="ListLabel1339">
+    <w:name w:val="ListLabel 1339"/>
+    <w:qFormat/>
+    <w:rPr>
+      <w:rFonts w:cs="OpenSymbol"/>
+    </w:rPr>
+  </w:style>
+  <w:style w:type="character" w:styleId="ListLabel1340">
+    <w:name w:val="ListLabel 1340"/>
+    <w:qFormat/>
+    <w:rPr>
+      <w:rFonts w:cs="OpenSymbol"/>
+    </w:rPr>
+  </w:style>
+  <w:style w:type="character" w:styleId="ListLabel1341">
+    <w:name w:val="ListLabel 1341"/>
+    <w:qFormat/>
+    <w:rPr>
+      <w:rFonts w:cs="OpenSymbol"/>
+    </w:rPr>
+  </w:style>
+  <w:style w:type="character" w:styleId="ListLabel1342">
+    <w:name w:val="ListLabel 1342"/>
+    <w:qFormat/>
+    <w:rPr>
+      <w:rFonts w:cs="OpenSymbol"/>
+    </w:rPr>
+  </w:style>
+  <w:style w:type="character" w:styleId="ListLabel1343">
+    <w:name w:val="ListLabel 1343"/>
+    <w:qFormat/>
+    <w:rPr>
+      <w:rFonts w:cs="OpenSymbol"/>
+    </w:rPr>
+  </w:style>
+  <w:style w:type="character" w:styleId="ListLabel1344">
+    <w:name w:val="ListLabel 1344"/>
+    <w:qFormat/>
+    <w:rPr>
+      <w:rFonts w:cs="OpenSymbol"/>
+    </w:rPr>
+  </w:style>
+  <w:style w:type="character" w:styleId="ListLabel1345">
+    <w:name w:val="ListLabel 1345"/>
+    <w:qFormat/>
+    <w:rPr>
+      <w:rFonts w:cs="OpenSymbol"/>
+    </w:rPr>
+  </w:style>
+  <w:style w:type="character" w:styleId="ListLabel1346">
+    <w:name w:val="ListLabel 1346"/>
+    <w:qFormat/>
+    <w:rPr>
+      <w:rFonts w:cs="Calibri" w:cstheme="minorHAnsi"/>
+      <w:sz w:val="28"/>
+      <w:szCs w:val="28"/>
+    </w:rPr>
+  </w:style>
+  <w:style w:type="character" w:styleId="ListLabel1347">
+    <w:name w:val="ListLabel 1347"/>
+    <w:qFormat/>
+    <w:rPr>
+      <w:rFonts w:eastAsia="" w:eastAsiaTheme="majorEastAsia"/>
+      <w:color w:val="003080"/>
+      <w:sz w:val="19"/>
+      <w:szCs w:val="19"/>
+    </w:rPr>
+  </w:style>
+  <w:style w:type="character" w:styleId="ListLabel1348">
+    <w:name w:val="ListLabel 1348"/>
+    <w:qFormat/>
+    <w:rPr/>
+  </w:style>
+  <w:style w:type="character" w:styleId="ListLabel1349">
+    <w:name w:val="ListLabel 1349"/>
+    <w:qFormat/>
+    <w:rPr>
+      <w:rFonts w:cs="Calibri" w:cstheme="minorHAnsi"/>
+      <w:iCs/>
+      <w:sz w:val="24"/>
+      <w:szCs w:val="24"/>
+    </w:rPr>
+  </w:style>
+  <w:style w:type="character" w:styleId="ListLabel1350">
+    <w:name w:val="ListLabel 1350"/>
+    <w:qFormat/>
+    <w:rPr>
+      <w:rFonts w:ascii="Segoe UI;SegoeUI;Segoe WP;Helvetica Neue;Helvetica;Tahoma;Arial;sans-serif" w:hAnsi="Segoe UI;SegoeUI;Segoe WP;Helvetica Neue;Helvetica;Tahoma;Arial;sans-serif"/>
+      <w:b w:val="false"/>
+      <w:i w:val="false"/>
+      <w:caps w:val="false"/>
+      <w:smallCaps w:val="false"/>
+      <w:strike w:val="false"/>
+      <w:dstrike w:val="false"/>
+      <w:spacing w:val="0"/>
+      <w:sz w:val="21"/>
+      <w:highlight w:val="white"/>
+      <w:u w:val="none"/>
+      <w:effect w:val="none"/>
+    </w:rPr>
+  </w:style>
+  <w:style w:type="character" w:styleId="ListLabel1351">
+    <w:name w:val="ListLabel 1351"/>
+    <w:qFormat/>
+    <w:rPr>
+      <w:rFonts w:ascii="Times New Roman;serif" w:hAnsi="Times New Roman;serif"/>
+      <w:b w:val="false"/>
+      <w:i w:val="false"/>
+      <w:caps w:val="false"/>
+      <w:smallCaps w:val="false"/>
+      <w:color w:val="800080"/>
+      <w:spacing w:val="0"/>
+      <w:sz w:val="24"/>
+      <w:u w:val="single"/>
+    </w:rPr>
+  </w:style>
+  <w:style w:type="character" w:styleId="ListLabel1352">
+    <w:name w:val="ListLabel 1352"/>
+    <w:qFormat/>
+    <w:rPr>
+      <w:rFonts w:ascii="Consolas" w:hAnsi="Consolas"/>
+      <w:i w:val="false"/>
+      <w:iCs w:val="false"/>
+      <w:color w:val="auto"/>
+      <w:sz w:val="19"/>
+    </w:rPr>
+  </w:style>
+  <w:style w:type="character" w:styleId="ListLabel1353">
+    <w:name w:val="ListLabel 1353"/>
+    <w:qFormat/>
+    <w:rPr>
+      <w:rFonts w:ascii="Consolas" w:hAnsi="Consolas"/>
+      <w:i w:val="false"/>
+      <w:color w:val="000000"/>
+      <w:sz w:val="19"/>
+    </w:rPr>
+  </w:style>
+  <w:style w:type="character" w:styleId="ListLabel1354">
+    <w:name w:val="ListLabel 1354"/>
+    <w:qFormat/>
+    <w:rPr>
+      <w:rFonts w:cs="Consolas"/>
+      <w:color w:val="000000"/>
+      <w:sz w:val="19"/>
+    </w:rPr>
+  </w:style>
+  <w:style w:type="character" w:styleId="ListLabel1355">
+    <w:name w:val="ListLabel 1355"/>
+    <w:qFormat/>
+    <w:rPr>
+      <w:rFonts w:cs="Consolas"/>
+      <w:color w:val="000000"/>
+      <w:sz w:val="19"/>
+    </w:rPr>
+  </w:style>
+  <w:style w:type="character" w:styleId="ListLabel1356">
+    <w:name w:val="ListLabel 1356"/>
+    <w:qFormat/>
+    <w:rPr>
+      <w:rFonts w:cs="Consolas"/>
+      <w:color w:val="000000"/>
+      <w:sz w:val="19"/>
+    </w:rPr>
+  </w:style>
+  <w:style w:type="character" w:styleId="ListLabel1357">
+    <w:name w:val="ListLabel 1357"/>
+    <w:qFormat/>
+    <w:rPr>
+      <w:rFonts w:cs="Consolas"/>
+      <w:color w:val="000000"/>
+      <w:sz w:val="19"/>
+    </w:rPr>
+  </w:style>
+  <w:style w:type="character" w:styleId="ListLabel1358">
+    <w:name w:val="ListLabel 1358"/>
+    <w:qFormat/>
+    <w:rPr>
+      <w:rFonts w:ascii="apple-system;BlinkMacSystemFont;Segoe UI;Helvetica;Arial;sans-serif;Apple Color Emoji;Segoe UI Emoji;Segoe UI Symbol" w:hAnsi="apple-system;BlinkMacSystemFont;Segoe UI;Helvetica;Arial;sans-serif;Apple Color Emoji;Segoe UI Emoji;Segoe UI Symbol" w:cs="OpenSymbol"/>
+      <w:b w:val="false"/>
+      <w:sz w:val="24"/>
+    </w:rPr>
+  </w:style>
+  <w:style w:type="character" w:styleId="ListLabel1359">
+    <w:name w:val="ListLabel 1359"/>
+    <w:qFormat/>
+    <w:rPr>
+      <w:rFonts w:cs="OpenSymbol"/>
+    </w:rPr>
+  </w:style>
+  <w:style w:type="character" w:styleId="ListLabel1360">
+    <w:name w:val="ListLabel 1360"/>
+    <w:qFormat/>
+    <w:rPr>
+      <w:rFonts w:cs="OpenSymbol"/>
+    </w:rPr>
+  </w:style>
+  <w:style w:type="character" w:styleId="ListLabel1361">
+    <w:name w:val="ListLabel 1361"/>
+    <w:qFormat/>
+    <w:rPr>
+      <w:rFonts w:cs="OpenSymbol"/>
+    </w:rPr>
+  </w:style>
+  <w:style w:type="character" w:styleId="ListLabel1362">
+    <w:name w:val="ListLabel 1362"/>
+    <w:qFormat/>
+    <w:rPr>
+      <w:rFonts w:cs="OpenSymbol"/>
+    </w:rPr>
+  </w:style>
+  <w:style w:type="character" w:styleId="ListLabel1363">
+    <w:name w:val="ListLabel 1363"/>
+    <w:qFormat/>
+    <w:rPr>
+      <w:rFonts w:cs="OpenSymbol"/>
+    </w:rPr>
+  </w:style>
+  <w:style w:type="character" w:styleId="ListLabel1364">
+    <w:name w:val="ListLabel 1364"/>
+    <w:qFormat/>
+    <w:rPr>
+      <w:rFonts w:cs="OpenSymbol"/>
+    </w:rPr>
+  </w:style>
+  <w:style w:type="character" w:styleId="ListLabel1365">
+    <w:name w:val="ListLabel 1365"/>
+    <w:qFormat/>
+    <w:rPr>
+      <w:rFonts w:cs="OpenSymbol"/>
+    </w:rPr>
+  </w:style>
+  <w:style w:type="character" w:styleId="ListLabel1366">
+    <w:name w:val="ListLabel 1366"/>
+    <w:qFormat/>
+    <w:rPr>
+      <w:rFonts w:cs="OpenSymbol"/>
+    </w:rPr>
+  </w:style>
+  <w:style w:type="character" w:styleId="ListLabel1367">
+    <w:name w:val="ListLabel 1367"/>
+    <w:qFormat/>
+    <w:rPr>
+      <w:rFonts w:cs="Calibri" w:cstheme="minorHAnsi"/>
+      <w:sz w:val="28"/>
+      <w:szCs w:val="28"/>
+    </w:rPr>
+  </w:style>
+  <w:style w:type="character" w:styleId="ListLabel1368">
+    <w:name w:val="ListLabel 1368"/>
+    <w:qFormat/>
+    <w:rPr>
+      <w:rFonts w:eastAsia="" w:eastAsiaTheme="majorEastAsia"/>
+      <w:color w:val="003080"/>
+      <w:sz w:val="19"/>
+      <w:szCs w:val="19"/>
+    </w:rPr>
+  </w:style>
+  <w:style w:type="character" w:styleId="ListLabel1369">
+    <w:name w:val="ListLabel 1369"/>
+    <w:qFormat/>
+    <w:rPr/>
+  </w:style>
+  <w:style w:type="character" w:styleId="ListLabel1370">
+    <w:name w:val="ListLabel 1370"/>
+    <w:qFormat/>
+    <w:rPr>
+      <w:rFonts w:cs="Calibri" w:cstheme="minorHAnsi"/>
+      <w:iCs/>
+      <w:sz w:val="24"/>
+      <w:szCs w:val="24"/>
+    </w:rPr>
+  </w:style>
+  <w:style w:type="character" w:styleId="ListLabel1371">
+    <w:name w:val="ListLabel 1371"/>
+    <w:qFormat/>
+    <w:rPr>
+      <w:rFonts w:ascii="Segoe UI;SegoeUI;Segoe WP;Helvetica Neue;Helvetica;Tahoma;Arial;sans-serif" w:hAnsi="Segoe UI;SegoeUI;Segoe WP;Helvetica Neue;Helvetica;Tahoma;Arial;sans-serif"/>
+      <w:b w:val="false"/>
+      <w:i w:val="false"/>
+      <w:caps w:val="false"/>
+      <w:smallCaps w:val="false"/>
+      <w:strike w:val="false"/>
+      <w:dstrike w:val="false"/>
+      <w:spacing w:val="0"/>
+      <w:sz w:val="21"/>
+      <w:highlight w:val="white"/>
+      <w:u w:val="none"/>
+      <w:effect w:val="none"/>
+    </w:rPr>
+  </w:style>
+  <w:style w:type="character" w:styleId="ListLabel1372">
+    <w:name w:val="ListLabel 1372"/>
+    <w:qFormat/>
+    <w:rPr>
+      <w:rFonts w:ascii="Times New Roman;serif" w:hAnsi="Times New Roman;serif"/>
+      <w:b w:val="false"/>
+      <w:i w:val="false"/>
+      <w:caps w:val="false"/>
+      <w:smallCaps w:val="false"/>
+      <w:color w:val="800080"/>
+      <w:spacing w:val="0"/>
+      <w:sz w:val="24"/>
+      <w:u w:val="single"/>
+    </w:rPr>
+  </w:style>
+  <w:style w:type="character" w:styleId="ListLabel1373">
+    <w:name w:val="ListLabel 1373"/>
+    <w:qFormat/>
+    <w:rPr>
+      <w:rFonts w:ascii="Consolas" w:hAnsi="Consolas"/>
+      <w:i w:val="false"/>
+      <w:iCs w:val="false"/>
+      <w:color w:val="auto"/>
+      <w:sz w:val="19"/>
+    </w:rPr>
+  </w:style>
+  <w:style w:type="character" w:styleId="ListLabel1374">
+    <w:name w:val="ListLabel 1374"/>
+    <w:qFormat/>
+    <w:rPr>
+      <w:rFonts w:ascii="Consolas" w:hAnsi="Consolas"/>
+      <w:i w:val="false"/>
+      <w:color w:val="000000"/>
+      <w:sz w:val="19"/>
+    </w:rPr>
+  </w:style>
+  <w:style w:type="character" w:styleId="ListLabel1375">
+    <w:name w:val="ListLabel 1375"/>
+    <w:qFormat/>
+    <w:rPr>
+      <w:rFonts w:cs="Consolas"/>
+      <w:color w:val="000000"/>
+      <w:sz w:val="19"/>
+    </w:rPr>
+  </w:style>
+  <w:style w:type="character" w:styleId="ListLabel1376">
+    <w:name w:val="ListLabel 1376"/>
+    <w:qFormat/>
+    <w:rPr>
+      <w:rFonts w:cs="Consolas"/>
+      <w:color w:val="000000"/>
+      <w:sz w:val="19"/>
+    </w:rPr>
+  </w:style>
+  <w:style w:type="character" w:styleId="ListLabel1377">
+    <w:name w:val="ListLabel 1377"/>
+    <w:qFormat/>
+    <w:rPr>
+      <w:rFonts w:cs="Consolas"/>
+      <w:color w:val="000000"/>
+      <w:sz w:val="19"/>
+    </w:rPr>
+  </w:style>
+  <w:style w:type="character" w:styleId="ListLabel1378">
+    <w:name w:val="ListLabel 1378"/>
+    <w:qFormat/>
+    <w:rPr>
+      <w:rFonts w:cs="Consolas"/>
+      <w:color w:val="000000"/>
+      <w:sz w:val="19"/>
+    </w:rPr>
+  </w:style>
+  <w:style w:type="character" w:styleId="ListLabel1379">
+    <w:name w:val="ListLabel 1379"/>
+    <w:qFormat/>
+    <w:rPr>
+      <w:rFonts w:ascii="apple-system;BlinkMacSystemFont;Segoe UI;Helvetica;Arial;sans-serif;Apple Color Emoji;Segoe UI Emoji;Segoe UI Symbol" w:hAnsi="apple-system;BlinkMacSystemFont;Segoe UI;Helvetica;Arial;sans-serif;Apple Color Emoji;Segoe UI Emoji;Segoe UI Symbol" w:cs="OpenSymbol"/>
+      <w:b w:val="false"/>
+      <w:sz w:val="24"/>
+    </w:rPr>
+  </w:style>
+  <w:style w:type="character" w:styleId="ListLabel1380">
+    <w:name w:val="ListLabel 1380"/>
+    <w:qFormat/>
+    <w:rPr>
+      <w:rFonts w:cs="OpenSymbol"/>
+    </w:rPr>
+  </w:style>
+  <w:style w:type="character" w:styleId="ListLabel1381">
+    <w:name w:val="ListLabel 1381"/>
+    <w:qFormat/>
+    <w:rPr>
+      <w:rFonts w:cs="OpenSymbol"/>
+    </w:rPr>
+  </w:style>
+  <w:style w:type="character" w:styleId="ListLabel1382">
+    <w:name w:val="ListLabel 1382"/>
+    <w:qFormat/>
+    <w:rPr>
+      <w:rFonts w:cs="OpenSymbol"/>
+    </w:rPr>
+  </w:style>
+  <w:style w:type="character" w:styleId="ListLabel1383">
+    <w:name w:val="ListLabel 1383"/>
+    <w:qFormat/>
+    <w:rPr>
+      <w:rFonts w:cs="OpenSymbol"/>
+    </w:rPr>
+  </w:style>
+  <w:style w:type="character" w:styleId="ListLabel1384">
+    <w:name w:val="ListLabel 1384"/>
+    <w:qFormat/>
+    <w:rPr>
+      <w:rFonts w:cs="OpenSymbol"/>
+    </w:rPr>
+  </w:style>
+  <w:style w:type="character" w:styleId="ListLabel1385">
+    <w:name w:val="ListLabel 1385"/>
+    <w:qFormat/>
+    <w:rPr>
+      <w:rFonts w:cs="OpenSymbol"/>
+    </w:rPr>
+  </w:style>
+  <w:style w:type="character" w:styleId="ListLabel1386">
+    <w:name w:val="ListLabel 1386"/>
+    <w:qFormat/>
+    <w:rPr>
+      <w:rFonts w:cs="OpenSymbol"/>
+    </w:rPr>
+  </w:style>
+  <w:style w:type="character" w:styleId="ListLabel1387">
+    <w:name w:val="ListLabel 1387"/>
+    <w:qFormat/>
+    <w:rPr>
+      <w:rFonts w:cs="OpenSymbol"/>
+    </w:rPr>
+  </w:style>
+  <w:style w:type="character" w:styleId="ListLabel1388">
+    <w:name w:val="ListLabel 1388"/>
+    <w:qFormat/>
+    <w:rPr>
+      <w:rFonts w:cs="Calibri" w:cstheme="minorHAnsi"/>
+      <w:sz w:val="28"/>
+      <w:szCs w:val="28"/>
+    </w:rPr>
+  </w:style>
+  <w:style w:type="character" w:styleId="ListLabel1389">
+    <w:name w:val="ListLabel 1389"/>
+    <w:qFormat/>
+    <w:rPr>
+      <w:rFonts w:eastAsia="" w:eastAsiaTheme="majorEastAsia"/>
+      <w:color w:val="003080"/>
+      <w:sz w:val="19"/>
+      <w:szCs w:val="19"/>
+    </w:rPr>
+  </w:style>
+  <w:style w:type="character" w:styleId="ListLabel1390">
+    <w:name w:val="ListLabel 1390"/>
+    <w:qFormat/>
+    <w:rPr/>
+  </w:style>
+  <w:style w:type="character" w:styleId="ListLabel1391">
+    <w:name w:val="ListLabel 1391"/>
+    <w:qFormat/>
+    <w:rPr>
+      <w:rFonts w:cs="Calibri" w:cstheme="minorHAnsi"/>
+      <w:iCs/>
+      <w:sz w:val="24"/>
+      <w:szCs w:val="24"/>
+    </w:rPr>
+  </w:style>
+  <w:style w:type="character" w:styleId="ListLabel1392">
+    <w:name w:val="ListLabel 1392"/>
+    <w:qFormat/>
+    <w:rPr>
+      <w:rFonts w:ascii="Segoe UI;SegoeUI;Segoe WP;Helvetica Neue;Helvetica;Tahoma;Arial;sans-serif" w:hAnsi="Segoe UI;SegoeUI;Segoe WP;Helvetica Neue;Helvetica;Tahoma;Arial;sans-serif"/>
+      <w:b w:val="false"/>
+      <w:i w:val="false"/>
+      <w:caps w:val="false"/>
+      <w:smallCaps w:val="false"/>
+      <w:strike w:val="false"/>
+      <w:dstrike w:val="false"/>
+      <w:spacing w:val="0"/>
+      <w:sz w:val="21"/>
+      <w:highlight w:val="white"/>
+      <w:u w:val="none"/>
+      <w:effect w:val="none"/>
+    </w:rPr>
+  </w:style>
+  <w:style w:type="character" w:styleId="ListLabel1393">
+    <w:name w:val="ListLabel 1393"/>
+    <w:qFormat/>
+    <w:rPr>
+      <w:rFonts w:ascii="Times New Roman;serif" w:hAnsi="Times New Roman;serif"/>
+      <w:b w:val="false"/>
+      <w:i w:val="false"/>
+      <w:caps w:val="false"/>
+      <w:smallCaps w:val="false"/>
+      <w:color w:val="800080"/>
+      <w:spacing w:val="0"/>
+      <w:sz w:val="24"/>
+      <w:u w:val="single"/>
+    </w:rPr>
+  </w:style>
+  <w:style w:type="character" w:styleId="ListLabel1394">
+    <w:name w:val="ListLabel 1394"/>
+    <w:qFormat/>
+    <w:rPr>
+      <w:rFonts w:ascii="Consolas" w:hAnsi="Consolas"/>
+      <w:i w:val="false"/>
+      <w:iCs w:val="false"/>
+      <w:color w:val="auto"/>
+      <w:sz w:val="19"/>
+    </w:rPr>
+  </w:style>
+  <w:style w:type="character" w:styleId="ListLabel1395">
+    <w:name w:val="ListLabel 1395"/>
     <w:qFormat/>
     <w:rPr>
       <w:rFonts w:ascii="Consolas" w:hAnsi="Consolas"/>

</xml_diff>

<commit_message>
Force saved palette name to be the same as the file and override imported file name to filename.
</commit_message>
<xml_diff>
--- a/Fractal X plans.docx
+++ b/Fractal X plans.docx
@@ -46798,7 +46798,12 @@
         </w:rPr>
       </w:pPr>
       <w:r>
-        <w:rPr/>
+        <w:rPr>
+          <w:rFonts w:ascii="Consolas" w:hAnsi="Consolas"/>
+          <w:i w:val="false"/>
+          <w:color w:val="000000"/>
+          <w:sz w:val="19"/>
+        </w:rPr>
       </w:r>
     </w:p>
     <w:p>
@@ -46893,7 +46898,17 @@
           <w:color w:val="000000"/>
           <w:sz w:val="19"/>
         </w:rPr>
-        <w:t>2) Allow changing path in selection dlg edit box</w:t>
+        <w:tab/>
+        <w:t>a) When exporting have it suggest a file name based on the palette name. -</w:t>
+      </w:r>
+      <w:r>
+        <w:rPr>
+          <w:rFonts w:ascii="Consolas" w:hAnsi="Consolas"/>
+          <w:i w:val="false"/>
+          <w:color w:val="000000"/>
+          <w:sz w:val="19"/>
+        </w:rPr>
+        <w:t>does this</w:t>
       </w:r>
     </w:p>
     <w:p>
@@ -46912,7 +46927,17 @@
           <w:color w:val="000000"/>
           <w:sz w:val="19"/>
         </w:rPr>
-        <w:t>3) Store palette path in registry</w:t>
+        <w:tab/>
+        <w:t>b) The replace the serialized name with the file name -</w:t>
+      </w:r>
+      <w:r>
+        <w:rPr>
+          <w:rFonts w:ascii="Consolas" w:hAnsi="Consolas"/>
+          <w:i w:val="false"/>
+          <w:color w:val="000000"/>
+          <w:sz w:val="19"/>
+        </w:rPr>
+        <w:t>ok</w:t>
       </w:r>
     </w:p>
     <w:p>
@@ -46922,16 +46947,26 @@
         <w:bidi w:val="0"/>
         <w:spacing w:lineRule="auto" w:line="276" w:before="0" w:after="200"/>
         <w:jc w:val="left"/>
-        <w:rPr>
-          <w:rFonts w:ascii="Consolas" w:hAnsi="Consolas"/>
-          <w:i w:val="false"/>
-          <w:i w:val="false"/>
-          <w:color w:val="000000"/>
-          <w:sz w:val="19"/>
-        </w:rPr>
-      </w:pPr>
-      <w:r>
-        <w:rPr/>
+        <w:rPr/>
+      </w:pPr>
+      <w:r>
+        <w:rPr>
+          <w:rFonts w:ascii="Consolas" w:hAnsi="Consolas"/>
+          <w:i w:val="false"/>
+          <w:color w:val="000000"/>
+          <w:sz w:val="19"/>
+        </w:rPr>
+        <w:tab/>
+        <w:t>c) When reading replace the serialize name with the file name-</w:t>
+      </w:r>
+      <w:r>
+        <w:rPr>
+          <w:rFonts w:ascii="Consolas" w:hAnsi="Consolas"/>
+          <w:i w:val="false"/>
+          <w:color w:val="000000"/>
+          <w:sz w:val="19"/>
+        </w:rPr>
+        <w:t>ok</w:t>
       </w:r>
     </w:p>
     <w:p>
@@ -46950,589 +46985,7 @@
           <w:color w:val="000000"/>
           <w:sz w:val="19"/>
         </w:rPr>
-        <w:tab/>
-      </w:r>
-      <w:r>
-        <w:rPr>
-          <w:rFonts w:ascii="Consolas" w:hAnsi="Consolas"/>
-          <w:color w:val="0000FF"/>
-          <w:sz w:val="19"/>
-        </w:rPr>
-        <w:t>void</w:t>
-      </w:r>
-      <w:r>
-        <w:rPr>
-          <w:rFonts w:ascii="Consolas" w:hAnsi="Consolas"/>
-          <w:color w:val="000000"/>
-          <w:sz w:val="19"/>
-        </w:rPr>
-        <w:t xml:space="preserve"> </w:t>
-      </w:r>
-      <w:r>
-        <w:rPr>
-          <w:rFonts w:ascii="Consolas" w:hAnsi="Consolas"/>
-          <w:color w:val="880000"/>
-          <w:sz w:val="19"/>
-        </w:rPr>
-        <w:t>OnNMDblclkTree1</w:t>
-      </w:r>
-      <w:r>
-        <w:rPr>
-          <w:rFonts w:ascii="Consolas" w:hAnsi="Consolas"/>
-          <w:color w:val="000000"/>
-          <w:sz w:val="19"/>
-        </w:rPr>
-        <w:t>(</w:t>
-      </w:r>
-      <w:r>
-        <w:rPr>
-          <w:rFonts w:ascii="Consolas" w:hAnsi="Consolas"/>
-          <w:i/>
-          <w:color w:val="0000FF"/>
-          <w:sz w:val="19"/>
-        </w:rPr>
-        <w:t>NMHDR</w:t>
-      </w:r>
-      <w:r>
-        <w:rPr>
-          <w:rFonts w:ascii="Consolas" w:hAnsi="Consolas"/>
-          <w:i w:val="false"/>
-          <w:color w:val="000000"/>
-          <w:sz w:val="19"/>
-        </w:rPr>
-        <w:t xml:space="preserve"> *</w:t>
-      </w:r>
-      <w:r>
-        <w:rPr>
-          <w:rFonts w:ascii="Consolas" w:hAnsi="Consolas"/>
-          <w:i w:val="false"/>
-          <w:color w:val="000080"/>
-          <w:sz w:val="19"/>
-        </w:rPr>
-        <w:t>pNMHDR</w:t>
-      </w:r>
-      <w:r>
-        <w:rPr>
-          <w:rFonts w:ascii="Consolas" w:hAnsi="Consolas"/>
-          <w:i w:val="false"/>
-          <w:color w:val="000000"/>
-          <w:sz w:val="19"/>
-        </w:rPr>
-        <w:t xml:space="preserve">, </w:t>
-      </w:r>
-      <w:r>
-        <w:rPr>
-          <w:rFonts w:ascii="Consolas" w:hAnsi="Consolas"/>
-          <w:i/>
-          <w:color w:val="0000FF"/>
-          <w:sz w:val="19"/>
-        </w:rPr>
-        <w:t>LRESULT</w:t>
-      </w:r>
-      <w:r>
-        <w:rPr>
-          <w:rFonts w:ascii="Consolas" w:hAnsi="Consolas"/>
-          <w:i w:val="false"/>
-          <w:color w:val="000000"/>
-          <w:sz w:val="19"/>
-        </w:rPr>
-        <w:t xml:space="preserve"> *</w:t>
-      </w:r>
-      <w:r>
-        <w:rPr>
-          <w:rFonts w:ascii="Consolas" w:hAnsi="Consolas"/>
-          <w:i w:val="false"/>
-          <w:color w:val="000080"/>
-          <w:sz w:val="19"/>
-        </w:rPr>
-        <w:t>pResult</w:t>
-      </w:r>
-      <w:r>
-        <w:rPr>
-          <w:rFonts w:ascii="Consolas" w:hAnsi="Consolas"/>
-          <w:i w:val="false"/>
-          <w:color w:val="000000"/>
-          <w:sz w:val="19"/>
-        </w:rPr>
-        <w:t>)</w:t>
-      </w:r>
-    </w:p>
-    <w:p>
-      <w:pPr>
-        <w:pStyle w:val="Normal"/>
-        <w:rPr/>
-      </w:pPr>
-      <w:r>
-        <w:rPr>
-          <w:rFonts w:ascii="Consolas" w:hAnsi="Consolas"/>
-          <w:i w:val="false"/>
-          <w:color w:val="000000"/>
-          <w:sz w:val="19"/>
-        </w:rPr>
-        <w:tab/>
-        <w:t>{</w:t>
-      </w:r>
-    </w:p>
-    <w:p>
-      <w:pPr>
-        <w:pStyle w:val="Normal"/>
-        <w:rPr/>
-      </w:pPr>
-      <w:r>
-        <w:rPr>
-          <w:rFonts w:ascii="Consolas" w:hAnsi="Consolas"/>
-          <w:i w:val="false"/>
-          <w:color w:val="000000"/>
-          <w:sz w:val="19"/>
-        </w:rPr>
-        <w:tab/>
-        <w:tab/>
-      </w:r>
-      <w:r>
-        <w:rPr>
-          <w:rFonts w:ascii="Consolas" w:hAnsi="Consolas"/>
-          <w:i/>
-          <w:color w:val="0000FF"/>
-          <w:sz w:val="19"/>
-        </w:rPr>
-        <w:t>HTREEITEM</w:t>
-      </w:r>
-      <w:r>
-        <w:rPr>
-          <w:rFonts w:ascii="Consolas" w:hAnsi="Consolas"/>
-          <w:i w:val="false"/>
-          <w:color w:val="000000"/>
-          <w:sz w:val="19"/>
-        </w:rPr>
-        <w:t xml:space="preserve"> </w:t>
-      </w:r>
-      <w:r>
-        <w:rPr>
-          <w:rFonts w:ascii="Consolas" w:hAnsi="Consolas"/>
-          <w:i w:val="false"/>
-          <w:color w:val="000080"/>
-          <w:sz w:val="19"/>
-        </w:rPr>
-        <w:t>hSelected</w:t>
-      </w:r>
-      <w:r>
-        <w:rPr>
-          <w:rFonts w:ascii="Consolas" w:hAnsi="Consolas"/>
-          <w:i w:val="false"/>
-          <w:color w:val="000000"/>
-          <w:sz w:val="19"/>
-        </w:rPr>
-        <w:t xml:space="preserve"> = </w:t>
-      </w:r>
-      <w:r>
-        <w:rPr>
-          <w:rFonts w:ascii="Consolas" w:hAnsi="Consolas"/>
-          <w:i w:val="false"/>
-          <w:color w:val="000080"/>
-          <w:sz w:val="19"/>
-        </w:rPr>
-        <w:t>m_TreeCtrl</w:t>
-      </w:r>
-      <w:r>
-        <w:rPr>
-          <w:rFonts w:ascii="Consolas" w:hAnsi="Consolas"/>
-          <w:i w:val="false"/>
-          <w:color w:val="000000"/>
-          <w:sz w:val="19"/>
-        </w:rPr>
-        <w:t>.</w:t>
-      </w:r>
-      <w:r>
-        <w:rPr>
-          <w:rFonts w:ascii="Consolas" w:hAnsi="Consolas"/>
-          <w:i/>
-          <w:color w:val="880000"/>
-          <w:sz w:val="19"/>
-        </w:rPr>
-        <w:t>GetSelectedItem</w:t>
-      </w:r>
-      <w:r>
-        <w:rPr>
-          <w:rFonts w:ascii="Consolas" w:hAnsi="Consolas"/>
-          <w:i w:val="false"/>
-          <w:color w:val="000000"/>
-          <w:sz w:val="19"/>
-        </w:rPr>
-        <w:t>();</w:t>
-      </w:r>
-    </w:p>
-    <w:p>
-      <w:pPr>
-        <w:pStyle w:val="Normal"/>
-        <w:rPr>
-          <w:rFonts w:ascii="Consolas" w:hAnsi="Consolas"/>
-          <w:i w:val="false"/>
-          <w:i w:val="false"/>
-          <w:color w:val="000000"/>
-          <w:sz w:val="19"/>
-        </w:rPr>
-      </w:pPr>
-      <w:r>
-        <w:rPr>
-          <w:rFonts w:ascii="Consolas" w:hAnsi="Consolas"/>
-          <w:i w:val="false"/>
-          <w:color w:val="000000"/>
-          <w:sz w:val="19"/>
-        </w:rPr>
-      </w:r>
-    </w:p>
-    <w:p>
-      <w:pPr>
-        <w:pStyle w:val="Normal"/>
-        <w:rPr/>
-      </w:pPr>
-      <w:r>
-        <w:rPr>
-          <w:rFonts w:ascii="Consolas" w:hAnsi="Consolas"/>
-          <w:i w:val="false"/>
-          <w:color w:val="000000"/>
-          <w:sz w:val="19"/>
-        </w:rPr>
-        <w:tab/>
-        <w:tab/>
-      </w:r>
-      <w:r>
-        <w:rPr>
-          <w:rFonts w:ascii="Consolas" w:hAnsi="Consolas"/>
-          <w:i w:val="false"/>
-          <w:color w:val="000080"/>
-          <w:sz w:val="19"/>
-        </w:rPr>
-        <w:t>m_selectedPalette</w:t>
-      </w:r>
-      <w:r>
-        <w:rPr>
-          <w:rFonts w:ascii="Consolas" w:hAnsi="Consolas"/>
-          <w:i w:val="false"/>
-          <w:color w:val="000000"/>
-          <w:sz w:val="19"/>
-        </w:rPr>
-        <w:t xml:space="preserve"> = -1;</w:t>
-      </w:r>
-    </w:p>
-    <w:p>
-      <w:pPr>
-        <w:pStyle w:val="Normal"/>
-        <w:rPr/>
-      </w:pPr>
-      <w:r>
-        <w:rPr>
-          <w:rFonts w:ascii="Consolas" w:hAnsi="Consolas"/>
-          <w:i w:val="false"/>
-          <w:color w:val="000000"/>
-          <w:sz w:val="19"/>
-        </w:rPr>
-        <w:tab/>
-        <w:tab/>
-      </w:r>
-      <w:r>
-        <w:rPr>
-          <w:rFonts w:ascii="Consolas" w:hAnsi="Consolas"/>
-          <w:i w:val="false"/>
-          <w:color w:val="0000FF"/>
-          <w:sz w:val="19"/>
-        </w:rPr>
-        <w:t>if</w:t>
-      </w:r>
-      <w:r>
-        <w:rPr>
-          <w:rFonts w:ascii="Consolas" w:hAnsi="Consolas"/>
-          <w:i w:val="false"/>
-          <w:color w:val="000000"/>
-          <w:sz w:val="19"/>
-        </w:rPr>
-        <w:t xml:space="preserve"> (</w:t>
-      </w:r>
-      <w:r>
-        <w:rPr>
-          <w:rFonts w:ascii="Consolas" w:hAnsi="Consolas"/>
-          <w:i w:val="false"/>
-          <w:color w:val="000080"/>
-          <w:sz w:val="19"/>
-        </w:rPr>
-        <w:t>hSelected</w:t>
-      </w:r>
-      <w:r>
-        <w:rPr>
-          <w:rFonts w:ascii="Consolas" w:hAnsi="Consolas"/>
-          <w:i w:val="false"/>
-          <w:color w:val="000000"/>
-          <w:sz w:val="19"/>
-        </w:rPr>
-        <w:t xml:space="preserve"> != </w:t>
-      </w:r>
-      <w:r>
-        <w:rPr>
-          <w:rFonts w:ascii="Consolas" w:hAnsi="Consolas"/>
-          <w:i/>
-          <w:color w:val="A000A0"/>
-          <w:sz w:val="19"/>
-        </w:rPr>
-        <w:t>NULL</w:t>
-      </w:r>
-      <w:r>
-        <w:rPr>
-          <w:rFonts w:ascii="Consolas" w:hAnsi="Consolas"/>
-          <w:i w:val="false"/>
-          <w:color w:val="000000"/>
-          <w:sz w:val="19"/>
-        </w:rPr>
-        <w:t>)</w:t>
-      </w:r>
-    </w:p>
-    <w:p>
-      <w:pPr>
-        <w:pStyle w:val="Normal"/>
-        <w:rPr/>
-      </w:pPr>
-      <w:r>
-        <w:rPr>
-          <w:rFonts w:ascii="Consolas" w:hAnsi="Consolas"/>
-          <w:i w:val="false"/>
-          <w:color w:val="000000"/>
-          <w:sz w:val="19"/>
-        </w:rPr>
-        <w:tab/>
-        <w:tab/>
-        <w:t>{</w:t>
-      </w:r>
-    </w:p>
-    <w:p>
-      <w:pPr>
-        <w:pStyle w:val="Normal"/>
-        <w:rPr/>
-      </w:pPr>
-      <w:r>
-        <w:rPr>
-          <w:rFonts w:ascii="Consolas" w:hAnsi="Consolas"/>
-          <w:i w:val="false"/>
-          <w:color w:val="000000"/>
-          <w:sz w:val="19"/>
-        </w:rPr>
-        <w:tab/>
-        <w:tab/>
-        <w:tab/>
-      </w:r>
-      <w:r>
-        <w:rPr>
-          <w:rFonts w:ascii="Consolas" w:hAnsi="Consolas"/>
-          <w:i w:val="false"/>
-          <w:color w:val="000080"/>
-          <w:sz w:val="19"/>
-        </w:rPr>
-        <w:t>m_selectedPalette</w:t>
-      </w:r>
-      <w:r>
-        <w:rPr>
-          <w:rFonts w:ascii="Consolas" w:hAnsi="Consolas"/>
-          <w:i w:val="false"/>
-          <w:color w:val="000000"/>
-          <w:sz w:val="19"/>
-        </w:rPr>
-        <w:t xml:space="preserve"> = (</w:t>
-      </w:r>
-      <w:r>
-        <w:rPr>
-          <w:rFonts w:ascii="Consolas" w:hAnsi="Consolas"/>
-          <w:i w:val="false"/>
-          <w:color w:val="0000FF"/>
-          <w:sz w:val="19"/>
-        </w:rPr>
-        <w:t>int</w:t>
-      </w:r>
-      <w:r>
-        <w:rPr>
-          <w:rFonts w:ascii="Consolas" w:hAnsi="Consolas"/>
-          <w:i w:val="false"/>
-          <w:color w:val="000000"/>
-          <w:sz w:val="19"/>
-        </w:rPr>
-        <w:t>)</w:t>
-      </w:r>
-      <w:r>
-        <w:rPr>
-          <w:rFonts w:ascii="Consolas" w:hAnsi="Consolas"/>
-          <w:i w:val="false"/>
-          <w:color w:val="000080"/>
-          <w:sz w:val="19"/>
-        </w:rPr>
-        <w:t>m_TreeCtrl</w:t>
-      </w:r>
-      <w:r>
-        <w:rPr>
-          <w:rFonts w:ascii="Consolas" w:hAnsi="Consolas"/>
-          <w:i w:val="false"/>
-          <w:color w:val="000000"/>
-          <w:sz w:val="19"/>
-        </w:rPr>
-        <w:t>.</w:t>
-      </w:r>
-      <w:r>
-        <w:rPr>
-          <w:rFonts w:ascii="Consolas" w:hAnsi="Consolas"/>
-          <w:i/>
-          <w:color w:val="880000"/>
-          <w:sz w:val="19"/>
-        </w:rPr>
-        <w:t>GetItemData</w:t>
-      </w:r>
-      <w:r>
-        <w:rPr>
-          <w:rFonts w:ascii="Consolas" w:hAnsi="Consolas"/>
-          <w:i w:val="false"/>
-          <w:color w:val="000000"/>
-          <w:sz w:val="19"/>
-        </w:rPr>
-        <w:t>(</w:t>
-      </w:r>
-      <w:r>
-        <w:rPr>
-          <w:rFonts w:ascii="Consolas" w:hAnsi="Consolas"/>
-          <w:i w:val="false"/>
-          <w:color w:val="000080"/>
-          <w:sz w:val="19"/>
-        </w:rPr>
-        <w:t>hSelected</w:t>
-      </w:r>
-      <w:r>
-        <w:rPr>
-          <w:rFonts w:ascii="Consolas" w:hAnsi="Consolas"/>
-          <w:i w:val="false"/>
-          <w:color w:val="000000"/>
-          <w:sz w:val="19"/>
-        </w:rPr>
-        <w:t>);</w:t>
-      </w:r>
-    </w:p>
-    <w:p>
-      <w:pPr>
-        <w:pStyle w:val="Normal"/>
-        <w:rPr/>
-      </w:pPr>
-      <w:r>
-        <w:rPr>
-          <w:rFonts w:ascii="Consolas" w:hAnsi="Consolas"/>
-          <w:i w:val="false"/>
-          <w:color w:val="000000"/>
-          <w:sz w:val="19"/>
-        </w:rPr>
-        <w:tab/>
-        <w:tab/>
-        <w:t>}</w:t>
-      </w:r>
-    </w:p>
-    <w:p>
-      <w:pPr>
-        <w:pStyle w:val="Normal"/>
-        <w:rPr>
-          <w:rFonts w:ascii="Consolas" w:hAnsi="Consolas"/>
-          <w:i w:val="false"/>
-          <w:i w:val="false"/>
-          <w:color w:val="000000"/>
-          <w:sz w:val="19"/>
-        </w:rPr>
-      </w:pPr>
-      <w:r>
-        <w:rPr>
-          <w:rFonts w:ascii="Consolas" w:hAnsi="Consolas"/>
-          <w:i w:val="false"/>
-          <w:color w:val="000000"/>
-          <w:sz w:val="19"/>
-        </w:rPr>
-      </w:r>
-    </w:p>
-    <w:p>
-      <w:pPr>
-        <w:pStyle w:val="Normal"/>
-        <w:rPr/>
-      </w:pPr>
-      <w:r>
-        <w:rPr>
-          <w:rFonts w:ascii="Consolas" w:hAnsi="Consolas"/>
-          <w:i w:val="false"/>
-          <w:color w:val="000000"/>
-          <w:sz w:val="19"/>
-        </w:rPr>
-        <w:tab/>
-        <w:tab/>
-      </w:r>
-      <w:r>
-        <w:rPr>
-          <w:rFonts w:ascii="Consolas" w:hAnsi="Consolas"/>
-          <w:i w:val="false"/>
-          <w:color w:val="880000"/>
-          <w:sz w:val="19"/>
-        </w:rPr>
-        <w:t>EnableOK</w:t>
-      </w:r>
-      <w:r>
-        <w:rPr>
-          <w:rFonts w:ascii="Consolas" w:hAnsi="Consolas"/>
-          <w:i w:val="false"/>
-          <w:color w:val="000000"/>
-          <w:sz w:val="19"/>
-        </w:rPr>
-        <w:t>();</w:t>
-      </w:r>
-    </w:p>
-    <w:p>
-      <w:pPr>
-        <w:pStyle w:val="Normal"/>
-        <w:rPr>
-          <w:rFonts w:ascii="Consolas" w:hAnsi="Consolas"/>
-          <w:i w:val="false"/>
-          <w:i w:val="false"/>
-          <w:color w:val="000000"/>
-          <w:sz w:val="19"/>
-        </w:rPr>
-      </w:pPr>
-      <w:r>
-        <w:rPr>
-          <w:rFonts w:ascii="Consolas" w:hAnsi="Consolas"/>
-          <w:i w:val="false"/>
-          <w:color w:val="000000"/>
-          <w:sz w:val="19"/>
-        </w:rPr>
-      </w:r>
-    </w:p>
-    <w:p>
-      <w:pPr>
-        <w:pStyle w:val="Normal"/>
-        <w:rPr/>
-      </w:pPr>
-      <w:r>
-        <w:rPr>
-          <w:rFonts w:ascii="Consolas" w:hAnsi="Consolas"/>
-          <w:i w:val="false"/>
-          <w:color w:val="000000"/>
-          <w:sz w:val="19"/>
-        </w:rPr>
-        <w:tab/>
-        <w:tab/>
-        <w:t>*</w:t>
-      </w:r>
-      <w:r>
-        <w:rPr>
-          <w:rFonts w:ascii="Consolas" w:hAnsi="Consolas"/>
-          <w:i w:val="false"/>
-          <w:color w:val="000080"/>
-          <w:sz w:val="19"/>
-        </w:rPr>
-        <w:t>pResult</w:t>
-      </w:r>
-      <w:r>
-        <w:rPr>
-          <w:rFonts w:ascii="Consolas" w:hAnsi="Consolas"/>
-          <w:i w:val="false"/>
-          <w:color w:val="000000"/>
-          <w:sz w:val="19"/>
-        </w:rPr>
-        <w:t xml:space="preserve"> = 0;</w:t>
+        <w:t>2) Allow changing path in selection dlg edit box</w:t>
       </w:r>
     </w:p>
     <w:p>
@@ -47542,24 +46995,138 @@
         <w:bidi w:val="0"/>
         <w:spacing w:lineRule="auto" w:line="276" w:before="0" w:after="200"/>
         <w:jc w:val="left"/>
-        <w:rPr>
-          <w:rFonts w:ascii="Consolas" w:hAnsi="Consolas"/>
-          <w:i w:val="false"/>
-          <w:i w:val="false"/>
-          <w:color w:val="000000"/>
-          <w:sz w:val="19"/>
-        </w:rPr>
-      </w:pPr>
-      <w:r>
-        <w:rPr>
-          <w:rFonts w:ascii="Consolas" w:hAnsi="Consolas"/>
-          <w:i w:val="false"/>
-          <w:color w:val="000000"/>
-          <w:sz w:val="19"/>
-        </w:rPr>
-        <w:tab/>
-        <w:t>}</w:t>
-      </w:r>
+        <w:rPr/>
+      </w:pPr>
+      <w:r>
+        <w:rPr>
+          <w:rFonts w:ascii="Consolas" w:hAnsi="Consolas"/>
+          <w:i w:val="false"/>
+          <w:color w:val="000000"/>
+          <w:sz w:val="19"/>
+        </w:rPr>
+        <w:t>3) Store palette path in registry</w:t>
+      </w:r>
+    </w:p>
+    <w:p>
+      <w:pPr>
+        <w:pStyle w:val="Normal"/>
+        <w:widowControl/>
+        <w:bidi w:val="0"/>
+        <w:spacing w:lineRule="auto" w:line="276" w:before="0" w:after="200"/>
+        <w:jc w:val="left"/>
+        <w:rPr>
+          <w:rFonts w:ascii="Consolas" w:hAnsi="Consolas"/>
+          <w:i w:val="false"/>
+          <w:i w:val="false"/>
+          <w:color w:val="000000"/>
+          <w:sz w:val="19"/>
+        </w:rPr>
+      </w:pPr>
+      <w:r>
+        <w:rPr>
+          <w:rFonts w:ascii="Consolas" w:hAnsi="Consolas"/>
+          <w:i w:val="false"/>
+          <w:color w:val="000000"/>
+          <w:sz w:val="19"/>
+        </w:rPr>
+      </w:r>
+    </w:p>
+    <w:p>
+      <w:pPr>
+        <w:pStyle w:val="Normal"/>
+        <w:widowControl/>
+        <w:bidi w:val="0"/>
+        <w:spacing w:lineRule="auto" w:line="276" w:before="0" w:after="200"/>
+        <w:jc w:val="left"/>
+        <w:rPr/>
+      </w:pPr>
+      <w:r>
+        <w:rPr>
+          <w:rFonts w:ascii="Consolas" w:hAnsi="Consolas"/>
+          <w:i w:val="false"/>
+          <w:color w:val="000000"/>
+          <w:sz w:val="19"/>
+        </w:rPr>
+        <w:t>The displayed name is the file name. When serialized it stores what was in the dialog</w:t>
+      </w:r>
+    </w:p>
+    <w:p>
+      <w:pPr>
+        <w:pStyle w:val="Normal"/>
+        <w:widowControl/>
+        <w:bidi w:val="0"/>
+        <w:spacing w:lineRule="auto" w:line="276" w:before="0" w:after="200"/>
+        <w:jc w:val="left"/>
+        <w:rPr>
+          <w:rFonts w:ascii="Consolas" w:hAnsi="Consolas"/>
+          <w:i w:val="false"/>
+          <w:i w:val="false"/>
+          <w:color w:val="000000"/>
+          <w:sz w:val="19"/>
+        </w:rPr>
+      </w:pPr>
+      <w:r>
+        <w:rPr/>
+      </w:r>
+    </w:p>
+    <w:p>
+      <w:pPr>
+        <w:pStyle w:val="Normal"/>
+        <w:widowControl/>
+        <w:bidi w:val="0"/>
+        <w:spacing w:lineRule="auto" w:line="276" w:before="0" w:after="200"/>
+        <w:jc w:val="left"/>
+        <w:rPr/>
+      </w:pPr>
+      <w:r>
+        <w:rPr>
+          <w:rFonts w:ascii="Consolas" w:hAnsi="Consolas"/>
+          <w:i w:val="false"/>
+          <w:color w:val="000000"/>
+          <w:sz w:val="19"/>
+        </w:rPr>
+        <w:t>6/15/19</w:t>
+      </w:r>
+    </w:p>
+    <w:p>
+      <w:pPr>
+        <w:pStyle w:val="Normal"/>
+        <w:widowControl/>
+        <w:bidi w:val="0"/>
+        <w:spacing w:lineRule="auto" w:line="276" w:before="0" w:after="200"/>
+        <w:jc w:val="left"/>
+        <w:rPr/>
+      </w:pPr>
+      <w:r>
+        <w:rPr>
+          <w:rFonts w:ascii="Consolas" w:hAnsi="Consolas"/>
+          <w:i w:val="false"/>
+          <w:color w:val="000000"/>
+          <w:sz w:val="19"/>
+        </w:rPr>
+        <w:t>Commit</w:t>
+      </w:r>
+    </w:p>
+    <w:p>
+      <w:pPr>
+        <w:pStyle w:val="Normal"/>
+        <w:widowControl/>
+        <w:bidi w:val="0"/>
+        <w:spacing w:lineRule="auto" w:line="276" w:before="0" w:after="200"/>
+        <w:jc w:val="left"/>
+        <w:rPr/>
+      </w:pPr>
+      <w:bookmarkStart w:id="43" w:name="__DdeLink__3468_434032138"/>
+      <w:r>
+        <w:rPr>
+          <w:rFonts w:ascii="Consolas" w:hAnsi="Consolas"/>
+          <w:i w:val="false"/>
+          <w:color w:val="000000"/>
+          <w:sz w:val="19"/>
+        </w:rPr>
+        <w:t>Force saved palette name to be the same as the file and override imported file name to filename.</w:t>
+      </w:r>
+      <w:bookmarkEnd w:id="43"/>
     </w:p>
     <w:sectPr>
       <w:type w:val="nextPage"/>
@@ -63287,6 +62854,384 @@
   </w:style>
   <w:style w:type="character" w:styleId="ListLabel1395">
     <w:name w:val="ListLabel 1395"/>
+    <w:qFormat/>
+    <w:rPr>
+      <w:rFonts w:ascii="Consolas" w:hAnsi="Consolas"/>
+      <w:i w:val="false"/>
+      <w:color w:val="000000"/>
+      <w:sz w:val="19"/>
+    </w:rPr>
+  </w:style>
+  <w:style w:type="character" w:styleId="ListLabel1396">
+    <w:name w:val="ListLabel 1396"/>
+    <w:qFormat/>
+    <w:rPr>
+      <w:rFonts w:cs="Consolas"/>
+      <w:color w:val="000000"/>
+      <w:sz w:val="19"/>
+    </w:rPr>
+  </w:style>
+  <w:style w:type="character" w:styleId="ListLabel1397">
+    <w:name w:val="ListLabel 1397"/>
+    <w:qFormat/>
+    <w:rPr>
+      <w:rFonts w:cs="Consolas"/>
+      <w:color w:val="000000"/>
+      <w:sz w:val="19"/>
+    </w:rPr>
+  </w:style>
+  <w:style w:type="character" w:styleId="ListLabel1398">
+    <w:name w:val="ListLabel 1398"/>
+    <w:qFormat/>
+    <w:rPr>
+      <w:rFonts w:cs="Consolas"/>
+      <w:color w:val="000000"/>
+      <w:sz w:val="19"/>
+    </w:rPr>
+  </w:style>
+  <w:style w:type="character" w:styleId="ListLabel1399">
+    <w:name w:val="ListLabel 1399"/>
+    <w:qFormat/>
+    <w:rPr>
+      <w:rFonts w:cs="Consolas"/>
+      <w:color w:val="000000"/>
+      <w:sz w:val="19"/>
+    </w:rPr>
+  </w:style>
+  <w:style w:type="character" w:styleId="ListLabel1400">
+    <w:name w:val="ListLabel 1400"/>
+    <w:qFormat/>
+    <w:rPr>
+      <w:rFonts w:ascii="apple-system;BlinkMacSystemFont;Segoe UI;Helvetica;Arial;sans-serif;Apple Color Emoji;Segoe UI Emoji;Segoe UI Symbol" w:hAnsi="apple-system;BlinkMacSystemFont;Segoe UI;Helvetica;Arial;sans-serif;Apple Color Emoji;Segoe UI Emoji;Segoe UI Symbol" w:cs="OpenSymbol"/>
+      <w:b w:val="false"/>
+      <w:sz w:val="24"/>
+    </w:rPr>
+  </w:style>
+  <w:style w:type="character" w:styleId="ListLabel1401">
+    <w:name w:val="ListLabel 1401"/>
+    <w:qFormat/>
+    <w:rPr>
+      <w:rFonts w:cs="OpenSymbol"/>
+    </w:rPr>
+  </w:style>
+  <w:style w:type="character" w:styleId="ListLabel1402">
+    <w:name w:val="ListLabel 1402"/>
+    <w:qFormat/>
+    <w:rPr>
+      <w:rFonts w:cs="OpenSymbol"/>
+    </w:rPr>
+  </w:style>
+  <w:style w:type="character" w:styleId="ListLabel1403">
+    <w:name w:val="ListLabel 1403"/>
+    <w:qFormat/>
+    <w:rPr>
+      <w:rFonts w:cs="OpenSymbol"/>
+    </w:rPr>
+  </w:style>
+  <w:style w:type="character" w:styleId="ListLabel1404">
+    <w:name w:val="ListLabel 1404"/>
+    <w:qFormat/>
+    <w:rPr>
+      <w:rFonts w:cs="OpenSymbol"/>
+    </w:rPr>
+  </w:style>
+  <w:style w:type="character" w:styleId="ListLabel1405">
+    <w:name w:val="ListLabel 1405"/>
+    <w:qFormat/>
+    <w:rPr>
+      <w:rFonts w:cs="OpenSymbol"/>
+    </w:rPr>
+  </w:style>
+  <w:style w:type="character" w:styleId="ListLabel1406">
+    <w:name w:val="ListLabel 1406"/>
+    <w:qFormat/>
+    <w:rPr>
+      <w:rFonts w:cs="OpenSymbol"/>
+    </w:rPr>
+  </w:style>
+  <w:style w:type="character" w:styleId="ListLabel1407">
+    <w:name w:val="ListLabel 1407"/>
+    <w:qFormat/>
+    <w:rPr>
+      <w:rFonts w:cs="OpenSymbol"/>
+    </w:rPr>
+  </w:style>
+  <w:style w:type="character" w:styleId="ListLabel1408">
+    <w:name w:val="ListLabel 1408"/>
+    <w:qFormat/>
+    <w:rPr>
+      <w:rFonts w:cs="OpenSymbol"/>
+    </w:rPr>
+  </w:style>
+  <w:style w:type="character" w:styleId="ListLabel1409">
+    <w:name w:val="ListLabel 1409"/>
+    <w:qFormat/>
+    <w:rPr>
+      <w:rFonts w:cs="Calibri" w:cstheme="minorHAnsi"/>
+      <w:sz w:val="28"/>
+      <w:szCs w:val="28"/>
+    </w:rPr>
+  </w:style>
+  <w:style w:type="character" w:styleId="ListLabel1410">
+    <w:name w:val="ListLabel 1410"/>
+    <w:qFormat/>
+    <w:rPr>
+      <w:rFonts w:eastAsia="" w:eastAsiaTheme="majorEastAsia"/>
+      <w:color w:val="003080"/>
+      <w:sz w:val="19"/>
+      <w:szCs w:val="19"/>
+    </w:rPr>
+  </w:style>
+  <w:style w:type="character" w:styleId="ListLabel1411">
+    <w:name w:val="ListLabel 1411"/>
+    <w:qFormat/>
+    <w:rPr/>
+  </w:style>
+  <w:style w:type="character" w:styleId="ListLabel1412">
+    <w:name w:val="ListLabel 1412"/>
+    <w:qFormat/>
+    <w:rPr>
+      <w:rFonts w:cs="Calibri" w:cstheme="minorHAnsi"/>
+      <w:iCs/>
+      <w:sz w:val="24"/>
+      <w:szCs w:val="24"/>
+    </w:rPr>
+  </w:style>
+  <w:style w:type="character" w:styleId="ListLabel1413">
+    <w:name w:val="ListLabel 1413"/>
+    <w:qFormat/>
+    <w:rPr>
+      <w:rFonts w:ascii="Segoe UI;SegoeUI;Segoe WP;Helvetica Neue;Helvetica;Tahoma;Arial;sans-serif" w:hAnsi="Segoe UI;SegoeUI;Segoe WP;Helvetica Neue;Helvetica;Tahoma;Arial;sans-serif"/>
+      <w:b w:val="false"/>
+      <w:i w:val="false"/>
+      <w:caps w:val="false"/>
+      <w:smallCaps w:val="false"/>
+      <w:strike w:val="false"/>
+      <w:dstrike w:val="false"/>
+      <w:spacing w:val="0"/>
+      <w:sz w:val="21"/>
+      <w:highlight w:val="white"/>
+      <w:u w:val="none"/>
+      <w:effect w:val="none"/>
+    </w:rPr>
+  </w:style>
+  <w:style w:type="character" w:styleId="ListLabel1414">
+    <w:name w:val="ListLabel 1414"/>
+    <w:qFormat/>
+    <w:rPr>
+      <w:rFonts w:ascii="Times New Roman;serif" w:hAnsi="Times New Roman;serif"/>
+      <w:b w:val="false"/>
+      <w:i w:val="false"/>
+      <w:caps w:val="false"/>
+      <w:smallCaps w:val="false"/>
+      <w:color w:val="800080"/>
+      <w:spacing w:val="0"/>
+      <w:sz w:val="24"/>
+      <w:u w:val="single"/>
+    </w:rPr>
+  </w:style>
+  <w:style w:type="character" w:styleId="ListLabel1415">
+    <w:name w:val="ListLabel 1415"/>
+    <w:qFormat/>
+    <w:rPr>
+      <w:rFonts w:ascii="Consolas" w:hAnsi="Consolas"/>
+      <w:i w:val="false"/>
+      <w:iCs w:val="false"/>
+      <w:color w:val="auto"/>
+      <w:sz w:val="19"/>
+    </w:rPr>
+  </w:style>
+  <w:style w:type="character" w:styleId="ListLabel1416">
+    <w:name w:val="ListLabel 1416"/>
+    <w:qFormat/>
+    <w:rPr>
+      <w:rFonts w:ascii="Consolas" w:hAnsi="Consolas"/>
+      <w:i w:val="false"/>
+      <w:color w:val="000000"/>
+      <w:sz w:val="19"/>
+    </w:rPr>
+  </w:style>
+  <w:style w:type="character" w:styleId="ListLabel1417">
+    <w:name w:val="ListLabel 1417"/>
+    <w:qFormat/>
+    <w:rPr>
+      <w:rFonts w:cs="Consolas"/>
+      <w:color w:val="000000"/>
+      <w:sz w:val="19"/>
+    </w:rPr>
+  </w:style>
+  <w:style w:type="character" w:styleId="ListLabel1418">
+    <w:name w:val="ListLabel 1418"/>
+    <w:qFormat/>
+    <w:rPr>
+      <w:rFonts w:cs="Consolas"/>
+      <w:color w:val="000000"/>
+      <w:sz w:val="19"/>
+    </w:rPr>
+  </w:style>
+  <w:style w:type="character" w:styleId="ListLabel1419">
+    <w:name w:val="ListLabel 1419"/>
+    <w:qFormat/>
+    <w:rPr>
+      <w:rFonts w:cs="Consolas"/>
+      <w:color w:val="000000"/>
+      <w:sz w:val="19"/>
+    </w:rPr>
+  </w:style>
+  <w:style w:type="character" w:styleId="ListLabel1420">
+    <w:name w:val="ListLabel 1420"/>
+    <w:qFormat/>
+    <w:rPr>
+      <w:rFonts w:cs="Consolas"/>
+      <w:color w:val="000000"/>
+      <w:sz w:val="19"/>
+    </w:rPr>
+  </w:style>
+  <w:style w:type="character" w:styleId="ListLabel1421">
+    <w:name w:val="ListLabel 1421"/>
+    <w:qFormat/>
+    <w:rPr>
+      <w:rFonts w:ascii="apple-system;BlinkMacSystemFont;Segoe UI;Helvetica;Arial;sans-serif;Apple Color Emoji;Segoe UI Emoji;Segoe UI Symbol" w:hAnsi="apple-system;BlinkMacSystemFont;Segoe UI;Helvetica;Arial;sans-serif;Apple Color Emoji;Segoe UI Emoji;Segoe UI Symbol" w:cs="OpenSymbol"/>
+      <w:b w:val="false"/>
+      <w:sz w:val="24"/>
+    </w:rPr>
+  </w:style>
+  <w:style w:type="character" w:styleId="ListLabel1422">
+    <w:name w:val="ListLabel 1422"/>
+    <w:qFormat/>
+    <w:rPr>
+      <w:rFonts w:cs="OpenSymbol"/>
+    </w:rPr>
+  </w:style>
+  <w:style w:type="character" w:styleId="ListLabel1423">
+    <w:name w:val="ListLabel 1423"/>
+    <w:qFormat/>
+    <w:rPr>
+      <w:rFonts w:cs="OpenSymbol"/>
+    </w:rPr>
+  </w:style>
+  <w:style w:type="character" w:styleId="ListLabel1424">
+    <w:name w:val="ListLabel 1424"/>
+    <w:qFormat/>
+    <w:rPr>
+      <w:rFonts w:cs="OpenSymbol"/>
+    </w:rPr>
+  </w:style>
+  <w:style w:type="character" w:styleId="ListLabel1425">
+    <w:name w:val="ListLabel 1425"/>
+    <w:qFormat/>
+    <w:rPr>
+      <w:rFonts w:cs="OpenSymbol"/>
+    </w:rPr>
+  </w:style>
+  <w:style w:type="character" w:styleId="ListLabel1426">
+    <w:name w:val="ListLabel 1426"/>
+    <w:qFormat/>
+    <w:rPr>
+      <w:rFonts w:cs="OpenSymbol"/>
+    </w:rPr>
+  </w:style>
+  <w:style w:type="character" w:styleId="ListLabel1427">
+    <w:name w:val="ListLabel 1427"/>
+    <w:qFormat/>
+    <w:rPr>
+      <w:rFonts w:cs="OpenSymbol"/>
+    </w:rPr>
+  </w:style>
+  <w:style w:type="character" w:styleId="ListLabel1428">
+    <w:name w:val="ListLabel 1428"/>
+    <w:qFormat/>
+    <w:rPr>
+      <w:rFonts w:cs="OpenSymbol"/>
+    </w:rPr>
+  </w:style>
+  <w:style w:type="character" w:styleId="ListLabel1429">
+    <w:name w:val="ListLabel 1429"/>
+    <w:qFormat/>
+    <w:rPr>
+      <w:rFonts w:cs="OpenSymbol"/>
+    </w:rPr>
+  </w:style>
+  <w:style w:type="character" w:styleId="ListLabel1430">
+    <w:name w:val="ListLabel 1430"/>
+    <w:qFormat/>
+    <w:rPr>
+      <w:rFonts w:cs="Calibri" w:cstheme="minorHAnsi"/>
+      <w:sz w:val="28"/>
+      <w:szCs w:val="28"/>
+    </w:rPr>
+  </w:style>
+  <w:style w:type="character" w:styleId="ListLabel1431">
+    <w:name w:val="ListLabel 1431"/>
+    <w:qFormat/>
+    <w:rPr>
+      <w:rFonts w:eastAsia="" w:eastAsiaTheme="majorEastAsia"/>
+      <w:color w:val="003080"/>
+      <w:sz w:val="19"/>
+      <w:szCs w:val="19"/>
+    </w:rPr>
+  </w:style>
+  <w:style w:type="character" w:styleId="ListLabel1432">
+    <w:name w:val="ListLabel 1432"/>
+    <w:qFormat/>
+    <w:rPr/>
+  </w:style>
+  <w:style w:type="character" w:styleId="ListLabel1433">
+    <w:name w:val="ListLabel 1433"/>
+    <w:qFormat/>
+    <w:rPr>
+      <w:rFonts w:cs="Calibri" w:cstheme="minorHAnsi"/>
+      <w:iCs/>
+      <w:sz w:val="24"/>
+      <w:szCs w:val="24"/>
+    </w:rPr>
+  </w:style>
+  <w:style w:type="character" w:styleId="ListLabel1434">
+    <w:name w:val="ListLabel 1434"/>
+    <w:qFormat/>
+    <w:rPr>
+      <w:rFonts w:ascii="Segoe UI;SegoeUI;Segoe WP;Helvetica Neue;Helvetica;Tahoma;Arial;sans-serif" w:hAnsi="Segoe UI;SegoeUI;Segoe WP;Helvetica Neue;Helvetica;Tahoma;Arial;sans-serif"/>
+      <w:b w:val="false"/>
+      <w:i w:val="false"/>
+      <w:caps w:val="false"/>
+      <w:smallCaps w:val="false"/>
+      <w:strike w:val="false"/>
+      <w:dstrike w:val="false"/>
+      <w:spacing w:val="0"/>
+      <w:sz w:val="21"/>
+      <w:highlight w:val="white"/>
+      <w:u w:val="none"/>
+      <w:effect w:val="none"/>
+    </w:rPr>
+  </w:style>
+  <w:style w:type="character" w:styleId="ListLabel1435">
+    <w:name w:val="ListLabel 1435"/>
+    <w:qFormat/>
+    <w:rPr>
+      <w:rFonts w:ascii="Times New Roman;serif" w:hAnsi="Times New Roman;serif"/>
+      <w:b w:val="false"/>
+      <w:i w:val="false"/>
+      <w:caps w:val="false"/>
+      <w:smallCaps w:val="false"/>
+      <w:color w:val="800080"/>
+      <w:spacing w:val="0"/>
+      <w:sz w:val="24"/>
+      <w:u w:val="single"/>
+    </w:rPr>
+  </w:style>
+  <w:style w:type="character" w:styleId="ListLabel1436">
+    <w:name w:val="ListLabel 1436"/>
+    <w:qFormat/>
+    <w:rPr>
+      <w:rFonts w:ascii="Consolas" w:hAnsi="Consolas"/>
+      <w:i w:val="false"/>
+      <w:iCs w:val="false"/>
+      <w:color w:val="auto"/>
+      <w:sz w:val="19"/>
+    </w:rPr>
+  </w:style>
+  <w:style w:type="character" w:styleId="ListLabel1437">
+    <w:name w:val="ListLabel 1437"/>
     <w:qFormat/>
     <w:rPr>
       <w:rFonts w:ascii="Consolas" w:hAnsi="Consolas"/>

</xml_diff>

<commit_message>
Allow changing path in selection dlg edit box
</commit_message>
<xml_diff>
--- a/Fractal X plans.docx
+++ b/Fractal X plans.docx
@@ -46899,16 +46899,7 @@
           <w:sz w:val="19"/>
         </w:rPr>
         <w:tab/>
-        <w:t>a) When exporting have it suggest a file name based on the palette name. -</w:t>
-      </w:r>
-      <w:r>
-        <w:rPr>
-          <w:rFonts w:ascii="Consolas" w:hAnsi="Consolas"/>
-          <w:i w:val="false"/>
-          <w:color w:val="000000"/>
-          <w:sz w:val="19"/>
-        </w:rPr>
-        <w:t>does this</w:t>
+        <w:t>a) When exporting have it suggest a file name based on the palette name. -does this</w:t>
       </w:r>
     </w:p>
     <w:p>
@@ -46928,16 +46919,7 @@
           <w:sz w:val="19"/>
         </w:rPr>
         <w:tab/>
-        <w:t>b) The replace the serialized name with the file name -</w:t>
-      </w:r>
-      <w:r>
-        <w:rPr>
-          <w:rFonts w:ascii="Consolas" w:hAnsi="Consolas"/>
-          <w:i w:val="false"/>
-          <w:color w:val="000000"/>
-          <w:sz w:val="19"/>
-        </w:rPr>
-        <w:t>ok</w:t>
+        <w:t>b) The replace the serialized name with the file name -ok</w:t>
       </w:r>
     </w:p>
     <w:p>
@@ -46957,16 +46939,7 @@
           <w:sz w:val="19"/>
         </w:rPr>
         <w:tab/>
-        <w:t>c) When reading replace the serialize name with the file name-</w:t>
-      </w:r>
-      <w:r>
-        <w:rPr>
-          <w:rFonts w:ascii="Consolas" w:hAnsi="Consolas"/>
-          <w:i w:val="false"/>
-          <w:color w:val="000000"/>
-          <w:sz w:val="19"/>
-        </w:rPr>
-        <w:t>ok</w:t>
+        <w:t>c) When reading replace the serialize name with the file name-ok</w:t>
       </w:r>
     </w:p>
     <w:p>
@@ -46985,7 +46958,36 @@
           <w:color w:val="000000"/>
           <w:sz w:val="19"/>
         </w:rPr>
-        <w:t>2) Allow changing path in selection dlg edit box</w:t>
+        <w:t xml:space="preserve">2) </w:t>
+      </w:r>
+      <w:bookmarkStart w:id="43" w:name="__DdeLink__3476_1889916472"/>
+      <w:r>
+        <w:rPr>
+          <w:rFonts w:ascii="Consolas" w:hAnsi="Consolas"/>
+          <w:i w:val="false"/>
+          <w:color w:val="000000"/>
+          <w:sz w:val="19"/>
+        </w:rPr>
+        <w:t>Allow changing path in selection dlg edit box</w:t>
+      </w:r>
+      <w:bookmarkEnd w:id="43"/>
+      <w:r>
+        <w:rPr>
+          <w:rFonts w:ascii="Consolas" w:hAnsi="Consolas"/>
+          <w:i w:val="false"/>
+          <w:color w:val="000000"/>
+          <w:sz w:val="19"/>
+        </w:rPr>
+        <w:t xml:space="preserve"> - </w:t>
+      </w:r>
+      <w:r>
+        <w:rPr>
+          <w:rFonts w:ascii="Consolas" w:hAnsi="Consolas"/>
+          <w:i w:val="false"/>
+          <w:color w:val="000000"/>
+          <w:sz w:val="19"/>
+        </w:rPr>
+        <w:t>ok</w:t>
       </w:r>
     </w:p>
     <w:p>
@@ -47066,7 +47068,12 @@
         </w:rPr>
       </w:pPr>
       <w:r>
-        <w:rPr/>
+        <w:rPr>
+          <w:rFonts w:ascii="Consolas" w:hAnsi="Consolas"/>
+          <w:i w:val="false"/>
+          <w:color w:val="000000"/>
+          <w:sz w:val="19"/>
+        </w:rPr>
       </w:r>
     </w:p>
     <w:p>
@@ -47116,7 +47123,7 @@
         <w:jc w:val="left"/>
         <w:rPr/>
       </w:pPr>
-      <w:bookmarkStart w:id="43" w:name="__DdeLink__3468_434032138"/>
+      <w:bookmarkStart w:id="44" w:name="__DdeLink__3468_434032138"/>
       <w:r>
         <w:rPr>
           <w:rFonts w:ascii="Consolas" w:hAnsi="Consolas"/>
@@ -47126,7 +47133,26 @@
         </w:rPr>
         <w:t>Force saved palette name to be the same as the file and override imported file name to filename.</w:t>
       </w:r>
-      <w:bookmarkEnd w:id="43"/>
+      <w:bookmarkEnd w:id="44"/>
+    </w:p>
+    <w:p>
+      <w:pPr>
+        <w:pStyle w:val="Normal"/>
+        <w:widowControl/>
+        <w:bidi w:val="0"/>
+        <w:spacing w:lineRule="auto" w:line="276" w:before="0" w:after="200"/>
+        <w:jc w:val="left"/>
+        <w:rPr>
+          <w:rFonts w:ascii="Consolas" w:hAnsi="Consolas"/>
+          <w:i w:val="false"/>
+          <w:i w:val="false"/>
+          <w:color w:val="000000"/>
+          <w:sz w:val="19"/>
+        </w:rPr>
+      </w:pPr>
+      <w:r>
+        <w:rPr/>
+      </w:r>
     </w:p>
     <w:sectPr>
       <w:type w:val="nextPage"/>
@@ -63232,6 +63258,195 @@
   </w:style>
   <w:style w:type="character" w:styleId="ListLabel1437">
     <w:name w:val="ListLabel 1437"/>
+    <w:qFormat/>
+    <w:rPr>
+      <w:rFonts w:ascii="Consolas" w:hAnsi="Consolas"/>
+      <w:i w:val="false"/>
+      <w:color w:val="000000"/>
+      <w:sz w:val="19"/>
+    </w:rPr>
+  </w:style>
+  <w:style w:type="character" w:styleId="ListLabel1438">
+    <w:name w:val="ListLabel 1438"/>
+    <w:qFormat/>
+    <w:rPr>
+      <w:rFonts w:cs="Consolas"/>
+      <w:color w:val="000000"/>
+      <w:sz w:val="19"/>
+    </w:rPr>
+  </w:style>
+  <w:style w:type="character" w:styleId="ListLabel1439">
+    <w:name w:val="ListLabel 1439"/>
+    <w:qFormat/>
+    <w:rPr>
+      <w:rFonts w:cs="Consolas"/>
+      <w:color w:val="000000"/>
+      <w:sz w:val="19"/>
+    </w:rPr>
+  </w:style>
+  <w:style w:type="character" w:styleId="ListLabel1440">
+    <w:name w:val="ListLabel 1440"/>
+    <w:qFormat/>
+    <w:rPr>
+      <w:rFonts w:cs="Consolas"/>
+      <w:color w:val="000000"/>
+      <w:sz w:val="19"/>
+    </w:rPr>
+  </w:style>
+  <w:style w:type="character" w:styleId="ListLabel1441">
+    <w:name w:val="ListLabel 1441"/>
+    <w:qFormat/>
+    <w:rPr>
+      <w:rFonts w:cs="Consolas"/>
+      <w:color w:val="000000"/>
+      <w:sz w:val="19"/>
+    </w:rPr>
+  </w:style>
+  <w:style w:type="character" w:styleId="ListLabel1442">
+    <w:name w:val="ListLabel 1442"/>
+    <w:qFormat/>
+    <w:rPr>
+      <w:rFonts w:ascii="apple-system;BlinkMacSystemFont;Segoe UI;Helvetica;Arial;sans-serif;Apple Color Emoji;Segoe UI Emoji;Segoe UI Symbol" w:hAnsi="apple-system;BlinkMacSystemFont;Segoe UI;Helvetica;Arial;sans-serif;Apple Color Emoji;Segoe UI Emoji;Segoe UI Symbol" w:cs="OpenSymbol"/>
+      <w:b w:val="false"/>
+      <w:sz w:val="24"/>
+    </w:rPr>
+  </w:style>
+  <w:style w:type="character" w:styleId="ListLabel1443">
+    <w:name w:val="ListLabel 1443"/>
+    <w:qFormat/>
+    <w:rPr>
+      <w:rFonts w:cs="OpenSymbol"/>
+    </w:rPr>
+  </w:style>
+  <w:style w:type="character" w:styleId="ListLabel1444">
+    <w:name w:val="ListLabel 1444"/>
+    <w:qFormat/>
+    <w:rPr>
+      <w:rFonts w:cs="OpenSymbol"/>
+    </w:rPr>
+  </w:style>
+  <w:style w:type="character" w:styleId="ListLabel1445">
+    <w:name w:val="ListLabel 1445"/>
+    <w:qFormat/>
+    <w:rPr>
+      <w:rFonts w:cs="OpenSymbol"/>
+    </w:rPr>
+  </w:style>
+  <w:style w:type="character" w:styleId="ListLabel1446">
+    <w:name w:val="ListLabel 1446"/>
+    <w:qFormat/>
+    <w:rPr>
+      <w:rFonts w:cs="OpenSymbol"/>
+    </w:rPr>
+  </w:style>
+  <w:style w:type="character" w:styleId="ListLabel1447">
+    <w:name w:val="ListLabel 1447"/>
+    <w:qFormat/>
+    <w:rPr>
+      <w:rFonts w:cs="OpenSymbol"/>
+    </w:rPr>
+  </w:style>
+  <w:style w:type="character" w:styleId="ListLabel1448">
+    <w:name w:val="ListLabel 1448"/>
+    <w:qFormat/>
+    <w:rPr>
+      <w:rFonts w:cs="OpenSymbol"/>
+    </w:rPr>
+  </w:style>
+  <w:style w:type="character" w:styleId="ListLabel1449">
+    <w:name w:val="ListLabel 1449"/>
+    <w:qFormat/>
+    <w:rPr>
+      <w:rFonts w:cs="OpenSymbol"/>
+    </w:rPr>
+  </w:style>
+  <w:style w:type="character" w:styleId="ListLabel1450">
+    <w:name w:val="ListLabel 1450"/>
+    <w:qFormat/>
+    <w:rPr>
+      <w:rFonts w:cs="OpenSymbol"/>
+    </w:rPr>
+  </w:style>
+  <w:style w:type="character" w:styleId="ListLabel1451">
+    <w:name w:val="ListLabel 1451"/>
+    <w:qFormat/>
+    <w:rPr>
+      <w:rFonts w:cs="Calibri" w:cstheme="minorHAnsi"/>
+      <w:sz w:val="28"/>
+      <w:szCs w:val="28"/>
+    </w:rPr>
+  </w:style>
+  <w:style w:type="character" w:styleId="ListLabel1452">
+    <w:name w:val="ListLabel 1452"/>
+    <w:qFormat/>
+    <w:rPr>
+      <w:rFonts w:eastAsia="" w:eastAsiaTheme="majorEastAsia"/>
+      <w:color w:val="003080"/>
+      <w:sz w:val="19"/>
+      <w:szCs w:val="19"/>
+    </w:rPr>
+  </w:style>
+  <w:style w:type="character" w:styleId="ListLabel1453">
+    <w:name w:val="ListLabel 1453"/>
+    <w:qFormat/>
+    <w:rPr/>
+  </w:style>
+  <w:style w:type="character" w:styleId="ListLabel1454">
+    <w:name w:val="ListLabel 1454"/>
+    <w:qFormat/>
+    <w:rPr>
+      <w:rFonts w:cs="Calibri" w:cstheme="minorHAnsi"/>
+      <w:iCs/>
+      <w:sz w:val="24"/>
+      <w:szCs w:val="24"/>
+    </w:rPr>
+  </w:style>
+  <w:style w:type="character" w:styleId="ListLabel1455">
+    <w:name w:val="ListLabel 1455"/>
+    <w:qFormat/>
+    <w:rPr>
+      <w:rFonts w:ascii="Segoe UI;SegoeUI;Segoe WP;Helvetica Neue;Helvetica;Tahoma;Arial;sans-serif" w:hAnsi="Segoe UI;SegoeUI;Segoe WP;Helvetica Neue;Helvetica;Tahoma;Arial;sans-serif"/>
+      <w:b w:val="false"/>
+      <w:i w:val="false"/>
+      <w:caps w:val="false"/>
+      <w:smallCaps w:val="false"/>
+      <w:strike w:val="false"/>
+      <w:dstrike w:val="false"/>
+      <w:spacing w:val="0"/>
+      <w:sz w:val="21"/>
+      <w:highlight w:val="white"/>
+      <w:u w:val="none"/>
+      <w:effect w:val="none"/>
+    </w:rPr>
+  </w:style>
+  <w:style w:type="character" w:styleId="ListLabel1456">
+    <w:name w:val="ListLabel 1456"/>
+    <w:qFormat/>
+    <w:rPr>
+      <w:rFonts w:ascii="Times New Roman;serif" w:hAnsi="Times New Roman;serif"/>
+      <w:b w:val="false"/>
+      <w:i w:val="false"/>
+      <w:caps w:val="false"/>
+      <w:smallCaps w:val="false"/>
+      <w:color w:val="800080"/>
+      <w:spacing w:val="0"/>
+      <w:sz w:val="24"/>
+      <w:u w:val="single"/>
+    </w:rPr>
+  </w:style>
+  <w:style w:type="character" w:styleId="ListLabel1457">
+    <w:name w:val="ListLabel 1457"/>
+    <w:qFormat/>
+    <w:rPr>
+      <w:rFonts w:ascii="Consolas" w:hAnsi="Consolas"/>
+      <w:i w:val="false"/>
+      <w:iCs w:val="false"/>
+      <w:color w:val="auto"/>
+      <w:sz w:val="19"/>
+    </w:rPr>
+  </w:style>
+  <w:style w:type="character" w:styleId="ListLabel1458">
+    <w:name w:val="ListLabel 1458"/>
     <w:qFormat/>
     <w:rPr>
       <w:rFonts w:ascii="Consolas" w:hAnsi="Consolas"/>

</xml_diff>

<commit_message>
Store and retrieve path in palette dlg
</commit_message>
<xml_diff>
--- a/Fractal X plans.docx
+++ b/Fractal X plans.docx
@@ -46978,16 +46978,7 @@
           <w:color w:val="000000"/>
           <w:sz w:val="19"/>
         </w:rPr>
-        <w:t xml:space="preserve"> - </w:t>
-      </w:r>
-      <w:r>
-        <w:rPr>
-          <w:rFonts w:ascii="Consolas" w:hAnsi="Consolas"/>
-          <w:i w:val="false"/>
-          <w:color w:val="000000"/>
-          <w:sz w:val="19"/>
-        </w:rPr>
-        <w:t>ok</w:t>
+        <w:t xml:space="preserve"> - ok</w:t>
       </w:r>
     </w:p>
     <w:p>
@@ -47142,13 +47133,66 @@
         <w:bidi w:val="0"/>
         <w:spacing w:lineRule="auto" w:line="276" w:before="0" w:after="200"/>
         <w:jc w:val="left"/>
-        <w:rPr>
-          <w:rFonts w:ascii="Consolas" w:hAnsi="Consolas"/>
-          <w:i w:val="false"/>
-          <w:i w:val="false"/>
-          <w:color w:val="000000"/>
-          <w:sz w:val="19"/>
-        </w:rPr>
+        <w:rPr/>
+      </w:pPr>
+      <w:r>
+        <w:rPr>
+          <w:rFonts w:ascii="Consolas" w:hAnsi="Consolas"/>
+          <w:i w:val="false"/>
+          <w:color w:val="000000"/>
+          <w:sz w:val="19"/>
+        </w:rPr>
+        <w:t>Allow changing path in selection dlg edit box</w:t>
+      </w:r>
+    </w:p>
+    <w:p>
+      <w:pPr>
+        <w:pStyle w:val="Normal"/>
+        <w:widowControl/>
+        <w:bidi w:val="0"/>
+        <w:spacing w:lineRule="auto" w:line="276" w:before="0" w:after="200"/>
+        <w:jc w:val="left"/>
+        <w:rPr/>
+      </w:pPr>
+      <w:bookmarkStart w:id="45" w:name="__DdeLink__3479_3430332887"/>
+      <w:r>
+        <w:rPr>
+          <w:rFonts w:ascii="Consolas" w:hAnsi="Consolas"/>
+          <w:i w:val="false"/>
+          <w:color w:val="000000"/>
+          <w:sz w:val="19"/>
+        </w:rPr>
+        <w:t>Store and retrieve path in palette dlg</w:t>
+      </w:r>
+      <w:bookmarkEnd w:id="45"/>
+    </w:p>
+    <w:p>
+      <w:pPr>
+        <w:pStyle w:val="Normal"/>
+        <w:widowControl/>
+        <w:bidi w:val="0"/>
+        <w:spacing w:lineRule="auto" w:line="276" w:before="0" w:after="200"/>
+        <w:jc w:val="left"/>
+        <w:rPr>
+          <w:rFonts w:ascii="Consolas" w:hAnsi="Consolas"/>
+          <w:i w:val="false"/>
+          <w:i w:val="false"/>
+          <w:color w:val="000000"/>
+          <w:sz w:val="19"/>
+        </w:rPr>
+      </w:pPr>
+      <w:r>
+        <w:rPr/>
+      </w:r>
+    </w:p>
+    <w:p>
+      <w:pPr>
+        <w:pStyle w:val="Normal"/>
+        <w:widowControl/>
+        <w:bidi w:val="0"/>
+        <w:spacing w:lineRule="auto" w:line="276" w:before="0" w:after="200"/>
+        <w:jc w:val="left"/>
+        <w:rPr/>
       </w:pPr>
       <w:r>
         <w:rPr/>
@@ -63447,6 +63491,195 @@
   </w:style>
   <w:style w:type="character" w:styleId="ListLabel1458">
     <w:name w:val="ListLabel 1458"/>
+    <w:qFormat/>
+    <w:rPr>
+      <w:rFonts w:ascii="Consolas" w:hAnsi="Consolas"/>
+      <w:i w:val="false"/>
+      <w:color w:val="000000"/>
+      <w:sz w:val="19"/>
+    </w:rPr>
+  </w:style>
+  <w:style w:type="character" w:styleId="ListLabel1459">
+    <w:name w:val="ListLabel 1459"/>
+    <w:qFormat/>
+    <w:rPr>
+      <w:rFonts w:cs="Consolas"/>
+      <w:color w:val="000000"/>
+      <w:sz w:val="19"/>
+    </w:rPr>
+  </w:style>
+  <w:style w:type="character" w:styleId="ListLabel1460">
+    <w:name w:val="ListLabel 1460"/>
+    <w:qFormat/>
+    <w:rPr>
+      <w:rFonts w:cs="Consolas"/>
+      <w:color w:val="000000"/>
+      <w:sz w:val="19"/>
+    </w:rPr>
+  </w:style>
+  <w:style w:type="character" w:styleId="ListLabel1461">
+    <w:name w:val="ListLabel 1461"/>
+    <w:qFormat/>
+    <w:rPr>
+      <w:rFonts w:cs="Consolas"/>
+      <w:color w:val="000000"/>
+      <w:sz w:val="19"/>
+    </w:rPr>
+  </w:style>
+  <w:style w:type="character" w:styleId="ListLabel1462">
+    <w:name w:val="ListLabel 1462"/>
+    <w:qFormat/>
+    <w:rPr>
+      <w:rFonts w:cs="Consolas"/>
+      <w:color w:val="000000"/>
+      <w:sz w:val="19"/>
+    </w:rPr>
+  </w:style>
+  <w:style w:type="character" w:styleId="ListLabel1463">
+    <w:name w:val="ListLabel 1463"/>
+    <w:qFormat/>
+    <w:rPr>
+      <w:rFonts w:ascii="apple-system;BlinkMacSystemFont;Segoe UI;Helvetica;Arial;sans-serif;Apple Color Emoji;Segoe UI Emoji;Segoe UI Symbol" w:hAnsi="apple-system;BlinkMacSystemFont;Segoe UI;Helvetica;Arial;sans-serif;Apple Color Emoji;Segoe UI Emoji;Segoe UI Symbol" w:cs="OpenSymbol"/>
+      <w:b w:val="false"/>
+      <w:sz w:val="24"/>
+    </w:rPr>
+  </w:style>
+  <w:style w:type="character" w:styleId="ListLabel1464">
+    <w:name w:val="ListLabel 1464"/>
+    <w:qFormat/>
+    <w:rPr>
+      <w:rFonts w:cs="OpenSymbol"/>
+    </w:rPr>
+  </w:style>
+  <w:style w:type="character" w:styleId="ListLabel1465">
+    <w:name w:val="ListLabel 1465"/>
+    <w:qFormat/>
+    <w:rPr>
+      <w:rFonts w:cs="OpenSymbol"/>
+    </w:rPr>
+  </w:style>
+  <w:style w:type="character" w:styleId="ListLabel1466">
+    <w:name w:val="ListLabel 1466"/>
+    <w:qFormat/>
+    <w:rPr>
+      <w:rFonts w:cs="OpenSymbol"/>
+    </w:rPr>
+  </w:style>
+  <w:style w:type="character" w:styleId="ListLabel1467">
+    <w:name w:val="ListLabel 1467"/>
+    <w:qFormat/>
+    <w:rPr>
+      <w:rFonts w:cs="OpenSymbol"/>
+    </w:rPr>
+  </w:style>
+  <w:style w:type="character" w:styleId="ListLabel1468">
+    <w:name w:val="ListLabel 1468"/>
+    <w:qFormat/>
+    <w:rPr>
+      <w:rFonts w:cs="OpenSymbol"/>
+    </w:rPr>
+  </w:style>
+  <w:style w:type="character" w:styleId="ListLabel1469">
+    <w:name w:val="ListLabel 1469"/>
+    <w:qFormat/>
+    <w:rPr>
+      <w:rFonts w:cs="OpenSymbol"/>
+    </w:rPr>
+  </w:style>
+  <w:style w:type="character" w:styleId="ListLabel1470">
+    <w:name w:val="ListLabel 1470"/>
+    <w:qFormat/>
+    <w:rPr>
+      <w:rFonts w:cs="OpenSymbol"/>
+    </w:rPr>
+  </w:style>
+  <w:style w:type="character" w:styleId="ListLabel1471">
+    <w:name w:val="ListLabel 1471"/>
+    <w:qFormat/>
+    <w:rPr>
+      <w:rFonts w:cs="OpenSymbol"/>
+    </w:rPr>
+  </w:style>
+  <w:style w:type="character" w:styleId="ListLabel1472">
+    <w:name w:val="ListLabel 1472"/>
+    <w:qFormat/>
+    <w:rPr>
+      <w:rFonts w:cs="Calibri" w:cstheme="minorHAnsi"/>
+      <w:sz w:val="28"/>
+      <w:szCs w:val="28"/>
+    </w:rPr>
+  </w:style>
+  <w:style w:type="character" w:styleId="ListLabel1473">
+    <w:name w:val="ListLabel 1473"/>
+    <w:qFormat/>
+    <w:rPr>
+      <w:rFonts w:eastAsia="" w:eastAsiaTheme="majorEastAsia"/>
+      <w:color w:val="003080"/>
+      <w:sz w:val="19"/>
+      <w:szCs w:val="19"/>
+    </w:rPr>
+  </w:style>
+  <w:style w:type="character" w:styleId="ListLabel1474">
+    <w:name w:val="ListLabel 1474"/>
+    <w:qFormat/>
+    <w:rPr/>
+  </w:style>
+  <w:style w:type="character" w:styleId="ListLabel1475">
+    <w:name w:val="ListLabel 1475"/>
+    <w:qFormat/>
+    <w:rPr>
+      <w:rFonts w:cs="Calibri" w:cstheme="minorHAnsi"/>
+      <w:iCs/>
+      <w:sz w:val="24"/>
+      <w:szCs w:val="24"/>
+    </w:rPr>
+  </w:style>
+  <w:style w:type="character" w:styleId="ListLabel1476">
+    <w:name w:val="ListLabel 1476"/>
+    <w:qFormat/>
+    <w:rPr>
+      <w:rFonts w:ascii="Segoe UI;SegoeUI;Segoe WP;Helvetica Neue;Helvetica;Tahoma;Arial;sans-serif" w:hAnsi="Segoe UI;SegoeUI;Segoe WP;Helvetica Neue;Helvetica;Tahoma;Arial;sans-serif"/>
+      <w:b w:val="false"/>
+      <w:i w:val="false"/>
+      <w:caps w:val="false"/>
+      <w:smallCaps w:val="false"/>
+      <w:strike w:val="false"/>
+      <w:dstrike w:val="false"/>
+      <w:spacing w:val="0"/>
+      <w:sz w:val="21"/>
+      <w:highlight w:val="white"/>
+      <w:u w:val="none"/>
+      <w:effect w:val="none"/>
+    </w:rPr>
+  </w:style>
+  <w:style w:type="character" w:styleId="ListLabel1477">
+    <w:name w:val="ListLabel 1477"/>
+    <w:qFormat/>
+    <w:rPr>
+      <w:rFonts w:ascii="Times New Roman;serif" w:hAnsi="Times New Roman;serif"/>
+      <w:b w:val="false"/>
+      <w:i w:val="false"/>
+      <w:caps w:val="false"/>
+      <w:smallCaps w:val="false"/>
+      <w:color w:val="800080"/>
+      <w:spacing w:val="0"/>
+      <w:sz w:val="24"/>
+      <w:u w:val="single"/>
+    </w:rPr>
+  </w:style>
+  <w:style w:type="character" w:styleId="ListLabel1478">
+    <w:name w:val="ListLabel 1478"/>
+    <w:qFormat/>
+    <w:rPr>
+      <w:rFonts w:ascii="Consolas" w:hAnsi="Consolas"/>
+      <w:i w:val="false"/>
+      <w:iCs w:val="false"/>
+      <w:color w:val="auto"/>
+      <w:sz w:val="19"/>
+    </w:rPr>
+  </w:style>
+  <w:style w:type="character" w:styleId="ListLabel1479">
+    <w:name w:val="ListLabel 1479"/>
     <w:qFormat/>
     <w:rPr>
       <w:rFonts w:ascii="Consolas" w:hAnsi="Consolas"/>

</xml_diff>

<commit_message>
Allow updates from palette selection dlg
</commit_message>
<xml_diff>
--- a/Fractal X plans.docx
+++ b/Fractal X plans.docx
@@ -47182,7 +47182,12 @@
         </w:rPr>
       </w:pPr>
       <w:r>
-        <w:rPr/>
+        <w:rPr>
+          <w:rFonts w:ascii="Consolas" w:hAnsi="Consolas"/>
+          <w:i w:val="false"/>
+          <w:color w:val="000000"/>
+          <w:sz w:val="19"/>
+        </w:rPr>
       </w:r>
     </w:p>
     <w:p>
@@ -47195,7 +47200,229 @@
         <w:rPr/>
       </w:pPr>
       <w:r>
-        <w:rPr/>
+        <w:rPr>
+          <w:rFonts w:ascii="Consolas" w:hAnsi="Consolas"/>
+          <w:i w:val="false"/>
+          <w:color w:val="000000"/>
+          <w:sz w:val="19"/>
+        </w:rPr>
+        <w:t>Next</w:t>
+      </w:r>
+    </w:p>
+    <w:p>
+      <w:pPr>
+        <w:pStyle w:val="Normal"/>
+        <w:widowControl/>
+        <w:bidi w:val="0"/>
+        <w:spacing w:lineRule="auto" w:line="276" w:before="0" w:after="200"/>
+        <w:jc w:val="left"/>
+        <w:rPr/>
+      </w:pPr>
+      <w:r>
+        <w:rPr>
+          <w:rFonts w:ascii="Consolas" w:hAnsi="Consolas"/>
+          <w:i w:val="false"/>
+          <w:color w:val="000000"/>
+          <w:sz w:val="19"/>
+        </w:rPr>
+        <w:t xml:space="preserve">Test </w:t>
+      </w:r>
+    </w:p>
+    <w:p>
+      <w:pPr>
+        <w:pStyle w:val="Normal"/>
+        <w:widowControl/>
+        <w:bidi w:val="0"/>
+        <w:spacing w:lineRule="auto" w:line="276" w:before="0" w:after="200"/>
+        <w:jc w:val="left"/>
+        <w:rPr/>
+      </w:pPr>
+      <w:r>
+        <w:rPr>
+          <w:rFonts w:ascii="Consolas" w:hAnsi="Consolas"/>
+          <w:i w:val="false"/>
+          <w:color w:val="000000"/>
+          <w:sz w:val="19"/>
+        </w:rPr>
+        <w:t>Make palettes</w:t>
+      </w:r>
+    </w:p>
+    <w:p>
+      <w:pPr>
+        <w:pStyle w:val="Normal"/>
+        <w:widowControl/>
+        <w:bidi w:val="0"/>
+        <w:spacing w:lineRule="auto" w:line="276" w:before="0" w:after="200"/>
+        <w:jc w:val="left"/>
+        <w:rPr>
+          <w:rFonts w:ascii="Consolas" w:hAnsi="Consolas"/>
+          <w:i w:val="false"/>
+          <w:i w:val="false"/>
+          <w:color w:val="000000"/>
+          <w:sz w:val="19"/>
+        </w:rPr>
+      </w:pPr>
+      <w:r>
+        <w:rPr>
+          <w:rFonts w:ascii="Consolas" w:hAnsi="Consolas"/>
+          <w:i w:val="false"/>
+          <w:color w:val="000000"/>
+          <w:sz w:val="19"/>
+        </w:rPr>
+      </w:r>
+    </w:p>
+    <w:p>
+      <w:pPr>
+        <w:pStyle w:val="Normal"/>
+        <w:widowControl/>
+        <w:bidi w:val="0"/>
+        <w:spacing w:lineRule="auto" w:line="276" w:before="0" w:after="200"/>
+        <w:jc w:val="left"/>
+        <w:rPr/>
+      </w:pPr>
+      <w:r>
+        <w:rPr/>
+        <w:t>6/18/19</w:t>
+      </w:r>
+    </w:p>
+    <w:p>
+      <w:pPr>
+        <w:pStyle w:val="Normal"/>
+        <w:widowControl/>
+        <w:bidi w:val="0"/>
+        <w:spacing w:lineRule="auto" w:line="276" w:before="0" w:after="200"/>
+        <w:jc w:val="left"/>
+        <w:rPr/>
+      </w:pPr>
+      <w:r>
+        <w:rPr/>
+        <w:t xml:space="preserve">Make more palettes </w:t>
+      </w:r>
+    </w:p>
+    <w:p>
+      <w:pPr>
+        <w:pStyle w:val="Normal"/>
+        <w:widowControl/>
+        <w:bidi w:val="0"/>
+        <w:spacing w:lineRule="auto" w:line="276" w:before="0" w:after="200"/>
+        <w:jc w:val="left"/>
+        <w:rPr/>
+      </w:pPr>
+      <w:r>
+        <w:rPr/>
+        <w:t>remove blue 2</w:t>
+      </w:r>
+    </w:p>
+    <w:p>
+      <w:pPr>
+        <w:pStyle w:val="Normal"/>
+        <w:widowControl/>
+        <w:bidi w:val="0"/>
+        <w:spacing w:lineRule="auto" w:line="276" w:before="0" w:after="200"/>
+        <w:jc w:val="left"/>
+        <w:rPr/>
+      </w:pPr>
+      <w:r>
+        <w:rPr/>
+        <w:t>Possible improvements</w:t>
+      </w:r>
+    </w:p>
+    <w:p>
+      <w:pPr>
+        <w:pStyle w:val="Normal"/>
+        <w:widowControl/>
+        <w:bidi w:val="0"/>
+        <w:spacing w:lineRule="auto" w:line="276" w:before="0" w:after="200"/>
+        <w:jc w:val="left"/>
+        <w:rPr/>
+      </w:pPr>
+      <w:r>
+        <w:rPr/>
+        <w:t>0) Palette selection directly from view</w:t>
+      </w:r>
+    </w:p>
+    <w:p>
+      <w:pPr>
+        <w:pStyle w:val="Normal"/>
+        <w:widowControl/>
+        <w:bidi w:val="0"/>
+        <w:spacing w:lineRule="auto" w:line="276" w:before="0" w:after="200"/>
+        <w:jc w:val="left"/>
+        <w:rPr/>
+      </w:pPr>
+      <w:r>
+        <w:rPr/>
+        <w:t xml:space="preserve">1) </w:t>
+      </w:r>
+      <w:bookmarkStart w:id="46" w:name="__DdeLink__3484_116797046"/>
+      <w:r>
+        <w:rPr/>
+        <w:t xml:space="preserve">Allow updates from palette selection dlg </w:t>
+      </w:r>
+      <w:bookmarkEnd w:id="46"/>
+      <w:r>
+        <w:rPr/>
+        <w:t>-</w:t>
+      </w:r>
+      <w:r>
+        <w:rPr/>
+        <w:t>ok commit</w:t>
+      </w:r>
+    </w:p>
+    <w:p>
+      <w:pPr>
+        <w:pStyle w:val="Normal"/>
+        <w:widowControl/>
+        <w:bidi w:val="0"/>
+        <w:spacing w:lineRule="auto" w:line="276" w:before="0" w:after="200"/>
+        <w:jc w:val="left"/>
+        <w:rPr/>
+      </w:pPr>
+      <w:r>
+        <w:rPr/>
+        <w:t>2) Allow negative angles in rotation dialog</w:t>
+      </w:r>
+    </w:p>
+    <w:p>
+      <w:pPr>
+        <w:pStyle w:val="Normal"/>
+        <w:widowControl/>
+        <w:bidi w:val="0"/>
+        <w:spacing w:lineRule="auto" w:line="276" w:before="0" w:after="200"/>
+        <w:jc w:val="left"/>
+        <w:rPr/>
+      </w:pPr>
+      <w:r>
+        <w:rPr/>
+        <w:t>3) Add a rotation rate</w:t>
+      </w:r>
+    </w:p>
+    <w:p>
+      <w:pPr>
+        <w:pStyle w:val="Normal"/>
+        <w:widowControl/>
+        <w:bidi w:val="0"/>
+        <w:spacing w:lineRule="auto" w:line="276" w:before="0" w:after="200"/>
+        <w:jc w:val="left"/>
+        <w:rPr/>
+      </w:pPr>
+      <w:r>
+        <w:rPr/>
+        <w:t>4) When you switch to fixed rotation save the position</w:t>
+      </w:r>
+    </w:p>
+    <w:p>
+      <w:pPr>
+        <w:pStyle w:val="Normal"/>
+        <w:widowControl/>
+        <w:bidi w:val="0"/>
+        <w:spacing w:lineRule="auto" w:line="276" w:before="0" w:after="200"/>
+        <w:jc w:val="left"/>
+        <w:rPr/>
+      </w:pPr>
+      <w:r>
+        <w:rPr/>
+        <w:t>5) Add copy pin handler</w:t>
       </w:r>
     </w:p>
     <w:sectPr>
@@ -63680,6 +63907,384 @@
   </w:style>
   <w:style w:type="character" w:styleId="ListLabel1479">
     <w:name w:val="ListLabel 1479"/>
+    <w:qFormat/>
+    <w:rPr>
+      <w:rFonts w:ascii="Consolas" w:hAnsi="Consolas"/>
+      <w:i w:val="false"/>
+      <w:color w:val="000000"/>
+      <w:sz w:val="19"/>
+    </w:rPr>
+  </w:style>
+  <w:style w:type="character" w:styleId="ListLabel1480">
+    <w:name w:val="ListLabel 1480"/>
+    <w:qFormat/>
+    <w:rPr>
+      <w:rFonts w:cs="Consolas"/>
+      <w:color w:val="000000"/>
+      <w:sz w:val="19"/>
+    </w:rPr>
+  </w:style>
+  <w:style w:type="character" w:styleId="ListLabel1481">
+    <w:name w:val="ListLabel 1481"/>
+    <w:qFormat/>
+    <w:rPr>
+      <w:rFonts w:cs="Consolas"/>
+      <w:color w:val="000000"/>
+      <w:sz w:val="19"/>
+    </w:rPr>
+  </w:style>
+  <w:style w:type="character" w:styleId="ListLabel1482">
+    <w:name w:val="ListLabel 1482"/>
+    <w:qFormat/>
+    <w:rPr>
+      <w:rFonts w:cs="Consolas"/>
+      <w:color w:val="000000"/>
+      <w:sz w:val="19"/>
+    </w:rPr>
+  </w:style>
+  <w:style w:type="character" w:styleId="ListLabel1483">
+    <w:name w:val="ListLabel 1483"/>
+    <w:qFormat/>
+    <w:rPr>
+      <w:rFonts w:cs="Consolas"/>
+      <w:color w:val="000000"/>
+      <w:sz w:val="19"/>
+    </w:rPr>
+  </w:style>
+  <w:style w:type="character" w:styleId="ListLabel1484">
+    <w:name w:val="ListLabel 1484"/>
+    <w:qFormat/>
+    <w:rPr>
+      <w:rFonts w:ascii="apple-system;BlinkMacSystemFont;Segoe UI;Helvetica;Arial;sans-serif;Apple Color Emoji;Segoe UI Emoji;Segoe UI Symbol" w:hAnsi="apple-system;BlinkMacSystemFont;Segoe UI;Helvetica;Arial;sans-serif;Apple Color Emoji;Segoe UI Emoji;Segoe UI Symbol" w:cs="OpenSymbol"/>
+      <w:b w:val="false"/>
+      <w:sz w:val="24"/>
+    </w:rPr>
+  </w:style>
+  <w:style w:type="character" w:styleId="ListLabel1485">
+    <w:name w:val="ListLabel 1485"/>
+    <w:qFormat/>
+    <w:rPr>
+      <w:rFonts w:cs="OpenSymbol"/>
+    </w:rPr>
+  </w:style>
+  <w:style w:type="character" w:styleId="ListLabel1486">
+    <w:name w:val="ListLabel 1486"/>
+    <w:qFormat/>
+    <w:rPr>
+      <w:rFonts w:cs="OpenSymbol"/>
+    </w:rPr>
+  </w:style>
+  <w:style w:type="character" w:styleId="ListLabel1487">
+    <w:name w:val="ListLabel 1487"/>
+    <w:qFormat/>
+    <w:rPr>
+      <w:rFonts w:cs="OpenSymbol"/>
+    </w:rPr>
+  </w:style>
+  <w:style w:type="character" w:styleId="ListLabel1488">
+    <w:name w:val="ListLabel 1488"/>
+    <w:qFormat/>
+    <w:rPr>
+      <w:rFonts w:cs="OpenSymbol"/>
+    </w:rPr>
+  </w:style>
+  <w:style w:type="character" w:styleId="ListLabel1489">
+    <w:name w:val="ListLabel 1489"/>
+    <w:qFormat/>
+    <w:rPr>
+      <w:rFonts w:cs="OpenSymbol"/>
+    </w:rPr>
+  </w:style>
+  <w:style w:type="character" w:styleId="ListLabel1490">
+    <w:name w:val="ListLabel 1490"/>
+    <w:qFormat/>
+    <w:rPr>
+      <w:rFonts w:cs="OpenSymbol"/>
+    </w:rPr>
+  </w:style>
+  <w:style w:type="character" w:styleId="ListLabel1491">
+    <w:name w:val="ListLabel 1491"/>
+    <w:qFormat/>
+    <w:rPr>
+      <w:rFonts w:cs="OpenSymbol"/>
+    </w:rPr>
+  </w:style>
+  <w:style w:type="character" w:styleId="ListLabel1492">
+    <w:name w:val="ListLabel 1492"/>
+    <w:qFormat/>
+    <w:rPr>
+      <w:rFonts w:cs="OpenSymbol"/>
+    </w:rPr>
+  </w:style>
+  <w:style w:type="character" w:styleId="ListLabel1493">
+    <w:name w:val="ListLabel 1493"/>
+    <w:qFormat/>
+    <w:rPr>
+      <w:rFonts w:cs="Calibri" w:cstheme="minorHAnsi"/>
+      <w:sz w:val="28"/>
+      <w:szCs w:val="28"/>
+    </w:rPr>
+  </w:style>
+  <w:style w:type="character" w:styleId="ListLabel1494">
+    <w:name w:val="ListLabel 1494"/>
+    <w:qFormat/>
+    <w:rPr>
+      <w:rFonts w:eastAsia="" w:eastAsiaTheme="majorEastAsia"/>
+      <w:color w:val="003080"/>
+      <w:sz w:val="19"/>
+      <w:szCs w:val="19"/>
+    </w:rPr>
+  </w:style>
+  <w:style w:type="character" w:styleId="ListLabel1495">
+    <w:name w:val="ListLabel 1495"/>
+    <w:qFormat/>
+    <w:rPr/>
+  </w:style>
+  <w:style w:type="character" w:styleId="ListLabel1496">
+    <w:name w:val="ListLabel 1496"/>
+    <w:qFormat/>
+    <w:rPr>
+      <w:rFonts w:cs="Calibri" w:cstheme="minorHAnsi"/>
+      <w:iCs/>
+      <w:sz w:val="24"/>
+      <w:szCs w:val="24"/>
+    </w:rPr>
+  </w:style>
+  <w:style w:type="character" w:styleId="ListLabel1497">
+    <w:name w:val="ListLabel 1497"/>
+    <w:qFormat/>
+    <w:rPr>
+      <w:rFonts w:ascii="Segoe UI;SegoeUI;Segoe WP;Helvetica Neue;Helvetica;Tahoma;Arial;sans-serif" w:hAnsi="Segoe UI;SegoeUI;Segoe WP;Helvetica Neue;Helvetica;Tahoma;Arial;sans-serif"/>
+      <w:b w:val="false"/>
+      <w:i w:val="false"/>
+      <w:caps w:val="false"/>
+      <w:smallCaps w:val="false"/>
+      <w:strike w:val="false"/>
+      <w:dstrike w:val="false"/>
+      <w:spacing w:val="0"/>
+      <w:sz w:val="21"/>
+      <w:highlight w:val="white"/>
+      <w:u w:val="none"/>
+      <w:effect w:val="none"/>
+    </w:rPr>
+  </w:style>
+  <w:style w:type="character" w:styleId="ListLabel1498">
+    <w:name w:val="ListLabel 1498"/>
+    <w:qFormat/>
+    <w:rPr>
+      <w:rFonts w:ascii="Times New Roman;serif" w:hAnsi="Times New Roman;serif"/>
+      <w:b w:val="false"/>
+      <w:i w:val="false"/>
+      <w:caps w:val="false"/>
+      <w:smallCaps w:val="false"/>
+      <w:color w:val="800080"/>
+      <w:spacing w:val="0"/>
+      <w:sz w:val="24"/>
+      <w:u w:val="single"/>
+    </w:rPr>
+  </w:style>
+  <w:style w:type="character" w:styleId="ListLabel1499">
+    <w:name w:val="ListLabel 1499"/>
+    <w:qFormat/>
+    <w:rPr>
+      <w:rFonts w:ascii="Consolas" w:hAnsi="Consolas"/>
+      <w:i w:val="false"/>
+      <w:iCs w:val="false"/>
+      <w:color w:val="auto"/>
+      <w:sz w:val="19"/>
+    </w:rPr>
+  </w:style>
+  <w:style w:type="character" w:styleId="ListLabel1500">
+    <w:name w:val="ListLabel 1500"/>
+    <w:qFormat/>
+    <w:rPr>
+      <w:rFonts w:ascii="Consolas" w:hAnsi="Consolas"/>
+      <w:i w:val="false"/>
+      <w:color w:val="000000"/>
+      <w:sz w:val="19"/>
+    </w:rPr>
+  </w:style>
+  <w:style w:type="character" w:styleId="ListLabel1501">
+    <w:name w:val="ListLabel 1501"/>
+    <w:qFormat/>
+    <w:rPr>
+      <w:rFonts w:cs="Consolas"/>
+      <w:color w:val="000000"/>
+      <w:sz w:val="19"/>
+    </w:rPr>
+  </w:style>
+  <w:style w:type="character" w:styleId="ListLabel1502">
+    <w:name w:val="ListLabel 1502"/>
+    <w:qFormat/>
+    <w:rPr>
+      <w:rFonts w:cs="Consolas"/>
+      <w:color w:val="000000"/>
+      <w:sz w:val="19"/>
+    </w:rPr>
+  </w:style>
+  <w:style w:type="character" w:styleId="ListLabel1503">
+    <w:name w:val="ListLabel 1503"/>
+    <w:qFormat/>
+    <w:rPr>
+      <w:rFonts w:cs="Consolas"/>
+      <w:color w:val="000000"/>
+      <w:sz w:val="19"/>
+    </w:rPr>
+  </w:style>
+  <w:style w:type="character" w:styleId="ListLabel1504">
+    <w:name w:val="ListLabel 1504"/>
+    <w:qFormat/>
+    <w:rPr>
+      <w:rFonts w:cs="Consolas"/>
+      <w:color w:val="000000"/>
+      <w:sz w:val="19"/>
+    </w:rPr>
+  </w:style>
+  <w:style w:type="character" w:styleId="ListLabel1505">
+    <w:name w:val="ListLabel 1505"/>
+    <w:qFormat/>
+    <w:rPr>
+      <w:rFonts w:ascii="apple-system;BlinkMacSystemFont;Segoe UI;Helvetica;Arial;sans-serif;Apple Color Emoji;Segoe UI Emoji;Segoe UI Symbol" w:hAnsi="apple-system;BlinkMacSystemFont;Segoe UI;Helvetica;Arial;sans-serif;Apple Color Emoji;Segoe UI Emoji;Segoe UI Symbol" w:cs="OpenSymbol"/>
+      <w:b w:val="false"/>
+      <w:sz w:val="24"/>
+    </w:rPr>
+  </w:style>
+  <w:style w:type="character" w:styleId="ListLabel1506">
+    <w:name w:val="ListLabel 1506"/>
+    <w:qFormat/>
+    <w:rPr>
+      <w:rFonts w:cs="OpenSymbol"/>
+    </w:rPr>
+  </w:style>
+  <w:style w:type="character" w:styleId="ListLabel1507">
+    <w:name w:val="ListLabel 1507"/>
+    <w:qFormat/>
+    <w:rPr>
+      <w:rFonts w:cs="OpenSymbol"/>
+    </w:rPr>
+  </w:style>
+  <w:style w:type="character" w:styleId="ListLabel1508">
+    <w:name w:val="ListLabel 1508"/>
+    <w:qFormat/>
+    <w:rPr>
+      <w:rFonts w:cs="OpenSymbol"/>
+    </w:rPr>
+  </w:style>
+  <w:style w:type="character" w:styleId="ListLabel1509">
+    <w:name w:val="ListLabel 1509"/>
+    <w:qFormat/>
+    <w:rPr>
+      <w:rFonts w:cs="OpenSymbol"/>
+    </w:rPr>
+  </w:style>
+  <w:style w:type="character" w:styleId="ListLabel1510">
+    <w:name w:val="ListLabel 1510"/>
+    <w:qFormat/>
+    <w:rPr>
+      <w:rFonts w:cs="OpenSymbol"/>
+    </w:rPr>
+  </w:style>
+  <w:style w:type="character" w:styleId="ListLabel1511">
+    <w:name w:val="ListLabel 1511"/>
+    <w:qFormat/>
+    <w:rPr>
+      <w:rFonts w:cs="OpenSymbol"/>
+    </w:rPr>
+  </w:style>
+  <w:style w:type="character" w:styleId="ListLabel1512">
+    <w:name w:val="ListLabel 1512"/>
+    <w:qFormat/>
+    <w:rPr>
+      <w:rFonts w:cs="OpenSymbol"/>
+    </w:rPr>
+  </w:style>
+  <w:style w:type="character" w:styleId="ListLabel1513">
+    <w:name w:val="ListLabel 1513"/>
+    <w:qFormat/>
+    <w:rPr>
+      <w:rFonts w:cs="OpenSymbol"/>
+    </w:rPr>
+  </w:style>
+  <w:style w:type="character" w:styleId="ListLabel1514">
+    <w:name w:val="ListLabel 1514"/>
+    <w:qFormat/>
+    <w:rPr>
+      <w:rFonts w:cs="Calibri" w:cstheme="minorHAnsi"/>
+      <w:sz w:val="28"/>
+      <w:szCs w:val="28"/>
+    </w:rPr>
+  </w:style>
+  <w:style w:type="character" w:styleId="ListLabel1515">
+    <w:name w:val="ListLabel 1515"/>
+    <w:qFormat/>
+    <w:rPr>
+      <w:rFonts w:eastAsia="" w:eastAsiaTheme="majorEastAsia"/>
+      <w:color w:val="003080"/>
+      <w:sz w:val="19"/>
+      <w:szCs w:val="19"/>
+    </w:rPr>
+  </w:style>
+  <w:style w:type="character" w:styleId="ListLabel1516">
+    <w:name w:val="ListLabel 1516"/>
+    <w:qFormat/>
+    <w:rPr/>
+  </w:style>
+  <w:style w:type="character" w:styleId="ListLabel1517">
+    <w:name w:val="ListLabel 1517"/>
+    <w:qFormat/>
+    <w:rPr>
+      <w:rFonts w:cs="Calibri" w:cstheme="minorHAnsi"/>
+      <w:iCs/>
+      <w:sz w:val="24"/>
+      <w:szCs w:val="24"/>
+    </w:rPr>
+  </w:style>
+  <w:style w:type="character" w:styleId="ListLabel1518">
+    <w:name w:val="ListLabel 1518"/>
+    <w:qFormat/>
+    <w:rPr>
+      <w:rFonts w:ascii="Segoe UI;SegoeUI;Segoe WP;Helvetica Neue;Helvetica;Tahoma;Arial;sans-serif" w:hAnsi="Segoe UI;SegoeUI;Segoe WP;Helvetica Neue;Helvetica;Tahoma;Arial;sans-serif"/>
+      <w:b w:val="false"/>
+      <w:i w:val="false"/>
+      <w:caps w:val="false"/>
+      <w:smallCaps w:val="false"/>
+      <w:strike w:val="false"/>
+      <w:dstrike w:val="false"/>
+      <w:spacing w:val="0"/>
+      <w:sz w:val="21"/>
+      <w:highlight w:val="white"/>
+      <w:u w:val="none"/>
+      <w:effect w:val="none"/>
+    </w:rPr>
+  </w:style>
+  <w:style w:type="character" w:styleId="ListLabel1519">
+    <w:name w:val="ListLabel 1519"/>
+    <w:qFormat/>
+    <w:rPr>
+      <w:rFonts w:ascii="Times New Roman;serif" w:hAnsi="Times New Roman;serif"/>
+      <w:b w:val="false"/>
+      <w:i w:val="false"/>
+      <w:caps w:val="false"/>
+      <w:smallCaps w:val="false"/>
+      <w:color w:val="800080"/>
+      <w:spacing w:val="0"/>
+      <w:sz w:val="24"/>
+      <w:u w:val="single"/>
+    </w:rPr>
+  </w:style>
+  <w:style w:type="character" w:styleId="ListLabel1520">
+    <w:name w:val="ListLabel 1520"/>
+    <w:qFormat/>
+    <w:rPr>
+      <w:rFonts w:ascii="Consolas" w:hAnsi="Consolas"/>
+      <w:i w:val="false"/>
+      <w:iCs w:val="false"/>
+      <w:color w:val="auto"/>
+      <w:sz w:val="19"/>
+    </w:rPr>
+  </w:style>
+  <w:style w:type="character" w:styleId="ListLabel1521">
+    <w:name w:val="ListLabel 1521"/>
     <w:qFormat/>
     <w:rPr>
       <w:rFonts w:ascii="Consolas" w:hAnsi="Consolas"/>

</xml_diff>

<commit_message>
Added palette selection dialog directly to view with toolbar button -also update to VS 2019
</commit_message>
<xml_diff>
--- a/Fractal X plans.docx
+++ b/Fractal X plans.docx
@@ -47362,11 +47362,7 @@
       <w:bookmarkEnd w:id="46"/>
       <w:r>
         <w:rPr/>
-        <w:t>-</w:t>
-      </w:r>
-      <w:r>
-        <w:rPr/>
-        <w:t>ok commit</w:t>
+        <w:t>-ok commit</w:t>
       </w:r>
     </w:p>
     <w:p>
@@ -47423,6 +47419,220 @@
       <w:r>
         <w:rPr/>
         <w:t>5) Add copy pin handler</w:t>
+      </w:r>
+    </w:p>
+    <w:p>
+      <w:pPr>
+        <w:pStyle w:val="Normal"/>
+        <w:widowControl/>
+        <w:bidi w:val="0"/>
+        <w:spacing w:lineRule="auto" w:line="276" w:before="0" w:after="200"/>
+        <w:jc w:val="left"/>
+        <w:rPr/>
+      </w:pPr>
+      <w:r>
+        <w:rPr/>
+      </w:r>
+    </w:p>
+    <w:p>
+      <w:pPr>
+        <w:pStyle w:val="Normal"/>
+        <w:widowControl/>
+        <w:bidi w:val="0"/>
+        <w:spacing w:lineRule="auto" w:line="276" w:before="0" w:after="200"/>
+        <w:jc w:val="left"/>
+        <w:rPr/>
+      </w:pPr>
+      <w:r>
+        <w:rPr/>
+        <w:t>6/22/19</w:t>
+      </w:r>
+    </w:p>
+    <w:p>
+      <w:pPr>
+        <w:pStyle w:val="Normal"/>
+        <w:widowControl/>
+        <w:bidi w:val="0"/>
+        <w:spacing w:lineRule="auto" w:line="276" w:before="0" w:after="200"/>
+        <w:jc w:val="left"/>
+        <w:rPr/>
+      </w:pPr>
+      <w:r>
+        <w:rPr/>
+        <w:t>Updated MFC packages</w:t>
+      </w:r>
+    </w:p>
+    <w:p>
+      <w:pPr>
+        <w:pStyle w:val="Normal"/>
+        <w:widowControl/>
+        <w:bidi w:val="0"/>
+        <w:spacing w:lineRule="auto" w:line="276" w:before="0" w:after="200"/>
+        <w:jc w:val="left"/>
+        <w:rPr/>
+      </w:pPr>
+      <w:r>
+        <w:rPr/>
+        <w:t>Working on 0:</w:t>
+      </w:r>
+    </w:p>
+    <w:p>
+      <w:pPr>
+        <w:pStyle w:val="Normal"/>
+        <w:widowControl/>
+        <w:bidi w:val="0"/>
+        <w:spacing w:lineRule="auto" w:line="276" w:before="0" w:after="200"/>
+        <w:jc w:val="left"/>
+        <w:rPr/>
+      </w:pPr>
+      <w:r>
+        <w:rPr/>
+        <w:t>1) Add menu item ID_EDIT_SELECTPALETTE -</w:t>
+      </w:r>
+      <w:r>
+        <w:rPr/>
+        <w:t>ok</w:t>
+      </w:r>
+    </w:p>
+    <w:p>
+      <w:pPr>
+        <w:pStyle w:val="Normal"/>
+        <w:widowControl/>
+        <w:bidi w:val="0"/>
+        <w:spacing w:lineRule="auto" w:line="276" w:before="0" w:after="200"/>
+        <w:jc w:val="left"/>
+        <w:rPr/>
+      </w:pPr>
+      <w:r>
+        <w:rPr/>
+        <w:t>2) Add Handler -</w:t>
+      </w:r>
+      <w:r>
+        <w:rPr/>
+        <w:t>ok</w:t>
+      </w:r>
+    </w:p>
+    <w:p>
+      <w:pPr>
+        <w:pStyle w:val="Normal"/>
+        <w:widowControl/>
+        <w:bidi w:val="0"/>
+        <w:spacing w:lineRule="auto" w:line="276" w:before="0" w:after="200"/>
+        <w:jc w:val="left"/>
+        <w:rPr/>
+      </w:pPr>
+      <w:r>
+        <w:rPr/>
+        <w:t>3) Implement handlers -</w:t>
+      </w:r>
+      <w:r>
+        <w:rPr/>
+        <w:t>ok</w:t>
+      </w:r>
+    </w:p>
+    <w:p>
+      <w:pPr>
+        <w:pStyle w:val="Normal"/>
+        <w:widowControl/>
+        <w:bidi w:val="0"/>
+        <w:spacing w:lineRule="auto" w:line="276" w:before="0" w:after="200"/>
+        <w:jc w:val="left"/>
+        <w:rPr/>
+      </w:pPr>
+      <w:r>
+        <w:rPr/>
+        <w:t>4) Test -</w:t>
+      </w:r>
+      <w:r>
+        <w:rPr/>
+        <w:t>ok</w:t>
+      </w:r>
+    </w:p>
+    <w:p>
+      <w:pPr>
+        <w:pStyle w:val="Normal"/>
+        <w:widowControl/>
+        <w:bidi w:val="0"/>
+        <w:spacing w:lineRule="auto" w:line="276" w:before="0" w:after="200"/>
+        <w:jc w:val="left"/>
+        <w:rPr/>
+      </w:pPr>
+      <w:r>
+        <w:rPr/>
+        <w:t>5) Add toolbar button -</w:t>
+      </w:r>
+      <w:r>
+        <w:rPr/>
+        <w:t>ok</w:t>
+      </w:r>
+    </w:p>
+    <w:p>
+      <w:pPr>
+        <w:pStyle w:val="Normal"/>
+        <w:widowControl/>
+        <w:bidi w:val="0"/>
+        <w:spacing w:lineRule="auto" w:line="276" w:before="0" w:after="200"/>
+        <w:jc w:val="left"/>
+        <w:rPr/>
+      </w:pPr>
+      <w:r>
+        <w:rPr/>
+        <w:t>6) Test -</w:t>
+      </w:r>
+      <w:r>
+        <w:rPr/>
+        <w:t>ok</w:t>
+      </w:r>
+    </w:p>
+    <w:p>
+      <w:pPr>
+        <w:pStyle w:val="Normal"/>
+        <w:widowControl/>
+        <w:bidi w:val="0"/>
+        <w:spacing w:lineRule="auto" w:line="276" w:before="0" w:after="200"/>
+        <w:jc w:val="left"/>
+        <w:rPr/>
+      </w:pPr>
+      <w:r>
+        <w:rPr/>
+        <w:t xml:space="preserve">7) </w:t>
+      </w:r>
+      <w:r>
+        <w:rPr/>
+        <w:t>Make a color menu</w:t>
+      </w:r>
+    </w:p>
+    <w:p>
+      <w:pPr>
+        <w:pStyle w:val="Normal"/>
+        <w:widowControl/>
+        <w:bidi w:val="0"/>
+        <w:spacing w:lineRule="auto" w:line="276" w:before="0" w:after="200"/>
+        <w:jc w:val="left"/>
+        <w:rPr/>
+      </w:pPr>
+      <w:r>
+        <w:rPr/>
+        <w:t xml:space="preserve">8) commit  - </w:t>
+      </w:r>
+      <w:bookmarkStart w:id="47" w:name="__DdeLink__3915_3154217843"/>
+      <w:r>
+        <w:rPr/>
+        <w:t>Added palette selection dialog directly to view with toolbar button</w:t>
+      </w:r>
+      <w:bookmarkEnd w:id="47"/>
+    </w:p>
+    <w:p>
+      <w:pPr>
+        <w:pStyle w:val="Normal"/>
+        <w:widowControl/>
+        <w:bidi w:val="0"/>
+        <w:spacing w:lineRule="auto" w:line="276" w:before="0" w:after="200"/>
+        <w:jc w:val="left"/>
+        <w:rPr/>
+      </w:pPr>
+      <w:r>
+        <w:rPr/>
       </w:r>
     </w:p>
     <w:sectPr>
@@ -64285,6 +64495,195 @@
   </w:style>
   <w:style w:type="character" w:styleId="ListLabel1521">
     <w:name w:val="ListLabel 1521"/>
+    <w:qFormat/>
+    <w:rPr>
+      <w:rFonts w:ascii="Consolas" w:hAnsi="Consolas"/>
+      <w:i w:val="false"/>
+      <w:color w:val="000000"/>
+      <w:sz w:val="19"/>
+    </w:rPr>
+  </w:style>
+  <w:style w:type="character" w:styleId="ListLabel1522">
+    <w:name w:val="ListLabel 1522"/>
+    <w:qFormat/>
+    <w:rPr>
+      <w:rFonts w:cs="Consolas"/>
+      <w:color w:val="000000"/>
+      <w:sz w:val="19"/>
+    </w:rPr>
+  </w:style>
+  <w:style w:type="character" w:styleId="ListLabel1523">
+    <w:name w:val="ListLabel 1523"/>
+    <w:qFormat/>
+    <w:rPr>
+      <w:rFonts w:cs="Consolas"/>
+      <w:color w:val="000000"/>
+      <w:sz w:val="19"/>
+    </w:rPr>
+  </w:style>
+  <w:style w:type="character" w:styleId="ListLabel1524">
+    <w:name w:val="ListLabel 1524"/>
+    <w:qFormat/>
+    <w:rPr>
+      <w:rFonts w:cs="Consolas"/>
+      <w:color w:val="000000"/>
+      <w:sz w:val="19"/>
+    </w:rPr>
+  </w:style>
+  <w:style w:type="character" w:styleId="ListLabel1525">
+    <w:name w:val="ListLabel 1525"/>
+    <w:qFormat/>
+    <w:rPr>
+      <w:rFonts w:cs="Consolas"/>
+      <w:color w:val="000000"/>
+      <w:sz w:val="19"/>
+    </w:rPr>
+  </w:style>
+  <w:style w:type="character" w:styleId="ListLabel1526">
+    <w:name w:val="ListLabel 1526"/>
+    <w:qFormat/>
+    <w:rPr>
+      <w:rFonts w:ascii="apple-system;BlinkMacSystemFont;Segoe UI;Helvetica;Arial;sans-serif;Apple Color Emoji;Segoe UI Emoji;Segoe UI Symbol" w:hAnsi="apple-system;BlinkMacSystemFont;Segoe UI;Helvetica;Arial;sans-serif;Apple Color Emoji;Segoe UI Emoji;Segoe UI Symbol" w:cs="OpenSymbol"/>
+      <w:b w:val="false"/>
+      <w:sz w:val="24"/>
+    </w:rPr>
+  </w:style>
+  <w:style w:type="character" w:styleId="ListLabel1527">
+    <w:name w:val="ListLabel 1527"/>
+    <w:qFormat/>
+    <w:rPr>
+      <w:rFonts w:cs="OpenSymbol"/>
+    </w:rPr>
+  </w:style>
+  <w:style w:type="character" w:styleId="ListLabel1528">
+    <w:name w:val="ListLabel 1528"/>
+    <w:qFormat/>
+    <w:rPr>
+      <w:rFonts w:cs="OpenSymbol"/>
+    </w:rPr>
+  </w:style>
+  <w:style w:type="character" w:styleId="ListLabel1529">
+    <w:name w:val="ListLabel 1529"/>
+    <w:qFormat/>
+    <w:rPr>
+      <w:rFonts w:cs="OpenSymbol"/>
+    </w:rPr>
+  </w:style>
+  <w:style w:type="character" w:styleId="ListLabel1530">
+    <w:name w:val="ListLabel 1530"/>
+    <w:qFormat/>
+    <w:rPr>
+      <w:rFonts w:cs="OpenSymbol"/>
+    </w:rPr>
+  </w:style>
+  <w:style w:type="character" w:styleId="ListLabel1531">
+    <w:name w:val="ListLabel 1531"/>
+    <w:qFormat/>
+    <w:rPr>
+      <w:rFonts w:cs="OpenSymbol"/>
+    </w:rPr>
+  </w:style>
+  <w:style w:type="character" w:styleId="ListLabel1532">
+    <w:name w:val="ListLabel 1532"/>
+    <w:qFormat/>
+    <w:rPr>
+      <w:rFonts w:cs="OpenSymbol"/>
+    </w:rPr>
+  </w:style>
+  <w:style w:type="character" w:styleId="ListLabel1533">
+    <w:name w:val="ListLabel 1533"/>
+    <w:qFormat/>
+    <w:rPr>
+      <w:rFonts w:cs="OpenSymbol"/>
+    </w:rPr>
+  </w:style>
+  <w:style w:type="character" w:styleId="ListLabel1534">
+    <w:name w:val="ListLabel 1534"/>
+    <w:qFormat/>
+    <w:rPr>
+      <w:rFonts w:cs="OpenSymbol"/>
+    </w:rPr>
+  </w:style>
+  <w:style w:type="character" w:styleId="ListLabel1535">
+    <w:name w:val="ListLabel 1535"/>
+    <w:qFormat/>
+    <w:rPr>
+      <w:rFonts w:cs="Calibri" w:cstheme="minorHAnsi"/>
+      <w:sz w:val="28"/>
+      <w:szCs w:val="28"/>
+    </w:rPr>
+  </w:style>
+  <w:style w:type="character" w:styleId="ListLabel1536">
+    <w:name w:val="ListLabel 1536"/>
+    <w:qFormat/>
+    <w:rPr>
+      <w:rFonts w:eastAsia="" w:eastAsiaTheme="majorEastAsia"/>
+      <w:color w:val="003080"/>
+      <w:sz w:val="19"/>
+      <w:szCs w:val="19"/>
+    </w:rPr>
+  </w:style>
+  <w:style w:type="character" w:styleId="ListLabel1537">
+    <w:name w:val="ListLabel 1537"/>
+    <w:qFormat/>
+    <w:rPr/>
+  </w:style>
+  <w:style w:type="character" w:styleId="ListLabel1538">
+    <w:name w:val="ListLabel 1538"/>
+    <w:qFormat/>
+    <w:rPr>
+      <w:rFonts w:cs="Calibri" w:cstheme="minorHAnsi"/>
+      <w:iCs/>
+      <w:sz w:val="24"/>
+      <w:szCs w:val="24"/>
+    </w:rPr>
+  </w:style>
+  <w:style w:type="character" w:styleId="ListLabel1539">
+    <w:name w:val="ListLabel 1539"/>
+    <w:qFormat/>
+    <w:rPr>
+      <w:rFonts w:ascii="Segoe UI;SegoeUI;Segoe WP;Helvetica Neue;Helvetica;Tahoma;Arial;sans-serif" w:hAnsi="Segoe UI;SegoeUI;Segoe WP;Helvetica Neue;Helvetica;Tahoma;Arial;sans-serif"/>
+      <w:b w:val="false"/>
+      <w:i w:val="false"/>
+      <w:caps w:val="false"/>
+      <w:smallCaps w:val="false"/>
+      <w:strike w:val="false"/>
+      <w:dstrike w:val="false"/>
+      <w:spacing w:val="0"/>
+      <w:sz w:val="21"/>
+      <w:highlight w:val="white"/>
+      <w:u w:val="none"/>
+      <w:effect w:val="none"/>
+    </w:rPr>
+  </w:style>
+  <w:style w:type="character" w:styleId="ListLabel1540">
+    <w:name w:val="ListLabel 1540"/>
+    <w:qFormat/>
+    <w:rPr>
+      <w:rFonts w:ascii="Times New Roman;serif" w:hAnsi="Times New Roman;serif"/>
+      <w:b w:val="false"/>
+      <w:i w:val="false"/>
+      <w:caps w:val="false"/>
+      <w:smallCaps w:val="false"/>
+      <w:color w:val="800080"/>
+      <w:spacing w:val="0"/>
+      <w:sz w:val="24"/>
+      <w:u w:val="single"/>
+    </w:rPr>
+  </w:style>
+  <w:style w:type="character" w:styleId="ListLabel1541">
+    <w:name w:val="ListLabel 1541"/>
+    <w:qFormat/>
+    <w:rPr>
+      <w:rFonts w:ascii="Consolas" w:hAnsi="Consolas"/>
+      <w:i w:val="false"/>
+      <w:iCs w:val="false"/>
+      <w:color w:val="auto"/>
+      <w:sz w:val="19"/>
+    </w:rPr>
+  </w:style>
+  <w:style w:type="character" w:styleId="ListLabel1542">
+    <w:name w:val="ListLabel 1542"/>
     <w:qFormat/>
     <w:rPr>
       <w:rFonts w:ascii="Consolas" w:hAnsi="Consolas"/>

</xml_diff>

<commit_message>
Allow negative angles in rotation dlg
</commit_message>
<xml_diff>
--- a/Fractal X plans.docx
+++ b/Fractal X plans.docx
@@ -47338,7 +47338,11 @@
       </w:pPr>
       <w:r>
         <w:rPr/>
-        <w:t>0) Palette selection directly from view</w:t>
+        <w:t>0) Palette selection directly from view -</w:t>
+      </w:r>
+      <w:r>
+        <w:rPr/>
+        <w:t>ok</w:t>
       </w:r>
     </w:p>
     <w:p>
@@ -47432,6 +47436,7 @@
       </w:pPr>
       <w:r>
         <w:rPr/>
+        <w:t>6) When you change from rotating to fix keep the last angles when it was stopped</w:t>
       </w:r>
     </w:p>
     <w:p>
@@ -47445,7 +47450,6 @@
       </w:pPr>
       <w:r>
         <w:rPr/>
-        <w:t>6/22/19</w:t>
       </w:r>
     </w:p>
     <w:p>
@@ -47459,7 +47463,7 @@
       </w:pPr>
       <w:r>
         <w:rPr/>
-        <w:t>Updated MFC packages</w:t>
+        <w:t>6/22/19</w:t>
       </w:r>
     </w:p>
     <w:p>
@@ -47473,7 +47477,7 @@
       </w:pPr>
       <w:r>
         <w:rPr/>
-        <w:t>Working on 0:</w:t>
+        <w:t>Updated MFC packages</w:t>
       </w:r>
     </w:p>
     <w:p>
@@ -47487,11 +47491,7 @@
       </w:pPr>
       <w:r>
         <w:rPr/>
-        <w:t>1) Add menu item ID_EDIT_SELECTPALETTE -</w:t>
-      </w:r>
-      <w:r>
-        <w:rPr/>
-        <w:t>ok</w:t>
+        <w:t>Working on 0:</w:t>
       </w:r>
     </w:p>
     <w:p>
@@ -47505,11 +47505,7 @@
       </w:pPr>
       <w:r>
         <w:rPr/>
-        <w:t>2) Add Handler -</w:t>
-      </w:r>
-      <w:r>
-        <w:rPr/>
-        <w:t>ok</w:t>
+        <w:t>1) Add menu item ID_EDIT_SELECTPALETTE -ok</w:t>
       </w:r>
     </w:p>
     <w:p>
@@ -47523,11 +47519,7 @@
       </w:pPr>
       <w:r>
         <w:rPr/>
-        <w:t>3) Implement handlers -</w:t>
-      </w:r>
-      <w:r>
-        <w:rPr/>
-        <w:t>ok</w:t>
+        <w:t>2) Add Handler -ok</w:t>
       </w:r>
     </w:p>
     <w:p>
@@ -47541,11 +47533,7 @@
       </w:pPr>
       <w:r>
         <w:rPr/>
-        <w:t>4) Test -</w:t>
-      </w:r>
-      <w:r>
-        <w:rPr/>
-        <w:t>ok</w:t>
+        <w:t>3) Implement handlers -ok</w:t>
       </w:r>
     </w:p>
     <w:p>
@@ -47559,11 +47547,7 @@
       </w:pPr>
       <w:r>
         <w:rPr/>
-        <w:t>5) Add toolbar button -</w:t>
-      </w:r>
-      <w:r>
-        <w:rPr/>
-        <w:t>ok</w:t>
+        <w:t>4) Test -ok</w:t>
       </w:r>
     </w:p>
     <w:p>
@@ -47577,11 +47561,7 @@
       </w:pPr>
       <w:r>
         <w:rPr/>
-        <w:t>6) Test -</w:t>
-      </w:r>
-      <w:r>
-        <w:rPr/>
-        <w:t>ok</w:t>
+        <w:t>5) Add toolbar button -ok</w:t>
       </w:r>
     </w:p>
     <w:p>
@@ -47595,11 +47575,7 @@
       </w:pPr>
       <w:r>
         <w:rPr/>
-        <w:t xml:space="preserve">7) </w:t>
-      </w:r>
-      <w:r>
-        <w:rPr/>
-        <w:t>Make a color menu</w:t>
+        <w:t>6) Test -ok</w:t>
       </w:r>
     </w:p>
     <w:p>
@@ -47613,6 +47589,20 @@
       </w:pPr>
       <w:r>
         <w:rPr/>
+        <w:t>7) Make a color menu</w:t>
+      </w:r>
+    </w:p>
+    <w:p>
+      <w:pPr>
+        <w:pStyle w:val="Normal"/>
+        <w:widowControl/>
+        <w:bidi w:val="0"/>
+        <w:spacing w:lineRule="auto" w:line="276" w:before="0" w:after="200"/>
+        <w:jc w:val="left"/>
+        <w:rPr/>
+      </w:pPr>
+      <w:r>
+        <w:rPr/>
         <w:t xml:space="preserve">8) commit  - </w:t>
       </w:r>
       <w:bookmarkStart w:id="47" w:name="__DdeLink__3915_3154217843"/>
@@ -47621,6 +47611,30 @@
         <w:t>Added palette selection dialog directly to view with toolbar button</w:t>
       </w:r>
       <w:bookmarkEnd w:id="47"/>
+      <w:r>
+        <w:rPr/>
+        <w:t xml:space="preserve"> -also update to VS 2019</w:t>
+      </w:r>
+    </w:p>
+    <w:p>
+      <w:pPr>
+        <w:pStyle w:val="Normal"/>
+        <w:widowControl/>
+        <w:bidi w:val="0"/>
+        <w:spacing w:lineRule="auto" w:line="276" w:before="0" w:after="200"/>
+        <w:jc w:val="left"/>
+        <w:rPr/>
+      </w:pPr>
+      <w:r>
+        <w:rPr/>
+        <w:t xml:space="preserve">Commit – </w:t>
+      </w:r>
+      <w:bookmarkStart w:id="48" w:name="__DdeLink__7435_3154217843"/>
+      <w:r>
+        <w:rPr/>
+        <w:t>Allow negative angles in rotation dlg</w:t>
+      </w:r>
+      <w:bookmarkEnd w:id="48"/>
     </w:p>
     <w:p>
       <w:pPr>
@@ -64684,6 +64698,195 @@
   </w:style>
   <w:style w:type="character" w:styleId="ListLabel1542">
     <w:name w:val="ListLabel 1542"/>
+    <w:qFormat/>
+    <w:rPr>
+      <w:rFonts w:ascii="Consolas" w:hAnsi="Consolas"/>
+      <w:i w:val="false"/>
+      <w:color w:val="000000"/>
+      <w:sz w:val="19"/>
+    </w:rPr>
+  </w:style>
+  <w:style w:type="character" w:styleId="ListLabel1543">
+    <w:name w:val="ListLabel 1543"/>
+    <w:qFormat/>
+    <w:rPr>
+      <w:rFonts w:cs="Consolas"/>
+      <w:color w:val="000000"/>
+      <w:sz w:val="19"/>
+    </w:rPr>
+  </w:style>
+  <w:style w:type="character" w:styleId="ListLabel1544">
+    <w:name w:val="ListLabel 1544"/>
+    <w:qFormat/>
+    <w:rPr>
+      <w:rFonts w:cs="Consolas"/>
+      <w:color w:val="000000"/>
+      <w:sz w:val="19"/>
+    </w:rPr>
+  </w:style>
+  <w:style w:type="character" w:styleId="ListLabel1545">
+    <w:name w:val="ListLabel 1545"/>
+    <w:qFormat/>
+    <w:rPr>
+      <w:rFonts w:cs="Consolas"/>
+      <w:color w:val="000000"/>
+      <w:sz w:val="19"/>
+    </w:rPr>
+  </w:style>
+  <w:style w:type="character" w:styleId="ListLabel1546">
+    <w:name w:val="ListLabel 1546"/>
+    <w:qFormat/>
+    <w:rPr>
+      <w:rFonts w:cs="Consolas"/>
+      <w:color w:val="000000"/>
+      <w:sz w:val="19"/>
+    </w:rPr>
+  </w:style>
+  <w:style w:type="character" w:styleId="ListLabel1547">
+    <w:name w:val="ListLabel 1547"/>
+    <w:qFormat/>
+    <w:rPr>
+      <w:rFonts w:ascii="apple-system;BlinkMacSystemFont;Segoe UI;Helvetica;Arial;sans-serif;Apple Color Emoji;Segoe UI Emoji;Segoe UI Symbol" w:hAnsi="apple-system;BlinkMacSystemFont;Segoe UI;Helvetica;Arial;sans-serif;Apple Color Emoji;Segoe UI Emoji;Segoe UI Symbol" w:cs="OpenSymbol"/>
+      <w:b w:val="false"/>
+      <w:sz w:val="24"/>
+    </w:rPr>
+  </w:style>
+  <w:style w:type="character" w:styleId="ListLabel1548">
+    <w:name w:val="ListLabel 1548"/>
+    <w:qFormat/>
+    <w:rPr>
+      <w:rFonts w:cs="OpenSymbol"/>
+    </w:rPr>
+  </w:style>
+  <w:style w:type="character" w:styleId="ListLabel1549">
+    <w:name w:val="ListLabel 1549"/>
+    <w:qFormat/>
+    <w:rPr>
+      <w:rFonts w:cs="OpenSymbol"/>
+    </w:rPr>
+  </w:style>
+  <w:style w:type="character" w:styleId="ListLabel1550">
+    <w:name w:val="ListLabel 1550"/>
+    <w:qFormat/>
+    <w:rPr>
+      <w:rFonts w:cs="OpenSymbol"/>
+    </w:rPr>
+  </w:style>
+  <w:style w:type="character" w:styleId="ListLabel1551">
+    <w:name w:val="ListLabel 1551"/>
+    <w:qFormat/>
+    <w:rPr>
+      <w:rFonts w:cs="OpenSymbol"/>
+    </w:rPr>
+  </w:style>
+  <w:style w:type="character" w:styleId="ListLabel1552">
+    <w:name w:val="ListLabel 1552"/>
+    <w:qFormat/>
+    <w:rPr>
+      <w:rFonts w:cs="OpenSymbol"/>
+    </w:rPr>
+  </w:style>
+  <w:style w:type="character" w:styleId="ListLabel1553">
+    <w:name w:val="ListLabel 1553"/>
+    <w:qFormat/>
+    <w:rPr>
+      <w:rFonts w:cs="OpenSymbol"/>
+    </w:rPr>
+  </w:style>
+  <w:style w:type="character" w:styleId="ListLabel1554">
+    <w:name w:val="ListLabel 1554"/>
+    <w:qFormat/>
+    <w:rPr>
+      <w:rFonts w:cs="OpenSymbol"/>
+    </w:rPr>
+  </w:style>
+  <w:style w:type="character" w:styleId="ListLabel1555">
+    <w:name w:val="ListLabel 1555"/>
+    <w:qFormat/>
+    <w:rPr>
+      <w:rFonts w:cs="OpenSymbol"/>
+    </w:rPr>
+  </w:style>
+  <w:style w:type="character" w:styleId="ListLabel1556">
+    <w:name w:val="ListLabel 1556"/>
+    <w:qFormat/>
+    <w:rPr>
+      <w:rFonts w:cs="Calibri" w:cstheme="minorHAnsi"/>
+      <w:sz w:val="28"/>
+      <w:szCs w:val="28"/>
+    </w:rPr>
+  </w:style>
+  <w:style w:type="character" w:styleId="ListLabel1557">
+    <w:name w:val="ListLabel 1557"/>
+    <w:qFormat/>
+    <w:rPr>
+      <w:rFonts w:eastAsia="" w:eastAsiaTheme="majorEastAsia"/>
+      <w:color w:val="003080"/>
+      <w:sz w:val="19"/>
+      <w:szCs w:val="19"/>
+    </w:rPr>
+  </w:style>
+  <w:style w:type="character" w:styleId="ListLabel1558">
+    <w:name w:val="ListLabel 1558"/>
+    <w:qFormat/>
+    <w:rPr/>
+  </w:style>
+  <w:style w:type="character" w:styleId="ListLabel1559">
+    <w:name w:val="ListLabel 1559"/>
+    <w:qFormat/>
+    <w:rPr>
+      <w:rFonts w:cs="Calibri" w:cstheme="minorHAnsi"/>
+      <w:iCs/>
+      <w:sz w:val="24"/>
+      <w:szCs w:val="24"/>
+    </w:rPr>
+  </w:style>
+  <w:style w:type="character" w:styleId="ListLabel1560">
+    <w:name w:val="ListLabel 1560"/>
+    <w:qFormat/>
+    <w:rPr>
+      <w:rFonts w:ascii="Segoe UI;SegoeUI;Segoe WP;Helvetica Neue;Helvetica;Tahoma;Arial;sans-serif" w:hAnsi="Segoe UI;SegoeUI;Segoe WP;Helvetica Neue;Helvetica;Tahoma;Arial;sans-serif"/>
+      <w:b w:val="false"/>
+      <w:i w:val="false"/>
+      <w:caps w:val="false"/>
+      <w:smallCaps w:val="false"/>
+      <w:strike w:val="false"/>
+      <w:dstrike w:val="false"/>
+      <w:spacing w:val="0"/>
+      <w:sz w:val="21"/>
+      <w:highlight w:val="white"/>
+      <w:u w:val="none"/>
+      <w:effect w:val="none"/>
+    </w:rPr>
+  </w:style>
+  <w:style w:type="character" w:styleId="ListLabel1561">
+    <w:name w:val="ListLabel 1561"/>
+    <w:qFormat/>
+    <w:rPr>
+      <w:rFonts w:ascii="Times New Roman;serif" w:hAnsi="Times New Roman;serif"/>
+      <w:b w:val="false"/>
+      <w:i w:val="false"/>
+      <w:caps w:val="false"/>
+      <w:smallCaps w:val="false"/>
+      <w:color w:val="800080"/>
+      <w:spacing w:val="0"/>
+      <w:sz w:val="24"/>
+      <w:u w:val="single"/>
+    </w:rPr>
+  </w:style>
+  <w:style w:type="character" w:styleId="ListLabel1562">
+    <w:name w:val="ListLabel 1562"/>
+    <w:qFormat/>
+    <w:rPr>
+      <w:rFonts w:ascii="Consolas" w:hAnsi="Consolas"/>
+      <w:i w:val="false"/>
+      <w:iCs w:val="false"/>
+      <w:color w:val="auto"/>
+      <w:sz w:val="19"/>
+    </w:rPr>
+  </w:style>
+  <w:style w:type="character" w:styleId="ListLabel1563">
+    <w:name w:val="ListLabel 1563"/>
     <w:qFormat/>
     <w:rPr>
       <w:rFonts w:ascii="Consolas" w:hAnsi="Consolas"/>

</xml_diff>

<commit_message>
Replaced some Cstring formats with wstringstream to avoid warnings.
</commit_message>
<xml_diff>
--- a/Fractal X plans.docx
+++ b/Fractal X plans.docx
@@ -47338,11 +47338,7 @@
       </w:pPr>
       <w:r>
         <w:rPr/>
-        <w:t>0) Palette selection directly from view -</w:t>
-      </w:r>
-      <w:r>
-        <w:rPr/>
-        <w:t>ok</w:t>
+        <w:t>0) Palette selection directly from view -ok</w:t>
       </w:r>
     </w:p>
     <w:p>
@@ -47380,7 +47376,7 @@
       </w:pPr>
       <w:r>
         <w:rPr/>
-        <w:t>2) Allow negative angles in rotation dialog</w:t>
+        <w:t>2) Allow negative angles in rotation dialog -ok</w:t>
       </w:r>
     </w:p>
     <w:p>
@@ -47635,6 +47631,422 @@
         <w:t>Allow negative angles in rotation dlg</w:t>
       </w:r>
       <w:bookmarkEnd w:id="48"/>
+    </w:p>
+    <w:p>
+      <w:pPr>
+        <w:pStyle w:val="Normal"/>
+        <w:widowControl/>
+        <w:bidi w:val="0"/>
+        <w:spacing w:lineRule="auto" w:line="276" w:before="0" w:after="200"/>
+        <w:jc w:val="left"/>
+        <w:rPr/>
+      </w:pPr>
+      <w:r>
+        <w:rPr/>
+      </w:r>
+    </w:p>
+    <w:p>
+      <w:pPr>
+        <w:pStyle w:val="Normal"/>
+        <w:widowControl/>
+        <w:bidi w:val="0"/>
+        <w:spacing w:lineRule="auto" w:line="276" w:before="0" w:after="200"/>
+        <w:jc w:val="left"/>
+        <w:rPr/>
+      </w:pPr>
+      <w:r>
+        <w:rPr/>
+        <w:t>Next</w:t>
+      </w:r>
+    </w:p>
+    <w:p>
+      <w:pPr>
+        <w:pStyle w:val="Normal"/>
+        <w:widowControl/>
+        <w:bidi w:val="0"/>
+        <w:spacing w:lineRule="auto" w:line="276" w:before="0" w:after="200"/>
+        <w:jc w:val="left"/>
+        <w:rPr/>
+      </w:pPr>
+      <w:r>
+        <w:rPr/>
+        <w:t>Build release version and check link -ok</w:t>
+      </w:r>
+    </w:p>
+    <w:p>
+      <w:pPr>
+        <w:pStyle w:val="Normal"/>
+        <w:widowControl/>
+        <w:bidi w:val="0"/>
+        <w:spacing w:lineRule="auto" w:line="276" w:before="0" w:after="200"/>
+        <w:jc w:val="left"/>
+        <w:rPr/>
+      </w:pPr>
+      <w:r>
+        <w:rPr/>
+        <w:t>make more palettes -ok</w:t>
+      </w:r>
+    </w:p>
+    <w:p>
+      <w:pPr>
+        <w:pStyle w:val="Normal"/>
+        <w:widowControl/>
+        <w:bidi w:val="0"/>
+        <w:spacing w:lineRule="auto" w:line="276" w:before="0" w:after="200"/>
+        <w:jc w:val="left"/>
+        <w:rPr/>
+      </w:pPr>
+      <w:r>
+        <w:rPr/>
+        <w:t>install VA -ok</w:t>
+      </w:r>
+    </w:p>
+    <w:p>
+      <w:pPr>
+        <w:pStyle w:val="Normal"/>
+        <w:widowControl/>
+        <w:bidi w:val="0"/>
+        <w:spacing w:lineRule="auto" w:line="276" w:before="0" w:after="200"/>
+        <w:jc w:val="left"/>
+        <w:rPr/>
+      </w:pPr>
+      <w:r>
+        <w:rPr/>
+        <w:t>install tab studio -ok</w:t>
+      </w:r>
+    </w:p>
+    <w:p>
+      <w:pPr>
+        <w:pStyle w:val="Normal"/>
+        <w:widowControl/>
+        <w:bidi w:val="0"/>
+        <w:spacing w:lineRule="auto" w:line="276" w:before="0" w:after="200"/>
+        <w:jc w:val="left"/>
+        <w:rPr/>
+      </w:pPr>
+      <w:r>
+        <w:rPr/>
+        <w:t>2) Try to remove warnings in release build</w:t>
+      </w:r>
+    </w:p>
+    <w:p>
+      <w:pPr>
+        <w:pStyle w:val="Normal"/>
+        <w:widowControl/>
+        <w:bidi w:val="0"/>
+        <w:spacing w:lineRule="auto" w:line="276" w:before="0" w:after="200"/>
+        <w:jc w:val="left"/>
+        <w:rPr/>
+      </w:pPr>
+      <w:r>
+        <w:rPr/>
+        <w:t>3) Add a rotation rate</w:t>
+      </w:r>
+    </w:p>
+    <w:p>
+      <w:pPr>
+        <w:pStyle w:val="Normal"/>
+        <w:widowControl/>
+        <w:bidi w:val="0"/>
+        <w:spacing w:lineRule="auto" w:line="276" w:before="0" w:after="200"/>
+        <w:jc w:val="left"/>
+        <w:rPr/>
+      </w:pPr>
+      <w:r>
+        <w:rPr/>
+        <w:t>4) When you switch to fixed rotation save the position</w:t>
+      </w:r>
+    </w:p>
+    <w:p>
+      <w:pPr>
+        <w:pStyle w:val="Normal"/>
+        <w:widowControl/>
+        <w:bidi w:val="0"/>
+        <w:spacing w:lineRule="auto" w:line="276" w:before="0" w:after="200"/>
+        <w:jc w:val="left"/>
+        <w:rPr/>
+      </w:pPr>
+      <w:r>
+        <w:rPr/>
+        <w:t>5) Add copy pin handler</w:t>
+      </w:r>
+    </w:p>
+    <w:p>
+      <w:pPr>
+        <w:pStyle w:val="Normal"/>
+        <w:widowControl/>
+        <w:bidi w:val="0"/>
+        <w:spacing w:lineRule="auto" w:line="276" w:before="0" w:after="200"/>
+        <w:jc w:val="left"/>
+        <w:rPr/>
+      </w:pPr>
+      <w:r>
+        <w:rPr/>
+        <w:t>6) When you change from rotating to fix keep the last angles when it was stopped</w:t>
+      </w:r>
+    </w:p>
+    <w:p>
+      <w:pPr>
+        <w:pStyle w:val="Normal"/>
+        <w:widowControl/>
+        <w:bidi w:val="0"/>
+        <w:spacing w:lineRule="auto" w:line="276" w:before="0" w:after="200"/>
+        <w:jc w:val="left"/>
+        <w:rPr/>
+      </w:pPr>
+      <w:r>
+        <w:rPr/>
+      </w:r>
+    </w:p>
+    <w:p>
+      <w:pPr>
+        <w:pStyle w:val="Normal"/>
+        <w:widowControl/>
+        <w:bidi w:val="0"/>
+        <w:spacing w:lineRule="auto" w:line="276" w:before="0" w:after="200"/>
+        <w:jc w:val="left"/>
+        <w:rPr/>
+      </w:pPr>
+      <w:r>
+        <w:rPr/>
+        <w:t>6/25/19</w:t>
+      </w:r>
+    </w:p>
+    <w:p>
+      <w:pPr>
+        <w:pStyle w:val="Normal"/>
+        <w:widowControl/>
+        <w:bidi w:val="0"/>
+        <w:spacing w:lineRule="auto" w:line="276" w:before="0" w:after="200"/>
+        <w:jc w:val="left"/>
+        <w:rPr/>
+      </w:pPr>
+      <w:r>
+        <w:rPr/>
+        <w:t xml:space="preserve">Commit </w:t>
+      </w:r>
+      <w:bookmarkStart w:id="49" w:name="__DdeLink__3535_1853222657"/>
+      <w:r>
+        <w:rPr/>
+        <w:t>Replaced some Cstring formats with wstringstream to avoid warnings.</w:t>
+      </w:r>
+      <w:bookmarkEnd w:id="49"/>
+    </w:p>
+    <w:p>
+      <w:pPr>
+        <w:pStyle w:val="Normal"/>
+        <w:widowControl/>
+        <w:bidi w:val="0"/>
+        <w:spacing w:lineRule="auto" w:line="276" w:before="0" w:after="200"/>
+        <w:jc w:val="left"/>
+        <w:rPr/>
+      </w:pPr>
+      <w:r>
+        <w:rPr/>
+      </w:r>
+    </w:p>
+    <w:p>
+      <w:pPr>
+        <w:pStyle w:val="Normal"/>
+        <w:widowControl/>
+        <w:bidi w:val="0"/>
+        <w:spacing w:lineRule="auto" w:line="276" w:before="0" w:after="200"/>
+        <w:jc w:val="left"/>
+        <w:rPr/>
+      </w:pPr>
+      <w:r>
+        <w:rPr/>
+      </w:r>
+    </w:p>
+    <w:p>
+      <w:pPr>
+        <w:pStyle w:val="Normal"/>
+        <w:widowControl/>
+        <w:bidi w:val="0"/>
+        <w:spacing w:lineRule="auto" w:line="276" w:before="0" w:after="200"/>
+        <w:jc w:val="left"/>
+        <w:rPr/>
+      </w:pPr>
+      <w:r>
+        <w:rPr/>
+        <w:t>Visual assist</w:t>
+      </w:r>
+    </w:p>
+    <w:p>
+      <w:pPr>
+        <w:pStyle w:val="TextBody"/>
+        <w:widowControl/>
+        <w:bidi w:val="0"/>
+        <w:spacing w:lineRule="auto" w:line="276" w:before="0" w:after="200"/>
+        <w:jc w:val="left"/>
+        <w:rPr>
+          <w:rFonts w:ascii="Calibri;sans-serif" w:hAnsi="Calibri;sans-serif"/>
+          <w:b w:val="false"/>
+          <w:b w:val="false"/>
+          <w:i w:val="false"/>
+          <w:i w:val="false"/>
+          <w:caps w:val="false"/>
+          <w:smallCaps w:val="false"/>
+          <w:color w:val="1D2228"/>
+          <w:spacing w:val="0"/>
+          <w:sz w:val="22"/>
+        </w:rPr>
+      </w:pPr>
+      <w:r>
+        <w:rPr>
+          <w:rFonts w:ascii="Calibri;sans-serif" w:hAnsi="Calibri;sans-serif"/>
+          <w:b w:val="false"/>
+          <w:i w:val="false"/>
+          <w:caps w:val="false"/>
+          <w:smallCaps w:val="false"/>
+          <w:color w:val="1D2228"/>
+          <w:spacing w:val="0"/>
+          <w:sz w:val="22"/>
+        </w:rPr>
+        <w:t>Serial Number(s):</w:t>
+      </w:r>
+    </w:p>
+    <w:p>
+      <w:pPr>
+        <w:pStyle w:val="TextBody"/>
+        <w:widowControl/>
+        <w:spacing w:before="0" w:after="0"/>
+        <w:ind w:left="0" w:right="0" w:hanging="0"/>
+        <w:jc w:val="left"/>
+        <w:rPr>
+          <w:rFonts w:ascii="Calibri;sans-serif" w:hAnsi="Calibri;sans-serif"/>
+          <w:b w:val="false"/>
+          <w:b w:val="false"/>
+          <w:i w:val="false"/>
+          <w:i w:val="false"/>
+          <w:caps w:val="false"/>
+          <w:smallCaps w:val="false"/>
+          <w:color w:val="1D2228"/>
+          <w:spacing w:val="0"/>
+          <w:sz w:val="22"/>
+        </w:rPr>
+      </w:pPr>
+      <w:r>
+        <w:rPr>
+          <w:rFonts w:ascii="Calibri;sans-serif" w:hAnsi="Calibri;sans-serif"/>
+          <w:b w:val="false"/>
+          <w:i w:val="false"/>
+          <w:caps w:val="false"/>
+          <w:smallCaps w:val="false"/>
+          <w:color w:val="1D2228"/>
+          <w:spacing w:val="0"/>
+          <w:sz w:val="22"/>
+        </w:rPr>
+        <w:t>HDFK-GRA8WM-LSNUKL-32ND</w:t>
+      </w:r>
+    </w:p>
+    <w:p>
+      <w:pPr>
+        <w:pStyle w:val="Normal"/>
+        <w:widowControl/>
+        <w:bidi w:val="0"/>
+        <w:spacing w:lineRule="auto" w:line="276" w:before="0" w:after="200"/>
+        <w:jc w:val="left"/>
+        <w:rPr/>
+      </w:pPr>
+      <w:r>
+        <w:rPr/>
+      </w:r>
+    </w:p>
+    <w:p>
+      <w:pPr>
+        <w:pStyle w:val="Normal"/>
+        <w:widowControl/>
+        <w:bidi w:val="0"/>
+        <w:spacing w:lineRule="auto" w:line="276" w:before="0" w:after="200"/>
+        <w:jc w:val="left"/>
+        <w:rPr/>
+      </w:pPr>
+      <w:r>
+        <w:rPr/>
+      </w:r>
+    </w:p>
+    <w:p>
+      <w:pPr>
+        <w:pStyle w:val="Normal"/>
+        <w:widowControl/>
+        <w:bidi w:val="0"/>
+        <w:spacing w:lineRule="auto" w:line="276" w:before="0" w:after="200"/>
+        <w:jc w:val="left"/>
+        <w:rPr/>
+      </w:pPr>
+      <w:r>
+        <w:rPr/>
+        <w:t>Tab studio</w:t>
+      </w:r>
+    </w:p>
+    <w:p>
+      <w:pPr>
+        <w:pStyle w:val="TextBody"/>
+        <w:widowControl/>
+        <w:bidi w:val="0"/>
+        <w:spacing w:lineRule="auto" w:line="276" w:before="0" w:after="200"/>
+        <w:jc w:val="left"/>
+        <w:rPr>
+          <w:rFonts w:ascii="Calibri;sans-serif" w:hAnsi="Calibri;sans-serif"/>
+          <w:b w:val="false"/>
+          <w:b w:val="false"/>
+          <w:i w:val="false"/>
+          <w:i w:val="false"/>
+          <w:caps w:val="false"/>
+          <w:smallCaps w:val="false"/>
+          <w:color w:val="1D2228"/>
+          <w:spacing w:val="0"/>
+          <w:sz w:val="22"/>
+        </w:rPr>
+      </w:pPr>
+      <w:r>
+        <w:rPr>
+          <w:rFonts w:ascii="Calibri;sans-serif" w:hAnsi="Calibri;sans-serif"/>
+          <w:b w:val="false"/>
+          <w:i w:val="false"/>
+          <w:caps w:val="false"/>
+          <w:smallCaps w:val="false"/>
+          <w:color w:val="1D2228"/>
+          <w:spacing w:val="0"/>
+          <w:sz w:val="22"/>
+        </w:rPr>
+        <w:t>User Name: DONNA BATAGIANIS</w:t>
+      </w:r>
+    </w:p>
+    <w:p>
+      <w:pPr>
+        <w:pStyle w:val="TextBody"/>
+        <w:widowControl/>
+        <w:spacing w:before="0" w:after="0"/>
+        <w:ind w:left="0" w:right="0" w:hanging="0"/>
+        <w:jc w:val="left"/>
+        <w:rPr>
+          <w:rFonts w:ascii="Calibri;sans-serif" w:hAnsi="Calibri;sans-serif"/>
+          <w:b w:val="false"/>
+          <w:b w:val="false"/>
+          <w:i w:val="false"/>
+          <w:i w:val="false"/>
+          <w:caps w:val="false"/>
+          <w:smallCaps w:val="false"/>
+          <w:color w:val="1D2228"/>
+          <w:spacing w:val="0"/>
+          <w:sz w:val="22"/>
+        </w:rPr>
+      </w:pPr>
+      <w:r>
+        <w:rPr>
+          <w:rFonts w:ascii="Calibri;sans-serif" w:hAnsi="Calibri;sans-serif"/>
+          <w:b w:val="false"/>
+          <w:i w:val="false"/>
+          <w:caps w:val="false"/>
+          <w:smallCaps w:val="false"/>
+          <w:color w:val="1D2228"/>
+          <w:spacing w:val="0"/>
+          <w:sz w:val="22"/>
+        </w:rPr>
+        <w:t>Key: VGFic1N0dWRpbwABYacDGdvHW2Xpb9aOZYQyUvrgh5UBvrwtlKTIrOaqSEwyKukGYXbqV6YbEW3rRzn3dkmmDV0R84KfdXTUycmbMy/Q4d8fd9ue</w:t>
+      </w:r>
     </w:p>
     <w:p>
       <w:pPr>
@@ -64887,6 +65299,384 @@
   </w:style>
   <w:style w:type="character" w:styleId="ListLabel1563">
     <w:name w:val="ListLabel 1563"/>
+    <w:qFormat/>
+    <w:rPr>
+      <w:rFonts w:ascii="Consolas" w:hAnsi="Consolas"/>
+      <w:i w:val="false"/>
+      <w:color w:val="000000"/>
+      <w:sz w:val="19"/>
+    </w:rPr>
+  </w:style>
+  <w:style w:type="character" w:styleId="ListLabel1564">
+    <w:name w:val="ListLabel 1564"/>
+    <w:qFormat/>
+    <w:rPr>
+      <w:rFonts w:cs="Consolas"/>
+      <w:color w:val="000000"/>
+      <w:sz w:val="19"/>
+    </w:rPr>
+  </w:style>
+  <w:style w:type="character" w:styleId="ListLabel1565">
+    <w:name w:val="ListLabel 1565"/>
+    <w:qFormat/>
+    <w:rPr>
+      <w:rFonts w:cs="Consolas"/>
+      <w:color w:val="000000"/>
+      <w:sz w:val="19"/>
+    </w:rPr>
+  </w:style>
+  <w:style w:type="character" w:styleId="ListLabel1566">
+    <w:name w:val="ListLabel 1566"/>
+    <w:qFormat/>
+    <w:rPr>
+      <w:rFonts w:cs="Consolas"/>
+      <w:color w:val="000000"/>
+      <w:sz w:val="19"/>
+    </w:rPr>
+  </w:style>
+  <w:style w:type="character" w:styleId="ListLabel1567">
+    <w:name w:val="ListLabel 1567"/>
+    <w:qFormat/>
+    <w:rPr>
+      <w:rFonts w:cs="Consolas"/>
+      <w:color w:val="000000"/>
+      <w:sz w:val="19"/>
+    </w:rPr>
+  </w:style>
+  <w:style w:type="character" w:styleId="ListLabel1568">
+    <w:name w:val="ListLabel 1568"/>
+    <w:qFormat/>
+    <w:rPr>
+      <w:rFonts w:ascii="apple-system;BlinkMacSystemFont;Segoe UI;Helvetica;Arial;sans-serif;Apple Color Emoji;Segoe UI Emoji;Segoe UI Symbol" w:hAnsi="apple-system;BlinkMacSystemFont;Segoe UI;Helvetica;Arial;sans-serif;Apple Color Emoji;Segoe UI Emoji;Segoe UI Symbol" w:cs="OpenSymbol"/>
+      <w:b w:val="false"/>
+      <w:sz w:val="24"/>
+    </w:rPr>
+  </w:style>
+  <w:style w:type="character" w:styleId="ListLabel1569">
+    <w:name w:val="ListLabel 1569"/>
+    <w:qFormat/>
+    <w:rPr>
+      <w:rFonts w:cs="OpenSymbol"/>
+    </w:rPr>
+  </w:style>
+  <w:style w:type="character" w:styleId="ListLabel1570">
+    <w:name w:val="ListLabel 1570"/>
+    <w:qFormat/>
+    <w:rPr>
+      <w:rFonts w:cs="OpenSymbol"/>
+    </w:rPr>
+  </w:style>
+  <w:style w:type="character" w:styleId="ListLabel1571">
+    <w:name w:val="ListLabel 1571"/>
+    <w:qFormat/>
+    <w:rPr>
+      <w:rFonts w:cs="OpenSymbol"/>
+    </w:rPr>
+  </w:style>
+  <w:style w:type="character" w:styleId="ListLabel1572">
+    <w:name w:val="ListLabel 1572"/>
+    <w:qFormat/>
+    <w:rPr>
+      <w:rFonts w:cs="OpenSymbol"/>
+    </w:rPr>
+  </w:style>
+  <w:style w:type="character" w:styleId="ListLabel1573">
+    <w:name w:val="ListLabel 1573"/>
+    <w:qFormat/>
+    <w:rPr>
+      <w:rFonts w:cs="OpenSymbol"/>
+    </w:rPr>
+  </w:style>
+  <w:style w:type="character" w:styleId="ListLabel1574">
+    <w:name w:val="ListLabel 1574"/>
+    <w:qFormat/>
+    <w:rPr>
+      <w:rFonts w:cs="OpenSymbol"/>
+    </w:rPr>
+  </w:style>
+  <w:style w:type="character" w:styleId="ListLabel1575">
+    <w:name w:val="ListLabel 1575"/>
+    <w:qFormat/>
+    <w:rPr>
+      <w:rFonts w:cs="OpenSymbol"/>
+    </w:rPr>
+  </w:style>
+  <w:style w:type="character" w:styleId="ListLabel1576">
+    <w:name w:val="ListLabel 1576"/>
+    <w:qFormat/>
+    <w:rPr>
+      <w:rFonts w:cs="OpenSymbol"/>
+    </w:rPr>
+  </w:style>
+  <w:style w:type="character" w:styleId="ListLabel1577">
+    <w:name w:val="ListLabel 1577"/>
+    <w:qFormat/>
+    <w:rPr>
+      <w:rFonts w:cs="Calibri" w:cstheme="minorHAnsi"/>
+      <w:sz w:val="28"/>
+      <w:szCs w:val="28"/>
+    </w:rPr>
+  </w:style>
+  <w:style w:type="character" w:styleId="ListLabel1578">
+    <w:name w:val="ListLabel 1578"/>
+    <w:qFormat/>
+    <w:rPr>
+      <w:rFonts w:eastAsia="" w:eastAsiaTheme="majorEastAsia"/>
+      <w:color w:val="003080"/>
+      <w:sz w:val="19"/>
+      <w:szCs w:val="19"/>
+    </w:rPr>
+  </w:style>
+  <w:style w:type="character" w:styleId="ListLabel1579">
+    <w:name w:val="ListLabel 1579"/>
+    <w:qFormat/>
+    <w:rPr/>
+  </w:style>
+  <w:style w:type="character" w:styleId="ListLabel1580">
+    <w:name w:val="ListLabel 1580"/>
+    <w:qFormat/>
+    <w:rPr>
+      <w:rFonts w:cs="Calibri" w:cstheme="minorHAnsi"/>
+      <w:iCs/>
+      <w:sz w:val="24"/>
+      <w:szCs w:val="24"/>
+    </w:rPr>
+  </w:style>
+  <w:style w:type="character" w:styleId="ListLabel1581">
+    <w:name w:val="ListLabel 1581"/>
+    <w:qFormat/>
+    <w:rPr>
+      <w:rFonts w:ascii="Segoe UI;SegoeUI;Segoe WP;Helvetica Neue;Helvetica;Tahoma;Arial;sans-serif" w:hAnsi="Segoe UI;SegoeUI;Segoe WP;Helvetica Neue;Helvetica;Tahoma;Arial;sans-serif"/>
+      <w:b w:val="false"/>
+      <w:i w:val="false"/>
+      <w:caps w:val="false"/>
+      <w:smallCaps w:val="false"/>
+      <w:strike w:val="false"/>
+      <w:dstrike w:val="false"/>
+      <w:spacing w:val="0"/>
+      <w:sz w:val="21"/>
+      <w:highlight w:val="white"/>
+      <w:u w:val="none"/>
+      <w:effect w:val="none"/>
+    </w:rPr>
+  </w:style>
+  <w:style w:type="character" w:styleId="ListLabel1582">
+    <w:name w:val="ListLabel 1582"/>
+    <w:qFormat/>
+    <w:rPr>
+      <w:rFonts w:ascii="Times New Roman;serif" w:hAnsi="Times New Roman;serif"/>
+      <w:b w:val="false"/>
+      <w:i w:val="false"/>
+      <w:caps w:val="false"/>
+      <w:smallCaps w:val="false"/>
+      <w:color w:val="800080"/>
+      <w:spacing w:val="0"/>
+      <w:sz w:val="24"/>
+      <w:u w:val="single"/>
+    </w:rPr>
+  </w:style>
+  <w:style w:type="character" w:styleId="ListLabel1583">
+    <w:name w:val="ListLabel 1583"/>
+    <w:qFormat/>
+    <w:rPr>
+      <w:rFonts w:ascii="Consolas" w:hAnsi="Consolas"/>
+      <w:i w:val="false"/>
+      <w:iCs w:val="false"/>
+      <w:color w:val="auto"/>
+      <w:sz w:val="19"/>
+    </w:rPr>
+  </w:style>
+  <w:style w:type="character" w:styleId="ListLabel1584">
+    <w:name w:val="ListLabel 1584"/>
+    <w:qFormat/>
+    <w:rPr>
+      <w:rFonts w:ascii="Consolas" w:hAnsi="Consolas"/>
+      <w:i w:val="false"/>
+      <w:color w:val="000000"/>
+      <w:sz w:val="19"/>
+    </w:rPr>
+  </w:style>
+  <w:style w:type="character" w:styleId="ListLabel1585">
+    <w:name w:val="ListLabel 1585"/>
+    <w:qFormat/>
+    <w:rPr>
+      <w:rFonts w:cs="Consolas"/>
+      <w:color w:val="000000"/>
+      <w:sz w:val="19"/>
+    </w:rPr>
+  </w:style>
+  <w:style w:type="character" w:styleId="ListLabel1586">
+    <w:name w:val="ListLabel 1586"/>
+    <w:qFormat/>
+    <w:rPr>
+      <w:rFonts w:cs="Consolas"/>
+      <w:color w:val="000000"/>
+      <w:sz w:val="19"/>
+    </w:rPr>
+  </w:style>
+  <w:style w:type="character" w:styleId="ListLabel1587">
+    <w:name w:val="ListLabel 1587"/>
+    <w:qFormat/>
+    <w:rPr>
+      <w:rFonts w:cs="Consolas"/>
+      <w:color w:val="000000"/>
+      <w:sz w:val="19"/>
+    </w:rPr>
+  </w:style>
+  <w:style w:type="character" w:styleId="ListLabel1588">
+    <w:name w:val="ListLabel 1588"/>
+    <w:qFormat/>
+    <w:rPr>
+      <w:rFonts w:cs="Consolas"/>
+      <w:color w:val="000000"/>
+      <w:sz w:val="19"/>
+    </w:rPr>
+  </w:style>
+  <w:style w:type="character" w:styleId="ListLabel1589">
+    <w:name w:val="ListLabel 1589"/>
+    <w:qFormat/>
+    <w:rPr>
+      <w:rFonts w:ascii="apple-system;BlinkMacSystemFont;Segoe UI;Helvetica;Arial;sans-serif;Apple Color Emoji;Segoe UI Emoji;Segoe UI Symbol" w:hAnsi="apple-system;BlinkMacSystemFont;Segoe UI;Helvetica;Arial;sans-serif;Apple Color Emoji;Segoe UI Emoji;Segoe UI Symbol" w:cs="OpenSymbol"/>
+      <w:b w:val="false"/>
+      <w:sz w:val="24"/>
+    </w:rPr>
+  </w:style>
+  <w:style w:type="character" w:styleId="ListLabel1590">
+    <w:name w:val="ListLabel 1590"/>
+    <w:qFormat/>
+    <w:rPr>
+      <w:rFonts w:cs="OpenSymbol"/>
+    </w:rPr>
+  </w:style>
+  <w:style w:type="character" w:styleId="ListLabel1591">
+    <w:name w:val="ListLabel 1591"/>
+    <w:qFormat/>
+    <w:rPr>
+      <w:rFonts w:cs="OpenSymbol"/>
+    </w:rPr>
+  </w:style>
+  <w:style w:type="character" w:styleId="ListLabel1592">
+    <w:name w:val="ListLabel 1592"/>
+    <w:qFormat/>
+    <w:rPr>
+      <w:rFonts w:cs="OpenSymbol"/>
+    </w:rPr>
+  </w:style>
+  <w:style w:type="character" w:styleId="ListLabel1593">
+    <w:name w:val="ListLabel 1593"/>
+    <w:qFormat/>
+    <w:rPr>
+      <w:rFonts w:cs="OpenSymbol"/>
+    </w:rPr>
+  </w:style>
+  <w:style w:type="character" w:styleId="ListLabel1594">
+    <w:name w:val="ListLabel 1594"/>
+    <w:qFormat/>
+    <w:rPr>
+      <w:rFonts w:cs="OpenSymbol"/>
+    </w:rPr>
+  </w:style>
+  <w:style w:type="character" w:styleId="ListLabel1595">
+    <w:name w:val="ListLabel 1595"/>
+    <w:qFormat/>
+    <w:rPr>
+      <w:rFonts w:cs="OpenSymbol"/>
+    </w:rPr>
+  </w:style>
+  <w:style w:type="character" w:styleId="ListLabel1596">
+    <w:name w:val="ListLabel 1596"/>
+    <w:qFormat/>
+    <w:rPr>
+      <w:rFonts w:cs="OpenSymbol"/>
+    </w:rPr>
+  </w:style>
+  <w:style w:type="character" w:styleId="ListLabel1597">
+    <w:name w:val="ListLabel 1597"/>
+    <w:qFormat/>
+    <w:rPr>
+      <w:rFonts w:cs="OpenSymbol"/>
+    </w:rPr>
+  </w:style>
+  <w:style w:type="character" w:styleId="ListLabel1598">
+    <w:name w:val="ListLabel 1598"/>
+    <w:qFormat/>
+    <w:rPr>
+      <w:rFonts w:cs="Calibri" w:cstheme="minorHAnsi"/>
+      <w:sz w:val="28"/>
+      <w:szCs w:val="28"/>
+    </w:rPr>
+  </w:style>
+  <w:style w:type="character" w:styleId="ListLabel1599">
+    <w:name w:val="ListLabel 1599"/>
+    <w:qFormat/>
+    <w:rPr>
+      <w:rFonts w:eastAsia="" w:eastAsiaTheme="majorEastAsia"/>
+      <w:color w:val="003080"/>
+      <w:sz w:val="19"/>
+      <w:szCs w:val="19"/>
+    </w:rPr>
+  </w:style>
+  <w:style w:type="character" w:styleId="ListLabel1600">
+    <w:name w:val="ListLabel 1600"/>
+    <w:qFormat/>
+    <w:rPr/>
+  </w:style>
+  <w:style w:type="character" w:styleId="ListLabel1601">
+    <w:name w:val="ListLabel 1601"/>
+    <w:qFormat/>
+    <w:rPr>
+      <w:rFonts w:cs="Calibri" w:cstheme="minorHAnsi"/>
+      <w:iCs/>
+      <w:sz w:val="24"/>
+      <w:szCs w:val="24"/>
+    </w:rPr>
+  </w:style>
+  <w:style w:type="character" w:styleId="ListLabel1602">
+    <w:name w:val="ListLabel 1602"/>
+    <w:qFormat/>
+    <w:rPr>
+      <w:rFonts w:ascii="Segoe UI;SegoeUI;Segoe WP;Helvetica Neue;Helvetica;Tahoma;Arial;sans-serif" w:hAnsi="Segoe UI;SegoeUI;Segoe WP;Helvetica Neue;Helvetica;Tahoma;Arial;sans-serif"/>
+      <w:b w:val="false"/>
+      <w:i w:val="false"/>
+      <w:caps w:val="false"/>
+      <w:smallCaps w:val="false"/>
+      <w:strike w:val="false"/>
+      <w:dstrike w:val="false"/>
+      <w:spacing w:val="0"/>
+      <w:sz w:val="21"/>
+      <w:highlight w:val="white"/>
+      <w:u w:val="none"/>
+      <w:effect w:val="none"/>
+    </w:rPr>
+  </w:style>
+  <w:style w:type="character" w:styleId="ListLabel1603">
+    <w:name w:val="ListLabel 1603"/>
+    <w:qFormat/>
+    <w:rPr>
+      <w:rFonts w:ascii="Times New Roman;serif" w:hAnsi="Times New Roman;serif"/>
+      <w:b w:val="false"/>
+      <w:i w:val="false"/>
+      <w:caps w:val="false"/>
+      <w:smallCaps w:val="false"/>
+      <w:color w:val="800080"/>
+      <w:spacing w:val="0"/>
+      <w:sz w:val="24"/>
+      <w:u w:val="single"/>
+    </w:rPr>
+  </w:style>
+  <w:style w:type="character" w:styleId="ListLabel1604">
+    <w:name w:val="ListLabel 1604"/>
+    <w:qFormat/>
+    <w:rPr>
+      <w:rFonts w:ascii="Consolas" w:hAnsi="Consolas"/>
+      <w:i w:val="false"/>
+      <w:iCs w:val="false"/>
+      <w:color w:val="auto"/>
+      <w:sz w:val="19"/>
+    </w:rPr>
+  </w:style>
+  <w:style w:type="character" w:styleId="ListLabel1605">
+    <w:name w:val="ListLabel 1605"/>
     <w:qFormat/>
     <w:rPr>
       <w:rFonts w:ascii="Consolas" w:hAnsi="Consolas"/>

</xml_diff>

<commit_message>
added rotation rate (not serialized)
</commit_message>
<xml_diff>
--- a/Fractal X plans.docx
+++ b/Fractal X plans.docx
@@ -47726,7 +47726,11 @@
       </w:pPr>
       <w:r>
         <w:rPr/>
-        <w:t>2) Try to remove warnings in release build</w:t>
+        <w:t>2) Try to remove warnings in release build -</w:t>
+      </w:r>
+      <w:r>
+        <w:rPr/>
+        <w:t>ok most are gone. Fixed the rest</w:t>
       </w:r>
     </w:p>
     <w:p>
@@ -47740,7 +47744,11 @@
       </w:pPr>
       <w:r>
         <w:rPr/>
-        <w:t>3) Add a rotation rate</w:t>
+        <w:t>3) Add a rotation rate -</w:t>
+      </w:r>
+      <w:r>
+        <w:rPr/>
+        <w:t>ok</w:t>
       </w:r>
     </w:p>
     <w:p>
@@ -47843,7 +47851,14 @@
       </w:pPr>
       <w:r>
         <w:rPr/>
-      </w:r>
+        <w:t xml:space="preserve">Commit – </w:t>
+      </w:r>
+      <w:bookmarkStart w:id="50" w:name="__DdeLink__3539_649415121"/>
+      <w:r>
+        <w:rPr/>
+        <w:t>added rotation rate (not serialized)</w:t>
+      </w:r>
+      <w:bookmarkEnd w:id="50"/>
     </w:p>
     <w:p>
       <w:pPr>
@@ -65677,6 +65692,195 @@
   </w:style>
   <w:style w:type="character" w:styleId="ListLabel1605">
     <w:name w:val="ListLabel 1605"/>
+    <w:qFormat/>
+    <w:rPr>
+      <w:rFonts w:ascii="Consolas" w:hAnsi="Consolas"/>
+      <w:i w:val="false"/>
+      <w:color w:val="000000"/>
+      <w:sz w:val="19"/>
+    </w:rPr>
+  </w:style>
+  <w:style w:type="character" w:styleId="ListLabel1606">
+    <w:name w:val="ListLabel 1606"/>
+    <w:qFormat/>
+    <w:rPr>
+      <w:rFonts w:cs="Consolas"/>
+      <w:color w:val="000000"/>
+      <w:sz w:val="19"/>
+    </w:rPr>
+  </w:style>
+  <w:style w:type="character" w:styleId="ListLabel1607">
+    <w:name w:val="ListLabel 1607"/>
+    <w:qFormat/>
+    <w:rPr>
+      <w:rFonts w:cs="Consolas"/>
+      <w:color w:val="000000"/>
+      <w:sz w:val="19"/>
+    </w:rPr>
+  </w:style>
+  <w:style w:type="character" w:styleId="ListLabel1608">
+    <w:name w:val="ListLabel 1608"/>
+    <w:qFormat/>
+    <w:rPr>
+      <w:rFonts w:cs="Consolas"/>
+      <w:color w:val="000000"/>
+      <w:sz w:val="19"/>
+    </w:rPr>
+  </w:style>
+  <w:style w:type="character" w:styleId="ListLabel1609">
+    <w:name w:val="ListLabel 1609"/>
+    <w:qFormat/>
+    <w:rPr>
+      <w:rFonts w:cs="Consolas"/>
+      <w:color w:val="000000"/>
+      <w:sz w:val="19"/>
+    </w:rPr>
+  </w:style>
+  <w:style w:type="character" w:styleId="ListLabel1610">
+    <w:name w:val="ListLabel 1610"/>
+    <w:qFormat/>
+    <w:rPr>
+      <w:rFonts w:ascii="apple-system;BlinkMacSystemFont;Segoe UI;Helvetica;Arial;sans-serif;Apple Color Emoji;Segoe UI Emoji;Segoe UI Symbol" w:hAnsi="apple-system;BlinkMacSystemFont;Segoe UI;Helvetica;Arial;sans-serif;Apple Color Emoji;Segoe UI Emoji;Segoe UI Symbol" w:cs="OpenSymbol"/>
+      <w:b w:val="false"/>
+      <w:sz w:val="24"/>
+    </w:rPr>
+  </w:style>
+  <w:style w:type="character" w:styleId="ListLabel1611">
+    <w:name w:val="ListLabel 1611"/>
+    <w:qFormat/>
+    <w:rPr>
+      <w:rFonts w:cs="OpenSymbol"/>
+    </w:rPr>
+  </w:style>
+  <w:style w:type="character" w:styleId="ListLabel1612">
+    <w:name w:val="ListLabel 1612"/>
+    <w:qFormat/>
+    <w:rPr>
+      <w:rFonts w:cs="OpenSymbol"/>
+    </w:rPr>
+  </w:style>
+  <w:style w:type="character" w:styleId="ListLabel1613">
+    <w:name w:val="ListLabel 1613"/>
+    <w:qFormat/>
+    <w:rPr>
+      <w:rFonts w:cs="OpenSymbol"/>
+    </w:rPr>
+  </w:style>
+  <w:style w:type="character" w:styleId="ListLabel1614">
+    <w:name w:val="ListLabel 1614"/>
+    <w:qFormat/>
+    <w:rPr>
+      <w:rFonts w:cs="OpenSymbol"/>
+    </w:rPr>
+  </w:style>
+  <w:style w:type="character" w:styleId="ListLabel1615">
+    <w:name w:val="ListLabel 1615"/>
+    <w:qFormat/>
+    <w:rPr>
+      <w:rFonts w:cs="OpenSymbol"/>
+    </w:rPr>
+  </w:style>
+  <w:style w:type="character" w:styleId="ListLabel1616">
+    <w:name w:val="ListLabel 1616"/>
+    <w:qFormat/>
+    <w:rPr>
+      <w:rFonts w:cs="OpenSymbol"/>
+    </w:rPr>
+  </w:style>
+  <w:style w:type="character" w:styleId="ListLabel1617">
+    <w:name w:val="ListLabel 1617"/>
+    <w:qFormat/>
+    <w:rPr>
+      <w:rFonts w:cs="OpenSymbol"/>
+    </w:rPr>
+  </w:style>
+  <w:style w:type="character" w:styleId="ListLabel1618">
+    <w:name w:val="ListLabel 1618"/>
+    <w:qFormat/>
+    <w:rPr>
+      <w:rFonts w:cs="OpenSymbol"/>
+    </w:rPr>
+  </w:style>
+  <w:style w:type="character" w:styleId="ListLabel1619">
+    <w:name w:val="ListLabel 1619"/>
+    <w:qFormat/>
+    <w:rPr>
+      <w:rFonts w:cs="Calibri" w:cstheme="minorHAnsi"/>
+      <w:sz w:val="28"/>
+      <w:szCs w:val="28"/>
+    </w:rPr>
+  </w:style>
+  <w:style w:type="character" w:styleId="ListLabel1620">
+    <w:name w:val="ListLabel 1620"/>
+    <w:qFormat/>
+    <w:rPr>
+      <w:rFonts w:eastAsia="" w:eastAsiaTheme="majorEastAsia"/>
+      <w:color w:val="003080"/>
+      <w:sz w:val="19"/>
+      <w:szCs w:val="19"/>
+    </w:rPr>
+  </w:style>
+  <w:style w:type="character" w:styleId="ListLabel1621">
+    <w:name w:val="ListLabel 1621"/>
+    <w:qFormat/>
+    <w:rPr/>
+  </w:style>
+  <w:style w:type="character" w:styleId="ListLabel1622">
+    <w:name w:val="ListLabel 1622"/>
+    <w:qFormat/>
+    <w:rPr>
+      <w:rFonts w:cs="Calibri" w:cstheme="minorHAnsi"/>
+      <w:iCs/>
+      <w:sz w:val="24"/>
+      <w:szCs w:val="24"/>
+    </w:rPr>
+  </w:style>
+  <w:style w:type="character" w:styleId="ListLabel1623">
+    <w:name w:val="ListLabel 1623"/>
+    <w:qFormat/>
+    <w:rPr>
+      <w:rFonts w:ascii="Segoe UI;SegoeUI;Segoe WP;Helvetica Neue;Helvetica;Tahoma;Arial;sans-serif" w:hAnsi="Segoe UI;SegoeUI;Segoe WP;Helvetica Neue;Helvetica;Tahoma;Arial;sans-serif"/>
+      <w:b w:val="false"/>
+      <w:i w:val="false"/>
+      <w:caps w:val="false"/>
+      <w:smallCaps w:val="false"/>
+      <w:strike w:val="false"/>
+      <w:dstrike w:val="false"/>
+      <w:spacing w:val="0"/>
+      <w:sz w:val="21"/>
+      <w:highlight w:val="white"/>
+      <w:u w:val="none"/>
+      <w:effect w:val="none"/>
+    </w:rPr>
+  </w:style>
+  <w:style w:type="character" w:styleId="ListLabel1624">
+    <w:name w:val="ListLabel 1624"/>
+    <w:qFormat/>
+    <w:rPr>
+      <w:rFonts w:ascii="Times New Roman;serif" w:hAnsi="Times New Roman;serif"/>
+      <w:b w:val="false"/>
+      <w:i w:val="false"/>
+      <w:caps w:val="false"/>
+      <w:smallCaps w:val="false"/>
+      <w:color w:val="800080"/>
+      <w:spacing w:val="0"/>
+      <w:sz w:val="24"/>
+      <w:u w:val="single"/>
+    </w:rPr>
+  </w:style>
+  <w:style w:type="character" w:styleId="ListLabel1625">
+    <w:name w:val="ListLabel 1625"/>
+    <w:qFormat/>
+    <w:rPr>
+      <w:rFonts w:ascii="Consolas" w:hAnsi="Consolas"/>
+      <w:i w:val="false"/>
+      <w:iCs w:val="false"/>
+      <w:color w:val="auto"/>
+      <w:sz w:val="19"/>
+    </w:rPr>
+  </w:style>
+  <w:style w:type="character" w:styleId="ListLabel1626">
+    <w:name w:val="ListLabel 1626"/>
     <w:qFormat/>
     <w:rPr>
       <w:rFonts w:ascii="Consolas" w:hAnsi="Consolas"/>

</xml_diff>

<commit_message>
Fixed rotation angles in renderer.
</commit_message>
<xml_diff>
--- a/Fractal X plans.docx
+++ b/Fractal X plans.docx
@@ -2,15 +2,6 @@
 <file path=word/document.xml><?xml version="1.0" encoding="utf-8"?>
 <w:document xmlns:o="urn:schemas-microsoft-com:office:office" xmlns:r="http://schemas.openxmlformats.org/officeDocument/2006/relationships" xmlns:v="urn:schemas-microsoft-com:vml" xmlns:w="http://schemas.openxmlformats.org/wordprocessingml/2006/main" xmlns:w10="urn:schemas-microsoft-com:office:word" xmlns:wp="http://schemas.openxmlformats.org/drawingml/2006/wordprocessingDrawing" xmlns:wps="http://schemas.microsoft.com/office/word/2010/wordprocessingShape" xmlns:wpg="http://schemas.microsoft.com/office/word/2010/wordprocessingGroup" xmlns:mc="http://schemas.openxmlformats.org/markup-compatibility/2006" xmlns:wp14="http://schemas.microsoft.com/office/word/2010/wordprocessingDrawing" xmlns:w14="http://schemas.microsoft.com/office/word/2010/wordml" mc:Ignorable="w14 wp14">
   <w:body>
-    <w:p>
-      <w:pPr>
-        <w:pStyle w:val="Title"/>
-        <w:rPr/>
-      </w:pPr>
-      <w:r>
-        <w:rPr/>
-      </w:r>
-    </w:p>
     <w:p>
       <w:pPr>
         <w:pStyle w:val="Title"/>
@@ -47726,11 +47717,7 @@
       </w:pPr>
       <w:r>
         <w:rPr/>
-        <w:t>2) Try to remove warnings in release build -</w:t>
-      </w:r>
-      <w:r>
-        <w:rPr/>
-        <w:t>ok most are gone. Fixed the rest</w:t>
+        <w:t>2) Try to remove warnings in release build -ok most are gone. Fixed the rest</w:t>
       </w:r>
     </w:p>
     <w:p>
@@ -47744,11 +47731,7 @@
       </w:pPr>
       <w:r>
         <w:rPr/>
-        <w:t>3) Add a rotation rate -</w:t>
-      </w:r>
-      <w:r>
-        <w:rPr/>
-        <w:t>ok</w:t>
+        <w:t>3) Add a rotation rate -ok</w:t>
       </w:r>
     </w:p>
     <w:p>
@@ -47859,6 +47842,67 @@
         <w:t>added rotation rate (not serialized)</w:t>
       </w:r>
       <w:bookmarkEnd w:id="50"/>
+    </w:p>
+    <w:p>
+      <w:pPr>
+        <w:pStyle w:val="Normal"/>
+        <w:widowControl/>
+        <w:bidi w:val="0"/>
+        <w:spacing w:lineRule="auto" w:line="276" w:before="0" w:after="200"/>
+        <w:jc w:val="left"/>
+        <w:rPr/>
+      </w:pPr>
+      <w:r>
+        <w:rPr/>
+      </w:r>
+    </w:p>
+    <w:p>
+      <w:pPr>
+        <w:pStyle w:val="Normal"/>
+        <w:widowControl/>
+        <w:bidi w:val="0"/>
+        <w:spacing w:lineRule="auto" w:line="276" w:before="0" w:after="200"/>
+        <w:jc w:val="left"/>
+        <w:rPr/>
+      </w:pPr>
+      <w:r>
+        <w:rPr/>
+        <w:t>6/29/19</w:t>
+      </w:r>
+    </w:p>
+    <w:p>
+      <w:pPr>
+        <w:pStyle w:val="Normal"/>
+        <w:widowControl/>
+        <w:bidi w:val="0"/>
+        <w:spacing w:lineRule="auto" w:line="276" w:before="0" w:after="200"/>
+        <w:jc w:val="left"/>
+        <w:rPr/>
+      </w:pPr>
+      <w:r>
+        <w:rPr/>
+        <w:t xml:space="preserve">Commit </w:t>
+      </w:r>
+      <w:bookmarkStart w:id="51" w:name="__DdeLink__3545_3652025826"/>
+      <w:r>
+        <w:rPr/>
+        <w:t>Fixed rotation angles in renderer.</w:t>
+      </w:r>
+      <w:bookmarkEnd w:id="51"/>
+    </w:p>
+    <w:p>
+      <w:pPr>
+        <w:pStyle w:val="Normal"/>
+        <w:widowControl/>
+        <w:bidi w:val="0"/>
+        <w:spacing w:lineRule="auto" w:line="276" w:before="0" w:after="200"/>
+        <w:jc w:val="left"/>
+        <w:rPr/>
+      </w:pPr>
+      <w:r>
+        <w:rPr/>
+        <w:t>Add stop button – don’t keep rotation angles if setting fixed from the rotation dlg</w:t>
+      </w:r>
     </w:p>
     <w:p>
       <w:pPr>
@@ -65881,6 +65925,195 @@
   </w:style>
   <w:style w:type="character" w:styleId="ListLabel1626">
     <w:name w:val="ListLabel 1626"/>
+    <w:qFormat/>
+    <w:rPr>
+      <w:rFonts w:ascii="Consolas" w:hAnsi="Consolas"/>
+      <w:i w:val="false"/>
+      <w:color w:val="000000"/>
+      <w:sz w:val="19"/>
+    </w:rPr>
+  </w:style>
+  <w:style w:type="character" w:styleId="ListLabel1627">
+    <w:name w:val="ListLabel 1627"/>
+    <w:qFormat/>
+    <w:rPr>
+      <w:rFonts w:cs="Consolas"/>
+      <w:color w:val="000000"/>
+      <w:sz w:val="19"/>
+    </w:rPr>
+  </w:style>
+  <w:style w:type="character" w:styleId="ListLabel1628">
+    <w:name w:val="ListLabel 1628"/>
+    <w:qFormat/>
+    <w:rPr>
+      <w:rFonts w:cs="Consolas"/>
+      <w:color w:val="000000"/>
+      <w:sz w:val="19"/>
+    </w:rPr>
+  </w:style>
+  <w:style w:type="character" w:styleId="ListLabel1629">
+    <w:name w:val="ListLabel 1629"/>
+    <w:qFormat/>
+    <w:rPr>
+      <w:rFonts w:cs="Consolas"/>
+      <w:color w:val="000000"/>
+      <w:sz w:val="19"/>
+    </w:rPr>
+  </w:style>
+  <w:style w:type="character" w:styleId="ListLabel1630">
+    <w:name w:val="ListLabel 1630"/>
+    <w:qFormat/>
+    <w:rPr>
+      <w:rFonts w:cs="Consolas"/>
+      <w:color w:val="000000"/>
+      <w:sz w:val="19"/>
+    </w:rPr>
+  </w:style>
+  <w:style w:type="character" w:styleId="ListLabel1631">
+    <w:name w:val="ListLabel 1631"/>
+    <w:qFormat/>
+    <w:rPr>
+      <w:rFonts w:ascii="apple-system;BlinkMacSystemFont;Segoe UI;Helvetica;Arial;sans-serif;Apple Color Emoji;Segoe UI Emoji;Segoe UI Symbol" w:hAnsi="apple-system;BlinkMacSystemFont;Segoe UI;Helvetica;Arial;sans-serif;Apple Color Emoji;Segoe UI Emoji;Segoe UI Symbol" w:cs="OpenSymbol"/>
+      <w:b w:val="false"/>
+      <w:sz w:val="24"/>
+    </w:rPr>
+  </w:style>
+  <w:style w:type="character" w:styleId="ListLabel1632">
+    <w:name w:val="ListLabel 1632"/>
+    <w:qFormat/>
+    <w:rPr>
+      <w:rFonts w:cs="OpenSymbol"/>
+    </w:rPr>
+  </w:style>
+  <w:style w:type="character" w:styleId="ListLabel1633">
+    <w:name w:val="ListLabel 1633"/>
+    <w:qFormat/>
+    <w:rPr>
+      <w:rFonts w:cs="OpenSymbol"/>
+    </w:rPr>
+  </w:style>
+  <w:style w:type="character" w:styleId="ListLabel1634">
+    <w:name w:val="ListLabel 1634"/>
+    <w:qFormat/>
+    <w:rPr>
+      <w:rFonts w:cs="OpenSymbol"/>
+    </w:rPr>
+  </w:style>
+  <w:style w:type="character" w:styleId="ListLabel1635">
+    <w:name w:val="ListLabel 1635"/>
+    <w:qFormat/>
+    <w:rPr>
+      <w:rFonts w:cs="OpenSymbol"/>
+    </w:rPr>
+  </w:style>
+  <w:style w:type="character" w:styleId="ListLabel1636">
+    <w:name w:val="ListLabel 1636"/>
+    <w:qFormat/>
+    <w:rPr>
+      <w:rFonts w:cs="OpenSymbol"/>
+    </w:rPr>
+  </w:style>
+  <w:style w:type="character" w:styleId="ListLabel1637">
+    <w:name w:val="ListLabel 1637"/>
+    <w:qFormat/>
+    <w:rPr>
+      <w:rFonts w:cs="OpenSymbol"/>
+    </w:rPr>
+  </w:style>
+  <w:style w:type="character" w:styleId="ListLabel1638">
+    <w:name w:val="ListLabel 1638"/>
+    <w:qFormat/>
+    <w:rPr>
+      <w:rFonts w:cs="OpenSymbol"/>
+    </w:rPr>
+  </w:style>
+  <w:style w:type="character" w:styleId="ListLabel1639">
+    <w:name w:val="ListLabel 1639"/>
+    <w:qFormat/>
+    <w:rPr>
+      <w:rFonts w:cs="OpenSymbol"/>
+    </w:rPr>
+  </w:style>
+  <w:style w:type="character" w:styleId="ListLabel1640">
+    <w:name w:val="ListLabel 1640"/>
+    <w:qFormat/>
+    <w:rPr>
+      <w:rFonts w:cs="Calibri" w:cstheme="minorHAnsi"/>
+      <w:sz w:val="28"/>
+      <w:szCs w:val="28"/>
+    </w:rPr>
+  </w:style>
+  <w:style w:type="character" w:styleId="ListLabel1641">
+    <w:name w:val="ListLabel 1641"/>
+    <w:qFormat/>
+    <w:rPr>
+      <w:rFonts w:eastAsia="" w:eastAsiaTheme="majorEastAsia"/>
+      <w:color w:val="003080"/>
+      <w:sz w:val="19"/>
+      <w:szCs w:val="19"/>
+    </w:rPr>
+  </w:style>
+  <w:style w:type="character" w:styleId="ListLabel1642">
+    <w:name w:val="ListLabel 1642"/>
+    <w:qFormat/>
+    <w:rPr/>
+  </w:style>
+  <w:style w:type="character" w:styleId="ListLabel1643">
+    <w:name w:val="ListLabel 1643"/>
+    <w:qFormat/>
+    <w:rPr>
+      <w:rFonts w:cs="Calibri" w:cstheme="minorHAnsi"/>
+      <w:iCs/>
+      <w:sz w:val="24"/>
+      <w:szCs w:val="24"/>
+    </w:rPr>
+  </w:style>
+  <w:style w:type="character" w:styleId="ListLabel1644">
+    <w:name w:val="ListLabel 1644"/>
+    <w:qFormat/>
+    <w:rPr>
+      <w:rFonts w:ascii="Segoe UI;SegoeUI;Segoe WP;Helvetica Neue;Helvetica;Tahoma;Arial;sans-serif" w:hAnsi="Segoe UI;SegoeUI;Segoe WP;Helvetica Neue;Helvetica;Tahoma;Arial;sans-serif"/>
+      <w:b w:val="false"/>
+      <w:i w:val="false"/>
+      <w:caps w:val="false"/>
+      <w:smallCaps w:val="false"/>
+      <w:strike w:val="false"/>
+      <w:dstrike w:val="false"/>
+      <w:spacing w:val="0"/>
+      <w:sz w:val="21"/>
+      <w:highlight w:val="white"/>
+      <w:u w:val="none"/>
+      <w:effect w:val="none"/>
+    </w:rPr>
+  </w:style>
+  <w:style w:type="character" w:styleId="ListLabel1645">
+    <w:name w:val="ListLabel 1645"/>
+    <w:qFormat/>
+    <w:rPr>
+      <w:rFonts w:ascii="Times New Roman;serif" w:hAnsi="Times New Roman;serif"/>
+      <w:b w:val="false"/>
+      <w:i w:val="false"/>
+      <w:caps w:val="false"/>
+      <w:smallCaps w:val="false"/>
+      <w:color w:val="800080"/>
+      <w:spacing w:val="0"/>
+      <w:sz w:val="24"/>
+      <w:u w:val="single"/>
+    </w:rPr>
+  </w:style>
+  <w:style w:type="character" w:styleId="ListLabel1646">
+    <w:name w:val="ListLabel 1646"/>
+    <w:qFormat/>
+    <w:rPr>
+      <w:rFonts w:ascii="Consolas" w:hAnsi="Consolas"/>
+      <w:i w:val="false"/>
+      <w:iCs w:val="false"/>
+      <w:color w:val="auto"/>
+      <w:sz w:val="19"/>
+    </w:rPr>
+  </w:style>
+  <w:style w:type="character" w:styleId="ListLabel1647">
+    <w:name w:val="ListLabel 1647"/>
     <w:qFormat/>
     <w:rPr>
       <w:rFonts w:ascii="Consolas" w:hAnsi="Consolas"/>

</xml_diff>

<commit_message>
Added Stop rotation handler.
</commit_message>
<xml_diff>
--- a/Fractal X plans.docx
+++ b/Fractal X plans.docx
@@ -47903,6 +47903,63 @@
         <w:rPr/>
         <w:t>Add stop button – don’t keep rotation angles if setting fixed from the rotation dlg</w:t>
       </w:r>
+    </w:p>
+    <w:p>
+      <w:pPr>
+        <w:pStyle w:val="Normal"/>
+        <w:widowControl/>
+        <w:bidi w:val="0"/>
+        <w:spacing w:lineRule="auto" w:line="276" w:before="0" w:after="200"/>
+        <w:jc w:val="left"/>
+        <w:rPr/>
+      </w:pPr>
+      <w:r>
+        <w:rPr/>
+      </w:r>
+    </w:p>
+    <w:p>
+      <w:pPr>
+        <w:pStyle w:val="Normal"/>
+        <w:widowControl/>
+        <w:bidi w:val="0"/>
+        <w:spacing w:lineRule="auto" w:line="276" w:before="0" w:after="200"/>
+        <w:jc w:val="left"/>
+        <w:rPr/>
+      </w:pPr>
+      <w:r>
+        <w:rPr/>
+        <w:t>7/3/19</w:t>
+      </w:r>
+    </w:p>
+    <w:p>
+      <w:pPr>
+        <w:pStyle w:val="Normal"/>
+        <w:widowControl/>
+        <w:bidi w:val="0"/>
+        <w:spacing w:lineRule="auto" w:line="276" w:before="0" w:after="200"/>
+        <w:jc w:val="left"/>
+        <w:rPr/>
+      </w:pPr>
+      <w:r>
+        <w:rPr/>
+        <w:t>Commit</w:t>
+      </w:r>
+    </w:p>
+    <w:p>
+      <w:pPr>
+        <w:pStyle w:val="Normal"/>
+        <w:widowControl/>
+        <w:bidi w:val="0"/>
+        <w:spacing w:lineRule="auto" w:line="276" w:before="0" w:after="200"/>
+        <w:jc w:val="left"/>
+        <w:rPr/>
+      </w:pPr>
+      <w:bookmarkStart w:id="52" w:name="__DdeLink__7098_3815895145"/>
+      <w:r>
+        <w:rPr/>
+        <w:t>Added Stop rotation handler.</w:t>
+      </w:r>
+      <w:bookmarkEnd w:id="52"/>
     </w:p>
     <w:p>
       <w:pPr>
@@ -66114,6 +66171,195 @@
   </w:style>
   <w:style w:type="character" w:styleId="ListLabel1647">
     <w:name w:val="ListLabel 1647"/>
+    <w:qFormat/>
+    <w:rPr>
+      <w:rFonts w:ascii="Consolas" w:hAnsi="Consolas"/>
+      <w:i w:val="false"/>
+      <w:color w:val="000000"/>
+      <w:sz w:val="19"/>
+    </w:rPr>
+  </w:style>
+  <w:style w:type="character" w:styleId="ListLabel1648">
+    <w:name w:val="ListLabel 1648"/>
+    <w:qFormat/>
+    <w:rPr>
+      <w:rFonts w:cs="Consolas"/>
+      <w:color w:val="000000"/>
+      <w:sz w:val="19"/>
+    </w:rPr>
+  </w:style>
+  <w:style w:type="character" w:styleId="ListLabel1649">
+    <w:name w:val="ListLabel 1649"/>
+    <w:qFormat/>
+    <w:rPr>
+      <w:rFonts w:cs="Consolas"/>
+      <w:color w:val="000000"/>
+      <w:sz w:val="19"/>
+    </w:rPr>
+  </w:style>
+  <w:style w:type="character" w:styleId="ListLabel1650">
+    <w:name w:val="ListLabel 1650"/>
+    <w:qFormat/>
+    <w:rPr>
+      <w:rFonts w:cs="Consolas"/>
+      <w:color w:val="000000"/>
+      <w:sz w:val="19"/>
+    </w:rPr>
+  </w:style>
+  <w:style w:type="character" w:styleId="ListLabel1651">
+    <w:name w:val="ListLabel 1651"/>
+    <w:qFormat/>
+    <w:rPr>
+      <w:rFonts w:cs="Consolas"/>
+      <w:color w:val="000000"/>
+      <w:sz w:val="19"/>
+    </w:rPr>
+  </w:style>
+  <w:style w:type="character" w:styleId="ListLabel1652">
+    <w:name w:val="ListLabel 1652"/>
+    <w:qFormat/>
+    <w:rPr>
+      <w:rFonts w:ascii="apple-system;BlinkMacSystemFont;Segoe UI;Helvetica;Arial;sans-serif;Apple Color Emoji;Segoe UI Emoji;Segoe UI Symbol" w:hAnsi="apple-system;BlinkMacSystemFont;Segoe UI;Helvetica;Arial;sans-serif;Apple Color Emoji;Segoe UI Emoji;Segoe UI Symbol" w:cs="OpenSymbol"/>
+      <w:b w:val="false"/>
+      <w:sz w:val="24"/>
+    </w:rPr>
+  </w:style>
+  <w:style w:type="character" w:styleId="ListLabel1653">
+    <w:name w:val="ListLabel 1653"/>
+    <w:qFormat/>
+    <w:rPr>
+      <w:rFonts w:cs="OpenSymbol"/>
+    </w:rPr>
+  </w:style>
+  <w:style w:type="character" w:styleId="ListLabel1654">
+    <w:name w:val="ListLabel 1654"/>
+    <w:qFormat/>
+    <w:rPr>
+      <w:rFonts w:cs="OpenSymbol"/>
+    </w:rPr>
+  </w:style>
+  <w:style w:type="character" w:styleId="ListLabel1655">
+    <w:name w:val="ListLabel 1655"/>
+    <w:qFormat/>
+    <w:rPr>
+      <w:rFonts w:cs="OpenSymbol"/>
+    </w:rPr>
+  </w:style>
+  <w:style w:type="character" w:styleId="ListLabel1656">
+    <w:name w:val="ListLabel 1656"/>
+    <w:qFormat/>
+    <w:rPr>
+      <w:rFonts w:cs="OpenSymbol"/>
+    </w:rPr>
+  </w:style>
+  <w:style w:type="character" w:styleId="ListLabel1657">
+    <w:name w:val="ListLabel 1657"/>
+    <w:qFormat/>
+    <w:rPr>
+      <w:rFonts w:cs="OpenSymbol"/>
+    </w:rPr>
+  </w:style>
+  <w:style w:type="character" w:styleId="ListLabel1658">
+    <w:name w:val="ListLabel 1658"/>
+    <w:qFormat/>
+    <w:rPr>
+      <w:rFonts w:cs="OpenSymbol"/>
+    </w:rPr>
+  </w:style>
+  <w:style w:type="character" w:styleId="ListLabel1659">
+    <w:name w:val="ListLabel 1659"/>
+    <w:qFormat/>
+    <w:rPr>
+      <w:rFonts w:cs="OpenSymbol"/>
+    </w:rPr>
+  </w:style>
+  <w:style w:type="character" w:styleId="ListLabel1660">
+    <w:name w:val="ListLabel 1660"/>
+    <w:qFormat/>
+    <w:rPr>
+      <w:rFonts w:cs="OpenSymbol"/>
+    </w:rPr>
+  </w:style>
+  <w:style w:type="character" w:styleId="ListLabel1661">
+    <w:name w:val="ListLabel 1661"/>
+    <w:qFormat/>
+    <w:rPr>
+      <w:rFonts w:cs="Calibri" w:cstheme="minorHAnsi"/>
+      <w:sz w:val="28"/>
+      <w:szCs w:val="28"/>
+    </w:rPr>
+  </w:style>
+  <w:style w:type="character" w:styleId="ListLabel1662">
+    <w:name w:val="ListLabel 1662"/>
+    <w:qFormat/>
+    <w:rPr>
+      <w:rFonts w:eastAsia="" w:eastAsiaTheme="majorEastAsia"/>
+      <w:color w:val="003080"/>
+      <w:sz w:val="19"/>
+      <w:szCs w:val="19"/>
+    </w:rPr>
+  </w:style>
+  <w:style w:type="character" w:styleId="ListLabel1663">
+    <w:name w:val="ListLabel 1663"/>
+    <w:qFormat/>
+    <w:rPr/>
+  </w:style>
+  <w:style w:type="character" w:styleId="ListLabel1664">
+    <w:name w:val="ListLabel 1664"/>
+    <w:qFormat/>
+    <w:rPr>
+      <w:rFonts w:cs="Calibri" w:cstheme="minorHAnsi"/>
+      <w:iCs/>
+      <w:sz w:val="24"/>
+      <w:szCs w:val="24"/>
+    </w:rPr>
+  </w:style>
+  <w:style w:type="character" w:styleId="ListLabel1665">
+    <w:name w:val="ListLabel 1665"/>
+    <w:qFormat/>
+    <w:rPr>
+      <w:rFonts w:ascii="Segoe UI;SegoeUI;Segoe WP;Helvetica Neue;Helvetica;Tahoma;Arial;sans-serif" w:hAnsi="Segoe UI;SegoeUI;Segoe WP;Helvetica Neue;Helvetica;Tahoma;Arial;sans-serif"/>
+      <w:b w:val="false"/>
+      <w:i w:val="false"/>
+      <w:caps w:val="false"/>
+      <w:smallCaps w:val="false"/>
+      <w:strike w:val="false"/>
+      <w:dstrike w:val="false"/>
+      <w:spacing w:val="0"/>
+      <w:sz w:val="21"/>
+      <w:highlight w:val="white"/>
+      <w:u w:val="none"/>
+      <w:effect w:val="none"/>
+    </w:rPr>
+  </w:style>
+  <w:style w:type="character" w:styleId="ListLabel1666">
+    <w:name w:val="ListLabel 1666"/>
+    <w:qFormat/>
+    <w:rPr>
+      <w:rFonts w:ascii="Times New Roman;serif" w:hAnsi="Times New Roman;serif"/>
+      <w:b w:val="false"/>
+      <w:i w:val="false"/>
+      <w:caps w:val="false"/>
+      <w:smallCaps w:val="false"/>
+      <w:color w:val="800080"/>
+      <w:spacing w:val="0"/>
+      <w:sz w:val="24"/>
+      <w:u w:val="single"/>
+    </w:rPr>
+  </w:style>
+  <w:style w:type="character" w:styleId="ListLabel1667">
+    <w:name w:val="ListLabel 1667"/>
+    <w:qFormat/>
+    <w:rPr>
+      <w:rFonts w:ascii="Consolas" w:hAnsi="Consolas"/>
+      <w:i w:val="false"/>
+      <w:iCs w:val="false"/>
+      <w:color w:val="auto"/>
+      <w:sz w:val="19"/>
+    </w:rPr>
+  </w:style>
+  <w:style w:type="character" w:styleId="ListLabel1668">
+    <w:name w:val="ListLabel 1668"/>
     <w:qFormat/>
     <w:rPr>
       <w:rFonts w:ascii="Consolas" w:hAnsi="Consolas"/>

</xml_diff>

<commit_message>
Added copy and paste of pins
</commit_message>
<xml_diff>
--- a/Fractal X plans.docx
+++ b/Fractal X plans.docx
@@ -47960,6 +47960,117 @@
         <w:t>Added Stop rotation handler.</w:t>
       </w:r>
       <w:bookmarkEnd w:id="52"/>
+    </w:p>
+    <w:p>
+      <w:pPr>
+        <w:pStyle w:val="Normal"/>
+        <w:widowControl/>
+        <w:bidi w:val="0"/>
+        <w:spacing w:lineRule="auto" w:line="276" w:before="0" w:after="200"/>
+        <w:jc w:val="left"/>
+        <w:rPr/>
+      </w:pPr>
+      <w:r>
+        <w:rPr/>
+      </w:r>
+    </w:p>
+    <w:p>
+      <w:pPr>
+        <w:pStyle w:val="Normal"/>
+        <w:widowControl/>
+        <w:bidi w:val="0"/>
+        <w:spacing w:lineRule="auto" w:line="276" w:before="0" w:after="200"/>
+        <w:jc w:val="left"/>
+        <w:rPr/>
+      </w:pPr>
+      <w:r>
+        <w:rPr/>
+        <w:t>7/6/19</w:t>
+      </w:r>
+    </w:p>
+    <w:p>
+      <w:pPr>
+        <w:pStyle w:val="Normal"/>
+        <w:widowControl/>
+        <w:bidi w:val="0"/>
+        <w:spacing w:lineRule="auto" w:line="276" w:before="0" w:after="200"/>
+        <w:jc w:val="left"/>
+        <w:rPr/>
+      </w:pPr>
+      <w:r>
+        <w:rPr/>
+        <w:t>Add copy and paste pin to palette view dlg</w:t>
+      </w:r>
+    </w:p>
+    <w:p>
+      <w:pPr>
+        <w:pStyle w:val="Normal"/>
+        <w:widowControl/>
+        <w:bidi w:val="0"/>
+        <w:spacing w:lineRule="auto" w:line="276" w:before="0" w:after="200"/>
+        <w:jc w:val="left"/>
+        <w:rPr/>
+      </w:pPr>
+      <w:r>
+        <w:rPr/>
+        <w:t>ID_PALETTE_COPYPIN ID_PALETTE_PASTEPIN</w:t>
+      </w:r>
+    </w:p>
+    <w:p>
+      <w:pPr>
+        <w:pStyle w:val="Normal"/>
+        <w:widowControl/>
+        <w:bidi w:val="0"/>
+        <w:spacing w:lineRule="auto" w:line="276" w:before="0" w:after="200"/>
+        <w:jc w:val="left"/>
+        <w:rPr/>
+      </w:pPr>
+      <w:r>
+        <w:rPr/>
+      </w:r>
+    </w:p>
+    <w:p>
+      <w:pPr>
+        <w:pStyle w:val="Normal"/>
+        <w:widowControl/>
+        <w:bidi w:val="0"/>
+        <w:spacing w:lineRule="auto" w:line="276" w:before="0" w:after="200"/>
+        <w:jc w:val="left"/>
+        <w:rPr/>
+      </w:pPr>
+      <w:r>
+        <w:rPr/>
+        <w:t xml:space="preserve">Commit </w:t>
+      </w:r>
+    </w:p>
+    <w:p>
+      <w:pPr>
+        <w:pStyle w:val="Normal"/>
+        <w:widowControl/>
+        <w:bidi w:val="0"/>
+        <w:spacing w:lineRule="auto" w:line="276" w:before="0" w:after="200"/>
+        <w:jc w:val="left"/>
+        <w:rPr/>
+      </w:pPr>
+      <w:bookmarkStart w:id="53" w:name="__DdeLink__3554_178729033"/>
+      <w:r>
+        <w:rPr/>
+        <w:t>Added copy and paste of pins</w:t>
+      </w:r>
+      <w:bookmarkEnd w:id="53"/>
+    </w:p>
+    <w:p>
+      <w:pPr>
+        <w:pStyle w:val="Normal"/>
+        <w:widowControl/>
+        <w:bidi w:val="0"/>
+        <w:spacing w:lineRule="auto" w:line="276" w:before="0" w:after="200"/>
+        <w:jc w:val="left"/>
+        <w:rPr/>
+      </w:pPr>
+      <w:r>
+        <w:rPr/>
+      </w:r>
     </w:p>
     <w:p>
       <w:pPr>
@@ -66549,6 +66660,195 @@
   </w:style>
   <w:style w:type="character" w:styleId="ListLabel1689">
     <w:name w:val="ListLabel 1689"/>
+    <w:qFormat/>
+    <w:rPr>
+      <w:rFonts w:ascii="Consolas" w:hAnsi="Consolas"/>
+      <w:i w:val="false"/>
+      <w:color w:val="000000"/>
+      <w:sz w:val="19"/>
+    </w:rPr>
+  </w:style>
+  <w:style w:type="character" w:styleId="ListLabel1690">
+    <w:name w:val="ListLabel 1690"/>
+    <w:qFormat/>
+    <w:rPr>
+      <w:rFonts w:cs="Consolas"/>
+      <w:color w:val="000000"/>
+      <w:sz w:val="19"/>
+    </w:rPr>
+  </w:style>
+  <w:style w:type="character" w:styleId="ListLabel1691">
+    <w:name w:val="ListLabel 1691"/>
+    <w:qFormat/>
+    <w:rPr>
+      <w:rFonts w:cs="Consolas"/>
+      <w:color w:val="000000"/>
+      <w:sz w:val="19"/>
+    </w:rPr>
+  </w:style>
+  <w:style w:type="character" w:styleId="ListLabel1692">
+    <w:name w:val="ListLabel 1692"/>
+    <w:qFormat/>
+    <w:rPr>
+      <w:rFonts w:cs="Consolas"/>
+      <w:color w:val="000000"/>
+      <w:sz w:val="19"/>
+    </w:rPr>
+  </w:style>
+  <w:style w:type="character" w:styleId="ListLabel1693">
+    <w:name w:val="ListLabel 1693"/>
+    <w:qFormat/>
+    <w:rPr>
+      <w:rFonts w:cs="Consolas"/>
+      <w:color w:val="000000"/>
+      <w:sz w:val="19"/>
+    </w:rPr>
+  </w:style>
+  <w:style w:type="character" w:styleId="ListLabel1694">
+    <w:name w:val="ListLabel 1694"/>
+    <w:qFormat/>
+    <w:rPr>
+      <w:rFonts w:ascii="apple-system;BlinkMacSystemFont;Segoe UI;Helvetica;Arial;sans-serif;Apple Color Emoji;Segoe UI Emoji;Segoe UI Symbol" w:hAnsi="apple-system;BlinkMacSystemFont;Segoe UI;Helvetica;Arial;sans-serif;Apple Color Emoji;Segoe UI Emoji;Segoe UI Symbol" w:cs="OpenSymbol"/>
+      <w:b w:val="false"/>
+      <w:sz w:val="24"/>
+    </w:rPr>
+  </w:style>
+  <w:style w:type="character" w:styleId="ListLabel1695">
+    <w:name w:val="ListLabel 1695"/>
+    <w:qFormat/>
+    <w:rPr>
+      <w:rFonts w:cs="OpenSymbol"/>
+    </w:rPr>
+  </w:style>
+  <w:style w:type="character" w:styleId="ListLabel1696">
+    <w:name w:val="ListLabel 1696"/>
+    <w:qFormat/>
+    <w:rPr>
+      <w:rFonts w:cs="OpenSymbol"/>
+    </w:rPr>
+  </w:style>
+  <w:style w:type="character" w:styleId="ListLabel1697">
+    <w:name w:val="ListLabel 1697"/>
+    <w:qFormat/>
+    <w:rPr>
+      <w:rFonts w:cs="OpenSymbol"/>
+    </w:rPr>
+  </w:style>
+  <w:style w:type="character" w:styleId="ListLabel1698">
+    <w:name w:val="ListLabel 1698"/>
+    <w:qFormat/>
+    <w:rPr>
+      <w:rFonts w:cs="OpenSymbol"/>
+    </w:rPr>
+  </w:style>
+  <w:style w:type="character" w:styleId="ListLabel1699">
+    <w:name w:val="ListLabel 1699"/>
+    <w:qFormat/>
+    <w:rPr>
+      <w:rFonts w:cs="OpenSymbol"/>
+    </w:rPr>
+  </w:style>
+  <w:style w:type="character" w:styleId="ListLabel1700">
+    <w:name w:val="ListLabel 1700"/>
+    <w:qFormat/>
+    <w:rPr>
+      <w:rFonts w:cs="OpenSymbol"/>
+    </w:rPr>
+  </w:style>
+  <w:style w:type="character" w:styleId="ListLabel1701">
+    <w:name w:val="ListLabel 1701"/>
+    <w:qFormat/>
+    <w:rPr>
+      <w:rFonts w:cs="OpenSymbol"/>
+    </w:rPr>
+  </w:style>
+  <w:style w:type="character" w:styleId="ListLabel1702">
+    <w:name w:val="ListLabel 1702"/>
+    <w:qFormat/>
+    <w:rPr>
+      <w:rFonts w:cs="OpenSymbol"/>
+    </w:rPr>
+  </w:style>
+  <w:style w:type="character" w:styleId="ListLabel1703">
+    <w:name w:val="ListLabel 1703"/>
+    <w:qFormat/>
+    <w:rPr>
+      <w:rFonts w:cs="Calibri" w:cstheme="minorHAnsi"/>
+      <w:sz w:val="28"/>
+      <w:szCs w:val="28"/>
+    </w:rPr>
+  </w:style>
+  <w:style w:type="character" w:styleId="ListLabel1704">
+    <w:name w:val="ListLabel 1704"/>
+    <w:qFormat/>
+    <w:rPr>
+      <w:rFonts w:eastAsia="" w:eastAsiaTheme="majorEastAsia"/>
+      <w:color w:val="003080"/>
+      <w:sz w:val="19"/>
+      <w:szCs w:val="19"/>
+    </w:rPr>
+  </w:style>
+  <w:style w:type="character" w:styleId="ListLabel1705">
+    <w:name w:val="ListLabel 1705"/>
+    <w:qFormat/>
+    <w:rPr/>
+  </w:style>
+  <w:style w:type="character" w:styleId="ListLabel1706">
+    <w:name w:val="ListLabel 1706"/>
+    <w:qFormat/>
+    <w:rPr>
+      <w:rFonts w:cs="Calibri" w:cstheme="minorHAnsi"/>
+      <w:iCs/>
+      <w:sz w:val="24"/>
+      <w:szCs w:val="24"/>
+    </w:rPr>
+  </w:style>
+  <w:style w:type="character" w:styleId="ListLabel1707">
+    <w:name w:val="ListLabel 1707"/>
+    <w:qFormat/>
+    <w:rPr>
+      <w:rFonts w:ascii="Segoe UI;SegoeUI;Segoe WP;Helvetica Neue;Helvetica;Tahoma;Arial;sans-serif" w:hAnsi="Segoe UI;SegoeUI;Segoe WP;Helvetica Neue;Helvetica;Tahoma;Arial;sans-serif"/>
+      <w:b w:val="false"/>
+      <w:i w:val="false"/>
+      <w:caps w:val="false"/>
+      <w:smallCaps w:val="false"/>
+      <w:strike w:val="false"/>
+      <w:dstrike w:val="false"/>
+      <w:spacing w:val="0"/>
+      <w:sz w:val="21"/>
+      <w:highlight w:val="white"/>
+      <w:u w:val="none"/>
+      <w:effect w:val="none"/>
+    </w:rPr>
+  </w:style>
+  <w:style w:type="character" w:styleId="ListLabel1708">
+    <w:name w:val="ListLabel 1708"/>
+    <w:qFormat/>
+    <w:rPr>
+      <w:rFonts w:ascii="Times New Roman;serif" w:hAnsi="Times New Roman;serif"/>
+      <w:b w:val="false"/>
+      <w:i w:val="false"/>
+      <w:caps w:val="false"/>
+      <w:smallCaps w:val="false"/>
+      <w:color w:val="800080"/>
+      <w:spacing w:val="0"/>
+      <w:sz w:val="24"/>
+      <w:u w:val="single"/>
+    </w:rPr>
+  </w:style>
+  <w:style w:type="character" w:styleId="ListLabel1709">
+    <w:name w:val="ListLabel 1709"/>
+    <w:qFormat/>
+    <w:rPr>
+      <w:rFonts w:ascii="Consolas" w:hAnsi="Consolas"/>
+      <w:i w:val="false"/>
+      <w:iCs w:val="false"/>
+      <w:color w:val="auto"/>
+      <w:sz w:val="19"/>
+    </w:rPr>
+  </w:style>
+  <w:style w:type="character" w:styleId="ListLabel1710">
+    <w:name w:val="ListLabel 1710"/>
     <w:qFormat/>
     <w:rPr>
       <w:rFonts w:ascii="Consolas" w:hAnsi="Consolas"/>

</xml_diff>

<commit_message>
Disabled context menu items in PaletteViewDlg when appropriate
</commit_message>
<xml_diff>
--- a/Fractal X plans.docx
+++ b/Fractal X plans.docx
@@ -48070,6 +48070,7 @@
       </w:pPr>
       <w:r>
         <w:rPr/>
+        <w:t xml:space="preserve">Next time try to get the context menu working see - </w:t>
       </w:r>
     </w:p>
     <w:p>
@@ -48081,8 +48082,294 @@
         <w:jc w:val="left"/>
         <w:rPr/>
       </w:pPr>
-      <w:r>
-        <w:rPr/>
+      <w:hyperlink r:id="rId34">
+        <w:r>
+          <w:rPr>
+            <w:rStyle w:val="InternetLink"/>
+          </w:rPr>
+          <w:t>https://social.msdn.microsoft.com/Forums/vstudio/en-US/a664802b-3d00-4ca5-9891-e416478e4244/how-can-i-disable-a-context-menu-item-when-i-use-mfc-feature-pack</w:t>
+        </w:r>
+      </w:hyperlink>
+      <w:r>
+        <w:rPr/>
+        <w:t xml:space="preserve"> </w:t>
+      </w:r>
+    </w:p>
+    <w:p>
+      <w:pPr>
+        <w:pStyle w:val="Normal"/>
+        <w:widowControl/>
+        <w:bidi w:val="0"/>
+        <w:spacing w:lineRule="auto" w:line="276" w:before="0" w:after="200"/>
+        <w:jc w:val="left"/>
+        <w:rPr/>
+      </w:pPr>
+      <w:r>
+        <w:rPr/>
+        <w:t>use this to disable menu when the menu is shown. Need to change the handlers.</w:t>
+      </w:r>
+    </w:p>
+    <w:p>
+      <w:pPr>
+        <w:pStyle w:val="Normal"/>
+        <w:widowControl/>
+        <w:bidi w:val="0"/>
+        <w:spacing w:lineRule="auto" w:line="276" w:before="0" w:after="200"/>
+        <w:jc w:val="left"/>
+        <w:rPr/>
+      </w:pPr>
+      <w:r>
+        <w:rPr/>
+      </w:r>
+    </w:p>
+    <w:p>
+      <w:pPr>
+        <w:pStyle w:val="Normal"/>
+        <w:widowControl/>
+        <w:bidi w:val="0"/>
+        <w:spacing w:lineRule="auto" w:line="276" w:before="0" w:after="200"/>
+        <w:jc w:val="left"/>
+        <w:rPr/>
+      </w:pPr>
+      <w:r>
+        <w:rPr/>
+        <w:t>Also try to get rid of some warnings in release.</w:t>
+      </w:r>
+    </w:p>
+    <w:p>
+      <w:pPr>
+        <w:pStyle w:val="Normal"/>
+        <w:widowControl/>
+        <w:bidi w:val="0"/>
+        <w:spacing w:lineRule="auto" w:line="276" w:before="0" w:after="200"/>
+        <w:jc w:val="left"/>
+        <w:rPr/>
+      </w:pPr>
+      <w:r>
+        <w:rPr/>
+      </w:r>
+    </w:p>
+    <w:p>
+      <w:pPr>
+        <w:pStyle w:val="Normal"/>
+        <w:widowControl/>
+        <w:bidi w:val="0"/>
+        <w:spacing w:lineRule="auto" w:line="276" w:before="0" w:after="200"/>
+        <w:jc w:val="left"/>
+        <w:rPr/>
+      </w:pPr>
+      <w:r>
+        <w:rPr/>
+        <w:t>7/9/19</w:t>
+      </w:r>
+    </w:p>
+    <w:p>
+      <w:pPr>
+        <w:pStyle w:val="Normal"/>
+        <w:widowControl/>
+        <w:bidi w:val="0"/>
+        <w:spacing w:lineRule="auto" w:line="276" w:before="0" w:after="200"/>
+        <w:jc w:val="left"/>
+        <w:rPr/>
+      </w:pPr>
+      <w:r>
+        <w:rPr>
+          <w:rFonts w:ascii="Consolas" w:hAnsi="Consolas"/>
+          <w:color w:val="A000A0"/>
+          <w:sz w:val="19"/>
+        </w:rPr>
+        <w:t>ID_PALETTE_EDIT_PINS</w:t>
+      </w:r>
+    </w:p>
+    <w:p>
+      <w:pPr>
+        <w:pStyle w:val="Normal"/>
+        <w:widowControl/>
+        <w:bidi w:val="0"/>
+        <w:spacing w:lineRule="auto" w:line="276" w:before="0" w:after="200"/>
+        <w:jc w:val="left"/>
+        <w:rPr/>
+      </w:pPr>
+      <w:r>
+        <w:rPr>
+          <w:rFonts w:ascii="Consolas" w:hAnsi="Consolas"/>
+          <w:color w:val="A000A0"/>
+          <w:sz w:val="19"/>
+        </w:rPr>
+        <w:t>ID_PALETTE_ADD_PIN</w:t>
+      </w:r>
+    </w:p>
+    <w:p>
+      <w:pPr>
+        <w:pStyle w:val="Normal"/>
+        <w:widowControl/>
+        <w:bidi w:val="0"/>
+        <w:spacing w:lineRule="auto" w:line="276" w:before="0" w:after="200"/>
+        <w:jc w:val="left"/>
+        <w:rPr/>
+      </w:pPr>
+      <w:r>
+        <w:rPr>
+          <w:rFonts w:ascii="Consolas" w:hAnsi="Consolas"/>
+          <w:color w:val="A000A0"/>
+          <w:sz w:val="19"/>
+        </w:rPr>
+        <w:t>ID_PALETTE_SPREAD_PINS</w:t>
+      </w:r>
+    </w:p>
+    <w:p>
+      <w:pPr>
+        <w:pStyle w:val="Normal"/>
+        <w:widowControl/>
+        <w:bidi w:val="0"/>
+        <w:spacing w:lineRule="auto" w:line="276" w:before="0" w:after="200"/>
+        <w:jc w:val="left"/>
+        <w:rPr/>
+      </w:pPr>
+      <w:r>
+        <w:rPr>
+          <w:rFonts w:ascii="Consolas" w:hAnsi="Consolas"/>
+          <w:color w:val="A000A0"/>
+          <w:sz w:val="19"/>
+        </w:rPr>
+        <w:t>ID_PALETTE_EDIT_PIN</w:t>
+      </w:r>
+    </w:p>
+    <w:p>
+      <w:pPr>
+        <w:pStyle w:val="Normal"/>
+        <w:widowControl/>
+        <w:bidi w:val="0"/>
+        <w:spacing w:lineRule="auto" w:line="276" w:before="0" w:after="200"/>
+        <w:jc w:val="left"/>
+        <w:rPr/>
+      </w:pPr>
+      <w:r>
+        <w:rPr>
+          <w:rFonts w:ascii="Consolas" w:hAnsi="Consolas"/>
+          <w:color w:val="A000A0"/>
+          <w:sz w:val="19"/>
+        </w:rPr>
+        <w:t>ID_PALETTE_COPYPIN</w:t>
+      </w:r>
+    </w:p>
+    <w:p>
+      <w:pPr>
+        <w:pStyle w:val="Normal"/>
+        <w:widowControl/>
+        <w:bidi w:val="0"/>
+        <w:spacing w:lineRule="auto" w:line="276" w:before="0" w:after="200"/>
+        <w:jc w:val="left"/>
+        <w:rPr>
+          <w:rFonts w:ascii="Consolas" w:hAnsi="Consolas"/>
+          <w:color w:val="A000A0"/>
+          <w:sz w:val="19"/>
+        </w:rPr>
+      </w:pPr>
+      <w:r>
+        <w:rPr>
+          <w:rFonts w:ascii="Consolas" w:hAnsi="Consolas"/>
+          <w:color w:val="A000A0"/>
+          <w:sz w:val="19"/>
+        </w:rPr>
+        <w:t>ID_PALETTE_PASTEPIN</w:t>
+      </w:r>
+    </w:p>
+    <w:p>
+      <w:pPr>
+        <w:pStyle w:val="Normal"/>
+        <w:widowControl/>
+        <w:bidi w:val="0"/>
+        <w:spacing w:lineRule="auto" w:line="276" w:before="0" w:after="200"/>
+        <w:jc w:val="left"/>
+        <w:rPr>
+          <w:color w:val="auto"/>
+        </w:rPr>
+      </w:pPr>
+      <w:r>
+        <w:rPr>
+          <w:rFonts w:ascii="Consolas" w:hAnsi="Consolas"/>
+          <w:color w:val="auto"/>
+          <w:sz w:val="19"/>
+        </w:rPr>
+        <w:t xml:space="preserve">Commit </w:t>
+      </w:r>
+    </w:p>
+    <w:p>
+      <w:pPr>
+        <w:pStyle w:val="Normal"/>
+        <w:widowControl/>
+        <w:bidi w:val="0"/>
+        <w:spacing w:lineRule="auto" w:line="276" w:before="0" w:after="200"/>
+        <w:jc w:val="left"/>
+        <w:rPr>
+          <w:rFonts w:ascii="Arial" w:hAnsi="Arial"/>
+          <w:color w:val="auto"/>
+        </w:rPr>
+      </w:pPr>
+      <w:bookmarkStart w:id="54" w:name="__DdeLink__3593_317046731"/>
+      <w:r>
+        <w:rPr>
+          <w:rFonts w:ascii="Arial" w:hAnsi="Arial"/>
+          <w:color w:val="auto"/>
+          <w:sz w:val="19"/>
+        </w:rPr>
+        <w:t>Disabled context menu items in PaletteViewDlg when appropriate</w:t>
+      </w:r>
+      <w:bookmarkEnd w:id="54"/>
+    </w:p>
+    <w:p>
+      <w:pPr>
+        <w:pStyle w:val="Normal"/>
+        <w:widowControl/>
+        <w:bidi w:val="0"/>
+        <w:spacing w:lineRule="auto" w:line="276" w:before="0" w:after="200"/>
+        <w:jc w:val="left"/>
+        <w:rPr>
+          <w:sz w:val="19"/>
+        </w:rPr>
+      </w:pPr>
+      <w:r>
+        <w:rPr>
+          <w:rFonts w:ascii="Arial" w:hAnsi="Arial"/>
+          <w:color w:val="auto"/>
+        </w:rPr>
+      </w:r>
+    </w:p>
+    <w:p>
+      <w:pPr>
+        <w:pStyle w:val="Normal"/>
+        <w:widowControl/>
+        <w:bidi w:val="0"/>
+        <w:spacing w:lineRule="auto" w:line="276" w:before="0" w:after="200"/>
+        <w:jc w:val="left"/>
+        <w:rPr>
+          <w:sz w:val="19"/>
+        </w:rPr>
+      </w:pPr>
+      <w:r>
+        <w:rPr>
+          <w:rFonts w:ascii="Arial" w:hAnsi="Arial"/>
+          <w:color w:val="auto"/>
+        </w:rPr>
+      </w:r>
+    </w:p>
+    <w:p>
+      <w:pPr>
+        <w:pStyle w:val="Normal"/>
+        <w:widowControl/>
+        <w:bidi w:val="0"/>
+        <w:spacing w:lineRule="auto" w:line="276" w:before="0" w:after="200"/>
+        <w:jc w:val="left"/>
+        <w:rPr>
+          <w:sz w:val="19"/>
+        </w:rPr>
+      </w:pPr>
+      <w:r>
+        <w:rPr>
+          <w:rFonts w:ascii="Arial" w:hAnsi="Arial"/>
+          <w:color w:val="auto"/>
+        </w:rPr>
       </w:r>
     </w:p>
     <w:p>
@@ -66849,6 +67136,384 @@
   </w:style>
   <w:style w:type="character" w:styleId="ListLabel1710">
     <w:name w:val="ListLabel 1710"/>
+    <w:qFormat/>
+    <w:rPr>
+      <w:rFonts w:ascii="Consolas" w:hAnsi="Consolas"/>
+      <w:i w:val="false"/>
+      <w:color w:val="000000"/>
+      <w:sz w:val="19"/>
+    </w:rPr>
+  </w:style>
+  <w:style w:type="character" w:styleId="ListLabel1711">
+    <w:name w:val="ListLabel 1711"/>
+    <w:qFormat/>
+    <w:rPr>
+      <w:rFonts w:cs="Consolas"/>
+      <w:color w:val="000000"/>
+      <w:sz w:val="19"/>
+    </w:rPr>
+  </w:style>
+  <w:style w:type="character" w:styleId="ListLabel1712">
+    <w:name w:val="ListLabel 1712"/>
+    <w:qFormat/>
+    <w:rPr>
+      <w:rFonts w:cs="Consolas"/>
+      <w:color w:val="000000"/>
+      <w:sz w:val="19"/>
+    </w:rPr>
+  </w:style>
+  <w:style w:type="character" w:styleId="ListLabel1713">
+    <w:name w:val="ListLabel 1713"/>
+    <w:qFormat/>
+    <w:rPr>
+      <w:rFonts w:cs="Consolas"/>
+      <w:color w:val="000000"/>
+      <w:sz w:val="19"/>
+    </w:rPr>
+  </w:style>
+  <w:style w:type="character" w:styleId="ListLabel1714">
+    <w:name w:val="ListLabel 1714"/>
+    <w:qFormat/>
+    <w:rPr>
+      <w:rFonts w:cs="Consolas"/>
+      <w:color w:val="000000"/>
+      <w:sz w:val="19"/>
+    </w:rPr>
+  </w:style>
+  <w:style w:type="character" w:styleId="ListLabel1715">
+    <w:name w:val="ListLabel 1715"/>
+    <w:qFormat/>
+    <w:rPr>
+      <w:rFonts w:ascii="apple-system;BlinkMacSystemFont;Segoe UI;Helvetica;Arial;sans-serif;Apple Color Emoji;Segoe UI Emoji;Segoe UI Symbol" w:hAnsi="apple-system;BlinkMacSystemFont;Segoe UI;Helvetica;Arial;sans-serif;Apple Color Emoji;Segoe UI Emoji;Segoe UI Symbol" w:cs="OpenSymbol"/>
+      <w:b w:val="false"/>
+      <w:sz w:val="24"/>
+    </w:rPr>
+  </w:style>
+  <w:style w:type="character" w:styleId="ListLabel1716">
+    <w:name w:val="ListLabel 1716"/>
+    <w:qFormat/>
+    <w:rPr>
+      <w:rFonts w:cs="OpenSymbol"/>
+    </w:rPr>
+  </w:style>
+  <w:style w:type="character" w:styleId="ListLabel1717">
+    <w:name w:val="ListLabel 1717"/>
+    <w:qFormat/>
+    <w:rPr>
+      <w:rFonts w:cs="OpenSymbol"/>
+    </w:rPr>
+  </w:style>
+  <w:style w:type="character" w:styleId="ListLabel1718">
+    <w:name w:val="ListLabel 1718"/>
+    <w:qFormat/>
+    <w:rPr>
+      <w:rFonts w:cs="OpenSymbol"/>
+    </w:rPr>
+  </w:style>
+  <w:style w:type="character" w:styleId="ListLabel1719">
+    <w:name w:val="ListLabel 1719"/>
+    <w:qFormat/>
+    <w:rPr>
+      <w:rFonts w:cs="OpenSymbol"/>
+    </w:rPr>
+  </w:style>
+  <w:style w:type="character" w:styleId="ListLabel1720">
+    <w:name w:val="ListLabel 1720"/>
+    <w:qFormat/>
+    <w:rPr>
+      <w:rFonts w:cs="OpenSymbol"/>
+    </w:rPr>
+  </w:style>
+  <w:style w:type="character" w:styleId="ListLabel1721">
+    <w:name w:val="ListLabel 1721"/>
+    <w:qFormat/>
+    <w:rPr>
+      <w:rFonts w:cs="OpenSymbol"/>
+    </w:rPr>
+  </w:style>
+  <w:style w:type="character" w:styleId="ListLabel1722">
+    <w:name w:val="ListLabel 1722"/>
+    <w:qFormat/>
+    <w:rPr>
+      <w:rFonts w:cs="OpenSymbol"/>
+    </w:rPr>
+  </w:style>
+  <w:style w:type="character" w:styleId="ListLabel1723">
+    <w:name w:val="ListLabel 1723"/>
+    <w:qFormat/>
+    <w:rPr>
+      <w:rFonts w:cs="OpenSymbol"/>
+    </w:rPr>
+  </w:style>
+  <w:style w:type="character" w:styleId="ListLabel1724">
+    <w:name w:val="ListLabel 1724"/>
+    <w:qFormat/>
+    <w:rPr>
+      <w:rFonts w:cs="Calibri" w:cstheme="minorHAnsi"/>
+      <w:sz w:val="28"/>
+      <w:szCs w:val="28"/>
+    </w:rPr>
+  </w:style>
+  <w:style w:type="character" w:styleId="ListLabel1725">
+    <w:name w:val="ListLabel 1725"/>
+    <w:qFormat/>
+    <w:rPr>
+      <w:rFonts w:eastAsia="" w:eastAsiaTheme="majorEastAsia"/>
+      <w:color w:val="003080"/>
+      <w:sz w:val="19"/>
+      <w:szCs w:val="19"/>
+    </w:rPr>
+  </w:style>
+  <w:style w:type="character" w:styleId="ListLabel1726">
+    <w:name w:val="ListLabel 1726"/>
+    <w:qFormat/>
+    <w:rPr/>
+  </w:style>
+  <w:style w:type="character" w:styleId="ListLabel1727">
+    <w:name w:val="ListLabel 1727"/>
+    <w:qFormat/>
+    <w:rPr>
+      <w:rFonts w:cs="Calibri" w:cstheme="minorHAnsi"/>
+      <w:iCs/>
+      <w:sz w:val="24"/>
+      <w:szCs w:val="24"/>
+    </w:rPr>
+  </w:style>
+  <w:style w:type="character" w:styleId="ListLabel1728">
+    <w:name w:val="ListLabel 1728"/>
+    <w:qFormat/>
+    <w:rPr>
+      <w:rFonts w:ascii="Segoe UI;SegoeUI;Segoe WP;Helvetica Neue;Helvetica;Tahoma;Arial;sans-serif" w:hAnsi="Segoe UI;SegoeUI;Segoe WP;Helvetica Neue;Helvetica;Tahoma;Arial;sans-serif"/>
+      <w:b w:val="false"/>
+      <w:i w:val="false"/>
+      <w:caps w:val="false"/>
+      <w:smallCaps w:val="false"/>
+      <w:strike w:val="false"/>
+      <w:dstrike w:val="false"/>
+      <w:spacing w:val="0"/>
+      <w:sz w:val="21"/>
+      <w:highlight w:val="white"/>
+      <w:u w:val="none"/>
+      <w:effect w:val="none"/>
+    </w:rPr>
+  </w:style>
+  <w:style w:type="character" w:styleId="ListLabel1729">
+    <w:name w:val="ListLabel 1729"/>
+    <w:qFormat/>
+    <w:rPr>
+      <w:rFonts w:ascii="Times New Roman;serif" w:hAnsi="Times New Roman;serif"/>
+      <w:b w:val="false"/>
+      <w:i w:val="false"/>
+      <w:caps w:val="false"/>
+      <w:smallCaps w:val="false"/>
+      <w:color w:val="800080"/>
+      <w:spacing w:val="0"/>
+      <w:sz w:val="24"/>
+      <w:u w:val="single"/>
+    </w:rPr>
+  </w:style>
+  <w:style w:type="character" w:styleId="ListLabel1730">
+    <w:name w:val="ListLabel 1730"/>
+    <w:qFormat/>
+    <w:rPr>
+      <w:rFonts w:ascii="Consolas" w:hAnsi="Consolas"/>
+      <w:i w:val="false"/>
+      <w:iCs w:val="false"/>
+      <w:color w:val="auto"/>
+      <w:sz w:val="19"/>
+    </w:rPr>
+  </w:style>
+  <w:style w:type="character" w:styleId="ListLabel1731">
+    <w:name w:val="ListLabel 1731"/>
+    <w:qFormat/>
+    <w:rPr>
+      <w:rFonts w:ascii="Consolas" w:hAnsi="Consolas"/>
+      <w:i w:val="false"/>
+      <w:color w:val="000000"/>
+      <w:sz w:val="19"/>
+    </w:rPr>
+  </w:style>
+  <w:style w:type="character" w:styleId="ListLabel1732">
+    <w:name w:val="ListLabel 1732"/>
+    <w:qFormat/>
+    <w:rPr>
+      <w:rFonts w:cs="Consolas"/>
+      <w:color w:val="000000"/>
+      <w:sz w:val="19"/>
+    </w:rPr>
+  </w:style>
+  <w:style w:type="character" w:styleId="ListLabel1733">
+    <w:name w:val="ListLabel 1733"/>
+    <w:qFormat/>
+    <w:rPr>
+      <w:rFonts w:cs="Consolas"/>
+      <w:color w:val="000000"/>
+      <w:sz w:val="19"/>
+    </w:rPr>
+  </w:style>
+  <w:style w:type="character" w:styleId="ListLabel1734">
+    <w:name w:val="ListLabel 1734"/>
+    <w:qFormat/>
+    <w:rPr>
+      <w:rFonts w:cs="Consolas"/>
+      <w:color w:val="000000"/>
+      <w:sz w:val="19"/>
+    </w:rPr>
+  </w:style>
+  <w:style w:type="character" w:styleId="ListLabel1735">
+    <w:name w:val="ListLabel 1735"/>
+    <w:qFormat/>
+    <w:rPr>
+      <w:rFonts w:cs="Consolas"/>
+      <w:color w:val="000000"/>
+      <w:sz w:val="19"/>
+    </w:rPr>
+  </w:style>
+  <w:style w:type="character" w:styleId="ListLabel1736">
+    <w:name w:val="ListLabel 1736"/>
+    <w:qFormat/>
+    <w:rPr>
+      <w:rFonts w:ascii="apple-system;BlinkMacSystemFont;Segoe UI;Helvetica;Arial;sans-serif;Apple Color Emoji;Segoe UI Emoji;Segoe UI Symbol" w:hAnsi="apple-system;BlinkMacSystemFont;Segoe UI;Helvetica;Arial;sans-serif;Apple Color Emoji;Segoe UI Emoji;Segoe UI Symbol" w:cs="OpenSymbol"/>
+      <w:b w:val="false"/>
+      <w:sz w:val="24"/>
+    </w:rPr>
+  </w:style>
+  <w:style w:type="character" w:styleId="ListLabel1737">
+    <w:name w:val="ListLabel 1737"/>
+    <w:qFormat/>
+    <w:rPr>
+      <w:rFonts w:cs="OpenSymbol"/>
+    </w:rPr>
+  </w:style>
+  <w:style w:type="character" w:styleId="ListLabel1738">
+    <w:name w:val="ListLabel 1738"/>
+    <w:qFormat/>
+    <w:rPr>
+      <w:rFonts w:cs="OpenSymbol"/>
+    </w:rPr>
+  </w:style>
+  <w:style w:type="character" w:styleId="ListLabel1739">
+    <w:name w:val="ListLabel 1739"/>
+    <w:qFormat/>
+    <w:rPr>
+      <w:rFonts w:cs="OpenSymbol"/>
+    </w:rPr>
+  </w:style>
+  <w:style w:type="character" w:styleId="ListLabel1740">
+    <w:name w:val="ListLabel 1740"/>
+    <w:qFormat/>
+    <w:rPr>
+      <w:rFonts w:cs="OpenSymbol"/>
+    </w:rPr>
+  </w:style>
+  <w:style w:type="character" w:styleId="ListLabel1741">
+    <w:name w:val="ListLabel 1741"/>
+    <w:qFormat/>
+    <w:rPr>
+      <w:rFonts w:cs="OpenSymbol"/>
+    </w:rPr>
+  </w:style>
+  <w:style w:type="character" w:styleId="ListLabel1742">
+    <w:name w:val="ListLabel 1742"/>
+    <w:qFormat/>
+    <w:rPr>
+      <w:rFonts w:cs="OpenSymbol"/>
+    </w:rPr>
+  </w:style>
+  <w:style w:type="character" w:styleId="ListLabel1743">
+    <w:name w:val="ListLabel 1743"/>
+    <w:qFormat/>
+    <w:rPr>
+      <w:rFonts w:cs="OpenSymbol"/>
+    </w:rPr>
+  </w:style>
+  <w:style w:type="character" w:styleId="ListLabel1744">
+    <w:name w:val="ListLabel 1744"/>
+    <w:qFormat/>
+    <w:rPr>
+      <w:rFonts w:cs="OpenSymbol"/>
+    </w:rPr>
+  </w:style>
+  <w:style w:type="character" w:styleId="ListLabel1745">
+    <w:name w:val="ListLabel 1745"/>
+    <w:qFormat/>
+    <w:rPr>
+      <w:rFonts w:cs="Calibri" w:cstheme="minorHAnsi"/>
+      <w:sz w:val="28"/>
+      <w:szCs w:val="28"/>
+    </w:rPr>
+  </w:style>
+  <w:style w:type="character" w:styleId="ListLabel1746">
+    <w:name w:val="ListLabel 1746"/>
+    <w:qFormat/>
+    <w:rPr>
+      <w:rFonts w:eastAsia="" w:eastAsiaTheme="majorEastAsia"/>
+      <w:color w:val="003080"/>
+      <w:sz w:val="19"/>
+      <w:szCs w:val="19"/>
+    </w:rPr>
+  </w:style>
+  <w:style w:type="character" w:styleId="ListLabel1747">
+    <w:name w:val="ListLabel 1747"/>
+    <w:qFormat/>
+    <w:rPr/>
+  </w:style>
+  <w:style w:type="character" w:styleId="ListLabel1748">
+    <w:name w:val="ListLabel 1748"/>
+    <w:qFormat/>
+    <w:rPr>
+      <w:rFonts w:cs="Calibri" w:cstheme="minorHAnsi"/>
+      <w:iCs/>
+      <w:sz w:val="24"/>
+      <w:szCs w:val="24"/>
+    </w:rPr>
+  </w:style>
+  <w:style w:type="character" w:styleId="ListLabel1749">
+    <w:name w:val="ListLabel 1749"/>
+    <w:qFormat/>
+    <w:rPr>
+      <w:rFonts w:ascii="Segoe UI;SegoeUI;Segoe WP;Helvetica Neue;Helvetica;Tahoma;Arial;sans-serif" w:hAnsi="Segoe UI;SegoeUI;Segoe WP;Helvetica Neue;Helvetica;Tahoma;Arial;sans-serif"/>
+      <w:b w:val="false"/>
+      <w:i w:val="false"/>
+      <w:caps w:val="false"/>
+      <w:smallCaps w:val="false"/>
+      <w:strike w:val="false"/>
+      <w:dstrike w:val="false"/>
+      <w:spacing w:val="0"/>
+      <w:sz w:val="21"/>
+      <w:highlight w:val="white"/>
+      <w:u w:val="none"/>
+      <w:effect w:val="none"/>
+    </w:rPr>
+  </w:style>
+  <w:style w:type="character" w:styleId="ListLabel1750">
+    <w:name w:val="ListLabel 1750"/>
+    <w:qFormat/>
+    <w:rPr>
+      <w:rFonts w:ascii="Times New Roman;serif" w:hAnsi="Times New Roman;serif"/>
+      <w:b w:val="false"/>
+      <w:i w:val="false"/>
+      <w:caps w:val="false"/>
+      <w:smallCaps w:val="false"/>
+      <w:color w:val="800080"/>
+      <w:spacing w:val="0"/>
+      <w:sz w:val="24"/>
+      <w:u w:val="single"/>
+    </w:rPr>
+  </w:style>
+  <w:style w:type="character" w:styleId="ListLabel1751">
+    <w:name w:val="ListLabel 1751"/>
+    <w:qFormat/>
+    <w:rPr>
+      <w:rFonts w:ascii="Consolas" w:hAnsi="Consolas"/>
+      <w:i w:val="false"/>
+      <w:iCs w:val="false"/>
+      <w:color w:val="auto"/>
+      <w:sz w:val="19"/>
+    </w:rPr>
+  </w:style>
+  <w:style w:type="character" w:styleId="ListLabel1752">
+    <w:name w:val="ListLabel 1752"/>
     <w:qFormat/>
     <w:rPr>
       <w:rFonts w:ascii="Consolas" w:hAnsi="Consolas"/>

</xml_diff>

<commit_message>
Disabled some buttons when PinEdit dialog is visable
</commit_message>
<xml_diff>
--- a/Fractal X plans.docx
+++ b/Fractal X plans.docx
@@ -48133,7 +48133,7 @@
       </w:pPr>
       <w:r>
         <w:rPr/>
-        <w:t>Also try to get rid of some warnings in release.</w:t>
+        <w:t>7/9/19</w:t>
       </w:r>
     </w:p>
     <w:p>
@@ -48146,7 +48146,12 @@
         <w:rPr/>
       </w:pPr>
       <w:r>
-        <w:rPr/>
+        <w:rPr>
+          <w:rFonts w:ascii="Consolas" w:hAnsi="Consolas"/>
+          <w:color w:val="A000A0"/>
+          <w:sz w:val="19"/>
+        </w:rPr>
+        <w:t>ID_PALETTE_EDIT_PINS</w:t>
       </w:r>
     </w:p>
     <w:p>
@@ -48159,8 +48164,12 @@
         <w:rPr/>
       </w:pPr>
       <w:r>
-        <w:rPr/>
-        <w:t>7/9/19</w:t>
+        <w:rPr>
+          <w:rFonts w:ascii="Consolas" w:hAnsi="Consolas"/>
+          <w:color w:val="A000A0"/>
+          <w:sz w:val="19"/>
+        </w:rPr>
+        <w:t>ID_PALETTE_ADD_PIN</w:t>
       </w:r>
     </w:p>
     <w:p>
@@ -48178,7 +48187,7 @@
           <w:color w:val="A000A0"/>
           <w:sz w:val="19"/>
         </w:rPr>
-        <w:t>ID_PALETTE_EDIT_PINS</w:t>
+        <w:t>ID_PALETTE_SPREAD_PINS</w:t>
       </w:r>
     </w:p>
     <w:p>
@@ -48196,7 +48205,7 @@
           <w:color w:val="A000A0"/>
           <w:sz w:val="19"/>
         </w:rPr>
-        <w:t>ID_PALETTE_ADD_PIN</w:t>
+        <w:t>ID_PALETTE_EDIT_PIN</w:t>
       </w:r>
     </w:p>
     <w:p>
@@ -48214,7 +48223,7 @@
           <w:color w:val="A000A0"/>
           <w:sz w:val="19"/>
         </w:rPr>
-        <w:t>ID_PALETTE_SPREAD_PINS</w:t>
+        <w:t>ID_PALETTE_COPYPIN</w:t>
       </w:r>
     </w:p>
     <w:p>
@@ -48224,15 +48233,19 @@
         <w:bidi w:val="0"/>
         <w:spacing w:lineRule="auto" w:line="276" w:before="0" w:after="200"/>
         <w:jc w:val="left"/>
-        <w:rPr/>
-      </w:pPr>
-      <w:r>
         <w:rPr>
           <w:rFonts w:ascii="Consolas" w:hAnsi="Consolas"/>
           <w:color w:val="A000A0"/>
           <w:sz w:val="19"/>
         </w:rPr>
-        <w:t>ID_PALETTE_EDIT_PIN</w:t>
+      </w:pPr>
+      <w:r>
+        <w:rPr>
+          <w:rFonts w:ascii="Consolas" w:hAnsi="Consolas"/>
+          <w:color w:val="A000A0"/>
+          <w:sz w:val="19"/>
+        </w:rPr>
+        <w:t>ID_PALETTE_PASTEPIN</w:t>
       </w:r>
     </w:p>
     <w:p>
@@ -48242,15 +48255,17 @@
         <w:bidi w:val="0"/>
         <w:spacing w:lineRule="auto" w:line="276" w:before="0" w:after="200"/>
         <w:jc w:val="left"/>
-        <w:rPr/>
-      </w:pPr>
-      <w:r>
-        <w:rPr>
-          <w:rFonts w:ascii="Consolas" w:hAnsi="Consolas"/>
-          <w:color w:val="A000A0"/>
-          <w:sz w:val="19"/>
-        </w:rPr>
-        <w:t>ID_PALETTE_COPYPIN</w:t>
+        <w:rPr>
+          <w:color w:val="auto"/>
+        </w:rPr>
+      </w:pPr>
+      <w:r>
+        <w:rPr>
+          <w:rFonts w:ascii="Consolas" w:hAnsi="Consolas"/>
+          <w:color w:val="auto"/>
+          <w:sz w:val="19"/>
+        </w:rPr>
+        <w:t xml:space="preserve">Commit </w:t>
       </w:r>
     </w:p>
     <w:p>
@@ -48261,19 +48276,20 @@
         <w:spacing w:lineRule="auto" w:line="276" w:before="0" w:after="200"/>
         <w:jc w:val="left"/>
         <w:rPr>
-          <w:rFonts w:ascii="Consolas" w:hAnsi="Consolas"/>
-          <w:color w:val="A000A0"/>
-          <w:sz w:val="19"/>
-        </w:rPr>
-      </w:pPr>
-      <w:r>
-        <w:rPr>
-          <w:rFonts w:ascii="Consolas" w:hAnsi="Consolas"/>
-          <w:color w:val="A000A0"/>
-          <w:sz w:val="19"/>
-        </w:rPr>
-        <w:t>ID_PALETTE_PASTEPIN</w:t>
-      </w:r>
+          <w:rFonts w:ascii="Arial" w:hAnsi="Arial"/>
+          <w:color w:val="auto"/>
+        </w:rPr>
+      </w:pPr>
+      <w:bookmarkStart w:id="54" w:name="__DdeLink__3593_317046731"/>
+      <w:r>
+        <w:rPr>
+          <w:rFonts w:ascii="Arial" w:hAnsi="Arial"/>
+          <w:color w:val="auto"/>
+          <w:sz w:val="19"/>
+        </w:rPr>
+        <w:t>Disabled context menu items in PaletteViewDlg when appropriate</w:t>
+      </w:r>
+      <w:bookmarkEnd w:id="54"/>
     </w:p>
     <w:p>
       <w:pPr>
@@ -48283,17 +48299,17 @@
         <w:spacing w:lineRule="auto" w:line="276" w:before="0" w:after="200"/>
         <w:jc w:val="left"/>
         <w:rPr>
-          <w:color w:val="auto"/>
-        </w:rPr>
-      </w:pPr>
-      <w:r>
-        <w:rPr>
-          <w:rFonts w:ascii="Consolas" w:hAnsi="Consolas"/>
-          <w:color w:val="auto"/>
-          <w:sz w:val="19"/>
-        </w:rPr>
-        <w:t xml:space="preserve">Commit </w:t>
-      </w:r>
+          <w:sz w:val="19"/>
+        </w:rPr>
+      </w:pPr>
+      <w:bookmarkStart w:id="55" w:name="__DdeLink__3580_1354097338"/>
+      <w:r>
+        <w:rPr>
+          <w:sz w:val="19"/>
+        </w:rPr>
+        <w:t>Disabled some buttons when PinEdit dialog is visable</w:t>
+      </w:r>
+      <w:bookmarkEnd w:id="55"/>
     </w:p>
     <w:p>
       <w:pPr>
@@ -48303,20 +48319,14 @@
         <w:spacing w:lineRule="auto" w:line="276" w:before="0" w:after="200"/>
         <w:jc w:val="left"/>
         <w:rPr>
-          <w:rFonts w:ascii="Arial" w:hAnsi="Arial"/>
-          <w:color w:val="auto"/>
-        </w:rPr>
-      </w:pPr>
-      <w:bookmarkStart w:id="54" w:name="__DdeLink__3593_317046731"/>
-      <w:r>
-        <w:rPr>
-          <w:rFonts w:ascii="Arial" w:hAnsi="Arial"/>
-          <w:color w:val="auto"/>
-          <w:sz w:val="19"/>
-        </w:rPr>
-        <w:t>Disabled context menu items in PaletteViewDlg when appropriate</w:t>
-      </w:r>
-      <w:bookmarkEnd w:id="54"/>
+          <w:sz w:val="19"/>
+        </w:rPr>
+      </w:pPr>
+      <w:r>
+        <w:rPr>
+          <w:sz w:val="19"/>
+        </w:rPr>
+      </w:r>
     </w:p>
     <w:p>
       <w:pPr>
@@ -48331,9 +48341,9 @@
       </w:pPr>
       <w:r>
         <w:rPr>
-          <w:rFonts w:ascii="Arial" w:hAnsi="Arial"/>
-          <w:color w:val="auto"/>
-        </w:rPr>
+          <w:sz w:val="19"/>
+        </w:rPr>
+        <w:t>Next try  to get rid of some warnings in release.</w:t>
       </w:r>
     </w:p>
     <w:p>
@@ -48349,8 +48359,7 @@
       </w:pPr>
       <w:r>
         <w:rPr>
-          <w:rFonts w:ascii="Arial" w:hAnsi="Arial"/>
-          <w:color w:val="auto"/>
+          <w:sz w:val="19"/>
         </w:rPr>
       </w:r>
     </w:p>
@@ -48367,8 +48376,58 @@
       </w:pPr>
       <w:r>
         <w:rPr>
-          <w:rFonts w:ascii="Arial" w:hAnsi="Arial"/>
-          <w:color w:val="auto"/>
+          <w:sz w:val="19"/>
+        </w:rPr>
+      </w:r>
+    </w:p>
+    <w:p>
+      <w:pPr>
+        <w:pStyle w:val="Normal"/>
+        <w:widowControl/>
+        <w:bidi w:val="0"/>
+        <w:spacing w:lineRule="auto" w:line="276" w:before="0" w:after="200"/>
+        <w:jc w:val="left"/>
+        <w:rPr>
+          <w:sz w:val="19"/>
+        </w:rPr>
+      </w:pPr>
+      <w:r>
+        <w:rPr>
+          <w:sz w:val="19"/>
+        </w:rPr>
+      </w:r>
+    </w:p>
+    <w:p>
+      <w:pPr>
+        <w:pStyle w:val="Normal"/>
+        <w:widowControl/>
+        <w:bidi w:val="0"/>
+        <w:spacing w:lineRule="auto" w:line="276" w:before="0" w:after="200"/>
+        <w:jc w:val="left"/>
+        <w:rPr>
+          <w:sz w:val="19"/>
+        </w:rPr>
+      </w:pPr>
+      <w:r>
+        <w:rPr>
+          <w:sz w:val="19"/>
+        </w:rPr>
+      </w:r>
+    </w:p>
+    <w:p>
+      <w:pPr>
+        <w:pStyle w:val="Normal"/>
+        <w:widowControl/>
+        <w:bidi w:val="0"/>
+        <w:spacing w:lineRule="auto" w:line="276" w:before="0" w:after="200"/>
+        <w:jc w:val="left"/>
+        <w:rPr>
+          <w:sz w:val="19"/>
+        </w:rPr>
+      </w:pPr>
+      <w:r>
+        <w:rPr>
+          <w:sz w:val="19"/>
         </w:rPr>
       </w:r>
     </w:p>
@@ -67514,6 +67573,195 @@
   </w:style>
   <w:style w:type="character" w:styleId="ListLabel1752">
     <w:name w:val="ListLabel 1752"/>
+    <w:qFormat/>
+    <w:rPr>
+      <w:rFonts w:ascii="Consolas" w:hAnsi="Consolas"/>
+      <w:i w:val="false"/>
+      <w:color w:val="000000"/>
+      <w:sz w:val="19"/>
+    </w:rPr>
+  </w:style>
+  <w:style w:type="character" w:styleId="ListLabel1753">
+    <w:name w:val="ListLabel 1753"/>
+    <w:qFormat/>
+    <w:rPr>
+      <w:rFonts w:cs="Consolas"/>
+      <w:color w:val="000000"/>
+      <w:sz w:val="19"/>
+    </w:rPr>
+  </w:style>
+  <w:style w:type="character" w:styleId="ListLabel1754">
+    <w:name w:val="ListLabel 1754"/>
+    <w:qFormat/>
+    <w:rPr>
+      <w:rFonts w:cs="Consolas"/>
+      <w:color w:val="000000"/>
+      <w:sz w:val="19"/>
+    </w:rPr>
+  </w:style>
+  <w:style w:type="character" w:styleId="ListLabel1755">
+    <w:name w:val="ListLabel 1755"/>
+    <w:qFormat/>
+    <w:rPr>
+      <w:rFonts w:cs="Consolas"/>
+      <w:color w:val="000000"/>
+      <w:sz w:val="19"/>
+    </w:rPr>
+  </w:style>
+  <w:style w:type="character" w:styleId="ListLabel1756">
+    <w:name w:val="ListLabel 1756"/>
+    <w:qFormat/>
+    <w:rPr>
+      <w:rFonts w:cs="Consolas"/>
+      <w:color w:val="000000"/>
+      <w:sz w:val="19"/>
+    </w:rPr>
+  </w:style>
+  <w:style w:type="character" w:styleId="ListLabel1757">
+    <w:name w:val="ListLabel 1757"/>
+    <w:qFormat/>
+    <w:rPr>
+      <w:rFonts w:ascii="apple-system;BlinkMacSystemFont;Segoe UI;Helvetica;Arial;sans-serif;Apple Color Emoji;Segoe UI Emoji;Segoe UI Symbol" w:hAnsi="apple-system;BlinkMacSystemFont;Segoe UI;Helvetica;Arial;sans-serif;Apple Color Emoji;Segoe UI Emoji;Segoe UI Symbol" w:cs="OpenSymbol"/>
+      <w:b w:val="false"/>
+      <w:sz w:val="24"/>
+    </w:rPr>
+  </w:style>
+  <w:style w:type="character" w:styleId="ListLabel1758">
+    <w:name w:val="ListLabel 1758"/>
+    <w:qFormat/>
+    <w:rPr>
+      <w:rFonts w:cs="OpenSymbol"/>
+    </w:rPr>
+  </w:style>
+  <w:style w:type="character" w:styleId="ListLabel1759">
+    <w:name w:val="ListLabel 1759"/>
+    <w:qFormat/>
+    <w:rPr>
+      <w:rFonts w:cs="OpenSymbol"/>
+    </w:rPr>
+  </w:style>
+  <w:style w:type="character" w:styleId="ListLabel1760">
+    <w:name w:val="ListLabel 1760"/>
+    <w:qFormat/>
+    <w:rPr>
+      <w:rFonts w:cs="OpenSymbol"/>
+    </w:rPr>
+  </w:style>
+  <w:style w:type="character" w:styleId="ListLabel1761">
+    <w:name w:val="ListLabel 1761"/>
+    <w:qFormat/>
+    <w:rPr>
+      <w:rFonts w:cs="OpenSymbol"/>
+    </w:rPr>
+  </w:style>
+  <w:style w:type="character" w:styleId="ListLabel1762">
+    <w:name w:val="ListLabel 1762"/>
+    <w:qFormat/>
+    <w:rPr>
+      <w:rFonts w:cs="OpenSymbol"/>
+    </w:rPr>
+  </w:style>
+  <w:style w:type="character" w:styleId="ListLabel1763">
+    <w:name w:val="ListLabel 1763"/>
+    <w:qFormat/>
+    <w:rPr>
+      <w:rFonts w:cs="OpenSymbol"/>
+    </w:rPr>
+  </w:style>
+  <w:style w:type="character" w:styleId="ListLabel1764">
+    <w:name w:val="ListLabel 1764"/>
+    <w:qFormat/>
+    <w:rPr>
+      <w:rFonts w:cs="OpenSymbol"/>
+    </w:rPr>
+  </w:style>
+  <w:style w:type="character" w:styleId="ListLabel1765">
+    <w:name w:val="ListLabel 1765"/>
+    <w:qFormat/>
+    <w:rPr>
+      <w:rFonts w:cs="OpenSymbol"/>
+    </w:rPr>
+  </w:style>
+  <w:style w:type="character" w:styleId="ListLabel1766">
+    <w:name w:val="ListLabel 1766"/>
+    <w:qFormat/>
+    <w:rPr>
+      <w:rFonts w:cs="Calibri" w:cstheme="minorHAnsi"/>
+      <w:sz w:val="28"/>
+      <w:szCs w:val="28"/>
+    </w:rPr>
+  </w:style>
+  <w:style w:type="character" w:styleId="ListLabel1767">
+    <w:name w:val="ListLabel 1767"/>
+    <w:qFormat/>
+    <w:rPr>
+      <w:rFonts w:eastAsia="" w:eastAsiaTheme="majorEastAsia"/>
+      <w:color w:val="003080"/>
+      <w:sz w:val="19"/>
+      <w:szCs w:val="19"/>
+    </w:rPr>
+  </w:style>
+  <w:style w:type="character" w:styleId="ListLabel1768">
+    <w:name w:val="ListLabel 1768"/>
+    <w:qFormat/>
+    <w:rPr/>
+  </w:style>
+  <w:style w:type="character" w:styleId="ListLabel1769">
+    <w:name w:val="ListLabel 1769"/>
+    <w:qFormat/>
+    <w:rPr>
+      <w:rFonts w:cs="Calibri" w:cstheme="minorHAnsi"/>
+      <w:iCs/>
+      <w:sz w:val="24"/>
+      <w:szCs w:val="24"/>
+    </w:rPr>
+  </w:style>
+  <w:style w:type="character" w:styleId="ListLabel1770">
+    <w:name w:val="ListLabel 1770"/>
+    <w:qFormat/>
+    <w:rPr>
+      <w:rFonts w:ascii="Segoe UI;SegoeUI;Segoe WP;Helvetica Neue;Helvetica;Tahoma;Arial;sans-serif" w:hAnsi="Segoe UI;SegoeUI;Segoe WP;Helvetica Neue;Helvetica;Tahoma;Arial;sans-serif"/>
+      <w:b w:val="false"/>
+      <w:i w:val="false"/>
+      <w:caps w:val="false"/>
+      <w:smallCaps w:val="false"/>
+      <w:strike w:val="false"/>
+      <w:dstrike w:val="false"/>
+      <w:spacing w:val="0"/>
+      <w:sz w:val="21"/>
+      <w:highlight w:val="white"/>
+      <w:u w:val="none"/>
+      <w:effect w:val="none"/>
+    </w:rPr>
+  </w:style>
+  <w:style w:type="character" w:styleId="ListLabel1771">
+    <w:name w:val="ListLabel 1771"/>
+    <w:qFormat/>
+    <w:rPr>
+      <w:rFonts w:ascii="Times New Roman;serif" w:hAnsi="Times New Roman;serif"/>
+      <w:b w:val="false"/>
+      <w:i w:val="false"/>
+      <w:caps w:val="false"/>
+      <w:smallCaps w:val="false"/>
+      <w:color w:val="800080"/>
+      <w:spacing w:val="0"/>
+      <w:sz w:val="24"/>
+      <w:u w:val="single"/>
+    </w:rPr>
+  </w:style>
+  <w:style w:type="character" w:styleId="ListLabel1772">
+    <w:name w:val="ListLabel 1772"/>
+    <w:qFormat/>
+    <w:rPr>
+      <w:rFonts w:ascii="Consolas" w:hAnsi="Consolas"/>
+      <w:i w:val="false"/>
+      <w:iCs w:val="false"/>
+      <w:color w:val="auto"/>
+      <w:sz w:val="19"/>
+    </w:rPr>
+  </w:style>
+  <w:style w:type="character" w:styleId="ListLabel1773">
+    <w:name w:val="ListLabel 1773"/>
     <w:qFormat/>
     <w:rPr>
       <w:rFonts w:ascii="Consolas" w:hAnsi="Consolas"/>

</xml_diff>

<commit_message>
Refactored BasicRayTracer to allow alternative cartesian conversions
</commit_message>
<xml_diff>
--- a/Fractal X plans.docx
+++ b/Fractal X plans.docx
@@ -48487,9 +48487,7 @@
         <w:bidi w:val="0"/>
         <w:spacing w:lineRule="auto" w:line="276" w:before="0" w:after="200"/>
         <w:jc w:val="left"/>
-        <w:rPr>
-          <w:sz w:val="19"/>
-        </w:rPr>
+        <w:rPr/>
       </w:pPr>
       <w:bookmarkStart w:id="57" w:name="__DdeLink__3594_19976716"/>
       <w:r>
@@ -48499,6 +48497,403 @@
         <w:t>Serialized FractalType</w:t>
       </w:r>
       <w:bookmarkEnd w:id="57"/>
+    </w:p>
+    <w:p>
+      <w:pPr>
+        <w:pStyle w:val="Normal"/>
+        <w:widowControl/>
+        <w:bidi w:val="0"/>
+        <w:spacing w:lineRule="auto" w:line="276" w:before="0" w:after="200"/>
+        <w:jc w:val="left"/>
+        <w:rPr>
+          <w:sz w:val="19"/>
+        </w:rPr>
+      </w:pPr>
+      <w:r>
+        <w:rPr>
+          <w:sz w:val="19"/>
+        </w:rPr>
+      </w:r>
+    </w:p>
+    <w:p>
+      <w:pPr>
+        <w:pStyle w:val="Normal"/>
+        <w:widowControl/>
+        <w:bidi w:val="0"/>
+        <w:spacing w:lineRule="auto" w:line="276" w:before="0" w:after="200"/>
+        <w:jc w:val="left"/>
+        <w:rPr/>
+      </w:pPr>
+      <w:r>
+        <w:rPr>
+          <w:sz w:val="19"/>
+        </w:rPr>
+        <w:t>7/26/19</w:t>
+      </w:r>
+    </w:p>
+    <w:p>
+      <w:pPr>
+        <w:pStyle w:val="Normal"/>
+        <w:widowControl/>
+        <w:bidi w:val="0"/>
+        <w:spacing w:lineRule="auto" w:line="276" w:before="0" w:after="200"/>
+        <w:jc w:val="left"/>
+        <w:rPr/>
+      </w:pPr>
+      <w:r>
+        <w:rPr>
+          <w:sz w:val="19"/>
+        </w:rPr>
+        <w:t>First add changes to formula such as the power to use instead of sqrt for r.</w:t>
+      </w:r>
+    </w:p>
+    <w:p>
+      <w:pPr>
+        <w:pStyle w:val="Normal"/>
+        <w:widowControl/>
+        <w:bidi w:val="0"/>
+        <w:spacing w:lineRule="auto" w:line="276" w:before="0" w:after="200"/>
+        <w:jc w:val="left"/>
+        <w:rPr/>
+      </w:pPr>
+      <w:r>
+        <w:rPr>
+          <w:sz w:val="19"/>
+        </w:rPr>
+        <w:t xml:space="preserve">See </w:t>
+      </w:r>
+      <w:r>
+        <w:fldChar w:fldCharType="begin"/>
+      </w:r>
+      <w:r>
+        <w:rPr>
+          <w:rStyle w:val="InternetLink"/>
+        </w:rPr>
+        <w:instrText> HYPERLINK "https://www.skytopia.com/project/fractal/2mandelbulb.html" \l "julia"</w:instrText>
+      </w:r>
+      <w:r>
+        <w:rPr>
+          <w:rStyle w:val="InternetLink"/>
+        </w:rPr>
+        <w:fldChar w:fldCharType="separate"/>
+      </w:r>
+      <w:r>
+        <w:rPr>
+          <w:rStyle w:val="InternetLink"/>
+        </w:rPr>
+        <w:t>https://www.skytopia.com/project/fractal/2mandelbulb.html#julia</w:t>
+      </w:r>
+      <w:r>
+        <w:rPr>
+          <w:rStyle w:val="InternetLink"/>
+        </w:rPr>
+        <w:fldChar w:fldCharType="end"/>
+      </w:r>
+      <w:r>
+        <w:rPr/>
+        <w:t xml:space="preserve"> </w:t>
+      </w:r>
+    </w:p>
+    <w:p>
+      <w:pPr>
+        <w:pStyle w:val="Normal"/>
+        <w:widowControl/>
+        <w:bidi w:val="0"/>
+        <w:spacing w:lineRule="auto" w:line="276" w:before="0" w:after="200"/>
+        <w:jc w:val="left"/>
+        <w:rPr/>
+      </w:pPr>
+      <w:r>
+        <w:rPr/>
+        <w:t>Add swapping the trig functions there too</w:t>
+      </w:r>
+    </w:p>
+    <w:p>
+      <w:pPr>
+        <w:pStyle w:val="Normal"/>
+        <w:widowControl/>
+        <w:bidi w:val="0"/>
+        <w:spacing w:lineRule="auto" w:line="276" w:before="0" w:after="200"/>
+        <w:jc w:val="left"/>
+        <w:rPr/>
+      </w:pPr>
+      <w:r>
+        <w:rPr/>
+        <w:t xml:space="preserve">Then try the  juliabulb. See JuliaBulbEq.odt and </w:t>
+      </w:r>
+      <w:hyperlink r:id="rId36">
+        <w:r>
+          <w:rPr>
+            <w:rStyle w:val="InternetLink"/>
+          </w:rPr>
+          <w:t>http://www.fractalforums.com/mandelbulb-implementation/better-de-estimate-using-orbit-traps/</w:t>
+        </w:r>
+      </w:hyperlink>
+      <w:r>
+        <w:rPr/>
+        <w:t xml:space="preserve"> </w:t>
+      </w:r>
+    </w:p>
+    <w:p>
+      <w:pPr>
+        <w:pStyle w:val="Normal"/>
+        <w:widowControl/>
+        <w:bidi w:val="0"/>
+        <w:spacing w:lineRule="auto" w:line="276" w:before="0" w:after="200"/>
+        <w:jc w:val="left"/>
+        <w:rPr>
+          <w:sz w:val="19"/>
+        </w:rPr>
+      </w:pPr>
+      <w:r>
+        <w:rPr>
+          <w:sz w:val="19"/>
+        </w:rPr>
+      </w:r>
+    </w:p>
+    <w:p>
+      <w:pPr>
+        <w:pStyle w:val="Normal"/>
+        <w:widowControl/>
+        <w:bidi w:val="0"/>
+        <w:spacing w:lineRule="auto" w:line="276" w:before="0" w:after="200"/>
+        <w:jc w:val="left"/>
+        <w:rPr>
+          <w:sz w:val="19"/>
+        </w:rPr>
+      </w:pPr>
+      <w:r>
+        <w:rPr>
+          <w:sz w:val="19"/>
+        </w:rPr>
+        <w:t>8/10/19</w:t>
+      </w:r>
+    </w:p>
+    <w:p>
+      <w:pPr>
+        <w:pStyle w:val="Normal"/>
+        <w:widowControl/>
+        <w:bidi w:val="0"/>
+        <w:spacing w:lineRule="auto" w:line="276" w:before="0" w:after="200"/>
+        <w:jc w:val="left"/>
+        <w:rPr>
+          <w:sz w:val="19"/>
+        </w:rPr>
+      </w:pPr>
+      <w:r>
+        <w:rPr>
+          <w:sz w:val="19"/>
+        </w:rPr>
+        <w:t>FractallType is in FractalParams which is embedded in TraceParams</w:t>
+      </w:r>
+    </w:p>
+    <w:p>
+      <w:pPr>
+        <w:pStyle w:val="Normal"/>
+        <w:widowControl/>
+        <w:bidi w:val="0"/>
+        <w:spacing w:lineRule="auto" w:line="276" w:before="0" w:after="200"/>
+        <w:jc w:val="left"/>
+        <w:rPr>
+          <w:sz w:val="19"/>
+        </w:rPr>
+      </w:pPr>
+      <w:r>
+        <w:rPr>
+          <w:sz w:val="19"/>
+        </w:rPr>
+        <w:t>TraceParam is passed to BasicRayTracer</w:t>
+      </w:r>
+    </w:p>
+    <w:p>
+      <w:pPr>
+        <w:pStyle w:val="Normal"/>
+        <w:widowControl/>
+        <w:bidi w:val="0"/>
+        <w:spacing w:lineRule="auto" w:line="276" w:before="0" w:after="200"/>
+        <w:jc w:val="left"/>
+        <w:rPr>
+          <w:sz w:val="19"/>
+        </w:rPr>
+      </w:pPr>
+      <w:r>
+        <w:rPr>
+          <w:sz w:val="19"/>
+        </w:rPr>
+        <w:t>Commit</w:t>
+      </w:r>
+    </w:p>
+    <w:p>
+      <w:pPr>
+        <w:pStyle w:val="Normal"/>
+        <w:widowControl/>
+        <w:bidi w:val="0"/>
+        <w:spacing w:lineRule="auto" w:line="276" w:before="0" w:after="200"/>
+        <w:jc w:val="left"/>
+        <w:rPr>
+          <w:sz w:val="19"/>
+        </w:rPr>
+      </w:pPr>
+      <w:r>
+        <w:rPr>
+          <w:sz w:val="19"/>
+        </w:rPr>
+        <w:t>Refactored BasicRayTracer to take a cartesian conversion function.</w:t>
+      </w:r>
+    </w:p>
+    <w:p>
+      <w:pPr>
+        <w:pStyle w:val="Normal"/>
+        <w:widowControl/>
+        <w:bidi w:val="0"/>
+        <w:spacing w:lineRule="auto" w:line="276" w:before="0" w:after="200"/>
+        <w:jc w:val="left"/>
+        <w:rPr>
+          <w:sz w:val="19"/>
+        </w:rPr>
+      </w:pPr>
+      <w:r>
+        <w:rPr>
+          <w:sz w:val="19"/>
+        </w:rPr>
+      </w:r>
+    </w:p>
+    <w:p>
+      <w:pPr>
+        <w:pStyle w:val="Normal"/>
+        <w:widowControl/>
+        <w:bidi w:val="0"/>
+        <w:spacing w:lineRule="auto" w:line="276" w:before="0" w:after="200"/>
+        <w:jc w:val="left"/>
+        <w:rPr>
+          <w:sz w:val="19"/>
+        </w:rPr>
+      </w:pPr>
+      <w:r>
+        <w:rPr>
+          <w:sz w:val="19"/>
+        </w:rPr>
+        <w:t>Add CartesianConverterAlt1() where x is sin(theta)*tan(phi) instead of sin(theta)*cos(phI) web site said it was for Y but I think it was a typo and it was really meant for X.</w:t>
+      </w:r>
+    </w:p>
+    <w:p>
+      <w:pPr>
+        <w:pStyle w:val="Normal"/>
+        <w:widowControl/>
+        <w:bidi w:val="0"/>
+        <w:spacing w:lineRule="auto" w:line="276" w:before="0" w:after="200"/>
+        <w:jc w:val="left"/>
+        <w:rPr>
+          <w:sz w:val="19"/>
+        </w:rPr>
+      </w:pPr>
+      <w:r>
+        <w:rPr>
+          <w:sz w:val="19"/>
+        </w:rPr>
+      </w:r>
+    </w:p>
+    <w:p>
+      <w:pPr>
+        <w:pStyle w:val="Normal"/>
+        <w:widowControl/>
+        <w:bidi w:val="0"/>
+        <w:spacing w:lineRule="auto" w:line="276" w:before="0" w:after="200"/>
+        <w:jc w:val="left"/>
+        <w:rPr>
+          <w:sz w:val="19"/>
+        </w:rPr>
+      </w:pPr>
+      <w:r>
+        <w:rPr>
+          <w:sz w:val="19"/>
+        </w:rPr>
+      </w:r>
+    </w:p>
+    <w:p>
+      <w:pPr>
+        <w:pStyle w:val="Normal"/>
+        <w:widowControl/>
+        <w:bidi w:val="0"/>
+        <w:spacing w:lineRule="auto" w:line="276" w:before="0" w:after="200"/>
+        <w:jc w:val="left"/>
+        <w:rPr>
+          <w:sz w:val="19"/>
+        </w:rPr>
+      </w:pPr>
+      <w:r>
+        <w:rPr>
+          <w:sz w:val="19"/>
+        </w:rPr>
+      </w:r>
+    </w:p>
+    <w:p>
+      <w:pPr>
+        <w:pStyle w:val="Normal"/>
+        <w:widowControl/>
+        <w:bidi w:val="0"/>
+        <w:spacing w:lineRule="auto" w:line="276" w:before="0" w:after="200"/>
+        <w:jc w:val="left"/>
+        <w:rPr>
+          <w:sz w:val="19"/>
+        </w:rPr>
+      </w:pPr>
+      <w:r>
+        <w:rPr>
+          <w:sz w:val="19"/>
+        </w:rPr>
+      </w:r>
+    </w:p>
+    <w:p>
+      <w:pPr>
+        <w:pStyle w:val="Normal"/>
+        <w:widowControl/>
+        <w:bidi w:val="0"/>
+        <w:spacing w:lineRule="auto" w:line="276" w:before="0" w:after="200"/>
+        <w:jc w:val="left"/>
+        <w:rPr>
+          <w:sz w:val="19"/>
+        </w:rPr>
+      </w:pPr>
+      <w:r>
+        <w:rPr>
+          <w:sz w:val="19"/>
+        </w:rPr>
+      </w:r>
+    </w:p>
+    <w:p>
+      <w:pPr>
+        <w:pStyle w:val="Normal"/>
+        <w:widowControl/>
+        <w:bidi w:val="0"/>
+        <w:spacing w:lineRule="auto" w:line="276" w:before="0" w:after="200"/>
+        <w:jc w:val="left"/>
+        <w:rPr>
+          <w:sz w:val="19"/>
+        </w:rPr>
+      </w:pPr>
+      <w:r>
+        <w:rPr>
+          <w:sz w:val="19"/>
+        </w:rPr>
+      </w:r>
+    </w:p>
+    <w:p>
+      <w:pPr>
+        <w:pStyle w:val="Normal"/>
+        <w:widowControl/>
+        <w:bidi w:val="0"/>
+        <w:spacing w:lineRule="auto" w:line="276" w:before="0" w:after="200"/>
+        <w:jc w:val="left"/>
+        <w:rPr>
+          <w:sz w:val="19"/>
+        </w:rPr>
+      </w:pPr>
+      <w:r>
+        <w:rPr>
+          <w:sz w:val="19"/>
+        </w:rPr>
+      </w:r>
     </w:p>
     <w:p>
       <w:pPr>
@@ -68456,6 +68851,398 @@
   </w:style>
   <w:style w:type="character" w:styleId="ListLabel1839">
     <w:name w:val="ListLabel 1839"/>
+    <w:qFormat/>
+    <w:rPr>
+      <w:sz w:val="19"/>
+    </w:rPr>
+  </w:style>
+  <w:style w:type="character" w:styleId="ListLabel1840">
+    <w:name w:val="ListLabel 1840"/>
+    <w:qFormat/>
+    <w:rPr>
+      <w:rFonts w:cs="Consolas"/>
+      <w:color w:val="000000"/>
+      <w:sz w:val="19"/>
+    </w:rPr>
+  </w:style>
+  <w:style w:type="character" w:styleId="ListLabel1841">
+    <w:name w:val="ListLabel 1841"/>
+    <w:qFormat/>
+    <w:rPr>
+      <w:rFonts w:cs="Consolas"/>
+      <w:color w:val="000000"/>
+      <w:sz w:val="19"/>
+    </w:rPr>
+  </w:style>
+  <w:style w:type="character" w:styleId="ListLabel1842">
+    <w:name w:val="ListLabel 1842"/>
+    <w:qFormat/>
+    <w:rPr>
+      <w:rFonts w:cs="Consolas"/>
+      <w:color w:val="000000"/>
+      <w:sz w:val="19"/>
+    </w:rPr>
+  </w:style>
+  <w:style w:type="character" w:styleId="ListLabel1843">
+    <w:name w:val="ListLabel 1843"/>
+    <w:qFormat/>
+    <w:rPr>
+      <w:rFonts w:cs="Consolas"/>
+      <w:color w:val="000000"/>
+      <w:sz w:val="19"/>
+    </w:rPr>
+  </w:style>
+  <w:style w:type="character" w:styleId="ListLabel1844">
+    <w:name w:val="ListLabel 1844"/>
+    <w:qFormat/>
+    <w:rPr>
+      <w:rFonts w:ascii="apple-system;BlinkMacSystemFont;Segoe UI;Helvetica;Arial;sans-serif;Apple Color Emoji;Segoe UI Emoji;Segoe UI Symbol" w:hAnsi="apple-system;BlinkMacSystemFont;Segoe UI;Helvetica;Arial;sans-serif;Apple Color Emoji;Segoe UI Emoji;Segoe UI Symbol" w:cs="OpenSymbol"/>
+      <w:b w:val="false"/>
+      <w:sz w:val="24"/>
+    </w:rPr>
+  </w:style>
+  <w:style w:type="character" w:styleId="ListLabel1845">
+    <w:name w:val="ListLabel 1845"/>
+    <w:qFormat/>
+    <w:rPr>
+      <w:rFonts w:cs="OpenSymbol"/>
+    </w:rPr>
+  </w:style>
+  <w:style w:type="character" w:styleId="ListLabel1846">
+    <w:name w:val="ListLabel 1846"/>
+    <w:qFormat/>
+    <w:rPr>
+      <w:rFonts w:cs="OpenSymbol"/>
+    </w:rPr>
+  </w:style>
+  <w:style w:type="character" w:styleId="ListLabel1847">
+    <w:name w:val="ListLabel 1847"/>
+    <w:qFormat/>
+    <w:rPr>
+      <w:rFonts w:cs="OpenSymbol"/>
+    </w:rPr>
+  </w:style>
+  <w:style w:type="character" w:styleId="ListLabel1848">
+    <w:name w:val="ListLabel 1848"/>
+    <w:qFormat/>
+    <w:rPr>
+      <w:rFonts w:cs="OpenSymbol"/>
+    </w:rPr>
+  </w:style>
+  <w:style w:type="character" w:styleId="ListLabel1849">
+    <w:name w:val="ListLabel 1849"/>
+    <w:qFormat/>
+    <w:rPr>
+      <w:rFonts w:cs="OpenSymbol"/>
+    </w:rPr>
+  </w:style>
+  <w:style w:type="character" w:styleId="ListLabel1850">
+    <w:name w:val="ListLabel 1850"/>
+    <w:qFormat/>
+    <w:rPr>
+      <w:rFonts w:cs="OpenSymbol"/>
+    </w:rPr>
+  </w:style>
+  <w:style w:type="character" w:styleId="ListLabel1851">
+    <w:name w:val="ListLabel 1851"/>
+    <w:qFormat/>
+    <w:rPr>
+      <w:rFonts w:cs="OpenSymbol"/>
+    </w:rPr>
+  </w:style>
+  <w:style w:type="character" w:styleId="ListLabel1852">
+    <w:name w:val="ListLabel 1852"/>
+    <w:qFormat/>
+    <w:rPr>
+      <w:rFonts w:cs="OpenSymbol"/>
+    </w:rPr>
+  </w:style>
+  <w:style w:type="character" w:styleId="ListLabel1853">
+    <w:name w:val="ListLabel 1853"/>
+    <w:qFormat/>
+    <w:rPr>
+      <w:rFonts w:cs="Calibri" w:cstheme="minorHAnsi"/>
+      <w:sz w:val="28"/>
+      <w:szCs w:val="28"/>
+    </w:rPr>
+  </w:style>
+  <w:style w:type="character" w:styleId="ListLabel1854">
+    <w:name w:val="ListLabel 1854"/>
+    <w:qFormat/>
+    <w:rPr>
+      <w:rFonts w:eastAsia="" w:eastAsiaTheme="majorEastAsia"/>
+      <w:color w:val="003080"/>
+      <w:sz w:val="19"/>
+      <w:szCs w:val="19"/>
+    </w:rPr>
+  </w:style>
+  <w:style w:type="character" w:styleId="ListLabel1855">
+    <w:name w:val="ListLabel 1855"/>
+    <w:qFormat/>
+    <w:rPr/>
+  </w:style>
+  <w:style w:type="character" w:styleId="ListLabel1856">
+    <w:name w:val="ListLabel 1856"/>
+    <w:qFormat/>
+    <w:rPr>
+      <w:rFonts w:cs="Calibri" w:cstheme="minorHAnsi"/>
+      <w:iCs/>
+      <w:sz w:val="24"/>
+      <w:szCs w:val="24"/>
+    </w:rPr>
+  </w:style>
+  <w:style w:type="character" w:styleId="ListLabel1857">
+    <w:name w:val="ListLabel 1857"/>
+    <w:qFormat/>
+    <w:rPr>
+      <w:rFonts w:ascii="Segoe UI;SegoeUI;Segoe WP;Helvetica Neue;Helvetica;Tahoma;Arial;sans-serif" w:hAnsi="Segoe UI;SegoeUI;Segoe WP;Helvetica Neue;Helvetica;Tahoma;Arial;sans-serif"/>
+      <w:b w:val="false"/>
+      <w:i w:val="false"/>
+      <w:caps w:val="false"/>
+      <w:smallCaps w:val="false"/>
+      <w:strike w:val="false"/>
+      <w:dstrike w:val="false"/>
+      <w:spacing w:val="0"/>
+      <w:sz w:val="21"/>
+      <w:highlight w:val="white"/>
+      <w:u w:val="none"/>
+      <w:effect w:val="none"/>
+    </w:rPr>
+  </w:style>
+  <w:style w:type="character" w:styleId="ListLabel1858">
+    <w:name w:val="ListLabel 1858"/>
+    <w:qFormat/>
+    <w:rPr>
+      <w:rFonts w:ascii="Times New Roman;serif" w:hAnsi="Times New Roman;serif"/>
+      <w:b w:val="false"/>
+      <w:i w:val="false"/>
+      <w:caps w:val="false"/>
+      <w:smallCaps w:val="false"/>
+      <w:color w:val="800080"/>
+      <w:spacing w:val="0"/>
+      <w:sz w:val="24"/>
+      <w:u w:val="single"/>
+    </w:rPr>
+  </w:style>
+  <w:style w:type="character" w:styleId="ListLabel1859">
+    <w:name w:val="ListLabel 1859"/>
+    <w:qFormat/>
+    <w:rPr>
+      <w:rFonts w:ascii="Consolas" w:hAnsi="Consolas"/>
+      <w:i w:val="false"/>
+      <w:iCs w:val="false"/>
+      <w:color w:val="auto"/>
+      <w:sz w:val="19"/>
+    </w:rPr>
+  </w:style>
+  <w:style w:type="character" w:styleId="ListLabel1860">
+    <w:name w:val="ListLabel 1860"/>
+    <w:qFormat/>
+    <w:rPr>
+      <w:rFonts w:ascii="Consolas" w:hAnsi="Consolas"/>
+      <w:i w:val="false"/>
+      <w:color w:val="000000"/>
+      <w:sz w:val="19"/>
+    </w:rPr>
+  </w:style>
+  <w:style w:type="character" w:styleId="ListLabel1861">
+    <w:name w:val="ListLabel 1861"/>
+    <w:qFormat/>
+    <w:rPr>
+      <w:sz w:val="19"/>
+    </w:rPr>
+  </w:style>
+  <w:style w:type="character" w:styleId="ListLabel1862">
+    <w:name w:val="ListLabel 1862"/>
+    <w:qFormat/>
+    <w:rPr>
+      <w:rFonts w:cs="Consolas"/>
+      <w:color w:val="000000"/>
+      <w:sz w:val="19"/>
+    </w:rPr>
+  </w:style>
+  <w:style w:type="character" w:styleId="ListLabel1863">
+    <w:name w:val="ListLabel 1863"/>
+    <w:qFormat/>
+    <w:rPr>
+      <w:rFonts w:cs="Consolas"/>
+      <w:color w:val="000000"/>
+      <w:sz w:val="19"/>
+    </w:rPr>
+  </w:style>
+  <w:style w:type="character" w:styleId="ListLabel1864">
+    <w:name w:val="ListLabel 1864"/>
+    <w:qFormat/>
+    <w:rPr>
+      <w:rFonts w:cs="Consolas"/>
+      <w:color w:val="000000"/>
+      <w:sz w:val="19"/>
+    </w:rPr>
+  </w:style>
+  <w:style w:type="character" w:styleId="ListLabel1865">
+    <w:name w:val="ListLabel 1865"/>
+    <w:qFormat/>
+    <w:rPr>
+      <w:rFonts w:cs="Consolas"/>
+      <w:color w:val="000000"/>
+      <w:sz w:val="19"/>
+    </w:rPr>
+  </w:style>
+  <w:style w:type="character" w:styleId="ListLabel1866">
+    <w:name w:val="ListLabel 1866"/>
+    <w:qFormat/>
+    <w:rPr>
+      <w:rFonts w:ascii="apple-system;BlinkMacSystemFont;Segoe UI;Helvetica;Arial;sans-serif;Apple Color Emoji;Segoe UI Emoji;Segoe UI Symbol" w:hAnsi="apple-system;BlinkMacSystemFont;Segoe UI;Helvetica;Arial;sans-serif;Apple Color Emoji;Segoe UI Emoji;Segoe UI Symbol" w:cs="OpenSymbol"/>
+      <w:b w:val="false"/>
+      <w:sz w:val="24"/>
+    </w:rPr>
+  </w:style>
+  <w:style w:type="character" w:styleId="ListLabel1867">
+    <w:name w:val="ListLabel 1867"/>
+    <w:qFormat/>
+    <w:rPr>
+      <w:rFonts w:cs="OpenSymbol"/>
+    </w:rPr>
+  </w:style>
+  <w:style w:type="character" w:styleId="ListLabel1868">
+    <w:name w:val="ListLabel 1868"/>
+    <w:qFormat/>
+    <w:rPr>
+      <w:rFonts w:cs="OpenSymbol"/>
+    </w:rPr>
+  </w:style>
+  <w:style w:type="character" w:styleId="ListLabel1869">
+    <w:name w:val="ListLabel 1869"/>
+    <w:qFormat/>
+    <w:rPr>
+      <w:rFonts w:cs="OpenSymbol"/>
+    </w:rPr>
+  </w:style>
+  <w:style w:type="character" w:styleId="ListLabel1870">
+    <w:name w:val="ListLabel 1870"/>
+    <w:qFormat/>
+    <w:rPr>
+      <w:rFonts w:cs="OpenSymbol"/>
+    </w:rPr>
+  </w:style>
+  <w:style w:type="character" w:styleId="ListLabel1871">
+    <w:name w:val="ListLabel 1871"/>
+    <w:qFormat/>
+    <w:rPr>
+      <w:rFonts w:cs="OpenSymbol"/>
+    </w:rPr>
+  </w:style>
+  <w:style w:type="character" w:styleId="ListLabel1872">
+    <w:name w:val="ListLabel 1872"/>
+    <w:qFormat/>
+    <w:rPr>
+      <w:rFonts w:cs="OpenSymbol"/>
+    </w:rPr>
+  </w:style>
+  <w:style w:type="character" w:styleId="ListLabel1873">
+    <w:name w:val="ListLabel 1873"/>
+    <w:qFormat/>
+    <w:rPr>
+      <w:rFonts w:cs="OpenSymbol"/>
+    </w:rPr>
+  </w:style>
+  <w:style w:type="character" w:styleId="ListLabel1874">
+    <w:name w:val="ListLabel 1874"/>
+    <w:qFormat/>
+    <w:rPr>
+      <w:rFonts w:cs="OpenSymbol"/>
+    </w:rPr>
+  </w:style>
+  <w:style w:type="character" w:styleId="ListLabel1875">
+    <w:name w:val="ListLabel 1875"/>
+    <w:qFormat/>
+    <w:rPr>
+      <w:rFonts w:cs="Calibri" w:cstheme="minorHAnsi"/>
+      <w:sz w:val="28"/>
+      <w:szCs w:val="28"/>
+    </w:rPr>
+  </w:style>
+  <w:style w:type="character" w:styleId="ListLabel1876">
+    <w:name w:val="ListLabel 1876"/>
+    <w:qFormat/>
+    <w:rPr>
+      <w:rFonts w:eastAsia="" w:eastAsiaTheme="majorEastAsia"/>
+      <w:color w:val="003080"/>
+      <w:sz w:val="19"/>
+      <w:szCs w:val="19"/>
+    </w:rPr>
+  </w:style>
+  <w:style w:type="character" w:styleId="ListLabel1877">
+    <w:name w:val="ListLabel 1877"/>
+    <w:qFormat/>
+    <w:rPr/>
+  </w:style>
+  <w:style w:type="character" w:styleId="ListLabel1878">
+    <w:name w:val="ListLabel 1878"/>
+    <w:qFormat/>
+    <w:rPr>
+      <w:rFonts w:cs="Calibri" w:cstheme="minorHAnsi"/>
+      <w:iCs/>
+      <w:sz w:val="24"/>
+      <w:szCs w:val="24"/>
+    </w:rPr>
+  </w:style>
+  <w:style w:type="character" w:styleId="ListLabel1879">
+    <w:name w:val="ListLabel 1879"/>
+    <w:qFormat/>
+    <w:rPr>
+      <w:rFonts w:ascii="Segoe UI;SegoeUI;Segoe WP;Helvetica Neue;Helvetica;Tahoma;Arial;sans-serif" w:hAnsi="Segoe UI;SegoeUI;Segoe WP;Helvetica Neue;Helvetica;Tahoma;Arial;sans-serif"/>
+      <w:b w:val="false"/>
+      <w:i w:val="false"/>
+      <w:caps w:val="false"/>
+      <w:smallCaps w:val="false"/>
+      <w:strike w:val="false"/>
+      <w:dstrike w:val="false"/>
+      <w:spacing w:val="0"/>
+      <w:sz w:val="21"/>
+      <w:highlight w:val="white"/>
+      <w:u w:val="none"/>
+      <w:effect w:val="none"/>
+    </w:rPr>
+  </w:style>
+  <w:style w:type="character" w:styleId="ListLabel1880">
+    <w:name w:val="ListLabel 1880"/>
+    <w:qFormat/>
+    <w:rPr>
+      <w:rFonts w:ascii="Times New Roman;serif" w:hAnsi="Times New Roman;serif"/>
+      <w:b w:val="false"/>
+      <w:i w:val="false"/>
+      <w:caps w:val="false"/>
+      <w:smallCaps w:val="false"/>
+      <w:color w:val="800080"/>
+      <w:spacing w:val="0"/>
+      <w:sz w:val="24"/>
+      <w:u w:val="single"/>
+    </w:rPr>
+  </w:style>
+  <w:style w:type="character" w:styleId="ListLabel1881">
+    <w:name w:val="ListLabel 1881"/>
+    <w:qFormat/>
+    <w:rPr>
+      <w:rFonts w:ascii="Consolas" w:hAnsi="Consolas"/>
+      <w:i w:val="false"/>
+      <w:iCs w:val="false"/>
+      <w:color w:val="auto"/>
+      <w:sz w:val="19"/>
+    </w:rPr>
+  </w:style>
+  <w:style w:type="character" w:styleId="ListLabel1882">
+    <w:name w:val="ListLabel 1882"/>
+    <w:qFormat/>
+    <w:rPr>
+      <w:rFonts w:ascii="Consolas" w:hAnsi="Consolas"/>
+      <w:i w:val="false"/>
+      <w:color w:val="000000"/>
+      <w:sz w:val="19"/>
+    </w:rPr>
+  </w:style>
+  <w:style w:type="character" w:styleId="ListLabel1883">
+    <w:name w:val="ListLabel 1883"/>
     <w:qFormat/>
     <w:rPr>
       <w:sz w:val="19"/>

</xml_diff>

<commit_message>
Implemented different cartesian coordinate conversions. Added CartesianConversionType and BulbNormalizationType.
</commit_message>
<xml_diff>
--- a/Fractal X plans.docx
+++ b/Fractal X plans.docx
@@ -7,6 +7,10 @@
         <w:pStyle w:val="Title"/>
         <w:rPr/>
       </w:pPr>
+      <w:r>
+        <w:rPr/>
+        <w:t xml:space="preserve"> </w:t>
+      </w:r>
       <w:r>
         <w:rPr/>
         <w:t>Fractal X plans</w:t>
@@ -48845,7 +48849,6 @@
       <w:bookmarkStart w:id="58" w:name="__DdeLink__8112_3133783825"/>
       <w:r>
         <w:rPr>
-          <w:rFonts w:ascii="Calibri" w:hAnsi="Calibri"/>
           <w:color w:val="000000"/>
           <w:sz w:val="19"/>
         </w:rPr>
@@ -48853,7 +48856,6 @@
       </w:r>
       <w:r>
         <w:rPr>
-          <w:rFonts w:ascii="Calibri" w:hAnsi="Calibri"/>
           <w:i/>
           <w:color w:val="000000"/>
           <w:sz w:val="19"/>
@@ -48895,6 +48897,605 @@
         <w:rPr>
           <w:sz w:val="19"/>
         </w:rPr>
+      </w:r>
+    </w:p>
+    <w:p>
+      <w:pPr>
+        <w:pStyle w:val="Normal"/>
+        <w:rPr/>
+      </w:pPr>
+      <w:r>
+        <w:rPr/>
+        <w:t>8/13/19</w:t>
+      </w:r>
+    </w:p>
+    <w:p>
+      <w:pPr>
+        <w:pStyle w:val="Normal"/>
+        <w:rPr/>
+      </w:pPr>
+      <w:r>
+        <w:rPr/>
+      </w:r>
+    </w:p>
+    <w:p>
+      <w:pPr>
+        <w:pStyle w:val="Normal"/>
+        <w:rPr/>
+      </w:pPr>
+      <w:r>
+        <w:rPr/>
+        <w:t>normal = sin(theta)cos(phi)</w:t>
+      </w:r>
+    </w:p>
+    <w:p>
+      <w:pPr>
+        <w:pStyle w:val="Normal"/>
+        <w:rPr/>
+      </w:pPr>
+      <w:r>
+        <w:rPr/>
+        <w:t>Alt X1 = sin(theta)tan(phi)</w:t>
+      </w:r>
+    </w:p>
+    <w:p>
+      <w:pPr>
+        <w:pStyle w:val="Normal"/>
+        <w:rPr/>
+      </w:pPr>
+      <w:r>
+        <w:rPr/>
+        <w:t>Alt X2 = cos(theta) cos(phi)</w:t>
+      </w:r>
+    </w:p>
+    <w:p>
+      <w:pPr>
+        <w:pStyle w:val="Normal"/>
+        <w:rPr/>
+      </w:pPr>
+      <w:r>
+        <w:rPr/>
+        <w:t>Alt Y1 = sin(phi) tan(theta)</w:t>
+      </w:r>
+    </w:p>
+    <w:p>
+      <w:pPr>
+        <w:pStyle w:val="Normal"/>
+        <w:rPr/>
+      </w:pPr>
+      <w:r>
+        <w:rPr/>
+        <w:t>Alt Z1 = sin(theta)cos(theta)</w:t>
+      </w:r>
+    </w:p>
+    <w:p>
+      <w:pPr>
+        <w:pStyle w:val="Normal"/>
+        <w:rPr/>
+      </w:pPr>
+      <w:r>
+        <w:rPr/>
+      </w:r>
+    </w:p>
+    <w:p>
+      <w:pPr>
+        <w:pStyle w:val="Normal"/>
+        <w:rPr/>
+      </w:pPr>
+      <w:r>
+        <w:rPr/>
+        <w:t>These all look similar and spiky. Somewhat interesting if blowup is &lt; 1.5</w:t>
+      </w:r>
+    </w:p>
+    <w:p>
+      <w:pPr>
+        <w:pStyle w:val="Normal"/>
+        <w:rPr/>
+      </w:pPr>
+      <w:r>
+        <w:rPr/>
+        <w:t>Commit</w:t>
+      </w:r>
+    </w:p>
+    <w:p>
+      <w:pPr>
+        <w:pStyle w:val="Normal"/>
+        <w:widowControl/>
+        <w:bidi w:val="0"/>
+        <w:spacing w:lineRule="auto" w:line="276" w:before="0" w:after="200"/>
+        <w:jc w:val="left"/>
+        <w:rPr>
+          <w:sz w:val="19"/>
+        </w:rPr>
+      </w:pPr>
+      <w:r>
+        <w:rPr>
+          <w:sz w:val="19"/>
+        </w:rPr>
+        <w:t>Added alt Cartesian conversion equations</w:t>
+      </w:r>
+    </w:p>
+    <w:p>
+      <w:pPr>
+        <w:pStyle w:val="Normal"/>
+        <w:widowControl/>
+        <w:bidi w:val="0"/>
+        <w:spacing w:lineRule="auto" w:line="276" w:before="0" w:after="200"/>
+        <w:jc w:val="left"/>
+        <w:rPr>
+          <w:sz w:val="19"/>
+        </w:rPr>
+      </w:pPr>
+      <w:r>
+        <w:rPr>
+          <w:sz w:val="19"/>
+        </w:rPr>
+        <w:t>Next</w:t>
+      </w:r>
+    </w:p>
+    <w:p>
+      <w:pPr>
+        <w:pStyle w:val="Normal"/>
+        <w:widowControl/>
+        <w:bidi w:val="0"/>
+        <w:spacing w:lineRule="auto" w:line="276" w:before="0" w:after="200"/>
+        <w:jc w:val="left"/>
+        <w:rPr>
+          <w:sz w:val="19"/>
+        </w:rPr>
+      </w:pPr>
+      <w:r>
+        <w:rPr>
+          <w:sz w:val="19"/>
+        </w:rPr>
+        <w:t>Change parameters</w:t>
+      </w:r>
+    </w:p>
+    <w:p>
+      <w:pPr>
+        <w:pStyle w:val="Normal"/>
+        <w:widowControl/>
+        <w:bidi w:val="0"/>
+        <w:spacing w:lineRule="auto" w:line="276" w:before="0" w:after="200"/>
+        <w:jc w:val="left"/>
+        <w:rPr>
+          <w:sz w:val="19"/>
+        </w:rPr>
+      </w:pPr>
+      <w:r>
+        <w:rPr>
+          <w:sz w:val="19"/>
+        </w:rPr>
+        <w:t>Make FractalParams represent IrayTracer to include Standard Bulb and Bulb Plus</w:t>
+      </w:r>
+    </w:p>
+    <w:p>
+      <w:pPr>
+        <w:pStyle w:val="Normal"/>
+        <w:widowControl/>
+        <w:bidi w:val="0"/>
+        <w:spacing w:lineRule="auto" w:line="276" w:before="0" w:after="200"/>
+        <w:jc w:val="left"/>
+        <w:rPr>
+          <w:sz w:val="19"/>
+        </w:rPr>
+      </w:pPr>
+      <w:r>
+        <w:rPr>
+          <w:sz w:val="19"/>
+        </w:rPr>
+        <w:t>3 enums</w:t>
+      </w:r>
+    </w:p>
+    <w:p>
+      <w:pPr>
+        <w:pStyle w:val="Normal"/>
+        <w:widowControl/>
+        <w:bidi w:val="0"/>
+        <w:spacing w:lineRule="auto" w:line="276" w:before="0" w:after="200"/>
+        <w:jc w:val="left"/>
+        <w:rPr>
+          <w:sz w:val="19"/>
+        </w:rPr>
+      </w:pPr>
+      <w:r>
+        <w:rPr>
+          <w:sz w:val="19"/>
+        </w:rPr>
+        <w:t>FractalType= IrayTracer</w:t>
+      </w:r>
+    </w:p>
+    <w:p>
+      <w:pPr>
+        <w:pStyle w:val="Normal"/>
+        <w:widowControl/>
+        <w:bidi w:val="0"/>
+        <w:spacing w:lineRule="auto" w:line="276" w:before="0" w:after="200"/>
+        <w:jc w:val="left"/>
+        <w:rPr>
+          <w:sz w:val="19"/>
+        </w:rPr>
+      </w:pPr>
+      <w:bookmarkStart w:id="59" w:name="__DdeLink__3832_3344933436"/>
+      <w:r>
+        <w:rPr>
+          <w:sz w:val="19"/>
+        </w:rPr>
+        <w:t>CartesianConversionType</w:t>
+      </w:r>
+      <w:bookmarkEnd w:id="59"/>
+      <w:r>
+        <w:rPr>
+          <w:sz w:val="19"/>
+        </w:rPr>
+        <w:t xml:space="preserve"> – conversion method</w:t>
+      </w:r>
+    </w:p>
+    <w:p>
+      <w:pPr>
+        <w:pStyle w:val="Normal"/>
+        <w:widowControl/>
+        <w:bidi w:val="0"/>
+        <w:spacing w:lineRule="auto" w:line="276" w:before="0" w:after="200"/>
+        <w:jc w:val="left"/>
+        <w:rPr>
+          <w:sz w:val="19"/>
+        </w:rPr>
+      </w:pPr>
+      <w:r>
+        <w:rPr>
+          <w:sz w:val="19"/>
+        </w:rPr>
+        <w:t>BulbNormalizeType – this will be either standard (rad 2) or AltRoots. When it’s Altroots the UI will allow the entry of a double between 0.001 and 1. This will only be selectable when FractalType is Bulb Plus</w:t>
+      </w:r>
+    </w:p>
+    <w:p>
+      <w:pPr>
+        <w:pStyle w:val="Normal"/>
+        <w:widowControl/>
+        <w:bidi w:val="0"/>
+        <w:spacing w:lineRule="auto" w:line="276" w:before="0" w:after="200"/>
+        <w:jc w:val="left"/>
+        <w:rPr>
+          <w:sz w:val="19"/>
+        </w:rPr>
+      </w:pPr>
+      <w:r>
+        <w:rPr>
+          <w:sz w:val="19"/>
+        </w:rPr>
+        <w:t>BulbPlus will support CartesianConversionType and NormalizeType</w:t>
+      </w:r>
+    </w:p>
+    <w:p>
+      <w:pPr>
+        <w:pStyle w:val="Normal"/>
+        <w:widowControl/>
+        <w:bidi w:val="0"/>
+        <w:spacing w:lineRule="auto" w:line="276" w:before="0" w:after="200"/>
+        <w:jc w:val="left"/>
+        <w:rPr>
+          <w:sz w:val="19"/>
+        </w:rPr>
+      </w:pPr>
+      <w:r>
+        <w:rPr>
+          <w:sz w:val="19"/>
+        </w:rPr>
+      </w:r>
+    </w:p>
+    <w:p>
+      <w:pPr>
+        <w:pStyle w:val="Normal"/>
+        <w:widowControl/>
+        <w:bidi w:val="0"/>
+        <w:spacing w:lineRule="auto" w:line="276" w:before="0" w:after="200"/>
+        <w:jc w:val="left"/>
+        <w:rPr>
+          <w:sz w:val="19"/>
+        </w:rPr>
+      </w:pPr>
+      <w:r>
+        <w:rPr>
+          <w:sz w:val="19"/>
+        </w:rPr>
+        <w:t>Step 1</w:t>
+      </w:r>
+    </w:p>
+    <w:p>
+      <w:pPr>
+        <w:pStyle w:val="Normal"/>
+        <w:widowControl/>
+        <w:bidi w:val="0"/>
+        <w:spacing w:lineRule="auto" w:line="276" w:before="0" w:after="200"/>
+        <w:jc w:val="left"/>
+        <w:rPr/>
+      </w:pPr>
+      <w:r>
+        <w:rPr>
+          <w:sz w:val="19"/>
+        </w:rPr>
+        <w:t>Break FractalType out of TraceParams file. Put other enums in other files too. -ok</w:t>
+      </w:r>
+    </w:p>
+    <w:p>
+      <w:pPr>
+        <w:pStyle w:val="Normal"/>
+        <w:widowControl/>
+        <w:bidi w:val="0"/>
+        <w:spacing w:lineRule="auto" w:line="276" w:before="0" w:after="200"/>
+        <w:jc w:val="left"/>
+        <w:rPr/>
+      </w:pPr>
+      <w:r>
+        <w:rPr>
+          <w:sz w:val="19"/>
+        </w:rPr>
+        <w:t>Add NormalizationRoot.</w:t>
+      </w:r>
+    </w:p>
+    <w:p>
+      <w:pPr>
+        <w:pStyle w:val="Normal"/>
+        <w:widowControl/>
+        <w:bidi w:val="0"/>
+        <w:spacing w:lineRule="auto" w:line="276" w:before="0" w:after="200"/>
+        <w:jc w:val="left"/>
+        <w:rPr/>
+      </w:pPr>
+      <w:r>
+        <w:rPr>
+          <w:sz w:val="19"/>
+        </w:rPr>
+        <w:t>Add to FractalParams -ok</w:t>
+      </w:r>
+    </w:p>
+    <w:p>
+      <w:pPr>
+        <w:pStyle w:val="Normal"/>
+        <w:widowControl/>
+        <w:bidi w:val="0"/>
+        <w:spacing w:lineRule="auto" w:line="276" w:before="0" w:after="200"/>
+        <w:jc w:val="left"/>
+        <w:rPr/>
+      </w:pPr>
+      <w:r>
+        <w:rPr>
+          <w:sz w:val="19"/>
+        </w:rPr>
+        <w:t>Work out serialization -ok</w:t>
+      </w:r>
+    </w:p>
+    <w:p>
+      <w:pPr>
+        <w:pStyle w:val="Normal"/>
+        <w:widowControl/>
+        <w:bidi w:val="0"/>
+        <w:spacing w:lineRule="auto" w:line="276" w:before="0" w:after="200"/>
+        <w:jc w:val="left"/>
+        <w:rPr/>
+      </w:pPr>
+      <w:r>
+        <w:rPr>
+          <w:sz w:val="19"/>
+        </w:rPr>
+        <w:t>Add to UI</w:t>
+      </w:r>
+    </w:p>
+    <w:p>
+      <w:pPr>
+        <w:pStyle w:val="Normal"/>
+        <w:widowControl/>
+        <w:bidi w:val="0"/>
+        <w:spacing w:lineRule="auto" w:line="276" w:before="0" w:after="200"/>
+        <w:jc w:val="left"/>
+        <w:rPr/>
+      </w:pPr>
+      <w:r>
+        <w:rPr>
+          <w:sz w:val="19"/>
+        </w:rPr>
+        <w:tab/>
+        <w:t>combos -ok</w:t>
+      </w:r>
+    </w:p>
+    <w:p>
+      <w:pPr>
+        <w:pStyle w:val="Normal"/>
+        <w:widowControl/>
+        <w:bidi w:val="0"/>
+        <w:spacing w:lineRule="auto" w:line="276" w:before="0" w:after="200"/>
+        <w:jc w:val="left"/>
+        <w:rPr/>
+      </w:pPr>
+      <w:r>
+        <w:rPr>
+          <w:sz w:val="19"/>
+        </w:rPr>
+        <w:tab/>
+        <w:t>add members -ok</w:t>
+      </w:r>
+    </w:p>
+    <w:p>
+      <w:pPr>
+        <w:pStyle w:val="Normal"/>
+        <w:widowControl/>
+        <w:bidi w:val="0"/>
+        <w:spacing w:lineRule="auto" w:line="276" w:before="0" w:after="200"/>
+        <w:jc w:val="left"/>
+        <w:rPr/>
+      </w:pPr>
+      <w:r>
+        <w:rPr>
+          <w:sz w:val="19"/>
+        </w:rPr>
+        <w:tab/>
+        <w:t>implement combos -ok</w:t>
+      </w:r>
+    </w:p>
+    <w:p>
+      <w:pPr>
+        <w:pStyle w:val="Normal"/>
+        <w:widowControl/>
+        <w:bidi w:val="0"/>
+        <w:spacing w:lineRule="auto" w:line="276" w:before="0" w:after="200"/>
+        <w:jc w:val="left"/>
+        <w:rPr/>
+      </w:pPr>
+      <w:r>
+        <w:rPr>
+          <w:sz w:val="19"/>
+        </w:rPr>
+        <w:tab/>
+        <w:t>Add normalizationRoot -ok</w:t>
+      </w:r>
+    </w:p>
+    <w:p>
+      <w:pPr>
+        <w:pStyle w:val="Normal"/>
+        <w:widowControl/>
+        <w:bidi w:val="0"/>
+        <w:spacing w:lineRule="auto" w:line="276" w:before="0" w:after="200"/>
+        <w:jc w:val="left"/>
+        <w:rPr/>
+      </w:pPr>
+      <w:r>
+        <w:rPr>
+          <w:sz w:val="19"/>
+        </w:rPr>
+        <w:tab/>
+        <w:t>Hook up new fields to page -ok</w:t>
+      </w:r>
+    </w:p>
+    <w:p>
+      <w:pPr>
+        <w:pStyle w:val="Normal"/>
+        <w:widowControl/>
+        <w:bidi w:val="0"/>
+        <w:spacing w:lineRule="auto" w:line="276" w:before="0" w:after="200"/>
+        <w:jc w:val="left"/>
+        <w:rPr/>
+      </w:pPr>
+      <w:r>
+        <w:rPr>
+          <w:sz w:val="19"/>
+        </w:rPr>
+        <w:t>Hook up new types to rayTracer creation;</w:t>
+      </w:r>
+    </w:p>
+    <w:p>
+      <w:pPr>
+        <w:pStyle w:val="Normal"/>
+        <w:widowControl/>
+        <w:bidi w:val="0"/>
+        <w:spacing w:lineRule="auto" w:line="276" w:before="0" w:after="200"/>
+        <w:jc w:val="left"/>
+        <w:rPr/>
+      </w:pPr>
+      <w:r>
+        <w:rPr>
+          <w:sz w:val="19"/>
+        </w:rPr>
+        <w:t>Disable cartesian and normal when appropriate</w:t>
+      </w:r>
+    </w:p>
+    <w:p>
+      <w:pPr>
+        <w:pStyle w:val="Normal"/>
+        <w:widowControl/>
+        <w:bidi w:val="0"/>
+        <w:spacing w:lineRule="auto" w:line="276" w:before="0" w:after="200"/>
+        <w:jc w:val="left"/>
+        <w:rPr>
+          <w:sz w:val="19"/>
+        </w:rPr>
+      </w:pPr>
+      <w:r>
+        <w:rPr>
+          <w:sz w:val="19"/>
+        </w:rPr>
+        <w:t>Implement new IrayTracer</w:t>
+      </w:r>
+    </w:p>
+    <w:p>
+      <w:pPr>
+        <w:pStyle w:val="Normal"/>
+        <w:widowControl/>
+        <w:bidi w:val="0"/>
+        <w:spacing w:lineRule="auto" w:line="276" w:before="0" w:after="200"/>
+        <w:jc w:val="left"/>
+        <w:rPr>
+          <w:sz w:val="19"/>
+        </w:rPr>
+      </w:pPr>
+      <w:r>
+        <w:rPr>
+          <w:sz w:val="19"/>
+        </w:rPr>
+        <w:t>Hook up</w:t>
+      </w:r>
+    </w:p>
+    <w:p>
+      <w:pPr>
+        <w:pStyle w:val="Normal"/>
+        <w:widowControl/>
+        <w:bidi w:val="0"/>
+        <w:spacing w:lineRule="auto" w:line="276" w:before="0" w:after="200"/>
+        <w:jc w:val="left"/>
+        <w:rPr>
+          <w:sz w:val="19"/>
+        </w:rPr>
+      </w:pPr>
+      <w:r>
+        <w:rPr/>
+      </w:r>
+    </w:p>
+    <w:p>
+      <w:pPr>
+        <w:pStyle w:val="Normal"/>
+        <w:widowControl/>
+        <w:bidi w:val="0"/>
+        <w:spacing w:lineRule="auto" w:line="276" w:before="0" w:after="200"/>
+        <w:jc w:val="left"/>
+        <w:rPr/>
+      </w:pPr>
+      <w:r>
+        <w:rPr>
+          <w:sz w:val="19"/>
+        </w:rPr>
+        <w:t>8/20/19</w:t>
+      </w:r>
+    </w:p>
+    <w:p>
+      <w:pPr>
+        <w:pStyle w:val="Normal"/>
+        <w:widowControl/>
+        <w:bidi w:val="0"/>
+        <w:spacing w:lineRule="auto" w:line="276" w:before="0" w:after="200"/>
+        <w:jc w:val="left"/>
+        <w:rPr/>
+      </w:pPr>
+      <w:r>
+        <w:rPr>
+          <w:sz w:val="19"/>
+        </w:rPr>
+        <w:t xml:space="preserve">Commit </w:t>
+      </w:r>
+    </w:p>
+    <w:p>
+      <w:pPr>
+        <w:pStyle w:val="Normal"/>
+        <w:widowControl/>
+        <w:bidi w:val="0"/>
+        <w:spacing w:lineRule="auto" w:line="276" w:before="0" w:after="200"/>
+        <w:jc w:val="left"/>
+        <w:rPr/>
+      </w:pPr>
+      <w:r>
+        <w:rPr>
+          <w:sz w:val="19"/>
+        </w:rPr>
+        <w:t>Implemented different cartesian coordinate conversions. Added CartesianConversionType and BulbNormalizationType.</w:t>
       </w:r>
     </w:p>
     <w:p>
@@ -69475,6 +70076,594 @@
   </w:style>
   <w:style w:type="character" w:styleId="ListLabel1905">
     <w:name w:val="ListLabel 1905"/>
+    <w:qFormat/>
+    <w:rPr>
+      <w:sz w:val="19"/>
+    </w:rPr>
+  </w:style>
+  <w:style w:type="character" w:styleId="ListLabel1906">
+    <w:name w:val="ListLabel 1906"/>
+    <w:qFormat/>
+    <w:rPr>
+      <w:rFonts w:cs="Consolas"/>
+      <w:color w:val="000000"/>
+      <w:sz w:val="19"/>
+    </w:rPr>
+  </w:style>
+  <w:style w:type="character" w:styleId="ListLabel1907">
+    <w:name w:val="ListLabel 1907"/>
+    <w:qFormat/>
+    <w:rPr>
+      <w:rFonts w:cs="Consolas"/>
+      <w:color w:val="000000"/>
+      <w:sz w:val="19"/>
+    </w:rPr>
+  </w:style>
+  <w:style w:type="character" w:styleId="ListLabel1908">
+    <w:name w:val="ListLabel 1908"/>
+    <w:qFormat/>
+    <w:rPr>
+      <w:rFonts w:cs="Consolas"/>
+      <w:color w:val="000000"/>
+      <w:sz w:val="19"/>
+    </w:rPr>
+  </w:style>
+  <w:style w:type="character" w:styleId="ListLabel1909">
+    <w:name w:val="ListLabel 1909"/>
+    <w:qFormat/>
+    <w:rPr>
+      <w:rFonts w:cs="Consolas"/>
+      <w:color w:val="000000"/>
+      <w:sz w:val="19"/>
+    </w:rPr>
+  </w:style>
+  <w:style w:type="character" w:styleId="ListLabel1910">
+    <w:name w:val="ListLabel 1910"/>
+    <w:qFormat/>
+    <w:rPr>
+      <w:rFonts w:ascii="apple-system;BlinkMacSystemFont;Segoe UI;Helvetica;Arial;sans-serif;Apple Color Emoji;Segoe UI Emoji;Segoe UI Symbol" w:hAnsi="apple-system;BlinkMacSystemFont;Segoe UI;Helvetica;Arial;sans-serif;Apple Color Emoji;Segoe UI Emoji;Segoe UI Symbol" w:cs="OpenSymbol"/>
+      <w:b w:val="false"/>
+      <w:sz w:val="24"/>
+    </w:rPr>
+  </w:style>
+  <w:style w:type="character" w:styleId="ListLabel1911">
+    <w:name w:val="ListLabel 1911"/>
+    <w:qFormat/>
+    <w:rPr>
+      <w:rFonts w:cs="OpenSymbol"/>
+    </w:rPr>
+  </w:style>
+  <w:style w:type="character" w:styleId="ListLabel1912">
+    <w:name w:val="ListLabel 1912"/>
+    <w:qFormat/>
+    <w:rPr>
+      <w:rFonts w:cs="OpenSymbol"/>
+    </w:rPr>
+  </w:style>
+  <w:style w:type="character" w:styleId="ListLabel1913">
+    <w:name w:val="ListLabel 1913"/>
+    <w:qFormat/>
+    <w:rPr>
+      <w:rFonts w:cs="OpenSymbol"/>
+    </w:rPr>
+  </w:style>
+  <w:style w:type="character" w:styleId="ListLabel1914">
+    <w:name w:val="ListLabel 1914"/>
+    <w:qFormat/>
+    <w:rPr>
+      <w:rFonts w:cs="OpenSymbol"/>
+    </w:rPr>
+  </w:style>
+  <w:style w:type="character" w:styleId="ListLabel1915">
+    <w:name w:val="ListLabel 1915"/>
+    <w:qFormat/>
+    <w:rPr>
+      <w:rFonts w:cs="OpenSymbol"/>
+    </w:rPr>
+  </w:style>
+  <w:style w:type="character" w:styleId="ListLabel1916">
+    <w:name w:val="ListLabel 1916"/>
+    <w:qFormat/>
+    <w:rPr>
+      <w:rFonts w:cs="OpenSymbol"/>
+    </w:rPr>
+  </w:style>
+  <w:style w:type="character" w:styleId="ListLabel1917">
+    <w:name w:val="ListLabel 1917"/>
+    <w:qFormat/>
+    <w:rPr>
+      <w:rFonts w:cs="OpenSymbol"/>
+    </w:rPr>
+  </w:style>
+  <w:style w:type="character" w:styleId="ListLabel1918">
+    <w:name w:val="ListLabel 1918"/>
+    <w:qFormat/>
+    <w:rPr>
+      <w:rFonts w:cs="OpenSymbol"/>
+    </w:rPr>
+  </w:style>
+  <w:style w:type="character" w:styleId="ListLabel1919">
+    <w:name w:val="ListLabel 1919"/>
+    <w:qFormat/>
+    <w:rPr>
+      <w:rFonts w:cs="Calibri" w:cstheme="minorHAnsi"/>
+      <w:sz w:val="28"/>
+      <w:szCs w:val="28"/>
+    </w:rPr>
+  </w:style>
+  <w:style w:type="character" w:styleId="ListLabel1920">
+    <w:name w:val="ListLabel 1920"/>
+    <w:qFormat/>
+    <w:rPr>
+      <w:rFonts w:eastAsia="" w:eastAsiaTheme="majorEastAsia"/>
+      <w:color w:val="003080"/>
+      <w:sz w:val="19"/>
+      <w:szCs w:val="19"/>
+    </w:rPr>
+  </w:style>
+  <w:style w:type="character" w:styleId="ListLabel1921">
+    <w:name w:val="ListLabel 1921"/>
+    <w:qFormat/>
+    <w:rPr/>
+  </w:style>
+  <w:style w:type="character" w:styleId="ListLabel1922">
+    <w:name w:val="ListLabel 1922"/>
+    <w:qFormat/>
+    <w:rPr>
+      <w:rFonts w:cs="Calibri" w:cstheme="minorHAnsi"/>
+      <w:iCs/>
+      <w:sz w:val="24"/>
+      <w:szCs w:val="24"/>
+    </w:rPr>
+  </w:style>
+  <w:style w:type="character" w:styleId="ListLabel1923">
+    <w:name w:val="ListLabel 1923"/>
+    <w:qFormat/>
+    <w:rPr>
+      <w:rFonts w:ascii="Segoe UI;SegoeUI;Segoe WP;Helvetica Neue;Helvetica;Tahoma;Arial;sans-serif" w:hAnsi="Segoe UI;SegoeUI;Segoe WP;Helvetica Neue;Helvetica;Tahoma;Arial;sans-serif"/>
+      <w:b w:val="false"/>
+      <w:i w:val="false"/>
+      <w:caps w:val="false"/>
+      <w:smallCaps w:val="false"/>
+      <w:strike w:val="false"/>
+      <w:dstrike w:val="false"/>
+      <w:spacing w:val="0"/>
+      <w:sz w:val="21"/>
+      <w:highlight w:val="white"/>
+      <w:u w:val="none"/>
+      <w:effect w:val="none"/>
+    </w:rPr>
+  </w:style>
+  <w:style w:type="character" w:styleId="ListLabel1924">
+    <w:name w:val="ListLabel 1924"/>
+    <w:qFormat/>
+    <w:rPr>
+      <w:rFonts w:ascii="Times New Roman;serif" w:hAnsi="Times New Roman;serif"/>
+      <w:b w:val="false"/>
+      <w:i w:val="false"/>
+      <w:caps w:val="false"/>
+      <w:smallCaps w:val="false"/>
+      <w:color w:val="800080"/>
+      <w:spacing w:val="0"/>
+      <w:sz w:val="24"/>
+      <w:u w:val="single"/>
+    </w:rPr>
+  </w:style>
+  <w:style w:type="character" w:styleId="ListLabel1925">
+    <w:name w:val="ListLabel 1925"/>
+    <w:qFormat/>
+    <w:rPr>
+      <w:rFonts w:ascii="Consolas" w:hAnsi="Consolas"/>
+      <w:i w:val="false"/>
+      <w:iCs w:val="false"/>
+      <w:color w:val="auto"/>
+      <w:sz w:val="19"/>
+    </w:rPr>
+  </w:style>
+  <w:style w:type="character" w:styleId="ListLabel1926">
+    <w:name w:val="ListLabel 1926"/>
+    <w:qFormat/>
+    <w:rPr>
+      <w:rFonts w:ascii="Consolas" w:hAnsi="Consolas"/>
+      <w:i w:val="false"/>
+      <w:color w:val="000000"/>
+      <w:sz w:val="19"/>
+    </w:rPr>
+  </w:style>
+  <w:style w:type="character" w:styleId="ListLabel1927">
+    <w:name w:val="ListLabel 1927"/>
+    <w:qFormat/>
+    <w:rPr>
+      <w:sz w:val="19"/>
+    </w:rPr>
+  </w:style>
+  <w:style w:type="character" w:styleId="ListLabel1928">
+    <w:name w:val="ListLabel 1928"/>
+    <w:qFormat/>
+    <w:rPr>
+      <w:rFonts w:cs="Consolas"/>
+      <w:color w:val="000000"/>
+      <w:sz w:val="19"/>
+    </w:rPr>
+  </w:style>
+  <w:style w:type="character" w:styleId="ListLabel1929">
+    <w:name w:val="ListLabel 1929"/>
+    <w:qFormat/>
+    <w:rPr>
+      <w:rFonts w:cs="Consolas"/>
+      <w:color w:val="000000"/>
+      <w:sz w:val="19"/>
+    </w:rPr>
+  </w:style>
+  <w:style w:type="character" w:styleId="ListLabel1930">
+    <w:name w:val="ListLabel 1930"/>
+    <w:qFormat/>
+    <w:rPr>
+      <w:rFonts w:cs="Consolas"/>
+      <w:color w:val="000000"/>
+      <w:sz w:val="19"/>
+    </w:rPr>
+  </w:style>
+  <w:style w:type="character" w:styleId="ListLabel1931">
+    <w:name w:val="ListLabel 1931"/>
+    <w:qFormat/>
+    <w:rPr>
+      <w:rFonts w:cs="Consolas"/>
+      <w:color w:val="000000"/>
+      <w:sz w:val="19"/>
+    </w:rPr>
+  </w:style>
+  <w:style w:type="character" w:styleId="ListLabel1932">
+    <w:name w:val="ListLabel 1932"/>
+    <w:qFormat/>
+    <w:rPr>
+      <w:rFonts w:ascii="apple-system;BlinkMacSystemFont;Segoe UI;Helvetica;Arial;sans-serif;Apple Color Emoji;Segoe UI Emoji;Segoe UI Symbol" w:hAnsi="apple-system;BlinkMacSystemFont;Segoe UI;Helvetica;Arial;sans-serif;Apple Color Emoji;Segoe UI Emoji;Segoe UI Symbol" w:cs="OpenSymbol"/>
+      <w:b w:val="false"/>
+      <w:sz w:val="24"/>
+    </w:rPr>
+  </w:style>
+  <w:style w:type="character" w:styleId="ListLabel1933">
+    <w:name w:val="ListLabel 1933"/>
+    <w:qFormat/>
+    <w:rPr>
+      <w:rFonts w:cs="OpenSymbol"/>
+    </w:rPr>
+  </w:style>
+  <w:style w:type="character" w:styleId="ListLabel1934">
+    <w:name w:val="ListLabel 1934"/>
+    <w:qFormat/>
+    <w:rPr>
+      <w:rFonts w:cs="OpenSymbol"/>
+    </w:rPr>
+  </w:style>
+  <w:style w:type="character" w:styleId="ListLabel1935">
+    <w:name w:val="ListLabel 1935"/>
+    <w:qFormat/>
+    <w:rPr>
+      <w:rFonts w:cs="OpenSymbol"/>
+    </w:rPr>
+  </w:style>
+  <w:style w:type="character" w:styleId="ListLabel1936">
+    <w:name w:val="ListLabel 1936"/>
+    <w:qFormat/>
+    <w:rPr>
+      <w:rFonts w:cs="OpenSymbol"/>
+    </w:rPr>
+  </w:style>
+  <w:style w:type="character" w:styleId="ListLabel1937">
+    <w:name w:val="ListLabel 1937"/>
+    <w:qFormat/>
+    <w:rPr>
+      <w:rFonts w:cs="OpenSymbol"/>
+    </w:rPr>
+  </w:style>
+  <w:style w:type="character" w:styleId="ListLabel1938">
+    <w:name w:val="ListLabel 1938"/>
+    <w:qFormat/>
+    <w:rPr>
+      <w:rFonts w:cs="OpenSymbol"/>
+    </w:rPr>
+  </w:style>
+  <w:style w:type="character" w:styleId="ListLabel1939">
+    <w:name w:val="ListLabel 1939"/>
+    <w:qFormat/>
+    <w:rPr>
+      <w:rFonts w:cs="OpenSymbol"/>
+    </w:rPr>
+  </w:style>
+  <w:style w:type="character" w:styleId="ListLabel1940">
+    <w:name w:val="ListLabel 1940"/>
+    <w:qFormat/>
+    <w:rPr>
+      <w:rFonts w:cs="OpenSymbol"/>
+    </w:rPr>
+  </w:style>
+  <w:style w:type="character" w:styleId="ListLabel1941">
+    <w:name w:val="ListLabel 1941"/>
+    <w:qFormat/>
+    <w:rPr>
+      <w:rFonts w:cs="Calibri" w:cstheme="minorHAnsi"/>
+      <w:sz w:val="28"/>
+      <w:szCs w:val="28"/>
+    </w:rPr>
+  </w:style>
+  <w:style w:type="character" w:styleId="ListLabel1942">
+    <w:name w:val="ListLabel 1942"/>
+    <w:qFormat/>
+    <w:rPr>
+      <w:rFonts w:eastAsia="" w:eastAsiaTheme="majorEastAsia"/>
+      <w:color w:val="003080"/>
+      <w:sz w:val="19"/>
+      <w:szCs w:val="19"/>
+    </w:rPr>
+  </w:style>
+  <w:style w:type="character" w:styleId="ListLabel1943">
+    <w:name w:val="ListLabel 1943"/>
+    <w:qFormat/>
+    <w:rPr/>
+  </w:style>
+  <w:style w:type="character" w:styleId="ListLabel1944">
+    <w:name w:val="ListLabel 1944"/>
+    <w:qFormat/>
+    <w:rPr>
+      <w:rFonts w:cs="Calibri" w:cstheme="minorHAnsi"/>
+      <w:iCs/>
+      <w:sz w:val="24"/>
+      <w:szCs w:val="24"/>
+    </w:rPr>
+  </w:style>
+  <w:style w:type="character" w:styleId="ListLabel1945">
+    <w:name w:val="ListLabel 1945"/>
+    <w:qFormat/>
+    <w:rPr>
+      <w:rFonts w:ascii="Segoe UI;SegoeUI;Segoe WP;Helvetica Neue;Helvetica;Tahoma;Arial;sans-serif" w:hAnsi="Segoe UI;SegoeUI;Segoe WP;Helvetica Neue;Helvetica;Tahoma;Arial;sans-serif"/>
+      <w:b w:val="false"/>
+      <w:i w:val="false"/>
+      <w:caps w:val="false"/>
+      <w:smallCaps w:val="false"/>
+      <w:strike w:val="false"/>
+      <w:dstrike w:val="false"/>
+      <w:spacing w:val="0"/>
+      <w:sz w:val="21"/>
+      <w:highlight w:val="white"/>
+      <w:u w:val="none"/>
+      <w:effect w:val="none"/>
+    </w:rPr>
+  </w:style>
+  <w:style w:type="character" w:styleId="ListLabel1946">
+    <w:name w:val="ListLabel 1946"/>
+    <w:qFormat/>
+    <w:rPr>
+      <w:rFonts w:ascii="Times New Roman;serif" w:hAnsi="Times New Roman;serif"/>
+      <w:b w:val="false"/>
+      <w:i w:val="false"/>
+      <w:caps w:val="false"/>
+      <w:smallCaps w:val="false"/>
+      <w:color w:val="800080"/>
+      <w:spacing w:val="0"/>
+      <w:sz w:val="24"/>
+      <w:u w:val="single"/>
+    </w:rPr>
+  </w:style>
+  <w:style w:type="character" w:styleId="ListLabel1947">
+    <w:name w:val="ListLabel 1947"/>
+    <w:qFormat/>
+    <w:rPr>
+      <w:rFonts w:ascii="Consolas" w:hAnsi="Consolas"/>
+      <w:i w:val="false"/>
+      <w:iCs w:val="false"/>
+      <w:color w:val="auto"/>
+      <w:sz w:val="19"/>
+    </w:rPr>
+  </w:style>
+  <w:style w:type="character" w:styleId="ListLabel1948">
+    <w:name w:val="ListLabel 1948"/>
+    <w:qFormat/>
+    <w:rPr>
+      <w:rFonts w:ascii="Consolas" w:hAnsi="Consolas"/>
+      <w:i w:val="false"/>
+      <w:color w:val="000000"/>
+      <w:sz w:val="19"/>
+    </w:rPr>
+  </w:style>
+  <w:style w:type="character" w:styleId="ListLabel1949">
+    <w:name w:val="ListLabel 1949"/>
+    <w:qFormat/>
+    <w:rPr>
+      <w:sz w:val="19"/>
+    </w:rPr>
+  </w:style>
+  <w:style w:type="character" w:styleId="ListLabel1950">
+    <w:name w:val="ListLabel 1950"/>
+    <w:qFormat/>
+    <w:rPr>
+      <w:rFonts w:cs="Consolas"/>
+      <w:color w:val="000000"/>
+      <w:sz w:val="19"/>
+    </w:rPr>
+  </w:style>
+  <w:style w:type="character" w:styleId="ListLabel1951">
+    <w:name w:val="ListLabel 1951"/>
+    <w:qFormat/>
+    <w:rPr>
+      <w:rFonts w:cs="Consolas"/>
+      <w:color w:val="000000"/>
+      <w:sz w:val="19"/>
+    </w:rPr>
+  </w:style>
+  <w:style w:type="character" w:styleId="ListLabel1952">
+    <w:name w:val="ListLabel 1952"/>
+    <w:qFormat/>
+    <w:rPr>
+      <w:rFonts w:cs="Consolas"/>
+      <w:color w:val="000000"/>
+      <w:sz w:val="19"/>
+    </w:rPr>
+  </w:style>
+  <w:style w:type="character" w:styleId="ListLabel1953">
+    <w:name w:val="ListLabel 1953"/>
+    <w:qFormat/>
+    <w:rPr>
+      <w:rFonts w:cs="Consolas"/>
+      <w:color w:val="000000"/>
+      <w:sz w:val="19"/>
+    </w:rPr>
+  </w:style>
+  <w:style w:type="character" w:styleId="ListLabel1954">
+    <w:name w:val="ListLabel 1954"/>
+    <w:qFormat/>
+    <w:rPr>
+      <w:rFonts w:ascii="apple-system;BlinkMacSystemFont;Segoe UI;Helvetica;Arial;sans-serif;Apple Color Emoji;Segoe UI Emoji;Segoe UI Symbol" w:hAnsi="apple-system;BlinkMacSystemFont;Segoe UI;Helvetica;Arial;sans-serif;Apple Color Emoji;Segoe UI Emoji;Segoe UI Symbol" w:cs="OpenSymbol"/>
+      <w:b w:val="false"/>
+      <w:sz w:val="24"/>
+    </w:rPr>
+  </w:style>
+  <w:style w:type="character" w:styleId="ListLabel1955">
+    <w:name w:val="ListLabel 1955"/>
+    <w:qFormat/>
+    <w:rPr>
+      <w:rFonts w:cs="OpenSymbol"/>
+    </w:rPr>
+  </w:style>
+  <w:style w:type="character" w:styleId="ListLabel1956">
+    <w:name w:val="ListLabel 1956"/>
+    <w:qFormat/>
+    <w:rPr>
+      <w:rFonts w:cs="OpenSymbol"/>
+    </w:rPr>
+  </w:style>
+  <w:style w:type="character" w:styleId="ListLabel1957">
+    <w:name w:val="ListLabel 1957"/>
+    <w:qFormat/>
+    <w:rPr>
+      <w:rFonts w:cs="OpenSymbol"/>
+    </w:rPr>
+  </w:style>
+  <w:style w:type="character" w:styleId="ListLabel1958">
+    <w:name w:val="ListLabel 1958"/>
+    <w:qFormat/>
+    <w:rPr>
+      <w:rFonts w:cs="OpenSymbol"/>
+    </w:rPr>
+  </w:style>
+  <w:style w:type="character" w:styleId="ListLabel1959">
+    <w:name w:val="ListLabel 1959"/>
+    <w:qFormat/>
+    <w:rPr>
+      <w:rFonts w:cs="OpenSymbol"/>
+    </w:rPr>
+  </w:style>
+  <w:style w:type="character" w:styleId="ListLabel1960">
+    <w:name w:val="ListLabel 1960"/>
+    <w:qFormat/>
+    <w:rPr>
+      <w:rFonts w:cs="OpenSymbol"/>
+    </w:rPr>
+  </w:style>
+  <w:style w:type="character" w:styleId="ListLabel1961">
+    <w:name w:val="ListLabel 1961"/>
+    <w:qFormat/>
+    <w:rPr>
+      <w:rFonts w:cs="OpenSymbol"/>
+    </w:rPr>
+  </w:style>
+  <w:style w:type="character" w:styleId="ListLabel1962">
+    <w:name w:val="ListLabel 1962"/>
+    <w:qFormat/>
+    <w:rPr>
+      <w:rFonts w:cs="OpenSymbol"/>
+    </w:rPr>
+  </w:style>
+  <w:style w:type="character" w:styleId="ListLabel1963">
+    <w:name w:val="ListLabel 1963"/>
+    <w:qFormat/>
+    <w:rPr>
+      <w:rFonts w:cs="Calibri" w:cstheme="minorHAnsi"/>
+      <w:sz w:val="28"/>
+      <w:szCs w:val="28"/>
+    </w:rPr>
+  </w:style>
+  <w:style w:type="character" w:styleId="ListLabel1964">
+    <w:name w:val="ListLabel 1964"/>
+    <w:qFormat/>
+    <w:rPr>
+      <w:rFonts w:eastAsia="" w:eastAsiaTheme="majorEastAsia"/>
+      <w:color w:val="003080"/>
+      <w:sz w:val="19"/>
+      <w:szCs w:val="19"/>
+    </w:rPr>
+  </w:style>
+  <w:style w:type="character" w:styleId="ListLabel1965">
+    <w:name w:val="ListLabel 1965"/>
+    <w:qFormat/>
+    <w:rPr/>
+  </w:style>
+  <w:style w:type="character" w:styleId="ListLabel1966">
+    <w:name w:val="ListLabel 1966"/>
+    <w:qFormat/>
+    <w:rPr>
+      <w:rFonts w:cs="Calibri" w:cstheme="minorHAnsi"/>
+      <w:iCs/>
+      <w:sz w:val="24"/>
+      <w:szCs w:val="24"/>
+    </w:rPr>
+  </w:style>
+  <w:style w:type="character" w:styleId="ListLabel1967">
+    <w:name w:val="ListLabel 1967"/>
+    <w:qFormat/>
+    <w:rPr>
+      <w:rFonts w:ascii="Segoe UI;SegoeUI;Segoe WP;Helvetica Neue;Helvetica;Tahoma;Arial;sans-serif" w:hAnsi="Segoe UI;SegoeUI;Segoe WP;Helvetica Neue;Helvetica;Tahoma;Arial;sans-serif"/>
+      <w:b w:val="false"/>
+      <w:i w:val="false"/>
+      <w:caps w:val="false"/>
+      <w:smallCaps w:val="false"/>
+      <w:strike w:val="false"/>
+      <w:dstrike w:val="false"/>
+      <w:spacing w:val="0"/>
+      <w:sz w:val="21"/>
+      <w:highlight w:val="white"/>
+      <w:u w:val="none"/>
+      <w:effect w:val="none"/>
+    </w:rPr>
+  </w:style>
+  <w:style w:type="character" w:styleId="ListLabel1968">
+    <w:name w:val="ListLabel 1968"/>
+    <w:qFormat/>
+    <w:rPr>
+      <w:rFonts w:ascii="Times New Roman;serif" w:hAnsi="Times New Roman;serif"/>
+      <w:b w:val="false"/>
+      <w:i w:val="false"/>
+      <w:caps w:val="false"/>
+      <w:smallCaps w:val="false"/>
+      <w:color w:val="800080"/>
+      <w:spacing w:val="0"/>
+      <w:sz w:val="24"/>
+      <w:u w:val="single"/>
+    </w:rPr>
+  </w:style>
+  <w:style w:type="character" w:styleId="ListLabel1969">
+    <w:name w:val="ListLabel 1969"/>
+    <w:qFormat/>
+    <w:rPr>
+      <w:rFonts w:ascii="Consolas" w:hAnsi="Consolas"/>
+      <w:i w:val="false"/>
+      <w:iCs w:val="false"/>
+      <w:color w:val="auto"/>
+      <w:sz w:val="19"/>
+    </w:rPr>
+  </w:style>
+  <w:style w:type="character" w:styleId="ListLabel1970">
+    <w:name w:val="ListLabel 1970"/>
+    <w:qFormat/>
+    <w:rPr>
+      <w:rFonts w:ascii="Consolas" w:hAnsi="Consolas"/>
+      <w:i w:val="false"/>
+      <w:color w:val="000000"/>
+      <w:sz w:val="19"/>
+    </w:rPr>
+  </w:style>
+  <w:style w:type="character" w:styleId="ListLabel1971">
+    <w:name w:val="ListLabel 1971"/>
     <w:qFormat/>
     <w:rPr>
       <w:sz w:val="19"/>

</xml_diff>

<commit_message>
Updated distance formula on Ingles3
</commit_message>
<xml_diff>
--- a/Fractal X plans.docx
+++ b/Fractal X plans.docx
@@ -61055,15 +61055,27 @@
         <w:bidi w:val="0"/>
         <w:spacing w:lineRule="auto" w:line="276" w:before="0" w:after="200"/>
         <w:jc w:val="left"/>
-        <w:rPr>
-          <w:rFonts w:ascii="Calibri" w:hAnsi="Calibri"/>
-          <w:i w:val="false"/>
+        <w:rPr/>
+      </w:pPr>
+      <w:r>
+        <w:rPr>
           <w:i w:val="false"/>
           <w:iCs w:val="false"/>
           <w:color w:val="auto"/>
           <w:sz w:val="26"/>
           <w:szCs w:val="26"/>
         </w:rPr>
+        <w:t xml:space="preserve">looks similar, maybe better – derivative is different - </w:t>
+      </w:r>
+    </w:p>
+    <w:p>
+      <w:pPr>
+        <w:pStyle w:val="Normal"/>
+        <w:widowControl/>
+        <w:bidi w:val="0"/>
+        <w:spacing w:lineRule="auto" w:line="276" w:before="0" w:after="200"/>
+        <w:jc w:val="left"/>
+        <w:rPr/>
       </w:pPr>
       <w:r>
         <w:rPr>
@@ -61073,7 +61085,337 @@
           <w:sz w:val="26"/>
           <w:szCs w:val="26"/>
         </w:rPr>
-        <w:t xml:space="preserve">looks similar, maybe better – derivative is different - </w:t>
+        <w:t>Next – the distance estimator is for a quarterion – try to update for this derivative</w:t>
+      </w:r>
+    </w:p>
+    <w:p>
+      <w:pPr>
+        <w:pStyle w:val="Normal"/>
+        <w:widowControl/>
+        <w:bidi w:val="0"/>
+        <w:spacing w:lineRule="auto" w:line="276" w:before="0" w:after="200"/>
+        <w:jc w:val="left"/>
+        <w:rPr>
+          <w:rFonts w:ascii="Calibri" w:hAnsi="Calibri"/>
+          <w:i w:val="false"/>
+          <w:i w:val="false"/>
+          <w:iCs w:val="false"/>
+          <w:color w:val="auto"/>
+          <w:sz w:val="26"/>
+          <w:szCs w:val="26"/>
+        </w:rPr>
+      </w:pPr>
+      <w:r>
+        <w:rPr>
+          <w:i w:val="false"/>
+          <w:iCs w:val="false"/>
+          <w:color w:val="auto"/>
+          <w:sz w:val="26"/>
+          <w:szCs w:val="26"/>
+        </w:rPr>
+      </w:r>
+    </w:p>
+    <w:p>
+      <w:pPr>
+        <w:pStyle w:val="Normal"/>
+        <w:widowControl/>
+        <w:bidi w:val="0"/>
+        <w:spacing w:lineRule="auto" w:line="276" w:before="0" w:after="200"/>
+        <w:jc w:val="left"/>
+        <w:rPr>
+          <w:rFonts w:ascii="Calibri" w:hAnsi="Calibri"/>
+          <w:i w:val="false"/>
+          <w:i w:val="false"/>
+          <w:iCs w:val="false"/>
+          <w:color w:val="auto"/>
+          <w:sz w:val="26"/>
+          <w:szCs w:val="26"/>
+        </w:rPr>
+      </w:pPr>
+      <w:r>
+        <w:rPr>
+          <w:i w:val="false"/>
+          <w:iCs w:val="false"/>
+          <w:color w:val="auto"/>
+          <w:sz w:val="26"/>
+          <w:szCs w:val="26"/>
+        </w:rPr>
+        <w:t>3/28/20</w:t>
+      </w:r>
+    </w:p>
+    <w:p>
+      <w:pPr>
+        <w:pStyle w:val="Normal"/>
+        <w:widowControl/>
+        <w:bidi w:val="0"/>
+        <w:spacing w:lineRule="auto" w:line="276" w:before="0" w:after="200"/>
+        <w:jc w:val="left"/>
+        <w:rPr>
+          <w:rFonts w:ascii="Calibri" w:hAnsi="Calibri"/>
+          <w:i w:val="false"/>
+          <w:i w:val="false"/>
+          <w:iCs w:val="false"/>
+          <w:color w:val="auto"/>
+          <w:sz w:val="26"/>
+          <w:szCs w:val="26"/>
+        </w:rPr>
+      </w:pPr>
+      <w:r>
+        <w:rPr>
+          <w:i w:val="false"/>
+          <w:iCs w:val="false"/>
+          <w:color w:val="auto"/>
+          <w:sz w:val="26"/>
+          <w:szCs w:val="26"/>
+        </w:rPr>
+        <w:t xml:space="preserve">Distance should be </w:t>
+      </w:r>
+    </w:p>
+    <w:p>
+      <w:pPr>
+        <w:pStyle w:val="Normal"/>
+        <w:widowControl/>
+        <w:bidi w:val="0"/>
+        <w:spacing w:lineRule="auto" w:line="276" w:before="0" w:after="200"/>
+        <w:jc w:val="left"/>
+        <w:rPr>
+          <w:rFonts w:ascii="Calibri" w:hAnsi="Calibri"/>
+          <w:i w:val="false"/>
+          <w:i w:val="false"/>
+          <w:iCs w:val="false"/>
+          <w:color w:val="auto"/>
+          <w:sz w:val="26"/>
+          <w:szCs w:val="26"/>
+        </w:rPr>
+      </w:pPr>
+      <w:r>
+        <w:rPr>
+          <w:i w:val="false"/>
+          <w:iCs w:val="false"/>
+          <w:color w:val="auto"/>
+          <w:sz w:val="26"/>
+          <w:szCs w:val="26"/>
+        </w:rPr>
+        <w:t>(|zn|*log|zn|)/dZn</w:t>
+      </w:r>
+    </w:p>
+    <w:p>
+      <w:pPr>
+        <w:pStyle w:val="Normal"/>
+        <w:widowControl/>
+        <w:bidi w:val="0"/>
+        <w:spacing w:lineRule="auto" w:line="276" w:before="0" w:after="200"/>
+        <w:jc w:val="left"/>
+        <w:rPr>
+          <w:rFonts w:ascii="Calibri" w:hAnsi="Calibri"/>
+          <w:i w:val="false"/>
+          <w:i w:val="false"/>
+          <w:iCs w:val="false"/>
+          <w:color w:val="auto"/>
+          <w:sz w:val="26"/>
+          <w:szCs w:val="26"/>
+        </w:rPr>
+      </w:pPr>
+      <w:r>
+        <w:rPr>
+          <w:i w:val="false"/>
+          <w:iCs w:val="false"/>
+          <w:color w:val="auto"/>
+          <w:sz w:val="26"/>
+          <w:szCs w:val="26"/>
+        </w:rPr>
+        <w:t>It looks similar to 2 but less color. Need to reduce the max ray steps or something else</w:t>
+      </w:r>
+    </w:p>
+    <w:p>
+      <w:pPr>
+        <w:pStyle w:val="Normal"/>
+        <w:widowControl/>
+        <w:bidi w:val="0"/>
+        <w:spacing w:lineRule="auto" w:line="276" w:before="0" w:after="200"/>
+        <w:jc w:val="left"/>
+        <w:rPr>
+          <w:rFonts w:ascii="Calibri" w:hAnsi="Calibri"/>
+          <w:i w:val="false"/>
+          <w:i w:val="false"/>
+          <w:iCs w:val="false"/>
+          <w:color w:val="auto"/>
+          <w:sz w:val="26"/>
+          <w:szCs w:val="26"/>
+        </w:rPr>
+      </w:pPr>
+      <w:r>
+        <w:rPr>
+          <w:i w:val="false"/>
+          <w:iCs w:val="false"/>
+          <w:color w:val="auto"/>
+          <w:sz w:val="26"/>
+          <w:szCs w:val="26"/>
+        </w:rPr>
+        <w:t>Commit</w:t>
+      </w:r>
+    </w:p>
+    <w:p>
+      <w:pPr>
+        <w:pStyle w:val="Normal"/>
+        <w:widowControl/>
+        <w:bidi w:val="0"/>
+        <w:spacing w:lineRule="auto" w:line="276" w:before="0" w:after="200"/>
+        <w:jc w:val="left"/>
+        <w:rPr>
+          <w:rFonts w:ascii="Calibri" w:hAnsi="Calibri"/>
+          <w:i w:val="false"/>
+          <w:i w:val="false"/>
+          <w:iCs w:val="false"/>
+          <w:color w:val="auto"/>
+          <w:sz w:val="26"/>
+          <w:szCs w:val="26"/>
+        </w:rPr>
+      </w:pPr>
+      <w:r>
+        <w:rPr>
+          <w:i w:val="false"/>
+          <w:iCs w:val="false"/>
+          <w:color w:val="auto"/>
+          <w:sz w:val="26"/>
+          <w:szCs w:val="26"/>
+        </w:rPr>
+        <w:t>Updated distance formula on Ingles3</w:t>
+      </w:r>
+    </w:p>
+    <w:p>
+      <w:pPr>
+        <w:pStyle w:val="Normal"/>
+        <w:widowControl/>
+        <w:bidi w:val="0"/>
+        <w:spacing w:lineRule="auto" w:line="276" w:before="0" w:after="200"/>
+        <w:jc w:val="left"/>
+        <w:rPr>
+          <w:rFonts w:ascii="Calibri" w:hAnsi="Calibri"/>
+          <w:i w:val="false"/>
+          <w:i w:val="false"/>
+          <w:iCs w:val="false"/>
+          <w:color w:val="auto"/>
+          <w:sz w:val="26"/>
+          <w:szCs w:val="26"/>
+        </w:rPr>
+      </w:pPr>
+      <w:r>
+        <w:rPr>
+          <w:i w:val="false"/>
+          <w:iCs w:val="false"/>
+          <w:color w:val="auto"/>
+          <w:sz w:val="26"/>
+          <w:szCs w:val="26"/>
+        </w:rPr>
+      </w:r>
+    </w:p>
+    <w:p>
+      <w:pPr>
+        <w:pStyle w:val="Normal"/>
+        <w:widowControl/>
+        <w:bidi w:val="0"/>
+        <w:spacing w:lineRule="auto" w:line="276" w:before="0" w:after="200"/>
+        <w:jc w:val="left"/>
+        <w:rPr>
+          <w:rFonts w:ascii="Calibri" w:hAnsi="Calibri"/>
+          <w:i w:val="false"/>
+          <w:i w:val="false"/>
+          <w:iCs w:val="false"/>
+          <w:color w:val="auto"/>
+          <w:sz w:val="26"/>
+          <w:szCs w:val="26"/>
+        </w:rPr>
+      </w:pPr>
+      <w:r>
+        <w:rPr>
+          <w:i w:val="false"/>
+          <w:iCs w:val="false"/>
+          <w:color w:val="auto"/>
+          <w:sz w:val="26"/>
+          <w:szCs w:val="26"/>
+        </w:rPr>
+      </w:r>
+    </w:p>
+    <w:p>
+      <w:pPr>
+        <w:pStyle w:val="Normal"/>
+        <w:widowControl/>
+        <w:bidi w:val="0"/>
+        <w:spacing w:lineRule="auto" w:line="276" w:before="0" w:after="200"/>
+        <w:jc w:val="left"/>
+        <w:rPr>
+          <w:rFonts w:ascii="Calibri" w:hAnsi="Calibri"/>
+          <w:i w:val="false"/>
+          <w:i w:val="false"/>
+          <w:iCs w:val="false"/>
+          <w:color w:val="auto"/>
+          <w:sz w:val="26"/>
+          <w:szCs w:val="26"/>
+        </w:rPr>
+      </w:pPr>
+      <w:r>
+        <w:rPr>
+          <w:i w:val="false"/>
+          <w:iCs w:val="false"/>
+          <w:color w:val="auto"/>
+          <w:sz w:val="26"/>
+          <w:szCs w:val="26"/>
+        </w:rPr>
+      </w:r>
+    </w:p>
+    <w:p>
+      <w:pPr>
+        <w:pStyle w:val="Normal"/>
+        <w:widowControl/>
+        <w:bidi w:val="0"/>
+        <w:spacing w:lineRule="auto" w:line="276" w:before="0" w:after="200"/>
+        <w:jc w:val="left"/>
+        <w:rPr>
+          <w:rFonts w:ascii="Calibri" w:hAnsi="Calibri"/>
+          <w:i w:val="false"/>
+          <w:i w:val="false"/>
+          <w:iCs w:val="false"/>
+          <w:color w:val="auto"/>
+          <w:sz w:val="26"/>
+          <w:szCs w:val="26"/>
+        </w:rPr>
+      </w:pPr>
+      <w:r>
+        <w:rPr>
+          <w:i w:val="false"/>
+          <w:iCs w:val="false"/>
+          <w:color w:val="auto"/>
+          <w:sz w:val="26"/>
+          <w:szCs w:val="26"/>
+        </w:rPr>
+      </w:r>
+    </w:p>
+    <w:p>
+      <w:pPr>
+        <w:pStyle w:val="Normal"/>
+        <w:widowControl/>
+        <w:bidi w:val="0"/>
+        <w:spacing w:lineRule="auto" w:line="276" w:before="0" w:after="200"/>
+        <w:jc w:val="left"/>
+        <w:rPr>
+          <w:rFonts w:ascii="Calibri" w:hAnsi="Calibri"/>
+          <w:i w:val="false"/>
+          <w:i w:val="false"/>
+          <w:iCs w:val="false"/>
+          <w:color w:val="auto"/>
+          <w:sz w:val="26"/>
+          <w:szCs w:val="26"/>
+        </w:rPr>
+      </w:pPr>
+      <w:r>
+        <w:rPr>
+          <w:i w:val="false"/>
+          <w:iCs w:val="false"/>
+          <w:color w:val="auto"/>
+          <w:sz w:val="26"/>
+          <w:szCs w:val="26"/>
+        </w:rPr>
       </w:r>
     </w:p>
     <w:p>

</xml_diff>

<commit_message>
Implemented some new Ingles3 equations but they aren’t hooked up yet
</commit_message>
<xml_diff>
--- a/Fractal X plans.docx
+++ b/Fractal X plans.docx
@@ -61335,6 +61335,7 @@
           <w:sz w:val="26"/>
           <w:szCs w:val="26"/>
         </w:rPr>
+        <w:t>4/4/20</w:t>
       </w:r>
     </w:p>
     <w:p>
@@ -61362,6 +61363,7 @@
           <w:sz w:val="26"/>
           <w:szCs w:val="26"/>
         </w:rPr>
+        <w:t>Thinking about how to implement other formulas in ingles3 such as z^3</w:t>
       </w:r>
     </w:p>
     <w:p>
@@ -61389,6 +61391,7 @@
           <w:sz w:val="26"/>
           <w:szCs w:val="26"/>
         </w:rPr>
+        <w:t>1) Make CalculateNextCycle() a function ptr. So we can assign to different functions on intialization. - ok</w:t>
       </w:r>
     </w:p>
     <w:p>
@@ -61416,6 +61419,518 @@
           <w:sz w:val="26"/>
           <w:szCs w:val="26"/>
         </w:rPr>
+        <w:t>2) Add a new enum for the formula just for ingles3</w:t>
+      </w:r>
+    </w:p>
+    <w:p>
+      <w:pPr>
+        <w:pStyle w:val="Normal"/>
+        <w:widowControl/>
+        <w:bidi w:val="0"/>
+        <w:spacing w:lineRule="auto" w:line="276" w:before="0" w:after="200"/>
+        <w:jc w:val="left"/>
+        <w:rPr>
+          <w:rFonts w:ascii="Calibri" w:hAnsi="Calibri"/>
+          <w:i w:val="false"/>
+          <w:i w:val="false"/>
+          <w:iCs w:val="false"/>
+          <w:color w:val="auto"/>
+          <w:sz w:val="26"/>
+          <w:szCs w:val="26"/>
+        </w:rPr>
+      </w:pPr>
+      <w:r>
+        <w:rPr>
+          <w:i w:val="false"/>
+          <w:iCs w:val="false"/>
+          <w:color w:val="auto"/>
+          <w:sz w:val="26"/>
+          <w:szCs w:val="26"/>
+        </w:rPr>
+        <w:t>3) Place on Fractal parameter page just below model type and hide when not ingles3</w:t>
+      </w:r>
+    </w:p>
+    <w:p>
+      <w:pPr>
+        <w:pStyle w:val="Normal"/>
+        <w:widowControl/>
+        <w:bidi w:val="0"/>
+        <w:spacing w:lineRule="auto" w:line="276" w:before="0" w:after="200"/>
+        <w:jc w:val="left"/>
+        <w:rPr>
+          <w:rFonts w:ascii="Calibri" w:hAnsi="Calibri"/>
+          <w:i w:val="false"/>
+          <w:i w:val="false"/>
+          <w:iCs w:val="false"/>
+          <w:color w:val="auto"/>
+          <w:sz w:val="26"/>
+          <w:szCs w:val="26"/>
+        </w:rPr>
+      </w:pPr>
+      <w:r>
+        <w:rPr>
+          <w:i w:val="false"/>
+          <w:iCs w:val="false"/>
+          <w:color w:val="auto"/>
+          <w:sz w:val="26"/>
+          <w:szCs w:val="26"/>
+        </w:rPr>
+        <w:t>4/18/20</w:t>
+      </w:r>
+    </w:p>
+    <w:p>
+      <w:pPr>
+        <w:pStyle w:val="Normal"/>
+        <w:widowControl/>
+        <w:bidi w:val="0"/>
+        <w:spacing w:lineRule="auto" w:line="276" w:before="0" w:after="200"/>
+        <w:jc w:val="left"/>
+        <w:rPr>
+          <w:rFonts w:ascii="Calibri" w:hAnsi="Calibri"/>
+          <w:i w:val="false"/>
+          <w:i w:val="false"/>
+          <w:iCs w:val="false"/>
+          <w:color w:val="auto"/>
+          <w:sz w:val="26"/>
+          <w:szCs w:val="26"/>
+        </w:rPr>
+      </w:pPr>
+      <w:r>
+        <w:rPr>
+          <w:i w:val="false"/>
+          <w:iCs w:val="false"/>
+          <w:color w:val="auto"/>
+          <w:sz w:val="26"/>
+          <w:szCs w:val="26"/>
+        </w:rPr>
+        <w:t>1) Add enum Ingle3EquationType -ok</w:t>
+      </w:r>
+    </w:p>
+    <w:p>
+      <w:pPr>
+        <w:pStyle w:val="Normal"/>
+        <w:widowControl/>
+        <w:bidi w:val="0"/>
+        <w:spacing w:lineRule="auto" w:line="276" w:before="0" w:after="200"/>
+        <w:jc w:val="left"/>
+        <w:rPr>
+          <w:rFonts w:ascii="Calibri" w:hAnsi="Calibri"/>
+          <w:i w:val="false"/>
+          <w:i w:val="false"/>
+          <w:iCs w:val="false"/>
+          <w:color w:val="auto"/>
+          <w:sz w:val="26"/>
+          <w:szCs w:val="26"/>
+        </w:rPr>
+      </w:pPr>
+      <w:r>
+        <w:rPr>
+          <w:i w:val="false"/>
+          <w:iCs w:val="false"/>
+          <w:color w:val="auto"/>
+          <w:sz w:val="26"/>
+          <w:szCs w:val="26"/>
+        </w:rPr>
+        <w:t>2) Add to fractal parameters -</w:t>
+      </w:r>
+      <w:r>
+        <w:rPr>
+          <w:i w:val="false"/>
+          <w:iCs w:val="false"/>
+          <w:color w:val="auto"/>
+          <w:sz w:val="26"/>
+          <w:szCs w:val="26"/>
+        </w:rPr>
+        <w:t>ok</w:t>
+      </w:r>
+    </w:p>
+    <w:p>
+      <w:pPr>
+        <w:pStyle w:val="Normal"/>
+        <w:widowControl/>
+        <w:bidi w:val="0"/>
+        <w:spacing w:lineRule="auto" w:line="276" w:before="0" w:after="200"/>
+        <w:jc w:val="left"/>
+        <w:rPr>
+          <w:rFonts w:ascii="Calibri" w:hAnsi="Calibri"/>
+          <w:i w:val="false"/>
+          <w:i w:val="false"/>
+          <w:iCs w:val="false"/>
+          <w:color w:val="auto"/>
+          <w:sz w:val="26"/>
+          <w:szCs w:val="26"/>
+        </w:rPr>
+      </w:pPr>
+      <w:r>
+        <w:rPr>
+          <w:i w:val="false"/>
+          <w:iCs w:val="false"/>
+          <w:color w:val="auto"/>
+          <w:sz w:val="26"/>
+          <w:szCs w:val="26"/>
+        </w:rPr>
+        <w:t>3) Serialized -</w:t>
+      </w:r>
+      <w:r>
+        <w:rPr>
+          <w:i w:val="false"/>
+          <w:iCs w:val="false"/>
+          <w:color w:val="auto"/>
+          <w:sz w:val="26"/>
+          <w:szCs w:val="26"/>
+        </w:rPr>
+        <w:t>ok</w:t>
+      </w:r>
+    </w:p>
+    <w:p>
+      <w:pPr>
+        <w:pStyle w:val="Normal"/>
+        <w:widowControl/>
+        <w:bidi w:val="0"/>
+        <w:spacing w:lineRule="auto" w:line="276" w:before="0" w:after="200"/>
+        <w:jc w:val="left"/>
+        <w:rPr>
+          <w:rFonts w:ascii="Calibri" w:hAnsi="Calibri"/>
+          <w:i w:val="false"/>
+          <w:i w:val="false"/>
+          <w:iCs w:val="false"/>
+          <w:color w:val="auto"/>
+          <w:sz w:val="26"/>
+          <w:szCs w:val="26"/>
+        </w:rPr>
+      </w:pPr>
+      <w:r>
+        <w:rPr>
+          <w:i w:val="false"/>
+          <w:iCs w:val="false"/>
+          <w:color w:val="auto"/>
+          <w:sz w:val="26"/>
+          <w:szCs w:val="26"/>
+        </w:rPr>
+        <w:t>4) Implement CalculateNextCycle methods for cubed and sine X -</w:t>
+      </w:r>
+      <w:r>
+        <w:rPr>
+          <w:i w:val="false"/>
+          <w:iCs w:val="false"/>
+          <w:color w:val="auto"/>
+          <w:sz w:val="26"/>
+          <w:szCs w:val="26"/>
+        </w:rPr>
+        <w:t>ok</w:t>
+      </w:r>
+    </w:p>
+    <w:p>
+      <w:pPr>
+        <w:pStyle w:val="Normal"/>
+        <w:widowControl/>
+        <w:bidi w:val="0"/>
+        <w:spacing w:lineRule="auto" w:line="276" w:before="0" w:after="200"/>
+        <w:jc w:val="left"/>
+        <w:rPr>
+          <w:rFonts w:ascii="Calibri" w:hAnsi="Calibri"/>
+          <w:i w:val="false"/>
+          <w:i w:val="false"/>
+          <w:iCs w:val="false"/>
+          <w:color w:val="auto"/>
+          <w:sz w:val="26"/>
+          <w:szCs w:val="26"/>
+        </w:rPr>
+      </w:pPr>
+      <w:r>
+        <w:rPr>
+          <w:i w:val="false"/>
+          <w:iCs w:val="false"/>
+          <w:color w:val="auto"/>
+          <w:sz w:val="26"/>
+          <w:szCs w:val="26"/>
+        </w:rPr>
+        <w:t>5) Add to dialog</w:t>
+      </w:r>
+    </w:p>
+    <w:p>
+      <w:pPr>
+        <w:pStyle w:val="Normal"/>
+        <w:widowControl/>
+        <w:bidi w:val="0"/>
+        <w:spacing w:lineRule="auto" w:line="276" w:before="0" w:after="200"/>
+        <w:jc w:val="left"/>
+        <w:rPr>
+          <w:rFonts w:ascii="Calibri" w:hAnsi="Calibri"/>
+          <w:i w:val="false"/>
+          <w:i w:val="false"/>
+          <w:iCs w:val="false"/>
+          <w:color w:val="auto"/>
+          <w:sz w:val="26"/>
+          <w:szCs w:val="26"/>
+        </w:rPr>
+      </w:pPr>
+      <w:r>
+        <w:rPr>
+          <w:i w:val="false"/>
+          <w:iCs w:val="false"/>
+          <w:color w:val="auto"/>
+          <w:sz w:val="26"/>
+          <w:szCs w:val="26"/>
+        </w:rPr>
+        <w:tab/>
+        <w:t>a) Add field</w:t>
+      </w:r>
+    </w:p>
+    <w:p>
+      <w:pPr>
+        <w:pStyle w:val="Normal"/>
+        <w:widowControl/>
+        <w:bidi w:val="0"/>
+        <w:spacing w:lineRule="auto" w:line="276" w:before="0" w:after="200"/>
+        <w:jc w:val="left"/>
+        <w:rPr>
+          <w:rFonts w:ascii="Calibri" w:hAnsi="Calibri"/>
+          <w:i w:val="false"/>
+          <w:i w:val="false"/>
+          <w:iCs w:val="false"/>
+          <w:color w:val="auto"/>
+          <w:sz w:val="26"/>
+          <w:szCs w:val="26"/>
+        </w:rPr>
+      </w:pPr>
+      <w:r>
+        <w:rPr>
+          <w:i w:val="false"/>
+          <w:iCs w:val="false"/>
+          <w:color w:val="auto"/>
+          <w:sz w:val="26"/>
+          <w:szCs w:val="26"/>
+        </w:rPr>
+        <w:tab/>
+        <w:t>b) Add combo</w:t>
+      </w:r>
+    </w:p>
+    <w:p>
+      <w:pPr>
+        <w:pStyle w:val="Normal"/>
+        <w:widowControl/>
+        <w:bidi w:val="0"/>
+        <w:spacing w:lineRule="auto" w:line="276" w:before="0" w:after="200"/>
+        <w:jc w:val="left"/>
+        <w:rPr>
+          <w:rFonts w:ascii="Calibri" w:hAnsi="Calibri"/>
+          <w:i w:val="false"/>
+          <w:i w:val="false"/>
+          <w:iCs w:val="false"/>
+          <w:color w:val="auto"/>
+          <w:sz w:val="26"/>
+          <w:szCs w:val="26"/>
+        </w:rPr>
+      </w:pPr>
+      <w:r>
+        <w:rPr>
+          <w:i w:val="false"/>
+          <w:iCs w:val="false"/>
+          <w:color w:val="auto"/>
+          <w:sz w:val="26"/>
+          <w:szCs w:val="26"/>
+        </w:rPr>
+        <w:tab/>
+        <w:t>c) implement combo</w:t>
+      </w:r>
+    </w:p>
+    <w:p>
+      <w:pPr>
+        <w:pStyle w:val="Normal"/>
+        <w:widowControl/>
+        <w:bidi w:val="0"/>
+        <w:spacing w:lineRule="auto" w:line="276" w:before="0" w:after="200"/>
+        <w:jc w:val="left"/>
+        <w:rPr>
+          <w:rFonts w:ascii="Calibri" w:hAnsi="Calibri"/>
+          <w:i w:val="false"/>
+          <w:i w:val="false"/>
+          <w:iCs w:val="false"/>
+          <w:color w:val="auto"/>
+          <w:sz w:val="26"/>
+          <w:szCs w:val="26"/>
+        </w:rPr>
+      </w:pPr>
+      <w:r>
+        <w:rPr>
+          <w:i w:val="false"/>
+          <w:iCs w:val="false"/>
+          <w:color w:val="auto"/>
+          <w:sz w:val="26"/>
+          <w:szCs w:val="26"/>
+        </w:rPr>
+        <w:tab/>
+        <w:t>d) connect to params</w:t>
+      </w:r>
+    </w:p>
+    <w:p>
+      <w:pPr>
+        <w:pStyle w:val="Normal"/>
+        <w:widowControl/>
+        <w:bidi w:val="0"/>
+        <w:spacing w:lineRule="auto" w:line="276" w:before="0" w:after="200"/>
+        <w:jc w:val="left"/>
+        <w:rPr>
+          <w:rFonts w:ascii="Calibri" w:hAnsi="Calibri"/>
+          <w:i w:val="false"/>
+          <w:i w:val="false"/>
+          <w:iCs w:val="false"/>
+          <w:color w:val="auto"/>
+          <w:sz w:val="26"/>
+          <w:szCs w:val="26"/>
+        </w:rPr>
+      </w:pPr>
+      <w:r>
+        <w:rPr>
+          <w:i w:val="false"/>
+          <w:iCs w:val="false"/>
+          <w:color w:val="auto"/>
+          <w:sz w:val="26"/>
+          <w:szCs w:val="26"/>
+        </w:rPr>
+        <w:tab/>
+        <w:t>e) enable/disable</w:t>
+      </w:r>
+    </w:p>
+    <w:p>
+      <w:pPr>
+        <w:pStyle w:val="Normal"/>
+        <w:widowControl/>
+        <w:bidi w:val="0"/>
+        <w:spacing w:lineRule="auto" w:line="276" w:before="0" w:after="200"/>
+        <w:jc w:val="left"/>
+        <w:rPr>
+          <w:rFonts w:ascii="Calibri" w:hAnsi="Calibri"/>
+          <w:i w:val="false"/>
+          <w:i w:val="false"/>
+          <w:iCs w:val="false"/>
+          <w:color w:val="auto"/>
+          <w:sz w:val="26"/>
+          <w:szCs w:val="26"/>
+        </w:rPr>
+      </w:pPr>
+      <w:r>
+        <w:rPr>
+          <w:i w:val="false"/>
+          <w:iCs w:val="false"/>
+          <w:color w:val="auto"/>
+          <w:sz w:val="26"/>
+          <w:szCs w:val="26"/>
+        </w:rPr>
+        <w:t>Commit</w:t>
+      </w:r>
+    </w:p>
+    <w:p>
+      <w:pPr>
+        <w:pStyle w:val="Normal"/>
+        <w:widowControl/>
+        <w:bidi w:val="0"/>
+        <w:spacing w:lineRule="auto" w:line="276" w:before="0" w:after="200"/>
+        <w:jc w:val="left"/>
+        <w:rPr>
+          <w:rFonts w:ascii="Calibri" w:hAnsi="Calibri"/>
+          <w:i w:val="false"/>
+          <w:i w:val="false"/>
+          <w:iCs w:val="false"/>
+          <w:color w:val="auto"/>
+          <w:sz w:val="26"/>
+          <w:szCs w:val="26"/>
+        </w:rPr>
+      </w:pPr>
+      <w:bookmarkStart w:id="99" w:name="__DdeLink__5448_1903932689"/>
+      <w:r>
+        <w:rPr>
+          <w:i w:val="false"/>
+          <w:iCs w:val="false"/>
+          <w:color w:val="auto"/>
+          <w:sz w:val="26"/>
+          <w:szCs w:val="26"/>
+        </w:rPr>
+        <w:t>Implemented some new Ingles3 equations but they aren’t hooked up yet</w:t>
+      </w:r>
+      <w:bookmarkEnd w:id="99"/>
+    </w:p>
+    <w:p>
+      <w:pPr>
+        <w:pStyle w:val="Normal"/>
+        <w:widowControl/>
+        <w:bidi w:val="0"/>
+        <w:spacing w:lineRule="auto" w:line="276" w:before="0" w:after="200"/>
+        <w:jc w:val="left"/>
+        <w:rPr>
+          <w:rFonts w:ascii="Calibri" w:hAnsi="Calibri"/>
+          <w:i w:val="false"/>
+          <w:i w:val="false"/>
+          <w:iCs w:val="false"/>
+          <w:color w:val="auto"/>
+          <w:sz w:val="26"/>
+          <w:szCs w:val="26"/>
+        </w:rPr>
+      </w:pPr>
+      <w:r>
+        <w:rPr>
+          <w:i w:val="false"/>
+          <w:iCs w:val="false"/>
+          <w:color w:val="auto"/>
+          <w:sz w:val="26"/>
+          <w:szCs w:val="26"/>
+        </w:rPr>
+        <w:t>I think the derivative equations might be wrong, all the components for x should be multiplied by dx, not dx, dy, dz, and similarly for y and z partials. Test later</w:t>
+      </w:r>
+    </w:p>
+    <w:p>
+      <w:pPr>
+        <w:pStyle w:val="Normal"/>
+        <w:widowControl/>
+        <w:bidi w:val="0"/>
+        <w:spacing w:lineRule="auto" w:line="276" w:before="0" w:after="200"/>
+        <w:jc w:val="left"/>
+        <w:rPr>
+          <w:rFonts w:ascii="Calibri" w:hAnsi="Calibri"/>
+          <w:i w:val="false"/>
+          <w:i w:val="false"/>
+          <w:iCs w:val="false"/>
+          <w:color w:val="auto"/>
+          <w:sz w:val="26"/>
+          <w:szCs w:val="26"/>
+        </w:rPr>
+      </w:pPr>
+      <w:r>
+        <w:rPr>
+          <w:i w:val="false"/>
+          <w:iCs w:val="false"/>
+          <w:color w:val="auto"/>
+          <w:sz w:val="26"/>
+          <w:szCs w:val="26"/>
+        </w:rPr>
+      </w:r>
+    </w:p>
+    <w:p>
+      <w:pPr>
+        <w:pStyle w:val="Normal"/>
+        <w:widowControl/>
+        <w:bidi w:val="0"/>
+        <w:spacing w:lineRule="auto" w:line="276" w:before="0" w:after="200"/>
+        <w:jc w:val="left"/>
+        <w:rPr>
+          <w:rFonts w:ascii="Calibri" w:hAnsi="Calibri"/>
+          <w:i w:val="false"/>
+          <w:i w:val="false"/>
+          <w:iCs w:val="false"/>
+          <w:color w:val="auto"/>
+          <w:sz w:val="26"/>
+          <w:szCs w:val="26"/>
+        </w:rPr>
+      </w:pPr>
+      <w:r>
+        <w:rPr>
+          <w:i w:val="false"/>
+          <w:iCs w:val="false"/>
+          <w:color w:val="auto"/>
+          <w:sz w:val="26"/>
+          <w:szCs w:val="26"/>
+        </w:rPr>
       </w:r>
     </w:p>
     <w:p>
@@ -61454,7 +61969,7 @@
         </w:rPr>
         <w:t xml:space="preserve">winmerge key: </w:t>
       </w:r>
-      <w:bookmarkStart w:id="99" w:name="__DdeLink__3821_320226153"/>
+      <w:bookmarkStart w:id="100" w:name="__DdeLink__3821_320226153"/>
       <w:r>
         <w:rPr>
           <w:rStyle w:val="StrongEmphasis"/>
@@ -61473,7 +61988,7 @@
         <w:rPr/>
         <w:t xml:space="preserve"> </w:t>
       </w:r>
-      <w:bookmarkEnd w:id="99"/>
+      <w:bookmarkEnd w:id="100"/>
     </w:p>
     <w:p>
       <w:pPr>

</xml_diff>

<commit_message>
Hooked up Ingles3 equations
</commit_message>
<xml_diff>
--- a/Fractal X plans.docx
+++ b/Fractal X plans.docx
@@ -59026,8 +59026,8 @@
           <w:szCs w:val="24"/>
         </w:rPr>
       </w:pPr>
-      <w:bookmarkStart w:id="87" w:name="__DdeLink__4334_504475161"/>
-      <w:bookmarkStart w:id="88" w:name="__DdeLink__4343_981362006"/>
+      <w:bookmarkStart w:id="87" w:name="__DdeLink__4343_981362006"/>
+      <w:bookmarkStart w:id="88" w:name="__DdeLink__4334_504475161"/>
       <w:r>
         <w:rPr>
           <w:sz w:val="24"/>
@@ -59126,8 +59126,8 @@
         <w:jc w:val="left"/>
         <w:rPr/>
       </w:pPr>
-      <w:bookmarkStart w:id="89" w:name="__DdeLink__4719_2267314275"/>
-      <w:bookmarkStart w:id="90" w:name="__DdeLink__4355_2141076294"/>
+      <w:bookmarkStart w:id="89" w:name="__DdeLink__4355_2141076294"/>
+      <w:bookmarkStart w:id="90" w:name="__DdeLink__4719_2267314275"/>
       <w:r>
         <w:rPr>
           <w:sz w:val="24"/>
@@ -61531,46 +61531,54 @@
           <w:sz w:val="26"/>
           <w:szCs w:val="26"/>
         </w:rPr>
-        <w:t>2) Add to fractal parameters -</w:t>
-      </w:r>
-      <w:r>
-        <w:rPr>
+        <w:t>2) Add to fractal parameters -ok</w:t>
+      </w:r>
+    </w:p>
+    <w:p>
+      <w:pPr>
+        <w:pStyle w:val="Normal"/>
+        <w:widowControl/>
+        <w:bidi w:val="0"/>
+        <w:spacing w:lineRule="auto" w:line="276" w:before="0" w:after="200"/>
+        <w:jc w:val="left"/>
+        <w:rPr>
+          <w:rFonts w:ascii="Calibri" w:hAnsi="Calibri"/>
+          <w:i w:val="false"/>
           <w:i w:val="false"/>
           <w:iCs w:val="false"/>
           <w:color w:val="auto"/>
           <w:sz w:val="26"/>
           <w:szCs w:val="26"/>
         </w:rPr>
-        <w:t>ok</w:t>
-      </w:r>
-    </w:p>
-    <w:p>
-      <w:pPr>
-        <w:pStyle w:val="Normal"/>
-        <w:widowControl/>
-        <w:bidi w:val="0"/>
-        <w:spacing w:lineRule="auto" w:line="276" w:before="0" w:after="200"/>
-        <w:jc w:val="left"/>
-        <w:rPr>
-          <w:rFonts w:ascii="Calibri" w:hAnsi="Calibri"/>
-          <w:i w:val="false"/>
+      </w:pPr>
+      <w:r>
+        <w:rPr>
           <w:i w:val="false"/>
           <w:iCs w:val="false"/>
           <w:color w:val="auto"/>
           <w:sz w:val="26"/>
           <w:szCs w:val="26"/>
         </w:rPr>
-      </w:pPr>
-      <w:r>
-        <w:rPr>
+        <w:t>3) Serialized -ok</w:t>
+      </w:r>
+    </w:p>
+    <w:p>
+      <w:pPr>
+        <w:pStyle w:val="Normal"/>
+        <w:widowControl/>
+        <w:bidi w:val="0"/>
+        <w:spacing w:lineRule="auto" w:line="276" w:before="0" w:after="200"/>
+        <w:jc w:val="left"/>
+        <w:rPr>
+          <w:rFonts w:ascii="Calibri" w:hAnsi="Calibri"/>
+          <w:i w:val="false"/>
           <w:i w:val="false"/>
           <w:iCs w:val="false"/>
           <w:color w:val="auto"/>
           <w:sz w:val="26"/>
           <w:szCs w:val="26"/>
         </w:rPr>
-        <w:t>3) Serialized -</w:t>
-      </w:r>
+      </w:pPr>
       <w:r>
         <w:rPr>
           <w:i w:val="false"/>
@@ -61579,7 +61587,7 @@
           <w:sz w:val="26"/>
           <w:szCs w:val="26"/>
         </w:rPr>
-        <w:t>ok</w:t>
+        <w:t>4) Implement CalculateNextCycle methods for cubed and sine X -ok</w:t>
       </w:r>
     </w:p>
     <w:p>
@@ -61607,8 +61615,18 @@
           <w:sz w:val="26"/>
           <w:szCs w:val="26"/>
         </w:rPr>
-        <w:t>4) Implement CalculateNextCycle methods for cubed and sine X -</w:t>
-      </w:r>
+        <w:t>5) Add to dialog</w:t>
+      </w:r>
+    </w:p>
+    <w:p>
+      <w:pPr>
+        <w:pStyle w:val="Normal"/>
+        <w:widowControl/>
+        <w:bidi w:val="0"/>
+        <w:spacing w:lineRule="auto" w:line="276" w:before="0" w:after="200"/>
+        <w:jc w:val="left"/>
+        <w:rPr/>
+      </w:pPr>
       <w:r>
         <w:rPr>
           <w:i w:val="false"/>
@@ -61617,26 +61635,19 @@
           <w:sz w:val="26"/>
           <w:szCs w:val="26"/>
         </w:rPr>
-        <w:t>ok</w:t>
-      </w:r>
-    </w:p>
-    <w:p>
-      <w:pPr>
-        <w:pStyle w:val="Normal"/>
-        <w:widowControl/>
-        <w:bidi w:val="0"/>
-        <w:spacing w:lineRule="auto" w:line="276" w:before="0" w:after="200"/>
-        <w:jc w:val="left"/>
-        <w:rPr>
-          <w:rFonts w:ascii="Calibri" w:hAnsi="Calibri"/>
-          <w:i w:val="false"/>
+        <w:tab/>
+        <w:t>a) Add field</w:t>
+      </w:r>
+      <w:r>
+        <w:rPr>
           <w:i w:val="false"/>
           <w:iCs w:val="false"/>
           <w:color w:val="auto"/>
           <w:sz w:val="26"/>
           <w:szCs w:val="26"/>
         </w:rPr>
-      </w:pPr>
+        <w:t xml:space="preserve"> -</w:t>
+      </w:r>
       <w:r>
         <w:rPr>
           <w:i w:val="false"/>
@@ -61645,26 +61656,29 @@
           <w:sz w:val="26"/>
           <w:szCs w:val="26"/>
         </w:rPr>
-        <w:t>5) Add to dialog</w:t>
-      </w:r>
-    </w:p>
-    <w:p>
-      <w:pPr>
-        <w:pStyle w:val="Normal"/>
-        <w:widowControl/>
-        <w:bidi w:val="0"/>
-        <w:spacing w:lineRule="auto" w:line="276" w:before="0" w:after="200"/>
-        <w:jc w:val="left"/>
-        <w:rPr>
-          <w:rFonts w:ascii="Calibri" w:hAnsi="Calibri"/>
-          <w:i w:val="false"/>
+        <w:t>ok</w:t>
+      </w:r>
+    </w:p>
+    <w:p>
+      <w:pPr>
+        <w:pStyle w:val="Normal"/>
+        <w:widowControl/>
+        <w:bidi w:val="0"/>
+        <w:spacing w:lineRule="auto" w:line="276" w:before="0" w:after="200"/>
+        <w:jc w:val="left"/>
+        <w:rPr/>
+      </w:pPr>
+      <w:r>
+        <w:rPr>
           <w:i w:val="false"/>
           <w:iCs w:val="false"/>
           <w:color w:val="auto"/>
           <w:sz w:val="26"/>
           <w:szCs w:val="26"/>
         </w:rPr>
-      </w:pPr>
+        <w:tab/>
+        <w:t>b) Add combo</w:t>
+      </w:r>
       <w:r>
         <w:rPr>
           <w:i w:val="false"/>
@@ -61673,26 +61687,27 @@
           <w:sz w:val="26"/>
           <w:szCs w:val="26"/>
         </w:rPr>
-        <w:tab/>
-        <w:t>a) Add field</w:t>
-      </w:r>
-    </w:p>
-    <w:p>
-      <w:pPr>
-        <w:pStyle w:val="Normal"/>
-        <w:widowControl/>
-        <w:bidi w:val="0"/>
-        <w:spacing w:lineRule="auto" w:line="276" w:before="0" w:after="200"/>
-        <w:jc w:val="left"/>
-        <w:rPr>
-          <w:rFonts w:ascii="Calibri" w:hAnsi="Calibri"/>
-          <w:i w:val="false"/>
+        <w:t xml:space="preserve"> -</w:t>
+      </w:r>
+      <w:r>
+        <w:rPr>
           <w:i w:val="false"/>
           <w:iCs w:val="false"/>
           <w:color w:val="auto"/>
           <w:sz w:val="26"/>
           <w:szCs w:val="26"/>
         </w:rPr>
+        <w:t>ok</w:t>
+      </w:r>
+    </w:p>
+    <w:p>
+      <w:pPr>
+        <w:pStyle w:val="Normal"/>
+        <w:widowControl/>
+        <w:bidi w:val="0"/>
+        <w:spacing w:lineRule="auto" w:line="276" w:before="0" w:after="200"/>
+        <w:jc w:val="left"/>
+        <w:rPr/>
       </w:pPr>
       <w:r>
         <w:rPr>
@@ -61703,26 +61718,18 @@
           <w:szCs w:val="26"/>
         </w:rPr>
         <w:tab/>
-        <w:t>b) Add combo</w:t>
-      </w:r>
-    </w:p>
-    <w:p>
-      <w:pPr>
-        <w:pStyle w:val="Normal"/>
-        <w:widowControl/>
-        <w:bidi w:val="0"/>
-        <w:spacing w:lineRule="auto" w:line="276" w:before="0" w:after="200"/>
-        <w:jc w:val="left"/>
-        <w:rPr>
-          <w:rFonts w:ascii="Calibri" w:hAnsi="Calibri"/>
-          <w:i w:val="false"/>
+        <w:t>c) implement combo</w:t>
+      </w:r>
+      <w:r>
+        <w:rPr>
           <w:i w:val="false"/>
           <w:iCs w:val="false"/>
           <w:color w:val="auto"/>
           <w:sz w:val="26"/>
           <w:szCs w:val="26"/>
         </w:rPr>
-      </w:pPr>
+        <w:t>-</w:t>
+      </w:r>
       <w:r>
         <w:rPr>
           <w:i w:val="false"/>
@@ -61731,27 +61738,29 @@
           <w:sz w:val="26"/>
           <w:szCs w:val="26"/>
         </w:rPr>
-        <w:tab/>
-        <w:t>c) implement combo</w:t>
-      </w:r>
-    </w:p>
-    <w:p>
-      <w:pPr>
-        <w:pStyle w:val="Normal"/>
-        <w:widowControl/>
-        <w:bidi w:val="0"/>
-        <w:spacing w:lineRule="auto" w:line="276" w:before="0" w:after="200"/>
-        <w:jc w:val="left"/>
-        <w:rPr>
-          <w:rFonts w:ascii="Calibri" w:hAnsi="Calibri"/>
-          <w:i w:val="false"/>
+        <w:t>ok</w:t>
+      </w:r>
+    </w:p>
+    <w:p>
+      <w:pPr>
+        <w:pStyle w:val="Normal"/>
+        <w:widowControl/>
+        <w:bidi w:val="0"/>
+        <w:spacing w:lineRule="auto" w:line="276" w:before="0" w:after="200"/>
+        <w:jc w:val="left"/>
+        <w:rPr/>
+      </w:pPr>
+      <w:r>
+        <w:rPr>
           <w:i w:val="false"/>
           <w:iCs w:val="false"/>
           <w:color w:val="auto"/>
           <w:sz w:val="26"/>
           <w:szCs w:val="26"/>
         </w:rPr>
-      </w:pPr>
+        <w:tab/>
+        <w:t>d) connect to params</w:t>
+      </w:r>
       <w:r>
         <w:rPr>
           <w:i w:val="false"/>
@@ -61760,150 +61769,299 @@
           <w:sz w:val="26"/>
           <w:szCs w:val="26"/>
         </w:rPr>
-        <w:tab/>
-        <w:t>d) connect to params</w:t>
-      </w:r>
-    </w:p>
-    <w:p>
-      <w:pPr>
-        <w:pStyle w:val="Normal"/>
-        <w:widowControl/>
-        <w:bidi w:val="0"/>
-        <w:spacing w:lineRule="auto" w:line="276" w:before="0" w:after="200"/>
-        <w:jc w:val="left"/>
-        <w:rPr>
-          <w:rFonts w:ascii="Calibri" w:hAnsi="Calibri"/>
-          <w:i w:val="false"/>
+        <w:t xml:space="preserve"> -</w:t>
+      </w:r>
+      <w:r>
+        <w:rPr>
           <w:i w:val="false"/>
           <w:iCs w:val="false"/>
           <w:color w:val="auto"/>
           <w:sz w:val="26"/>
           <w:szCs w:val="26"/>
         </w:rPr>
-      </w:pPr>
-      <w:r>
-        <w:rPr>
+        <w:t>ok</w:t>
+      </w:r>
+    </w:p>
+    <w:p>
+      <w:pPr>
+        <w:pStyle w:val="Normal"/>
+        <w:widowControl/>
+        <w:bidi w:val="0"/>
+        <w:spacing w:lineRule="auto" w:line="276" w:before="0" w:after="200"/>
+        <w:jc w:val="left"/>
+        <w:rPr>
+          <w:rFonts w:ascii="Calibri" w:hAnsi="Calibri"/>
+          <w:i w:val="false"/>
           <w:i w:val="false"/>
           <w:iCs w:val="false"/>
           <w:color w:val="auto"/>
           <w:sz w:val="26"/>
           <w:szCs w:val="26"/>
         </w:rPr>
-        <w:tab/>
-        <w:t>e) enable/disable</w:t>
-      </w:r>
-    </w:p>
-    <w:p>
-      <w:pPr>
-        <w:pStyle w:val="Normal"/>
-        <w:widowControl/>
-        <w:bidi w:val="0"/>
-        <w:spacing w:lineRule="auto" w:line="276" w:before="0" w:after="200"/>
-        <w:jc w:val="left"/>
-        <w:rPr>
-          <w:rFonts w:ascii="Calibri" w:hAnsi="Calibri"/>
-          <w:i w:val="false"/>
+      </w:pPr>
+      <w:r>
+        <w:rPr>
           <w:i w:val="false"/>
           <w:iCs w:val="false"/>
           <w:color w:val="auto"/>
           <w:sz w:val="26"/>
           <w:szCs w:val="26"/>
         </w:rPr>
-      </w:pPr>
-      <w:r>
-        <w:rPr>
+        <w:tab/>
+        <w:t>e) enable/disable</w:t>
+      </w:r>
+    </w:p>
+    <w:p>
+      <w:pPr>
+        <w:pStyle w:val="Normal"/>
+        <w:widowControl/>
+        <w:bidi w:val="0"/>
+        <w:spacing w:lineRule="auto" w:line="276" w:before="0" w:after="200"/>
+        <w:jc w:val="left"/>
+        <w:rPr>
+          <w:rFonts w:ascii="Calibri" w:hAnsi="Calibri"/>
+          <w:i w:val="false"/>
           <w:i w:val="false"/>
           <w:iCs w:val="false"/>
           <w:color w:val="auto"/>
           <w:sz w:val="26"/>
           <w:szCs w:val="26"/>
         </w:rPr>
-        <w:t>Commit</w:t>
-      </w:r>
-    </w:p>
-    <w:p>
-      <w:pPr>
-        <w:pStyle w:val="Normal"/>
-        <w:widowControl/>
-        <w:bidi w:val="0"/>
-        <w:spacing w:lineRule="auto" w:line="276" w:before="0" w:after="200"/>
-        <w:jc w:val="left"/>
-        <w:rPr>
-          <w:rFonts w:ascii="Calibri" w:hAnsi="Calibri"/>
-          <w:i w:val="false"/>
+      </w:pPr>
+      <w:r>
+        <w:rPr>
           <w:i w:val="false"/>
           <w:iCs w:val="false"/>
           <w:color w:val="auto"/>
           <w:sz w:val="26"/>
           <w:szCs w:val="26"/>
         </w:rPr>
-      </w:pPr>
-      <w:bookmarkStart w:id="99" w:name="__DdeLink__5448_1903932689"/>
-      <w:r>
-        <w:rPr>
+        <w:t>Commit</w:t>
+      </w:r>
+    </w:p>
+    <w:p>
+      <w:pPr>
+        <w:pStyle w:val="Normal"/>
+        <w:widowControl/>
+        <w:bidi w:val="0"/>
+        <w:spacing w:lineRule="auto" w:line="276" w:before="0" w:after="200"/>
+        <w:jc w:val="left"/>
+        <w:rPr>
+          <w:rFonts w:ascii="Calibri" w:hAnsi="Calibri"/>
+          <w:i w:val="false"/>
           <w:i w:val="false"/>
           <w:iCs w:val="false"/>
           <w:color w:val="auto"/>
           <w:sz w:val="26"/>
           <w:szCs w:val="26"/>
         </w:rPr>
-        <w:t>Implemented some new Ingles3 equations but they aren’t hooked up yet</w:t>
-      </w:r>
-      <w:bookmarkEnd w:id="99"/>
-    </w:p>
-    <w:p>
-      <w:pPr>
-        <w:pStyle w:val="Normal"/>
-        <w:widowControl/>
-        <w:bidi w:val="0"/>
-        <w:spacing w:lineRule="auto" w:line="276" w:before="0" w:after="200"/>
-        <w:jc w:val="left"/>
-        <w:rPr>
-          <w:rFonts w:ascii="Calibri" w:hAnsi="Calibri"/>
-          <w:i w:val="false"/>
+      </w:pPr>
+      <w:bookmarkStart w:id="99" w:name="__DdeLink__5448_1903932689"/>
+      <w:r>
+        <w:rPr>
           <w:i w:val="false"/>
           <w:iCs w:val="false"/>
           <w:color w:val="auto"/>
           <w:sz w:val="26"/>
           <w:szCs w:val="26"/>
         </w:rPr>
-      </w:pPr>
-      <w:r>
-        <w:rPr>
+        <w:t>Implemented some new Ingles3 equations but they aren’t hooked up yet</w:t>
+      </w:r>
+      <w:bookmarkEnd w:id="99"/>
+    </w:p>
+    <w:p>
+      <w:pPr>
+        <w:pStyle w:val="Normal"/>
+        <w:widowControl/>
+        <w:bidi w:val="0"/>
+        <w:spacing w:lineRule="auto" w:line="276" w:before="0" w:after="200"/>
+        <w:jc w:val="left"/>
+        <w:rPr>
+          <w:rFonts w:ascii="Calibri" w:hAnsi="Calibri"/>
+          <w:i w:val="false"/>
           <w:i w:val="false"/>
           <w:iCs w:val="false"/>
           <w:color w:val="auto"/>
           <w:sz w:val="26"/>
           <w:szCs w:val="26"/>
         </w:rPr>
-        <w:t>I think the derivative equations might be wrong, all the components for x should be multiplied by dx, not dx, dy, dz, and similarly for y and z partials. Test later</w:t>
-      </w:r>
-    </w:p>
-    <w:p>
-      <w:pPr>
-        <w:pStyle w:val="Normal"/>
-        <w:widowControl/>
-        <w:bidi w:val="0"/>
-        <w:spacing w:lineRule="auto" w:line="276" w:before="0" w:after="200"/>
-        <w:jc w:val="left"/>
-        <w:rPr>
-          <w:rFonts w:ascii="Calibri" w:hAnsi="Calibri"/>
-          <w:i w:val="false"/>
+      </w:pPr>
+      <w:r>
+        <w:rPr>
           <w:i w:val="false"/>
           <w:iCs w:val="false"/>
           <w:color w:val="auto"/>
           <w:sz w:val="26"/>
           <w:szCs w:val="26"/>
         </w:rPr>
-      </w:pPr>
-      <w:r>
-        <w:rPr>
+        <w:t>I think the derivative equations might be wrong, all the components for x should be multiplied by dx, not dx, dy, dz, and similarly for y and z partials. Test later</w:t>
+      </w:r>
+    </w:p>
+    <w:p>
+      <w:pPr>
+        <w:pStyle w:val="Normal"/>
+        <w:widowControl/>
+        <w:bidi w:val="0"/>
+        <w:spacing w:lineRule="auto" w:line="276" w:before="0" w:after="200"/>
+        <w:jc w:val="left"/>
+        <w:rPr>
+          <w:rFonts w:ascii="Calibri" w:hAnsi="Calibri"/>
+          <w:i w:val="false"/>
           <w:i w:val="false"/>
           <w:iCs w:val="false"/>
           <w:color w:val="auto"/>
           <w:sz w:val="26"/>
           <w:szCs w:val="26"/>
         </w:rPr>
+      </w:pPr>
+      <w:r>
+        <w:rPr>
+          <w:i w:val="false"/>
+          <w:iCs w:val="false"/>
+          <w:color w:val="auto"/>
+          <w:sz w:val="26"/>
+          <w:szCs w:val="26"/>
+        </w:rPr>
+      </w:r>
+    </w:p>
+    <w:p>
+      <w:pPr>
+        <w:pStyle w:val="Normal"/>
+        <w:widowControl/>
+        <w:bidi w:val="0"/>
+        <w:spacing w:lineRule="auto" w:line="276" w:before="0" w:after="200"/>
+        <w:jc w:val="left"/>
+        <w:rPr>
+          <w:rFonts w:ascii="Calibri" w:hAnsi="Calibri"/>
+          <w:i w:val="false"/>
+          <w:i w:val="false"/>
+          <w:iCs w:val="false"/>
+          <w:color w:val="auto"/>
+          <w:sz w:val="26"/>
+          <w:szCs w:val="26"/>
+        </w:rPr>
+      </w:pPr>
+      <w:r>
+        <w:rPr>
+          <w:i w:val="false"/>
+          <w:iCs w:val="false"/>
+          <w:color w:val="auto"/>
+          <w:sz w:val="26"/>
+          <w:szCs w:val="26"/>
+        </w:rPr>
+        <w:t>4/21/20</w:t>
+      </w:r>
+    </w:p>
+    <w:p>
+      <w:pPr>
+        <w:pStyle w:val="Normal"/>
+        <w:widowControl/>
+        <w:bidi w:val="0"/>
+        <w:spacing w:lineRule="auto" w:line="276" w:before="0" w:after="200"/>
+        <w:jc w:val="left"/>
+        <w:rPr>
+          <w:rFonts w:ascii="Calibri" w:hAnsi="Calibri"/>
+          <w:i w:val="false"/>
+          <w:i w:val="false"/>
+          <w:iCs w:val="false"/>
+          <w:color w:val="auto"/>
+          <w:sz w:val="26"/>
+          <w:szCs w:val="26"/>
+        </w:rPr>
+      </w:pPr>
+      <w:r>
+        <w:rPr>
+          <w:i w:val="false"/>
+          <w:iCs w:val="false"/>
+          <w:color w:val="auto"/>
+          <w:sz w:val="26"/>
+          <w:szCs w:val="26"/>
+        </w:rPr>
+        <w:t>IDC_INGLES_EQUATION_TYPE_COMBO</w:t>
+      </w:r>
+    </w:p>
+    <w:p>
+      <w:pPr>
+        <w:pStyle w:val="Normal"/>
+        <w:widowControl/>
+        <w:bidi w:val="0"/>
+        <w:spacing w:lineRule="auto" w:line="276" w:before="0" w:after="200"/>
+        <w:jc w:val="left"/>
+        <w:rPr>
+          <w:rFonts w:ascii="Calibri" w:hAnsi="Calibri"/>
+          <w:i w:val="false"/>
+          <w:i w:val="false"/>
+          <w:iCs w:val="false"/>
+          <w:color w:val="auto"/>
+          <w:sz w:val="26"/>
+          <w:szCs w:val="26"/>
+        </w:rPr>
+      </w:pPr>
+      <w:r>
+        <w:rPr>
+          <w:i w:val="false"/>
+          <w:iCs w:val="false"/>
+          <w:color w:val="auto"/>
+          <w:sz w:val="26"/>
+          <w:szCs w:val="26"/>
+        </w:rPr>
+        <w:t>It works. Not spectacular but different. Think about other formulas.</w:t>
+      </w:r>
+    </w:p>
+    <w:p>
+      <w:pPr>
+        <w:pStyle w:val="Normal"/>
+        <w:widowControl/>
+        <w:bidi w:val="0"/>
+        <w:spacing w:lineRule="auto" w:line="276" w:before="0" w:after="200"/>
+        <w:jc w:val="left"/>
+        <w:rPr>
+          <w:rFonts w:ascii="Calibri" w:hAnsi="Calibri"/>
+          <w:i w:val="false"/>
+          <w:i w:val="false"/>
+          <w:iCs w:val="false"/>
+          <w:color w:val="auto"/>
+          <w:sz w:val="26"/>
+          <w:szCs w:val="26"/>
+        </w:rPr>
+      </w:pPr>
+      <w:r>
+        <w:rPr>
+          <w:i w:val="false"/>
+          <w:iCs w:val="false"/>
+          <w:color w:val="auto"/>
+          <w:sz w:val="26"/>
+          <w:szCs w:val="26"/>
+        </w:rPr>
+        <w:t>Commit</w:t>
+      </w:r>
+    </w:p>
+    <w:p>
+      <w:pPr>
+        <w:pStyle w:val="Normal"/>
+        <w:widowControl/>
+        <w:bidi w:val="0"/>
+        <w:spacing w:lineRule="auto" w:line="276" w:before="0" w:after="200"/>
+        <w:jc w:val="left"/>
+        <w:rPr>
+          <w:rFonts w:ascii="Calibri" w:hAnsi="Calibri"/>
+          <w:i w:val="false"/>
+          <w:i w:val="false"/>
+          <w:iCs w:val="false"/>
+          <w:color w:val="auto"/>
+          <w:sz w:val="26"/>
+          <w:szCs w:val="26"/>
+        </w:rPr>
+      </w:pPr>
+      <w:r>
+        <w:rPr>
+          <w:i w:val="false"/>
+          <w:iCs w:val="false"/>
+          <w:color w:val="auto"/>
+          <w:sz w:val="26"/>
+          <w:szCs w:val="26"/>
+        </w:rPr>
+        <w:t>Hooked up options for various Ingles3 equations</w:t>
       </w:r>
     </w:p>
     <w:p>

</xml_diff>

<commit_message>
Implemented Ingles 3 Alt1 and 2
</commit_message>
<xml_diff>
--- a/Fractal X plans.docx
+++ b/Fractal X plans.docx
@@ -61636,8 +61636,18 @@
           <w:szCs w:val="26"/>
         </w:rPr>
         <w:tab/>
-        <w:t>a) Add field</w:t>
-      </w:r>
+        <w:t>a) Add field -ok</w:t>
+      </w:r>
+    </w:p>
+    <w:p>
+      <w:pPr>
+        <w:pStyle w:val="Normal"/>
+        <w:widowControl/>
+        <w:bidi w:val="0"/>
+        <w:spacing w:lineRule="auto" w:line="276" w:before="0" w:after="200"/>
+        <w:jc w:val="left"/>
+        <w:rPr/>
+      </w:pPr>
       <w:r>
         <w:rPr>
           <w:i w:val="false"/>
@@ -61646,8 +61656,19 @@
           <w:sz w:val="26"/>
           <w:szCs w:val="26"/>
         </w:rPr>
-        <w:t xml:space="preserve"> -</w:t>
-      </w:r>
+        <w:tab/>
+        <w:t>b) Add combo -ok</w:t>
+      </w:r>
+    </w:p>
+    <w:p>
+      <w:pPr>
+        <w:pStyle w:val="Normal"/>
+        <w:widowControl/>
+        <w:bidi w:val="0"/>
+        <w:spacing w:lineRule="auto" w:line="276" w:before="0" w:after="200"/>
+        <w:jc w:val="left"/>
+        <w:rPr/>
+      </w:pPr>
       <w:r>
         <w:rPr>
           <w:i w:val="false"/>
@@ -61656,7 +61677,8 @@
           <w:sz w:val="26"/>
           <w:szCs w:val="26"/>
         </w:rPr>
-        <w:t>ok</w:t>
+        <w:tab/>
+        <w:t>c) implement combo-ok</w:t>
       </w:r>
     </w:p>
     <w:p>
@@ -61677,18 +61699,26 @@
           <w:szCs w:val="26"/>
         </w:rPr>
         <w:tab/>
-        <w:t>b) Add combo</w:t>
-      </w:r>
-      <w:r>
-        <w:rPr>
+        <w:t>d) connect to params -ok</w:t>
+      </w:r>
+    </w:p>
+    <w:p>
+      <w:pPr>
+        <w:pStyle w:val="Normal"/>
+        <w:widowControl/>
+        <w:bidi w:val="0"/>
+        <w:spacing w:lineRule="auto" w:line="276" w:before="0" w:after="200"/>
+        <w:jc w:val="left"/>
+        <w:rPr>
+          <w:rFonts w:ascii="Calibri" w:hAnsi="Calibri"/>
+          <w:i w:val="false"/>
           <w:i w:val="false"/>
           <w:iCs w:val="false"/>
           <w:color w:val="auto"/>
           <w:sz w:val="26"/>
           <w:szCs w:val="26"/>
         </w:rPr>
-        <w:t xml:space="preserve"> -</w:t>
-      </w:r>
+      </w:pPr>
       <w:r>
         <w:rPr>
           <w:i w:val="false"/>
@@ -61697,29 +61727,27 @@
           <w:sz w:val="26"/>
           <w:szCs w:val="26"/>
         </w:rPr>
-        <w:t>ok</w:t>
-      </w:r>
-    </w:p>
-    <w:p>
-      <w:pPr>
-        <w:pStyle w:val="Normal"/>
-        <w:widowControl/>
-        <w:bidi w:val="0"/>
-        <w:spacing w:lineRule="auto" w:line="276" w:before="0" w:after="200"/>
-        <w:jc w:val="left"/>
-        <w:rPr/>
-      </w:pPr>
-      <w:r>
-        <w:rPr>
+        <w:tab/>
+        <w:t>e) enable/disable</w:t>
+      </w:r>
+    </w:p>
+    <w:p>
+      <w:pPr>
+        <w:pStyle w:val="Normal"/>
+        <w:widowControl/>
+        <w:bidi w:val="0"/>
+        <w:spacing w:lineRule="auto" w:line="276" w:before="0" w:after="200"/>
+        <w:jc w:val="left"/>
+        <w:rPr>
+          <w:rFonts w:ascii="Calibri" w:hAnsi="Calibri"/>
+          <w:i w:val="false"/>
           <w:i w:val="false"/>
           <w:iCs w:val="false"/>
           <w:color w:val="auto"/>
           <w:sz w:val="26"/>
           <w:szCs w:val="26"/>
         </w:rPr>
-        <w:tab/>
-        <w:t>c) implement combo</w:t>
-      </w:r>
+      </w:pPr>
       <w:r>
         <w:rPr>
           <w:i w:val="false"/>
@@ -61728,28 +61756,27 @@
           <w:sz w:val="26"/>
           <w:szCs w:val="26"/>
         </w:rPr>
-        <w:t>-</w:t>
-      </w:r>
-      <w:r>
-        <w:rPr>
+        <w:t>Commit</w:t>
+      </w:r>
+    </w:p>
+    <w:p>
+      <w:pPr>
+        <w:pStyle w:val="Normal"/>
+        <w:widowControl/>
+        <w:bidi w:val="0"/>
+        <w:spacing w:lineRule="auto" w:line="276" w:before="0" w:after="200"/>
+        <w:jc w:val="left"/>
+        <w:rPr>
+          <w:rFonts w:ascii="Calibri" w:hAnsi="Calibri"/>
+          <w:i w:val="false"/>
           <w:i w:val="false"/>
           <w:iCs w:val="false"/>
           <w:color w:val="auto"/>
           <w:sz w:val="26"/>
           <w:szCs w:val="26"/>
         </w:rPr>
-        <w:t>ok</w:t>
-      </w:r>
-    </w:p>
-    <w:p>
-      <w:pPr>
-        <w:pStyle w:val="Normal"/>
-        <w:widowControl/>
-        <w:bidi w:val="0"/>
-        <w:spacing w:lineRule="auto" w:line="276" w:before="0" w:after="200"/>
-        <w:jc w:val="left"/>
-        <w:rPr/>
-      </w:pPr>
+      </w:pPr>
+      <w:bookmarkStart w:id="99" w:name="__DdeLink__5448_1903932689"/>
       <w:r>
         <w:rPr>
           <w:i w:val="false"/>
@@ -61758,19 +61785,27 @@
           <w:sz w:val="26"/>
           <w:szCs w:val="26"/>
         </w:rPr>
-        <w:tab/>
-        <w:t>d) connect to params</w:t>
-      </w:r>
-      <w:r>
-        <w:rPr>
+        <w:t>Implemented some new Ingles3 equations but they aren’t hooked up yet</w:t>
+      </w:r>
+      <w:bookmarkEnd w:id="99"/>
+    </w:p>
+    <w:p>
+      <w:pPr>
+        <w:pStyle w:val="Normal"/>
+        <w:widowControl/>
+        <w:bidi w:val="0"/>
+        <w:spacing w:lineRule="auto" w:line="276" w:before="0" w:after="200"/>
+        <w:jc w:val="left"/>
+        <w:rPr>
+          <w:rFonts w:ascii="Calibri" w:hAnsi="Calibri"/>
+          <w:i w:val="false"/>
           <w:i w:val="false"/>
           <w:iCs w:val="false"/>
           <w:color w:val="auto"/>
           <w:sz w:val="26"/>
           <w:szCs w:val="26"/>
         </w:rPr>
-        <w:t xml:space="preserve"> -</w:t>
-      </w:r>
+      </w:pPr>
       <w:r>
         <w:rPr>
           <w:i w:val="false"/>
@@ -61779,7 +61814,7 @@
           <w:sz w:val="26"/>
           <w:szCs w:val="26"/>
         </w:rPr>
-        <w:t>ok</w:t>
+        <w:t>I think the derivative equations might be wrong, all the components for x should be multiplied by dx, not dx, dy, dz, and similarly for y and z partials. Test later</w:t>
       </w:r>
     </w:p>
     <w:p>
@@ -61807,8 +61842,6 @@
           <w:sz w:val="26"/>
           <w:szCs w:val="26"/>
         </w:rPr>
-        <w:tab/>
-        <w:t>e) enable/disable</w:t>
       </w:r>
     </w:p>
     <w:p>
@@ -61836,7 +61869,7 @@
           <w:sz w:val="26"/>
           <w:szCs w:val="26"/>
         </w:rPr>
-        <w:t>Commit</w:t>
+        <w:t>4/21/20</w:t>
       </w:r>
     </w:p>
     <w:p>
@@ -61856,7 +61889,6 @@
           <w:szCs w:val="26"/>
         </w:rPr>
       </w:pPr>
-      <w:bookmarkStart w:id="99" w:name="__DdeLink__5448_1903932689"/>
       <w:r>
         <w:rPr>
           <w:i w:val="false"/>
@@ -61865,9 +61897,8 @@
           <w:sz w:val="26"/>
           <w:szCs w:val="26"/>
         </w:rPr>
-        <w:t>Implemented some new Ingles3 equations but they aren’t hooked up yet</w:t>
-      </w:r>
-      <w:bookmarkEnd w:id="99"/>
+        <w:t>IDC_INGLES_EQUATION_TYPE_COMBO</w:t>
+      </w:r>
     </w:p>
     <w:p>
       <w:pPr>
@@ -61894,7 +61925,7 @@
           <w:sz w:val="26"/>
           <w:szCs w:val="26"/>
         </w:rPr>
-        <w:t>I think the derivative equations might be wrong, all the components for x should be multiplied by dx, not dx, dy, dz, and similarly for y and z partials. Test later</w:t>
+        <w:t>It works. Not spectacular but different. Think about other formulas.</w:t>
       </w:r>
     </w:p>
     <w:p>
@@ -61922,24 +61953,37 @@
           <w:sz w:val="26"/>
           <w:szCs w:val="26"/>
         </w:rPr>
-      </w:r>
-    </w:p>
-    <w:p>
-      <w:pPr>
-        <w:pStyle w:val="Normal"/>
-        <w:widowControl/>
-        <w:bidi w:val="0"/>
-        <w:spacing w:lineRule="auto" w:line="276" w:before="0" w:after="200"/>
-        <w:jc w:val="left"/>
-        <w:rPr>
-          <w:rFonts w:ascii="Calibri" w:hAnsi="Calibri"/>
-          <w:i w:val="false"/>
+        <w:t>Commit</w:t>
+      </w:r>
+    </w:p>
+    <w:p>
+      <w:pPr>
+        <w:pStyle w:val="Normal"/>
+        <w:widowControl/>
+        <w:bidi w:val="0"/>
+        <w:spacing w:lineRule="auto" w:line="276" w:before="0" w:after="200"/>
+        <w:jc w:val="left"/>
+        <w:rPr/>
+      </w:pPr>
+      <w:r>
+        <w:rPr>
           <w:i w:val="false"/>
           <w:iCs w:val="false"/>
           <w:color w:val="auto"/>
           <w:sz w:val="26"/>
           <w:szCs w:val="26"/>
         </w:rPr>
+        <w:t>Hooked up options for various Ingles3 equations</w:t>
+      </w:r>
+    </w:p>
+    <w:p>
+      <w:pPr>
+        <w:pStyle w:val="Normal"/>
+        <w:widowControl/>
+        <w:bidi w:val="0"/>
+        <w:spacing w:lineRule="auto" w:line="276" w:before="0" w:after="200"/>
+        <w:jc w:val="left"/>
+        <w:rPr/>
       </w:pPr>
       <w:r>
         <w:rPr>
@@ -61949,25 +61993,37 @@
           <w:sz w:val="26"/>
           <w:szCs w:val="26"/>
         </w:rPr>
-        <w:t>4/21/20</w:t>
-      </w:r>
-    </w:p>
-    <w:p>
-      <w:pPr>
-        <w:pStyle w:val="Normal"/>
-        <w:widowControl/>
-        <w:bidi w:val="0"/>
-        <w:spacing w:lineRule="auto" w:line="276" w:before="0" w:after="200"/>
-        <w:jc w:val="left"/>
-        <w:rPr>
-          <w:rFonts w:ascii="Calibri" w:hAnsi="Calibri"/>
-          <w:i w:val="false"/>
+        <w:t>Bump version to 1.2.2.0</w:t>
+      </w:r>
+    </w:p>
+    <w:p>
+      <w:pPr>
+        <w:pStyle w:val="Normal"/>
+        <w:widowControl/>
+        <w:bidi w:val="0"/>
+        <w:spacing w:lineRule="auto" w:line="276" w:before="0" w:after="200"/>
+        <w:jc w:val="left"/>
+        <w:rPr/>
+      </w:pPr>
+      <w:r>
+        <w:rPr>
           <w:i w:val="false"/>
           <w:iCs w:val="false"/>
           <w:color w:val="auto"/>
           <w:sz w:val="26"/>
           <w:szCs w:val="26"/>
         </w:rPr>
+        <w:t>Updated release version in Program files</w:t>
+      </w:r>
+    </w:p>
+    <w:p>
+      <w:pPr>
+        <w:pStyle w:val="Normal"/>
+        <w:widowControl/>
+        <w:bidi w:val="0"/>
+        <w:spacing w:lineRule="auto" w:line="276" w:before="0" w:after="200"/>
+        <w:jc w:val="left"/>
+        <w:rPr/>
       </w:pPr>
       <w:r>
         <w:rPr>
@@ -61977,25 +62033,37 @@
           <w:sz w:val="26"/>
           <w:szCs w:val="26"/>
         </w:rPr>
-        <w:t>IDC_INGLES_EQUATION_TYPE_COMBO</w:t>
-      </w:r>
-    </w:p>
-    <w:p>
-      <w:pPr>
-        <w:pStyle w:val="Normal"/>
-        <w:widowControl/>
-        <w:bidi w:val="0"/>
-        <w:spacing w:lineRule="auto" w:line="276" w:before="0" w:after="200"/>
-        <w:jc w:val="left"/>
-        <w:rPr>
-          <w:rFonts w:ascii="Calibri" w:hAnsi="Calibri"/>
-          <w:i w:val="false"/>
+        <w:t>4/25/20</w:t>
+      </w:r>
+    </w:p>
+    <w:p>
+      <w:pPr>
+        <w:pStyle w:val="Normal"/>
+        <w:widowControl/>
+        <w:bidi w:val="0"/>
+        <w:spacing w:lineRule="auto" w:line="276" w:before="0" w:after="200"/>
+        <w:jc w:val="left"/>
+        <w:rPr/>
+      </w:pPr>
+      <w:r>
+        <w:rPr>
           <w:i w:val="false"/>
           <w:iCs w:val="false"/>
           <w:color w:val="auto"/>
           <w:sz w:val="26"/>
           <w:szCs w:val="26"/>
         </w:rPr>
+        <w:t>Implement Ingles Alt 1 and Alt 2.</w:t>
+      </w:r>
+    </w:p>
+    <w:p>
+      <w:pPr>
+        <w:pStyle w:val="Normal"/>
+        <w:widowControl/>
+        <w:bidi w:val="0"/>
+        <w:spacing w:lineRule="auto" w:line="276" w:before="0" w:after="200"/>
+        <w:jc w:val="left"/>
+        <w:rPr/>
       </w:pPr>
       <w:r>
         <w:rPr>
@@ -62005,25 +62073,37 @@
           <w:sz w:val="26"/>
           <w:szCs w:val="26"/>
         </w:rPr>
-        <w:t>It works. Not spectacular but different. Think about other formulas.</w:t>
-      </w:r>
-    </w:p>
-    <w:p>
-      <w:pPr>
-        <w:pStyle w:val="Normal"/>
-        <w:widowControl/>
-        <w:bidi w:val="0"/>
-        <w:spacing w:lineRule="auto" w:line="276" w:before="0" w:after="200"/>
-        <w:jc w:val="left"/>
-        <w:rPr>
-          <w:rFonts w:ascii="Calibri" w:hAnsi="Calibri"/>
-          <w:i w:val="false"/>
+        <w:t>Alt 1 has i*j = 1</w:t>
+      </w:r>
+    </w:p>
+    <w:p>
+      <w:pPr>
+        <w:pStyle w:val="Normal"/>
+        <w:widowControl/>
+        <w:bidi w:val="0"/>
+        <w:spacing w:lineRule="auto" w:line="276" w:before="0" w:after="200"/>
+        <w:jc w:val="left"/>
+        <w:rPr/>
+      </w:pPr>
+      <w:r>
+        <w:rPr>
           <w:i w:val="false"/>
           <w:iCs w:val="false"/>
           <w:color w:val="auto"/>
           <w:sz w:val="26"/>
           <w:szCs w:val="26"/>
         </w:rPr>
+        <w:t>Alt 2 has j*j = i and i*j= 0</w:t>
+      </w:r>
+    </w:p>
+    <w:p>
+      <w:pPr>
+        <w:pStyle w:val="Normal"/>
+        <w:widowControl/>
+        <w:bidi w:val="0"/>
+        <w:spacing w:lineRule="auto" w:line="276" w:before="0" w:after="200"/>
+        <w:jc w:val="left"/>
+        <w:rPr/>
       </w:pPr>
       <w:r>
         <w:rPr>
@@ -62033,26 +62113,41 @@
           <w:sz w:val="26"/>
           <w:szCs w:val="26"/>
         </w:rPr>
-        <w:t>Commit</w:t>
-      </w:r>
-    </w:p>
-    <w:p>
-      <w:pPr>
-        <w:pStyle w:val="Normal"/>
-        <w:widowControl/>
-        <w:bidi w:val="0"/>
-        <w:spacing w:lineRule="auto" w:line="276" w:before="0" w:after="200"/>
-        <w:jc w:val="left"/>
-        <w:rPr>
-          <w:rFonts w:ascii="Calibri" w:hAnsi="Calibri"/>
-          <w:i w:val="false"/>
+        <w:t>1) Implement Next Cycle -ok</w:t>
+      </w:r>
+    </w:p>
+    <w:p>
+      <w:pPr>
+        <w:pStyle w:val="Normal"/>
+        <w:widowControl/>
+        <w:bidi w:val="0"/>
+        <w:spacing w:lineRule="auto" w:line="276" w:before="0" w:after="200"/>
+        <w:jc w:val="left"/>
+        <w:rPr/>
+      </w:pPr>
+      <w:r>
+        <w:rPr>
           <w:i w:val="false"/>
           <w:iCs w:val="false"/>
           <w:color w:val="auto"/>
           <w:sz w:val="26"/>
           <w:szCs w:val="26"/>
         </w:rPr>
-      </w:pPr>
+        <w:t xml:space="preserve">2) </w:t>
+      </w:r>
+      <w:r>
+        <w:rPr>
+          <w:rFonts w:eastAsia="Calibri" w:cs=""/>
+          <w:i w:val="false"/>
+          <w:iCs w:val="false"/>
+          <w:color w:val="auto"/>
+          <w:kern w:val="0"/>
+          <w:sz w:val="26"/>
+          <w:szCs w:val="26"/>
+          <w:lang w:val="en-US" w:eastAsia="en-US" w:bidi="ar-SA"/>
+        </w:rPr>
+        <w:t>Ingles3Equation</w:t>
+      </w:r>
       <w:r>
         <w:rPr>
           <w:i w:val="false"/>
@@ -62061,7 +62156,158 @@
           <w:sz w:val="26"/>
           <w:szCs w:val="26"/>
         </w:rPr>
-        <w:t>Hooked up options for various Ingles3 equations</w:t>
+        <w:t>Type enum -ok</w:t>
+      </w:r>
+    </w:p>
+    <w:p>
+      <w:pPr>
+        <w:pStyle w:val="Normal"/>
+        <w:widowControl/>
+        <w:bidi w:val="0"/>
+        <w:spacing w:lineRule="auto" w:line="276" w:before="0" w:after="200"/>
+        <w:jc w:val="left"/>
+        <w:rPr/>
+      </w:pPr>
+      <w:r>
+        <w:rPr>
+          <w:i w:val="false"/>
+          <w:iCs w:val="false"/>
+          <w:color w:val="auto"/>
+          <w:sz w:val="26"/>
+          <w:szCs w:val="26"/>
+        </w:rPr>
+        <w:t>3) Hook up tracer3 -ok</w:t>
+      </w:r>
+    </w:p>
+    <w:p>
+      <w:pPr>
+        <w:pStyle w:val="Normal"/>
+        <w:widowControl/>
+        <w:bidi w:val="0"/>
+        <w:spacing w:lineRule="auto" w:line="276" w:before="0" w:after="200"/>
+        <w:jc w:val="left"/>
+        <w:rPr/>
+      </w:pPr>
+      <w:r>
+        <w:rPr>
+          <w:i w:val="false"/>
+          <w:iCs w:val="false"/>
+          <w:color w:val="auto"/>
+          <w:sz w:val="26"/>
+          <w:szCs w:val="26"/>
+        </w:rPr>
+        <w:t>4) UI</w:t>
+      </w:r>
+    </w:p>
+    <w:p>
+      <w:pPr>
+        <w:pStyle w:val="Normal"/>
+        <w:widowControl/>
+        <w:bidi w:val="0"/>
+        <w:spacing w:lineRule="auto" w:line="276" w:before="0" w:after="200"/>
+        <w:jc w:val="left"/>
+        <w:rPr>
+          <w:rFonts w:ascii="Calibri" w:hAnsi="Calibri"/>
+          <w:i w:val="false"/>
+          <w:i w:val="false"/>
+          <w:iCs w:val="false"/>
+          <w:color w:val="auto"/>
+          <w:sz w:val="26"/>
+          <w:szCs w:val="26"/>
+        </w:rPr>
+      </w:pPr>
+      <w:r>
+        <w:rPr>
+          <w:i w:val="false"/>
+          <w:iCs w:val="false"/>
+          <w:color w:val="auto"/>
+          <w:sz w:val="26"/>
+          <w:szCs w:val="26"/>
+        </w:rPr>
+        <w:t>Look good – different than original, but not necessarily more detail but interesting</w:t>
+      </w:r>
+    </w:p>
+    <w:p>
+      <w:pPr>
+        <w:pStyle w:val="Normal"/>
+        <w:widowControl/>
+        <w:bidi w:val="0"/>
+        <w:spacing w:lineRule="auto" w:line="276" w:before="0" w:after="200"/>
+        <w:jc w:val="left"/>
+        <w:rPr>
+          <w:rFonts w:ascii="Calibri" w:hAnsi="Calibri"/>
+          <w:i w:val="false"/>
+          <w:i w:val="false"/>
+          <w:iCs w:val="false"/>
+          <w:color w:val="auto"/>
+          <w:sz w:val="26"/>
+          <w:szCs w:val="26"/>
+        </w:rPr>
+      </w:pPr>
+      <w:r>
+        <w:rPr>
+          <w:i w:val="false"/>
+          <w:iCs w:val="false"/>
+          <w:color w:val="auto"/>
+          <w:sz w:val="26"/>
+          <w:szCs w:val="26"/>
+        </w:rPr>
+        <w:t>Commit</w:t>
+      </w:r>
+    </w:p>
+    <w:p>
+      <w:pPr>
+        <w:pStyle w:val="Normal"/>
+        <w:widowControl/>
+        <w:bidi w:val="0"/>
+        <w:spacing w:lineRule="auto" w:line="276" w:before="0" w:after="200"/>
+        <w:jc w:val="left"/>
+        <w:rPr>
+          <w:rFonts w:ascii="Calibri" w:hAnsi="Calibri"/>
+          <w:i w:val="false"/>
+          <w:i w:val="false"/>
+          <w:iCs w:val="false"/>
+          <w:color w:val="auto"/>
+          <w:sz w:val="26"/>
+          <w:szCs w:val="26"/>
+        </w:rPr>
+      </w:pPr>
+      <w:r>
+        <w:rPr>
+          <w:i w:val="false"/>
+          <w:iCs w:val="false"/>
+          <w:color w:val="auto"/>
+          <w:sz w:val="26"/>
+          <w:szCs w:val="26"/>
+        </w:rPr>
+        <w:t>Implemented Ingles 3 Alt1 and 2</w:t>
+      </w:r>
+    </w:p>
+    <w:p>
+      <w:pPr>
+        <w:pStyle w:val="Normal"/>
+        <w:widowControl/>
+        <w:bidi w:val="0"/>
+        <w:spacing w:lineRule="auto" w:line="276" w:before="0" w:after="200"/>
+        <w:jc w:val="left"/>
+        <w:rPr>
+          <w:rFonts w:ascii="Calibri" w:hAnsi="Calibri"/>
+          <w:i w:val="false"/>
+          <w:i w:val="false"/>
+          <w:iCs w:val="false"/>
+          <w:color w:val="auto"/>
+          <w:sz w:val="26"/>
+          <w:szCs w:val="26"/>
+        </w:rPr>
+      </w:pPr>
+      <w:r>
+        <w:rPr>
+          <w:i w:val="false"/>
+          <w:iCs w:val="false"/>
+          <w:color w:val="auto"/>
+          <w:sz w:val="26"/>
+          <w:szCs w:val="26"/>
+        </w:rPr>
       </w:r>
     </w:p>
     <w:p>

</xml_diff>

<commit_message>
Implement Ingle3 Alt3 – 5
</commit_message>
<xml_diff>
--- a/Fractal X plans.docx
+++ b/Fractal X plans.docx
@@ -59026,8 +59026,8 @@
           <w:szCs w:val="24"/>
         </w:rPr>
       </w:pPr>
-      <w:bookmarkStart w:id="87" w:name="__DdeLink__4343_981362006"/>
-      <w:bookmarkStart w:id="88" w:name="__DdeLink__4334_504475161"/>
+      <w:bookmarkStart w:id="87" w:name="__DdeLink__4334_504475161"/>
+      <w:bookmarkStart w:id="88" w:name="__DdeLink__4343_981362006"/>
       <w:r>
         <w:rPr>
           <w:sz w:val="24"/>
@@ -59126,8 +59126,8 @@
         <w:jc w:val="left"/>
         <w:rPr/>
       </w:pPr>
-      <w:bookmarkStart w:id="89" w:name="__DdeLink__4355_2141076294"/>
-      <w:bookmarkStart w:id="90" w:name="__DdeLink__4719_2267314275"/>
+      <w:bookmarkStart w:id="89" w:name="__DdeLink__4719_2267314275"/>
+      <w:bookmarkStart w:id="90" w:name="__DdeLink__4355_2141076294"/>
       <w:r>
         <w:rPr>
           <w:sz w:val="24"/>
@@ -62308,6 +62308,145 @@
           <w:sz w:val="26"/>
           <w:szCs w:val="26"/>
         </w:rPr>
+      </w:r>
+    </w:p>
+    <w:p>
+      <w:pPr>
+        <w:pStyle w:val="Normal"/>
+        <w:widowControl/>
+        <w:bidi w:val="0"/>
+        <w:spacing w:lineRule="auto" w:line="276" w:before="0" w:after="200"/>
+        <w:jc w:val="left"/>
+        <w:rPr>
+          <w:rFonts w:ascii="Calibri" w:hAnsi="Calibri"/>
+          <w:i w:val="false"/>
+          <w:i w:val="false"/>
+          <w:iCs w:val="false"/>
+          <w:color w:val="auto"/>
+          <w:sz w:val="26"/>
+          <w:szCs w:val="26"/>
+        </w:rPr>
+      </w:pPr>
+      <w:r>
+        <w:rPr>
+          <w:i w:val="false"/>
+          <w:iCs w:val="false"/>
+          <w:color w:val="auto"/>
+          <w:sz w:val="26"/>
+          <w:szCs w:val="26"/>
+        </w:rPr>
+        <w:t>5/2/20</w:t>
+      </w:r>
+    </w:p>
+    <w:p>
+      <w:pPr>
+        <w:pStyle w:val="Normal"/>
+        <w:widowControl/>
+        <w:bidi w:val="0"/>
+        <w:spacing w:lineRule="auto" w:line="276" w:before="0" w:after="200"/>
+        <w:jc w:val="left"/>
+        <w:rPr>
+          <w:rFonts w:ascii="Calibri" w:hAnsi="Calibri"/>
+          <w:i w:val="false"/>
+          <w:i w:val="false"/>
+          <w:iCs w:val="false"/>
+          <w:color w:val="auto"/>
+          <w:sz w:val="26"/>
+          <w:szCs w:val="26"/>
+        </w:rPr>
+      </w:pPr>
+      <w:r>
+        <w:rPr>
+          <w:i w:val="false"/>
+          <w:iCs w:val="false"/>
+          <w:color w:val="auto"/>
+          <w:sz w:val="26"/>
+          <w:szCs w:val="26"/>
+        </w:rPr>
+        <w:t>Implement Ingle3 Alt3 – 5</w:t>
+      </w:r>
+    </w:p>
+    <w:p>
+      <w:pPr>
+        <w:pStyle w:val="Normal"/>
+        <w:widowControl/>
+        <w:bidi w:val="0"/>
+        <w:spacing w:lineRule="auto" w:line="276" w:before="0" w:after="200"/>
+        <w:jc w:val="left"/>
+        <w:rPr>
+          <w:rFonts w:ascii="Calibri" w:hAnsi="Calibri"/>
+          <w:i w:val="false"/>
+          <w:i w:val="false"/>
+          <w:iCs w:val="false"/>
+          <w:color w:val="auto"/>
+          <w:sz w:val="26"/>
+          <w:szCs w:val="26"/>
+        </w:rPr>
+      </w:pPr>
+      <w:r>
+        <w:rPr>
+          <w:i w:val="false"/>
+          <w:iCs w:val="false"/>
+          <w:color w:val="auto"/>
+          <w:sz w:val="26"/>
+          <w:szCs w:val="26"/>
+        </w:rPr>
+        <w:t>All OK nothing spectacular – will have to test with different params one at a time.</w:t>
+      </w:r>
+    </w:p>
+    <w:p>
+      <w:pPr>
+        <w:pStyle w:val="Normal"/>
+        <w:widowControl/>
+        <w:bidi w:val="0"/>
+        <w:spacing w:lineRule="auto" w:line="276" w:before="0" w:after="200"/>
+        <w:jc w:val="left"/>
+        <w:rPr>
+          <w:rFonts w:ascii="Calibri" w:hAnsi="Calibri"/>
+          <w:i w:val="false"/>
+          <w:i w:val="false"/>
+          <w:iCs w:val="false"/>
+          <w:color w:val="auto"/>
+          <w:sz w:val="26"/>
+          <w:szCs w:val="26"/>
+        </w:rPr>
+      </w:pPr>
+      <w:r>
+        <w:rPr>
+          <w:i w:val="false"/>
+          <w:iCs w:val="false"/>
+          <w:color w:val="auto"/>
+          <w:sz w:val="26"/>
+          <w:szCs w:val="26"/>
+        </w:rPr>
+      </w:r>
+    </w:p>
+    <w:p>
+      <w:pPr>
+        <w:pStyle w:val="Normal"/>
+        <w:widowControl/>
+        <w:bidi w:val="0"/>
+        <w:spacing w:lineRule="auto" w:line="276" w:before="0" w:after="200"/>
+        <w:jc w:val="left"/>
+        <w:rPr>
+          <w:rFonts w:ascii="Calibri" w:hAnsi="Calibri"/>
+          <w:i w:val="false"/>
+          <w:i w:val="false"/>
+          <w:iCs w:val="false"/>
+          <w:color w:val="auto"/>
+          <w:sz w:val="26"/>
+          <w:szCs w:val="26"/>
+        </w:rPr>
+      </w:pPr>
+      <w:r>
+        <w:rPr>
+          <w:i w:val="false"/>
+          <w:iCs w:val="false"/>
+          <w:color w:val="auto"/>
+          <w:sz w:val="26"/>
+          <w:szCs w:val="26"/>
+        </w:rPr>
+        <w:t>Next time save angles and zoom when recalculating a fractal or allow user to select whether to or not</w:t>
       </w:r>
     </w:p>
     <w:p>

</xml_diff>

<commit_message>
Added option to set default target and world scale
</commit_message>
<xml_diff>
--- a/Fractal X plans.docx
+++ b/Fractal X plans.docx
@@ -59026,8 +59026,8 @@
           <w:szCs w:val="24"/>
         </w:rPr>
       </w:pPr>
-      <w:bookmarkStart w:id="87" w:name="__DdeLink__4334_504475161"/>
-      <w:bookmarkStart w:id="88" w:name="__DdeLink__4343_981362006"/>
+      <w:bookmarkStart w:id="87" w:name="__DdeLink__4343_981362006"/>
+      <w:bookmarkStart w:id="88" w:name="__DdeLink__4334_504475161"/>
       <w:r>
         <w:rPr>
           <w:sz w:val="24"/>
@@ -59126,8 +59126,8 @@
         <w:jc w:val="left"/>
         <w:rPr/>
       </w:pPr>
-      <w:bookmarkStart w:id="89" w:name="__DdeLink__4719_2267314275"/>
-      <w:bookmarkStart w:id="90" w:name="__DdeLink__4355_2141076294"/>
+      <w:bookmarkStart w:id="89" w:name="__DdeLink__4355_2141076294"/>
+      <w:bookmarkStart w:id="90" w:name="__DdeLink__4719_2267314275"/>
       <w:r>
         <w:rPr>
           <w:sz w:val="24"/>
@@ -62428,25 +62428,159 @@
         <w:bidi w:val="0"/>
         <w:spacing w:lineRule="auto" w:line="276" w:before="0" w:after="200"/>
         <w:jc w:val="left"/>
-        <w:rPr>
-          <w:rFonts w:ascii="Calibri" w:hAnsi="Calibri"/>
-          <w:i w:val="false"/>
+        <w:rPr/>
+      </w:pPr>
+      <w:r>
+        <w:rPr>
           <w:i w:val="false"/>
           <w:iCs w:val="false"/>
           <w:color w:val="auto"/>
           <w:sz w:val="26"/>
           <w:szCs w:val="26"/>
         </w:rPr>
-      </w:pPr>
-      <w:r>
-        <w:rPr>
+        <w:t>Next time save angles and zoom when recalculating a fractal or allow user to select whether to or not</w:t>
+      </w:r>
+    </w:p>
+    <w:p>
+      <w:pPr>
+        <w:pStyle w:val="Normal"/>
+        <w:widowControl/>
+        <w:bidi w:val="0"/>
+        <w:spacing w:lineRule="auto" w:line="276" w:before="0" w:after="200"/>
+        <w:jc w:val="left"/>
+        <w:rPr>
+          <w:rFonts w:ascii="Calibri" w:hAnsi="Calibri"/>
+          <w:i w:val="false"/>
           <w:i w:val="false"/>
           <w:iCs w:val="false"/>
           <w:color w:val="auto"/>
           <w:sz w:val="26"/>
           <w:szCs w:val="26"/>
         </w:rPr>
-        <w:t>Next time save angles and zoom when recalculating a fractal or allow user to select whether to or not</w:t>
+      </w:pPr>
+      <w:r>
+        <w:rPr/>
+      </w:r>
+    </w:p>
+    <w:p>
+      <w:pPr>
+        <w:pStyle w:val="Normal"/>
+        <w:widowControl/>
+        <w:bidi w:val="0"/>
+        <w:spacing w:lineRule="auto" w:line="276" w:before="0" w:after="200"/>
+        <w:jc w:val="left"/>
+        <w:rPr/>
+      </w:pPr>
+      <w:r>
+        <w:rPr>
+          <w:i w:val="false"/>
+          <w:iCs w:val="false"/>
+          <w:color w:val="auto"/>
+          <w:sz w:val="26"/>
+          <w:szCs w:val="26"/>
+        </w:rPr>
+        <w:t>5/9/20</w:t>
+      </w:r>
+    </w:p>
+    <w:p>
+      <w:pPr>
+        <w:pStyle w:val="Normal"/>
+        <w:widowControl/>
+        <w:bidi w:val="0"/>
+        <w:spacing w:lineRule="auto" w:line="276" w:before="0" w:after="200"/>
+        <w:jc w:val="left"/>
+        <w:rPr/>
+      </w:pPr>
+      <w:r>
+        <w:rPr>
+          <w:i w:val="false"/>
+          <w:iCs w:val="false"/>
+          <w:color w:val="auto"/>
+          <w:sz w:val="26"/>
+          <w:szCs w:val="26"/>
+        </w:rPr>
+        <w:t>The angles and positions are saved when serialized</w:t>
+      </w:r>
+    </w:p>
+    <w:p>
+      <w:pPr>
+        <w:pStyle w:val="Normal"/>
+        <w:widowControl/>
+        <w:bidi w:val="0"/>
+        <w:spacing w:lineRule="auto" w:line="276" w:before="0" w:after="200"/>
+        <w:jc w:val="left"/>
+        <w:rPr/>
+      </w:pPr>
+      <w:r>
+        <w:rPr>
+          <w:i w:val="false"/>
+          <w:iCs w:val="false"/>
+          <w:color w:val="auto"/>
+          <w:sz w:val="26"/>
+          <w:szCs w:val="26"/>
+        </w:rPr>
+        <w:t>Only the angles are saved when recalculating</w:t>
+      </w:r>
+    </w:p>
+    <w:p>
+      <w:pPr>
+        <w:pStyle w:val="Normal"/>
+        <w:widowControl/>
+        <w:bidi w:val="0"/>
+        <w:spacing w:lineRule="auto" w:line="276" w:before="0" w:after="200"/>
+        <w:jc w:val="left"/>
+        <w:rPr/>
+      </w:pPr>
+      <w:r>
+        <w:rPr>
+          <w:i w:val="false"/>
+          <w:iCs w:val="false"/>
+          <w:color w:val="auto"/>
+          <w:sz w:val="26"/>
+          <w:szCs w:val="26"/>
+        </w:rPr>
+        <w:t>Target and World scale not stored when recalculating</w:t>
+      </w:r>
+    </w:p>
+    <w:p>
+      <w:pPr>
+        <w:pStyle w:val="Normal"/>
+        <w:widowControl/>
+        <w:bidi w:val="0"/>
+        <w:spacing w:lineRule="auto" w:line="276" w:before="0" w:after="200"/>
+        <w:jc w:val="left"/>
+        <w:rPr/>
+      </w:pPr>
+      <w:r>
+        <w:rPr>
+          <w:i w:val="false"/>
+          <w:iCs w:val="false"/>
+          <w:color w:val="auto"/>
+          <w:sz w:val="26"/>
+          <w:szCs w:val="26"/>
+        </w:rPr>
+        <w:t>Added option to set default target and world scale.</w:t>
+      </w:r>
+    </w:p>
+    <w:p>
+      <w:pPr>
+        <w:pStyle w:val="Normal"/>
+        <w:widowControl/>
+        <w:bidi w:val="0"/>
+        <w:spacing w:lineRule="auto" w:line="276" w:before="0" w:after="200"/>
+        <w:jc w:val="left"/>
+        <w:rPr>
+          <w:rFonts w:ascii="Calibri" w:hAnsi="Calibri"/>
+          <w:i w:val="false"/>
+          <w:i w:val="false"/>
+          <w:iCs w:val="false"/>
+          <w:color w:val="auto"/>
+          <w:sz w:val="26"/>
+          <w:szCs w:val="26"/>
+        </w:rPr>
+      </w:pPr>
+      <w:r>
+        <w:rPr/>
       </w:r>
     </w:p>
     <w:p>

</xml_diff>

<commit_message>
Bump version to 1.2.3.0
</commit_message>
<xml_diff>
--- a/Fractal X plans.docx
+++ b/Fractal X plans.docx
@@ -59026,8 +59026,8 @@
           <w:szCs w:val="24"/>
         </w:rPr>
       </w:pPr>
-      <w:bookmarkStart w:id="87" w:name="__DdeLink__4343_981362006"/>
-      <w:bookmarkStart w:id="88" w:name="__DdeLink__4334_504475161"/>
+      <w:bookmarkStart w:id="87" w:name="__DdeLink__4334_504475161"/>
+      <w:bookmarkStart w:id="88" w:name="__DdeLink__4343_981362006"/>
       <w:r>
         <w:rPr>
           <w:sz w:val="24"/>
@@ -59126,8 +59126,8 @@
         <w:jc w:val="left"/>
         <w:rPr/>
       </w:pPr>
-      <w:bookmarkStart w:id="89" w:name="__DdeLink__4355_2141076294"/>
-      <w:bookmarkStart w:id="90" w:name="__DdeLink__4719_2267314275"/>
+      <w:bookmarkStart w:id="89" w:name="__DdeLink__4719_2267314275"/>
+      <w:bookmarkStart w:id="90" w:name="__DdeLink__4355_2141076294"/>
       <w:r>
         <w:rPr>
           <w:sz w:val="24"/>
@@ -62459,19 +62459,6 @@
         </w:rPr>
       </w:pPr>
       <w:r>
-        <w:rPr/>
-      </w:r>
-    </w:p>
-    <w:p>
-      <w:pPr>
-        <w:pStyle w:val="Normal"/>
-        <w:widowControl/>
-        <w:bidi w:val="0"/>
-        <w:spacing w:lineRule="auto" w:line="276" w:before="0" w:after="200"/>
-        <w:jc w:val="left"/>
-        <w:rPr/>
-      </w:pPr>
-      <w:r>
         <w:rPr>
           <w:i w:val="false"/>
           <w:iCs w:val="false"/>
@@ -62479,7 +62466,6 @@
           <w:sz w:val="26"/>
           <w:szCs w:val="26"/>
         </w:rPr>
-        <w:t>5/9/20</w:t>
       </w:r>
     </w:p>
     <w:p>
@@ -62499,7 +62485,7 @@
           <w:sz w:val="26"/>
           <w:szCs w:val="26"/>
         </w:rPr>
-        <w:t>The angles and positions are saved when serialized</w:t>
+        <w:t>5/9/20</w:t>
       </w:r>
     </w:p>
     <w:p>
@@ -62519,7 +62505,7 @@
           <w:sz w:val="26"/>
           <w:szCs w:val="26"/>
         </w:rPr>
-        <w:t>Only the angles are saved when recalculating</w:t>
+        <w:t>The angles and positions are saved when serialized</w:t>
       </w:r>
     </w:p>
     <w:p>
@@ -62539,7 +62525,7 @@
           <w:sz w:val="26"/>
           <w:szCs w:val="26"/>
         </w:rPr>
-        <w:t>Target and World scale not stored when recalculating</w:t>
+        <w:t>Only the angles are saved when recalculating</w:t>
       </w:r>
     </w:p>
     <w:p>
@@ -62559,28 +62545,136 @@
           <w:sz w:val="26"/>
           <w:szCs w:val="26"/>
         </w:rPr>
-        <w:t>Added option to set default target and world scale.</w:t>
-      </w:r>
-    </w:p>
-    <w:p>
-      <w:pPr>
-        <w:pStyle w:val="Normal"/>
-        <w:widowControl/>
-        <w:bidi w:val="0"/>
-        <w:spacing w:lineRule="auto" w:line="276" w:before="0" w:after="200"/>
-        <w:jc w:val="left"/>
-        <w:rPr>
-          <w:rFonts w:ascii="Calibri" w:hAnsi="Calibri"/>
-          <w:i w:val="false"/>
+        <w:t>Target and World scale not stored when recalculating</w:t>
+      </w:r>
+    </w:p>
+    <w:p>
+      <w:pPr>
+        <w:pStyle w:val="Normal"/>
+        <w:widowControl/>
+        <w:bidi w:val="0"/>
+        <w:spacing w:lineRule="auto" w:line="276" w:before="0" w:after="200"/>
+        <w:jc w:val="left"/>
+        <w:rPr/>
+      </w:pPr>
+      <w:r>
+        <w:rPr>
           <w:i w:val="false"/>
           <w:iCs w:val="false"/>
           <w:color w:val="auto"/>
           <w:sz w:val="26"/>
           <w:szCs w:val="26"/>
         </w:rPr>
-      </w:pPr>
-      <w:r>
-        <w:rPr/>
+        <w:t>Added option to set default target and world scale.</w:t>
+      </w:r>
+    </w:p>
+    <w:p>
+      <w:pPr>
+        <w:pStyle w:val="Normal"/>
+        <w:widowControl/>
+        <w:bidi w:val="0"/>
+        <w:spacing w:lineRule="auto" w:line="276" w:before="0" w:after="200"/>
+        <w:jc w:val="left"/>
+        <w:rPr>
+          <w:rFonts w:ascii="Calibri" w:hAnsi="Calibri"/>
+          <w:i w:val="false"/>
+          <w:i w:val="false"/>
+          <w:iCs w:val="false"/>
+          <w:color w:val="auto"/>
+          <w:sz w:val="26"/>
+          <w:szCs w:val="26"/>
+        </w:rPr>
+      </w:pPr>
+      <w:r>
+        <w:rPr>
+          <w:i w:val="false"/>
+          <w:iCs w:val="false"/>
+          <w:color w:val="auto"/>
+          <w:sz w:val="26"/>
+          <w:szCs w:val="26"/>
+        </w:rPr>
+        <w:t>Bump version to 1.2.3.0</w:t>
+      </w:r>
+    </w:p>
+    <w:p>
+      <w:pPr>
+        <w:pStyle w:val="Normal"/>
+        <w:widowControl/>
+        <w:bidi w:val="0"/>
+        <w:spacing w:lineRule="auto" w:line="276" w:before="0" w:after="200"/>
+        <w:jc w:val="left"/>
+        <w:rPr>
+          <w:rFonts w:ascii="Calibri" w:hAnsi="Calibri"/>
+          <w:i w:val="false"/>
+          <w:i w:val="false"/>
+          <w:iCs w:val="false"/>
+          <w:color w:val="auto"/>
+          <w:sz w:val="26"/>
+          <w:szCs w:val="26"/>
+        </w:rPr>
+      </w:pPr>
+      <w:r>
+        <w:rPr>
+          <w:i w:val="false"/>
+          <w:iCs w:val="false"/>
+          <w:color w:val="auto"/>
+          <w:sz w:val="26"/>
+          <w:szCs w:val="26"/>
+        </w:rPr>
+      </w:r>
+    </w:p>
+    <w:p>
+      <w:pPr>
+        <w:pStyle w:val="Normal"/>
+        <w:widowControl/>
+        <w:bidi w:val="0"/>
+        <w:spacing w:lineRule="auto" w:line="276" w:before="0" w:after="200"/>
+        <w:jc w:val="left"/>
+        <w:rPr>
+          <w:rFonts w:ascii="Calibri" w:hAnsi="Calibri"/>
+          <w:i w:val="false"/>
+          <w:i w:val="false"/>
+          <w:iCs w:val="false"/>
+          <w:color w:val="auto"/>
+          <w:sz w:val="26"/>
+          <w:szCs w:val="26"/>
+        </w:rPr>
+      </w:pPr>
+      <w:r>
+        <w:rPr>
+          <w:i w:val="false"/>
+          <w:iCs w:val="false"/>
+          <w:color w:val="auto"/>
+          <w:sz w:val="26"/>
+          <w:szCs w:val="26"/>
+        </w:rPr>
+      </w:r>
+    </w:p>
+    <w:p>
+      <w:pPr>
+        <w:pStyle w:val="Normal"/>
+        <w:widowControl/>
+        <w:bidi w:val="0"/>
+        <w:spacing w:lineRule="auto" w:line="276" w:before="0" w:after="200"/>
+        <w:jc w:val="left"/>
+        <w:rPr>
+          <w:rFonts w:ascii="Calibri" w:hAnsi="Calibri"/>
+          <w:i w:val="false"/>
+          <w:i w:val="false"/>
+          <w:iCs w:val="false"/>
+          <w:color w:val="auto"/>
+          <w:sz w:val="26"/>
+          <w:szCs w:val="26"/>
+        </w:rPr>
+      </w:pPr>
+      <w:r>
+        <w:rPr>
+          <w:i w:val="false"/>
+          <w:iCs w:val="false"/>
+          <w:color w:val="auto"/>
+          <w:sz w:val="26"/>
+          <w:szCs w:val="26"/>
+        </w:rPr>
       </w:r>
     </w:p>
     <w:p>

</xml_diff>

<commit_message>
Added texture filename to params and UI and passed texture filename into renderer
</commit_message>
<xml_diff>
--- a/Fractal X plans.docx
+++ b/Fractal X plans.docx
@@ -59026,8 +59026,8 @@
           <w:szCs w:val="24"/>
         </w:rPr>
       </w:pPr>
-      <w:bookmarkStart w:id="87" w:name="__DdeLink__4334_504475161"/>
-      <w:bookmarkStart w:id="88" w:name="__DdeLink__4343_981362006"/>
+      <w:bookmarkStart w:id="87" w:name="__DdeLink__4343_981362006"/>
+      <w:bookmarkStart w:id="88" w:name="__DdeLink__4334_504475161"/>
       <w:r>
         <w:rPr>
           <w:sz w:val="24"/>
@@ -59126,8 +59126,8 @@
         <w:jc w:val="left"/>
         <w:rPr/>
       </w:pPr>
-      <w:bookmarkStart w:id="89" w:name="__DdeLink__4719_2267314275"/>
-      <w:bookmarkStart w:id="90" w:name="__DdeLink__4355_2141076294"/>
+      <w:bookmarkStart w:id="89" w:name="__DdeLink__4355_2141076294"/>
+      <w:bookmarkStart w:id="90" w:name="__DdeLink__4719_2267314275"/>
       <w:r>
         <w:rPr>
           <w:sz w:val="24"/>
@@ -62621,6 +62621,7 @@
           <w:sz w:val="26"/>
           <w:szCs w:val="26"/>
         </w:rPr>
+        <w:t>Update Program Files</w:t>
       </w:r>
     </w:p>
     <w:p>
@@ -62675,6 +62676,7 @@
           <w:sz w:val="26"/>
           <w:szCs w:val="26"/>
         </w:rPr>
+        <w:t>5/12/20</w:t>
       </w:r>
     </w:p>
     <w:p>
@@ -62702,6 +62704,1238 @@
           <w:sz w:val="26"/>
           <w:szCs w:val="26"/>
         </w:rPr>
+        <w:t>Allow to add a second VB so we can add shapes and planes.</w:t>
+      </w:r>
+    </w:p>
+    <w:p>
+      <w:pPr>
+        <w:pStyle w:val="Normal"/>
+        <w:widowControl/>
+        <w:bidi w:val="0"/>
+        <w:spacing w:lineRule="auto" w:line="276" w:before="0" w:after="200"/>
+        <w:jc w:val="left"/>
+        <w:rPr>
+          <w:rFonts w:ascii="Calibri" w:hAnsi="Calibri"/>
+          <w:i w:val="false"/>
+          <w:i w:val="false"/>
+          <w:iCs w:val="false"/>
+          <w:color w:val="auto"/>
+          <w:sz w:val="26"/>
+          <w:szCs w:val="26"/>
+        </w:rPr>
+      </w:pPr>
+      <w:r>
+        <w:rPr>
+          <w:i w:val="false"/>
+          <w:iCs w:val="false"/>
+          <w:color w:val="auto"/>
+          <w:sz w:val="26"/>
+          <w:szCs w:val="26"/>
+        </w:rPr>
+        <w:t>Start with SetModel()</w:t>
+      </w:r>
+    </w:p>
+    <w:p>
+      <w:pPr>
+        <w:pStyle w:val="Normal"/>
+        <w:widowControl/>
+        <w:bidi w:val="0"/>
+        <w:spacing w:lineRule="auto" w:line="276" w:before="0" w:after="200"/>
+        <w:jc w:val="left"/>
+        <w:rPr>
+          <w:rFonts w:ascii="Calibri" w:hAnsi="Calibri"/>
+          <w:i w:val="false"/>
+          <w:i w:val="false"/>
+          <w:iCs w:val="false"/>
+          <w:color w:val="auto"/>
+          <w:sz w:val="26"/>
+          <w:szCs w:val="26"/>
+        </w:rPr>
+      </w:pPr>
+      <w:r>
+        <w:rPr>
+          <w:i w:val="false"/>
+          <w:iCs w:val="false"/>
+          <w:color w:val="auto"/>
+          <w:sz w:val="26"/>
+          <w:szCs w:val="26"/>
+        </w:rPr>
+        <w:t>m_vertices and m_indices</w:t>
+      </w:r>
+    </w:p>
+    <w:p>
+      <w:pPr>
+        <w:pStyle w:val="Normal"/>
+        <w:widowControl/>
+        <w:bidi w:val="0"/>
+        <w:spacing w:lineRule="auto" w:line="276" w:before="0" w:after="200"/>
+        <w:jc w:val="left"/>
+        <w:rPr>
+          <w:rFonts w:ascii="Calibri" w:hAnsi="Calibri"/>
+          <w:i w:val="false"/>
+          <w:i w:val="false"/>
+          <w:iCs w:val="false"/>
+          <w:color w:val="auto"/>
+          <w:sz w:val="26"/>
+          <w:szCs w:val="26"/>
+        </w:rPr>
+      </w:pPr>
+      <w:r>
+        <w:rPr>
+          <w:i w:val="false"/>
+          <w:iCs w:val="false"/>
+          <w:color w:val="auto"/>
+          <w:sz w:val="26"/>
+          <w:szCs w:val="26"/>
+        </w:rPr>
+        <w:t>CreateBuffers()</w:t>
+      </w:r>
+    </w:p>
+    <w:p>
+      <w:pPr>
+        <w:pStyle w:val="Normal"/>
+        <w:widowControl/>
+        <w:bidi w:val="0"/>
+        <w:spacing w:lineRule="auto" w:line="276" w:before="0" w:after="200"/>
+        <w:jc w:val="left"/>
+        <w:rPr>
+          <w:rFonts w:ascii="Calibri" w:hAnsi="Calibri"/>
+          <w:i w:val="false"/>
+          <w:i w:val="false"/>
+          <w:iCs w:val="false"/>
+          <w:color w:val="auto"/>
+          <w:sz w:val="26"/>
+          <w:szCs w:val="26"/>
+        </w:rPr>
+      </w:pPr>
+      <w:r>
+        <w:rPr>
+          <w:i w:val="false"/>
+          <w:iCs w:val="false"/>
+          <w:color w:val="auto"/>
+          <w:sz w:val="26"/>
+          <w:szCs w:val="26"/>
+        </w:rPr>
+        <w:t>m_vertexBuffer</w:t>
+      </w:r>
+    </w:p>
+    <w:p>
+      <w:pPr>
+        <w:pStyle w:val="Normal"/>
+        <w:widowControl/>
+        <w:bidi w:val="0"/>
+        <w:spacing w:lineRule="auto" w:line="276" w:before="0" w:after="200"/>
+        <w:jc w:val="left"/>
+        <w:rPr>
+          <w:rFonts w:ascii="Calibri" w:hAnsi="Calibri"/>
+          <w:i w:val="false"/>
+          <w:i w:val="false"/>
+          <w:iCs w:val="false"/>
+          <w:color w:val="auto"/>
+          <w:sz w:val="26"/>
+          <w:szCs w:val="26"/>
+        </w:rPr>
+      </w:pPr>
+      <w:r>
+        <w:rPr>
+          <w:i w:val="false"/>
+          <w:iCs w:val="false"/>
+          <w:color w:val="auto"/>
+          <w:sz w:val="26"/>
+          <w:szCs w:val="26"/>
+        </w:rPr>
+        <w:t>m_indexBuffer</w:t>
+      </w:r>
+    </w:p>
+    <w:p>
+      <w:pPr>
+        <w:pStyle w:val="Normal"/>
+        <w:widowControl/>
+        <w:bidi w:val="0"/>
+        <w:spacing w:lineRule="auto" w:line="276" w:before="0" w:after="200"/>
+        <w:jc w:val="left"/>
+        <w:rPr>
+          <w:rFonts w:ascii="Calibri" w:hAnsi="Calibri"/>
+          <w:i w:val="false"/>
+          <w:i w:val="false"/>
+          <w:iCs w:val="false"/>
+          <w:color w:val="auto"/>
+          <w:sz w:val="26"/>
+          <w:szCs w:val="26"/>
+        </w:rPr>
+      </w:pPr>
+      <w:r>
+        <w:rPr>
+          <w:i w:val="false"/>
+          <w:iCs w:val="false"/>
+          <w:color w:val="auto"/>
+          <w:sz w:val="26"/>
+          <w:szCs w:val="26"/>
+        </w:rPr>
+        <w:t>1) have possible indices and triangles for plane at y = -2</w:t>
+      </w:r>
+    </w:p>
+    <w:p>
+      <w:pPr>
+        <w:pStyle w:val="Normal"/>
+        <w:widowControl/>
+        <w:bidi w:val="0"/>
+        <w:spacing w:lineRule="auto" w:line="276" w:before="0" w:after="200"/>
+        <w:jc w:val="left"/>
+        <w:rPr>
+          <w:rFonts w:ascii="Calibri" w:hAnsi="Calibri"/>
+          <w:i w:val="false"/>
+          <w:i w:val="false"/>
+          <w:iCs w:val="false"/>
+          <w:color w:val="auto"/>
+          <w:sz w:val="26"/>
+          <w:szCs w:val="26"/>
+        </w:rPr>
+      </w:pPr>
+      <w:r>
+        <w:rPr>
+          <w:i w:val="false"/>
+          <w:iCs w:val="false"/>
+          <w:color w:val="auto"/>
+          <w:sz w:val="26"/>
+          <w:szCs w:val="26"/>
+        </w:rPr>
+        <w:t>2) Need to figure out how to make vertex buffer and indices from triangles</w:t>
+      </w:r>
+    </w:p>
+    <w:p>
+      <w:pPr>
+        <w:pStyle w:val="Normal"/>
+        <w:widowControl/>
+        <w:bidi w:val="0"/>
+        <w:spacing w:lineRule="auto" w:line="276" w:before="0" w:after="200"/>
+        <w:jc w:val="left"/>
+        <w:rPr>
+          <w:rFonts w:ascii="Calibri" w:hAnsi="Calibri"/>
+          <w:i w:val="false"/>
+          <w:i w:val="false"/>
+          <w:iCs w:val="false"/>
+          <w:color w:val="auto"/>
+          <w:sz w:val="26"/>
+          <w:szCs w:val="26"/>
+        </w:rPr>
+      </w:pPr>
+      <w:r>
+        <w:rPr>
+          <w:i w:val="false"/>
+          <w:iCs w:val="false"/>
+          <w:color w:val="auto"/>
+          <w:sz w:val="26"/>
+          <w:szCs w:val="26"/>
+        </w:rPr>
+        <w:t>3) Connect</w:t>
+      </w:r>
+    </w:p>
+    <w:p>
+      <w:pPr>
+        <w:pStyle w:val="Normal"/>
+        <w:widowControl/>
+        <w:bidi w:val="0"/>
+        <w:spacing w:lineRule="auto" w:line="276" w:before="0" w:after="200"/>
+        <w:jc w:val="left"/>
+        <w:rPr/>
+      </w:pPr>
+      <w:r>
+        <w:rPr>
+          <w:i w:val="false"/>
+          <w:iCs w:val="false"/>
+          <w:color w:val="auto"/>
+          <w:sz w:val="26"/>
+          <w:szCs w:val="26"/>
+        </w:rPr>
+        <w:t>4) Figure out how to draw image on it</w:t>
+      </w:r>
+    </w:p>
+    <w:p>
+      <w:pPr>
+        <w:pStyle w:val="Normal"/>
+        <w:widowControl/>
+        <w:bidi w:val="0"/>
+        <w:spacing w:lineRule="auto" w:line="276" w:before="0" w:after="200"/>
+        <w:jc w:val="left"/>
+        <w:rPr>
+          <w:rFonts w:ascii="Calibri" w:hAnsi="Calibri"/>
+          <w:i w:val="false"/>
+          <w:i w:val="false"/>
+          <w:iCs w:val="false"/>
+          <w:color w:val="auto"/>
+          <w:sz w:val="26"/>
+          <w:szCs w:val="26"/>
+        </w:rPr>
+      </w:pPr>
+      <w:r>
+        <w:rPr>
+          <w:i w:val="false"/>
+          <w:iCs w:val="false"/>
+          <w:color w:val="auto"/>
+          <w:sz w:val="26"/>
+          <w:szCs w:val="26"/>
+        </w:rPr>
+      </w:r>
+    </w:p>
+    <w:p>
+      <w:pPr>
+        <w:pStyle w:val="Normal"/>
+        <w:widowControl/>
+        <w:bidi w:val="0"/>
+        <w:spacing w:lineRule="auto" w:line="276" w:before="0" w:after="200"/>
+        <w:jc w:val="left"/>
+        <w:rPr/>
+      </w:pPr>
+      <w:r>
+        <w:rPr>
+          <w:i w:val="false"/>
+          <w:iCs w:val="false"/>
+          <w:color w:val="auto"/>
+          <w:sz w:val="26"/>
+          <w:szCs w:val="26"/>
+        </w:rPr>
+        <w:t>5/16/20</w:t>
+      </w:r>
+    </w:p>
+    <w:p>
+      <w:pPr>
+        <w:pStyle w:val="Normal"/>
+        <w:widowControl/>
+        <w:bidi w:val="0"/>
+        <w:spacing w:lineRule="auto" w:line="276" w:before="0" w:after="200"/>
+        <w:jc w:val="left"/>
+        <w:rPr/>
+      </w:pPr>
+      <w:r>
+        <w:rPr>
+          <w:i w:val="false"/>
+          <w:iCs w:val="false"/>
+          <w:color w:val="auto"/>
+          <w:sz w:val="26"/>
+          <w:szCs w:val="26"/>
+        </w:rPr>
+        <w:t xml:space="preserve">Need to fill in a </w:t>
+      </w:r>
+      <w:r>
+        <w:rPr>
+          <w:rFonts w:ascii="Consolas" w:hAnsi="Consolas"/>
+          <w:i/>
+          <w:iCs w:val="false"/>
+          <w:color w:val="0000FF"/>
+          <w:sz w:val="19"/>
+          <w:szCs w:val="26"/>
+        </w:rPr>
+        <w:t>DxVertexData</w:t>
+      </w:r>
+    </w:p>
+    <w:p>
+      <w:pPr>
+        <w:pStyle w:val="Normal"/>
+        <w:widowControl/>
+        <w:bidi w:val="0"/>
+        <w:spacing w:lineRule="auto" w:line="276" w:before="0" w:after="200"/>
+        <w:jc w:val="left"/>
+        <w:rPr/>
+      </w:pPr>
+      <w:r>
+        <w:rPr>
+          <w:rFonts w:ascii="Consolas" w:hAnsi="Consolas"/>
+          <w:i w:val="false"/>
+          <w:iCs w:val="false"/>
+          <w:color w:val="000000"/>
+          <w:sz w:val="19"/>
+          <w:szCs w:val="26"/>
+        </w:rPr>
+        <w:tab/>
+      </w:r>
+      <w:r>
+        <w:rPr>
+          <w:rFonts w:ascii="Consolas" w:hAnsi="Consolas"/>
+          <w:color w:val="0000FF"/>
+          <w:sz w:val="19"/>
+        </w:rPr>
+        <w:t>struct</w:t>
+      </w:r>
+      <w:r>
+        <w:rPr>
+          <w:rFonts w:ascii="Consolas" w:hAnsi="Consolas"/>
+          <w:color w:val="000000"/>
+          <w:sz w:val="19"/>
+        </w:rPr>
+        <w:t xml:space="preserve"> </w:t>
+      </w:r>
+      <w:r>
+        <w:rPr>
+          <w:rFonts w:ascii="Consolas" w:hAnsi="Consolas"/>
+          <w:i/>
+          <w:color w:val="0000FF"/>
+          <w:sz w:val="19"/>
+        </w:rPr>
+        <w:t>DxVertexData</w:t>
+      </w:r>
+    </w:p>
+    <w:p>
+      <w:pPr>
+        <w:pStyle w:val="Normal"/>
+        <w:rPr/>
+      </w:pPr>
+      <w:r>
+        <w:rPr>
+          <w:rFonts w:ascii="Consolas" w:hAnsi="Consolas"/>
+          <w:i w:val="false"/>
+          <w:color w:val="000000"/>
+          <w:sz w:val="19"/>
+        </w:rPr>
+        <w:tab/>
+        <w:t>{</w:t>
+      </w:r>
+    </w:p>
+    <w:p>
+      <w:pPr>
+        <w:pStyle w:val="Normal"/>
+        <w:rPr/>
+      </w:pPr>
+      <w:r>
+        <w:rPr>
+          <w:rFonts w:ascii="Consolas" w:hAnsi="Consolas"/>
+          <w:i w:val="false"/>
+          <w:color w:val="000000"/>
+          <w:sz w:val="19"/>
+        </w:rPr>
+        <w:tab/>
+        <w:tab/>
+      </w:r>
+      <w:r>
+        <w:rPr>
+          <w:rFonts w:ascii="Consolas" w:hAnsi="Consolas"/>
+          <w:i/>
+          <w:color w:val="0000FF"/>
+          <w:sz w:val="19"/>
+        </w:rPr>
+        <w:t>std</w:t>
+      </w:r>
+      <w:r>
+        <w:rPr>
+          <w:rFonts w:ascii="Consolas" w:hAnsi="Consolas"/>
+          <w:i w:val="false"/>
+          <w:color w:val="000000"/>
+          <w:sz w:val="19"/>
+        </w:rPr>
+        <w:t>::</w:t>
+      </w:r>
+      <w:r>
+        <w:rPr>
+          <w:rFonts w:ascii="Consolas" w:hAnsi="Consolas"/>
+          <w:i/>
+          <w:color w:val="0000FF"/>
+          <w:sz w:val="19"/>
+        </w:rPr>
+        <w:t>vector</w:t>
+      </w:r>
+      <w:r>
+        <w:rPr>
+          <w:rFonts w:ascii="Consolas" w:hAnsi="Consolas"/>
+          <w:i w:val="false"/>
+          <w:color w:val="000000"/>
+          <w:sz w:val="19"/>
+        </w:rPr>
+        <w:t>&lt;</w:t>
+      </w:r>
+      <w:r>
+        <w:rPr>
+          <w:rFonts w:ascii="Consolas" w:hAnsi="Consolas"/>
+          <w:i w:val="false"/>
+          <w:color w:val="0000FF"/>
+          <w:sz w:val="19"/>
+        </w:rPr>
+        <w:t>DirectX</w:t>
+      </w:r>
+      <w:r>
+        <w:rPr>
+          <w:rFonts w:ascii="Consolas" w:hAnsi="Consolas"/>
+          <w:i w:val="false"/>
+          <w:color w:val="000000"/>
+          <w:sz w:val="19"/>
+        </w:rPr>
+        <w:t>::</w:t>
+      </w:r>
+      <w:r>
+        <w:rPr>
+          <w:rFonts w:ascii="Consolas" w:hAnsi="Consolas"/>
+          <w:i/>
+          <w:color w:val="0000FF"/>
+          <w:sz w:val="19"/>
+        </w:rPr>
+        <w:t>VertexPositionNormalTexture</w:t>
+      </w:r>
+      <w:r>
+        <w:rPr>
+          <w:rFonts w:ascii="Consolas" w:hAnsi="Consolas"/>
+          <w:i w:val="false"/>
+          <w:color w:val="000000"/>
+          <w:sz w:val="19"/>
+        </w:rPr>
+        <w:t xml:space="preserve">&gt; </w:t>
+      </w:r>
+      <w:r>
+        <w:rPr>
+          <w:rFonts w:ascii="Consolas" w:hAnsi="Consolas"/>
+          <w:i/>
+          <w:color w:val="000080"/>
+          <w:sz w:val="19"/>
+        </w:rPr>
+        <w:t>Vertices</w:t>
+      </w:r>
+      <w:r>
+        <w:rPr>
+          <w:rFonts w:ascii="Consolas" w:hAnsi="Consolas"/>
+          <w:i w:val="false"/>
+          <w:color w:val="000000"/>
+          <w:sz w:val="19"/>
+        </w:rPr>
+        <w:t>;</w:t>
+      </w:r>
+    </w:p>
+    <w:p>
+      <w:pPr>
+        <w:pStyle w:val="Normal"/>
+        <w:rPr/>
+      </w:pPr>
+      <w:r>
+        <w:rPr>
+          <w:rFonts w:ascii="Consolas" w:hAnsi="Consolas"/>
+          <w:i w:val="false"/>
+          <w:color w:val="000000"/>
+          <w:sz w:val="19"/>
+        </w:rPr>
+        <w:tab/>
+        <w:tab/>
+      </w:r>
+      <w:r>
+        <w:rPr>
+          <w:rFonts w:ascii="Consolas" w:hAnsi="Consolas"/>
+          <w:i/>
+          <w:color w:val="0000FF"/>
+          <w:sz w:val="19"/>
+        </w:rPr>
+        <w:t>std</w:t>
+      </w:r>
+      <w:r>
+        <w:rPr>
+          <w:rFonts w:ascii="Consolas" w:hAnsi="Consolas"/>
+          <w:i w:val="false"/>
+          <w:color w:val="000000"/>
+          <w:sz w:val="19"/>
+        </w:rPr>
+        <w:t>::</w:t>
+      </w:r>
+      <w:r>
+        <w:rPr>
+          <w:rFonts w:ascii="Consolas" w:hAnsi="Consolas"/>
+          <w:i/>
+          <w:color w:val="0000FF"/>
+          <w:sz w:val="19"/>
+        </w:rPr>
+        <w:t>vector</w:t>
+      </w:r>
+      <w:r>
+        <w:rPr>
+          <w:rFonts w:ascii="Consolas" w:hAnsi="Consolas"/>
+          <w:i w:val="false"/>
+          <w:color w:val="000000"/>
+          <w:sz w:val="19"/>
+        </w:rPr>
+        <w:t>&lt;</w:t>
+      </w:r>
+      <w:r>
+        <w:rPr>
+          <w:rFonts w:ascii="Consolas" w:hAnsi="Consolas"/>
+          <w:i w:val="false"/>
+          <w:color w:val="0000FF"/>
+          <w:sz w:val="19"/>
+        </w:rPr>
+        <w:t>unsigned</w:t>
+      </w:r>
+      <w:r>
+        <w:rPr>
+          <w:rFonts w:ascii="Consolas" w:hAnsi="Consolas"/>
+          <w:i w:val="false"/>
+          <w:color w:val="000000"/>
+          <w:sz w:val="19"/>
+        </w:rPr>
+        <w:t xml:space="preserve"> </w:t>
+      </w:r>
+      <w:r>
+        <w:rPr>
+          <w:rFonts w:ascii="Consolas" w:hAnsi="Consolas"/>
+          <w:i w:val="false"/>
+          <w:color w:val="0000FF"/>
+          <w:sz w:val="19"/>
+        </w:rPr>
+        <w:t>int</w:t>
+      </w:r>
+      <w:r>
+        <w:rPr>
+          <w:rFonts w:ascii="Consolas" w:hAnsi="Consolas"/>
+          <w:i w:val="false"/>
+          <w:color w:val="000000"/>
+          <w:sz w:val="19"/>
+        </w:rPr>
+        <w:t xml:space="preserve">&gt; </w:t>
+      </w:r>
+      <w:r>
+        <w:rPr>
+          <w:rFonts w:ascii="Consolas" w:hAnsi="Consolas"/>
+          <w:i/>
+          <w:color w:val="000080"/>
+          <w:sz w:val="19"/>
+        </w:rPr>
+        <w:t>Indices</w:t>
+      </w:r>
+      <w:r>
+        <w:rPr>
+          <w:rFonts w:ascii="Consolas" w:hAnsi="Consolas"/>
+          <w:i w:val="false"/>
+          <w:color w:val="000000"/>
+          <w:sz w:val="19"/>
+        </w:rPr>
+        <w:t>;</w:t>
+      </w:r>
+    </w:p>
+    <w:p>
+      <w:pPr>
+        <w:pStyle w:val="Normal"/>
+        <w:rPr/>
+      </w:pPr>
+      <w:r>
+        <w:rPr>
+          <w:rFonts w:ascii="Consolas" w:hAnsi="Consolas"/>
+          <w:i w:val="false"/>
+          <w:color w:val="000000"/>
+          <w:sz w:val="19"/>
+        </w:rPr>
+        <w:tab/>
+        <w:tab/>
+      </w:r>
+      <w:r>
+        <w:rPr>
+          <w:rFonts w:ascii="Consolas" w:hAnsi="Consolas"/>
+          <w:i/>
+          <w:color w:val="0000FF"/>
+          <w:sz w:val="19"/>
+        </w:rPr>
+        <w:t>StretchDistanceParams</w:t>
+      </w:r>
+      <w:r>
+        <w:rPr>
+          <w:rFonts w:ascii="Consolas" w:hAnsi="Consolas"/>
+          <w:i w:val="false"/>
+          <w:color w:val="000000"/>
+          <w:sz w:val="19"/>
+        </w:rPr>
+        <w:t xml:space="preserve"> </w:t>
+      </w:r>
+      <w:r>
+        <w:rPr>
+          <w:rFonts w:ascii="Consolas" w:hAnsi="Consolas"/>
+          <w:i/>
+          <w:color w:val="000080"/>
+          <w:sz w:val="19"/>
+        </w:rPr>
+        <w:t>StretchParams</w:t>
+      </w:r>
+      <w:r>
+        <w:rPr>
+          <w:rFonts w:ascii="Consolas" w:hAnsi="Consolas"/>
+          <w:i w:val="false"/>
+          <w:color w:val="000000"/>
+          <w:sz w:val="19"/>
+        </w:rPr>
+        <w:t>;</w:t>
+      </w:r>
+    </w:p>
+    <w:p>
+      <w:pPr>
+        <w:pStyle w:val="Normal"/>
+        <w:widowControl/>
+        <w:bidi w:val="0"/>
+        <w:spacing w:lineRule="auto" w:line="276" w:before="0" w:after="200"/>
+        <w:jc w:val="left"/>
+        <w:rPr/>
+      </w:pPr>
+      <w:r>
+        <w:rPr>
+          <w:rFonts w:ascii="Consolas" w:hAnsi="Consolas"/>
+          <w:i w:val="false"/>
+          <w:color w:val="000000"/>
+          <w:sz w:val="19"/>
+        </w:rPr>
+        <w:tab/>
+        <w:t>};</w:t>
+      </w:r>
+    </w:p>
+    <w:p>
+      <w:pPr>
+        <w:pStyle w:val="Normal"/>
+        <w:widowControl/>
+        <w:bidi w:val="0"/>
+        <w:spacing w:lineRule="auto" w:line="276" w:before="0" w:after="200"/>
+        <w:jc w:val="left"/>
+        <w:rPr/>
+      </w:pPr>
+      <w:r>
+        <w:rPr>
+          <w:i w:val="false"/>
+          <w:iCs w:val="false"/>
+          <w:color w:val="auto"/>
+          <w:sz w:val="26"/>
+          <w:szCs w:val="26"/>
+        </w:rPr>
+        <w:t>Create TriangleData then DxVertexData</w:t>
+      </w:r>
+    </w:p>
+    <w:p>
+      <w:pPr>
+        <w:pStyle w:val="Normal"/>
+        <w:widowControl/>
+        <w:bidi w:val="0"/>
+        <w:spacing w:lineRule="auto" w:line="276" w:before="0" w:after="200"/>
+        <w:jc w:val="left"/>
+        <w:rPr/>
+      </w:pPr>
+      <w:r>
+        <w:rPr>
+          <w:i w:val="false"/>
+          <w:iCs w:val="false"/>
+          <w:color w:val="auto"/>
+          <w:sz w:val="26"/>
+          <w:szCs w:val="26"/>
+        </w:rPr>
+        <w:t>Got the plane drawn in position. Problem is it rotates with the primary model. Do we want separate world for it?</w:t>
+      </w:r>
+    </w:p>
+    <w:p>
+      <w:pPr>
+        <w:pStyle w:val="Normal"/>
+        <w:widowControl/>
+        <w:bidi w:val="0"/>
+        <w:spacing w:lineRule="auto" w:line="276" w:before="0" w:after="200"/>
+        <w:jc w:val="left"/>
+        <w:rPr/>
+      </w:pPr>
+      <w:r>
+        <w:rPr>
+          <w:i w:val="false"/>
+          <w:iCs w:val="false"/>
+          <w:color w:val="auto"/>
+          <w:sz w:val="26"/>
+          <w:szCs w:val="26"/>
+        </w:rPr>
+        <w:t>Probably want it on an angle between the Y and Z planes</w:t>
+      </w:r>
+    </w:p>
+    <w:p>
+      <w:pPr>
+        <w:pStyle w:val="Normal"/>
+        <w:widowControl/>
+        <w:bidi w:val="0"/>
+        <w:spacing w:lineRule="auto" w:line="276" w:before="0" w:after="200"/>
+        <w:jc w:val="left"/>
+        <w:rPr/>
+      </w:pPr>
+      <w:r>
+        <w:rPr>
+          <w:i w:val="false"/>
+          <w:iCs w:val="false"/>
+          <w:color w:val="auto"/>
+          <w:sz w:val="26"/>
+          <w:szCs w:val="26"/>
+        </w:rPr>
+        <w:t>1) See if we can fix it a specific location</w:t>
+      </w:r>
+    </w:p>
+    <w:p>
+      <w:pPr>
+        <w:pStyle w:val="Normal"/>
+        <w:widowControl/>
+        <w:bidi w:val="0"/>
+        <w:spacing w:lineRule="auto" w:line="276" w:before="0" w:after="200"/>
+        <w:jc w:val="left"/>
+        <w:rPr/>
+      </w:pPr>
+      <w:r>
+        <w:rPr>
+          <w:i w:val="false"/>
+          <w:iCs w:val="false"/>
+          <w:color w:val="auto"/>
+          <w:sz w:val="26"/>
+          <w:szCs w:val="26"/>
+        </w:rPr>
+        <w:t>2) Figure out how to draw an image onto it. Do we need many vertices and another texture or can we paste an image onto the surface?</w:t>
+      </w:r>
+    </w:p>
+    <w:p>
+      <w:pPr>
+        <w:pStyle w:val="Normal"/>
+        <w:widowControl/>
+        <w:bidi w:val="0"/>
+        <w:spacing w:lineRule="auto" w:line="276" w:before="0" w:after="200"/>
+        <w:jc w:val="left"/>
+        <w:rPr>
+          <w:rFonts w:ascii="Calibri" w:hAnsi="Calibri"/>
+          <w:i w:val="false"/>
+          <w:i w:val="false"/>
+          <w:iCs w:val="false"/>
+          <w:color w:val="auto"/>
+          <w:sz w:val="26"/>
+          <w:szCs w:val="26"/>
+        </w:rPr>
+      </w:pPr>
+      <w:r>
+        <w:rPr>
+          <w:i w:val="false"/>
+          <w:iCs w:val="false"/>
+          <w:color w:val="auto"/>
+          <w:sz w:val="26"/>
+          <w:szCs w:val="26"/>
+        </w:rPr>
+      </w:r>
+    </w:p>
+    <w:p>
+      <w:pPr>
+        <w:pStyle w:val="Normal"/>
+        <w:widowControl/>
+        <w:bidi w:val="0"/>
+        <w:spacing w:lineRule="auto" w:line="276" w:before="0" w:after="200"/>
+        <w:jc w:val="left"/>
+        <w:rPr>
+          <w:rFonts w:ascii="Calibri" w:hAnsi="Calibri"/>
+          <w:i w:val="false"/>
+          <w:i w:val="false"/>
+          <w:iCs w:val="false"/>
+          <w:color w:val="auto"/>
+          <w:sz w:val="26"/>
+          <w:szCs w:val="26"/>
+        </w:rPr>
+      </w:pPr>
+      <w:r>
+        <w:rPr>
+          <w:i w:val="false"/>
+          <w:iCs w:val="false"/>
+          <w:color w:val="auto"/>
+          <w:sz w:val="26"/>
+          <w:szCs w:val="26"/>
+        </w:rPr>
+        <w:t>5/19/20</w:t>
+      </w:r>
+    </w:p>
+    <w:p>
+      <w:pPr>
+        <w:pStyle w:val="Normal"/>
+        <w:widowControl/>
+        <w:bidi w:val="0"/>
+        <w:spacing w:lineRule="auto" w:line="276" w:before="0" w:after="200"/>
+        <w:jc w:val="left"/>
+        <w:rPr>
+          <w:rFonts w:ascii="Calibri" w:hAnsi="Calibri"/>
+          <w:i w:val="false"/>
+          <w:i w:val="false"/>
+          <w:iCs w:val="false"/>
+          <w:color w:val="auto"/>
+          <w:sz w:val="26"/>
+          <w:szCs w:val="26"/>
+        </w:rPr>
+      </w:pPr>
+      <w:r>
+        <w:rPr>
+          <w:i w:val="false"/>
+          <w:iCs w:val="false"/>
+          <w:color w:val="auto"/>
+          <w:sz w:val="26"/>
+          <w:szCs w:val="26"/>
+        </w:rPr>
+        <w:t>Don’t worry about positioning yet</w:t>
+      </w:r>
+    </w:p>
+    <w:p>
+      <w:pPr>
+        <w:pStyle w:val="Normal"/>
+        <w:widowControl/>
+        <w:bidi w:val="0"/>
+        <w:spacing w:lineRule="auto" w:line="276" w:before="0" w:after="200"/>
+        <w:jc w:val="left"/>
+        <w:rPr>
+          <w:rFonts w:ascii="Calibri" w:hAnsi="Calibri"/>
+          <w:i w:val="false"/>
+          <w:i w:val="false"/>
+          <w:iCs w:val="false"/>
+          <w:color w:val="auto"/>
+          <w:sz w:val="26"/>
+          <w:szCs w:val="26"/>
+        </w:rPr>
+      </w:pPr>
+      <w:r>
+        <w:rPr>
+          <w:i w:val="false"/>
+          <w:iCs w:val="false"/>
+          <w:color w:val="auto"/>
+          <w:sz w:val="26"/>
+          <w:szCs w:val="26"/>
+        </w:rPr>
+        <w:t>1) Add code to open an image file -ok</w:t>
+      </w:r>
+    </w:p>
+    <w:p>
+      <w:pPr>
+        <w:pStyle w:val="Normal"/>
+        <w:widowControl/>
+        <w:bidi w:val="0"/>
+        <w:spacing w:lineRule="auto" w:line="276" w:before="0" w:after="200"/>
+        <w:jc w:val="left"/>
+        <w:rPr/>
+      </w:pPr>
+      <w:r>
+        <w:rPr>
+          <w:i w:val="false"/>
+          <w:iCs w:val="false"/>
+          <w:color w:val="auto"/>
+          <w:sz w:val="26"/>
+          <w:szCs w:val="26"/>
+        </w:rPr>
+        <w:t>1.5) Need to check that file exists before closing (Kill Active) if name is not empty</w:t>
+      </w:r>
+      <w:r>
+        <w:rPr>
+          <w:i w:val="false"/>
+          <w:iCs w:val="false"/>
+          <w:color w:val="auto"/>
+          <w:sz w:val="26"/>
+          <w:szCs w:val="26"/>
+        </w:rPr>
+        <w:t>-</w:t>
+      </w:r>
+      <w:r>
+        <w:rPr>
+          <w:i w:val="false"/>
+          <w:iCs w:val="false"/>
+          <w:color w:val="auto"/>
+          <w:sz w:val="26"/>
+          <w:szCs w:val="26"/>
+        </w:rPr>
+        <w:t>ok</w:t>
+      </w:r>
+    </w:p>
+    <w:p>
+      <w:pPr>
+        <w:pStyle w:val="Normal"/>
+        <w:widowControl/>
+        <w:bidi w:val="0"/>
+        <w:spacing w:lineRule="auto" w:line="276" w:before="0" w:after="200"/>
+        <w:jc w:val="left"/>
+        <w:rPr/>
+      </w:pPr>
+      <w:r>
+        <w:rPr>
+          <w:i w:val="false"/>
+          <w:iCs w:val="false"/>
+          <w:color w:val="auto"/>
+          <w:sz w:val="26"/>
+          <w:szCs w:val="26"/>
+        </w:rPr>
+        <w:t>2) Pass to renderer</w:t>
+      </w:r>
+      <w:r>
+        <w:rPr>
+          <w:i w:val="false"/>
+          <w:iCs w:val="false"/>
+          <w:color w:val="auto"/>
+          <w:sz w:val="26"/>
+          <w:szCs w:val="26"/>
+        </w:rPr>
+        <w:t>-</w:t>
+      </w:r>
+      <w:r>
+        <w:rPr>
+          <w:i w:val="false"/>
+          <w:iCs w:val="false"/>
+          <w:color w:val="auto"/>
+          <w:sz w:val="26"/>
+          <w:szCs w:val="26"/>
+        </w:rPr>
+        <w:t>ok</w:t>
+      </w:r>
+    </w:p>
+    <w:p>
+      <w:pPr>
+        <w:pStyle w:val="Normal"/>
+        <w:widowControl/>
+        <w:bidi w:val="0"/>
+        <w:spacing w:lineRule="auto" w:line="276" w:before="0" w:after="200"/>
+        <w:jc w:val="left"/>
+        <w:rPr/>
+      </w:pPr>
+      <w:r>
+        <w:rPr>
+          <w:rFonts w:eastAsia="Calibri" w:cs=""/>
+          <w:i w:val="false"/>
+          <w:iCs w:val="false"/>
+          <w:color w:val="auto"/>
+          <w:kern w:val="0"/>
+          <w:sz w:val="26"/>
+          <w:szCs w:val="26"/>
+          <w:lang w:val="en-US" w:eastAsia="en-US" w:bidi="ar-SA"/>
+        </w:rPr>
+        <w:t>3</w:t>
+      </w:r>
+      <w:r>
+        <w:rPr>
+          <w:i w:val="false"/>
+          <w:iCs w:val="false"/>
+          <w:color w:val="auto"/>
+          <w:sz w:val="26"/>
+          <w:szCs w:val="26"/>
+        </w:rPr>
+        <w:t>) Only create second model if there is a filename</w:t>
+      </w:r>
+    </w:p>
+    <w:p>
+      <w:pPr>
+        <w:pStyle w:val="Normal"/>
+        <w:widowControl/>
+        <w:bidi w:val="0"/>
+        <w:spacing w:lineRule="auto" w:line="276" w:before="0" w:after="200"/>
+        <w:jc w:val="left"/>
+        <w:rPr/>
+      </w:pPr>
+      <w:r>
+        <w:rPr>
+          <w:rFonts w:eastAsia="Calibri" w:cs=""/>
+          <w:i w:val="false"/>
+          <w:iCs w:val="false"/>
+          <w:color w:val="auto"/>
+          <w:kern w:val="0"/>
+          <w:sz w:val="26"/>
+          <w:szCs w:val="26"/>
+          <w:lang w:val="en-US" w:eastAsia="en-US" w:bidi="ar-SA"/>
+        </w:rPr>
+        <w:t>4</w:t>
+      </w:r>
+      <w:r>
+        <w:rPr>
+          <w:i w:val="false"/>
+          <w:iCs w:val="false"/>
+          <w:color w:val="auto"/>
+          <w:sz w:val="26"/>
+          <w:szCs w:val="26"/>
+        </w:rPr>
+        <w:t>) Create texture using WIC</w:t>
+      </w:r>
+    </w:p>
+    <w:p>
+      <w:pPr>
+        <w:pStyle w:val="Normal"/>
+        <w:widowControl/>
+        <w:bidi w:val="0"/>
+        <w:spacing w:lineRule="auto" w:line="276" w:before="0" w:after="200"/>
+        <w:jc w:val="left"/>
+        <w:rPr/>
+      </w:pPr>
+      <w:r>
+        <w:rPr>
+          <w:rFonts w:eastAsia="Calibri" w:cs=""/>
+          <w:i w:val="false"/>
+          <w:iCs w:val="false"/>
+          <w:color w:val="auto"/>
+          <w:kern w:val="0"/>
+          <w:sz w:val="26"/>
+          <w:szCs w:val="26"/>
+          <w:lang w:val="en-US" w:eastAsia="en-US" w:bidi="ar-SA"/>
+        </w:rPr>
+        <w:t>5</w:t>
+      </w:r>
+      <w:r>
+        <w:rPr>
+          <w:i w:val="false"/>
+          <w:iCs w:val="false"/>
+          <w:color w:val="auto"/>
+          <w:sz w:val="26"/>
+          <w:szCs w:val="26"/>
+        </w:rPr>
+        <w:t>) Hook this texture up to the second model</w:t>
+      </w:r>
+    </w:p>
+    <w:p>
+      <w:pPr>
+        <w:pStyle w:val="Normal"/>
+        <w:widowControl/>
+        <w:bidi w:val="0"/>
+        <w:spacing w:lineRule="auto" w:line="276" w:before="0" w:after="200"/>
+        <w:jc w:val="left"/>
+        <w:rPr>
+          <w:rFonts w:ascii="Calibri" w:hAnsi="Calibri"/>
+          <w:i w:val="false"/>
+          <w:i w:val="false"/>
+          <w:iCs w:val="false"/>
+          <w:color w:val="auto"/>
+          <w:sz w:val="26"/>
+          <w:szCs w:val="26"/>
+        </w:rPr>
+      </w:pPr>
+      <w:r>
+        <w:rPr>
+          <w:i w:val="false"/>
+          <w:iCs w:val="false"/>
+          <w:color w:val="auto"/>
+          <w:sz w:val="26"/>
+          <w:szCs w:val="26"/>
+        </w:rPr>
+      </w:r>
+    </w:p>
+    <w:p>
+      <w:pPr>
+        <w:pStyle w:val="Normal"/>
+        <w:widowControl/>
+        <w:bidi w:val="0"/>
+        <w:spacing w:lineRule="auto" w:line="276" w:before="0" w:after="200"/>
+        <w:jc w:val="left"/>
+        <w:rPr>
+          <w:rFonts w:ascii="Calibri" w:hAnsi="Calibri"/>
+          <w:i w:val="false"/>
+          <w:i w:val="false"/>
+          <w:iCs w:val="false"/>
+          <w:color w:val="auto"/>
+          <w:sz w:val="26"/>
+          <w:szCs w:val="26"/>
+        </w:rPr>
+      </w:pPr>
+      <w:r>
+        <w:rPr>
+          <w:i w:val="false"/>
+          <w:iCs w:val="false"/>
+          <w:color w:val="auto"/>
+          <w:sz w:val="26"/>
+          <w:szCs w:val="26"/>
+        </w:rPr>
+        <w:t>5/22/20</w:t>
+      </w:r>
+    </w:p>
+    <w:p>
+      <w:pPr>
+        <w:pStyle w:val="Normal"/>
+        <w:widowControl/>
+        <w:bidi w:val="0"/>
+        <w:spacing w:lineRule="auto" w:line="276" w:before="0" w:after="200"/>
+        <w:jc w:val="left"/>
+        <w:rPr>
+          <w:rFonts w:ascii="Calibri" w:hAnsi="Calibri"/>
+          <w:i w:val="false"/>
+          <w:i w:val="false"/>
+          <w:iCs w:val="false"/>
+          <w:color w:val="auto"/>
+          <w:sz w:val="26"/>
+          <w:szCs w:val="26"/>
+        </w:rPr>
+      </w:pPr>
+      <w:r>
+        <w:rPr>
+          <w:i w:val="false"/>
+          <w:iCs w:val="false"/>
+          <w:color w:val="auto"/>
+          <w:sz w:val="26"/>
+          <w:szCs w:val="26"/>
+        </w:rPr>
+        <w:t>Did up to 2</w:t>
+      </w:r>
+    </w:p>
+    <w:p>
+      <w:pPr>
+        <w:pStyle w:val="Normal"/>
+        <w:widowControl/>
+        <w:bidi w:val="0"/>
+        <w:spacing w:lineRule="auto" w:line="276" w:before="0" w:after="200"/>
+        <w:jc w:val="left"/>
+        <w:rPr>
+          <w:rFonts w:ascii="Calibri" w:hAnsi="Calibri"/>
+          <w:i w:val="false"/>
+          <w:i w:val="false"/>
+          <w:iCs w:val="false"/>
+          <w:color w:val="auto"/>
+          <w:sz w:val="26"/>
+          <w:szCs w:val="26"/>
+        </w:rPr>
+      </w:pPr>
+      <w:r>
+        <w:rPr>
+          <w:i w:val="false"/>
+          <w:iCs w:val="false"/>
+          <w:color w:val="auto"/>
+          <w:sz w:val="26"/>
+          <w:szCs w:val="26"/>
+        </w:rPr>
+        <w:t xml:space="preserve">Commit </w:t>
+      </w:r>
+    </w:p>
+    <w:p>
+      <w:pPr>
+        <w:pStyle w:val="Normal"/>
+        <w:widowControl/>
+        <w:bidi w:val="0"/>
+        <w:spacing w:lineRule="auto" w:line="276" w:before="0" w:after="200"/>
+        <w:jc w:val="left"/>
+        <w:rPr/>
+      </w:pPr>
+      <w:bookmarkStart w:id="100" w:name="__DdeLink__4572_1385531638"/>
+      <w:r>
+        <w:rPr>
+          <w:rFonts w:eastAsia="Calibri" w:cs=""/>
+          <w:i w:val="false"/>
+          <w:iCs w:val="false"/>
+          <w:color w:val="auto"/>
+          <w:kern w:val="0"/>
+          <w:sz w:val="26"/>
+          <w:szCs w:val="26"/>
+          <w:lang w:val="en-US" w:eastAsia="en-US" w:bidi="ar-SA"/>
+        </w:rPr>
+        <w:t>Added texture filename to params and UI and p</w:t>
+      </w:r>
+      <w:r>
+        <w:rPr>
+          <w:i w:val="false"/>
+          <w:iCs w:val="false"/>
+          <w:color w:val="auto"/>
+          <w:sz w:val="26"/>
+          <w:szCs w:val="26"/>
+        </w:rPr>
+        <w:t>assed texture filename into renderer</w:t>
+      </w:r>
+      <w:bookmarkEnd w:id="100"/>
+    </w:p>
+    <w:p>
+      <w:pPr>
+        <w:pStyle w:val="Normal"/>
+        <w:widowControl/>
+        <w:bidi w:val="0"/>
+        <w:spacing w:lineRule="auto" w:line="276" w:before="0" w:after="200"/>
+        <w:jc w:val="left"/>
+        <w:rPr>
+          <w:rFonts w:ascii="Calibri" w:hAnsi="Calibri"/>
+          <w:i w:val="false"/>
+          <w:i w:val="false"/>
+          <w:iCs w:val="false"/>
+          <w:color w:val="auto"/>
+          <w:sz w:val="26"/>
+          <w:szCs w:val="26"/>
+        </w:rPr>
+      </w:pPr>
+      <w:r>
+        <w:rPr>
+          <w:i w:val="false"/>
+          <w:iCs w:val="false"/>
+          <w:color w:val="auto"/>
+          <w:sz w:val="26"/>
+          <w:szCs w:val="26"/>
+        </w:rPr>
       </w:r>
     </w:p>
     <w:p>
@@ -62740,7 +63974,7 @@
         </w:rPr>
         <w:t xml:space="preserve">winmerge key: </w:t>
       </w:r>
-      <w:bookmarkStart w:id="100" w:name="__DdeLink__3821_320226153"/>
+      <w:bookmarkStart w:id="101" w:name="__DdeLink__3821_320226153"/>
       <w:r>
         <w:rPr>
           <w:rStyle w:val="StrongEmphasis"/>
@@ -62759,7 +63993,7 @@
         <w:rPr/>
         <w:t xml:space="preserve"> </w:t>
       </w:r>
-      <w:bookmarkEnd w:id="100"/>
+      <w:bookmarkEnd w:id="101"/>
     </w:p>
     <w:p>
       <w:pPr>

</xml_diff>

<commit_message>
Added support for secondary model and bumped version to 2.0.0.0
</commit_message>
<xml_diff>
--- a/Fractal X plans.docx
+++ b/Fractal X plans.docx
@@ -63603,8 +63603,18 @@
           <w:sz w:val="26"/>
           <w:szCs w:val="26"/>
         </w:rPr>
-        <w:t>1.5) Need to check that file exists before closing (Kill Active) if name is not empty</w:t>
-      </w:r>
+        <w:t>1.5) Need to check that file exists before closing (Kill Active) if name is not empty-ok</w:t>
+      </w:r>
+    </w:p>
+    <w:p>
+      <w:pPr>
+        <w:pStyle w:val="Normal"/>
+        <w:widowControl/>
+        <w:bidi w:val="0"/>
+        <w:spacing w:lineRule="auto" w:line="276" w:before="0" w:after="200"/>
+        <w:jc w:val="left"/>
+        <w:rPr/>
+      </w:pPr>
       <w:r>
         <w:rPr>
           <w:i w:val="false"/>
@@ -63613,57 +63623,7 @@
           <w:sz w:val="26"/>
           <w:szCs w:val="26"/>
         </w:rPr>
-        <w:t>-</w:t>
-      </w:r>
-      <w:r>
-        <w:rPr>
-          <w:i w:val="false"/>
-          <w:iCs w:val="false"/>
-          <w:color w:val="auto"/>
-          <w:sz w:val="26"/>
-          <w:szCs w:val="26"/>
-        </w:rPr>
-        <w:t>ok</w:t>
-      </w:r>
-    </w:p>
-    <w:p>
-      <w:pPr>
-        <w:pStyle w:val="Normal"/>
-        <w:widowControl/>
-        <w:bidi w:val="0"/>
-        <w:spacing w:lineRule="auto" w:line="276" w:before="0" w:after="200"/>
-        <w:jc w:val="left"/>
-        <w:rPr/>
-      </w:pPr>
-      <w:r>
-        <w:rPr>
-          <w:i w:val="false"/>
-          <w:iCs w:val="false"/>
-          <w:color w:val="auto"/>
-          <w:sz w:val="26"/>
-          <w:szCs w:val="26"/>
-        </w:rPr>
-        <w:t>2) Pass to renderer</w:t>
-      </w:r>
-      <w:r>
-        <w:rPr>
-          <w:i w:val="false"/>
-          <w:iCs w:val="false"/>
-          <w:color w:val="auto"/>
-          <w:sz w:val="26"/>
-          <w:szCs w:val="26"/>
-        </w:rPr>
-        <w:t>-</w:t>
-      </w:r>
-      <w:r>
-        <w:rPr>
-          <w:i w:val="false"/>
-          <w:iCs w:val="false"/>
-          <w:color w:val="auto"/>
-          <w:sz w:val="26"/>
-          <w:szCs w:val="26"/>
-        </w:rPr>
-        <w:t>ok</w:t>
+        <w:t>2) Pass to renderer-ok</w:t>
       </w:r>
     </w:p>
     <w:p>
@@ -63696,7 +63656,7 @@
           <w:sz w:val="26"/>
           <w:szCs w:val="26"/>
         </w:rPr>
-        <w:t>) Only create second model if there is a filename</w:t>
+        <w:t>) Only create second model if there is a filename?</w:t>
       </w:r>
     </w:p>
     <w:p>
@@ -63910,6 +63870,678 @@
         <w:t>assed texture filename into renderer</w:t>
       </w:r>
       <w:bookmarkEnd w:id="100"/>
+    </w:p>
+    <w:p>
+      <w:pPr>
+        <w:pStyle w:val="Normal"/>
+        <w:widowControl/>
+        <w:bidi w:val="0"/>
+        <w:spacing w:lineRule="auto" w:line="276" w:before="0" w:after="200"/>
+        <w:jc w:val="left"/>
+        <w:rPr>
+          <w:rFonts w:ascii="Calibri" w:hAnsi="Calibri"/>
+          <w:i w:val="false"/>
+          <w:i w:val="false"/>
+          <w:iCs w:val="false"/>
+          <w:color w:val="auto"/>
+          <w:sz w:val="26"/>
+          <w:szCs w:val="26"/>
+        </w:rPr>
+      </w:pPr>
+      <w:r>
+        <w:rPr>
+          <w:i w:val="false"/>
+          <w:iCs w:val="false"/>
+          <w:color w:val="auto"/>
+          <w:sz w:val="26"/>
+          <w:szCs w:val="26"/>
+        </w:rPr>
+      </w:r>
+    </w:p>
+    <w:p>
+      <w:pPr>
+        <w:pStyle w:val="Normal"/>
+        <w:widowControl/>
+        <w:bidi w:val="0"/>
+        <w:spacing w:lineRule="auto" w:line="276" w:before="0" w:after="200"/>
+        <w:jc w:val="left"/>
+        <w:rPr/>
+      </w:pPr>
+      <w:r>
+        <w:rPr>
+          <w:i w:val="false"/>
+          <w:iCs w:val="false"/>
+          <w:color w:val="auto"/>
+          <w:sz w:val="26"/>
+          <w:szCs w:val="26"/>
+        </w:rPr>
+        <w:t xml:space="preserve">Have </w:t>
+      </w:r>
+      <w:r>
+        <w:rPr>
+          <w:rFonts w:eastAsia="Calibri" w:cs=""/>
+          <w:i w:val="false"/>
+          <w:iCs w:val="false"/>
+          <w:color w:val="auto"/>
+          <w:kern w:val="0"/>
+          <w:sz w:val="26"/>
+          <w:szCs w:val="26"/>
+          <w:lang w:val="en-US" w:eastAsia="en-US" w:bidi="ar-SA"/>
+        </w:rPr>
+        <w:t>m_texture2 and m_textureView2.</w:t>
+      </w:r>
+    </w:p>
+    <w:p>
+      <w:pPr>
+        <w:pStyle w:val="Normal"/>
+        <w:widowControl/>
+        <w:bidi w:val="0"/>
+        <w:spacing w:lineRule="auto" w:line="276" w:before="0" w:after="200"/>
+        <w:jc w:val="left"/>
+        <w:rPr/>
+      </w:pPr>
+      <w:r>
+        <w:rPr>
+          <w:rFonts w:eastAsia="Calibri" w:cs=""/>
+          <w:i w:val="false"/>
+          <w:iCs w:val="false"/>
+          <w:color w:val="auto"/>
+          <w:kern w:val="0"/>
+          <w:sz w:val="26"/>
+          <w:szCs w:val="26"/>
+          <w:lang w:val="en-US" w:eastAsia="en-US" w:bidi="ar-SA"/>
+        </w:rPr>
+        <w:t xml:space="preserve">Temp function </w:t>
+      </w:r>
+      <w:r>
+        <w:rPr>
+          <w:rFonts w:eastAsia="Calibri" w:cs="" w:ascii="Consolas" w:hAnsi="Consolas"/>
+          <w:i w:val="false"/>
+          <w:iCs w:val="false"/>
+          <w:color w:val="0000FF"/>
+          <w:kern w:val="0"/>
+          <w:sz w:val="19"/>
+          <w:szCs w:val="26"/>
+          <w:lang w:val="en-US" w:eastAsia="en-US" w:bidi="ar-SA"/>
+        </w:rPr>
+        <w:t>void</w:t>
+      </w:r>
+      <w:r>
+        <w:rPr>
+          <w:rFonts w:ascii="Consolas" w:hAnsi="Consolas"/>
+          <w:color w:val="000000"/>
+          <w:sz w:val="19"/>
+        </w:rPr>
+        <w:t xml:space="preserve"> </w:t>
+      </w:r>
+      <w:r>
+        <w:rPr>
+          <w:rFonts w:ascii="Consolas" w:hAnsi="Consolas"/>
+          <w:color w:val="880000"/>
+          <w:sz w:val="19"/>
+        </w:rPr>
+        <w:t>SetTexture2</w:t>
+      </w:r>
+      <w:r>
+        <w:rPr>
+          <w:rFonts w:ascii="Consolas" w:hAnsi="Consolas"/>
+          <w:color w:val="000000"/>
+          <w:sz w:val="19"/>
+        </w:rPr>
+        <w:t>(</w:t>
+      </w:r>
+      <w:r>
+        <w:rPr>
+          <w:rFonts w:ascii="Consolas" w:hAnsi="Consolas"/>
+          <w:i/>
+          <w:color w:val="0000FF"/>
+          <w:sz w:val="19"/>
+        </w:rPr>
+        <w:t>std</w:t>
+      </w:r>
+      <w:r>
+        <w:rPr>
+          <w:rFonts w:ascii="Consolas" w:hAnsi="Consolas"/>
+          <w:i w:val="false"/>
+          <w:color w:val="000000"/>
+          <w:sz w:val="19"/>
+        </w:rPr>
+        <w:t>::</w:t>
+      </w:r>
+      <w:r>
+        <w:rPr>
+          <w:rFonts w:ascii="Consolas" w:hAnsi="Consolas"/>
+          <w:i/>
+          <w:color w:val="0000FF"/>
+          <w:sz w:val="19"/>
+        </w:rPr>
+        <w:t>vector</w:t>
+      </w:r>
+      <w:r>
+        <w:rPr>
+          <w:rFonts w:ascii="Consolas" w:hAnsi="Consolas"/>
+          <w:i w:val="false"/>
+          <w:color w:val="000000"/>
+          <w:sz w:val="19"/>
+        </w:rPr>
+        <w:t>&lt;</w:t>
+      </w:r>
+      <w:r>
+        <w:rPr>
+          <w:rFonts w:ascii="Consolas" w:hAnsi="Consolas"/>
+          <w:i/>
+          <w:color w:val="0000FF"/>
+          <w:sz w:val="19"/>
+        </w:rPr>
+        <w:t>uint32_t</w:t>
+      </w:r>
+      <w:r>
+        <w:rPr>
+          <w:rFonts w:ascii="Consolas" w:hAnsi="Consolas"/>
+          <w:i w:val="false"/>
+          <w:color w:val="000000"/>
+          <w:sz w:val="19"/>
+        </w:rPr>
+        <w:t xml:space="preserve">&gt; </w:t>
+      </w:r>
+      <w:r>
+        <w:rPr>
+          <w:rFonts w:ascii="Consolas" w:hAnsi="Consolas"/>
+          <w:i w:val="false"/>
+          <w:color w:val="000080"/>
+          <w:sz w:val="19"/>
+        </w:rPr>
+        <w:t>colors</w:t>
+      </w:r>
+      <w:r>
+        <w:rPr>
+          <w:rFonts w:ascii="Consolas" w:hAnsi="Consolas"/>
+          <w:i w:val="false"/>
+          <w:color w:val="000000"/>
+          <w:sz w:val="19"/>
+        </w:rPr>
+        <w:t>)</w:t>
+      </w:r>
+    </w:p>
+    <w:p>
+      <w:pPr>
+        <w:pStyle w:val="Normal"/>
+        <w:widowControl/>
+        <w:bidi w:val="0"/>
+        <w:spacing w:lineRule="auto" w:line="276" w:before="0" w:after="200"/>
+        <w:jc w:val="left"/>
+        <w:rPr/>
+      </w:pPr>
+      <w:r>
+        <w:rPr>
+          <w:rFonts w:eastAsia="Calibri" w:cs=""/>
+          <w:i w:val="false"/>
+          <w:iCs w:val="false"/>
+          <w:color w:val="auto"/>
+          <w:kern w:val="0"/>
+          <w:sz w:val="26"/>
+          <w:szCs w:val="26"/>
+          <w:lang w:val="en-US" w:eastAsia="en-US" w:bidi="ar-SA"/>
+        </w:rPr>
+        <w:t>Try making a function to create a texture using WIC in DxFactoryMethods</w:t>
+      </w:r>
+    </w:p>
+    <w:p>
+      <w:pPr>
+        <w:pStyle w:val="Normal"/>
+        <w:widowControl/>
+        <w:bidi w:val="0"/>
+        <w:spacing w:lineRule="auto" w:line="276" w:before="0" w:after="200"/>
+        <w:jc w:val="left"/>
+        <w:rPr/>
+      </w:pPr>
+      <w:r>
+        <w:rPr>
+          <w:i w:val="false"/>
+          <w:iCs w:val="false"/>
+          <w:color w:val="auto"/>
+          <w:sz w:val="26"/>
+          <w:szCs w:val="26"/>
+        </w:rPr>
+        <w:t xml:space="preserve">working on </w:t>
+      </w:r>
+      <w:r>
+        <w:rPr>
+          <w:rFonts w:ascii="Consolas" w:hAnsi="Consolas"/>
+          <w:i w:val="false"/>
+          <w:iCs w:val="false"/>
+          <w:color w:val="0000FF"/>
+          <w:sz w:val="19"/>
+          <w:szCs w:val="26"/>
+        </w:rPr>
+        <w:t>DXF</w:t>
+      </w:r>
+      <w:r>
+        <w:rPr>
+          <w:rFonts w:ascii="Consolas" w:hAnsi="Consolas"/>
+          <w:i w:val="false"/>
+          <w:iCs w:val="false"/>
+          <w:color w:val="000000"/>
+          <w:sz w:val="19"/>
+          <w:szCs w:val="26"/>
+        </w:rPr>
+        <w:t>::</w:t>
+      </w:r>
+      <w:r>
+        <w:rPr>
+          <w:rFonts w:ascii="Consolas" w:hAnsi="Consolas"/>
+          <w:i w:val="false"/>
+          <w:iCs w:val="false"/>
+          <w:color w:val="0000FF"/>
+          <w:sz w:val="19"/>
+          <w:szCs w:val="26"/>
+        </w:rPr>
+        <w:t>WicTextureFactory::</w:t>
+      </w:r>
+      <w:r>
+        <w:rPr>
+          <w:rFonts w:ascii="Consolas" w:hAnsi="Consolas"/>
+          <w:i/>
+          <w:iCs w:val="false"/>
+          <w:color w:val="880000"/>
+          <w:sz w:val="19"/>
+          <w:szCs w:val="26"/>
+        </w:rPr>
+        <w:t>CreateWicTexture2D</w:t>
+      </w:r>
+      <w:r>
+        <w:rPr>
+          <w:rFonts w:ascii="Consolas" w:hAnsi="Consolas"/>
+          <w:i/>
+          <w:iCs w:val="false"/>
+          <w:color w:val="0000FF"/>
+          <w:sz w:val="19"/>
+          <w:szCs w:val="26"/>
+        </w:rPr>
+        <w:t>()</w:t>
+      </w:r>
+    </w:p>
+    <w:p>
+      <w:pPr>
+        <w:pStyle w:val="Normal"/>
+        <w:widowControl/>
+        <w:bidi w:val="0"/>
+        <w:spacing w:lineRule="auto" w:line="276" w:before="0" w:after="200"/>
+        <w:jc w:val="left"/>
+        <w:rPr/>
+      </w:pPr>
+      <w:r>
+        <w:rPr>
+          <w:i w:val="false"/>
+          <w:iCs w:val="false"/>
+          <w:color w:val="auto"/>
+          <w:sz w:val="26"/>
+          <w:szCs w:val="26"/>
+        </w:rPr>
+        <w:t>Should be ready. Have to change some params that are passed in.</w:t>
+      </w:r>
+    </w:p>
+    <w:p>
+      <w:pPr>
+        <w:pStyle w:val="Normal"/>
+        <w:widowControl/>
+        <w:bidi w:val="0"/>
+        <w:spacing w:lineRule="auto" w:line="276" w:before="0" w:after="200"/>
+        <w:jc w:val="left"/>
+        <w:rPr>
+          <w:rFonts w:ascii="Calibri" w:hAnsi="Calibri"/>
+          <w:i w:val="false"/>
+          <w:i w:val="false"/>
+          <w:iCs w:val="false"/>
+          <w:color w:val="auto"/>
+          <w:sz w:val="26"/>
+          <w:szCs w:val="26"/>
+        </w:rPr>
+      </w:pPr>
+      <w:r>
+        <w:rPr>
+          <w:i w:val="false"/>
+          <w:iCs w:val="false"/>
+          <w:color w:val="auto"/>
+          <w:sz w:val="26"/>
+          <w:szCs w:val="26"/>
+        </w:rPr>
+      </w:r>
+    </w:p>
+    <w:p>
+      <w:pPr>
+        <w:pStyle w:val="Normal"/>
+        <w:widowControl/>
+        <w:bidi w:val="0"/>
+        <w:spacing w:lineRule="auto" w:line="276" w:before="0" w:after="200"/>
+        <w:jc w:val="left"/>
+        <w:rPr>
+          <w:rFonts w:ascii="Calibri" w:hAnsi="Calibri"/>
+          <w:i w:val="false"/>
+          <w:i w:val="false"/>
+          <w:iCs w:val="false"/>
+          <w:color w:val="auto"/>
+          <w:sz w:val="26"/>
+          <w:szCs w:val="26"/>
+        </w:rPr>
+      </w:pPr>
+      <w:r>
+        <w:rPr>
+          <w:i w:val="false"/>
+          <w:iCs w:val="false"/>
+          <w:color w:val="auto"/>
+          <w:sz w:val="26"/>
+          <w:szCs w:val="26"/>
+        </w:rPr>
+        <w:t>5/23/20</w:t>
+      </w:r>
+    </w:p>
+    <w:p>
+      <w:pPr>
+        <w:pStyle w:val="Normal"/>
+        <w:widowControl/>
+        <w:bidi w:val="0"/>
+        <w:spacing w:lineRule="auto" w:line="276" w:before="0" w:after="200"/>
+        <w:jc w:val="left"/>
+        <w:rPr>
+          <w:rFonts w:ascii="Calibri" w:hAnsi="Calibri"/>
+          <w:i w:val="false"/>
+          <w:i w:val="false"/>
+          <w:iCs w:val="false"/>
+          <w:color w:val="auto"/>
+          <w:sz w:val="26"/>
+          <w:szCs w:val="26"/>
+        </w:rPr>
+      </w:pPr>
+      <w:r>
+        <w:rPr>
+          <w:i w:val="false"/>
+          <w:iCs w:val="false"/>
+          <w:color w:val="auto"/>
+          <w:sz w:val="26"/>
+          <w:szCs w:val="26"/>
+        </w:rPr>
+        <w:t>Fixed wic texture function and it seems to work but when the model is drawn it still uses the other texture. Also not sure about setting the texture coordinate. The primary texture is 1D but the secondary can be 2D?</w:t>
+      </w:r>
+    </w:p>
+    <w:p>
+      <w:pPr>
+        <w:pStyle w:val="Normal"/>
+        <w:widowControl/>
+        <w:bidi w:val="0"/>
+        <w:spacing w:lineRule="auto" w:line="276" w:before="0" w:after="200"/>
+        <w:jc w:val="left"/>
+        <w:rPr>
+          <w:rFonts w:ascii="Calibri" w:hAnsi="Calibri"/>
+          <w:i w:val="false"/>
+          <w:i w:val="false"/>
+          <w:iCs w:val="false"/>
+          <w:color w:val="auto"/>
+          <w:sz w:val="26"/>
+          <w:szCs w:val="26"/>
+        </w:rPr>
+      </w:pPr>
+      <w:r>
+        <w:rPr>
+          <w:i w:val="false"/>
+          <w:iCs w:val="false"/>
+          <w:color w:val="auto"/>
+          <w:sz w:val="26"/>
+          <w:szCs w:val="26"/>
+        </w:rPr>
+      </w:r>
+    </w:p>
+    <w:p>
+      <w:pPr>
+        <w:pStyle w:val="Normal"/>
+        <w:widowControl/>
+        <w:bidi w:val="0"/>
+        <w:spacing w:lineRule="auto" w:line="276" w:before="0" w:after="200"/>
+        <w:jc w:val="left"/>
+        <w:rPr>
+          <w:rFonts w:ascii="Calibri" w:hAnsi="Calibri"/>
+          <w:i w:val="false"/>
+          <w:i w:val="false"/>
+          <w:iCs w:val="false"/>
+          <w:color w:val="auto"/>
+          <w:sz w:val="26"/>
+          <w:szCs w:val="26"/>
+        </w:rPr>
+      </w:pPr>
+      <w:r>
+        <w:rPr>
+          <w:i w:val="false"/>
+          <w:iCs w:val="false"/>
+          <w:color w:val="auto"/>
+          <w:sz w:val="26"/>
+          <w:szCs w:val="26"/>
+        </w:rPr>
+        <w:t>5/30/20</w:t>
+      </w:r>
+    </w:p>
+    <w:p>
+      <w:pPr>
+        <w:pStyle w:val="Normal"/>
+        <w:widowControl/>
+        <w:bidi w:val="0"/>
+        <w:spacing w:lineRule="auto" w:line="276" w:before="0" w:after="200"/>
+        <w:jc w:val="left"/>
+        <w:rPr>
+          <w:rFonts w:ascii="Calibri" w:hAnsi="Calibri"/>
+          <w:i w:val="false"/>
+          <w:i w:val="false"/>
+          <w:iCs w:val="false"/>
+          <w:color w:val="auto"/>
+          <w:sz w:val="26"/>
+          <w:szCs w:val="26"/>
+        </w:rPr>
+      </w:pPr>
+      <w:r>
+        <w:rPr>
+          <w:i w:val="false"/>
+          <w:iCs w:val="false"/>
+          <w:color w:val="auto"/>
+          <w:sz w:val="26"/>
+          <w:szCs w:val="26"/>
+        </w:rPr>
+        <w:t>1) Try to get it to draw image – it works</w:t>
+      </w:r>
+    </w:p>
+    <w:p>
+      <w:pPr>
+        <w:pStyle w:val="Normal"/>
+        <w:widowControl/>
+        <w:bidi w:val="0"/>
+        <w:spacing w:lineRule="auto" w:line="276" w:before="0" w:after="200"/>
+        <w:jc w:val="left"/>
+        <w:rPr>
+          <w:rFonts w:ascii="Calibri" w:hAnsi="Calibri"/>
+          <w:i w:val="false"/>
+          <w:i w:val="false"/>
+          <w:iCs w:val="false"/>
+          <w:color w:val="auto"/>
+          <w:sz w:val="26"/>
+          <w:szCs w:val="26"/>
+        </w:rPr>
+      </w:pPr>
+      <w:r>
+        <w:rPr>
+          <w:i w:val="false"/>
+          <w:iCs w:val="false"/>
+          <w:color w:val="auto"/>
+          <w:sz w:val="26"/>
+          <w:szCs w:val="26"/>
+        </w:rPr>
+        <w:t>2) Increase vertices for secondary texture – not needed, just need higher resolution image</w:t>
+      </w:r>
+    </w:p>
+    <w:p>
+      <w:pPr>
+        <w:pStyle w:val="Normal"/>
+        <w:widowControl/>
+        <w:bidi w:val="0"/>
+        <w:spacing w:lineRule="auto" w:line="276" w:before="0" w:after="200"/>
+        <w:jc w:val="left"/>
+        <w:rPr>
+          <w:rFonts w:ascii="Calibri" w:hAnsi="Calibri"/>
+          <w:i w:val="false"/>
+          <w:i w:val="false"/>
+          <w:iCs w:val="false"/>
+          <w:color w:val="auto"/>
+          <w:sz w:val="26"/>
+          <w:szCs w:val="26"/>
+        </w:rPr>
+      </w:pPr>
+      <w:r>
+        <w:rPr>
+          <w:i w:val="false"/>
+          <w:iCs w:val="false"/>
+          <w:color w:val="auto"/>
+          <w:sz w:val="26"/>
+          <w:szCs w:val="26"/>
+        </w:rPr>
+        <w:t>3) Fix positioning – see below</w:t>
+      </w:r>
+    </w:p>
+    <w:p>
+      <w:pPr>
+        <w:pStyle w:val="Normal"/>
+        <w:widowControl/>
+        <w:bidi w:val="0"/>
+        <w:spacing w:lineRule="auto" w:line="276" w:before="0" w:after="200"/>
+        <w:jc w:val="left"/>
+        <w:rPr>
+          <w:rFonts w:ascii="Calibri" w:hAnsi="Calibri"/>
+          <w:i w:val="false"/>
+          <w:i w:val="false"/>
+          <w:iCs w:val="false"/>
+          <w:color w:val="auto"/>
+          <w:sz w:val="26"/>
+          <w:szCs w:val="26"/>
+        </w:rPr>
+      </w:pPr>
+      <w:r>
+        <w:rPr>
+          <w:i w:val="false"/>
+          <w:iCs w:val="false"/>
+          <w:color w:val="auto"/>
+          <w:sz w:val="26"/>
+          <w:szCs w:val="26"/>
+        </w:rPr>
+        <w:t>Bump version from to 2.0.0.0 – do not update Program files</w:t>
+      </w:r>
+    </w:p>
+    <w:p>
+      <w:pPr>
+        <w:pStyle w:val="Normal"/>
+        <w:widowControl/>
+        <w:bidi w:val="0"/>
+        <w:spacing w:lineRule="auto" w:line="276" w:before="0" w:after="200"/>
+        <w:jc w:val="left"/>
+        <w:rPr>
+          <w:rFonts w:ascii="Calibri" w:hAnsi="Calibri"/>
+          <w:i w:val="false"/>
+          <w:i w:val="false"/>
+          <w:iCs w:val="false"/>
+          <w:color w:val="auto"/>
+          <w:sz w:val="26"/>
+          <w:szCs w:val="26"/>
+        </w:rPr>
+      </w:pPr>
+      <w:r>
+        <w:rPr>
+          <w:i w:val="false"/>
+          <w:iCs w:val="false"/>
+          <w:color w:val="auto"/>
+          <w:sz w:val="26"/>
+          <w:szCs w:val="26"/>
+        </w:rPr>
+        <w:t>Commit – Added support for secondary model and bumped version to 2.0.0.0</w:t>
+      </w:r>
+    </w:p>
+    <w:p>
+      <w:pPr>
+        <w:pStyle w:val="Normal"/>
+        <w:widowControl/>
+        <w:bidi w:val="0"/>
+        <w:spacing w:lineRule="auto" w:line="276" w:before="0" w:after="200"/>
+        <w:jc w:val="left"/>
+        <w:rPr>
+          <w:rFonts w:ascii="Calibri" w:hAnsi="Calibri"/>
+          <w:i w:val="false"/>
+          <w:i w:val="false"/>
+          <w:iCs w:val="false"/>
+          <w:color w:val="auto"/>
+          <w:sz w:val="26"/>
+          <w:szCs w:val="26"/>
+        </w:rPr>
+      </w:pPr>
+      <w:r>
+        <w:rPr>
+          <w:i w:val="false"/>
+          <w:iCs w:val="false"/>
+          <w:color w:val="auto"/>
+          <w:sz w:val="26"/>
+          <w:szCs w:val="26"/>
+        </w:rPr>
+        <w:t>Add option to show secondary model</w:t>
+      </w:r>
+    </w:p>
+    <w:p>
+      <w:pPr>
+        <w:pStyle w:val="Normal"/>
+        <w:widowControl/>
+        <w:bidi w:val="0"/>
+        <w:spacing w:lineRule="auto" w:line="276" w:before="0" w:after="200"/>
+        <w:jc w:val="left"/>
+        <w:rPr>
+          <w:rFonts w:ascii="Calibri" w:hAnsi="Calibri"/>
+          <w:i w:val="false"/>
+          <w:i w:val="false"/>
+          <w:iCs w:val="false"/>
+          <w:color w:val="auto"/>
+          <w:sz w:val="26"/>
+          <w:szCs w:val="26"/>
+        </w:rPr>
+      </w:pPr>
+      <w:r>
+        <w:rPr>
+          <w:i w:val="false"/>
+          <w:iCs w:val="false"/>
+          <w:color w:val="auto"/>
+          <w:sz w:val="26"/>
+          <w:szCs w:val="26"/>
+        </w:rPr>
+        <w:t>Add coordinates for plane to UI</w:t>
+      </w:r>
+    </w:p>
+    <w:p>
+      <w:pPr>
+        <w:pStyle w:val="Normal"/>
+        <w:widowControl/>
+        <w:bidi w:val="0"/>
+        <w:spacing w:lineRule="auto" w:line="276" w:before="0" w:after="200"/>
+        <w:jc w:val="left"/>
+        <w:rPr>
+          <w:rFonts w:ascii="Calibri" w:hAnsi="Calibri"/>
+          <w:i w:val="false"/>
+          <w:i w:val="false"/>
+          <w:iCs w:val="false"/>
+          <w:color w:val="auto"/>
+          <w:sz w:val="26"/>
+          <w:szCs w:val="26"/>
+        </w:rPr>
+      </w:pPr>
+      <w:r>
+        <w:rPr>
+          <w:i w:val="false"/>
+          <w:iCs w:val="false"/>
+          <w:color w:val="auto"/>
+          <w:sz w:val="26"/>
+          <w:szCs w:val="26"/>
+        </w:rPr>
+        <w:t>Add separate position and rotation?</w:t>
+      </w:r>
     </w:p>
     <w:p>
       <w:pPr>

</xml_diff>

<commit_message>
Added option to show secondary model and bumped version to 2.0.1.0
</commit_message>
<xml_diff>
--- a/Fractal X plans.docx
+++ b/Fractal X plans.docx
@@ -59026,8 +59026,8 @@
           <w:szCs w:val="24"/>
         </w:rPr>
       </w:pPr>
-      <w:bookmarkStart w:id="87" w:name="__DdeLink__4343_981362006"/>
-      <w:bookmarkStart w:id="88" w:name="__DdeLink__4334_504475161"/>
+      <w:bookmarkStart w:id="87" w:name="__DdeLink__4334_504475161"/>
+      <w:bookmarkStart w:id="88" w:name="__DdeLink__4343_981362006"/>
       <w:r>
         <w:rPr>
           <w:sz w:val="24"/>
@@ -59126,8 +59126,8 @@
         <w:jc w:val="left"/>
         <w:rPr/>
       </w:pPr>
-      <w:bookmarkStart w:id="89" w:name="__DdeLink__4355_2141076294"/>
-      <w:bookmarkStart w:id="90" w:name="__DdeLink__4719_2267314275"/>
+      <w:bookmarkStart w:id="89" w:name="__DdeLink__4719_2267314275"/>
+      <w:bookmarkStart w:id="90" w:name="__DdeLink__4355_2141076294"/>
       <w:r>
         <w:rPr>
           <w:sz w:val="24"/>
@@ -64466,15 +64466,27 @@
         <w:bidi w:val="0"/>
         <w:spacing w:lineRule="auto" w:line="276" w:before="0" w:after="200"/>
         <w:jc w:val="left"/>
-        <w:rPr>
-          <w:rFonts w:ascii="Calibri" w:hAnsi="Calibri"/>
-          <w:i w:val="false"/>
+        <w:rPr/>
+      </w:pPr>
+      <w:r>
+        <w:rPr>
           <w:i w:val="false"/>
           <w:iCs w:val="false"/>
           <w:color w:val="auto"/>
           <w:sz w:val="26"/>
           <w:szCs w:val="26"/>
         </w:rPr>
+        <w:t>Add option to show secondary model</w:t>
+      </w:r>
+    </w:p>
+    <w:p>
+      <w:pPr>
+        <w:pStyle w:val="Normal"/>
+        <w:widowControl/>
+        <w:bidi w:val="0"/>
+        <w:spacing w:lineRule="auto" w:line="276" w:before="0" w:after="200"/>
+        <w:jc w:val="left"/>
+        <w:rPr/>
       </w:pPr>
       <w:r>
         <w:rPr>
@@ -64484,53 +64496,55 @@
           <w:sz w:val="26"/>
           <w:szCs w:val="26"/>
         </w:rPr>
-        <w:t>Add option to show secondary model</w:t>
-      </w:r>
-    </w:p>
-    <w:p>
-      <w:pPr>
-        <w:pStyle w:val="Normal"/>
-        <w:widowControl/>
-        <w:bidi w:val="0"/>
-        <w:spacing w:lineRule="auto" w:line="276" w:before="0" w:after="200"/>
-        <w:jc w:val="left"/>
-        <w:rPr>
-          <w:rFonts w:ascii="Calibri" w:hAnsi="Calibri"/>
-          <w:i w:val="false"/>
+        <w:tab/>
+      </w:r>
+      <w:r>
+        <w:rPr>
           <w:i w:val="false"/>
           <w:iCs w:val="false"/>
           <w:color w:val="auto"/>
           <w:sz w:val="26"/>
           <w:szCs w:val="26"/>
         </w:rPr>
-      </w:pPr>
-      <w:r>
-        <w:rPr>
+        <w:t>Commit – Added option to show background model and bumped version to 2.0.1.0</w:t>
+      </w:r>
+    </w:p>
+    <w:p>
+      <w:pPr>
+        <w:pStyle w:val="Normal"/>
+        <w:widowControl/>
+        <w:bidi w:val="0"/>
+        <w:spacing w:lineRule="auto" w:line="276" w:before="0" w:after="200"/>
+        <w:jc w:val="left"/>
+        <w:rPr>
+          <w:rFonts w:ascii="Calibri" w:hAnsi="Calibri"/>
+          <w:i w:val="false"/>
           <w:i w:val="false"/>
           <w:iCs w:val="false"/>
           <w:color w:val="auto"/>
           <w:sz w:val="26"/>
           <w:szCs w:val="26"/>
         </w:rPr>
-        <w:t>Add coordinates for plane to UI</w:t>
-      </w:r>
-    </w:p>
-    <w:p>
-      <w:pPr>
-        <w:pStyle w:val="Normal"/>
-        <w:widowControl/>
-        <w:bidi w:val="0"/>
-        <w:spacing w:lineRule="auto" w:line="276" w:before="0" w:after="200"/>
-        <w:jc w:val="left"/>
-        <w:rPr>
-          <w:rFonts w:ascii="Calibri" w:hAnsi="Calibri"/>
-          <w:i w:val="false"/>
+      </w:pPr>
+      <w:r>
+        <w:rPr>
           <w:i w:val="false"/>
           <w:iCs w:val="false"/>
           <w:color w:val="auto"/>
           <w:sz w:val="26"/>
           <w:szCs w:val="26"/>
         </w:rPr>
+        <w:t>Add coordinates for plane to UI</w:t>
+      </w:r>
+    </w:p>
+    <w:p>
+      <w:pPr>
+        <w:pStyle w:val="Normal"/>
+        <w:widowControl/>
+        <w:bidi w:val="0"/>
+        <w:spacing w:lineRule="auto" w:line="276" w:before="0" w:after="200"/>
+        <w:jc w:val="left"/>
+        <w:rPr/>
       </w:pPr>
       <w:r>
         <w:rPr>
@@ -64541,6 +64555,26 @@
           <w:szCs w:val="26"/>
         </w:rPr>
         <w:t>Add separate position and rotation?</w:t>
+      </w:r>
+    </w:p>
+    <w:p>
+      <w:pPr>
+        <w:pStyle w:val="Normal"/>
+        <w:widowControl/>
+        <w:bidi w:val="0"/>
+        <w:spacing w:lineRule="auto" w:line="276" w:before="0" w:after="200"/>
+        <w:jc w:val="left"/>
+        <w:rPr/>
+      </w:pPr>
+      <w:r>
+        <w:rPr>
+          <w:i w:val="false"/>
+          <w:iCs w:val="false"/>
+          <w:color w:val="auto"/>
+          <w:sz w:val="26"/>
+          <w:szCs w:val="26"/>
+        </w:rPr>
+        <w:t>Clean up code especially renderer</w:t>
       </w:r>
     </w:p>
     <w:p>

</xml_diff>

<commit_message>
Implemented vertex model vertices on background page with default button.
</commit_message>
<xml_diff>
--- a/Fractal X plans.docx
+++ b/Fractal X plans.docx
@@ -64497,34 +64497,45 @@
           <w:szCs w:val="26"/>
         </w:rPr>
         <w:tab/>
-      </w:r>
-      <w:r>
-        <w:rPr>
+        <w:t>Commit – Added option to show background model and bumped version to 2.0.1.0</w:t>
+      </w:r>
+    </w:p>
+    <w:p>
+      <w:pPr>
+        <w:pStyle w:val="Normal"/>
+        <w:widowControl/>
+        <w:bidi w:val="0"/>
+        <w:spacing w:lineRule="auto" w:line="276" w:before="0" w:after="200"/>
+        <w:jc w:val="left"/>
+        <w:rPr>
+          <w:rFonts w:ascii="Calibri" w:hAnsi="Calibri"/>
+          <w:i w:val="false"/>
           <w:i w:val="false"/>
           <w:iCs w:val="false"/>
           <w:color w:val="auto"/>
           <w:sz w:val="26"/>
           <w:szCs w:val="26"/>
         </w:rPr>
-        <w:t>Commit – Added option to show background model and bumped version to 2.0.1.0</w:t>
-      </w:r>
-    </w:p>
-    <w:p>
-      <w:pPr>
-        <w:pStyle w:val="Normal"/>
-        <w:widowControl/>
-        <w:bidi w:val="0"/>
-        <w:spacing w:lineRule="auto" w:line="276" w:before="0" w:after="200"/>
-        <w:jc w:val="left"/>
-        <w:rPr>
-          <w:rFonts w:ascii="Calibri" w:hAnsi="Calibri"/>
-          <w:i w:val="false"/>
+      </w:pPr>
+      <w:r>
+        <w:rPr>
           <w:i w:val="false"/>
           <w:iCs w:val="false"/>
           <w:color w:val="auto"/>
           <w:sz w:val="26"/>
           <w:szCs w:val="26"/>
         </w:rPr>
+        <w:t>Add coordinates for plane to UI</w:t>
+      </w:r>
+    </w:p>
+    <w:p>
+      <w:pPr>
+        <w:pStyle w:val="Normal"/>
+        <w:widowControl/>
+        <w:bidi w:val="0"/>
+        <w:spacing w:lineRule="auto" w:line="276" w:before="0" w:after="200"/>
+        <w:jc w:val="left"/>
+        <w:rPr/>
       </w:pPr>
       <w:r>
         <w:rPr>
@@ -64534,7 +64545,7 @@
           <w:sz w:val="26"/>
           <w:szCs w:val="26"/>
         </w:rPr>
-        <w:t>Add coordinates for plane to UI</w:t>
+        <w:t>Add separate position and rotation?</w:t>
       </w:r>
     </w:p>
     <w:p>
@@ -64554,27 +64565,635 @@
           <w:sz w:val="26"/>
           <w:szCs w:val="26"/>
         </w:rPr>
-        <w:t>Add separate position and rotation?</w:t>
-      </w:r>
-    </w:p>
-    <w:p>
-      <w:pPr>
-        <w:pStyle w:val="Normal"/>
-        <w:widowControl/>
-        <w:bidi w:val="0"/>
-        <w:spacing w:lineRule="auto" w:line="276" w:before="0" w:after="200"/>
-        <w:jc w:val="left"/>
-        <w:rPr/>
-      </w:pPr>
-      <w:r>
-        <w:rPr>
+        <w:t>Clean up code especially renderer</w:t>
+      </w:r>
+    </w:p>
+    <w:p>
+      <w:pPr>
+        <w:pStyle w:val="Normal"/>
+        <w:widowControl/>
+        <w:bidi w:val="0"/>
+        <w:spacing w:lineRule="auto" w:line="276" w:before="0" w:after="200"/>
+        <w:jc w:val="left"/>
+        <w:rPr>
+          <w:rFonts w:ascii="Calibri" w:hAnsi="Calibri"/>
+          <w:i w:val="false"/>
           <w:i w:val="false"/>
           <w:iCs w:val="false"/>
           <w:color w:val="auto"/>
           <w:sz w:val="26"/>
           <w:szCs w:val="26"/>
         </w:rPr>
-        <w:t>Clean up code especially renderer</w:t>
+      </w:pPr>
+      <w:r>
+        <w:rPr>
+          <w:i w:val="false"/>
+          <w:iCs w:val="false"/>
+          <w:color w:val="auto"/>
+          <w:sz w:val="26"/>
+          <w:szCs w:val="26"/>
+        </w:rPr>
+      </w:r>
+    </w:p>
+    <w:p>
+      <w:pPr>
+        <w:pStyle w:val="Normal"/>
+        <w:widowControl/>
+        <w:bidi w:val="0"/>
+        <w:spacing w:lineRule="auto" w:line="276" w:before="0" w:after="200"/>
+        <w:jc w:val="left"/>
+        <w:rPr>
+          <w:rFonts w:ascii="Calibri" w:hAnsi="Calibri"/>
+          <w:i w:val="false"/>
+          <w:i w:val="false"/>
+          <w:iCs w:val="false"/>
+          <w:color w:val="auto"/>
+          <w:sz w:val="26"/>
+          <w:szCs w:val="26"/>
+        </w:rPr>
+      </w:pPr>
+      <w:r>
+        <w:rPr>
+          <w:i w:val="false"/>
+          <w:iCs w:val="false"/>
+          <w:color w:val="auto"/>
+          <w:sz w:val="26"/>
+          <w:szCs w:val="26"/>
+        </w:rPr>
+      </w:r>
+    </w:p>
+    <w:p>
+      <w:pPr>
+        <w:pStyle w:val="Normal"/>
+        <w:widowControl/>
+        <w:bidi w:val="0"/>
+        <w:spacing w:lineRule="auto" w:line="276" w:before="0" w:after="200"/>
+        <w:jc w:val="left"/>
+        <w:rPr>
+          <w:rFonts w:ascii="Calibri" w:hAnsi="Calibri"/>
+          <w:i w:val="false"/>
+          <w:i w:val="false"/>
+          <w:iCs w:val="false"/>
+          <w:color w:val="auto"/>
+          <w:sz w:val="26"/>
+          <w:szCs w:val="26"/>
+        </w:rPr>
+      </w:pPr>
+      <w:r>
+        <w:rPr>
+          <w:i w:val="false"/>
+          <w:iCs w:val="false"/>
+          <w:color w:val="auto"/>
+          <w:sz w:val="26"/>
+          <w:szCs w:val="26"/>
+        </w:rPr>
+        <w:t>6/2/20</w:t>
+      </w:r>
+    </w:p>
+    <w:p>
+      <w:pPr>
+        <w:pStyle w:val="Normal"/>
+        <w:widowControl/>
+        <w:bidi w:val="0"/>
+        <w:spacing w:lineRule="auto" w:line="276" w:before="0" w:after="200"/>
+        <w:jc w:val="left"/>
+        <w:rPr>
+          <w:rFonts w:ascii="Calibri" w:hAnsi="Calibri"/>
+          <w:i w:val="false"/>
+          <w:i w:val="false"/>
+          <w:iCs w:val="false"/>
+          <w:color w:val="auto"/>
+          <w:sz w:val="26"/>
+          <w:szCs w:val="26"/>
+        </w:rPr>
+      </w:pPr>
+      <w:r>
+        <w:rPr>
+          <w:i w:val="false"/>
+          <w:iCs w:val="false"/>
+          <w:color w:val="auto"/>
+          <w:sz w:val="26"/>
+          <w:szCs w:val="26"/>
+        </w:rPr>
+        <w:t xml:space="preserve">Added </w:t>
+      </w:r>
+      <w:r>
+        <w:rPr>
+          <w:rFonts w:ascii="Consolas" w:hAnsi="Consolas"/>
+          <w:i/>
+          <w:iCs w:val="false"/>
+          <w:color w:val="0000FF"/>
+          <w:sz w:val="19"/>
+          <w:szCs w:val="26"/>
+        </w:rPr>
+        <w:t>std</w:t>
+      </w:r>
+      <w:r>
+        <w:rPr>
+          <w:rFonts w:ascii="Consolas" w:hAnsi="Consolas"/>
+          <w:i w:val="false"/>
+          <w:iCs w:val="false"/>
+          <w:color w:val="000000"/>
+          <w:sz w:val="19"/>
+          <w:szCs w:val="26"/>
+        </w:rPr>
+        <w:t>::</w:t>
+      </w:r>
+      <w:r>
+        <w:rPr>
+          <w:rFonts w:ascii="Consolas" w:hAnsi="Consolas"/>
+          <w:i/>
+          <w:iCs w:val="false"/>
+          <w:color w:val="0000FF"/>
+          <w:sz w:val="19"/>
+          <w:szCs w:val="26"/>
+        </w:rPr>
+        <w:t>vector</w:t>
+      </w:r>
+      <w:r>
+        <w:rPr>
+          <w:rFonts w:ascii="Consolas" w:hAnsi="Consolas"/>
+          <w:i w:val="false"/>
+          <w:iCs w:val="false"/>
+          <w:color w:val="000000"/>
+          <w:sz w:val="19"/>
+          <w:szCs w:val="26"/>
+        </w:rPr>
+        <w:t>&lt;</w:t>
+      </w:r>
+      <w:r>
+        <w:rPr>
+          <w:rFonts w:ascii="Consolas" w:hAnsi="Consolas"/>
+          <w:i/>
+          <w:iCs w:val="false"/>
+          <w:color w:val="0000FF"/>
+          <w:sz w:val="19"/>
+          <w:szCs w:val="26"/>
+        </w:rPr>
+        <w:t>Vertex</w:t>
+      </w:r>
+      <w:r>
+        <w:rPr>
+          <w:rFonts w:ascii="Consolas" w:hAnsi="Consolas"/>
+          <w:i w:val="false"/>
+          <w:iCs w:val="false"/>
+          <w:color w:val="000000"/>
+          <w:sz w:val="19"/>
+          <w:szCs w:val="26"/>
+        </w:rPr>
+        <w:t>&lt;</w:t>
+      </w:r>
+      <w:r>
+        <w:rPr>
+          <w:rFonts w:ascii="Consolas" w:hAnsi="Consolas"/>
+          <w:i w:val="false"/>
+          <w:iCs w:val="false"/>
+          <w:color w:val="0000FF"/>
+          <w:sz w:val="19"/>
+          <w:szCs w:val="26"/>
+        </w:rPr>
+        <w:t>float</w:t>
+      </w:r>
+      <w:r>
+        <w:rPr>
+          <w:rFonts w:ascii="Consolas" w:hAnsi="Consolas"/>
+          <w:i w:val="false"/>
+          <w:iCs w:val="false"/>
+          <w:color w:val="000000"/>
+          <w:sz w:val="19"/>
+          <w:szCs w:val="26"/>
+        </w:rPr>
+        <w:t xml:space="preserve">&gt;&gt; </w:t>
+      </w:r>
+      <w:r>
+        <w:rPr>
+          <w:rFonts w:ascii="Consolas" w:hAnsi="Consolas"/>
+          <w:i/>
+          <w:iCs w:val="false"/>
+          <w:color w:val="000080"/>
+          <w:sz w:val="19"/>
+          <w:szCs w:val="26"/>
+        </w:rPr>
+        <w:t>BackgroundModel</w:t>
+      </w:r>
+      <w:r>
+        <w:rPr>
+          <w:rFonts w:ascii="Consolas" w:hAnsi="Consolas"/>
+          <w:i w:val="false"/>
+          <w:iCs w:val="false"/>
+          <w:color w:val="000000"/>
+          <w:sz w:val="19"/>
+          <w:szCs w:val="26"/>
+        </w:rPr>
+        <w:t xml:space="preserve"> = </w:t>
+      </w:r>
+      <w:r>
+        <w:rPr>
+          <w:rFonts w:ascii="Consolas" w:hAnsi="Consolas"/>
+          <w:i/>
+          <w:iCs w:val="false"/>
+          <w:color w:val="880000"/>
+          <w:sz w:val="19"/>
+          <w:szCs w:val="26"/>
+        </w:rPr>
+        <w:t>GetDefaultBackgroundModel</w:t>
+      </w:r>
+      <w:r>
+        <w:rPr>
+          <w:rFonts w:ascii="Consolas" w:hAnsi="Consolas"/>
+          <w:i w:val="false"/>
+          <w:iCs w:val="false"/>
+          <w:color w:val="000000"/>
+          <w:sz w:val="19"/>
+          <w:szCs w:val="26"/>
+        </w:rPr>
+        <w:t>();</w:t>
+      </w:r>
+    </w:p>
+    <w:p>
+      <w:pPr>
+        <w:pStyle w:val="Normal"/>
+        <w:widowControl/>
+        <w:bidi w:val="0"/>
+        <w:spacing w:lineRule="auto" w:line="276" w:before="0" w:after="200"/>
+        <w:jc w:val="left"/>
+        <w:rPr>
+          <w:rFonts w:ascii="Calibri" w:hAnsi="Calibri"/>
+          <w:i w:val="false"/>
+          <w:i w:val="false"/>
+          <w:iCs w:val="false"/>
+          <w:color w:val="auto"/>
+          <w:sz w:val="26"/>
+          <w:szCs w:val="26"/>
+        </w:rPr>
+      </w:pPr>
+      <w:r>
+        <w:rPr>
+          <w:i w:val="false"/>
+          <w:iCs w:val="false"/>
+          <w:color w:val="auto"/>
+          <w:sz w:val="26"/>
+          <w:szCs w:val="26"/>
+        </w:rPr>
+        <w:t>to background params.</w:t>
+      </w:r>
+    </w:p>
+    <w:p>
+      <w:pPr>
+        <w:pStyle w:val="Normal"/>
+        <w:widowControl/>
+        <w:bidi w:val="0"/>
+        <w:spacing w:lineRule="auto" w:line="276" w:before="0" w:after="200"/>
+        <w:jc w:val="left"/>
+        <w:rPr>
+          <w:rFonts w:ascii="Calibri" w:hAnsi="Calibri"/>
+          <w:i w:val="false"/>
+          <w:i w:val="false"/>
+          <w:iCs w:val="false"/>
+          <w:color w:val="auto"/>
+          <w:sz w:val="26"/>
+          <w:szCs w:val="26"/>
+        </w:rPr>
+      </w:pPr>
+      <w:r>
+        <w:rPr>
+          <w:i w:val="false"/>
+          <w:iCs w:val="false"/>
+          <w:color w:val="auto"/>
+          <w:sz w:val="26"/>
+          <w:szCs w:val="26"/>
+        </w:rPr>
+        <w:t xml:space="preserve">Added edit boxes to background page </w:t>
+      </w:r>
+    </w:p>
+    <w:p>
+      <w:pPr>
+        <w:pStyle w:val="Normal"/>
+        <w:widowControl/>
+        <w:bidi w:val="0"/>
+        <w:spacing w:lineRule="auto" w:line="276" w:before="0" w:after="200"/>
+        <w:jc w:val="left"/>
+        <w:rPr>
+          <w:rFonts w:ascii="Calibri" w:hAnsi="Calibri"/>
+          <w:i w:val="false"/>
+          <w:i w:val="false"/>
+          <w:iCs w:val="false"/>
+          <w:color w:val="auto"/>
+          <w:sz w:val="26"/>
+          <w:szCs w:val="26"/>
+        </w:rPr>
+      </w:pPr>
+      <w:r>
+        <w:rPr>
+          <w:i w:val="false"/>
+          <w:iCs w:val="false"/>
+          <w:color w:val="auto"/>
+          <w:sz w:val="26"/>
+          <w:szCs w:val="26"/>
+        </w:rPr>
+        <w:t>Looks like the dialog is ready – next connect to construction</w:t>
+      </w:r>
+    </w:p>
+    <w:p>
+      <w:pPr>
+        <w:pStyle w:val="Normal"/>
+        <w:widowControl/>
+        <w:bidi w:val="0"/>
+        <w:spacing w:lineRule="auto" w:line="276" w:before="0" w:after="200"/>
+        <w:jc w:val="left"/>
+        <w:rPr>
+          <w:rFonts w:ascii="Calibri" w:hAnsi="Calibri"/>
+          <w:i w:val="false"/>
+          <w:i w:val="false"/>
+          <w:iCs w:val="false"/>
+          <w:color w:val="auto"/>
+          <w:sz w:val="26"/>
+          <w:szCs w:val="26"/>
+        </w:rPr>
+      </w:pPr>
+      <w:r>
+        <w:rPr>
+          <w:i w:val="false"/>
+          <w:iCs w:val="false"/>
+          <w:color w:val="auto"/>
+          <w:sz w:val="26"/>
+          <w:szCs w:val="26"/>
+        </w:rPr>
+        <w:t>Add default button to reset</w:t>
+      </w:r>
+    </w:p>
+    <w:p>
+      <w:pPr>
+        <w:pStyle w:val="Normal"/>
+        <w:widowControl/>
+        <w:bidi w:val="0"/>
+        <w:spacing w:lineRule="auto" w:line="276" w:before="0" w:after="200"/>
+        <w:jc w:val="left"/>
+        <w:rPr>
+          <w:rFonts w:ascii="Calibri" w:hAnsi="Calibri"/>
+          <w:i w:val="false"/>
+          <w:i w:val="false"/>
+          <w:iCs w:val="false"/>
+          <w:color w:val="auto"/>
+          <w:sz w:val="26"/>
+          <w:szCs w:val="26"/>
+        </w:rPr>
+      </w:pPr>
+      <w:r>
+        <w:rPr>
+          <w:i w:val="false"/>
+          <w:iCs w:val="false"/>
+          <w:color w:val="auto"/>
+          <w:sz w:val="26"/>
+          <w:szCs w:val="26"/>
+        </w:rPr>
+      </w:r>
+    </w:p>
+    <w:p>
+      <w:pPr>
+        <w:pStyle w:val="Normal"/>
+        <w:widowControl/>
+        <w:bidi w:val="0"/>
+        <w:spacing w:lineRule="auto" w:line="276" w:before="0" w:after="200"/>
+        <w:jc w:val="left"/>
+        <w:rPr>
+          <w:rFonts w:ascii="Calibri" w:hAnsi="Calibri"/>
+          <w:i w:val="false"/>
+          <w:i w:val="false"/>
+          <w:iCs w:val="false"/>
+          <w:color w:val="auto"/>
+          <w:sz w:val="26"/>
+          <w:szCs w:val="26"/>
+        </w:rPr>
+      </w:pPr>
+      <w:r>
+        <w:rPr>
+          <w:i w:val="false"/>
+          <w:iCs w:val="false"/>
+          <w:color w:val="auto"/>
+          <w:sz w:val="26"/>
+          <w:szCs w:val="26"/>
+        </w:rPr>
+        <w:t>6/6/20</w:t>
+      </w:r>
+    </w:p>
+    <w:p>
+      <w:pPr>
+        <w:pStyle w:val="Normal"/>
+        <w:widowControl/>
+        <w:bidi w:val="0"/>
+        <w:spacing w:lineRule="auto" w:line="276" w:before="0" w:after="200"/>
+        <w:jc w:val="left"/>
+        <w:rPr>
+          <w:rFonts w:ascii="Calibri" w:hAnsi="Calibri"/>
+          <w:i w:val="false"/>
+          <w:i w:val="false"/>
+          <w:iCs w:val="false"/>
+          <w:color w:val="auto"/>
+          <w:sz w:val="26"/>
+          <w:szCs w:val="26"/>
+        </w:rPr>
+      </w:pPr>
+      <w:r>
+        <w:rPr>
+          <w:i w:val="false"/>
+          <w:iCs w:val="false"/>
+          <w:color w:val="auto"/>
+          <w:sz w:val="26"/>
+          <w:szCs w:val="26"/>
+        </w:rPr>
+        <w:t xml:space="preserve">Commit </w:t>
+      </w:r>
+    </w:p>
+    <w:p>
+      <w:pPr>
+        <w:pStyle w:val="Normal"/>
+        <w:widowControl/>
+        <w:bidi w:val="0"/>
+        <w:spacing w:lineRule="auto" w:line="276" w:before="0" w:after="200"/>
+        <w:jc w:val="left"/>
+        <w:rPr>
+          <w:rFonts w:ascii="Calibri" w:hAnsi="Calibri"/>
+          <w:i w:val="false"/>
+          <w:i w:val="false"/>
+          <w:iCs w:val="false"/>
+          <w:color w:val="auto"/>
+          <w:sz w:val="26"/>
+          <w:szCs w:val="26"/>
+        </w:rPr>
+      </w:pPr>
+      <w:r>
+        <w:rPr>
+          <w:i w:val="false"/>
+          <w:iCs w:val="false"/>
+          <w:color w:val="auto"/>
+          <w:sz w:val="26"/>
+          <w:szCs w:val="26"/>
+        </w:rPr>
+        <w:t>Implemented vertex model vertices on background page with default button.</w:t>
+      </w:r>
+    </w:p>
+    <w:p>
+      <w:pPr>
+        <w:pStyle w:val="Normal"/>
+        <w:widowControl/>
+        <w:bidi w:val="0"/>
+        <w:spacing w:lineRule="auto" w:line="276" w:before="0" w:after="200"/>
+        <w:jc w:val="left"/>
+        <w:rPr>
+          <w:rFonts w:ascii="Calibri" w:hAnsi="Calibri"/>
+          <w:i w:val="false"/>
+          <w:i w:val="false"/>
+          <w:iCs w:val="false"/>
+          <w:color w:val="auto"/>
+          <w:sz w:val="26"/>
+          <w:szCs w:val="26"/>
+        </w:rPr>
+      </w:pPr>
+      <w:r>
+        <w:rPr>
+          <w:i w:val="false"/>
+          <w:iCs w:val="false"/>
+          <w:color w:val="auto"/>
+          <w:sz w:val="26"/>
+          <w:szCs w:val="26"/>
+        </w:rPr>
+      </w:r>
+    </w:p>
+    <w:p>
+      <w:pPr>
+        <w:pStyle w:val="Normal"/>
+        <w:widowControl/>
+        <w:bidi w:val="0"/>
+        <w:spacing w:lineRule="auto" w:line="276" w:before="0" w:after="200"/>
+        <w:jc w:val="left"/>
+        <w:rPr>
+          <w:rFonts w:ascii="Calibri" w:hAnsi="Calibri"/>
+          <w:i w:val="false"/>
+          <w:i w:val="false"/>
+          <w:iCs w:val="false"/>
+          <w:color w:val="auto"/>
+          <w:sz w:val="26"/>
+          <w:szCs w:val="26"/>
+        </w:rPr>
+      </w:pPr>
+      <w:r>
+        <w:rPr>
+          <w:i w:val="false"/>
+          <w:iCs w:val="false"/>
+          <w:color w:val="auto"/>
+          <w:sz w:val="26"/>
+          <w:szCs w:val="26"/>
+        </w:rPr>
+        <w:t>Next plan and implement separate world coordinates for the background model</w:t>
+      </w:r>
+    </w:p>
+    <w:p>
+      <w:pPr>
+        <w:pStyle w:val="Normal"/>
+        <w:widowControl/>
+        <w:bidi w:val="0"/>
+        <w:spacing w:lineRule="auto" w:line="276" w:before="0" w:after="200"/>
+        <w:jc w:val="left"/>
+        <w:rPr>
+          <w:rFonts w:ascii="Calibri" w:hAnsi="Calibri"/>
+          <w:i w:val="false"/>
+          <w:i w:val="false"/>
+          <w:iCs w:val="false"/>
+          <w:color w:val="auto"/>
+          <w:sz w:val="26"/>
+          <w:szCs w:val="26"/>
+        </w:rPr>
+      </w:pPr>
+      <w:r>
+        <w:rPr>
+          <w:i w:val="false"/>
+          <w:iCs w:val="false"/>
+          <w:color w:val="auto"/>
+          <w:sz w:val="26"/>
+          <w:szCs w:val="26"/>
+        </w:rPr>
+      </w:r>
+    </w:p>
+    <w:p>
+      <w:pPr>
+        <w:pStyle w:val="Normal"/>
+        <w:widowControl/>
+        <w:bidi w:val="0"/>
+        <w:spacing w:lineRule="auto" w:line="276" w:before="0" w:after="200"/>
+        <w:jc w:val="left"/>
+        <w:rPr>
+          <w:rFonts w:ascii="Calibri" w:hAnsi="Calibri"/>
+          <w:i w:val="false"/>
+          <w:i w:val="false"/>
+          <w:iCs w:val="false"/>
+          <w:color w:val="auto"/>
+          <w:sz w:val="26"/>
+          <w:szCs w:val="26"/>
+        </w:rPr>
+      </w:pPr>
+      <w:r>
+        <w:rPr>
+          <w:i w:val="false"/>
+          <w:iCs w:val="false"/>
+          <w:color w:val="auto"/>
+          <w:sz w:val="26"/>
+          <w:szCs w:val="26"/>
+        </w:rPr>
+      </w:r>
+    </w:p>
+    <w:p>
+      <w:pPr>
+        <w:pStyle w:val="Normal"/>
+        <w:widowControl/>
+        <w:bidi w:val="0"/>
+        <w:spacing w:lineRule="auto" w:line="276" w:before="0" w:after="200"/>
+        <w:jc w:val="left"/>
+        <w:rPr>
+          <w:rFonts w:ascii="Calibri" w:hAnsi="Calibri"/>
+          <w:i w:val="false"/>
+          <w:i w:val="false"/>
+          <w:iCs w:val="false"/>
+          <w:color w:val="auto"/>
+          <w:sz w:val="26"/>
+          <w:szCs w:val="26"/>
+        </w:rPr>
+      </w:pPr>
+      <w:r>
+        <w:rPr>
+          <w:i w:val="false"/>
+          <w:iCs w:val="false"/>
+          <w:color w:val="auto"/>
+          <w:sz w:val="26"/>
+          <w:szCs w:val="26"/>
+        </w:rPr>
+      </w:r>
+    </w:p>
+    <w:p>
+      <w:pPr>
+        <w:pStyle w:val="Normal"/>
+        <w:widowControl/>
+        <w:bidi w:val="0"/>
+        <w:spacing w:lineRule="auto" w:line="276" w:before="0" w:after="200"/>
+        <w:jc w:val="left"/>
+        <w:rPr>
+          <w:rFonts w:ascii="Calibri" w:hAnsi="Calibri"/>
+          <w:i w:val="false"/>
+          <w:i w:val="false"/>
+          <w:iCs w:val="false"/>
+          <w:color w:val="auto"/>
+          <w:sz w:val="26"/>
+          <w:szCs w:val="26"/>
+        </w:rPr>
+      </w:pPr>
+      <w:r>
+        <w:rPr>
+          <w:i w:val="false"/>
+          <w:iCs w:val="false"/>
+          <w:color w:val="auto"/>
+          <w:sz w:val="26"/>
+          <w:szCs w:val="26"/>
+        </w:rPr>
       </w:r>
     </w:p>
     <w:p>

</xml_diff>

<commit_message>
Implemented rotation of background model
</commit_message>
<xml_diff>
--- a/Fractal X plans.docx
+++ b/Fractal X plans.docx
@@ -65140,6 +65140,7 @@
           <w:sz w:val="26"/>
           <w:szCs w:val="26"/>
         </w:rPr>
+        <w:t>6/9/20</w:t>
       </w:r>
     </w:p>
     <w:p>
@@ -65167,6 +65168,7 @@
           <w:sz w:val="26"/>
           <w:szCs w:val="26"/>
         </w:rPr>
+        <w:t>m_worldScale and m_rotationParams are used to create the world matrix</w:t>
       </w:r>
     </w:p>
     <w:p>
@@ -65188,12 +65190,175 @@
       </w:pPr>
       <w:r>
         <w:rPr>
+          <w:rFonts w:ascii="Consolas" w:hAnsi="Consolas"/>
+          <w:i/>
+          <w:iCs w:val="false"/>
+          <w:color w:val="0000FF"/>
+          <w:sz w:val="19"/>
+          <w:szCs w:val="26"/>
+        </w:rPr>
+        <w:t>Vertex</w:t>
+      </w:r>
+      <w:r>
+        <w:rPr>
+          <w:rFonts w:ascii="Consolas" w:hAnsi="Consolas"/>
+          <w:i w:val="false"/>
+          <w:iCs w:val="false"/>
+          <w:color w:val="000000"/>
+          <w:sz w:val="19"/>
+          <w:szCs w:val="26"/>
+        </w:rPr>
+        <w:t>&lt;</w:t>
+      </w:r>
+      <w:r>
+        <w:rPr>
+          <w:rFonts w:ascii="Consolas" w:hAnsi="Consolas"/>
+          <w:i w:val="false"/>
+          <w:iCs w:val="false"/>
+          <w:color w:val="0000FF"/>
+          <w:sz w:val="19"/>
+          <w:szCs w:val="26"/>
+        </w:rPr>
+        <w:t>float</w:t>
+      </w:r>
+      <w:r>
+        <w:rPr>
+          <w:rFonts w:ascii="Consolas" w:hAnsi="Consolas"/>
+          <w:i w:val="false"/>
+          <w:iCs w:val="false"/>
+          <w:color w:val="000000"/>
+          <w:sz w:val="19"/>
+          <w:szCs w:val="26"/>
+        </w:rPr>
+        <w:t xml:space="preserve">&gt; </w:t>
+      </w:r>
+      <w:r>
+        <w:rPr>
+          <w:rFonts w:ascii="Consolas" w:hAnsi="Consolas"/>
+          <w:i w:val="false"/>
+          <w:iCs w:val="false"/>
+          <w:color w:val="000080"/>
+          <w:sz w:val="19"/>
+          <w:szCs w:val="26"/>
+        </w:rPr>
+        <w:t>m_worldScale</w:t>
+      </w:r>
+      <w:r>
+        <w:rPr>
+          <w:rFonts w:ascii="Consolas" w:hAnsi="Consolas"/>
+          <w:i w:val="false"/>
+          <w:iCs w:val="false"/>
+          <w:color w:val="000000"/>
+          <w:sz w:val="19"/>
+          <w:szCs w:val="26"/>
+        </w:rPr>
+        <w:t xml:space="preserve"> = </w:t>
+      </w:r>
+      <w:r>
+        <w:rPr>
+          <w:rFonts w:ascii="Consolas" w:hAnsi="Consolas"/>
+          <w:i/>
+          <w:iCs w:val="false"/>
+          <w:color w:val="0000FF"/>
+          <w:sz w:val="19"/>
+          <w:szCs w:val="26"/>
+        </w:rPr>
+        <w:t>Vertex</w:t>
+      </w:r>
+      <w:r>
+        <w:rPr>
+          <w:rFonts w:ascii="Consolas" w:hAnsi="Consolas"/>
+          <w:i w:val="false"/>
+          <w:iCs w:val="false"/>
+          <w:color w:val="000000"/>
+          <w:sz w:val="19"/>
+          <w:szCs w:val="26"/>
+        </w:rPr>
+        <w:t>&lt;</w:t>
+      </w:r>
+      <w:r>
+        <w:rPr>
+          <w:rFonts w:ascii="Consolas" w:hAnsi="Consolas"/>
+          <w:i w:val="false"/>
+          <w:iCs w:val="false"/>
+          <w:color w:val="0000FF"/>
+          <w:sz w:val="19"/>
+          <w:szCs w:val="26"/>
+        </w:rPr>
+        <w:t>float</w:t>
+      </w:r>
+      <w:r>
+        <w:rPr>
+          <w:rFonts w:ascii="Consolas" w:hAnsi="Consolas"/>
+          <w:i w:val="false"/>
+          <w:iCs w:val="false"/>
+          <w:color w:val="000000"/>
+          <w:sz w:val="19"/>
+          <w:szCs w:val="26"/>
+        </w:rPr>
+        <w:t>&gt;(0.1f, 0.1f, 0.1f);</w:t>
+      </w:r>
+    </w:p>
+    <w:p>
+      <w:pPr>
+        <w:pStyle w:val="Normal"/>
+        <w:widowControl/>
+        <w:bidi w:val="0"/>
+        <w:spacing w:lineRule="auto" w:line="276" w:before="0" w:after="200"/>
+        <w:jc w:val="left"/>
+        <w:rPr>
+          <w:rFonts w:ascii="Calibri" w:hAnsi="Calibri"/>
+          <w:i w:val="false"/>
           <w:i w:val="false"/>
           <w:iCs w:val="false"/>
           <w:color w:val="auto"/>
           <w:sz w:val="26"/>
           <w:szCs w:val="26"/>
         </w:rPr>
+      </w:pPr>
+      <w:r>
+        <w:rPr>
+          <w:rFonts w:ascii="Consolas" w:hAnsi="Consolas"/>
+          <w:i/>
+          <w:iCs w:val="false"/>
+          <w:color w:val="0000FF"/>
+          <w:sz w:val="19"/>
+          <w:szCs w:val="26"/>
+        </w:rPr>
+        <w:t>RotationParams</w:t>
+      </w:r>
+      <w:r>
+        <w:rPr>
+          <w:rFonts w:ascii="Consolas" w:hAnsi="Consolas"/>
+          <w:i w:val="false"/>
+          <w:iCs w:val="false"/>
+          <w:color w:val="000000"/>
+          <w:sz w:val="19"/>
+          <w:szCs w:val="26"/>
+        </w:rPr>
+        <w:t xml:space="preserve"> </w:t>
+      </w:r>
+      <w:r>
+        <w:rPr>
+          <w:rFonts w:ascii="Consolas" w:hAnsi="Consolas"/>
+          <w:i w:val="false"/>
+          <w:iCs w:val="false"/>
+          <w:color w:val="000080"/>
+          <w:sz w:val="19"/>
+          <w:szCs w:val="26"/>
+        </w:rPr>
+        <w:t>m_rotationParams</w:t>
+      </w:r>
+      <w:r>
+        <w:rPr>
+          <w:rFonts w:ascii="Consolas" w:hAnsi="Consolas"/>
+          <w:i w:val="false"/>
+          <w:iCs w:val="false"/>
+          <w:color w:val="000000"/>
+          <w:sz w:val="19"/>
+          <w:szCs w:val="26"/>
+        </w:rPr>
+        <w:t>;</w:t>
       </w:r>
     </w:p>
     <w:p>
@@ -65215,12 +65380,1654 @@
       </w:pPr>
       <w:r>
         <w:rPr>
+          <w:rFonts w:ascii="Consolas" w:hAnsi="Consolas"/>
+          <w:i w:val="false"/>
+          <w:iCs w:val="false"/>
+          <w:color w:val="000000"/>
+          <w:sz w:val="19"/>
+          <w:szCs w:val="26"/>
+        </w:rPr>
+        <w:tab/>
+        <w:tab/>
+      </w:r>
+      <w:r>
+        <w:rPr>
+          <w:rFonts w:ascii="Consolas" w:hAnsi="Consolas"/>
+          <w:i/>
+          <w:iCs w:val="false"/>
+          <w:color w:val="0000FF"/>
+          <w:sz w:val="19"/>
+          <w:szCs w:val="26"/>
+        </w:rPr>
+        <w:t>RotationAction</w:t>
+      </w:r>
+      <w:r>
+        <w:rPr>
+          <w:rFonts w:ascii="Consolas" w:hAnsi="Consolas"/>
+          <w:i w:val="false"/>
+          <w:iCs w:val="false"/>
+          <w:color w:val="000000"/>
+          <w:sz w:val="19"/>
+          <w:szCs w:val="26"/>
+        </w:rPr>
+        <w:t xml:space="preserve"> </w:t>
+      </w:r>
+      <w:r>
+        <w:rPr>
+          <w:rFonts w:ascii="Consolas" w:hAnsi="Consolas"/>
+          <w:i/>
+          <w:iCs w:val="false"/>
+          <w:color w:val="000080"/>
+          <w:sz w:val="19"/>
+          <w:szCs w:val="26"/>
+        </w:rPr>
+        <w:t>Action</w:t>
+      </w:r>
+      <w:r>
+        <w:rPr>
+          <w:rFonts w:ascii="Consolas" w:hAnsi="Consolas"/>
+          <w:i w:val="false"/>
+          <w:iCs w:val="false"/>
+          <w:color w:val="000000"/>
+          <w:sz w:val="19"/>
+          <w:szCs w:val="26"/>
+        </w:rPr>
+        <w:t>;</w:t>
+      </w:r>
+    </w:p>
+    <w:p>
+      <w:pPr>
+        <w:pStyle w:val="Normal"/>
+        <w:rPr/>
+      </w:pPr>
+      <w:r>
+        <w:rPr>
+          <w:rFonts w:ascii="Consolas" w:hAnsi="Consolas"/>
+          <w:i w:val="false"/>
+          <w:color w:val="000000"/>
+          <w:sz w:val="19"/>
+        </w:rPr>
+        <w:tab/>
+        <w:tab/>
+      </w:r>
+      <w:r>
+        <w:rPr>
+          <w:rFonts w:ascii="Consolas" w:hAnsi="Consolas"/>
+          <w:i w:val="false"/>
+          <w:color w:val="0000FF"/>
+          <w:sz w:val="19"/>
+        </w:rPr>
+        <w:t>float</w:t>
+      </w:r>
+      <w:r>
+        <w:rPr>
+          <w:rFonts w:ascii="Consolas" w:hAnsi="Consolas"/>
+          <w:i w:val="false"/>
+          <w:color w:val="000000"/>
+          <w:sz w:val="19"/>
+        </w:rPr>
+        <w:t xml:space="preserve"> </w:t>
+      </w:r>
+      <w:r>
+        <w:rPr>
+          <w:rFonts w:ascii="Consolas" w:hAnsi="Consolas"/>
+          <w:i/>
+          <w:color w:val="000080"/>
+          <w:sz w:val="19"/>
+        </w:rPr>
+        <w:t>AngleXDegrees</w:t>
+      </w:r>
+      <w:r>
+        <w:rPr>
+          <w:rFonts w:ascii="Consolas" w:hAnsi="Consolas"/>
+          <w:i w:val="false"/>
+          <w:color w:val="000000"/>
+          <w:sz w:val="19"/>
+        </w:rPr>
+        <w:t>;</w:t>
+      </w:r>
+    </w:p>
+    <w:p>
+      <w:pPr>
+        <w:pStyle w:val="Normal"/>
+        <w:rPr/>
+      </w:pPr>
+      <w:r>
+        <w:rPr>
+          <w:rFonts w:ascii="Consolas" w:hAnsi="Consolas"/>
+          <w:i w:val="false"/>
+          <w:color w:val="000000"/>
+          <w:sz w:val="19"/>
+        </w:rPr>
+        <w:tab/>
+        <w:tab/>
+      </w:r>
+      <w:r>
+        <w:rPr>
+          <w:rFonts w:ascii="Consolas" w:hAnsi="Consolas"/>
+          <w:i w:val="false"/>
+          <w:color w:val="0000FF"/>
+          <w:sz w:val="19"/>
+        </w:rPr>
+        <w:t>float</w:t>
+      </w:r>
+      <w:r>
+        <w:rPr>
+          <w:rFonts w:ascii="Consolas" w:hAnsi="Consolas"/>
+          <w:i w:val="false"/>
+          <w:color w:val="000000"/>
+          <w:sz w:val="19"/>
+        </w:rPr>
+        <w:t xml:space="preserve"> </w:t>
+      </w:r>
+      <w:r>
+        <w:rPr>
+          <w:rFonts w:ascii="Consolas" w:hAnsi="Consolas"/>
+          <w:i/>
+          <w:color w:val="000080"/>
+          <w:sz w:val="19"/>
+        </w:rPr>
+        <w:t>AngleYDegrees</w:t>
+      </w:r>
+      <w:r>
+        <w:rPr>
+          <w:rFonts w:ascii="Consolas" w:hAnsi="Consolas"/>
+          <w:i w:val="false"/>
+          <w:color w:val="000000"/>
+          <w:sz w:val="19"/>
+        </w:rPr>
+        <w:t>;</w:t>
+      </w:r>
+    </w:p>
+    <w:p>
+      <w:pPr>
+        <w:pStyle w:val="Normal"/>
+        <w:rPr/>
+      </w:pPr>
+      <w:r>
+        <w:rPr>
+          <w:rFonts w:ascii="Consolas" w:hAnsi="Consolas"/>
+          <w:i w:val="false"/>
+          <w:color w:val="000000"/>
+          <w:sz w:val="19"/>
+        </w:rPr>
+        <w:tab/>
+        <w:tab/>
+      </w:r>
+      <w:r>
+        <w:rPr>
+          <w:rFonts w:ascii="Consolas" w:hAnsi="Consolas"/>
+          <w:i w:val="false"/>
+          <w:color w:val="0000FF"/>
+          <w:sz w:val="19"/>
+        </w:rPr>
+        <w:t>float</w:t>
+      </w:r>
+      <w:r>
+        <w:rPr>
+          <w:rFonts w:ascii="Consolas" w:hAnsi="Consolas"/>
+          <w:i w:val="false"/>
+          <w:color w:val="000000"/>
+          <w:sz w:val="19"/>
+        </w:rPr>
+        <w:t xml:space="preserve"> </w:t>
+      </w:r>
+      <w:r>
+        <w:rPr>
+          <w:rFonts w:ascii="Consolas" w:hAnsi="Consolas"/>
+          <w:i/>
+          <w:color w:val="000080"/>
+          <w:sz w:val="19"/>
+        </w:rPr>
+        <w:t>AngleZDegrees</w:t>
+      </w:r>
+      <w:r>
+        <w:rPr>
+          <w:rFonts w:ascii="Consolas" w:hAnsi="Consolas"/>
+          <w:i w:val="false"/>
+          <w:color w:val="000000"/>
+          <w:sz w:val="19"/>
+        </w:rPr>
+        <w:t>;</w:t>
+      </w:r>
+    </w:p>
+    <w:p>
+      <w:pPr>
+        <w:pStyle w:val="Normal"/>
+        <w:widowControl/>
+        <w:bidi w:val="0"/>
+        <w:spacing w:lineRule="auto" w:line="276" w:before="0" w:after="200"/>
+        <w:jc w:val="left"/>
+        <w:rPr>
+          <w:rFonts w:ascii="Calibri" w:hAnsi="Calibri"/>
+          <w:i w:val="false"/>
           <w:i w:val="false"/>
           <w:iCs w:val="false"/>
           <w:color w:val="auto"/>
           <w:sz w:val="26"/>
           <w:szCs w:val="26"/>
         </w:rPr>
+      </w:pPr>
+      <w:r>
+        <w:rPr>
+          <w:rFonts w:ascii="Consolas" w:hAnsi="Consolas"/>
+          <w:i w:val="false"/>
+          <w:iCs w:val="false"/>
+          <w:color w:val="000000"/>
+          <w:sz w:val="19"/>
+          <w:szCs w:val="26"/>
+        </w:rPr>
+        <w:tab/>
+        <w:tab/>
+      </w:r>
+      <w:r>
+        <w:rPr>
+          <w:rFonts w:ascii="Consolas" w:hAnsi="Consolas"/>
+          <w:i/>
+          <w:iCs w:val="false"/>
+          <w:color w:val="0000FF"/>
+          <w:sz w:val="19"/>
+          <w:szCs w:val="26"/>
+        </w:rPr>
+        <w:t>RotationSpeed</w:t>
+      </w:r>
+      <w:r>
+        <w:rPr>
+          <w:rFonts w:ascii="Consolas" w:hAnsi="Consolas"/>
+          <w:i w:val="false"/>
+          <w:iCs w:val="false"/>
+          <w:color w:val="000000"/>
+          <w:sz w:val="19"/>
+          <w:szCs w:val="26"/>
+        </w:rPr>
+        <w:t xml:space="preserve"> </w:t>
+      </w:r>
+      <w:r>
+        <w:rPr>
+          <w:rFonts w:ascii="Consolas" w:hAnsi="Consolas"/>
+          <w:i/>
+          <w:iCs w:val="false"/>
+          <w:color w:val="000080"/>
+          <w:sz w:val="19"/>
+          <w:szCs w:val="26"/>
+        </w:rPr>
+        <w:t>Speed</w:t>
+      </w:r>
+      <w:r>
+        <w:rPr>
+          <w:rFonts w:ascii="Consolas" w:hAnsi="Consolas"/>
+          <w:i w:val="false"/>
+          <w:iCs w:val="false"/>
+          <w:color w:val="000000"/>
+          <w:sz w:val="19"/>
+          <w:szCs w:val="26"/>
+        </w:rPr>
+        <w:t>;</w:t>
+      </w:r>
+    </w:p>
+    <w:p>
+      <w:pPr>
+        <w:pStyle w:val="Normal"/>
+        <w:widowControl/>
+        <w:bidi w:val="0"/>
+        <w:spacing w:lineRule="auto" w:line="276" w:before="0" w:after="200"/>
+        <w:jc w:val="left"/>
+        <w:rPr>
+          <w:rFonts w:ascii="Calibri" w:hAnsi="Calibri"/>
+          <w:i w:val="false"/>
+          <w:i w:val="false"/>
+          <w:iCs w:val="false"/>
+          <w:color w:val="auto"/>
+          <w:sz w:val="26"/>
+          <w:szCs w:val="26"/>
+        </w:rPr>
+      </w:pPr>
+      <w:r>
+        <w:rPr>
+          <w:rFonts w:ascii="Consolas" w:hAnsi="Consolas"/>
+          <w:i w:val="false"/>
+          <w:iCs w:val="false"/>
+          <w:color w:val="000000"/>
+          <w:sz w:val="19"/>
+          <w:szCs w:val="26"/>
+        </w:rPr>
+        <w:t>Look at IDD_POSITION_ANGLE_DLG</w:t>
+      </w:r>
+    </w:p>
+    <w:p>
+      <w:pPr>
+        <w:pStyle w:val="Normal"/>
+        <w:widowControl/>
+        <w:bidi w:val="0"/>
+        <w:spacing w:lineRule="auto" w:line="276" w:before="0" w:after="200"/>
+        <w:jc w:val="left"/>
+        <w:rPr>
+          <w:rFonts w:ascii="Calibri" w:hAnsi="Calibri"/>
+          <w:i w:val="false"/>
+          <w:i w:val="false"/>
+          <w:iCs w:val="false"/>
+          <w:color w:val="auto"/>
+          <w:sz w:val="26"/>
+          <w:szCs w:val="26"/>
+        </w:rPr>
+      </w:pPr>
+      <w:r>
+        <w:rPr>
+          <w:rFonts w:ascii="Consolas" w:hAnsi="Consolas"/>
+          <w:i/>
+          <w:iCs w:val="false"/>
+          <w:color w:val="0000FF"/>
+          <w:sz w:val="19"/>
+          <w:szCs w:val="26"/>
+        </w:rPr>
+        <w:t>Vertex</w:t>
+      </w:r>
+      <w:r>
+        <w:rPr>
+          <w:rFonts w:ascii="Consolas" w:hAnsi="Consolas"/>
+          <w:i w:val="false"/>
+          <w:iCs w:val="false"/>
+          <w:color w:val="000000"/>
+          <w:sz w:val="19"/>
+          <w:szCs w:val="26"/>
+        </w:rPr>
+        <w:t>&lt;</w:t>
+      </w:r>
+      <w:r>
+        <w:rPr>
+          <w:rFonts w:ascii="Consolas" w:hAnsi="Consolas"/>
+          <w:i w:val="false"/>
+          <w:iCs w:val="false"/>
+          <w:color w:val="0000FF"/>
+          <w:sz w:val="19"/>
+          <w:szCs w:val="26"/>
+        </w:rPr>
+        <w:t>float</w:t>
+      </w:r>
+      <w:r>
+        <w:rPr>
+          <w:rFonts w:ascii="Consolas" w:hAnsi="Consolas"/>
+          <w:i w:val="false"/>
+          <w:iCs w:val="false"/>
+          <w:color w:val="000000"/>
+          <w:sz w:val="19"/>
+          <w:szCs w:val="26"/>
+        </w:rPr>
+        <w:t xml:space="preserve">&gt; </w:t>
+      </w:r>
+      <w:r>
+        <w:rPr>
+          <w:rFonts w:ascii="Consolas" w:hAnsi="Consolas"/>
+          <w:i w:val="false"/>
+          <w:iCs w:val="false"/>
+          <w:color w:val="000080"/>
+          <w:sz w:val="19"/>
+          <w:szCs w:val="26"/>
+        </w:rPr>
+        <w:t>m_target</w:t>
+      </w:r>
+      <w:r>
+        <w:rPr>
+          <w:rFonts w:ascii="Consolas" w:hAnsi="Consolas"/>
+          <w:i w:val="false"/>
+          <w:iCs w:val="false"/>
+          <w:color w:val="000000"/>
+          <w:sz w:val="19"/>
+          <w:szCs w:val="26"/>
+        </w:rPr>
+        <w:t>;</w:t>
+      </w:r>
+    </w:p>
+    <w:p>
+      <w:pPr>
+        <w:pStyle w:val="Normal"/>
+        <w:widowControl/>
+        <w:bidi w:val="0"/>
+        <w:spacing w:lineRule="auto" w:line="276" w:before="0" w:after="200"/>
+        <w:jc w:val="left"/>
+        <w:rPr>
+          <w:rFonts w:ascii="Calibri" w:hAnsi="Calibri"/>
+          <w:i w:val="false"/>
+          <w:i w:val="false"/>
+          <w:iCs w:val="false"/>
+          <w:color w:val="auto"/>
+          <w:sz w:val="26"/>
+          <w:szCs w:val="26"/>
+        </w:rPr>
+      </w:pPr>
+      <w:r>
+        <w:rPr>
+          <w:rFonts w:ascii="Consolas" w:hAnsi="Consolas"/>
+          <w:i/>
+          <w:iCs w:val="false"/>
+          <w:color w:val="0000FF"/>
+          <w:sz w:val="19"/>
+          <w:szCs w:val="26"/>
+        </w:rPr>
+        <w:t>Vertex</w:t>
+      </w:r>
+      <w:r>
+        <w:rPr>
+          <w:rFonts w:ascii="Consolas" w:hAnsi="Consolas"/>
+          <w:i w:val="false"/>
+          <w:iCs w:val="false"/>
+          <w:color w:val="000000"/>
+          <w:sz w:val="19"/>
+          <w:szCs w:val="26"/>
+        </w:rPr>
+        <w:t>&lt;</w:t>
+      </w:r>
+      <w:r>
+        <w:rPr>
+          <w:rFonts w:ascii="Consolas" w:hAnsi="Consolas"/>
+          <w:i w:val="false"/>
+          <w:iCs w:val="false"/>
+          <w:color w:val="0000FF"/>
+          <w:sz w:val="19"/>
+          <w:szCs w:val="26"/>
+        </w:rPr>
+        <w:t>float</w:t>
+      </w:r>
+      <w:r>
+        <w:rPr>
+          <w:rFonts w:ascii="Consolas" w:hAnsi="Consolas"/>
+          <w:i w:val="false"/>
+          <w:iCs w:val="false"/>
+          <w:color w:val="000000"/>
+          <w:sz w:val="19"/>
+          <w:szCs w:val="26"/>
+        </w:rPr>
+        <w:t xml:space="preserve">&gt; </w:t>
+      </w:r>
+      <w:r>
+        <w:rPr>
+          <w:rFonts w:ascii="Consolas" w:hAnsi="Consolas"/>
+          <w:i w:val="false"/>
+          <w:iCs w:val="false"/>
+          <w:color w:val="0000FF"/>
+          <w:sz w:val="19"/>
+          <w:szCs w:val="26"/>
+        </w:rPr>
+        <w:t>CFractalXDoc</w:t>
+      </w:r>
+      <w:r>
+        <w:rPr>
+          <w:rFonts w:ascii="Consolas" w:hAnsi="Consolas"/>
+          <w:i w:val="false"/>
+          <w:iCs w:val="false"/>
+          <w:color w:val="000000"/>
+          <w:sz w:val="19"/>
+          <w:szCs w:val="26"/>
+        </w:rPr>
+        <w:t>::</w:t>
+      </w:r>
+      <w:r>
+        <w:rPr>
+          <w:rFonts w:ascii="Consolas" w:hAnsi="Consolas"/>
+          <w:i w:val="false"/>
+          <w:iCs w:val="false"/>
+          <w:color w:val="880000"/>
+          <w:sz w:val="19"/>
+          <w:szCs w:val="26"/>
+        </w:rPr>
+        <w:t>GetTarget</w:t>
+      </w:r>
+      <w:r>
+        <w:rPr>
+          <w:rFonts w:ascii="Consolas" w:hAnsi="Consolas"/>
+          <w:i w:val="false"/>
+          <w:iCs w:val="false"/>
+          <w:color w:val="000000"/>
+          <w:sz w:val="19"/>
+          <w:szCs w:val="26"/>
+        </w:rPr>
+        <w:t xml:space="preserve">() </w:t>
+      </w:r>
+      <w:r>
+        <w:rPr>
+          <w:rFonts w:ascii="Consolas" w:hAnsi="Consolas"/>
+          <w:i w:val="false"/>
+          <w:iCs w:val="false"/>
+          <w:color w:val="0000FF"/>
+          <w:sz w:val="19"/>
+          <w:szCs w:val="26"/>
+        </w:rPr>
+        <w:t>const</w:t>
+      </w:r>
+    </w:p>
+    <w:p>
+      <w:pPr>
+        <w:pStyle w:val="Normal"/>
+        <w:widowControl/>
+        <w:bidi w:val="0"/>
+        <w:spacing w:lineRule="auto" w:line="276" w:before="0" w:after="200"/>
+        <w:jc w:val="left"/>
+        <w:rPr>
+          <w:rFonts w:ascii="Calibri" w:hAnsi="Calibri"/>
+          <w:i w:val="false"/>
+          <w:i w:val="false"/>
+          <w:iCs w:val="false"/>
+          <w:color w:val="auto"/>
+          <w:sz w:val="26"/>
+          <w:szCs w:val="26"/>
+        </w:rPr>
+      </w:pPr>
+      <w:r>
+        <w:rPr>
+          <w:rFonts w:ascii="Consolas" w:hAnsi="Consolas"/>
+          <w:i w:val="false"/>
+          <w:iCs w:val="false"/>
+          <w:color w:val="0000FF"/>
+          <w:sz w:val="19"/>
+          <w:szCs w:val="26"/>
+        </w:rPr>
+        <w:t>IDD_ROTATION_DLG</w:t>
+      </w:r>
+    </w:p>
+    <w:p>
+      <w:pPr>
+        <w:pStyle w:val="Normal"/>
+        <w:widowControl/>
+        <w:bidi w:val="0"/>
+        <w:spacing w:lineRule="auto" w:line="276" w:before="0" w:after="200"/>
+        <w:jc w:val="left"/>
+        <w:rPr>
+          <w:rFonts w:ascii="Consolas" w:hAnsi="Consolas"/>
+          <w:color w:val="0000FF"/>
+          <w:sz w:val="19"/>
+        </w:rPr>
+      </w:pPr>
+      <w:r>
+        <w:rPr>
+          <w:rFonts w:ascii="Consolas" w:hAnsi="Consolas"/>
+          <w:color w:val="0000FF"/>
+          <w:sz w:val="19"/>
+        </w:rPr>
+      </w:r>
+    </w:p>
+    <w:p>
+      <w:pPr>
+        <w:pStyle w:val="Normal"/>
+        <w:widowControl/>
+        <w:bidi w:val="0"/>
+        <w:spacing w:lineRule="auto" w:line="276" w:before="0" w:after="200"/>
+        <w:jc w:val="left"/>
+        <w:rPr>
+          <w:rFonts w:ascii="Calibri" w:hAnsi="Calibri"/>
+          <w:i w:val="false"/>
+          <w:i w:val="false"/>
+          <w:iCs w:val="false"/>
+          <w:color w:val="auto"/>
+          <w:sz w:val="26"/>
+          <w:szCs w:val="26"/>
+        </w:rPr>
+      </w:pPr>
+      <w:r>
+        <w:rPr>
+          <w:rFonts w:ascii="Consolas" w:hAnsi="Consolas"/>
+          <w:i w:val="false"/>
+          <w:iCs w:val="false"/>
+          <w:color w:val="0000FF"/>
+          <w:sz w:val="19"/>
+          <w:szCs w:val="26"/>
+        </w:rPr>
+        <w:t>Make separate RotationParams and Vertex&lt;float&gt; parameters and a flag to lock rotation params and target on first ones. Or copy from the first, then a lock to rotate with 1</w:t>
+      </w:r>
+      <w:r>
+        <w:rPr>
+          <w:rFonts w:ascii="Consolas" w:hAnsi="Consolas"/>
+          <w:i w:val="false"/>
+          <w:iCs w:val="false"/>
+          <w:color w:val="0000FF"/>
+          <w:sz w:val="19"/>
+          <w:szCs w:val="26"/>
+          <w:vertAlign w:val="superscript"/>
+        </w:rPr>
+        <w:t>st</w:t>
+      </w:r>
+      <w:r>
+        <w:rPr>
+          <w:rFonts w:ascii="Consolas" w:hAnsi="Consolas"/>
+          <w:i w:val="false"/>
+          <w:iCs w:val="false"/>
+          <w:color w:val="0000FF"/>
+          <w:sz w:val="19"/>
+          <w:szCs w:val="26"/>
+        </w:rPr>
+        <w:t xml:space="preserve"> params.</w:t>
+      </w:r>
+    </w:p>
+    <w:p>
+      <w:pPr>
+        <w:pStyle w:val="Normal"/>
+        <w:widowControl/>
+        <w:bidi w:val="0"/>
+        <w:spacing w:lineRule="auto" w:line="276" w:before="0" w:after="200"/>
+        <w:jc w:val="left"/>
+        <w:rPr>
+          <w:rFonts w:ascii="Arial Black" w:hAnsi="Arial Black"/>
+          <w:i w:val="false"/>
+          <w:i w:val="false"/>
+          <w:iCs w:val="false"/>
+          <w:color w:val="auto"/>
+          <w:sz w:val="26"/>
+          <w:szCs w:val="26"/>
+        </w:rPr>
+      </w:pPr>
+      <w:r>
+        <w:rPr>
+          <w:rFonts w:ascii="Arial Black" w:hAnsi="Arial Black"/>
+          <w:i w:val="false"/>
+          <w:iCs w:val="false"/>
+          <w:color w:val="auto"/>
+          <w:sz w:val="20"/>
+          <w:szCs w:val="20"/>
+        </w:rPr>
+        <w:t>Plan</w:t>
+      </w:r>
+    </w:p>
+    <w:p>
+      <w:pPr>
+        <w:pStyle w:val="Normal"/>
+        <w:widowControl/>
+        <w:bidi w:val="0"/>
+        <w:spacing w:lineRule="auto" w:line="276" w:before="0" w:after="200"/>
+        <w:jc w:val="left"/>
+        <w:rPr>
+          <w:rFonts w:ascii="Arial Black" w:hAnsi="Arial Black"/>
+          <w:i w:val="false"/>
+          <w:i w:val="false"/>
+          <w:iCs w:val="false"/>
+          <w:color w:val="auto"/>
+          <w:sz w:val="26"/>
+          <w:szCs w:val="26"/>
+        </w:rPr>
+      </w:pPr>
+      <w:r>
+        <w:rPr>
+          <w:rFonts w:ascii="Arial Black" w:hAnsi="Arial Black"/>
+          <w:i w:val="false"/>
+          <w:iCs w:val="false"/>
+          <w:color w:val="auto"/>
+          <w:sz w:val="20"/>
+          <w:szCs w:val="20"/>
+        </w:rPr>
+        <w:t>0) Decide whether to add target fields to RotationGroup – keep separate</w:t>
+      </w:r>
+    </w:p>
+    <w:p>
+      <w:pPr>
+        <w:pStyle w:val="Normal"/>
+        <w:widowControl/>
+        <w:bidi w:val="0"/>
+        <w:spacing w:lineRule="auto" w:line="276" w:before="0" w:after="200"/>
+        <w:jc w:val="left"/>
+        <w:rPr>
+          <w:rFonts w:ascii="Arial Black" w:hAnsi="Arial Black"/>
+          <w:i w:val="false"/>
+          <w:i w:val="false"/>
+          <w:iCs w:val="false"/>
+          <w:color w:val="auto"/>
+          <w:sz w:val="26"/>
+          <w:szCs w:val="26"/>
+        </w:rPr>
+      </w:pPr>
+      <w:r>
+        <w:rPr>
+          <w:rFonts w:ascii="Arial Black" w:hAnsi="Arial Black"/>
+          <w:i w:val="false"/>
+          <w:iCs w:val="false"/>
+          <w:color w:val="auto"/>
+          <w:sz w:val="20"/>
+          <w:szCs w:val="20"/>
+        </w:rPr>
+        <w:t>1) Make an enum RotationSelection MainModel, Background, LockBackgroundOnModel -ok</w:t>
+      </w:r>
+    </w:p>
+    <w:p>
+      <w:pPr>
+        <w:pStyle w:val="Normal"/>
+        <w:widowControl/>
+        <w:bidi w:val="0"/>
+        <w:spacing w:lineRule="auto" w:line="276" w:before="0" w:after="200"/>
+        <w:jc w:val="left"/>
+        <w:rPr>
+          <w:rFonts w:ascii="Arial Black" w:hAnsi="Arial Black"/>
+          <w:i w:val="false"/>
+          <w:i w:val="false"/>
+          <w:iCs w:val="false"/>
+          <w:color w:val="auto"/>
+          <w:sz w:val="26"/>
+          <w:szCs w:val="26"/>
+        </w:rPr>
+      </w:pPr>
+      <w:r>
+        <w:rPr>
+          <w:rFonts w:ascii="Arial Black" w:hAnsi="Arial Black"/>
+          <w:i w:val="false"/>
+          <w:iCs w:val="false"/>
+          <w:color w:val="auto"/>
+          <w:sz w:val="20"/>
+          <w:szCs w:val="20"/>
+        </w:rPr>
+        <w:t>2) Make a RotationGroup structure with two RotationParams and a RotationSelection -ok</w:t>
+      </w:r>
+    </w:p>
+    <w:p>
+      <w:pPr>
+        <w:pStyle w:val="Normal"/>
+        <w:widowControl/>
+        <w:bidi w:val="0"/>
+        <w:spacing w:lineRule="auto" w:line="276" w:before="0" w:after="200"/>
+        <w:jc w:val="left"/>
+        <w:rPr>
+          <w:sz w:val="20"/>
+          <w:szCs w:val="20"/>
+        </w:rPr>
+      </w:pPr>
+      <w:r>
+        <w:rPr>
+          <w:rFonts w:ascii="Arial Black" w:hAnsi="Arial Black"/>
+          <w:i w:val="false"/>
+          <w:iCs w:val="false"/>
+          <w:color w:val="auto"/>
+          <w:sz w:val="20"/>
+          <w:szCs w:val="20"/>
+        </w:rPr>
+        <w:t>3) Add these to doc and serialize -ok</w:t>
+      </w:r>
+    </w:p>
+    <w:p>
+      <w:pPr>
+        <w:pStyle w:val="Normal"/>
+        <w:widowControl/>
+        <w:bidi w:val="0"/>
+        <w:spacing w:lineRule="auto" w:line="276" w:before="0" w:after="200"/>
+        <w:jc w:val="left"/>
+        <w:rPr>
+          <w:sz w:val="20"/>
+          <w:szCs w:val="20"/>
+        </w:rPr>
+      </w:pPr>
+      <w:r>
+        <w:rPr>
+          <w:rFonts w:ascii="Arial Black" w:hAnsi="Arial Black"/>
+          <w:i w:val="false"/>
+          <w:iCs w:val="false"/>
+          <w:color w:val="auto"/>
+          <w:sz w:val="20"/>
+          <w:szCs w:val="20"/>
+        </w:rPr>
+        <w:t>4) Update PositionAngleDlg – to allow setting either params or fixing background = Model -ok</w:t>
+      </w:r>
+    </w:p>
+    <w:p>
+      <w:pPr>
+        <w:pStyle w:val="Normal"/>
+        <w:widowControl/>
+        <w:bidi w:val="0"/>
+        <w:spacing w:lineRule="auto" w:line="276" w:before="0" w:after="200"/>
+        <w:jc w:val="left"/>
+        <w:rPr>
+          <w:sz w:val="20"/>
+          <w:szCs w:val="20"/>
+        </w:rPr>
+      </w:pPr>
+      <w:r>
+        <w:rPr>
+          <w:rFonts w:ascii="Arial Black" w:hAnsi="Arial Black"/>
+          <w:i w:val="false"/>
+          <w:iCs w:val="false"/>
+          <w:color w:val="auto"/>
+          <w:sz w:val="20"/>
+          <w:szCs w:val="20"/>
+        </w:rPr>
+        <w:t>4.5) Update setters and getters to dialog, skip messages for now -ok</w:t>
+      </w:r>
+    </w:p>
+    <w:p>
+      <w:pPr>
+        <w:pStyle w:val="Normal"/>
+        <w:widowControl/>
+        <w:bidi w:val="0"/>
+        <w:spacing w:lineRule="auto" w:line="276" w:before="0" w:after="200"/>
+        <w:jc w:val="left"/>
+        <w:rPr>
+          <w:sz w:val="20"/>
+          <w:szCs w:val="20"/>
+        </w:rPr>
+      </w:pPr>
+      <w:r>
+        <w:rPr>
+          <w:rFonts w:ascii="Arial Black" w:hAnsi="Arial Black"/>
+          <w:i w:val="false"/>
+          <w:iCs w:val="false"/>
+          <w:color w:val="auto"/>
+          <w:sz w:val="20"/>
+          <w:szCs w:val="20"/>
+        </w:rPr>
+        <w:t>5) Update RotationDlg to show check box for fixing background = Model – only allow background to be fixed or rotate with main.</w:t>
+      </w:r>
+      <w:r>
+        <w:rPr>
+          <w:rFonts w:ascii="Arial Black" w:hAnsi="Arial Black"/>
+          <w:i w:val="false"/>
+          <w:iCs w:val="false"/>
+          <w:color w:val="auto"/>
+          <w:sz w:val="26"/>
+          <w:szCs w:val="26"/>
+        </w:rPr>
+        <w:t xml:space="preserve"> -ok</w:t>
+      </w:r>
+    </w:p>
+    <w:p>
+      <w:pPr>
+        <w:pStyle w:val="Normal"/>
+        <w:widowControl/>
+        <w:bidi w:val="0"/>
+        <w:spacing w:lineRule="auto" w:line="276" w:before="0" w:after="200"/>
+        <w:jc w:val="left"/>
+        <w:rPr>
+          <w:sz w:val="20"/>
+          <w:szCs w:val="20"/>
+        </w:rPr>
+      </w:pPr>
+      <w:r>
+        <w:rPr>
+          <w:rFonts w:ascii="Arial Black" w:hAnsi="Arial Black"/>
+          <w:i w:val="false"/>
+          <w:iCs w:val="false"/>
+          <w:color w:val="auto"/>
+          <w:sz w:val="20"/>
+          <w:szCs w:val="20"/>
+        </w:rPr>
+        <w:t>5.5) Update setters and getters. -ok</w:t>
+      </w:r>
+    </w:p>
+    <w:p>
+      <w:pPr>
+        <w:pStyle w:val="Normal"/>
+        <w:widowControl/>
+        <w:bidi w:val="0"/>
+        <w:spacing w:lineRule="auto" w:line="276" w:before="0" w:after="200"/>
+        <w:jc w:val="left"/>
+        <w:rPr/>
+      </w:pPr>
+      <w:r>
+        <w:rPr>
+          <w:rFonts w:ascii="Arial Black" w:hAnsi="Arial Black"/>
+          <w:i w:val="false"/>
+          <w:iCs w:val="false"/>
+          <w:color w:val="auto"/>
+          <w:sz w:val="20"/>
+          <w:szCs w:val="20"/>
+        </w:rPr>
+        <w:t>6) Add new params to renderer</w:t>
+      </w:r>
+      <w:r>
+        <w:rPr>
+          <w:rFonts w:ascii="Arial Black" w:hAnsi="Arial Black"/>
+          <w:i w:val="false"/>
+          <w:iCs w:val="false"/>
+          <w:color w:val="auto"/>
+          <w:sz w:val="26"/>
+          <w:szCs w:val="26"/>
+        </w:rPr>
+        <w:t xml:space="preserve"> -ok</w:t>
+      </w:r>
+    </w:p>
+    <w:p>
+      <w:pPr>
+        <w:pStyle w:val="Normal"/>
+        <w:widowControl/>
+        <w:bidi w:val="0"/>
+        <w:spacing w:lineRule="auto" w:line="276" w:before="0" w:after="200"/>
+        <w:jc w:val="left"/>
+        <w:rPr/>
+      </w:pPr>
+      <w:r>
+        <w:rPr>
+          <w:rFonts w:ascii="Arial Black" w:hAnsi="Arial Black"/>
+          <w:i w:val="false"/>
+          <w:iCs w:val="false"/>
+          <w:color w:val="auto"/>
+          <w:sz w:val="20"/>
+          <w:szCs w:val="20"/>
+        </w:rPr>
+        <w:t>7) Add another world matrix to renderer</w:t>
+      </w:r>
+      <w:r>
+        <w:rPr>
+          <w:rFonts w:ascii="Arial Black" w:hAnsi="Arial Black"/>
+          <w:i w:val="false"/>
+          <w:iCs w:val="false"/>
+          <w:color w:val="auto"/>
+          <w:sz w:val="26"/>
+          <w:szCs w:val="26"/>
+        </w:rPr>
+        <w:t xml:space="preserve"> -ok</w:t>
+      </w:r>
+    </w:p>
+    <w:p>
+      <w:pPr>
+        <w:pStyle w:val="Normal"/>
+        <w:widowControl/>
+        <w:bidi w:val="0"/>
+        <w:spacing w:lineRule="auto" w:line="276" w:before="0" w:after="200"/>
+        <w:jc w:val="left"/>
+        <w:rPr/>
+      </w:pPr>
+      <w:r>
+        <w:rPr>
+          <w:rFonts w:ascii="Arial Black" w:hAnsi="Arial Black"/>
+          <w:i w:val="false"/>
+          <w:iCs w:val="false"/>
+          <w:color w:val="auto"/>
+          <w:sz w:val="20"/>
+          <w:szCs w:val="20"/>
+        </w:rPr>
+        <w:t>8) Connect world 2 to rotation params. -ok</w:t>
+      </w:r>
+    </w:p>
+    <w:p>
+      <w:pPr>
+        <w:pStyle w:val="Normal"/>
+        <w:widowControl/>
+        <w:bidi w:val="0"/>
+        <w:spacing w:lineRule="auto" w:line="276" w:before="0" w:after="200"/>
+        <w:jc w:val="left"/>
+        <w:rPr/>
+      </w:pPr>
+      <w:r>
+        <w:rPr>
+          <w:rFonts w:ascii="Arial Black" w:hAnsi="Arial Black"/>
+          <w:i w:val="false"/>
+          <w:iCs w:val="false"/>
+          <w:color w:val="auto"/>
+          <w:sz w:val="20"/>
+          <w:szCs w:val="20"/>
+        </w:rPr>
+        <w:t>8.2) Check messages from position angle dlg -ok</w:t>
+      </w:r>
+    </w:p>
+    <w:p>
+      <w:pPr>
+        <w:pStyle w:val="Normal"/>
+        <w:widowControl/>
+        <w:bidi w:val="0"/>
+        <w:spacing w:lineRule="auto" w:line="276" w:before="0" w:after="200"/>
+        <w:jc w:val="left"/>
+        <w:rPr>
+          <w:sz w:val="20"/>
+          <w:szCs w:val="20"/>
+        </w:rPr>
+      </w:pPr>
+      <w:r>
+        <w:rPr>
+          <w:rFonts w:ascii="Arial Black" w:hAnsi="Arial Black"/>
+          <w:i w:val="false"/>
+          <w:iCs w:val="false"/>
+          <w:color w:val="auto"/>
+          <w:sz w:val="20"/>
+          <w:szCs w:val="20"/>
+        </w:rPr>
+        <w:t>8.5) test / commit</w:t>
+      </w:r>
+    </w:p>
+    <w:p>
+      <w:pPr>
+        <w:pStyle w:val="Normal"/>
+        <w:widowControl/>
+        <w:bidi w:val="0"/>
+        <w:spacing w:lineRule="auto" w:line="276" w:before="0" w:after="200"/>
+        <w:jc w:val="left"/>
+        <w:rPr>
+          <w:rFonts w:ascii="Arial Black" w:hAnsi="Arial Black"/>
+          <w:i w:val="false"/>
+          <w:i w:val="false"/>
+          <w:iCs w:val="false"/>
+          <w:color w:val="auto"/>
+          <w:sz w:val="26"/>
+          <w:szCs w:val="26"/>
+        </w:rPr>
+      </w:pPr>
+      <w:r>
+        <w:rPr>
+          <w:rFonts w:ascii="Arial Black" w:hAnsi="Arial Black"/>
+          <w:i w:val="false"/>
+          <w:iCs w:val="false"/>
+          <w:color w:val="auto"/>
+          <w:sz w:val="20"/>
+          <w:szCs w:val="20"/>
+        </w:rPr>
+        <w:t>9) Add second target param to doc and serialize</w:t>
+      </w:r>
+    </w:p>
+    <w:p>
+      <w:pPr>
+        <w:pStyle w:val="Normal"/>
+        <w:widowControl/>
+        <w:bidi w:val="0"/>
+        <w:spacing w:lineRule="auto" w:line="276" w:before="0" w:after="200"/>
+        <w:jc w:val="left"/>
+        <w:rPr>
+          <w:rFonts w:ascii="Arial Black" w:hAnsi="Arial Black"/>
+          <w:i w:val="false"/>
+          <w:i w:val="false"/>
+          <w:iCs w:val="false"/>
+          <w:color w:val="auto"/>
+          <w:sz w:val="26"/>
+          <w:szCs w:val="26"/>
+        </w:rPr>
+      </w:pPr>
+      <w:r>
+        <w:rPr>
+          <w:rFonts w:ascii="Arial Black" w:hAnsi="Arial Black"/>
+          <w:i w:val="false"/>
+          <w:iCs w:val="false"/>
+          <w:color w:val="auto"/>
+          <w:sz w:val="20"/>
+          <w:szCs w:val="20"/>
+        </w:rPr>
+        <w:t>10) Connect to position rotation dlg</w:t>
+      </w:r>
+    </w:p>
+    <w:p>
+      <w:pPr>
+        <w:pStyle w:val="Normal"/>
+        <w:widowControl/>
+        <w:bidi w:val="0"/>
+        <w:spacing w:lineRule="auto" w:line="276" w:before="0" w:after="200"/>
+        <w:jc w:val="left"/>
+        <w:rPr>
+          <w:rFonts w:ascii="Arial Black" w:hAnsi="Arial Black"/>
+          <w:i w:val="false"/>
+          <w:i w:val="false"/>
+          <w:iCs w:val="false"/>
+          <w:color w:val="auto"/>
+          <w:sz w:val="26"/>
+          <w:szCs w:val="26"/>
+        </w:rPr>
+      </w:pPr>
+      <w:r>
+        <w:rPr>
+          <w:rFonts w:ascii="Arial Black" w:hAnsi="Arial Black"/>
+          <w:i w:val="false"/>
+          <w:iCs w:val="false"/>
+          <w:color w:val="auto"/>
+          <w:sz w:val="20"/>
+          <w:szCs w:val="20"/>
+        </w:rPr>
+        <w:t>11) Connect to renderer</w:t>
+      </w:r>
+    </w:p>
+    <w:p>
+      <w:pPr>
+        <w:pStyle w:val="Normal"/>
+        <w:widowControl/>
+        <w:bidi w:val="0"/>
+        <w:spacing w:lineRule="auto" w:line="276" w:before="0" w:after="200"/>
+        <w:jc w:val="left"/>
+        <w:rPr>
+          <w:sz w:val="20"/>
+          <w:szCs w:val="20"/>
+        </w:rPr>
+      </w:pPr>
+      <w:r>
+        <w:rPr>
+          <w:rFonts w:ascii="Arial Black" w:hAnsi="Arial Black"/>
+          <w:i w:val="false"/>
+          <w:iCs w:val="false"/>
+          <w:color w:val="auto"/>
+          <w:sz w:val="20"/>
+          <w:szCs w:val="20"/>
+        </w:rPr>
+        <w:t>12) Make sure target 2 gets copied when LockBackgroundOnModel</w:t>
+      </w:r>
+    </w:p>
+    <w:p>
+      <w:pPr>
+        <w:pStyle w:val="Normal"/>
+        <w:widowControl/>
+        <w:bidi w:val="0"/>
+        <w:spacing w:lineRule="auto" w:line="276" w:before="0" w:after="200"/>
+        <w:jc w:val="left"/>
+        <w:rPr>
+          <w:rFonts w:ascii="Arial Black" w:hAnsi="Arial Black"/>
+          <w:i w:val="false"/>
+          <w:i w:val="false"/>
+          <w:iCs w:val="false"/>
+          <w:color w:val="auto"/>
+          <w:sz w:val="26"/>
+          <w:szCs w:val="26"/>
+        </w:rPr>
+      </w:pPr>
+      <w:r>
+        <w:rPr>
+          <w:rFonts w:ascii="Arial Black" w:hAnsi="Arial Black"/>
+          <w:i w:val="false"/>
+          <w:iCs w:val="false"/>
+          <w:color w:val="auto"/>
+          <w:sz w:val="26"/>
+          <w:szCs w:val="26"/>
+        </w:rPr>
+      </w:r>
+    </w:p>
+    <w:p>
+      <w:pPr>
+        <w:pStyle w:val="Normal"/>
+        <w:widowControl/>
+        <w:bidi w:val="0"/>
+        <w:spacing w:lineRule="auto" w:line="276" w:before="0" w:after="200"/>
+        <w:jc w:val="left"/>
+        <w:rPr/>
+      </w:pPr>
+      <w:r>
+        <w:rPr>
+          <w:rFonts w:ascii="Arial Black" w:hAnsi="Arial Black"/>
+          <w:i w:val="false"/>
+          <w:iCs w:val="false"/>
+          <w:color w:val="auto"/>
+          <w:sz w:val="26"/>
+          <w:szCs w:val="26"/>
+        </w:rPr>
+        <w:t>6/13/20</w:t>
+      </w:r>
+    </w:p>
+    <w:p>
+      <w:pPr>
+        <w:pStyle w:val="Normal"/>
+        <w:widowControl/>
+        <w:bidi w:val="0"/>
+        <w:spacing w:lineRule="auto" w:line="276" w:before="0" w:after="200"/>
+        <w:jc w:val="left"/>
+        <w:rPr/>
+      </w:pPr>
+      <w:r>
+        <w:rPr>
+          <w:rFonts w:ascii="Arial Black" w:hAnsi="Arial Black"/>
+          <w:i w:val="false"/>
+          <w:iCs w:val="false"/>
+          <w:color w:val="auto"/>
+          <w:sz w:val="26"/>
+          <w:szCs w:val="26"/>
+        </w:rPr>
+        <w:t>Did 3 above.</w:t>
+      </w:r>
+    </w:p>
+    <w:p>
+      <w:pPr>
+        <w:pStyle w:val="Normal"/>
+        <w:widowControl/>
+        <w:bidi w:val="0"/>
+        <w:spacing w:lineRule="auto" w:line="276" w:before="0" w:after="200"/>
+        <w:jc w:val="left"/>
+        <w:rPr>
+          <w:rFonts w:ascii="Consolas" w:hAnsi="Consolas"/>
+          <w:color w:val="0000FF"/>
+          <w:sz w:val="19"/>
+        </w:rPr>
+      </w:pPr>
+      <w:r>
+        <w:rPr>
+          <w:rFonts w:ascii="Consolas" w:hAnsi="Consolas"/>
+          <w:color w:val="0000FF"/>
+          <w:sz w:val="19"/>
+        </w:rPr>
+        <w:t>IDC_MAIN_MODEL_RAD</w:t>
+      </w:r>
+    </w:p>
+    <w:p>
+      <w:pPr>
+        <w:pStyle w:val="Normal"/>
+        <w:widowControl/>
+        <w:bidi w:val="0"/>
+        <w:spacing w:lineRule="auto" w:line="276" w:before="0" w:after="200"/>
+        <w:jc w:val="left"/>
+        <w:rPr>
+          <w:rFonts w:ascii="Consolas" w:hAnsi="Consolas"/>
+          <w:color w:val="0000FF"/>
+          <w:sz w:val="19"/>
+        </w:rPr>
+      </w:pPr>
+      <w:r>
+        <w:rPr>
+          <w:rFonts w:ascii="Consolas" w:hAnsi="Consolas"/>
+          <w:color w:val="0000FF"/>
+          <w:sz w:val="19"/>
+        </w:rPr>
+        <w:t>IDC_BACKGROUND_MODEL_RAD</w:t>
+      </w:r>
+    </w:p>
+    <w:p>
+      <w:pPr>
+        <w:pStyle w:val="Normal"/>
+        <w:widowControl/>
+        <w:bidi w:val="0"/>
+        <w:spacing w:lineRule="auto" w:line="276" w:before="0" w:after="200"/>
+        <w:jc w:val="left"/>
+        <w:rPr>
+          <w:rFonts w:ascii="Consolas" w:hAnsi="Consolas"/>
+          <w:color w:val="0000FF"/>
+          <w:sz w:val="19"/>
+        </w:rPr>
+      </w:pPr>
+      <w:r>
+        <w:rPr>
+          <w:rFonts w:ascii="Consolas" w:hAnsi="Consolas"/>
+          <w:color w:val="0000FF"/>
+          <w:sz w:val="19"/>
+        </w:rPr>
+        <w:t>IDC_COPY_MAIN_TO_BKGND_RAD</w:t>
+      </w:r>
+    </w:p>
+    <w:p>
+      <w:pPr>
+        <w:pStyle w:val="Normal"/>
+        <w:widowControl/>
+        <w:bidi w:val="0"/>
+        <w:spacing w:lineRule="auto" w:line="276" w:before="0" w:after="200"/>
+        <w:jc w:val="left"/>
+        <w:rPr>
+          <w:rFonts w:ascii="Consolas" w:hAnsi="Consolas"/>
+          <w:color w:val="0000FF"/>
+          <w:sz w:val="19"/>
+        </w:rPr>
+      </w:pPr>
+      <w:r>
+        <w:rPr>
+          <w:rFonts w:ascii="Consolas" w:hAnsi="Consolas"/>
+          <w:color w:val="0000FF"/>
+          <w:sz w:val="19"/>
+        </w:rPr>
+      </w:r>
+    </w:p>
+    <w:p>
+      <w:pPr>
+        <w:pStyle w:val="Normal"/>
+        <w:widowControl/>
+        <w:bidi w:val="0"/>
+        <w:spacing w:lineRule="auto" w:line="276" w:before="0" w:after="200"/>
+        <w:jc w:val="left"/>
+        <w:rPr>
+          <w:rFonts w:ascii="Consolas" w:hAnsi="Consolas"/>
+          <w:color w:val="0000FF"/>
+          <w:sz w:val="19"/>
+        </w:rPr>
+      </w:pPr>
+      <w:r>
+        <w:rPr>
+          <w:rFonts w:ascii="Consolas" w:hAnsi="Consolas"/>
+          <w:color w:val="0000FF"/>
+          <w:sz w:val="19"/>
+        </w:rPr>
+        <w:t>IDC_COPY_MAIN_TO_BKGND_CHECK</w:t>
+      </w:r>
+    </w:p>
+    <w:p>
+      <w:pPr>
+        <w:pStyle w:val="Normal"/>
+        <w:widowControl/>
+        <w:bidi w:val="0"/>
+        <w:spacing w:lineRule="auto" w:line="276" w:before="0" w:after="200"/>
+        <w:jc w:val="left"/>
+        <w:rPr/>
+      </w:pPr>
+      <w:r>
+        <w:rPr>
+          <w:rFonts w:ascii="Consolas" w:hAnsi="Consolas"/>
+          <w:color w:val="0000FF"/>
+          <w:sz w:val="19"/>
+        </w:rPr>
+        <w:t>Up to 6.</w:t>
+      </w:r>
+    </w:p>
+    <w:p>
+      <w:pPr>
+        <w:pStyle w:val="Normal"/>
+        <w:widowControl/>
+        <w:bidi w:val="0"/>
+        <w:spacing w:lineRule="auto" w:line="276" w:before="0" w:after="200"/>
+        <w:jc w:val="left"/>
+        <w:rPr>
+          <w:rFonts w:ascii="Consolas" w:hAnsi="Consolas"/>
+          <w:color w:val="0000FF"/>
+          <w:sz w:val="19"/>
+        </w:rPr>
+      </w:pPr>
+      <w:r>
+        <w:rPr>
+          <w:rFonts w:ascii="Consolas" w:hAnsi="Consolas"/>
+          <w:color w:val="0000FF"/>
+          <w:sz w:val="19"/>
+        </w:rPr>
+      </w:r>
+    </w:p>
+    <w:p>
+      <w:pPr>
+        <w:pStyle w:val="TextBody"/>
+        <w:rPr>
+          <w:b/>
+          <w:b/>
+          <w:bCs/>
+        </w:rPr>
+      </w:pPr>
+      <w:r>
+        <w:rPr>
+          <w:b/>
+          <w:bCs/>
+        </w:rPr>
+        <w:t>6/16/20</w:t>
+      </w:r>
+    </w:p>
+    <w:p>
+      <w:pPr>
+        <w:pStyle w:val="TextBody"/>
+        <w:rPr/>
+      </w:pPr>
+      <w:r>
+        <w:rPr/>
+        <w:t>Two problems</w:t>
+      </w:r>
+    </w:p>
+    <w:p>
+      <w:pPr>
+        <w:pStyle w:val="TextBody"/>
+        <w:rPr/>
+      </w:pPr>
+      <w:r>
+        <w:rPr/>
+        <w:t>1) It doesn’t show the background with or without the image</w:t>
+      </w:r>
+    </w:p>
+    <w:p>
+      <w:pPr>
+        <w:pStyle w:val="TextBody"/>
+        <w:rPr/>
+      </w:pPr>
+      <w:r>
+        <w:rPr/>
+        <w:t>2) DDX and model options don’t work with the PositionAngleDlg</w:t>
+      </w:r>
+    </w:p>
+    <w:p>
+      <w:pPr>
+        <w:pStyle w:val="TextBody"/>
+        <w:rPr/>
+      </w:pPr>
+      <w:r>
+        <w:rPr/>
+        <w:t>6/20/20</w:t>
+      </w:r>
+    </w:p>
+    <w:p>
+      <w:pPr>
+        <w:pStyle w:val="TextBody"/>
+        <w:rPr/>
+      </w:pPr>
+      <w:r>
+        <w:rPr/>
+        <w:t xml:space="preserve">Fixed problem with background not showing. </w:t>
+      </w:r>
+    </w:p>
+    <w:p>
+      <w:pPr>
+        <w:pStyle w:val="TextBody"/>
+        <w:rPr/>
+      </w:pPr>
+      <w:r>
+        <w:rPr/>
+        <w:t>Now the main, background RotationSelectionType is not stored</w:t>
+      </w:r>
+    </w:p>
+    <w:p>
+      <w:pPr>
+        <w:pStyle w:val="TextBody"/>
+        <w:rPr/>
+      </w:pPr>
+      <w:r>
+        <w:rPr/>
+        <w:t>Also there is not option to set it in the setup sheet</w:t>
+      </w:r>
+    </w:p>
+    <w:p>
+      <w:pPr>
+        <w:pStyle w:val="TextBody"/>
+        <w:rPr/>
+      </w:pPr>
+      <w:r>
+        <w:rPr/>
+        <w:t>1) Find out why it isn’t saved in the rotation angle dlg and fix</w:t>
+      </w:r>
+    </w:p>
+    <w:p>
+      <w:pPr>
+        <w:pStyle w:val="TextBody"/>
+        <w:rPr/>
+      </w:pPr>
+      <w:r>
+        <w:rPr/>
+        <w:tab/>
+      </w:r>
+      <w:r>
+        <w:rPr/>
+        <w:t xml:space="preserve">Because it isn’t copying the reference -ok </w:t>
+      </w:r>
+    </w:p>
+    <w:p>
+      <w:pPr>
+        <w:pStyle w:val="TextBody"/>
+        <w:rPr/>
+      </w:pPr>
+      <w:r>
+        <w:rPr/>
+        <w:t xml:space="preserve">2) Fix when sending messages – </w:t>
+      </w:r>
+      <w:r>
+        <w:rPr/>
+        <w:t>NA</w:t>
+      </w:r>
+    </w:p>
+    <w:p>
+      <w:pPr>
+        <w:pStyle w:val="TextBody"/>
+        <w:rPr/>
+      </w:pPr>
+      <w:r>
+        <w:rPr/>
+        <w:tab/>
+      </w:r>
+      <w:r>
+        <w:rPr/>
+        <w:t xml:space="preserve">Commit </w:t>
+      </w:r>
+      <w:bookmarkStart w:id="101" w:name="__DdeLink__4739_3659695703"/>
+      <w:r>
+        <w:rPr/>
+        <w:t>Implemented rotation of background model</w:t>
+      </w:r>
+      <w:bookmarkEnd w:id="101"/>
+    </w:p>
+    <w:p>
+      <w:pPr>
+        <w:pStyle w:val="TextBody"/>
+        <w:rPr/>
+      </w:pPr>
+      <w:r>
+        <w:rPr/>
+        <w:t xml:space="preserve">3) Add to </w:t>
+      </w:r>
+      <w:r>
+        <w:rPr>
+          <w:rFonts w:eastAsia="Calibri" w:cs="" w:cstheme="minorBidi" w:eastAsiaTheme="minorHAnsi"/>
+          <w:color w:val="auto"/>
+          <w:kern w:val="0"/>
+          <w:sz w:val="22"/>
+          <w:szCs w:val="22"/>
+          <w:lang w:val="en-US" w:eastAsia="en-US" w:bidi="ar-SA"/>
+        </w:rPr>
+        <w:t>s</w:t>
+      </w:r>
+      <w:r>
+        <w:rPr/>
+        <w:t>heet</w:t>
+      </w:r>
+    </w:p>
+    <w:p>
+      <w:pPr>
+        <w:pStyle w:val="TextBody"/>
+        <w:rPr/>
+      </w:pPr>
+      <w:r>
+        <w:rPr/>
+        <w:t>4) check rotation dlg</w:t>
+      </w:r>
+    </w:p>
+    <w:p>
+      <w:pPr>
+        <w:pStyle w:val="Normal"/>
+        <w:widowControl/>
+        <w:bidi w:val="0"/>
+        <w:spacing w:lineRule="auto" w:line="276" w:before="0" w:after="200"/>
+        <w:jc w:val="left"/>
+        <w:rPr>
+          <w:rFonts w:ascii="Consolas" w:hAnsi="Consolas"/>
+          <w:color w:val="0000FF"/>
+          <w:sz w:val="19"/>
+        </w:rPr>
+      </w:pPr>
+      <w:r>
+        <w:rPr>
+          <w:rFonts w:ascii="Consolas" w:hAnsi="Consolas"/>
+          <w:color w:val="0000FF"/>
+          <w:sz w:val="19"/>
+        </w:rPr>
+      </w:r>
+    </w:p>
+    <w:p>
+      <w:pPr>
+        <w:pStyle w:val="Normal"/>
+        <w:widowControl/>
+        <w:bidi w:val="0"/>
+        <w:spacing w:lineRule="auto" w:line="276" w:before="0" w:after="200"/>
+        <w:jc w:val="left"/>
+        <w:rPr>
+          <w:rFonts w:ascii="Consolas" w:hAnsi="Consolas"/>
+          <w:color w:val="0000FF"/>
+          <w:sz w:val="19"/>
+        </w:rPr>
+      </w:pPr>
+      <w:r>
+        <w:rPr>
+          <w:rFonts w:ascii="Consolas" w:hAnsi="Consolas"/>
+          <w:color w:val="0000FF"/>
+          <w:sz w:val="19"/>
+        </w:rPr>
+      </w:r>
+    </w:p>
+    <w:p>
+      <w:pPr>
+        <w:pStyle w:val="Normal"/>
+        <w:widowControl/>
+        <w:bidi w:val="0"/>
+        <w:spacing w:lineRule="auto" w:line="276" w:before="0" w:after="200"/>
+        <w:jc w:val="left"/>
+        <w:rPr>
+          <w:rFonts w:ascii="Consolas" w:hAnsi="Consolas"/>
+          <w:color w:val="0000FF"/>
+          <w:sz w:val="19"/>
+        </w:rPr>
+      </w:pPr>
+      <w:r>
+        <w:rPr>
+          <w:rFonts w:ascii="Consolas" w:hAnsi="Consolas"/>
+          <w:color w:val="0000FF"/>
+          <w:sz w:val="19"/>
+        </w:rPr>
+      </w:r>
+    </w:p>
+    <w:p>
+      <w:pPr>
+        <w:pStyle w:val="Normal"/>
+        <w:widowControl/>
+        <w:bidi w:val="0"/>
+        <w:spacing w:lineRule="auto" w:line="276" w:before="0" w:after="200"/>
+        <w:jc w:val="left"/>
+        <w:rPr>
+          <w:rFonts w:ascii="Consolas" w:hAnsi="Consolas"/>
+          <w:color w:val="0000FF"/>
+          <w:sz w:val="19"/>
+        </w:rPr>
+      </w:pPr>
+      <w:r>
+        <w:rPr>
+          <w:rFonts w:ascii="Consolas" w:hAnsi="Consolas"/>
+          <w:color w:val="0000FF"/>
+          <w:sz w:val="19"/>
+        </w:rPr>
+      </w:r>
+    </w:p>
+    <w:p>
+      <w:pPr>
+        <w:pStyle w:val="Normal"/>
+        <w:widowControl/>
+        <w:bidi w:val="0"/>
+        <w:spacing w:lineRule="auto" w:line="276" w:before="0" w:after="200"/>
+        <w:jc w:val="left"/>
+        <w:rPr>
+          <w:rFonts w:ascii="Consolas" w:hAnsi="Consolas"/>
+          <w:color w:val="0000FF"/>
+          <w:sz w:val="19"/>
+        </w:rPr>
+      </w:pPr>
+      <w:r>
+        <w:rPr>
+          <w:rFonts w:ascii="Consolas" w:hAnsi="Consolas"/>
+          <w:color w:val="0000FF"/>
+          <w:sz w:val="19"/>
+        </w:rPr>
+      </w:r>
+    </w:p>
+    <w:p>
+      <w:pPr>
+        <w:pStyle w:val="Normal"/>
+        <w:widowControl/>
+        <w:bidi w:val="0"/>
+        <w:spacing w:lineRule="auto" w:line="276" w:before="0" w:after="200"/>
+        <w:jc w:val="left"/>
+        <w:rPr>
+          <w:rFonts w:ascii="Consolas" w:hAnsi="Consolas"/>
+          <w:color w:val="0000FF"/>
+          <w:sz w:val="19"/>
+        </w:rPr>
+      </w:pPr>
+      <w:r>
+        <w:rPr>
+          <w:rFonts w:ascii="Consolas" w:hAnsi="Consolas"/>
+          <w:color w:val="0000FF"/>
+          <w:sz w:val="19"/>
+        </w:rPr>
+      </w:r>
+    </w:p>
+    <w:p>
+      <w:pPr>
+        <w:pStyle w:val="Normal"/>
+        <w:widowControl/>
+        <w:bidi w:val="0"/>
+        <w:spacing w:lineRule="auto" w:line="276" w:before="0" w:after="200"/>
+        <w:jc w:val="left"/>
+        <w:rPr>
+          <w:rFonts w:ascii="Consolas" w:hAnsi="Consolas"/>
+          <w:color w:val="0000FF"/>
+          <w:sz w:val="19"/>
+        </w:rPr>
+      </w:pPr>
+      <w:r>
+        <w:rPr>
+          <w:rFonts w:ascii="Consolas" w:hAnsi="Consolas"/>
+          <w:color w:val="0000FF"/>
+          <w:sz w:val="19"/>
+        </w:rPr>
       </w:r>
     </w:p>
     <w:p>
@@ -65259,7 +67066,7 @@
         </w:rPr>
         <w:t xml:space="preserve">winmerge key: </w:t>
       </w:r>
-      <w:bookmarkStart w:id="101" w:name="__DdeLink__3821_320226153"/>
+      <w:bookmarkStart w:id="102" w:name="__DdeLink__3821_320226153"/>
       <w:r>
         <w:rPr>
           <w:rStyle w:val="StrongEmphasis"/>
@@ -65278,7 +67085,7 @@
         <w:rPr/>
         <w:t xml:space="preserve"> </w:t>
       </w:r>
-      <w:bookmarkEnd w:id="101"/>
+      <w:bookmarkEnd w:id="102"/>
     </w:p>
     <w:p>
       <w:pPr>

</xml_diff>

<commit_message>
Fixed initialization of rotation selection type
</commit_message>
<xml_diff>
--- a/Fractal X plans.docx
+++ b/Fractal X plans.docx
@@ -59026,8 +59026,8 @@
           <w:szCs w:val="24"/>
         </w:rPr>
       </w:pPr>
-      <w:bookmarkStart w:id="87" w:name="__DdeLink__4334_504475161"/>
-      <w:bookmarkStart w:id="88" w:name="__DdeLink__4343_981362006"/>
+      <w:bookmarkStart w:id="87" w:name="__DdeLink__4343_981362006"/>
+      <w:bookmarkStart w:id="88" w:name="__DdeLink__4334_504475161"/>
       <w:r>
         <w:rPr>
           <w:sz w:val="24"/>
@@ -59126,8 +59126,8 @@
         <w:jc w:val="left"/>
         <w:rPr/>
       </w:pPr>
-      <w:bookmarkStart w:id="89" w:name="__DdeLink__4719_2267314275"/>
-      <w:bookmarkStart w:id="90" w:name="__DdeLink__4355_2141076294"/>
+      <w:bookmarkStart w:id="89" w:name="__DdeLink__4355_2141076294"/>
+      <w:bookmarkStart w:id="90" w:name="__DdeLink__4719_2267314275"/>
       <w:r>
         <w:rPr>
           <w:sz w:val="24"/>
@@ -66808,9 +66808,6 @@
       <w:r>
         <w:rPr/>
         <w:tab/>
-      </w:r>
-      <w:r>
-        <w:rPr/>
         <w:t xml:space="preserve">Because it isn’t copying the reference -ok </w:t>
       </w:r>
     </w:p>
@@ -66821,11 +66818,7 @@
       </w:pPr>
       <w:r>
         <w:rPr/>
-        <w:t xml:space="preserve">2) Fix when sending messages – </w:t>
-      </w:r>
-      <w:r>
-        <w:rPr/>
-        <w:t>NA</w:t>
+        <w:t>2) Fix when sending messages – NA</w:t>
       </w:r>
     </w:p>
     <w:p>
@@ -66836,9 +66829,6 @@
       <w:r>
         <w:rPr/>
         <w:tab/>
-      </w:r>
-      <w:r>
-        <w:rPr/>
         <w:t xml:space="preserve">Commit </w:t>
       </w:r>
       <w:bookmarkStart w:id="101" w:name="__DdeLink__4739_3659695703"/>
@@ -66847,6 +66837,23 @@
         <w:t>Implemented rotation of background model</w:t>
       </w:r>
       <w:bookmarkEnd w:id="101"/>
+    </w:p>
+    <w:p>
+      <w:pPr>
+        <w:pStyle w:val="TextBody"/>
+        <w:rPr/>
+      </w:pPr>
+      <w:r>
+        <w:rPr/>
+        <w:tab/>
+        <w:t xml:space="preserve">Commit – </w:t>
+      </w:r>
+      <w:bookmarkStart w:id="102" w:name="__DdeLink__4753_1645154738"/>
+      <w:r>
+        <w:rPr/>
+        <w:t>Fixed initialization of rotation selection type</w:t>
+      </w:r>
+      <w:bookmarkEnd w:id="102"/>
     </w:p>
     <w:p>
       <w:pPr>
@@ -67066,7 +67073,7 @@
         </w:rPr>
         <w:t xml:space="preserve">winmerge key: </w:t>
       </w:r>
-      <w:bookmarkStart w:id="102" w:name="__DdeLink__3821_320226153"/>
+      <w:bookmarkStart w:id="103" w:name="__DdeLink__3821_320226153"/>
       <w:r>
         <w:rPr>
           <w:rStyle w:val="StrongEmphasis"/>
@@ -67085,7 +67092,7 @@
         <w:rPr/>
         <w:t xml:space="preserve"> </w:t>
       </w:r>
-      <w:bookmarkEnd w:id="102"/>
+      <w:bookmarkEnd w:id="103"/>
     </w:p>
     <w:p>
       <w:pPr>

</xml_diff>

<commit_message>
Fixed serialization with background model
</commit_message>
<xml_diff>
--- a/Fractal X plans.docx
+++ b/Fractal X plans.docx
@@ -59026,8 +59026,8 @@
           <w:szCs w:val="24"/>
         </w:rPr>
       </w:pPr>
-      <w:bookmarkStart w:id="87" w:name="__DdeLink__4334_504475161"/>
-      <w:bookmarkStart w:id="88" w:name="__DdeLink__4343_981362006"/>
+      <w:bookmarkStart w:id="87" w:name="__DdeLink__4343_981362006"/>
+      <w:bookmarkStart w:id="88" w:name="__DdeLink__4334_504475161"/>
       <w:r>
         <w:rPr>
           <w:sz w:val="24"/>
@@ -59126,8 +59126,8 @@
         <w:jc w:val="left"/>
         <w:rPr/>
       </w:pPr>
-      <w:bookmarkStart w:id="89" w:name="__DdeLink__4719_2267314275"/>
-      <w:bookmarkStart w:id="90" w:name="__DdeLink__4355_2141076294"/>
+      <w:bookmarkStart w:id="89" w:name="__DdeLink__4355_2141076294"/>
+      <w:bookmarkStart w:id="90" w:name="__DdeLink__4719_2267314275"/>
       <w:r>
         <w:rPr>
           <w:sz w:val="24"/>
@@ -66924,6 +66924,14 @@
         <w:t>Fix rotation dlg</w:t>
       </w:r>
       <w:bookmarkEnd w:id="103"/>
+      <w:r>
+        <w:rPr/>
+        <w:t xml:space="preserve"> -</w:t>
+      </w:r>
+      <w:r>
+        <w:rPr/>
+        <w:t>ok</w:t>
+      </w:r>
     </w:p>
     <w:p>
       <w:pPr>
@@ -66942,7 +66950,83 @@
       </w:pPr>
       <w:r>
         <w:rPr/>
-        <w:t>Do add option to lock background with main to model sheet.</w:t>
+        <w:t>1) new struct and serialize – ok</w:t>
+      </w:r>
+    </w:p>
+    <w:p>
+      <w:pPr>
+        <w:pStyle w:val="TextBody"/>
+        <w:rPr/>
+      </w:pPr>
+      <w:r>
+        <w:rPr/>
+        <w:t>2) Add to doc -ok</w:t>
+      </w:r>
+    </w:p>
+    <w:p>
+      <w:pPr>
+        <w:pStyle w:val="TextBody"/>
+        <w:rPr/>
+      </w:pPr>
+      <w:r>
+        <w:rPr/>
+        <w:t>3) Call doc to set -</w:t>
+      </w:r>
+      <w:r>
+        <w:rPr/>
+        <w:t>ok</w:t>
+      </w:r>
+    </w:p>
+    <w:p>
+      <w:pPr>
+        <w:pStyle w:val="TextBody"/>
+        <w:rPr/>
+      </w:pPr>
+      <w:r>
+        <w:rPr/>
+        <w:t>4) Get from doc and set renderer -</w:t>
+      </w:r>
+      <w:r>
+        <w:rPr/>
+        <w:t>ok</w:t>
+      </w:r>
+    </w:p>
+    <w:p>
+      <w:pPr>
+        <w:pStyle w:val="TextBody"/>
+        <w:rPr/>
+      </w:pPr>
+      <w:r>
+        <w:rPr/>
+        <w:tab/>
+      </w:r>
+      <w:r>
+        <w:rPr/>
+        <w:t>Commit –</w:t>
+      </w:r>
+      <w:bookmarkStart w:id="104" w:name="__DdeLink__9557_2918249704"/>
+      <w:r>
+        <w:rPr/>
+        <w:t xml:space="preserve"> Fixed serialization with background model</w:t>
+      </w:r>
+      <w:bookmarkEnd w:id="104"/>
+    </w:p>
+    <w:p>
+      <w:pPr>
+        <w:pStyle w:val="TextBody"/>
+        <w:rPr/>
+      </w:pPr>
+      <w:r>
+        <w:rPr/>
+        <w:t xml:space="preserve">Do </w:t>
+      </w:r>
+      <w:r>
+        <w:rPr/>
+        <w:t xml:space="preserve">not </w:t>
+      </w:r>
+      <w:r>
+        <w:rPr/>
+        <w:t>add option to lock background with main to model sheet.</w:t>
       </w:r>
     </w:p>
     <w:p>
@@ -67110,11 +67194,25 @@
         <w:bidi w:val="0"/>
         <w:spacing w:lineRule="auto" w:line="276" w:before="0" w:after="200"/>
         <w:jc w:val="left"/>
+        <w:rPr/>
+      </w:pPr>
+      <w:r>
         <w:rPr>
           <w:rFonts w:ascii="Consolas" w:hAnsi="Consolas"/>
           <w:color w:val="0000FF"/>
           <w:sz w:val="19"/>
         </w:rPr>
+        <w:t>3) Refactor</w:t>
+      </w:r>
+    </w:p>
+    <w:p>
+      <w:pPr>
+        <w:pStyle w:val="Normal"/>
+        <w:widowControl/>
+        <w:bidi w:val="0"/>
+        <w:spacing w:lineRule="auto" w:line="276" w:before="0" w:after="200"/>
+        <w:jc w:val="left"/>
+        <w:rPr/>
       </w:pPr>
       <w:r>
         <w:rPr>
@@ -67122,177 +67220,377 @@
           <w:color w:val="0000FF"/>
           <w:sz w:val="19"/>
         </w:rPr>
-        <w:t>3) Refactor</w:t>
-      </w:r>
-    </w:p>
-    <w:p>
-      <w:pPr>
-        <w:pStyle w:val="Normal"/>
-        <w:widowControl/>
-        <w:bidi w:val="0"/>
-        <w:spacing w:lineRule="auto" w:line="276" w:before="0" w:after="200"/>
-        <w:jc w:val="left"/>
+        <w:t>4) Refactor serialization functions to be just called Serialize()</w:t>
+      </w:r>
+    </w:p>
+    <w:p>
+      <w:pPr>
+        <w:pStyle w:val="Normal"/>
+        <w:widowControl/>
+        <w:bidi w:val="0"/>
+        <w:spacing w:lineRule="auto" w:line="276" w:before="0" w:after="200"/>
+        <w:jc w:val="left"/>
+        <w:rPr/>
+      </w:pPr>
+      <w:r>
         <w:rPr>
           <w:rFonts w:ascii="Consolas" w:hAnsi="Consolas"/>
           <w:color w:val="0000FF"/>
           <w:sz w:val="19"/>
         </w:rPr>
-      </w:pPr>
-      <w:r>
-        <w:rPr>
-          <w:rFonts w:ascii="Consolas" w:hAnsi="Consolas"/>
+        <w:t>5) Refactor serialization functions to throw a serialization exception and catch it.</w:t>
+      </w:r>
+    </w:p>
+    <w:p>
+      <w:pPr>
+        <w:pStyle w:val="Normal"/>
+        <w:widowControl/>
+        <w:bidi w:val="0"/>
+        <w:spacing w:lineRule="auto" w:line="276" w:before="0" w:after="200"/>
+        <w:jc w:val="left"/>
+        <w:rPr/>
+      </w:pPr>
+      <w:r>
+        <w:rPr>
+          <w:rFonts w:eastAsia="Calibri" w:cs="" w:ascii="Consolas" w:hAnsi="Consolas"/>
           <w:color w:val="0000FF"/>
-          <w:sz w:val="19"/>
-        </w:rPr>
-        <w:t>4) Bump version</w:t>
-      </w:r>
-    </w:p>
-    <w:p>
-      <w:pPr>
-        <w:pStyle w:val="Normal"/>
-        <w:widowControl/>
-        <w:bidi w:val="0"/>
-        <w:spacing w:lineRule="auto" w:line="276" w:before="0" w:after="200"/>
-        <w:jc w:val="left"/>
+          <w:kern w:val="0"/>
+          <w:sz w:val="19"/>
+          <w:szCs w:val="22"/>
+          <w:lang w:val="en-US" w:eastAsia="en-US" w:bidi="ar-SA"/>
+        </w:rPr>
+        <w:t>6</w:t>
+      </w:r>
+      <w:r>
         <w:rPr>
           <w:rFonts w:ascii="Consolas" w:hAnsi="Consolas"/>
           <w:color w:val="0000FF"/>
           <w:sz w:val="19"/>
         </w:rPr>
-      </w:pPr>
-      <w:r>
-        <w:rPr>
-          <w:rFonts w:ascii="Consolas" w:hAnsi="Consolas"/>
+        <w:t>) Bump version</w:t>
+      </w:r>
+    </w:p>
+    <w:p>
+      <w:pPr>
+        <w:pStyle w:val="Normal"/>
+        <w:widowControl/>
+        <w:bidi w:val="0"/>
+        <w:spacing w:lineRule="auto" w:line="276" w:before="0" w:after="200"/>
+        <w:jc w:val="left"/>
+        <w:rPr/>
+      </w:pPr>
+      <w:r>
+        <w:rPr>
+          <w:rFonts w:eastAsia="Calibri" w:cs="" w:ascii="Consolas" w:hAnsi="Consolas"/>
           <w:color w:val="0000FF"/>
-          <w:sz w:val="19"/>
-        </w:rPr>
-        <w:t>5) Save to program files</w:t>
-      </w:r>
-    </w:p>
-    <w:p>
-      <w:pPr>
-        <w:pStyle w:val="Normal"/>
-        <w:widowControl/>
-        <w:bidi w:val="0"/>
-        <w:spacing w:lineRule="auto" w:line="276" w:before="0" w:after="200"/>
-        <w:jc w:val="left"/>
+          <w:kern w:val="0"/>
+          <w:sz w:val="19"/>
+          <w:szCs w:val="22"/>
+          <w:lang w:val="en-US" w:eastAsia="en-US" w:bidi="ar-SA"/>
+        </w:rPr>
+        <w:t>7</w:t>
+      </w:r>
+      <w:r>
         <w:rPr>
           <w:rFonts w:ascii="Consolas" w:hAnsi="Consolas"/>
           <w:color w:val="0000FF"/>
           <w:sz w:val="19"/>
         </w:rPr>
-      </w:pPr>
-      <w:r>
+        <w:t>) Save to program files</w:t>
+      </w:r>
+    </w:p>
+    <w:p>
+      <w:pPr>
+        <w:pStyle w:val="Normal"/>
+        <w:widowControl/>
+        <w:bidi w:val="0"/>
+        <w:spacing w:lineRule="auto" w:line="276" w:before="0" w:after="200"/>
+        <w:jc w:val="left"/>
         <w:rPr>
           <w:rFonts w:ascii="Consolas" w:hAnsi="Consolas"/>
           <w:color w:val="0000FF"/>
           <w:sz w:val="19"/>
         </w:rPr>
-      </w:r>
-    </w:p>
-    <w:p>
-      <w:pPr>
-        <w:pStyle w:val="Normal"/>
-        <w:widowControl/>
-        <w:bidi w:val="0"/>
-        <w:spacing w:lineRule="auto" w:line="276" w:before="0" w:after="200"/>
-        <w:jc w:val="left"/>
+      </w:pPr>
+      <w:r>
         <w:rPr>
           <w:rFonts w:ascii="Consolas" w:hAnsi="Consolas"/>
           <w:color w:val="0000FF"/>
           <w:sz w:val="19"/>
         </w:rPr>
-      </w:pPr>
-      <w:r>
+      </w:r>
+    </w:p>
+    <w:p>
+      <w:pPr>
+        <w:pStyle w:val="Normal"/>
+        <w:widowControl/>
+        <w:bidi w:val="0"/>
+        <w:spacing w:lineRule="auto" w:line="276" w:before="0" w:after="200"/>
+        <w:jc w:val="left"/>
         <w:rPr>
           <w:rFonts w:ascii="Consolas" w:hAnsi="Consolas"/>
           <w:color w:val="0000FF"/>
           <w:sz w:val="19"/>
         </w:rPr>
-      </w:r>
-    </w:p>
-    <w:p>
-      <w:pPr>
-        <w:pStyle w:val="Normal"/>
-        <w:widowControl/>
-        <w:bidi w:val="0"/>
-        <w:spacing w:lineRule="auto" w:line="276" w:before="0" w:after="200"/>
-        <w:jc w:val="left"/>
+      </w:pPr>
+      <w:r>
         <w:rPr>
           <w:rFonts w:ascii="Consolas" w:hAnsi="Consolas"/>
           <w:color w:val="0000FF"/>
           <w:sz w:val="19"/>
         </w:rPr>
-      </w:pPr>
-      <w:r>
+        <w:t>OnInitialUpdate()</w:t>
+      </w:r>
+    </w:p>
+    <w:p>
+      <w:pPr>
+        <w:pStyle w:val="Normal"/>
+        <w:widowControl/>
+        <w:bidi w:val="0"/>
+        <w:spacing w:lineRule="auto" w:line="276" w:before="0" w:after="200"/>
+        <w:jc w:val="left"/>
         <w:rPr>
           <w:rFonts w:ascii="Consolas" w:hAnsi="Consolas"/>
           <w:color w:val="0000FF"/>
           <w:sz w:val="19"/>
         </w:rPr>
-      </w:r>
-    </w:p>
-    <w:p>
-      <w:pPr>
-        <w:pStyle w:val="Normal"/>
-        <w:widowControl/>
-        <w:bidi w:val="0"/>
-        <w:spacing w:lineRule="auto" w:line="276" w:before="0" w:after="200"/>
-        <w:jc w:val="left"/>
+      </w:pPr>
+      <w:r>
         <w:rPr>
           <w:rFonts w:ascii="Consolas" w:hAnsi="Consolas"/>
           <w:color w:val="0000FF"/>
           <w:sz w:val="19"/>
         </w:rPr>
-      </w:pPr>
-      <w:r>
+        <w:t>Initialize()</w:t>
+      </w:r>
+    </w:p>
+    <w:p>
+      <w:pPr>
+        <w:pStyle w:val="Normal"/>
+        <w:widowControl/>
+        <w:bidi w:val="0"/>
+        <w:spacing w:lineRule="auto" w:line="276" w:before="0" w:after="200"/>
+        <w:jc w:val="left"/>
         <w:rPr>
           <w:rFonts w:ascii="Consolas" w:hAnsi="Consolas"/>
           <w:color w:val="0000FF"/>
           <w:sz w:val="19"/>
         </w:rPr>
-      </w:r>
-    </w:p>
-    <w:p>
-      <w:pPr>
-        <w:pStyle w:val="Normal"/>
-        <w:widowControl/>
-        <w:bidi w:val="0"/>
-        <w:spacing w:lineRule="auto" w:line="276" w:before="0" w:after="200"/>
-        <w:jc w:val="left"/>
+      </w:pPr>
+      <w:r>
         <w:rPr>
           <w:rFonts w:ascii="Consolas" w:hAnsi="Consolas"/>
           <w:color w:val="0000FF"/>
           <w:sz w:val="19"/>
         </w:rPr>
-      </w:pPr>
-      <w:r>
+        <w:tab/>
+      </w:r>
+      <w:r>
+        <w:rPr>
+          <w:rFonts w:ascii="Consolas" w:hAnsi="Consolas"/>
+          <w:color w:val="000080"/>
+          <w:sz w:val="19"/>
+        </w:rPr>
+        <w:t>m_renderer</w:t>
+      </w:r>
+      <w:r>
+        <w:rPr>
+          <w:rFonts w:ascii="Consolas" w:hAnsi="Consolas"/>
+          <w:color w:val="008080"/>
+          <w:sz w:val="19"/>
+        </w:rPr>
+        <w:t>-&gt;</w:t>
+      </w:r>
+      <w:r>
+        <w:rPr>
+          <w:rFonts w:ascii="Consolas" w:hAnsi="Consolas"/>
+          <w:i/>
+          <w:color w:val="880000"/>
+          <w:sz w:val="19"/>
+        </w:rPr>
+        <w:t>SetModel</w:t>
+      </w:r>
+      <w:r>
+        <w:rPr>
+          <w:rFonts w:ascii="Consolas" w:hAnsi="Consolas"/>
+          <w:i w:val="false"/>
+          <w:color w:val="000000"/>
+          <w:sz w:val="19"/>
+        </w:rPr>
+        <w:t>(</w:t>
+      </w:r>
+      <w:r>
+        <w:rPr>
+          <w:rFonts w:ascii="Consolas" w:hAnsi="Consolas"/>
+          <w:i w:val="false"/>
+          <w:color w:val="008080"/>
+          <w:sz w:val="19"/>
+        </w:rPr>
+        <w:t>*</w:t>
+      </w:r>
+      <w:r>
+        <w:rPr>
+          <w:rFonts w:ascii="Consolas" w:hAnsi="Consolas"/>
+          <w:i w:val="false"/>
+          <w:color w:val="000080"/>
+          <w:sz w:val="19"/>
+        </w:rPr>
+        <w:t>pDoc</w:t>
+      </w:r>
+      <w:r>
+        <w:rPr>
+          <w:rFonts w:ascii="Consolas" w:hAnsi="Consolas"/>
+          <w:i w:val="false"/>
+          <w:color w:val="000000"/>
+          <w:sz w:val="19"/>
+        </w:rPr>
+        <w:t>-&gt;</w:t>
+      </w:r>
+      <w:r>
+        <w:rPr>
+          <w:rFonts w:ascii="Consolas" w:hAnsi="Consolas"/>
+          <w:i w:val="false"/>
+          <w:color w:val="880000"/>
+          <w:sz w:val="19"/>
+        </w:rPr>
+        <w:t>GetVertexData</w:t>
+      </w:r>
+      <w:r>
+        <w:rPr>
+          <w:rFonts w:ascii="Consolas" w:hAnsi="Consolas"/>
+          <w:i w:val="false"/>
+          <w:color w:val="000000"/>
+          <w:sz w:val="19"/>
+        </w:rPr>
+        <w:t>());</w:t>
+      </w:r>
+    </w:p>
+    <w:p>
+      <w:pPr>
+        <w:pStyle w:val="Normal"/>
+        <w:widowControl/>
+        <w:bidi w:val="0"/>
+        <w:spacing w:lineRule="auto" w:line="276" w:before="0" w:after="200"/>
+        <w:jc w:val="left"/>
         <w:rPr>
           <w:rFonts w:ascii="Consolas" w:hAnsi="Consolas"/>
           <w:color w:val="0000FF"/>
           <w:sz w:val="19"/>
         </w:rPr>
-      </w:r>
-    </w:p>
-    <w:p>
-      <w:pPr>
-        <w:pStyle w:val="Normal"/>
-        <w:widowControl/>
-        <w:bidi w:val="0"/>
-        <w:spacing w:lineRule="auto" w:line="276" w:before="0" w:after="200"/>
-        <w:jc w:val="left"/>
+      </w:pPr>
+      <w:r>
         <w:rPr>
           <w:rFonts w:ascii="Consolas" w:hAnsi="Consolas"/>
           <w:color w:val="0000FF"/>
           <w:sz w:val="19"/>
         </w:rPr>
-      </w:pPr>
-      <w:r>
+        <w:t>RunRotationParams()</w:t>
+      </w:r>
+    </w:p>
+    <w:p>
+      <w:pPr>
+        <w:pStyle w:val="Normal"/>
+        <w:widowControl/>
+        <w:bidi w:val="0"/>
+        <w:spacing w:lineRule="auto" w:line="276" w:before="0" w:after="200"/>
+        <w:jc w:val="left"/>
         <w:rPr>
           <w:rFonts w:ascii="Consolas" w:hAnsi="Consolas"/>
           <w:color w:val="0000FF"/>
           <w:sz w:val="19"/>
         </w:rPr>
+      </w:pPr>
+      <w:r>
+        <w:rPr>
+          <w:rFonts w:ascii="Consolas" w:hAnsi="Consolas"/>
+          <w:color w:val="0000FF"/>
+          <w:sz w:val="19"/>
+        </w:rPr>
+        <w:t>ForeModelRender()</w:t>
+      </w:r>
+    </w:p>
+    <w:p>
+      <w:pPr>
+        <w:pStyle w:val="Normal"/>
+        <w:widowControl/>
+        <w:bidi w:val="0"/>
+        <w:spacing w:lineRule="auto" w:line="276" w:before="0" w:after="200"/>
+        <w:jc w:val="left"/>
+        <w:rPr>
+          <w:rFonts w:ascii="Consolas" w:hAnsi="Consolas"/>
+          <w:color w:val="0000FF"/>
+          <w:sz w:val="19"/>
+        </w:rPr>
+      </w:pPr>
+      <w:r>
+        <w:rPr>
+          <w:rFonts w:ascii="Consolas" w:hAnsi="Consolas"/>
+          <w:color w:val="0000FF"/>
+          <w:sz w:val="19"/>
+        </w:rPr>
+      </w:r>
+    </w:p>
+    <w:p>
+      <w:pPr>
+        <w:pStyle w:val="Normal"/>
+        <w:widowControl/>
+        <w:bidi w:val="0"/>
+        <w:spacing w:lineRule="auto" w:line="276" w:before="0" w:after="200"/>
+        <w:jc w:val="left"/>
+        <w:rPr>
+          <w:rFonts w:ascii="Consolas" w:hAnsi="Consolas"/>
+          <w:color w:val="0000FF"/>
+          <w:sz w:val="19"/>
+        </w:rPr>
+      </w:pPr>
+      <w:r>
+        <w:rPr>
+          <w:rFonts w:ascii="Consolas" w:hAnsi="Consolas"/>
+          <w:color w:val="0000FF"/>
+          <w:sz w:val="19"/>
+        </w:rPr>
+      </w:r>
+    </w:p>
+    <w:p>
+      <w:pPr>
+        <w:pStyle w:val="Normal"/>
+        <w:widowControl/>
+        <w:bidi w:val="0"/>
+        <w:spacing w:lineRule="auto" w:line="276" w:before="0" w:after="200"/>
+        <w:jc w:val="left"/>
+        <w:rPr>
+          <w:rFonts w:ascii="Consolas" w:hAnsi="Consolas"/>
+          <w:color w:val="0000FF"/>
+          <w:sz w:val="19"/>
+        </w:rPr>
+      </w:pPr>
+      <w:r>
+        <w:rPr>
+          <w:rFonts w:ascii="Consolas" w:hAnsi="Consolas"/>
+          <w:color w:val="0000FF"/>
+          <w:sz w:val="19"/>
+        </w:rPr>
+      </w:r>
+    </w:p>
+    <w:p>
+      <w:pPr>
+        <w:pStyle w:val="Normal"/>
+        <w:widowControl/>
+        <w:bidi w:val="0"/>
+        <w:spacing w:lineRule="auto" w:line="276" w:before="0" w:after="200"/>
+        <w:jc w:val="left"/>
+        <w:rPr>
+          <w:rFonts w:ascii="Consolas" w:hAnsi="Consolas"/>
+          <w:color w:val="0000FF"/>
+          <w:sz w:val="19"/>
+        </w:rPr>
+      </w:pPr>
+      <w:r>
+        <w:rPr>
+          <w:rFonts w:ascii="Consolas" w:hAnsi="Consolas"/>
+          <w:color w:val="0000FF"/>
+          <w:sz w:val="19"/>
+        </w:rPr>
       </w:r>
     </w:p>
     <w:p>
@@ -67331,7 +67629,7 @@
         </w:rPr>
         <w:t xml:space="preserve">winmerge key: </w:t>
       </w:r>
-      <w:bookmarkStart w:id="104" w:name="__DdeLink__3821_320226153"/>
+      <w:bookmarkStart w:id="105" w:name="__DdeLink__3821_320226153"/>
       <w:r>
         <w:rPr>
           <w:rStyle w:val="StrongEmphasis"/>
@@ -67350,7 +67648,7 @@
         <w:rPr/>
         <w:t xml:space="preserve"> </w:t>
       </w:r>
-      <w:bookmarkEnd w:id="104"/>
+      <w:bookmarkEnd w:id="105"/>
     </w:p>
     <w:p>
       <w:pPr>

</xml_diff>

<commit_message>
Added separate params for Background target
</commit_message>
<xml_diff>
--- a/Fractal X plans.docx
+++ b/Fractal X plans.docx
@@ -59026,8 +59026,8 @@
           <w:szCs w:val="24"/>
         </w:rPr>
       </w:pPr>
-      <w:bookmarkStart w:id="87" w:name="__DdeLink__4343_981362006"/>
-      <w:bookmarkStart w:id="88" w:name="__DdeLink__4334_504475161"/>
+      <w:bookmarkStart w:id="87" w:name="__DdeLink__4334_504475161"/>
+      <w:bookmarkStart w:id="88" w:name="__DdeLink__4343_981362006"/>
       <w:r>
         <w:rPr>
           <w:sz w:val="24"/>
@@ -59126,8 +59126,8 @@
         <w:jc w:val="left"/>
         <w:rPr/>
       </w:pPr>
-      <w:bookmarkStart w:id="89" w:name="__DdeLink__4355_2141076294"/>
-      <w:bookmarkStart w:id="90" w:name="__DdeLink__4719_2267314275"/>
+      <w:bookmarkStart w:id="89" w:name="__DdeLink__4719_2267314275"/>
+      <w:bookmarkStart w:id="90" w:name="__DdeLink__4355_2141076294"/>
       <w:r>
         <w:rPr>
           <w:sz w:val="24"/>
@@ -66926,243 +66926,255 @@
       <w:bookmarkEnd w:id="103"/>
       <w:r>
         <w:rPr/>
-        <w:t xml:space="preserve"> -</w:t>
-      </w:r>
-      <w:r>
-        <w:rPr/>
+        <w:t xml:space="preserve"> -ok</w:t>
+      </w:r>
+    </w:p>
+    <w:p>
+      <w:pPr>
+        <w:pStyle w:val="TextBody"/>
+        <w:rPr/>
+      </w:pPr>
+      <w:r>
+        <w:rPr/>
+        <w:t>Next find out when you save an image with a background the background isn’t saved?</w:t>
+      </w:r>
+    </w:p>
+    <w:p>
+      <w:pPr>
+        <w:pStyle w:val="TextBody"/>
+        <w:rPr/>
+      </w:pPr>
+      <w:r>
+        <w:rPr/>
+        <w:t>1) new struct and serialize – ok</w:t>
+      </w:r>
+    </w:p>
+    <w:p>
+      <w:pPr>
+        <w:pStyle w:val="TextBody"/>
+        <w:rPr/>
+      </w:pPr>
+      <w:r>
+        <w:rPr/>
+        <w:t>2) Add to doc -ok</w:t>
+      </w:r>
+    </w:p>
+    <w:p>
+      <w:pPr>
+        <w:pStyle w:val="TextBody"/>
+        <w:rPr/>
+      </w:pPr>
+      <w:r>
+        <w:rPr/>
+        <w:t>3) Call doc to set -ok</w:t>
+      </w:r>
+    </w:p>
+    <w:p>
+      <w:pPr>
+        <w:pStyle w:val="TextBody"/>
+        <w:rPr/>
+      </w:pPr>
+      <w:r>
+        <w:rPr/>
+        <w:t>4) Get from doc and set renderer -ok</w:t>
+      </w:r>
+    </w:p>
+    <w:p>
+      <w:pPr>
+        <w:pStyle w:val="TextBody"/>
+        <w:rPr/>
+      </w:pPr>
+      <w:r>
+        <w:rPr/>
+        <w:tab/>
+        <w:t>Commit –</w:t>
+      </w:r>
+      <w:bookmarkStart w:id="104" w:name="__DdeLink__9557_2918249704"/>
+      <w:r>
+        <w:rPr/>
+        <w:t xml:space="preserve"> Fixed serialization with background model</w:t>
+      </w:r>
+      <w:bookmarkEnd w:id="104"/>
+    </w:p>
+    <w:p>
+      <w:pPr>
+        <w:pStyle w:val="TextBody"/>
+        <w:rPr/>
+      </w:pPr>
+      <w:r>
+        <w:rPr/>
+        <w:t>Do not add option to lock background with main to model sheet.</w:t>
+      </w:r>
+    </w:p>
+    <w:p>
+      <w:pPr>
+        <w:pStyle w:val="Normal"/>
+        <w:widowControl/>
+        <w:bidi w:val="0"/>
+        <w:spacing w:lineRule="auto" w:line="276" w:before="0" w:after="200"/>
+        <w:jc w:val="left"/>
+        <w:rPr>
+          <w:rFonts w:ascii="Consolas" w:hAnsi="Consolas"/>
+          <w:color w:val="0000FF"/>
+          <w:sz w:val="19"/>
+        </w:rPr>
+      </w:pPr>
+      <w:r>
+        <w:rPr>
+          <w:rFonts w:ascii="Consolas" w:hAnsi="Consolas"/>
+          <w:color w:val="0000FF"/>
+          <w:sz w:val="19"/>
+        </w:rPr>
+        <w:t xml:space="preserve">Next </w:t>
+      </w:r>
+    </w:p>
+    <w:p>
+      <w:pPr>
+        <w:pStyle w:val="Normal"/>
+        <w:widowControl/>
+        <w:bidi w:val="0"/>
+        <w:spacing w:lineRule="auto" w:line="276" w:before="0" w:after="200"/>
+        <w:jc w:val="left"/>
+        <w:rPr>
+          <w:rFonts w:ascii="Consolas" w:hAnsi="Consolas"/>
+          <w:color w:val="0000FF"/>
+          <w:sz w:val="19"/>
+        </w:rPr>
+      </w:pPr>
+      <w:r>
+        <w:rPr>
+          <w:rFonts w:ascii="Consolas" w:hAnsi="Consolas"/>
+          <w:color w:val="0000FF"/>
+          <w:sz w:val="19"/>
+        </w:rPr>
+        <w:t>1) Add target params</w:t>
+      </w:r>
+    </w:p>
+    <w:p>
+      <w:pPr>
+        <w:pStyle w:val="Normal"/>
+        <w:widowControl/>
+        <w:bidi w:val="0"/>
+        <w:spacing w:lineRule="auto" w:line="276" w:before="0" w:after="200"/>
+        <w:jc w:val="left"/>
+        <w:rPr/>
+      </w:pPr>
+      <w:r>
+        <w:rPr>
+          <w:rFonts w:ascii="Consolas" w:hAnsi="Consolas"/>
+          <w:color w:val="0000FF"/>
+          <w:sz w:val="19"/>
+        </w:rPr>
+        <w:tab/>
+        <w:t>a) Add to structure -</w:t>
+      </w:r>
+      <w:r>
+        <w:rPr>
+          <w:rFonts w:ascii="Consolas" w:hAnsi="Consolas"/>
+          <w:color w:val="0000FF"/>
+          <w:sz w:val="19"/>
+        </w:rPr>
         <w:t>ok</w:t>
       </w:r>
     </w:p>
     <w:p>
       <w:pPr>
-        <w:pStyle w:val="TextBody"/>
-        <w:rPr/>
-      </w:pPr>
-      <w:r>
-        <w:rPr/>
-        <w:t>Next find out when you save an image with a background the background isn’t saved?</w:t>
-      </w:r>
-    </w:p>
-    <w:p>
-      <w:pPr>
-        <w:pStyle w:val="TextBody"/>
-        <w:rPr/>
-      </w:pPr>
-      <w:r>
-        <w:rPr/>
-        <w:t>1) new struct and serialize – ok</w:t>
-      </w:r>
-    </w:p>
-    <w:p>
-      <w:pPr>
-        <w:pStyle w:val="TextBody"/>
-        <w:rPr/>
-      </w:pPr>
-      <w:r>
-        <w:rPr/>
-        <w:t>2) Add to doc -ok</w:t>
-      </w:r>
-    </w:p>
-    <w:p>
-      <w:pPr>
-        <w:pStyle w:val="TextBody"/>
-        <w:rPr/>
-      </w:pPr>
-      <w:r>
-        <w:rPr/>
-        <w:t>3) Call doc to set -</w:t>
-      </w:r>
-      <w:r>
-        <w:rPr/>
+        <w:pStyle w:val="Normal"/>
+        <w:widowControl/>
+        <w:bidi w:val="0"/>
+        <w:spacing w:lineRule="auto" w:line="276" w:before="0" w:after="200"/>
+        <w:jc w:val="left"/>
+        <w:rPr/>
+      </w:pPr>
+      <w:r>
+        <w:rPr>
+          <w:rFonts w:ascii="Consolas" w:hAnsi="Consolas"/>
+          <w:color w:val="0000FF"/>
+          <w:sz w:val="19"/>
+        </w:rPr>
+        <w:tab/>
+        <w:t>b) serialize -</w:t>
+      </w:r>
+      <w:r>
+        <w:rPr>
+          <w:rFonts w:ascii="Consolas" w:hAnsi="Consolas"/>
+          <w:color w:val="0000FF"/>
+          <w:sz w:val="19"/>
+        </w:rPr>
         <w:t>ok</w:t>
       </w:r>
     </w:p>
     <w:p>
       <w:pPr>
-        <w:pStyle w:val="TextBody"/>
-        <w:rPr/>
-      </w:pPr>
-      <w:r>
-        <w:rPr/>
-        <w:t>4) Get from doc and set renderer -</w:t>
-      </w:r>
-      <w:r>
-        <w:rPr/>
+        <w:pStyle w:val="Normal"/>
+        <w:widowControl/>
+        <w:bidi w:val="0"/>
+        <w:spacing w:lineRule="auto" w:line="276" w:before="0" w:after="200"/>
+        <w:jc w:val="left"/>
+        <w:rPr/>
+      </w:pPr>
+      <w:r>
+        <w:rPr>
+          <w:rFonts w:ascii="Consolas" w:hAnsi="Consolas"/>
+          <w:color w:val="0000FF"/>
+          <w:sz w:val="19"/>
+        </w:rPr>
+        <w:tab/>
+        <w:t xml:space="preserve">c) connect to UI – </w:t>
+      </w:r>
+      <w:r>
+        <w:rPr>
+          <w:rFonts w:ascii="Consolas" w:hAnsi="Consolas"/>
+          <w:color w:val="0000FF"/>
+          <w:sz w:val="19"/>
+        </w:rPr>
+        <w:t>PositionAngleDlg -ok</w:t>
+      </w:r>
+    </w:p>
+    <w:p>
+      <w:pPr>
+        <w:pStyle w:val="Normal"/>
+        <w:widowControl/>
+        <w:bidi w:val="0"/>
+        <w:spacing w:lineRule="auto" w:line="276" w:before="0" w:after="200"/>
+        <w:jc w:val="left"/>
+        <w:rPr/>
+      </w:pPr>
+      <w:r>
+        <w:rPr>
+          <w:rFonts w:ascii="Consolas" w:hAnsi="Consolas"/>
+          <w:color w:val="0000FF"/>
+          <w:sz w:val="19"/>
+        </w:rPr>
+        <w:tab/>
+        <w:t>d) Connect to renderer -</w:t>
+      </w:r>
+      <w:r>
+        <w:rPr>
+          <w:rFonts w:ascii="Consolas" w:hAnsi="Consolas"/>
+          <w:color w:val="0000FF"/>
+          <w:sz w:val="19"/>
+        </w:rPr>
         <w:t>ok</w:t>
       </w:r>
     </w:p>
     <w:p>
       <w:pPr>
-        <w:pStyle w:val="TextBody"/>
-        <w:rPr/>
-      </w:pPr>
-      <w:r>
-        <w:rPr/>
+        <w:pStyle w:val="Normal"/>
+        <w:widowControl/>
+        <w:bidi w:val="0"/>
+        <w:spacing w:lineRule="auto" w:line="276" w:before="0" w:after="200"/>
+        <w:jc w:val="left"/>
+        <w:rPr/>
+      </w:pPr>
+      <w:r>
+        <w:rPr>
+          <w:rFonts w:ascii="Consolas" w:hAnsi="Consolas"/>
+          <w:color w:val="0000FF"/>
+          <w:sz w:val="19"/>
+        </w:rPr>
         <w:tab/>
-      </w:r>
-      <w:r>
-        <w:rPr/>
-        <w:t>Commit –</w:t>
-      </w:r>
-      <w:bookmarkStart w:id="104" w:name="__DdeLink__9557_2918249704"/>
-      <w:r>
-        <w:rPr/>
-        <w:t xml:space="preserve"> Fixed serialization with background model</w:t>
-      </w:r>
-      <w:bookmarkEnd w:id="104"/>
-    </w:p>
-    <w:p>
-      <w:pPr>
-        <w:pStyle w:val="TextBody"/>
-        <w:rPr/>
-      </w:pPr>
-      <w:r>
-        <w:rPr/>
-        <w:t xml:space="preserve">Do </w:t>
-      </w:r>
-      <w:r>
-        <w:rPr/>
-        <w:t xml:space="preserve">not </w:t>
-      </w:r>
-      <w:r>
-        <w:rPr/>
-        <w:t>add option to lock background with main to model sheet.</w:t>
-      </w:r>
-    </w:p>
-    <w:p>
-      <w:pPr>
-        <w:pStyle w:val="Normal"/>
-        <w:widowControl/>
-        <w:bidi w:val="0"/>
-        <w:spacing w:lineRule="auto" w:line="276" w:before="0" w:after="200"/>
-        <w:jc w:val="left"/>
-        <w:rPr>
-          <w:rFonts w:ascii="Consolas" w:hAnsi="Consolas"/>
-          <w:color w:val="0000FF"/>
-          <w:sz w:val="19"/>
-        </w:rPr>
-      </w:pPr>
-      <w:r>
-        <w:rPr>
-          <w:rFonts w:ascii="Consolas" w:hAnsi="Consolas"/>
-          <w:color w:val="0000FF"/>
-          <w:sz w:val="19"/>
-        </w:rPr>
-        <w:t xml:space="preserve">Next </w:t>
-      </w:r>
-    </w:p>
-    <w:p>
-      <w:pPr>
-        <w:pStyle w:val="Normal"/>
-        <w:widowControl/>
-        <w:bidi w:val="0"/>
-        <w:spacing w:lineRule="auto" w:line="276" w:before="0" w:after="200"/>
-        <w:jc w:val="left"/>
-        <w:rPr>
-          <w:rFonts w:ascii="Consolas" w:hAnsi="Consolas"/>
-          <w:color w:val="0000FF"/>
-          <w:sz w:val="19"/>
-        </w:rPr>
-      </w:pPr>
-      <w:r>
-        <w:rPr>
-          <w:rFonts w:ascii="Consolas" w:hAnsi="Consolas"/>
-          <w:color w:val="0000FF"/>
-          <w:sz w:val="19"/>
-        </w:rPr>
-        <w:t>1) Add target params</w:t>
-      </w:r>
-    </w:p>
-    <w:p>
-      <w:pPr>
-        <w:pStyle w:val="Normal"/>
-        <w:widowControl/>
-        <w:bidi w:val="0"/>
-        <w:spacing w:lineRule="auto" w:line="276" w:before="0" w:after="200"/>
-        <w:jc w:val="left"/>
-        <w:rPr>
-          <w:rFonts w:ascii="Consolas" w:hAnsi="Consolas"/>
-          <w:color w:val="0000FF"/>
-          <w:sz w:val="19"/>
-        </w:rPr>
-      </w:pPr>
-      <w:r>
-        <w:rPr>
-          <w:rFonts w:ascii="Consolas" w:hAnsi="Consolas"/>
-          <w:color w:val="0000FF"/>
-          <w:sz w:val="19"/>
-        </w:rPr>
-        <w:tab/>
-        <w:t>a) Add to structure</w:t>
-      </w:r>
-    </w:p>
-    <w:p>
-      <w:pPr>
-        <w:pStyle w:val="Normal"/>
-        <w:widowControl/>
-        <w:bidi w:val="0"/>
-        <w:spacing w:lineRule="auto" w:line="276" w:before="0" w:after="200"/>
-        <w:jc w:val="left"/>
-        <w:rPr>
-          <w:rFonts w:ascii="Consolas" w:hAnsi="Consolas"/>
-          <w:color w:val="0000FF"/>
-          <w:sz w:val="19"/>
-        </w:rPr>
-      </w:pPr>
-      <w:r>
-        <w:rPr>
-          <w:rFonts w:ascii="Consolas" w:hAnsi="Consolas"/>
-          <w:color w:val="0000FF"/>
-          <w:sz w:val="19"/>
-        </w:rPr>
-        <w:tab/>
-        <w:t>b) serialize</w:t>
-      </w:r>
-    </w:p>
-    <w:p>
-      <w:pPr>
-        <w:pStyle w:val="Normal"/>
-        <w:widowControl/>
-        <w:bidi w:val="0"/>
-        <w:spacing w:lineRule="auto" w:line="276" w:before="0" w:after="200"/>
-        <w:jc w:val="left"/>
-        <w:rPr>
-          <w:rFonts w:ascii="Consolas" w:hAnsi="Consolas"/>
-          <w:color w:val="0000FF"/>
-          <w:sz w:val="19"/>
-        </w:rPr>
-      </w:pPr>
-      <w:r>
-        <w:rPr>
-          <w:rFonts w:ascii="Consolas" w:hAnsi="Consolas"/>
-          <w:color w:val="0000FF"/>
-          <w:sz w:val="19"/>
-        </w:rPr>
-        <w:tab/>
-        <w:t>c) connect to UI</w:t>
-      </w:r>
-    </w:p>
-    <w:p>
-      <w:pPr>
-        <w:pStyle w:val="Normal"/>
-        <w:widowControl/>
-        <w:bidi w:val="0"/>
-        <w:spacing w:lineRule="auto" w:line="276" w:before="0" w:after="200"/>
-        <w:jc w:val="left"/>
-        <w:rPr>
-          <w:rFonts w:ascii="Consolas" w:hAnsi="Consolas"/>
-          <w:color w:val="0000FF"/>
-          <w:sz w:val="19"/>
-        </w:rPr>
-      </w:pPr>
-      <w:r>
-        <w:rPr>
-          <w:rFonts w:ascii="Consolas" w:hAnsi="Consolas"/>
-          <w:color w:val="0000FF"/>
-          <w:sz w:val="19"/>
-        </w:rPr>
-        <w:tab/>
-        <w:t>d) Connect to renderer</w:t>
+        <w:t>e) Check for other UI - no</w:t>
       </w:r>
     </w:p>
     <w:p>
@@ -67538,6 +67550,145 @@
         <w:spacing w:lineRule="auto" w:line="276" w:before="0" w:after="200"/>
         <w:jc w:val="left"/>
         <w:rPr>
+          <w:rFonts w:ascii="Calibri" w:hAnsi="Calibri"/>
+          <w:color w:val="auto"/>
+          <w:sz w:val="22"/>
+          <w:szCs w:val="22"/>
+        </w:rPr>
+      </w:pPr>
+      <w:r>
+        <w:rPr>
+          <w:rFonts w:ascii="Calibri" w:hAnsi="Calibri"/>
+          <w:color w:val="auto"/>
+          <w:sz w:val="22"/>
+          <w:szCs w:val="22"/>
+        </w:rPr>
+        <w:t>6/27/20</w:t>
+      </w:r>
+    </w:p>
+    <w:p>
+      <w:pPr>
+        <w:pStyle w:val="Normal"/>
+        <w:widowControl/>
+        <w:bidi w:val="0"/>
+        <w:spacing w:lineRule="auto" w:line="276" w:before="0" w:after="200"/>
+        <w:jc w:val="left"/>
+        <w:rPr>
+          <w:rFonts w:ascii="Calibri" w:hAnsi="Calibri"/>
+          <w:color w:val="auto"/>
+          <w:sz w:val="22"/>
+          <w:szCs w:val="22"/>
+        </w:rPr>
+      </w:pPr>
+      <w:r>
+        <w:rPr>
+          <w:rFonts w:ascii="Calibri" w:hAnsi="Calibri"/>
+          <w:color w:val="auto"/>
+          <w:sz w:val="22"/>
+          <w:szCs w:val="22"/>
+        </w:rPr>
+        <w:t>Add another target params</w:t>
+      </w:r>
+      <w:r>
+        <w:rPr>
+          <w:rFonts w:ascii="Calibri" w:hAnsi="Calibri"/>
+          <w:color w:val="auto"/>
+          <w:sz w:val="22"/>
+          <w:szCs w:val="22"/>
+        </w:rPr>
+        <w:t>Added separate params for Background target.</w:t>
+      </w:r>
+    </w:p>
+    <w:p>
+      <w:pPr>
+        <w:pStyle w:val="Normal"/>
+        <w:widowControl/>
+        <w:bidi w:val="0"/>
+        <w:spacing w:lineRule="auto" w:line="276" w:before="0" w:after="200"/>
+        <w:jc w:val="left"/>
+        <w:rPr>
+          <w:rFonts w:ascii="Calibri" w:hAnsi="Calibri"/>
+          <w:color w:val="auto"/>
+          <w:sz w:val="22"/>
+          <w:szCs w:val="22"/>
+        </w:rPr>
+      </w:pPr>
+      <w:r>
+        <w:rPr>
+          <w:rFonts w:ascii="Calibri" w:hAnsi="Calibri"/>
+          <w:color w:val="auto"/>
+          <w:sz w:val="22"/>
+          <w:szCs w:val="22"/>
+        </w:rPr>
+        <w:t xml:space="preserve">Commit </w:t>
+      </w:r>
+      <w:bookmarkStart w:id="105" w:name="__DdeLink__4811_204752564"/>
+      <w:r>
+        <w:rPr>
+          <w:rFonts w:ascii="Calibri" w:hAnsi="Calibri"/>
+          <w:color w:val="auto"/>
+          <w:sz w:val="22"/>
+          <w:szCs w:val="22"/>
+        </w:rPr>
+        <w:t>Added separate params for Background target.</w:t>
+      </w:r>
+      <w:bookmarkEnd w:id="105"/>
+    </w:p>
+    <w:p>
+      <w:pPr>
+        <w:pStyle w:val="Normal"/>
+        <w:widowControl/>
+        <w:bidi w:val="0"/>
+        <w:spacing w:lineRule="auto" w:line="276" w:before="0" w:after="200"/>
+        <w:jc w:val="left"/>
+        <w:rPr>
+          <w:rFonts w:ascii="Calibri" w:hAnsi="Calibri"/>
+          <w:color w:val="auto"/>
+          <w:sz w:val="22"/>
+          <w:szCs w:val="22"/>
+        </w:rPr>
+      </w:pPr>
+      <w:r>
+        <w:rPr>
+          <w:rFonts w:ascii="Calibri" w:hAnsi="Calibri"/>
+          <w:color w:val="auto"/>
+          <w:sz w:val="22"/>
+          <w:szCs w:val="22"/>
+        </w:rPr>
+        <w:t>Note that when you switch from copy Background from main, and switch back to main you see funny things because the old background params are used.</w:t>
+      </w:r>
+    </w:p>
+    <w:p>
+      <w:pPr>
+        <w:pStyle w:val="Normal"/>
+        <w:widowControl/>
+        <w:bidi w:val="0"/>
+        <w:spacing w:lineRule="auto" w:line="276" w:before="0" w:after="200"/>
+        <w:jc w:val="left"/>
+        <w:rPr>
+          <w:rFonts w:ascii="Calibri" w:hAnsi="Calibri"/>
+          <w:color w:val="auto"/>
+          <w:sz w:val="22"/>
+          <w:szCs w:val="22"/>
+        </w:rPr>
+      </w:pPr>
+      <w:r>
+        <w:rPr>
+          <w:rFonts w:ascii="Calibri" w:hAnsi="Calibri"/>
+          <w:color w:val="auto"/>
+          <w:sz w:val="22"/>
+          <w:szCs w:val="22"/>
+        </w:rPr>
+      </w:r>
+    </w:p>
+    <w:p>
+      <w:pPr>
+        <w:pStyle w:val="Normal"/>
+        <w:widowControl/>
+        <w:bidi w:val="0"/>
+        <w:spacing w:lineRule="auto" w:line="276" w:before="0" w:after="200"/>
+        <w:jc w:val="left"/>
+        <w:rPr>
           <w:rFonts w:ascii="Consolas" w:hAnsi="Consolas"/>
           <w:color w:val="0000FF"/>
           <w:sz w:val="19"/>
@@ -67629,7 +67780,7 @@
         </w:rPr>
         <w:t xml:space="preserve">winmerge key: </w:t>
       </w:r>
-      <w:bookmarkStart w:id="105" w:name="__DdeLink__3821_320226153"/>
+      <w:bookmarkStart w:id="106" w:name="__DdeLink__3821_320226153"/>
       <w:r>
         <w:rPr>
           <w:rStyle w:val="StrongEmphasis"/>
@@ -67648,7 +67799,7 @@
         <w:rPr/>
         <w:t xml:space="preserve"> </w:t>
       </w:r>
-      <w:bookmarkEnd w:id="105"/>
+      <w:bookmarkEnd w:id="106"/>
     </w:p>
     <w:p>
       <w:pPr>

</xml_diff>

<commit_message>
Fixed exception when creating texture from file
</commit_message>
<xml_diff>
--- a/Fractal X plans.docx
+++ b/Fractal X plans.docx
@@ -59026,8 +59026,8 @@
           <w:szCs w:val="24"/>
         </w:rPr>
       </w:pPr>
-      <w:bookmarkStart w:id="87" w:name="__DdeLink__4334_504475161"/>
-      <w:bookmarkStart w:id="88" w:name="__DdeLink__4343_981362006"/>
+      <w:bookmarkStart w:id="87" w:name="__DdeLink__4343_981362006"/>
+      <w:bookmarkStart w:id="88" w:name="__DdeLink__4334_504475161"/>
       <w:r>
         <w:rPr>
           <w:sz w:val="24"/>
@@ -59126,8 +59126,8 @@
         <w:jc w:val="left"/>
         <w:rPr/>
       </w:pPr>
-      <w:bookmarkStart w:id="89" w:name="__DdeLink__4719_2267314275"/>
-      <w:bookmarkStart w:id="90" w:name="__DdeLink__4355_2141076294"/>
+      <w:bookmarkStart w:id="89" w:name="__DdeLink__4355_2141076294"/>
+      <w:bookmarkStart w:id="90" w:name="__DdeLink__4719_2267314275"/>
       <w:r>
         <w:rPr>
           <w:sz w:val="24"/>
@@ -67066,15 +67066,26 @@
           <w:sz w:val="19"/>
         </w:rPr>
         <w:tab/>
-        <w:t>a) Add to structure -</w:t>
-      </w:r>
+        <w:t>a) Add to structure -ok</w:t>
+      </w:r>
+    </w:p>
+    <w:p>
+      <w:pPr>
+        <w:pStyle w:val="Normal"/>
+        <w:widowControl/>
+        <w:bidi w:val="0"/>
+        <w:spacing w:lineRule="auto" w:line="276" w:before="0" w:after="200"/>
+        <w:jc w:val="left"/>
+        <w:rPr/>
+      </w:pPr>
       <w:r>
         <w:rPr>
           <w:rFonts w:ascii="Consolas" w:hAnsi="Consolas"/>
           <w:color w:val="0000FF"/>
           <w:sz w:val="19"/>
         </w:rPr>
-        <w:t>ok</w:t>
+        <w:tab/>
+        <w:t>b) serialize -ok</w:t>
       </w:r>
     </w:p>
     <w:p>
@@ -67093,69 +67104,26 @@
           <w:sz w:val="19"/>
         </w:rPr>
         <w:tab/>
-        <w:t>b) serialize -</w:t>
-      </w:r>
+        <w:t>c) connect to UI – PositionAngleDlg -ok</w:t>
+      </w:r>
+    </w:p>
+    <w:p>
+      <w:pPr>
+        <w:pStyle w:val="Normal"/>
+        <w:widowControl/>
+        <w:bidi w:val="0"/>
+        <w:spacing w:lineRule="auto" w:line="276" w:before="0" w:after="200"/>
+        <w:jc w:val="left"/>
+        <w:rPr/>
+      </w:pPr>
       <w:r>
         <w:rPr>
           <w:rFonts w:ascii="Consolas" w:hAnsi="Consolas"/>
           <w:color w:val="0000FF"/>
           <w:sz w:val="19"/>
         </w:rPr>
-        <w:t>ok</w:t>
-      </w:r>
-    </w:p>
-    <w:p>
-      <w:pPr>
-        <w:pStyle w:val="Normal"/>
-        <w:widowControl/>
-        <w:bidi w:val="0"/>
-        <w:spacing w:lineRule="auto" w:line="276" w:before="0" w:after="200"/>
-        <w:jc w:val="left"/>
-        <w:rPr/>
-      </w:pPr>
-      <w:r>
-        <w:rPr>
-          <w:rFonts w:ascii="Consolas" w:hAnsi="Consolas"/>
-          <w:color w:val="0000FF"/>
-          <w:sz w:val="19"/>
-        </w:rPr>
         <w:tab/>
-        <w:t xml:space="preserve">c) connect to UI – </w:t>
-      </w:r>
-      <w:r>
-        <w:rPr>
-          <w:rFonts w:ascii="Consolas" w:hAnsi="Consolas"/>
-          <w:color w:val="0000FF"/>
-          <w:sz w:val="19"/>
-        </w:rPr>
-        <w:t>PositionAngleDlg -ok</w:t>
-      </w:r>
-    </w:p>
-    <w:p>
-      <w:pPr>
-        <w:pStyle w:val="Normal"/>
-        <w:widowControl/>
-        <w:bidi w:val="0"/>
-        <w:spacing w:lineRule="auto" w:line="276" w:before="0" w:after="200"/>
-        <w:jc w:val="left"/>
-        <w:rPr/>
-      </w:pPr>
-      <w:r>
-        <w:rPr>
-          <w:rFonts w:ascii="Consolas" w:hAnsi="Consolas"/>
-          <w:color w:val="0000FF"/>
-          <w:sz w:val="19"/>
-        </w:rPr>
-        <w:tab/>
-        <w:t>d) Connect to renderer -</w:t>
-      </w:r>
-      <w:r>
-        <w:rPr>
-          <w:rFonts w:ascii="Consolas" w:hAnsi="Consolas"/>
-          <w:color w:val="0000FF"/>
-          <w:sz w:val="19"/>
-        </w:rPr>
-        <w:t>ok</w:t>
+        <w:t>d) Connect to renderer -ok</w:t>
       </w:r>
     </w:p>
     <w:p>
@@ -67184,19 +67152,23 @@
         <w:bidi w:val="0"/>
         <w:spacing w:lineRule="auto" w:line="276" w:before="0" w:after="200"/>
         <w:jc w:val="left"/>
+        <w:rPr/>
+      </w:pPr>
+      <w:r>
         <w:rPr>
           <w:rFonts w:ascii="Consolas" w:hAnsi="Consolas"/>
           <w:color w:val="0000FF"/>
           <w:sz w:val="19"/>
         </w:rPr>
-      </w:pPr>
+        <w:t>2) Find out why exception when loading image for background -</w:t>
+      </w:r>
       <w:r>
         <w:rPr>
           <w:rFonts w:ascii="Consolas" w:hAnsi="Consolas"/>
           <w:color w:val="0000FF"/>
           <w:sz w:val="19"/>
         </w:rPr>
-        <w:t>2) Find out why exception when loading image for background</w:t>
+        <w:t>ok</w:t>
       </w:r>
     </w:p>
     <w:p>
@@ -67214,7 +67186,15 @@
           <w:color w:val="0000FF"/>
           <w:sz w:val="19"/>
         </w:rPr>
-        <w:t>3) Refactor</w:t>
+        <w:t xml:space="preserve">3) Refactor – </w:t>
+      </w:r>
+      <w:r>
+        <w:rPr>
+          <w:rFonts w:ascii="Consolas" w:hAnsi="Consolas"/>
+          <w:color w:val="0000FF"/>
+          <w:sz w:val="19"/>
+        </w:rPr>
+        <w:t>catch DX exceptions and display an error and return to working state</w:t>
       </w:r>
     </w:p>
     <w:p>
@@ -67558,12 +67538,34 @@
       </w:pPr>
       <w:r>
         <w:rPr>
+          <w:color w:val="auto"/>
+          <w:sz w:val="22"/>
+          <w:szCs w:val="22"/>
+        </w:rPr>
+        <w:t>6/27/20</w:t>
+      </w:r>
+    </w:p>
+    <w:p>
+      <w:pPr>
+        <w:pStyle w:val="Normal"/>
+        <w:widowControl/>
+        <w:bidi w:val="0"/>
+        <w:spacing w:lineRule="auto" w:line="276" w:before="0" w:after="200"/>
+        <w:jc w:val="left"/>
+        <w:rPr>
           <w:rFonts w:ascii="Calibri" w:hAnsi="Calibri"/>
           <w:color w:val="auto"/>
           <w:sz w:val="22"/>
           <w:szCs w:val="22"/>
         </w:rPr>
-        <w:t>6/27/20</w:t>
+      </w:pPr>
+      <w:r>
+        <w:rPr>
+          <w:color w:val="auto"/>
+          <w:sz w:val="22"/>
+          <w:szCs w:val="22"/>
+        </w:rPr>
+        <w:t>Add another target paramsAdded separate params for Background target.</w:t>
       </w:r>
     </w:p>
     <w:p>
@@ -67582,103 +67584,67 @@
       </w:pPr>
       <w:r>
         <w:rPr>
+          <w:color w:val="auto"/>
+          <w:sz w:val="22"/>
+          <w:szCs w:val="22"/>
+        </w:rPr>
+        <w:t xml:space="preserve">Commit </w:t>
+      </w:r>
+      <w:bookmarkStart w:id="105" w:name="__DdeLink__4811_204752564"/>
+      <w:r>
+        <w:rPr>
+          <w:color w:val="auto"/>
+          <w:sz w:val="22"/>
+          <w:szCs w:val="22"/>
+        </w:rPr>
+        <w:t>Added separate params for Background target.</w:t>
+      </w:r>
+      <w:bookmarkEnd w:id="105"/>
+    </w:p>
+    <w:p>
+      <w:pPr>
+        <w:pStyle w:val="Normal"/>
+        <w:widowControl/>
+        <w:bidi w:val="0"/>
+        <w:spacing w:lineRule="auto" w:line="276" w:before="0" w:after="200"/>
+        <w:jc w:val="left"/>
+        <w:rPr>
           <w:rFonts w:ascii="Calibri" w:hAnsi="Calibri"/>
           <w:color w:val="auto"/>
           <w:sz w:val="22"/>
           <w:szCs w:val="22"/>
         </w:rPr>
-        <w:t>Add another target params</w:t>
-      </w:r>
-      <w:r>
+      </w:pPr>
+      <w:r>
+        <w:rPr>
+          <w:color w:val="auto"/>
+          <w:sz w:val="22"/>
+          <w:szCs w:val="22"/>
+        </w:rPr>
+        <w:t>Note that when you switch from copy Background from main, and switch back to main you see funny things because the old background params are used.</w:t>
+      </w:r>
+    </w:p>
+    <w:p>
+      <w:pPr>
+        <w:pStyle w:val="Normal"/>
+        <w:widowControl/>
+        <w:bidi w:val="0"/>
+        <w:spacing w:lineRule="auto" w:line="276" w:before="0" w:after="200"/>
+        <w:jc w:val="left"/>
         <w:rPr>
           <w:rFonts w:ascii="Calibri" w:hAnsi="Calibri"/>
           <w:color w:val="auto"/>
           <w:sz w:val="22"/>
           <w:szCs w:val="22"/>
         </w:rPr>
-        <w:t>Added separate params for Background target.</w:t>
-      </w:r>
-    </w:p>
-    <w:p>
-      <w:pPr>
-        <w:pStyle w:val="Normal"/>
-        <w:widowControl/>
-        <w:bidi w:val="0"/>
-        <w:spacing w:lineRule="auto" w:line="276" w:before="0" w:after="200"/>
-        <w:jc w:val="left"/>
-        <w:rPr>
-          <w:rFonts w:ascii="Calibri" w:hAnsi="Calibri"/>
+      </w:pPr>
+      <w:r>
+        <w:rPr>
           <w:color w:val="auto"/>
           <w:sz w:val="22"/>
           <w:szCs w:val="22"/>
         </w:rPr>
-      </w:pPr>
-      <w:r>
-        <w:rPr>
-          <w:rFonts w:ascii="Calibri" w:hAnsi="Calibri"/>
-          <w:color w:val="auto"/>
-          <w:sz w:val="22"/>
-          <w:szCs w:val="22"/>
-        </w:rPr>
-        <w:t xml:space="preserve">Commit </w:t>
-      </w:r>
-      <w:bookmarkStart w:id="105" w:name="__DdeLink__4811_204752564"/>
-      <w:r>
-        <w:rPr>
-          <w:rFonts w:ascii="Calibri" w:hAnsi="Calibri"/>
-          <w:color w:val="auto"/>
-          <w:sz w:val="22"/>
-          <w:szCs w:val="22"/>
-        </w:rPr>
-        <w:t>Added separate params for Background target.</w:t>
-      </w:r>
-      <w:bookmarkEnd w:id="105"/>
-    </w:p>
-    <w:p>
-      <w:pPr>
-        <w:pStyle w:val="Normal"/>
-        <w:widowControl/>
-        <w:bidi w:val="0"/>
-        <w:spacing w:lineRule="auto" w:line="276" w:before="0" w:after="200"/>
-        <w:jc w:val="left"/>
-        <w:rPr>
-          <w:rFonts w:ascii="Calibri" w:hAnsi="Calibri"/>
-          <w:color w:val="auto"/>
-          <w:sz w:val="22"/>
-          <w:szCs w:val="22"/>
-        </w:rPr>
-      </w:pPr>
-      <w:r>
-        <w:rPr>
-          <w:rFonts w:ascii="Calibri" w:hAnsi="Calibri"/>
-          <w:color w:val="auto"/>
-          <w:sz w:val="22"/>
-          <w:szCs w:val="22"/>
-        </w:rPr>
-        <w:t>Note that when you switch from copy Background from main, and switch back to main you see funny things because the old background params are used.</w:t>
-      </w:r>
-    </w:p>
-    <w:p>
-      <w:pPr>
-        <w:pStyle w:val="Normal"/>
-        <w:widowControl/>
-        <w:bidi w:val="0"/>
-        <w:spacing w:lineRule="auto" w:line="276" w:before="0" w:after="200"/>
-        <w:jc w:val="left"/>
-        <w:rPr>
-          <w:rFonts w:ascii="Calibri" w:hAnsi="Calibri"/>
-          <w:color w:val="auto"/>
-          <w:sz w:val="22"/>
-          <w:szCs w:val="22"/>
-        </w:rPr>
-      </w:pPr>
-      <w:r>
-        <w:rPr>
-          <w:rFonts w:ascii="Calibri" w:hAnsi="Calibri"/>
-          <w:color w:val="auto"/>
-          <w:sz w:val="22"/>
-          <w:szCs w:val="22"/>
-        </w:rPr>
+        <w:t>Commit Fixed exception when creating texture from file</w:t>
       </w:r>
     </w:p>
     <w:p>

</xml_diff>

<commit_message>
Fixed catching exceptions in renderer
</commit_message>
<xml_diff>
--- a/Fractal X plans.docx
+++ b/Fractal X plans.docx
@@ -59026,8 +59026,8 @@
           <w:szCs w:val="24"/>
         </w:rPr>
       </w:pPr>
-      <w:bookmarkStart w:id="87" w:name="__DdeLink__4343_981362006"/>
-      <w:bookmarkStart w:id="88" w:name="__DdeLink__4334_504475161"/>
+      <w:bookmarkStart w:id="87" w:name="__DdeLink__4334_504475161"/>
+      <w:bookmarkStart w:id="88" w:name="__DdeLink__4343_981362006"/>
       <w:r>
         <w:rPr>
           <w:sz w:val="24"/>
@@ -59126,8 +59126,8 @@
         <w:jc w:val="left"/>
         <w:rPr/>
       </w:pPr>
-      <w:bookmarkStart w:id="89" w:name="__DdeLink__4355_2141076294"/>
-      <w:bookmarkStart w:id="90" w:name="__DdeLink__4719_2267314275"/>
+      <w:bookmarkStart w:id="89" w:name="__DdeLink__4719_2267314275"/>
+      <w:bookmarkStart w:id="90" w:name="__DdeLink__4355_2141076294"/>
       <w:r>
         <w:rPr>
           <w:sz w:val="24"/>
@@ -67160,41 +67160,33 @@
           <w:color w:val="0000FF"/>
           <w:sz w:val="19"/>
         </w:rPr>
-        <w:t>2) Find out why exception when loading image for background -</w:t>
-      </w:r>
+        <w:t>2) Find out why exception when loading image for background -ok</w:t>
+      </w:r>
+    </w:p>
+    <w:p>
+      <w:pPr>
+        <w:pStyle w:val="Normal"/>
+        <w:widowControl/>
+        <w:bidi w:val="0"/>
+        <w:spacing w:lineRule="auto" w:line="276" w:before="0" w:after="200"/>
+        <w:jc w:val="left"/>
+        <w:rPr/>
+      </w:pPr>
       <w:r>
         <w:rPr>
           <w:rFonts w:ascii="Consolas" w:hAnsi="Consolas"/>
           <w:color w:val="0000FF"/>
           <w:sz w:val="19"/>
         </w:rPr>
+        <w:t>3) Refactor – catch DX exceptions and display an error and return to working state -</w:t>
+      </w:r>
+      <w:r>
+        <w:rPr>
+          <w:rFonts w:ascii="Consolas" w:hAnsi="Consolas"/>
+          <w:color w:val="0000FF"/>
+          <w:sz w:val="19"/>
+        </w:rPr>
         <w:t>ok</w:t>
-      </w:r>
-    </w:p>
-    <w:p>
-      <w:pPr>
-        <w:pStyle w:val="Normal"/>
-        <w:widowControl/>
-        <w:bidi w:val="0"/>
-        <w:spacing w:lineRule="auto" w:line="276" w:before="0" w:after="200"/>
-        <w:jc w:val="left"/>
-        <w:rPr/>
-      </w:pPr>
-      <w:r>
-        <w:rPr>
-          <w:rFonts w:ascii="Consolas" w:hAnsi="Consolas"/>
-          <w:color w:val="0000FF"/>
-          <w:sz w:val="19"/>
-        </w:rPr>
-        <w:t xml:space="preserve">3) Refactor – </w:t>
-      </w:r>
-      <w:r>
-        <w:rPr>
-          <w:rFonts w:ascii="Consolas" w:hAnsi="Consolas"/>
-          <w:color w:val="0000FF"/>
-          <w:sz w:val="19"/>
-        </w:rPr>
-        <w:t>catch DX exceptions and display an error and return to working state</w:t>
       </w:r>
     </w:p>
     <w:p>
@@ -67631,12 +67623,25 @@
         <w:bidi w:val="0"/>
         <w:spacing w:lineRule="auto" w:line="276" w:before="0" w:after="200"/>
         <w:jc w:val="left"/>
-        <w:rPr>
-          <w:rFonts w:ascii="Calibri" w:hAnsi="Calibri"/>
+        <w:rPr/>
+      </w:pPr>
+      <w:r>
+        <w:rPr>
           <w:color w:val="auto"/>
           <w:sz w:val="22"/>
           <w:szCs w:val="22"/>
         </w:rPr>
+        <w:t>Commit Fixed exception when creating texture from file</w:t>
+      </w:r>
+    </w:p>
+    <w:p>
+      <w:pPr>
+        <w:pStyle w:val="Normal"/>
+        <w:widowControl/>
+        <w:bidi w:val="0"/>
+        <w:spacing w:lineRule="auto" w:line="276" w:before="0" w:after="200"/>
+        <w:jc w:val="left"/>
+        <w:rPr/>
       </w:pPr>
       <w:r>
         <w:rPr>
@@ -67644,7 +67649,90 @@
           <w:sz w:val="22"/>
           <w:szCs w:val="22"/>
         </w:rPr>
-        <w:t>Commit Fixed exception when creating texture from file</w:t>
+        <w:t>7/1/20</w:t>
+      </w:r>
+    </w:p>
+    <w:p>
+      <w:pPr>
+        <w:pStyle w:val="Normal"/>
+        <w:widowControl/>
+        <w:bidi w:val="0"/>
+        <w:spacing w:lineRule="auto" w:line="276" w:before="0" w:after="200"/>
+        <w:jc w:val="left"/>
+        <w:rPr/>
+      </w:pPr>
+      <w:r>
+        <w:rPr>
+          <w:color w:val="auto"/>
+          <w:sz w:val="22"/>
+          <w:szCs w:val="22"/>
+        </w:rPr>
+        <w:t>Commit – Fixed catching exceptions in renderer</w:t>
+      </w:r>
+    </w:p>
+    <w:p>
+      <w:pPr>
+        <w:pStyle w:val="Normal"/>
+        <w:widowControl/>
+        <w:bidi w:val="0"/>
+        <w:spacing w:lineRule="auto" w:line="276" w:before="0" w:after="200"/>
+        <w:jc w:val="left"/>
+        <w:rPr>
+          <w:rFonts w:ascii="Consolas" w:hAnsi="Consolas"/>
+          <w:color w:val="0000FF"/>
+          <w:sz w:val="19"/>
+        </w:rPr>
+      </w:pPr>
+      <w:r>
+        <w:rPr>
+          <w:rFonts w:ascii="Consolas" w:hAnsi="Consolas"/>
+          <w:color w:val="0000FF"/>
+          <w:sz w:val="19"/>
+        </w:rPr>
+        <w:t>Needs more testing</w:t>
+      </w:r>
+    </w:p>
+    <w:p>
+      <w:pPr>
+        <w:pStyle w:val="Normal"/>
+        <w:widowControl/>
+        <w:bidi w:val="0"/>
+        <w:spacing w:lineRule="auto" w:line="276" w:before="0" w:after="200"/>
+        <w:jc w:val="left"/>
+        <w:rPr>
+          <w:rFonts w:ascii="Consolas" w:hAnsi="Consolas"/>
+          <w:color w:val="0000FF"/>
+          <w:sz w:val="19"/>
+        </w:rPr>
+      </w:pPr>
+      <w:r>
+        <w:rPr>
+          <w:rFonts w:ascii="Consolas" w:hAnsi="Consolas"/>
+          <w:color w:val="0000FF"/>
+          <w:sz w:val="19"/>
+        </w:rPr>
+      </w:r>
+    </w:p>
+    <w:p>
+      <w:pPr>
+        <w:pStyle w:val="Normal"/>
+        <w:widowControl/>
+        <w:bidi w:val="0"/>
+        <w:spacing w:lineRule="auto" w:line="276" w:before="0" w:after="200"/>
+        <w:jc w:val="left"/>
+        <w:rPr>
+          <w:rFonts w:ascii="Consolas" w:hAnsi="Consolas"/>
+          <w:color w:val="0000FF"/>
+          <w:sz w:val="19"/>
+        </w:rPr>
+      </w:pPr>
+      <w:r>
+        <w:rPr>
+          <w:rFonts w:ascii="Consolas" w:hAnsi="Consolas"/>
+          <w:color w:val="0000FF"/>
+          <w:sz w:val="19"/>
+        </w:rPr>
+        <w:t>Unhandled exception at 0x00007FF8C374A799 (KernelBase.dll) in FractalX.exe: 0x0000087A (parameters: 0x0000000000000000, 0x0000002F78F5B740, 0x0000002F78F5D0F0). Occurred</w:t>
       </w:r>
     </w:p>
     <w:p>

</xml_diff>

<commit_message>
Added throws and catch for CSerializationException.
</commit_message>
<xml_diff>
--- a/Fractal X plans.docx
+++ b/Fractal X plans.docx
@@ -67178,34 +67178,36 @@
           <w:color w:val="0000FF"/>
           <w:sz w:val="19"/>
         </w:rPr>
-        <w:t>3) Refactor – catch DX exceptions and display an error and return to working state -</w:t>
-      </w:r>
+        <w:t>3) Refactor – catch DX exceptions and display an error and return to working state -ok</w:t>
+      </w:r>
+    </w:p>
+    <w:p>
+      <w:pPr>
+        <w:pStyle w:val="Normal"/>
+        <w:widowControl/>
+        <w:bidi w:val="0"/>
+        <w:spacing w:lineRule="auto" w:line="276" w:before="0" w:after="200"/>
+        <w:jc w:val="left"/>
+        <w:rPr/>
+      </w:pPr>
       <w:r>
         <w:rPr>
           <w:rFonts w:ascii="Consolas" w:hAnsi="Consolas"/>
           <w:color w:val="0000FF"/>
           <w:sz w:val="19"/>
         </w:rPr>
-        <w:t>ok</w:t>
-      </w:r>
-    </w:p>
-    <w:p>
-      <w:pPr>
-        <w:pStyle w:val="Normal"/>
-        <w:widowControl/>
-        <w:bidi w:val="0"/>
-        <w:spacing w:lineRule="auto" w:line="276" w:before="0" w:after="200"/>
-        <w:jc w:val="left"/>
-        <w:rPr/>
-      </w:pPr>
+        <w:t xml:space="preserve">4) </w:t>
+      </w:r>
+      <w:bookmarkStart w:id="105" w:name="__DdeLink__4821_1875776212"/>
       <w:r>
         <w:rPr>
           <w:rFonts w:ascii="Consolas" w:hAnsi="Consolas"/>
           <w:color w:val="0000FF"/>
           <w:sz w:val="19"/>
         </w:rPr>
-        <w:t>4) Refactor serialization functions to be just called Serialize()</w:t>
-      </w:r>
+        <w:t>Refactor serialization functions to be just called Serialize()</w:t>
+      </w:r>
+      <w:bookmarkEnd w:id="105"/>
     </w:p>
     <w:p>
       <w:pPr>
@@ -67582,7 +67584,7 @@
         </w:rPr>
         <w:t xml:space="preserve">Commit </w:t>
       </w:r>
-      <w:bookmarkStart w:id="105" w:name="__DdeLink__4811_204752564"/>
+      <w:bookmarkStart w:id="106" w:name="__DdeLink__4811_204752564"/>
       <w:r>
         <w:rPr>
           <w:color w:val="auto"/>
@@ -67591,7 +67593,7 @@
         </w:rPr>
         <w:t>Added separate params for Background target.</w:t>
       </w:r>
-      <w:bookmarkEnd w:id="105"/>
+      <w:bookmarkEnd w:id="106"/>
     </w:p>
     <w:p>
       <w:pPr>
@@ -67699,103 +67701,357 @@
         <w:bidi w:val="0"/>
         <w:spacing w:lineRule="auto" w:line="276" w:before="0" w:after="200"/>
         <w:jc w:val="left"/>
+        <w:rPr/>
+      </w:pPr>
+      <w:r>
         <w:rPr>
           <w:rFonts w:ascii="Consolas" w:hAnsi="Consolas"/>
           <w:color w:val="0000FF"/>
           <w:sz w:val="19"/>
         </w:rPr>
-      </w:pPr>
-      <w:r>
+        <w:t>Then Refactor serialization functions to be just called Serialize()</w:t>
+      </w:r>
+    </w:p>
+    <w:p>
+      <w:pPr>
+        <w:pStyle w:val="Normal"/>
+        <w:widowControl/>
+        <w:bidi w:val="0"/>
+        <w:spacing w:lineRule="auto" w:line="276" w:before="0" w:after="200"/>
+        <w:jc w:val="left"/>
+        <w:rPr/>
+      </w:pPr>
+      <w:r>
+        <w:rPr>
+          <w:rFonts w:ascii="Calibri" w:hAnsi="Calibri"/>
+          <w:color w:val="auto"/>
+          <w:sz w:val="24"/>
+          <w:szCs w:val="24"/>
+        </w:rPr>
+      </w:r>
+    </w:p>
+    <w:p>
+      <w:pPr>
+        <w:pStyle w:val="Normal"/>
+        <w:widowControl/>
+        <w:bidi w:val="0"/>
+        <w:spacing w:lineRule="auto" w:line="276" w:before="0" w:after="200"/>
+        <w:jc w:val="left"/>
+        <w:rPr>
+          <w:rFonts w:ascii="Calibri" w:hAnsi="Calibri"/>
+          <w:color w:val="auto"/>
+          <w:sz w:val="24"/>
+          <w:szCs w:val="24"/>
+        </w:rPr>
+      </w:pPr>
+      <w:r>
+        <w:rPr>
+          <w:rFonts w:ascii="Calibri" w:hAnsi="Calibri"/>
+          <w:color w:val="auto"/>
+          <w:sz w:val="24"/>
+          <w:szCs w:val="24"/>
+        </w:rPr>
+        <w:t>7/4/20</w:t>
+      </w:r>
+    </w:p>
+    <w:p>
+      <w:pPr>
+        <w:pStyle w:val="Normal"/>
+        <w:widowControl/>
+        <w:bidi w:val="0"/>
+        <w:spacing w:lineRule="auto" w:line="276" w:before="0" w:after="200"/>
+        <w:jc w:val="left"/>
+        <w:rPr>
+          <w:rFonts w:ascii="Calibri" w:hAnsi="Calibri"/>
+          <w:color w:val="auto"/>
+          <w:sz w:val="24"/>
+          <w:szCs w:val="24"/>
+        </w:rPr>
+      </w:pPr>
+      <w:r>
+        <w:rPr>
+          <w:rFonts w:ascii="Calibri" w:hAnsi="Calibri"/>
+          <w:color w:val="auto"/>
+          <w:sz w:val="24"/>
+          <w:szCs w:val="24"/>
+        </w:rPr>
+        <w:t xml:space="preserve">1) </w:t>
+      </w:r>
+      <w:r>
+        <w:rPr>
+          <w:rFonts w:ascii="Calibri" w:hAnsi="Calibri"/>
+          <w:color w:val="auto"/>
+          <w:sz w:val="24"/>
+          <w:szCs w:val="24"/>
+        </w:rPr>
+        <w:t xml:space="preserve">Make a new project. </w:t>
+      </w:r>
+      <w:r>
+        <w:rPr>
+          <w:rFonts w:ascii="Calibri" w:hAnsi="Calibri"/>
+          <w:color w:val="auto"/>
+          <w:sz w:val="24"/>
+          <w:szCs w:val="24"/>
+        </w:rPr>
+        <w:t xml:space="preserve">Call </w:t>
+      </w:r>
+      <w:r>
+        <w:rPr>
+          <w:rFonts w:ascii="Calibri" w:hAnsi="Calibri"/>
+          <w:color w:val="auto"/>
+          <w:sz w:val="24"/>
+          <w:szCs w:val="24"/>
+        </w:rPr>
+        <w:t>Dx</w:t>
+      </w:r>
+      <w:r>
+        <w:rPr>
+          <w:rFonts w:ascii="Calibri" w:hAnsi="Calibri"/>
+          <w:color w:val="auto"/>
+          <w:sz w:val="24"/>
+          <w:szCs w:val="24"/>
+        </w:rPr>
+        <w:t>Core and use that as a namespace.</w:t>
+      </w:r>
+    </w:p>
+    <w:p>
+      <w:pPr>
+        <w:pStyle w:val="Normal"/>
+        <w:widowControl/>
+        <w:bidi w:val="0"/>
+        <w:spacing w:lineRule="auto" w:line="276" w:before="0" w:after="200"/>
+        <w:jc w:val="left"/>
+        <w:rPr>
+          <w:rFonts w:ascii="Calibri" w:hAnsi="Calibri"/>
+          <w:color w:val="auto"/>
+          <w:sz w:val="24"/>
+          <w:szCs w:val="24"/>
+        </w:rPr>
+      </w:pPr>
+      <w:r>
+        <w:rPr>
+          <w:rFonts w:ascii="Calibri" w:hAnsi="Calibri"/>
+          <w:color w:val="auto"/>
+          <w:sz w:val="24"/>
+          <w:szCs w:val="24"/>
+        </w:rPr>
+        <w:t>Start by putting SerializationException in it.</w:t>
+      </w:r>
+    </w:p>
+    <w:p>
+      <w:pPr>
+        <w:pStyle w:val="Normal"/>
+        <w:widowControl/>
+        <w:bidi w:val="0"/>
+        <w:spacing w:lineRule="auto" w:line="276" w:before="0" w:after="200"/>
+        <w:jc w:val="left"/>
+        <w:rPr/>
+      </w:pPr>
+      <w:r>
+        <w:rPr>
+          <w:rFonts w:ascii="Calibri" w:hAnsi="Calibri"/>
+          <w:color w:val="auto"/>
+          <w:sz w:val="24"/>
+          <w:szCs w:val="24"/>
+        </w:rPr>
+        <w:t>Commit – Created DxCore static library with C</w:t>
+      </w:r>
+      <w:r>
+        <w:rPr>
+          <w:rFonts w:eastAsia="Calibri" w:cs="" w:ascii="Calibri" w:hAnsi="Calibri"/>
+          <w:color w:val="auto"/>
+          <w:kern w:val="0"/>
+          <w:sz w:val="24"/>
+          <w:szCs w:val="24"/>
+          <w:lang w:val="en-US" w:eastAsia="en-US" w:bidi="ar-SA"/>
+        </w:rPr>
+        <w:t>S</w:t>
+      </w:r>
+      <w:r>
+        <w:rPr>
+          <w:rFonts w:ascii="Calibri" w:hAnsi="Calibri"/>
+          <w:color w:val="auto"/>
+          <w:sz w:val="24"/>
+          <w:szCs w:val="24"/>
+        </w:rPr>
+        <w:t xml:space="preserve">erializationException. </w:t>
+      </w:r>
+    </w:p>
+    <w:p>
+      <w:pPr>
+        <w:pStyle w:val="Normal"/>
+        <w:widowControl/>
+        <w:bidi w:val="0"/>
+        <w:spacing w:lineRule="auto" w:line="276" w:before="0" w:after="200"/>
+        <w:jc w:val="left"/>
+        <w:rPr/>
+      </w:pPr>
+      <w:r>
+        <w:rPr>
+          <w:rFonts w:ascii="Calibri" w:hAnsi="Calibri"/>
+          <w:color w:val="auto"/>
+          <w:sz w:val="24"/>
+          <w:szCs w:val="24"/>
+        </w:rPr>
+        <w:t xml:space="preserve">Commit - </w:t>
+      </w:r>
+      <w:bookmarkStart w:id="107" w:name="__DdeLink__4828_828498280"/>
+      <w:r>
+        <w:rPr>
+          <w:rFonts w:ascii="Calibri" w:hAnsi="Calibri"/>
+          <w:color w:val="auto"/>
+          <w:sz w:val="24"/>
+          <w:szCs w:val="24"/>
+        </w:rPr>
+        <w:t>Added throws and catch for C</w:t>
+      </w:r>
+      <w:r>
+        <w:rPr>
+          <w:rFonts w:eastAsia="Calibri" w:cs="" w:ascii="Calibri" w:hAnsi="Calibri"/>
+          <w:color w:val="auto"/>
+          <w:kern w:val="0"/>
+          <w:sz w:val="24"/>
+          <w:szCs w:val="24"/>
+          <w:lang w:val="en-US" w:eastAsia="en-US" w:bidi="ar-SA"/>
+        </w:rPr>
+        <w:t>S</w:t>
+      </w:r>
+      <w:r>
+        <w:rPr>
+          <w:rFonts w:ascii="Calibri" w:hAnsi="Calibri"/>
+          <w:color w:val="auto"/>
+          <w:sz w:val="24"/>
+          <w:szCs w:val="24"/>
+        </w:rPr>
+        <w:t>erializationException.</w:t>
+      </w:r>
+      <w:bookmarkEnd w:id="107"/>
+    </w:p>
+    <w:p>
+      <w:pPr>
+        <w:pStyle w:val="Normal"/>
+        <w:widowControl/>
+        <w:bidi w:val="0"/>
+        <w:spacing w:lineRule="auto" w:line="276" w:before="0" w:after="200"/>
+        <w:jc w:val="left"/>
+        <w:rPr>
+          <w:rFonts w:ascii="Calibri" w:hAnsi="Calibri"/>
+          <w:color w:val="auto"/>
+          <w:sz w:val="24"/>
+          <w:szCs w:val="24"/>
+        </w:rPr>
+      </w:pPr>
+      <w:r>
+        <w:rPr>
+          <w:rFonts w:ascii="Calibri" w:hAnsi="Calibri"/>
+          <w:color w:val="auto"/>
+          <w:sz w:val="24"/>
+          <w:szCs w:val="24"/>
+        </w:rPr>
+        <w:t>Next try catches for other serialization exceptions</w:t>
+      </w:r>
+    </w:p>
+    <w:p>
+      <w:pPr>
+        <w:pStyle w:val="Normal"/>
+        <w:widowControl/>
+        <w:bidi w:val="0"/>
+        <w:spacing w:lineRule="auto" w:line="276" w:before="0" w:after="200"/>
+        <w:jc w:val="left"/>
+        <w:rPr/>
+      </w:pPr>
+      <w:r>
+        <w:rPr>
+          <w:rFonts w:ascii="Calibri" w:hAnsi="Calibri"/>
+          <w:color w:val="auto"/>
+          <w:sz w:val="24"/>
+          <w:szCs w:val="24"/>
+        </w:rPr>
+      </w:r>
+    </w:p>
+    <w:p>
+      <w:pPr>
+        <w:pStyle w:val="Normal"/>
+        <w:widowControl/>
+        <w:bidi w:val="0"/>
+        <w:spacing w:lineRule="auto" w:line="276" w:before="0" w:after="200"/>
+        <w:jc w:val="left"/>
         <w:rPr>
           <w:rFonts w:ascii="Consolas" w:hAnsi="Consolas"/>
           <w:color w:val="0000FF"/>
           <w:sz w:val="19"/>
         </w:rPr>
-      </w:r>
-    </w:p>
-    <w:p>
-      <w:pPr>
-        <w:pStyle w:val="Normal"/>
-        <w:widowControl/>
-        <w:bidi w:val="0"/>
-        <w:spacing w:lineRule="auto" w:line="276" w:before="0" w:after="200"/>
-        <w:jc w:val="left"/>
+      </w:pPr>
+      <w:r>
         <w:rPr>
           <w:rFonts w:ascii="Consolas" w:hAnsi="Consolas"/>
           <w:color w:val="0000FF"/>
           <w:sz w:val="19"/>
         </w:rPr>
-      </w:pPr>
-      <w:r>
+        <w:t>Commit</w:t>
+      </w:r>
+    </w:p>
+    <w:p>
+      <w:pPr>
+        <w:pStyle w:val="Normal"/>
+        <w:widowControl/>
+        <w:bidi w:val="0"/>
+        <w:spacing w:lineRule="auto" w:line="276" w:before="0" w:after="200"/>
+        <w:jc w:val="left"/>
         <w:rPr>
           <w:rFonts w:ascii="Consolas" w:hAnsi="Consolas"/>
           <w:color w:val="0000FF"/>
           <w:sz w:val="19"/>
         </w:rPr>
-        <w:t>Unhandled exception at 0x00007FF8C374A799 (KernelBase.dll) in FractalX.exe: 0x0000087A (parameters: 0x0000000000000000, 0x0000002F78F5B740, 0x0000002F78F5D0F0). Occurred</w:t>
-      </w:r>
-    </w:p>
-    <w:p>
-      <w:pPr>
-        <w:pStyle w:val="Normal"/>
-        <w:widowControl/>
-        <w:bidi w:val="0"/>
-        <w:spacing w:lineRule="auto" w:line="276" w:before="0" w:after="200"/>
-        <w:jc w:val="left"/>
+      </w:pPr>
+      <w:r>
         <w:rPr>
           <w:rFonts w:ascii="Consolas" w:hAnsi="Consolas"/>
           <w:color w:val="0000FF"/>
           <w:sz w:val="19"/>
         </w:rPr>
-      </w:pPr>
-      <w:r>
+      </w:r>
+    </w:p>
+    <w:p>
+      <w:pPr>
+        <w:pStyle w:val="Normal"/>
+        <w:widowControl/>
+        <w:bidi w:val="0"/>
+        <w:spacing w:lineRule="auto" w:line="276" w:before="0" w:after="200"/>
+        <w:jc w:val="left"/>
         <w:rPr>
           <w:rFonts w:ascii="Consolas" w:hAnsi="Consolas"/>
           <w:color w:val="0000FF"/>
           <w:sz w:val="19"/>
         </w:rPr>
-      </w:r>
-    </w:p>
-    <w:p>
-      <w:pPr>
-        <w:pStyle w:val="Normal"/>
-        <w:widowControl/>
-        <w:bidi w:val="0"/>
-        <w:spacing w:lineRule="auto" w:line="276" w:before="0" w:after="200"/>
-        <w:jc w:val="left"/>
+      </w:pPr>
+      <w:r>
         <w:rPr>
           <w:rFonts w:ascii="Consolas" w:hAnsi="Consolas"/>
           <w:color w:val="0000FF"/>
           <w:sz w:val="19"/>
         </w:rPr>
-      </w:pPr>
-      <w:r>
+      </w:r>
+    </w:p>
+    <w:p>
+      <w:pPr>
+        <w:pStyle w:val="Normal"/>
+        <w:widowControl/>
+        <w:bidi w:val="0"/>
+        <w:spacing w:lineRule="auto" w:line="276" w:before="0" w:after="200"/>
+        <w:jc w:val="left"/>
         <w:rPr>
           <w:rFonts w:ascii="Consolas" w:hAnsi="Consolas"/>
           <w:color w:val="0000FF"/>
           <w:sz w:val="19"/>
         </w:rPr>
-      </w:r>
-    </w:p>
-    <w:p>
-      <w:pPr>
-        <w:pStyle w:val="Normal"/>
-        <w:widowControl/>
-        <w:bidi w:val="0"/>
-        <w:spacing w:lineRule="auto" w:line="276" w:before="0" w:after="200"/>
-        <w:jc w:val="left"/>
+      </w:pPr>
+      <w:r>
         <w:rPr>
           <w:rFonts w:ascii="Consolas" w:hAnsi="Consolas"/>
           <w:color w:val="0000FF"/>
           <w:sz w:val="19"/>
         </w:rPr>
-      </w:pPr>
-      <w:r>
-        <w:rPr>
-          <w:rFonts w:ascii="Consolas" w:hAnsi="Consolas"/>
-          <w:color w:val="0000FF"/>
-          <w:sz w:val="19"/>
-        </w:rPr>
       </w:r>
     </w:p>
     <w:p>
@@ -67834,7 +68090,7 @@
         </w:rPr>
         <w:t xml:space="preserve">winmerge key: </w:t>
       </w:r>
-      <w:bookmarkStart w:id="106" w:name="__DdeLink__3821_320226153"/>
+      <w:bookmarkStart w:id="108" w:name="__DdeLink__3821_320226153"/>
       <w:r>
         <w:rPr>
           <w:rStyle w:val="StrongEmphasis"/>
@@ -67853,7 +68109,7 @@
         <w:rPr/>
         <w:t xml:space="preserve"> </w:t>
       </w:r>
-      <w:bookmarkEnd w:id="106"/>
+      <w:bookmarkEnd w:id="108"/>
     </w:p>
     <w:p>
       <w:pPr>

</xml_diff>

<commit_message>
Used lock_guard in serialization code
</commit_message>
<xml_diff>
--- a/Fractal X plans.docx
+++ b/Fractal X plans.docx
@@ -67722,12 +67722,30 @@
         <w:rPr/>
       </w:pPr>
       <w:r>
+        <w:rPr/>
+      </w:r>
+    </w:p>
+    <w:p>
+      <w:pPr>
+        <w:pStyle w:val="Normal"/>
+        <w:widowControl/>
+        <w:bidi w:val="0"/>
+        <w:spacing w:lineRule="auto" w:line="276" w:before="0" w:after="200"/>
+        <w:jc w:val="left"/>
         <w:rPr>
           <w:rFonts w:ascii="Calibri" w:hAnsi="Calibri"/>
           <w:color w:val="auto"/>
           <w:sz w:val="24"/>
           <w:szCs w:val="24"/>
         </w:rPr>
+      </w:pPr>
+      <w:r>
+        <w:rPr>
+          <w:color w:val="auto"/>
+          <w:sz w:val="24"/>
+          <w:szCs w:val="24"/>
+        </w:rPr>
+        <w:t>7/4/20</w:t>
       </w:r>
     </w:p>
     <w:p>
@@ -67746,12 +67764,154 @@
       </w:pPr>
       <w:r>
         <w:rPr>
+          <w:color w:val="auto"/>
+          <w:sz w:val="24"/>
+          <w:szCs w:val="24"/>
+        </w:rPr>
+        <w:t>1) Make a new project. Call DxCore and use that as a namespace.</w:t>
+      </w:r>
+    </w:p>
+    <w:p>
+      <w:pPr>
+        <w:pStyle w:val="Normal"/>
+        <w:widowControl/>
+        <w:bidi w:val="0"/>
+        <w:spacing w:lineRule="auto" w:line="276" w:before="0" w:after="200"/>
+        <w:jc w:val="left"/>
+        <w:rPr>
           <w:rFonts w:ascii="Calibri" w:hAnsi="Calibri"/>
           <w:color w:val="auto"/>
           <w:sz w:val="24"/>
           <w:szCs w:val="24"/>
         </w:rPr>
-        <w:t>7/4/20</w:t>
+      </w:pPr>
+      <w:r>
+        <w:rPr>
+          <w:color w:val="auto"/>
+          <w:sz w:val="24"/>
+          <w:szCs w:val="24"/>
+        </w:rPr>
+        <w:t>Start by putting SerializationException in it.</w:t>
+      </w:r>
+    </w:p>
+    <w:p>
+      <w:pPr>
+        <w:pStyle w:val="Normal"/>
+        <w:widowControl/>
+        <w:bidi w:val="0"/>
+        <w:spacing w:lineRule="auto" w:line="276" w:before="0" w:after="200"/>
+        <w:jc w:val="left"/>
+        <w:rPr/>
+      </w:pPr>
+      <w:r>
+        <w:rPr>
+          <w:color w:val="auto"/>
+          <w:sz w:val="24"/>
+          <w:szCs w:val="24"/>
+        </w:rPr>
+        <w:t>Commit – Created DxCore static library with C</w:t>
+      </w:r>
+      <w:r>
+        <w:rPr>
+          <w:rFonts w:eastAsia="Calibri" w:cs=""/>
+          <w:color w:val="auto"/>
+          <w:kern w:val="0"/>
+          <w:sz w:val="24"/>
+          <w:szCs w:val="24"/>
+          <w:lang w:val="en-US" w:eastAsia="en-US" w:bidi="ar-SA"/>
+        </w:rPr>
+        <w:t>S</w:t>
+      </w:r>
+      <w:r>
+        <w:rPr>
+          <w:color w:val="auto"/>
+          <w:sz w:val="24"/>
+          <w:szCs w:val="24"/>
+        </w:rPr>
+        <w:t xml:space="preserve">erializationException. </w:t>
+      </w:r>
+    </w:p>
+    <w:p>
+      <w:pPr>
+        <w:pStyle w:val="Normal"/>
+        <w:widowControl/>
+        <w:bidi w:val="0"/>
+        <w:spacing w:lineRule="auto" w:line="276" w:before="0" w:after="200"/>
+        <w:jc w:val="left"/>
+        <w:rPr/>
+      </w:pPr>
+      <w:r>
+        <w:rPr>
+          <w:color w:val="auto"/>
+          <w:sz w:val="24"/>
+          <w:szCs w:val="24"/>
+        </w:rPr>
+        <w:t xml:space="preserve">Commit - </w:t>
+      </w:r>
+      <w:bookmarkStart w:id="107" w:name="__DdeLink__4828_828498280"/>
+      <w:r>
+        <w:rPr>
+          <w:color w:val="auto"/>
+          <w:sz w:val="24"/>
+          <w:szCs w:val="24"/>
+        </w:rPr>
+        <w:t>Added throws and catch for C</w:t>
+      </w:r>
+      <w:r>
+        <w:rPr>
+          <w:rFonts w:eastAsia="Calibri" w:cs=""/>
+          <w:color w:val="auto"/>
+          <w:kern w:val="0"/>
+          <w:sz w:val="24"/>
+          <w:szCs w:val="24"/>
+          <w:lang w:val="en-US" w:eastAsia="en-US" w:bidi="ar-SA"/>
+        </w:rPr>
+        <w:t>S</w:t>
+      </w:r>
+      <w:r>
+        <w:rPr>
+          <w:color w:val="auto"/>
+          <w:sz w:val="24"/>
+          <w:szCs w:val="24"/>
+        </w:rPr>
+        <w:t>erializationException.</w:t>
+      </w:r>
+      <w:bookmarkEnd w:id="107"/>
+    </w:p>
+    <w:p>
+      <w:pPr>
+        <w:pStyle w:val="Normal"/>
+        <w:widowControl/>
+        <w:bidi w:val="0"/>
+        <w:spacing w:lineRule="auto" w:line="276" w:before="0" w:after="200"/>
+        <w:jc w:val="left"/>
+        <w:rPr/>
+      </w:pPr>
+      <w:r>
+        <w:rPr>
+          <w:color w:val="auto"/>
+          <w:sz w:val="24"/>
+          <w:szCs w:val="24"/>
+        </w:rPr>
+        <w:t>Next try catches for other serialization exceptions</w:t>
+      </w:r>
+    </w:p>
+    <w:p>
+      <w:pPr>
+        <w:pStyle w:val="Normal"/>
+        <w:widowControl/>
+        <w:bidi w:val="0"/>
+        <w:spacing w:lineRule="auto" w:line="276" w:before="0" w:after="200"/>
+        <w:jc w:val="left"/>
+        <w:rPr/>
+      </w:pPr>
+      <w:r>
+        <w:rPr>
+          <w:color w:val="auto"/>
+          <w:sz w:val="24"/>
+          <w:szCs w:val="24"/>
+        </w:rPr>
+        <w:t>Added catch for CarchiveException</w:t>
       </w:r>
     </w:p>
     <w:p>
@@ -67775,17 +67935,23 @@
           <w:sz w:val="24"/>
           <w:szCs w:val="24"/>
         </w:rPr>
-        <w:t xml:space="preserve">1) </w:t>
-      </w:r>
-      <w:r>
+        <w:t>Next use std::lock_guard&lt;std::mutex&gt;() for all locks and test exception catching again</w:t>
+      </w:r>
+    </w:p>
+    <w:p>
+      <w:pPr>
+        <w:pStyle w:val="Normal"/>
+        <w:widowControl/>
+        <w:bidi w:val="0"/>
+        <w:spacing w:lineRule="auto" w:line="276" w:before="0" w:after="200"/>
+        <w:jc w:val="left"/>
         <w:rPr>
           <w:rFonts w:ascii="Calibri" w:hAnsi="Calibri"/>
           <w:color w:val="auto"/>
           <w:sz w:val="24"/>
           <w:szCs w:val="24"/>
         </w:rPr>
-        <w:t xml:space="preserve">Make a new project. </w:t>
-      </w:r>
+      </w:pPr>
       <w:r>
         <w:rPr>
           <w:rFonts w:ascii="Calibri" w:hAnsi="Calibri"/>
@@ -67793,17 +67959,23 @@
           <w:sz w:val="24"/>
           <w:szCs w:val="24"/>
         </w:rPr>
-        <w:t xml:space="preserve">Call </w:t>
-      </w:r>
-      <w:r>
+        <w:t xml:space="preserve">Added </w:t>
+      </w:r>
+    </w:p>
+    <w:p>
+      <w:pPr>
+        <w:pStyle w:val="Normal"/>
+        <w:widowControl/>
+        <w:bidi w:val="0"/>
+        <w:spacing w:lineRule="auto" w:line="276" w:before="0" w:after="200"/>
+        <w:jc w:val="left"/>
         <w:rPr>
           <w:rFonts w:ascii="Calibri" w:hAnsi="Calibri"/>
           <w:color w:val="auto"/>
           <w:sz w:val="24"/>
           <w:szCs w:val="24"/>
         </w:rPr>
-        <w:t>Dx</w:t>
-      </w:r>
+      </w:pPr>
       <w:r>
         <w:rPr>
           <w:rFonts w:ascii="Calibri" w:hAnsi="Calibri"/>
@@ -67811,7 +67983,6 @@
           <w:sz w:val="24"/>
           <w:szCs w:val="24"/>
         </w:rPr>
-        <w:t>Core and use that as a namespace.</w:t>
       </w:r>
     </w:p>
     <w:p>
@@ -67835,38 +68006,23 @@
           <w:sz w:val="24"/>
           <w:szCs w:val="24"/>
         </w:rPr>
-        <w:t>Start by putting SerializationException in it.</w:t>
-      </w:r>
-    </w:p>
-    <w:p>
-      <w:pPr>
-        <w:pStyle w:val="Normal"/>
-        <w:widowControl/>
-        <w:bidi w:val="0"/>
-        <w:spacing w:lineRule="auto" w:line="276" w:before="0" w:after="200"/>
-        <w:jc w:val="left"/>
-        <w:rPr/>
-      </w:pPr>
-      <w:r>
+        <w:t>7/6/20</w:t>
+      </w:r>
+    </w:p>
+    <w:p>
+      <w:pPr>
+        <w:pStyle w:val="Normal"/>
+        <w:widowControl/>
+        <w:bidi w:val="0"/>
+        <w:spacing w:lineRule="auto" w:line="276" w:before="0" w:after="200"/>
+        <w:jc w:val="left"/>
         <w:rPr>
           <w:rFonts w:ascii="Calibri" w:hAnsi="Calibri"/>
           <w:color w:val="auto"/>
           <w:sz w:val="24"/>
           <w:szCs w:val="24"/>
         </w:rPr>
-        <w:t>Commit – Created DxCore static library with C</w:t>
-      </w:r>
-      <w:r>
-        <w:rPr>
-          <w:rFonts w:eastAsia="Calibri" w:cs="" w:ascii="Calibri" w:hAnsi="Calibri"/>
-          <w:color w:val="auto"/>
-          <w:kern w:val="0"/>
-          <w:sz w:val="24"/>
-          <w:szCs w:val="24"/>
-          <w:lang w:val="en-US" w:eastAsia="en-US" w:bidi="ar-SA"/>
-        </w:rPr>
-        <w:t>S</w:t>
-      </w:r>
+      </w:pPr>
       <w:r>
         <w:rPr>
           <w:rFonts w:ascii="Calibri" w:hAnsi="Calibri"/>
@@ -67874,28 +68030,23 @@
           <w:sz w:val="24"/>
           <w:szCs w:val="24"/>
         </w:rPr>
-        <w:t xml:space="preserve">erializationException. </w:t>
-      </w:r>
-    </w:p>
-    <w:p>
-      <w:pPr>
-        <w:pStyle w:val="Normal"/>
-        <w:widowControl/>
-        <w:bidi w:val="0"/>
-        <w:spacing w:lineRule="auto" w:line="276" w:before="0" w:after="200"/>
-        <w:jc w:val="left"/>
-        <w:rPr/>
-      </w:pPr>
-      <w:r>
+        <w:t>Commit Used lock_guard in serialization code</w:t>
+      </w:r>
+    </w:p>
+    <w:p>
+      <w:pPr>
+        <w:pStyle w:val="Normal"/>
+        <w:widowControl/>
+        <w:bidi w:val="0"/>
+        <w:spacing w:lineRule="auto" w:line="276" w:before="0" w:after="200"/>
+        <w:jc w:val="left"/>
         <w:rPr>
           <w:rFonts w:ascii="Calibri" w:hAnsi="Calibri"/>
           <w:color w:val="auto"/>
           <w:sz w:val="24"/>
           <w:szCs w:val="24"/>
         </w:rPr>
-        <w:t xml:space="preserve">Commit - </w:t>
-      </w:r>
-      <w:bookmarkStart w:id="107" w:name="__DdeLink__4828_828498280"/>
+      </w:pPr>
       <w:r>
         <w:rPr>
           <w:rFonts w:ascii="Calibri" w:hAnsi="Calibri"/>
@@ -67903,171 +68054,47 @@
           <w:sz w:val="24"/>
           <w:szCs w:val="24"/>
         </w:rPr>
-        <w:t>Added throws and catch for C</w:t>
-      </w:r>
-      <w:r>
-        <w:rPr>
-          <w:rFonts w:eastAsia="Calibri" w:cs="" w:ascii="Calibri" w:hAnsi="Calibri"/>
-          <w:color w:val="auto"/>
-          <w:kern w:val="0"/>
-          <w:sz w:val="24"/>
-          <w:szCs w:val="24"/>
-          <w:lang w:val="en-US" w:eastAsia="en-US" w:bidi="ar-SA"/>
-        </w:rPr>
-        <w:t>S</w:t>
-      </w:r>
-      <w:r>
+      </w:r>
+    </w:p>
+    <w:p>
+      <w:pPr>
+        <w:pStyle w:val="Normal"/>
+        <w:widowControl/>
+        <w:bidi w:val="0"/>
+        <w:spacing w:lineRule="auto" w:line="276" w:before="0" w:after="200"/>
+        <w:jc w:val="left"/>
         <w:rPr>
           <w:rFonts w:ascii="Calibri" w:hAnsi="Calibri"/>
           <w:color w:val="auto"/>
           <w:sz w:val="24"/>
           <w:szCs w:val="24"/>
         </w:rPr>
-        <w:t>erializationException.</w:t>
-      </w:r>
-      <w:bookmarkEnd w:id="107"/>
-    </w:p>
-    <w:p>
-      <w:pPr>
-        <w:pStyle w:val="Normal"/>
-        <w:widowControl/>
-        <w:bidi w:val="0"/>
-        <w:spacing w:lineRule="auto" w:line="276" w:before="0" w:after="200"/>
-        <w:jc w:val="left"/>
+      </w:pPr>
+      <w:r>
         <w:rPr>
           <w:rFonts w:ascii="Calibri" w:hAnsi="Calibri"/>
           <w:color w:val="auto"/>
           <w:sz w:val="24"/>
           <w:szCs w:val="24"/>
         </w:rPr>
+      </w:r>
+    </w:p>
+    <w:p>
+      <w:pPr>
+        <w:pStyle w:val="Normal"/>
+        <w:widowControl/>
+        <w:bidi w:val="0"/>
+        <w:spacing w:lineRule="auto" w:line="276" w:before="0" w:after="200"/>
+        <w:jc w:val="left"/>
+        <w:rPr>
+          <w:sz w:val="24"/>
+          <w:szCs w:val="24"/>
+        </w:rPr>
       </w:pPr>
       <w:r>
         <w:rPr>
           <w:rFonts w:ascii="Calibri" w:hAnsi="Calibri"/>
           <w:color w:val="auto"/>
-          <w:sz w:val="24"/>
-          <w:szCs w:val="24"/>
-        </w:rPr>
-        <w:t>Next try catches for other serialization exceptions</w:t>
-      </w:r>
-    </w:p>
-    <w:p>
-      <w:pPr>
-        <w:pStyle w:val="Normal"/>
-        <w:widowControl/>
-        <w:bidi w:val="0"/>
-        <w:spacing w:lineRule="auto" w:line="276" w:before="0" w:after="200"/>
-        <w:jc w:val="left"/>
-        <w:rPr/>
-      </w:pPr>
-      <w:r>
-        <w:rPr>
-          <w:rFonts w:ascii="Calibri" w:hAnsi="Calibri"/>
-          <w:color w:val="auto"/>
-          <w:sz w:val="24"/>
-          <w:szCs w:val="24"/>
-        </w:rPr>
-      </w:r>
-    </w:p>
-    <w:p>
-      <w:pPr>
-        <w:pStyle w:val="Normal"/>
-        <w:widowControl/>
-        <w:bidi w:val="0"/>
-        <w:spacing w:lineRule="auto" w:line="276" w:before="0" w:after="200"/>
-        <w:jc w:val="left"/>
-        <w:rPr>
-          <w:rFonts w:ascii="Consolas" w:hAnsi="Consolas"/>
-          <w:color w:val="0000FF"/>
-          <w:sz w:val="19"/>
-        </w:rPr>
-      </w:pPr>
-      <w:r>
-        <w:rPr>
-          <w:rFonts w:ascii="Consolas" w:hAnsi="Consolas"/>
-          <w:color w:val="0000FF"/>
-          <w:sz w:val="19"/>
-        </w:rPr>
-        <w:t>Commit</w:t>
-      </w:r>
-    </w:p>
-    <w:p>
-      <w:pPr>
-        <w:pStyle w:val="Normal"/>
-        <w:widowControl/>
-        <w:bidi w:val="0"/>
-        <w:spacing w:lineRule="auto" w:line="276" w:before="0" w:after="200"/>
-        <w:jc w:val="left"/>
-        <w:rPr>
-          <w:rFonts w:ascii="Consolas" w:hAnsi="Consolas"/>
-          <w:color w:val="0000FF"/>
-          <w:sz w:val="19"/>
-        </w:rPr>
-      </w:pPr>
-      <w:r>
-        <w:rPr>
-          <w:rFonts w:ascii="Consolas" w:hAnsi="Consolas"/>
-          <w:color w:val="0000FF"/>
-          <w:sz w:val="19"/>
-        </w:rPr>
-      </w:r>
-    </w:p>
-    <w:p>
-      <w:pPr>
-        <w:pStyle w:val="Normal"/>
-        <w:widowControl/>
-        <w:bidi w:val="0"/>
-        <w:spacing w:lineRule="auto" w:line="276" w:before="0" w:after="200"/>
-        <w:jc w:val="left"/>
-        <w:rPr>
-          <w:rFonts w:ascii="Consolas" w:hAnsi="Consolas"/>
-          <w:color w:val="0000FF"/>
-          <w:sz w:val="19"/>
-        </w:rPr>
-      </w:pPr>
-      <w:r>
-        <w:rPr>
-          <w:rFonts w:ascii="Consolas" w:hAnsi="Consolas"/>
-          <w:color w:val="0000FF"/>
-          <w:sz w:val="19"/>
-        </w:rPr>
-      </w:r>
-    </w:p>
-    <w:p>
-      <w:pPr>
-        <w:pStyle w:val="Normal"/>
-        <w:widowControl/>
-        <w:bidi w:val="0"/>
-        <w:spacing w:lineRule="auto" w:line="276" w:before="0" w:after="200"/>
-        <w:jc w:val="left"/>
-        <w:rPr>
-          <w:rFonts w:ascii="Consolas" w:hAnsi="Consolas"/>
-          <w:color w:val="0000FF"/>
-          <w:sz w:val="19"/>
-        </w:rPr>
-      </w:pPr>
-      <w:r>
-        <w:rPr>
-          <w:rFonts w:ascii="Consolas" w:hAnsi="Consolas"/>
-          <w:color w:val="0000FF"/>
-          <w:sz w:val="19"/>
-        </w:rPr>
-      </w:r>
-    </w:p>
-    <w:p>
-      <w:pPr>
-        <w:pStyle w:val="Normal"/>
-        <w:widowControl/>
-        <w:bidi w:val="0"/>
-        <w:spacing w:lineRule="auto" w:line="276" w:before="0" w:after="200"/>
-        <w:jc w:val="left"/>
-        <w:rPr>
-          <w:sz w:val="24"/>
-          <w:szCs w:val="24"/>
-        </w:rPr>
-      </w:pPr>
-      <w:r>
-        <w:rPr>
           <w:sz w:val="24"/>
           <w:szCs w:val="24"/>
         </w:rPr>

</xml_diff>

<commit_message>
Bump version from 2.0.1.0 to 2.1.0.0
</commit_message>
<xml_diff>
--- a/Fractal X plans.docx
+++ b/Fractal X plans.docx
@@ -59026,8 +59026,8 @@
           <w:szCs w:val="24"/>
         </w:rPr>
       </w:pPr>
-      <w:bookmarkStart w:id="87" w:name="__DdeLink__4343_981362006"/>
-      <w:bookmarkStart w:id="88" w:name="__DdeLink__4334_504475161"/>
+      <w:bookmarkStart w:id="87" w:name="__DdeLink__4334_504475161"/>
+      <w:bookmarkStart w:id="88" w:name="__DdeLink__4343_981362006"/>
       <w:r>
         <w:rPr>
           <w:sz w:val="24"/>
@@ -59126,8 +59126,8 @@
         <w:jc w:val="left"/>
         <w:rPr/>
       </w:pPr>
-      <w:bookmarkStart w:id="89" w:name="__DdeLink__4355_2141076294"/>
-      <w:bookmarkStart w:id="90" w:name="__DdeLink__4719_2267314275"/>
+      <w:bookmarkStart w:id="89" w:name="__DdeLink__4719_2267314275"/>
+      <w:bookmarkStart w:id="90" w:name="__DdeLink__4355_2141076294"/>
       <w:r>
         <w:rPr>
           <w:sz w:val="24"/>
@@ -68343,7 +68343,11 @@
         </w:rPr>
       </w:pPr>
       <w:r>
-        <w:rPr/>
+        <w:rPr>
+          <w:color w:val="auto"/>
+          <w:sz w:val="24"/>
+          <w:szCs w:val="24"/>
+        </w:rPr>
       </w:r>
     </w:p>
     <w:p>
@@ -68412,6 +68416,98 @@
           <w:sz w:val="24"/>
           <w:szCs w:val="24"/>
         </w:rPr>
+        <w:t>Commit Bump version from 2.0.1.0 to 2.1.0.0</w:t>
+      </w:r>
+    </w:p>
+    <w:p>
+      <w:pPr>
+        <w:pStyle w:val="Normal"/>
+        <w:widowControl/>
+        <w:bidi w:val="0"/>
+        <w:spacing w:lineRule="auto" w:line="276" w:before="0" w:after="200"/>
+        <w:jc w:val="left"/>
+        <w:rPr>
+          <w:rFonts w:ascii="Calibri" w:hAnsi="Calibri"/>
+          <w:color w:val="auto"/>
+          <w:sz w:val="24"/>
+          <w:szCs w:val="24"/>
+        </w:rPr>
+      </w:pPr>
+      <w:r>
+        <w:rPr>
+          <w:color w:val="auto"/>
+          <w:sz w:val="24"/>
+          <w:szCs w:val="24"/>
+        </w:rPr>
+        <w:t>Put in Program files</w:t>
+      </w:r>
+    </w:p>
+    <w:p>
+      <w:pPr>
+        <w:pStyle w:val="Normal"/>
+        <w:widowControl/>
+        <w:bidi w:val="0"/>
+        <w:spacing w:lineRule="auto" w:line="276" w:before="0" w:after="200"/>
+        <w:jc w:val="left"/>
+        <w:rPr>
+          <w:rFonts w:ascii="Calibri" w:hAnsi="Calibri"/>
+          <w:color w:val="auto"/>
+          <w:sz w:val="24"/>
+          <w:szCs w:val="24"/>
+        </w:rPr>
+      </w:pPr>
+      <w:r>
+        <w:rPr>
+          <w:color w:val="auto"/>
+          <w:sz w:val="24"/>
+          <w:szCs w:val="24"/>
+        </w:rPr>
+      </w:r>
+    </w:p>
+    <w:p>
+      <w:pPr>
+        <w:pStyle w:val="Normal"/>
+        <w:widowControl/>
+        <w:bidi w:val="0"/>
+        <w:spacing w:lineRule="auto" w:line="276" w:before="0" w:after="200"/>
+        <w:jc w:val="left"/>
+        <w:rPr>
+          <w:rFonts w:ascii="Calibri" w:hAnsi="Calibri"/>
+          <w:color w:val="auto"/>
+          <w:sz w:val="24"/>
+          <w:szCs w:val="24"/>
+        </w:rPr>
+      </w:pPr>
+      <w:r>
+        <w:rPr>
+          <w:color w:val="auto"/>
+          <w:sz w:val="24"/>
+          <w:szCs w:val="24"/>
+        </w:rPr>
+        <w:t>Some future feature</w:t>
+      </w:r>
+    </w:p>
+    <w:p>
+      <w:pPr>
+        <w:pStyle w:val="Normal"/>
+        <w:widowControl/>
+        <w:bidi w:val="0"/>
+        <w:spacing w:lineRule="auto" w:line="276" w:before="0" w:after="200"/>
+        <w:jc w:val="left"/>
+        <w:rPr>
+          <w:rFonts w:ascii="Calibri" w:hAnsi="Calibri"/>
+          <w:color w:val="auto"/>
+          <w:sz w:val="24"/>
+          <w:szCs w:val="24"/>
+        </w:rPr>
+      </w:pPr>
+      <w:r>
+        <w:rPr>
+          <w:color w:val="auto"/>
+          <w:sz w:val="24"/>
+          <w:szCs w:val="24"/>
+        </w:rPr>
+        <w:t>1) Draw sphere where camera is. Will need another model that is only used in a special mode, when camera dialog is open?</w:t>
       </w:r>
     </w:p>
     <w:p>

</xml_diff>

<commit_message>
Fixed bug in angle position dlg so it updates changes in position and angle before changing values
</commit_message>
<xml_diff>
--- a/Fractal X plans.docx
+++ b/Fractal X plans.docx
@@ -59026,8 +59026,8 @@
           <w:szCs w:val="24"/>
         </w:rPr>
       </w:pPr>
-      <w:bookmarkStart w:id="87" w:name="__DdeLink__4334_504475161"/>
-      <w:bookmarkStart w:id="88" w:name="__DdeLink__4343_981362006"/>
+      <w:bookmarkStart w:id="87" w:name="__DdeLink__4343_981362006"/>
+      <w:bookmarkStart w:id="88" w:name="__DdeLink__4334_504475161"/>
       <w:r>
         <w:rPr>
           <w:sz w:val="24"/>
@@ -59126,8 +59126,8 @@
         <w:jc w:val="left"/>
         <w:rPr/>
       </w:pPr>
-      <w:bookmarkStart w:id="89" w:name="__DdeLink__4719_2267314275"/>
-      <w:bookmarkStart w:id="90" w:name="__DdeLink__4355_2141076294"/>
+      <w:bookmarkStart w:id="89" w:name="__DdeLink__4355_2141076294"/>
+      <w:bookmarkStart w:id="90" w:name="__DdeLink__4719_2267314275"/>
       <w:r>
         <w:rPr>
           <w:sz w:val="24"/>
@@ -68471,6 +68471,180 @@
         <w:bidi w:val="0"/>
         <w:spacing w:lineRule="auto" w:line="276" w:before="0" w:after="200"/>
         <w:jc w:val="left"/>
+        <w:rPr/>
+      </w:pPr>
+      <w:r>
+        <w:rPr>
+          <w:color w:val="auto"/>
+          <w:sz w:val="24"/>
+          <w:szCs w:val="24"/>
+        </w:rPr>
+        <w:t>Some future feature</w:t>
+      </w:r>
+    </w:p>
+    <w:p>
+      <w:pPr>
+        <w:pStyle w:val="Normal"/>
+        <w:widowControl/>
+        <w:bidi w:val="0"/>
+        <w:spacing w:lineRule="auto" w:line="276" w:before="0" w:after="200"/>
+        <w:jc w:val="left"/>
+        <w:rPr/>
+      </w:pPr>
+      <w:r>
+        <w:rPr>
+          <w:color w:val="auto"/>
+          <w:sz w:val="24"/>
+          <w:szCs w:val="24"/>
+        </w:rPr>
+        <w:t xml:space="preserve">0) </w:t>
+      </w:r>
+      <w:r>
+        <w:rPr>
+          <w:rFonts w:ascii="Consolas" w:hAnsi="Consolas"/>
+          <w:color w:val="auto"/>
+          <w:sz w:val="24"/>
+          <w:szCs w:val="24"/>
+        </w:rPr>
+        <w:tab/>
+        <w:t xml:space="preserve">There is a bug </w:t>
+      </w:r>
+      <w:r>
+        <w:rPr>
+          <w:rFonts w:eastAsia="SimSun" w:cs="Times New Roman" w:ascii="Consolas" w:hAnsi="Consolas"/>
+          <w:color w:val="auto"/>
+          <w:kern w:val="2"/>
+          <w:sz w:val="24"/>
+          <w:szCs w:val="24"/>
+          <w:lang w:val="en-US" w:eastAsia="zh-CN" w:bidi="ar-SA"/>
+        </w:rPr>
+        <w:t>in Angle position dlg. You can’t change the distance or angle.</w:t>
+      </w:r>
+    </w:p>
+    <w:p>
+      <w:pPr>
+        <w:pStyle w:val="Normal"/>
+        <w:widowControl/>
+        <w:bidi w:val="0"/>
+        <w:spacing w:lineRule="auto" w:line="276" w:before="0" w:after="200"/>
+        <w:jc w:val="left"/>
+        <w:rPr/>
+      </w:pPr>
+      <w:r>
+        <w:rPr>
+          <w:color w:val="auto"/>
+          <w:sz w:val="24"/>
+          <w:szCs w:val="24"/>
+        </w:rPr>
+        <w:t>1) Draw sphere where camera is. Will need another model that is only used in a special mode, when camera dialog is open?</w:t>
+      </w:r>
+    </w:p>
+    <w:p>
+      <w:pPr>
+        <w:pStyle w:val="Normal"/>
+        <w:widowControl/>
+        <w:bidi w:val="0"/>
+        <w:spacing w:lineRule="auto" w:line="276" w:before="0" w:after="200"/>
+        <w:jc w:val="left"/>
+        <w:rPr/>
+      </w:pPr>
+      <w:r>
+        <w:rPr>
+          <w:color w:val="auto"/>
+          <w:sz w:val="24"/>
+          <w:szCs w:val="24"/>
+        </w:rPr>
+        <w:t>2) Bug- when you open and close an image without changing anything it prompts you to save</w:t>
+      </w:r>
+    </w:p>
+    <w:p>
+      <w:pPr>
+        <w:pStyle w:val="Normal"/>
+        <w:widowControl/>
+        <w:bidi w:val="0"/>
+        <w:spacing w:lineRule="auto" w:line="276" w:before="0" w:after="200"/>
+        <w:jc w:val="left"/>
+        <w:rPr/>
+      </w:pPr>
+      <w:r>
+        <w:rPr>
+          <w:color w:val="auto"/>
+          <w:sz w:val="24"/>
+          <w:szCs w:val="24"/>
+        </w:rPr>
+        <w:t>3) Bug – HSL when you change the saturation or Lightness, click OK and reopen the saturation and lightness appear as whole numbers instead of values less than 1.</w:t>
+      </w:r>
+    </w:p>
+    <w:p>
+      <w:pPr>
+        <w:pStyle w:val="Normal"/>
+        <w:widowControl/>
+        <w:bidi w:val="0"/>
+        <w:spacing w:lineRule="auto" w:line="276" w:before="0" w:after="200"/>
+        <w:jc w:val="left"/>
+        <w:rPr/>
+      </w:pPr>
+      <w:r>
+        <w:rPr>
+          <w:color w:val="auto"/>
+          <w:sz w:val="24"/>
+          <w:szCs w:val="24"/>
+        </w:rPr>
+        <w:t>7/28/20</w:t>
+      </w:r>
+    </w:p>
+    <w:p>
+      <w:pPr>
+        <w:pStyle w:val="Normal"/>
+        <w:widowControl/>
+        <w:bidi w:val="0"/>
+        <w:spacing w:lineRule="auto" w:line="276" w:before="0" w:after="200"/>
+        <w:jc w:val="left"/>
+        <w:rPr/>
+      </w:pPr>
+      <w:r>
+        <w:rPr>
+          <w:color w:val="auto"/>
+          <w:sz w:val="24"/>
+          <w:szCs w:val="24"/>
+        </w:rPr>
+        <w:t>Commit -</w:t>
+      </w:r>
+      <w:bookmarkStart w:id="108" w:name="__DdeLink__6096_1762909268"/>
+      <w:r>
+        <w:rPr>
+          <w:color w:val="auto"/>
+          <w:sz w:val="24"/>
+          <w:szCs w:val="24"/>
+        </w:rPr>
+        <w:t>Fixed bug in angle position dlg so it updates changes in position and angle before changing values</w:t>
+      </w:r>
+      <w:bookmarkEnd w:id="108"/>
+    </w:p>
+    <w:p>
+      <w:pPr>
+        <w:pStyle w:val="Normal"/>
+        <w:widowControl/>
+        <w:bidi w:val="0"/>
+        <w:spacing w:lineRule="auto" w:line="276" w:before="0" w:after="200"/>
+        <w:jc w:val="left"/>
+        <w:rPr>
+          <w:color w:val="auto"/>
+          <w:sz w:val="24"/>
+          <w:szCs w:val="24"/>
+        </w:rPr>
+      </w:pPr>
+      <w:r>
+        <w:rPr/>
+      </w:r>
+    </w:p>
+    <w:p>
+      <w:pPr>
+        <w:pStyle w:val="Normal"/>
+        <w:widowControl/>
+        <w:bidi w:val="0"/>
+        <w:spacing w:lineRule="auto" w:line="276" w:before="0" w:after="200"/>
+        <w:jc w:val="left"/>
         <w:rPr>
           <w:rFonts w:ascii="Calibri" w:hAnsi="Calibri"/>
           <w:color w:val="auto"/>
@@ -68484,7 +68658,6 @@
           <w:sz w:val="24"/>
           <w:szCs w:val="24"/>
         </w:rPr>
-        <w:t>Some future feature</w:t>
       </w:r>
     </w:p>
     <w:p>
@@ -68507,7 +68680,6 @@
           <w:sz w:val="24"/>
           <w:szCs w:val="24"/>
         </w:rPr>
-        <w:t>1) Draw sphere where camera is. Will need another model that is only used in a special mode, when camera dialog is open?</w:t>
       </w:r>
     </w:p>
     <w:p>
@@ -68804,60 +68976,16 @@
         <w:spacing w:lineRule="auto" w:line="276" w:before="0" w:after="200"/>
         <w:jc w:val="left"/>
         <w:rPr>
-          <w:rFonts w:ascii="Calibri" w:hAnsi="Calibri"/>
+          <w:sz w:val="24"/>
+          <w:szCs w:val="24"/>
+        </w:rPr>
+      </w:pPr>
+      <w:r>
+        <w:rPr>
           <w:color w:val="auto"/>
           <w:sz w:val="24"/>
           <w:szCs w:val="24"/>
         </w:rPr>
-      </w:pPr>
-      <w:r>
-        <w:rPr>
-          <w:color w:val="auto"/>
-          <w:sz w:val="24"/>
-          <w:szCs w:val="24"/>
-        </w:rPr>
-      </w:r>
-    </w:p>
-    <w:p>
-      <w:pPr>
-        <w:pStyle w:val="Normal"/>
-        <w:widowControl/>
-        <w:bidi w:val="0"/>
-        <w:spacing w:lineRule="auto" w:line="276" w:before="0" w:after="200"/>
-        <w:jc w:val="left"/>
-        <w:rPr>
-          <w:rFonts w:ascii="Calibri" w:hAnsi="Calibri"/>
-          <w:color w:val="auto"/>
-          <w:sz w:val="24"/>
-          <w:szCs w:val="24"/>
-        </w:rPr>
-      </w:pPr>
-      <w:r>
-        <w:rPr>
-          <w:color w:val="auto"/>
-          <w:sz w:val="24"/>
-          <w:szCs w:val="24"/>
-        </w:rPr>
-      </w:r>
-    </w:p>
-    <w:p>
-      <w:pPr>
-        <w:pStyle w:val="Normal"/>
-        <w:widowControl/>
-        <w:bidi w:val="0"/>
-        <w:spacing w:lineRule="auto" w:line="276" w:before="0" w:after="200"/>
-        <w:jc w:val="left"/>
-        <w:rPr>
-          <w:sz w:val="24"/>
-          <w:szCs w:val="24"/>
-        </w:rPr>
-      </w:pPr>
-      <w:r>
-        <w:rPr>
-          <w:color w:val="auto"/>
-          <w:sz w:val="24"/>
-          <w:szCs w:val="24"/>
-        </w:rPr>
         <w:t>discard below</w:t>
       </w:r>
     </w:p>
@@ -68877,7 +69005,7 @@
         </w:rPr>
         <w:t xml:space="preserve">winmerge key: </w:t>
       </w:r>
-      <w:bookmarkStart w:id="108" w:name="__DdeLink__3821_320226153"/>
+      <w:bookmarkStart w:id="109" w:name="__DdeLink__3821_320226153"/>
       <w:r>
         <w:rPr>
           <w:rStyle w:val="StrongEmphasis"/>
@@ -68896,7 +69024,7 @@
         <w:rPr/>
         <w:t xml:space="preserve"> </w:t>
       </w:r>
-      <w:bookmarkEnd w:id="108"/>
+      <w:bookmarkEnd w:id="109"/>
     </w:p>
     <w:p>
       <w:pPr>

</xml_diff>

<commit_message>
Fixed dirty flag because of small changes in OnSize on startup.
</commit_message>
<xml_diff>
--- a/Fractal X plans.docx
+++ b/Fractal X plans.docx
@@ -59026,8 +59026,8 @@
           <w:szCs w:val="24"/>
         </w:rPr>
       </w:pPr>
-      <w:bookmarkStart w:id="87" w:name="__DdeLink__4343_981362006"/>
-      <w:bookmarkStart w:id="88" w:name="__DdeLink__4334_504475161"/>
+      <w:bookmarkStart w:id="87" w:name="__DdeLink__4334_504475161"/>
+      <w:bookmarkStart w:id="88" w:name="__DdeLink__4343_981362006"/>
       <w:r>
         <w:rPr>
           <w:sz w:val="24"/>
@@ -59126,8 +59126,8 @@
         <w:jc w:val="left"/>
         <w:rPr/>
       </w:pPr>
-      <w:bookmarkStart w:id="89" w:name="__DdeLink__4355_2141076294"/>
-      <w:bookmarkStart w:id="90" w:name="__DdeLink__4719_2267314275"/>
+      <w:bookmarkStart w:id="89" w:name="__DdeLink__4719_2267314275"/>
+      <w:bookmarkStart w:id="90" w:name="__DdeLink__4355_2141076294"/>
       <w:r>
         <w:rPr>
           <w:sz w:val="24"/>
@@ -68629,23 +68629,6 @@
         <w:spacing w:lineRule="auto" w:line="276" w:before="0" w:after="200"/>
         <w:jc w:val="left"/>
         <w:rPr>
-          <w:color w:val="auto"/>
-          <w:sz w:val="24"/>
-          <w:szCs w:val="24"/>
-        </w:rPr>
-      </w:pPr>
-      <w:r>
-        <w:rPr/>
-      </w:r>
-    </w:p>
-    <w:p>
-      <w:pPr>
-        <w:pStyle w:val="Normal"/>
-        <w:widowControl/>
-        <w:bidi w:val="0"/>
-        <w:spacing w:lineRule="auto" w:line="276" w:before="0" w:after="200"/>
-        <w:jc w:val="left"/>
-        <w:rPr>
           <w:rFonts w:ascii="Calibri" w:hAnsi="Calibri"/>
           <w:color w:val="auto"/>
           <w:sz w:val="24"/>
@@ -68658,6 +68641,7 @@
           <w:sz w:val="24"/>
           <w:szCs w:val="24"/>
         </w:rPr>
+        <w:t>8/1/20</w:t>
       </w:r>
     </w:p>
     <w:p>
@@ -68680,7 +68664,18 @@
           <w:sz w:val="24"/>
           <w:szCs w:val="24"/>
         </w:rPr>
-      </w:r>
+        <w:t xml:space="preserve">Commit – </w:t>
+      </w:r>
+      <w:bookmarkStart w:id="109" w:name="__DdeLink__6007_3377834238"/>
+      <w:r>
+        <w:rPr>
+          <w:color w:val="auto"/>
+          <w:sz w:val="24"/>
+          <w:szCs w:val="24"/>
+        </w:rPr>
+        <w:t>Fixed dirty flag because of small changes in OnSize on startup.</w:t>
+      </w:r>
+      <w:bookmarkEnd w:id="109"/>
     </w:p>
     <w:p>
       <w:pPr>
@@ -68976,16 +68971,38 @@
         <w:spacing w:lineRule="auto" w:line="276" w:before="0" w:after="200"/>
         <w:jc w:val="left"/>
         <w:rPr>
-          <w:sz w:val="24"/>
-          <w:szCs w:val="24"/>
-        </w:rPr>
-      </w:pPr>
-      <w:r>
-        <w:rPr>
+          <w:rFonts w:ascii="Calibri" w:hAnsi="Calibri"/>
           <w:color w:val="auto"/>
           <w:sz w:val="24"/>
           <w:szCs w:val="24"/>
         </w:rPr>
+      </w:pPr>
+      <w:r>
+        <w:rPr>
+          <w:color w:val="auto"/>
+          <w:sz w:val="24"/>
+          <w:szCs w:val="24"/>
+        </w:rPr>
+      </w:r>
+    </w:p>
+    <w:p>
+      <w:pPr>
+        <w:pStyle w:val="Normal"/>
+        <w:widowControl/>
+        <w:bidi w:val="0"/>
+        <w:spacing w:lineRule="auto" w:line="276" w:before="0" w:after="200"/>
+        <w:jc w:val="left"/>
+        <w:rPr>
+          <w:sz w:val="24"/>
+          <w:szCs w:val="24"/>
+        </w:rPr>
+      </w:pPr>
+      <w:r>
+        <w:rPr>
+          <w:color w:val="auto"/>
+          <w:sz w:val="24"/>
+          <w:szCs w:val="24"/>
+        </w:rPr>
         <w:t>discard below</w:t>
       </w:r>
     </w:p>
@@ -69005,7 +69022,7 @@
         </w:rPr>
         <w:t xml:space="preserve">winmerge key: </w:t>
       </w:r>
-      <w:bookmarkStart w:id="109" w:name="__DdeLink__3821_320226153"/>
+      <w:bookmarkStart w:id="110" w:name="__DdeLink__3821_320226153"/>
       <w:r>
         <w:rPr>
           <w:rStyle w:val="StrongEmphasis"/>
@@ -69024,7 +69041,7 @@
         <w:rPr/>
         <w:t xml:space="preserve"> </w:t>
       </w:r>
-      <w:bookmarkEnd w:id="109"/>
+      <w:bookmarkEnd w:id="110"/>
     </w:p>
     <w:p>
       <w:pPr>

</xml_diff>

<commit_message>
Bump version from 2.1.0.0 to 2.1.1.0
</commit_message>
<xml_diff>
--- a/Fractal X plans.docx
+++ b/Fractal X plans.docx
@@ -59026,8 +59026,8 @@
           <w:szCs w:val="24"/>
         </w:rPr>
       </w:pPr>
-      <w:bookmarkStart w:id="87" w:name="__DdeLink__4334_504475161"/>
-      <w:bookmarkStart w:id="88" w:name="__DdeLink__4343_981362006"/>
+      <w:bookmarkStart w:id="87" w:name="__DdeLink__4343_981362006"/>
+      <w:bookmarkStart w:id="88" w:name="__DdeLink__4334_504475161"/>
       <w:r>
         <w:rPr>
           <w:sz w:val="24"/>
@@ -59126,8 +59126,8 @@
         <w:jc w:val="left"/>
         <w:rPr/>
       </w:pPr>
-      <w:bookmarkStart w:id="89" w:name="__DdeLink__4719_2267314275"/>
-      <w:bookmarkStart w:id="90" w:name="__DdeLink__4355_2141076294"/>
+      <w:bookmarkStart w:id="89" w:name="__DdeLink__4355_2141076294"/>
+      <w:bookmarkStart w:id="90" w:name="__DdeLink__4719_2267314275"/>
       <w:r>
         <w:rPr>
           <w:sz w:val="24"/>
@@ -68697,6 +68697,30 @@
           <w:sz w:val="24"/>
           <w:szCs w:val="24"/>
         </w:rPr>
+        <w:t>Bump version from 2.1.0.0 to 2.1.1.0</w:t>
+      </w:r>
+    </w:p>
+    <w:p>
+      <w:pPr>
+        <w:pStyle w:val="Normal"/>
+        <w:widowControl/>
+        <w:bidi w:val="0"/>
+        <w:spacing w:lineRule="auto" w:line="276" w:before="0" w:after="200"/>
+        <w:jc w:val="left"/>
+        <w:rPr>
+          <w:rFonts w:ascii="Calibri" w:hAnsi="Calibri"/>
+          <w:color w:val="auto"/>
+          <w:sz w:val="24"/>
+          <w:szCs w:val="24"/>
+        </w:rPr>
+      </w:pPr>
+      <w:r>
+        <w:rPr>
+          <w:color w:val="auto"/>
+          <w:sz w:val="24"/>
+          <w:szCs w:val="24"/>
+        </w:rPr>
+        <w:t>Update program files.</w:t>
       </w:r>
     </w:p>
     <w:p>

</xml_diff>

<commit_message>
Bump version from  2.1.1.0  to 2.2.0.0
</commit_message>
<xml_diff>
--- a/Fractal X plans.docx
+++ b/Fractal X plans.docx
@@ -59026,8 +59026,8 @@
           <w:szCs w:val="24"/>
         </w:rPr>
       </w:pPr>
-      <w:bookmarkStart w:id="87" w:name="__DdeLink__4334_504475161"/>
-      <w:bookmarkStart w:id="88" w:name="__DdeLink__4343_981362006"/>
+      <w:bookmarkStart w:id="87" w:name="__DdeLink__4343_981362006"/>
+      <w:bookmarkStart w:id="88" w:name="__DdeLink__4334_504475161"/>
       <w:r>
         <w:rPr>
           <w:sz w:val="24"/>
@@ -59126,8 +59126,8 @@
         <w:jc w:val="left"/>
         <w:rPr/>
       </w:pPr>
-      <w:bookmarkStart w:id="89" w:name="__DdeLink__4719_2267314275"/>
-      <w:bookmarkStart w:id="90" w:name="__DdeLink__4355_2141076294"/>
+      <w:bookmarkStart w:id="89" w:name="__DdeLink__4355_2141076294"/>
+      <w:bookmarkStart w:id="90" w:name="__DdeLink__4719_2267314275"/>
       <w:r>
         <w:rPr>
           <w:sz w:val="24"/>
@@ -68819,24 +68819,28 @@
         </w:rPr>
       </w:pPr>
       <w:r>
-        <w:rPr/>
-      </w:r>
-    </w:p>
-    <w:p>
-      <w:pPr>
-        <w:pStyle w:val="Normal"/>
-        <w:widowControl/>
-        <w:bidi w:val="0"/>
-        <w:spacing w:lineRule="auto" w:line="276" w:before="0" w:after="200"/>
-        <w:jc w:val="left"/>
-        <w:rPr/>
-      </w:pPr>
-      <w:r>
         <w:rPr>
           <w:color w:val="auto"/>
           <w:sz w:val="24"/>
           <w:szCs w:val="24"/>
         </w:rPr>
+      </w:r>
+    </w:p>
+    <w:p>
+      <w:pPr>
+        <w:pStyle w:val="Normal"/>
+        <w:widowControl/>
+        <w:bidi w:val="0"/>
+        <w:spacing w:lineRule="auto" w:line="276" w:before="0" w:after="200"/>
+        <w:jc w:val="left"/>
+        <w:rPr/>
+      </w:pPr>
+      <w:r>
+        <w:rPr>
+          <w:color w:val="auto"/>
+          <w:sz w:val="24"/>
+          <w:szCs w:val="24"/>
+        </w:rPr>
         <w:t>8/22/20</w:t>
       </w:r>
     </w:p>
@@ -68909,15 +68913,26 @@
           <w:sz w:val="24"/>
           <w:szCs w:val="24"/>
         </w:rPr>
-        <w:t>3) Add to dialog. WorldScaleDlg.h -</w:t>
-      </w:r>
+        <w:t>3) Add to dialog. WorldScaleDlg.h -ok</w:t>
+      </w:r>
+    </w:p>
+    <w:p>
+      <w:pPr>
+        <w:pStyle w:val="Normal"/>
+        <w:widowControl/>
+        <w:bidi w:val="0"/>
+        <w:spacing w:lineRule="auto" w:line="276" w:before="0" w:after="200"/>
+        <w:jc w:val="left"/>
+        <w:rPr/>
+      </w:pPr>
       <w:r>
         <w:rPr>
           <w:color w:val="auto"/>
           <w:sz w:val="24"/>
           <w:szCs w:val="24"/>
         </w:rPr>
-        <w:t>ok</w:t>
+        <w:tab/>
+        <w:t>a) resource -ok</w:t>
       </w:r>
     </w:p>
     <w:p>
@@ -68936,15 +68951,26 @@
           <w:szCs w:val="24"/>
         </w:rPr>
         <w:tab/>
-        <w:t>a) resource -</w:t>
-      </w:r>
+        <w:t>b) member/ setter/getter -ok</w:t>
+      </w:r>
+    </w:p>
+    <w:p>
+      <w:pPr>
+        <w:pStyle w:val="Normal"/>
+        <w:widowControl/>
+        <w:bidi w:val="0"/>
+        <w:spacing w:lineRule="auto" w:line="276" w:before="0" w:after="200"/>
+        <w:jc w:val="left"/>
+        <w:rPr/>
+      </w:pPr>
       <w:r>
         <w:rPr>
           <w:color w:val="auto"/>
           <w:sz w:val="24"/>
           <w:szCs w:val="24"/>
         </w:rPr>
-        <w:t>ok</w:t>
+        <w:tab/>
+        <w:t>c) DDX -ok</w:t>
       </w:r>
     </w:p>
     <w:p>
@@ -68962,16 +68988,25 @@
           <w:sz w:val="24"/>
           <w:szCs w:val="24"/>
         </w:rPr>
-        <w:tab/>
-        <w:t>b) member/ setter/getter -</w:t>
-      </w:r>
+        <w:t>4) Connect -ok</w:t>
+      </w:r>
+    </w:p>
+    <w:p>
+      <w:pPr>
+        <w:pStyle w:val="Normal"/>
+        <w:widowControl/>
+        <w:bidi w:val="0"/>
+        <w:spacing w:lineRule="auto" w:line="276" w:before="0" w:after="200"/>
+        <w:jc w:val="left"/>
+        <w:rPr/>
+      </w:pPr>
       <w:r>
         <w:rPr>
           <w:color w:val="auto"/>
           <w:sz w:val="24"/>
           <w:szCs w:val="24"/>
         </w:rPr>
-        <w:t>ok</w:t>
+        <w:t>5) Add to renderer -ok</w:t>
       </w:r>
     </w:p>
     <w:p>
@@ -68989,16 +69024,25 @@
           <w:sz w:val="24"/>
           <w:szCs w:val="24"/>
         </w:rPr>
-        <w:tab/>
-        <w:t>c) DDX -</w:t>
-      </w:r>
+        <w:t>6) Connect -ok</w:t>
+      </w:r>
+    </w:p>
+    <w:p>
+      <w:pPr>
+        <w:pStyle w:val="Normal"/>
+        <w:widowControl/>
+        <w:bidi w:val="0"/>
+        <w:spacing w:lineRule="auto" w:line="276" w:before="0" w:after="200"/>
+        <w:jc w:val="left"/>
+        <w:rPr/>
+      </w:pPr>
       <w:r>
         <w:rPr>
           <w:color w:val="auto"/>
           <w:sz w:val="24"/>
           <w:szCs w:val="24"/>
         </w:rPr>
-        <w:t>ok</w:t>
+        <w:t>7)) Apply in SetWorld2() -ok</w:t>
       </w:r>
     </w:p>
     <w:p>
@@ -69016,119 +69060,7 @@
           <w:sz w:val="24"/>
           <w:szCs w:val="24"/>
         </w:rPr>
-        <w:t>4) Connect -</w:t>
-      </w:r>
-      <w:r>
-        <w:rPr>
-          <w:color w:val="auto"/>
-          <w:sz w:val="24"/>
-          <w:szCs w:val="24"/>
-        </w:rPr>
-        <w:t>ok</w:t>
-      </w:r>
-    </w:p>
-    <w:p>
-      <w:pPr>
-        <w:pStyle w:val="Normal"/>
-        <w:widowControl/>
-        <w:bidi w:val="0"/>
-        <w:spacing w:lineRule="auto" w:line="276" w:before="0" w:after="200"/>
-        <w:jc w:val="left"/>
-        <w:rPr/>
-      </w:pPr>
-      <w:r>
-        <w:rPr>
-          <w:color w:val="auto"/>
-          <w:sz w:val="24"/>
-          <w:szCs w:val="24"/>
-        </w:rPr>
-        <w:t>5) Add to renderer -</w:t>
-      </w:r>
-      <w:r>
-        <w:rPr>
-          <w:color w:val="auto"/>
-          <w:sz w:val="24"/>
-          <w:szCs w:val="24"/>
-        </w:rPr>
-        <w:t>ok</w:t>
-      </w:r>
-    </w:p>
-    <w:p>
-      <w:pPr>
-        <w:pStyle w:val="Normal"/>
-        <w:widowControl/>
-        <w:bidi w:val="0"/>
-        <w:spacing w:lineRule="auto" w:line="276" w:before="0" w:after="200"/>
-        <w:jc w:val="left"/>
-        <w:rPr/>
-      </w:pPr>
-      <w:r>
-        <w:rPr>
-          <w:color w:val="auto"/>
-          <w:sz w:val="24"/>
-          <w:szCs w:val="24"/>
-        </w:rPr>
-        <w:t>6) Connect -</w:t>
-      </w:r>
-      <w:r>
-        <w:rPr>
-          <w:color w:val="auto"/>
-          <w:sz w:val="24"/>
-          <w:szCs w:val="24"/>
-        </w:rPr>
-        <w:t>ok</w:t>
-      </w:r>
-    </w:p>
-    <w:p>
-      <w:pPr>
-        <w:pStyle w:val="Normal"/>
-        <w:widowControl/>
-        <w:bidi w:val="0"/>
-        <w:spacing w:lineRule="auto" w:line="276" w:before="0" w:after="200"/>
-        <w:jc w:val="left"/>
-        <w:rPr/>
-      </w:pPr>
-      <w:r>
-        <w:rPr>
-          <w:color w:val="auto"/>
-          <w:sz w:val="24"/>
-          <w:szCs w:val="24"/>
-        </w:rPr>
-        <w:t>7)) Apply in SetWorld2() -</w:t>
-      </w:r>
-      <w:r>
-        <w:rPr>
-          <w:color w:val="auto"/>
-          <w:sz w:val="24"/>
-          <w:szCs w:val="24"/>
-        </w:rPr>
-        <w:t>ok</w:t>
-      </w:r>
-    </w:p>
-    <w:p>
-      <w:pPr>
-        <w:pStyle w:val="Normal"/>
-        <w:widowControl/>
-        <w:bidi w:val="0"/>
-        <w:spacing w:lineRule="auto" w:line="276" w:before="0" w:after="200"/>
-        <w:jc w:val="left"/>
-        <w:rPr/>
-      </w:pPr>
-      <w:r>
-        <w:rPr>
-          <w:color w:val="auto"/>
-          <w:sz w:val="24"/>
-          <w:szCs w:val="24"/>
-        </w:rPr>
-        <w:t>8) Test -</w:t>
-      </w:r>
-      <w:r>
-        <w:rPr>
-          <w:color w:val="auto"/>
-          <w:sz w:val="24"/>
-          <w:szCs w:val="24"/>
-        </w:rPr>
-        <w:t>ok</w:t>
+        <w:t>8) Test -ok</w:t>
       </w:r>
     </w:p>
     <w:p>
@@ -69165,15 +69097,60 @@
           <w:sz w:val="24"/>
           <w:szCs w:val="24"/>
         </w:rPr>
-        <w:t xml:space="preserve">9) Bump version </w:t>
-      </w:r>
+        <w:t xml:space="preserve">9) </w:t>
+      </w:r>
+      <w:bookmarkStart w:id="110" w:name="__DdeLink__11046_3998816731"/>
       <w:r>
         <w:rPr>
           <w:color w:val="auto"/>
           <w:sz w:val="24"/>
           <w:szCs w:val="24"/>
         </w:rPr>
-        <w:t xml:space="preserve">from    to </w:t>
+        <w:t xml:space="preserve">Bump version from  </w:t>
+      </w:r>
+      <w:r>
+        <w:rPr>
+          <w:color w:val="auto"/>
+          <w:sz w:val="24"/>
+          <w:szCs w:val="24"/>
+        </w:rPr>
+        <w:t>2.1.1.0</w:t>
+      </w:r>
+      <w:r>
+        <w:rPr>
+          <w:color w:val="auto"/>
+          <w:sz w:val="24"/>
+          <w:szCs w:val="24"/>
+        </w:rPr>
+        <w:t xml:space="preserve">  to </w:t>
+      </w:r>
+      <w:r>
+        <w:rPr>
+          <w:color w:val="auto"/>
+          <w:sz w:val="24"/>
+          <w:szCs w:val="24"/>
+        </w:rPr>
+        <w:t>2.2.0.0</w:t>
+      </w:r>
+      <w:bookmarkEnd w:id="110"/>
+    </w:p>
+    <w:p>
+      <w:pPr>
+        <w:pStyle w:val="Normal"/>
+        <w:widowControl/>
+        <w:bidi w:val="0"/>
+        <w:spacing w:lineRule="auto" w:line="276" w:before="0" w:after="200"/>
+        <w:jc w:val="left"/>
+        <w:rPr/>
+      </w:pPr>
+      <w:r>
+        <w:rPr>
+          <w:color w:val="auto"/>
+          <w:sz w:val="24"/>
+          <w:szCs w:val="24"/>
+        </w:rPr>
+        <w:tab/>
+        <w:t>Commit Bump version from  2.1.1.0  to 2.2.0.0</w:t>
       </w:r>
     </w:p>
     <w:p>
@@ -69510,7 +69487,7 @@
         </w:rPr>
         <w:t xml:space="preserve">winmerge key: </w:t>
       </w:r>
-      <w:bookmarkStart w:id="110" w:name="__DdeLink__3821_320226153"/>
+      <w:bookmarkStart w:id="111" w:name="__DdeLink__3821_320226153"/>
       <w:r>
         <w:rPr>
           <w:rStyle w:val="StrongEmphasis"/>
@@ -69529,7 +69506,7 @@
         <w:rPr/>
         <w:t xml:space="preserve"> </w:t>
       </w:r>
-      <w:bookmarkEnd w:id="110"/>
+      <w:bookmarkEnd w:id="111"/>
     </w:p>
     <w:p>
       <w:pPr>

</xml_diff>

<commit_message>
Fixed Background scale on opening file
</commit_message>
<xml_diff>
--- a/Fractal X plans.docx
+++ b/Fractal X plans.docx
@@ -69106,31 +69106,7 @@
           <w:sz w:val="24"/>
           <w:szCs w:val="24"/>
         </w:rPr>
-        <w:t xml:space="preserve">Bump version from  </w:t>
-      </w:r>
-      <w:r>
-        <w:rPr>
-          <w:color w:val="auto"/>
-          <w:sz w:val="24"/>
-          <w:szCs w:val="24"/>
-        </w:rPr>
-        <w:t>2.1.1.0</w:t>
-      </w:r>
-      <w:r>
-        <w:rPr>
-          <w:color w:val="auto"/>
-          <w:sz w:val="24"/>
-          <w:szCs w:val="24"/>
-        </w:rPr>
-        <w:t xml:space="preserve">  to </w:t>
-      </w:r>
-      <w:r>
-        <w:rPr>
-          <w:color w:val="auto"/>
-          <w:sz w:val="24"/>
-          <w:szCs w:val="24"/>
-        </w:rPr>
-        <w:t>2.2.0.0</w:t>
+        <w:t>Bump version from  2.1.1.0  to 2.2.0.0</w:t>
       </w:r>
       <w:bookmarkEnd w:id="110"/>
     </w:p>
@@ -69168,7 +69144,118 @@
           <w:sz w:val="24"/>
           <w:szCs w:val="24"/>
         </w:rPr>
-        <w:t>10) Copy to program files</w:t>
+        <w:t>10) Copy to program files -ok</w:t>
+      </w:r>
+    </w:p>
+    <w:p>
+      <w:pPr>
+        <w:pStyle w:val="Normal"/>
+        <w:widowControl/>
+        <w:bidi w:val="0"/>
+        <w:spacing w:lineRule="auto" w:line="276" w:before="0" w:after="200"/>
+        <w:jc w:val="left"/>
+        <w:rPr>
+          <w:color w:val="auto"/>
+          <w:sz w:val="24"/>
+          <w:szCs w:val="24"/>
+        </w:rPr>
+      </w:pPr>
+      <w:r>
+        <w:rPr>
+          <w:color w:val="auto"/>
+          <w:sz w:val="24"/>
+          <w:szCs w:val="24"/>
+        </w:rPr>
+      </w:r>
+    </w:p>
+    <w:p>
+      <w:pPr>
+        <w:pStyle w:val="Normal"/>
+        <w:widowControl/>
+        <w:bidi w:val="0"/>
+        <w:spacing w:lineRule="auto" w:line="276" w:before="0" w:after="200"/>
+        <w:jc w:val="left"/>
+        <w:rPr/>
+      </w:pPr>
+      <w:r>
+        <w:rPr>
+          <w:color w:val="auto"/>
+          <w:sz w:val="24"/>
+          <w:szCs w:val="24"/>
+        </w:rPr>
+        <w:t>There is a bug when you reopen a file it doesn’t show the last background scale. Open file expD_P30_Bo10PlusBackground.frc</w:t>
+      </w:r>
+    </w:p>
+    <w:p>
+      <w:pPr>
+        <w:pStyle w:val="Normal"/>
+        <w:widowControl/>
+        <w:bidi w:val="0"/>
+        <w:spacing w:lineRule="auto" w:line="276" w:before="0" w:after="200"/>
+        <w:jc w:val="left"/>
+        <w:rPr/>
+      </w:pPr>
+      <w:r>
+        <w:rPr>
+          <w:color w:val="auto"/>
+          <w:sz w:val="24"/>
+          <w:szCs w:val="24"/>
+        </w:rPr>
+        <w:t>8/26/20</w:t>
+      </w:r>
+    </w:p>
+    <w:p>
+      <w:pPr>
+        <w:pStyle w:val="Normal"/>
+        <w:widowControl/>
+        <w:bidi w:val="0"/>
+        <w:spacing w:lineRule="auto" w:line="276" w:before="0" w:after="200"/>
+        <w:jc w:val="left"/>
+        <w:rPr/>
+      </w:pPr>
+      <w:r>
+        <w:rPr>
+          <w:color w:val="auto"/>
+          <w:sz w:val="24"/>
+          <w:szCs w:val="24"/>
+        </w:rPr>
+        <w:t xml:space="preserve">Commit </w:t>
+      </w:r>
+    </w:p>
+    <w:p>
+      <w:pPr>
+        <w:pStyle w:val="Normal"/>
+        <w:widowControl/>
+        <w:bidi w:val="0"/>
+        <w:spacing w:lineRule="auto" w:line="276" w:before="0" w:after="200"/>
+        <w:jc w:val="left"/>
+        <w:rPr/>
+      </w:pPr>
+      <w:r>
+        <w:rPr>
+          <w:color w:val="auto"/>
+          <w:sz w:val="24"/>
+          <w:szCs w:val="24"/>
+        </w:rPr>
+        <w:t>Fixed Background scale when loading file</w:t>
+      </w:r>
+    </w:p>
+    <w:p>
+      <w:pPr>
+        <w:pStyle w:val="Normal"/>
+        <w:widowControl/>
+        <w:bidi w:val="0"/>
+        <w:spacing w:lineRule="auto" w:line="276" w:before="0" w:after="200"/>
+        <w:jc w:val="left"/>
+        <w:rPr/>
+      </w:pPr>
+      <w:r>
+        <w:rPr>
+          <w:color w:val="auto"/>
+          <w:sz w:val="24"/>
+          <w:szCs w:val="24"/>
+        </w:rPr>
+        <w:t>Bump version from 2.2.0.0 to 2.2.1.0</w:t>
       </w:r>
     </w:p>
     <w:p>

</xml_diff>